<commit_message>
Finalizei a aula 1
O que aprendemos
</commit_message>
<xml_diff>
--- a/Data Science/Estatística Com Python/Anotações/Estatística Com Python - Anotações.docx
+++ b/Data Science/Estatística Com Python/Anotações/Estatística Com Python - Anotações.docx
@@ -471,6 +471,248 @@
           <w:szCs w:val="24"/>
         </w:rPr>
         <w:t>Podemos dividir os qualitativos em ordinais e nominais, e os quantitativos em discretos e contínuos.</w:t>
+      </w:r>
+    </w:p>
+    <w:p>
+      <w:pPr>
+        <w:pStyle w:val="PargrafodaLista"/>
+        <w:numPr>
+          <w:ilvl w:val="1"/>
+          <w:numId w:val="1"/>
+        </w:numPr>
+        <w:spacing w:line="360" w:lineRule="auto"/>
+        <w:jc w:val="both"/>
+        <w:rPr>
+          <w:rFonts w:ascii="Times New Roman" w:hAnsi="Times New Roman" w:cs="Times New Roman"/>
+          <w:b/>
+          <w:bCs/>
+          <w:sz w:val="24"/>
+          <w:szCs w:val="24"/>
+        </w:rPr>
+      </w:pPr>
+      <w:r>
+        <w:rPr>
+          <w:rFonts w:ascii="Times New Roman" w:hAnsi="Times New Roman" w:cs="Times New Roman"/>
+          <w:sz w:val="24"/>
+          <w:szCs w:val="24"/>
+        </w:rPr>
+        <w:t xml:space="preserve"> O que aprendemos:</w:t>
+      </w:r>
+    </w:p>
+    <w:p>
+      <w:pPr>
+        <w:pStyle w:val="PargrafodaLista"/>
+        <w:numPr>
+          <w:ilvl w:val="2"/>
+          <w:numId w:val="1"/>
+        </w:numPr>
+        <w:spacing w:line="360" w:lineRule="auto"/>
+        <w:jc w:val="both"/>
+        <w:rPr>
+          <w:rFonts w:ascii="Times New Roman" w:hAnsi="Times New Roman" w:cs="Times New Roman"/>
+          <w:sz w:val="24"/>
+          <w:szCs w:val="24"/>
+        </w:rPr>
+      </w:pPr>
+      <w:r>
+        <w:rPr>
+          <w:rFonts w:ascii="Times New Roman" w:hAnsi="Times New Roman" w:cs="Times New Roman"/>
+          <w:sz w:val="24"/>
+          <w:szCs w:val="24"/>
+        </w:rPr>
+        <w:t>A identificar a versão de uma biblioteca do Python</w:t>
+      </w:r>
+      <w:r>
+        <w:rPr>
+          <w:rFonts w:ascii="Times New Roman" w:hAnsi="Times New Roman" w:cs="Times New Roman"/>
+          <w:sz w:val="24"/>
+          <w:szCs w:val="24"/>
+        </w:rPr>
+        <w:t>;</w:t>
+      </w:r>
+    </w:p>
+    <w:p>
+      <w:pPr>
+        <w:pStyle w:val="PargrafodaLista"/>
+        <w:numPr>
+          <w:ilvl w:val="2"/>
+          <w:numId w:val="1"/>
+        </w:numPr>
+        <w:spacing w:line="360" w:lineRule="auto"/>
+        <w:jc w:val="both"/>
+        <w:rPr>
+          <w:rFonts w:ascii="Times New Roman" w:hAnsi="Times New Roman" w:cs="Times New Roman"/>
+          <w:sz w:val="24"/>
+          <w:szCs w:val="24"/>
+        </w:rPr>
+      </w:pPr>
+      <w:r>
+        <w:rPr>
+          <w:rFonts w:ascii="Times New Roman" w:hAnsi="Times New Roman" w:cs="Times New Roman"/>
+          <w:sz w:val="24"/>
+          <w:szCs w:val="24"/>
+        </w:rPr>
+        <w:t xml:space="preserve">A ler um </w:t>
+      </w:r>
+      <w:proofErr w:type="spellStart"/>
+      <w:r>
+        <w:rPr>
+          <w:rFonts w:ascii="Times New Roman" w:hAnsi="Times New Roman" w:cs="Times New Roman"/>
+          <w:sz w:val="24"/>
+          <w:szCs w:val="24"/>
+        </w:rPr>
+        <w:t>dataset</w:t>
+      </w:r>
+      <w:proofErr w:type="spellEnd"/>
+      <w:r>
+        <w:rPr>
+          <w:rFonts w:ascii="Times New Roman" w:hAnsi="Times New Roman" w:cs="Times New Roman"/>
+          <w:sz w:val="24"/>
+          <w:szCs w:val="24"/>
+        </w:rPr>
+        <w:t xml:space="preserve"> no formato CSV e criar um </w:t>
+      </w:r>
+      <w:proofErr w:type="spellStart"/>
+      <w:r>
+        <w:rPr>
+          <w:rFonts w:ascii="Times New Roman" w:hAnsi="Times New Roman" w:cs="Times New Roman"/>
+          <w:sz w:val="24"/>
+          <w:szCs w:val="24"/>
+        </w:rPr>
+        <w:t>DataFrame</w:t>
+      </w:r>
+      <w:proofErr w:type="spellEnd"/>
+      <w:r>
+        <w:rPr>
+          <w:rFonts w:ascii="Times New Roman" w:hAnsi="Times New Roman" w:cs="Times New Roman"/>
+          <w:sz w:val="24"/>
+          <w:szCs w:val="24"/>
+        </w:rPr>
+        <w:t xml:space="preserve"> pandas, com o conteúdo deste </w:t>
+      </w:r>
+      <w:proofErr w:type="spellStart"/>
+      <w:r>
+        <w:rPr>
+          <w:rFonts w:ascii="Times New Roman" w:hAnsi="Times New Roman" w:cs="Times New Roman"/>
+          <w:sz w:val="24"/>
+          <w:szCs w:val="24"/>
+        </w:rPr>
+        <w:t>dataset</w:t>
+      </w:r>
+      <w:proofErr w:type="spellEnd"/>
+      <w:r>
+        <w:rPr>
+          <w:rFonts w:ascii="Times New Roman" w:hAnsi="Times New Roman" w:cs="Times New Roman"/>
+          <w:sz w:val="24"/>
+          <w:szCs w:val="24"/>
+        </w:rPr>
+        <w:t>;</w:t>
+      </w:r>
+    </w:p>
+    <w:p>
+      <w:pPr>
+        <w:pStyle w:val="PargrafodaLista"/>
+        <w:numPr>
+          <w:ilvl w:val="2"/>
+          <w:numId w:val="1"/>
+        </w:numPr>
+        <w:spacing w:line="360" w:lineRule="auto"/>
+        <w:jc w:val="both"/>
+        <w:rPr>
+          <w:rFonts w:ascii="Times New Roman" w:hAnsi="Times New Roman" w:cs="Times New Roman"/>
+          <w:sz w:val="24"/>
+          <w:szCs w:val="24"/>
+        </w:rPr>
+      </w:pPr>
+      <w:r>
+        <w:rPr>
+          <w:rFonts w:ascii="Times New Roman" w:hAnsi="Times New Roman" w:cs="Times New Roman"/>
+          <w:sz w:val="24"/>
+          <w:szCs w:val="24"/>
+        </w:rPr>
+        <w:t xml:space="preserve">A identificar e classificar as variáveis de um </w:t>
+      </w:r>
+      <w:proofErr w:type="spellStart"/>
+      <w:r>
+        <w:rPr>
+          <w:rFonts w:ascii="Times New Roman" w:hAnsi="Times New Roman" w:cs="Times New Roman"/>
+          <w:sz w:val="24"/>
+          <w:szCs w:val="24"/>
+        </w:rPr>
+        <w:t>dataset</w:t>
+      </w:r>
+      <w:proofErr w:type="spellEnd"/>
+      <w:r>
+        <w:rPr>
+          <w:rFonts w:ascii="Times New Roman" w:hAnsi="Times New Roman" w:cs="Times New Roman"/>
+          <w:sz w:val="24"/>
+          <w:szCs w:val="24"/>
+        </w:rPr>
+        <w:t xml:space="preserve"> como quantitativas ou qualitativas</w:t>
+      </w:r>
+      <w:r>
+        <w:rPr>
+          <w:rFonts w:ascii="Times New Roman" w:hAnsi="Times New Roman" w:cs="Times New Roman"/>
+          <w:sz w:val="24"/>
+          <w:szCs w:val="24"/>
+        </w:rPr>
+        <w:t>;</w:t>
+      </w:r>
+    </w:p>
+    <w:p>
+      <w:pPr>
+        <w:pStyle w:val="PargrafodaLista"/>
+        <w:numPr>
+          <w:ilvl w:val="2"/>
+          <w:numId w:val="1"/>
+        </w:numPr>
+        <w:spacing w:line="360" w:lineRule="auto"/>
+        <w:jc w:val="both"/>
+        <w:rPr>
+          <w:rFonts w:ascii="Times New Roman" w:hAnsi="Times New Roman" w:cs="Times New Roman"/>
+          <w:sz w:val="24"/>
+          <w:szCs w:val="24"/>
+        </w:rPr>
+      </w:pPr>
+      <w:r>
+        <w:rPr>
+          <w:rFonts w:ascii="Times New Roman" w:hAnsi="Times New Roman" w:cs="Times New Roman"/>
+          <w:sz w:val="24"/>
+          <w:szCs w:val="24"/>
+        </w:rPr>
+        <w:t>Que as variáveis qualitativas se dividem em ordinais e nominais</w:t>
+      </w:r>
+      <w:r>
+        <w:rPr>
+          <w:rFonts w:ascii="Times New Roman" w:hAnsi="Times New Roman" w:cs="Times New Roman"/>
+          <w:sz w:val="24"/>
+          <w:szCs w:val="24"/>
+        </w:rPr>
+        <w:t>;</w:t>
+      </w:r>
+    </w:p>
+    <w:p>
+      <w:pPr>
+        <w:pStyle w:val="PargrafodaLista"/>
+        <w:numPr>
+          <w:ilvl w:val="2"/>
+          <w:numId w:val="1"/>
+        </w:numPr>
+        <w:spacing w:line="360" w:lineRule="auto"/>
+        <w:jc w:val="both"/>
+        <w:rPr>
+          <w:rFonts w:ascii="Times New Roman" w:hAnsi="Times New Roman" w:cs="Times New Roman"/>
+          <w:sz w:val="24"/>
+          <w:szCs w:val="24"/>
+        </w:rPr>
+      </w:pPr>
+      <w:r>
+        <w:rPr>
+          <w:rFonts w:ascii="Times New Roman" w:hAnsi="Times New Roman" w:cs="Times New Roman"/>
+          <w:sz w:val="24"/>
+          <w:szCs w:val="24"/>
+        </w:rPr>
+        <w:t>Que as variáveis quantitativas se dividem em discretas e contínuas.</w:t>
       </w:r>
     </w:p>
     <w:sectPr>

</xml_diff>

<commit_message>
Distribuição de frequências qualitativas - Método 1
Aprendemos a contar a frequência, converter para porcentagem, criar um df e renomear todas as labels dele
</commit_message>
<xml_diff>
--- a/Data Science/Estatística Com Python/Anotações/Estatística Com Python - Anotações.docx
+++ b/Data Science/Estatística Com Python/Anotações/Estatística Com Python - Anotações.docx
@@ -776,6 +776,1130 @@
         </w:rPr>
         <w:t xml:space="preserve"> </w:t>
       </w:r>
+      <w:proofErr w:type="spellStart"/>
+      <w:r>
+        <w:rPr>
+          <w:rFonts w:ascii="Times New Roman" w:hAnsi="Times New Roman" w:cs="Times New Roman"/>
+          <w:sz w:val="24"/>
+          <w:szCs w:val="24"/>
+        </w:rPr>
+        <w:t>S.value_</w:t>
+      </w:r>
+      <w:proofErr w:type="gramStart"/>
+      <w:r>
+        <w:rPr>
+          <w:rFonts w:ascii="Times New Roman" w:hAnsi="Times New Roman" w:cs="Times New Roman"/>
+          <w:sz w:val="24"/>
+          <w:szCs w:val="24"/>
+        </w:rPr>
+        <w:t>counts</w:t>
+      </w:r>
+      <w:proofErr w:type="spellEnd"/>
+      <w:r>
+        <w:rPr>
+          <w:rFonts w:ascii="Times New Roman" w:hAnsi="Times New Roman" w:cs="Times New Roman"/>
+          <w:sz w:val="24"/>
+          <w:szCs w:val="24"/>
+        </w:rPr>
+        <w:t>(</w:t>
+      </w:r>
+      <w:proofErr w:type="gramEnd"/>
+      <w:r>
+        <w:rPr>
+          <w:rFonts w:ascii="Times New Roman" w:hAnsi="Times New Roman" w:cs="Times New Roman"/>
+          <w:sz w:val="24"/>
+          <w:szCs w:val="24"/>
+        </w:rPr>
+        <w:t>): conta a quantida</w:t>
+      </w:r>
+      <w:r>
+        <w:rPr>
+          <w:rFonts w:ascii="Times New Roman" w:hAnsi="Times New Roman" w:cs="Times New Roman"/>
+          <w:sz w:val="24"/>
+          <w:szCs w:val="24"/>
+        </w:rPr>
+        <w:t>de de vezes que uma variável aparece na series. Podemos passar o parâmetro normalize = True, onde ele devolve a porcentagem de cada variável</w:t>
+      </w:r>
+      <w:r>
+        <w:rPr>
+          <w:rFonts w:ascii="Times New Roman" w:hAnsi="Times New Roman" w:cs="Times New Roman"/>
+          <w:sz w:val="24"/>
+          <w:szCs w:val="24"/>
+        </w:rPr>
+        <w:t xml:space="preserve">, onde ele </w:t>
+      </w:r>
+      <w:proofErr w:type="gramStart"/>
+      <w:r>
+        <w:rPr>
+          <w:rFonts w:ascii="Times New Roman" w:hAnsi="Times New Roman" w:cs="Times New Roman"/>
+          <w:sz w:val="24"/>
+          <w:szCs w:val="24"/>
+        </w:rPr>
+        <w:t>soma elas</w:t>
+      </w:r>
+      <w:proofErr w:type="gramEnd"/>
+      <w:r>
+        <w:rPr>
+          <w:rFonts w:ascii="Times New Roman" w:hAnsi="Times New Roman" w:cs="Times New Roman"/>
+          <w:sz w:val="24"/>
+          <w:szCs w:val="24"/>
+        </w:rPr>
+        <w:t xml:space="preserve"> e divide cada um pela soma</w:t>
+      </w:r>
+      <w:r>
+        <w:rPr>
+          <w:rFonts w:ascii="Times New Roman" w:hAnsi="Times New Roman" w:cs="Times New Roman"/>
+          <w:sz w:val="24"/>
+          <w:szCs w:val="24"/>
+        </w:rPr>
+        <w:t>:</w:t>
+      </w:r>
+    </w:p>
+    <w:p>
+      <w:pPr>
+        <w:shd w:val="clear" w:color="auto" w:fill="1E1E1E"/>
+        <w:spacing w:after="0" w:line="285" w:lineRule="atLeast"/>
+        <w:rPr>
+          <w:rFonts w:ascii="Courier New" w:eastAsia="Times New Roman" w:hAnsi="Courier New" w:cs="Courier New"/>
+          <w:color w:val="D4D4D4"/>
+          <w:sz w:val="21"/>
+          <w:szCs w:val="21"/>
+          <w:lang w:val="en-US" w:eastAsia="pt-BR"/>
+        </w:rPr>
+      </w:pPr>
+      <w:r>
+        <w:rPr>
+          <w:rFonts w:ascii="Courier New" w:eastAsia="Times New Roman" w:hAnsi="Courier New" w:cs="Courier New"/>
+          <w:color w:val="D4D4D4"/>
+          <w:sz w:val="21"/>
+          <w:szCs w:val="21"/>
+          <w:lang w:val="en-US" w:eastAsia="pt-BR"/>
+        </w:rPr>
+        <w:lastRenderedPageBreak/>
+        <w:t>dados</w:t>
+      </w:r>
+      <w:r>
+        <w:rPr>
+          <w:rFonts w:ascii="Courier New" w:eastAsia="Times New Roman" w:hAnsi="Courier New" w:cs="Courier New"/>
+          <w:color w:val="DCDCDC"/>
+          <w:sz w:val="21"/>
+          <w:szCs w:val="21"/>
+          <w:lang w:val="en-US" w:eastAsia="pt-BR"/>
+        </w:rPr>
+        <w:t>[</w:t>
+      </w:r>
+      <w:r>
+        <w:rPr>
+          <w:rFonts w:ascii="Courier New" w:eastAsia="Times New Roman" w:hAnsi="Courier New" w:cs="Courier New"/>
+          <w:color w:val="CE9178"/>
+          <w:sz w:val="21"/>
+          <w:szCs w:val="21"/>
+          <w:lang w:val="en-US" w:eastAsia="pt-BR"/>
+        </w:rPr>
+        <w:t>'</w:t>
+      </w:r>
+      <w:proofErr w:type="spellStart"/>
+      <w:r>
+        <w:rPr>
+          <w:rFonts w:ascii="Courier New" w:eastAsia="Times New Roman" w:hAnsi="Courier New" w:cs="Courier New"/>
+          <w:color w:val="CE9178"/>
+          <w:sz w:val="21"/>
+          <w:szCs w:val="21"/>
+          <w:lang w:val="en-US" w:eastAsia="pt-BR"/>
+        </w:rPr>
+        <w:t>Sexo</w:t>
+      </w:r>
+      <w:proofErr w:type="spellEnd"/>
+      <w:r>
+        <w:rPr>
+          <w:rFonts w:ascii="Courier New" w:eastAsia="Times New Roman" w:hAnsi="Courier New" w:cs="Courier New"/>
+          <w:color w:val="CE9178"/>
+          <w:sz w:val="21"/>
+          <w:szCs w:val="21"/>
+          <w:lang w:val="en-US" w:eastAsia="pt-BR"/>
+        </w:rPr>
+        <w:t>'</w:t>
+      </w:r>
+      <w:r>
+        <w:rPr>
+          <w:rFonts w:ascii="Courier New" w:eastAsia="Times New Roman" w:hAnsi="Courier New" w:cs="Courier New"/>
+          <w:color w:val="DCDCDC"/>
+          <w:sz w:val="21"/>
+          <w:szCs w:val="21"/>
+          <w:lang w:val="en-US" w:eastAsia="pt-BR"/>
+        </w:rPr>
+        <w:t>]</w:t>
+      </w:r>
+      <w:r>
+        <w:rPr>
+          <w:rFonts w:ascii="Courier New" w:eastAsia="Times New Roman" w:hAnsi="Courier New" w:cs="Courier New"/>
+          <w:color w:val="D4D4D4"/>
+          <w:sz w:val="21"/>
+          <w:szCs w:val="21"/>
+          <w:lang w:val="en-US" w:eastAsia="pt-BR"/>
+        </w:rPr>
+        <w:t>.</w:t>
+      </w:r>
+      <w:proofErr w:type="spellStart"/>
+      <w:r>
+        <w:rPr>
+          <w:rFonts w:ascii="Courier New" w:eastAsia="Times New Roman" w:hAnsi="Courier New" w:cs="Courier New"/>
+          <w:color w:val="D4D4D4"/>
+          <w:sz w:val="21"/>
+          <w:szCs w:val="21"/>
+          <w:lang w:val="en-US" w:eastAsia="pt-BR"/>
+        </w:rPr>
+        <w:t>value_counts</w:t>
+      </w:r>
+      <w:proofErr w:type="spellEnd"/>
+      <w:r>
+        <w:rPr>
+          <w:rFonts w:ascii="Courier New" w:eastAsia="Times New Roman" w:hAnsi="Courier New" w:cs="Courier New"/>
+          <w:color w:val="DCDCDC"/>
+          <w:sz w:val="21"/>
+          <w:szCs w:val="21"/>
+          <w:lang w:val="en-US" w:eastAsia="pt-BR"/>
+        </w:rPr>
+        <w:t>(</w:t>
+      </w:r>
+      <w:r>
+        <w:rPr>
+          <w:rFonts w:ascii="Courier New" w:eastAsia="Times New Roman" w:hAnsi="Courier New" w:cs="Courier New"/>
+          <w:color w:val="D4D4D4"/>
+          <w:sz w:val="21"/>
+          <w:szCs w:val="21"/>
+          <w:lang w:val="en-US" w:eastAsia="pt-BR"/>
+        </w:rPr>
+        <w:t>normalize=</w:t>
+      </w:r>
+      <w:r>
+        <w:rPr>
+          <w:rFonts w:ascii="Courier New" w:eastAsia="Times New Roman" w:hAnsi="Courier New" w:cs="Courier New"/>
+          <w:color w:val="569CD6"/>
+          <w:sz w:val="21"/>
+          <w:szCs w:val="21"/>
+          <w:lang w:val="en-US" w:eastAsia="pt-BR"/>
+        </w:rPr>
+        <w:t>True</w:t>
+      </w:r>
+      <w:r>
+        <w:rPr>
+          <w:rFonts w:ascii="Courier New" w:eastAsia="Times New Roman" w:hAnsi="Courier New" w:cs="Courier New"/>
+          <w:color w:val="DCDCDC"/>
+          <w:sz w:val="21"/>
+          <w:szCs w:val="21"/>
+          <w:lang w:val="en-US" w:eastAsia="pt-BR"/>
+        </w:rPr>
+        <w:t>)</w:t>
+      </w:r>
+      <w:r>
+        <w:rPr>
+          <w:rFonts w:ascii="Courier New" w:eastAsia="Times New Roman" w:hAnsi="Courier New" w:cs="Courier New"/>
+          <w:color w:val="D4D4D4"/>
+          <w:sz w:val="21"/>
+          <w:szCs w:val="21"/>
+          <w:lang w:val="en-US" w:eastAsia="pt-BR"/>
+        </w:rPr>
+        <w:t> * </w:t>
+      </w:r>
+      <w:r>
+        <w:rPr>
+          <w:rFonts w:ascii="Courier New" w:eastAsia="Times New Roman" w:hAnsi="Courier New" w:cs="Courier New"/>
+          <w:color w:val="B5CEA8"/>
+          <w:sz w:val="21"/>
+          <w:szCs w:val="21"/>
+          <w:lang w:val="en-US" w:eastAsia="pt-BR"/>
+        </w:rPr>
+        <w:t>100</w:t>
+      </w:r>
+    </w:p>
+    <w:p>
+      <w:pPr>
+        <w:spacing w:before="240" w:line="360" w:lineRule="auto"/>
+        <w:jc w:val="center"/>
+        <w:rPr>
+          <w:rFonts w:ascii="Times New Roman" w:hAnsi="Times New Roman" w:cs="Times New Roman"/>
+          <w:sz w:val="24"/>
+          <w:szCs w:val="24"/>
+          <w:lang w:val="en-US"/>
+        </w:rPr>
+      </w:pPr>
+      <w:r>
+        <w:rPr>
+          <w:rFonts w:ascii="Times New Roman" w:hAnsi="Times New Roman" w:cs="Times New Roman"/>
+          <w:sz w:val="24"/>
+          <w:szCs w:val="24"/>
+          <w:lang w:val="en-US"/>
+        </w:rPr>
+        <w:drawing>
+          <wp:inline distT="0" distB="0" distL="0" distR="0" wp14:anchorId="62B834EB" wp14:editId="4FD31547">
+            <wp:extent cx="1200318" cy="333422"/>
+            <wp:effectExtent l="0" t="0" r="0" b="9525"/>
+            <wp:docPr id="1" name="Imagem 1"/>
+            <wp:cNvGraphicFramePr>
+              <a:graphicFrameLocks xmlns:a="http://schemas.openxmlformats.org/drawingml/2006/main" noChangeAspect="1"/>
+            </wp:cNvGraphicFramePr>
+            <a:graphic xmlns:a="http://schemas.openxmlformats.org/drawingml/2006/main">
+              <a:graphicData uri="http://schemas.openxmlformats.org/drawingml/2006/picture">
+                <pic:pic xmlns:pic="http://schemas.openxmlformats.org/drawingml/2006/picture">
+                  <pic:nvPicPr>
+                    <pic:cNvPr id="1" name=""/>
+                    <pic:cNvPicPr/>
+                  </pic:nvPicPr>
+                  <pic:blipFill>
+                    <a:blip r:embed="rId6"/>
+                    <a:stretch>
+                      <a:fillRect/>
+                    </a:stretch>
+                  </pic:blipFill>
+                  <pic:spPr>
+                    <a:xfrm>
+                      <a:off x="0" y="0"/>
+                      <a:ext cx="1200318" cy="333422"/>
+                    </a:xfrm>
+                    <a:prstGeom prst="rect">
+                      <a:avLst/>
+                    </a:prstGeom>
+                  </pic:spPr>
+                </pic:pic>
+              </a:graphicData>
+            </a:graphic>
+          </wp:inline>
+        </w:drawing>
+      </w:r>
+    </w:p>
+    <w:p>
+      <w:pPr>
+        <w:pStyle w:val="PargrafodaLista"/>
+        <w:numPr>
+          <w:ilvl w:val="2"/>
+          <w:numId w:val="1"/>
+        </w:numPr>
+        <w:spacing w:line="360" w:lineRule="auto"/>
+        <w:jc w:val="both"/>
+        <w:rPr>
+          <w:rFonts w:ascii="Times New Roman" w:hAnsi="Times New Roman" w:cs="Times New Roman"/>
+          <w:sz w:val="24"/>
+          <w:szCs w:val="24"/>
+        </w:rPr>
+      </w:pPr>
+      <w:r>
+        <w:rPr>
+          <w:rFonts w:ascii="Times New Roman" w:hAnsi="Times New Roman" w:cs="Times New Roman"/>
+          <w:sz w:val="24"/>
+          <w:szCs w:val="24"/>
+        </w:rPr>
+        <w:t>Podemos usar a porcentagem e a</w:t>
+      </w:r>
+      <w:r>
+        <w:rPr>
+          <w:rFonts w:ascii="Times New Roman" w:hAnsi="Times New Roman" w:cs="Times New Roman"/>
+          <w:sz w:val="24"/>
+          <w:szCs w:val="24"/>
+        </w:rPr>
+        <w:t xml:space="preserve"> frequência para criar um </w:t>
+      </w:r>
+      <w:proofErr w:type="spellStart"/>
+      <w:r>
+        <w:rPr>
+          <w:rFonts w:ascii="Times New Roman" w:hAnsi="Times New Roman" w:cs="Times New Roman"/>
+          <w:sz w:val="24"/>
+          <w:szCs w:val="24"/>
+        </w:rPr>
+        <w:t>df</w:t>
+      </w:r>
+      <w:proofErr w:type="spellEnd"/>
+      <w:r>
+        <w:rPr>
+          <w:rFonts w:ascii="Times New Roman" w:hAnsi="Times New Roman" w:cs="Times New Roman"/>
+          <w:sz w:val="24"/>
+          <w:szCs w:val="24"/>
+        </w:rPr>
+        <w:t xml:space="preserve"> de distribuição e frequência qualitativas:</w:t>
+      </w:r>
+    </w:p>
+    <w:p>
+      <w:pPr>
+        <w:shd w:val="clear" w:color="auto" w:fill="1E1E1E"/>
+        <w:spacing w:after="0" w:line="276" w:lineRule="auto"/>
+        <w:rPr>
+          <w:rFonts w:ascii="Courier New" w:eastAsia="Times New Roman" w:hAnsi="Courier New" w:cs="Courier New"/>
+          <w:color w:val="D4D4D4"/>
+          <w:sz w:val="21"/>
+          <w:szCs w:val="21"/>
+          <w:lang w:eastAsia="pt-BR"/>
+        </w:rPr>
+      </w:pPr>
+      <w:r>
+        <w:rPr>
+          <w:rFonts w:ascii="Courier New" w:eastAsia="Times New Roman" w:hAnsi="Courier New" w:cs="Courier New"/>
+          <w:color w:val="D4D4D4"/>
+          <w:sz w:val="21"/>
+          <w:szCs w:val="21"/>
+          <w:lang w:eastAsia="pt-BR"/>
+        </w:rPr>
+        <w:t>dist_freq_qualitativas = </w:t>
+      </w:r>
+      <w:proofErr w:type="gramStart"/>
+      <w:r>
+        <w:rPr>
+          <w:rFonts w:ascii="Courier New" w:eastAsia="Times New Roman" w:hAnsi="Courier New" w:cs="Courier New"/>
+          <w:color w:val="D4D4D4"/>
+          <w:sz w:val="21"/>
+          <w:szCs w:val="21"/>
+          <w:lang w:eastAsia="pt-BR"/>
+        </w:rPr>
+        <w:t>pd.DataFrame</w:t>
+      </w:r>
+      <w:proofErr w:type="gramEnd"/>
+      <w:r>
+        <w:rPr>
+          <w:rFonts w:ascii="Courier New" w:eastAsia="Times New Roman" w:hAnsi="Courier New" w:cs="Courier New"/>
+          <w:color w:val="DCDCDC"/>
+          <w:sz w:val="21"/>
+          <w:szCs w:val="21"/>
+          <w:lang w:eastAsia="pt-BR"/>
+        </w:rPr>
+        <w:t>({</w:t>
+      </w:r>
+      <w:r>
+        <w:rPr>
+          <w:rFonts w:ascii="Courier New" w:eastAsia="Times New Roman" w:hAnsi="Courier New" w:cs="Courier New"/>
+          <w:color w:val="CE9178"/>
+          <w:sz w:val="21"/>
+          <w:szCs w:val="21"/>
+          <w:lang w:eastAsia="pt-BR"/>
+        </w:rPr>
+        <w:t>'Frequência'</w:t>
+      </w:r>
+      <w:r>
+        <w:rPr>
+          <w:rFonts w:ascii="Courier New" w:eastAsia="Times New Roman" w:hAnsi="Courier New" w:cs="Courier New"/>
+          <w:color w:val="DCDCDC"/>
+          <w:sz w:val="21"/>
+          <w:szCs w:val="21"/>
+          <w:lang w:eastAsia="pt-BR"/>
+        </w:rPr>
+        <w:t>:</w:t>
+      </w:r>
+      <w:r>
+        <w:rPr>
+          <w:rFonts w:ascii="Courier New" w:eastAsia="Times New Roman" w:hAnsi="Courier New" w:cs="Courier New"/>
+          <w:color w:val="D4D4D4"/>
+          <w:sz w:val="21"/>
+          <w:szCs w:val="21"/>
+          <w:lang w:eastAsia="pt-BR"/>
+        </w:rPr>
+        <w:t> frequencia</w:t>
+      </w:r>
+      <w:r>
+        <w:rPr>
+          <w:rFonts w:ascii="Courier New" w:eastAsia="Times New Roman" w:hAnsi="Courier New" w:cs="Courier New"/>
+          <w:color w:val="DCDCDC"/>
+          <w:sz w:val="21"/>
+          <w:szCs w:val="21"/>
+          <w:lang w:eastAsia="pt-BR"/>
+        </w:rPr>
+        <w:t>,</w:t>
+      </w:r>
+      <w:r>
+        <w:rPr>
+          <w:rFonts w:ascii="Courier New" w:eastAsia="Times New Roman" w:hAnsi="Courier New" w:cs="Courier New"/>
+          <w:color w:val="D4D4D4"/>
+          <w:sz w:val="21"/>
+          <w:szCs w:val="21"/>
+          <w:lang w:eastAsia="pt-BR"/>
+        </w:rPr>
+        <w:t> </w:t>
+      </w:r>
+      <w:r>
+        <w:rPr>
+          <w:rFonts w:ascii="Courier New" w:eastAsia="Times New Roman" w:hAnsi="Courier New" w:cs="Courier New"/>
+          <w:color w:val="CE9178"/>
+          <w:sz w:val="21"/>
+          <w:szCs w:val="21"/>
+          <w:lang w:eastAsia="pt-BR"/>
+        </w:rPr>
+        <w:t>'Porcentagem (%)'</w:t>
+      </w:r>
+      <w:r>
+        <w:rPr>
+          <w:rFonts w:ascii="Courier New" w:eastAsia="Times New Roman" w:hAnsi="Courier New" w:cs="Courier New"/>
+          <w:color w:val="DCDCDC"/>
+          <w:sz w:val="21"/>
+          <w:szCs w:val="21"/>
+          <w:lang w:eastAsia="pt-BR"/>
+        </w:rPr>
+        <w:t>:</w:t>
+      </w:r>
+      <w:r>
+        <w:rPr>
+          <w:rFonts w:ascii="Courier New" w:eastAsia="Times New Roman" w:hAnsi="Courier New" w:cs="Courier New"/>
+          <w:color w:val="D4D4D4"/>
+          <w:sz w:val="21"/>
+          <w:szCs w:val="21"/>
+          <w:lang w:eastAsia="pt-BR"/>
+        </w:rPr>
+        <w:t> percentual</w:t>
+      </w:r>
+      <w:r>
+        <w:rPr>
+          <w:rFonts w:ascii="Courier New" w:eastAsia="Times New Roman" w:hAnsi="Courier New" w:cs="Courier New"/>
+          <w:color w:val="DCDCDC"/>
+          <w:sz w:val="21"/>
+          <w:szCs w:val="21"/>
+          <w:lang w:eastAsia="pt-BR"/>
+        </w:rPr>
+        <w:t>})</w:t>
+      </w:r>
+    </w:p>
+    <w:p>
+      <w:pPr>
+        <w:spacing w:before="240" w:line="360" w:lineRule="auto"/>
+        <w:jc w:val="center"/>
+        <w:rPr>
+          <w:rFonts w:ascii="Times New Roman" w:hAnsi="Times New Roman" w:cs="Times New Roman"/>
+          <w:sz w:val="24"/>
+          <w:szCs w:val="24"/>
+        </w:rPr>
+      </w:pPr>
+      <w:r>
+        <w:rPr>
+          <w:rFonts w:ascii="Times New Roman" w:hAnsi="Times New Roman" w:cs="Times New Roman"/>
+          <w:sz w:val="24"/>
+          <w:szCs w:val="24"/>
+        </w:rPr>
+        <w:drawing>
+          <wp:inline distT="0" distB="0" distL="0" distR="0" wp14:anchorId="2356DF1A" wp14:editId="56B9A0F1">
+            <wp:extent cx="2314898" cy="914528"/>
+            <wp:effectExtent l="0" t="0" r="0" b="0"/>
+            <wp:docPr id="2" name="Imagem 2"/>
+            <wp:cNvGraphicFramePr>
+              <a:graphicFrameLocks xmlns:a="http://schemas.openxmlformats.org/drawingml/2006/main" noChangeAspect="1"/>
+            </wp:cNvGraphicFramePr>
+            <a:graphic xmlns:a="http://schemas.openxmlformats.org/drawingml/2006/main">
+              <a:graphicData uri="http://schemas.openxmlformats.org/drawingml/2006/picture">
+                <pic:pic xmlns:pic="http://schemas.openxmlformats.org/drawingml/2006/picture">
+                  <pic:nvPicPr>
+                    <pic:cNvPr id="1" name=""/>
+                    <pic:cNvPicPr/>
+                  </pic:nvPicPr>
+                  <pic:blipFill>
+                    <a:blip r:embed="rId7"/>
+                    <a:stretch>
+                      <a:fillRect/>
+                    </a:stretch>
+                  </pic:blipFill>
+                  <pic:spPr>
+                    <a:xfrm>
+                      <a:off x="0" y="0"/>
+                      <a:ext cx="2314898" cy="914528"/>
+                    </a:xfrm>
+                    <a:prstGeom prst="rect">
+                      <a:avLst/>
+                    </a:prstGeom>
+                  </pic:spPr>
+                </pic:pic>
+              </a:graphicData>
+            </a:graphic>
+          </wp:inline>
+        </w:drawing>
+      </w:r>
+    </w:p>
+    <w:p>
+      <w:pPr>
+        <w:pStyle w:val="PargrafodaLista"/>
+        <w:numPr>
+          <w:ilvl w:val="2"/>
+          <w:numId w:val="1"/>
+        </w:numPr>
+        <w:spacing w:line="360" w:lineRule="auto"/>
+        <w:jc w:val="both"/>
+        <w:rPr>
+          <w:rFonts w:ascii="Times New Roman" w:hAnsi="Times New Roman" w:cs="Times New Roman"/>
+          <w:sz w:val="24"/>
+          <w:szCs w:val="24"/>
+        </w:rPr>
+      </w:pPr>
+      <w:proofErr w:type="spellStart"/>
+      <w:proofErr w:type="gramStart"/>
+      <w:r>
+        <w:rPr>
+          <w:rFonts w:ascii="Times New Roman" w:hAnsi="Times New Roman" w:cs="Times New Roman"/>
+          <w:sz w:val="24"/>
+          <w:szCs w:val="24"/>
+        </w:rPr>
+        <w:t>Df.rename</w:t>
+      </w:r>
+      <w:proofErr w:type="gramEnd"/>
+      <w:r>
+        <w:rPr>
+          <w:rFonts w:ascii="Times New Roman" w:hAnsi="Times New Roman" w:cs="Times New Roman"/>
+          <w:sz w:val="24"/>
+          <w:szCs w:val="24"/>
+        </w:rPr>
+        <w:t>_axis</w:t>
+      </w:r>
+      <w:proofErr w:type="spellEnd"/>
+      <w:r>
+        <w:rPr>
+          <w:rFonts w:ascii="Times New Roman" w:hAnsi="Times New Roman" w:cs="Times New Roman"/>
+          <w:sz w:val="24"/>
+          <w:szCs w:val="24"/>
+        </w:rPr>
+        <w:t>(‘</w:t>
+      </w:r>
+      <w:proofErr w:type="spellStart"/>
+      <w:r>
+        <w:rPr>
+          <w:rFonts w:ascii="Times New Roman" w:hAnsi="Times New Roman" w:cs="Times New Roman"/>
+          <w:sz w:val="24"/>
+          <w:szCs w:val="24"/>
+        </w:rPr>
+        <w:t>nome_index</w:t>
+      </w:r>
+      <w:proofErr w:type="spellEnd"/>
+      <w:r>
+        <w:rPr>
+          <w:rFonts w:ascii="Times New Roman" w:hAnsi="Times New Roman" w:cs="Times New Roman"/>
+          <w:sz w:val="24"/>
+          <w:szCs w:val="24"/>
+        </w:rPr>
+        <w:t xml:space="preserve">’, </w:t>
+      </w:r>
+      <w:proofErr w:type="spellStart"/>
+      <w:r>
+        <w:rPr>
+          <w:rFonts w:ascii="Times New Roman" w:hAnsi="Times New Roman" w:cs="Times New Roman"/>
+          <w:sz w:val="24"/>
+          <w:szCs w:val="24"/>
+        </w:rPr>
+        <w:t>axis</w:t>
+      </w:r>
+      <w:proofErr w:type="spellEnd"/>
+      <w:r>
+        <w:rPr>
+          <w:rFonts w:ascii="Times New Roman" w:hAnsi="Times New Roman" w:cs="Times New Roman"/>
+          <w:sz w:val="24"/>
+          <w:szCs w:val="24"/>
+        </w:rPr>
+        <w:t>=’</w:t>
+      </w:r>
+      <w:proofErr w:type="spellStart"/>
+      <w:r>
+        <w:rPr>
+          <w:rFonts w:ascii="Times New Roman" w:hAnsi="Times New Roman" w:cs="Times New Roman"/>
+          <w:sz w:val="24"/>
+          <w:szCs w:val="24"/>
+        </w:rPr>
+        <w:t>columns</w:t>
+      </w:r>
+      <w:proofErr w:type="spellEnd"/>
+      <w:r>
+        <w:rPr>
+          <w:rFonts w:ascii="Times New Roman" w:hAnsi="Times New Roman" w:cs="Times New Roman"/>
+          <w:sz w:val="24"/>
+          <w:szCs w:val="24"/>
+        </w:rPr>
+        <w:t>’/’</w:t>
+      </w:r>
+      <w:proofErr w:type="spellStart"/>
+      <w:r>
+        <w:rPr>
+          <w:rFonts w:ascii="Times New Roman" w:hAnsi="Times New Roman" w:cs="Times New Roman"/>
+          <w:sz w:val="24"/>
+          <w:szCs w:val="24"/>
+        </w:rPr>
+        <w:t>rows</w:t>
+      </w:r>
+      <w:proofErr w:type="spellEnd"/>
+      <w:r>
+        <w:rPr>
+          <w:rFonts w:ascii="Times New Roman" w:hAnsi="Times New Roman" w:cs="Times New Roman"/>
+          <w:sz w:val="24"/>
+          <w:szCs w:val="24"/>
+        </w:rPr>
+        <w:t xml:space="preserve">’, </w:t>
+      </w:r>
+      <w:proofErr w:type="spellStart"/>
+      <w:r>
+        <w:rPr>
+          <w:rFonts w:ascii="Times New Roman" w:hAnsi="Times New Roman" w:cs="Times New Roman"/>
+          <w:sz w:val="24"/>
+          <w:szCs w:val="24"/>
+        </w:rPr>
+        <w:t>inplace</w:t>
+      </w:r>
+      <w:proofErr w:type="spellEnd"/>
+      <w:r>
+        <w:rPr>
+          <w:rFonts w:ascii="Times New Roman" w:hAnsi="Times New Roman" w:cs="Times New Roman"/>
+          <w:sz w:val="24"/>
+          <w:szCs w:val="24"/>
+        </w:rPr>
+        <w:t xml:space="preserve">=True): Renomeia </w:t>
+      </w:r>
+      <w:r>
+        <w:rPr>
+          <w:rFonts w:ascii="Times New Roman" w:hAnsi="Times New Roman" w:cs="Times New Roman"/>
+          <w:sz w:val="24"/>
+          <w:szCs w:val="24"/>
+        </w:rPr>
+        <w:t>a coluna do</w:t>
+      </w:r>
+      <w:r>
+        <w:rPr>
+          <w:rFonts w:ascii="Times New Roman" w:hAnsi="Times New Roman" w:cs="Times New Roman"/>
+          <w:sz w:val="24"/>
+          <w:szCs w:val="24"/>
+        </w:rPr>
+        <w:t xml:space="preserve"> </w:t>
+      </w:r>
+      <w:r>
+        <w:rPr>
+          <w:rFonts w:ascii="Times New Roman" w:hAnsi="Times New Roman" w:cs="Times New Roman"/>
+          <w:sz w:val="24"/>
+          <w:szCs w:val="24"/>
+        </w:rPr>
+        <w:t>index:</w:t>
+      </w:r>
+    </w:p>
+    <w:p>
+      <w:pPr>
+        <w:shd w:val="clear" w:color="auto" w:fill="1E1E1E"/>
+        <w:spacing w:after="0" w:line="276" w:lineRule="auto"/>
+        <w:rPr>
+          <w:rFonts w:ascii="Courier New" w:eastAsia="Times New Roman" w:hAnsi="Courier New" w:cs="Courier New"/>
+          <w:color w:val="D4D4D4"/>
+          <w:sz w:val="21"/>
+          <w:szCs w:val="21"/>
+          <w:lang w:val="en-US" w:eastAsia="pt-BR"/>
+        </w:rPr>
+      </w:pPr>
+      <w:r>
+        <w:rPr>
+          <w:rFonts w:ascii="Courier New" w:eastAsia="Times New Roman" w:hAnsi="Courier New" w:cs="Courier New"/>
+          <w:color w:val="D4D4D4"/>
+          <w:sz w:val="21"/>
+          <w:szCs w:val="21"/>
+          <w:lang w:val="en-US" w:eastAsia="pt-BR"/>
+        </w:rPr>
+        <w:t>dist_freq_</w:t>
+      </w:r>
+      <w:proofErr w:type="gramStart"/>
+      <w:r>
+        <w:rPr>
+          <w:rFonts w:ascii="Courier New" w:eastAsia="Times New Roman" w:hAnsi="Courier New" w:cs="Courier New"/>
+          <w:color w:val="D4D4D4"/>
+          <w:sz w:val="21"/>
+          <w:szCs w:val="21"/>
+          <w:lang w:val="en-US" w:eastAsia="pt-BR"/>
+        </w:rPr>
+        <w:t>qualitativas.rename</w:t>
+      </w:r>
+      <w:proofErr w:type="gramEnd"/>
+      <w:r>
+        <w:rPr>
+          <w:rFonts w:ascii="Courier New" w:eastAsia="Times New Roman" w:hAnsi="Courier New" w:cs="Courier New"/>
+          <w:color w:val="DCDCDC"/>
+          <w:sz w:val="21"/>
+          <w:szCs w:val="21"/>
+          <w:lang w:val="en-US" w:eastAsia="pt-BR"/>
+        </w:rPr>
+        <w:t>(</w:t>
+      </w:r>
+      <w:r>
+        <w:rPr>
+          <w:rFonts w:ascii="Courier New" w:eastAsia="Times New Roman" w:hAnsi="Courier New" w:cs="Courier New"/>
+          <w:color w:val="D4D4D4"/>
+          <w:sz w:val="21"/>
+          <w:szCs w:val="21"/>
+          <w:lang w:val="en-US" w:eastAsia="pt-BR"/>
+        </w:rPr>
+        <w:t>index= </w:t>
+      </w:r>
+      <w:r>
+        <w:rPr>
+          <w:rFonts w:ascii="Courier New" w:eastAsia="Times New Roman" w:hAnsi="Courier New" w:cs="Courier New"/>
+          <w:color w:val="DCDCDC"/>
+          <w:sz w:val="21"/>
+          <w:szCs w:val="21"/>
+          <w:lang w:val="en-US" w:eastAsia="pt-BR"/>
+        </w:rPr>
+        <w:t>{</w:t>
+      </w:r>
+      <w:r>
+        <w:rPr>
+          <w:rFonts w:ascii="Courier New" w:eastAsia="Times New Roman" w:hAnsi="Courier New" w:cs="Courier New"/>
+          <w:color w:val="B5CEA8"/>
+          <w:sz w:val="21"/>
+          <w:szCs w:val="21"/>
+          <w:lang w:val="en-US" w:eastAsia="pt-BR"/>
+        </w:rPr>
+        <w:t>0</w:t>
+      </w:r>
+      <w:r>
+        <w:rPr>
+          <w:rFonts w:ascii="Courier New" w:eastAsia="Times New Roman" w:hAnsi="Courier New" w:cs="Courier New"/>
+          <w:color w:val="DCDCDC"/>
+          <w:sz w:val="21"/>
+          <w:szCs w:val="21"/>
+          <w:lang w:val="en-US" w:eastAsia="pt-BR"/>
+        </w:rPr>
+        <w:t>:</w:t>
+      </w:r>
+      <w:r>
+        <w:rPr>
+          <w:rFonts w:ascii="Courier New" w:eastAsia="Times New Roman" w:hAnsi="Courier New" w:cs="Courier New"/>
+          <w:color w:val="D4D4D4"/>
+          <w:sz w:val="21"/>
+          <w:szCs w:val="21"/>
+          <w:lang w:val="en-US" w:eastAsia="pt-BR"/>
+        </w:rPr>
+        <w:t> </w:t>
+      </w:r>
+      <w:r>
+        <w:rPr>
+          <w:rFonts w:ascii="Courier New" w:eastAsia="Times New Roman" w:hAnsi="Courier New" w:cs="Courier New"/>
+          <w:color w:val="CE9178"/>
+          <w:sz w:val="21"/>
+          <w:szCs w:val="21"/>
+          <w:lang w:val="en-US" w:eastAsia="pt-BR"/>
+        </w:rPr>
+        <w:t>'Masculino'</w:t>
+      </w:r>
+      <w:r>
+        <w:rPr>
+          <w:rFonts w:ascii="Courier New" w:eastAsia="Times New Roman" w:hAnsi="Courier New" w:cs="Courier New"/>
+          <w:color w:val="DCDCDC"/>
+          <w:sz w:val="21"/>
+          <w:szCs w:val="21"/>
+          <w:lang w:val="en-US" w:eastAsia="pt-BR"/>
+        </w:rPr>
+        <w:t>,</w:t>
+      </w:r>
+      <w:r>
+        <w:rPr>
+          <w:rFonts w:ascii="Courier New" w:eastAsia="Times New Roman" w:hAnsi="Courier New" w:cs="Courier New"/>
+          <w:color w:val="D4D4D4"/>
+          <w:sz w:val="21"/>
+          <w:szCs w:val="21"/>
+          <w:lang w:val="en-US" w:eastAsia="pt-BR"/>
+        </w:rPr>
+        <w:t> </w:t>
+      </w:r>
+      <w:r>
+        <w:rPr>
+          <w:rFonts w:ascii="Courier New" w:eastAsia="Times New Roman" w:hAnsi="Courier New" w:cs="Courier New"/>
+          <w:color w:val="B5CEA8"/>
+          <w:sz w:val="21"/>
+          <w:szCs w:val="21"/>
+          <w:lang w:val="en-US" w:eastAsia="pt-BR"/>
+        </w:rPr>
+        <w:t>1</w:t>
+      </w:r>
+      <w:r>
+        <w:rPr>
+          <w:rFonts w:ascii="Courier New" w:eastAsia="Times New Roman" w:hAnsi="Courier New" w:cs="Courier New"/>
+          <w:color w:val="DCDCDC"/>
+          <w:sz w:val="21"/>
+          <w:szCs w:val="21"/>
+          <w:lang w:val="en-US" w:eastAsia="pt-BR"/>
+        </w:rPr>
+        <w:t>:</w:t>
+      </w:r>
+      <w:r>
+        <w:rPr>
+          <w:rFonts w:ascii="Courier New" w:eastAsia="Times New Roman" w:hAnsi="Courier New" w:cs="Courier New"/>
+          <w:color w:val="D4D4D4"/>
+          <w:sz w:val="21"/>
+          <w:szCs w:val="21"/>
+          <w:lang w:val="en-US" w:eastAsia="pt-BR"/>
+        </w:rPr>
+        <w:t> </w:t>
+      </w:r>
+      <w:r>
+        <w:rPr>
+          <w:rFonts w:ascii="Courier New" w:eastAsia="Times New Roman" w:hAnsi="Courier New" w:cs="Courier New"/>
+          <w:color w:val="CE9178"/>
+          <w:sz w:val="21"/>
+          <w:szCs w:val="21"/>
+          <w:lang w:val="en-US" w:eastAsia="pt-BR"/>
+        </w:rPr>
+        <w:t>'Feminino'</w:t>
+      </w:r>
+      <w:r>
+        <w:rPr>
+          <w:rFonts w:ascii="Courier New" w:eastAsia="Times New Roman" w:hAnsi="Courier New" w:cs="Courier New"/>
+          <w:color w:val="DCDCDC"/>
+          <w:sz w:val="21"/>
+          <w:szCs w:val="21"/>
+          <w:lang w:val="en-US" w:eastAsia="pt-BR"/>
+        </w:rPr>
+        <w:t>},</w:t>
+      </w:r>
+      <w:r>
+        <w:rPr>
+          <w:rFonts w:ascii="Courier New" w:eastAsia="Times New Roman" w:hAnsi="Courier New" w:cs="Courier New"/>
+          <w:color w:val="D4D4D4"/>
+          <w:sz w:val="21"/>
+          <w:szCs w:val="21"/>
+          <w:lang w:val="en-US" w:eastAsia="pt-BR"/>
+        </w:rPr>
+        <w:t> inplace=</w:t>
+      </w:r>
+      <w:r>
+        <w:rPr>
+          <w:rFonts w:ascii="Courier New" w:eastAsia="Times New Roman" w:hAnsi="Courier New" w:cs="Courier New"/>
+          <w:color w:val="569CD6"/>
+          <w:sz w:val="21"/>
+          <w:szCs w:val="21"/>
+          <w:lang w:val="en-US" w:eastAsia="pt-BR"/>
+        </w:rPr>
+        <w:t>True</w:t>
+      </w:r>
+      <w:r>
+        <w:rPr>
+          <w:rFonts w:ascii="Courier New" w:eastAsia="Times New Roman" w:hAnsi="Courier New" w:cs="Courier New"/>
+          <w:color w:val="DCDCDC"/>
+          <w:sz w:val="21"/>
+          <w:szCs w:val="21"/>
+          <w:lang w:val="en-US" w:eastAsia="pt-BR"/>
+        </w:rPr>
+        <w:t>)</w:t>
+      </w:r>
+    </w:p>
+    <w:p>
+      <w:pPr>
+        <w:shd w:val="clear" w:color="auto" w:fill="1E1E1E"/>
+        <w:spacing w:after="0" w:line="276" w:lineRule="auto"/>
+        <w:rPr>
+          <w:rFonts w:ascii="Courier New" w:eastAsia="Times New Roman" w:hAnsi="Courier New" w:cs="Courier New"/>
+          <w:color w:val="D4D4D4"/>
+          <w:sz w:val="21"/>
+          <w:szCs w:val="21"/>
+          <w:lang w:val="en-US" w:eastAsia="pt-BR"/>
+        </w:rPr>
+      </w:pPr>
+      <w:r>
+        <w:rPr>
+          <w:rFonts w:ascii="Courier New" w:eastAsia="Times New Roman" w:hAnsi="Courier New" w:cs="Courier New"/>
+          <w:color w:val="D4D4D4"/>
+          <w:sz w:val="21"/>
+          <w:szCs w:val="21"/>
+          <w:lang w:val="en-US" w:eastAsia="pt-BR"/>
+        </w:rPr>
+        <w:t>dist_freq_</w:t>
+      </w:r>
+      <w:proofErr w:type="gramStart"/>
+      <w:r>
+        <w:rPr>
+          <w:rFonts w:ascii="Courier New" w:eastAsia="Times New Roman" w:hAnsi="Courier New" w:cs="Courier New"/>
+          <w:color w:val="D4D4D4"/>
+          <w:sz w:val="21"/>
+          <w:szCs w:val="21"/>
+          <w:lang w:val="en-US" w:eastAsia="pt-BR"/>
+        </w:rPr>
+        <w:t>qualitativas.rename</w:t>
+      </w:r>
+      <w:proofErr w:type="gramEnd"/>
+      <w:r>
+        <w:rPr>
+          <w:rFonts w:ascii="Courier New" w:eastAsia="Times New Roman" w:hAnsi="Courier New" w:cs="Courier New"/>
+          <w:color w:val="D4D4D4"/>
+          <w:sz w:val="21"/>
+          <w:szCs w:val="21"/>
+          <w:lang w:val="en-US" w:eastAsia="pt-BR"/>
+        </w:rPr>
+        <w:t>_axis</w:t>
+      </w:r>
+      <w:r>
+        <w:rPr>
+          <w:rFonts w:ascii="Courier New" w:eastAsia="Times New Roman" w:hAnsi="Courier New" w:cs="Courier New"/>
+          <w:color w:val="DCDCDC"/>
+          <w:sz w:val="21"/>
+          <w:szCs w:val="21"/>
+          <w:lang w:val="en-US" w:eastAsia="pt-BR"/>
+        </w:rPr>
+        <w:t>(</w:t>
+      </w:r>
+      <w:r>
+        <w:rPr>
+          <w:rFonts w:ascii="Courier New" w:eastAsia="Times New Roman" w:hAnsi="Courier New" w:cs="Courier New"/>
+          <w:color w:val="CE9178"/>
+          <w:sz w:val="21"/>
+          <w:szCs w:val="21"/>
+          <w:lang w:val="en-US" w:eastAsia="pt-BR"/>
+        </w:rPr>
+        <w:t>'Sexo'</w:t>
+      </w:r>
+      <w:r>
+        <w:rPr>
+          <w:rFonts w:ascii="Courier New" w:eastAsia="Times New Roman" w:hAnsi="Courier New" w:cs="Courier New"/>
+          <w:color w:val="DCDCDC"/>
+          <w:sz w:val="21"/>
+          <w:szCs w:val="21"/>
+          <w:lang w:val="en-US" w:eastAsia="pt-BR"/>
+        </w:rPr>
+        <w:t>,</w:t>
+      </w:r>
+      <w:r>
+        <w:rPr>
+          <w:rFonts w:ascii="Courier New" w:eastAsia="Times New Roman" w:hAnsi="Courier New" w:cs="Courier New"/>
+          <w:color w:val="D4D4D4"/>
+          <w:sz w:val="21"/>
+          <w:szCs w:val="21"/>
+          <w:lang w:val="en-US" w:eastAsia="pt-BR"/>
+        </w:rPr>
+        <w:t> axis=</w:t>
+      </w:r>
+      <w:r>
+        <w:rPr>
+          <w:rFonts w:ascii="Courier New" w:eastAsia="Times New Roman" w:hAnsi="Courier New" w:cs="Courier New"/>
+          <w:color w:val="CE9178"/>
+          <w:sz w:val="21"/>
+          <w:szCs w:val="21"/>
+          <w:lang w:val="en-US" w:eastAsia="pt-BR"/>
+        </w:rPr>
+        <w:t>'columns'</w:t>
+      </w:r>
+      <w:r>
+        <w:rPr>
+          <w:rFonts w:ascii="Courier New" w:eastAsia="Times New Roman" w:hAnsi="Courier New" w:cs="Courier New"/>
+          <w:color w:val="DCDCDC"/>
+          <w:sz w:val="21"/>
+          <w:szCs w:val="21"/>
+          <w:lang w:val="en-US" w:eastAsia="pt-BR"/>
+        </w:rPr>
+        <w:t>,</w:t>
+      </w:r>
+      <w:r>
+        <w:rPr>
+          <w:rFonts w:ascii="Courier New" w:eastAsia="Times New Roman" w:hAnsi="Courier New" w:cs="Courier New"/>
+          <w:color w:val="D4D4D4"/>
+          <w:sz w:val="21"/>
+          <w:szCs w:val="21"/>
+          <w:lang w:val="en-US" w:eastAsia="pt-BR"/>
+        </w:rPr>
+        <w:t> inplace=</w:t>
+      </w:r>
+      <w:r>
+        <w:rPr>
+          <w:rFonts w:ascii="Courier New" w:eastAsia="Times New Roman" w:hAnsi="Courier New" w:cs="Courier New"/>
+          <w:color w:val="569CD6"/>
+          <w:sz w:val="21"/>
+          <w:szCs w:val="21"/>
+          <w:lang w:val="en-US" w:eastAsia="pt-BR"/>
+        </w:rPr>
+        <w:t>True</w:t>
+      </w:r>
+      <w:r>
+        <w:rPr>
+          <w:rFonts w:ascii="Courier New" w:eastAsia="Times New Roman" w:hAnsi="Courier New" w:cs="Courier New"/>
+          <w:color w:val="DCDCDC"/>
+          <w:sz w:val="21"/>
+          <w:szCs w:val="21"/>
+          <w:lang w:val="en-US" w:eastAsia="pt-BR"/>
+        </w:rPr>
+        <w:t>)</w:t>
+      </w:r>
+    </w:p>
+    <w:p>
+      <w:pPr>
+        <w:shd w:val="clear" w:color="auto" w:fill="1E1E1E"/>
+        <w:spacing w:after="0" w:line="285" w:lineRule="atLeast"/>
+        <w:rPr>
+          <w:rFonts w:ascii="Courier New" w:eastAsia="Times New Roman" w:hAnsi="Courier New" w:cs="Courier New"/>
+          <w:color w:val="D4D4D4"/>
+          <w:sz w:val="21"/>
+          <w:szCs w:val="21"/>
+          <w:lang w:eastAsia="pt-BR"/>
+        </w:rPr>
+      </w:pPr>
+      <w:proofErr w:type="spellStart"/>
+      <w:r>
+        <w:rPr>
+          <w:rFonts w:ascii="Courier New" w:eastAsia="Times New Roman" w:hAnsi="Courier New" w:cs="Courier New"/>
+          <w:color w:val="D4D4D4"/>
+          <w:sz w:val="21"/>
+          <w:szCs w:val="21"/>
+          <w:lang w:eastAsia="pt-BR"/>
+        </w:rPr>
+        <w:t>dist_freq_qualitativas</w:t>
+      </w:r>
+      <w:proofErr w:type="spellEnd"/>
+    </w:p>
+    <w:p>
+      <w:pPr>
+        <w:spacing w:before="240" w:line="360" w:lineRule="auto"/>
+        <w:jc w:val="center"/>
+        <w:rPr>
+          <w:rFonts w:ascii="Times New Roman" w:hAnsi="Times New Roman" w:cs="Times New Roman"/>
+          <w:sz w:val="24"/>
+          <w:szCs w:val="24"/>
+          <w:lang w:val="en-US"/>
+        </w:rPr>
+      </w:pPr>
+      <w:r>
+        <w:rPr>
+          <w:rFonts w:ascii="Times New Roman" w:hAnsi="Times New Roman" w:cs="Times New Roman"/>
+          <w:sz w:val="24"/>
+          <w:szCs w:val="24"/>
+          <w:lang w:val="en-US"/>
+        </w:rPr>
+        <w:drawing>
+          <wp:inline distT="0" distB="0" distL="0" distR="0" wp14:anchorId="79B2FBFB" wp14:editId="6279B562">
+            <wp:extent cx="3077004" cy="895475"/>
+            <wp:effectExtent l="0" t="0" r="0" b="0"/>
+            <wp:docPr id="3" name="Imagem 3"/>
+            <wp:cNvGraphicFramePr>
+              <a:graphicFrameLocks xmlns:a="http://schemas.openxmlformats.org/drawingml/2006/main" noChangeAspect="1"/>
+            </wp:cNvGraphicFramePr>
+            <a:graphic xmlns:a="http://schemas.openxmlformats.org/drawingml/2006/main">
+              <a:graphicData uri="http://schemas.openxmlformats.org/drawingml/2006/picture">
+                <pic:pic xmlns:pic="http://schemas.openxmlformats.org/drawingml/2006/picture">
+                  <pic:nvPicPr>
+                    <pic:cNvPr id="1" name=""/>
+                    <pic:cNvPicPr/>
+                  </pic:nvPicPr>
+                  <pic:blipFill>
+                    <a:blip r:embed="rId8"/>
+                    <a:stretch>
+                      <a:fillRect/>
+                    </a:stretch>
+                  </pic:blipFill>
+                  <pic:spPr>
+                    <a:xfrm>
+                      <a:off x="0" y="0"/>
+                      <a:ext cx="3077004" cy="895475"/>
+                    </a:xfrm>
+                    <a:prstGeom prst="rect">
+                      <a:avLst/>
+                    </a:prstGeom>
+                  </pic:spPr>
+                </pic:pic>
+              </a:graphicData>
+            </a:graphic>
+          </wp:inline>
+        </w:drawing>
+      </w:r>
+    </w:p>
+    <w:p>
+      <w:pPr>
+        <w:pStyle w:val="PargrafodaLista"/>
+        <w:numPr>
+          <w:ilvl w:val="2"/>
+          <w:numId w:val="1"/>
+        </w:numPr>
+        <w:spacing w:line="360" w:lineRule="auto"/>
+        <w:jc w:val="both"/>
+        <w:rPr>
+          <w:rFonts w:ascii="Times New Roman" w:hAnsi="Times New Roman" w:cs="Times New Roman"/>
+          <w:sz w:val="24"/>
+          <w:szCs w:val="24"/>
+          <w:lang w:val="en-US"/>
+        </w:rPr>
+      </w:pPr>
     </w:p>
     <w:sectPr>
       <w:pgSz w:w="11906" w:h="16838"/>

</xml_diff>

<commit_message>
Distribuição de frequências qualitativas - Método 2
Aprendemos a fazer cruzamento de dados de tabelas,  fazer porcentagem com esse cruzamento e até mesmo exibir análises de outros dados dessa tabela relacionando com o cruzamento
</commit_message>
<xml_diff>
--- a/Data Science/Estatística Com Python/Anotações/Estatística Com Python - Anotações.docx
+++ b/Data Science/Estatística Com Python/Anotações/Estatística Com Python - Anotações.docx
@@ -1888,6 +1888,1087 @@
       <w:pPr>
         <w:pStyle w:val="PargrafodaLista"/>
         <w:numPr>
+          <w:ilvl w:val="1"/>
+          <w:numId w:val="1"/>
+        </w:numPr>
+        <w:spacing w:line="360" w:lineRule="auto"/>
+        <w:jc w:val="both"/>
+        <w:rPr>
+          <w:rFonts w:ascii="Times New Roman" w:hAnsi="Times New Roman" w:cs="Times New Roman"/>
+          <w:sz w:val="24"/>
+          <w:szCs w:val="24"/>
+        </w:rPr>
+      </w:pPr>
+      <w:r>
+        <w:rPr>
+          <w:rFonts w:ascii="Times New Roman" w:hAnsi="Times New Roman" w:cs="Times New Roman"/>
+          <w:sz w:val="24"/>
+          <w:szCs w:val="24"/>
+        </w:rPr>
+        <w:t xml:space="preserve"> </w:t>
+      </w:r>
+      <w:proofErr w:type="spellStart"/>
+      <w:proofErr w:type="gramStart"/>
+      <w:r>
+        <w:rPr>
+          <w:rFonts w:ascii="Times New Roman" w:hAnsi="Times New Roman" w:cs="Times New Roman"/>
+          <w:sz w:val="24"/>
+          <w:szCs w:val="24"/>
+        </w:rPr>
+        <w:t>Pd.crosstab</w:t>
+      </w:r>
+      <w:proofErr w:type="spellEnd"/>
+      <w:proofErr w:type="gramEnd"/>
+      <w:r>
+        <w:rPr>
+          <w:rFonts w:ascii="Times New Roman" w:hAnsi="Times New Roman" w:cs="Times New Roman"/>
+          <w:sz w:val="24"/>
+          <w:szCs w:val="24"/>
+        </w:rPr>
+        <w:t>(</w:t>
+      </w:r>
+      <w:proofErr w:type="spellStart"/>
+      <w:r>
+        <w:rPr>
+          <w:rFonts w:ascii="Times New Roman" w:hAnsi="Times New Roman" w:cs="Times New Roman"/>
+          <w:sz w:val="24"/>
+          <w:szCs w:val="24"/>
+        </w:rPr>
+        <w:t>variável_linha</w:t>
+      </w:r>
+      <w:proofErr w:type="spellEnd"/>
+      <w:r>
+        <w:rPr>
+          <w:rFonts w:ascii="Times New Roman" w:hAnsi="Times New Roman" w:cs="Times New Roman"/>
+          <w:sz w:val="24"/>
+          <w:szCs w:val="24"/>
+        </w:rPr>
+        <w:t xml:space="preserve">, </w:t>
+      </w:r>
+      <w:proofErr w:type="spellStart"/>
+      <w:r>
+        <w:rPr>
+          <w:rFonts w:ascii="Times New Roman" w:hAnsi="Times New Roman" w:cs="Times New Roman"/>
+          <w:sz w:val="24"/>
+          <w:szCs w:val="24"/>
+        </w:rPr>
+        <w:t>variável_coluna</w:t>
+      </w:r>
+      <w:proofErr w:type="spellEnd"/>
+      <w:r>
+        <w:rPr>
+          <w:rFonts w:ascii="Times New Roman" w:hAnsi="Times New Roman" w:cs="Times New Roman"/>
+          <w:sz w:val="24"/>
+          <w:szCs w:val="24"/>
+        </w:rPr>
+        <w:t>): Cria um</w:t>
+      </w:r>
+      <w:r>
+        <w:rPr>
+          <w:rFonts w:ascii="Times New Roman" w:hAnsi="Times New Roman" w:cs="Times New Roman"/>
+          <w:sz w:val="24"/>
+          <w:szCs w:val="24"/>
+        </w:rPr>
+        <w:t xml:space="preserve"> </w:t>
+      </w:r>
+      <w:proofErr w:type="spellStart"/>
+      <w:r>
+        <w:rPr>
+          <w:rFonts w:ascii="Times New Roman" w:hAnsi="Times New Roman" w:cs="Times New Roman"/>
+          <w:sz w:val="24"/>
+          <w:szCs w:val="24"/>
+        </w:rPr>
+        <w:t>df</w:t>
+      </w:r>
+      <w:proofErr w:type="spellEnd"/>
+      <w:r>
+        <w:rPr>
+          <w:rFonts w:ascii="Times New Roman" w:hAnsi="Times New Roman" w:cs="Times New Roman"/>
+          <w:sz w:val="24"/>
+          <w:szCs w:val="24"/>
+        </w:rPr>
+        <w:t xml:space="preserve"> onde faz o cruzamento dos dados da linha e da coluna passadas. No caso utilizamos cor e sexo, então ele irá mostrar na tabela quantas pessoas do sexo masculino tiveram de cada cor, bem como os femininos:</w:t>
+      </w:r>
+    </w:p>
+    <w:p>
+      <w:pPr>
+        <w:shd w:val="clear" w:color="auto" w:fill="1E1E1E"/>
+        <w:spacing w:after="0" w:line="285" w:lineRule="atLeast"/>
+        <w:rPr>
+          <w:rFonts w:ascii="Courier New" w:eastAsia="Times New Roman" w:hAnsi="Courier New" w:cs="Courier New"/>
+          <w:color w:val="D4D4D4"/>
+          <w:sz w:val="21"/>
+          <w:szCs w:val="21"/>
+          <w:lang w:eastAsia="pt-BR"/>
+        </w:rPr>
+      </w:pPr>
+      <w:r>
+        <w:rPr>
+          <w:rFonts w:ascii="Courier New" w:eastAsia="Times New Roman" w:hAnsi="Courier New" w:cs="Courier New"/>
+          <w:color w:val="D4D4D4"/>
+          <w:sz w:val="21"/>
+          <w:szCs w:val="21"/>
+          <w:lang w:eastAsia="pt-BR"/>
+        </w:rPr>
+        <w:t>sexo = </w:t>
+      </w:r>
+      <w:r>
+        <w:rPr>
+          <w:rFonts w:ascii="Courier New" w:eastAsia="Times New Roman" w:hAnsi="Courier New" w:cs="Courier New"/>
+          <w:color w:val="DCDCDC"/>
+          <w:sz w:val="21"/>
+          <w:szCs w:val="21"/>
+          <w:lang w:eastAsia="pt-BR"/>
+        </w:rPr>
+        <w:t>{</w:t>
+      </w:r>
+      <w:r>
+        <w:rPr>
+          <w:rFonts w:ascii="Courier New" w:eastAsia="Times New Roman" w:hAnsi="Courier New" w:cs="Courier New"/>
+          <w:color w:val="B5CEA8"/>
+          <w:sz w:val="21"/>
+          <w:szCs w:val="21"/>
+          <w:lang w:eastAsia="pt-BR"/>
+        </w:rPr>
+        <w:t>0</w:t>
+      </w:r>
+      <w:r>
+        <w:rPr>
+          <w:rFonts w:ascii="Courier New" w:eastAsia="Times New Roman" w:hAnsi="Courier New" w:cs="Courier New"/>
+          <w:color w:val="DCDCDC"/>
+          <w:sz w:val="21"/>
+          <w:szCs w:val="21"/>
+          <w:lang w:eastAsia="pt-BR"/>
+        </w:rPr>
+        <w:t>:</w:t>
+      </w:r>
+      <w:r>
+        <w:rPr>
+          <w:rFonts w:ascii="Courier New" w:eastAsia="Times New Roman" w:hAnsi="Courier New" w:cs="Courier New"/>
+          <w:color w:val="D4D4D4"/>
+          <w:sz w:val="21"/>
+          <w:szCs w:val="21"/>
+          <w:lang w:eastAsia="pt-BR"/>
+        </w:rPr>
+        <w:t> </w:t>
+      </w:r>
+      <w:r>
+        <w:rPr>
+          <w:rFonts w:ascii="Courier New" w:eastAsia="Times New Roman" w:hAnsi="Courier New" w:cs="Courier New"/>
+          <w:color w:val="CE9178"/>
+          <w:sz w:val="21"/>
+          <w:szCs w:val="21"/>
+          <w:lang w:eastAsia="pt-BR"/>
+        </w:rPr>
+        <w:t>'Masculino'</w:t>
+      </w:r>
+      <w:r>
+        <w:rPr>
+          <w:rFonts w:ascii="Courier New" w:eastAsia="Times New Roman" w:hAnsi="Courier New" w:cs="Courier New"/>
+          <w:color w:val="DCDCDC"/>
+          <w:sz w:val="21"/>
+          <w:szCs w:val="21"/>
+          <w:lang w:eastAsia="pt-BR"/>
+        </w:rPr>
+        <w:t>,</w:t>
+      </w:r>
+    </w:p>
+    <w:p>
+      <w:pPr>
+        <w:shd w:val="clear" w:color="auto" w:fill="1E1E1E"/>
+        <w:spacing w:after="0" w:line="285" w:lineRule="atLeast"/>
+        <w:rPr>
+          <w:rFonts w:ascii="Courier New" w:eastAsia="Times New Roman" w:hAnsi="Courier New" w:cs="Courier New"/>
+          <w:color w:val="D4D4D4"/>
+          <w:sz w:val="21"/>
+          <w:szCs w:val="21"/>
+          <w:lang w:eastAsia="pt-BR"/>
+        </w:rPr>
+      </w:pPr>
+      <w:r>
+        <w:rPr>
+          <w:rFonts w:ascii="Courier New" w:eastAsia="Times New Roman" w:hAnsi="Courier New" w:cs="Courier New"/>
+          <w:color w:val="D4D4D4"/>
+          <w:sz w:val="21"/>
+          <w:szCs w:val="21"/>
+          <w:lang w:eastAsia="pt-BR"/>
+        </w:rPr>
+        <w:t>        </w:t>
+      </w:r>
+      <w:r>
+        <w:rPr>
+          <w:rFonts w:ascii="Courier New" w:eastAsia="Times New Roman" w:hAnsi="Courier New" w:cs="Courier New"/>
+          <w:color w:val="B5CEA8"/>
+          <w:sz w:val="21"/>
+          <w:szCs w:val="21"/>
+          <w:lang w:eastAsia="pt-BR"/>
+        </w:rPr>
+        <w:t>1</w:t>
+      </w:r>
+      <w:r>
+        <w:rPr>
+          <w:rFonts w:ascii="Courier New" w:eastAsia="Times New Roman" w:hAnsi="Courier New" w:cs="Courier New"/>
+          <w:color w:val="DCDCDC"/>
+          <w:sz w:val="21"/>
+          <w:szCs w:val="21"/>
+          <w:lang w:eastAsia="pt-BR"/>
+        </w:rPr>
+        <w:t>:</w:t>
+      </w:r>
+      <w:r>
+        <w:rPr>
+          <w:rFonts w:ascii="Courier New" w:eastAsia="Times New Roman" w:hAnsi="Courier New" w:cs="Courier New"/>
+          <w:color w:val="D4D4D4"/>
+          <w:sz w:val="21"/>
+          <w:szCs w:val="21"/>
+          <w:lang w:eastAsia="pt-BR"/>
+        </w:rPr>
+        <w:t> </w:t>
+      </w:r>
+      <w:r>
+        <w:rPr>
+          <w:rFonts w:ascii="Courier New" w:eastAsia="Times New Roman" w:hAnsi="Courier New" w:cs="Courier New"/>
+          <w:color w:val="CE9178"/>
+          <w:sz w:val="21"/>
+          <w:szCs w:val="21"/>
+          <w:lang w:eastAsia="pt-BR"/>
+        </w:rPr>
+        <w:t>'Feminino'</w:t>
+      </w:r>
+      <w:r>
+        <w:rPr>
+          <w:rFonts w:ascii="Courier New" w:eastAsia="Times New Roman" w:hAnsi="Courier New" w:cs="Courier New"/>
+          <w:color w:val="DCDCDC"/>
+          <w:sz w:val="21"/>
+          <w:szCs w:val="21"/>
+          <w:lang w:eastAsia="pt-BR"/>
+        </w:rPr>
+        <w:t>}</w:t>
+      </w:r>
+    </w:p>
+    <w:p>
+      <w:pPr>
+        <w:shd w:val="clear" w:color="auto" w:fill="1E1E1E"/>
+        <w:spacing w:after="0" w:line="285" w:lineRule="atLeast"/>
+        <w:rPr>
+          <w:rFonts w:ascii="Courier New" w:eastAsia="Times New Roman" w:hAnsi="Courier New" w:cs="Courier New"/>
+          <w:color w:val="D4D4D4"/>
+          <w:sz w:val="21"/>
+          <w:szCs w:val="21"/>
+          <w:lang w:eastAsia="pt-BR"/>
+        </w:rPr>
+      </w:pPr>
+    </w:p>
+    <w:p>
+      <w:pPr>
+        <w:shd w:val="clear" w:color="auto" w:fill="1E1E1E"/>
+        <w:spacing w:after="0" w:line="285" w:lineRule="atLeast"/>
+        <w:rPr>
+          <w:rFonts w:ascii="Courier New" w:eastAsia="Times New Roman" w:hAnsi="Courier New" w:cs="Courier New"/>
+          <w:color w:val="D4D4D4"/>
+          <w:sz w:val="21"/>
+          <w:szCs w:val="21"/>
+          <w:lang w:eastAsia="pt-BR"/>
+        </w:rPr>
+      </w:pPr>
+      <w:r>
+        <w:rPr>
+          <w:rFonts w:ascii="Courier New" w:eastAsia="Times New Roman" w:hAnsi="Courier New" w:cs="Courier New"/>
+          <w:color w:val="D4D4D4"/>
+          <w:sz w:val="21"/>
+          <w:szCs w:val="21"/>
+          <w:lang w:eastAsia="pt-BR"/>
+        </w:rPr>
+        <w:t>cor = </w:t>
+      </w:r>
+      <w:r>
+        <w:rPr>
+          <w:rFonts w:ascii="Courier New" w:eastAsia="Times New Roman" w:hAnsi="Courier New" w:cs="Courier New"/>
+          <w:color w:val="DCDCDC"/>
+          <w:sz w:val="21"/>
+          <w:szCs w:val="21"/>
+          <w:lang w:eastAsia="pt-BR"/>
+        </w:rPr>
+        <w:t>{</w:t>
+      </w:r>
+      <w:r>
+        <w:rPr>
+          <w:rFonts w:ascii="Courier New" w:eastAsia="Times New Roman" w:hAnsi="Courier New" w:cs="Courier New"/>
+          <w:color w:val="B5CEA8"/>
+          <w:sz w:val="21"/>
+          <w:szCs w:val="21"/>
+          <w:lang w:eastAsia="pt-BR"/>
+        </w:rPr>
+        <w:t>0</w:t>
+      </w:r>
+      <w:r>
+        <w:rPr>
+          <w:rFonts w:ascii="Courier New" w:eastAsia="Times New Roman" w:hAnsi="Courier New" w:cs="Courier New"/>
+          <w:color w:val="DCDCDC"/>
+          <w:sz w:val="21"/>
+          <w:szCs w:val="21"/>
+          <w:lang w:eastAsia="pt-BR"/>
+        </w:rPr>
+        <w:t>:</w:t>
+      </w:r>
+      <w:r>
+        <w:rPr>
+          <w:rFonts w:ascii="Courier New" w:eastAsia="Times New Roman" w:hAnsi="Courier New" w:cs="Courier New"/>
+          <w:color w:val="D4D4D4"/>
+          <w:sz w:val="21"/>
+          <w:szCs w:val="21"/>
+          <w:lang w:eastAsia="pt-BR"/>
+        </w:rPr>
+        <w:t> </w:t>
+      </w:r>
+      <w:r>
+        <w:rPr>
+          <w:rFonts w:ascii="Courier New" w:eastAsia="Times New Roman" w:hAnsi="Courier New" w:cs="Courier New"/>
+          <w:color w:val="CE9178"/>
+          <w:sz w:val="21"/>
+          <w:szCs w:val="21"/>
+          <w:lang w:eastAsia="pt-BR"/>
+        </w:rPr>
+        <w:t>'Indígena'</w:t>
+      </w:r>
+      <w:r>
+        <w:rPr>
+          <w:rFonts w:ascii="Courier New" w:eastAsia="Times New Roman" w:hAnsi="Courier New" w:cs="Courier New"/>
+          <w:color w:val="DCDCDC"/>
+          <w:sz w:val="21"/>
+          <w:szCs w:val="21"/>
+          <w:lang w:eastAsia="pt-BR"/>
+        </w:rPr>
+        <w:t>,</w:t>
+      </w:r>
+    </w:p>
+    <w:p>
+      <w:pPr>
+        <w:shd w:val="clear" w:color="auto" w:fill="1E1E1E"/>
+        <w:spacing w:after="0" w:line="285" w:lineRule="atLeast"/>
+        <w:rPr>
+          <w:rFonts w:ascii="Courier New" w:eastAsia="Times New Roman" w:hAnsi="Courier New" w:cs="Courier New"/>
+          <w:color w:val="D4D4D4"/>
+          <w:sz w:val="21"/>
+          <w:szCs w:val="21"/>
+          <w:lang w:eastAsia="pt-BR"/>
+        </w:rPr>
+      </w:pPr>
+      <w:r>
+        <w:rPr>
+          <w:rFonts w:ascii="Courier New" w:eastAsia="Times New Roman" w:hAnsi="Courier New" w:cs="Courier New"/>
+          <w:color w:val="D4D4D4"/>
+          <w:sz w:val="21"/>
+          <w:szCs w:val="21"/>
+          <w:lang w:eastAsia="pt-BR"/>
+        </w:rPr>
+        <w:t>        </w:t>
+      </w:r>
+      <w:r>
+        <w:rPr>
+          <w:rFonts w:ascii="Courier New" w:eastAsia="Times New Roman" w:hAnsi="Courier New" w:cs="Courier New"/>
+          <w:color w:val="B5CEA8"/>
+          <w:sz w:val="21"/>
+          <w:szCs w:val="21"/>
+          <w:lang w:eastAsia="pt-BR"/>
+        </w:rPr>
+        <w:t>2</w:t>
+      </w:r>
+      <w:r>
+        <w:rPr>
+          <w:rFonts w:ascii="Courier New" w:eastAsia="Times New Roman" w:hAnsi="Courier New" w:cs="Courier New"/>
+          <w:color w:val="DCDCDC"/>
+          <w:sz w:val="21"/>
+          <w:szCs w:val="21"/>
+          <w:lang w:eastAsia="pt-BR"/>
+        </w:rPr>
+        <w:t>:</w:t>
+      </w:r>
+      <w:r>
+        <w:rPr>
+          <w:rFonts w:ascii="Courier New" w:eastAsia="Times New Roman" w:hAnsi="Courier New" w:cs="Courier New"/>
+          <w:color w:val="D4D4D4"/>
+          <w:sz w:val="21"/>
+          <w:szCs w:val="21"/>
+          <w:lang w:eastAsia="pt-BR"/>
+        </w:rPr>
+        <w:t> </w:t>
+      </w:r>
+      <w:r>
+        <w:rPr>
+          <w:rFonts w:ascii="Courier New" w:eastAsia="Times New Roman" w:hAnsi="Courier New" w:cs="Courier New"/>
+          <w:color w:val="CE9178"/>
+          <w:sz w:val="21"/>
+          <w:szCs w:val="21"/>
+          <w:lang w:eastAsia="pt-BR"/>
+        </w:rPr>
+        <w:t>'Branca'</w:t>
+      </w:r>
+      <w:r>
+        <w:rPr>
+          <w:rFonts w:ascii="Courier New" w:eastAsia="Times New Roman" w:hAnsi="Courier New" w:cs="Courier New"/>
+          <w:color w:val="DCDCDC"/>
+          <w:sz w:val="21"/>
+          <w:szCs w:val="21"/>
+          <w:lang w:eastAsia="pt-BR"/>
+        </w:rPr>
+        <w:t>,</w:t>
+      </w:r>
+    </w:p>
+    <w:p>
+      <w:pPr>
+        <w:shd w:val="clear" w:color="auto" w:fill="1E1E1E"/>
+        <w:spacing w:after="0" w:line="285" w:lineRule="atLeast"/>
+        <w:rPr>
+          <w:rFonts w:ascii="Courier New" w:eastAsia="Times New Roman" w:hAnsi="Courier New" w:cs="Courier New"/>
+          <w:color w:val="D4D4D4"/>
+          <w:sz w:val="21"/>
+          <w:szCs w:val="21"/>
+          <w:lang w:eastAsia="pt-BR"/>
+        </w:rPr>
+      </w:pPr>
+      <w:r>
+        <w:rPr>
+          <w:rFonts w:ascii="Courier New" w:eastAsia="Times New Roman" w:hAnsi="Courier New" w:cs="Courier New"/>
+          <w:color w:val="D4D4D4"/>
+          <w:sz w:val="21"/>
+          <w:szCs w:val="21"/>
+          <w:lang w:eastAsia="pt-BR"/>
+        </w:rPr>
+        <w:t>        </w:t>
+      </w:r>
+      <w:r>
+        <w:rPr>
+          <w:rFonts w:ascii="Courier New" w:eastAsia="Times New Roman" w:hAnsi="Courier New" w:cs="Courier New"/>
+          <w:color w:val="B5CEA8"/>
+          <w:sz w:val="21"/>
+          <w:szCs w:val="21"/>
+          <w:lang w:eastAsia="pt-BR"/>
+        </w:rPr>
+        <w:t>4</w:t>
+      </w:r>
+      <w:r>
+        <w:rPr>
+          <w:rFonts w:ascii="Courier New" w:eastAsia="Times New Roman" w:hAnsi="Courier New" w:cs="Courier New"/>
+          <w:color w:val="DCDCDC"/>
+          <w:sz w:val="21"/>
+          <w:szCs w:val="21"/>
+          <w:lang w:eastAsia="pt-BR"/>
+        </w:rPr>
+        <w:t>:</w:t>
+      </w:r>
+      <w:r>
+        <w:rPr>
+          <w:rFonts w:ascii="Courier New" w:eastAsia="Times New Roman" w:hAnsi="Courier New" w:cs="Courier New"/>
+          <w:color w:val="D4D4D4"/>
+          <w:sz w:val="21"/>
+          <w:szCs w:val="21"/>
+          <w:lang w:eastAsia="pt-BR"/>
+        </w:rPr>
+        <w:t> </w:t>
+      </w:r>
+      <w:r>
+        <w:rPr>
+          <w:rFonts w:ascii="Courier New" w:eastAsia="Times New Roman" w:hAnsi="Courier New" w:cs="Courier New"/>
+          <w:color w:val="CE9178"/>
+          <w:sz w:val="21"/>
+          <w:szCs w:val="21"/>
+          <w:lang w:eastAsia="pt-BR"/>
+        </w:rPr>
+        <w:t>'Preta'</w:t>
+      </w:r>
+      <w:r>
+        <w:rPr>
+          <w:rFonts w:ascii="Courier New" w:eastAsia="Times New Roman" w:hAnsi="Courier New" w:cs="Courier New"/>
+          <w:color w:val="DCDCDC"/>
+          <w:sz w:val="21"/>
+          <w:szCs w:val="21"/>
+          <w:lang w:eastAsia="pt-BR"/>
+        </w:rPr>
+        <w:t>,</w:t>
+      </w:r>
+    </w:p>
+    <w:p>
+      <w:pPr>
+        <w:shd w:val="clear" w:color="auto" w:fill="1E1E1E"/>
+        <w:spacing w:after="0" w:line="285" w:lineRule="atLeast"/>
+        <w:rPr>
+          <w:rFonts w:ascii="Courier New" w:eastAsia="Times New Roman" w:hAnsi="Courier New" w:cs="Courier New"/>
+          <w:color w:val="D4D4D4"/>
+          <w:sz w:val="21"/>
+          <w:szCs w:val="21"/>
+          <w:lang w:eastAsia="pt-BR"/>
+        </w:rPr>
+      </w:pPr>
+      <w:r>
+        <w:rPr>
+          <w:rFonts w:ascii="Courier New" w:eastAsia="Times New Roman" w:hAnsi="Courier New" w:cs="Courier New"/>
+          <w:color w:val="D4D4D4"/>
+          <w:sz w:val="21"/>
+          <w:szCs w:val="21"/>
+          <w:lang w:eastAsia="pt-BR"/>
+        </w:rPr>
+        <w:t>        </w:t>
+      </w:r>
+      <w:r>
+        <w:rPr>
+          <w:rFonts w:ascii="Courier New" w:eastAsia="Times New Roman" w:hAnsi="Courier New" w:cs="Courier New"/>
+          <w:color w:val="B5CEA8"/>
+          <w:sz w:val="21"/>
+          <w:szCs w:val="21"/>
+          <w:lang w:eastAsia="pt-BR"/>
+        </w:rPr>
+        <w:t>6</w:t>
+      </w:r>
+      <w:r>
+        <w:rPr>
+          <w:rFonts w:ascii="Courier New" w:eastAsia="Times New Roman" w:hAnsi="Courier New" w:cs="Courier New"/>
+          <w:color w:val="DCDCDC"/>
+          <w:sz w:val="21"/>
+          <w:szCs w:val="21"/>
+          <w:lang w:eastAsia="pt-BR"/>
+        </w:rPr>
+        <w:t>:</w:t>
+      </w:r>
+      <w:r>
+        <w:rPr>
+          <w:rFonts w:ascii="Courier New" w:eastAsia="Times New Roman" w:hAnsi="Courier New" w:cs="Courier New"/>
+          <w:color w:val="D4D4D4"/>
+          <w:sz w:val="21"/>
+          <w:szCs w:val="21"/>
+          <w:lang w:eastAsia="pt-BR"/>
+        </w:rPr>
+        <w:t> </w:t>
+      </w:r>
+      <w:r>
+        <w:rPr>
+          <w:rFonts w:ascii="Courier New" w:eastAsia="Times New Roman" w:hAnsi="Courier New" w:cs="Courier New"/>
+          <w:color w:val="CE9178"/>
+          <w:sz w:val="21"/>
+          <w:szCs w:val="21"/>
+          <w:lang w:eastAsia="pt-BR"/>
+        </w:rPr>
+        <w:t>'Amarela'</w:t>
+      </w:r>
+      <w:r>
+        <w:rPr>
+          <w:rFonts w:ascii="Courier New" w:eastAsia="Times New Roman" w:hAnsi="Courier New" w:cs="Courier New"/>
+          <w:color w:val="DCDCDC"/>
+          <w:sz w:val="21"/>
+          <w:szCs w:val="21"/>
+          <w:lang w:eastAsia="pt-BR"/>
+        </w:rPr>
+        <w:t>,</w:t>
+      </w:r>
+    </w:p>
+    <w:p>
+      <w:pPr>
+        <w:shd w:val="clear" w:color="auto" w:fill="1E1E1E"/>
+        <w:spacing w:after="0" w:line="285" w:lineRule="atLeast"/>
+        <w:rPr>
+          <w:rFonts w:ascii="Courier New" w:eastAsia="Times New Roman" w:hAnsi="Courier New" w:cs="Courier New"/>
+          <w:color w:val="D4D4D4"/>
+          <w:sz w:val="21"/>
+          <w:szCs w:val="21"/>
+          <w:lang w:eastAsia="pt-BR"/>
+        </w:rPr>
+      </w:pPr>
+      <w:r>
+        <w:rPr>
+          <w:rFonts w:ascii="Courier New" w:eastAsia="Times New Roman" w:hAnsi="Courier New" w:cs="Courier New"/>
+          <w:color w:val="D4D4D4"/>
+          <w:sz w:val="21"/>
+          <w:szCs w:val="21"/>
+          <w:lang w:eastAsia="pt-BR"/>
+        </w:rPr>
+        <w:t>        </w:t>
+      </w:r>
+      <w:r>
+        <w:rPr>
+          <w:rFonts w:ascii="Courier New" w:eastAsia="Times New Roman" w:hAnsi="Courier New" w:cs="Courier New"/>
+          <w:color w:val="B5CEA8"/>
+          <w:sz w:val="21"/>
+          <w:szCs w:val="21"/>
+          <w:lang w:eastAsia="pt-BR"/>
+        </w:rPr>
+        <w:t>8</w:t>
+      </w:r>
+      <w:r>
+        <w:rPr>
+          <w:rFonts w:ascii="Courier New" w:eastAsia="Times New Roman" w:hAnsi="Courier New" w:cs="Courier New"/>
+          <w:color w:val="DCDCDC"/>
+          <w:sz w:val="21"/>
+          <w:szCs w:val="21"/>
+          <w:lang w:eastAsia="pt-BR"/>
+        </w:rPr>
+        <w:t>:</w:t>
+      </w:r>
+      <w:r>
+        <w:rPr>
+          <w:rFonts w:ascii="Courier New" w:eastAsia="Times New Roman" w:hAnsi="Courier New" w:cs="Courier New"/>
+          <w:color w:val="D4D4D4"/>
+          <w:sz w:val="21"/>
+          <w:szCs w:val="21"/>
+          <w:lang w:eastAsia="pt-BR"/>
+        </w:rPr>
+        <w:t> </w:t>
+      </w:r>
+      <w:r>
+        <w:rPr>
+          <w:rFonts w:ascii="Courier New" w:eastAsia="Times New Roman" w:hAnsi="Courier New" w:cs="Courier New"/>
+          <w:color w:val="CE9178"/>
+          <w:sz w:val="21"/>
+          <w:szCs w:val="21"/>
+          <w:lang w:eastAsia="pt-BR"/>
+        </w:rPr>
+        <w:t>'Parda'</w:t>
+      </w:r>
+      <w:r>
+        <w:rPr>
+          <w:rFonts w:ascii="Courier New" w:eastAsia="Times New Roman" w:hAnsi="Courier New" w:cs="Courier New"/>
+          <w:color w:val="DCDCDC"/>
+          <w:sz w:val="21"/>
+          <w:szCs w:val="21"/>
+          <w:lang w:eastAsia="pt-BR"/>
+        </w:rPr>
+        <w:t>,</w:t>
+      </w:r>
+    </w:p>
+    <w:p>
+      <w:pPr>
+        <w:shd w:val="clear" w:color="auto" w:fill="1E1E1E"/>
+        <w:spacing w:after="0" w:line="285" w:lineRule="atLeast"/>
+        <w:rPr>
+          <w:rFonts w:ascii="Courier New" w:eastAsia="Times New Roman" w:hAnsi="Courier New" w:cs="Courier New"/>
+          <w:color w:val="D4D4D4"/>
+          <w:sz w:val="21"/>
+          <w:szCs w:val="21"/>
+          <w:lang w:eastAsia="pt-BR"/>
+        </w:rPr>
+      </w:pPr>
+      <w:r>
+        <w:rPr>
+          <w:rFonts w:ascii="Courier New" w:eastAsia="Times New Roman" w:hAnsi="Courier New" w:cs="Courier New"/>
+          <w:color w:val="D4D4D4"/>
+          <w:sz w:val="21"/>
+          <w:szCs w:val="21"/>
+          <w:lang w:eastAsia="pt-BR"/>
+        </w:rPr>
+        <w:t>        </w:t>
+      </w:r>
+      <w:r>
+        <w:rPr>
+          <w:rFonts w:ascii="Courier New" w:eastAsia="Times New Roman" w:hAnsi="Courier New" w:cs="Courier New"/>
+          <w:color w:val="B5CEA8"/>
+          <w:sz w:val="21"/>
+          <w:szCs w:val="21"/>
+          <w:lang w:eastAsia="pt-BR"/>
+        </w:rPr>
+        <w:t>9</w:t>
+      </w:r>
+      <w:r>
+        <w:rPr>
+          <w:rFonts w:ascii="Courier New" w:eastAsia="Times New Roman" w:hAnsi="Courier New" w:cs="Courier New"/>
+          <w:color w:val="DCDCDC"/>
+          <w:sz w:val="21"/>
+          <w:szCs w:val="21"/>
+          <w:lang w:eastAsia="pt-BR"/>
+        </w:rPr>
+        <w:t>:</w:t>
+      </w:r>
+      <w:r>
+        <w:rPr>
+          <w:rFonts w:ascii="Courier New" w:eastAsia="Times New Roman" w:hAnsi="Courier New" w:cs="Courier New"/>
+          <w:color w:val="D4D4D4"/>
+          <w:sz w:val="21"/>
+          <w:szCs w:val="21"/>
+          <w:lang w:eastAsia="pt-BR"/>
+        </w:rPr>
+        <w:t> </w:t>
+      </w:r>
+      <w:r>
+        <w:rPr>
+          <w:rFonts w:ascii="Courier New" w:eastAsia="Times New Roman" w:hAnsi="Courier New" w:cs="Courier New"/>
+          <w:color w:val="CE9178"/>
+          <w:sz w:val="21"/>
+          <w:szCs w:val="21"/>
+          <w:lang w:eastAsia="pt-BR"/>
+        </w:rPr>
+        <w:t>'Sem declaração'</w:t>
+      </w:r>
+      <w:r>
+        <w:rPr>
+          <w:rFonts w:ascii="Courier New" w:eastAsia="Times New Roman" w:hAnsi="Courier New" w:cs="Courier New"/>
+          <w:color w:val="DCDCDC"/>
+          <w:sz w:val="21"/>
+          <w:szCs w:val="21"/>
+          <w:lang w:eastAsia="pt-BR"/>
+        </w:rPr>
+        <w:t>}</w:t>
+      </w:r>
+    </w:p>
+    <w:p>
+      <w:pPr>
+        <w:shd w:val="clear" w:color="auto" w:fill="1E1E1E"/>
+        <w:spacing w:after="0" w:line="285" w:lineRule="atLeast"/>
+        <w:rPr>
+          <w:rFonts w:ascii="Courier New" w:eastAsia="Times New Roman" w:hAnsi="Courier New" w:cs="Courier New"/>
+          <w:color w:val="D4D4D4"/>
+          <w:sz w:val="21"/>
+          <w:szCs w:val="21"/>
+          <w:lang w:eastAsia="pt-BR"/>
+        </w:rPr>
+      </w:pPr>
+    </w:p>
+    <w:p>
+      <w:pPr>
+        <w:shd w:val="clear" w:color="auto" w:fill="1E1E1E"/>
+        <w:spacing w:after="0" w:line="285" w:lineRule="atLeast"/>
+        <w:rPr>
+          <w:rFonts w:ascii="Courier New" w:eastAsia="Times New Roman" w:hAnsi="Courier New" w:cs="Courier New"/>
+          <w:color w:val="D4D4D4"/>
+          <w:sz w:val="21"/>
+          <w:szCs w:val="21"/>
+          <w:lang w:eastAsia="pt-BR"/>
+        </w:rPr>
+      </w:pPr>
+      <w:proofErr w:type="spellStart"/>
+      <w:r>
+        <w:rPr>
+          <w:rFonts w:ascii="Courier New" w:eastAsia="Times New Roman" w:hAnsi="Courier New" w:cs="Courier New"/>
+          <w:color w:val="D4D4D4"/>
+          <w:sz w:val="21"/>
+          <w:szCs w:val="21"/>
+          <w:lang w:eastAsia="pt-BR"/>
+        </w:rPr>
+        <w:lastRenderedPageBreak/>
+        <w:t>frequencia</w:t>
+      </w:r>
+      <w:proofErr w:type="spellEnd"/>
+      <w:r>
+        <w:rPr>
+          <w:rFonts w:ascii="Courier New" w:eastAsia="Times New Roman" w:hAnsi="Courier New" w:cs="Courier New"/>
+          <w:color w:val="D4D4D4"/>
+          <w:sz w:val="21"/>
+          <w:szCs w:val="21"/>
+          <w:lang w:eastAsia="pt-BR"/>
+        </w:rPr>
+        <w:t> = </w:t>
+      </w:r>
+      <w:proofErr w:type="spellStart"/>
+      <w:proofErr w:type="gramStart"/>
+      <w:r>
+        <w:rPr>
+          <w:rFonts w:ascii="Courier New" w:eastAsia="Times New Roman" w:hAnsi="Courier New" w:cs="Courier New"/>
+          <w:color w:val="D4D4D4"/>
+          <w:sz w:val="21"/>
+          <w:szCs w:val="21"/>
+          <w:lang w:eastAsia="pt-BR"/>
+        </w:rPr>
+        <w:t>pd.crosstab</w:t>
+      </w:r>
+      <w:proofErr w:type="spellEnd"/>
+      <w:proofErr w:type="gramEnd"/>
+      <w:r>
+        <w:rPr>
+          <w:rFonts w:ascii="Courier New" w:eastAsia="Times New Roman" w:hAnsi="Courier New" w:cs="Courier New"/>
+          <w:color w:val="DCDCDC"/>
+          <w:sz w:val="21"/>
+          <w:szCs w:val="21"/>
+          <w:lang w:eastAsia="pt-BR"/>
+        </w:rPr>
+        <w:t>(</w:t>
+      </w:r>
+      <w:proofErr w:type="spellStart"/>
+      <w:r>
+        <w:rPr>
+          <w:rFonts w:ascii="Courier New" w:eastAsia="Times New Roman" w:hAnsi="Courier New" w:cs="Courier New"/>
+          <w:color w:val="D4D4D4"/>
+          <w:sz w:val="21"/>
+          <w:szCs w:val="21"/>
+          <w:lang w:eastAsia="pt-BR"/>
+        </w:rPr>
+        <w:t>dados.Sexo</w:t>
+      </w:r>
+      <w:proofErr w:type="spellEnd"/>
+      <w:r>
+        <w:rPr>
+          <w:rFonts w:ascii="Courier New" w:eastAsia="Times New Roman" w:hAnsi="Courier New" w:cs="Courier New"/>
+          <w:color w:val="DCDCDC"/>
+          <w:sz w:val="21"/>
+          <w:szCs w:val="21"/>
+          <w:lang w:eastAsia="pt-BR"/>
+        </w:rPr>
+        <w:t>,</w:t>
+      </w:r>
+      <w:r>
+        <w:rPr>
+          <w:rFonts w:ascii="Courier New" w:eastAsia="Times New Roman" w:hAnsi="Courier New" w:cs="Courier New"/>
+          <w:color w:val="D4D4D4"/>
+          <w:sz w:val="21"/>
+          <w:szCs w:val="21"/>
+          <w:lang w:eastAsia="pt-BR"/>
+        </w:rPr>
+        <w:t> </w:t>
+      </w:r>
+      <w:proofErr w:type="spellStart"/>
+      <w:r>
+        <w:rPr>
+          <w:rFonts w:ascii="Courier New" w:eastAsia="Times New Roman" w:hAnsi="Courier New" w:cs="Courier New"/>
+          <w:color w:val="D4D4D4"/>
+          <w:sz w:val="21"/>
+          <w:szCs w:val="21"/>
+          <w:lang w:eastAsia="pt-BR"/>
+        </w:rPr>
+        <w:t>dados.Cor</w:t>
+      </w:r>
+      <w:proofErr w:type="spellEnd"/>
+      <w:r>
+        <w:rPr>
+          <w:rFonts w:ascii="Courier New" w:eastAsia="Times New Roman" w:hAnsi="Courier New" w:cs="Courier New"/>
+          <w:color w:val="DCDCDC"/>
+          <w:sz w:val="21"/>
+          <w:szCs w:val="21"/>
+          <w:lang w:eastAsia="pt-BR"/>
+        </w:rPr>
+        <w:t>)</w:t>
+      </w:r>
+    </w:p>
+    <w:p>
+      <w:pPr>
+        <w:shd w:val="clear" w:color="auto" w:fill="1E1E1E"/>
+        <w:spacing w:after="0" w:line="285" w:lineRule="atLeast"/>
+        <w:rPr>
+          <w:rFonts w:ascii="Courier New" w:eastAsia="Times New Roman" w:hAnsi="Courier New" w:cs="Courier New"/>
+          <w:color w:val="D4D4D4"/>
+          <w:sz w:val="21"/>
+          <w:szCs w:val="21"/>
+          <w:lang w:val="en-US" w:eastAsia="pt-BR"/>
+        </w:rPr>
+      </w:pPr>
+      <w:proofErr w:type="spellStart"/>
+      <w:proofErr w:type="gramStart"/>
+      <w:r>
+        <w:rPr>
+          <w:rFonts w:ascii="Courier New" w:eastAsia="Times New Roman" w:hAnsi="Courier New" w:cs="Courier New"/>
+          <w:color w:val="D4D4D4"/>
+          <w:sz w:val="21"/>
+          <w:szCs w:val="21"/>
+          <w:lang w:val="en-US" w:eastAsia="pt-BR"/>
+        </w:rPr>
+        <w:t>frequencia.rename</w:t>
+      </w:r>
+      <w:proofErr w:type="spellEnd"/>
+      <w:proofErr w:type="gramEnd"/>
+      <w:r>
+        <w:rPr>
+          <w:rFonts w:ascii="Courier New" w:eastAsia="Times New Roman" w:hAnsi="Courier New" w:cs="Courier New"/>
+          <w:color w:val="DCDCDC"/>
+          <w:sz w:val="21"/>
+          <w:szCs w:val="21"/>
+          <w:lang w:val="en-US" w:eastAsia="pt-BR"/>
+        </w:rPr>
+        <w:t>(</w:t>
+      </w:r>
+      <w:r>
+        <w:rPr>
+          <w:rFonts w:ascii="Courier New" w:eastAsia="Times New Roman" w:hAnsi="Courier New" w:cs="Courier New"/>
+          <w:color w:val="D4D4D4"/>
+          <w:sz w:val="21"/>
+          <w:szCs w:val="21"/>
+          <w:lang w:val="en-US" w:eastAsia="pt-BR"/>
+        </w:rPr>
+        <w:t>index=</w:t>
+      </w:r>
+      <w:proofErr w:type="spellStart"/>
+      <w:r>
+        <w:rPr>
+          <w:rFonts w:ascii="Courier New" w:eastAsia="Times New Roman" w:hAnsi="Courier New" w:cs="Courier New"/>
+          <w:color w:val="D4D4D4"/>
+          <w:sz w:val="21"/>
+          <w:szCs w:val="21"/>
+          <w:lang w:val="en-US" w:eastAsia="pt-BR"/>
+        </w:rPr>
+        <w:t>sexo</w:t>
+      </w:r>
+      <w:proofErr w:type="spellEnd"/>
+      <w:r>
+        <w:rPr>
+          <w:rFonts w:ascii="Courier New" w:eastAsia="Times New Roman" w:hAnsi="Courier New" w:cs="Courier New"/>
+          <w:color w:val="DCDCDC"/>
+          <w:sz w:val="21"/>
+          <w:szCs w:val="21"/>
+          <w:lang w:val="en-US" w:eastAsia="pt-BR"/>
+        </w:rPr>
+        <w:t>,</w:t>
+      </w:r>
+      <w:r>
+        <w:rPr>
+          <w:rFonts w:ascii="Courier New" w:eastAsia="Times New Roman" w:hAnsi="Courier New" w:cs="Courier New"/>
+          <w:color w:val="D4D4D4"/>
+          <w:sz w:val="21"/>
+          <w:szCs w:val="21"/>
+          <w:lang w:val="en-US" w:eastAsia="pt-BR"/>
+        </w:rPr>
+        <w:t> columns=</w:t>
+      </w:r>
+      <w:proofErr w:type="spellStart"/>
+      <w:r>
+        <w:rPr>
+          <w:rFonts w:ascii="Courier New" w:eastAsia="Times New Roman" w:hAnsi="Courier New" w:cs="Courier New"/>
+          <w:color w:val="D4D4D4"/>
+          <w:sz w:val="21"/>
+          <w:szCs w:val="21"/>
+          <w:lang w:val="en-US" w:eastAsia="pt-BR"/>
+        </w:rPr>
+        <w:t>cor</w:t>
+      </w:r>
+      <w:proofErr w:type="spellEnd"/>
+      <w:r>
+        <w:rPr>
+          <w:rFonts w:ascii="Courier New" w:eastAsia="Times New Roman" w:hAnsi="Courier New" w:cs="Courier New"/>
+          <w:color w:val="DCDCDC"/>
+          <w:sz w:val="21"/>
+          <w:szCs w:val="21"/>
+          <w:lang w:val="en-US" w:eastAsia="pt-BR"/>
+        </w:rPr>
+        <w:t>,</w:t>
+      </w:r>
+      <w:r>
+        <w:rPr>
+          <w:rFonts w:ascii="Courier New" w:eastAsia="Times New Roman" w:hAnsi="Courier New" w:cs="Courier New"/>
+          <w:color w:val="D4D4D4"/>
+          <w:sz w:val="21"/>
+          <w:szCs w:val="21"/>
+          <w:lang w:val="en-US" w:eastAsia="pt-BR"/>
+        </w:rPr>
+        <w:t> </w:t>
+      </w:r>
+      <w:proofErr w:type="spellStart"/>
+      <w:r>
+        <w:rPr>
+          <w:rFonts w:ascii="Courier New" w:eastAsia="Times New Roman" w:hAnsi="Courier New" w:cs="Courier New"/>
+          <w:color w:val="D4D4D4"/>
+          <w:sz w:val="21"/>
+          <w:szCs w:val="21"/>
+          <w:lang w:val="en-US" w:eastAsia="pt-BR"/>
+        </w:rPr>
+        <w:t>inplace</w:t>
+      </w:r>
+      <w:proofErr w:type="spellEnd"/>
+      <w:r>
+        <w:rPr>
+          <w:rFonts w:ascii="Courier New" w:eastAsia="Times New Roman" w:hAnsi="Courier New" w:cs="Courier New"/>
+          <w:color w:val="D4D4D4"/>
+          <w:sz w:val="21"/>
+          <w:szCs w:val="21"/>
+          <w:lang w:val="en-US" w:eastAsia="pt-BR"/>
+        </w:rPr>
+        <w:t>=</w:t>
+      </w:r>
+      <w:r>
+        <w:rPr>
+          <w:rFonts w:ascii="Courier New" w:eastAsia="Times New Roman" w:hAnsi="Courier New" w:cs="Courier New"/>
+          <w:color w:val="569CD6"/>
+          <w:sz w:val="21"/>
+          <w:szCs w:val="21"/>
+          <w:lang w:val="en-US" w:eastAsia="pt-BR"/>
+        </w:rPr>
+        <w:t>True</w:t>
+      </w:r>
+      <w:r>
+        <w:rPr>
+          <w:rFonts w:ascii="Courier New" w:eastAsia="Times New Roman" w:hAnsi="Courier New" w:cs="Courier New"/>
+          <w:color w:val="DCDCDC"/>
+          <w:sz w:val="21"/>
+          <w:szCs w:val="21"/>
+          <w:lang w:val="en-US" w:eastAsia="pt-BR"/>
+        </w:rPr>
+        <w:t>)</w:t>
+      </w:r>
+    </w:p>
+    <w:p>
+      <w:pPr>
+        <w:shd w:val="clear" w:color="auto" w:fill="1E1E1E"/>
+        <w:spacing w:after="0" w:line="285" w:lineRule="atLeast"/>
+        <w:rPr>
+          <w:rFonts w:ascii="Courier New" w:eastAsia="Times New Roman" w:hAnsi="Courier New" w:cs="Courier New"/>
+          <w:color w:val="D4D4D4"/>
+          <w:sz w:val="21"/>
+          <w:szCs w:val="21"/>
+          <w:lang w:eastAsia="pt-BR"/>
+        </w:rPr>
+      </w:pPr>
+      <w:proofErr w:type="spellStart"/>
+      <w:r>
+        <w:rPr>
+          <w:rFonts w:ascii="Courier New" w:eastAsia="Times New Roman" w:hAnsi="Courier New" w:cs="Courier New"/>
+          <w:color w:val="D4D4D4"/>
+          <w:sz w:val="21"/>
+          <w:szCs w:val="21"/>
+          <w:lang w:eastAsia="pt-BR"/>
+        </w:rPr>
+        <w:t>frequencia</w:t>
+      </w:r>
+      <w:proofErr w:type="spellEnd"/>
+    </w:p>
+    <w:p>
+      <w:pPr>
+        <w:spacing w:before="240" w:line="360" w:lineRule="auto"/>
+        <w:jc w:val="center"/>
+        <w:rPr>
+          <w:rFonts w:ascii="Times New Roman" w:hAnsi="Times New Roman" w:cs="Times New Roman"/>
+          <w:sz w:val="24"/>
+          <w:szCs w:val="24"/>
+        </w:rPr>
+      </w:pPr>
+      <w:r>
+        <w:rPr>
+          <w:rFonts w:ascii="Times New Roman" w:hAnsi="Times New Roman" w:cs="Times New Roman"/>
+          <w:sz w:val="24"/>
+          <w:szCs w:val="24"/>
+        </w:rPr>
+        <w:drawing>
+          <wp:inline distT="0" distB="0" distL="0" distR="0" wp14:anchorId="4D8AFBF3" wp14:editId="5841173F">
+            <wp:extent cx="2828925" cy="921544"/>
+            <wp:effectExtent l="0" t="0" r="0" b="0"/>
+            <wp:docPr id="4" name="Imagem 4"/>
+            <wp:cNvGraphicFramePr>
+              <a:graphicFrameLocks xmlns:a="http://schemas.openxmlformats.org/drawingml/2006/main" noChangeAspect="1"/>
+            </wp:cNvGraphicFramePr>
+            <a:graphic xmlns:a="http://schemas.openxmlformats.org/drawingml/2006/main">
+              <a:graphicData uri="http://schemas.openxmlformats.org/drawingml/2006/picture">
+                <pic:pic xmlns:pic="http://schemas.openxmlformats.org/drawingml/2006/picture">
+                  <pic:nvPicPr>
+                    <pic:cNvPr id="1" name=""/>
+                    <pic:cNvPicPr/>
+                  </pic:nvPicPr>
+                  <pic:blipFill>
+                    <a:blip r:embed="rId9"/>
+                    <a:stretch>
+                      <a:fillRect/>
+                    </a:stretch>
+                  </pic:blipFill>
+                  <pic:spPr>
+                    <a:xfrm>
+                      <a:off x="0" y="0"/>
+                      <a:ext cx="2840795" cy="925411"/>
+                    </a:xfrm>
+                    <a:prstGeom prst="rect">
+                      <a:avLst/>
+                    </a:prstGeom>
+                  </pic:spPr>
+                </pic:pic>
+              </a:graphicData>
+            </a:graphic>
+          </wp:inline>
+        </w:drawing>
+      </w:r>
+    </w:p>
+    <w:p>
+      <w:pPr>
+        <w:pStyle w:val="PargrafodaLista"/>
+        <w:numPr>
           <w:ilvl w:val="2"/>
           <w:numId w:val="1"/>
         </w:numPr>
@@ -1897,7 +2978,620 @@
           <w:rFonts w:ascii="Times New Roman" w:hAnsi="Times New Roman" w:cs="Times New Roman"/>
           <w:sz w:val="24"/>
           <w:szCs w:val="24"/>
-          <w:lang w:val="en-US"/>
+        </w:rPr>
+      </w:pPr>
+      <w:r>
+        <w:rPr>
+          <w:rFonts w:ascii="Times New Roman" w:hAnsi="Times New Roman" w:cs="Times New Roman"/>
+          <w:sz w:val="24"/>
+          <w:szCs w:val="24"/>
+        </w:rPr>
+        <w:t xml:space="preserve">Podemos passar o mesmo parâmetro (normalize=True) que para </w:t>
+      </w:r>
+      <w:proofErr w:type="spellStart"/>
+      <w:r>
+        <w:rPr>
+          <w:rFonts w:ascii="Times New Roman" w:hAnsi="Times New Roman" w:cs="Times New Roman"/>
+          <w:sz w:val="24"/>
+          <w:szCs w:val="24"/>
+        </w:rPr>
+        <w:t>value_</w:t>
+      </w:r>
+      <w:proofErr w:type="gramStart"/>
+      <w:r>
+        <w:rPr>
+          <w:rFonts w:ascii="Times New Roman" w:hAnsi="Times New Roman" w:cs="Times New Roman"/>
+          <w:sz w:val="24"/>
+          <w:szCs w:val="24"/>
+        </w:rPr>
+        <w:t>counts</w:t>
+      </w:r>
+      <w:proofErr w:type="spellEnd"/>
+      <w:r>
+        <w:rPr>
+          <w:rFonts w:ascii="Times New Roman" w:hAnsi="Times New Roman" w:cs="Times New Roman"/>
+          <w:sz w:val="24"/>
+          <w:szCs w:val="24"/>
+        </w:rPr>
+        <w:t>(</w:t>
+      </w:r>
+      <w:proofErr w:type="gramEnd"/>
+      <w:r>
+        <w:rPr>
+          <w:rFonts w:ascii="Times New Roman" w:hAnsi="Times New Roman" w:cs="Times New Roman"/>
+          <w:sz w:val="24"/>
+          <w:szCs w:val="24"/>
+        </w:rPr>
+        <w:t>) e já receber o valor das porcentagens:</w:t>
+      </w:r>
+    </w:p>
+    <w:p>
+      <w:pPr>
+        <w:shd w:val="clear" w:color="auto" w:fill="1E1E1E"/>
+        <w:spacing w:after="0" w:line="276" w:lineRule="auto"/>
+        <w:rPr>
+          <w:rFonts w:ascii="Courier New" w:eastAsia="Times New Roman" w:hAnsi="Courier New" w:cs="Courier New"/>
+          <w:color w:val="D4D4D4"/>
+          <w:sz w:val="21"/>
+          <w:szCs w:val="21"/>
+          <w:lang w:eastAsia="pt-BR"/>
+        </w:rPr>
+      </w:pPr>
+      <w:r>
+        <w:rPr>
+          <w:rFonts w:ascii="Courier New" w:eastAsia="Times New Roman" w:hAnsi="Courier New" w:cs="Courier New"/>
+          <w:color w:val="D4D4D4"/>
+          <w:sz w:val="21"/>
+          <w:szCs w:val="21"/>
+          <w:lang w:eastAsia="pt-BR"/>
+        </w:rPr>
+        <w:t>frequencia = </w:t>
+      </w:r>
+      <w:proofErr w:type="gramStart"/>
+      <w:r>
+        <w:rPr>
+          <w:rFonts w:ascii="Courier New" w:eastAsia="Times New Roman" w:hAnsi="Courier New" w:cs="Courier New"/>
+          <w:color w:val="D4D4D4"/>
+          <w:sz w:val="21"/>
+          <w:szCs w:val="21"/>
+          <w:lang w:eastAsia="pt-BR"/>
+        </w:rPr>
+        <w:t>pd.crosstab</w:t>
+      </w:r>
+      <w:proofErr w:type="gramEnd"/>
+      <w:r>
+        <w:rPr>
+          <w:rFonts w:ascii="Courier New" w:eastAsia="Times New Roman" w:hAnsi="Courier New" w:cs="Courier New"/>
+          <w:color w:val="DCDCDC"/>
+          <w:sz w:val="21"/>
+          <w:szCs w:val="21"/>
+          <w:lang w:eastAsia="pt-BR"/>
+        </w:rPr>
+        <w:t>(</w:t>
+      </w:r>
+      <w:r>
+        <w:rPr>
+          <w:rFonts w:ascii="Courier New" w:eastAsia="Times New Roman" w:hAnsi="Courier New" w:cs="Courier New"/>
+          <w:color w:val="D4D4D4"/>
+          <w:sz w:val="21"/>
+          <w:szCs w:val="21"/>
+          <w:lang w:eastAsia="pt-BR"/>
+        </w:rPr>
+        <w:t>dados.Sexo</w:t>
+      </w:r>
+      <w:r>
+        <w:rPr>
+          <w:rFonts w:ascii="Courier New" w:eastAsia="Times New Roman" w:hAnsi="Courier New" w:cs="Courier New"/>
+          <w:color w:val="DCDCDC"/>
+          <w:sz w:val="21"/>
+          <w:szCs w:val="21"/>
+          <w:lang w:eastAsia="pt-BR"/>
+        </w:rPr>
+        <w:t>,</w:t>
+      </w:r>
+      <w:r>
+        <w:rPr>
+          <w:rFonts w:ascii="Courier New" w:eastAsia="Times New Roman" w:hAnsi="Courier New" w:cs="Courier New"/>
+          <w:color w:val="D4D4D4"/>
+          <w:sz w:val="21"/>
+          <w:szCs w:val="21"/>
+          <w:lang w:eastAsia="pt-BR"/>
+        </w:rPr>
+        <w:t> dados.Cor</w:t>
+      </w:r>
+      <w:r>
+        <w:rPr>
+          <w:rFonts w:ascii="Courier New" w:eastAsia="Times New Roman" w:hAnsi="Courier New" w:cs="Courier New"/>
+          <w:color w:val="DCDCDC"/>
+          <w:sz w:val="21"/>
+          <w:szCs w:val="21"/>
+          <w:lang w:eastAsia="pt-BR"/>
+        </w:rPr>
+        <w:t>,</w:t>
+      </w:r>
+      <w:r>
+        <w:rPr>
+          <w:rFonts w:ascii="Courier New" w:eastAsia="Times New Roman" w:hAnsi="Courier New" w:cs="Courier New"/>
+          <w:color w:val="D4D4D4"/>
+          <w:sz w:val="21"/>
+          <w:szCs w:val="21"/>
+          <w:lang w:eastAsia="pt-BR"/>
+        </w:rPr>
+        <w:t> normalize=</w:t>
+      </w:r>
+      <w:r>
+        <w:rPr>
+          <w:rFonts w:ascii="Courier New" w:eastAsia="Times New Roman" w:hAnsi="Courier New" w:cs="Courier New"/>
+          <w:color w:val="569CD6"/>
+          <w:sz w:val="21"/>
+          <w:szCs w:val="21"/>
+          <w:lang w:eastAsia="pt-BR"/>
+        </w:rPr>
+        <w:t>True</w:t>
+      </w:r>
+      <w:r>
+        <w:rPr>
+          <w:rFonts w:ascii="Courier New" w:eastAsia="Times New Roman" w:hAnsi="Courier New" w:cs="Courier New"/>
+          <w:color w:val="DCDCDC"/>
+          <w:sz w:val="21"/>
+          <w:szCs w:val="21"/>
+          <w:lang w:eastAsia="pt-BR"/>
+        </w:rPr>
+        <w:t>)</w:t>
+      </w:r>
+      <w:r>
+        <w:rPr>
+          <w:rFonts w:ascii="Courier New" w:eastAsia="Times New Roman" w:hAnsi="Courier New" w:cs="Courier New"/>
+          <w:color w:val="D4D4D4"/>
+          <w:sz w:val="21"/>
+          <w:szCs w:val="21"/>
+          <w:lang w:eastAsia="pt-BR"/>
+        </w:rPr>
+        <w:t> * </w:t>
+      </w:r>
+      <w:r>
+        <w:rPr>
+          <w:rFonts w:ascii="Courier New" w:eastAsia="Times New Roman" w:hAnsi="Courier New" w:cs="Courier New"/>
+          <w:color w:val="B5CEA8"/>
+          <w:sz w:val="21"/>
+          <w:szCs w:val="21"/>
+          <w:lang w:eastAsia="pt-BR"/>
+        </w:rPr>
+        <w:t>100</w:t>
+      </w:r>
+    </w:p>
+    <w:p>
+      <w:pPr>
+        <w:shd w:val="clear" w:color="auto" w:fill="1E1E1E"/>
+        <w:spacing w:after="0" w:line="285" w:lineRule="atLeast"/>
+        <w:rPr>
+          <w:rFonts w:ascii="Courier New" w:eastAsia="Times New Roman" w:hAnsi="Courier New" w:cs="Courier New"/>
+          <w:color w:val="D4D4D4"/>
+          <w:sz w:val="21"/>
+          <w:szCs w:val="21"/>
+          <w:lang w:eastAsia="pt-BR"/>
+        </w:rPr>
+      </w:pPr>
+      <w:proofErr w:type="spellStart"/>
+      <w:r>
+        <w:rPr>
+          <w:rFonts w:ascii="Courier New" w:eastAsia="Times New Roman" w:hAnsi="Courier New" w:cs="Courier New"/>
+          <w:color w:val="D4D4D4"/>
+          <w:sz w:val="21"/>
+          <w:szCs w:val="21"/>
+          <w:lang w:eastAsia="pt-BR"/>
+        </w:rPr>
+        <w:t>frequencia</w:t>
+      </w:r>
+      <w:proofErr w:type="spellEnd"/>
+    </w:p>
+    <w:p>
+      <w:pPr>
+        <w:spacing w:before="240" w:line="360" w:lineRule="auto"/>
+        <w:jc w:val="center"/>
+        <w:rPr>
+          <w:rFonts w:ascii="Times New Roman" w:hAnsi="Times New Roman" w:cs="Times New Roman"/>
+          <w:sz w:val="24"/>
+          <w:szCs w:val="24"/>
+        </w:rPr>
+      </w:pPr>
+      <w:r>
+        <w:rPr>
+          <w:rFonts w:ascii="Times New Roman" w:hAnsi="Times New Roman" w:cs="Times New Roman"/>
+          <w:sz w:val="24"/>
+          <w:szCs w:val="24"/>
+        </w:rPr>
+        <w:drawing>
+          <wp:inline distT="0" distB="0" distL="0" distR="0" wp14:anchorId="4E8D739A" wp14:editId="4DF35B28">
+            <wp:extent cx="3505200" cy="951939"/>
+            <wp:effectExtent l="0" t="0" r="0" b="635"/>
+            <wp:docPr id="5" name="Imagem 5"/>
+            <wp:cNvGraphicFramePr>
+              <a:graphicFrameLocks xmlns:a="http://schemas.openxmlformats.org/drawingml/2006/main" noChangeAspect="1"/>
+            </wp:cNvGraphicFramePr>
+            <a:graphic xmlns:a="http://schemas.openxmlformats.org/drawingml/2006/main">
+              <a:graphicData uri="http://schemas.openxmlformats.org/drawingml/2006/picture">
+                <pic:pic xmlns:pic="http://schemas.openxmlformats.org/drawingml/2006/picture">
+                  <pic:nvPicPr>
+                    <pic:cNvPr id="1" name=""/>
+                    <pic:cNvPicPr/>
+                  </pic:nvPicPr>
+                  <pic:blipFill>
+                    <a:blip r:embed="rId10"/>
+                    <a:stretch>
+                      <a:fillRect/>
+                    </a:stretch>
+                  </pic:blipFill>
+                  <pic:spPr>
+                    <a:xfrm>
+                      <a:off x="0" y="0"/>
+                      <a:ext cx="3517742" cy="955345"/>
+                    </a:xfrm>
+                    <a:prstGeom prst="rect">
+                      <a:avLst/>
+                    </a:prstGeom>
+                  </pic:spPr>
+                </pic:pic>
+              </a:graphicData>
+            </a:graphic>
+          </wp:inline>
+        </w:drawing>
+      </w:r>
+    </w:p>
+    <w:p>
+      <w:pPr>
+        <w:pStyle w:val="PargrafodaLista"/>
+        <w:numPr>
+          <w:ilvl w:val="2"/>
+          <w:numId w:val="1"/>
+        </w:numPr>
+        <w:spacing w:line="360" w:lineRule="auto"/>
+        <w:jc w:val="both"/>
+        <w:rPr>
+          <w:rFonts w:ascii="Times New Roman" w:hAnsi="Times New Roman" w:cs="Times New Roman"/>
+          <w:sz w:val="24"/>
+          <w:szCs w:val="24"/>
+        </w:rPr>
+      </w:pPr>
+      <w:r>
+        <w:rPr>
+          <w:rFonts w:ascii="Times New Roman" w:hAnsi="Times New Roman" w:cs="Times New Roman"/>
+          <w:sz w:val="24"/>
+          <w:szCs w:val="24"/>
+        </w:rPr>
+        <w:t xml:space="preserve">Podemos ainda fazer algo bem mais legal. Podemos passar o valor de outra variável do nosso </w:t>
+      </w:r>
+      <w:proofErr w:type="spellStart"/>
+      <w:r>
+        <w:rPr>
+          <w:rFonts w:ascii="Times New Roman" w:hAnsi="Times New Roman" w:cs="Times New Roman"/>
+          <w:sz w:val="24"/>
+          <w:szCs w:val="24"/>
+        </w:rPr>
+        <w:t>dataset</w:t>
+      </w:r>
+      <w:proofErr w:type="spellEnd"/>
+      <w:r>
+        <w:rPr>
+          <w:rFonts w:ascii="Times New Roman" w:hAnsi="Times New Roman" w:cs="Times New Roman"/>
+          <w:sz w:val="24"/>
+          <w:szCs w:val="24"/>
+        </w:rPr>
+        <w:t xml:space="preserve"> para ser analisado nesses cruzamentos, ou seja, se escolhermos média da renda, por exemplo, ao invés de mostrar quantos homens e mulheres existem de cada cor, ele passa a exibir, em média, quanto os homens e mulheres ganham de renda</w:t>
+      </w:r>
+      <w:r>
+        <w:rPr>
+          <w:rFonts w:ascii="Times New Roman" w:hAnsi="Times New Roman" w:cs="Times New Roman"/>
+          <w:sz w:val="24"/>
+          <w:szCs w:val="24"/>
+        </w:rPr>
+        <w:t xml:space="preserve">. Para isso utilizaremos os parâmetros </w:t>
+      </w:r>
+      <w:proofErr w:type="spellStart"/>
+      <w:r>
+        <w:rPr>
+          <w:rFonts w:ascii="Times New Roman" w:hAnsi="Times New Roman" w:cs="Times New Roman"/>
+          <w:sz w:val="24"/>
+          <w:szCs w:val="24"/>
+        </w:rPr>
+        <w:t>aggfunc</w:t>
+      </w:r>
+      <w:proofErr w:type="spellEnd"/>
+      <w:r>
+        <w:rPr>
+          <w:rFonts w:ascii="Times New Roman" w:hAnsi="Times New Roman" w:cs="Times New Roman"/>
+          <w:sz w:val="24"/>
+          <w:szCs w:val="24"/>
+        </w:rPr>
+        <w:t>=</w:t>
+      </w:r>
+      <w:proofErr w:type="spellStart"/>
+      <w:r>
+        <w:rPr>
+          <w:rFonts w:ascii="Times New Roman" w:hAnsi="Times New Roman" w:cs="Times New Roman"/>
+          <w:sz w:val="24"/>
+          <w:szCs w:val="24"/>
+        </w:rPr>
+        <w:t>análise</w:t>
+      </w:r>
+      <w:r>
+        <w:rPr>
+          <w:rFonts w:ascii="Times New Roman" w:hAnsi="Times New Roman" w:cs="Times New Roman"/>
+          <w:sz w:val="24"/>
+          <w:szCs w:val="24"/>
+        </w:rPr>
+        <w:t>_estat</w:t>
+      </w:r>
+      <w:proofErr w:type="spellEnd"/>
+      <w:r>
+        <w:rPr>
+          <w:rFonts w:ascii="Times New Roman" w:hAnsi="Times New Roman" w:cs="Times New Roman"/>
+          <w:sz w:val="24"/>
+          <w:szCs w:val="24"/>
+        </w:rPr>
+        <w:t xml:space="preserve">’ e </w:t>
+      </w:r>
+      <w:proofErr w:type="spellStart"/>
+      <w:r>
+        <w:rPr>
+          <w:rFonts w:ascii="Times New Roman" w:hAnsi="Times New Roman" w:cs="Times New Roman"/>
+          <w:sz w:val="24"/>
+          <w:szCs w:val="24"/>
+        </w:rPr>
+        <w:t>value</w:t>
+      </w:r>
+      <w:r>
+        <w:rPr>
+          <w:rFonts w:ascii="Times New Roman" w:hAnsi="Times New Roman" w:cs="Times New Roman"/>
+          <w:sz w:val="24"/>
+          <w:szCs w:val="24"/>
+        </w:rPr>
+        <w:t>s</w:t>
+      </w:r>
+      <w:proofErr w:type="spellEnd"/>
+      <w:r>
+        <w:rPr>
+          <w:rFonts w:ascii="Times New Roman" w:hAnsi="Times New Roman" w:cs="Times New Roman"/>
+          <w:sz w:val="24"/>
+          <w:szCs w:val="24"/>
+        </w:rPr>
+        <w:t xml:space="preserve"> = dados[‘index’]</w:t>
+      </w:r>
+      <w:r>
+        <w:rPr>
+          <w:rFonts w:ascii="Times New Roman" w:hAnsi="Times New Roman" w:cs="Times New Roman"/>
+          <w:sz w:val="24"/>
+          <w:szCs w:val="24"/>
+        </w:rPr>
+        <w:t>:</w:t>
+      </w:r>
+    </w:p>
+    <w:p>
+      <w:pPr>
+        <w:shd w:val="clear" w:color="auto" w:fill="1E1E1E"/>
+        <w:spacing w:after="0" w:line="276" w:lineRule="auto"/>
+        <w:rPr>
+          <w:rFonts w:ascii="Courier New" w:eastAsia="Times New Roman" w:hAnsi="Courier New" w:cs="Courier New"/>
+          <w:color w:val="D4D4D4"/>
+          <w:sz w:val="21"/>
+          <w:szCs w:val="21"/>
+          <w:lang w:eastAsia="pt-BR"/>
+        </w:rPr>
+      </w:pPr>
+      <w:r>
+        <w:rPr>
+          <w:rFonts w:ascii="Courier New" w:eastAsia="Times New Roman" w:hAnsi="Courier New" w:cs="Courier New"/>
+          <w:color w:val="D4D4D4"/>
+          <w:sz w:val="21"/>
+          <w:szCs w:val="21"/>
+          <w:lang w:eastAsia="pt-BR"/>
+        </w:rPr>
+        <w:t>frequencia = </w:t>
+      </w:r>
+      <w:proofErr w:type="gramStart"/>
+      <w:r>
+        <w:rPr>
+          <w:rFonts w:ascii="Courier New" w:eastAsia="Times New Roman" w:hAnsi="Courier New" w:cs="Courier New"/>
+          <w:color w:val="D4D4D4"/>
+          <w:sz w:val="21"/>
+          <w:szCs w:val="21"/>
+          <w:lang w:eastAsia="pt-BR"/>
+        </w:rPr>
+        <w:t>pd.crosstab</w:t>
+      </w:r>
+      <w:proofErr w:type="gramEnd"/>
+      <w:r>
+        <w:rPr>
+          <w:rFonts w:ascii="Courier New" w:eastAsia="Times New Roman" w:hAnsi="Courier New" w:cs="Courier New"/>
+          <w:color w:val="DCDCDC"/>
+          <w:sz w:val="21"/>
+          <w:szCs w:val="21"/>
+          <w:lang w:eastAsia="pt-BR"/>
+        </w:rPr>
+        <w:t>(</w:t>
+      </w:r>
+      <w:r>
+        <w:rPr>
+          <w:rFonts w:ascii="Courier New" w:eastAsia="Times New Roman" w:hAnsi="Courier New" w:cs="Courier New"/>
+          <w:color w:val="D4D4D4"/>
+          <w:sz w:val="21"/>
+          <w:szCs w:val="21"/>
+          <w:lang w:eastAsia="pt-BR"/>
+        </w:rPr>
+        <w:t>dados.Sexo</w:t>
+      </w:r>
+      <w:r>
+        <w:rPr>
+          <w:rFonts w:ascii="Courier New" w:eastAsia="Times New Roman" w:hAnsi="Courier New" w:cs="Courier New"/>
+          <w:color w:val="DCDCDC"/>
+          <w:sz w:val="21"/>
+          <w:szCs w:val="21"/>
+          <w:lang w:eastAsia="pt-BR"/>
+        </w:rPr>
+        <w:t>,</w:t>
+      </w:r>
+      <w:r>
+        <w:rPr>
+          <w:rFonts w:ascii="Courier New" w:eastAsia="Times New Roman" w:hAnsi="Courier New" w:cs="Courier New"/>
+          <w:color w:val="D4D4D4"/>
+          <w:sz w:val="21"/>
+          <w:szCs w:val="21"/>
+          <w:lang w:eastAsia="pt-BR"/>
+        </w:rPr>
+        <w:t> dados.Cor</w:t>
+      </w:r>
+      <w:r>
+        <w:rPr>
+          <w:rFonts w:ascii="Courier New" w:eastAsia="Times New Roman" w:hAnsi="Courier New" w:cs="Courier New"/>
+          <w:color w:val="DCDCDC"/>
+          <w:sz w:val="21"/>
+          <w:szCs w:val="21"/>
+          <w:lang w:eastAsia="pt-BR"/>
+        </w:rPr>
+        <w:t>,</w:t>
+      </w:r>
+      <w:r>
+        <w:rPr>
+          <w:rFonts w:ascii="Courier New" w:eastAsia="Times New Roman" w:hAnsi="Courier New" w:cs="Courier New"/>
+          <w:color w:val="D4D4D4"/>
+          <w:sz w:val="21"/>
+          <w:szCs w:val="21"/>
+          <w:lang w:eastAsia="pt-BR"/>
+        </w:rPr>
+        <w:t> aggfunc = </w:t>
+      </w:r>
+      <w:r>
+        <w:rPr>
+          <w:rFonts w:ascii="Courier New" w:eastAsia="Times New Roman" w:hAnsi="Courier New" w:cs="Courier New"/>
+          <w:color w:val="CE9178"/>
+          <w:sz w:val="21"/>
+          <w:szCs w:val="21"/>
+          <w:lang w:eastAsia="pt-BR"/>
+        </w:rPr>
+        <w:t>'mean'</w:t>
+      </w:r>
+      <w:r>
+        <w:rPr>
+          <w:rFonts w:ascii="Courier New" w:eastAsia="Times New Roman" w:hAnsi="Courier New" w:cs="Courier New"/>
+          <w:color w:val="DCDCDC"/>
+          <w:sz w:val="21"/>
+          <w:szCs w:val="21"/>
+          <w:lang w:eastAsia="pt-BR"/>
+        </w:rPr>
+        <w:t>,</w:t>
+      </w:r>
+      <w:r>
+        <w:rPr>
+          <w:rFonts w:ascii="Courier New" w:eastAsia="Times New Roman" w:hAnsi="Courier New" w:cs="Courier New"/>
+          <w:color w:val="D4D4D4"/>
+          <w:sz w:val="21"/>
+          <w:szCs w:val="21"/>
+          <w:lang w:eastAsia="pt-BR"/>
+        </w:rPr>
+        <w:t> values = dados.Renda</w:t>
+      </w:r>
+      <w:r>
+        <w:rPr>
+          <w:rFonts w:ascii="Courier New" w:eastAsia="Times New Roman" w:hAnsi="Courier New" w:cs="Courier New"/>
+          <w:color w:val="DCDCDC"/>
+          <w:sz w:val="21"/>
+          <w:szCs w:val="21"/>
+          <w:lang w:eastAsia="pt-BR"/>
+        </w:rPr>
+        <w:t>)</w:t>
+      </w:r>
+    </w:p>
+    <w:p>
+      <w:pPr>
+        <w:shd w:val="clear" w:color="auto" w:fill="1E1E1E"/>
+        <w:spacing w:line="285" w:lineRule="atLeast"/>
+        <w:rPr>
+          <w:rFonts w:ascii="Courier New" w:eastAsia="Times New Roman" w:hAnsi="Courier New" w:cs="Courier New"/>
+          <w:color w:val="D4D4D4"/>
+          <w:sz w:val="21"/>
+          <w:szCs w:val="21"/>
+          <w:lang w:eastAsia="pt-BR"/>
+        </w:rPr>
+      </w:pPr>
+      <w:proofErr w:type="spellStart"/>
+      <w:r>
+        <w:rPr>
+          <w:rFonts w:ascii="Courier New" w:eastAsia="Times New Roman" w:hAnsi="Courier New" w:cs="Courier New"/>
+          <w:color w:val="D4D4D4"/>
+          <w:sz w:val="21"/>
+          <w:szCs w:val="21"/>
+          <w:lang w:eastAsia="pt-BR"/>
+        </w:rPr>
+        <w:t>frequencia</w:t>
+      </w:r>
+      <w:proofErr w:type="spellEnd"/>
+    </w:p>
+    <w:p>
+      <w:pPr>
+        <w:spacing w:line="360" w:lineRule="auto"/>
+        <w:jc w:val="center"/>
+        <w:rPr>
+          <w:rFonts w:ascii="Times New Roman" w:hAnsi="Times New Roman" w:cs="Times New Roman"/>
+          <w:sz w:val="24"/>
+          <w:szCs w:val="24"/>
+        </w:rPr>
+      </w:pPr>
+      <w:r>
+        <w:rPr>
+          <w:rFonts w:ascii="Times New Roman" w:hAnsi="Times New Roman" w:cs="Times New Roman"/>
+          <w:sz w:val="24"/>
+          <w:szCs w:val="24"/>
+        </w:rPr>
+        <w:drawing>
+          <wp:inline distT="0" distB="0" distL="0" distR="0" wp14:anchorId="1713F1D8" wp14:editId="4E99274B">
+            <wp:extent cx="3448050" cy="733076"/>
+            <wp:effectExtent l="0" t="0" r="0" b="0"/>
+            <wp:docPr id="6" name="Imagem 6"/>
+            <wp:cNvGraphicFramePr>
+              <a:graphicFrameLocks xmlns:a="http://schemas.openxmlformats.org/drawingml/2006/main" noChangeAspect="1"/>
+            </wp:cNvGraphicFramePr>
+            <a:graphic xmlns:a="http://schemas.openxmlformats.org/drawingml/2006/main">
+              <a:graphicData uri="http://schemas.openxmlformats.org/drawingml/2006/picture">
+                <pic:pic xmlns:pic="http://schemas.openxmlformats.org/drawingml/2006/picture">
+                  <pic:nvPicPr>
+                    <pic:cNvPr id="1" name=""/>
+                    <pic:cNvPicPr/>
+                  </pic:nvPicPr>
+                  <pic:blipFill>
+                    <a:blip r:embed="rId11"/>
+                    <a:stretch>
+                      <a:fillRect/>
+                    </a:stretch>
+                  </pic:blipFill>
+                  <pic:spPr>
+                    <a:xfrm>
+                      <a:off x="0" y="0"/>
+                      <a:ext cx="3455409" cy="734641"/>
+                    </a:xfrm>
+                    <a:prstGeom prst="rect">
+                      <a:avLst/>
+                    </a:prstGeom>
+                  </pic:spPr>
+                </pic:pic>
+              </a:graphicData>
+            </a:graphic>
+          </wp:inline>
+        </w:drawing>
+      </w:r>
+    </w:p>
+    <w:p>
+      <w:pPr>
+        <w:pStyle w:val="PargrafodaLista"/>
+        <w:numPr>
+          <w:ilvl w:val="2"/>
+          <w:numId w:val="1"/>
+        </w:numPr>
+        <w:spacing w:line="360" w:lineRule="auto"/>
+        <w:jc w:val="both"/>
+        <w:rPr>
+          <w:rFonts w:ascii="Times New Roman" w:hAnsi="Times New Roman" w:cs="Times New Roman"/>
+          <w:sz w:val="24"/>
+          <w:szCs w:val="24"/>
         </w:rPr>
       </w:pPr>
     </w:p>

</xml_diff>

<commit_message>
Distribuição de frequências quantitativas - Classes personalizadas
Aprendemos a criar um cut para fazer classificação por intervalo, ou seja, utilizando variáveis quantitativas com classes personalizadas
</commit_message>
<xml_diff>
--- a/Data Science/Estatística Com Python/Anotações/Estatística Com Python - Anotações.docx
+++ b/Data Science/Estatística Com Python/Anotações/Estatística Com Python - Anotações.docx
@@ -552,54 +552,8 @@
           <w:sz w:val="24"/>
           <w:szCs w:val="24"/>
         </w:rPr>
-        <w:t xml:space="preserve">A ler um </w:t>
-      </w:r>
-      <w:proofErr w:type="spellStart"/>
-      <w:r>
-        <w:rPr>
-          <w:rFonts w:ascii="Times New Roman" w:hAnsi="Times New Roman" w:cs="Times New Roman"/>
-          <w:sz w:val="24"/>
-          <w:szCs w:val="24"/>
-        </w:rPr>
-        <w:t>dataset</w:t>
-      </w:r>
-      <w:proofErr w:type="spellEnd"/>
-      <w:r>
-        <w:rPr>
-          <w:rFonts w:ascii="Times New Roman" w:hAnsi="Times New Roman" w:cs="Times New Roman"/>
-          <w:sz w:val="24"/>
-          <w:szCs w:val="24"/>
-        </w:rPr>
-        <w:t xml:space="preserve"> no formato CSV e criar um </w:t>
-      </w:r>
-      <w:proofErr w:type="spellStart"/>
-      <w:r>
-        <w:rPr>
-          <w:rFonts w:ascii="Times New Roman" w:hAnsi="Times New Roman" w:cs="Times New Roman"/>
-          <w:sz w:val="24"/>
-          <w:szCs w:val="24"/>
-        </w:rPr>
-        <w:t>DataFrame</w:t>
-      </w:r>
-      <w:proofErr w:type="spellEnd"/>
-      <w:r>
-        <w:rPr>
-          <w:rFonts w:ascii="Times New Roman" w:hAnsi="Times New Roman" w:cs="Times New Roman"/>
-          <w:sz w:val="24"/>
-          <w:szCs w:val="24"/>
-        </w:rPr>
-        <w:t xml:space="preserve"> pandas, com o conteúdo deste </w:t>
-      </w:r>
-      <w:proofErr w:type="spellStart"/>
-      <w:r>
-        <w:rPr>
-          <w:rFonts w:ascii="Times New Roman" w:hAnsi="Times New Roman" w:cs="Times New Roman"/>
-          <w:sz w:val="24"/>
-          <w:szCs w:val="24"/>
-        </w:rPr>
-        <w:t>dataset</w:t>
-      </w:r>
-      <w:proofErr w:type="spellEnd"/>
+        <w:t>A ler um dataset no formato CSV e criar um DataFrame pandas, com o conteúdo deste dataset</w:t>
+      </w:r>
       <w:r>
         <w:rPr>
           <w:rFonts w:ascii="Times New Roman" w:hAnsi="Times New Roman" w:cs="Times New Roman"/>
@@ -630,25 +584,7 @@
           <w:sz w:val="24"/>
           <w:szCs w:val="24"/>
         </w:rPr>
-        <w:t xml:space="preserve">A identificar e classificar as variáveis de um </w:t>
-      </w:r>
-      <w:proofErr w:type="spellStart"/>
-      <w:r>
-        <w:rPr>
-          <w:rFonts w:ascii="Times New Roman" w:hAnsi="Times New Roman" w:cs="Times New Roman"/>
-          <w:sz w:val="24"/>
-          <w:szCs w:val="24"/>
-        </w:rPr>
-        <w:t>dataset</w:t>
-      </w:r>
-      <w:proofErr w:type="spellEnd"/>
-      <w:r>
-        <w:rPr>
-          <w:rFonts w:ascii="Times New Roman" w:hAnsi="Times New Roman" w:cs="Times New Roman"/>
-          <w:sz w:val="24"/>
-          <w:szCs w:val="24"/>
-        </w:rPr>
-        <w:t xml:space="preserve"> como quantitativas ou qualitativas</w:t>
+        <w:t>A identificar e classificar as variáveis de um dataset como quantitativas ou qualitativas</w:t>
       </w:r>
       <w:r>
         <w:rPr>
@@ -776,7 +712,6 @@
         </w:rPr>
         <w:t xml:space="preserve"> </w:t>
       </w:r>
-      <w:proofErr w:type="spellStart"/>
       <w:r>
         <w:rPr>
           <w:rFonts w:ascii="Times New Roman" w:hAnsi="Times New Roman" w:cs="Times New Roman"/>
@@ -792,16 +727,7 @@
           <w:sz w:val="24"/>
           <w:szCs w:val="24"/>
         </w:rPr>
-        <w:t>counts</w:t>
-      </w:r>
-      <w:proofErr w:type="spellEnd"/>
-      <w:r>
-        <w:rPr>
-          <w:rFonts w:ascii="Times New Roman" w:hAnsi="Times New Roman" w:cs="Times New Roman"/>
-          <w:sz w:val="24"/>
-          <w:szCs w:val="24"/>
-        </w:rPr>
-        <w:t>(</w:t>
+        <w:t>counts(</w:t>
       </w:r>
       <w:proofErr w:type="gramEnd"/>
       <w:r>
@@ -896,29 +822,7 @@
           <w:szCs w:val="21"/>
           <w:lang w:val="en-US" w:eastAsia="pt-BR"/>
         </w:rPr>
-        <w:t>'</w:t>
-      </w:r>
-      <w:proofErr w:type="spellStart"/>
-      <w:r>
-        <w:rPr>
-          <w:rFonts w:ascii="Courier New" w:eastAsia="Times New Roman" w:hAnsi="Courier New" w:cs="Courier New"/>
-          <w:color w:val="CE9178"/>
-          <w:sz w:val="21"/>
-          <w:szCs w:val="21"/>
-          <w:lang w:val="en-US" w:eastAsia="pt-BR"/>
-        </w:rPr>
-        <w:t>Sexo</w:t>
-      </w:r>
-      <w:proofErr w:type="spellEnd"/>
-      <w:r>
-        <w:rPr>
-          <w:rFonts w:ascii="Courier New" w:eastAsia="Times New Roman" w:hAnsi="Courier New" w:cs="Courier New"/>
-          <w:color w:val="CE9178"/>
-          <w:sz w:val="21"/>
-          <w:szCs w:val="21"/>
-          <w:lang w:val="en-US" w:eastAsia="pt-BR"/>
-        </w:rPr>
-        <w:t>'</w:t>
+        <w:t>'Sexo'</w:t>
       </w:r>
       <w:r>
         <w:rPr>
@@ -938,20 +842,8 @@
           <w:szCs w:val="21"/>
           <w:lang w:val="en-US" w:eastAsia="pt-BR"/>
         </w:rPr>
-        <w:t>.</w:t>
-      </w:r>
-      <w:proofErr w:type="spellStart"/>
-      <w:r>
-        <w:rPr>
-          <w:rFonts w:ascii="Courier New" w:eastAsia="Times New Roman" w:hAnsi="Courier New" w:cs="Courier New"/>
-          <w:color w:val="D4D4D4"/>
-          <w:sz w:val="21"/>
-          <w:szCs w:val="21"/>
-          <w:lang w:val="en-US" w:eastAsia="pt-BR"/>
-        </w:rPr>
-        <w:t>value_counts</w:t>
-      </w:r>
-      <w:proofErr w:type="spellEnd"/>
+        <w:t>.value_counts</w:t>
+      </w:r>
       <w:r>
         <w:rPr>
           <w:rFonts w:ascii="Courier New" w:eastAsia="Times New Roman" w:hAnsi="Courier New" w:cs="Courier New"/>
@@ -1027,6 +919,7 @@
       <w:r>
         <w:rPr>
           <w:rFonts w:ascii="Times New Roman" w:hAnsi="Times New Roman" w:cs="Times New Roman"/>
+          <w:noProof/>
           <w:sz w:val="24"/>
           <w:szCs w:val="24"/>
           <w:lang w:val="en-US"/>
@@ -1097,25 +990,7 @@
           <w:sz w:val="24"/>
           <w:szCs w:val="24"/>
         </w:rPr>
-        <w:t xml:space="preserve"> frequência para criar um </w:t>
-      </w:r>
-      <w:proofErr w:type="spellStart"/>
-      <w:r>
-        <w:rPr>
-          <w:rFonts w:ascii="Times New Roman" w:hAnsi="Times New Roman" w:cs="Times New Roman"/>
-          <w:sz w:val="24"/>
-          <w:szCs w:val="24"/>
-        </w:rPr>
-        <w:t>df</w:t>
-      </w:r>
-      <w:proofErr w:type="spellEnd"/>
-      <w:r>
-        <w:rPr>
-          <w:rFonts w:ascii="Times New Roman" w:hAnsi="Times New Roman" w:cs="Times New Roman"/>
-          <w:sz w:val="24"/>
-          <w:szCs w:val="24"/>
-        </w:rPr>
-        <w:t xml:space="preserve"> de distribuição e frequência qualitativas:</w:t>
+        <w:t xml:space="preserve"> frequência para criar um df de distribuição e frequência qualitativas:</w:t>
       </w:r>
     </w:p>
     <w:p>
@@ -1266,6 +1141,7 @@
       <w:r>
         <w:rPr>
           <w:rFonts w:ascii="Times New Roman" w:hAnsi="Times New Roman" w:cs="Times New Roman"/>
+          <w:noProof/>
           <w:sz w:val="24"/>
           <w:szCs w:val="24"/>
         </w:rPr>
@@ -1321,7 +1197,6 @@
           <w:szCs w:val="24"/>
         </w:rPr>
       </w:pPr>
-      <w:proofErr w:type="spellStart"/>
       <w:proofErr w:type="gramStart"/>
       <w:r>
         <w:rPr>
@@ -1338,106 +1213,7 @@
           <w:sz w:val="24"/>
           <w:szCs w:val="24"/>
         </w:rPr>
-        <w:t>_axis</w:t>
-      </w:r>
-      <w:proofErr w:type="spellEnd"/>
-      <w:r>
-        <w:rPr>
-          <w:rFonts w:ascii="Times New Roman" w:hAnsi="Times New Roman" w:cs="Times New Roman"/>
-          <w:sz w:val="24"/>
-          <w:szCs w:val="24"/>
-        </w:rPr>
-        <w:t>(‘</w:t>
-      </w:r>
-      <w:proofErr w:type="spellStart"/>
-      <w:r>
-        <w:rPr>
-          <w:rFonts w:ascii="Times New Roman" w:hAnsi="Times New Roman" w:cs="Times New Roman"/>
-          <w:sz w:val="24"/>
-          <w:szCs w:val="24"/>
-        </w:rPr>
-        <w:t>nome_index</w:t>
-      </w:r>
-      <w:proofErr w:type="spellEnd"/>
-      <w:r>
-        <w:rPr>
-          <w:rFonts w:ascii="Times New Roman" w:hAnsi="Times New Roman" w:cs="Times New Roman"/>
-          <w:sz w:val="24"/>
-          <w:szCs w:val="24"/>
-        </w:rPr>
-        <w:t xml:space="preserve">’, </w:t>
-      </w:r>
-      <w:proofErr w:type="spellStart"/>
-      <w:r>
-        <w:rPr>
-          <w:rFonts w:ascii="Times New Roman" w:hAnsi="Times New Roman" w:cs="Times New Roman"/>
-          <w:sz w:val="24"/>
-          <w:szCs w:val="24"/>
-        </w:rPr>
-        <w:t>axis</w:t>
-      </w:r>
-      <w:proofErr w:type="spellEnd"/>
-      <w:r>
-        <w:rPr>
-          <w:rFonts w:ascii="Times New Roman" w:hAnsi="Times New Roman" w:cs="Times New Roman"/>
-          <w:sz w:val="24"/>
-          <w:szCs w:val="24"/>
-        </w:rPr>
-        <w:t>=’</w:t>
-      </w:r>
-      <w:proofErr w:type="spellStart"/>
-      <w:r>
-        <w:rPr>
-          <w:rFonts w:ascii="Times New Roman" w:hAnsi="Times New Roman" w:cs="Times New Roman"/>
-          <w:sz w:val="24"/>
-          <w:szCs w:val="24"/>
-        </w:rPr>
-        <w:t>columns</w:t>
-      </w:r>
-      <w:proofErr w:type="spellEnd"/>
-      <w:r>
-        <w:rPr>
-          <w:rFonts w:ascii="Times New Roman" w:hAnsi="Times New Roman" w:cs="Times New Roman"/>
-          <w:sz w:val="24"/>
-          <w:szCs w:val="24"/>
-        </w:rPr>
-        <w:t>’/’</w:t>
-      </w:r>
-      <w:proofErr w:type="spellStart"/>
-      <w:r>
-        <w:rPr>
-          <w:rFonts w:ascii="Times New Roman" w:hAnsi="Times New Roman" w:cs="Times New Roman"/>
-          <w:sz w:val="24"/>
-          <w:szCs w:val="24"/>
-        </w:rPr>
-        <w:t>rows</w:t>
-      </w:r>
-      <w:proofErr w:type="spellEnd"/>
-      <w:r>
-        <w:rPr>
-          <w:rFonts w:ascii="Times New Roman" w:hAnsi="Times New Roman" w:cs="Times New Roman"/>
-          <w:sz w:val="24"/>
-          <w:szCs w:val="24"/>
-        </w:rPr>
-        <w:t xml:space="preserve">’, </w:t>
-      </w:r>
-      <w:proofErr w:type="spellStart"/>
-      <w:r>
-        <w:rPr>
-          <w:rFonts w:ascii="Times New Roman" w:hAnsi="Times New Roman" w:cs="Times New Roman"/>
-          <w:sz w:val="24"/>
-          <w:szCs w:val="24"/>
-        </w:rPr>
-        <w:t>inplace</w:t>
-      </w:r>
-      <w:proofErr w:type="spellEnd"/>
-      <w:r>
-        <w:rPr>
-          <w:rFonts w:ascii="Times New Roman" w:hAnsi="Times New Roman" w:cs="Times New Roman"/>
-          <w:sz w:val="24"/>
-          <w:szCs w:val="24"/>
-        </w:rPr>
-        <w:t xml:space="preserve">=True): Renomeia </w:t>
+        <w:t xml:space="preserve">_axis(‘nome_index’, axis=’columns’/’rows’, inplace=True): Renomeia </w:t>
       </w:r>
       <w:r>
         <w:rPr>
@@ -1816,7 +1592,6 @@
           <w:lang w:eastAsia="pt-BR"/>
         </w:rPr>
       </w:pPr>
-      <w:proofErr w:type="spellStart"/>
       <w:r>
         <w:rPr>
           <w:rFonts w:ascii="Courier New" w:eastAsia="Times New Roman" w:hAnsi="Courier New" w:cs="Courier New"/>
@@ -1827,7 +1602,6 @@
         </w:rPr>
         <w:t>dist_freq_qualitativas</w:t>
       </w:r>
-      <w:proofErr w:type="spellEnd"/>
     </w:p>
     <w:p>
       <w:pPr>
@@ -1843,6 +1617,7 @@
       <w:r>
         <w:rPr>
           <w:rFonts w:ascii="Times New Roman" w:hAnsi="Times New Roman" w:cs="Times New Roman"/>
+          <w:noProof/>
           <w:sz w:val="24"/>
           <w:szCs w:val="24"/>
           <w:lang w:val="en-US"/>
@@ -1907,7 +1682,6 @@
         </w:rPr>
         <w:t xml:space="preserve"> </w:t>
       </w:r>
-      <w:proofErr w:type="spellStart"/>
       <w:proofErr w:type="gramStart"/>
       <w:r>
         <w:rPr>
@@ -1917,7 +1691,6 @@
         </w:rPr>
         <w:t>Pd.crosstab</w:t>
       </w:r>
-      <w:proofErr w:type="spellEnd"/>
       <w:proofErr w:type="gramEnd"/>
       <w:r>
         <w:rPr>
@@ -1925,69 +1698,15 @@
           <w:sz w:val="24"/>
           <w:szCs w:val="24"/>
         </w:rPr>
-        <w:t>(</w:t>
-      </w:r>
-      <w:proofErr w:type="spellStart"/>
-      <w:r>
-        <w:rPr>
-          <w:rFonts w:ascii="Times New Roman" w:hAnsi="Times New Roman" w:cs="Times New Roman"/>
-          <w:sz w:val="24"/>
-          <w:szCs w:val="24"/>
-        </w:rPr>
-        <w:t>variável_linha</w:t>
-      </w:r>
-      <w:proofErr w:type="spellEnd"/>
-      <w:r>
-        <w:rPr>
-          <w:rFonts w:ascii="Times New Roman" w:hAnsi="Times New Roman" w:cs="Times New Roman"/>
-          <w:sz w:val="24"/>
-          <w:szCs w:val="24"/>
-        </w:rPr>
-        <w:t xml:space="preserve">, </w:t>
-      </w:r>
-      <w:proofErr w:type="spellStart"/>
-      <w:r>
-        <w:rPr>
-          <w:rFonts w:ascii="Times New Roman" w:hAnsi="Times New Roman" w:cs="Times New Roman"/>
-          <w:sz w:val="24"/>
-          <w:szCs w:val="24"/>
-        </w:rPr>
-        <w:t>variável_coluna</w:t>
-      </w:r>
-      <w:proofErr w:type="spellEnd"/>
-      <w:r>
-        <w:rPr>
-          <w:rFonts w:ascii="Times New Roman" w:hAnsi="Times New Roman" w:cs="Times New Roman"/>
-          <w:sz w:val="24"/>
-          <w:szCs w:val="24"/>
-        </w:rPr>
-        <w:t>): Cria um</w:t>
-      </w:r>
-      <w:r>
-        <w:rPr>
-          <w:rFonts w:ascii="Times New Roman" w:hAnsi="Times New Roman" w:cs="Times New Roman"/>
-          <w:sz w:val="24"/>
-          <w:szCs w:val="24"/>
-        </w:rPr>
-        <w:t xml:space="preserve"> </w:t>
-      </w:r>
-      <w:proofErr w:type="spellStart"/>
-      <w:r>
-        <w:rPr>
-          <w:rFonts w:ascii="Times New Roman" w:hAnsi="Times New Roman" w:cs="Times New Roman"/>
-          <w:sz w:val="24"/>
-          <w:szCs w:val="24"/>
-        </w:rPr>
-        <w:t>df</w:t>
-      </w:r>
-      <w:proofErr w:type="spellEnd"/>
-      <w:r>
-        <w:rPr>
-          <w:rFonts w:ascii="Times New Roman" w:hAnsi="Times New Roman" w:cs="Times New Roman"/>
-          <w:sz w:val="24"/>
-          <w:szCs w:val="24"/>
-        </w:rPr>
-        <w:t xml:space="preserve"> onde faz o cruzamento dos dados da linha e da coluna passadas. No caso utilizamos cor e sexo, então ele irá mostrar na tabela quantas pessoas do sexo masculino tiveram de cada cor, bem como os femininos:</w:t>
+        <w:t>(variável_linha, variável_coluna): Cria um</w:t>
+      </w:r>
+      <w:r>
+        <w:rPr>
+          <w:rFonts w:ascii="Times New Roman" w:hAnsi="Times New Roman" w:cs="Times New Roman"/>
+          <w:sz w:val="24"/>
+          <w:szCs w:val="24"/>
+        </w:rPr>
+        <w:t xml:space="preserve"> df onde faz o cruzamento dos dados da linha e da coluna passadas. No caso utilizamos cor e sexo, então ele irá mostrar na tabela quantas pessoas do sexo masculino tiveram de cada cor, bem como os femininos:</w:t>
       </w:r>
     </w:p>
     <w:p>
@@ -2632,7 +2351,6 @@
           <w:lang w:eastAsia="pt-BR"/>
         </w:rPr>
       </w:pPr>
-      <w:proofErr w:type="spellStart"/>
       <w:r>
         <w:rPr>
           <w:rFonts w:ascii="Courier New" w:eastAsia="Times New Roman" w:hAnsi="Courier New" w:cs="Courier New"/>
@@ -2642,20 +2360,8 @@
           <w:lang w:eastAsia="pt-BR"/>
         </w:rPr>
         <w:lastRenderedPageBreak/>
-        <w:t>frequencia</w:t>
-      </w:r>
-      <w:proofErr w:type="spellEnd"/>
-      <w:r>
-        <w:rPr>
-          <w:rFonts w:ascii="Courier New" w:eastAsia="Times New Roman" w:hAnsi="Courier New" w:cs="Courier New"/>
-          <w:color w:val="D4D4D4"/>
-          <w:sz w:val="21"/>
-          <w:szCs w:val="21"/>
-          <w:lang w:eastAsia="pt-BR"/>
-        </w:rPr>
-        <w:t> = </w:t>
-      </w:r>
-      <w:proofErr w:type="spellStart"/>
+        <w:t>frequencia = </w:t>
+      </w:r>
       <w:proofErr w:type="gramStart"/>
       <w:r>
         <w:rPr>
@@ -2667,7 +2373,6 @@
         </w:rPr>
         <w:t>pd.crosstab</w:t>
       </w:r>
-      <w:proofErr w:type="spellEnd"/>
       <w:proofErr w:type="gramEnd"/>
       <w:r>
         <w:rPr>
@@ -2679,7 +2384,6 @@
         </w:rPr>
         <w:t>(</w:t>
       </w:r>
-      <w:proofErr w:type="spellStart"/>
       <w:r>
         <w:rPr>
           <w:rFonts w:ascii="Courier New" w:eastAsia="Times New Roman" w:hAnsi="Courier New" w:cs="Courier New"/>
@@ -2690,7 +2394,6 @@
         </w:rPr>
         <w:t>dados.Sexo</w:t>
       </w:r>
-      <w:proofErr w:type="spellEnd"/>
       <w:r>
         <w:rPr>
           <w:rFonts w:ascii="Courier New" w:eastAsia="Times New Roman" w:hAnsi="Courier New" w:cs="Courier New"/>
@@ -2709,20 +2412,8 @@
           <w:szCs w:val="21"/>
           <w:lang w:eastAsia="pt-BR"/>
         </w:rPr>
-        <w:t> </w:t>
-      </w:r>
-      <w:proofErr w:type="spellStart"/>
-      <w:r>
-        <w:rPr>
-          <w:rFonts w:ascii="Courier New" w:eastAsia="Times New Roman" w:hAnsi="Courier New" w:cs="Courier New"/>
-          <w:color w:val="D4D4D4"/>
-          <w:sz w:val="21"/>
-          <w:szCs w:val="21"/>
-          <w:lang w:eastAsia="pt-BR"/>
-        </w:rPr>
-        <w:t>dados.Cor</w:t>
-      </w:r>
-      <w:proofErr w:type="spellEnd"/>
+        <w:t> dados.Cor</w:t>
+      </w:r>
       <w:r>
         <w:rPr>
           <w:rFonts w:ascii="Courier New" w:eastAsia="Times New Roman" w:hAnsi="Courier New" w:cs="Courier New"/>
@@ -2746,7 +2437,6 @@
           <w:lang w:val="en-US" w:eastAsia="pt-BR"/>
         </w:rPr>
       </w:pPr>
-      <w:proofErr w:type="spellStart"/>
       <w:proofErr w:type="gramStart"/>
       <w:r>
         <w:rPr>
@@ -2758,7 +2448,6 @@
         </w:rPr>
         <w:t>frequencia.rename</w:t>
       </w:r>
-      <w:proofErr w:type="spellEnd"/>
       <w:proofErr w:type="gramEnd"/>
       <w:r>
         <w:rPr>
@@ -2778,20 +2467,8 @@
           <w:szCs w:val="21"/>
           <w:lang w:val="en-US" w:eastAsia="pt-BR"/>
         </w:rPr>
-        <w:t>index=</w:t>
-      </w:r>
-      <w:proofErr w:type="spellStart"/>
-      <w:r>
-        <w:rPr>
-          <w:rFonts w:ascii="Courier New" w:eastAsia="Times New Roman" w:hAnsi="Courier New" w:cs="Courier New"/>
-          <w:color w:val="D4D4D4"/>
-          <w:sz w:val="21"/>
-          <w:szCs w:val="21"/>
-          <w:lang w:val="en-US" w:eastAsia="pt-BR"/>
-        </w:rPr>
-        <w:t>sexo</w:t>
-      </w:r>
-      <w:proofErr w:type="spellEnd"/>
+        <w:t>index=sexo</w:t>
+      </w:r>
       <w:r>
         <w:rPr>
           <w:rFonts w:ascii="Courier New" w:eastAsia="Times New Roman" w:hAnsi="Courier New" w:cs="Courier New"/>
@@ -2810,20 +2487,8 @@
           <w:szCs w:val="21"/>
           <w:lang w:val="en-US" w:eastAsia="pt-BR"/>
         </w:rPr>
-        <w:t> columns=</w:t>
-      </w:r>
-      <w:proofErr w:type="spellStart"/>
-      <w:r>
-        <w:rPr>
-          <w:rFonts w:ascii="Courier New" w:eastAsia="Times New Roman" w:hAnsi="Courier New" w:cs="Courier New"/>
-          <w:color w:val="D4D4D4"/>
-          <w:sz w:val="21"/>
-          <w:szCs w:val="21"/>
-          <w:lang w:val="en-US" w:eastAsia="pt-BR"/>
-        </w:rPr>
-        <w:t>cor</w:t>
-      </w:r>
-      <w:proofErr w:type="spellEnd"/>
+        <w:t> columns=cor</w:t>
+      </w:r>
       <w:r>
         <w:rPr>
           <w:rFonts w:ascii="Courier New" w:eastAsia="Times New Roman" w:hAnsi="Courier New" w:cs="Courier New"/>
@@ -2842,29 +2507,7 @@
           <w:szCs w:val="21"/>
           <w:lang w:val="en-US" w:eastAsia="pt-BR"/>
         </w:rPr>
-        <w:t> </w:t>
-      </w:r>
-      <w:proofErr w:type="spellStart"/>
-      <w:r>
-        <w:rPr>
-          <w:rFonts w:ascii="Courier New" w:eastAsia="Times New Roman" w:hAnsi="Courier New" w:cs="Courier New"/>
-          <w:color w:val="D4D4D4"/>
-          <w:sz w:val="21"/>
-          <w:szCs w:val="21"/>
-          <w:lang w:val="en-US" w:eastAsia="pt-BR"/>
-        </w:rPr>
-        <w:t>inplace</w:t>
-      </w:r>
-      <w:proofErr w:type="spellEnd"/>
-      <w:r>
-        <w:rPr>
-          <w:rFonts w:ascii="Courier New" w:eastAsia="Times New Roman" w:hAnsi="Courier New" w:cs="Courier New"/>
-          <w:color w:val="D4D4D4"/>
-          <w:sz w:val="21"/>
-          <w:szCs w:val="21"/>
-          <w:lang w:val="en-US" w:eastAsia="pt-BR"/>
-        </w:rPr>
-        <w:t>=</w:t>
+        <w:t> inplace=</w:t>
       </w:r>
       <w:r>
         <w:rPr>
@@ -2899,7 +2542,6 @@
           <w:lang w:eastAsia="pt-BR"/>
         </w:rPr>
       </w:pPr>
-      <w:proofErr w:type="spellStart"/>
       <w:r>
         <w:rPr>
           <w:rFonts w:ascii="Courier New" w:eastAsia="Times New Roman" w:hAnsi="Courier New" w:cs="Courier New"/>
@@ -2910,7 +2552,6 @@
         </w:rPr>
         <w:t>frequencia</w:t>
       </w:r>
-      <w:proofErr w:type="spellEnd"/>
     </w:p>
     <w:p>
       <w:pPr>
@@ -2925,6 +2566,7 @@
       <w:r>
         <w:rPr>
           <w:rFonts w:ascii="Times New Roman" w:hAnsi="Times New Roman" w:cs="Times New Roman"/>
+          <w:noProof/>
           <w:sz w:val="24"/>
           <w:szCs w:val="24"/>
         </w:rPr>
@@ -2986,16 +2628,7 @@
           <w:sz w:val="24"/>
           <w:szCs w:val="24"/>
         </w:rPr>
-        <w:t xml:space="preserve">Podemos passar o mesmo parâmetro (normalize=True) que para </w:t>
-      </w:r>
-      <w:proofErr w:type="spellStart"/>
-      <w:r>
-        <w:rPr>
-          <w:rFonts w:ascii="Times New Roman" w:hAnsi="Times New Roman" w:cs="Times New Roman"/>
-          <w:sz w:val="24"/>
-          <w:szCs w:val="24"/>
-        </w:rPr>
-        <w:t>value_</w:t>
+        <w:t>Podemos passar o mesmo parâmetro (normalize=True) que para value_</w:t>
       </w:r>
       <w:proofErr w:type="gramStart"/>
       <w:r>
@@ -3004,16 +2637,7 @@
           <w:sz w:val="24"/>
           <w:szCs w:val="24"/>
         </w:rPr>
-        <w:t>counts</w:t>
-      </w:r>
-      <w:proofErr w:type="spellEnd"/>
-      <w:r>
-        <w:rPr>
-          <w:rFonts w:ascii="Times New Roman" w:hAnsi="Times New Roman" w:cs="Times New Roman"/>
-          <w:sz w:val="24"/>
-          <w:szCs w:val="24"/>
-        </w:rPr>
-        <w:t>(</w:t>
+        <w:t>counts(</w:t>
       </w:r>
       <w:proofErr w:type="gramEnd"/>
       <w:r>
@@ -3172,7 +2796,6 @@
           <w:lang w:eastAsia="pt-BR"/>
         </w:rPr>
       </w:pPr>
-      <w:proofErr w:type="spellStart"/>
       <w:r>
         <w:rPr>
           <w:rFonts w:ascii="Courier New" w:eastAsia="Times New Roman" w:hAnsi="Courier New" w:cs="Courier New"/>
@@ -3183,7 +2806,6 @@
         </w:rPr>
         <w:t>frequencia</w:t>
       </w:r>
-      <w:proofErr w:type="spellEnd"/>
     </w:p>
     <w:p>
       <w:pPr>
@@ -3198,6 +2820,7 @@
       <w:r>
         <w:rPr>
           <w:rFonts w:ascii="Times New Roman" w:hAnsi="Times New Roman" w:cs="Times New Roman"/>
+          <w:noProof/>
           <w:sz w:val="24"/>
           <w:szCs w:val="24"/>
         </w:rPr>
@@ -3259,60 +2882,15 @@
           <w:sz w:val="24"/>
           <w:szCs w:val="24"/>
         </w:rPr>
-        <w:t xml:space="preserve">Podemos ainda fazer algo bem mais legal. Podemos passar o valor de outra variável do nosso </w:t>
-      </w:r>
-      <w:proofErr w:type="spellStart"/>
-      <w:r>
-        <w:rPr>
-          <w:rFonts w:ascii="Times New Roman" w:hAnsi="Times New Roman" w:cs="Times New Roman"/>
-          <w:sz w:val="24"/>
-          <w:szCs w:val="24"/>
-        </w:rPr>
-        <w:t>dataset</w:t>
-      </w:r>
-      <w:proofErr w:type="spellEnd"/>
-      <w:r>
-        <w:rPr>
-          <w:rFonts w:ascii="Times New Roman" w:hAnsi="Times New Roman" w:cs="Times New Roman"/>
-          <w:sz w:val="24"/>
-          <w:szCs w:val="24"/>
-        </w:rPr>
-        <w:t xml:space="preserve"> para ser analisado nesses cruzamentos, ou seja, se escolhermos média da renda, por exemplo, ao invés de mostrar quantos homens e mulheres existem de cada cor, ele passa a exibir, em média, quanto os homens e mulheres ganham de renda</w:t>
-      </w:r>
-      <w:r>
-        <w:rPr>
-          <w:rFonts w:ascii="Times New Roman" w:hAnsi="Times New Roman" w:cs="Times New Roman"/>
-          <w:sz w:val="24"/>
-          <w:szCs w:val="24"/>
-        </w:rPr>
-        <w:t xml:space="preserve">. Para isso utilizaremos os parâmetros </w:t>
-      </w:r>
-      <w:proofErr w:type="spellStart"/>
-      <w:r>
-        <w:rPr>
-          <w:rFonts w:ascii="Times New Roman" w:hAnsi="Times New Roman" w:cs="Times New Roman"/>
-          <w:sz w:val="24"/>
-          <w:szCs w:val="24"/>
-        </w:rPr>
-        <w:t>aggfunc</w:t>
-      </w:r>
-      <w:proofErr w:type="spellEnd"/>
-      <w:r>
-        <w:rPr>
-          <w:rFonts w:ascii="Times New Roman" w:hAnsi="Times New Roman" w:cs="Times New Roman"/>
-          <w:sz w:val="24"/>
-          <w:szCs w:val="24"/>
-        </w:rPr>
-        <w:t>=</w:t>
-      </w:r>
-      <w:proofErr w:type="spellStart"/>
-      <w:r>
-        <w:rPr>
-          <w:rFonts w:ascii="Times New Roman" w:hAnsi="Times New Roman" w:cs="Times New Roman"/>
-          <w:sz w:val="24"/>
-          <w:szCs w:val="24"/>
-        </w:rPr>
-        <w:t>análise</w:t>
+        <w:t>Podemos ainda fazer algo bem mais legal. Podemos passar o valor de outra variável do nosso dataset para ser analisado nesses cruzamentos, ou seja, se escolhermos média da renda, por exemplo, ao invés de mostrar quantos homens e mulheres existem de cada cor, ele passa a exibir, em média, quanto os homens e mulheres ganham de renda</w:t>
+      </w:r>
+      <w:r>
+        <w:rPr>
+          <w:rFonts w:ascii="Times New Roman" w:hAnsi="Times New Roman" w:cs="Times New Roman"/>
+          <w:sz w:val="24"/>
+          <w:szCs w:val="24"/>
+        </w:rPr>
+        <w:t>. Para isso utilizaremos os parâmetros aggfunc=análise</w:t>
       </w:r>
       <w:r>
         <w:rPr>
@@ -3322,23 +2900,13 @@
         </w:rPr>
         <w:t>_estat</w:t>
       </w:r>
-      <w:proofErr w:type="spellEnd"/>
-      <w:r>
-        <w:rPr>
-          <w:rFonts w:ascii="Times New Roman" w:hAnsi="Times New Roman" w:cs="Times New Roman"/>
-          <w:sz w:val="24"/>
-          <w:szCs w:val="24"/>
-        </w:rPr>
-        <w:t xml:space="preserve">’ e </w:t>
-      </w:r>
-      <w:proofErr w:type="spellStart"/>
-      <w:r>
-        <w:rPr>
-          <w:rFonts w:ascii="Times New Roman" w:hAnsi="Times New Roman" w:cs="Times New Roman"/>
-          <w:sz w:val="24"/>
-          <w:szCs w:val="24"/>
-        </w:rPr>
-        <w:t>value</w:t>
+      <w:r>
+        <w:rPr>
+          <w:rFonts w:ascii="Times New Roman" w:hAnsi="Times New Roman" w:cs="Times New Roman"/>
+          <w:sz w:val="24"/>
+          <w:szCs w:val="24"/>
+        </w:rPr>
+        <w:t>’ e value</w:t>
       </w:r>
       <w:r>
         <w:rPr>
@@ -3348,7 +2916,6 @@
         </w:rPr>
         <w:t>s</w:t>
       </w:r>
-      <w:proofErr w:type="spellEnd"/>
       <w:r>
         <w:rPr>
           <w:rFonts w:ascii="Times New Roman" w:hAnsi="Times New Roman" w:cs="Times New Roman"/>
@@ -3513,7 +3080,6 @@
           <w:lang w:eastAsia="pt-BR"/>
         </w:rPr>
       </w:pPr>
-      <w:proofErr w:type="spellStart"/>
       <w:r>
         <w:rPr>
           <w:rFonts w:ascii="Courier New" w:eastAsia="Times New Roman" w:hAnsi="Courier New" w:cs="Courier New"/>
@@ -3524,7 +3090,6 @@
         </w:rPr>
         <w:t>frequencia</w:t>
       </w:r>
-      <w:proofErr w:type="spellEnd"/>
     </w:p>
     <w:p>
       <w:pPr>
@@ -3539,6 +3104,7 @@
       <w:r>
         <w:rPr>
           <w:rFonts w:ascii="Times New Roman" w:hAnsi="Times New Roman" w:cs="Times New Roman"/>
+          <w:noProof/>
           <w:sz w:val="24"/>
           <w:szCs w:val="24"/>
         </w:rPr>
@@ -3567,6 +3133,1767 @@
                     <a:xfrm>
                       <a:off x="0" y="0"/>
                       <a:ext cx="3455409" cy="734641"/>
+                    </a:xfrm>
+                    <a:prstGeom prst="rect">
+                      <a:avLst/>
+                    </a:prstGeom>
+                  </pic:spPr>
+                </pic:pic>
+              </a:graphicData>
+            </a:graphic>
+          </wp:inline>
+        </w:drawing>
+      </w:r>
+    </w:p>
+    <w:p>
+      <w:pPr>
+        <w:pStyle w:val="PargrafodaLista"/>
+        <w:numPr>
+          <w:ilvl w:val="1"/>
+          <w:numId w:val="1"/>
+        </w:numPr>
+        <w:spacing w:line="360" w:lineRule="auto"/>
+        <w:jc w:val="both"/>
+        <w:rPr>
+          <w:rFonts w:ascii="Times New Roman" w:hAnsi="Times New Roman" w:cs="Times New Roman"/>
+          <w:sz w:val="24"/>
+          <w:szCs w:val="24"/>
+        </w:rPr>
+      </w:pPr>
+      <w:r>
+        <w:rPr>
+          <w:rFonts w:ascii="Times New Roman" w:hAnsi="Times New Roman" w:cs="Times New Roman"/>
+          <w:sz w:val="24"/>
+          <w:szCs w:val="24"/>
+        </w:rPr>
+        <w:t xml:space="preserve"> </w:t>
+      </w:r>
+      <w:proofErr w:type="gramStart"/>
+      <w:r>
+        <w:rPr>
+          <w:rFonts w:ascii="Times New Roman" w:hAnsi="Times New Roman" w:cs="Times New Roman"/>
+          <w:sz w:val="24"/>
+          <w:szCs w:val="24"/>
+        </w:rPr>
+        <w:t>Pd.cut(</w:t>
+      </w:r>
+      <w:proofErr w:type="gramEnd"/>
+      <w:r>
+        <w:rPr>
+          <w:rFonts w:ascii="Times New Roman" w:hAnsi="Times New Roman" w:cs="Times New Roman"/>
+          <w:sz w:val="24"/>
+          <w:szCs w:val="24"/>
+        </w:rPr>
+        <w:t>variável, bins=[’distribuição’], labels=labels, include_lowest=True/False): criamos um</w:t>
+      </w:r>
+      <w:r>
+        <w:rPr>
+          <w:rFonts w:ascii="Times New Roman" w:hAnsi="Times New Roman" w:cs="Times New Roman"/>
+          <w:sz w:val="24"/>
+          <w:szCs w:val="24"/>
+        </w:rPr>
+        <w:t xml:space="preserve">a lista com o intervalo colocado nos bins a partir da variável escolhida fazendo relação com as labels que determinamos, como no caso da renda, onde temos a classificação de A a E </w:t>
+      </w:r>
+      <w:r>
+        <w:rPr>
+          <w:rFonts w:ascii="Times New Roman" w:hAnsi="Times New Roman" w:cs="Times New Roman"/>
+          <w:sz w:val="24"/>
+          <w:szCs w:val="24"/>
+        </w:rPr>
+        <w:lastRenderedPageBreak/>
+        <w:t>da renda populacional dos nossos dados analisados. Utilizamos essa função para mostrar quais pessoas estão em qual classificação a partir da renda:</w:t>
+      </w:r>
+    </w:p>
+    <w:p>
+      <w:pPr>
+        <w:shd w:val="clear" w:color="auto" w:fill="1E1E1E"/>
+        <w:spacing w:after="0" w:line="285" w:lineRule="atLeast"/>
+        <w:rPr>
+          <w:rFonts w:ascii="Courier New" w:eastAsia="Times New Roman" w:hAnsi="Courier New" w:cs="Courier New"/>
+          <w:color w:val="D4D4D4"/>
+          <w:sz w:val="21"/>
+          <w:szCs w:val="21"/>
+          <w:lang w:val="en-US" w:eastAsia="pt-BR"/>
+        </w:rPr>
+      </w:pPr>
+      <w:r>
+        <w:rPr>
+          <w:rFonts w:ascii="Courier New" w:eastAsia="Times New Roman" w:hAnsi="Courier New" w:cs="Courier New"/>
+          <w:color w:val="D4D4D4"/>
+          <w:sz w:val="21"/>
+          <w:szCs w:val="21"/>
+          <w:lang w:val="en-US" w:eastAsia="pt-BR"/>
+        </w:rPr>
+        <w:t>classes = </w:t>
+      </w:r>
+      <w:r>
+        <w:rPr>
+          <w:rFonts w:ascii="Courier New" w:eastAsia="Times New Roman" w:hAnsi="Courier New" w:cs="Courier New"/>
+          <w:color w:val="DCDCDC"/>
+          <w:sz w:val="21"/>
+          <w:szCs w:val="21"/>
+          <w:lang w:val="en-US" w:eastAsia="pt-BR"/>
+        </w:rPr>
+        <w:t>[</w:t>
+      </w:r>
+      <w:r>
+        <w:rPr>
+          <w:rFonts w:ascii="Courier New" w:eastAsia="Times New Roman" w:hAnsi="Courier New" w:cs="Courier New"/>
+          <w:color w:val="B5CEA8"/>
+          <w:sz w:val="21"/>
+          <w:szCs w:val="21"/>
+          <w:lang w:val="en-US" w:eastAsia="pt-BR"/>
+        </w:rPr>
+        <w:t>0</w:t>
+      </w:r>
+      <w:r>
+        <w:rPr>
+          <w:rFonts w:ascii="Courier New" w:eastAsia="Times New Roman" w:hAnsi="Courier New" w:cs="Courier New"/>
+          <w:color w:val="DCDCDC"/>
+          <w:sz w:val="21"/>
+          <w:szCs w:val="21"/>
+          <w:lang w:val="en-US" w:eastAsia="pt-BR"/>
+        </w:rPr>
+        <w:t>,</w:t>
+      </w:r>
+      <w:r>
+        <w:rPr>
+          <w:rFonts w:ascii="Courier New" w:eastAsia="Times New Roman" w:hAnsi="Courier New" w:cs="Courier New"/>
+          <w:color w:val="D4D4D4"/>
+          <w:sz w:val="21"/>
+          <w:szCs w:val="21"/>
+          <w:lang w:val="en-US" w:eastAsia="pt-BR"/>
+        </w:rPr>
+        <w:t> </w:t>
+      </w:r>
+      <w:r>
+        <w:rPr>
+          <w:rFonts w:ascii="Courier New" w:eastAsia="Times New Roman" w:hAnsi="Courier New" w:cs="Courier New"/>
+          <w:color w:val="B5CEA8"/>
+          <w:sz w:val="21"/>
+          <w:szCs w:val="21"/>
+          <w:lang w:val="en-US" w:eastAsia="pt-BR"/>
+        </w:rPr>
+        <w:t>1576</w:t>
+      </w:r>
+      <w:r>
+        <w:rPr>
+          <w:rFonts w:ascii="Courier New" w:eastAsia="Times New Roman" w:hAnsi="Courier New" w:cs="Courier New"/>
+          <w:color w:val="DCDCDC"/>
+          <w:sz w:val="21"/>
+          <w:szCs w:val="21"/>
+          <w:lang w:val="en-US" w:eastAsia="pt-BR"/>
+        </w:rPr>
+        <w:t>,</w:t>
+      </w:r>
+      <w:r>
+        <w:rPr>
+          <w:rFonts w:ascii="Courier New" w:eastAsia="Times New Roman" w:hAnsi="Courier New" w:cs="Courier New"/>
+          <w:color w:val="D4D4D4"/>
+          <w:sz w:val="21"/>
+          <w:szCs w:val="21"/>
+          <w:lang w:val="en-US" w:eastAsia="pt-BR"/>
+        </w:rPr>
+        <w:t> </w:t>
+      </w:r>
+      <w:r>
+        <w:rPr>
+          <w:rFonts w:ascii="Courier New" w:eastAsia="Times New Roman" w:hAnsi="Courier New" w:cs="Courier New"/>
+          <w:color w:val="B5CEA8"/>
+          <w:sz w:val="21"/>
+          <w:szCs w:val="21"/>
+          <w:lang w:val="en-US" w:eastAsia="pt-BR"/>
+        </w:rPr>
+        <w:t>3152</w:t>
+      </w:r>
+      <w:r>
+        <w:rPr>
+          <w:rFonts w:ascii="Courier New" w:eastAsia="Times New Roman" w:hAnsi="Courier New" w:cs="Courier New"/>
+          <w:color w:val="DCDCDC"/>
+          <w:sz w:val="21"/>
+          <w:szCs w:val="21"/>
+          <w:lang w:val="en-US" w:eastAsia="pt-BR"/>
+        </w:rPr>
+        <w:t>,</w:t>
+      </w:r>
+      <w:r>
+        <w:rPr>
+          <w:rFonts w:ascii="Courier New" w:eastAsia="Times New Roman" w:hAnsi="Courier New" w:cs="Courier New"/>
+          <w:color w:val="D4D4D4"/>
+          <w:sz w:val="21"/>
+          <w:szCs w:val="21"/>
+          <w:lang w:val="en-US" w:eastAsia="pt-BR"/>
+        </w:rPr>
+        <w:t> </w:t>
+      </w:r>
+      <w:r>
+        <w:rPr>
+          <w:rFonts w:ascii="Courier New" w:eastAsia="Times New Roman" w:hAnsi="Courier New" w:cs="Courier New"/>
+          <w:color w:val="B5CEA8"/>
+          <w:sz w:val="21"/>
+          <w:szCs w:val="21"/>
+          <w:lang w:val="en-US" w:eastAsia="pt-BR"/>
+        </w:rPr>
+        <w:t>7880</w:t>
+      </w:r>
+      <w:r>
+        <w:rPr>
+          <w:rFonts w:ascii="Courier New" w:eastAsia="Times New Roman" w:hAnsi="Courier New" w:cs="Courier New"/>
+          <w:color w:val="DCDCDC"/>
+          <w:sz w:val="21"/>
+          <w:szCs w:val="21"/>
+          <w:lang w:val="en-US" w:eastAsia="pt-BR"/>
+        </w:rPr>
+        <w:t>,</w:t>
+      </w:r>
+      <w:r>
+        <w:rPr>
+          <w:rFonts w:ascii="Courier New" w:eastAsia="Times New Roman" w:hAnsi="Courier New" w:cs="Courier New"/>
+          <w:color w:val="D4D4D4"/>
+          <w:sz w:val="21"/>
+          <w:szCs w:val="21"/>
+          <w:lang w:val="en-US" w:eastAsia="pt-BR"/>
+        </w:rPr>
+        <w:t> </w:t>
+      </w:r>
+      <w:r>
+        <w:rPr>
+          <w:rFonts w:ascii="Courier New" w:eastAsia="Times New Roman" w:hAnsi="Courier New" w:cs="Courier New"/>
+          <w:color w:val="B5CEA8"/>
+          <w:sz w:val="21"/>
+          <w:szCs w:val="21"/>
+          <w:lang w:val="en-US" w:eastAsia="pt-BR"/>
+        </w:rPr>
+        <w:t>15760</w:t>
+      </w:r>
+      <w:r>
+        <w:rPr>
+          <w:rFonts w:ascii="Courier New" w:eastAsia="Times New Roman" w:hAnsi="Courier New" w:cs="Courier New"/>
+          <w:color w:val="DCDCDC"/>
+          <w:sz w:val="21"/>
+          <w:szCs w:val="21"/>
+          <w:lang w:val="en-US" w:eastAsia="pt-BR"/>
+        </w:rPr>
+        <w:t>,</w:t>
+      </w:r>
+      <w:r>
+        <w:rPr>
+          <w:rFonts w:ascii="Courier New" w:eastAsia="Times New Roman" w:hAnsi="Courier New" w:cs="Courier New"/>
+          <w:color w:val="D4D4D4"/>
+          <w:sz w:val="21"/>
+          <w:szCs w:val="21"/>
+          <w:lang w:val="en-US" w:eastAsia="pt-BR"/>
+        </w:rPr>
+        <w:t> </w:t>
+      </w:r>
+      <w:r>
+        <w:rPr>
+          <w:rFonts w:ascii="Courier New" w:eastAsia="Times New Roman" w:hAnsi="Courier New" w:cs="Courier New"/>
+          <w:color w:val="B5CEA8"/>
+          <w:sz w:val="21"/>
+          <w:szCs w:val="21"/>
+          <w:lang w:val="en-US" w:eastAsia="pt-BR"/>
+        </w:rPr>
+        <w:t>200000</w:t>
+      </w:r>
+      <w:r>
+        <w:rPr>
+          <w:rFonts w:ascii="Courier New" w:eastAsia="Times New Roman" w:hAnsi="Courier New" w:cs="Courier New"/>
+          <w:color w:val="DCDCDC"/>
+          <w:sz w:val="21"/>
+          <w:szCs w:val="21"/>
+          <w:lang w:val="en-US" w:eastAsia="pt-BR"/>
+        </w:rPr>
+        <w:t>]</w:t>
+      </w:r>
+    </w:p>
+    <w:p>
+      <w:pPr>
+        <w:shd w:val="clear" w:color="auto" w:fill="1E1E1E"/>
+        <w:spacing w:after="0" w:line="285" w:lineRule="atLeast"/>
+        <w:rPr>
+          <w:rFonts w:ascii="Courier New" w:eastAsia="Times New Roman" w:hAnsi="Courier New" w:cs="Courier New"/>
+          <w:color w:val="D4D4D4"/>
+          <w:sz w:val="21"/>
+          <w:szCs w:val="21"/>
+          <w:lang w:val="en-US" w:eastAsia="pt-BR"/>
+        </w:rPr>
+      </w:pPr>
+      <w:r>
+        <w:rPr>
+          <w:rFonts w:ascii="Courier New" w:eastAsia="Times New Roman" w:hAnsi="Courier New" w:cs="Courier New"/>
+          <w:color w:val="D4D4D4"/>
+          <w:sz w:val="21"/>
+          <w:szCs w:val="21"/>
+          <w:lang w:val="en-US" w:eastAsia="pt-BR"/>
+        </w:rPr>
+        <w:t>labels = </w:t>
+      </w:r>
+      <w:r>
+        <w:rPr>
+          <w:rFonts w:ascii="Courier New" w:eastAsia="Times New Roman" w:hAnsi="Courier New" w:cs="Courier New"/>
+          <w:color w:val="DCDCDC"/>
+          <w:sz w:val="21"/>
+          <w:szCs w:val="21"/>
+          <w:lang w:val="en-US" w:eastAsia="pt-BR"/>
+        </w:rPr>
+        <w:t>[</w:t>
+      </w:r>
+      <w:r>
+        <w:rPr>
+          <w:rFonts w:ascii="Courier New" w:eastAsia="Times New Roman" w:hAnsi="Courier New" w:cs="Courier New"/>
+          <w:color w:val="CE9178"/>
+          <w:sz w:val="21"/>
+          <w:szCs w:val="21"/>
+          <w:lang w:val="en-US" w:eastAsia="pt-BR"/>
+        </w:rPr>
+        <w:t>'E'</w:t>
+      </w:r>
+      <w:r>
+        <w:rPr>
+          <w:rFonts w:ascii="Courier New" w:eastAsia="Times New Roman" w:hAnsi="Courier New" w:cs="Courier New"/>
+          <w:color w:val="DCDCDC"/>
+          <w:sz w:val="21"/>
+          <w:szCs w:val="21"/>
+          <w:lang w:val="en-US" w:eastAsia="pt-BR"/>
+        </w:rPr>
+        <w:t>,</w:t>
+      </w:r>
+      <w:r>
+        <w:rPr>
+          <w:rFonts w:ascii="Courier New" w:eastAsia="Times New Roman" w:hAnsi="Courier New" w:cs="Courier New"/>
+          <w:color w:val="D4D4D4"/>
+          <w:sz w:val="21"/>
+          <w:szCs w:val="21"/>
+          <w:lang w:val="en-US" w:eastAsia="pt-BR"/>
+        </w:rPr>
+        <w:t> </w:t>
+      </w:r>
+      <w:r>
+        <w:rPr>
+          <w:rFonts w:ascii="Courier New" w:eastAsia="Times New Roman" w:hAnsi="Courier New" w:cs="Courier New"/>
+          <w:color w:val="CE9178"/>
+          <w:sz w:val="21"/>
+          <w:szCs w:val="21"/>
+          <w:lang w:val="en-US" w:eastAsia="pt-BR"/>
+        </w:rPr>
+        <w:t>'D'</w:t>
+      </w:r>
+      <w:r>
+        <w:rPr>
+          <w:rFonts w:ascii="Courier New" w:eastAsia="Times New Roman" w:hAnsi="Courier New" w:cs="Courier New"/>
+          <w:color w:val="DCDCDC"/>
+          <w:sz w:val="21"/>
+          <w:szCs w:val="21"/>
+          <w:lang w:val="en-US" w:eastAsia="pt-BR"/>
+        </w:rPr>
+        <w:t>,</w:t>
+      </w:r>
+      <w:r>
+        <w:rPr>
+          <w:rFonts w:ascii="Courier New" w:eastAsia="Times New Roman" w:hAnsi="Courier New" w:cs="Courier New"/>
+          <w:color w:val="D4D4D4"/>
+          <w:sz w:val="21"/>
+          <w:szCs w:val="21"/>
+          <w:lang w:val="en-US" w:eastAsia="pt-BR"/>
+        </w:rPr>
+        <w:t> </w:t>
+      </w:r>
+      <w:r>
+        <w:rPr>
+          <w:rFonts w:ascii="Courier New" w:eastAsia="Times New Roman" w:hAnsi="Courier New" w:cs="Courier New"/>
+          <w:color w:val="CE9178"/>
+          <w:sz w:val="21"/>
+          <w:szCs w:val="21"/>
+          <w:lang w:val="en-US" w:eastAsia="pt-BR"/>
+        </w:rPr>
+        <w:t>'C'</w:t>
+      </w:r>
+      <w:r>
+        <w:rPr>
+          <w:rFonts w:ascii="Courier New" w:eastAsia="Times New Roman" w:hAnsi="Courier New" w:cs="Courier New"/>
+          <w:color w:val="DCDCDC"/>
+          <w:sz w:val="21"/>
+          <w:szCs w:val="21"/>
+          <w:lang w:val="en-US" w:eastAsia="pt-BR"/>
+        </w:rPr>
+        <w:t>,</w:t>
+      </w:r>
+      <w:r>
+        <w:rPr>
+          <w:rFonts w:ascii="Courier New" w:eastAsia="Times New Roman" w:hAnsi="Courier New" w:cs="Courier New"/>
+          <w:color w:val="D4D4D4"/>
+          <w:sz w:val="21"/>
+          <w:szCs w:val="21"/>
+          <w:lang w:val="en-US" w:eastAsia="pt-BR"/>
+        </w:rPr>
+        <w:t> </w:t>
+      </w:r>
+      <w:r>
+        <w:rPr>
+          <w:rFonts w:ascii="Courier New" w:eastAsia="Times New Roman" w:hAnsi="Courier New" w:cs="Courier New"/>
+          <w:color w:val="CE9178"/>
+          <w:sz w:val="21"/>
+          <w:szCs w:val="21"/>
+          <w:lang w:val="en-US" w:eastAsia="pt-BR"/>
+        </w:rPr>
+        <w:t>'B'</w:t>
+      </w:r>
+      <w:r>
+        <w:rPr>
+          <w:rFonts w:ascii="Courier New" w:eastAsia="Times New Roman" w:hAnsi="Courier New" w:cs="Courier New"/>
+          <w:color w:val="DCDCDC"/>
+          <w:sz w:val="21"/>
+          <w:szCs w:val="21"/>
+          <w:lang w:val="en-US" w:eastAsia="pt-BR"/>
+        </w:rPr>
+        <w:t>,</w:t>
+      </w:r>
+      <w:r>
+        <w:rPr>
+          <w:rFonts w:ascii="Courier New" w:eastAsia="Times New Roman" w:hAnsi="Courier New" w:cs="Courier New"/>
+          <w:color w:val="D4D4D4"/>
+          <w:sz w:val="21"/>
+          <w:szCs w:val="21"/>
+          <w:lang w:val="en-US" w:eastAsia="pt-BR"/>
+        </w:rPr>
+        <w:t> </w:t>
+      </w:r>
+      <w:r>
+        <w:rPr>
+          <w:rFonts w:ascii="Courier New" w:eastAsia="Times New Roman" w:hAnsi="Courier New" w:cs="Courier New"/>
+          <w:color w:val="CE9178"/>
+          <w:sz w:val="21"/>
+          <w:szCs w:val="21"/>
+          <w:lang w:val="en-US" w:eastAsia="pt-BR"/>
+        </w:rPr>
+        <w:t>'A'</w:t>
+      </w:r>
+      <w:r>
+        <w:rPr>
+          <w:rFonts w:ascii="Courier New" w:eastAsia="Times New Roman" w:hAnsi="Courier New" w:cs="Courier New"/>
+          <w:color w:val="DCDCDC"/>
+          <w:sz w:val="21"/>
+          <w:szCs w:val="21"/>
+          <w:lang w:val="en-US" w:eastAsia="pt-BR"/>
+        </w:rPr>
+        <w:t>]</w:t>
+      </w:r>
+    </w:p>
+    <w:p>
+      <w:pPr>
+        <w:shd w:val="clear" w:color="auto" w:fill="1E1E1E"/>
+        <w:spacing w:after="0" w:line="285" w:lineRule="atLeast"/>
+        <w:rPr>
+          <w:rFonts w:ascii="Courier New" w:eastAsia="Times New Roman" w:hAnsi="Courier New" w:cs="Courier New"/>
+          <w:color w:val="D4D4D4"/>
+          <w:sz w:val="21"/>
+          <w:szCs w:val="21"/>
+          <w:lang w:val="en-US" w:eastAsia="pt-BR"/>
+        </w:rPr>
+      </w:pPr>
+    </w:p>
+    <w:p>
+      <w:pPr>
+        <w:shd w:val="clear" w:color="auto" w:fill="1E1E1E"/>
+        <w:spacing w:line="285" w:lineRule="atLeast"/>
+        <w:rPr>
+          <w:rFonts w:ascii="Courier New" w:eastAsia="Times New Roman" w:hAnsi="Courier New" w:cs="Courier New"/>
+          <w:color w:val="D4D4D4"/>
+          <w:sz w:val="21"/>
+          <w:szCs w:val="21"/>
+          <w:lang w:val="en-US" w:eastAsia="pt-BR"/>
+        </w:rPr>
+      </w:pPr>
+      <w:proofErr w:type="gramStart"/>
+      <w:r>
+        <w:rPr>
+          <w:rFonts w:ascii="Courier New" w:eastAsia="Times New Roman" w:hAnsi="Courier New" w:cs="Courier New"/>
+          <w:color w:val="D4D4D4"/>
+          <w:sz w:val="21"/>
+          <w:szCs w:val="21"/>
+          <w:lang w:val="en-US" w:eastAsia="pt-BR"/>
+        </w:rPr>
+        <w:t>pd.cut</w:t>
+      </w:r>
+      <w:r>
+        <w:rPr>
+          <w:rFonts w:ascii="Courier New" w:eastAsia="Times New Roman" w:hAnsi="Courier New" w:cs="Courier New"/>
+          <w:color w:val="DCDCDC"/>
+          <w:sz w:val="21"/>
+          <w:szCs w:val="21"/>
+          <w:lang w:val="en-US" w:eastAsia="pt-BR"/>
+        </w:rPr>
+        <w:t>(</w:t>
+      </w:r>
+      <w:proofErr w:type="gramEnd"/>
+      <w:r>
+        <w:rPr>
+          <w:rFonts w:ascii="Courier New" w:eastAsia="Times New Roman" w:hAnsi="Courier New" w:cs="Courier New"/>
+          <w:color w:val="D4D4D4"/>
+          <w:sz w:val="21"/>
+          <w:szCs w:val="21"/>
+          <w:lang w:val="en-US" w:eastAsia="pt-BR"/>
+        </w:rPr>
+        <w:t>dados.Renda</w:t>
+      </w:r>
+      <w:r>
+        <w:rPr>
+          <w:rFonts w:ascii="Courier New" w:eastAsia="Times New Roman" w:hAnsi="Courier New" w:cs="Courier New"/>
+          <w:color w:val="DCDCDC"/>
+          <w:sz w:val="21"/>
+          <w:szCs w:val="21"/>
+          <w:lang w:val="en-US" w:eastAsia="pt-BR"/>
+        </w:rPr>
+        <w:t>,</w:t>
+      </w:r>
+      <w:r>
+        <w:rPr>
+          <w:rFonts w:ascii="Courier New" w:eastAsia="Times New Roman" w:hAnsi="Courier New" w:cs="Courier New"/>
+          <w:color w:val="D4D4D4"/>
+          <w:sz w:val="21"/>
+          <w:szCs w:val="21"/>
+          <w:lang w:val="en-US" w:eastAsia="pt-BR"/>
+        </w:rPr>
+        <w:t> bins = classes</w:t>
+      </w:r>
+      <w:r>
+        <w:rPr>
+          <w:rFonts w:ascii="Courier New" w:eastAsia="Times New Roman" w:hAnsi="Courier New" w:cs="Courier New"/>
+          <w:color w:val="DCDCDC"/>
+          <w:sz w:val="21"/>
+          <w:szCs w:val="21"/>
+          <w:lang w:val="en-US" w:eastAsia="pt-BR"/>
+        </w:rPr>
+        <w:t>,</w:t>
+      </w:r>
+      <w:r>
+        <w:rPr>
+          <w:rFonts w:ascii="Courier New" w:eastAsia="Times New Roman" w:hAnsi="Courier New" w:cs="Courier New"/>
+          <w:color w:val="D4D4D4"/>
+          <w:sz w:val="21"/>
+          <w:szCs w:val="21"/>
+          <w:lang w:val="en-US" w:eastAsia="pt-BR"/>
+        </w:rPr>
+        <w:t> labels = labels</w:t>
+      </w:r>
+      <w:r>
+        <w:rPr>
+          <w:rFonts w:ascii="Courier New" w:eastAsia="Times New Roman" w:hAnsi="Courier New" w:cs="Courier New"/>
+          <w:color w:val="DCDCDC"/>
+          <w:sz w:val="21"/>
+          <w:szCs w:val="21"/>
+          <w:lang w:val="en-US" w:eastAsia="pt-BR"/>
+        </w:rPr>
+        <w:t>,</w:t>
+      </w:r>
+      <w:r>
+        <w:rPr>
+          <w:rFonts w:ascii="Courier New" w:eastAsia="Times New Roman" w:hAnsi="Courier New" w:cs="Courier New"/>
+          <w:color w:val="D4D4D4"/>
+          <w:sz w:val="21"/>
+          <w:szCs w:val="21"/>
+          <w:lang w:val="en-US" w:eastAsia="pt-BR"/>
+        </w:rPr>
+        <w:t> include_lowest=</w:t>
+      </w:r>
+      <w:r>
+        <w:rPr>
+          <w:rFonts w:ascii="Courier New" w:eastAsia="Times New Roman" w:hAnsi="Courier New" w:cs="Courier New"/>
+          <w:color w:val="569CD6"/>
+          <w:sz w:val="21"/>
+          <w:szCs w:val="21"/>
+          <w:lang w:val="en-US" w:eastAsia="pt-BR"/>
+        </w:rPr>
+        <w:t>True</w:t>
+      </w:r>
+      <w:r>
+        <w:rPr>
+          <w:rFonts w:ascii="Courier New" w:eastAsia="Times New Roman" w:hAnsi="Courier New" w:cs="Courier New"/>
+          <w:color w:val="DCDCDC"/>
+          <w:sz w:val="21"/>
+          <w:szCs w:val="21"/>
+          <w:lang w:val="en-US" w:eastAsia="pt-BR"/>
+        </w:rPr>
+        <w:t>)</w:t>
+      </w:r>
+    </w:p>
+    <w:p>
+      <w:pPr>
+        <w:spacing w:before="240" w:line="360" w:lineRule="auto"/>
+        <w:jc w:val="center"/>
+        <w:rPr>
+          <w:rFonts w:ascii="Times New Roman" w:hAnsi="Times New Roman" w:cs="Times New Roman"/>
+          <w:sz w:val="24"/>
+          <w:szCs w:val="24"/>
+          <w:lang w:val="en-US"/>
+        </w:rPr>
+      </w:pPr>
+      <w:r>
+        <w:rPr>
+          <w:rFonts w:ascii="Times New Roman" w:hAnsi="Times New Roman" w:cs="Times New Roman"/>
+          <w:sz w:val="24"/>
+          <w:szCs w:val="24"/>
+          <w:lang w:val="en-US"/>
+        </w:rPr>
+        <w:drawing>
+          <wp:inline distT="0" distB="0" distL="0" distR="0" wp14:anchorId="53D71D36" wp14:editId="7E887967">
+            <wp:extent cx="4058216" cy="2219635"/>
+            <wp:effectExtent l="0" t="0" r="0" b="9525"/>
+            <wp:docPr id="7" name="Imagem 7"/>
+            <wp:cNvGraphicFramePr>
+              <a:graphicFrameLocks xmlns:a="http://schemas.openxmlformats.org/drawingml/2006/main" noChangeAspect="1"/>
+            </wp:cNvGraphicFramePr>
+            <a:graphic xmlns:a="http://schemas.openxmlformats.org/drawingml/2006/main">
+              <a:graphicData uri="http://schemas.openxmlformats.org/drawingml/2006/picture">
+                <pic:pic xmlns:pic="http://schemas.openxmlformats.org/drawingml/2006/picture">
+                  <pic:nvPicPr>
+                    <pic:cNvPr id="1" name=""/>
+                    <pic:cNvPicPr/>
+                  </pic:nvPicPr>
+                  <pic:blipFill>
+                    <a:blip r:embed="rId12"/>
+                    <a:stretch>
+                      <a:fillRect/>
+                    </a:stretch>
+                  </pic:blipFill>
+                  <pic:spPr>
+                    <a:xfrm>
+                      <a:off x="0" y="0"/>
+                      <a:ext cx="4058216" cy="2219635"/>
+                    </a:xfrm>
+                    <a:prstGeom prst="rect">
+                      <a:avLst/>
+                    </a:prstGeom>
+                  </pic:spPr>
+                </pic:pic>
+              </a:graphicData>
+            </a:graphic>
+          </wp:inline>
+        </w:drawing>
+      </w:r>
+    </w:p>
+    <w:p>
+      <w:pPr>
+        <w:pStyle w:val="PargrafodaLista"/>
+        <w:numPr>
+          <w:ilvl w:val="2"/>
+          <w:numId w:val="1"/>
+        </w:numPr>
+        <w:spacing w:line="360" w:lineRule="auto"/>
+        <w:jc w:val="both"/>
+        <w:rPr>
+          <w:rFonts w:ascii="Times New Roman" w:hAnsi="Times New Roman" w:cs="Times New Roman"/>
+          <w:sz w:val="24"/>
+          <w:szCs w:val="24"/>
+        </w:rPr>
+      </w:pPr>
+      <w:r>
+        <w:rPr>
+          <w:rFonts w:ascii="Times New Roman" w:hAnsi="Times New Roman" w:cs="Times New Roman"/>
+          <w:sz w:val="24"/>
+          <w:szCs w:val="24"/>
+        </w:rPr>
+        <w:t>Porém Podemos notar que ele c</w:t>
+      </w:r>
+      <w:r>
+        <w:rPr>
+          <w:rFonts w:ascii="Times New Roman" w:hAnsi="Times New Roman" w:cs="Times New Roman"/>
+          <w:sz w:val="24"/>
+          <w:szCs w:val="24"/>
+        </w:rPr>
+        <w:t>lassifica indivíduo por indivíduo. Para saber a frequência podemos colocar o cut dentro do pd.value_</w:t>
+      </w:r>
+      <w:proofErr w:type="gramStart"/>
+      <w:r>
+        <w:rPr>
+          <w:rFonts w:ascii="Times New Roman" w:hAnsi="Times New Roman" w:cs="Times New Roman"/>
+          <w:sz w:val="24"/>
+          <w:szCs w:val="24"/>
+        </w:rPr>
+        <w:t>counts(</w:t>
+      </w:r>
+      <w:proofErr w:type="gramEnd"/>
+      <w:r>
+        <w:rPr>
+          <w:rFonts w:ascii="Times New Roman" w:hAnsi="Times New Roman" w:cs="Times New Roman"/>
+          <w:sz w:val="24"/>
+          <w:szCs w:val="24"/>
+        </w:rPr>
+        <w:t>), sabendo quantas pessoas estão em cada classificação:</w:t>
+      </w:r>
+    </w:p>
+    <w:p>
+      <w:pPr>
+        <w:shd w:val="clear" w:color="auto" w:fill="1E1E1E"/>
+        <w:spacing w:after="0" w:line="285" w:lineRule="atLeast"/>
+        <w:rPr>
+          <w:rFonts w:ascii="Courier New" w:eastAsia="Times New Roman" w:hAnsi="Courier New" w:cs="Courier New"/>
+          <w:color w:val="D4D4D4"/>
+          <w:sz w:val="21"/>
+          <w:szCs w:val="21"/>
+          <w:lang w:val="en-US" w:eastAsia="pt-BR"/>
+        </w:rPr>
+      </w:pPr>
+      <w:r>
+        <w:rPr>
+          <w:rFonts w:ascii="Courier New" w:eastAsia="Times New Roman" w:hAnsi="Courier New" w:cs="Courier New"/>
+          <w:color w:val="D4D4D4"/>
+          <w:sz w:val="21"/>
+          <w:szCs w:val="21"/>
+          <w:lang w:val="en-US" w:eastAsia="pt-BR"/>
+        </w:rPr>
+        <w:t>frequencia = pd.value_</w:t>
+      </w:r>
+      <w:proofErr w:type="gramStart"/>
+      <w:r>
+        <w:rPr>
+          <w:rFonts w:ascii="Courier New" w:eastAsia="Times New Roman" w:hAnsi="Courier New" w:cs="Courier New"/>
+          <w:color w:val="D4D4D4"/>
+          <w:sz w:val="21"/>
+          <w:szCs w:val="21"/>
+          <w:lang w:val="en-US" w:eastAsia="pt-BR"/>
+        </w:rPr>
+        <w:t>counts</w:t>
+      </w:r>
+      <w:r>
+        <w:rPr>
+          <w:rFonts w:ascii="Courier New" w:eastAsia="Times New Roman" w:hAnsi="Courier New" w:cs="Courier New"/>
+          <w:color w:val="DCDCDC"/>
+          <w:sz w:val="21"/>
+          <w:szCs w:val="21"/>
+          <w:lang w:val="en-US" w:eastAsia="pt-BR"/>
+        </w:rPr>
+        <w:t>(</w:t>
+      </w:r>
+      <w:proofErr w:type="gramEnd"/>
+      <w:r>
+        <w:rPr>
+          <w:rFonts w:ascii="Courier New" w:eastAsia="Times New Roman" w:hAnsi="Courier New" w:cs="Courier New"/>
+          <w:color w:val="D4D4D4"/>
+          <w:sz w:val="21"/>
+          <w:szCs w:val="21"/>
+          <w:lang w:val="en-US" w:eastAsia="pt-BR"/>
+        </w:rPr>
+        <w:t>pd.cut</w:t>
+      </w:r>
+      <w:r>
+        <w:rPr>
+          <w:rFonts w:ascii="Courier New" w:eastAsia="Times New Roman" w:hAnsi="Courier New" w:cs="Courier New"/>
+          <w:color w:val="DCDCDC"/>
+          <w:sz w:val="21"/>
+          <w:szCs w:val="21"/>
+          <w:lang w:val="en-US" w:eastAsia="pt-BR"/>
+        </w:rPr>
+        <w:t>(</w:t>
+      </w:r>
+      <w:r>
+        <w:rPr>
+          <w:rFonts w:ascii="Courier New" w:eastAsia="Times New Roman" w:hAnsi="Courier New" w:cs="Courier New"/>
+          <w:color w:val="D4D4D4"/>
+          <w:sz w:val="21"/>
+          <w:szCs w:val="21"/>
+          <w:lang w:val="en-US" w:eastAsia="pt-BR"/>
+        </w:rPr>
+        <w:t>dados.Renda</w:t>
+      </w:r>
+      <w:r>
+        <w:rPr>
+          <w:rFonts w:ascii="Courier New" w:eastAsia="Times New Roman" w:hAnsi="Courier New" w:cs="Courier New"/>
+          <w:color w:val="DCDCDC"/>
+          <w:sz w:val="21"/>
+          <w:szCs w:val="21"/>
+          <w:lang w:val="en-US" w:eastAsia="pt-BR"/>
+        </w:rPr>
+        <w:t>,</w:t>
+      </w:r>
+    </w:p>
+    <w:p>
+      <w:pPr>
+        <w:shd w:val="clear" w:color="auto" w:fill="1E1E1E"/>
+        <w:spacing w:after="0" w:line="285" w:lineRule="atLeast"/>
+        <w:rPr>
+          <w:rFonts w:ascii="Courier New" w:eastAsia="Times New Roman" w:hAnsi="Courier New" w:cs="Courier New"/>
+          <w:color w:val="D4D4D4"/>
+          <w:sz w:val="21"/>
+          <w:szCs w:val="21"/>
+          <w:lang w:eastAsia="pt-BR"/>
+        </w:rPr>
+      </w:pPr>
+      <w:r>
+        <w:rPr>
+          <w:rFonts w:ascii="Courier New" w:eastAsia="Times New Roman" w:hAnsi="Courier New" w:cs="Courier New"/>
+          <w:color w:val="D4D4D4"/>
+          <w:sz w:val="21"/>
+          <w:szCs w:val="21"/>
+          <w:lang w:val="en-US" w:eastAsia="pt-BR"/>
+        </w:rPr>
+        <w:t>                                    </w:t>
+      </w:r>
+      <w:r>
+        <w:rPr>
+          <w:rFonts w:ascii="Courier New" w:eastAsia="Times New Roman" w:hAnsi="Courier New" w:cs="Courier New"/>
+          <w:color w:val="D4D4D4"/>
+          <w:sz w:val="21"/>
+          <w:szCs w:val="21"/>
+          <w:lang w:eastAsia="pt-BR"/>
+        </w:rPr>
+        <w:t>bins = classes</w:t>
+      </w:r>
+      <w:r>
+        <w:rPr>
+          <w:rFonts w:ascii="Courier New" w:eastAsia="Times New Roman" w:hAnsi="Courier New" w:cs="Courier New"/>
+          <w:color w:val="DCDCDC"/>
+          <w:sz w:val="21"/>
+          <w:szCs w:val="21"/>
+          <w:lang w:eastAsia="pt-BR"/>
+        </w:rPr>
+        <w:t>,</w:t>
+      </w:r>
+    </w:p>
+    <w:p>
+      <w:pPr>
+        <w:shd w:val="clear" w:color="auto" w:fill="1E1E1E"/>
+        <w:spacing w:after="0" w:line="285" w:lineRule="atLeast"/>
+        <w:rPr>
+          <w:rFonts w:ascii="Courier New" w:eastAsia="Times New Roman" w:hAnsi="Courier New" w:cs="Courier New"/>
+          <w:color w:val="D4D4D4"/>
+          <w:sz w:val="21"/>
+          <w:szCs w:val="21"/>
+          <w:lang w:eastAsia="pt-BR"/>
+        </w:rPr>
+      </w:pPr>
+      <w:r>
+        <w:rPr>
+          <w:rFonts w:ascii="Courier New" w:eastAsia="Times New Roman" w:hAnsi="Courier New" w:cs="Courier New"/>
+          <w:color w:val="D4D4D4"/>
+          <w:sz w:val="21"/>
+          <w:szCs w:val="21"/>
+          <w:lang w:eastAsia="pt-BR"/>
+        </w:rPr>
+        <w:t>                                    labels = labels</w:t>
+      </w:r>
+      <w:r>
+        <w:rPr>
+          <w:rFonts w:ascii="Courier New" w:eastAsia="Times New Roman" w:hAnsi="Courier New" w:cs="Courier New"/>
+          <w:color w:val="DCDCDC"/>
+          <w:sz w:val="21"/>
+          <w:szCs w:val="21"/>
+          <w:lang w:eastAsia="pt-BR"/>
+        </w:rPr>
+        <w:t>,</w:t>
+      </w:r>
+      <w:r>
+        <w:rPr>
+          <w:rFonts w:ascii="Courier New" w:eastAsia="Times New Roman" w:hAnsi="Courier New" w:cs="Courier New"/>
+          <w:color w:val="D4D4D4"/>
+          <w:sz w:val="21"/>
+          <w:szCs w:val="21"/>
+          <w:lang w:eastAsia="pt-BR"/>
+        </w:rPr>
+        <w:t> </w:t>
+      </w:r>
+    </w:p>
+    <w:p>
+      <w:pPr>
+        <w:shd w:val="clear" w:color="auto" w:fill="1E1E1E"/>
+        <w:spacing w:after="0" w:line="285" w:lineRule="atLeast"/>
+        <w:rPr>
+          <w:rFonts w:ascii="Courier New" w:eastAsia="Times New Roman" w:hAnsi="Courier New" w:cs="Courier New"/>
+          <w:color w:val="D4D4D4"/>
+          <w:sz w:val="21"/>
+          <w:szCs w:val="21"/>
+          <w:lang w:eastAsia="pt-BR"/>
+        </w:rPr>
+      </w:pPr>
+      <w:r>
+        <w:rPr>
+          <w:rFonts w:ascii="Courier New" w:eastAsia="Times New Roman" w:hAnsi="Courier New" w:cs="Courier New"/>
+          <w:color w:val="D4D4D4"/>
+          <w:sz w:val="21"/>
+          <w:szCs w:val="21"/>
+          <w:lang w:eastAsia="pt-BR"/>
+        </w:rPr>
+        <w:t>                                    include_lowest=</w:t>
+      </w:r>
+      <w:r>
+        <w:rPr>
+          <w:rFonts w:ascii="Courier New" w:eastAsia="Times New Roman" w:hAnsi="Courier New" w:cs="Courier New"/>
+          <w:color w:val="569CD6"/>
+          <w:sz w:val="21"/>
+          <w:szCs w:val="21"/>
+          <w:lang w:eastAsia="pt-BR"/>
+        </w:rPr>
+        <w:t>True</w:t>
+      </w:r>
+      <w:r>
+        <w:rPr>
+          <w:rFonts w:ascii="Courier New" w:eastAsia="Times New Roman" w:hAnsi="Courier New" w:cs="Courier New"/>
+          <w:color w:val="DCDCDC"/>
+          <w:sz w:val="21"/>
+          <w:szCs w:val="21"/>
+          <w:lang w:eastAsia="pt-BR"/>
+        </w:rPr>
+        <w:t>))</w:t>
+      </w:r>
+    </w:p>
+    <w:p>
+      <w:pPr>
+        <w:shd w:val="clear" w:color="auto" w:fill="1E1E1E"/>
+        <w:spacing w:after="0" w:line="285" w:lineRule="atLeast"/>
+        <w:rPr>
+          <w:rFonts w:ascii="Courier New" w:eastAsia="Times New Roman" w:hAnsi="Courier New" w:cs="Courier New"/>
+          <w:color w:val="D4D4D4"/>
+          <w:sz w:val="21"/>
+          <w:szCs w:val="21"/>
+          <w:lang w:eastAsia="pt-BR"/>
+        </w:rPr>
+      </w:pPr>
+      <w:r>
+        <w:rPr>
+          <w:rFonts w:ascii="Courier New" w:eastAsia="Times New Roman" w:hAnsi="Courier New" w:cs="Courier New"/>
+          <w:color w:val="D4D4D4"/>
+          <w:sz w:val="21"/>
+          <w:szCs w:val="21"/>
+          <w:lang w:eastAsia="pt-BR"/>
+        </w:rPr>
+        <w:t>frequencia</w:t>
+      </w:r>
+    </w:p>
+    <w:p>
+      <w:pPr>
+        <w:spacing w:before="240" w:line="360" w:lineRule="auto"/>
+        <w:jc w:val="center"/>
+        <w:rPr>
+          <w:rFonts w:ascii="Times New Roman" w:hAnsi="Times New Roman" w:cs="Times New Roman"/>
+          <w:sz w:val="24"/>
+          <w:szCs w:val="24"/>
+        </w:rPr>
+      </w:pPr>
+      <w:r>
+        <w:rPr>
+          <w:rFonts w:ascii="Times New Roman" w:hAnsi="Times New Roman" w:cs="Times New Roman"/>
+          <w:sz w:val="24"/>
+          <w:szCs w:val="24"/>
+        </w:rPr>
+        <w:drawing>
+          <wp:inline distT="0" distB="0" distL="0" distR="0" wp14:anchorId="2DCB3249" wp14:editId="6754F362">
+            <wp:extent cx="2038635" cy="1095528"/>
+            <wp:effectExtent l="0" t="0" r="0" b="9525"/>
+            <wp:docPr id="8" name="Imagem 8"/>
+            <wp:cNvGraphicFramePr>
+              <a:graphicFrameLocks xmlns:a="http://schemas.openxmlformats.org/drawingml/2006/main" noChangeAspect="1"/>
+            </wp:cNvGraphicFramePr>
+            <a:graphic xmlns:a="http://schemas.openxmlformats.org/drawingml/2006/main">
+              <a:graphicData uri="http://schemas.openxmlformats.org/drawingml/2006/picture">
+                <pic:pic xmlns:pic="http://schemas.openxmlformats.org/drawingml/2006/picture">
+                  <pic:nvPicPr>
+                    <pic:cNvPr id="1" name=""/>
+                    <pic:cNvPicPr/>
+                  </pic:nvPicPr>
+                  <pic:blipFill>
+                    <a:blip r:embed="rId13"/>
+                    <a:stretch>
+                      <a:fillRect/>
+                    </a:stretch>
+                  </pic:blipFill>
+                  <pic:spPr>
+                    <a:xfrm>
+                      <a:off x="0" y="0"/>
+                      <a:ext cx="2038635" cy="1095528"/>
+                    </a:xfrm>
+                    <a:prstGeom prst="rect">
+                      <a:avLst/>
+                    </a:prstGeom>
+                  </pic:spPr>
+                </pic:pic>
+              </a:graphicData>
+            </a:graphic>
+          </wp:inline>
+        </w:drawing>
+      </w:r>
+    </w:p>
+    <w:p>
+      <w:pPr>
+        <w:pStyle w:val="PargrafodaLista"/>
+        <w:numPr>
+          <w:ilvl w:val="2"/>
+          <w:numId w:val="1"/>
+        </w:numPr>
+        <w:spacing w:line="360" w:lineRule="auto"/>
+        <w:jc w:val="both"/>
+        <w:rPr>
+          <w:rFonts w:ascii="Times New Roman" w:hAnsi="Times New Roman" w:cs="Times New Roman"/>
+          <w:sz w:val="24"/>
+          <w:szCs w:val="24"/>
+        </w:rPr>
+      </w:pPr>
+      <w:r>
+        <w:rPr>
+          <w:rFonts w:ascii="Times New Roman" w:hAnsi="Times New Roman" w:cs="Times New Roman"/>
+          <w:sz w:val="24"/>
+          <w:szCs w:val="24"/>
+        </w:rPr>
+        <w:t>Para saber o percentual, basta colocar o normalize=True e multiplicar por 100, como estávamos fazendo com os outros:</w:t>
+      </w:r>
+    </w:p>
+    <w:p>
+      <w:pPr>
+        <w:shd w:val="clear" w:color="auto" w:fill="1E1E1E"/>
+        <w:spacing w:after="0" w:line="285" w:lineRule="atLeast"/>
+        <w:rPr>
+          <w:rFonts w:ascii="Courier New" w:eastAsia="Times New Roman" w:hAnsi="Courier New" w:cs="Courier New"/>
+          <w:color w:val="D4D4D4"/>
+          <w:sz w:val="21"/>
+          <w:szCs w:val="21"/>
+          <w:lang w:val="en-US" w:eastAsia="pt-BR"/>
+        </w:rPr>
+      </w:pPr>
+      <w:r>
+        <w:rPr>
+          <w:rFonts w:ascii="Courier New" w:eastAsia="Times New Roman" w:hAnsi="Courier New" w:cs="Courier New"/>
+          <w:color w:val="D4D4D4"/>
+          <w:sz w:val="21"/>
+          <w:szCs w:val="21"/>
+          <w:lang w:val="en-US" w:eastAsia="pt-BR"/>
+        </w:rPr>
+        <w:t>percentual = pd.value_</w:t>
+      </w:r>
+      <w:proofErr w:type="gramStart"/>
+      <w:r>
+        <w:rPr>
+          <w:rFonts w:ascii="Courier New" w:eastAsia="Times New Roman" w:hAnsi="Courier New" w:cs="Courier New"/>
+          <w:color w:val="D4D4D4"/>
+          <w:sz w:val="21"/>
+          <w:szCs w:val="21"/>
+          <w:lang w:val="en-US" w:eastAsia="pt-BR"/>
+        </w:rPr>
+        <w:t>counts</w:t>
+      </w:r>
+      <w:r>
+        <w:rPr>
+          <w:rFonts w:ascii="Courier New" w:eastAsia="Times New Roman" w:hAnsi="Courier New" w:cs="Courier New"/>
+          <w:color w:val="DCDCDC"/>
+          <w:sz w:val="21"/>
+          <w:szCs w:val="21"/>
+          <w:lang w:val="en-US" w:eastAsia="pt-BR"/>
+        </w:rPr>
+        <w:t>(</w:t>
+      </w:r>
+      <w:proofErr w:type="gramEnd"/>
+      <w:r>
+        <w:rPr>
+          <w:rFonts w:ascii="Courier New" w:eastAsia="Times New Roman" w:hAnsi="Courier New" w:cs="Courier New"/>
+          <w:color w:val="D4D4D4"/>
+          <w:sz w:val="21"/>
+          <w:szCs w:val="21"/>
+          <w:lang w:val="en-US" w:eastAsia="pt-BR"/>
+        </w:rPr>
+        <w:t>pd.cut</w:t>
+      </w:r>
+      <w:r>
+        <w:rPr>
+          <w:rFonts w:ascii="Courier New" w:eastAsia="Times New Roman" w:hAnsi="Courier New" w:cs="Courier New"/>
+          <w:color w:val="DCDCDC"/>
+          <w:sz w:val="21"/>
+          <w:szCs w:val="21"/>
+          <w:lang w:val="en-US" w:eastAsia="pt-BR"/>
+        </w:rPr>
+        <w:t>(</w:t>
+      </w:r>
+      <w:r>
+        <w:rPr>
+          <w:rFonts w:ascii="Courier New" w:eastAsia="Times New Roman" w:hAnsi="Courier New" w:cs="Courier New"/>
+          <w:color w:val="D4D4D4"/>
+          <w:sz w:val="21"/>
+          <w:szCs w:val="21"/>
+          <w:lang w:val="en-US" w:eastAsia="pt-BR"/>
+        </w:rPr>
+        <w:t>dados.Renda</w:t>
+      </w:r>
+      <w:r>
+        <w:rPr>
+          <w:rFonts w:ascii="Courier New" w:eastAsia="Times New Roman" w:hAnsi="Courier New" w:cs="Courier New"/>
+          <w:color w:val="DCDCDC"/>
+          <w:sz w:val="21"/>
+          <w:szCs w:val="21"/>
+          <w:lang w:val="en-US" w:eastAsia="pt-BR"/>
+        </w:rPr>
+        <w:t>,</w:t>
+      </w:r>
+    </w:p>
+    <w:p>
+      <w:pPr>
+        <w:shd w:val="clear" w:color="auto" w:fill="1E1E1E"/>
+        <w:spacing w:after="0" w:line="285" w:lineRule="atLeast"/>
+        <w:rPr>
+          <w:rFonts w:ascii="Courier New" w:eastAsia="Times New Roman" w:hAnsi="Courier New" w:cs="Courier New"/>
+          <w:color w:val="D4D4D4"/>
+          <w:sz w:val="21"/>
+          <w:szCs w:val="21"/>
+          <w:lang w:eastAsia="pt-BR"/>
+        </w:rPr>
+      </w:pPr>
+      <w:r>
+        <w:rPr>
+          <w:rFonts w:ascii="Courier New" w:eastAsia="Times New Roman" w:hAnsi="Courier New" w:cs="Courier New"/>
+          <w:color w:val="D4D4D4"/>
+          <w:sz w:val="21"/>
+          <w:szCs w:val="21"/>
+          <w:lang w:val="en-US" w:eastAsia="pt-BR"/>
+        </w:rPr>
+        <w:t>                                    </w:t>
+      </w:r>
+      <w:r>
+        <w:rPr>
+          <w:rFonts w:ascii="Courier New" w:eastAsia="Times New Roman" w:hAnsi="Courier New" w:cs="Courier New"/>
+          <w:color w:val="D4D4D4"/>
+          <w:sz w:val="21"/>
+          <w:szCs w:val="21"/>
+          <w:lang w:eastAsia="pt-BR"/>
+        </w:rPr>
+        <w:t>bins = classes</w:t>
+      </w:r>
+      <w:r>
+        <w:rPr>
+          <w:rFonts w:ascii="Courier New" w:eastAsia="Times New Roman" w:hAnsi="Courier New" w:cs="Courier New"/>
+          <w:color w:val="DCDCDC"/>
+          <w:sz w:val="21"/>
+          <w:szCs w:val="21"/>
+          <w:lang w:eastAsia="pt-BR"/>
+        </w:rPr>
+        <w:t>,</w:t>
+      </w:r>
+    </w:p>
+    <w:p>
+      <w:pPr>
+        <w:shd w:val="clear" w:color="auto" w:fill="1E1E1E"/>
+        <w:spacing w:after="0" w:line="285" w:lineRule="atLeast"/>
+        <w:rPr>
+          <w:rFonts w:ascii="Courier New" w:eastAsia="Times New Roman" w:hAnsi="Courier New" w:cs="Courier New"/>
+          <w:color w:val="D4D4D4"/>
+          <w:sz w:val="21"/>
+          <w:szCs w:val="21"/>
+          <w:lang w:eastAsia="pt-BR"/>
+        </w:rPr>
+      </w:pPr>
+      <w:r>
+        <w:rPr>
+          <w:rFonts w:ascii="Courier New" w:eastAsia="Times New Roman" w:hAnsi="Courier New" w:cs="Courier New"/>
+          <w:color w:val="D4D4D4"/>
+          <w:sz w:val="21"/>
+          <w:szCs w:val="21"/>
+          <w:lang w:eastAsia="pt-BR"/>
+        </w:rPr>
+        <w:t>                                    labels = labels</w:t>
+      </w:r>
+      <w:r>
+        <w:rPr>
+          <w:rFonts w:ascii="Courier New" w:eastAsia="Times New Roman" w:hAnsi="Courier New" w:cs="Courier New"/>
+          <w:color w:val="DCDCDC"/>
+          <w:sz w:val="21"/>
+          <w:szCs w:val="21"/>
+          <w:lang w:eastAsia="pt-BR"/>
+        </w:rPr>
+        <w:t>,</w:t>
+      </w:r>
+      <w:r>
+        <w:rPr>
+          <w:rFonts w:ascii="Courier New" w:eastAsia="Times New Roman" w:hAnsi="Courier New" w:cs="Courier New"/>
+          <w:color w:val="D4D4D4"/>
+          <w:sz w:val="21"/>
+          <w:szCs w:val="21"/>
+          <w:lang w:eastAsia="pt-BR"/>
+        </w:rPr>
+        <w:t> </w:t>
+      </w:r>
+    </w:p>
+    <w:p>
+      <w:pPr>
+        <w:shd w:val="clear" w:color="auto" w:fill="1E1E1E"/>
+        <w:spacing w:after="0" w:line="276" w:lineRule="auto"/>
+        <w:rPr>
+          <w:rFonts w:ascii="Courier New" w:eastAsia="Times New Roman" w:hAnsi="Courier New" w:cs="Courier New"/>
+          <w:color w:val="D4D4D4"/>
+          <w:sz w:val="21"/>
+          <w:szCs w:val="21"/>
+          <w:lang w:val="en-US" w:eastAsia="pt-BR"/>
+        </w:rPr>
+      </w:pPr>
+      <w:r>
+        <w:rPr>
+          <w:rFonts w:ascii="Courier New" w:eastAsia="Times New Roman" w:hAnsi="Courier New" w:cs="Courier New"/>
+          <w:color w:val="D4D4D4"/>
+          <w:sz w:val="21"/>
+          <w:szCs w:val="21"/>
+          <w:lang w:val="en-US" w:eastAsia="pt-BR"/>
+        </w:rPr>
+        <w:t>                                    include_lowest=</w:t>
+      </w:r>
+      <w:r>
+        <w:rPr>
+          <w:rFonts w:ascii="Courier New" w:eastAsia="Times New Roman" w:hAnsi="Courier New" w:cs="Courier New"/>
+          <w:color w:val="569CD6"/>
+          <w:sz w:val="21"/>
+          <w:szCs w:val="21"/>
+          <w:lang w:val="en-US" w:eastAsia="pt-BR"/>
+        </w:rPr>
+        <w:t>True</w:t>
+      </w:r>
+      <w:r>
+        <w:rPr>
+          <w:rFonts w:ascii="Courier New" w:eastAsia="Times New Roman" w:hAnsi="Courier New" w:cs="Courier New"/>
+          <w:color w:val="DCDCDC"/>
+          <w:sz w:val="21"/>
+          <w:szCs w:val="21"/>
+          <w:lang w:val="en-US" w:eastAsia="pt-BR"/>
+        </w:rPr>
+        <w:t>),</w:t>
+      </w:r>
+      <w:r>
+        <w:rPr>
+          <w:rFonts w:ascii="Courier New" w:eastAsia="Times New Roman" w:hAnsi="Courier New" w:cs="Courier New"/>
+          <w:color w:val="D4D4D4"/>
+          <w:sz w:val="21"/>
+          <w:szCs w:val="21"/>
+          <w:lang w:val="en-US" w:eastAsia="pt-BR"/>
+        </w:rPr>
+        <w:t> normalize=</w:t>
+      </w:r>
+      <w:r>
+        <w:rPr>
+          <w:rFonts w:ascii="Courier New" w:eastAsia="Times New Roman" w:hAnsi="Courier New" w:cs="Courier New"/>
+          <w:color w:val="569CD6"/>
+          <w:sz w:val="21"/>
+          <w:szCs w:val="21"/>
+          <w:lang w:val="en-US" w:eastAsia="pt-BR"/>
+        </w:rPr>
+        <w:t>True</w:t>
+      </w:r>
+      <w:r>
+        <w:rPr>
+          <w:rFonts w:ascii="Courier New" w:eastAsia="Times New Roman" w:hAnsi="Courier New" w:cs="Courier New"/>
+          <w:color w:val="DCDCDC"/>
+          <w:sz w:val="21"/>
+          <w:szCs w:val="21"/>
+          <w:lang w:val="en-US" w:eastAsia="pt-BR"/>
+        </w:rPr>
+        <w:t>)</w:t>
+      </w:r>
+      <w:r>
+        <w:rPr>
+          <w:rFonts w:ascii="Courier New" w:eastAsia="Times New Roman" w:hAnsi="Courier New" w:cs="Courier New"/>
+          <w:color w:val="D4D4D4"/>
+          <w:sz w:val="21"/>
+          <w:szCs w:val="21"/>
+          <w:lang w:val="en-US" w:eastAsia="pt-BR"/>
+        </w:rPr>
+        <w:t> * </w:t>
+      </w:r>
+      <w:r>
+        <w:rPr>
+          <w:rFonts w:ascii="Courier New" w:eastAsia="Times New Roman" w:hAnsi="Courier New" w:cs="Courier New"/>
+          <w:color w:val="B5CEA8"/>
+          <w:sz w:val="21"/>
+          <w:szCs w:val="21"/>
+          <w:lang w:val="en-US" w:eastAsia="pt-BR"/>
+        </w:rPr>
+        <w:t>100</w:t>
+      </w:r>
+    </w:p>
+    <w:p>
+      <w:pPr>
+        <w:shd w:val="clear" w:color="auto" w:fill="1E1E1E"/>
+        <w:spacing w:after="0" w:line="285" w:lineRule="atLeast"/>
+        <w:rPr>
+          <w:rFonts w:ascii="Courier New" w:eastAsia="Times New Roman" w:hAnsi="Courier New" w:cs="Courier New"/>
+          <w:color w:val="D4D4D4"/>
+          <w:sz w:val="21"/>
+          <w:szCs w:val="21"/>
+          <w:lang w:eastAsia="pt-BR"/>
+        </w:rPr>
+      </w:pPr>
+      <w:r>
+        <w:rPr>
+          <w:rFonts w:ascii="Courier New" w:eastAsia="Times New Roman" w:hAnsi="Courier New" w:cs="Courier New"/>
+          <w:color w:val="D4D4D4"/>
+          <w:sz w:val="21"/>
+          <w:szCs w:val="21"/>
+          <w:lang w:eastAsia="pt-BR"/>
+        </w:rPr>
+        <w:lastRenderedPageBreak/>
+        <w:t>percentual</w:t>
+      </w:r>
+    </w:p>
+    <w:p>
+      <w:pPr>
+        <w:spacing w:before="240" w:line="360" w:lineRule="auto"/>
+        <w:jc w:val="center"/>
+        <w:rPr>
+          <w:rFonts w:ascii="Times New Roman" w:hAnsi="Times New Roman" w:cs="Times New Roman"/>
+          <w:sz w:val="24"/>
+          <w:szCs w:val="24"/>
+        </w:rPr>
+      </w:pPr>
+      <w:r>
+        <w:rPr>
+          <w:rFonts w:ascii="Times New Roman" w:hAnsi="Times New Roman" w:cs="Times New Roman"/>
+          <w:sz w:val="24"/>
+          <w:szCs w:val="24"/>
+        </w:rPr>
+        <w:drawing>
+          <wp:inline distT="0" distB="0" distL="0" distR="0" wp14:anchorId="5C39B572" wp14:editId="2CF2C8FB">
+            <wp:extent cx="2200582" cy="1047896"/>
+            <wp:effectExtent l="0" t="0" r="9525" b="0"/>
+            <wp:docPr id="9" name="Imagem 9"/>
+            <wp:cNvGraphicFramePr>
+              <a:graphicFrameLocks xmlns:a="http://schemas.openxmlformats.org/drawingml/2006/main" noChangeAspect="1"/>
+            </wp:cNvGraphicFramePr>
+            <a:graphic xmlns:a="http://schemas.openxmlformats.org/drawingml/2006/main">
+              <a:graphicData uri="http://schemas.openxmlformats.org/drawingml/2006/picture">
+                <pic:pic xmlns:pic="http://schemas.openxmlformats.org/drawingml/2006/picture">
+                  <pic:nvPicPr>
+                    <pic:cNvPr id="1" name=""/>
+                    <pic:cNvPicPr/>
+                  </pic:nvPicPr>
+                  <pic:blipFill>
+                    <a:blip r:embed="rId14"/>
+                    <a:stretch>
+                      <a:fillRect/>
+                    </a:stretch>
+                  </pic:blipFill>
+                  <pic:spPr>
+                    <a:xfrm>
+                      <a:off x="0" y="0"/>
+                      <a:ext cx="2200582" cy="1047896"/>
+                    </a:xfrm>
+                    <a:prstGeom prst="rect">
+                      <a:avLst/>
+                    </a:prstGeom>
+                  </pic:spPr>
+                </pic:pic>
+              </a:graphicData>
+            </a:graphic>
+          </wp:inline>
+        </w:drawing>
+      </w:r>
+    </w:p>
+    <w:p>
+      <w:pPr>
+        <w:pStyle w:val="PargrafodaLista"/>
+        <w:numPr>
+          <w:ilvl w:val="2"/>
+          <w:numId w:val="1"/>
+        </w:numPr>
+        <w:spacing w:line="360" w:lineRule="auto"/>
+        <w:jc w:val="both"/>
+        <w:rPr>
+          <w:rFonts w:ascii="Times New Roman" w:hAnsi="Times New Roman" w:cs="Times New Roman"/>
+          <w:sz w:val="24"/>
+          <w:szCs w:val="24"/>
+        </w:rPr>
+      </w:pPr>
+      <w:r>
+        <w:rPr>
+          <w:rFonts w:ascii="Times New Roman" w:hAnsi="Times New Roman" w:cs="Times New Roman"/>
+          <w:sz w:val="24"/>
+          <w:szCs w:val="24"/>
+        </w:rPr>
+        <w:t xml:space="preserve">Criamos a tabela de frequência e porcentagem com </w:t>
+      </w:r>
+      <w:proofErr w:type="gramStart"/>
+      <w:r>
+        <w:rPr>
+          <w:rFonts w:ascii="Times New Roman" w:hAnsi="Times New Roman" w:cs="Times New Roman"/>
+          <w:sz w:val="24"/>
+          <w:szCs w:val="24"/>
+        </w:rPr>
+        <w:t>pd.DataFrame</w:t>
+      </w:r>
+      <w:proofErr w:type="gramEnd"/>
+      <w:r>
+        <w:rPr>
+          <w:rFonts w:ascii="Times New Roman" w:hAnsi="Times New Roman" w:cs="Times New Roman"/>
+          <w:sz w:val="24"/>
+          <w:szCs w:val="24"/>
+        </w:rPr>
+        <w:t>():</w:t>
+      </w:r>
+    </w:p>
+    <w:p>
+      <w:pPr>
+        <w:shd w:val="clear" w:color="auto" w:fill="1E1E1E"/>
+        <w:spacing w:after="0" w:line="276" w:lineRule="auto"/>
+        <w:rPr>
+          <w:rFonts w:ascii="Courier New" w:eastAsia="Times New Roman" w:hAnsi="Courier New" w:cs="Courier New"/>
+          <w:color w:val="D4D4D4"/>
+          <w:sz w:val="21"/>
+          <w:szCs w:val="21"/>
+          <w:lang w:eastAsia="pt-BR"/>
+        </w:rPr>
+      </w:pPr>
+      <w:r>
+        <w:rPr>
+          <w:rFonts w:ascii="Courier New" w:eastAsia="Times New Roman" w:hAnsi="Courier New" w:cs="Courier New"/>
+          <w:color w:val="D4D4D4"/>
+          <w:sz w:val="21"/>
+          <w:szCs w:val="21"/>
+          <w:lang w:eastAsia="pt-BR"/>
+        </w:rPr>
+        <w:t>dist_freq_quantitativas_personalizadas = </w:t>
+      </w:r>
+      <w:proofErr w:type="gramStart"/>
+      <w:r>
+        <w:rPr>
+          <w:rFonts w:ascii="Courier New" w:eastAsia="Times New Roman" w:hAnsi="Courier New" w:cs="Courier New"/>
+          <w:color w:val="D4D4D4"/>
+          <w:sz w:val="21"/>
+          <w:szCs w:val="21"/>
+          <w:lang w:eastAsia="pt-BR"/>
+        </w:rPr>
+        <w:t>pd.DataFrame</w:t>
+      </w:r>
+      <w:proofErr w:type="gramEnd"/>
+      <w:r>
+        <w:rPr>
+          <w:rFonts w:ascii="Courier New" w:eastAsia="Times New Roman" w:hAnsi="Courier New" w:cs="Courier New"/>
+          <w:color w:val="DCDCDC"/>
+          <w:sz w:val="21"/>
+          <w:szCs w:val="21"/>
+          <w:lang w:eastAsia="pt-BR"/>
+        </w:rPr>
+        <w:t>({</w:t>
+      </w:r>
+      <w:r>
+        <w:rPr>
+          <w:rFonts w:ascii="Courier New" w:eastAsia="Times New Roman" w:hAnsi="Courier New" w:cs="Courier New"/>
+          <w:color w:val="CE9178"/>
+          <w:sz w:val="21"/>
+          <w:szCs w:val="21"/>
+          <w:lang w:eastAsia="pt-BR"/>
+        </w:rPr>
+        <w:t>'Frequência'</w:t>
+      </w:r>
+      <w:r>
+        <w:rPr>
+          <w:rFonts w:ascii="Courier New" w:eastAsia="Times New Roman" w:hAnsi="Courier New" w:cs="Courier New"/>
+          <w:color w:val="DCDCDC"/>
+          <w:sz w:val="21"/>
+          <w:szCs w:val="21"/>
+          <w:lang w:eastAsia="pt-BR"/>
+        </w:rPr>
+        <w:t>:</w:t>
+      </w:r>
+      <w:r>
+        <w:rPr>
+          <w:rFonts w:ascii="Courier New" w:eastAsia="Times New Roman" w:hAnsi="Courier New" w:cs="Courier New"/>
+          <w:color w:val="D4D4D4"/>
+          <w:sz w:val="21"/>
+          <w:szCs w:val="21"/>
+          <w:lang w:eastAsia="pt-BR"/>
+        </w:rPr>
+        <w:t> frequencia</w:t>
+      </w:r>
+      <w:r>
+        <w:rPr>
+          <w:rFonts w:ascii="Courier New" w:eastAsia="Times New Roman" w:hAnsi="Courier New" w:cs="Courier New"/>
+          <w:color w:val="DCDCDC"/>
+          <w:sz w:val="21"/>
+          <w:szCs w:val="21"/>
+          <w:lang w:eastAsia="pt-BR"/>
+        </w:rPr>
+        <w:t>,</w:t>
+      </w:r>
+    </w:p>
+    <w:p>
+      <w:pPr>
+        <w:shd w:val="clear" w:color="auto" w:fill="1E1E1E"/>
+        <w:spacing w:after="0" w:line="285" w:lineRule="atLeast"/>
+        <w:rPr>
+          <w:rFonts w:ascii="Courier New" w:eastAsia="Times New Roman" w:hAnsi="Courier New" w:cs="Courier New"/>
+          <w:color w:val="D4D4D4"/>
+          <w:sz w:val="21"/>
+          <w:szCs w:val="21"/>
+          <w:lang w:eastAsia="pt-BR"/>
+        </w:rPr>
+      </w:pPr>
+      <w:r>
+        <w:rPr>
+          <w:rFonts w:ascii="Courier New" w:eastAsia="Times New Roman" w:hAnsi="Courier New" w:cs="Courier New"/>
+          <w:color w:val="D4D4D4"/>
+          <w:sz w:val="21"/>
+          <w:szCs w:val="21"/>
+          <w:lang w:eastAsia="pt-BR"/>
+        </w:rPr>
+        <w:t>                                                       </w:t>
+      </w:r>
+      <w:r>
+        <w:rPr>
+          <w:rFonts w:ascii="Courier New" w:eastAsia="Times New Roman" w:hAnsi="Courier New" w:cs="Courier New"/>
+          <w:color w:val="CE9178"/>
+          <w:sz w:val="21"/>
+          <w:szCs w:val="21"/>
+          <w:lang w:eastAsia="pt-BR"/>
+        </w:rPr>
+        <w:t>'Porcentagem (%)'</w:t>
+      </w:r>
+      <w:r>
+        <w:rPr>
+          <w:rFonts w:ascii="Courier New" w:eastAsia="Times New Roman" w:hAnsi="Courier New" w:cs="Courier New"/>
+          <w:color w:val="DCDCDC"/>
+          <w:sz w:val="21"/>
+          <w:szCs w:val="21"/>
+          <w:lang w:eastAsia="pt-BR"/>
+        </w:rPr>
+        <w:t>:</w:t>
+      </w:r>
+      <w:r>
+        <w:rPr>
+          <w:rFonts w:ascii="Courier New" w:eastAsia="Times New Roman" w:hAnsi="Courier New" w:cs="Courier New"/>
+          <w:color w:val="D4D4D4"/>
+          <w:sz w:val="21"/>
+          <w:szCs w:val="21"/>
+          <w:lang w:eastAsia="pt-BR"/>
+        </w:rPr>
+        <w:t> percentual</w:t>
+      </w:r>
+      <w:r>
+        <w:rPr>
+          <w:rFonts w:ascii="Courier New" w:eastAsia="Times New Roman" w:hAnsi="Courier New" w:cs="Courier New"/>
+          <w:color w:val="DCDCDC"/>
+          <w:sz w:val="21"/>
+          <w:szCs w:val="21"/>
+          <w:lang w:eastAsia="pt-BR"/>
+        </w:rPr>
+        <w:t>})</w:t>
+      </w:r>
+    </w:p>
+    <w:p>
+      <w:pPr>
+        <w:shd w:val="clear" w:color="auto" w:fill="1E1E1E"/>
+        <w:spacing w:after="0" w:line="285" w:lineRule="atLeast"/>
+        <w:rPr>
+          <w:rFonts w:ascii="Courier New" w:eastAsia="Times New Roman" w:hAnsi="Courier New" w:cs="Courier New"/>
+          <w:color w:val="D4D4D4"/>
+          <w:sz w:val="21"/>
+          <w:szCs w:val="21"/>
+          <w:lang w:eastAsia="pt-BR"/>
+        </w:rPr>
+      </w:pPr>
+      <w:r>
+        <w:rPr>
+          <w:rFonts w:ascii="Courier New" w:eastAsia="Times New Roman" w:hAnsi="Courier New" w:cs="Courier New"/>
+          <w:color w:val="D4D4D4"/>
+          <w:sz w:val="21"/>
+          <w:szCs w:val="21"/>
+          <w:lang w:eastAsia="pt-BR"/>
+        </w:rPr>
+        <w:t>dist_freq_quantitativas_personalizadas</w:t>
+      </w:r>
+    </w:p>
+    <w:p>
+      <w:pPr>
+        <w:spacing w:line="360" w:lineRule="auto"/>
+        <w:jc w:val="center"/>
+        <w:rPr>
+          <w:rFonts w:ascii="Times New Roman" w:hAnsi="Times New Roman" w:cs="Times New Roman"/>
+          <w:sz w:val="24"/>
+          <w:szCs w:val="24"/>
+        </w:rPr>
+      </w:pPr>
+      <w:r>
+        <w:rPr>
+          <w:rFonts w:ascii="Times New Roman" w:hAnsi="Times New Roman" w:cs="Times New Roman"/>
+          <w:sz w:val="24"/>
+          <w:szCs w:val="24"/>
+        </w:rPr>
+        <w:drawing>
+          <wp:inline distT="0" distB="0" distL="0" distR="0" wp14:anchorId="210F7264" wp14:editId="68A43CDE">
+            <wp:extent cx="2514951" cy="1819529"/>
+            <wp:effectExtent l="0" t="0" r="0" b="9525"/>
+            <wp:docPr id="10" name="Imagem 10"/>
+            <wp:cNvGraphicFramePr>
+              <a:graphicFrameLocks xmlns:a="http://schemas.openxmlformats.org/drawingml/2006/main" noChangeAspect="1"/>
+            </wp:cNvGraphicFramePr>
+            <a:graphic xmlns:a="http://schemas.openxmlformats.org/drawingml/2006/main">
+              <a:graphicData uri="http://schemas.openxmlformats.org/drawingml/2006/picture">
+                <pic:pic xmlns:pic="http://schemas.openxmlformats.org/drawingml/2006/picture">
+                  <pic:nvPicPr>
+                    <pic:cNvPr id="1" name=""/>
+                    <pic:cNvPicPr/>
+                  </pic:nvPicPr>
+                  <pic:blipFill>
+                    <a:blip r:embed="rId15"/>
+                    <a:stretch>
+                      <a:fillRect/>
+                    </a:stretch>
+                  </pic:blipFill>
+                  <pic:spPr>
+                    <a:xfrm>
+                      <a:off x="0" y="0"/>
+                      <a:ext cx="2514951" cy="1819529"/>
+                    </a:xfrm>
+                    <a:prstGeom prst="rect">
+                      <a:avLst/>
+                    </a:prstGeom>
+                  </pic:spPr>
+                </pic:pic>
+              </a:graphicData>
+            </a:graphic>
+          </wp:inline>
+        </w:drawing>
+      </w:r>
+    </w:p>
+    <w:p>
+      <w:pPr>
+        <w:pStyle w:val="PargrafodaLista"/>
+        <w:numPr>
+          <w:ilvl w:val="2"/>
+          <w:numId w:val="1"/>
+        </w:numPr>
+        <w:spacing w:line="360" w:lineRule="auto"/>
+        <w:jc w:val="both"/>
+        <w:rPr>
+          <w:rFonts w:ascii="Times New Roman" w:hAnsi="Times New Roman" w:cs="Times New Roman"/>
+          <w:sz w:val="24"/>
+          <w:szCs w:val="24"/>
+        </w:rPr>
+      </w:pPr>
+      <w:r>
+        <w:rPr>
+          <w:rFonts w:ascii="Times New Roman" w:hAnsi="Times New Roman" w:cs="Times New Roman"/>
+          <w:sz w:val="24"/>
+          <w:szCs w:val="24"/>
+        </w:rPr>
+        <w:t>E alteramos a ordem do index para crescente, ou seja, de A para baixo com o sorted_index(ascending=True):</w:t>
+      </w:r>
+    </w:p>
+    <w:p>
+      <w:pPr>
+        <w:shd w:val="clear" w:color="auto" w:fill="1E1E1E"/>
+        <w:spacing w:line="276" w:lineRule="auto"/>
+        <w:rPr>
+          <w:rFonts w:ascii="Courier New" w:eastAsia="Times New Roman" w:hAnsi="Courier New" w:cs="Courier New"/>
+          <w:color w:val="D4D4D4"/>
+          <w:sz w:val="21"/>
+          <w:szCs w:val="21"/>
+          <w:lang w:eastAsia="pt-BR"/>
+        </w:rPr>
+      </w:pPr>
+      <w:r>
+        <w:rPr>
+          <w:rFonts w:ascii="Courier New" w:eastAsia="Times New Roman" w:hAnsi="Courier New" w:cs="Courier New"/>
+          <w:color w:val="D4D4D4"/>
+          <w:sz w:val="21"/>
+          <w:szCs w:val="21"/>
+          <w:lang w:eastAsia="pt-BR"/>
+        </w:rPr>
+        <w:t>dist_freq_quantitativas_</w:t>
+      </w:r>
+      <w:proofErr w:type="gramStart"/>
+      <w:r>
+        <w:rPr>
+          <w:rFonts w:ascii="Courier New" w:eastAsia="Times New Roman" w:hAnsi="Courier New" w:cs="Courier New"/>
+          <w:color w:val="D4D4D4"/>
+          <w:sz w:val="21"/>
+          <w:szCs w:val="21"/>
+          <w:lang w:eastAsia="pt-BR"/>
+        </w:rPr>
+        <w:t>personalizadas.sort</w:t>
+      </w:r>
+      <w:proofErr w:type="gramEnd"/>
+      <w:r>
+        <w:rPr>
+          <w:rFonts w:ascii="Courier New" w:eastAsia="Times New Roman" w:hAnsi="Courier New" w:cs="Courier New"/>
+          <w:color w:val="D4D4D4"/>
+          <w:sz w:val="21"/>
+          <w:szCs w:val="21"/>
+          <w:lang w:eastAsia="pt-BR"/>
+        </w:rPr>
+        <w:t>_index</w:t>
+      </w:r>
+      <w:r>
+        <w:rPr>
+          <w:rFonts w:ascii="Courier New" w:eastAsia="Times New Roman" w:hAnsi="Courier New" w:cs="Courier New"/>
+          <w:color w:val="DCDCDC"/>
+          <w:sz w:val="21"/>
+          <w:szCs w:val="21"/>
+          <w:lang w:eastAsia="pt-BR"/>
+        </w:rPr>
+        <w:t>(</w:t>
+      </w:r>
+      <w:r>
+        <w:rPr>
+          <w:rFonts w:ascii="Courier New" w:eastAsia="Times New Roman" w:hAnsi="Courier New" w:cs="Courier New"/>
+          <w:color w:val="D4D4D4"/>
+          <w:sz w:val="21"/>
+          <w:szCs w:val="21"/>
+          <w:lang w:eastAsia="pt-BR"/>
+        </w:rPr>
+        <w:t>ascending=</w:t>
+      </w:r>
+      <w:r>
+        <w:rPr>
+          <w:rFonts w:ascii="Courier New" w:eastAsia="Times New Roman" w:hAnsi="Courier New" w:cs="Courier New"/>
+          <w:color w:val="569CD6"/>
+          <w:sz w:val="21"/>
+          <w:szCs w:val="21"/>
+          <w:lang w:eastAsia="pt-BR"/>
+        </w:rPr>
+        <w:t>False</w:t>
+      </w:r>
+      <w:r>
+        <w:rPr>
+          <w:rFonts w:ascii="Courier New" w:eastAsia="Times New Roman" w:hAnsi="Courier New" w:cs="Courier New"/>
+          <w:color w:val="DCDCDC"/>
+          <w:sz w:val="21"/>
+          <w:szCs w:val="21"/>
+          <w:lang w:eastAsia="pt-BR"/>
+        </w:rPr>
+        <w:t>)</w:t>
+      </w:r>
+    </w:p>
+    <w:p>
+      <w:pPr>
+        <w:spacing w:line="360" w:lineRule="auto"/>
+        <w:jc w:val="center"/>
+        <w:rPr>
+          <w:rFonts w:ascii="Times New Roman" w:hAnsi="Times New Roman" w:cs="Times New Roman"/>
+          <w:sz w:val="24"/>
+          <w:szCs w:val="24"/>
+        </w:rPr>
+      </w:pPr>
+      <w:r>
+        <w:rPr>
+          <w:rFonts w:ascii="Times New Roman" w:hAnsi="Times New Roman" w:cs="Times New Roman"/>
+          <w:sz w:val="24"/>
+          <w:szCs w:val="24"/>
+        </w:rPr>
+        <w:drawing>
+          <wp:inline distT="0" distB="0" distL="0" distR="0" wp14:anchorId="6C58E1DA" wp14:editId="28DD470E">
+            <wp:extent cx="2543530" cy="1895740"/>
+            <wp:effectExtent l="0" t="0" r="0" b="9525"/>
+            <wp:docPr id="11" name="Imagem 11"/>
+            <wp:cNvGraphicFramePr>
+              <a:graphicFrameLocks xmlns:a="http://schemas.openxmlformats.org/drawingml/2006/main" noChangeAspect="1"/>
+            </wp:cNvGraphicFramePr>
+            <a:graphic xmlns:a="http://schemas.openxmlformats.org/drawingml/2006/main">
+              <a:graphicData uri="http://schemas.openxmlformats.org/drawingml/2006/picture">
+                <pic:pic xmlns:pic="http://schemas.openxmlformats.org/drawingml/2006/picture">
+                  <pic:nvPicPr>
+                    <pic:cNvPr id="1" name=""/>
+                    <pic:cNvPicPr/>
+                  </pic:nvPicPr>
+                  <pic:blipFill>
+                    <a:blip r:embed="rId16"/>
+                    <a:stretch>
+                      <a:fillRect/>
+                    </a:stretch>
+                  </pic:blipFill>
+                  <pic:spPr>
+                    <a:xfrm>
+                      <a:off x="0" y="0"/>
+                      <a:ext cx="2543530" cy="1895740"/>
                     </a:xfrm>
                     <a:prstGeom prst="rect">
                       <a:avLst/>

</xml_diff>

<commit_message>
Distribuição de frequências quantitativas - Classes de amplitude fixa PRÓXIMA ATIVIDADE
Aprendemos a fórmula para criar classes fixas dependendo do n de linhas do nosso df e como a np nos ajuda com fórmulas e cálculos
</commit_message>
<xml_diff>
--- a/Data Science/Estatística Com Python/Anotações/Estatística Com Python - Anotações.docx
+++ b/Data Science/Estatística Com Python/Anotações/Estatística Com Python - Anotações.docx
@@ -552,8 +552,54 @@
           <w:sz w:val="24"/>
           <w:szCs w:val="24"/>
         </w:rPr>
-        <w:t>A ler um dataset no formato CSV e criar um DataFrame pandas, com o conteúdo deste dataset</w:t>
-      </w:r>
+        <w:t xml:space="preserve">A ler um </w:t>
+      </w:r>
+      <w:proofErr w:type="spellStart"/>
+      <w:r>
+        <w:rPr>
+          <w:rFonts w:ascii="Times New Roman" w:hAnsi="Times New Roman" w:cs="Times New Roman"/>
+          <w:sz w:val="24"/>
+          <w:szCs w:val="24"/>
+        </w:rPr>
+        <w:t>dataset</w:t>
+      </w:r>
+      <w:proofErr w:type="spellEnd"/>
+      <w:r>
+        <w:rPr>
+          <w:rFonts w:ascii="Times New Roman" w:hAnsi="Times New Roman" w:cs="Times New Roman"/>
+          <w:sz w:val="24"/>
+          <w:szCs w:val="24"/>
+        </w:rPr>
+        <w:t xml:space="preserve"> no formato CSV e criar um </w:t>
+      </w:r>
+      <w:proofErr w:type="spellStart"/>
+      <w:r>
+        <w:rPr>
+          <w:rFonts w:ascii="Times New Roman" w:hAnsi="Times New Roman" w:cs="Times New Roman"/>
+          <w:sz w:val="24"/>
+          <w:szCs w:val="24"/>
+        </w:rPr>
+        <w:t>DataFrame</w:t>
+      </w:r>
+      <w:proofErr w:type="spellEnd"/>
+      <w:r>
+        <w:rPr>
+          <w:rFonts w:ascii="Times New Roman" w:hAnsi="Times New Roman" w:cs="Times New Roman"/>
+          <w:sz w:val="24"/>
+          <w:szCs w:val="24"/>
+        </w:rPr>
+        <w:t xml:space="preserve"> pandas, com o conteúdo deste </w:t>
+      </w:r>
+      <w:proofErr w:type="spellStart"/>
+      <w:r>
+        <w:rPr>
+          <w:rFonts w:ascii="Times New Roman" w:hAnsi="Times New Roman" w:cs="Times New Roman"/>
+          <w:sz w:val="24"/>
+          <w:szCs w:val="24"/>
+        </w:rPr>
+        <w:t>dataset</w:t>
+      </w:r>
+      <w:proofErr w:type="spellEnd"/>
       <w:r>
         <w:rPr>
           <w:rFonts w:ascii="Times New Roman" w:hAnsi="Times New Roman" w:cs="Times New Roman"/>
@@ -584,7 +630,25 @@
           <w:sz w:val="24"/>
           <w:szCs w:val="24"/>
         </w:rPr>
-        <w:t>A identificar e classificar as variáveis de um dataset como quantitativas ou qualitativas</w:t>
+        <w:t xml:space="preserve">A identificar e classificar as variáveis de um </w:t>
+      </w:r>
+      <w:proofErr w:type="spellStart"/>
+      <w:r>
+        <w:rPr>
+          <w:rFonts w:ascii="Times New Roman" w:hAnsi="Times New Roman" w:cs="Times New Roman"/>
+          <w:sz w:val="24"/>
+          <w:szCs w:val="24"/>
+        </w:rPr>
+        <w:t>dataset</w:t>
+      </w:r>
+      <w:proofErr w:type="spellEnd"/>
+      <w:r>
+        <w:rPr>
+          <w:rFonts w:ascii="Times New Roman" w:hAnsi="Times New Roman" w:cs="Times New Roman"/>
+          <w:sz w:val="24"/>
+          <w:szCs w:val="24"/>
+        </w:rPr>
+        <w:t xml:space="preserve"> como quantitativas ou qualitativas</w:t>
       </w:r>
       <w:r>
         <w:rPr>
@@ -712,31 +776,23 @@
         </w:rPr>
         <w:t xml:space="preserve"> </w:t>
       </w:r>
-      <w:r>
-        <w:rPr>
-          <w:rFonts w:ascii="Times New Roman" w:hAnsi="Times New Roman" w:cs="Times New Roman"/>
-          <w:sz w:val="24"/>
-          <w:szCs w:val="24"/>
-        </w:rPr>
-        <w:t>S.value_</w:t>
-      </w:r>
-      <w:proofErr w:type="gramStart"/>
-      <w:r>
-        <w:rPr>
-          <w:rFonts w:ascii="Times New Roman" w:hAnsi="Times New Roman" w:cs="Times New Roman"/>
-          <w:sz w:val="24"/>
-          <w:szCs w:val="24"/>
-        </w:rPr>
-        <w:t>counts(</w:t>
-      </w:r>
-      <w:proofErr w:type="gramEnd"/>
-      <w:r>
-        <w:rPr>
-          <w:rFonts w:ascii="Times New Roman" w:hAnsi="Times New Roman" w:cs="Times New Roman"/>
-          <w:sz w:val="24"/>
-          <w:szCs w:val="24"/>
-        </w:rPr>
-        <w:t>): conta a quantida</w:t>
+      <w:proofErr w:type="spellStart"/>
+      <w:r>
+        <w:rPr>
+          <w:rFonts w:ascii="Times New Roman" w:hAnsi="Times New Roman" w:cs="Times New Roman"/>
+          <w:sz w:val="24"/>
+          <w:szCs w:val="24"/>
+        </w:rPr>
+        <w:t>S.value_counts</w:t>
+      </w:r>
+      <w:proofErr w:type="spellEnd"/>
+      <w:r>
+        <w:rPr>
+          <w:rFonts w:ascii="Times New Roman" w:hAnsi="Times New Roman" w:cs="Times New Roman"/>
+          <w:sz w:val="24"/>
+          <w:szCs w:val="24"/>
+        </w:rPr>
+        <w:t>(): conta a quantida</w:t>
       </w:r>
       <w:r>
         <w:rPr>
@@ -752,25 +808,7 @@
           <w:sz w:val="24"/>
           <w:szCs w:val="24"/>
         </w:rPr>
-        <w:t xml:space="preserve">, onde ele </w:t>
-      </w:r>
-      <w:proofErr w:type="gramStart"/>
-      <w:r>
-        <w:rPr>
-          <w:rFonts w:ascii="Times New Roman" w:hAnsi="Times New Roman" w:cs="Times New Roman"/>
-          <w:sz w:val="24"/>
-          <w:szCs w:val="24"/>
-        </w:rPr>
-        <w:t>soma elas</w:t>
-      </w:r>
-      <w:proofErr w:type="gramEnd"/>
-      <w:r>
-        <w:rPr>
-          <w:rFonts w:ascii="Times New Roman" w:hAnsi="Times New Roman" w:cs="Times New Roman"/>
-          <w:sz w:val="24"/>
-          <w:szCs w:val="24"/>
-        </w:rPr>
-        <w:t xml:space="preserve"> e divide cada um pela soma</w:t>
+        <w:t>, onde ele soma elas e divide cada um pela soma</w:t>
       </w:r>
       <w:r>
         <w:rPr>
@@ -822,7 +860,29 @@
           <w:szCs w:val="21"/>
           <w:lang w:val="en-US" w:eastAsia="pt-BR"/>
         </w:rPr>
-        <w:t>'Sexo'</w:t>
+        <w:t>'</w:t>
+      </w:r>
+      <w:proofErr w:type="spellStart"/>
+      <w:r>
+        <w:rPr>
+          <w:rFonts w:ascii="Courier New" w:eastAsia="Times New Roman" w:hAnsi="Courier New" w:cs="Courier New"/>
+          <w:color w:val="CE9178"/>
+          <w:sz w:val="21"/>
+          <w:szCs w:val="21"/>
+          <w:lang w:val="en-US" w:eastAsia="pt-BR"/>
+        </w:rPr>
+        <w:t>Sexo</w:t>
+      </w:r>
+      <w:proofErr w:type="spellEnd"/>
+      <w:r>
+        <w:rPr>
+          <w:rFonts w:ascii="Courier New" w:eastAsia="Times New Roman" w:hAnsi="Courier New" w:cs="Courier New"/>
+          <w:color w:val="CE9178"/>
+          <w:sz w:val="21"/>
+          <w:szCs w:val="21"/>
+          <w:lang w:val="en-US" w:eastAsia="pt-BR"/>
+        </w:rPr>
+        <w:t>'</w:t>
       </w:r>
       <w:r>
         <w:rPr>
@@ -842,8 +902,20 @@
           <w:szCs w:val="21"/>
           <w:lang w:val="en-US" w:eastAsia="pt-BR"/>
         </w:rPr>
-        <w:t>.value_counts</w:t>
-      </w:r>
+        <w:t>.</w:t>
+      </w:r>
+      <w:proofErr w:type="spellStart"/>
+      <w:r>
+        <w:rPr>
+          <w:rFonts w:ascii="Courier New" w:eastAsia="Times New Roman" w:hAnsi="Courier New" w:cs="Courier New"/>
+          <w:color w:val="D4D4D4"/>
+          <w:sz w:val="21"/>
+          <w:szCs w:val="21"/>
+          <w:lang w:val="en-US" w:eastAsia="pt-BR"/>
+        </w:rPr>
+        <w:t>value_counts</w:t>
+      </w:r>
+      <w:proofErr w:type="spellEnd"/>
       <w:r>
         <w:rPr>
           <w:rFonts w:ascii="Courier New" w:eastAsia="Times New Roman" w:hAnsi="Courier New" w:cs="Courier New"/>
@@ -990,7 +1062,25 @@
           <w:sz w:val="24"/>
           <w:szCs w:val="24"/>
         </w:rPr>
-        <w:t xml:space="preserve"> frequência para criar um df de distribuição e frequência qualitativas:</w:t>
+        <w:t xml:space="preserve"> frequência para criar um </w:t>
+      </w:r>
+      <w:proofErr w:type="spellStart"/>
+      <w:r>
+        <w:rPr>
+          <w:rFonts w:ascii="Times New Roman" w:hAnsi="Times New Roman" w:cs="Times New Roman"/>
+          <w:sz w:val="24"/>
+          <w:szCs w:val="24"/>
+        </w:rPr>
+        <w:t>df</w:t>
+      </w:r>
+      <w:proofErr w:type="spellEnd"/>
+      <w:r>
+        <w:rPr>
+          <w:rFonts w:ascii="Times New Roman" w:hAnsi="Times New Roman" w:cs="Times New Roman"/>
+          <w:sz w:val="24"/>
+          <w:szCs w:val="24"/>
+        </w:rPr>
+        <w:t xml:space="preserve"> de distribuição e frequência qualitativas:</w:t>
       </w:r>
     </w:p>
     <w:p>
@@ -1013,20 +1103,8 @@
           <w:szCs w:val="21"/>
           <w:lang w:eastAsia="pt-BR"/>
         </w:rPr>
-        <w:t>dist_freq_qualitativas = </w:t>
-      </w:r>
-      <w:proofErr w:type="gramStart"/>
-      <w:r>
-        <w:rPr>
-          <w:rFonts w:ascii="Courier New" w:eastAsia="Times New Roman" w:hAnsi="Courier New" w:cs="Courier New"/>
-          <w:color w:val="D4D4D4"/>
-          <w:sz w:val="21"/>
-          <w:szCs w:val="21"/>
-          <w:lang w:eastAsia="pt-BR"/>
-        </w:rPr>
-        <w:t>pd.DataFrame</w:t>
-      </w:r>
-      <w:proofErr w:type="gramEnd"/>
+        <w:t>dist_freq_qualitativas = pd.DataFrame</w:t>
+      </w:r>
       <w:r>
         <w:rPr>
           <w:rFonts w:ascii="Courier New" w:eastAsia="Times New Roman" w:hAnsi="Courier New" w:cs="Courier New"/>
@@ -1197,23 +1275,113 @@
           <w:szCs w:val="24"/>
         </w:rPr>
       </w:pPr>
-      <w:proofErr w:type="gramStart"/>
-      <w:r>
-        <w:rPr>
-          <w:rFonts w:ascii="Times New Roman" w:hAnsi="Times New Roman" w:cs="Times New Roman"/>
-          <w:sz w:val="24"/>
-          <w:szCs w:val="24"/>
-        </w:rPr>
-        <w:t>Df.rename</w:t>
-      </w:r>
-      <w:proofErr w:type="gramEnd"/>
-      <w:r>
-        <w:rPr>
-          <w:rFonts w:ascii="Times New Roman" w:hAnsi="Times New Roman" w:cs="Times New Roman"/>
-          <w:sz w:val="24"/>
-          <w:szCs w:val="24"/>
-        </w:rPr>
-        <w:t xml:space="preserve">_axis(‘nome_index’, axis=’columns’/’rows’, inplace=True): Renomeia </w:t>
+      <w:proofErr w:type="spellStart"/>
+      <w:r>
+        <w:rPr>
+          <w:rFonts w:ascii="Times New Roman" w:hAnsi="Times New Roman" w:cs="Times New Roman"/>
+          <w:sz w:val="24"/>
+          <w:szCs w:val="24"/>
+        </w:rPr>
+        <w:t>Df.rename_axis</w:t>
+      </w:r>
+      <w:proofErr w:type="spellEnd"/>
+      <w:r>
+        <w:rPr>
+          <w:rFonts w:ascii="Times New Roman" w:hAnsi="Times New Roman" w:cs="Times New Roman"/>
+          <w:sz w:val="24"/>
+          <w:szCs w:val="24"/>
+        </w:rPr>
+        <w:t>(‘</w:t>
+      </w:r>
+      <w:proofErr w:type="spellStart"/>
+      <w:r>
+        <w:rPr>
+          <w:rFonts w:ascii="Times New Roman" w:hAnsi="Times New Roman" w:cs="Times New Roman"/>
+          <w:sz w:val="24"/>
+          <w:szCs w:val="24"/>
+        </w:rPr>
+        <w:t>nome_index</w:t>
+      </w:r>
+      <w:proofErr w:type="spellEnd"/>
+      <w:r>
+        <w:rPr>
+          <w:rFonts w:ascii="Times New Roman" w:hAnsi="Times New Roman" w:cs="Times New Roman"/>
+          <w:sz w:val="24"/>
+          <w:szCs w:val="24"/>
+        </w:rPr>
+        <w:t xml:space="preserve">’, </w:t>
+      </w:r>
+      <w:proofErr w:type="spellStart"/>
+      <w:r>
+        <w:rPr>
+          <w:rFonts w:ascii="Times New Roman" w:hAnsi="Times New Roman" w:cs="Times New Roman"/>
+          <w:sz w:val="24"/>
+          <w:szCs w:val="24"/>
+        </w:rPr>
+        <w:t>axis</w:t>
+      </w:r>
+      <w:proofErr w:type="spellEnd"/>
+      <w:r>
+        <w:rPr>
+          <w:rFonts w:ascii="Times New Roman" w:hAnsi="Times New Roman" w:cs="Times New Roman"/>
+          <w:sz w:val="24"/>
+          <w:szCs w:val="24"/>
+        </w:rPr>
+        <w:t>=’</w:t>
+      </w:r>
+      <w:proofErr w:type="spellStart"/>
+      <w:r>
+        <w:rPr>
+          <w:rFonts w:ascii="Times New Roman" w:hAnsi="Times New Roman" w:cs="Times New Roman"/>
+          <w:sz w:val="24"/>
+          <w:szCs w:val="24"/>
+        </w:rPr>
+        <w:t>columns</w:t>
+      </w:r>
+      <w:proofErr w:type="spellEnd"/>
+      <w:r>
+        <w:rPr>
+          <w:rFonts w:ascii="Times New Roman" w:hAnsi="Times New Roman" w:cs="Times New Roman"/>
+          <w:sz w:val="24"/>
+          <w:szCs w:val="24"/>
+        </w:rPr>
+        <w:t>’/’</w:t>
+      </w:r>
+      <w:proofErr w:type="spellStart"/>
+      <w:r>
+        <w:rPr>
+          <w:rFonts w:ascii="Times New Roman" w:hAnsi="Times New Roman" w:cs="Times New Roman"/>
+          <w:sz w:val="24"/>
+          <w:szCs w:val="24"/>
+        </w:rPr>
+        <w:t>rows</w:t>
+      </w:r>
+      <w:proofErr w:type="spellEnd"/>
+      <w:r>
+        <w:rPr>
+          <w:rFonts w:ascii="Times New Roman" w:hAnsi="Times New Roman" w:cs="Times New Roman"/>
+          <w:sz w:val="24"/>
+          <w:szCs w:val="24"/>
+        </w:rPr>
+        <w:t xml:space="preserve">’, </w:t>
+      </w:r>
+      <w:proofErr w:type="spellStart"/>
+      <w:r>
+        <w:rPr>
+          <w:rFonts w:ascii="Times New Roman" w:hAnsi="Times New Roman" w:cs="Times New Roman"/>
+          <w:sz w:val="24"/>
+          <w:szCs w:val="24"/>
+        </w:rPr>
+        <w:t>inplace</w:t>
+      </w:r>
+      <w:proofErr w:type="spellEnd"/>
+      <w:r>
+        <w:rPr>
+          <w:rFonts w:ascii="Times New Roman" w:hAnsi="Times New Roman" w:cs="Times New Roman"/>
+          <w:sz w:val="24"/>
+          <w:szCs w:val="24"/>
+        </w:rPr>
+        <w:t xml:space="preserve">=True): Renomeia </w:t>
       </w:r>
       <w:r>
         <w:rPr>
@@ -1260,20 +1428,8 @@
           <w:szCs w:val="21"/>
           <w:lang w:val="en-US" w:eastAsia="pt-BR"/>
         </w:rPr>
-        <w:t>dist_freq_</w:t>
-      </w:r>
-      <w:proofErr w:type="gramStart"/>
-      <w:r>
-        <w:rPr>
-          <w:rFonts w:ascii="Courier New" w:eastAsia="Times New Roman" w:hAnsi="Courier New" w:cs="Courier New"/>
-          <w:color w:val="D4D4D4"/>
-          <w:sz w:val="21"/>
-          <w:szCs w:val="21"/>
-          <w:lang w:val="en-US" w:eastAsia="pt-BR"/>
-        </w:rPr>
-        <w:t>qualitativas.rename</w:t>
-      </w:r>
-      <w:proofErr w:type="gramEnd"/>
+        <w:t>dist_freq_qualitativas.rename</w:t>
+      </w:r>
       <w:r>
         <w:rPr>
           <w:rFonts w:ascii="Courier New" w:eastAsia="Times New Roman" w:hAnsi="Courier New" w:cs="Courier New"/>
@@ -1465,29 +1621,7 @@
           <w:szCs w:val="21"/>
           <w:lang w:val="en-US" w:eastAsia="pt-BR"/>
         </w:rPr>
-        <w:t>dist_freq_</w:t>
-      </w:r>
-      <w:proofErr w:type="gramStart"/>
-      <w:r>
-        <w:rPr>
-          <w:rFonts w:ascii="Courier New" w:eastAsia="Times New Roman" w:hAnsi="Courier New" w:cs="Courier New"/>
-          <w:color w:val="D4D4D4"/>
-          <w:sz w:val="21"/>
-          <w:szCs w:val="21"/>
-          <w:lang w:val="en-US" w:eastAsia="pt-BR"/>
-        </w:rPr>
-        <w:t>qualitativas.rename</w:t>
-      </w:r>
-      <w:proofErr w:type="gramEnd"/>
-      <w:r>
-        <w:rPr>
-          <w:rFonts w:ascii="Courier New" w:eastAsia="Times New Roman" w:hAnsi="Courier New" w:cs="Courier New"/>
-          <w:color w:val="D4D4D4"/>
-          <w:sz w:val="21"/>
-          <w:szCs w:val="21"/>
-          <w:lang w:val="en-US" w:eastAsia="pt-BR"/>
-        </w:rPr>
-        <w:t>_axis</w:t>
+        <w:t>dist_freq_qualitativas.rename_axis</w:t>
       </w:r>
       <w:r>
         <w:rPr>
@@ -1592,6 +1726,7 @@
           <w:lang w:eastAsia="pt-BR"/>
         </w:rPr>
       </w:pPr>
+      <w:proofErr w:type="spellStart"/>
       <w:r>
         <w:rPr>
           <w:rFonts w:ascii="Courier New" w:eastAsia="Times New Roman" w:hAnsi="Courier New" w:cs="Courier New"/>
@@ -1602,6 +1737,7 @@
         </w:rPr>
         <w:t>dist_freq_qualitativas</w:t>
       </w:r>
+      <w:proofErr w:type="spellEnd"/>
     </w:p>
     <w:p>
       <w:pPr>
@@ -1682,7 +1818,7 @@
         </w:rPr>
         <w:t xml:space="preserve"> </w:t>
       </w:r>
-      <w:proofErr w:type="gramStart"/>
+      <w:proofErr w:type="spellStart"/>
       <w:r>
         <w:rPr>
           <w:rFonts w:ascii="Times New Roman" w:hAnsi="Times New Roman" w:cs="Times New Roman"/>
@@ -1691,22 +1827,76 @@
         </w:rPr>
         <w:t>Pd.crosstab</w:t>
       </w:r>
-      <w:proofErr w:type="gramEnd"/>
-      <w:r>
-        <w:rPr>
-          <w:rFonts w:ascii="Times New Roman" w:hAnsi="Times New Roman" w:cs="Times New Roman"/>
-          <w:sz w:val="24"/>
-          <w:szCs w:val="24"/>
-        </w:rPr>
-        <w:t>(variável_linha, variável_coluna): Cria um</w:t>
-      </w:r>
-      <w:r>
-        <w:rPr>
-          <w:rFonts w:ascii="Times New Roman" w:hAnsi="Times New Roman" w:cs="Times New Roman"/>
-          <w:sz w:val="24"/>
-          <w:szCs w:val="24"/>
-        </w:rPr>
-        <w:t xml:space="preserve"> df onde faz o cruzamento dos dados da linha e da coluna passadas. No caso utilizamos cor e sexo, então ele irá mostrar na tabela quantas pessoas do sexo masculino tiveram de cada cor, bem como os femininos:</w:t>
+      <w:proofErr w:type="spellEnd"/>
+      <w:r>
+        <w:rPr>
+          <w:rFonts w:ascii="Times New Roman" w:hAnsi="Times New Roman" w:cs="Times New Roman"/>
+          <w:sz w:val="24"/>
+          <w:szCs w:val="24"/>
+        </w:rPr>
+        <w:t>(</w:t>
+      </w:r>
+      <w:proofErr w:type="spellStart"/>
+      <w:r>
+        <w:rPr>
+          <w:rFonts w:ascii="Times New Roman" w:hAnsi="Times New Roman" w:cs="Times New Roman"/>
+          <w:sz w:val="24"/>
+          <w:szCs w:val="24"/>
+        </w:rPr>
+        <w:t>variável_linha</w:t>
+      </w:r>
+      <w:proofErr w:type="spellEnd"/>
+      <w:r>
+        <w:rPr>
+          <w:rFonts w:ascii="Times New Roman" w:hAnsi="Times New Roman" w:cs="Times New Roman"/>
+          <w:sz w:val="24"/>
+          <w:szCs w:val="24"/>
+        </w:rPr>
+        <w:t xml:space="preserve">, </w:t>
+      </w:r>
+      <w:proofErr w:type="spellStart"/>
+      <w:r>
+        <w:rPr>
+          <w:rFonts w:ascii="Times New Roman" w:hAnsi="Times New Roman" w:cs="Times New Roman"/>
+          <w:sz w:val="24"/>
+          <w:szCs w:val="24"/>
+        </w:rPr>
+        <w:t>variável_coluna</w:t>
+      </w:r>
+      <w:proofErr w:type="spellEnd"/>
+      <w:r>
+        <w:rPr>
+          <w:rFonts w:ascii="Times New Roman" w:hAnsi="Times New Roman" w:cs="Times New Roman"/>
+          <w:sz w:val="24"/>
+          <w:szCs w:val="24"/>
+        </w:rPr>
+        <w:t>): Cria um</w:t>
+      </w:r>
+      <w:r>
+        <w:rPr>
+          <w:rFonts w:ascii="Times New Roman" w:hAnsi="Times New Roman" w:cs="Times New Roman"/>
+          <w:sz w:val="24"/>
+          <w:szCs w:val="24"/>
+        </w:rPr>
+        <w:t xml:space="preserve"> </w:t>
+      </w:r>
+      <w:proofErr w:type="spellStart"/>
+      <w:r>
+        <w:rPr>
+          <w:rFonts w:ascii="Times New Roman" w:hAnsi="Times New Roman" w:cs="Times New Roman"/>
+          <w:sz w:val="24"/>
+          <w:szCs w:val="24"/>
+        </w:rPr>
+        <w:t>df</w:t>
+      </w:r>
+      <w:proofErr w:type="spellEnd"/>
+      <w:r>
+        <w:rPr>
+          <w:rFonts w:ascii="Times New Roman" w:hAnsi="Times New Roman" w:cs="Times New Roman"/>
+          <w:sz w:val="24"/>
+          <w:szCs w:val="24"/>
+        </w:rPr>
+        <w:t xml:space="preserve"> onde faz o cruzamento dos dados da linha e da coluna passadas. No caso utilizamos cor e sexo, então ele irá mostrar na tabela quantas pessoas do sexo masculino tiveram de cada cor, bem como os femininos:</w:t>
       </w:r>
     </w:p>
     <w:p>
@@ -2351,6 +2541,7 @@
           <w:lang w:eastAsia="pt-BR"/>
         </w:rPr>
       </w:pPr>
+      <w:proofErr w:type="spellStart"/>
       <w:r>
         <w:rPr>
           <w:rFonts w:ascii="Courier New" w:eastAsia="Times New Roman" w:hAnsi="Courier New" w:cs="Courier New"/>
@@ -2360,9 +2551,20 @@
           <w:lang w:eastAsia="pt-BR"/>
         </w:rPr>
         <w:lastRenderedPageBreak/>
-        <w:t>frequencia = </w:t>
-      </w:r>
-      <w:proofErr w:type="gramStart"/>
+        <w:t>frequencia</w:t>
+      </w:r>
+      <w:proofErr w:type="spellEnd"/>
+      <w:r>
+        <w:rPr>
+          <w:rFonts w:ascii="Courier New" w:eastAsia="Times New Roman" w:hAnsi="Courier New" w:cs="Courier New"/>
+          <w:color w:val="D4D4D4"/>
+          <w:sz w:val="21"/>
+          <w:szCs w:val="21"/>
+          <w:lang w:eastAsia="pt-BR"/>
+        </w:rPr>
+        <w:t> = </w:t>
+      </w:r>
+      <w:proofErr w:type="spellStart"/>
       <w:r>
         <w:rPr>
           <w:rFonts w:ascii="Courier New" w:eastAsia="Times New Roman" w:hAnsi="Courier New" w:cs="Courier New"/>
@@ -2373,7 +2575,7 @@
         </w:rPr>
         <w:t>pd.crosstab</w:t>
       </w:r>
-      <w:proofErr w:type="gramEnd"/>
+      <w:proofErr w:type="spellEnd"/>
       <w:r>
         <w:rPr>
           <w:rFonts w:ascii="Courier New" w:eastAsia="Times New Roman" w:hAnsi="Courier New" w:cs="Courier New"/>
@@ -2384,6 +2586,7 @@
         </w:rPr>
         <w:t>(</w:t>
       </w:r>
+      <w:proofErr w:type="spellStart"/>
       <w:r>
         <w:rPr>
           <w:rFonts w:ascii="Courier New" w:eastAsia="Times New Roman" w:hAnsi="Courier New" w:cs="Courier New"/>
@@ -2394,6 +2597,7 @@
         </w:rPr>
         <w:t>dados.Sexo</w:t>
       </w:r>
+      <w:proofErr w:type="spellEnd"/>
       <w:r>
         <w:rPr>
           <w:rFonts w:ascii="Courier New" w:eastAsia="Times New Roman" w:hAnsi="Courier New" w:cs="Courier New"/>
@@ -2412,8 +2616,20 @@
           <w:szCs w:val="21"/>
           <w:lang w:eastAsia="pt-BR"/>
         </w:rPr>
-        <w:t> dados.Cor</w:t>
-      </w:r>
+        <w:t> </w:t>
+      </w:r>
+      <w:proofErr w:type="spellStart"/>
+      <w:r>
+        <w:rPr>
+          <w:rFonts w:ascii="Courier New" w:eastAsia="Times New Roman" w:hAnsi="Courier New" w:cs="Courier New"/>
+          <w:color w:val="D4D4D4"/>
+          <w:sz w:val="21"/>
+          <w:szCs w:val="21"/>
+          <w:lang w:eastAsia="pt-BR"/>
+        </w:rPr>
+        <w:t>dados.Cor</w:t>
+      </w:r>
+      <w:proofErr w:type="spellEnd"/>
       <w:r>
         <w:rPr>
           <w:rFonts w:ascii="Courier New" w:eastAsia="Times New Roman" w:hAnsi="Courier New" w:cs="Courier New"/>
@@ -2437,7 +2653,7 @@
           <w:lang w:val="en-US" w:eastAsia="pt-BR"/>
         </w:rPr>
       </w:pPr>
-      <w:proofErr w:type="gramStart"/>
+      <w:proofErr w:type="spellStart"/>
       <w:r>
         <w:rPr>
           <w:rFonts w:ascii="Courier New" w:eastAsia="Times New Roman" w:hAnsi="Courier New" w:cs="Courier New"/>
@@ -2448,7 +2664,7 @@
         </w:rPr>
         <w:t>frequencia.rename</w:t>
       </w:r>
-      <w:proofErr w:type="gramEnd"/>
+      <w:proofErr w:type="spellEnd"/>
       <w:r>
         <w:rPr>
           <w:rFonts w:ascii="Courier New" w:eastAsia="Times New Roman" w:hAnsi="Courier New" w:cs="Courier New"/>
@@ -2467,8 +2683,20 @@
           <w:szCs w:val="21"/>
           <w:lang w:val="en-US" w:eastAsia="pt-BR"/>
         </w:rPr>
-        <w:t>index=sexo</w:t>
-      </w:r>
+        <w:t>index=</w:t>
+      </w:r>
+      <w:proofErr w:type="spellStart"/>
+      <w:r>
+        <w:rPr>
+          <w:rFonts w:ascii="Courier New" w:eastAsia="Times New Roman" w:hAnsi="Courier New" w:cs="Courier New"/>
+          <w:color w:val="D4D4D4"/>
+          <w:sz w:val="21"/>
+          <w:szCs w:val="21"/>
+          <w:lang w:val="en-US" w:eastAsia="pt-BR"/>
+        </w:rPr>
+        <w:t>sexo</w:t>
+      </w:r>
+      <w:proofErr w:type="spellEnd"/>
       <w:r>
         <w:rPr>
           <w:rFonts w:ascii="Courier New" w:eastAsia="Times New Roman" w:hAnsi="Courier New" w:cs="Courier New"/>
@@ -2487,8 +2715,20 @@
           <w:szCs w:val="21"/>
           <w:lang w:val="en-US" w:eastAsia="pt-BR"/>
         </w:rPr>
-        <w:t> columns=cor</w:t>
-      </w:r>
+        <w:t> columns=</w:t>
+      </w:r>
+      <w:proofErr w:type="spellStart"/>
+      <w:r>
+        <w:rPr>
+          <w:rFonts w:ascii="Courier New" w:eastAsia="Times New Roman" w:hAnsi="Courier New" w:cs="Courier New"/>
+          <w:color w:val="D4D4D4"/>
+          <w:sz w:val="21"/>
+          <w:szCs w:val="21"/>
+          <w:lang w:val="en-US" w:eastAsia="pt-BR"/>
+        </w:rPr>
+        <w:t>cor</w:t>
+      </w:r>
+      <w:proofErr w:type="spellEnd"/>
       <w:r>
         <w:rPr>
           <w:rFonts w:ascii="Courier New" w:eastAsia="Times New Roman" w:hAnsi="Courier New" w:cs="Courier New"/>
@@ -2507,7 +2747,29 @@
           <w:szCs w:val="21"/>
           <w:lang w:val="en-US" w:eastAsia="pt-BR"/>
         </w:rPr>
-        <w:t> inplace=</w:t>
+        <w:t> </w:t>
+      </w:r>
+      <w:proofErr w:type="spellStart"/>
+      <w:r>
+        <w:rPr>
+          <w:rFonts w:ascii="Courier New" w:eastAsia="Times New Roman" w:hAnsi="Courier New" w:cs="Courier New"/>
+          <w:color w:val="D4D4D4"/>
+          <w:sz w:val="21"/>
+          <w:szCs w:val="21"/>
+          <w:lang w:val="en-US" w:eastAsia="pt-BR"/>
+        </w:rPr>
+        <w:t>inplace</w:t>
+      </w:r>
+      <w:proofErr w:type="spellEnd"/>
+      <w:r>
+        <w:rPr>
+          <w:rFonts w:ascii="Courier New" w:eastAsia="Times New Roman" w:hAnsi="Courier New" w:cs="Courier New"/>
+          <w:color w:val="D4D4D4"/>
+          <w:sz w:val="21"/>
+          <w:szCs w:val="21"/>
+          <w:lang w:val="en-US" w:eastAsia="pt-BR"/>
+        </w:rPr>
+        <w:t>=</w:t>
       </w:r>
       <w:r>
         <w:rPr>
@@ -2542,6 +2804,7 @@
           <w:lang w:eastAsia="pt-BR"/>
         </w:rPr>
       </w:pPr>
+      <w:proofErr w:type="spellStart"/>
       <w:r>
         <w:rPr>
           <w:rFonts w:ascii="Courier New" w:eastAsia="Times New Roman" w:hAnsi="Courier New" w:cs="Courier New"/>
@@ -2552,6 +2815,7 @@
         </w:rPr>
         <w:t>frequencia</w:t>
       </w:r>
+      <w:proofErr w:type="spellEnd"/>
     </w:p>
     <w:p>
       <w:pPr>
@@ -2628,25 +2892,25 @@
           <w:sz w:val="24"/>
           <w:szCs w:val="24"/>
         </w:rPr>
-        <w:t>Podemos passar o mesmo parâmetro (normalize=True) que para value_</w:t>
-      </w:r>
-      <w:proofErr w:type="gramStart"/>
-      <w:r>
-        <w:rPr>
-          <w:rFonts w:ascii="Times New Roman" w:hAnsi="Times New Roman" w:cs="Times New Roman"/>
-          <w:sz w:val="24"/>
-          <w:szCs w:val="24"/>
-        </w:rPr>
-        <w:t>counts(</w:t>
-      </w:r>
-      <w:proofErr w:type="gramEnd"/>
-      <w:r>
-        <w:rPr>
-          <w:rFonts w:ascii="Times New Roman" w:hAnsi="Times New Roman" w:cs="Times New Roman"/>
-          <w:sz w:val="24"/>
-          <w:szCs w:val="24"/>
-        </w:rPr>
-        <w:t>) e já receber o valor das porcentagens:</w:t>
+        <w:t xml:space="preserve">Podemos passar o mesmo parâmetro (normalize=True) que para </w:t>
+      </w:r>
+      <w:proofErr w:type="spellStart"/>
+      <w:r>
+        <w:rPr>
+          <w:rFonts w:ascii="Times New Roman" w:hAnsi="Times New Roman" w:cs="Times New Roman"/>
+          <w:sz w:val="24"/>
+          <w:szCs w:val="24"/>
+        </w:rPr>
+        <w:t>value_counts</w:t>
+      </w:r>
+      <w:proofErr w:type="spellEnd"/>
+      <w:r>
+        <w:rPr>
+          <w:rFonts w:ascii="Times New Roman" w:hAnsi="Times New Roman" w:cs="Times New Roman"/>
+          <w:sz w:val="24"/>
+          <w:szCs w:val="24"/>
+        </w:rPr>
+        <w:t>() e já receber o valor das porcentagens:</w:t>
       </w:r>
     </w:p>
     <w:p>
@@ -2669,20 +2933,8 @@
           <w:szCs w:val="21"/>
           <w:lang w:eastAsia="pt-BR"/>
         </w:rPr>
-        <w:t>frequencia = </w:t>
-      </w:r>
-      <w:proofErr w:type="gramStart"/>
-      <w:r>
-        <w:rPr>
-          <w:rFonts w:ascii="Courier New" w:eastAsia="Times New Roman" w:hAnsi="Courier New" w:cs="Courier New"/>
-          <w:color w:val="D4D4D4"/>
-          <w:sz w:val="21"/>
-          <w:szCs w:val="21"/>
-          <w:lang w:eastAsia="pt-BR"/>
-        </w:rPr>
-        <w:t>pd.crosstab</w:t>
-      </w:r>
-      <w:proofErr w:type="gramEnd"/>
+        <w:t>frequencia = pd.crosstab</w:t>
+      </w:r>
       <w:r>
         <w:rPr>
           <w:rFonts w:ascii="Courier New" w:eastAsia="Times New Roman" w:hAnsi="Courier New" w:cs="Courier New"/>
@@ -2796,6 +3048,7 @@
           <w:lang w:eastAsia="pt-BR"/>
         </w:rPr>
       </w:pPr>
+      <w:proofErr w:type="spellStart"/>
       <w:r>
         <w:rPr>
           <w:rFonts w:ascii="Courier New" w:eastAsia="Times New Roman" w:hAnsi="Courier New" w:cs="Courier New"/>
@@ -2806,6 +3059,7 @@
         </w:rPr>
         <w:t>frequencia</w:t>
       </w:r>
+      <w:proofErr w:type="spellEnd"/>
     </w:p>
     <w:p>
       <w:pPr>
@@ -2882,15 +3136,60 @@
           <w:sz w:val="24"/>
           <w:szCs w:val="24"/>
         </w:rPr>
-        <w:t>Podemos ainda fazer algo bem mais legal. Podemos passar o valor de outra variável do nosso dataset para ser analisado nesses cruzamentos, ou seja, se escolhermos média da renda, por exemplo, ao invés de mostrar quantos homens e mulheres existem de cada cor, ele passa a exibir, em média, quanto os homens e mulheres ganham de renda</w:t>
-      </w:r>
-      <w:r>
-        <w:rPr>
-          <w:rFonts w:ascii="Times New Roman" w:hAnsi="Times New Roman" w:cs="Times New Roman"/>
-          <w:sz w:val="24"/>
-          <w:szCs w:val="24"/>
-        </w:rPr>
-        <w:t>. Para isso utilizaremos os parâmetros aggfunc=análise</w:t>
+        <w:t xml:space="preserve">Podemos ainda fazer algo bem mais legal. Podemos passar o valor de outra variável do nosso </w:t>
+      </w:r>
+      <w:proofErr w:type="spellStart"/>
+      <w:r>
+        <w:rPr>
+          <w:rFonts w:ascii="Times New Roman" w:hAnsi="Times New Roman" w:cs="Times New Roman"/>
+          <w:sz w:val="24"/>
+          <w:szCs w:val="24"/>
+        </w:rPr>
+        <w:t>dataset</w:t>
+      </w:r>
+      <w:proofErr w:type="spellEnd"/>
+      <w:r>
+        <w:rPr>
+          <w:rFonts w:ascii="Times New Roman" w:hAnsi="Times New Roman" w:cs="Times New Roman"/>
+          <w:sz w:val="24"/>
+          <w:szCs w:val="24"/>
+        </w:rPr>
+        <w:t xml:space="preserve"> para ser analisado nesses cruzamentos, ou seja, se escolhermos média da renda, por exemplo, ao invés de mostrar quantos homens e mulheres existem de cada cor, ele passa a exibir, em média, quanto os homens e mulheres ganham de renda</w:t>
+      </w:r>
+      <w:r>
+        <w:rPr>
+          <w:rFonts w:ascii="Times New Roman" w:hAnsi="Times New Roman" w:cs="Times New Roman"/>
+          <w:sz w:val="24"/>
+          <w:szCs w:val="24"/>
+        </w:rPr>
+        <w:t xml:space="preserve">. Para isso utilizaremos os parâmetros </w:t>
+      </w:r>
+      <w:proofErr w:type="spellStart"/>
+      <w:r>
+        <w:rPr>
+          <w:rFonts w:ascii="Times New Roman" w:hAnsi="Times New Roman" w:cs="Times New Roman"/>
+          <w:sz w:val="24"/>
+          <w:szCs w:val="24"/>
+        </w:rPr>
+        <w:t>aggfunc</w:t>
+      </w:r>
+      <w:proofErr w:type="spellEnd"/>
+      <w:r>
+        <w:rPr>
+          <w:rFonts w:ascii="Times New Roman" w:hAnsi="Times New Roman" w:cs="Times New Roman"/>
+          <w:sz w:val="24"/>
+          <w:szCs w:val="24"/>
+        </w:rPr>
+        <w:t>=</w:t>
+      </w:r>
+      <w:proofErr w:type="spellStart"/>
+      <w:r>
+        <w:rPr>
+          <w:rFonts w:ascii="Times New Roman" w:hAnsi="Times New Roman" w:cs="Times New Roman"/>
+          <w:sz w:val="24"/>
+          <w:szCs w:val="24"/>
+        </w:rPr>
+        <w:t>análise</w:t>
       </w:r>
       <w:r>
         <w:rPr>
@@ -2900,13 +3199,23 @@
         </w:rPr>
         <w:t>_estat</w:t>
       </w:r>
-      <w:r>
-        <w:rPr>
-          <w:rFonts w:ascii="Times New Roman" w:hAnsi="Times New Roman" w:cs="Times New Roman"/>
-          <w:sz w:val="24"/>
-          <w:szCs w:val="24"/>
-        </w:rPr>
-        <w:t>’ e value</w:t>
+      <w:proofErr w:type="spellEnd"/>
+      <w:r>
+        <w:rPr>
+          <w:rFonts w:ascii="Times New Roman" w:hAnsi="Times New Roman" w:cs="Times New Roman"/>
+          <w:sz w:val="24"/>
+          <w:szCs w:val="24"/>
+        </w:rPr>
+        <w:t xml:space="preserve">’ e </w:t>
+      </w:r>
+      <w:proofErr w:type="spellStart"/>
+      <w:r>
+        <w:rPr>
+          <w:rFonts w:ascii="Times New Roman" w:hAnsi="Times New Roman" w:cs="Times New Roman"/>
+          <w:sz w:val="24"/>
+          <w:szCs w:val="24"/>
+        </w:rPr>
+        <w:t>value</w:t>
       </w:r>
       <w:r>
         <w:rPr>
@@ -2916,6 +3225,7 @@
         </w:rPr>
         <w:t>s</w:t>
       </w:r>
+      <w:proofErr w:type="spellEnd"/>
       <w:r>
         <w:rPr>
           <w:rFonts w:ascii="Times New Roman" w:hAnsi="Times New Roman" w:cs="Times New Roman"/>
@@ -2953,20 +3263,8 @@
           <w:szCs w:val="21"/>
           <w:lang w:eastAsia="pt-BR"/>
         </w:rPr>
-        <w:t>frequencia = </w:t>
-      </w:r>
-      <w:proofErr w:type="gramStart"/>
-      <w:r>
-        <w:rPr>
-          <w:rFonts w:ascii="Courier New" w:eastAsia="Times New Roman" w:hAnsi="Courier New" w:cs="Courier New"/>
-          <w:color w:val="D4D4D4"/>
-          <w:sz w:val="21"/>
-          <w:szCs w:val="21"/>
-          <w:lang w:eastAsia="pt-BR"/>
-        </w:rPr>
-        <w:t>pd.crosstab</w:t>
-      </w:r>
-      <w:proofErr w:type="gramEnd"/>
+        <w:t>frequencia = pd.crosstab</w:t>
+      </w:r>
       <w:r>
         <w:rPr>
           <w:rFonts w:ascii="Courier New" w:eastAsia="Times New Roman" w:hAnsi="Courier New" w:cs="Courier New"/>
@@ -3080,6 +3378,7 @@
           <w:lang w:eastAsia="pt-BR"/>
         </w:rPr>
       </w:pPr>
+      <w:proofErr w:type="spellStart"/>
       <w:r>
         <w:rPr>
           <w:rFonts w:ascii="Courier New" w:eastAsia="Times New Roman" w:hAnsi="Courier New" w:cs="Courier New"/>
@@ -3090,6 +3389,7 @@
         </w:rPr>
         <w:t>frequencia</w:t>
       </w:r>
+      <w:proofErr w:type="spellEnd"/>
     </w:p>
     <w:p>
       <w:pPr>
@@ -3168,31 +3468,157 @@
         </w:rPr>
         <w:t xml:space="preserve"> </w:t>
       </w:r>
-      <w:proofErr w:type="gramStart"/>
-      <w:r>
-        <w:rPr>
-          <w:rFonts w:ascii="Times New Roman" w:hAnsi="Times New Roman" w:cs="Times New Roman"/>
-          <w:sz w:val="24"/>
-          <w:szCs w:val="24"/>
-        </w:rPr>
-        <w:t>Pd.cut(</w:t>
-      </w:r>
-      <w:proofErr w:type="gramEnd"/>
-      <w:r>
-        <w:rPr>
-          <w:rFonts w:ascii="Times New Roman" w:hAnsi="Times New Roman" w:cs="Times New Roman"/>
-          <w:sz w:val="24"/>
-          <w:szCs w:val="24"/>
-        </w:rPr>
-        <w:t>variável, bins=[’distribuição’], labels=labels, include_lowest=True/False): criamos um</w:t>
-      </w:r>
-      <w:r>
-        <w:rPr>
-          <w:rFonts w:ascii="Times New Roman" w:hAnsi="Times New Roman" w:cs="Times New Roman"/>
-          <w:sz w:val="24"/>
-          <w:szCs w:val="24"/>
-        </w:rPr>
-        <w:t xml:space="preserve">a lista com o intervalo colocado nos bins a partir da variável escolhida fazendo relação com as labels que determinamos, como no caso da renda, onde temos a classificação de A a E </w:t>
+      <w:proofErr w:type="spellStart"/>
+      <w:r>
+        <w:rPr>
+          <w:rFonts w:ascii="Times New Roman" w:hAnsi="Times New Roman" w:cs="Times New Roman"/>
+          <w:sz w:val="24"/>
+          <w:szCs w:val="24"/>
+        </w:rPr>
+        <w:t>Pd.cut</w:t>
+      </w:r>
+      <w:proofErr w:type="spellEnd"/>
+      <w:r>
+        <w:rPr>
+          <w:rFonts w:ascii="Times New Roman" w:hAnsi="Times New Roman" w:cs="Times New Roman"/>
+          <w:sz w:val="24"/>
+          <w:szCs w:val="24"/>
+        </w:rPr>
+        <w:t xml:space="preserve">(variável, </w:t>
+      </w:r>
+      <w:proofErr w:type="spellStart"/>
+      <w:r>
+        <w:rPr>
+          <w:rFonts w:ascii="Times New Roman" w:hAnsi="Times New Roman" w:cs="Times New Roman"/>
+          <w:sz w:val="24"/>
+          <w:szCs w:val="24"/>
+        </w:rPr>
+        <w:t>bins</w:t>
+      </w:r>
+      <w:proofErr w:type="spellEnd"/>
+      <w:r>
+        <w:rPr>
+          <w:rFonts w:ascii="Times New Roman" w:hAnsi="Times New Roman" w:cs="Times New Roman"/>
+          <w:sz w:val="24"/>
+          <w:szCs w:val="24"/>
+        </w:rPr>
+        <w:t xml:space="preserve">=[’distribuição’], </w:t>
+      </w:r>
+      <w:proofErr w:type="spellStart"/>
+      <w:r>
+        <w:rPr>
+          <w:rFonts w:ascii="Times New Roman" w:hAnsi="Times New Roman" w:cs="Times New Roman"/>
+          <w:sz w:val="24"/>
+          <w:szCs w:val="24"/>
+        </w:rPr>
+        <w:t>labels</w:t>
+      </w:r>
+      <w:proofErr w:type="spellEnd"/>
+      <w:r>
+        <w:rPr>
+          <w:rFonts w:ascii="Times New Roman" w:hAnsi="Times New Roman" w:cs="Times New Roman"/>
+          <w:sz w:val="24"/>
+          <w:szCs w:val="24"/>
+        </w:rPr>
+        <w:t>=</w:t>
+      </w:r>
+      <w:proofErr w:type="spellStart"/>
+      <w:r>
+        <w:rPr>
+          <w:rFonts w:ascii="Times New Roman" w:hAnsi="Times New Roman" w:cs="Times New Roman"/>
+          <w:sz w:val="24"/>
+          <w:szCs w:val="24"/>
+        </w:rPr>
+        <w:t>labels</w:t>
+      </w:r>
+      <w:proofErr w:type="spellEnd"/>
+      <w:r>
+        <w:rPr>
+          <w:rFonts w:ascii="Times New Roman" w:hAnsi="Times New Roman" w:cs="Times New Roman"/>
+          <w:sz w:val="24"/>
+          <w:szCs w:val="24"/>
+        </w:rPr>
+        <w:t xml:space="preserve">, </w:t>
+      </w:r>
+      <w:proofErr w:type="spellStart"/>
+      <w:r>
+        <w:rPr>
+          <w:rFonts w:ascii="Times New Roman" w:hAnsi="Times New Roman" w:cs="Times New Roman"/>
+          <w:sz w:val="24"/>
+          <w:szCs w:val="24"/>
+        </w:rPr>
+        <w:t>include_lowest</w:t>
+      </w:r>
+      <w:proofErr w:type="spellEnd"/>
+      <w:r>
+        <w:rPr>
+          <w:rFonts w:ascii="Times New Roman" w:hAnsi="Times New Roman" w:cs="Times New Roman"/>
+          <w:sz w:val="24"/>
+          <w:szCs w:val="24"/>
+        </w:rPr>
+        <w:t>=True/False): criamos um</w:t>
+      </w:r>
+      <w:r>
+        <w:rPr>
+          <w:rFonts w:ascii="Times New Roman" w:hAnsi="Times New Roman" w:cs="Times New Roman"/>
+          <w:sz w:val="24"/>
+          <w:szCs w:val="24"/>
+        </w:rPr>
+        <w:t xml:space="preserve">a lista com o intervalo colocado nos </w:t>
+      </w:r>
+      <w:proofErr w:type="spellStart"/>
+      <w:r>
+        <w:rPr>
+          <w:rFonts w:ascii="Times New Roman" w:hAnsi="Times New Roman" w:cs="Times New Roman"/>
+          <w:sz w:val="24"/>
+          <w:szCs w:val="24"/>
+        </w:rPr>
+        <w:t>bins</w:t>
+      </w:r>
+      <w:proofErr w:type="spellEnd"/>
+      <w:r>
+        <w:rPr>
+          <w:rFonts w:ascii="Times New Roman" w:hAnsi="Times New Roman" w:cs="Times New Roman"/>
+          <w:sz w:val="24"/>
+          <w:szCs w:val="24"/>
+        </w:rPr>
+        <w:t xml:space="preserve"> a partir da variável escolhida fazendo relação com as </w:t>
+      </w:r>
+      <w:proofErr w:type="spellStart"/>
+      <w:r>
+        <w:rPr>
+          <w:rFonts w:ascii="Times New Roman" w:hAnsi="Times New Roman" w:cs="Times New Roman"/>
+          <w:sz w:val="24"/>
+          <w:szCs w:val="24"/>
+        </w:rPr>
+        <w:t>labels</w:t>
+      </w:r>
+      <w:proofErr w:type="spellEnd"/>
+      <w:r>
+        <w:rPr>
+          <w:rFonts w:ascii="Times New Roman" w:hAnsi="Times New Roman" w:cs="Times New Roman"/>
+          <w:sz w:val="24"/>
+          <w:szCs w:val="24"/>
+        </w:rPr>
+        <w:t xml:space="preserve"> que determinamos, como no caso da renda, onde temos a classificação de A </w:t>
+      </w:r>
+      <w:proofErr w:type="spellStart"/>
+      <w:r>
+        <w:rPr>
+          <w:rFonts w:ascii="Times New Roman" w:hAnsi="Times New Roman" w:cs="Times New Roman"/>
+          <w:sz w:val="24"/>
+          <w:szCs w:val="24"/>
+        </w:rPr>
+        <w:t>a</w:t>
+      </w:r>
+      <w:proofErr w:type="spellEnd"/>
+      <w:r>
+        <w:rPr>
+          <w:rFonts w:ascii="Times New Roman" w:hAnsi="Times New Roman" w:cs="Times New Roman"/>
+          <w:sz w:val="24"/>
+          <w:szCs w:val="24"/>
+        </w:rPr>
+        <w:t xml:space="preserve"> E </w:t>
       </w:r>
       <w:r>
         <w:rPr>
@@ -3605,7 +4031,6 @@
           <w:lang w:val="en-US" w:eastAsia="pt-BR"/>
         </w:rPr>
       </w:pPr>
-      <w:proofErr w:type="gramStart"/>
       <w:r>
         <w:rPr>
           <w:rFonts w:ascii="Courier New" w:eastAsia="Times New Roman" w:hAnsi="Courier New" w:cs="Courier New"/>
@@ -3626,7 +4051,6 @@
         </w:rPr>
         <w:t>(</w:t>
       </w:r>
-      <w:proofErr w:type="gramEnd"/>
       <w:r>
         <w:rPr>
           <w:rFonts w:ascii="Courier New" w:eastAsia="Times New Roman" w:hAnsi="Courier New" w:cs="Courier New"/>
@@ -3732,6 +4156,7 @@
       <w:r>
         <w:rPr>
           <w:rFonts w:ascii="Times New Roman" w:hAnsi="Times New Roman" w:cs="Times New Roman"/>
+          <w:noProof/>
           <w:sz w:val="24"/>
           <w:szCs w:val="24"/>
           <w:lang w:val="en-US"/>
@@ -3802,25 +4227,43 @@
           <w:sz w:val="24"/>
           <w:szCs w:val="24"/>
         </w:rPr>
-        <w:t>lassifica indivíduo por indivíduo. Para saber a frequência podemos colocar o cut dentro do pd.value_</w:t>
-      </w:r>
-      <w:proofErr w:type="gramStart"/>
-      <w:r>
-        <w:rPr>
-          <w:rFonts w:ascii="Times New Roman" w:hAnsi="Times New Roman" w:cs="Times New Roman"/>
-          <w:sz w:val="24"/>
-          <w:szCs w:val="24"/>
-        </w:rPr>
-        <w:t>counts(</w:t>
-      </w:r>
-      <w:proofErr w:type="gramEnd"/>
-      <w:r>
-        <w:rPr>
-          <w:rFonts w:ascii="Times New Roman" w:hAnsi="Times New Roman" w:cs="Times New Roman"/>
-          <w:sz w:val="24"/>
-          <w:szCs w:val="24"/>
-        </w:rPr>
-        <w:t>), sabendo quantas pessoas estão em cada classificação:</w:t>
+        <w:t xml:space="preserve">lassifica indivíduo por indivíduo. Para saber a frequência podemos colocar o </w:t>
+      </w:r>
+      <w:proofErr w:type="spellStart"/>
+      <w:r>
+        <w:rPr>
+          <w:rFonts w:ascii="Times New Roman" w:hAnsi="Times New Roman" w:cs="Times New Roman"/>
+          <w:sz w:val="24"/>
+          <w:szCs w:val="24"/>
+        </w:rPr>
+        <w:t>cut</w:t>
+      </w:r>
+      <w:proofErr w:type="spellEnd"/>
+      <w:r>
+        <w:rPr>
+          <w:rFonts w:ascii="Times New Roman" w:hAnsi="Times New Roman" w:cs="Times New Roman"/>
+          <w:sz w:val="24"/>
+          <w:szCs w:val="24"/>
+        </w:rPr>
+        <w:t xml:space="preserve"> dentro do </w:t>
+      </w:r>
+      <w:proofErr w:type="spellStart"/>
+      <w:r>
+        <w:rPr>
+          <w:rFonts w:ascii="Times New Roman" w:hAnsi="Times New Roman" w:cs="Times New Roman"/>
+          <w:sz w:val="24"/>
+          <w:szCs w:val="24"/>
+        </w:rPr>
+        <w:t>pd.value_counts</w:t>
+      </w:r>
+      <w:proofErr w:type="spellEnd"/>
+      <w:r>
+        <w:rPr>
+          <w:rFonts w:ascii="Times New Roman" w:hAnsi="Times New Roman" w:cs="Times New Roman"/>
+          <w:sz w:val="24"/>
+          <w:szCs w:val="24"/>
+        </w:rPr>
+        <w:t>(), sabendo quantas pessoas estão em cada classificação:</w:t>
       </w:r>
     </w:p>
     <w:p>
@@ -3835,27 +4278,40 @@
           <w:lang w:val="en-US" w:eastAsia="pt-BR"/>
         </w:rPr>
       </w:pPr>
-      <w:r>
-        <w:rPr>
-          <w:rFonts w:ascii="Courier New" w:eastAsia="Times New Roman" w:hAnsi="Courier New" w:cs="Courier New"/>
-          <w:color w:val="D4D4D4"/>
-          <w:sz w:val="21"/>
-          <w:szCs w:val="21"/>
-          <w:lang w:val="en-US" w:eastAsia="pt-BR"/>
-        </w:rPr>
-        <w:t>frequencia = pd.value_</w:t>
-      </w:r>
-      <w:proofErr w:type="gramStart"/>
-      <w:r>
-        <w:rPr>
-          <w:rFonts w:ascii="Courier New" w:eastAsia="Times New Roman" w:hAnsi="Courier New" w:cs="Courier New"/>
-          <w:color w:val="D4D4D4"/>
-          <w:sz w:val="21"/>
-          <w:szCs w:val="21"/>
-          <w:lang w:val="en-US" w:eastAsia="pt-BR"/>
-        </w:rPr>
-        <w:t>counts</w:t>
-      </w:r>
+      <w:proofErr w:type="spellStart"/>
+      <w:r>
+        <w:rPr>
+          <w:rFonts w:ascii="Courier New" w:eastAsia="Times New Roman" w:hAnsi="Courier New" w:cs="Courier New"/>
+          <w:color w:val="D4D4D4"/>
+          <w:sz w:val="21"/>
+          <w:szCs w:val="21"/>
+          <w:lang w:val="en-US" w:eastAsia="pt-BR"/>
+        </w:rPr>
+        <w:t>frequencia</w:t>
+      </w:r>
+      <w:proofErr w:type="spellEnd"/>
+      <w:r>
+        <w:rPr>
+          <w:rFonts w:ascii="Courier New" w:eastAsia="Times New Roman" w:hAnsi="Courier New" w:cs="Courier New"/>
+          <w:color w:val="D4D4D4"/>
+          <w:sz w:val="21"/>
+          <w:szCs w:val="21"/>
+          <w:lang w:val="en-US" w:eastAsia="pt-BR"/>
+        </w:rPr>
+        <w:t> = </w:t>
+      </w:r>
+      <w:proofErr w:type="spellStart"/>
+      <w:r>
+        <w:rPr>
+          <w:rFonts w:ascii="Courier New" w:eastAsia="Times New Roman" w:hAnsi="Courier New" w:cs="Courier New"/>
+          <w:color w:val="D4D4D4"/>
+          <w:sz w:val="21"/>
+          <w:szCs w:val="21"/>
+          <w:lang w:val="en-US" w:eastAsia="pt-BR"/>
+        </w:rPr>
+        <w:t>pd.value_counts</w:t>
+      </w:r>
+      <w:proofErr w:type="spellEnd"/>
       <w:r>
         <w:rPr>
           <w:rFonts w:ascii="Courier New" w:eastAsia="Times New Roman" w:hAnsi="Courier New" w:cs="Courier New"/>
@@ -3866,7 +4322,7 @@
         </w:rPr>
         <w:t>(</w:t>
       </w:r>
-      <w:proofErr w:type="gramEnd"/>
+      <w:proofErr w:type="spellStart"/>
       <w:r>
         <w:rPr>
           <w:rFonts w:ascii="Courier New" w:eastAsia="Times New Roman" w:hAnsi="Courier New" w:cs="Courier New"/>
@@ -3877,6 +4333,7 @@
         </w:rPr>
         <w:t>pd.cut</w:t>
       </w:r>
+      <w:proofErr w:type="spellEnd"/>
       <w:r>
         <w:rPr>
           <w:rFonts w:ascii="Courier New" w:eastAsia="Times New Roman" w:hAnsi="Courier New" w:cs="Courier New"/>
@@ -3887,6 +4344,7 @@
         </w:rPr>
         <w:t>(</w:t>
       </w:r>
+      <w:proofErr w:type="spellStart"/>
       <w:r>
         <w:rPr>
           <w:rFonts w:ascii="Courier New" w:eastAsia="Times New Roman" w:hAnsi="Courier New" w:cs="Courier New"/>
@@ -3897,6 +4355,7 @@
         </w:rPr>
         <w:t>dados.Renda</w:t>
       </w:r>
+      <w:proofErr w:type="spellEnd"/>
       <w:r>
         <w:rPr>
           <w:rFonts w:ascii="Courier New" w:eastAsia="Times New Roman" w:hAnsi="Courier New" w:cs="Courier New"/>
@@ -3917,7 +4376,7 @@
           <w:color w:val="D4D4D4"/>
           <w:sz w:val="21"/>
           <w:szCs w:val="21"/>
-          <w:lang w:eastAsia="pt-BR"/>
+          <w:lang w:val="en-US" w:eastAsia="pt-BR"/>
         </w:rPr>
       </w:pPr>
       <w:r>
@@ -3936,7 +4395,7 @@
           <w:color w:val="D4D4D4"/>
           <w:sz w:val="21"/>
           <w:szCs w:val="21"/>
-          <w:lang w:eastAsia="pt-BR"/>
+          <w:lang w:val="en-US" w:eastAsia="pt-BR"/>
         </w:rPr>
         <w:t>bins = classes</w:t>
       </w:r>
@@ -3946,7 +4405,7 @@
           <w:color w:val="DCDCDC"/>
           <w:sz w:val="21"/>
           <w:szCs w:val="21"/>
-          <w:lang w:eastAsia="pt-BR"/>
+          <w:lang w:val="en-US" w:eastAsia="pt-BR"/>
         </w:rPr>
         <w:t>,</w:t>
       </w:r>
@@ -3960,16 +4419,16 @@
           <w:color w:val="D4D4D4"/>
           <w:sz w:val="21"/>
           <w:szCs w:val="21"/>
-          <w:lang w:eastAsia="pt-BR"/>
-        </w:rPr>
-      </w:pPr>
-      <w:r>
-        <w:rPr>
-          <w:rFonts w:ascii="Courier New" w:eastAsia="Times New Roman" w:hAnsi="Courier New" w:cs="Courier New"/>
-          <w:color w:val="D4D4D4"/>
-          <w:sz w:val="21"/>
-          <w:szCs w:val="21"/>
-          <w:lang w:eastAsia="pt-BR"/>
+          <w:lang w:val="en-US" w:eastAsia="pt-BR"/>
+        </w:rPr>
+      </w:pPr>
+      <w:r>
+        <w:rPr>
+          <w:rFonts w:ascii="Courier New" w:eastAsia="Times New Roman" w:hAnsi="Courier New" w:cs="Courier New"/>
+          <w:color w:val="D4D4D4"/>
+          <w:sz w:val="21"/>
+          <w:szCs w:val="21"/>
+          <w:lang w:val="en-US" w:eastAsia="pt-BR"/>
         </w:rPr>
         <w:t>                                    labels = labels</w:t>
       </w:r>
@@ -3979,7 +4438,7 @@
           <w:color w:val="DCDCDC"/>
           <w:sz w:val="21"/>
           <w:szCs w:val="21"/>
-          <w:lang w:eastAsia="pt-BR"/>
+          <w:lang w:val="en-US" w:eastAsia="pt-BR"/>
         </w:rPr>
         <w:t>,</w:t>
       </w:r>
@@ -3989,7 +4448,7 @@
           <w:color w:val="D4D4D4"/>
           <w:sz w:val="21"/>
           <w:szCs w:val="21"/>
-          <w:lang w:eastAsia="pt-BR"/>
+          <w:lang w:val="en-US" w:eastAsia="pt-BR"/>
         </w:rPr>
         <w:t> </w:t>
       </w:r>
@@ -4003,18 +4462,40 @@
           <w:color w:val="D4D4D4"/>
           <w:sz w:val="21"/>
           <w:szCs w:val="21"/>
-          <w:lang w:eastAsia="pt-BR"/>
-        </w:rPr>
-      </w:pPr>
-      <w:r>
-        <w:rPr>
-          <w:rFonts w:ascii="Courier New" w:eastAsia="Times New Roman" w:hAnsi="Courier New" w:cs="Courier New"/>
-          <w:color w:val="D4D4D4"/>
-          <w:sz w:val="21"/>
-          <w:szCs w:val="21"/>
-          <w:lang w:eastAsia="pt-BR"/>
-        </w:rPr>
-        <w:t>                                    include_lowest=</w:t>
+          <w:lang w:val="en-US" w:eastAsia="pt-BR"/>
+        </w:rPr>
+      </w:pPr>
+      <w:r>
+        <w:rPr>
+          <w:rFonts w:ascii="Courier New" w:eastAsia="Times New Roman" w:hAnsi="Courier New" w:cs="Courier New"/>
+          <w:color w:val="D4D4D4"/>
+          <w:sz w:val="21"/>
+          <w:szCs w:val="21"/>
+          <w:lang w:val="en-US" w:eastAsia="pt-BR"/>
+        </w:rPr>
+        <w:t>                                    </w:t>
+      </w:r>
+      <w:proofErr w:type="spellStart"/>
+      <w:r>
+        <w:rPr>
+          <w:rFonts w:ascii="Courier New" w:eastAsia="Times New Roman" w:hAnsi="Courier New" w:cs="Courier New"/>
+          <w:color w:val="D4D4D4"/>
+          <w:sz w:val="21"/>
+          <w:szCs w:val="21"/>
+          <w:lang w:val="en-US" w:eastAsia="pt-BR"/>
+        </w:rPr>
+        <w:t>include_lowest</w:t>
+      </w:r>
+      <w:proofErr w:type="spellEnd"/>
+      <w:r>
+        <w:rPr>
+          <w:rFonts w:ascii="Courier New" w:eastAsia="Times New Roman" w:hAnsi="Courier New" w:cs="Courier New"/>
+          <w:color w:val="D4D4D4"/>
+          <w:sz w:val="21"/>
+          <w:szCs w:val="21"/>
+          <w:lang w:val="en-US" w:eastAsia="pt-BR"/>
+        </w:rPr>
+        <w:t>=</w:t>
       </w:r>
       <w:r>
         <w:rPr>
@@ -4022,7 +4503,7 @@
           <w:color w:val="569CD6"/>
           <w:sz w:val="21"/>
           <w:szCs w:val="21"/>
-          <w:lang w:eastAsia="pt-BR"/>
+          <w:lang w:val="en-US" w:eastAsia="pt-BR"/>
         </w:rPr>
         <w:t>True</w:t>
       </w:r>
@@ -4032,7 +4513,7 @@
           <w:color w:val="DCDCDC"/>
           <w:sz w:val="21"/>
           <w:szCs w:val="21"/>
-          <w:lang w:eastAsia="pt-BR"/>
+          <w:lang w:val="en-US" w:eastAsia="pt-BR"/>
         </w:rPr>
         <w:t>))</w:t>
       </w:r>
@@ -4049,6 +4530,7 @@
           <w:lang w:eastAsia="pt-BR"/>
         </w:rPr>
       </w:pPr>
+      <w:proofErr w:type="spellStart"/>
       <w:r>
         <w:rPr>
           <w:rFonts w:ascii="Courier New" w:eastAsia="Times New Roman" w:hAnsi="Courier New" w:cs="Courier New"/>
@@ -4059,6 +4541,7 @@
         </w:rPr>
         <w:t>frequencia</w:t>
       </w:r>
+      <w:proofErr w:type="spellEnd"/>
     </w:p>
     <w:p>
       <w:pPr>
@@ -4073,6 +4556,7 @@
       <w:r>
         <w:rPr>
           <w:rFonts w:ascii="Times New Roman" w:hAnsi="Times New Roman" w:cs="Times New Roman"/>
+          <w:noProof/>
           <w:sz w:val="24"/>
           <w:szCs w:val="24"/>
         </w:rPr>
@@ -4157,19 +4641,20 @@
           <w:szCs w:val="21"/>
           <w:lang w:val="en-US" w:eastAsia="pt-BR"/>
         </w:rPr>
-        <w:t>percentual = pd.value_</w:t>
-      </w:r>
-      <w:proofErr w:type="gramStart"/>
-      <w:r>
-        <w:rPr>
-          <w:rFonts w:ascii="Courier New" w:eastAsia="Times New Roman" w:hAnsi="Courier New" w:cs="Courier New"/>
-          <w:color w:val="D4D4D4"/>
-          <w:sz w:val="21"/>
-          <w:szCs w:val="21"/>
-          <w:lang w:val="en-US" w:eastAsia="pt-BR"/>
-        </w:rPr>
-        <w:t>counts</w:t>
-      </w:r>
+        <w:t>percentual = </w:t>
+      </w:r>
+      <w:proofErr w:type="spellStart"/>
+      <w:r>
+        <w:rPr>
+          <w:rFonts w:ascii="Courier New" w:eastAsia="Times New Roman" w:hAnsi="Courier New" w:cs="Courier New"/>
+          <w:color w:val="D4D4D4"/>
+          <w:sz w:val="21"/>
+          <w:szCs w:val="21"/>
+          <w:lang w:val="en-US" w:eastAsia="pt-BR"/>
+        </w:rPr>
+        <w:t>pd.value_counts</w:t>
+      </w:r>
+      <w:proofErr w:type="spellEnd"/>
       <w:r>
         <w:rPr>
           <w:rFonts w:ascii="Courier New" w:eastAsia="Times New Roman" w:hAnsi="Courier New" w:cs="Courier New"/>
@@ -4180,7 +4665,7 @@
         </w:rPr>
         <w:t>(</w:t>
       </w:r>
-      <w:proofErr w:type="gramEnd"/>
+      <w:proofErr w:type="spellStart"/>
       <w:r>
         <w:rPr>
           <w:rFonts w:ascii="Courier New" w:eastAsia="Times New Roman" w:hAnsi="Courier New" w:cs="Courier New"/>
@@ -4191,6 +4676,7 @@
         </w:rPr>
         <w:t>pd.cut</w:t>
       </w:r>
+      <w:proofErr w:type="spellEnd"/>
       <w:r>
         <w:rPr>
           <w:rFonts w:ascii="Courier New" w:eastAsia="Times New Roman" w:hAnsi="Courier New" w:cs="Courier New"/>
@@ -4201,6 +4687,7 @@
         </w:rPr>
         <w:t>(</w:t>
       </w:r>
+      <w:proofErr w:type="spellStart"/>
       <w:r>
         <w:rPr>
           <w:rFonts w:ascii="Courier New" w:eastAsia="Times New Roman" w:hAnsi="Courier New" w:cs="Courier New"/>
@@ -4211,6 +4698,7 @@
         </w:rPr>
         <w:t>dados.Renda</w:t>
       </w:r>
+      <w:proofErr w:type="spellEnd"/>
       <w:r>
         <w:rPr>
           <w:rFonts w:ascii="Courier New" w:eastAsia="Times New Roman" w:hAnsi="Courier New" w:cs="Courier New"/>
@@ -4231,7 +4719,7 @@
           <w:color w:val="D4D4D4"/>
           <w:sz w:val="21"/>
           <w:szCs w:val="21"/>
-          <w:lang w:eastAsia="pt-BR"/>
+          <w:lang w:val="en-US" w:eastAsia="pt-BR"/>
         </w:rPr>
       </w:pPr>
       <w:r>
@@ -4250,7 +4738,7 @@
           <w:color w:val="D4D4D4"/>
           <w:sz w:val="21"/>
           <w:szCs w:val="21"/>
-          <w:lang w:eastAsia="pt-BR"/>
+          <w:lang w:val="en-US" w:eastAsia="pt-BR"/>
         </w:rPr>
         <w:t>bins = classes</w:t>
       </w:r>
@@ -4260,7 +4748,7 @@
           <w:color w:val="DCDCDC"/>
           <w:sz w:val="21"/>
           <w:szCs w:val="21"/>
-          <w:lang w:eastAsia="pt-BR"/>
+          <w:lang w:val="en-US" w:eastAsia="pt-BR"/>
         </w:rPr>
         <w:t>,</w:t>
       </w:r>
@@ -4274,16 +4762,16 @@
           <w:color w:val="D4D4D4"/>
           <w:sz w:val="21"/>
           <w:szCs w:val="21"/>
-          <w:lang w:eastAsia="pt-BR"/>
-        </w:rPr>
-      </w:pPr>
-      <w:r>
-        <w:rPr>
-          <w:rFonts w:ascii="Courier New" w:eastAsia="Times New Roman" w:hAnsi="Courier New" w:cs="Courier New"/>
-          <w:color w:val="D4D4D4"/>
-          <w:sz w:val="21"/>
-          <w:szCs w:val="21"/>
-          <w:lang w:eastAsia="pt-BR"/>
+          <w:lang w:val="en-US" w:eastAsia="pt-BR"/>
+        </w:rPr>
+      </w:pPr>
+      <w:r>
+        <w:rPr>
+          <w:rFonts w:ascii="Courier New" w:eastAsia="Times New Roman" w:hAnsi="Courier New" w:cs="Courier New"/>
+          <w:color w:val="D4D4D4"/>
+          <w:sz w:val="21"/>
+          <w:szCs w:val="21"/>
+          <w:lang w:val="en-US" w:eastAsia="pt-BR"/>
         </w:rPr>
         <w:t>                                    labels = labels</w:t>
       </w:r>
@@ -4293,7 +4781,7 @@
           <w:color w:val="DCDCDC"/>
           <w:sz w:val="21"/>
           <w:szCs w:val="21"/>
-          <w:lang w:eastAsia="pt-BR"/>
+          <w:lang w:val="en-US" w:eastAsia="pt-BR"/>
         </w:rPr>
         <w:t>,</w:t>
       </w:r>
@@ -4303,7 +4791,7 @@
           <w:color w:val="D4D4D4"/>
           <w:sz w:val="21"/>
           <w:szCs w:val="21"/>
-          <w:lang w:eastAsia="pt-BR"/>
+          <w:lang w:val="en-US" w:eastAsia="pt-BR"/>
         </w:rPr>
         <w:t> </w:t>
       </w:r>
@@ -4438,6 +4926,7 @@
       <w:r>
         <w:rPr>
           <w:rFonts w:ascii="Times New Roman" w:hAnsi="Times New Roman" w:cs="Times New Roman"/>
+          <w:noProof/>
           <w:sz w:val="24"/>
           <w:szCs w:val="24"/>
         </w:rPr>
@@ -4501,7 +4990,7 @@
         </w:rPr>
         <w:t xml:space="preserve">Criamos a tabela de frequência e porcentagem com </w:t>
       </w:r>
-      <w:proofErr w:type="gramStart"/>
+      <w:proofErr w:type="spellStart"/>
       <w:r>
         <w:rPr>
           <w:rFonts w:ascii="Times New Roman" w:hAnsi="Times New Roman" w:cs="Times New Roman"/>
@@ -4510,7 +4999,7 @@
         </w:rPr>
         <w:t>pd.DataFrame</w:t>
       </w:r>
-      <w:proofErr w:type="gramEnd"/>
+      <w:proofErr w:type="spellEnd"/>
       <w:r>
         <w:rPr>
           <w:rFonts w:ascii="Times New Roman" w:hAnsi="Times New Roman" w:cs="Times New Roman"/>
@@ -4540,20 +5029,8 @@
           <w:szCs w:val="21"/>
           <w:lang w:eastAsia="pt-BR"/>
         </w:rPr>
-        <w:t>dist_freq_quantitativas_personalizadas = </w:t>
-      </w:r>
-      <w:proofErr w:type="gramStart"/>
-      <w:r>
-        <w:rPr>
-          <w:rFonts w:ascii="Courier New" w:eastAsia="Times New Roman" w:hAnsi="Courier New" w:cs="Courier New"/>
-          <w:color w:val="D4D4D4"/>
-          <w:sz w:val="21"/>
-          <w:szCs w:val="21"/>
-          <w:lang w:eastAsia="pt-BR"/>
-        </w:rPr>
-        <w:t>pd.DataFrame</w:t>
-      </w:r>
-      <w:proofErr w:type="gramEnd"/>
+        <w:t>dist_freq_quantitativas_personalizadas = pd.DataFrame</w:t>
+      </w:r>
       <w:r>
         <w:rPr>
           <w:rFonts w:ascii="Courier New" w:eastAsia="Times New Roman" w:hAnsi="Courier New" w:cs="Courier New"/>
@@ -4680,6 +5157,7 @@
           <w:lang w:eastAsia="pt-BR"/>
         </w:rPr>
       </w:pPr>
+      <w:proofErr w:type="spellStart"/>
       <w:r>
         <w:rPr>
           <w:rFonts w:ascii="Courier New" w:eastAsia="Times New Roman" w:hAnsi="Courier New" w:cs="Courier New"/>
@@ -4690,6 +5168,7 @@
         </w:rPr>
         <w:t>dist_freq_quantitativas_personalizadas</w:t>
       </w:r>
+      <w:proofErr w:type="spellEnd"/>
     </w:p>
     <w:p>
       <w:pPr>
@@ -4704,6 +5183,7 @@
       <w:r>
         <w:rPr>
           <w:rFonts w:ascii="Times New Roman" w:hAnsi="Times New Roman" w:cs="Times New Roman"/>
+          <w:noProof/>
           <w:sz w:val="24"/>
           <w:szCs w:val="24"/>
         </w:rPr>
@@ -4765,7 +5245,43 @@
           <w:sz w:val="24"/>
           <w:szCs w:val="24"/>
         </w:rPr>
-        <w:t>E alteramos a ordem do index para crescente, ou seja, de A para baixo com o sorted_index(ascending=True):</w:t>
+        <w:t xml:space="preserve">E alteramos a ordem do index para crescente, ou seja, de A para baixo com o </w:t>
+      </w:r>
+      <w:proofErr w:type="spellStart"/>
+      <w:r>
+        <w:rPr>
+          <w:rFonts w:ascii="Times New Roman" w:hAnsi="Times New Roman" w:cs="Times New Roman"/>
+          <w:sz w:val="24"/>
+          <w:szCs w:val="24"/>
+        </w:rPr>
+        <w:t>sorted_index</w:t>
+      </w:r>
+      <w:proofErr w:type="spellEnd"/>
+      <w:r>
+        <w:rPr>
+          <w:rFonts w:ascii="Times New Roman" w:hAnsi="Times New Roman" w:cs="Times New Roman"/>
+          <w:sz w:val="24"/>
+          <w:szCs w:val="24"/>
+        </w:rPr>
+        <w:t>(</w:t>
+      </w:r>
+      <w:proofErr w:type="spellStart"/>
+      <w:r>
+        <w:rPr>
+          <w:rFonts w:ascii="Times New Roman" w:hAnsi="Times New Roman" w:cs="Times New Roman"/>
+          <w:sz w:val="24"/>
+          <w:szCs w:val="24"/>
+        </w:rPr>
+        <w:t>ascending</w:t>
+      </w:r>
+      <w:proofErr w:type="spellEnd"/>
+      <w:r>
+        <w:rPr>
+          <w:rFonts w:ascii="Times New Roman" w:hAnsi="Times New Roman" w:cs="Times New Roman"/>
+          <w:sz w:val="24"/>
+          <w:szCs w:val="24"/>
+        </w:rPr>
+        <w:t>=True):</w:t>
       </w:r>
     </w:p>
     <w:p>
@@ -4788,29 +5304,7 @@
           <w:szCs w:val="21"/>
           <w:lang w:eastAsia="pt-BR"/>
         </w:rPr>
-        <w:t>dist_freq_quantitativas_</w:t>
-      </w:r>
-      <w:proofErr w:type="gramStart"/>
-      <w:r>
-        <w:rPr>
-          <w:rFonts w:ascii="Courier New" w:eastAsia="Times New Roman" w:hAnsi="Courier New" w:cs="Courier New"/>
-          <w:color w:val="D4D4D4"/>
-          <w:sz w:val="21"/>
-          <w:szCs w:val="21"/>
-          <w:lang w:eastAsia="pt-BR"/>
-        </w:rPr>
-        <w:t>personalizadas.sort</w:t>
-      </w:r>
-      <w:proofErr w:type="gramEnd"/>
-      <w:r>
-        <w:rPr>
-          <w:rFonts w:ascii="Courier New" w:eastAsia="Times New Roman" w:hAnsi="Courier New" w:cs="Courier New"/>
-          <w:color w:val="D4D4D4"/>
-          <w:sz w:val="21"/>
-          <w:szCs w:val="21"/>
-          <w:lang w:eastAsia="pt-BR"/>
-        </w:rPr>
-        <w:t>_index</w:t>
+        <w:t>dist_freq_quantitativas_personalizadas.sort_index</w:t>
       </w:r>
       <w:r>
         <w:rPr>
@@ -4866,6 +5360,7 @@
       <w:r>
         <w:rPr>
           <w:rFonts w:ascii="Times New Roman" w:hAnsi="Times New Roman" w:cs="Times New Roman"/>
+          <w:noProof/>
           <w:sz w:val="24"/>
           <w:szCs w:val="24"/>
         </w:rPr>
@@ -4910,10 +5405,1353 @@
       <w:pPr>
         <w:pStyle w:val="PargrafodaLista"/>
         <w:numPr>
+          <w:ilvl w:val="1"/>
+          <w:numId w:val="1"/>
+        </w:numPr>
+        <w:spacing w:line="360" w:lineRule="auto"/>
+        <w:jc w:val="both"/>
+        <w:rPr>
+          <w:rFonts w:ascii="Times New Roman" w:hAnsi="Times New Roman" w:cs="Times New Roman"/>
+          <w:sz w:val="24"/>
+          <w:szCs w:val="24"/>
+        </w:rPr>
+      </w:pPr>
+      <w:r>
+        <w:rPr>
+          <w:rFonts w:ascii="Times New Roman" w:hAnsi="Times New Roman" w:cs="Times New Roman"/>
+          <w:sz w:val="24"/>
+          <w:szCs w:val="24"/>
+        </w:rPr>
+        <w:t xml:space="preserve"> </w:t>
+      </w:r>
+      <w:r>
+        <w:rPr>
+          <w:rFonts w:ascii="Times New Roman" w:hAnsi="Times New Roman" w:cs="Times New Roman"/>
+          <w:sz w:val="24"/>
+          <w:szCs w:val="24"/>
+        </w:rPr>
+        <w:t xml:space="preserve">Biblioteca </w:t>
+      </w:r>
+      <w:proofErr w:type="spellStart"/>
+      <w:r>
+        <w:rPr>
+          <w:rFonts w:ascii="Times New Roman" w:hAnsi="Times New Roman" w:cs="Times New Roman"/>
+          <w:sz w:val="24"/>
+          <w:szCs w:val="24"/>
+        </w:rPr>
+        <w:t>numpy</w:t>
+      </w:r>
+      <w:proofErr w:type="spellEnd"/>
+      <w:r>
+        <w:rPr>
+          <w:rFonts w:ascii="Times New Roman" w:hAnsi="Times New Roman" w:cs="Times New Roman"/>
+          <w:sz w:val="24"/>
+          <w:szCs w:val="24"/>
+        </w:rPr>
+        <w:t xml:space="preserve"> possuí diversas fórmulas matemáticas que podemos usar.</w:t>
+      </w:r>
+    </w:p>
+    <w:p>
+      <w:pPr>
+        <w:pStyle w:val="PargrafodaLista"/>
+        <w:numPr>
           <w:ilvl w:val="2"/>
           <w:numId w:val="1"/>
         </w:numPr>
         <w:spacing w:line="360" w:lineRule="auto"/>
+        <w:jc w:val="both"/>
+        <w:rPr>
+          <w:rFonts w:ascii="Times New Roman" w:hAnsi="Times New Roman" w:cs="Times New Roman"/>
+          <w:sz w:val="24"/>
+          <w:szCs w:val="24"/>
+        </w:rPr>
+      </w:pPr>
+      <w:r>
+        <w:rPr>
+          <w:rFonts w:ascii="Times New Roman" w:hAnsi="Times New Roman" w:cs="Times New Roman"/>
+          <w:sz w:val="24"/>
+          <w:szCs w:val="24"/>
+        </w:rPr>
+        <w:t xml:space="preserve">Com isso podemos fazer vários cálculos como log10 dentre vários outros, permitindo com que façamos </w:t>
+      </w:r>
+      <w:r>
+        <w:rPr>
+          <w:rFonts w:ascii="Times New Roman" w:hAnsi="Times New Roman" w:cs="Times New Roman"/>
+          <w:sz w:val="24"/>
+          <w:szCs w:val="24"/>
+        </w:rPr>
+        <w:t>cálculos</w:t>
+      </w:r>
+      <w:r>
+        <w:rPr>
+          <w:rFonts w:ascii="Times New Roman" w:hAnsi="Times New Roman" w:cs="Times New Roman"/>
+          <w:sz w:val="24"/>
+          <w:szCs w:val="24"/>
+        </w:rPr>
+        <w:t xml:space="preserve"> como tamanho de classes:</w:t>
+      </w:r>
+    </w:p>
+    <w:p>
+      <w:pPr>
+        <w:spacing w:line="360" w:lineRule="auto"/>
+        <w:jc w:val="center"/>
+        <w:rPr>
+          <w:rFonts w:ascii="Times New Roman" w:hAnsi="Times New Roman" w:cs="Times New Roman"/>
+          <w:sz w:val="24"/>
+          <w:szCs w:val="24"/>
+        </w:rPr>
+      </w:pPr>
+      <w:r>
+        <w:rPr>
+          <w:rFonts w:ascii="Times New Roman" w:hAnsi="Times New Roman" w:cs="Times New Roman"/>
+          <w:sz w:val="24"/>
+          <w:szCs w:val="24"/>
+        </w:rPr>
+        <w:lastRenderedPageBreak/>
+        <w:drawing>
+          <wp:inline distT="0" distB="0" distL="0" distR="0" wp14:anchorId="79CA5F74" wp14:editId="0DB9CF7E">
+            <wp:extent cx="1685925" cy="598861"/>
+            <wp:effectExtent l="0" t="0" r="0" b="0"/>
+            <wp:docPr id="12" name="Imagem 12"/>
+            <wp:cNvGraphicFramePr>
+              <a:graphicFrameLocks xmlns:a="http://schemas.openxmlformats.org/drawingml/2006/main" noChangeAspect="1"/>
+            </wp:cNvGraphicFramePr>
+            <a:graphic xmlns:a="http://schemas.openxmlformats.org/drawingml/2006/main">
+              <a:graphicData uri="http://schemas.openxmlformats.org/drawingml/2006/picture">
+                <pic:pic xmlns:pic="http://schemas.openxmlformats.org/drawingml/2006/picture">
+                  <pic:nvPicPr>
+                    <pic:cNvPr id="1" name=""/>
+                    <pic:cNvPicPr/>
+                  </pic:nvPicPr>
+                  <pic:blipFill>
+                    <a:blip r:embed="rId17"/>
+                    <a:stretch>
+                      <a:fillRect/>
+                    </a:stretch>
+                  </pic:blipFill>
+                  <pic:spPr>
+                    <a:xfrm>
+                      <a:off x="0" y="0"/>
+                      <a:ext cx="1686877" cy="599199"/>
+                    </a:xfrm>
+                    <a:prstGeom prst="rect">
+                      <a:avLst/>
+                    </a:prstGeom>
+                  </pic:spPr>
+                </pic:pic>
+              </a:graphicData>
+            </a:graphic>
+          </wp:inline>
+        </w:drawing>
+      </w:r>
+    </w:p>
+    <w:p>
+      <w:pPr>
+        <w:pStyle w:val="PargrafodaLista"/>
+        <w:numPr>
+          <w:ilvl w:val="3"/>
+          <w:numId w:val="1"/>
+        </w:numPr>
+        <w:spacing w:line="360" w:lineRule="auto"/>
+        <w:jc w:val="both"/>
+        <w:rPr>
+          <w:rFonts w:ascii="Times New Roman" w:hAnsi="Times New Roman" w:cs="Times New Roman"/>
+          <w:sz w:val="24"/>
+          <w:szCs w:val="24"/>
+        </w:rPr>
+      </w:pPr>
+      <w:r>
+        <w:rPr>
+          <w:rFonts w:ascii="Times New Roman" w:hAnsi="Times New Roman" w:cs="Times New Roman"/>
+          <w:sz w:val="24"/>
+          <w:szCs w:val="24"/>
+        </w:rPr>
+        <w:t xml:space="preserve"> N = valor de linhas do nosso </w:t>
+      </w:r>
+      <w:proofErr w:type="spellStart"/>
+      <w:r>
+        <w:rPr>
+          <w:rFonts w:ascii="Times New Roman" w:hAnsi="Times New Roman" w:cs="Times New Roman"/>
+          <w:sz w:val="24"/>
+          <w:szCs w:val="24"/>
+        </w:rPr>
+        <w:t>df</w:t>
+      </w:r>
+      <w:proofErr w:type="spellEnd"/>
+      <w:r>
+        <w:rPr>
+          <w:rFonts w:ascii="Times New Roman" w:hAnsi="Times New Roman" w:cs="Times New Roman"/>
+          <w:sz w:val="24"/>
+          <w:szCs w:val="24"/>
+        </w:rPr>
+        <w:t xml:space="preserve">. Basta atribuir o </w:t>
+      </w:r>
+      <w:proofErr w:type="spellStart"/>
+      <w:r>
+        <w:rPr>
+          <w:rFonts w:ascii="Times New Roman" w:hAnsi="Times New Roman" w:cs="Times New Roman"/>
+          <w:sz w:val="24"/>
+          <w:szCs w:val="24"/>
+        </w:rPr>
+        <w:t>df.shape</w:t>
+      </w:r>
+      <w:proofErr w:type="spellEnd"/>
+      <w:r>
+        <w:rPr>
+          <w:rFonts w:ascii="Times New Roman" w:hAnsi="Times New Roman" w:cs="Times New Roman"/>
+          <w:sz w:val="24"/>
+          <w:szCs w:val="24"/>
+        </w:rPr>
+        <w:t>[0] em n.</w:t>
+      </w:r>
+    </w:p>
+    <w:p>
+      <w:pPr>
+        <w:pStyle w:val="PargrafodaLista"/>
+        <w:numPr>
+          <w:ilvl w:val="2"/>
+          <w:numId w:val="1"/>
+        </w:numPr>
+        <w:spacing w:line="360" w:lineRule="auto"/>
+        <w:jc w:val="both"/>
+        <w:rPr>
+          <w:rFonts w:ascii="Times New Roman" w:hAnsi="Times New Roman" w:cs="Times New Roman"/>
+          <w:sz w:val="24"/>
+          <w:szCs w:val="24"/>
+        </w:rPr>
+      </w:pPr>
+      <w:r>
+        <w:rPr>
+          <w:rFonts w:ascii="Times New Roman" w:hAnsi="Times New Roman" w:cs="Times New Roman"/>
+          <w:sz w:val="24"/>
+          <w:szCs w:val="24"/>
+        </w:rPr>
+        <w:t>Tendo a fórmula nós podemos executar a conta:</w:t>
+      </w:r>
+    </w:p>
+    <w:p>
+      <w:pPr>
+        <w:shd w:val="clear" w:color="auto" w:fill="1E1E1E"/>
+        <w:spacing w:after="0" w:line="285" w:lineRule="atLeast"/>
+        <w:rPr>
+          <w:rFonts w:ascii="Courier New" w:eastAsia="Times New Roman" w:hAnsi="Courier New" w:cs="Courier New"/>
+          <w:color w:val="D4D4D4"/>
+          <w:sz w:val="21"/>
+          <w:szCs w:val="21"/>
+          <w:lang w:eastAsia="pt-BR"/>
+        </w:rPr>
+      </w:pPr>
+      <w:r>
+        <w:rPr>
+          <w:rFonts w:ascii="Courier New" w:eastAsia="Times New Roman" w:hAnsi="Courier New" w:cs="Courier New"/>
+          <w:color w:val="D4D4D4"/>
+          <w:sz w:val="21"/>
+          <w:szCs w:val="21"/>
+          <w:lang w:eastAsia="pt-BR"/>
+        </w:rPr>
+        <w:t>n = </w:t>
+      </w:r>
+      <w:proofErr w:type="spellStart"/>
+      <w:r>
+        <w:rPr>
+          <w:rFonts w:ascii="Courier New" w:eastAsia="Times New Roman" w:hAnsi="Courier New" w:cs="Courier New"/>
+          <w:color w:val="D4D4D4"/>
+          <w:sz w:val="21"/>
+          <w:szCs w:val="21"/>
+          <w:lang w:eastAsia="pt-BR"/>
+        </w:rPr>
+        <w:t>dados.shape</w:t>
+      </w:r>
+      <w:proofErr w:type="spellEnd"/>
+      <w:r>
+        <w:rPr>
+          <w:rFonts w:ascii="Courier New" w:eastAsia="Times New Roman" w:hAnsi="Courier New" w:cs="Courier New"/>
+          <w:color w:val="DCDCDC"/>
+          <w:sz w:val="21"/>
+          <w:szCs w:val="21"/>
+          <w:lang w:eastAsia="pt-BR"/>
+        </w:rPr>
+        <w:t>[</w:t>
+      </w:r>
+      <w:r>
+        <w:rPr>
+          <w:rFonts w:ascii="Courier New" w:eastAsia="Times New Roman" w:hAnsi="Courier New" w:cs="Courier New"/>
+          <w:color w:val="B5CEA8"/>
+          <w:sz w:val="21"/>
+          <w:szCs w:val="21"/>
+          <w:lang w:eastAsia="pt-BR"/>
+        </w:rPr>
+        <w:t>0</w:t>
+      </w:r>
+      <w:r>
+        <w:rPr>
+          <w:rFonts w:ascii="Courier New" w:eastAsia="Times New Roman" w:hAnsi="Courier New" w:cs="Courier New"/>
+          <w:color w:val="DCDCDC"/>
+          <w:sz w:val="21"/>
+          <w:szCs w:val="21"/>
+          <w:lang w:eastAsia="pt-BR"/>
+        </w:rPr>
+        <w:t>]</w:t>
+      </w:r>
+    </w:p>
+    <w:p>
+      <w:pPr>
+        <w:shd w:val="clear" w:color="auto" w:fill="1E1E1E"/>
+        <w:spacing w:after="0" w:line="285" w:lineRule="atLeast"/>
+        <w:rPr>
+          <w:rFonts w:ascii="Courier New" w:eastAsia="Times New Roman" w:hAnsi="Courier New" w:cs="Courier New"/>
+          <w:color w:val="D4D4D4"/>
+          <w:sz w:val="21"/>
+          <w:szCs w:val="21"/>
+          <w:lang w:eastAsia="pt-BR"/>
+        </w:rPr>
+      </w:pPr>
+      <w:r>
+        <w:rPr>
+          <w:rFonts w:ascii="Courier New" w:eastAsia="Times New Roman" w:hAnsi="Courier New" w:cs="Courier New"/>
+          <w:color w:val="D4D4D4"/>
+          <w:sz w:val="21"/>
+          <w:szCs w:val="21"/>
+          <w:lang w:eastAsia="pt-BR"/>
+        </w:rPr>
+        <w:t>k = </w:t>
+      </w:r>
+      <w:r>
+        <w:rPr>
+          <w:rFonts w:ascii="Courier New" w:eastAsia="Times New Roman" w:hAnsi="Courier New" w:cs="Courier New"/>
+          <w:color w:val="B5CEA8"/>
+          <w:sz w:val="21"/>
+          <w:szCs w:val="21"/>
+          <w:lang w:eastAsia="pt-BR"/>
+        </w:rPr>
+        <w:t>1</w:t>
+      </w:r>
+      <w:r>
+        <w:rPr>
+          <w:rFonts w:ascii="Courier New" w:eastAsia="Times New Roman" w:hAnsi="Courier New" w:cs="Courier New"/>
+          <w:color w:val="D4D4D4"/>
+          <w:sz w:val="21"/>
+          <w:szCs w:val="21"/>
+          <w:lang w:eastAsia="pt-BR"/>
+        </w:rPr>
+        <w:t> + </w:t>
+      </w:r>
+      <w:r>
+        <w:rPr>
+          <w:rFonts w:ascii="Courier New" w:eastAsia="Times New Roman" w:hAnsi="Courier New" w:cs="Courier New"/>
+          <w:color w:val="DCDCDC"/>
+          <w:sz w:val="21"/>
+          <w:szCs w:val="21"/>
+          <w:lang w:eastAsia="pt-BR"/>
+        </w:rPr>
+        <w:t>(</w:t>
+      </w:r>
+      <w:r>
+        <w:rPr>
+          <w:rFonts w:ascii="Courier New" w:eastAsia="Times New Roman" w:hAnsi="Courier New" w:cs="Courier New"/>
+          <w:color w:val="B5CEA8"/>
+          <w:sz w:val="21"/>
+          <w:szCs w:val="21"/>
+          <w:lang w:eastAsia="pt-BR"/>
+        </w:rPr>
+        <w:t>10</w:t>
+      </w:r>
+      <w:r>
+        <w:rPr>
+          <w:rFonts w:ascii="Courier New" w:eastAsia="Times New Roman" w:hAnsi="Courier New" w:cs="Courier New"/>
+          <w:color w:val="D4D4D4"/>
+          <w:sz w:val="21"/>
+          <w:szCs w:val="21"/>
+          <w:lang w:eastAsia="pt-BR"/>
+        </w:rPr>
+        <w:t>/</w:t>
+      </w:r>
+      <w:r>
+        <w:rPr>
+          <w:rFonts w:ascii="Courier New" w:eastAsia="Times New Roman" w:hAnsi="Courier New" w:cs="Courier New"/>
+          <w:color w:val="B5CEA8"/>
+          <w:sz w:val="21"/>
+          <w:szCs w:val="21"/>
+          <w:lang w:eastAsia="pt-BR"/>
+        </w:rPr>
+        <w:t>3</w:t>
+      </w:r>
+      <w:r>
+        <w:rPr>
+          <w:rFonts w:ascii="Courier New" w:eastAsia="Times New Roman" w:hAnsi="Courier New" w:cs="Courier New"/>
+          <w:color w:val="DCDCDC"/>
+          <w:sz w:val="21"/>
+          <w:szCs w:val="21"/>
+          <w:lang w:eastAsia="pt-BR"/>
+        </w:rPr>
+        <w:t>)</w:t>
+      </w:r>
+      <w:r>
+        <w:rPr>
+          <w:rFonts w:ascii="Courier New" w:eastAsia="Times New Roman" w:hAnsi="Courier New" w:cs="Courier New"/>
+          <w:color w:val="D4D4D4"/>
+          <w:sz w:val="21"/>
+          <w:szCs w:val="21"/>
+          <w:lang w:eastAsia="pt-BR"/>
+        </w:rPr>
+        <w:t> * np.log10</w:t>
+      </w:r>
+      <w:r>
+        <w:rPr>
+          <w:rFonts w:ascii="Courier New" w:eastAsia="Times New Roman" w:hAnsi="Courier New" w:cs="Courier New"/>
+          <w:color w:val="DCDCDC"/>
+          <w:sz w:val="21"/>
+          <w:szCs w:val="21"/>
+          <w:lang w:eastAsia="pt-BR"/>
+        </w:rPr>
+        <w:t>(</w:t>
+      </w:r>
+      <w:r>
+        <w:rPr>
+          <w:rFonts w:ascii="Courier New" w:eastAsia="Times New Roman" w:hAnsi="Courier New" w:cs="Courier New"/>
+          <w:color w:val="D4D4D4"/>
+          <w:sz w:val="21"/>
+          <w:szCs w:val="21"/>
+          <w:lang w:eastAsia="pt-BR"/>
+        </w:rPr>
+        <w:t>n</w:t>
+      </w:r>
+      <w:r>
+        <w:rPr>
+          <w:rFonts w:ascii="Courier New" w:eastAsia="Times New Roman" w:hAnsi="Courier New" w:cs="Courier New"/>
+          <w:color w:val="DCDCDC"/>
+          <w:sz w:val="21"/>
+          <w:szCs w:val="21"/>
+          <w:lang w:eastAsia="pt-BR"/>
+        </w:rPr>
+        <w:t>)</w:t>
+      </w:r>
+    </w:p>
+    <w:p>
+      <w:pPr>
+        <w:shd w:val="clear" w:color="auto" w:fill="1E1E1E"/>
+        <w:spacing w:after="0" w:line="285" w:lineRule="atLeast"/>
+        <w:rPr>
+          <w:rFonts w:ascii="Courier New" w:eastAsia="Times New Roman" w:hAnsi="Courier New" w:cs="Courier New"/>
+          <w:color w:val="D4D4D4"/>
+          <w:sz w:val="21"/>
+          <w:szCs w:val="21"/>
+          <w:lang w:eastAsia="pt-BR"/>
+        </w:rPr>
+      </w:pPr>
+      <w:r>
+        <w:rPr>
+          <w:rFonts w:ascii="Courier New" w:eastAsia="Times New Roman" w:hAnsi="Courier New" w:cs="Courier New"/>
+          <w:color w:val="D4D4D4"/>
+          <w:sz w:val="21"/>
+          <w:szCs w:val="21"/>
+          <w:lang w:eastAsia="pt-BR"/>
+        </w:rPr>
+        <w:t>k = </w:t>
+      </w:r>
+      <w:proofErr w:type="spellStart"/>
+      <w:r>
+        <w:rPr>
+          <w:rFonts w:ascii="Courier New" w:eastAsia="Times New Roman" w:hAnsi="Courier New" w:cs="Courier New"/>
+          <w:color w:val="4EC9B0"/>
+          <w:sz w:val="21"/>
+          <w:szCs w:val="21"/>
+          <w:lang w:eastAsia="pt-BR"/>
+        </w:rPr>
+        <w:t>int</w:t>
+      </w:r>
+      <w:proofErr w:type="spellEnd"/>
+      <w:r>
+        <w:rPr>
+          <w:rFonts w:ascii="Courier New" w:eastAsia="Times New Roman" w:hAnsi="Courier New" w:cs="Courier New"/>
+          <w:color w:val="DCDCDC"/>
+          <w:sz w:val="21"/>
+          <w:szCs w:val="21"/>
+          <w:lang w:eastAsia="pt-BR"/>
+        </w:rPr>
+        <w:t>(</w:t>
+      </w:r>
+      <w:proofErr w:type="spellStart"/>
+      <w:r>
+        <w:rPr>
+          <w:rFonts w:ascii="Courier New" w:eastAsia="Times New Roman" w:hAnsi="Courier New" w:cs="Courier New"/>
+          <w:color w:val="D4D4D4"/>
+          <w:sz w:val="21"/>
+          <w:szCs w:val="21"/>
+          <w:lang w:eastAsia="pt-BR"/>
+        </w:rPr>
+        <w:t>k.</w:t>
+      </w:r>
+      <w:r>
+        <w:rPr>
+          <w:rFonts w:ascii="Courier New" w:eastAsia="Times New Roman" w:hAnsi="Courier New" w:cs="Courier New"/>
+          <w:color w:val="DCDCAA"/>
+          <w:sz w:val="21"/>
+          <w:szCs w:val="21"/>
+          <w:lang w:eastAsia="pt-BR"/>
+        </w:rPr>
+        <w:t>round</w:t>
+      </w:r>
+      <w:proofErr w:type="spellEnd"/>
+      <w:r>
+        <w:rPr>
+          <w:rFonts w:ascii="Courier New" w:eastAsia="Times New Roman" w:hAnsi="Courier New" w:cs="Courier New"/>
+          <w:color w:val="DCDCDC"/>
+          <w:sz w:val="21"/>
+          <w:szCs w:val="21"/>
+          <w:lang w:eastAsia="pt-BR"/>
+        </w:rPr>
+        <w:t>(</w:t>
+      </w:r>
+      <w:r>
+        <w:rPr>
+          <w:rFonts w:ascii="Courier New" w:eastAsia="Times New Roman" w:hAnsi="Courier New" w:cs="Courier New"/>
+          <w:color w:val="B5CEA8"/>
+          <w:sz w:val="21"/>
+          <w:szCs w:val="21"/>
+          <w:lang w:eastAsia="pt-BR"/>
+        </w:rPr>
+        <w:t>0</w:t>
+      </w:r>
+      <w:r>
+        <w:rPr>
+          <w:rFonts w:ascii="Courier New" w:eastAsia="Times New Roman" w:hAnsi="Courier New" w:cs="Courier New"/>
+          <w:color w:val="DCDCDC"/>
+          <w:sz w:val="21"/>
+          <w:szCs w:val="21"/>
+          <w:lang w:eastAsia="pt-BR"/>
+        </w:rPr>
+        <w:t>))</w:t>
+      </w:r>
+    </w:p>
+    <w:p>
+      <w:pPr>
+        <w:pStyle w:val="PargrafodaLista"/>
+        <w:numPr>
+          <w:ilvl w:val="3"/>
+          <w:numId w:val="1"/>
+        </w:numPr>
+        <w:spacing w:before="240" w:line="360" w:lineRule="auto"/>
+        <w:jc w:val="both"/>
+        <w:rPr>
+          <w:rFonts w:ascii="Times New Roman" w:hAnsi="Times New Roman" w:cs="Times New Roman"/>
+          <w:sz w:val="24"/>
+          <w:szCs w:val="24"/>
+        </w:rPr>
+      </w:pPr>
+      <w:r>
+        <w:rPr>
+          <w:rFonts w:ascii="Times New Roman" w:hAnsi="Times New Roman" w:cs="Times New Roman"/>
+          <w:sz w:val="24"/>
+          <w:szCs w:val="24"/>
+        </w:rPr>
+        <w:t xml:space="preserve"> Arredondamos porque não tem como fazer 17.26.... classes, apenas números inteiros.</w:t>
+      </w:r>
+    </w:p>
+    <w:p>
+      <w:pPr>
+        <w:pStyle w:val="PargrafodaLista"/>
+        <w:numPr>
+          <w:ilvl w:val="2"/>
+          <w:numId w:val="1"/>
+        </w:numPr>
+        <w:spacing w:before="240" w:line="360" w:lineRule="auto"/>
+        <w:jc w:val="both"/>
+        <w:rPr>
+          <w:rFonts w:ascii="Times New Roman" w:hAnsi="Times New Roman" w:cs="Times New Roman"/>
+          <w:sz w:val="24"/>
+          <w:szCs w:val="24"/>
+        </w:rPr>
+      </w:pPr>
+      <w:r>
+        <w:rPr>
+          <w:rFonts w:ascii="Times New Roman" w:hAnsi="Times New Roman" w:cs="Times New Roman"/>
+          <w:sz w:val="24"/>
+          <w:szCs w:val="24"/>
+        </w:rPr>
+        <w:t xml:space="preserve">Com isso podemos fazer um </w:t>
+      </w:r>
+      <w:proofErr w:type="spellStart"/>
+      <w:r>
+        <w:rPr>
+          <w:rFonts w:ascii="Times New Roman" w:hAnsi="Times New Roman" w:cs="Times New Roman"/>
+          <w:sz w:val="24"/>
+          <w:szCs w:val="24"/>
+        </w:rPr>
+        <w:t>cut</w:t>
+      </w:r>
+      <w:proofErr w:type="spellEnd"/>
+      <w:r>
+        <w:rPr>
+          <w:rFonts w:ascii="Times New Roman" w:hAnsi="Times New Roman" w:cs="Times New Roman"/>
+          <w:sz w:val="24"/>
+          <w:szCs w:val="24"/>
+        </w:rPr>
+        <w:t xml:space="preserve"> passando k como as </w:t>
+      </w:r>
+      <w:proofErr w:type="spellStart"/>
+      <w:r>
+        <w:rPr>
+          <w:rFonts w:ascii="Times New Roman" w:hAnsi="Times New Roman" w:cs="Times New Roman"/>
+          <w:sz w:val="24"/>
+          <w:szCs w:val="24"/>
+        </w:rPr>
+        <w:t>bins</w:t>
+      </w:r>
+      <w:proofErr w:type="spellEnd"/>
+      <w:r>
+        <w:rPr>
+          <w:rFonts w:ascii="Times New Roman" w:hAnsi="Times New Roman" w:cs="Times New Roman"/>
+          <w:sz w:val="24"/>
+          <w:szCs w:val="24"/>
+        </w:rPr>
+        <w:t xml:space="preserve"> para ter essa classe de amplitude fixa. De resto, a criação da frequência é a mesma:</w:t>
+      </w:r>
+    </w:p>
+    <w:p>
+      <w:pPr>
+        <w:shd w:val="clear" w:color="auto" w:fill="1E1E1E"/>
+        <w:spacing w:after="0" w:line="276" w:lineRule="auto"/>
+        <w:rPr>
+          <w:rFonts w:ascii="Courier New" w:eastAsia="Times New Roman" w:hAnsi="Courier New" w:cs="Courier New"/>
+          <w:color w:val="D4D4D4"/>
+          <w:sz w:val="21"/>
+          <w:szCs w:val="21"/>
+          <w:lang w:val="en-US" w:eastAsia="pt-BR"/>
+        </w:rPr>
+      </w:pPr>
+      <w:r>
+        <w:rPr>
+          <w:rFonts w:ascii="Courier New" w:eastAsia="Times New Roman" w:hAnsi="Courier New" w:cs="Courier New"/>
+          <w:color w:val="D4D4D4"/>
+          <w:sz w:val="21"/>
+          <w:szCs w:val="21"/>
+          <w:lang w:val="en-US" w:eastAsia="pt-BR"/>
+        </w:rPr>
+        <w:t>frequencia = pd.value_counts</w:t>
+      </w:r>
+      <w:r>
+        <w:rPr>
+          <w:rFonts w:ascii="Courier New" w:eastAsia="Times New Roman" w:hAnsi="Courier New" w:cs="Courier New"/>
+          <w:color w:val="DCDCDC"/>
+          <w:sz w:val="21"/>
+          <w:szCs w:val="21"/>
+          <w:lang w:val="en-US" w:eastAsia="pt-BR"/>
+        </w:rPr>
+        <w:t>(</w:t>
+      </w:r>
+      <w:r>
+        <w:rPr>
+          <w:rFonts w:ascii="Courier New" w:eastAsia="Times New Roman" w:hAnsi="Courier New" w:cs="Courier New"/>
+          <w:color w:val="D4D4D4"/>
+          <w:sz w:val="21"/>
+          <w:szCs w:val="21"/>
+          <w:lang w:val="en-US" w:eastAsia="pt-BR"/>
+        </w:rPr>
+        <w:t>pd.cut</w:t>
+      </w:r>
+      <w:r>
+        <w:rPr>
+          <w:rFonts w:ascii="Courier New" w:eastAsia="Times New Roman" w:hAnsi="Courier New" w:cs="Courier New"/>
+          <w:color w:val="DCDCDC"/>
+          <w:sz w:val="21"/>
+          <w:szCs w:val="21"/>
+          <w:lang w:val="en-US" w:eastAsia="pt-BR"/>
+        </w:rPr>
+        <w:t>(</w:t>
+      </w:r>
+      <w:r>
+        <w:rPr>
+          <w:rFonts w:ascii="Courier New" w:eastAsia="Times New Roman" w:hAnsi="Courier New" w:cs="Courier New"/>
+          <w:color w:val="D4D4D4"/>
+          <w:sz w:val="21"/>
+          <w:szCs w:val="21"/>
+          <w:lang w:val="en-US" w:eastAsia="pt-BR"/>
+        </w:rPr>
+        <w:t>x = dados.Renda</w:t>
+      </w:r>
+      <w:r>
+        <w:rPr>
+          <w:rFonts w:ascii="Courier New" w:eastAsia="Times New Roman" w:hAnsi="Courier New" w:cs="Courier New"/>
+          <w:color w:val="DCDCDC"/>
+          <w:sz w:val="21"/>
+          <w:szCs w:val="21"/>
+          <w:lang w:val="en-US" w:eastAsia="pt-BR"/>
+        </w:rPr>
+        <w:t>,</w:t>
+      </w:r>
+      <w:r>
+        <w:rPr>
+          <w:rFonts w:ascii="Courier New" w:eastAsia="Times New Roman" w:hAnsi="Courier New" w:cs="Courier New"/>
+          <w:color w:val="D4D4D4"/>
+          <w:sz w:val="21"/>
+          <w:szCs w:val="21"/>
+          <w:lang w:val="en-US" w:eastAsia="pt-BR"/>
+        </w:rPr>
+        <w:t> bins = k</w:t>
+      </w:r>
+      <w:r>
+        <w:rPr>
+          <w:rFonts w:ascii="Courier New" w:eastAsia="Times New Roman" w:hAnsi="Courier New" w:cs="Courier New"/>
+          <w:color w:val="DCDCDC"/>
+          <w:sz w:val="21"/>
+          <w:szCs w:val="21"/>
+          <w:lang w:val="en-US" w:eastAsia="pt-BR"/>
+        </w:rPr>
+        <w:t>,</w:t>
+      </w:r>
+      <w:r>
+        <w:rPr>
+          <w:rFonts w:ascii="Courier New" w:eastAsia="Times New Roman" w:hAnsi="Courier New" w:cs="Courier New"/>
+          <w:color w:val="D4D4D4"/>
+          <w:sz w:val="21"/>
+          <w:szCs w:val="21"/>
+          <w:lang w:val="en-US" w:eastAsia="pt-BR"/>
+        </w:rPr>
+        <w:t> include_lowest = </w:t>
+      </w:r>
+      <w:r>
+        <w:rPr>
+          <w:rFonts w:ascii="Courier New" w:eastAsia="Times New Roman" w:hAnsi="Courier New" w:cs="Courier New"/>
+          <w:color w:val="569CD6"/>
+          <w:sz w:val="21"/>
+          <w:szCs w:val="21"/>
+          <w:lang w:val="en-US" w:eastAsia="pt-BR"/>
+        </w:rPr>
+        <w:t>True</w:t>
+      </w:r>
+      <w:r>
+        <w:rPr>
+          <w:rFonts w:ascii="Courier New" w:eastAsia="Times New Roman" w:hAnsi="Courier New" w:cs="Courier New"/>
+          <w:color w:val="DCDCDC"/>
+          <w:sz w:val="21"/>
+          <w:szCs w:val="21"/>
+          <w:lang w:val="en-US" w:eastAsia="pt-BR"/>
+        </w:rPr>
+        <w:t>),</w:t>
+      </w:r>
+      <w:r>
+        <w:rPr>
+          <w:rFonts w:ascii="Courier New" w:eastAsia="Times New Roman" w:hAnsi="Courier New" w:cs="Courier New"/>
+          <w:color w:val="D4D4D4"/>
+          <w:sz w:val="21"/>
+          <w:szCs w:val="21"/>
+          <w:lang w:val="en-US" w:eastAsia="pt-BR"/>
+        </w:rPr>
+        <w:t> sort = </w:t>
+      </w:r>
+      <w:r>
+        <w:rPr>
+          <w:rFonts w:ascii="Courier New" w:eastAsia="Times New Roman" w:hAnsi="Courier New" w:cs="Courier New"/>
+          <w:color w:val="569CD6"/>
+          <w:sz w:val="21"/>
+          <w:szCs w:val="21"/>
+          <w:lang w:val="en-US" w:eastAsia="pt-BR"/>
+        </w:rPr>
+        <w:t>False</w:t>
+      </w:r>
+      <w:r>
+        <w:rPr>
+          <w:rFonts w:ascii="Courier New" w:eastAsia="Times New Roman" w:hAnsi="Courier New" w:cs="Courier New"/>
+          <w:color w:val="DCDCDC"/>
+          <w:sz w:val="21"/>
+          <w:szCs w:val="21"/>
+          <w:lang w:val="en-US" w:eastAsia="pt-BR"/>
+        </w:rPr>
+        <w:t>)</w:t>
+      </w:r>
+    </w:p>
+    <w:p>
+      <w:pPr>
+        <w:shd w:val="clear" w:color="auto" w:fill="1E1E1E"/>
+        <w:spacing w:line="285" w:lineRule="atLeast"/>
+        <w:rPr>
+          <w:rFonts w:ascii="Courier New" w:eastAsia="Times New Roman" w:hAnsi="Courier New" w:cs="Courier New"/>
+          <w:color w:val="D4D4D4"/>
+          <w:sz w:val="21"/>
+          <w:szCs w:val="21"/>
+          <w:lang w:eastAsia="pt-BR"/>
+        </w:rPr>
+      </w:pPr>
+      <w:proofErr w:type="spellStart"/>
+      <w:r>
+        <w:rPr>
+          <w:rFonts w:ascii="Courier New" w:eastAsia="Times New Roman" w:hAnsi="Courier New" w:cs="Courier New"/>
+          <w:color w:val="D4D4D4"/>
+          <w:sz w:val="21"/>
+          <w:szCs w:val="21"/>
+          <w:lang w:eastAsia="pt-BR"/>
+        </w:rPr>
+        <w:t>frequencia</w:t>
+      </w:r>
+      <w:proofErr w:type="spellEnd"/>
+    </w:p>
+    <w:p>
+      <w:pPr>
+        <w:spacing w:before="240" w:line="360" w:lineRule="auto"/>
+        <w:jc w:val="center"/>
+        <w:rPr>
+          <w:rFonts w:ascii="Times New Roman" w:hAnsi="Times New Roman" w:cs="Times New Roman"/>
+          <w:sz w:val="24"/>
+          <w:szCs w:val="24"/>
+        </w:rPr>
+      </w:pPr>
+      <w:r>
+        <w:rPr>
+          <w:rFonts w:ascii="Times New Roman" w:hAnsi="Times New Roman" w:cs="Times New Roman"/>
+          <w:sz w:val="24"/>
+          <w:szCs w:val="24"/>
+        </w:rPr>
+        <w:drawing>
+          <wp:inline distT="0" distB="0" distL="0" distR="0" wp14:anchorId="6D41DDA5" wp14:editId="149489D9">
+            <wp:extent cx="1802202" cy="2076450"/>
+            <wp:effectExtent l="0" t="0" r="7620" b="0"/>
+            <wp:docPr id="13" name="Imagem 13"/>
+            <wp:cNvGraphicFramePr>
+              <a:graphicFrameLocks xmlns:a="http://schemas.openxmlformats.org/drawingml/2006/main" noChangeAspect="1"/>
+            </wp:cNvGraphicFramePr>
+            <a:graphic xmlns:a="http://schemas.openxmlformats.org/drawingml/2006/main">
+              <a:graphicData uri="http://schemas.openxmlformats.org/drawingml/2006/picture">
+                <pic:pic xmlns:pic="http://schemas.openxmlformats.org/drawingml/2006/picture">
+                  <pic:nvPicPr>
+                    <pic:cNvPr id="1" name=""/>
+                    <pic:cNvPicPr/>
+                  </pic:nvPicPr>
+                  <pic:blipFill>
+                    <a:blip r:embed="rId18"/>
+                    <a:stretch>
+                      <a:fillRect/>
+                    </a:stretch>
+                  </pic:blipFill>
+                  <pic:spPr>
+                    <a:xfrm>
+                      <a:off x="0" y="0"/>
+                      <a:ext cx="1805007" cy="2079682"/>
+                    </a:xfrm>
+                    <a:prstGeom prst="rect">
+                      <a:avLst/>
+                    </a:prstGeom>
+                  </pic:spPr>
+                </pic:pic>
+              </a:graphicData>
+            </a:graphic>
+          </wp:inline>
+        </w:drawing>
+      </w:r>
+    </w:p>
+    <w:p>
+      <w:pPr>
+        <w:pStyle w:val="PargrafodaLista"/>
+        <w:numPr>
+          <w:ilvl w:val="2"/>
+          <w:numId w:val="1"/>
+        </w:numPr>
+        <w:spacing w:before="240" w:line="360" w:lineRule="auto"/>
+        <w:jc w:val="both"/>
+        <w:rPr>
+          <w:rFonts w:ascii="Times New Roman" w:hAnsi="Times New Roman" w:cs="Times New Roman"/>
+          <w:sz w:val="24"/>
+          <w:szCs w:val="24"/>
+        </w:rPr>
+      </w:pPr>
+      <w:r>
+        <w:rPr>
+          <w:rFonts w:ascii="Times New Roman" w:hAnsi="Times New Roman" w:cs="Times New Roman"/>
+          <w:sz w:val="24"/>
+          <w:szCs w:val="24"/>
+        </w:rPr>
+        <w:t>O mesmo vale para o percentual:</w:t>
+      </w:r>
+    </w:p>
+    <w:p>
+      <w:pPr>
+        <w:shd w:val="clear" w:color="auto" w:fill="1E1E1E"/>
+        <w:spacing w:after="0" w:line="276" w:lineRule="auto"/>
+        <w:rPr>
+          <w:rFonts w:ascii="Courier New" w:eastAsia="Times New Roman" w:hAnsi="Courier New" w:cs="Courier New"/>
+          <w:color w:val="D4D4D4"/>
+          <w:sz w:val="21"/>
+          <w:szCs w:val="21"/>
+          <w:lang w:val="en-US" w:eastAsia="pt-BR"/>
+        </w:rPr>
+      </w:pPr>
+      <w:r>
+        <w:rPr>
+          <w:rFonts w:ascii="Courier New" w:eastAsia="Times New Roman" w:hAnsi="Courier New" w:cs="Courier New"/>
+          <w:color w:val="D4D4D4"/>
+          <w:sz w:val="21"/>
+          <w:szCs w:val="21"/>
+          <w:lang w:val="en-US" w:eastAsia="pt-BR"/>
+        </w:rPr>
+        <w:t>percentual = pd.value_counts</w:t>
+      </w:r>
+      <w:r>
+        <w:rPr>
+          <w:rFonts w:ascii="Courier New" w:eastAsia="Times New Roman" w:hAnsi="Courier New" w:cs="Courier New"/>
+          <w:color w:val="DCDCDC"/>
+          <w:sz w:val="21"/>
+          <w:szCs w:val="21"/>
+          <w:lang w:val="en-US" w:eastAsia="pt-BR"/>
+        </w:rPr>
+        <w:t>(</w:t>
+      </w:r>
+      <w:r>
+        <w:rPr>
+          <w:rFonts w:ascii="Courier New" w:eastAsia="Times New Roman" w:hAnsi="Courier New" w:cs="Courier New"/>
+          <w:color w:val="D4D4D4"/>
+          <w:sz w:val="21"/>
+          <w:szCs w:val="21"/>
+          <w:lang w:val="en-US" w:eastAsia="pt-BR"/>
+        </w:rPr>
+        <w:t>pd.cut</w:t>
+      </w:r>
+      <w:r>
+        <w:rPr>
+          <w:rFonts w:ascii="Courier New" w:eastAsia="Times New Roman" w:hAnsi="Courier New" w:cs="Courier New"/>
+          <w:color w:val="DCDCDC"/>
+          <w:sz w:val="21"/>
+          <w:szCs w:val="21"/>
+          <w:lang w:val="en-US" w:eastAsia="pt-BR"/>
+        </w:rPr>
+        <w:t>(</w:t>
+      </w:r>
+      <w:r>
+        <w:rPr>
+          <w:rFonts w:ascii="Courier New" w:eastAsia="Times New Roman" w:hAnsi="Courier New" w:cs="Courier New"/>
+          <w:color w:val="D4D4D4"/>
+          <w:sz w:val="21"/>
+          <w:szCs w:val="21"/>
+          <w:lang w:val="en-US" w:eastAsia="pt-BR"/>
+        </w:rPr>
+        <w:t>x = dados.Renda</w:t>
+      </w:r>
+      <w:r>
+        <w:rPr>
+          <w:rFonts w:ascii="Courier New" w:eastAsia="Times New Roman" w:hAnsi="Courier New" w:cs="Courier New"/>
+          <w:color w:val="DCDCDC"/>
+          <w:sz w:val="21"/>
+          <w:szCs w:val="21"/>
+          <w:lang w:val="en-US" w:eastAsia="pt-BR"/>
+        </w:rPr>
+        <w:t>,</w:t>
+      </w:r>
+      <w:r>
+        <w:rPr>
+          <w:rFonts w:ascii="Courier New" w:eastAsia="Times New Roman" w:hAnsi="Courier New" w:cs="Courier New"/>
+          <w:color w:val="D4D4D4"/>
+          <w:sz w:val="21"/>
+          <w:szCs w:val="21"/>
+          <w:lang w:val="en-US" w:eastAsia="pt-BR"/>
+        </w:rPr>
+        <w:t> bins = k</w:t>
+      </w:r>
+      <w:r>
+        <w:rPr>
+          <w:rFonts w:ascii="Courier New" w:eastAsia="Times New Roman" w:hAnsi="Courier New" w:cs="Courier New"/>
+          <w:color w:val="DCDCDC"/>
+          <w:sz w:val="21"/>
+          <w:szCs w:val="21"/>
+          <w:lang w:val="en-US" w:eastAsia="pt-BR"/>
+        </w:rPr>
+        <w:t>,</w:t>
+      </w:r>
+      <w:r>
+        <w:rPr>
+          <w:rFonts w:ascii="Courier New" w:eastAsia="Times New Roman" w:hAnsi="Courier New" w:cs="Courier New"/>
+          <w:color w:val="D4D4D4"/>
+          <w:sz w:val="21"/>
+          <w:szCs w:val="21"/>
+          <w:lang w:val="en-US" w:eastAsia="pt-BR"/>
+        </w:rPr>
+        <w:t> include_lowest = </w:t>
+      </w:r>
+      <w:r>
+        <w:rPr>
+          <w:rFonts w:ascii="Courier New" w:eastAsia="Times New Roman" w:hAnsi="Courier New" w:cs="Courier New"/>
+          <w:color w:val="569CD6"/>
+          <w:sz w:val="21"/>
+          <w:szCs w:val="21"/>
+          <w:lang w:val="en-US" w:eastAsia="pt-BR"/>
+        </w:rPr>
+        <w:t>True</w:t>
+      </w:r>
+      <w:r>
+        <w:rPr>
+          <w:rFonts w:ascii="Courier New" w:eastAsia="Times New Roman" w:hAnsi="Courier New" w:cs="Courier New"/>
+          <w:color w:val="DCDCDC"/>
+          <w:sz w:val="21"/>
+          <w:szCs w:val="21"/>
+          <w:lang w:val="en-US" w:eastAsia="pt-BR"/>
+        </w:rPr>
+        <w:t>),</w:t>
+      </w:r>
+      <w:r>
+        <w:rPr>
+          <w:rFonts w:ascii="Courier New" w:eastAsia="Times New Roman" w:hAnsi="Courier New" w:cs="Courier New"/>
+          <w:color w:val="D4D4D4"/>
+          <w:sz w:val="21"/>
+          <w:szCs w:val="21"/>
+          <w:lang w:val="en-US" w:eastAsia="pt-BR"/>
+        </w:rPr>
+        <w:t> sort = </w:t>
+      </w:r>
+      <w:r>
+        <w:rPr>
+          <w:rFonts w:ascii="Courier New" w:eastAsia="Times New Roman" w:hAnsi="Courier New" w:cs="Courier New"/>
+          <w:color w:val="569CD6"/>
+          <w:sz w:val="21"/>
+          <w:szCs w:val="21"/>
+          <w:lang w:val="en-US" w:eastAsia="pt-BR"/>
+        </w:rPr>
+        <w:t>False</w:t>
+      </w:r>
+      <w:r>
+        <w:rPr>
+          <w:rFonts w:ascii="Courier New" w:eastAsia="Times New Roman" w:hAnsi="Courier New" w:cs="Courier New"/>
+          <w:color w:val="DCDCDC"/>
+          <w:sz w:val="21"/>
+          <w:szCs w:val="21"/>
+          <w:lang w:val="en-US" w:eastAsia="pt-BR"/>
+        </w:rPr>
+        <w:t>,</w:t>
+      </w:r>
+      <w:r>
+        <w:rPr>
+          <w:rFonts w:ascii="Courier New" w:eastAsia="Times New Roman" w:hAnsi="Courier New" w:cs="Courier New"/>
+          <w:color w:val="D4D4D4"/>
+          <w:sz w:val="21"/>
+          <w:szCs w:val="21"/>
+          <w:lang w:val="en-US" w:eastAsia="pt-BR"/>
+        </w:rPr>
+        <w:t> normalize=</w:t>
+      </w:r>
+      <w:r>
+        <w:rPr>
+          <w:rFonts w:ascii="Courier New" w:eastAsia="Times New Roman" w:hAnsi="Courier New" w:cs="Courier New"/>
+          <w:color w:val="569CD6"/>
+          <w:sz w:val="21"/>
+          <w:szCs w:val="21"/>
+          <w:lang w:val="en-US" w:eastAsia="pt-BR"/>
+        </w:rPr>
+        <w:t>True</w:t>
+      </w:r>
+      <w:r>
+        <w:rPr>
+          <w:rFonts w:ascii="Courier New" w:eastAsia="Times New Roman" w:hAnsi="Courier New" w:cs="Courier New"/>
+          <w:color w:val="DCDCDC"/>
+          <w:sz w:val="21"/>
+          <w:szCs w:val="21"/>
+          <w:lang w:val="en-US" w:eastAsia="pt-BR"/>
+        </w:rPr>
+        <w:t>)</w:t>
+      </w:r>
+      <w:r>
+        <w:rPr>
+          <w:rFonts w:ascii="Courier New" w:eastAsia="Times New Roman" w:hAnsi="Courier New" w:cs="Courier New"/>
+          <w:color w:val="D4D4D4"/>
+          <w:sz w:val="21"/>
+          <w:szCs w:val="21"/>
+          <w:lang w:val="en-US" w:eastAsia="pt-BR"/>
+        </w:rPr>
+        <w:t> * </w:t>
+      </w:r>
+      <w:r>
+        <w:rPr>
+          <w:rFonts w:ascii="Courier New" w:eastAsia="Times New Roman" w:hAnsi="Courier New" w:cs="Courier New"/>
+          <w:color w:val="B5CEA8"/>
+          <w:sz w:val="21"/>
+          <w:szCs w:val="21"/>
+          <w:lang w:val="en-US" w:eastAsia="pt-BR"/>
+        </w:rPr>
+        <w:t>100</w:t>
+      </w:r>
+    </w:p>
+    <w:p>
+      <w:pPr>
+        <w:shd w:val="clear" w:color="auto" w:fill="1E1E1E"/>
+        <w:spacing w:after="0" w:line="285" w:lineRule="atLeast"/>
+        <w:rPr>
+          <w:rFonts w:ascii="Courier New" w:eastAsia="Times New Roman" w:hAnsi="Courier New" w:cs="Courier New"/>
+          <w:color w:val="D4D4D4"/>
+          <w:sz w:val="21"/>
+          <w:szCs w:val="21"/>
+          <w:lang w:eastAsia="pt-BR"/>
+        </w:rPr>
+      </w:pPr>
+      <w:r>
+        <w:rPr>
+          <w:rFonts w:ascii="Courier New" w:eastAsia="Times New Roman" w:hAnsi="Courier New" w:cs="Courier New"/>
+          <w:color w:val="D4D4D4"/>
+          <w:sz w:val="21"/>
+          <w:szCs w:val="21"/>
+          <w:lang w:eastAsia="pt-BR"/>
+        </w:rPr>
+        <w:t>percentual</w:t>
+      </w:r>
+    </w:p>
+    <w:p>
+      <w:pPr>
+        <w:spacing w:before="240" w:line="360" w:lineRule="auto"/>
+        <w:jc w:val="center"/>
+        <w:rPr>
+          <w:rFonts w:ascii="Times New Roman" w:hAnsi="Times New Roman" w:cs="Times New Roman"/>
+          <w:sz w:val="24"/>
+          <w:szCs w:val="24"/>
+        </w:rPr>
+      </w:pPr>
+      <w:r>
+        <w:rPr>
+          <w:rFonts w:ascii="Times New Roman" w:hAnsi="Times New Roman" w:cs="Times New Roman"/>
+          <w:sz w:val="24"/>
+          <w:szCs w:val="24"/>
+        </w:rPr>
+        <w:lastRenderedPageBreak/>
+        <w:drawing>
+          <wp:inline distT="0" distB="0" distL="0" distR="0" wp14:anchorId="76544BAA" wp14:editId="57C7391A">
+            <wp:extent cx="1833475" cy="2019300"/>
+            <wp:effectExtent l="0" t="0" r="0" b="0"/>
+            <wp:docPr id="14" name="Imagem 14"/>
+            <wp:cNvGraphicFramePr>
+              <a:graphicFrameLocks xmlns:a="http://schemas.openxmlformats.org/drawingml/2006/main" noChangeAspect="1"/>
+            </wp:cNvGraphicFramePr>
+            <a:graphic xmlns:a="http://schemas.openxmlformats.org/drawingml/2006/main">
+              <a:graphicData uri="http://schemas.openxmlformats.org/drawingml/2006/picture">
+                <pic:pic xmlns:pic="http://schemas.openxmlformats.org/drawingml/2006/picture">
+                  <pic:nvPicPr>
+                    <pic:cNvPr id="1" name=""/>
+                    <pic:cNvPicPr/>
+                  </pic:nvPicPr>
+                  <pic:blipFill>
+                    <a:blip r:embed="rId19"/>
+                    <a:stretch>
+                      <a:fillRect/>
+                    </a:stretch>
+                  </pic:blipFill>
+                  <pic:spPr>
+                    <a:xfrm>
+                      <a:off x="0" y="0"/>
+                      <a:ext cx="1837917" cy="2024192"/>
+                    </a:xfrm>
+                    <a:prstGeom prst="rect">
+                      <a:avLst/>
+                    </a:prstGeom>
+                  </pic:spPr>
+                </pic:pic>
+              </a:graphicData>
+            </a:graphic>
+          </wp:inline>
+        </w:drawing>
+      </w:r>
+    </w:p>
+    <w:p>
+      <w:pPr>
+        <w:shd w:val="clear" w:color="auto" w:fill="1E1E1E"/>
+        <w:spacing w:after="0" w:line="276" w:lineRule="auto"/>
+        <w:rPr>
+          <w:rFonts w:ascii="Courier New" w:eastAsia="Times New Roman" w:hAnsi="Courier New" w:cs="Courier New"/>
+          <w:color w:val="D4D4D4"/>
+          <w:sz w:val="21"/>
+          <w:szCs w:val="21"/>
+          <w:lang w:eastAsia="pt-BR"/>
+        </w:rPr>
+      </w:pPr>
+      <w:r>
+        <w:rPr>
+          <w:rFonts w:ascii="Courier New" w:eastAsia="Times New Roman" w:hAnsi="Courier New" w:cs="Courier New"/>
+          <w:color w:val="D4D4D4"/>
+          <w:sz w:val="21"/>
+          <w:szCs w:val="21"/>
+          <w:lang w:eastAsia="pt-BR"/>
+        </w:rPr>
+        <w:t>dist_freq_quantitativas_amplitude_fixa = pd.DataFrame</w:t>
+      </w:r>
+      <w:r>
+        <w:rPr>
+          <w:rFonts w:ascii="Courier New" w:eastAsia="Times New Roman" w:hAnsi="Courier New" w:cs="Courier New"/>
+          <w:color w:val="DCDCDC"/>
+          <w:sz w:val="21"/>
+          <w:szCs w:val="21"/>
+          <w:lang w:eastAsia="pt-BR"/>
+        </w:rPr>
+        <w:t>({</w:t>
+      </w:r>
+      <w:r>
+        <w:rPr>
+          <w:rFonts w:ascii="Courier New" w:eastAsia="Times New Roman" w:hAnsi="Courier New" w:cs="Courier New"/>
+          <w:color w:val="CE9178"/>
+          <w:sz w:val="21"/>
+          <w:szCs w:val="21"/>
+          <w:lang w:eastAsia="pt-BR"/>
+        </w:rPr>
+        <w:t>'Frequência'</w:t>
+      </w:r>
+      <w:r>
+        <w:rPr>
+          <w:rFonts w:ascii="Courier New" w:eastAsia="Times New Roman" w:hAnsi="Courier New" w:cs="Courier New"/>
+          <w:color w:val="DCDCDC"/>
+          <w:sz w:val="21"/>
+          <w:szCs w:val="21"/>
+          <w:lang w:eastAsia="pt-BR"/>
+        </w:rPr>
+        <w:t>:</w:t>
+      </w:r>
+      <w:r>
+        <w:rPr>
+          <w:rFonts w:ascii="Courier New" w:eastAsia="Times New Roman" w:hAnsi="Courier New" w:cs="Courier New"/>
+          <w:color w:val="D4D4D4"/>
+          <w:sz w:val="21"/>
+          <w:szCs w:val="21"/>
+          <w:lang w:eastAsia="pt-BR"/>
+        </w:rPr>
+        <w:t> frequencia</w:t>
+      </w:r>
+      <w:r>
+        <w:rPr>
+          <w:rFonts w:ascii="Courier New" w:eastAsia="Times New Roman" w:hAnsi="Courier New" w:cs="Courier New"/>
+          <w:color w:val="DCDCDC"/>
+          <w:sz w:val="21"/>
+          <w:szCs w:val="21"/>
+          <w:lang w:eastAsia="pt-BR"/>
+        </w:rPr>
+        <w:t>,</w:t>
+      </w:r>
+      <w:r>
+        <w:rPr>
+          <w:rFonts w:ascii="Courier New" w:eastAsia="Times New Roman" w:hAnsi="Courier New" w:cs="Courier New"/>
+          <w:color w:val="DCDCDC"/>
+          <w:sz w:val="21"/>
+          <w:szCs w:val="21"/>
+          <w:lang w:eastAsia="pt-BR"/>
+        </w:rPr>
+        <w:t xml:space="preserve"> </w:t>
+      </w:r>
+      <w:r>
+        <w:rPr>
+          <w:rFonts w:ascii="Courier New" w:eastAsia="Times New Roman" w:hAnsi="Courier New" w:cs="Courier New"/>
+          <w:color w:val="CE9178"/>
+          <w:sz w:val="21"/>
+          <w:szCs w:val="21"/>
+          <w:lang w:eastAsia="pt-BR"/>
+        </w:rPr>
+        <w:t>'Porcentagem (%)'</w:t>
+      </w:r>
+      <w:r>
+        <w:rPr>
+          <w:rFonts w:ascii="Courier New" w:eastAsia="Times New Roman" w:hAnsi="Courier New" w:cs="Courier New"/>
+          <w:color w:val="DCDCDC"/>
+          <w:sz w:val="21"/>
+          <w:szCs w:val="21"/>
+          <w:lang w:eastAsia="pt-BR"/>
+        </w:rPr>
+        <w:t>:</w:t>
+      </w:r>
+      <w:r>
+        <w:rPr>
+          <w:rFonts w:ascii="Courier New" w:eastAsia="Times New Roman" w:hAnsi="Courier New" w:cs="Courier New"/>
+          <w:color w:val="D4D4D4"/>
+          <w:sz w:val="21"/>
+          <w:szCs w:val="21"/>
+          <w:lang w:eastAsia="pt-BR"/>
+        </w:rPr>
+        <w:t> percentual</w:t>
+      </w:r>
+      <w:r>
+        <w:rPr>
+          <w:rFonts w:ascii="Courier New" w:eastAsia="Times New Roman" w:hAnsi="Courier New" w:cs="Courier New"/>
+          <w:color w:val="DCDCDC"/>
+          <w:sz w:val="21"/>
+          <w:szCs w:val="21"/>
+          <w:lang w:eastAsia="pt-BR"/>
+        </w:rPr>
+        <w:t>})</w:t>
+      </w:r>
+    </w:p>
+    <w:p>
+      <w:pPr>
+        <w:shd w:val="clear" w:color="auto" w:fill="1E1E1E"/>
+        <w:spacing w:after="0" w:line="285" w:lineRule="atLeast"/>
+        <w:rPr>
+          <w:rFonts w:ascii="Courier New" w:eastAsia="Times New Roman" w:hAnsi="Courier New" w:cs="Courier New"/>
+          <w:color w:val="D4D4D4"/>
+          <w:sz w:val="21"/>
+          <w:szCs w:val="21"/>
+          <w:lang w:eastAsia="pt-BR"/>
+        </w:rPr>
+      </w:pPr>
+      <w:proofErr w:type="spellStart"/>
+      <w:r>
+        <w:rPr>
+          <w:rFonts w:ascii="Courier New" w:eastAsia="Times New Roman" w:hAnsi="Courier New" w:cs="Courier New"/>
+          <w:color w:val="D4D4D4"/>
+          <w:sz w:val="21"/>
+          <w:szCs w:val="21"/>
+          <w:lang w:eastAsia="pt-BR"/>
+        </w:rPr>
+        <w:t>dist_freq_quantitativas_amplitude_fixa</w:t>
+      </w:r>
+      <w:proofErr w:type="spellEnd"/>
+    </w:p>
+    <w:p>
+      <w:pPr>
+        <w:spacing w:before="240" w:line="360" w:lineRule="auto"/>
+        <w:jc w:val="center"/>
+        <w:rPr>
+          <w:rFonts w:ascii="Times New Roman" w:hAnsi="Times New Roman" w:cs="Times New Roman"/>
+          <w:sz w:val="24"/>
+          <w:szCs w:val="24"/>
+        </w:rPr>
+      </w:pPr>
+      <w:r>
+        <w:rPr>
+          <w:rFonts w:ascii="Times New Roman" w:hAnsi="Times New Roman" w:cs="Times New Roman"/>
+          <w:sz w:val="24"/>
+          <w:szCs w:val="24"/>
+        </w:rPr>
+        <w:drawing>
+          <wp:inline distT="0" distB="0" distL="0" distR="0" wp14:anchorId="47C65BE0" wp14:editId="4EEBBC10">
+            <wp:extent cx="2762250" cy="1632535"/>
+            <wp:effectExtent l="0" t="0" r="0" b="6350"/>
+            <wp:docPr id="15" name="Imagem 15"/>
+            <wp:cNvGraphicFramePr>
+              <a:graphicFrameLocks xmlns:a="http://schemas.openxmlformats.org/drawingml/2006/main" noChangeAspect="1"/>
+            </wp:cNvGraphicFramePr>
+            <a:graphic xmlns:a="http://schemas.openxmlformats.org/drawingml/2006/main">
+              <a:graphicData uri="http://schemas.openxmlformats.org/drawingml/2006/picture">
+                <pic:pic xmlns:pic="http://schemas.openxmlformats.org/drawingml/2006/picture">
+                  <pic:nvPicPr>
+                    <pic:cNvPr id="1" name=""/>
+                    <pic:cNvPicPr/>
+                  </pic:nvPicPr>
+                  <pic:blipFill>
+                    <a:blip r:embed="rId20"/>
+                    <a:stretch>
+                      <a:fillRect/>
+                    </a:stretch>
+                  </pic:blipFill>
+                  <pic:spPr>
+                    <a:xfrm>
+                      <a:off x="0" y="0"/>
+                      <a:ext cx="2768912" cy="1636472"/>
+                    </a:xfrm>
+                    <a:prstGeom prst="rect">
+                      <a:avLst/>
+                    </a:prstGeom>
+                  </pic:spPr>
+                </pic:pic>
+              </a:graphicData>
+            </a:graphic>
+          </wp:inline>
+        </w:drawing>
+      </w:r>
+    </w:p>
+    <w:p>
+      <w:pPr>
+        <w:pStyle w:val="PargrafodaLista"/>
+        <w:numPr>
+          <w:ilvl w:val="2"/>
+          <w:numId w:val="1"/>
+        </w:numPr>
+        <w:spacing w:before="240" w:line="360" w:lineRule="auto"/>
         <w:jc w:val="both"/>
         <w:rPr>
           <w:rFonts w:ascii="Times New Roman" w:hAnsi="Times New Roman" w:cs="Times New Roman"/>

</xml_diff>

<commit_message>
Moda e sua definição
Aprendemos o que é moda, quais são os tipos e como obter
</commit_message>
<xml_diff>
--- a/Data Science/Estatística Com Python/Anotações/Estatística Com Python - Anotações.docx
+++ b/Data Science/Estatística Com Python/Anotações/Estatística Com Python - Anotações.docx
@@ -552,8 +552,54 @@
           <w:sz w:val="24"/>
           <w:szCs w:val="24"/>
         </w:rPr>
-        <w:t>A ler um dataset no formato CSV e criar um DataFrame pandas, com o conteúdo deste dataset</w:t>
-      </w:r>
+        <w:t xml:space="preserve">A ler um </w:t>
+      </w:r>
+      <w:proofErr w:type="spellStart"/>
+      <w:r>
+        <w:rPr>
+          <w:rFonts w:ascii="Times New Roman" w:hAnsi="Times New Roman" w:cs="Times New Roman"/>
+          <w:sz w:val="24"/>
+          <w:szCs w:val="24"/>
+        </w:rPr>
+        <w:t>dataset</w:t>
+      </w:r>
+      <w:proofErr w:type="spellEnd"/>
+      <w:r>
+        <w:rPr>
+          <w:rFonts w:ascii="Times New Roman" w:hAnsi="Times New Roman" w:cs="Times New Roman"/>
+          <w:sz w:val="24"/>
+          <w:szCs w:val="24"/>
+        </w:rPr>
+        <w:t xml:space="preserve"> no formato CSV e criar um </w:t>
+      </w:r>
+      <w:proofErr w:type="spellStart"/>
+      <w:r>
+        <w:rPr>
+          <w:rFonts w:ascii="Times New Roman" w:hAnsi="Times New Roman" w:cs="Times New Roman"/>
+          <w:sz w:val="24"/>
+          <w:szCs w:val="24"/>
+        </w:rPr>
+        <w:t>DataFrame</w:t>
+      </w:r>
+      <w:proofErr w:type="spellEnd"/>
+      <w:r>
+        <w:rPr>
+          <w:rFonts w:ascii="Times New Roman" w:hAnsi="Times New Roman" w:cs="Times New Roman"/>
+          <w:sz w:val="24"/>
+          <w:szCs w:val="24"/>
+        </w:rPr>
+        <w:t xml:space="preserve"> pandas, com o conteúdo deste </w:t>
+      </w:r>
+      <w:proofErr w:type="spellStart"/>
+      <w:r>
+        <w:rPr>
+          <w:rFonts w:ascii="Times New Roman" w:hAnsi="Times New Roman" w:cs="Times New Roman"/>
+          <w:sz w:val="24"/>
+          <w:szCs w:val="24"/>
+        </w:rPr>
+        <w:t>dataset</w:t>
+      </w:r>
+      <w:proofErr w:type="spellEnd"/>
       <w:r>
         <w:rPr>
           <w:rFonts w:ascii="Times New Roman" w:hAnsi="Times New Roman" w:cs="Times New Roman"/>
@@ -584,7 +630,25 @@
           <w:sz w:val="24"/>
           <w:szCs w:val="24"/>
         </w:rPr>
-        <w:t>A identificar e classificar as variáveis de um dataset como quantitativas ou qualitativas</w:t>
+        <w:t xml:space="preserve">A identificar e classificar as variáveis de um </w:t>
+      </w:r>
+      <w:proofErr w:type="spellStart"/>
+      <w:r>
+        <w:rPr>
+          <w:rFonts w:ascii="Times New Roman" w:hAnsi="Times New Roman" w:cs="Times New Roman"/>
+          <w:sz w:val="24"/>
+          <w:szCs w:val="24"/>
+        </w:rPr>
+        <w:t>dataset</w:t>
+      </w:r>
+      <w:proofErr w:type="spellEnd"/>
+      <w:r>
+        <w:rPr>
+          <w:rFonts w:ascii="Times New Roman" w:hAnsi="Times New Roman" w:cs="Times New Roman"/>
+          <w:sz w:val="24"/>
+          <w:szCs w:val="24"/>
+        </w:rPr>
+        <w:t xml:space="preserve"> como quantitativas ou qualitativas</w:t>
       </w:r>
       <w:r>
         <w:rPr>
@@ -712,13 +776,23 @@
         </w:rPr>
         <w:t xml:space="preserve"> </w:t>
       </w:r>
-      <w:r>
-        <w:rPr>
-          <w:rFonts w:ascii="Times New Roman" w:hAnsi="Times New Roman" w:cs="Times New Roman"/>
-          <w:sz w:val="24"/>
-          <w:szCs w:val="24"/>
-        </w:rPr>
-        <w:t>S.value_counts(): conta a quantida</w:t>
+      <w:proofErr w:type="spellStart"/>
+      <w:r>
+        <w:rPr>
+          <w:rFonts w:ascii="Times New Roman" w:hAnsi="Times New Roman" w:cs="Times New Roman"/>
+          <w:sz w:val="24"/>
+          <w:szCs w:val="24"/>
+        </w:rPr>
+        <w:t>S.value_counts</w:t>
+      </w:r>
+      <w:proofErr w:type="spellEnd"/>
+      <w:r>
+        <w:rPr>
+          <w:rFonts w:ascii="Times New Roman" w:hAnsi="Times New Roman" w:cs="Times New Roman"/>
+          <w:sz w:val="24"/>
+          <w:szCs w:val="24"/>
+        </w:rPr>
+        <w:t>(): conta a quantida</w:t>
       </w:r>
       <w:r>
         <w:rPr>
@@ -786,7 +860,29 @@
           <w:szCs w:val="21"/>
           <w:lang w:val="en-US" w:eastAsia="pt-BR"/>
         </w:rPr>
-        <w:t>'Sexo'</w:t>
+        <w:t>'</w:t>
+      </w:r>
+      <w:proofErr w:type="spellStart"/>
+      <w:r>
+        <w:rPr>
+          <w:rFonts w:ascii="Courier New" w:eastAsia="Times New Roman" w:hAnsi="Courier New" w:cs="Courier New"/>
+          <w:color w:val="CE9178"/>
+          <w:sz w:val="21"/>
+          <w:szCs w:val="21"/>
+          <w:lang w:val="en-US" w:eastAsia="pt-BR"/>
+        </w:rPr>
+        <w:t>Sexo</w:t>
+      </w:r>
+      <w:proofErr w:type="spellEnd"/>
+      <w:r>
+        <w:rPr>
+          <w:rFonts w:ascii="Courier New" w:eastAsia="Times New Roman" w:hAnsi="Courier New" w:cs="Courier New"/>
+          <w:color w:val="CE9178"/>
+          <w:sz w:val="21"/>
+          <w:szCs w:val="21"/>
+          <w:lang w:val="en-US" w:eastAsia="pt-BR"/>
+        </w:rPr>
+        <w:t>'</w:t>
       </w:r>
       <w:r>
         <w:rPr>
@@ -806,8 +902,20 @@
           <w:szCs w:val="21"/>
           <w:lang w:val="en-US" w:eastAsia="pt-BR"/>
         </w:rPr>
-        <w:t>.value_counts</w:t>
-      </w:r>
+        <w:t>.</w:t>
+      </w:r>
+      <w:proofErr w:type="spellStart"/>
+      <w:r>
+        <w:rPr>
+          <w:rFonts w:ascii="Courier New" w:eastAsia="Times New Roman" w:hAnsi="Courier New" w:cs="Courier New"/>
+          <w:color w:val="D4D4D4"/>
+          <w:sz w:val="21"/>
+          <w:szCs w:val="21"/>
+          <w:lang w:val="en-US" w:eastAsia="pt-BR"/>
+        </w:rPr>
+        <w:t>value_counts</w:t>
+      </w:r>
+      <w:proofErr w:type="spellEnd"/>
       <w:r>
         <w:rPr>
           <w:rFonts w:ascii="Courier New" w:eastAsia="Times New Roman" w:hAnsi="Courier New" w:cs="Courier New"/>
@@ -954,7 +1062,25 @@
           <w:sz w:val="24"/>
           <w:szCs w:val="24"/>
         </w:rPr>
-        <w:t xml:space="preserve"> frequência para criar um df de distribuição e frequência qualitativas:</w:t>
+        <w:t xml:space="preserve"> frequência para criar um </w:t>
+      </w:r>
+      <w:proofErr w:type="spellStart"/>
+      <w:r>
+        <w:rPr>
+          <w:rFonts w:ascii="Times New Roman" w:hAnsi="Times New Roman" w:cs="Times New Roman"/>
+          <w:sz w:val="24"/>
+          <w:szCs w:val="24"/>
+        </w:rPr>
+        <w:t>df</w:t>
+      </w:r>
+      <w:proofErr w:type="spellEnd"/>
+      <w:r>
+        <w:rPr>
+          <w:rFonts w:ascii="Times New Roman" w:hAnsi="Times New Roman" w:cs="Times New Roman"/>
+          <w:sz w:val="24"/>
+          <w:szCs w:val="24"/>
+        </w:rPr>
+        <w:t xml:space="preserve"> de distribuição e frequência qualitativas:</w:t>
       </w:r>
     </w:p>
     <w:p>
@@ -1149,13 +1275,113 @@
           <w:szCs w:val="24"/>
         </w:rPr>
       </w:pPr>
-      <w:r>
-        <w:rPr>
-          <w:rFonts w:ascii="Times New Roman" w:hAnsi="Times New Roman" w:cs="Times New Roman"/>
-          <w:sz w:val="24"/>
-          <w:szCs w:val="24"/>
-        </w:rPr>
-        <w:t xml:space="preserve">Df.rename_axis(‘nome_index’, axis=’columns’/’rows’, inplace=True): Renomeia </w:t>
+      <w:proofErr w:type="spellStart"/>
+      <w:r>
+        <w:rPr>
+          <w:rFonts w:ascii="Times New Roman" w:hAnsi="Times New Roman" w:cs="Times New Roman"/>
+          <w:sz w:val="24"/>
+          <w:szCs w:val="24"/>
+        </w:rPr>
+        <w:t>Df.rename_axis</w:t>
+      </w:r>
+      <w:proofErr w:type="spellEnd"/>
+      <w:r>
+        <w:rPr>
+          <w:rFonts w:ascii="Times New Roman" w:hAnsi="Times New Roman" w:cs="Times New Roman"/>
+          <w:sz w:val="24"/>
+          <w:szCs w:val="24"/>
+        </w:rPr>
+        <w:t>(‘</w:t>
+      </w:r>
+      <w:proofErr w:type="spellStart"/>
+      <w:r>
+        <w:rPr>
+          <w:rFonts w:ascii="Times New Roman" w:hAnsi="Times New Roman" w:cs="Times New Roman"/>
+          <w:sz w:val="24"/>
+          <w:szCs w:val="24"/>
+        </w:rPr>
+        <w:t>nome_index</w:t>
+      </w:r>
+      <w:proofErr w:type="spellEnd"/>
+      <w:r>
+        <w:rPr>
+          <w:rFonts w:ascii="Times New Roman" w:hAnsi="Times New Roman" w:cs="Times New Roman"/>
+          <w:sz w:val="24"/>
+          <w:szCs w:val="24"/>
+        </w:rPr>
+        <w:t xml:space="preserve">’, </w:t>
+      </w:r>
+      <w:proofErr w:type="spellStart"/>
+      <w:r>
+        <w:rPr>
+          <w:rFonts w:ascii="Times New Roman" w:hAnsi="Times New Roman" w:cs="Times New Roman"/>
+          <w:sz w:val="24"/>
+          <w:szCs w:val="24"/>
+        </w:rPr>
+        <w:t>axis</w:t>
+      </w:r>
+      <w:proofErr w:type="spellEnd"/>
+      <w:r>
+        <w:rPr>
+          <w:rFonts w:ascii="Times New Roman" w:hAnsi="Times New Roman" w:cs="Times New Roman"/>
+          <w:sz w:val="24"/>
+          <w:szCs w:val="24"/>
+        </w:rPr>
+        <w:t>=’</w:t>
+      </w:r>
+      <w:proofErr w:type="spellStart"/>
+      <w:r>
+        <w:rPr>
+          <w:rFonts w:ascii="Times New Roman" w:hAnsi="Times New Roman" w:cs="Times New Roman"/>
+          <w:sz w:val="24"/>
+          <w:szCs w:val="24"/>
+        </w:rPr>
+        <w:t>columns</w:t>
+      </w:r>
+      <w:proofErr w:type="spellEnd"/>
+      <w:r>
+        <w:rPr>
+          <w:rFonts w:ascii="Times New Roman" w:hAnsi="Times New Roman" w:cs="Times New Roman"/>
+          <w:sz w:val="24"/>
+          <w:szCs w:val="24"/>
+        </w:rPr>
+        <w:t>’/’</w:t>
+      </w:r>
+      <w:proofErr w:type="spellStart"/>
+      <w:r>
+        <w:rPr>
+          <w:rFonts w:ascii="Times New Roman" w:hAnsi="Times New Roman" w:cs="Times New Roman"/>
+          <w:sz w:val="24"/>
+          <w:szCs w:val="24"/>
+        </w:rPr>
+        <w:t>rows</w:t>
+      </w:r>
+      <w:proofErr w:type="spellEnd"/>
+      <w:r>
+        <w:rPr>
+          <w:rFonts w:ascii="Times New Roman" w:hAnsi="Times New Roman" w:cs="Times New Roman"/>
+          <w:sz w:val="24"/>
+          <w:szCs w:val="24"/>
+        </w:rPr>
+        <w:t xml:space="preserve">’, </w:t>
+      </w:r>
+      <w:proofErr w:type="spellStart"/>
+      <w:r>
+        <w:rPr>
+          <w:rFonts w:ascii="Times New Roman" w:hAnsi="Times New Roman" w:cs="Times New Roman"/>
+          <w:sz w:val="24"/>
+          <w:szCs w:val="24"/>
+        </w:rPr>
+        <w:t>inplace</w:t>
+      </w:r>
+      <w:proofErr w:type="spellEnd"/>
+      <w:r>
+        <w:rPr>
+          <w:rFonts w:ascii="Times New Roman" w:hAnsi="Times New Roman" w:cs="Times New Roman"/>
+          <w:sz w:val="24"/>
+          <w:szCs w:val="24"/>
+        </w:rPr>
+        <w:t xml:space="preserve">=True): Renomeia </w:t>
       </w:r>
       <w:r>
         <w:rPr>
@@ -1500,6 +1726,7 @@
           <w:lang w:eastAsia="pt-BR"/>
         </w:rPr>
       </w:pPr>
+      <w:proofErr w:type="spellStart"/>
       <w:r>
         <w:rPr>
           <w:rFonts w:ascii="Courier New" w:eastAsia="Times New Roman" w:hAnsi="Courier New" w:cs="Courier New"/>
@@ -1510,6 +1737,7 @@
         </w:rPr>
         <w:t>dist_freq_qualitativas</w:t>
       </w:r>
+      <w:proofErr w:type="spellEnd"/>
     </w:p>
     <w:p>
       <w:pPr>
@@ -1590,21 +1818,85 @@
         </w:rPr>
         <w:t xml:space="preserve"> </w:t>
       </w:r>
-      <w:r>
-        <w:rPr>
-          <w:rFonts w:ascii="Times New Roman" w:hAnsi="Times New Roman" w:cs="Times New Roman"/>
-          <w:sz w:val="24"/>
-          <w:szCs w:val="24"/>
-        </w:rPr>
-        <w:t>Pd.crosstab(variável_linha, variável_coluna): Cria um</w:t>
-      </w:r>
-      <w:r>
-        <w:rPr>
-          <w:rFonts w:ascii="Times New Roman" w:hAnsi="Times New Roman" w:cs="Times New Roman"/>
-          <w:sz w:val="24"/>
-          <w:szCs w:val="24"/>
-        </w:rPr>
-        <w:t xml:space="preserve"> df onde faz o cruzamento dos dados da linha e da coluna passadas. No caso utilizamos cor e sexo, então ele irá mostrar na tabela quantas pessoas do sexo masculino tiveram de cada cor, bem como os femininos:</w:t>
+      <w:proofErr w:type="spellStart"/>
+      <w:r>
+        <w:rPr>
+          <w:rFonts w:ascii="Times New Roman" w:hAnsi="Times New Roman" w:cs="Times New Roman"/>
+          <w:sz w:val="24"/>
+          <w:szCs w:val="24"/>
+        </w:rPr>
+        <w:t>Pd.crosstab</w:t>
+      </w:r>
+      <w:proofErr w:type="spellEnd"/>
+      <w:r>
+        <w:rPr>
+          <w:rFonts w:ascii="Times New Roman" w:hAnsi="Times New Roman" w:cs="Times New Roman"/>
+          <w:sz w:val="24"/>
+          <w:szCs w:val="24"/>
+        </w:rPr>
+        <w:t>(</w:t>
+      </w:r>
+      <w:proofErr w:type="spellStart"/>
+      <w:r>
+        <w:rPr>
+          <w:rFonts w:ascii="Times New Roman" w:hAnsi="Times New Roman" w:cs="Times New Roman"/>
+          <w:sz w:val="24"/>
+          <w:szCs w:val="24"/>
+        </w:rPr>
+        <w:t>variável_linha</w:t>
+      </w:r>
+      <w:proofErr w:type="spellEnd"/>
+      <w:r>
+        <w:rPr>
+          <w:rFonts w:ascii="Times New Roman" w:hAnsi="Times New Roman" w:cs="Times New Roman"/>
+          <w:sz w:val="24"/>
+          <w:szCs w:val="24"/>
+        </w:rPr>
+        <w:t xml:space="preserve">, </w:t>
+      </w:r>
+      <w:proofErr w:type="spellStart"/>
+      <w:r>
+        <w:rPr>
+          <w:rFonts w:ascii="Times New Roman" w:hAnsi="Times New Roman" w:cs="Times New Roman"/>
+          <w:sz w:val="24"/>
+          <w:szCs w:val="24"/>
+        </w:rPr>
+        <w:t>variável_coluna</w:t>
+      </w:r>
+      <w:proofErr w:type="spellEnd"/>
+      <w:r>
+        <w:rPr>
+          <w:rFonts w:ascii="Times New Roman" w:hAnsi="Times New Roman" w:cs="Times New Roman"/>
+          <w:sz w:val="24"/>
+          <w:szCs w:val="24"/>
+        </w:rPr>
+        <w:t>): Cria um</w:t>
+      </w:r>
+      <w:r>
+        <w:rPr>
+          <w:rFonts w:ascii="Times New Roman" w:hAnsi="Times New Roman" w:cs="Times New Roman"/>
+          <w:sz w:val="24"/>
+          <w:szCs w:val="24"/>
+        </w:rPr>
+        <w:t xml:space="preserve"> </w:t>
+      </w:r>
+      <w:proofErr w:type="spellStart"/>
+      <w:r>
+        <w:rPr>
+          <w:rFonts w:ascii="Times New Roman" w:hAnsi="Times New Roman" w:cs="Times New Roman"/>
+          <w:sz w:val="24"/>
+          <w:szCs w:val="24"/>
+        </w:rPr>
+        <w:t>df</w:t>
+      </w:r>
+      <w:proofErr w:type="spellEnd"/>
+      <w:r>
+        <w:rPr>
+          <w:rFonts w:ascii="Times New Roman" w:hAnsi="Times New Roman" w:cs="Times New Roman"/>
+          <w:sz w:val="24"/>
+          <w:szCs w:val="24"/>
+        </w:rPr>
+        <w:t xml:space="preserve"> onde faz o cruzamento dos dados da linha e da coluna passadas. No caso utilizamos cor e sexo, então ele irá mostrar na tabela quantas pessoas do sexo masculino tiveram de cada cor, bem como os femininos:</w:t>
       </w:r>
     </w:p>
     <w:p>
@@ -2249,6 +2541,7 @@
           <w:lang w:eastAsia="pt-BR"/>
         </w:rPr>
       </w:pPr>
+      <w:proofErr w:type="spellStart"/>
       <w:r>
         <w:rPr>
           <w:rFonts w:ascii="Courier New" w:eastAsia="Times New Roman" w:hAnsi="Courier New" w:cs="Courier New"/>
@@ -2258,8 +2551,31 @@
           <w:lang w:eastAsia="pt-BR"/>
         </w:rPr>
         <w:lastRenderedPageBreak/>
-        <w:t>frequencia = pd.crosstab</w:t>
-      </w:r>
+        <w:t>frequencia</w:t>
+      </w:r>
+      <w:proofErr w:type="spellEnd"/>
+      <w:r>
+        <w:rPr>
+          <w:rFonts w:ascii="Courier New" w:eastAsia="Times New Roman" w:hAnsi="Courier New" w:cs="Courier New"/>
+          <w:color w:val="D4D4D4"/>
+          <w:sz w:val="21"/>
+          <w:szCs w:val="21"/>
+          <w:lang w:eastAsia="pt-BR"/>
+        </w:rPr>
+        <w:t> = </w:t>
+      </w:r>
+      <w:proofErr w:type="spellStart"/>
+      <w:r>
+        <w:rPr>
+          <w:rFonts w:ascii="Courier New" w:eastAsia="Times New Roman" w:hAnsi="Courier New" w:cs="Courier New"/>
+          <w:color w:val="D4D4D4"/>
+          <w:sz w:val="21"/>
+          <w:szCs w:val="21"/>
+          <w:lang w:eastAsia="pt-BR"/>
+        </w:rPr>
+        <w:t>pd.crosstab</w:t>
+      </w:r>
+      <w:proofErr w:type="spellEnd"/>
       <w:r>
         <w:rPr>
           <w:rFonts w:ascii="Courier New" w:eastAsia="Times New Roman" w:hAnsi="Courier New" w:cs="Courier New"/>
@@ -2270,6 +2586,7 @@
         </w:rPr>
         <w:t>(</w:t>
       </w:r>
+      <w:proofErr w:type="spellStart"/>
       <w:r>
         <w:rPr>
           <w:rFonts w:ascii="Courier New" w:eastAsia="Times New Roman" w:hAnsi="Courier New" w:cs="Courier New"/>
@@ -2280,6 +2597,7 @@
         </w:rPr>
         <w:t>dados.Sexo</w:t>
       </w:r>
+      <w:proofErr w:type="spellEnd"/>
       <w:r>
         <w:rPr>
           <w:rFonts w:ascii="Courier New" w:eastAsia="Times New Roman" w:hAnsi="Courier New" w:cs="Courier New"/>
@@ -2298,8 +2616,20 @@
           <w:szCs w:val="21"/>
           <w:lang w:eastAsia="pt-BR"/>
         </w:rPr>
-        <w:t> dados.Cor</w:t>
-      </w:r>
+        <w:t> </w:t>
+      </w:r>
+      <w:proofErr w:type="spellStart"/>
+      <w:r>
+        <w:rPr>
+          <w:rFonts w:ascii="Courier New" w:eastAsia="Times New Roman" w:hAnsi="Courier New" w:cs="Courier New"/>
+          <w:color w:val="D4D4D4"/>
+          <w:sz w:val="21"/>
+          <w:szCs w:val="21"/>
+          <w:lang w:eastAsia="pt-BR"/>
+        </w:rPr>
+        <w:t>dados.Cor</w:t>
+      </w:r>
+      <w:proofErr w:type="spellEnd"/>
       <w:r>
         <w:rPr>
           <w:rFonts w:ascii="Courier New" w:eastAsia="Times New Roman" w:hAnsi="Courier New" w:cs="Courier New"/>
@@ -2323,6 +2653,7 @@
           <w:lang w:val="en-US" w:eastAsia="pt-BR"/>
         </w:rPr>
       </w:pPr>
+      <w:proofErr w:type="spellStart"/>
       <w:r>
         <w:rPr>
           <w:rFonts w:ascii="Courier New" w:eastAsia="Times New Roman" w:hAnsi="Courier New" w:cs="Courier New"/>
@@ -2333,6 +2664,7 @@
         </w:rPr>
         <w:t>frequencia.rename</w:t>
       </w:r>
+      <w:proofErr w:type="spellEnd"/>
       <w:r>
         <w:rPr>
           <w:rFonts w:ascii="Courier New" w:eastAsia="Times New Roman" w:hAnsi="Courier New" w:cs="Courier New"/>
@@ -2351,8 +2683,20 @@
           <w:szCs w:val="21"/>
           <w:lang w:val="en-US" w:eastAsia="pt-BR"/>
         </w:rPr>
-        <w:t>index=sexo</w:t>
-      </w:r>
+        <w:t>index=</w:t>
+      </w:r>
+      <w:proofErr w:type="spellStart"/>
+      <w:r>
+        <w:rPr>
+          <w:rFonts w:ascii="Courier New" w:eastAsia="Times New Roman" w:hAnsi="Courier New" w:cs="Courier New"/>
+          <w:color w:val="D4D4D4"/>
+          <w:sz w:val="21"/>
+          <w:szCs w:val="21"/>
+          <w:lang w:val="en-US" w:eastAsia="pt-BR"/>
+        </w:rPr>
+        <w:t>sexo</w:t>
+      </w:r>
+      <w:proofErr w:type="spellEnd"/>
       <w:r>
         <w:rPr>
           <w:rFonts w:ascii="Courier New" w:eastAsia="Times New Roman" w:hAnsi="Courier New" w:cs="Courier New"/>
@@ -2371,8 +2715,20 @@
           <w:szCs w:val="21"/>
           <w:lang w:val="en-US" w:eastAsia="pt-BR"/>
         </w:rPr>
-        <w:t> columns=cor</w:t>
-      </w:r>
+        <w:t> columns=</w:t>
+      </w:r>
+      <w:proofErr w:type="spellStart"/>
+      <w:r>
+        <w:rPr>
+          <w:rFonts w:ascii="Courier New" w:eastAsia="Times New Roman" w:hAnsi="Courier New" w:cs="Courier New"/>
+          <w:color w:val="D4D4D4"/>
+          <w:sz w:val="21"/>
+          <w:szCs w:val="21"/>
+          <w:lang w:val="en-US" w:eastAsia="pt-BR"/>
+        </w:rPr>
+        <w:t>cor</w:t>
+      </w:r>
+      <w:proofErr w:type="spellEnd"/>
       <w:r>
         <w:rPr>
           <w:rFonts w:ascii="Courier New" w:eastAsia="Times New Roman" w:hAnsi="Courier New" w:cs="Courier New"/>
@@ -2391,7 +2747,29 @@
           <w:szCs w:val="21"/>
           <w:lang w:val="en-US" w:eastAsia="pt-BR"/>
         </w:rPr>
-        <w:t> inplace=</w:t>
+        <w:t> </w:t>
+      </w:r>
+      <w:proofErr w:type="spellStart"/>
+      <w:r>
+        <w:rPr>
+          <w:rFonts w:ascii="Courier New" w:eastAsia="Times New Roman" w:hAnsi="Courier New" w:cs="Courier New"/>
+          <w:color w:val="D4D4D4"/>
+          <w:sz w:val="21"/>
+          <w:szCs w:val="21"/>
+          <w:lang w:val="en-US" w:eastAsia="pt-BR"/>
+        </w:rPr>
+        <w:t>inplace</w:t>
+      </w:r>
+      <w:proofErr w:type="spellEnd"/>
+      <w:r>
+        <w:rPr>
+          <w:rFonts w:ascii="Courier New" w:eastAsia="Times New Roman" w:hAnsi="Courier New" w:cs="Courier New"/>
+          <w:color w:val="D4D4D4"/>
+          <w:sz w:val="21"/>
+          <w:szCs w:val="21"/>
+          <w:lang w:val="en-US" w:eastAsia="pt-BR"/>
+        </w:rPr>
+        <w:t>=</w:t>
       </w:r>
       <w:r>
         <w:rPr>
@@ -2426,6 +2804,7 @@
           <w:lang w:eastAsia="pt-BR"/>
         </w:rPr>
       </w:pPr>
+      <w:proofErr w:type="spellStart"/>
       <w:r>
         <w:rPr>
           <w:rFonts w:ascii="Courier New" w:eastAsia="Times New Roman" w:hAnsi="Courier New" w:cs="Courier New"/>
@@ -2436,6 +2815,7 @@
         </w:rPr>
         <w:t>frequencia</w:t>
       </w:r>
+      <w:proofErr w:type="spellEnd"/>
     </w:p>
     <w:p>
       <w:pPr>
@@ -2512,7 +2892,25 @@
           <w:sz w:val="24"/>
           <w:szCs w:val="24"/>
         </w:rPr>
-        <w:t>Podemos passar o mesmo parâmetro (normalize=True) que para value_counts() e já receber o valor das porcentagens:</w:t>
+        <w:t xml:space="preserve">Podemos passar o mesmo parâmetro (normalize=True) que para </w:t>
+      </w:r>
+      <w:proofErr w:type="spellStart"/>
+      <w:r>
+        <w:rPr>
+          <w:rFonts w:ascii="Times New Roman" w:hAnsi="Times New Roman" w:cs="Times New Roman"/>
+          <w:sz w:val="24"/>
+          <w:szCs w:val="24"/>
+        </w:rPr>
+        <w:t>value_counts</w:t>
+      </w:r>
+      <w:proofErr w:type="spellEnd"/>
+      <w:r>
+        <w:rPr>
+          <w:rFonts w:ascii="Times New Roman" w:hAnsi="Times New Roman" w:cs="Times New Roman"/>
+          <w:sz w:val="24"/>
+          <w:szCs w:val="24"/>
+        </w:rPr>
+        <w:t>() e já receber o valor das porcentagens:</w:t>
       </w:r>
     </w:p>
     <w:p>
@@ -2650,6 +3048,7 @@
           <w:lang w:eastAsia="pt-BR"/>
         </w:rPr>
       </w:pPr>
+      <w:proofErr w:type="spellStart"/>
       <w:r>
         <w:rPr>
           <w:rFonts w:ascii="Courier New" w:eastAsia="Times New Roman" w:hAnsi="Courier New" w:cs="Courier New"/>
@@ -2660,6 +3059,7 @@
         </w:rPr>
         <w:t>frequencia</w:t>
       </w:r>
+      <w:proofErr w:type="spellEnd"/>
     </w:p>
     <w:p>
       <w:pPr>
@@ -2736,15 +3136,60 @@
           <w:sz w:val="24"/>
           <w:szCs w:val="24"/>
         </w:rPr>
-        <w:t>Podemos ainda fazer algo bem mais legal. Podemos passar o valor de outra variável do nosso dataset para ser analisado nesses cruzamentos, ou seja, se escolhermos média da renda, por exemplo, ao invés de mostrar quantos homens e mulheres existem de cada cor, ele passa a exibir, em média, quanto os homens e mulheres ganham de renda</w:t>
-      </w:r>
-      <w:r>
-        <w:rPr>
-          <w:rFonts w:ascii="Times New Roman" w:hAnsi="Times New Roman" w:cs="Times New Roman"/>
-          <w:sz w:val="24"/>
-          <w:szCs w:val="24"/>
-        </w:rPr>
-        <w:t>. Para isso utilizaremos os parâmetros aggfunc=análise</w:t>
+        <w:t xml:space="preserve">Podemos ainda fazer algo bem mais legal. Podemos passar o valor de outra variável do nosso </w:t>
+      </w:r>
+      <w:proofErr w:type="spellStart"/>
+      <w:r>
+        <w:rPr>
+          <w:rFonts w:ascii="Times New Roman" w:hAnsi="Times New Roman" w:cs="Times New Roman"/>
+          <w:sz w:val="24"/>
+          <w:szCs w:val="24"/>
+        </w:rPr>
+        <w:t>dataset</w:t>
+      </w:r>
+      <w:proofErr w:type="spellEnd"/>
+      <w:r>
+        <w:rPr>
+          <w:rFonts w:ascii="Times New Roman" w:hAnsi="Times New Roman" w:cs="Times New Roman"/>
+          <w:sz w:val="24"/>
+          <w:szCs w:val="24"/>
+        </w:rPr>
+        <w:t xml:space="preserve"> para ser analisado nesses cruzamentos, ou seja, se escolhermos média da renda, por exemplo, ao invés de mostrar quantos homens e mulheres existem de cada cor, ele passa a exibir, em média, quanto os homens e mulheres ganham de renda</w:t>
+      </w:r>
+      <w:r>
+        <w:rPr>
+          <w:rFonts w:ascii="Times New Roman" w:hAnsi="Times New Roman" w:cs="Times New Roman"/>
+          <w:sz w:val="24"/>
+          <w:szCs w:val="24"/>
+        </w:rPr>
+        <w:t xml:space="preserve">. Para isso utilizaremos os parâmetros </w:t>
+      </w:r>
+      <w:proofErr w:type="spellStart"/>
+      <w:r>
+        <w:rPr>
+          <w:rFonts w:ascii="Times New Roman" w:hAnsi="Times New Roman" w:cs="Times New Roman"/>
+          <w:sz w:val="24"/>
+          <w:szCs w:val="24"/>
+        </w:rPr>
+        <w:t>aggfunc</w:t>
+      </w:r>
+      <w:proofErr w:type="spellEnd"/>
+      <w:r>
+        <w:rPr>
+          <w:rFonts w:ascii="Times New Roman" w:hAnsi="Times New Roman" w:cs="Times New Roman"/>
+          <w:sz w:val="24"/>
+          <w:szCs w:val="24"/>
+        </w:rPr>
+        <w:t>=</w:t>
+      </w:r>
+      <w:proofErr w:type="spellStart"/>
+      <w:r>
+        <w:rPr>
+          <w:rFonts w:ascii="Times New Roman" w:hAnsi="Times New Roman" w:cs="Times New Roman"/>
+          <w:sz w:val="24"/>
+          <w:szCs w:val="24"/>
+        </w:rPr>
+        <w:t>análise</w:t>
       </w:r>
       <w:r>
         <w:rPr>
@@ -2754,13 +3199,23 @@
         </w:rPr>
         <w:t>_estat</w:t>
       </w:r>
-      <w:r>
-        <w:rPr>
-          <w:rFonts w:ascii="Times New Roman" w:hAnsi="Times New Roman" w:cs="Times New Roman"/>
-          <w:sz w:val="24"/>
-          <w:szCs w:val="24"/>
-        </w:rPr>
-        <w:t>’ e value</w:t>
+      <w:proofErr w:type="spellEnd"/>
+      <w:r>
+        <w:rPr>
+          <w:rFonts w:ascii="Times New Roman" w:hAnsi="Times New Roman" w:cs="Times New Roman"/>
+          <w:sz w:val="24"/>
+          <w:szCs w:val="24"/>
+        </w:rPr>
+        <w:t xml:space="preserve">’ e </w:t>
+      </w:r>
+      <w:proofErr w:type="spellStart"/>
+      <w:r>
+        <w:rPr>
+          <w:rFonts w:ascii="Times New Roman" w:hAnsi="Times New Roman" w:cs="Times New Roman"/>
+          <w:sz w:val="24"/>
+          <w:szCs w:val="24"/>
+        </w:rPr>
+        <w:t>value</w:t>
       </w:r>
       <w:r>
         <w:rPr>
@@ -2770,6 +3225,7 @@
         </w:rPr>
         <w:t>s</w:t>
       </w:r>
+      <w:proofErr w:type="spellEnd"/>
       <w:r>
         <w:rPr>
           <w:rFonts w:ascii="Times New Roman" w:hAnsi="Times New Roman" w:cs="Times New Roman"/>
@@ -2922,6 +3378,7 @@
           <w:lang w:eastAsia="pt-BR"/>
         </w:rPr>
       </w:pPr>
+      <w:proofErr w:type="spellStart"/>
       <w:r>
         <w:rPr>
           <w:rFonts w:ascii="Courier New" w:eastAsia="Times New Roman" w:hAnsi="Courier New" w:cs="Courier New"/>
@@ -2932,6 +3389,7 @@
         </w:rPr>
         <w:t>frequencia</w:t>
       </w:r>
+      <w:proofErr w:type="spellEnd"/>
     </w:p>
     <w:p>
       <w:pPr>
@@ -3010,21 +3468,157 @@
         </w:rPr>
         <w:t xml:space="preserve"> </w:t>
       </w:r>
-      <w:r>
-        <w:rPr>
-          <w:rFonts w:ascii="Times New Roman" w:hAnsi="Times New Roman" w:cs="Times New Roman"/>
-          <w:sz w:val="24"/>
-          <w:szCs w:val="24"/>
-        </w:rPr>
-        <w:t>Pd.cut(variável, bins=[’distribuição’], labels=labels, include_lowest=True/False): criamos um</w:t>
-      </w:r>
-      <w:r>
-        <w:rPr>
-          <w:rFonts w:ascii="Times New Roman" w:hAnsi="Times New Roman" w:cs="Times New Roman"/>
-          <w:sz w:val="24"/>
-          <w:szCs w:val="24"/>
-        </w:rPr>
-        <w:t xml:space="preserve">a lista com o intervalo colocado nos bins a partir da variável escolhida fazendo relação com as labels que determinamos, como no caso da renda, onde temos a classificação de A a E </w:t>
+      <w:proofErr w:type="spellStart"/>
+      <w:r>
+        <w:rPr>
+          <w:rFonts w:ascii="Times New Roman" w:hAnsi="Times New Roman" w:cs="Times New Roman"/>
+          <w:sz w:val="24"/>
+          <w:szCs w:val="24"/>
+        </w:rPr>
+        <w:t>Pd.cut</w:t>
+      </w:r>
+      <w:proofErr w:type="spellEnd"/>
+      <w:r>
+        <w:rPr>
+          <w:rFonts w:ascii="Times New Roman" w:hAnsi="Times New Roman" w:cs="Times New Roman"/>
+          <w:sz w:val="24"/>
+          <w:szCs w:val="24"/>
+        </w:rPr>
+        <w:t xml:space="preserve">(variável, </w:t>
+      </w:r>
+      <w:proofErr w:type="spellStart"/>
+      <w:r>
+        <w:rPr>
+          <w:rFonts w:ascii="Times New Roman" w:hAnsi="Times New Roman" w:cs="Times New Roman"/>
+          <w:sz w:val="24"/>
+          <w:szCs w:val="24"/>
+        </w:rPr>
+        <w:t>bins</w:t>
+      </w:r>
+      <w:proofErr w:type="spellEnd"/>
+      <w:r>
+        <w:rPr>
+          <w:rFonts w:ascii="Times New Roman" w:hAnsi="Times New Roman" w:cs="Times New Roman"/>
+          <w:sz w:val="24"/>
+          <w:szCs w:val="24"/>
+        </w:rPr>
+        <w:t xml:space="preserve">=[’distribuição’], </w:t>
+      </w:r>
+      <w:proofErr w:type="spellStart"/>
+      <w:r>
+        <w:rPr>
+          <w:rFonts w:ascii="Times New Roman" w:hAnsi="Times New Roman" w:cs="Times New Roman"/>
+          <w:sz w:val="24"/>
+          <w:szCs w:val="24"/>
+        </w:rPr>
+        <w:t>labels</w:t>
+      </w:r>
+      <w:proofErr w:type="spellEnd"/>
+      <w:r>
+        <w:rPr>
+          <w:rFonts w:ascii="Times New Roman" w:hAnsi="Times New Roman" w:cs="Times New Roman"/>
+          <w:sz w:val="24"/>
+          <w:szCs w:val="24"/>
+        </w:rPr>
+        <w:t>=</w:t>
+      </w:r>
+      <w:proofErr w:type="spellStart"/>
+      <w:r>
+        <w:rPr>
+          <w:rFonts w:ascii="Times New Roman" w:hAnsi="Times New Roman" w:cs="Times New Roman"/>
+          <w:sz w:val="24"/>
+          <w:szCs w:val="24"/>
+        </w:rPr>
+        <w:t>labels</w:t>
+      </w:r>
+      <w:proofErr w:type="spellEnd"/>
+      <w:r>
+        <w:rPr>
+          <w:rFonts w:ascii="Times New Roman" w:hAnsi="Times New Roman" w:cs="Times New Roman"/>
+          <w:sz w:val="24"/>
+          <w:szCs w:val="24"/>
+        </w:rPr>
+        <w:t xml:space="preserve">, </w:t>
+      </w:r>
+      <w:proofErr w:type="spellStart"/>
+      <w:r>
+        <w:rPr>
+          <w:rFonts w:ascii="Times New Roman" w:hAnsi="Times New Roman" w:cs="Times New Roman"/>
+          <w:sz w:val="24"/>
+          <w:szCs w:val="24"/>
+        </w:rPr>
+        <w:t>include_lowest</w:t>
+      </w:r>
+      <w:proofErr w:type="spellEnd"/>
+      <w:r>
+        <w:rPr>
+          <w:rFonts w:ascii="Times New Roman" w:hAnsi="Times New Roman" w:cs="Times New Roman"/>
+          <w:sz w:val="24"/>
+          <w:szCs w:val="24"/>
+        </w:rPr>
+        <w:t>=True/False): criamos um</w:t>
+      </w:r>
+      <w:r>
+        <w:rPr>
+          <w:rFonts w:ascii="Times New Roman" w:hAnsi="Times New Roman" w:cs="Times New Roman"/>
+          <w:sz w:val="24"/>
+          <w:szCs w:val="24"/>
+        </w:rPr>
+        <w:t xml:space="preserve">a lista com o intervalo colocado nos </w:t>
+      </w:r>
+      <w:proofErr w:type="spellStart"/>
+      <w:r>
+        <w:rPr>
+          <w:rFonts w:ascii="Times New Roman" w:hAnsi="Times New Roman" w:cs="Times New Roman"/>
+          <w:sz w:val="24"/>
+          <w:szCs w:val="24"/>
+        </w:rPr>
+        <w:t>bins</w:t>
+      </w:r>
+      <w:proofErr w:type="spellEnd"/>
+      <w:r>
+        <w:rPr>
+          <w:rFonts w:ascii="Times New Roman" w:hAnsi="Times New Roman" w:cs="Times New Roman"/>
+          <w:sz w:val="24"/>
+          <w:szCs w:val="24"/>
+        </w:rPr>
+        <w:t xml:space="preserve"> a partir da variável escolhida fazendo relação com as </w:t>
+      </w:r>
+      <w:proofErr w:type="spellStart"/>
+      <w:r>
+        <w:rPr>
+          <w:rFonts w:ascii="Times New Roman" w:hAnsi="Times New Roman" w:cs="Times New Roman"/>
+          <w:sz w:val="24"/>
+          <w:szCs w:val="24"/>
+        </w:rPr>
+        <w:t>labels</w:t>
+      </w:r>
+      <w:proofErr w:type="spellEnd"/>
+      <w:r>
+        <w:rPr>
+          <w:rFonts w:ascii="Times New Roman" w:hAnsi="Times New Roman" w:cs="Times New Roman"/>
+          <w:sz w:val="24"/>
+          <w:szCs w:val="24"/>
+        </w:rPr>
+        <w:t xml:space="preserve"> que determinamos, como no caso da renda, onde temos a classificação de A </w:t>
+      </w:r>
+      <w:proofErr w:type="spellStart"/>
+      <w:r>
+        <w:rPr>
+          <w:rFonts w:ascii="Times New Roman" w:hAnsi="Times New Roman" w:cs="Times New Roman"/>
+          <w:sz w:val="24"/>
+          <w:szCs w:val="24"/>
+        </w:rPr>
+        <w:t>a</w:t>
+      </w:r>
+      <w:proofErr w:type="spellEnd"/>
+      <w:r>
+        <w:rPr>
+          <w:rFonts w:ascii="Times New Roman" w:hAnsi="Times New Roman" w:cs="Times New Roman"/>
+          <w:sz w:val="24"/>
+          <w:szCs w:val="24"/>
+        </w:rPr>
+        <w:t xml:space="preserve"> E </w:t>
       </w:r>
       <w:r>
         <w:rPr>
@@ -3633,7 +4227,43 @@
           <w:sz w:val="24"/>
           <w:szCs w:val="24"/>
         </w:rPr>
-        <w:t>lassifica indivíduo por indivíduo. Para saber a frequência podemos colocar o cut dentro do pd.value_counts(), sabendo quantas pessoas estão em cada classificação:</w:t>
+        <w:t xml:space="preserve">lassifica indivíduo por indivíduo. Para saber a frequência podemos colocar o </w:t>
+      </w:r>
+      <w:proofErr w:type="spellStart"/>
+      <w:r>
+        <w:rPr>
+          <w:rFonts w:ascii="Times New Roman" w:hAnsi="Times New Roman" w:cs="Times New Roman"/>
+          <w:sz w:val="24"/>
+          <w:szCs w:val="24"/>
+        </w:rPr>
+        <w:t>cut</w:t>
+      </w:r>
+      <w:proofErr w:type="spellEnd"/>
+      <w:r>
+        <w:rPr>
+          <w:rFonts w:ascii="Times New Roman" w:hAnsi="Times New Roman" w:cs="Times New Roman"/>
+          <w:sz w:val="24"/>
+          <w:szCs w:val="24"/>
+        </w:rPr>
+        <w:t xml:space="preserve"> dentro do </w:t>
+      </w:r>
+      <w:proofErr w:type="spellStart"/>
+      <w:r>
+        <w:rPr>
+          <w:rFonts w:ascii="Times New Roman" w:hAnsi="Times New Roman" w:cs="Times New Roman"/>
+          <w:sz w:val="24"/>
+          <w:szCs w:val="24"/>
+        </w:rPr>
+        <w:t>pd.value_counts</w:t>
+      </w:r>
+      <w:proofErr w:type="spellEnd"/>
+      <w:r>
+        <w:rPr>
+          <w:rFonts w:ascii="Times New Roman" w:hAnsi="Times New Roman" w:cs="Times New Roman"/>
+          <w:sz w:val="24"/>
+          <w:szCs w:val="24"/>
+        </w:rPr>
+        <w:t>(), sabendo quantas pessoas estão em cada classificação:</w:t>
       </w:r>
     </w:p>
     <w:p>
@@ -3648,16 +4278,40 @@
           <w:lang w:val="en-US" w:eastAsia="pt-BR"/>
         </w:rPr>
       </w:pPr>
-      <w:r>
-        <w:rPr>
-          <w:rFonts w:ascii="Courier New" w:eastAsia="Times New Roman" w:hAnsi="Courier New" w:cs="Courier New"/>
-          <w:color w:val="D4D4D4"/>
-          <w:sz w:val="21"/>
-          <w:szCs w:val="21"/>
-          <w:lang w:val="en-US" w:eastAsia="pt-BR"/>
-        </w:rPr>
-        <w:t>frequencia = pd.value_counts</w:t>
-      </w:r>
+      <w:proofErr w:type="spellStart"/>
+      <w:r>
+        <w:rPr>
+          <w:rFonts w:ascii="Courier New" w:eastAsia="Times New Roman" w:hAnsi="Courier New" w:cs="Courier New"/>
+          <w:color w:val="D4D4D4"/>
+          <w:sz w:val="21"/>
+          <w:szCs w:val="21"/>
+          <w:lang w:val="en-US" w:eastAsia="pt-BR"/>
+        </w:rPr>
+        <w:t>frequencia</w:t>
+      </w:r>
+      <w:proofErr w:type="spellEnd"/>
+      <w:r>
+        <w:rPr>
+          <w:rFonts w:ascii="Courier New" w:eastAsia="Times New Roman" w:hAnsi="Courier New" w:cs="Courier New"/>
+          <w:color w:val="D4D4D4"/>
+          <w:sz w:val="21"/>
+          <w:szCs w:val="21"/>
+          <w:lang w:val="en-US" w:eastAsia="pt-BR"/>
+        </w:rPr>
+        <w:t> = </w:t>
+      </w:r>
+      <w:proofErr w:type="spellStart"/>
+      <w:r>
+        <w:rPr>
+          <w:rFonts w:ascii="Courier New" w:eastAsia="Times New Roman" w:hAnsi="Courier New" w:cs="Courier New"/>
+          <w:color w:val="D4D4D4"/>
+          <w:sz w:val="21"/>
+          <w:szCs w:val="21"/>
+          <w:lang w:val="en-US" w:eastAsia="pt-BR"/>
+        </w:rPr>
+        <w:t>pd.value_counts</w:t>
+      </w:r>
+      <w:proofErr w:type="spellEnd"/>
       <w:r>
         <w:rPr>
           <w:rFonts w:ascii="Courier New" w:eastAsia="Times New Roman" w:hAnsi="Courier New" w:cs="Courier New"/>
@@ -3668,6 +4322,7 @@
         </w:rPr>
         <w:t>(</w:t>
       </w:r>
+      <w:proofErr w:type="spellStart"/>
       <w:r>
         <w:rPr>
           <w:rFonts w:ascii="Courier New" w:eastAsia="Times New Roman" w:hAnsi="Courier New" w:cs="Courier New"/>
@@ -3678,6 +4333,7 @@
         </w:rPr>
         <w:t>pd.cut</w:t>
       </w:r>
+      <w:proofErr w:type="spellEnd"/>
       <w:r>
         <w:rPr>
           <w:rFonts w:ascii="Courier New" w:eastAsia="Times New Roman" w:hAnsi="Courier New" w:cs="Courier New"/>
@@ -3688,6 +4344,7 @@
         </w:rPr>
         <w:t>(</w:t>
       </w:r>
+      <w:proofErr w:type="spellStart"/>
       <w:r>
         <w:rPr>
           <w:rFonts w:ascii="Courier New" w:eastAsia="Times New Roman" w:hAnsi="Courier New" w:cs="Courier New"/>
@@ -3698,6 +4355,7 @@
         </w:rPr>
         <w:t>dados.Renda</w:t>
       </w:r>
+      <w:proofErr w:type="spellEnd"/>
       <w:r>
         <w:rPr>
           <w:rFonts w:ascii="Courier New" w:eastAsia="Times New Roman" w:hAnsi="Courier New" w:cs="Courier New"/>
@@ -3815,7 +4473,29 @@
           <w:szCs w:val="21"/>
           <w:lang w:val="en-US" w:eastAsia="pt-BR"/>
         </w:rPr>
-        <w:t>                                    include_lowest=</w:t>
+        <w:t>                                    </w:t>
+      </w:r>
+      <w:proofErr w:type="spellStart"/>
+      <w:r>
+        <w:rPr>
+          <w:rFonts w:ascii="Courier New" w:eastAsia="Times New Roman" w:hAnsi="Courier New" w:cs="Courier New"/>
+          <w:color w:val="D4D4D4"/>
+          <w:sz w:val="21"/>
+          <w:szCs w:val="21"/>
+          <w:lang w:val="en-US" w:eastAsia="pt-BR"/>
+        </w:rPr>
+        <w:t>include_lowest</w:t>
+      </w:r>
+      <w:proofErr w:type="spellEnd"/>
+      <w:r>
+        <w:rPr>
+          <w:rFonts w:ascii="Courier New" w:eastAsia="Times New Roman" w:hAnsi="Courier New" w:cs="Courier New"/>
+          <w:color w:val="D4D4D4"/>
+          <w:sz w:val="21"/>
+          <w:szCs w:val="21"/>
+          <w:lang w:val="en-US" w:eastAsia="pt-BR"/>
+        </w:rPr>
+        <w:t>=</w:t>
       </w:r>
       <w:r>
         <w:rPr>
@@ -3850,6 +4530,7 @@
           <w:lang w:eastAsia="pt-BR"/>
         </w:rPr>
       </w:pPr>
+      <w:proofErr w:type="spellStart"/>
       <w:r>
         <w:rPr>
           <w:rFonts w:ascii="Courier New" w:eastAsia="Times New Roman" w:hAnsi="Courier New" w:cs="Courier New"/>
@@ -3860,6 +4541,7 @@
         </w:rPr>
         <w:t>frequencia</w:t>
       </w:r>
+      <w:proofErr w:type="spellEnd"/>
     </w:p>
     <w:p>
       <w:pPr>
@@ -3959,8 +4641,20 @@
           <w:szCs w:val="21"/>
           <w:lang w:val="en-US" w:eastAsia="pt-BR"/>
         </w:rPr>
-        <w:t>percentual = pd.value_counts</w:t>
-      </w:r>
+        <w:t>percentual = </w:t>
+      </w:r>
+      <w:proofErr w:type="spellStart"/>
+      <w:r>
+        <w:rPr>
+          <w:rFonts w:ascii="Courier New" w:eastAsia="Times New Roman" w:hAnsi="Courier New" w:cs="Courier New"/>
+          <w:color w:val="D4D4D4"/>
+          <w:sz w:val="21"/>
+          <w:szCs w:val="21"/>
+          <w:lang w:val="en-US" w:eastAsia="pt-BR"/>
+        </w:rPr>
+        <w:t>pd.value_counts</w:t>
+      </w:r>
+      <w:proofErr w:type="spellEnd"/>
       <w:r>
         <w:rPr>
           <w:rFonts w:ascii="Courier New" w:eastAsia="Times New Roman" w:hAnsi="Courier New" w:cs="Courier New"/>
@@ -3971,6 +4665,7 @@
         </w:rPr>
         <w:t>(</w:t>
       </w:r>
+      <w:proofErr w:type="spellStart"/>
       <w:r>
         <w:rPr>
           <w:rFonts w:ascii="Courier New" w:eastAsia="Times New Roman" w:hAnsi="Courier New" w:cs="Courier New"/>
@@ -3981,6 +4676,7 @@
         </w:rPr>
         <w:t>pd.cut</w:t>
       </w:r>
+      <w:proofErr w:type="spellEnd"/>
       <w:r>
         <w:rPr>
           <w:rFonts w:ascii="Courier New" w:eastAsia="Times New Roman" w:hAnsi="Courier New" w:cs="Courier New"/>
@@ -3991,6 +4687,7 @@
         </w:rPr>
         <w:t>(</w:t>
       </w:r>
+      <w:proofErr w:type="spellStart"/>
       <w:r>
         <w:rPr>
           <w:rFonts w:ascii="Courier New" w:eastAsia="Times New Roman" w:hAnsi="Courier New" w:cs="Courier New"/>
@@ -4001,6 +4698,7 @@
         </w:rPr>
         <w:t>dados.Renda</w:t>
       </w:r>
+      <w:proofErr w:type="spellEnd"/>
       <w:r>
         <w:rPr>
           <w:rFonts w:ascii="Courier New" w:eastAsia="Times New Roman" w:hAnsi="Courier New" w:cs="Courier New"/>
@@ -4290,7 +4988,25 @@
           <w:sz w:val="24"/>
           <w:szCs w:val="24"/>
         </w:rPr>
-        <w:t>Criamos a tabela de frequência e porcentagem com pd.DataFrame():</w:t>
+        <w:t xml:space="preserve">Criamos a tabela de frequência e porcentagem com </w:t>
+      </w:r>
+      <w:proofErr w:type="spellStart"/>
+      <w:r>
+        <w:rPr>
+          <w:rFonts w:ascii="Times New Roman" w:hAnsi="Times New Roman" w:cs="Times New Roman"/>
+          <w:sz w:val="24"/>
+          <w:szCs w:val="24"/>
+        </w:rPr>
+        <w:t>pd.DataFrame</w:t>
+      </w:r>
+      <w:proofErr w:type="spellEnd"/>
+      <w:r>
+        <w:rPr>
+          <w:rFonts w:ascii="Times New Roman" w:hAnsi="Times New Roman" w:cs="Times New Roman"/>
+          <w:sz w:val="24"/>
+          <w:szCs w:val="24"/>
+        </w:rPr>
+        <w:t>():</w:t>
       </w:r>
     </w:p>
     <w:p>
@@ -4441,6 +5157,7 @@
           <w:lang w:eastAsia="pt-BR"/>
         </w:rPr>
       </w:pPr>
+      <w:proofErr w:type="spellStart"/>
       <w:r>
         <w:rPr>
           <w:rFonts w:ascii="Courier New" w:eastAsia="Times New Roman" w:hAnsi="Courier New" w:cs="Courier New"/>
@@ -4451,6 +5168,7 @@
         </w:rPr>
         <w:t>dist_freq_quantitativas_personalizadas</w:t>
       </w:r>
+      <w:proofErr w:type="spellEnd"/>
     </w:p>
     <w:p>
       <w:pPr>
@@ -4527,7 +5245,43 @@
           <w:sz w:val="24"/>
           <w:szCs w:val="24"/>
         </w:rPr>
-        <w:t>E alteramos a ordem do index para crescente, ou seja, de A para baixo com o sorted_index(ascending=True):</w:t>
+        <w:t xml:space="preserve">E alteramos a ordem do index para crescente, ou seja, de A para baixo com o </w:t>
+      </w:r>
+      <w:proofErr w:type="spellStart"/>
+      <w:r>
+        <w:rPr>
+          <w:rFonts w:ascii="Times New Roman" w:hAnsi="Times New Roman" w:cs="Times New Roman"/>
+          <w:sz w:val="24"/>
+          <w:szCs w:val="24"/>
+        </w:rPr>
+        <w:t>sorted_index</w:t>
+      </w:r>
+      <w:proofErr w:type="spellEnd"/>
+      <w:r>
+        <w:rPr>
+          <w:rFonts w:ascii="Times New Roman" w:hAnsi="Times New Roman" w:cs="Times New Roman"/>
+          <w:sz w:val="24"/>
+          <w:szCs w:val="24"/>
+        </w:rPr>
+        <w:t>(</w:t>
+      </w:r>
+      <w:proofErr w:type="spellStart"/>
+      <w:r>
+        <w:rPr>
+          <w:rFonts w:ascii="Times New Roman" w:hAnsi="Times New Roman" w:cs="Times New Roman"/>
+          <w:sz w:val="24"/>
+          <w:szCs w:val="24"/>
+        </w:rPr>
+        <w:t>ascending</w:t>
+      </w:r>
+      <w:proofErr w:type="spellEnd"/>
+      <w:r>
+        <w:rPr>
+          <w:rFonts w:ascii="Times New Roman" w:hAnsi="Times New Roman" w:cs="Times New Roman"/>
+          <w:sz w:val="24"/>
+          <w:szCs w:val="24"/>
+        </w:rPr>
+        <w:t>=True):</w:t>
       </w:r>
     </w:p>
     <w:p>
@@ -4676,7 +5430,25 @@
           <w:sz w:val="24"/>
           <w:szCs w:val="24"/>
         </w:rPr>
-        <w:t>Biblioteca numpy possuí diversas fórmulas matemáticas que podemos usar.</w:t>
+        <w:t xml:space="preserve">Biblioteca </w:t>
+      </w:r>
+      <w:proofErr w:type="spellStart"/>
+      <w:r>
+        <w:rPr>
+          <w:rFonts w:ascii="Times New Roman" w:hAnsi="Times New Roman" w:cs="Times New Roman"/>
+          <w:sz w:val="24"/>
+          <w:szCs w:val="24"/>
+        </w:rPr>
+        <w:t>numpy</w:t>
+      </w:r>
+      <w:proofErr w:type="spellEnd"/>
+      <w:r>
+        <w:rPr>
+          <w:rFonts w:ascii="Times New Roman" w:hAnsi="Times New Roman" w:cs="Times New Roman"/>
+          <w:sz w:val="24"/>
+          <w:szCs w:val="24"/>
+        </w:rPr>
+        <w:t xml:space="preserve"> possuí diversas fórmulas matemáticas que podemos usar.</w:t>
       </w:r>
     </w:p>
     <w:p>
@@ -4794,7 +5566,43 @@
           <w:sz w:val="24"/>
           <w:szCs w:val="24"/>
         </w:rPr>
-        <w:t xml:space="preserve"> N = valor de linhas do nosso df. Basta atribuir o df.shape[0] em n.</w:t>
+        <w:t xml:space="preserve"> N = valor de linhas do nosso </w:t>
+      </w:r>
+      <w:proofErr w:type="spellStart"/>
+      <w:r>
+        <w:rPr>
+          <w:rFonts w:ascii="Times New Roman" w:hAnsi="Times New Roman" w:cs="Times New Roman"/>
+          <w:sz w:val="24"/>
+          <w:szCs w:val="24"/>
+        </w:rPr>
+        <w:t>df</w:t>
+      </w:r>
+      <w:proofErr w:type="spellEnd"/>
+      <w:r>
+        <w:rPr>
+          <w:rFonts w:ascii="Times New Roman" w:hAnsi="Times New Roman" w:cs="Times New Roman"/>
+          <w:sz w:val="24"/>
+          <w:szCs w:val="24"/>
+        </w:rPr>
+        <w:t xml:space="preserve">. Basta atribuir o </w:t>
+      </w:r>
+      <w:proofErr w:type="spellStart"/>
+      <w:r>
+        <w:rPr>
+          <w:rFonts w:ascii="Times New Roman" w:hAnsi="Times New Roman" w:cs="Times New Roman"/>
+          <w:sz w:val="24"/>
+          <w:szCs w:val="24"/>
+        </w:rPr>
+        <w:t>df.shape</w:t>
+      </w:r>
+      <w:proofErr w:type="spellEnd"/>
+      <w:r>
+        <w:rPr>
+          <w:rFonts w:ascii="Times New Roman" w:hAnsi="Times New Roman" w:cs="Times New Roman"/>
+          <w:sz w:val="24"/>
+          <w:szCs w:val="24"/>
+        </w:rPr>
+        <w:t>[0] em n.</w:t>
       </w:r>
     </w:p>
     <w:p>
@@ -4841,8 +5649,20 @@
           <w:szCs w:val="21"/>
           <w:lang w:eastAsia="pt-BR"/>
         </w:rPr>
-        <w:t>n = dados.shape</w:t>
-      </w:r>
+        <w:t>n = </w:t>
+      </w:r>
+      <w:proofErr w:type="spellStart"/>
+      <w:r>
+        <w:rPr>
+          <w:rFonts w:ascii="Courier New" w:eastAsia="Times New Roman" w:hAnsi="Courier New" w:cs="Courier New"/>
+          <w:color w:val="D4D4D4"/>
+          <w:sz w:val="21"/>
+          <w:szCs w:val="21"/>
+          <w:lang w:eastAsia="pt-BR"/>
+        </w:rPr>
+        <w:t>dados.shape</w:t>
+      </w:r>
+      <w:proofErr w:type="spellEnd"/>
       <w:r>
         <w:rPr>
           <w:rFonts w:ascii="Courier New" w:eastAsia="Times New Roman" w:hAnsi="Courier New" w:cs="Courier New"/>
@@ -5029,6 +5849,7 @@
         </w:rPr>
         <w:t>k = </w:t>
       </w:r>
+      <w:proofErr w:type="spellStart"/>
       <w:r>
         <w:rPr>
           <w:rFonts w:ascii="Courier New" w:eastAsia="Times New Roman" w:hAnsi="Courier New" w:cs="Courier New"/>
@@ -5039,6 +5860,7 @@
         </w:rPr>
         <w:t>int</w:t>
       </w:r>
+      <w:proofErr w:type="spellEnd"/>
       <w:r>
         <w:rPr>
           <w:rFonts w:ascii="Courier New" w:eastAsia="Times New Roman" w:hAnsi="Courier New" w:cs="Courier New"/>
@@ -5049,6 +5871,7 @@
         </w:rPr>
         <w:t>(</w:t>
       </w:r>
+      <w:proofErr w:type="spellStart"/>
       <w:r>
         <w:rPr>
           <w:rFonts w:ascii="Courier New" w:eastAsia="Times New Roman" w:hAnsi="Courier New" w:cs="Courier New"/>
@@ -5069,6 +5892,7 @@
         </w:rPr>
         <w:t>round</w:t>
       </w:r>
+      <w:proofErr w:type="spellEnd"/>
       <w:r>
         <w:rPr>
           <w:rFonts w:ascii="Courier New" w:eastAsia="Times New Roman" w:hAnsi="Courier New" w:cs="Courier New"/>
@@ -5145,7 +5969,43 @@
           <w:sz w:val="24"/>
           <w:szCs w:val="24"/>
         </w:rPr>
-        <w:t>Com isso podemos fazer um cut passando k como as bins para ter essa classe de amplitude fixa. De resto, a criação da frequência é a mesma:</w:t>
+        <w:t xml:space="preserve">Com isso podemos fazer um </w:t>
+      </w:r>
+      <w:proofErr w:type="spellStart"/>
+      <w:r>
+        <w:rPr>
+          <w:rFonts w:ascii="Times New Roman" w:hAnsi="Times New Roman" w:cs="Times New Roman"/>
+          <w:sz w:val="24"/>
+          <w:szCs w:val="24"/>
+        </w:rPr>
+        <w:t>cut</w:t>
+      </w:r>
+      <w:proofErr w:type="spellEnd"/>
+      <w:r>
+        <w:rPr>
+          <w:rFonts w:ascii="Times New Roman" w:hAnsi="Times New Roman" w:cs="Times New Roman"/>
+          <w:sz w:val="24"/>
+          <w:szCs w:val="24"/>
+        </w:rPr>
+        <w:t xml:space="preserve"> passando k como as </w:t>
+      </w:r>
+      <w:proofErr w:type="spellStart"/>
+      <w:r>
+        <w:rPr>
+          <w:rFonts w:ascii="Times New Roman" w:hAnsi="Times New Roman" w:cs="Times New Roman"/>
+          <w:sz w:val="24"/>
+          <w:szCs w:val="24"/>
+        </w:rPr>
+        <w:t>bins</w:t>
+      </w:r>
+      <w:proofErr w:type="spellEnd"/>
+      <w:r>
+        <w:rPr>
+          <w:rFonts w:ascii="Times New Roman" w:hAnsi="Times New Roman" w:cs="Times New Roman"/>
+          <w:sz w:val="24"/>
+          <w:szCs w:val="24"/>
+        </w:rPr>
+        <w:t xml:space="preserve"> para ter essa classe de amplitude fixa. De resto, a criação da frequência é a mesma:</w:t>
       </w:r>
     </w:p>
     <w:p>
@@ -5313,6 +6173,7 @@
           <w:lang w:eastAsia="pt-BR"/>
         </w:rPr>
       </w:pPr>
+      <w:proofErr w:type="spellStart"/>
       <w:r>
         <w:rPr>
           <w:rFonts w:ascii="Courier New" w:eastAsia="Times New Roman" w:hAnsi="Courier New" w:cs="Courier New"/>
@@ -5323,6 +6184,7 @@
         </w:rPr>
         <w:t>frequencia</w:t>
       </w:r>
+      <w:proofErr w:type="spellEnd"/>
     </w:p>
     <w:p>
       <w:pPr>
@@ -5816,6 +6678,7 @@
           <w:lang w:eastAsia="pt-BR"/>
         </w:rPr>
       </w:pPr>
+      <w:proofErr w:type="spellStart"/>
       <w:r>
         <w:rPr>
           <w:rFonts w:ascii="Courier New" w:eastAsia="Times New Roman" w:hAnsi="Courier New" w:cs="Courier New"/>
@@ -5826,6 +6689,7 @@
         </w:rPr>
         <w:t>dist_freq_quantitativas_amplitude_fixa</w:t>
       </w:r>
+      <w:proofErr w:type="spellEnd"/>
     </w:p>
     <w:p>
       <w:pPr>
@@ -5903,29 +6767,85 @@
         </w:rPr>
         <w:t xml:space="preserve"> </w:t>
       </w:r>
-      <w:r>
-        <w:rPr>
-          <w:rFonts w:ascii="Times New Roman" w:hAnsi="Times New Roman" w:cs="Times New Roman"/>
-          <w:sz w:val="24"/>
-          <w:szCs w:val="24"/>
-        </w:rPr>
-        <w:t>Sns.distplot(dados</w:t>
-      </w:r>
-      <w:r>
-        <w:rPr>
-          <w:rFonts w:ascii="Times New Roman" w:hAnsi="Times New Roman" w:cs="Times New Roman"/>
-          <w:sz w:val="24"/>
-          <w:szCs w:val="24"/>
-        </w:rPr>
-        <w:t>, kde=bool</w:t>
-      </w:r>
-      <w:r>
-        <w:rPr>
-          <w:rFonts w:ascii="Times New Roman" w:hAnsi="Times New Roman" w:cs="Times New Roman"/>
-          <w:sz w:val="24"/>
-          <w:szCs w:val="24"/>
-        </w:rPr>
-        <w:t>): cria um histograma com a variável do df passada.</w:t>
+      <w:proofErr w:type="spellStart"/>
+      <w:r>
+        <w:rPr>
+          <w:rFonts w:ascii="Times New Roman" w:hAnsi="Times New Roman" w:cs="Times New Roman"/>
+          <w:sz w:val="24"/>
+          <w:szCs w:val="24"/>
+        </w:rPr>
+        <w:t>Sns.distplot</w:t>
+      </w:r>
+      <w:proofErr w:type="spellEnd"/>
+      <w:r>
+        <w:rPr>
+          <w:rFonts w:ascii="Times New Roman" w:hAnsi="Times New Roman" w:cs="Times New Roman"/>
+          <w:sz w:val="24"/>
+          <w:szCs w:val="24"/>
+        </w:rPr>
+        <w:t>(dados</w:t>
+      </w:r>
+      <w:r>
+        <w:rPr>
+          <w:rFonts w:ascii="Times New Roman" w:hAnsi="Times New Roman" w:cs="Times New Roman"/>
+          <w:sz w:val="24"/>
+          <w:szCs w:val="24"/>
+        </w:rPr>
+        <w:t xml:space="preserve">, </w:t>
+      </w:r>
+      <w:proofErr w:type="spellStart"/>
+      <w:r>
+        <w:rPr>
+          <w:rFonts w:ascii="Times New Roman" w:hAnsi="Times New Roman" w:cs="Times New Roman"/>
+          <w:sz w:val="24"/>
+          <w:szCs w:val="24"/>
+        </w:rPr>
+        <w:t>kde</w:t>
+      </w:r>
+      <w:proofErr w:type="spellEnd"/>
+      <w:r>
+        <w:rPr>
+          <w:rFonts w:ascii="Times New Roman" w:hAnsi="Times New Roman" w:cs="Times New Roman"/>
+          <w:sz w:val="24"/>
+          <w:szCs w:val="24"/>
+        </w:rPr>
+        <w:t>=</w:t>
+      </w:r>
+      <w:proofErr w:type="spellStart"/>
+      <w:r>
+        <w:rPr>
+          <w:rFonts w:ascii="Times New Roman" w:hAnsi="Times New Roman" w:cs="Times New Roman"/>
+          <w:sz w:val="24"/>
+          <w:szCs w:val="24"/>
+        </w:rPr>
+        <w:t>bool</w:t>
+      </w:r>
+      <w:proofErr w:type="spellEnd"/>
+      <w:r>
+        <w:rPr>
+          <w:rFonts w:ascii="Times New Roman" w:hAnsi="Times New Roman" w:cs="Times New Roman"/>
+          <w:sz w:val="24"/>
+          <w:szCs w:val="24"/>
+        </w:rPr>
+        <w:t xml:space="preserve">): cria um histograma com a variável do </w:t>
+      </w:r>
+      <w:proofErr w:type="spellStart"/>
+      <w:r>
+        <w:rPr>
+          <w:rFonts w:ascii="Times New Roman" w:hAnsi="Times New Roman" w:cs="Times New Roman"/>
+          <w:sz w:val="24"/>
+          <w:szCs w:val="24"/>
+        </w:rPr>
+        <w:t>df</w:t>
+      </w:r>
+      <w:proofErr w:type="spellEnd"/>
+      <w:r>
+        <w:rPr>
+          <w:rFonts w:ascii="Times New Roman" w:hAnsi="Times New Roman" w:cs="Times New Roman"/>
+          <w:sz w:val="24"/>
+          <w:szCs w:val="24"/>
+        </w:rPr>
+        <w:t xml:space="preserve"> passada.</w:t>
       </w:r>
     </w:p>
     <w:p>
@@ -5949,7 +6869,25 @@
           <w:sz w:val="24"/>
           <w:szCs w:val="24"/>
         </w:rPr>
-        <w:t xml:space="preserve">O kde é a exibição de densidade do gráfico. </w:t>
+        <w:t xml:space="preserve">O </w:t>
+      </w:r>
+      <w:proofErr w:type="spellStart"/>
+      <w:r>
+        <w:rPr>
+          <w:rFonts w:ascii="Times New Roman" w:hAnsi="Times New Roman" w:cs="Times New Roman"/>
+          <w:sz w:val="24"/>
+          <w:szCs w:val="24"/>
+        </w:rPr>
+        <w:t>kde</w:t>
+      </w:r>
+      <w:proofErr w:type="spellEnd"/>
+      <w:r>
+        <w:rPr>
+          <w:rFonts w:ascii="Times New Roman" w:hAnsi="Times New Roman" w:cs="Times New Roman"/>
+          <w:sz w:val="24"/>
+          <w:szCs w:val="24"/>
+        </w:rPr>
+        <w:t xml:space="preserve"> é a exibição de densidade do gráfico. </w:t>
       </w:r>
       <w:r>
         <w:rPr>
@@ -5989,7 +6927,25 @@
           <w:sz w:val="24"/>
           <w:szCs w:val="24"/>
         </w:rPr>
-        <w:t>Podemos atribuir esse gráfico a uma variável (ax, por exemplo) para ficar com fácil acesso.</w:t>
+        <w:t>Podemos atribuir esse gráfico a uma variável (</w:t>
+      </w:r>
+      <w:proofErr w:type="spellStart"/>
+      <w:r>
+        <w:rPr>
+          <w:rFonts w:ascii="Times New Roman" w:hAnsi="Times New Roman" w:cs="Times New Roman"/>
+          <w:sz w:val="24"/>
+          <w:szCs w:val="24"/>
+        </w:rPr>
+        <w:t>ax</w:t>
+      </w:r>
+      <w:proofErr w:type="spellEnd"/>
+      <w:r>
+        <w:rPr>
+          <w:rFonts w:ascii="Times New Roman" w:hAnsi="Times New Roman" w:cs="Times New Roman"/>
+          <w:sz w:val="24"/>
+          <w:szCs w:val="24"/>
+        </w:rPr>
+        <w:t>, por exemplo) para ficar com fácil acesso.</w:t>
       </w:r>
     </w:p>
     <w:p>
@@ -6021,7 +6977,25 @@
           <w:sz w:val="24"/>
           <w:szCs w:val="24"/>
         </w:rPr>
-        <w:t xml:space="preserve"> tamanho de exibição do gráfico com ax.set_size_inches(x, y)</w:t>
+        <w:t xml:space="preserve"> tamanho de exibição do gráfico com </w:t>
+      </w:r>
+      <w:proofErr w:type="spellStart"/>
+      <w:r>
+        <w:rPr>
+          <w:rFonts w:ascii="Times New Roman" w:hAnsi="Times New Roman" w:cs="Times New Roman"/>
+          <w:sz w:val="24"/>
+          <w:szCs w:val="24"/>
+        </w:rPr>
+        <w:t>ax.set_size_inches</w:t>
+      </w:r>
+      <w:proofErr w:type="spellEnd"/>
+      <w:r>
+        <w:rPr>
+          <w:rFonts w:ascii="Times New Roman" w:hAnsi="Times New Roman" w:cs="Times New Roman"/>
+          <w:sz w:val="24"/>
+          <w:szCs w:val="24"/>
+        </w:rPr>
+        <w:t>(x, y)</w:t>
       </w:r>
       <w:r>
         <w:rPr>
@@ -6053,7 +7027,43 @@
           <w:sz w:val="24"/>
           <w:szCs w:val="24"/>
         </w:rPr>
-        <w:t>O Título com ax.set_titles(‘titulo’, fontsize=n).</w:t>
+        <w:t xml:space="preserve">O Título com </w:t>
+      </w:r>
+      <w:proofErr w:type="spellStart"/>
+      <w:r>
+        <w:rPr>
+          <w:rFonts w:ascii="Times New Roman" w:hAnsi="Times New Roman" w:cs="Times New Roman"/>
+          <w:sz w:val="24"/>
+          <w:szCs w:val="24"/>
+        </w:rPr>
+        <w:t>ax.set_titles</w:t>
+      </w:r>
+      <w:proofErr w:type="spellEnd"/>
+      <w:r>
+        <w:rPr>
+          <w:rFonts w:ascii="Times New Roman" w:hAnsi="Times New Roman" w:cs="Times New Roman"/>
+          <w:sz w:val="24"/>
+          <w:szCs w:val="24"/>
+        </w:rPr>
+        <w:t xml:space="preserve">(‘titulo’, </w:t>
+      </w:r>
+      <w:proofErr w:type="spellStart"/>
+      <w:r>
+        <w:rPr>
+          <w:rFonts w:ascii="Times New Roman" w:hAnsi="Times New Roman" w:cs="Times New Roman"/>
+          <w:sz w:val="24"/>
+          <w:szCs w:val="24"/>
+        </w:rPr>
+        <w:t>fontsize</w:t>
+      </w:r>
+      <w:proofErr w:type="spellEnd"/>
+      <w:r>
+        <w:rPr>
+          <w:rFonts w:ascii="Times New Roman" w:hAnsi="Times New Roman" w:cs="Times New Roman"/>
+          <w:sz w:val="24"/>
+          <w:szCs w:val="24"/>
+        </w:rPr>
+        <w:t>=n).</w:t>
       </w:r>
     </w:p>
     <w:p>
@@ -6077,7 +7087,133 @@
           <w:sz w:val="24"/>
           <w:szCs w:val="24"/>
         </w:rPr>
-        <w:t>E as labels com ax.set_xlabels(‘label’, fontsize=n) e ax.set_ylabels(‘label’, fontsize=n).</w:t>
+        <w:t xml:space="preserve">E as </w:t>
+      </w:r>
+      <w:proofErr w:type="spellStart"/>
+      <w:r>
+        <w:rPr>
+          <w:rFonts w:ascii="Times New Roman" w:hAnsi="Times New Roman" w:cs="Times New Roman"/>
+          <w:sz w:val="24"/>
+          <w:szCs w:val="24"/>
+        </w:rPr>
+        <w:t>labels</w:t>
+      </w:r>
+      <w:proofErr w:type="spellEnd"/>
+      <w:r>
+        <w:rPr>
+          <w:rFonts w:ascii="Times New Roman" w:hAnsi="Times New Roman" w:cs="Times New Roman"/>
+          <w:sz w:val="24"/>
+          <w:szCs w:val="24"/>
+        </w:rPr>
+        <w:t xml:space="preserve"> com </w:t>
+      </w:r>
+      <w:proofErr w:type="spellStart"/>
+      <w:r>
+        <w:rPr>
+          <w:rFonts w:ascii="Times New Roman" w:hAnsi="Times New Roman" w:cs="Times New Roman"/>
+          <w:sz w:val="24"/>
+          <w:szCs w:val="24"/>
+        </w:rPr>
+        <w:t>ax.set_xlabels</w:t>
+      </w:r>
+      <w:proofErr w:type="spellEnd"/>
+      <w:r>
+        <w:rPr>
+          <w:rFonts w:ascii="Times New Roman" w:hAnsi="Times New Roman" w:cs="Times New Roman"/>
+          <w:sz w:val="24"/>
+          <w:szCs w:val="24"/>
+        </w:rPr>
+        <w:t>(‘</w:t>
+      </w:r>
+      <w:proofErr w:type="spellStart"/>
+      <w:r>
+        <w:rPr>
+          <w:rFonts w:ascii="Times New Roman" w:hAnsi="Times New Roman" w:cs="Times New Roman"/>
+          <w:sz w:val="24"/>
+          <w:szCs w:val="24"/>
+        </w:rPr>
+        <w:t>label</w:t>
+      </w:r>
+      <w:proofErr w:type="spellEnd"/>
+      <w:r>
+        <w:rPr>
+          <w:rFonts w:ascii="Times New Roman" w:hAnsi="Times New Roman" w:cs="Times New Roman"/>
+          <w:sz w:val="24"/>
+          <w:szCs w:val="24"/>
+        </w:rPr>
+        <w:t xml:space="preserve">’, </w:t>
+      </w:r>
+      <w:proofErr w:type="spellStart"/>
+      <w:r>
+        <w:rPr>
+          <w:rFonts w:ascii="Times New Roman" w:hAnsi="Times New Roman" w:cs="Times New Roman"/>
+          <w:sz w:val="24"/>
+          <w:szCs w:val="24"/>
+        </w:rPr>
+        <w:t>fontsize</w:t>
+      </w:r>
+      <w:proofErr w:type="spellEnd"/>
+      <w:r>
+        <w:rPr>
+          <w:rFonts w:ascii="Times New Roman" w:hAnsi="Times New Roman" w:cs="Times New Roman"/>
+          <w:sz w:val="24"/>
+          <w:szCs w:val="24"/>
+        </w:rPr>
+        <w:t xml:space="preserve">=n) e </w:t>
+      </w:r>
+      <w:proofErr w:type="spellStart"/>
+      <w:r>
+        <w:rPr>
+          <w:rFonts w:ascii="Times New Roman" w:hAnsi="Times New Roman" w:cs="Times New Roman"/>
+          <w:sz w:val="24"/>
+          <w:szCs w:val="24"/>
+        </w:rPr>
+        <w:t>ax.set_ylabels</w:t>
+      </w:r>
+      <w:proofErr w:type="spellEnd"/>
+      <w:r>
+        <w:rPr>
+          <w:rFonts w:ascii="Times New Roman" w:hAnsi="Times New Roman" w:cs="Times New Roman"/>
+          <w:sz w:val="24"/>
+          <w:szCs w:val="24"/>
+        </w:rPr>
+        <w:t>(‘</w:t>
+      </w:r>
+      <w:proofErr w:type="spellStart"/>
+      <w:r>
+        <w:rPr>
+          <w:rFonts w:ascii="Times New Roman" w:hAnsi="Times New Roman" w:cs="Times New Roman"/>
+          <w:sz w:val="24"/>
+          <w:szCs w:val="24"/>
+        </w:rPr>
+        <w:t>label</w:t>
+      </w:r>
+      <w:proofErr w:type="spellEnd"/>
+      <w:r>
+        <w:rPr>
+          <w:rFonts w:ascii="Times New Roman" w:hAnsi="Times New Roman" w:cs="Times New Roman"/>
+          <w:sz w:val="24"/>
+          <w:szCs w:val="24"/>
+        </w:rPr>
+        <w:t xml:space="preserve">’, </w:t>
+      </w:r>
+      <w:proofErr w:type="spellStart"/>
+      <w:r>
+        <w:rPr>
+          <w:rFonts w:ascii="Times New Roman" w:hAnsi="Times New Roman" w:cs="Times New Roman"/>
+          <w:sz w:val="24"/>
+          <w:szCs w:val="24"/>
+        </w:rPr>
+        <w:t>fontsize</w:t>
+      </w:r>
+      <w:proofErr w:type="spellEnd"/>
+      <w:r>
+        <w:rPr>
+          <w:rFonts w:ascii="Times New Roman" w:hAnsi="Times New Roman" w:cs="Times New Roman"/>
+          <w:sz w:val="24"/>
+          <w:szCs w:val="24"/>
+        </w:rPr>
+        <w:t>=n).</w:t>
       </w:r>
     </w:p>
     <w:p>
@@ -6116,16 +7252,40 @@
           <w:lang w:eastAsia="pt-BR"/>
         </w:rPr>
       </w:pPr>
-      <w:r>
-        <w:rPr>
-          <w:rFonts w:ascii="Courier New" w:eastAsia="Times New Roman" w:hAnsi="Courier New" w:cs="Courier New"/>
-          <w:color w:val="D4D4D4"/>
-          <w:sz w:val="21"/>
-          <w:szCs w:val="21"/>
-          <w:lang w:eastAsia="pt-BR"/>
-        </w:rPr>
-        <w:t>ax = sns.displot</w:t>
-      </w:r>
+      <w:proofErr w:type="spellStart"/>
+      <w:r>
+        <w:rPr>
+          <w:rFonts w:ascii="Courier New" w:eastAsia="Times New Roman" w:hAnsi="Courier New" w:cs="Courier New"/>
+          <w:color w:val="D4D4D4"/>
+          <w:sz w:val="21"/>
+          <w:szCs w:val="21"/>
+          <w:lang w:eastAsia="pt-BR"/>
+        </w:rPr>
+        <w:t>ax</w:t>
+      </w:r>
+      <w:proofErr w:type="spellEnd"/>
+      <w:r>
+        <w:rPr>
+          <w:rFonts w:ascii="Courier New" w:eastAsia="Times New Roman" w:hAnsi="Courier New" w:cs="Courier New"/>
+          <w:color w:val="D4D4D4"/>
+          <w:sz w:val="21"/>
+          <w:szCs w:val="21"/>
+          <w:lang w:eastAsia="pt-BR"/>
+        </w:rPr>
+        <w:t> = </w:t>
+      </w:r>
+      <w:proofErr w:type="spellStart"/>
+      <w:r>
+        <w:rPr>
+          <w:rFonts w:ascii="Courier New" w:eastAsia="Times New Roman" w:hAnsi="Courier New" w:cs="Courier New"/>
+          <w:color w:val="D4D4D4"/>
+          <w:sz w:val="21"/>
+          <w:szCs w:val="21"/>
+          <w:lang w:eastAsia="pt-BR"/>
+        </w:rPr>
+        <w:t>sns.displot</w:t>
+      </w:r>
+      <w:proofErr w:type="spellEnd"/>
       <w:r>
         <w:rPr>
           <w:rFonts w:ascii="Courier New" w:eastAsia="Times New Roman" w:hAnsi="Courier New" w:cs="Courier New"/>
@@ -6136,6 +7296,7 @@
         </w:rPr>
         <w:t>(</w:t>
       </w:r>
+      <w:proofErr w:type="spellStart"/>
       <w:r>
         <w:rPr>
           <w:rFonts w:ascii="Courier New" w:eastAsia="Times New Roman" w:hAnsi="Courier New" w:cs="Courier New"/>
@@ -6146,6 +7307,7 @@
         </w:rPr>
         <w:t>dados.Altura</w:t>
       </w:r>
+      <w:proofErr w:type="spellEnd"/>
       <w:r>
         <w:rPr>
           <w:rFonts w:ascii="Courier New" w:eastAsia="Times New Roman" w:hAnsi="Courier New" w:cs="Courier New"/>
@@ -6164,7 +7326,29 @@
           <w:szCs w:val="21"/>
           <w:lang w:eastAsia="pt-BR"/>
         </w:rPr>
-        <w:t> kde=</w:t>
+        <w:t> </w:t>
+      </w:r>
+      <w:proofErr w:type="spellStart"/>
+      <w:r>
+        <w:rPr>
+          <w:rFonts w:ascii="Courier New" w:eastAsia="Times New Roman" w:hAnsi="Courier New" w:cs="Courier New"/>
+          <w:color w:val="D4D4D4"/>
+          <w:sz w:val="21"/>
+          <w:szCs w:val="21"/>
+          <w:lang w:eastAsia="pt-BR"/>
+        </w:rPr>
+        <w:t>kde</w:t>
+      </w:r>
+      <w:proofErr w:type="spellEnd"/>
+      <w:r>
+        <w:rPr>
+          <w:rFonts w:ascii="Courier New" w:eastAsia="Times New Roman" w:hAnsi="Courier New" w:cs="Courier New"/>
+          <w:color w:val="D4D4D4"/>
+          <w:sz w:val="21"/>
+          <w:szCs w:val="21"/>
+          <w:lang w:eastAsia="pt-BR"/>
+        </w:rPr>
+        <w:t>=</w:t>
       </w:r>
       <w:r>
         <w:rPr>
@@ -6212,6 +7396,7 @@
           <w:lang w:val="en-US" w:eastAsia="pt-BR"/>
         </w:rPr>
       </w:pPr>
+      <w:proofErr w:type="spellStart"/>
       <w:r>
         <w:rPr>
           <w:rFonts w:ascii="Courier New" w:eastAsia="Times New Roman" w:hAnsi="Courier New" w:cs="Courier New"/>
@@ -6222,6 +7407,7 @@
         </w:rPr>
         <w:t>ax.figure.set_size_inches</w:t>
       </w:r>
+      <w:proofErr w:type="spellEnd"/>
       <w:r>
         <w:rPr>
           <w:rFonts w:ascii="Courier New" w:eastAsia="Times New Roman" w:hAnsi="Courier New" w:cs="Courier New"/>
@@ -6369,6 +7555,7 @@
           <w:lang w:eastAsia="pt-BR"/>
         </w:rPr>
       </w:pPr>
+      <w:proofErr w:type="spellStart"/>
       <w:r>
         <w:rPr>
           <w:rFonts w:ascii="Courier New" w:eastAsia="Times New Roman" w:hAnsi="Courier New" w:cs="Courier New"/>
@@ -6379,6 +7566,7 @@
         </w:rPr>
         <w:t>ax.set_xlabels</w:t>
       </w:r>
+      <w:proofErr w:type="spellEnd"/>
       <w:r>
         <w:rPr>
           <w:rFonts w:ascii="Courier New" w:eastAsia="Times New Roman" w:hAnsi="Courier New" w:cs="Courier New"/>
@@ -6417,7 +7605,29 @@
           <w:szCs w:val="21"/>
           <w:lang w:eastAsia="pt-BR"/>
         </w:rPr>
-        <w:t> fontsize = </w:t>
+        <w:t> </w:t>
+      </w:r>
+      <w:proofErr w:type="spellStart"/>
+      <w:r>
+        <w:rPr>
+          <w:rFonts w:ascii="Courier New" w:eastAsia="Times New Roman" w:hAnsi="Courier New" w:cs="Courier New"/>
+          <w:color w:val="D4D4D4"/>
+          <w:sz w:val="21"/>
+          <w:szCs w:val="21"/>
+          <w:lang w:eastAsia="pt-BR"/>
+        </w:rPr>
+        <w:t>fontsize</w:t>
+      </w:r>
+      <w:proofErr w:type="spellEnd"/>
+      <w:r>
+        <w:rPr>
+          <w:rFonts w:ascii="Courier New" w:eastAsia="Times New Roman" w:hAnsi="Courier New" w:cs="Courier New"/>
+          <w:color w:val="D4D4D4"/>
+          <w:sz w:val="21"/>
+          <w:szCs w:val="21"/>
+          <w:lang w:eastAsia="pt-BR"/>
+        </w:rPr>
+        <w:t> = </w:t>
       </w:r>
       <w:r>
         <w:rPr>
@@ -6452,6 +7662,7 @@
           <w:lang w:eastAsia="pt-BR"/>
         </w:rPr>
       </w:pPr>
+      <w:proofErr w:type="spellStart"/>
       <w:r>
         <w:rPr>
           <w:rFonts w:ascii="Courier New" w:eastAsia="Times New Roman" w:hAnsi="Courier New" w:cs="Courier New"/>
@@ -6462,6 +7673,7 @@
         </w:rPr>
         <w:t>ax</w:t>
       </w:r>
+      <w:proofErr w:type="spellEnd"/>
     </w:p>
     <w:p>
       <w:pPr>
@@ -6537,13 +7749,23 @@
           <w:szCs w:val="24"/>
         </w:rPr>
       </w:pPr>
-      <w:r>
-        <w:rPr>
-          <w:rFonts w:ascii="Times New Roman" w:hAnsi="Times New Roman" w:cs="Times New Roman"/>
-          <w:sz w:val="24"/>
-          <w:szCs w:val="24"/>
-        </w:rPr>
-        <w:t>Kde = false:</w:t>
+      <w:proofErr w:type="spellStart"/>
+      <w:r>
+        <w:rPr>
+          <w:rFonts w:ascii="Times New Roman" w:hAnsi="Times New Roman" w:cs="Times New Roman"/>
+          <w:sz w:val="24"/>
+          <w:szCs w:val="24"/>
+        </w:rPr>
+        <w:t>Kde</w:t>
+      </w:r>
+      <w:proofErr w:type="spellEnd"/>
+      <w:r>
+        <w:rPr>
+          <w:rFonts w:ascii="Times New Roman" w:hAnsi="Times New Roman" w:cs="Times New Roman"/>
+          <w:sz w:val="24"/>
+          <w:szCs w:val="24"/>
+        </w:rPr>
+        <w:t xml:space="preserve"> = false:</w:t>
       </w:r>
     </w:p>
     <w:p>
@@ -6631,7 +7853,97 @@
           <w:sz w:val="24"/>
           <w:szCs w:val="24"/>
         </w:rPr>
-        <w:t>Podemos obter um resultado parecido com o pandas usando a função dados.Altura.hist.(bins=n_barras, figsize=(x,y)):</w:t>
+        <w:t xml:space="preserve">Podemos obter um resultado parecido com o pandas usando a função </w:t>
+      </w:r>
+      <w:proofErr w:type="spellStart"/>
+      <w:r>
+        <w:rPr>
+          <w:rFonts w:ascii="Times New Roman" w:hAnsi="Times New Roman" w:cs="Times New Roman"/>
+          <w:sz w:val="24"/>
+          <w:szCs w:val="24"/>
+        </w:rPr>
+        <w:t>dados.Altura.hist</w:t>
+      </w:r>
+      <w:proofErr w:type="spellEnd"/>
+      <w:r>
+        <w:rPr>
+          <w:rFonts w:ascii="Times New Roman" w:hAnsi="Times New Roman" w:cs="Times New Roman"/>
+          <w:sz w:val="24"/>
+          <w:szCs w:val="24"/>
+        </w:rPr>
+        <w:t>.(</w:t>
+      </w:r>
+      <w:proofErr w:type="spellStart"/>
+      <w:r>
+        <w:rPr>
+          <w:rFonts w:ascii="Times New Roman" w:hAnsi="Times New Roman" w:cs="Times New Roman"/>
+          <w:sz w:val="24"/>
+          <w:szCs w:val="24"/>
+        </w:rPr>
+        <w:t>bins</w:t>
+      </w:r>
+      <w:proofErr w:type="spellEnd"/>
+      <w:r>
+        <w:rPr>
+          <w:rFonts w:ascii="Times New Roman" w:hAnsi="Times New Roman" w:cs="Times New Roman"/>
+          <w:sz w:val="24"/>
+          <w:szCs w:val="24"/>
+        </w:rPr>
+        <w:t>=</w:t>
+      </w:r>
+      <w:proofErr w:type="spellStart"/>
+      <w:r>
+        <w:rPr>
+          <w:rFonts w:ascii="Times New Roman" w:hAnsi="Times New Roman" w:cs="Times New Roman"/>
+          <w:sz w:val="24"/>
+          <w:szCs w:val="24"/>
+        </w:rPr>
+        <w:t>n_barras</w:t>
+      </w:r>
+      <w:proofErr w:type="spellEnd"/>
+      <w:r>
+        <w:rPr>
+          <w:rFonts w:ascii="Times New Roman" w:hAnsi="Times New Roman" w:cs="Times New Roman"/>
+          <w:sz w:val="24"/>
+          <w:szCs w:val="24"/>
+        </w:rPr>
+        <w:t xml:space="preserve">, </w:t>
+      </w:r>
+      <w:proofErr w:type="spellStart"/>
+      <w:r>
+        <w:rPr>
+          <w:rFonts w:ascii="Times New Roman" w:hAnsi="Times New Roman" w:cs="Times New Roman"/>
+          <w:sz w:val="24"/>
+          <w:szCs w:val="24"/>
+        </w:rPr>
+        <w:t>figsize</w:t>
+      </w:r>
+      <w:proofErr w:type="spellEnd"/>
+      <w:r>
+        <w:rPr>
+          <w:rFonts w:ascii="Times New Roman" w:hAnsi="Times New Roman" w:cs="Times New Roman"/>
+          <w:sz w:val="24"/>
+          <w:szCs w:val="24"/>
+        </w:rPr>
+        <w:t>=(</w:t>
+      </w:r>
+      <w:proofErr w:type="spellStart"/>
+      <w:r>
+        <w:rPr>
+          <w:rFonts w:ascii="Times New Roman" w:hAnsi="Times New Roman" w:cs="Times New Roman"/>
+          <w:sz w:val="24"/>
+          <w:szCs w:val="24"/>
+        </w:rPr>
+        <w:t>x,y</w:t>
+      </w:r>
+      <w:proofErr w:type="spellEnd"/>
+      <w:r>
+        <w:rPr>
+          <w:rFonts w:ascii="Times New Roman" w:hAnsi="Times New Roman" w:cs="Times New Roman"/>
+          <w:sz w:val="24"/>
+          <w:szCs w:val="24"/>
+        </w:rPr>
+        <w:t>)):</w:t>
       </w:r>
     </w:p>
     <w:p>
@@ -6646,6 +7958,7 @@
           <w:lang w:val="en-US" w:eastAsia="pt-BR"/>
         </w:rPr>
       </w:pPr>
+      <w:proofErr w:type="spellStart"/>
       <w:r>
         <w:rPr>
           <w:rFonts w:ascii="Courier New" w:eastAsia="Times New Roman" w:hAnsi="Courier New" w:cs="Courier New"/>
@@ -6656,6 +7969,7 @@
         </w:rPr>
         <w:t>dados.Altura.hist</w:t>
       </w:r>
+      <w:proofErr w:type="spellEnd"/>
       <w:r>
         <w:rPr>
           <w:rFonts w:ascii="Courier New" w:eastAsia="Times New Roman" w:hAnsi="Courier New" w:cs="Courier New"/>
@@ -6704,7 +8018,29 @@
           <w:szCs w:val="21"/>
           <w:lang w:val="en-US" w:eastAsia="pt-BR"/>
         </w:rPr>
-        <w:t> figsize=</w:t>
+        <w:t> </w:t>
+      </w:r>
+      <w:proofErr w:type="spellStart"/>
+      <w:r>
+        <w:rPr>
+          <w:rFonts w:ascii="Courier New" w:eastAsia="Times New Roman" w:hAnsi="Courier New" w:cs="Courier New"/>
+          <w:color w:val="D4D4D4"/>
+          <w:sz w:val="21"/>
+          <w:szCs w:val="21"/>
+          <w:lang w:val="en-US" w:eastAsia="pt-BR"/>
+        </w:rPr>
+        <w:t>figsize</w:t>
+      </w:r>
+      <w:proofErr w:type="spellEnd"/>
+      <w:r>
+        <w:rPr>
+          <w:rFonts w:ascii="Courier New" w:eastAsia="Times New Roman" w:hAnsi="Courier New" w:cs="Courier New"/>
+          <w:color w:val="D4D4D4"/>
+          <w:sz w:val="21"/>
+          <w:szCs w:val="21"/>
+          <w:lang w:val="en-US" w:eastAsia="pt-BR"/>
+        </w:rPr>
+        <w:t>=</w:t>
       </w:r>
       <w:r>
         <w:rPr>
@@ -6868,7 +8204,97 @@
           <w:sz w:val="24"/>
           <w:szCs w:val="24"/>
         </w:rPr>
-        <w:t>m df[‘variavel’].plot.bar(width=n, color=’color’, alpha=n). Alpah é a transparência da cor das barras:</w:t>
+        <w:t xml:space="preserve">m </w:t>
+      </w:r>
+      <w:proofErr w:type="spellStart"/>
+      <w:r>
+        <w:rPr>
+          <w:rFonts w:ascii="Times New Roman" w:hAnsi="Times New Roman" w:cs="Times New Roman"/>
+          <w:sz w:val="24"/>
+          <w:szCs w:val="24"/>
+        </w:rPr>
+        <w:t>df</w:t>
+      </w:r>
+      <w:proofErr w:type="spellEnd"/>
+      <w:r>
+        <w:rPr>
+          <w:rFonts w:ascii="Times New Roman" w:hAnsi="Times New Roman" w:cs="Times New Roman"/>
+          <w:sz w:val="24"/>
+          <w:szCs w:val="24"/>
+        </w:rPr>
+        <w:t>[‘</w:t>
+      </w:r>
+      <w:proofErr w:type="spellStart"/>
+      <w:r>
+        <w:rPr>
+          <w:rFonts w:ascii="Times New Roman" w:hAnsi="Times New Roman" w:cs="Times New Roman"/>
+          <w:sz w:val="24"/>
+          <w:szCs w:val="24"/>
+        </w:rPr>
+        <w:t>variavel</w:t>
+      </w:r>
+      <w:proofErr w:type="spellEnd"/>
+      <w:r>
+        <w:rPr>
+          <w:rFonts w:ascii="Times New Roman" w:hAnsi="Times New Roman" w:cs="Times New Roman"/>
+          <w:sz w:val="24"/>
+          <w:szCs w:val="24"/>
+        </w:rPr>
+        <w:t>’].</w:t>
+      </w:r>
+      <w:proofErr w:type="spellStart"/>
+      <w:r>
+        <w:rPr>
+          <w:rFonts w:ascii="Times New Roman" w:hAnsi="Times New Roman" w:cs="Times New Roman"/>
+          <w:sz w:val="24"/>
+          <w:szCs w:val="24"/>
+        </w:rPr>
+        <w:t>plot.bar</w:t>
+      </w:r>
+      <w:proofErr w:type="spellEnd"/>
+      <w:r>
+        <w:rPr>
+          <w:rFonts w:ascii="Times New Roman" w:hAnsi="Times New Roman" w:cs="Times New Roman"/>
+          <w:sz w:val="24"/>
+          <w:szCs w:val="24"/>
+        </w:rPr>
+        <w:t>(</w:t>
+      </w:r>
+      <w:proofErr w:type="spellStart"/>
+      <w:r>
+        <w:rPr>
+          <w:rFonts w:ascii="Times New Roman" w:hAnsi="Times New Roman" w:cs="Times New Roman"/>
+          <w:sz w:val="24"/>
+          <w:szCs w:val="24"/>
+        </w:rPr>
+        <w:t>width</w:t>
+      </w:r>
+      <w:proofErr w:type="spellEnd"/>
+      <w:r>
+        <w:rPr>
+          <w:rFonts w:ascii="Times New Roman" w:hAnsi="Times New Roman" w:cs="Times New Roman"/>
+          <w:sz w:val="24"/>
+          <w:szCs w:val="24"/>
+        </w:rPr>
+        <w:t xml:space="preserve">=n, color=’color’, alpha=n). </w:t>
+      </w:r>
+      <w:proofErr w:type="spellStart"/>
+      <w:r>
+        <w:rPr>
+          <w:rFonts w:ascii="Times New Roman" w:hAnsi="Times New Roman" w:cs="Times New Roman"/>
+          <w:sz w:val="24"/>
+          <w:szCs w:val="24"/>
+        </w:rPr>
+        <w:t>Alpah</w:t>
+      </w:r>
+      <w:proofErr w:type="spellEnd"/>
+      <w:r>
+        <w:rPr>
+          <w:rFonts w:ascii="Times New Roman" w:hAnsi="Times New Roman" w:cs="Times New Roman"/>
+          <w:sz w:val="24"/>
+          <w:szCs w:val="24"/>
+        </w:rPr>
+        <w:t xml:space="preserve"> é a transparência da cor das barras:</w:t>
       </w:r>
     </w:p>
     <w:p>
@@ -7104,7 +8530,25 @@
           <w:sz w:val="24"/>
           <w:szCs w:val="24"/>
         </w:rPr>
-        <w:t>A criar distribuições de frequências (tabelas de frequências) com a função value_counts() do pandas</w:t>
+        <w:t xml:space="preserve">A criar distribuições de frequências (tabelas de frequências) com a função </w:t>
+      </w:r>
+      <w:proofErr w:type="spellStart"/>
+      <w:r>
+        <w:rPr>
+          <w:rFonts w:ascii="Times New Roman" w:hAnsi="Times New Roman" w:cs="Times New Roman"/>
+          <w:sz w:val="24"/>
+          <w:szCs w:val="24"/>
+        </w:rPr>
+        <w:t>value_counts</w:t>
+      </w:r>
+      <w:proofErr w:type="spellEnd"/>
+      <w:r>
+        <w:rPr>
+          <w:rFonts w:ascii="Times New Roman" w:hAnsi="Times New Roman" w:cs="Times New Roman"/>
+          <w:sz w:val="24"/>
+          <w:szCs w:val="24"/>
+        </w:rPr>
+        <w:t>() do pandas</w:t>
       </w:r>
       <w:r>
         <w:rPr>
@@ -7136,7 +8580,25 @@
           <w:sz w:val="24"/>
           <w:szCs w:val="24"/>
         </w:rPr>
-        <w:t>A criar distribuições de frequências, com o cruzamento de duas variáveis, utilizando a função crosstab() do pandas</w:t>
+        <w:t xml:space="preserve">A criar distribuições de frequências, com o cruzamento de duas variáveis, utilizando a função </w:t>
+      </w:r>
+      <w:proofErr w:type="spellStart"/>
+      <w:r>
+        <w:rPr>
+          <w:rFonts w:ascii="Times New Roman" w:hAnsi="Times New Roman" w:cs="Times New Roman"/>
+          <w:sz w:val="24"/>
+          <w:szCs w:val="24"/>
+        </w:rPr>
+        <w:t>crosstab</w:t>
+      </w:r>
+      <w:proofErr w:type="spellEnd"/>
+      <w:r>
+        <w:rPr>
+          <w:rFonts w:ascii="Times New Roman" w:hAnsi="Times New Roman" w:cs="Times New Roman"/>
+          <w:sz w:val="24"/>
+          <w:szCs w:val="24"/>
+        </w:rPr>
+        <w:t>() do pandas</w:t>
       </w:r>
       <w:r>
         <w:rPr>
@@ -7168,7 +8630,43 @@
           <w:sz w:val="24"/>
           <w:szCs w:val="24"/>
         </w:rPr>
-        <w:t>A criar distribuições de frequências, com classes personalizadas, utilizando as funções value_counts() e cut() conjuntamente</w:t>
+        <w:t xml:space="preserve">A criar distribuições de frequências, com classes personalizadas, utilizando as funções </w:t>
+      </w:r>
+      <w:proofErr w:type="spellStart"/>
+      <w:r>
+        <w:rPr>
+          <w:rFonts w:ascii="Times New Roman" w:hAnsi="Times New Roman" w:cs="Times New Roman"/>
+          <w:sz w:val="24"/>
+          <w:szCs w:val="24"/>
+        </w:rPr>
+        <w:t>value_counts</w:t>
+      </w:r>
+      <w:proofErr w:type="spellEnd"/>
+      <w:r>
+        <w:rPr>
+          <w:rFonts w:ascii="Times New Roman" w:hAnsi="Times New Roman" w:cs="Times New Roman"/>
+          <w:sz w:val="24"/>
+          <w:szCs w:val="24"/>
+        </w:rPr>
+        <w:t xml:space="preserve">() e </w:t>
+      </w:r>
+      <w:proofErr w:type="spellStart"/>
+      <w:r>
+        <w:rPr>
+          <w:rFonts w:ascii="Times New Roman" w:hAnsi="Times New Roman" w:cs="Times New Roman"/>
+          <w:sz w:val="24"/>
+          <w:szCs w:val="24"/>
+        </w:rPr>
+        <w:t>cut</w:t>
+      </w:r>
+      <w:proofErr w:type="spellEnd"/>
+      <w:r>
+        <w:rPr>
+          <w:rFonts w:ascii="Times New Roman" w:hAnsi="Times New Roman" w:cs="Times New Roman"/>
+          <w:sz w:val="24"/>
+          <w:szCs w:val="24"/>
+        </w:rPr>
+        <w:t>() conjuntamente</w:t>
       </w:r>
       <w:r>
         <w:rPr>
@@ -7200,7 +8698,25 @@
           <w:sz w:val="24"/>
           <w:szCs w:val="24"/>
         </w:rPr>
-        <w:t>A utilizar a regra de Sturges para obter um número de classes ótimo para determinado tamanho de amostra</w:t>
+        <w:t xml:space="preserve">A utilizar a regra de </w:t>
+      </w:r>
+      <w:proofErr w:type="spellStart"/>
+      <w:r>
+        <w:rPr>
+          <w:rFonts w:ascii="Times New Roman" w:hAnsi="Times New Roman" w:cs="Times New Roman"/>
+          <w:sz w:val="24"/>
+          <w:szCs w:val="24"/>
+        </w:rPr>
+        <w:t>Sturges</w:t>
+      </w:r>
+      <w:proofErr w:type="spellEnd"/>
+      <w:r>
+        <w:rPr>
+          <w:rFonts w:ascii="Times New Roman" w:hAnsi="Times New Roman" w:cs="Times New Roman"/>
+          <w:sz w:val="24"/>
+          <w:szCs w:val="24"/>
+        </w:rPr>
+        <w:t xml:space="preserve"> para obter um número de classes ótimo para determinado tamanho de amostra</w:t>
       </w:r>
       <w:r>
         <w:rPr>
@@ -7767,6 +9283,7 @@
           <w:lang w:eastAsia="pt-BR"/>
         </w:rPr>
       </w:pPr>
+      <w:proofErr w:type="spellStart"/>
       <w:r>
         <w:rPr>
           <w:rFonts w:ascii="Courier New" w:eastAsia="Times New Roman" w:hAnsi="Courier New" w:cs="Courier New"/>
@@ -7787,6 +9304,7 @@
         </w:rPr>
         <w:t>sum</w:t>
       </w:r>
+      <w:proofErr w:type="spellEnd"/>
       <w:r>
         <w:rPr>
           <w:rFonts w:ascii="Courier New" w:eastAsia="Times New Roman" w:hAnsi="Courier New" w:cs="Courier New"/>
@@ -7805,8 +9323,20 @@
           <w:szCs w:val="21"/>
           <w:lang w:eastAsia="pt-BR"/>
         </w:rPr>
-        <w:t> / df.shape</w:t>
-      </w:r>
+        <w:t> / </w:t>
+      </w:r>
+      <w:proofErr w:type="spellStart"/>
+      <w:r>
+        <w:rPr>
+          <w:rFonts w:ascii="Courier New" w:eastAsia="Times New Roman" w:hAnsi="Courier New" w:cs="Courier New"/>
+          <w:color w:val="D4D4D4"/>
+          <w:sz w:val="21"/>
+          <w:szCs w:val="21"/>
+          <w:lang w:eastAsia="pt-BR"/>
+        </w:rPr>
+        <w:t>df.shape</w:t>
+      </w:r>
+      <w:proofErr w:type="spellEnd"/>
       <w:r>
         <w:rPr>
           <w:rFonts w:ascii="Courier New" w:eastAsia="Times New Roman" w:hAnsi="Courier New" w:cs="Courier New"/>
@@ -7912,7 +9442,25 @@
           <w:sz w:val="24"/>
           <w:szCs w:val="24"/>
         </w:rPr>
-        <w:t>Ou então podemos fazer de uma forma ainda MUITO mais fácil: simplesmente pedir a média dessa coluna para o pandas com o mean():</w:t>
+        <w:t xml:space="preserve">Ou então podemos fazer de uma forma ainda MUITO mais fácil: simplesmente pedir a média dessa coluna para o pandas com o </w:t>
+      </w:r>
+      <w:proofErr w:type="spellStart"/>
+      <w:r>
+        <w:rPr>
+          <w:rFonts w:ascii="Times New Roman" w:hAnsi="Times New Roman" w:cs="Times New Roman"/>
+          <w:sz w:val="24"/>
+          <w:szCs w:val="24"/>
+        </w:rPr>
+        <w:t>mean</w:t>
+      </w:r>
+      <w:proofErr w:type="spellEnd"/>
+      <w:r>
+        <w:rPr>
+          <w:rFonts w:ascii="Times New Roman" w:hAnsi="Times New Roman" w:cs="Times New Roman"/>
+          <w:sz w:val="24"/>
+          <w:szCs w:val="24"/>
+        </w:rPr>
+        <w:t>():</w:t>
       </w:r>
     </w:p>
     <w:p>
@@ -7927,6 +9475,7 @@
           <w:lang w:eastAsia="pt-BR"/>
         </w:rPr>
       </w:pPr>
+      <w:proofErr w:type="spellStart"/>
       <w:r>
         <w:rPr>
           <w:rFonts w:ascii="Courier New" w:eastAsia="Times New Roman" w:hAnsi="Courier New" w:cs="Courier New"/>
@@ -7937,6 +9486,7 @@
         </w:rPr>
         <w:t>df.Fulano.mean</w:t>
       </w:r>
+      <w:proofErr w:type="spellEnd"/>
       <w:r>
         <w:rPr>
           <w:rFonts w:ascii="Courier New" w:eastAsia="Times New Roman" w:hAnsi="Courier New" w:cs="Courier New"/>
@@ -8037,6 +9587,7 @@
           <w:lang w:val="en-US" w:eastAsia="pt-BR"/>
         </w:rPr>
       </w:pPr>
+      <w:proofErr w:type="spellStart"/>
       <w:r>
         <w:rPr>
           <w:rFonts w:ascii="Courier New" w:eastAsia="Times New Roman" w:hAnsi="Courier New" w:cs="Courier New"/>
@@ -8047,6 +9598,7 @@
         </w:rPr>
         <w:t>dados.groupby</w:t>
       </w:r>
+      <w:proofErr w:type="spellEnd"/>
       <w:r>
         <w:rPr>
           <w:rFonts w:ascii="Courier New" w:eastAsia="Times New Roman" w:hAnsi="Courier New" w:cs="Courier New"/>
@@ -8065,7 +9617,29 @@
           <w:szCs w:val="21"/>
           <w:lang w:val="en-US" w:eastAsia="pt-BR"/>
         </w:rPr>
-        <w:t>'Sexo'</w:t>
+        <w:t>'</w:t>
+      </w:r>
+      <w:proofErr w:type="spellStart"/>
+      <w:r>
+        <w:rPr>
+          <w:rFonts w:ascii="Courier New" w:eastAsia="Times New Roman" w:hAnsi="Courier New" w:cs="Courier New"/>
+          <w:color w:val="CE9178"/>
+          <w:sz w:val="21"/>
+          <w:szCs w:val="21"/>
+          <w:lang w:val="en-US" w:eastAsia="pt-BR"/>
+        </w:rPr>
+        <w:t>Sexo</w:t>
+      </w:r>
+      <w:proofErr w:type="spellEnd"/>
+      <w:r>
+        <w:rPr>
+          <w:rFonts w:ascii="Courier New" w:eastAsia="Times New Roman" w:hAnsi="Courier New" w:cs="Courier New"/>
+          <w:color w:val="CE9178"/>
+          <w:sz w:val="21"/>
+          <w:szCs w:val="21"/>
+          <w:lang w:val="en-US" w:eastAsia="pt-BR"/>
+        </w:rPr>
+        <w:t>'</w:t>
       </w:r>
       <w:r>
         <w:rPr>
@@ -8726,16 +10300,40 @@
           <w:lang w:eastAsia="pt-BR"/>
         </w:rPr>
       </w:pPr>
-      <w:r>
-        <w:rPr>
-          <w:rFonts w:ascii="Courier New" w:eastAsia="Times New Roman" w:hAnsi="Courier New" w:cs="Courier New"/>
-          <w:color w:val="D4D4D4"/>
-          <w:sz w:val="21"/>
-          <w:szCs w:val="21"/>
-          <w:lang w:eastAsia="pt-BR"/>
-        </w:rPr>
-        <w:t>df = pd.DataFrame</w:t>
-      </w:r>
+      <w:proofErr w:type="spellStart"/>
+      <w:r>
+        <w:rPr>
+          <w:rFonts w:ascii="Courier New" w:eastAsia="Times New Roman" w:hAnsi="Courier New" w:cs="Courier New"/>
+          <w:color w:val="D4D4D4"/>
+          <w:sz w:val="21"/>
+          <w:szCs w:val="21"/>
+          <w:lang w:eastAsia="pt-BR"/>
+        </w:rPr>
+        <w:t>df</w:t>
+      </w:r>
+      <w:proofErr w:type="spellEnd"/>
+      <w:r>
+        <w:rPr>
+          <w:rFonts w:ascii="Courier New" w:eastAsia="Times New Roman" w:hAnsi="Courier New" w:cs="Courier New"/>
+          <w:color w:val="D4D4D4"/>
+          <w:sz w:val="21"/>
+          <w:szCs w:val="21"/>
+          <w:lang w:eastAsia="pt-BR"/>
+        </w:rPr>
+        <w:t> = </w:t>
+      </w:r>
+      <w:proofErr w:type="spellStart"/>
+      <w:r>
+        <w:rPr>
+          <w:rFonts w:ascii="Courier New" w:eastAsia="Times New Roman" w:hAnsi="Courier New" w:cs="Courier New"/>
+          <w:color w:val="D4D4D4"/>
+          <w:sz w:val="21"/>
+          <w:szCs w:val="21"/>
+          <w:lang w:eastAsia="pt-BR"/>
+        </w:rPr>
+        <w:t>pd.DataFrame</w:t>
+      </w:r>
+      <w:proofErr w:type="spellEnd"/>
       <w:r>
         <w:rPr>
           <w:rFonts w:ascii="Courier New" w:eastAsia="Times New Roman" w:hAnsi="Courier New" w:cs="Courier New"/>
@@ -9791,6 +11389,7 @@
           <w:lang w:eastAsia="pt-BR"/>
         </w:rPr>
       </w:pPr>
+      <w:proofErr w:type="spellStart"/>
       <w:r>
         <w:rPr>
           <w:rFonts w:ascii="Courier New" w:eastAsia="Times New Roman" w:hAnsi="Courier New" w:cs="Courier New"/>
@@ -9801,6 +11400,7 @@
         </w:rPr>
         <w:t>df.rename_axis</w:t>
       </w:r>
+      <w:proofErr w:type="spellEnd"/>
       <w:r>
         <w:rPr>
           <w:rFonts w:ascii="Courier New" w:eastAsia="Times New Roman" w:hAnsi="Courier New" w:cs="Courier New"/>
@@ -9839,7 +11439,29 @@
           <w:szCs w:val="21"/>
           <w:lang w:eastAsia="pt-BR"/>
         </w:rPr>
-        <w:t> axis = </w:t>
+        <w:t> </w:t>
+      </w:r>
+      <w:proofErr w:type="spellStart"/>
+      <w:r>
+        <w:rPr>
+          <w:rFonts w:ascii="Courier New" w:eastAsia="Times New Roman" w:hAnsi="Courier New" w:cs="Courier New"/>
+          <w:color w:val="D4D4D4"/>
+          <w:sz w:val="21"/>
+          <w:szCs w:val="21"/>
+          <w:lang w:eastAsia="pt-BR"/>
+        </w:rPr>
+        <w:t>axis</w:t>
+      </w:r>
+      <w:proofErr w:type="spellEnd"/>
+      <w:r>
+        <w:rPr>
+          <w:rFonts w:ascii="Courier New" w:eastAsia="Times New Roman" w:hAnsi="Courier New" w:cs="Courier New"/>
+          <w:color w:val="D4D4D4"/>
+          <w:sz w:val="21"/>
+          <w:szCs w:val="21"/>
+          <w:lang w:eastAsia="pt-BR"/>
+        </w:rPr>
+        <w:t> = </w:t>
       </w:r>
       <w:r>
         <w:rPr>
@@ -9849,7 +11471,29 @@
           <w:szCs w:val="21"/>
           <w:lang w:eastAsia="pt-BR"/>
         </w:rPr>
-        <w:t>'columns'</w:t>
+        <w:t>'</w:t>
+      </w:r>
+      <w:proofErr w:type="spellStart"/>
+      <w:r>
+        <w:rPr>
+          <w:rFonts w:ascii="Courier New" w:eastAsia="Times New Roman" w:hAnsi="Courier New" w:cs="Courier New"/>
+          <w:color w:val="CE9178"/>
+          <w:sz w:val="21"/>
+          <w:szCs w:val="21"/>
+          <w:lang w:eastAsia="pt-BR"/>
+        </w:rPr>
+        <w:t>columns</w:t>
+      </w:r>
+      <w:proofErr w:type="spellEnd"/>
+      <w:r>
+        <w:rPr>
+          <w:rFonts w:ascii="Courier New" w:eastAsia="Times New Roman" w:hAnsi="Courier New" w:cs="Courier New"/>
+          <w:color w:val="CE9178"/>
+          <w:sz w:val="21"/>
+          <w:szCs w:val="21"/>
+          <w:lang w:eastAsia="pt-BR"/>
+        </w:rPr>
+        <w:t>'</w:t>
       </w:r>
       <w:r>
         <w:rPr>
@@ -9869,7 +11513,29 @@
           <w:szCs w:val="21"/>
           <w:lang w:eastAsia="pt-BR"/>
         </w:rPr>
-        <w:t> inplace = </w:t>
+        <w:t> </w:t>
+      </w:r>
+      <w:proofErr w:type="spellStart"/>
+      <w:r>
+        <w:rPr>
+          <w:rFonts w:ascii="Courier New" w:eastAsia="Times New Roman" w:hAnsi="Courier New" w:cs="Courier New"/>
+          <w:color w:val="D4D4D4"/>
+          <w:sz w:val="21"/>
+          <w:szCs w:val="21"/>
+          <w:lang w:eastAsia="pt-BR"/>
+        </w:rPr>
+        <w:t>inplace</w:t>
+      </w:r>
+      <w:proofErr w:type="spellEnd"/>
+      <w:r>
+        <w:rPr>
+          <w:rFonts w:ascii="Courier New" w:eastAsia="Times New Roman" w:hAnsi="Courier New" w:cs="Courier New"/>
+          <w:color w:val="D4D4D4"/>
+          <w:sz w:val="21"/>
+          <w:szCs w:val="21"/>
+          <w:lang w:eastAsia="pt-BR"/>
+        </w:rPr>
+        <w:t> = </w:t>
       </w:r>
       <w:r>
         <w:rPr>
@@ -9904,6 +11570,7 @@
           <w:lang w:eastAsia="pt-BR"/>
         </w:rPr>
       </w:pPr>
+      <w:proofErr w:type="spellStart"/>
       <w:r>
         <w:rPr>
           <w:rFonts w:ascii="Courier New" w:eastAsia="Times New Roman" w:hAnsi="Courier New" w:cs="Courier New"/>
@@ -9914,6 +11581,7 @@
         </w:rPr>
         <w:t>df</w:t>
       </w:r>
+      <w:proofErr w:type="spellEnd"/>
     </w:p>
     <w:p>
       <w:pPr>
@@ -9980,16 +11648,40 @@
           <w:lang w:eastAsia="pt-BR"/>
         </w:rPr>
       </w:pPr>
-      <w:r>
-        <w:rPr>
-          <w:rFonts w:ascii="Courier New" w:eastAsia="Times New Roman" w:hAnsi="Courier New" w:cs="Courier New"/>
-          <w:color w:val="D4D4D4"/>
-          <w:sz w:val="21"/>
-          <w:szCs w:val="21"/>
-          <w:lang w:eastAsia="pt-BR"/>
-        </w:rPr>
-        <w:t>notas_fulano = df.Fulano</w:t>
-      </w:r>
+      <w:proofErr w:type="spellStart"/>
+      <w:r>
+        <w:rPr>
+          <w:rFonts w:ascii="Courier New" w:eastAsia="Times New Roman" w:hAnsi="Courier New" w:cs="Courier New"/>
+          <w:color w:val="D4D4D4"/>
+          <w:sz w:val="21"/>
+          <w:szCs w:val="21"/>
+          <w:lang w:eastAsia="pt-BR"/>
+        </w:rPr>
+        <w:t>notas_fulano</w:t>
+      </w:r>
+      <w:proofErr w:type="spellEnd"/>
+      <w:r>
+        <w:rPr>
+          <w:rFonts w:ascii="Courier New" w:eastAsia="Times New Roman" w:hAnsi="Courier New" w:cs="Courier New"/>
+          <w:color w:val="D4D4D4"/>
+          <w:sz w:val="21"/>
+          <w:szCs w:val="21"/>
+          <w:lang w:eastAsia="pt-BR"/>
+        </w:rPr>
+        <w:t> = </w:t>
+      </w:r>
+      <w:proofErr w:type="spellStart"/>
+      <w:r>
+        <w:rPr>
+          <w:rFonts w:ascii="Courier New" w:eastAsia="Times New Roman" w:hAnsi="Courier New" w:cs="Courier New"/>
+          <w:color w:val="D4D4D4"/>
+          <w:sz w:val="21"/>
+          <w:szCs w:val="21"/>
+          <w:lang w:eastAsia="pt-BR"/>
+        </w:rPr>
+        <w:t>df.Fulano</w:t>
+      </w:r>
+      <w:proofErr w:type="spellEnd"/>
     </w:p>
     <w:p>
       <w:pPr>
@@ -10003,16 +11695,40 @@
           <w:lang w:eastAsia="pt-BR"/>
         </w:rPr>
       </w:pPr>
-      <w:r>
-        <w:rPr>
-          <w:rFonts w:ascii="Courier New" w:eastAsia="Times New Roman" w:hAnsi="Courier New" w:cs="Courier New"/>
-          <w:color w:val="D4D4D4"/>
-          <w:sz w:val="21"/>
-          <w:szCs w:val="21"/>
-          <w:lang w:eastAsia="pt-BR"/>
-        </w:rPr>
-        <w:t>notas_fulano = notas_fulano.sort_values</w:t>
-      </w:r>
+      <w:proofErr w:type="spellStart"/>
+      <w:r>
+        <w:rPr>
+          <w:rFonts w:ascii="Courier New" w:eastAsia="Times New Roman" w:hAnsi="Courier New" w:cs="Courier New"/>
+          <w:color w:val="D4D4D4"/>
+          <w:sz w:val="21"/>
+          <w:szCs w:val="21"/>
+          <w:lang w:eastAsia="pt-BR"/>
+        </w:rPr>
+        <w:t>notas_fulano</w:t>
+      </w:r>
+      <w:proofErr w:type="spellEnd"/>
+      <w:r>
+        <w:rPr>
+          <w:rFonts w:ascii="Courier New" w:eastAsia="Times New Roman" w:hAnsi="Courier New" w:cs="Courier New"/>
+          <w:color w:val="D4D4D4"/>
+          <w:sz w:val="21"/>
+          <w:szCs w:val="21"/>
+          <w:lang w:eastAsia="pt-BR"/>
+        </w:rPr>
+        <w:t> = </w:t>
+      </w:r>
+      <w:proofErr w:type="spellStart"/>
+      <w:r>
+        <w:rPr>
+          <w:rFonts w:ascii="Courier New" w:eastAsia="Times New Roman" w:hAnsi="Courier New" w:cs="Courier New"/>
+          <w:color w:val="D4D4D4"/>
+          <w:sz w:val="21"/>
+          <w:szCs w:val="21"/>
+          <w:lang w:eastAsia="pt-BR"/>
+        </w:rPr>
+        <w:t>notas_fulano.sort_values</w:t>
+      </w:r>
+      <w:proofErr w:type="spellEnd"/>
       <w:r>
         <w:rPr>
           <w:rFonts w:ascii="Courier New" w:eastAsia="Times New Roman" w:hAnsi="Courier New" w:cs="Courier New"/>
@@ -10036,16 +11752,40 @@
           <w:lang w:eastAsia="pt-BR"/>
         </w:rPr>
       </w:pPr>
-      <w:r>
-        <w:rPr>
-          <w:rFonts w:ascii="Courier New" w:eastAsia="Times New Roman" w:hAnsi="Courier New" w:cs="Courier New"/>
-          <w:color w:val="D4D4D4"/>
-          <w:sz w:val="21"/>
-          <w:szCs w:val="21"/>
-          <w:lang w:eastAsia="pt-BR"/>
-        </w:rPr>
-        <w:t>notas_fulano = notas_fulano.reset_index</w:t>
-      </w:r>
+      <w:proofErr w:type="spellStart"/>
+      <w:r>
+        <w:rPr>
+          <w:rFonts w:ascii="Courier New" w:eastAsia="Times New Roman" w:hAnsi="Courier New" w:cs="Courier New"/>
+          <w:color w:val="D4D4D4"/>
+          <w:sz w:val="21"/>
+          <w:szCs w:val="21"/>
+          <w:lang w:eastAsia="pt-BR"/>
+        </w:rPr>
+        <w:t>notas_fulano</w:t>
+      </w:r>
+      <w:proofErr w:type="spellEnd"/>
+      <w:r>
+        <w:rPr>
+          <w:rFonts w:ascii="Courier New" w:eastAsia="Times New Roman" w:hAnsi="Courier New" w:cs="Courier New"/>
+          <w:color w:val="D4D4D4"/>
+          <w:sz w:val="21"/>
+          <w:szCs w:val="21"/>
+          <w:lang w:eastAsia="pt-BR"/>
+        </w:rPr>
+        <w:t> = </w:t>
+      </w:r>
+      <w:proofErr w:type="spellStart"/>
+      <w:r>
+        <w:rPr>
+          <w:rFonts w:ascii="Courier New" w:eastAsia="Times New Roman" w:hAnsi="Courier New" w:cs="Courier New"/>
+          <w:color w:val="D4D4D4"/>
+          <w:sz w:val="21"/>
+          <w:szCs w:val="21"/>
+          <w:lang w:eastAsia="pt-BR"/>
+        </w:rPr>
+        <w:t>notas_fulano.reset_index</w:t>
+      </w:r>
+      <w:proofErr w:type="spellEnd"/>
       <w:r>
         <w:rPr>
           <w:rFonts w:ascii="Courier New" w:eastAsia="Times New Roman" w:hAnsi="Courier New" w:cs="Courier New"/>
@@ -10077,8 +11817,20 @@
           <w:szCs w:val="21"/>
           <w:lang w:eastAsia="pt-BR"/>
         </w:rPr>
-        <w:t>n = notas_fulano.shape</w:t>
-      </w:r>
+        <w:t>n = </w:t>
+      </w:r>
+      <w:proofErr w:type="spellStart"/>
+      <w:r>
+        <w:rPr>
+          <w:rFonts w:ascii="Courier New" w:eastAsia="Times New Roman" w:hAnsi="Courier New" w:cs="Courier New"/>
+          <w:color w:val="D4D4D4"/>
+          <w:sz w:val="21"/>
+          <w:szCs w:val="21"/>
+          <w:lang w:eastAsia="pt-BR"/>
+        </w:rPr>
+        <w:t>notas_fulano.shape</w:t>
+      </w:r>
+      <w:proofErr w:type="spellEnd"/>
       <w:r>
         <w:rPr>
           <w:rFonts w:ascii="Courier New" w:eastAsia="Times New Roman" w:hAnsi="Courier New" w:cs="Courier New"/>
@@ -10122,16 +11874,29 @@
           <w:lang w:eastAsia="pt-BR"/>
         </w:rPr>
       </w:pPr>
-      <w:r>
-        <w:rPr>
-          <w:rFonts w:ascii="Courier New" w:eastAsia="Times New Roman" w:hAnsi="Courier New" w:cs="Courier New"/>
-          <w:color w:val="D4D4D4"/>
-          <w:sz w:val="21"/>
-          <w:szCs w:val="21"/>
-          <w:lang w:eastAsia="pt-BR"/>
-        </w:rPr>
-        <w:t>elemento_md = </w:t>
-      </w:r>
+      <w:proofErr w:type="spellStart"/>
+      <w:r>
+        <w:rPr>
+          <w:rFonts w:ascii="Courier New" w:eastAsia="Times New Roman" w:hAnsi="Courier New" w:cs="Courier New"/>
+          <w:color w:val="D4D4D4"/>
+          <w:sz w:val="21"/>
+          <w:szCs w:val="21"/>
+          <w:lang w:eastAsia="pt-BR"/>
+        </w:rPr>
+        <w:t>elemento_md</w:t>
+      </w:r>
+      <w:proofErr w:type="spellEnd"/>
+      <w:r>
+        <w:rPr>
+          <w:rFonts w:ascii="Courier New" w:eastAsia="Times New Roman" w:hAnsi="Courier New" w:cs="Courier New"/>
+          <w:color w:val="D4D4D4"/>
+          <w:sz w:val="21"/>
+          <w:szCs w:val="21"/>
+          <w:lang w:eastAsia="pt-BR"/>
+        </w:rPr>
+        <w:t> = </w:t>
+      </w:r>
+      <w:proofErr w:type="spellStart"/>
       <w:r>
         <w:rPr>
           <w:rFonts w:ascii="Courier New" w:eastAsia="Times New Roman" w:hAnsi="Courier New" w:cs="Courier New"/>
@@ -10142,6 +11907,7 @@
         </w:rPr>
         <w:t>int</w:t>
       </w:r>
+      <w:proofErr w:type="spellEnd"/>
       <w:r>
         <w:rPr>
           <w:rFonts w:ascii="Courier New" w:eastAsia="Times New Roman" w:hAnsi="Courier New" w:cs="Courier New"/>
@@ -10225,6 +11991,7 @@
           <w:lang w:eastAsia="pt-BR"/>
         </w:rPr>
       </w:pPr>
+      <w:proofErr w:type="spellStart"/>
       <w:r>
         <w:rPr>
           <w:rFonts w:ascii="Courier New" w:eastAsia="Times New Roman" w:hAnsi="Courier New" w:cs="Courier New"/>
@@ -10235,6 +12002,7 @@
         </w:rPr>
         <w:t>notas_fulano.loc</w:t>
       </w:r>
+      <w:proofErr w:type="spellEnd"/>
       <w:r>
         <w:rPr>
           <w:rFonts w:ascii="Courier New" w:eastAsia="Times New Roman" w:hAnsi="Courier New" w:cs="Courier New"/>
@@ -10245,15 +12013,27 @@
         </w:rPr>
         <w:t>[</w:t>
       </w:r>
-      <w:r>
-        <w:rPr>
-          <w:rFonts w:ascii="Courier New" w:eastAsia="Times New Roman" w:hAnsi="Courier New" w:cs="Courier New"/>
-          <w:color w:val="D4D4D4"/>
-          <w:sz w:val="21"/>
-          <w:szCs w:val="21"/>
-          <w:lang w:eastAsia="pt-BR"/>
-        </w:rPr>
-        <w:t>elemento_md - </w:t>
+      <w:proofErr w:type="spellStart"/>
+      <w:r>
+        <w:rPr>
+          <w:rFonts w:ascii="Courier New" w:eastAsia="Times New Roman" w:hAnsi="Courier New" w:cs="Courier New"/>
+          <w:color w:val="D4D4D4"/>
+          <w:sz w:val="21"/>
+          <w:szCs w:val="21"/>
+          <w:lang w:eastAsia="pt-BR"/>
+        </w:rPr>
+        <w:t>elemento_md</w:t>
+      </w:r>
+      <w:proofErr w:type="spellEnd"/>
+      <w:r>
+        <w:rPr>
+          <w:rFonts w:ascii="Courier New" w:eastAsia="Times New Roman" w:hAnsi="Courier New" w:cs="Courier New"/>
+          <w:color w:val="D4D4D4"/>
+          <w:sz w:val="21"/>
+          <w:szCs w:val="21"/>
+          <w:lang w:eastAsia="pt-BR"/>
+        </w:rPr>
+        <w:t> - </w:t>
       </w:r>
       <w:r>
         <w:rPr>
@@ -10360,6 +12140,7 @@
           <w:lang w:eastAsia="pt-BR"/>
         </w:rPr>
       </w:pPr>
+      <w:proofErr w:type="spellStart"/>
       <w:r>
         <w:rPr>
           <w:rFonts w:ascii="Courier New" w:eastAsia="Times New Roman" w:hAnsi="Courier New" w:cs="Courier New"/>
@@ -10370,6 +12151,7 @@
         </w:rPr>
         <w:t>notas_fulano.median</w:t>
       </w:r>
+      <w:proofErr w:type="spellEnd"/>
       <w:r>
         <w:rPr>
           <w:rFonts w:ascii="Courier New" w:eastAsia="Times New Roman" w:hAnsi="Courier New" w:cs="Courier New"/>
@@ -10470,16 +12252,40 @@
           <w:lang w:eastAsia="pt-BR"/>
         </w:rPr>
       </w:pPr>
-      <w:r>
-        <w:rPr>
-          <w:rFonts w:ascii="Courier New" w:eastAsia="Times New Roman" w:hAnsi="Courier New" w:cs="Courier New"/>
-          <w:color w:val="D4D4D4"/>
-          <w:sz w:val="21"/>
-          <w:szCs w:val="21"/>
-          <w:lang w:eastAsia="pt-BR"/>
-        </w:rPr>
-        <w:t>notas_beltrano = df.Beltrano.sample</w:t>
-      </w:r>
+      <w:proofErr w:type="spellStart"/>
+      <w:r>
+        <w:rPr>
+          <w:rFonts w:ascii="Courier New" w:eastAsia="Times New Roman" w:hAnsi="Courier New" w:cs="Courier New"/>
+          <w:color w:val="D4D4D4"/>
+          <w:sz w:val="21"/>
+          <w:szCs w:val="21"/>
+          <w:lang w:eastAsia="pt-BR"/>
+        </w:rPr>
+        <w:t>notas_beltrano</w:t>
+      </w:r>
+      <w:proofErr w:type="spellEnd"/>
+      <w:r>
+        <w:rPr>
+          <w:rFonts w:ascii="Courier New" w:eastAsia="Times New Roman" w:hAnsi="Courier New" w:cs="Courier New"/>
+          <w:color w:val="D4D4D4"/>
+          <w:sz w:val="21"/>
+          <w:szCs w:val="21"/>
+          <w:lang w:eastAsia="pt-BR"/>
+        </w:rPr>
+        <w:t> = </w:t>
+      </w:r>
+      <w:proofErr w:type="spellStart"/>
+      <w:r>
+        <w:rPr>
+          <w:rFonts w:ascii="Courier New" w:eastAsia="Times New Roman" w:hAnsi="Courier New" w:cs="Courier New"/>
+          <w:color w:val="D4D4D4"/>
+          <w:sz w:val="21"/>
+          <w:szCs w:val="21"/>
+          <w:lang w:eastAsia="pt-BR"/>
+        </w:rPr>
+        <w:t>df.Beltrano.sample</w:t>
+      </w:r>
+      <w:proofErr w:type="spellEnd"/>
       <w:r>
         <w:rPr>
           <w:rFonts w:ascii="Courier New" w:eastAsia="Times New Roman" w:hAnsi="Courier New" w:cs="Courier New"/>
@@ -10518,7 +12324,29 @@
           <w:szCs w:val="21"/>
           <w:lang w:eastAsia="pt-BR"/>
         </w:rPr>
-        <w:t> random_state=</w:t>
+        <w:t> </w:t>
+      </w:r>
+      <w:proofErr w:type="spellStart"/>
+      <w:r>
+        <w:rPr>
+          <w:rFonts w:ascii="Courier New" w:eastAsia="Times New Roman" w:hAnsi="Courier New" w:cs="Courier New"/>
+          <w:color w:val="D4D4D4"/>
+          <w:sz w:val="21"/>
+          <w:szCs w:val="21"/>
+          <w:lang w:eastAsia="pt-BR"/>
+        </w:rPr>
+        <w:t>random_state</w:t>
+      </w:r>
+      <w:proofErr w:type="spellEnd"/>
+      <w:r>
+        <w:rPr>
+          <w:rFonts w:ascii="Courier New" w:eastAsia="Times New Roman" w:hAnsi="Courier New" w:cs="Courier New"/>
+          <w:color w:val="D4D4D4"/>
+          <w:sz w:val="21"/>
+          <w:szCs w:val="21"/>
+          <w:lang w:eastAsia="pt-BR"/>
+        </w:rPr>
+        <w:t>=</w:t>
       </w:r>
       <w:r>
         <w:rPr>
@@ -10553,6 +12381,7 @@
           <w:lang w:eastAsia="pt-BR"/>
         </w:rPr>
       </w:pPr>
+      <w:proofErr w:type="spellStart"/>
       <w:r>
         <w:rPr>
           <w:rFonts w:ascii="Courier New" w:eastAsia="Times New Roman" w:hAnsi="Courier New" w:cs="Courier New"/>
@@ -10563,6 +12392,7 @@
         </w:rPr>
         <w:t>notas_beltrano</w:t>
       </w:r>
+      <w:proofErr w:type="spellEnd"/>
     </w:p>
     <w:p>
       <w:pPr>
@@ -10629,6 +12459,7 @@
           <w:lang w:eastAsia="pt-BR"/>
         </w:rPr>
       </w:pPr>
+      <w:proofErr w:type="spellStart"/>
       <w:r>
         <w:rPr>
           <w:rFonts w:ascii="Courier New" w:eastAsia="Times New Roman" w:hAnsi="Courier New" w:cs="Courier New"/>
@@ -10640,6 +12471,7 @@
         <w:lastRenderedPageBreak/>
         <w:t>notas_beltrano.median</w:t>
       </w:r>
+      <w:proofErr w:type="spellEnd"/>
       <w:r>
         <w:rPr>
           <w:rFonts w:ascii="Courier New" w:eastAsia="Times New Roman" w:hAnsi="Courier New" w:cs="Courier New"/>
@@ -10692,6 +12524,661 @@
                     <a:xfrm>
                       <a:off x="0" y="0"/>
                       <a:ext cx="371527" cy="142895"/>
+                    </a:xfrm>
+                    <a:prstGeom prst="rect">
+                      <a:avLst/>
+                    </a:prstGeom>
+                  </pic:spPr>
+                </pic:pic>
+              </a:graphicData>
+            </a:graphic>
+          </wp:inline>
+        </w:drawing>
+      </w:r>
+    </w:p>
+    <w:p>
+      <w:pPr>
+        <w:pStyle w:val="PargrafodaLista"/>
+        <w:numPr>
+          <w:ilvl w:val="1"/>
+          <w:numId w:val="1"/>
+        </w:numPr>
+        <w:spacing w:before="240" w:line="360" w:lineRule="auto"/>
+        <w:jc w:val="both"/>
+        <w:rPr>
+          <w:rFonts w:ascii="Times New Roman" w:hAnsi="Times New Roman" w:cs="Times New Roman"/>
+          <w:sz w:val="24"/>
+          <w:szCs w:val="24"/>
+        </w:rPr>
+      </w:pPr>
+      <w:r>
+        <w:rPr>
+          <w:rFonts w:ascii="Times New Roman" w:hAnsi="Times New Roman" w:cs="Times New Roman"/>
+          <w:sz w:val="24"/>
+          <w:szCs w:val="24"/>
+        </w:rPr>
+        <w:t xml:space="preserve"> A moda é sempre o que mais aparece, ou seja, no caso das notas do </w:t>
+      </w:r>
+      <w:proofErr w:type="spellStart"/>
+      <w:r>
+        <w:rPr>
+          <w:rFonts w:ascii="Times New Roman" w:hAnsi="Times New Roman" w:cs="Times New Roman"/>
+          <w:sz w:val="24"/>
+          <w:szCs w:val="24"/>
+        </w:rPr>
+        <w:t>df</w:t>
+      </w:r>
+      <w:proofErr w:type="spellEnd"/>
+      <w:r>
+        <w:rPr>
+          <w:rFonts w:ascii="Times New Roman" w:hAnsi="Times New Roman" w:cs="Times New Roman"/>
+          <w:sz w:val="24"/>
+          <w:szCs w:val="24"/>
+        </w:rPr>
+        <w:t xml:space="preserve"> acima, temos que a nota modal de fulano é 8, uma vez que ela aparece 3 vezes.</w:t>
+      </w:r>
+    </w:p>
+    <w:p>
+      <w:pPr>
+        <w:pStyle w:val="PargrafodaLista"/>
+        <w:numPr>
+          <w:ilvl w:val="2"/>
+          <w:numId w:val="1"/>
+        </w:numPr>
+        <w:spacing w:before="240" w:line="360" w:lineRule="auto"/>
+        <w:jc w:val="both"/>
+        <w:rPr>
+          <w:rFonts w:ascii="Times New Roman" w:hAnsi="Times New Roman" w:cs="Times New Roman"/>
+          <w:sz w:val="24"/>
+          <w:szCs w:val="24"/>
+        </w:rPr>
+      </w:pPr>
+      <w:r>
+        <w:rPr>
+          <w:rFonts w:ascii="Times New Roman" w:hAnsi="Times New Roman" w:cs="Times New Roman"/>
+          <w:sz w:val="24"/>
+          <w:szCs w:val="24"/>
+        </w:rPr>
+        <w:t>Se tivermos 2 modas chamamos de bimodal.</w:t>
+      </w:r>
+    </w:p>
+    <w:p>
+      <w:pPr>
+        <w:pStyle w:val="PargrafodaLista"/>
+        <w:numPr>
+          <w:ilvl w:val="2"/>
+          <w:numId w:val="1"/>
+        </w:numPr>
+        <w:spacing w:before="240" w:line="360" w:lineRule="auto"/>
+        <w:jc w:val="both"/>
+        <w:rPr>
+          <w:rFonts w:ascii="Times New Roman" w:hAnsi="Times New Roman" w:cs="Times New Roman"/>
+          <w:sz w:val="24"/>
+          <w:szCs w:val="24"/>
+        </w:rPr>
+      </w:pPr>
+      <w:r>
+        <w:rPr>
+          <w:rFonts w:ascii="Times New Roman" w:hAnsi="Times New Roman" w:cs="Times New Roman"/>
+          <w:sz w:val="24"/>
+          <w:szCs w:val="24"/>
+        </w:rPr>
+        <w:t>Mais de 3, multimodal.</w:t>
+      </w:r>
+    </w:p>
+    <w:p>
+      <w:pPr>
+        <w:pStyle w:val="PargrafodaLista"/>
+        <w:numPr>
+          <w:ilvl w:val="2"/>
+          <w:numId w:val="1"/>
+        </w:numPr>
+        <w:spacing w:before="240" w:line="360" w:lineRule="auto"/>
+        <w:jc w:val="both"/>
+        <w:rPr>
+          <w:rFonts w:ascii="Times New Roman" w:hAnsi="Times New Roman" w:cs="Times New Roman"/>
+          <w:sz w:val="24"/>
+          <w:szCs w:val="24"/>
+        </w:rPr>
+      </w:pPr>
+      <w:r>
+        <w:rPr>
+          <w:rFonts w:ascii="Times New Roman" w:hAnsi="Times New Roman" w:cs="Times New Roman"/>
+          <w:sz w:val="24"/>
+          <w:szCs w:val="24"/>
+        </w:rPr>
+        <w:t xml:space="preserve">Para pegar as modas use </w:t>
+      </w:r>
+      <w:proofErr w:type="spellStart"/>
+      <w:r>
+        <w:rPr>
+          <w:rFonts w:ascii="Times New Roman" w:hAnsi="Times New Roman" w:cs="Times New Roman"/>
+          <w:sz w:val="24"/>
+          <w:szCs w:val="24"/>
+        </w:rPr>
+        <w:t>df.mode</w:t>
+      </w:r>
+      <w:proofErr w:type="spellEnd"/>
+      <w:r>
+        <w:rPr>
+          <w:rFonts w:ascii="Times New Roman" w:hAnsi="Times New Roman" w:cs="Times New Roman"/>
+          <w:sz w:val="24"/>
+          <w:szCs w:val="24"/>
+        </w:rPr>
+        <w:t xml:space="preserve">(). Será retornado um </w:t>
+      </w:r>
+      <w:proofErr w:type="spellStart"/>
+      <w:r>
+        <w:rPr>
+          <w:rFonts w:ascii="Times New Roman" w:hAnsi="Times New Roman" w:cs="Times New Roman"/>
+          <w:sz w:val="24"/>
+          <w:szCs w:val="24"/>
+        </w:rPr>
+        <w:t>df</w:t>
+      </w:r>
+      <w:proofErr w:type="spellEnd"/>
+      <w:r>
+        <w:rPr>
+          <w:rFonts w:ascii="Times New Roman" w:hAnsi="Times New Roman" w:cs="Times New Roman"/>
+          <w:sz w:val="24"/>
+          <w:szCs w:val="24"/>
+        </w:rPr>
+        <w:t xml:space="preserve"> com as modas:</w:t>
+      </w:r>
+    </w:p>
+    <w:p>
+      <w:pPr>
+        <w:shd w:val="clear" w:color="auto" w:fill="1E1E1E"/>
+        <w:spacing w:after="0" w:line="285" w:lineRule="atLeast"/>
+        <w:rPr>
+          <w:rFonts w:ascii="Courier New" w:eastAsia="Times New Roman" w:hAnsi="Courier New" w:cs="Courier New"/>
+          <w:color w:val="D4D4D4"/>
+          <w:sz w:val="21"/>
+          <w:szCs w:val="21"/>
+          <w:lang w:eastAsia="pt-BR"/>
+        </w:rPr>
+      </w:pPr>
+      <w:proofErr w:type="spellStart"/>
+      <w:r>
+        <w:rPr>
+          <w:rFonts w:ascii="Courier New" w:eastAsia="Times New Roman" w:hAnsi="Courier New" w:cs="Courier New"/>
+          <w:color w:val="D4D4D4"/>
+          <w:sz w:val="21"/>
+          <w:szCs w:val="21"/>
+          <w:lang w:eastAsia="pt-BR"/>
+        </w:rPr>
+        <w:t>df.mode</w:t>
+      </w:r>
+      <w:proofErr w:type="spellEnd"/>
+      <w:r>
+        <w:rPr>
+          <w:rFonts w:ascii="Courier New" w:eastAsia="Times New Roman" w:hAnsi="Courier New" w:cs="Courier New"/>
+          <w:color w:val="DCDCDC"/>
+          <w:sz w:val="21"/>
+          <w:szCs w:val="21"/>
+          <w:lang w:eastAsia="pt-BR"/>
+        </w:rPr>
+        <w:t>()</w:t>
+      </w:r>
+    </w:p>
+    <w:p>
+      <w:pPr>
+        <w:spacing w:before="240" w:line="360" w:lineRule="auto"/>
+        <w:jc w:val="center"/>
+        <w:rPr>
+          <w:rFonts w:ascii="Times New Roman" w:hAnsi="Times New Roman" w:cs="Times New Roman"/>
+          <w:sz w:val="24"/>
+          <w:szCs w:val="24"/>
+        </w:rPr>
+      </w:pPr>
+      <w:r>
+        <w:rPr>
+          <w:rFonts w:ascii="Times New Roman" w:hAnsi="Times New Roman" w:cs="Times New Roman"/>
+          <w:sz w:val="24"/>
+          <w:szCs w:val="24"/>
+        </w:rPr>
+        <w:drawing>
+          <wp:inline distT="0" distB="0" distL="0" distR="0" wp14:anchorId="10C42BB4" wp14:editId="661E08AE">
+            <wp:extent cx="2181224" cy="485573"/>
+            <wp:effectExtent l="0" t="0" r="0" b="0"/>
+            <wp:docPr id="37" name="Imagem 37"/>
+            <wp:cNvGraphicFramePr>
+              <a:graphicFrameLocks xmlns:a="http://schemas.openxmlformats.org/drawingml/2006/main" noChangeAspect="1"/>
+            </wp:cNvGraphicFramePr>
+            <a:graphic xmlns:a="http://schemas.openxmlformats.org/drawingml/2006/main">
+              <a:graphicData uri="http://schemas.openxmlformats.org/drawingml/2006/picture">
+                <pic:pic xmlns:pic="http://schemas.openxmlformats.org/drawingml/2006/picture">
+                  <pic:nvPicPr>
+                    <pic:cNvPr id="1" name=""/>
+                    <pic:cNvPicPr/>
+                  </pic:nvPicPr>
+                  <pic:blipFill>
+                    <a:blip r:embed="rId40"/>
+                    <a:stretch>
+                      <a:fillRect/>
+                    </a:stretch>
+                  </pic:blipFill>
+                  <pic:spPr>
+                    <a:xfrm>
+                      <a:off x="0" y="0"/>
+                      <a:ext cx="2186844" cy="486824"/>
+                    </a:xfrm>
+                    <a:prstGeom prst="rect">
+                      <a:avLst/>
+                    </a:prstGeom>
+                  </pic:spPr>
+                </pic:pic>
+              </a:graphicData>
+            </a:graphic>
+          </wp:inline>
+        </w:drawing>
+      </w:r>
+    </w:p>
+    <w:p>
+      <w:pPr>
+        <w:pStyle w:val="PargrafodaLista"/>
+        <w:numPr>
+          <w:ilvl w:val="2"/>
+          <w:numId w:val="1"/>
+        </w:numPr>
+        <w:spacing w:before="240" w:line="360" w:lineRule="auto"/>
+        <w:jc w:val="both"/>
+        <w:rPr>
+          <w:rFonts w:ascii="Times New Roman" w:hAnsi="Times New Roman" w:cs="Times New Roman"/>
+          <w:sz w:val="24"/>
+          <w:szCs w:val="24"/>
+        </w:rPr>
+      </w:pPr>
+      <w:r>
+        <w:rPr>
+          <w:rFonts w:ascii="Times New Roman" w:hAnsi="Times New Roman" w:cs="Times New Roman"/>
+          <w:sz w:val="24"/>
+          <w:szCs w:val="24"/>
+        </w:rPr>
+        <w:t>Multimodal:</w:t>
+      </w:r>
+    </w:p>
+    <w:p>
+      <w:pPr>
+        <w:shd w:val="clear" w:color="auto" w:fill="1E1E1E"/>
+        <w:spacing w:after="0" w:line="285" w:lineRule="atLeast"/>
+        <w:rPr>
+          <w:rFonts w:ascii="Courier New" w:eastAsia="Times New Roman" w:hAnsi="Courier New" w:cs="Courier New"/>
+          <w:color w:val="D4D4D4"/>
+          <w:sz w:val="21"/>
+          <w:szCs w:val="21"/>
+          <w:lang w:eastAsia="pt-BR"/>
+        </w:rPr>
+      </w:pPr>
+      <w:r>
+        <w:rPr>
+          <w:rFonts w:ascii="Courier New" w:eastAsia="Times New Roman" w:hAnsi="Courier New" w:cs="Courier New"/>
+          <w:color w:val="D4D4D4"/>
+          <w:sz w:val="21"/>
+          <w:szCs w:val="21"/>
+          <w:lang w:eastAsia="pt-BR"/>
+        </w:rPr>
+        <w:t>exemplo = </w:t>
+      </w:r>
+      <w:proofErr w:type="spellStart"/>
+      <w:r>
+        <w:rPr>
+          <w:rFonts w:ascii="Courier New" w:eastAsia="Times New Roman" w:hAnsi="Courier New" w:cs="Courier New"/>
+          <w:color w:val="D4D4D4"/>
+          <w:sz w:val="21"/>
+          <w:szCs w:val="21"/>
+          <w:lang w:eastAsia="pt-BR"/>
+        </w:rPr>
+        <w:t>pd.Series</w:t>
+      </w:r>
+      <w:proofErr w:type="spellEnd"/>
+      <w:r>
+        <w:rPr>
+          <w:rFonts w:ascii="Courier New" w:eastAsia="Times New Roman" w:hAnsi="Courier New" w:cs="Courier New"/>
+          <w:color w:val="DCDCDC"/>
+          <w:sz w:val="21"/>
+          <w:szCs w:val="21"/>
+          <w:lang w:eastAsia="pt-BR"/>
+        </w:rPr>
+        <w:t>([</w:t>
+      </w:r>
+      <w:r>
+        <w:rPr>
+          <w:rFonts w:ascii="Courier New" w:eastAsia="Times New Roman" w:hAnsi="Courier New" w:cs="Courier New"/>
+          <w:color w:val="B5CEA8"/>
+          <w:sz w:val="21"/>
+          <w:szCs w:val="21"/>
+          <w:lang w:eastAsia="pt-BR"/>
+        </w:rPr>
+        <w:t>1</w:t>
+      </w:r>
+      <w:r>
+        <w:rPr>
+          <w:rFonts w:ascii="Courier New" w:eastAsia="Times New Roman" w:hAnsi="Courier New" w:cs="Courier New"/>
+          <w:color w:val="DCDCDC"/>
+          <w:sz w:val="21"/>
+          <w:szCs w:val="21"/>
+          <w:lang w:eastAsia="pt-BR"/>
+        </w:rPr>
+        <w:t>,</w:t>
+      </w:r>
+      <w:r>
+        <w:rPr>
+          <w:rFonts w:ascii="Courier New" w:eastAsia="Times New Roman" w:hAnsi="Courier New" w:cs="Courier New"/>
+          <w:color w:val="D4D4D4"/>
+          <w:sz w:val="21"/>
+          <w:szCs w:val="21"/>
+          <w:lang w:eastAsia="pt-BR"/>
+        </w:rPr>
+        <w:t> </w:t>
+      </w:r>
+      <w:r>
+        <w:rPr>
+          <w:rFonts w:ascii="Courier New" w:eastAsia="Times New Roman" w:hAnsi="Courier New" w:cs="Courier New"/>
+          <w:color w:val="B5CEA8"/>
+          <w:sz w:val="21"/>
+          <w:szCs w:val="21"/>
+          <w:lang w:eastAsia="pt-BR"/>
+        </w:rPr>
+        <w:t>2</w:t>
+      </w:r>
+      <w:r>
+        <w:rPr>
+          <w:rFonts w:ascii="Courier New" w:eastAsia="Times New Roman" w:hAnsi="Courier New" w:cs="Courier New"/>
+          <w:color w:val="DCDCDC"/>
+          <w:sz w:val="21"/>
+          <w:szCs w:val="21"/>
+          <w:lang w:eastAsia="pt-BR"/>
+        </w:rPr>
+        <w:t>,</w:t>
+      </w:r>
+      <w:r>
+        <w:rPr>
+          <w:rFonts w:ascii="Courier New" w:eastAsia="Times New Roman" w:hAnsi="Courier New" w:cs="Courier New"/>
+          <w:color w:val="D4D4D4"/>
+          <w:sz w:val="21"/>
+          <w:szCs w:val="21"/>
+          <w:lang w:eastAsia="pt-BR"/>
+        </w:rPr>
+        <w:t> </w:t>
+      </w:r>
+      <w:r>
+        <w:rPr>
+          <w:rFonts w:ascii="Courier New" w:eastAsia="Times New Roman" w:hAnsi="Courier New" w:cs="Courier New"/>
+          <w:color w:val="B5CEA8"/>
+          <w:sz w:val="21"/>
+          <w:szCs w:val="21"/>
+          <w:lang w:eastAsia="pt-BR"/>
+        </w:rPr>
+        <w:t>2</w:t>
+      </w:r>
+      <w:r>
+        <w:rPr>
+          <w:rFonts w:ascii="Courier New" w:eastAsia="Times New Roman" w:hAnsi="Courier New" w:cs="Courier New"/>
+          <w:color w:val="DCDCDC"/>
+          <w:sz w:val="21"/>
+          <w:szCs w:val="21"/>
+          <w:lang w:eastAsia="pt-BR"/>
+        </w:rPr>
+        <w:t>,</w:t>
+      </w:r>
+      <w:r>
+        <w:rPr>
+          <w:rFonts w:ascii="Courier New" w:eastAsia="Times New Roman" w:hAnsi="Courier New" w:cs="Courier New"/>
+          <w:color w:val="D4D4D4"/>
+          <w:sz w:val="21"/>
+          <w:szCs w:val="21"/>
+          <w:lang w:eastAsia="pt-BR"/>
+        </w:rPr>
+        <w:t> </w:t>
+      </w:r>
+      <w:r>
+        <w:rPr>
+          <w:rFonts w:ascii="Courier New" w:eastAsia="Times New Roman" w:hAnsi="Courier New" w:cs="Courier New"/>
+          <w:color w:val="B5CEA8"/>
+          <w:sz w:val="21"/>
+          <w:szCs w:val="21"/>
+          <w:lang w:eastAsia="pt-BR"/>
+        </w:rPr>
+        <w:t>3</w:t>
+      </w:r>
+      <w:r>
+        <w:rPr>
+          <w:rFonts w:ascii="Courier New" w:eastAsia="Times New Roman" w:hAnsi="Courier New" w:cs="Courier New"/>
+          <w:color w:val="DCDCDC"/>
+          <w:sz w:val="21"/>
+          <w:szCs w:val="21"/>
+          <w:lang w:eastAsia="pt-BR"/>
+        </w:rPr>
+        <w:t>,</w:t>
+      </w:r>
+      <w:r>
+        <w:rPr>
+          <w:rFonts w:ascii="Courier New" w:eastAsia="Times New Roman" w:hAnsi="Courier New" w:cs="Courier New"/>
+          <w:color w:val="D4D4D4"/>
+          <w:sz w:val="21"/>
+          <w:szCs w:val="21"/>
+          <w:lang w:eastAsia="pt-BR"/>
+        </w:rPr>
+        <w:t> </w:t>
+      </w:r>
+      <w:r>
+        <w:rPr>
+          <w:rFonts w:ascii="Courier New" w:eastAsia="Times New Roman" w:hAnsi="Courier New" w:cs="Courier New"/>
+          <w:color w:val="B5CEA8"/>
+          <w:sz w:val="21"/>
+          <w:szCs w:val="21"/>
+          <w:lang w:eastAsia="pt-BR"/>
+        </w:rPr>
+        <w:t>4</w:t>
+      </w:r>
+      <w:r>
+        <w:rPr>
+          <w:rFonts w:ascii="Courier New" w:eastAsia="Times New Roman" w:hAnsi="Courier New" w:cs="Courier New"/>
+          <w:color w:val="DCDCDC"/>
+          <w:sz w:val="21"/>
+          <w:szCs w:val="21"/>
+          <w:lang w:eastAsia="pt-BR"/>
+        </w:rPr>
+        <w:t>,</w:t>
+      </w:r>
+      <w:r>
+        <w:rPr>
+          <w:rFonts w:ascii="Courier New" w:eastAsia="Times New Roman" w:hAnsi="Courier New" w:cs="Courier New"/>
+          <w:color w:val="D4D4D4"/>
+          <w:sz w:val="21"/>
+          <w:szCs w:val="21"/>
+          <w:lang w:eastAsia="pt-BR"/>
+        </w:rPr>
+        <w:t> </w:t>
+      </w:r>
+      <w:r>
+        <w:rPr>
+          <w:rFonts w:ascii="Courier New" w:eastAsia="Times New Roman" w:hAnsi="Courier New" w:cs="Courier New"/>
+          <w:color w:val="B5CEA8"/>
+          <w:sz w:val="21"/>
+          <w:szCs w:val="21"/>
+          <w:lang w:eastAsia="pt-BR"/>
+        </w:rPr>
+        <w:t>4</w:t>
+      </w:r>
+      <w:r>
+        <w:rPr>
+          <w:rFonts w:ascii="Courier New" w:eastAsia="Times New Roman" w:hAnsi="Courier New" w:cs="Courier New"/>
+          <w:color w:val="DCDCDC"/>
+          <w:sz w:val="21"/>
+          <w:szCs w:val="21"/>
+          <w:lang w:eastAsia="pt-BR"/>
+        </w:rPr>
+        <w:t>,</w:t>
+      </w:r>
+      <w:r>
+        <w:rPr>
+          <w:rFonts w:ascii="Courier New" w:eastAsia="Times New Roman" w:hAnsi="Courier New" w:cs="Courier New"/>
+          <w:color w:val="D4D4D4"/>
+          <w:sz w:val="21"/>
+          <w:szCs w:val="21"/>
+          <w:lang w:eastAsia="pt-BR"/>
+        </w:rPr>
+        <w:t> </w:t>
+      </w:r>
+      <w:r>
+        <w:rPr>
+          <w:rFonts w:ascii="Courier New" w:eastAsia="Times New Roman" w:hAnsi="Courier New" w:cs="Courier New"/>
+          <w:color w:val="B5CEA8"/>
+          <w:sz w:val="21"/>
+          <w:szCs w:val="21"/>
+          <w:lang w:eastAsia="pt-BR"/>
+        </w:rPr>
+        <w:t>5</w:t>
+      </w:r>
+      <w:r>
+        <w:rPr>
+          <w:rFonts w:ascii="Courier New" w:eastAsia="Times New Roman" w:hAnsi="Courier New" w:cs="Courier New"/>
+          <w:color w:val="DCDCDC"/>
+          <w:sz w:val="21"/>
+          <w:szCs w:val="21"/>
+          <w:lang w:eastAsia="pt-BR"/>
+        </w:rPr>
+        <w:t>,</w:t>
+      </w:r>
+      <w:r>
+        <w:rPr>
+          <w:rFonts w:ascii="Courier New" w:eastAsia="Times New Roman" w:hAnsi="Courier New" w:cs="Courier New"/>
+          <w:color w:val="D4D4D4"/>
+          <w:sz w:val="21"/>
+          <w:szCs w:val="21"/>
+          <w:lang w:eastAsia="pt-BR"/>
+        </w:rPr>
+        <w:t> </w:t>
+      </w:r>
+      <w:r>
+        <w:rPr>
+          <w:rFonts w:ascii="Courier New" w:eastAsia="Times New Roman" w:hAnsi="Courier New" w:cs="Courier New"/>
+          <w:color w:val="B5CEA8"/>
+          <w:sz w:val="21"/>
+          <w:szCs w:val="21"/>
+          <w:lang w:eastAsia="pt-BR"/>
+        </w:rPr>
+        <w:t>6</w:t>
+      </w:r>
+      <w:r>
+        <w:rPr>
+          <w:rFonts w:ascii="Courier New" w:eastAsia="Times New Roman" w:hAnsi="Courier New" w:cs="Courier New"/>
+          <w:color w:val="DCDCDC"/>
+          <w:sz w:val="21"/>
+          <w:szCs w:val="21"/>
+          <w:lang w:eastAsia="pt-BR"/>
+        </w:rPr>
+        <w:t>,</w:t>
+      </w:r>
+      <w:r>
+        <w:rPr>
+          <w:rFonts w:ascii="Courier New" w:eastAsia="Times New Roman" w:hAnsi="Courier New" w:cs="Courier New"/>
+          <w:color w:val="D4D4D4"/>
+          <w:sz w:val="21"/>
+          <w:szCs w:val="21"/>
+          <w:lang w:eastAsia="pt-BR"/>
+        </w:rPr>
+        <w:t> </w:t>
+      </w:r>
+      <w:r>
+        <w:rPr>
+          <w:rFonts w:ascii="Courier New" w:eastAsia="Times New Roman" w:hAnsi="Courier New" w:cs="Courier New"/>
+          <w:color w:val="B5CEA8"/>
+          <w:sz w:val="21"/>
+          <w:szCs w:val="21"/>
+          <w:lang w:eastAsia="pt-BR"/>
+        </w:rPr>
+        <w:t>6</w:t>
+      </w:r>
+      <w:r>
+        <w:rPr>
+          <w:rFonts w:ascii="Courier New" w:eastAsia="Times New Roman" w:hAnsi="Courier New" w:cs="Courier New"/>
+          <w:color w:val="DCDCDC"/>
+          <w:sz w:val="21"/>
+          <w:szCs w:val="21"/>
+          <w:lang w:eastAsia="pt-BR"/>
+        </w:rPr>
+        <w:t>])</w:t>
+      </w:r>
+    </w:p>
+    <w:p>
+      <w:pPr>
+        <w:shd w:val="clear" w:color="auto" w:fill="1E1E1E"/>
+        <w:spacing w:after="0" w:line="285" w:lineRule="atLeast"/>
+        <w:rPr>
+          <w:rFonts w:ascii="Courier New" w:eastAsia="Times New Roman" w:hAnsi="Courier New" w:cs="Courier New"/>
+          <w:color w:val="D4D4D4"/>
+          <w:sz w:val="21"/>
+          <w:szCs w:val="21"/>
+          <w:lang w:eastAsia="pt-BR"/>
+        </w:rPr>
+      </w:pPr>
+      <w:proofErr w:type="spellStart"/>
+      <w:r>
+        <w:rPr>
+          <w:rFonts w:ascii="Courier New" w:eastAsia="Times New Roman" w:hAnsi="Courier New" w:cs="Courier New"/>
+          <w:color w:val="D4D4D4"/>
+          <w:sz w:val="21"/>
+          <w:szCs w:val="21"/>
+          <w:lang w:eastAsia="pt-BR"/>
+        </w:rPr>
+        <w:t>exemplo.mode</w:t>
+      </w:r>
+      <w:proofErr w:type="spellEnd"/>
+      <w:r>
+        <w:rPr>
+          <w:rFonts w:ascii="Courier New" w:eastAsia="Times New Roman" w:hAnsi="Courier New" w:cs="Courier New"/>
+          <w:color w:val="DCDCDC"/>
+          <w:sz w:val="21"/>
+          <w:szCs w:val="21"/>
+          <w:lang w:eastAsia="pt-BR"/>
+        </w:rPr>
+        <w:t>()</w:t>
+      </w:r>
+    </w:p>
+    <w:p>
+      <w:pPr>
+        <w:spacing w:before="240" w:line="360" w:lineRule="auto"/>
+        <w:jc w:val="center"/>
+        <w:rPr>
+          <w:rFonts w:ascii="Times New Roman" w:hAnsi="Times New Roman" w:cs="Times New Roman"/>
+          <w:sz w:val="24"/>
+          <w:szCs w:val="24"/>
+        </w:rPr>
+      </w:pPr>
+      <w:r>
+        <w:rPr>
+          <w:rFonts w:ascii="Times New Roman" w:hAnsi="Times New Roman" w:cs="Times New Roman"/>
+          <w:sz w:val="24"/>
+          <w:szCs w:val="24"/>
+        </w:rPr>
+        <w:drawing>
+          <wp:inline distT="0" distB="0" distL="0" distR="0" wp14:anchorId="29CA0C96" wp14:editId="40FF5969">
+            <wp:extent cx="771525" cy="507399"/>
+            <wp:effectExtent l="0" t="0" r="0" b="6985"/>
+            <wp:docPr id="38" name="Imagem 38"/>
+            <wp:cNvGraphicFramePr>
+              <a:graphicFrameLocks xmlns:a="http://schemas.openxmlformats.org/drawingml/2006/main" noChangeAspect="1"/>
+            </wp:cNvGraphicFramePr>
+            <a:graphic xmlns:a="http://schemas.openxmlformats.org/drawingml/2006/main">
+              <a:graphicData uri="http://schemas.openxmlformats.org/drawingml/2006/picture">
+                <pic:pic xmlns:pic="http://schemas.openxmlformats.org/drawingml/2006/picture">
+                  <pic:nvPicPr>
+                    <pic:cNvPr id="1" name=""/>
+                    <pic:cNvPicPr/>
+                  </pic:nvPicPr>
+                  <pic:blipFill>
+                    <a:blip r:embed="rId41"/>
+                    <a:stretch>
+                      <a:fillRect/>
+                    </a:stretch>
+                  </pic:blipFill>
+                  <pic:spPr>
+                    <a:xfrm>
+                      <a:off x="0" y="0"/>
+                      <a:ext cx="773187" cy="508492"/>
                     </a:xfrm>
                     <a:prstGeom prst="rect">
                       <a:avLst/>

</xml_diff>

<commit_message>
Relação entre medidas de tendência central
Aprendemos qual a relação entre elas, assimétrica e simétrica e visualizamos histogramas dos nossos dados mostrando isso. Também tiramos a prova com as análises descritivas
</commit_message>
<xml_diff>
--- a/Data Science/Estatística Com Python/Anotações/Estatística Com Python - Anotações.docx
+++ b/Data Science/Estatística Com Python/Anotações/Estatística Com Python - Anotações.docx
@@ -783,7 +783,16 @@
           <w:sz w:val="24"/>
           <w:szCs w:val="24"/>
         </w:rPr>
-        <w:t>S.value_counts</w:t>
+        <w:t>S.value_</w:t>
+      </w:r>
+      <w:proofErr w:type="gramStart"/>
+      <w:r>
+        <w:rPr>
+          <w:rFonts w:ascii="Times New Roman" w:hAnsi="Times New Roman" w:cs="Times New Roman"/>
+          <w:sz w:val="24"/>
+          <w:szCs w:val="24"/>
+        </w:rPr>
+        <w:t>counts</w:t>
       </w:r>
       <w:proofErr w:type="spellEnd"/>
       <w:r>
@@ -792,7 +801,16 @@
           <w:sz w:val="24"/>
           <w:szCs w:val="24"/>
         </w:rPr>
-        <w:t>(): conta a quantida</w:t>
+        <w:t>(</w:t>
+      </w:r>
+      <w:proofErr w:type="gramEnd"/>
+      <w:r>
+        <w:rPr>
+          <w:rFonts w:ascii="Times New Roman" w:hAnsi="Times New Roman" w:cs="Times New Roman"/>
+          <w:sz w:val="24"/>
+          <w:szCs w:val="24"/>
+        </w:rPr>
+        <w:t>): conta a quantida</w:t>
       </w:r>
       <w:r>
         <w:rPr>
@@ -808,7 +826,25 @@
           <w:sz w:val="24"/>
           <w:szCs w:val="24"/>
         </w:rPr>
-        <w:t>, onde ele soma elas e divide cada um pela soma</w:t>
+        <w:t xml:space="preserve">, onde ele </w:t>
+      </w:r>
+      <w:proofErr w:type="gramStart"/>
+      <w:r>
+        <w:rPr>
+          <w:rFonts w:ascii="Times New Roman" w:hAnsi="Times New Roman" w:cs="Times New Roman"/>
+          <w:sz w:val="24"/>
+          <w:szCs w:val="24"/>
+        </w:rPr>
+        <w:t>soma elas</w:t>
+      </w:r>
+      <w:proofErr w:type="gramEnd"/>
+      <w:r>
+        <w:rPr>
+          <w:rFonts w:ascii="Times New Roman" w:hAnsi="Times New Roman" w:cs="Times New Roman"/>
+          <w:sz w:val="24"/>
+          <w:szCs w:val="24"/>
+        </w:rPr>
+        <w:t xml:space="preserve"> e divide cada um pela soma</w:t>
       </w:r>
       <w:r>
         <w:rPr>
@@ -1103,8 +1139,20 @@
           <w:szCs w:val="21"/>
           <w:lang w:eastAsia="pt-BR"/>
         </w:rPr>
-        <w:t>dist_freq_qualitativas = pd.DataFrame</w:t>
-      </w:r>
+        <w:t>dist_freq_qualitativas = </w:t>
+      </w:r>
+      <w:proofErr w:type="gramStart"/>
+      <w:r>
+        <w:rPr>
+          <w:rFonts w:ascii="Courier New" w:eastAsia="Times New Roman" w:hAnsi="Courier New" w:cs="Courier New"/>
+          <w:color w:val="D4D4D4"/>
+          <w:sz w:val="21"/>
+          <w:szCs w:val="21"/>
+          <w:lang w:eastAsia="pt-BR"/>
+        </w:rPr>
+        <w:t>pd.DataFrame</w:t>
+      </w:r>
+      <w:proofErr w:type="gramEnd"/>
       <w:r>
         <w:rPr>
           <w:rFonts w:ascii="Courier New" w:eastAsia="Times New Roman" w:hAnsi="Courier New" w:cs="Courier New"/>
@@ -1276,13 +1324,23 @@
         </w:rPr>
       </w:pPr>
       <w:proofErr w:type="spellStart"/>
-      <w:r>
-        <w:rPr>
-          <w:rFonts w:ascii="Times New Roman" w:hAnsi="Times New Roman" w:cs="Times New Roman"/>
-          <w:sz w:val="24"/>
-          <w:szCs w:val="24"/>
-        </w:rPr>
-        <w:t>Df.rename_axis</w:t>
+      <w:proofErr w:type="gramStart"/>
+      <w:r>
+        <w:rPr>
+          <w:rFonts w:ascii="Times New Roman" w:hAnsi="Times New Roman" w:cs="Times New Roman"/>
+          <w:sz w:val="24"/>
+          <w:szCs w:val="24"/>
+        </w:rPr>
+        <w:t>Df.rename</w:t>
+      </w:r>
+      <w:proofErr w:type="gramEnd"/>
+      <w:r>
+        <w:rPr>
+          <w:rFonts w:ascii="Times New Roman" w:hAnsi="Times New Roman" w:cs="Times New Roman"/>
+          <w:sz w:val="24"/>
+          <w:szCs w:val="24"/>
+        </w:rPr>
+        <w:t>_axis</w:t>
       </w:r>
       <w:proofErr w:type="spellEnd"/>
       <w:r>
@@ -1428,8 +1486,20 @@
           <w:szCs w:val="21"/>
           <w:lang w:val="en-US" w:eastAsia="pt-BR"/>
         </w:rPr>
-        <w:t>dist_freq_qualitativas.rename</w:t>
-      </w:r>
+        <w:t>dist_freq_</w:t>
+      </w:r>
+      <w:proofErr w:type="gramStart"/>
+      <w:r>
+        <w:rPr>
+          <w:rFonts w:ascii="Courier New" w:eastAsia="Times New Roman" w:hAnsi="Courier New" w:cs="Courier New"/>
+          <w:color w:val="D4D4D4"/>
+          <w:sz w:val="21"/>
+          <w:szCs w:val="21"/>
+          <w:lang w:val="en-US" w:eastAsia="pt-BR"/>
+        </w:rPr>
+        <w:t>qualitativas.rename</w:t>
+      </w:r>
+      <w:proofErr w:type="gramEnd"/>
       <w:r>
         <w:rPr>
           <w:rFonts w:ascii="Courier New" w:eastAsia="Times New Roman" w:hAnsi="Courier New" w:cs="Courier New"/>
@@ -1621,7 +1691,29 @@
           <w:szCs w:val="21"/>
           <w:lang w:val="en-US" w:eastAsia="pt-BR"/>
         </w:rPr>
-        <w:t>dist_freq_qualitativas.rename_axis</w:t>
+        <w:t>dist_freq_</w:t>
+      </w:r>
+      <w:proofErr w:type="gramStart"/>
+      <w:r>
+        <w:rPr>
+          <w:rFonts w:ascii="Courier New" w:eastAsia="Times New Roman" w:hAnsi="Courier New" w:cs="Courier New"/>
+          <w:color w:val="D4D4D4"/>
+          <w:sz w:val="21"/>
+          <w:szCs w:val="21"/>
+          <w:lang w:val="en-US" w:eastAsia="pt-BR"/>
+        </w:rPr>
+        <w:t>qualitativas.rename</w:t>
+      </w:r>
+      <w:proofErr w:type="gramEnd"/>
+      <w:r>
+        <w:rPr>
+          <w:rFonts w:ascii="Courier New" w:eastAsia="Times New Roman" w:hAnsi="Courier New" w:cs="Courier New"/>
+          <w:color w:val="D4D4D4"/>
+          <w:sz w:val="21"/>
+          <w:szCs w:val="21"/>
+          <w:lang w:val="en-US" w:eastAsia="pt-BR"/>
+        </w:rPr>
+        <w:t>_axis</w:t>
       </w:r>
       <w:r>
         <w:rPr>
@@ -1819,6 +1911,7 @@
         <w:t xml:space="preserve"> </w:t>
       </w:r>
       <w:proofErr w:type="spellStart"/>
+      <w:proofErr w:type="gramStart"/>
       <w:r>
         <w:rPr>
           <w:rFonts w:ascii="Times New Roman" w:hAnsi="Times New Roman" w:cs="Times New Roman"/>
@@ -1828,6 +1921,7 @@
         <w:t>Pd.crosstab</w:t>
       </w:r>
       <w:proofErr w:type="spellEnd"/>
+      <w:proofErr w:type="gramEnd"/>
       <w:r>
         <w:rPr>
           <w:rFonts w:ascii="Times New Roman" w:hAnsi="Times New Roman" w:cs="Times New Roman"/>
@@ -2565,6 +2659,7 @@
         <w:t> = </w:t>
       </w:r>
       <w:proofErr w:type="spellStart"/>
+      <w:proofErr w:type="gramStart"/>
       <w:r>
         <w:rPr>
           <w:rFonts w:ascii="Courier New" w:eastAsia="Times New Roman" w:hAnsi="Courier New" w:cs="Courier New"/>
@@ -2576,6 +2671,7 @@
         <w:t>pd.crosstab</w:t>
       </w:r>
       <w:proofErr w:type="spellEnd"/>
+      <w:proofErr w:type="gramEnd"/>
       <w:r>
         <w:rPr>
           <w:rFonts w:ascii="Courier New" w:eastAsia="Times New Roman" w:hAnsi="Courier New" w:cs="Courier New"/>
@@ -2654,6 +2750,7 @@
         </w:rPr>
       </w:pPr>
       <w:proofErr w:type="spellStart"/>
+      <w:proofErr w:type="gramStart"/>
       <w:r>
         <w:rPr>
           <w:rFonts w:ascii="Courier New" w:eastAsia="Times New Roman" w:hAnsi="Courier New" w:cs="Courier New"/>
@@ -2665,6 +2762,7 @@
         <w:t>frequencia.rename</w:t>
       </w:r>
       <w:proofErr w:type="spellEnd"/>
+      <w:proofErr w:type="gramEnd"/>
       <w:r>
         <w:rPr>
           <w:rFonts w:ascii="Courier New" w:eastAsia="Times New Roman" w:hAnsi="Courier New" w:cs="Courier New"/>
@@ -2901,7 +2999,16 @@
           <w:sz w:val="24"/>
           <w:szCs w:val="24"/>
         </w:rPr>
-        <w:t>value_counts</w:t>
+        <w:t>value_</w:t>
+      </w:r>
+      <w:proofErr w:type="gramStart"/>
+      <w:r>
+        <w:rPr>
+          <w:rFonts w:ascii="Times New Roman" w:hAnsi="Times New Roman" w:cs="Times New Roman"/>
+          <w:sz w:val="24"/>
+          <w:szCs w:val="24"/>
+        </w:rPr>
+        <w:t>counts</w:t>
       </w:r>
       <w:proofErr w:type="spellEnd"/>
       <w:r>
@@ -2910,7 +3017,16 @@
           <w:sz w:val="24"/>
           <w:szCs w:val="24"/>
         </w:rPr>
-        <w:t>() e já receber o valor das porcentagens:</w:t>
+        <w:t>(</w:t>
+      </w:r>
+      <w:proofErr w:type="gramEnd"/>
+      <w:r>
+        <w:rPr>
+          <w:rFonts w:ascii="Times New Roman" w:hAnsi="Times New Roman" w:cs="Times New Roman"/>
+          <w:sz w:val="24"/>
+          <w:szCs w:val="24"/>
+        </w:rPr>
+        <w:t>) e já receber o valor das porcentagens:</w:t>
       </w:r>
     </w:p>
     <w:p>
@@ -2933,8 +3049,20 @@
           <w:szCs w:val="21"/>
           <w:lang w:eastAsia="pt-BR"/>
         </w:rPr>
-        <w:t>frequencia = pd.crosstab</w:t>
-      </w:r>
+        <w:t>frequencia = </w:t>
+      </w:r>
+      <w:proofErr w:type="gramStart"/>
+      <w:r>
+        <w:rPr>
+          <w:rFonts w:ascii="Courier New" w:eastAsia="Times New Roman" w:hAnsi="Courier New" w:cs="Courier New"/>
+          <w:color w:val="D4D4D4"/>
+          <w:sz w:val="21"/>
+          <w:szCs w:val="21"/>
+          <w:lang w:eastAsia="pt-BR"/>
+        </w:rPr>
+        <w:t>pd.crosstab</w:t>
+      </w:r>
+      <w:proofErr w:type="gramEnd"/>
       <w:r>
         <w:rPr>
           <w:rFonts w:ascii="Courier New" w:eastAsia="Times New Roman" w:hAnsi="Courier New" w:cs="Courier New"/>
@@ -3263,8 +3391,20 @@
           <w:szCs w:val="21"/>
           <w:lang w:eastAsia="pt-BR"/>
         </w:rPr>
-        <w:t>frequencia = pd.crosstab</w:t>
-      </w:r>
+        <w:t>frequencia = </w:t>
+      </w:r>
+      <w:proofErr w:type="gramStart"/>
+      <w:r>
+        <w:rPr>
+          <w:rFonts w:ascii="Courier New" w:eastAsia="Times New Roman" w:hAnsi="Courier New" w:cs="Courier New"/>
+          <w:color w:val="D4D4D4"/>
+          <w:sz w:val="21"/>
+          <w:szCs w:val="21"/>
+          <w:lang w:eastAsia="pt-BR"/>
+        </w:rPr>
+        <w:t>pd.crosstab</w:t>
+      </w:r>
+      <w:proofErr w:type="gramEnd"/>
       <w:r>
         <w:rPr>
           <w:rFonts w:ascii="Courier New" w:eastAsia="Times New Roman" w:hAnsi="Courier New" w:cs="Courier New"/>
@@ -3469,6 +3609,7 @@
         <w:t xml:space="preserve"> </w:t>
       </w:r>
       <w:proofErr w:type="spellStart"/>
+      <w:proofErr w:type="gramStart"/>
       <w:r>
         <w:rPr>
           <w:rFonts w:ascii="Times New Roman" w:hAnsi="Times New Roman" w:cs="Times New Roman"/>
@@ -3484,7 +3625,16 @@
           <w:sz w:val="24"/>
           <w:szCs w:val="24"/>
         </w:rPr>
-        <w:t xml:space="preserve">(variável, </w:t>
+        <w:t>(</w:t>
+      </w:r>
+      <w:proofErr w:type="gramEnd"/>
+      <w:r>
+        <w:rPr>
+          <w:rFonts w:ascii="Times New Roman" w:hAnsi="Times New Roman" w:cs="Times New Roman"/>
+          <w:sz w:val="24"/>
+          <w:szCs w:val="24"/>
+        </w:rPr>
+        <w:t xml:space="preserve">variável, </w:t>
       </w:r>
       <w:proofErr w:type="spellStart"/>
       <w:r>
@@ -4031,6 +4181,7 @@
           <w:lang w:val="en-US" w:eastAsia="pt-BR"/>
         </w:rPr>
       </w:pPr>
+      <w:proofErr w:type="gramStart"/>
       <w:r>
         <w:rPr>
           <w:rFonts w:ascii="Courier New" w:eastAsia="Times New Roman" w:hAnsi="Courier New" w:cs="Courier New"/>
@@ -4051,6 +4202,7 @@
         </w:rPr>
         <w:t>(</w:t>
       </w:r>
+      <w:proofErr w:type="gramEnd"/>
       <w:r>
         <w:rPr>
           <w:rFonts w:ascii="Courier New" w:eastAsia="Times New Roman" w:hAnsi="Courier New" w:cs="Courier New"/>
@@ -4254,7 +4406,16 @@
           <w:sz w:val="24"/>
           <w:szCs w:val="24"/>
         </w:rPr>
-        <w:t>pd.value_counts</w:t>
+        <w:t>pd.value_</w:t>
+      </w:r>
+      <w:proofErr w:type="gramStart"/>
+      <w:r>
+        <w:rPr>
+          <w:rFonts w:ascii="Times New Roman" w:hAnsi="Times New Roman" w:cs="Times New Roman"/>
+          <w:sz w:val="24"/>
+          <w:szCs w:val="24"/>
+        </w:rPr>
+        <w:t>counts</w:t>
       </w:r>
       <w:proofErr w:type="spellEnd"/>
       <w:r>
@@ -4263,7 +4424,16 @@
           <w:sz w:val="24"/>
           <w:szCs w:val="24"/>
         </w:rPr>
-        <w:t>(), sabendo quantas pessoas estão em cada classificação:</w:t>
+        <w:t>(</w:t>
+      </w:r>
+      <w:proofErr w:type="gramEnd"/>
+      <w:r>
+        <w:rPr>
+          <w:rFonts w:ascii="Times New Roman" w:hAnsi="Times New Roman" w:cs="Times New Roman"/>
+          <w:sz w:val="24"/>
+          <w:szCs w:val="24"/>
+        </w:rPr>
+        <w:t>), sabendo quantas pessoas estão em cada classificação:</w:t>
       </w:r>
     </w:p>
     <w:p>
@@ -4309,7 +4479,18 @@
           <w:szCs w:val="21"/>
           <w:lang w:val="en-US" w:eastAsia="pt-BR"/>
         </w:rPr>
-        <w:t>pd.value_counts</w:t>
+        <w:t>pd.value_</w:t>
+      </w:r>
+      <w:proofErr w:type="gramStart"/>
+      <w:r>
+        <w:rPr>
+          <w:rFonts w:ascii="Courier New" w:eastAsia="Times New Roman" w:hAnsi="Courier New" w:cs="Courier New"/>
+          <w:color w:val="D4D4D4"/>
+          <w:sz w:val="21"/>
+          <w:szCs w:val="21"/>
+          <w:lang w:val="en-US" w:eastAsia="pt-BR"/>
+        </w:rPr>
+        <w:t>counts</w:t>
       </w:r>
       <w:proofErr w:type="spellEnd"/>
       <w:r>
@@ -4323,6 +4504,7 @@
         <w:t>(</w:t>
       </w:r>
       <w:proofErr w:type="spellStart"/>
+      <w:proofErr w:type="gramEnd"/>
       <w:r>
         <w:rPr>
           <w:rFonts w:ascii="Courier New" w:eastAsia="Times New Roman" w:hAnsi="Courier New" w:cs="Courier New"/>
@@ -4652,7 +4834,18 @@
           <w:szCs w:val="21"/>
           <w:lang w:val="en-US" w:eastAsia="pt-BR"/>
         </w:rPr>
-        <w:t>pd.value_counts</w:t>
+        <w:t>pd.value_</w:t>
+      </w:r>
+      <w:proofErr w:type="gramStart"/>
+      <w:r>
+        <w:rPr>
+          <w:rFonts w:ascii="Courier New" w:eastAsia="Times New Roman" w:hAnsi="Courier New" w:cs="Courier New"/>
+          <w:color w:val="D4D4D4"/>
+          <w:sz w:val="21"/>
+          <w:szCs w:val="21"/>
+          <w:lang w:val="en-US" w:eastAsia="pt-BR"/>
+        </w:rPr>
+        <w:t>counts</w:t>
       </w:r>
       <w:proofErr w:type="spellEnd"/>
       <w:r>
@@ -4666,6 +4859,7 @@
         <w:t>(</w:t>
       </w:r>
       <w:proofErr w:type="spellStart"/>
+      <w:proofErr w:type="gramEnd"/>
       <w:r>
         <w:rPr>
           <w:rFonts w:ascii="Courier New" w:eastAsia="Times New Roman" w:hAnsi="Courier New" w:cs="Courier New"/>
@@ -4991,6 +5185,7 @@
         <w:t xml:space="preserve">Criamos a tabela de frequência e porcentagem com </w:t>
       </w:r>
       <w:proofErr w:type="spellStart"/>
+      <w:proofErr w:type="gramStart"/>
       <w:r>
         <w:rPr>
           <w:rFonts w:ascii="Times New Roman" w:hAnsi="Times New Roman" w:cs="Times New Roman"/>
@@ -5000,6 +5195,7 @@
         <w:t>pd.DataFrame</w:t>
       </w:r>
       <w:proofErr w:type="spellEnd"/>
+      <w:proofErr w:type="gramEnd"/>
       <w:r>
         <w:rPr>
           <w:rFonts w:ascii="Times New Roman" w:hAnsi="Times New Roman" w:cs="Times New Roman"/>
@@ -5029,8 +5225,20 @@
           <w:szCs w:val="21"/>
           <w:lang w:eastAsia="pt-BR"/>
         </w:rPr>
-        <w:t>dist_freq_quantitativas_personalizadas = pd.DataFrame</w:t>
-      </w:r>
+        <w:t>dist_freq_quantitativas_personalizadas = </w:t>
+      </w:r>
+      <w:proofErr w:type="gramStart"/>
+      <w:r>
+        <w:rPr>
+          <w:rFonts w:ascii="Courier New" w:eastAsia="Times New Roman" w:hAnsi="Courier New" w:cs="Courier New"/>
+          <w:color w:val="D4D4D4"/>
+          <w:sz w:val="21"/>
+          <w:szCs w:val="21"/>
+          <w:lang w:eastAsia="pt-BR"/>
+        </w:rPr>
+        <w:t>pd.DataFrame</w:t>
+      </w:r>
+      <w:proofErr w:type="gramEnd"/>
       <w:r>
         <w:rPr>
           <w:rFonts w:ascii="Courier New" w:eastAsia="Times New Roman" w:hAnsi="Courier New" w:cs="Courier New"/>
@@ -5304,7 +5512,29 @@
           <w:szCs w:val="21"/>
           <w:lang w:eastAsia="pt-BR"/>
         </w:rPr>
-        <w:t>dist_freq_quantitativas_personalizadas.sort_index</w:t>
+        <w:t>dist_freq_quantitativas_</w:t>
+      </w:r>
+      <w:proofErr w:type="gramStart"/>
+      <w:r>
+        <w:rPr>
+          <w:rFonts w:ascii="Courier New" w:eastAsia="Times New Roman" w:hAnsi="Courier New" w:cs="Courier New"/>
+          <w:color w:val="D4D4D4"/>
+          <w:sz w:val="21"/>
+          <w:szCs w:val="21"/>
+          <w:lang w:eastAsia="pt-BR"/>
+        </w:rPr>
+        <w:t>personalizadas.sort</w:t>
+      </w:r>
+      <w:proofErr w:type="gramEnd"/>
+      <w:r>
+        <w:rPr>
+          <w:rFonts w:ascii="Courier New" w:eastAsia="Times New Roman" w:hAnsi="Courier New" w:cs="Courier New"/>
+          <w:color w:val="D4D4D4"/>
+          <w:sz w:val="21"/>
+          <w:szCs w:val="21"/>
+          <w:lang w:eastAsia="pt-BR"/>
+        </w:rPr>
+        <w:t>_index</w:t>
       </w:r>
       <w:r>
         <w:rPr>
@@ -5587,6 +5817,7 @@
         <w:t xml:space="preserve">. Basta atribuir o </w:t>
       </w:r>
       <w:proofErr w:type="spellStart"/>
+      <w:proofErr w:type="gramStart"/>
       <w:r>
         <w:rPr>
           <w:rFonts w:ascii="Times New Roman" w:hAnsi="Times New Roman" w:cs="Times New Roman"/>
@@ -5596,6 +5827,7 @@
         <w:t>df.shape</w:t>
       </w:r>
       <w:proofErr w:type="spellEnd"/>
+      <w:proofErr w:type="gramEnd"/>
       <w:r>
         <w:rPr>
           <w:rFonts w:ascii="Times New Roman" w:hAnsi="Times New Roman" w:cs="Times New Roman"/>
@@ -5652,6 +5884,7 @@
         <w:t>n = </w:t>
       </w:r>
       <w:proofErr w:type="spellStart"/>
+      <w:proofErr w:type="gramStart"/>
       <w:r>
         <w:rPr>
           <w:rFonts w:ascii="Courier New" w:eastAsia="Times New Roman" w:hAnsi="Courier New" w:cs="Courier New"/>
@@ -5663,6 +5896,7 @@
         <w:t>dados.shape</w:t>
       </w:r>
       <w:proofErr w:type="spellEnd"/>
+      <w:proofErr w:type="gramEnd"/>
       <w:r>
         <w:rPr>
           <w:rFonts w:ascii="Courier New" w:eastAsia="Times New Roman" w:hAnsi="Courier New" w:cs="Courier New"/>
@@ -5872,6 +6106,7 @@
         <w:t>(</w:t>
       </w:r>
       <w:proofErr w:type="spellStart"/>
+      <w:proofErr w:type="gramStart"/>
       <w:r>
         <w:rPr>
           <w:rFonts w:ascii="Courier New" w:eastAsia="Times New Roman" w:hAnsi="Courier New" w:cs="Courier New"/>
@@ -5893,6 +6128,7 @@
         <w:t>round</w:t>
       </w:r>
       <w:proofErr w:type="spellEnd"/>
+      <w:proofErr w:type="gramEnd"/>
       <w:r>
         <w:rPr>
           <w:rFonts w:ascii="Courier New" w:eastAsia="Times New Roman" w:hAnsi="Courier New" w:cs="Courier New"/>
@@ -6028,7 +6264,18 @@
           <w:szCs w:val="21"/>
           <w:lang w:val="en-US" w:eastAsia="pt-BR"/>
         </w:rPr>
-        <w:t>frequencia = pd.value_counts</w:t>
+        <w:t>frequencia = pd.value_</w:t>
+      </w:r>
+      <w:proofErr w:type="gramStart"/>
+      <w:r>
+        <w:rPr>
+          <w:rFonts w:ascii="Courier New" w:eastAsia="Times New Roman" w:hAnsi="Courier New" w:cs="Courier New"/>
+          <w:color w:val="D4D4D4"/>
+          <w:sz w:val="21"/>
+          <w:szCs w:val="21"/>
+          <w:lang w:val="en-US" w:eastAsia="pt-BR"/>
+        </w:rPr>
+        <w:t>counts</w:t>
       </w:r>
       <w:r>
         <w:rPr>
@@ -6040,6 +6287,7 @@
         </w:rPr>
         <w:t>(</w:t>
       </w:r>
+      <w:proofErr w:type="gramEnd"/>
       <w:r>
         <w:rPr>
           <w:rFonts w:ascii="Courier New" w:eastAsia="Times New Roman" w:hAnsi="Courier New" w:cs="Courier New"/>
@@ -6283,7 +6531,18 @@
           <w:szCs w:val="21"/>
           <w:lang w:val="en-US" w:eastAsia="pt-BR"/>
         </w:rPr>
-        <w:t>percentual = pd.value_counts</w:t>
+        <w:t>percentual = pd.value_</w:t>
+      </w:r>
+      <w:proofErr w:type="gramStart"/>
+      <w:r>
+        <w:rPr>
+          <w:rFonts w:ascii="Courier New" w:eastAsia="Times New Roman" w:hAnsi="Courier New" w:cs="Courier New"/>
+          <w:color w:val="D4D4D4"/>
+          <w:sz w:val="21"/>
+          <w:szCs w:val="21"/>
+          <w:lang w:val="en-US" w:eastAsia="pt-BR"/>
+        </w:rPr>
+        <w:t>counts</w:t>
       </w:r>
       <w:r>
         <w:rPr>
@@ -6295,6 +6554,7 @@
         </w:rPr>
         <w:t>(</w:t>
       </w:r>
+      <w:proofErr w:type="gramEnd"/>
       <w:r>
         <w:rPr>
           <w:rFonts w:ascii="Courier New" w:eastAsia="Times New Roman" w:hAnsi="Courier New" w:cs="Courier New"/>
@@ -6563,8 +6823,20 @@
           <w:szCs w:val="21"/>
           <w:lang w:eastAsia="pt-BR"/>
         </w:rPr>
-        <w:t>dist_freq_quantitativas_amplitude_fixa = pd.DataFrame</w:t>
-      </w:r>
+        <w:t>dist_freq_quantitativas_amplitude_fixa = </w:t>
+      </w:r>
+      <w:proofErr w:type="gramStart"/>
+      <w:r>
+        <w:rPr>
+          <w:rFonts w:ascii="Courier New" w:eastAsia="Times New Roman" w:hAnsi="Courier New" w:cs="Courier New"/>
+          <w:color w:val="D4D4D4"/>
+          <w:sz w:val="21"/>
+          <w:szCs w:val="21"/>
+          <w:lang w:eastAsia="pt-BR"/>
+        </w:rPr>
+        <w:t>pd.DataFrame</w:t>
+      </w:r>
+      <w:proofErr w:type="gramEnd"/>
       <w:r>
         <w:rPr>
           <w:rFonts w:ascii="Courier New" w:eastAsia="Times New Roman" w:hAnsi="Courier New" w:cs="Courier New"/>
@@ -6986,7 +7258,16 @@
           <w:sz w:val="24"/>
           <w:szCs w:val="24"/>
         </w:rPr>
-        <w:t>ax.set_size_inches</w:t>
+        <w:t>ax.set_size_</w:t>
+      </w:r>
+      <w:proofErr w:type="gramStart"/>
+      <w:r>
+        <w:rPr>
+          <w:rFonts w:ascii="Times New Roman" w:hAnsi="Times New Roman" w:cs="Times New Roman"/>
+          <w:sz w:val="24"/>
+          <w:szCs w:val="24"/>
+        </w:rPr>
+        <w:t>inches</w:t>
       </w:r>
       <w:proofErr w:type="spellEnd"/>
       <w:r>
@@ -6995,7 +7276,16 @@
           <w:sz w:val="24"/>
           <w:szCs w:val="24"/>
         </w:rPr>
-        <w:t>(x, y)</w:t>
+        <w:t>(</w:t>
+      </w:r>
+      <w:proofErr w:type="gramEnd"/>
+      <w:r>
+        <w:rPr>
+          <w:rFonts w:ascii="Times New Roman" w:hAnsi="Times New Roman" w:cs="Times New Roman"/>
+          <w:sz w:val="24"/>
+          <w:szCs w:val="24"/>
+        </w:rPr>
+        <w:t>x, y)</w:t>
       </w:r>
       <w:r>
         <w:rPr>
@@ -7036,7 +7326,16 @@
           <w:sz w:val="24"/>
           <w:szCs w:val="24"/>
         </w:rPr>
-        <w:t>ax.set_titles</w:t>
+        <w:t>ax.set_</w:t>
+      </w:r>
+      <w:proofErr w:type="gramStart"/>
+      <w:r>
+        <w:rPr>
+          <w:rFonts w:ascii="Times New Roman" w:hAnsi="Times New Roman" w:cs="Times New Roman"/>
+          <w:sz w:val="24"/>
+          <w:szCs w:val="24"/>
+        </w:rPr>
+        <w:t>titles</w:t>
       </w:r>
       <w:proofErr w:type="spellEnd"/>
       <w:r>
@@ -7045,7 +7344,16 @@
           <w:sz w:val="24"/>
           <w:szCs w:val="24"/>
         </w:rPr>
-        <w:t xml:space="preserve">(‘titulo’, </w:t>
+        <w:t>(</w:t>
+      </w:r>
+      <w:proofErr w:type="gramEnd"/>
+      <w:r>
+        <w:rPr>
+          <w:rFonts w:ascii="Times New Roman" w:hAnsi="Times New Roman" w:cs="Times New Roman"/>
+          <w:sz w:val="24"/>
+          <w:szCs w:val="24"/>
+        </w:rPr>
+        <w:t xml:space="preserve">‘titulo’, </w:t>
       </w:r>
       <w:proofErr w:type="spellStart"/>
       <w:r>
@@ -7114,7 +7422,16 @@
           <w:sz w:val="24"/>
           <w:szCs w:val="24"/>
         </w:rPr>
-        <w:t>ax.set_xlabels</w:t>
+        <w:t>ax.set_</w:t>
+      </w:r>
+      <w:proofErr w:type="gramStart"/>
+      <w:r>
+        <w:rPr>
+          <w:rFonts w:ascii="Times New Roman" w:hAnsi="Times New Roman" w:cs="Times New Roman"/>
+          <w:sz w:val="24"/>
+          <w:szCs w:val="24"/>
+        </w:rPr>
+        <w:t>xlabels</w:t>
       </w:r>
       <w:proofErr w:type="spellEnd"/>
       <w:r>
@@ -7123,7 +7440,16 @@
           <w:sz w:val="24"/>
           <w:szCs w:val="24"/>
         </w:rPr>
-        <w:t>(‘</w:t>
+        <w:t>(</w:t>
+      </w:r>
+      <w:proofErr w:type="gramEnd"/>
+      <w:r>
+        <w:rPr>
+          <w:rFonts w:ascii="Times New Roman" w:hAnsi="Times New Roman" w:cs="Times New Roman"/>
+          <w:sz w:val="24"/>
+          <w:szCs w:val="24"/>
+        </w:rPr>
+        <w:t>‘</w:t>
       </w:r>
       <w:proofErr w:type="spellStart"/>
       <w:r>
@@ -7275,6 +7601,7 @@
         <w:t> = </w:t>
       </w:r>
       <w:proofErr w:type="spellStart"/>
+      <w:proofErr w:type="gramStart"/>
       <w:r>
         <w:rPr>
           <w:rFonts w:ascii="Courier New" w:eastAsia="Times New Roman" w:hAnsi="Courier New" w:cs="Courier New"/>
@@ -7286,6 +7613,7 @@
         <w:t>sns.displot</w:t>
       </w:r>
       <w:proofErr w:type="spellEnd"/>
+      <w:proofErr w:type="gramEnd"/>
       <w:r>
         <w:rPr>
           <w:rFonts w:ascii="Courier New" w:eastAsia="Times New Roman" w:hAnsi="Courier New" w:cs="Courier New"/>
@@ -7405,7 +7733,18 @@
           <w:szCs w:val="21"/>
           <w:lang w:val="en-US" w:eastAsia="pt-BR"/>
         </w:rPr>
-        <w:t>ax.figure.set_size_inches</w:t>
+        <w:t>ax.figure.set_size_</w:t>
+      </w:r>
+      <w:proofErr w:type="gramStart"/>
+      <w:r>
+        <w:rPr>
+          <w:rFonts w:ascii="Courier New" w:eastAsia="Times New Roman" w:hAnsi="Courier New" w:cs="Courier New"/>
+          <w:color w:val="D4D4D4"/>
+          <w:sz w:val="21"/>
+          <w:szCs w:val="21"/>
+          <w:lang w:val="en-US" w:eastAsia="pt-BR"/>
+        </w:rPr>
+        <w:t>inches</w:t>
       </w:r>
       <w:proofErr w:type="spellEnd"/>
       <w:r>
@@ -7418,6 +7757,7 @@
         </w:rPr>
         <w:t>(</w:t>
       </w:r>
+      <w:proofErr w:type="gramEnd"/>
       <w:r>
         <w:rPr>
           <w:rFonts w:ascii="Courier New" w:eastAsia="Times New Roman" w:hAnsi="Courier New" w:cs="Courier New"/>
@@ -7480,7 +7820,18 @@
           <w:lang w:eastAsia="pt-BR"/>
         </w:rPr>
         <w:lastRenderedPageBreak/>
-        <w:t>ax.set_titles</w:t>
+        <w:t>ax.set_</w:t>
+      </w:r>
+      <w:proofErr w:type="gramStart"/>
+      <w:r>
+        <w:rPr>
+          <w:rFonts w:ascii="Courier New" w:eastAsia="Times New Roman" w:hAnsi="Courier New" w:cs="Courier New"/>
+          <w:color w:val="D4D4D4"/>
+          <w:sz w:val="21"/>
+          <w:szCs w:val="21"/>
+          <w:lang w:eastAsia="pt-BR"/>
+        </w:rPr>
+        <w:t>titles</w:t>
       </w:r>
       <w:r>
         <w:rPr>
@@ -7492,6 +7843,7 @@
         </w:rPr>
         <w:t>(</w:t>
       </w:r>
+      <w:proofErr w:type="gramEnd"/>
       <w:r>
         <w:rPr>
           <w:rFonts w:ascii="Courier New" w:eastAsia="Times New Roman" w:hAnsi="Courier New" w:cs="Courier New"/>
@@ -7564,7 +7916,18 @@
           <w:szCs w:val="21"/>
           <w:lang w:eastAsia="pt-BR"/>
         </w:rPr>
-        <w:t>ax.set_xlabels</w:t>
+        <w:t>ax.set_</w:t>
+      </w:r>
+      <w:proofErr w:type="gramStart"/>
+      <w:r>
+        <w:rPr>
+          <w:rFonts w:ascii="Courier New" w:eastAsia="Times New Roman" w:hAnsi="Courier New" w:cs="Courier New"/>
+          <w:color w:val="D4D4D4"/>
+          <w:sz w:val="21"/>
+          <w:szCs w:val="21"/>
+          <w:lang w:eastAsia="pt-BR"/>
+        </w:rPr>
+        <w:t>xlabels</w:t>
       </w:r>
       <w:proofErr w:type="spellEnd"/>
       <w:r>
@@ -7577,6 +7940,7 @@
         </w:rPr>
         <w:t>(</w:t>
       </w:r>
+      <w:proofErr w:type="gramEnd"/>
       <w:r>
         <w:rPr>
           <w:rFonts w:ascii="Courier New" w:eastAsia="Times New Roman" w:hAnsi="Courier New" w:cs="Courier New"/>
@@ -7928,6 +8292,7 @@
         <w:t>=(</w:t>
       </w:r>
       <w:proofErr w:type="spellStart"/>
+      <w:proofErr w:type="gramStart"/>
       <w:r>
         <w:rPr>
           <w:rFonts w:ascii="Times New Roman" w:hAnsi="Times New Roman" w:cs="Times New Roman"/>
@@ -7937,6 +8302,7 @@
         <w:t>x,y</w:t>
       </w:r>
       <w:proofErr w:type="spellEnd"/>
+      <w:proofErr w:type="gramEnd"/>
       <w:r>
         <w:rPr>
           <w:rFonts w:ascii="Times New Roman" w:hAnsi="Times New Roman" w:cs="Times New Roman"/>
@@ -7959,6 +8325,7 @@
         </w:rPr>
       </w:pPr>
       <w:proofErr w:type="spellStart"/>
+      <w:proofErr w:type="gramStart"/>
       <w:r>
         <w:rPr>
           <w:rFonts w:ascii="Courier New" w:eastAsia="Times New Roman" w:hAnsi="Courier New" w:cs="Courier New"/>
@@ -7970,6 +8337,7 @@
         <w:t>dados.Altura.hist</w:t>
       </w:r>
       <w:proofErr w:type="spellEnd"/>
+      <w:proofErr w:type="gramEnd"/>
       <w:r>
         <w:rPr>
           <w:rFonts w:ascii="Courier New" w:eastAsia="Times New Roman" w:hAnsi="Courier New" w:cs="Courier New"/>
@@ -8240,7 +8608,16 @@
           <w:sz w:val="24"/>
           <w:szCs w:val="24"/>
         </w:rPr>
-        <w:t>’].</w:t>
+        <w:t>’</w:t>
+      </w:r>
+      <w:proofErr w:type="gramStart"/>
+      <w:r>
+        <w:rPr>
+          <w:rFonts w:ascii="Times New Roman" w:hAnsi="Times New Roman" w:cs="Times New Roman"/>
+          <w:sz w:val="24"/>
+          <w:szCs w:val="24"/>
+        </w:rPr>
+        <w:t>].</w:t>
       </w:r>
       <w:proofErr w:type="spellStart"/>
       <w:r>
@@ -8252,6 +8629,7 @@
         <w:t>plot.bar</w:t>
       </w:r>
       <w:proofErr w:type="spellEnd"/>
+      <w:proofErr w:type="gramEnd"/>
       <w:r>
         <w:rPr>
           <w:rFonts w:ascii="Times New Roman" w:hAnsi="Times New Roman" w:cs="Times New Roman"/>
@@ -8309,6 +8687,7 @@
           <w:lang w:eastAsia="pt-BR"/>
         </w:rPr>
       </w:pPr>
+      <w:proofErr w:type="gramStart"/>
       <w:r>
         <w:rPr>
           <w:rFonts w:ascii="Courier New" w:eastAsia="Times New Roman" w:hAnsi="Courier New" w:cs="Courier New"/>
@@ -8330,6 +8709,7 @@
         </w:rPr>
         <w:t>(</w:t>
       </w:r>
+      <w:proofErr w:type="gramEnd"/>
       <w:r>
         <w:rPr>
           <w:rFonts w:ascii="Courier New" w:eastAsia="Times New Roman" w:hAnsi="Courier New" w:cs="Courier New"/>
@@ -8539,7 +8919,16 @@
           <w:sz w:val="24"/>
           <w:szCs w:val="24"/>
         </w:rPr>
-        <w:t>value_counts</w:t>
+        <w:t>value_</w:t>
+      </w:r>
+      <w:proofErr w:type="gramStart"/>
+      <w:r>
+        <w:rPr>
+          <w:rFonts w:ascii="Times New Roman" w:hAnsi="Times New Roman" w:cs="Times New Roman"/>
+          <w:sz w:val="24"/>
+          <w:szCs w:val="24"/>
+        </w:rPr>
+        <w:t>counts</w:t>
       </w:r>
       <w:proofErr w:type="spellEnd"/>
       <w:r>
@@ -8548,7 +8937,16 @@
           <w:sz w:val="24"/>
           <w:szCs w:val="24"/>
         </w:rPr>
-        <w:t>() do pandas</w:t>
+        <w:t>(</w:t>
+      </w:r>
+      <w:proofErr w:type="gramEnd"/>
+      <w:r>
+        <w:rPr>
+          <w:rFonts w:ascii="Times New Roman" w:hAnsi="Times New Roman" w:cs="Times New Roman"/>
+          <w:sz w:val="24"/>
+          <w:szCs w:val="24"/>
+        </w:rPr>
+        <w:t>) do pandas</w:t>
       </w:r>
       <w:r>
         <w:rPr>
@@ -8583,6 +8981,7 @@
         <w:t xml:space="preserve">A criar distribuições de frequências, com o cruzamento de duas variáveis, utilizando a função </w:t>
       </w:r>
       <w:proofErr w:type="spellStart"/>
+      <w:proofErr w:type="gramStart"/>
       <w:r>
         <w:rPr>
           <w:rFonts w:ascii="Times New Roman" w:hAnsi="Times New Roman" w:cs="Times New Roman"/>
@@ -8598,7 +8997,16 @@
           <w:sz w:val="24"/>
           <w:szCs w:val="24"/>
         </w:rPr>
-        <w:t>() do pandas</w:t>
+        <w:t>(</w:t>
+      </w:r>
+      <w:proofErr w:type="gramEnd"/>
+      <w:r>
+        <w:rPr>
+          <w:rFonts w:ascii="Times New Roman" w:hAnsi="Times New Roman" w:cs="Times New Roman"/>
+          <w:sz w:val="24"/>
+          <w:szCs w:val="24"/>
+        </w:rPr>
+        <w:t>) do pandas</w:t>
       </w:r>
       <w:r>
         <w:rPr>
@@ -8639,7 +9047,16 @@
           <w:sz w:val="24"/>
           <w:szCs w:val="24"/>
         </w:rPr>
-        <w:t>value_counts</w:t>
+        <w:t>value_</w:t>
+      </w:r>
+      <w:proofErr w:type="gramStart"/>
+      <w:r>
+        <w:rPr>
+          <w:rFonts w:ascii="Times New Roman" w:hAnsi="Times New Roman" w:cs="Times New Roman"/>
+          <w:sz w:val="24"/>
+          <w:szCs w:val="24"/>
+        </w:rPr>
+        <w:t>counts</w:t>
       </w:r>
       <w:proofErr w:type="spellEnd"/>
       <w:r>
@@ -8648,7 +9065,16 @@
           <w:sz w:val="24"/>
           <w:szCs w:val="24"/>
         </w:rPr>
-        <w:t xml:space="preserve">() e </w:t>
+        <w:t>(</w:t>
+      </w:r>
+      <w:proofErr w:type="gramEnd"/>
+      <w:r>
+        <w:rPr>
+          <w:rFonts w:ascii="Times New Roman" w:hAnsi="Times New Roman" w:cs="Times New Roman"/>
+          <w:sz w:val="24"/>
+          <w:szCs w:val="24"/>
+        </w:rPr>
+        <w:t xml:space="preserve">) e </w:t>
       </w:r>
       <w:proofErr w:type="spellStart"/>
       <w:r>
@@ -9252,7 +9678,43 @@
           <w:sz w:val="24"/>
           <w:szCs w:val="24"/>
         </w:rPr>
-        <w:t xml:space="preserve">Nesse caso o pandas nos ajuda e muito com suas função sum() e seu shape. Com eles podemos pegar apenas uma coluna de informação e passar para o sum que irá somar todos os valores, em seguida podemos fazer a divisão dessa soma pela quantidade de observações do nosso dado, ou seja, quantidade de linhas dele. Para isso usamos o atributo shape[0], que nos retorna exatamente essa informação. No final </w:t>
+        <w:t xml:space="preserve">Nesse caso o pandas nos ajuda e muito com suas função </w:t>
+      </w:r>
+      <w:proofErr w:type="gramStart"/>
+      <w:r>
+        <w:rPr>
+          <w:rFonts w:ascii="Times New Roman" w:hAnsi="Times New Roman" w:cs="Times New Roman"/>
+          <w:sz w:val="24"/>
+          <w:szCs w:val="24"/>
+        </w:rPr>
+        <w:t>sum(</w:t>
+      </w:r>
+      <w:proofErr w:type="gramEnd"/>
+      <w:r>
+        <w:rPr>
+          <w:rFonts w:ascii="Times New Roman" w:hAnsi="Times New Roman" w:cs="Times New Roman"/>
+          <w:sz w:val="24"/>
+          <w:szCs w:val="24"/>
+        </w:rPr>
+        <w:t xml:space="preserve">) e seu shape. Com eles podemos pegar apenas uma coluna de informação e passar para o sum que irá somar todos os valores, em seguida podemos fazer a divisão dessa soma pela quantidade de observações do nosso dado, ou seja, quantidade de linhas dele. Para isso usamos o atributo </w:t>
+      </w:r>
+      <w:proofErr w:type="gramStart"/>
+      <w:r>
+        <w:rPr>
+          <w:rFonts w:ascii="Times New Roman" w:hAnsi="Times New Roman" w:cs="Times New Roman"/>
+          <w:sz w:val="24"/>
+          <w:szCs w:val="24"/>
+        </w:rPr>
+        <w:t>shape[</w:t>
+      </w:r>
+      <w:proofErr w:type="gramEnd"/>
+      <w:r>
+        <w:rPr>
+          <w:rFonts w:ascii="Times New Roman" w:hAnsi="Times New Roman" w:cs="Times New Roman"/>
+          <w:sz w:val="24"/>
+          <w:szCs w:val="24"/>
+        </w:rPr>
+        <w:t xml:space="preserve">0], que nos retorna exatamente essa informação. No final </w:t>
       </w:r>
       <w:r>
         <w:rPr>
@@ -9284,6 +9746,7 @@
         </w:rPr>
       </w:pPr>
       <w:proofErr w:type="spellStart"/>
+      <w:proofErr w:type="gramStart"/>
       <w:r>
         <w:rPr>
           <w:rFonts w:ascii="Courier New" w:eastAsia="Times New Roman" w:hAnsi="Courier New" w:cs="Courier New"/>
@@ -9313,7 +9776,18 @@
           <w:szCs w:val="21"/>
           <w:lang w:eastAsia="pt-BR"/>
         </w:rPr>
-        <w:t>()</w:t>
+        <w:t>(</w:t>
+      </w:r>
+      <w:proofErr w:type="gramEnd"/>
+      <w:r>
+        <w:rPr>
+          <w:rFonts w:ascii="Courier New" w:eastAsia="Times New Roman" w:hAnsi="Courier New" w:cs="Courier New"/>
+          <w:color w:val="DCDCDC"/>
+          <w:sz w:val="21"/>
+          <w:szCs w:val="21"/>
+          <w:lang w:eastAsia="pt-BR"/>
+        </w:rPr>
+        <w:t>)</w:t>
       </w:r>
       <w:r>
         <w:rPr>
@@ -9445,6 +9919,7 @@
         <w:t xml:space="preserve">Ou então podemos fazer de uma forma ainda MUITO mais fácil: simplesmente pedir a média dessa coluna para o pandas com o </w:t>
       </w:r>
       <w:proofErr w:type="spellStart"/>
+      <w:proofErr w:type="gramStart"/>
       <w:r>
         <w:rPr>
           <w:rFonts w:ascii="Times New Roman" w:hAnsi="Times New Roman" w:cs="Times New Roman"/>
@@ -9460,7 +9935,16 @@
           <w:sz w:val="24"/>
           <w:szCs w:val="24"/>
         </w:rPr>
-        <w:t>():</w:t>
+        <w:t>(</w:t>
+      </w:r>
+      <w:proofErr w:type="gramEnd"/>
+      <w:r>
+        <w:rPr>
+          <w:rFonts w:ascii="Times New Roman" w:hAnsi="Times New Roman" w:cs="Times New Roman"/>
+          <w:sz w:val="24"/>
+          <w:szCs w:val="24"/>
+        </w:rPr>
+        <w:t>):</w:t>
       </w:r>
     </w:p>
     <w:p>
@@ -9476,6 +9960,7 @@
         </w:rPr>
       </w:pPr>
       <w:proofErr w:type="spellStart"/>
+      <w:proofErr w:type="gramStart"/>
       <w:r>
         <w:rPr>
           <w:rFonts w:ascii="Courier New" w:eastAsia="Times New Roman" w:hAnsi="Courier New" w:cs="Courier New"/>
@@ -9487,6 +9972,7 @@
         <w:t>df.Fulano.mean</w:t>
       </w:r>
       <w:proofErr w:type="spellEnd"/>
+      <w:proofErr w:type="gramEnd"/>
       <w:r>
         <w:rPr>
           <w:rFonts w:ascii="Courier New" w:eastAsia="Times New Roman" w:hAnsi="Courier New" w:cs="Courier New"/>
@@ -9572,7 +10058,25 @@
           <w:sz w:val="24"/>
           <w:szCs w:val="24"/>
         </w:rPr>
-        <w:t>Utilizando esse conhecimento podemos utilizar nossos dados e pegar a média de todas as rendas, ou então usar a função de agrupamento do pandas e fazer a média diretamente a partir de uma variável para esse grupo df.groupby(‘variável_para_agrupar_por’)[‘variável_analisar’].mean():</w:t>
+        <w:t xml:space="preserve">Utilizando esse conhecimento podemos utilizar nossos dados e pegar a média de todas as rendas, ou então usar a função de agrupamento do pandas e fazer a média diretamente a partir de uma variável para esse grupo </w:t>
+      </w:r>
+      <w:proofErr w:type="gramStart"/>
+      <w:r>
+        <w:rPr>
+          <w:rFonts w:ascii="Times New Roman" w:hAnsi="Times New Roman" w:cs="Times New Roman"/>
+          <w:sz w:val="24"/>
+          <w:szCs w:val="24"/>
+        </w:rPr>
+        <w:t>df.groupby</w:t>
+      </w:r>
+      <w:proofErr w:type="gramEnd"/>
+      <w:r>
+        <w:rPr>
+          <w:rFonts w:ascii="Times New Roman" w:hAnsi="Times New Roman" w:cs="Times New Roman"/>
+          <w:sz w:val="24"/>
+          <w:szCs w:val="24"/>
+        </w:rPr>
+        <w:t>(‘variável_para_agrupar_por’)[‘variável_analisar’].mean():</w:t>
       </w:r>
     </w:p>
     <w:p>
@@ -9588,6 +10092,7 @@
         </w:rPr>
       </w:pPr>
       <w:proofErr w:type="spellStart"/>
+      <w:proofErr w:type="gramStart"/>
       <w:r>
         <w:rPr>
           <w:rFonts w:ascii="Courier New" w:eastAsia="Times New Roman" w:hAnsi="Courier New" w:cs="Courier New"/>
@@ -9599,6 +10104,7 @@
         <w:t>dados.groupby</w:t>
       </w:r>
       <w:proofErr w:type="spellEnd"/>
+      <w:proofErr w:type="gramEnd"/>
       <w:r>
         <w:rPr>
           <w:rFonts w:ascii="Courier New" w:eastAsia="Times New Roman" w:hAnsi="Courier New" w:cs="Courier New"/>
@@ -10323,6 +10829,7 @@
         <w:t> = </w:t>
       </w:r>
       <w:proofErr w:type="spellStart"/>
+      <w:proofErr w:type="gramStart"/>
       <w:r>
         <w:rPr>
           <w:rFonts w:ascii="Courier New" w:eastAsia="Times New Roman" w:hAnsi="Courier New" w:cs="Courier New"/>
@@ -10334,6 +10841,7 @@
         <w:t>pd.DataFrame</w:t>
       </w:r>
       <w:proofErr w:type="spellEnd"/>
+      <w:proofErr w:type="gramEnd"/>
       <w:r>
         <w:rPr>
           <w:rFonts w:ascii="Courier New" w:eastAsia="Times New Roman" w:hAnsi="Courier New" w:cs="Courier New"/>
@@ -11390,15 +11898,27 @@
         </w:rPr>
       </w:pPr>
       <w:proofErr w:type="spellStart"/>
-      <w:r>
-        <w:rPr>
-          <w:rFonts w:ascii="Courier New" w:eastAsia="Times New Roman" w:hAnsi="Courier New" w:cs="Courier New"/>
-          <w:color w:val="D4D4D4"/>
-          <w:sz w:val="21"/>
-          <w:szCs w:val="21"/>
-          <w:lang w:eastAsia="pt-BR"/>
-        </w:rPr>
-        <w:t>df.rename_axis</w:t>
+      <w:proofErr w:type="gramStart"/>
+      <w:r>
+        <w:rPr>
+          <w:rFonts w:ascii="Courier New" w:eastAsia="Times New Roman" w:hAnsi="Courier New" w:cs="Courier New"/>
+          <w:color w:val="D4D4D4"/>
+          <w:sz w:val="21"/>
+          <w:szCs w:val="21"/>
+          <w:lang w:eastAsia="pt-BR"/>
+        </w:rPr>
+        <w:t>df.rename</w:t>
+      </w:r>
+      <w:proofErr w:type="gramEnd"/>
+      <w:r>
+        <w:rPr>
+          <w:rFonts w:ascii="Courier New" w:eastAsia="Times New Roman" w:hAnsi="Courier New" w:cs="Courier New"/>
+          <w:color w:val="D4D4D4"/>
+          <w:sz w:val="21"/>
+          <w:szCs w:val="21"/>
+          <w:lang w:eastAsia="pt-BR"/>
+        </w:rPr>
+        <w:t>_axis</w:t>
       </w:r>
       <w:proofErr w:type="spellEnd"/>
       <w:r>
@@ -11671,6 +12191,7 @@
         <w:t> = </w:t>
       </w:r>
       <w:proofErr w:type="spellStart"/>
+      <w:proofErr w:type="gramStart"/>
       <w:r>
         <w:rPr>
           <w:rFonts w:ascii="Courier New" w:eastAsia="Times New Roman" w:hAnsi="Courier New" w:cs="Courier New"/>
@@ -11682,6 +12203,7 @@
         <w:t>df.Fulano</w:t>
       </w:r>
       <w:proofErr w:type="spellEnd"/>
+      <w:proofErr w:type="gramEnd"/>
     </w:p>
     <w:p>
       <w:pPr>
@@ -11726,7 +12248,29 @@
           <w:szCs w:val="21"/>
           <w:lang w:eastAsia="pt-BR"/>
         </w:rPr>
-        <w:t>notas_fulano.sort_values</w:t>
+        <w:t>notas_</w:t>
+      </w:r>
+      <w:proofErr w:type="gramStart"/>
+      <w:r>
+        <w:rPr>
+          <w:rFonts w:ascii="Courier New" w:eastAsia="Times New Roman" w:hAnsi="Courier New" w:cs="Courier New"/>
+          <w:color w:val="D4D4D4"/>
+          <w:sz w:val="21"/>
+          <w:szCs w:val="21"/>
+          <w:lang w:eastAsia="pt-BR"/>
+        </w:rPr>
+        <w:t>fulano.sort</w:t>
+      </w:r>
+      <w:proofErr w:type="gramEnd"/>
+      <w:r>
+        <w:rPr>
+          <w:rFonts w:ascii="Courier New" w:eastAsia="Times New Roman" w:hAnsi="Courier New" w:cs="Courier New"/>
+          <w:color w:val="D4D4D4"/>
+          <w:sz w:val="21"/>
+          <w:szCs w:val="21"/>
+          <w:lang w:eastAsia="pt-BR"/>
+        </w:rPr>
+        <w:t>_values</w:t>
       </w:r>
       <w:proofErr w:type="spellEnd"/>
       <w:r>
@@ -11783,7 +12327,29 @@
           <w:szCs w:val="21"/>
           <w:lang w:eastAsia="pt-BR"/>
         </w:rPr>
-        <w:t>notas_fulano.reset_index</w:t>
+        <w:t>notas_</w:t>
+      </w:r>
+      <w:proofErr w:type="gramStart"/>
+      <w:r>
+        <w:rPr>
+          <w:rFonts w:ascii="Courier New" w:eastAsia="Times New Roman" w:hAnsi="Courier New" w:cs="Courier New"/>
+          <w:color w:val="D4D4D4"/>
+          <w:sz w:val="21"/>
+          <w:szCs w:val="21"/>
+          <w:lang w:eastAsia="pt-BR"/>
+        </w:rPr>
+        <w:t>fulano.reset</w:t>
+      </w:r>
+      <w:proofErr w:type="gramEnd"/>
+      <w:r>
+        <w:rPr>
+          <w:rFonts w:ascii="Courier New" w:eastAsia="Times New Roman" w:hAnsi="Courier New" w:cs="Courier New"/>
+          <w:color w:val="D4D4D4"/>
+          <w:sz w:val="21"/>
+          <w:szCs w:val="21"/>
+          <w:lang w:eastAsia="pt-BR"/>
+        </w:rPr>
+        <w:t>_index</w:t>
       </w:r>
       <w:proofErr w:type="spellEnd"/>
       <w:r>
@@ -11828,9 +12394,21 @@
           <w:szCs w:val="21"/>
           <w:lang w:eastAsia="pt-BR"/>
         </w:rPr>
-        <w:t>notas_fulano.shape</w:t>
+        <w:t>notas_</w:t>
+      </w:r>
+      <w:proofErr w:type="gramStart"/>
+      <w:r>
+        <w:rPr>
+          <w:rFonts w:ascii="Courier New" w:eastAsia="Times New Roman" w:hAnsi="Courier New" w:cs="Courier New"/>
+          <w:color w:val="D4D4D4"/>
+          <w:sz w:val="21"/>
+          <w:szCs w:val="21"/>
+          <w:lang w:eastAsia="pt-BR"/>
+        </w:rPr>
+        <w:t>fulano.shape</w:t>
       </w:r>
       <w:proofErr w:type="spellEnd"/>
+      <w:proofErr w:type="gramEnd"/>
       <w:r>
         <w:rPr>
           <w:rFonts w:ascii="Courier New" w:eastAsia="Times New Roman" w:hAnsi="Courier New" w:cs="Courier New"/>
@@ -11897,6 +12475,7 @@
         <w:t> = </w:t>
       </w:r>
       <w:proofErr w:type="spellStart"/>
+      <w:proofErr w:type="gramStart"/>
       <w:r>
         <w:rPr>
           <w:rFonts w:ascii="Courier New" w:eastAsia="Times New Roman" w:hAnsi="Courier New" w:cs="Courier New"/>
@@ -11916,7 +12495,18 @@
           <w:szCs w:val="21"/>
           <w:lang w:eastAsia="pt-BR"/>
         </w:rPr>
-        <w:t>((</w:t>
+        <w:t>(</w:t>
+      </w:r>
+      <w:proofErr w:type="gramEnd"/>
+      <w:r>
+        <w:rPr>
+          <w:rFonts w:ascii="Courier New" w:eastAsia="Times New Roman" w:hAnsi="Courier New" w:cs="Courier New"/>
+          <w:color w:val="DCDCDC"/>
+          <w:sz w:val="21"/>
+          <w:szCs w:val="21"/>
+          <w:lang w:eastAsia="pt-BR"/>
+        </w:rPr>
+        <w:t>(</w:t>
       </w:r>
       <w:r>
         <w:rPr>
@@ -11992,6 +12582,7 @@
         </w:rPr>
       </w:pPr>
       <w:proofErr w:type="spellStart"/>
+      <w:proofErr w:type="gramStart"/>
       <w:r>
         <w:rPr>
           <w:rFonts w:ascii="Courier New" w:eastAsia="Times New Roman" w:hAnsi="Courier New" w:cs="Courier New"/>
@@ -12014,6 +12605,7 @@
         <w:t>[</w:t>
       </w:r>
       <w:proofErr w:type="spellStart"/>
+      <w:proofErr w:type="gramEnd"/>
       <w:r>
         <w:rPr>
           <w:rFonts w:ascii="Courier New" w:eastAsia="Times New Roman" w:hAnsi="Courier New" w:cs="Courier New"/>
@@ -12149,9 +12741,21 @@
           <w:szCs w:val="21"/>
           <w:lang w:eastAsia="pt-BR"/>
         </w:rPr>
-        <w:t>notas_fulano.median</w:t>
+        <w:t>notas_</w:t>
+      </w:r>
+      <w:proofErr w:type="gramStart"/>
+      <w:r>
+        <w:rPr>
+          <w:rFonts w:ascii="Courier New" w:eastAsia="Times New Roman" w:hAnsi="Courier New" w:cs="Courier New"/>
+          <w:color w:val="D4D4D4"/>
+          <w:sz w:val="21"/>
+          <w:szCs w:val="21"/>
+          <w:lang w:eastAsia="pt-BR"/>
+        </w:rPr>
+        <w:t>fulano.median</w:t>
       </w:r>
       <w:proofErr w:type="spellEnd"/>
+      <w:proofErr w:type="gramEnd"/>
       <w:r>
         <w:rPr>
           <w:rFonts w:ascii="Courier New" w:eastAsia="Times New Roman" w:hAnsi="Courier New" w:cs="Courier New"/>
@@ -12275,6 +12879,7 @@
         <w:t> = </w:t>
       </w:r>
       <w:proofErr w:type="spellStart"/>
+      <w:proofErr w:type="gramStart"/>
       <w:r>
         <w:rPr>
           <w:rFonts w:ascii="Courier New" w:eastAsia="Times New Roman" w:hAnsi="Courier New" w:cs="Courier New"/>
@@ -12286,6 +12891,7 @@
         <w:t>df.Beltrano.sample</w:t>
       </w:r>
       <w:proofErr w:type="spellEnd"/>
+      <w:proofErr w:type="gramEnd"/>
       <w:r>
         <w:rPr>
           <w:rFonts w:ascii="Courier New" w:eastAsia="Times New Roman" w:hAnsi="Courier New" w:cs="Courier New"/>
@@ -12469,9 +13075,21 @@
           <w:lang w:eastAsia="pt-BR"/>
         </w:rPr>
         <w:lastRenderedPageBreak/>
-        <w:t>notas_beltrano.median</w:t>
+        <w:t>notas_</w:t>
+      </w:r>
+      <w:proofErr w:type="gramStart"/>
+      <w:r>
+        <w:rPr>
+          <w:rFonts w:ascii="Courier New" w:eastAsia="Times New Roman" w:hAnsi="Courier New" w:cs="Courier New"/>
+          <w:color w:val="D4D4D4"/>
+          <w:sz w:val="21"/>
+          <w:szCs w:val="21"/>
+          <w:lang w:eastAsia="pt-BR"/>
+        </w:rPr>
+        <w:t>beltrano.median</w:t>
       </w:r>
       <w:proofErr w:type="spellEnd"/>
+      <w:proofErr w:type="gramEnd"/>
       <w:r>
         <w:rPr>
           <w:rFonts w:ascii="Courier New" w:eastAsia="Times New Roman" w:hAnsi="Courier New" w:cs="Courier New"/>
@@ -12650,6 +13268,7 @@
         <w:t xml:space="preserve">Para pegar as modas use </w:t>
       </w:r>
       <w:proofErr w:type="spellStart"/>
+      <w:proofErr w:type="gramStart"/>
       <w:r>
         <w:rPr>
           <w:rFonts w:ascii="Times New Roman" w:hAnsi="Times New Roman" w:cs="Times New Roman"/>
@@ -12659,6 +13278,7 @@
         <w:t>df.mode</w:t>
       </w:r>
       <w:proofErr w:type="spellEnd"/>
+      <w:proofErr w:type="gramEnd"/>
       <w:r>
         <w:rPr>
           <w:rFonts w:ascii="Times New Roman" w:hAnsi="Times New Roman" w:cs="Times New Roman"/>
@@ -12699,6 +13319,7 @@
         </w:rPr>
       </w:pPr>
       <w:proofErr w:type="spellStart"/>
+      <w:proofErr w:type="gramStart"/>
       <w:r>
         <w:rPr>
           <w:rFonts w:ascii="Courier New" w:eastAsia="Times New Roman" w:hAnsi="Courier New" w:cs="Courier New"/>
@@ -12710,6 +13331,7 @@
         <w:t>df.mode</w:t>
       </w:r>
       <w:proofErr w:type="spellEnd"/>
+      <w:proofErr w:type="gramEnd"/>
       <w:r>
         <w:rPr>
           <w:rFonts w:ascii="Courier New" w:eastAsia="Times New Roman" w:hAnsi="Courier New" w:cs="Courier New"/>
@@ -12821,6 +13443,7 @@
         <w:t>exemplo = </w:t>
       </w:r>
       <w:proofErr w:type="spellStart"/>
+      <w:proofErr w:type="gramStart"/>
       <w:r>
         <w:rPr>
           <w:rFonts w:ascii="Courier New" w:eastAsia="Times New Roman" w:hAnsi="Courier New" w:cs="Courier New"/>
@@ -12832,6 +13455,7 @@
         <w:t>pd.Series</w:t>
       </w:r>
       <w:proofErr w:type="spellEnd"/>
+      <w:proofErr w:type="gramEnd"/>
       <w:r>
         <w:rPr>
           <w:rFonts w:ascii="Courier New" w:eastAsia="Times New Roman" w:hAnsi="Courier New" w:cs="Courier New"/>
@@ -13116,6 +13740,7 @@
         </w:rPr>
       </w:pPr>
       <w:proofErr w:type="spellStart"/>
+      <w:proofErr w:type="gramStart"/>
       <w:r>
         <w:rPr>
           <w:rFonts w:ascii="Courier New" w:eastAsia="Times New Roman" w:hAnsi="Courier New" w:cs="Courier New"/>
@@ -13127,6 +13752,7 @@
         <w:t>exemplo.mode</w:t>
       </w:r>
       <w:proofErr w:type="spellEnd"/>
+      <w:proofErr w:type="gramEnd"/>
       <w:r>
         <w:rPr>
           <w:rFonts w:ascii="Courier New" w:eastAsia="Times New Roman" w:hAnsi="Courier New" w:cs="Courier New"/>
@@ -13195,6 +13821,38 @@
       <w:pPr>
         <w:pStyle w:val="PargrafodaLista"/>
         <w:numPr>
+          <w:ilvl w:val="1"/>
+          <w:numId w:val="1"/>
+        </w:numPr>
+        <w:spacing w:before="240" w:line="360" w:lineRule="auto"/>
+        <w:jc w:val="both"/>
+        <w:rPr>
+          <w:rFonts w:ascii="Times New Roman" w:hAnsi="Times New Roman" w:cs="Times New Roman"/>
+          <w:sz w:val="24"/>
+          <w:szCs w:val="24"/>
+        </w:rPr>
+      </w:pPr>
+      <w:r>
+        <w:rPr>
+          <w:rFonts w:ascii="Times New Roman" w:hAnsi="Times New Roman" w:cs="Times New Roman"/>
+          <w:sz w:val="24"/>
+          <w:szCs w:val="24"/>
+        </w:rPr>
+        <w:t xml:space="preserve"> </w:t>
+      </w:r>
+      <w:r>
+        <w:rPr>
+          <w:rFonts w:ascii="Times New Roman" w:hAnsi="Times New Roman" w:cs="Times New Roman"/>
+          <w:sz w:val="24"/>
+          <w:szCs w:val="24"/>
+        </w:rPr>
+        <w:t>Relação entre média, mediana e moda:</w:t>
+      </w:r>
+    </w:p>
+    <w:p>
+      <w:pPr>
+        <w:pStyle w:val="PargrafodaLista"/>
+        <w:numPr>
           <w:ilvl w:val="2"/>
           <w:numId w:val="1"/>
         </w:numPr>
@@ -13206,6 +13864,2361 @@
           <w:szCs w:val="24"/>
         </w:rPr>
       </w:pPr>
+      <w:r>
+        <w:rPr>
+          <w:rFonts w:ascii="Times New Roman" w:hAnsi="Times New Roman" w:cs="Times New Roman"/>
+          <w:sz w:val="24"/>
+          <w:szCs w:val="24"/>
+        </w:rPr>
+        <w:t>Moda maior que mediana maior que média: Assimetria à direita:</w:t>
+      </w:r>
+    </w:p>
+    <w:p>
+      <w:pPr>
+        <w:shd w:val="clear" w:color="auto" w:fill="1E1E1E"/>
+        <w:spacing w:after="0" w:line="285" w:lineRule="atLeast"/>
+        <w:rPr>
+          <w:rFonts w:ascii="Courier New" w:eastAsia="Times New Roman" w:hAnsi="Courier New" w:cs="Courier New"/>
+          <w:color w:val="D4D4D4"/>
+          <w:sz w:val="21"/>
+          <w:szCs w:val="21"/>
+          <w:lang w:eastAsia="pt-BR"/>
+        </w:rPr>
+      </w:pPr>
+      <w:proofErr w:type="spellStart"/>
+      <w:r>
+        <w:rPr>
+          <w:rFonts w:ascii="Courier New" w:eastAsia="Times New Roman" w:hAnsi="Courier New" w:cs="Courier New"/>
+          <w:color w:val="D4D4D4"/>
+          <w:sz w:val="21"/>
+          <w:szCs w:val="21"/>
+          <w:lang w:eastAsia="pt-BR"/>
+        </w:rPr>
+        <w:t>ax</w:t>
+      </w:r>
+      <w:proofErr w:type="spellEnd"/>
+      <w:r>
+        <w:rPr>
+          <w:rFonts w:ascii="Courier New" w:eastAsia="Times New Roman" w:hAnsi="Courier New" w:cs="Courier New"/>
+          <w:color w:val="D4D4D4"/>
+          <w:sz w:val="21"/>
+          <w:szCs w:val="21"/>
+          <w:lang w:eastAsia="pt-BR"/>
+        </w:rPr>
+        <w:t> = </w:t>
+      </w:r>
+      <w:proofErr w:type="spellStart"/>
+      <w:proofErr w:type="gramStart"/>
+      <w:r>
+        <w:rPr>
+          <w:rFonts w:ascii="Courier New" w:eastAsia="Times New Roman" w:hAnsi="Courier New" w:cs="Courier New"/>
+          <w:color w:val="D4D4D4"/>
+          <w:sz w:val="21"/>
+          <w:szCs w:val="21"/>
+          <w:lang w:eastAsia="pt-BR"/>
+        </w:rPr>
+        <w:t>sns.distplot</w:t>
+      </w:r>
+      <w:proofErr w:type="spellEnd"/>
+      <w:proofErr w:type="gramEnd"/>
+      <w:r>
+        <w:rPr>
+          <w:rFonts w:ascii="Courier New" w:eastAsia="Times New Roman" w:hAnsi="Courier New" w:cs="Courier New"/>
+          <w:color w:val="DCDCDC"/>
+          <w:sz w:val="21"/>
+          <w:szCs w:val="21"/>
+          <w:lang w:eastAsia="pt-BR"/>
+        </w:rPr>
+        <w:t>(</w:t>
+      </w:r>
+      <w:proofErr w:type="spellStart"/>
+      <w:r>
+        <w:rPr>
+          <w:rFonts w:ascii="Courier New" w:eastAsia="Times New Roman" w:hAnsi="Courier New" w:cs="Courier New"/>
+          <w:color w:val="D4D4D4"/>
+          <w:sz w:val="21"/>
+          <w:szCs w:val="21"/>
+          <w:lang w:eastAsia="pt-BR"/>
+        </w:rPr>
+        <w:t>dados.query</w:t>
+      </w:r>
+      <w:proofErr w:type="spellEnd"/>
+      <w:r>
+        <w:rPr>
+          <w:rFonts w:ascii="Courier New" w:eastAsia="Times New Roman" w:hAnsi="Courier New" w:cs="Courier New"/>
+          <w:color w:val="DCDCDC"/>
+          <w:sz w:val="21"/>
+          <w:szCs w:val="21"/>
+          <w:lang w:eastAsia="pt-BR"/>
+        </w:rPr>
+        <w:t>(</w:t>
+      </w:r>
+      <w:r>
+        <w:rPr>
+          <w:rFonts w:ascii="Courier New" w:eastAsia="Times New Roman" w:hAnsi="Courier New" w:cs="Courier New"/>
+          <w:color w:val="CE9178"/>
+          <w:sz w:val="21"/>
+          <w:szCs w:val="21"/>
+          <w:lang w:eastAsia="pt-BR"/>
+        </w:rPr>
+        <w:t>'Renda &lt; 20000'</w:t>
+      </w:r>
+      <w:r>
+        <w:rPr>
+          <w:rFonts w:ascii="Courier New" w:eastAsia="Times New Roman" w:hAnsi="Courier New" w:cs="Courier New"/>
+          <w:color w:val="DCDCDC"/>
+          <w:sz w:val="21"/>
+          <w:szCs w:val="21"/>
+          <w:lang w:eastAsia="pt-BR"/>
+        </w:rPr>
+        <w:t>)</w:t>
+      </w:r>
+      <w:r>
+        <w:rPr>
+          <w:rFonts w:ascii="Courier New" w:eastAsia="Times New Roman" w:hAnsi="Courier New" w:cs="Courier New"/>
+          <w:color w:val="D4D4D4"/>
+          <w:sz w:val="21"/>
+          <w:szCs w:val="21"/>
+          <w:lang w:eastAsia="pt-BR"/>
+        </w:rPr>
+        <w:t>.Renda</w:t>
+      </w:r>
+      <w:r>
+        <w:rPr>
+          <w:rFonts w:ascii="Courier New" w:eastAsia="Times New Roman" w:hAnsi="Courier New" w:cs="Courier New"/>
+          <w:color w:val="DCDCDC"/>
+          <w:sz w:val="21"/>
+          <w:szCs w:val="21"/>
+          <w:lang w:eastAsia="pt-BR"/>
+        </w:rPr>
+        <w:t>)</w:t>
+      </w:r>
+    </w:p>
+    <w:p>
+      <w:pPr>
+        <w:shd w:val="clear" w:color="auto" w:fill="1E1E1E"/>
+        <w:spacing w:after="0" w:line="285" w:lineRule="atLeast"/>
+        <w:rPr>
+          <w:rFonts w:ascii="Courier New" w:eastAsia="Times New Roman" w:hAnsi="Courier New" w:cs="Courier New"/>
+          <w:color w:val="D4D4D4"/>
+          <w:sz w:val="21"/>
+          <w:szCs w:val="21"/>
+          <w:lang w:val="en-US" w:eastAsia="pt-BR"/>
+        </w:rPr>
+      </w:pPr>
+      <w:proofErr w:type="spellStart"/>
+      <w:r>
+        <w:rPr>
+          <w:rFonts w:ascii="Courier New" w:eastAsia="Times New Roman" w:hAnsi="Courier New" w:cs="Courier New"/>
+          <w:color w:val="D4D4D4"/>
+          <w:sz w:val="21"/>
+          <w:szCs w:val="21"/>
+          <w:lang w:val="en-US" w:eastAsia="pt-BR"/>
+        </w:rPr>
+        <w:t>ax.figure.set_size_</w:t>
+      </w:r>
+      <w:proofErr w:type="gramStart"/>
+      <w:r>
+        <w:rPr>
+          <w:rFonts w:ascii="Courier New" w:eastAsia="Times New Roman" w:hAnsi="Courier New" w:cs="Courier New"/>
+          <w:color w:val="D4D4D4"/>
+          <w:sz w:val="21"/>
+          <w:szCs w:val="21"/>
+          <w:lang w:val="en-US" w:eastAsia="pt-BR"/>
+        </w:rPr>
+        <w:t>inches</w:t>
+      </w:r>
+      <w:proofErr w:type="spellEnd"/>
+      <w:r>
+        <w:rPr>
+          <w:rFonts w:ascii="Courier New" w:eastAsia="Times New Roman" w:hAnsi="Courier New" w:cs="Courier New"/>
+          <w:color w:val="DCDCDC"/>
+          <w:sz w:val="21"/>
+          <w:szCs w:val="21"/>
+          <w:lang w:val="en-US" w:eastAsia="pt-BR"/>
+        </w:rPr>
+        <w:t>(</w:t>
+      </w:r>
+      <w:proofErr w:type="gramEnd"/>
+      <w:r>
+        <w:rPr>
+          <w:rFonts w:ascii="Courier New" w:eastAsia="Times New Roman" w:hAnsi="Courier New" w:cs="Courier New"/>
+          <w:color w:val="B5CEA8"/>
+          <w:sz w:val="21"/>
+          <w:szCs w:val="21"/>
+          <w:lang w:val="en-US" w:eastAsia="pt-BR"/>
+        </w:rPr>
+        <w:t>12</w:t>
+      </w:r>
+      <w:r>
+        <w:rPr>
+          <w:rFonts w:ascii="Courier New" w:eastAsia="Times New Roman" w:hAnsi="Courier New" w:cs="Courier New"/>
+          <w:color w:val="DCDCDC"/>
+          <w:sz w:val="21"/>
+          <w:szCs w:val="21"/>
+          <w:lang w:val="en-US" w:eastAsia="pt-BR"/>
+        </w:rPr>
+        <w:t>,</w:t>
+      </w:r>
+      <w:r>
+        <w:rPr>
+          <w:rFonts w:ascii="Courier New" w:eastAsia="Times New Roman" w:hAnsi="Courier New" w:cs="Courier New"/>
+          <w:color w:val="B5CEA8"/>
+          <w:sz w:val="21"/>
+          <w:szCs w:val="21"/>
+          <w:lang w:val="en-US" w:eastAsia="pt-BR"/>
+        </w:rPr>
+        <w:t>6</w:t>
+      </w:r>
+      <w:r>
+        <w:rPr>
+          <w:rFonts w:ascii="Courier New" w:eastAsia="Times New Roman" w:hAnsi="Courier New" w:cs="Courier New"/>
+          <w:color w:val="DCDCDC"/>
+          <w:sz w:val="21"/>
+          <w:szCs w:val="21"/>
+          <w:lang w:val="en-US" w:eastAsia="pt-BR"/>
+        </w:rPr>
+        <w:t>)</w:t>
+      </w:r>
+    </w:p>
+    <w:p>
+      <w:pPr>
+        <w:shd w:val="clear" w:color="auto" w:fill="1E1E1E"/>
+        <w:spacing w:after="0" w:line="285" w:lineRule="atLeast"/>
+        <w:rPr>
+          <w:rFonts w:ascii="Courier New" w:eastAsia="Times New Roman" w:hAnsi="Courier New" w:cs="Courier New"/>
+          <w:color w:val="D4D4D4"/>
+          <w:sz w:val="21"/>
+          <w:szCs w:val="21"/>
+          <w:lang w:eastAsia="pt-BR"/>
+        </w:rPr>
+      </w:pPr>
+      <w:proofErr w:type="spellStart"/>
+      <w:r>
+        <w:rPr>
+          <w:rFonts w:ascii="Courier New" w:eastAsia="Times New Roman" w:hAnsi="Courier New" w:cs="Courier New"/>
+          <w:color w:val="D4D4D4"/>
+          <w:sz w:val="21"/>
+          <w:szCs w:val="21"/>
+          <w:lang w:eastAsia="pt-BR"/>
+        </w:rPr>
+        <w:t>ax</w:t>
+      </w:r>
+      <w:proofErr w:type="spellEnd"/>
+    </w:p>
+    <w:p>
+      <w:pPr>
+        <w:spacing w:before="240" w:line="360" w:lineRule="auto"/>
+        <w:jc w:val="center"/>
+        <w:rPr>
+          <w:rFonts w:ascii="Times New Roman" w:hAnsi="Times New Roman" w:cs="Times New Roman"/>
+          <w:sz w:val="24"/>
+          <w:szCs w:val="24"/>
+        </w:rPr>
+      </w:pPr>
+      <w:r>
+        <w:rPr>
+          <w:noProof/>
+        </w:rPr>
+        <w:drawing>
+          <wp:inline distT="0" distB="0" distL="0" distR="0" wp14:anchorId="152C886E" wp14:editId="52CD838A">
+            <wp:extent cx="2685415" cy="1348076"/>
+            <wp:effectExtent l="0" t="0" r="635" b="5080"/>
+            <wp:docPr id="39" name="Imagem 39"/>
+            <wp:cNvGraphicFramePr>
+              <a:graphicFrameLocks xmlns:a="http://schemas.openxmlformats.org/drawingml/2006/main" noChangeAspect="1"/>
+            </wp:cNvGraphicFramePr>
+            <a:graphic xmlns:a="http://schemas.openxmlformats.org/drawingml/2006/main">
+              <a:graphicData uri="http://schemas.openxmlformats.org/drawingml/2006/picture">
+                <pic:pic xmlns:pic="http://schemas.openxmlformats.org/drawingml/2006/picture">
+                  <pic:nvPicPr>
+                    <pic:cNvPr id="0" name="Picture 21"/>
+                    <pic:cNvPicPr>
+                      <a:picLocks noChangeAspect="1" noChangeArrowheads="1"/>
+                    </pic:cNvPicPr>
+                  </pic:nvPicPr>
+                  <pic:blipFill>
+                    <a:blip r:embed="rId42" cstate="print">
+                      <a:extLst>
+                        <a:ext uri="{28A0092B-C50C-407E-A947-70E740481C1C}">
+                          <a14:useLocalDpi xmlns:a14="http://schemas.microsoft.com/office/drawing/2010/main" val="0"/>
+                        </a:ext>
+                      </a:extLst>
+                    </a:blip>
+                    <a:srcRect/>
+                    <a:stretch>
+                      <a:fillRect/>
+                    </a:stretch>
+                  </pic:blipFill>
+                  <pic:spPr bwMode="auto">
+                    <a:xfrm>
+                      <a:off x="0" y="0"/>
+                      <a:ext cx="2693596" cy="1352183"/>
+                    </a:xfrm>
+                    <a:prstGeom prst="rect">
+                      <a:avLst/>
+                    </a:prstGeom>
+                    <a:noFill/>
+                    <a:ln>
+                      <a:noFill/>
+                    </a:ln>
+                  </pic:spPr>
+                </pic:pic>
+              </a:graphicData>
+            </a:graphic>
+          </wp:inline>
+        </w:drawing>
+      </w:r>
+    </w:p>
+    <w:p>
+      <w:pPr>
+        <w:pStyle w:val="PargrafodaLista"/>
+        <w:numPr>
+          <w:ilvl w:val="3"/>
+          <w:numId w:val="1"/>
+        </w:numPr>
+        <w:spacing w:before="240" w:line="360" w:lineRule="auto"/>
+        <w:jc w:val="both"/>
+        <w:rPr>
+          <w:rFonts w:ascii="Times New Roman" w:hAnsi="Times New Roman" w:cs="Times New Roman"/>
+          <w:sz w:val="24"/>
+          <w:szCs w:val="24"/>
+        </w:rPr>
+      </w:pPr>
+      <w:r>
+        <w:rPr>
+          <w:rFonts w:ascii="Times New Roman" w:hAnsi="Times New Roman" w:cs="Times New Roman"/>
+          <w:sz w:val="24"/>
+          <w:szCs w:val="24"/>
+        </w:rPr>
+        <w:t xml:space="preserve"> Tirando a prova nos dados:</w:t>
+      </w:r>
+    </w:p>
+    <w:p>
+      <w:pPr>
+        <w:shd w:val="clear" w:color="auto" w:fill="1E1E1E"/>
+        <w:spacing w:after="0" w:line="285" w:lineRule="atLeast"/>
+        <w:rPr>
+          <w:rFonts w:ascii="Courier New" w:eastAsia="Times New Roman" w:hAnsi="Courier New" w:cs="Courier New"/>
+          <w:color w:val="D4D4D4"/>
+          <w:sz w:val="21"/>
+          <w:szCs w:val="21"/>
+          <w:lang w:eastAsia="pt-BR"/>
+        </w:rPr>
+      </w:pPr>
+      <w:r>
+        <w:rPr>
+          <w:rFonts w:ascii="Courier New" w:eastAsia="Times New Roman" w:hAnsi="Courier New" w:cs="Courier New"/>
+          <w:color w:val="D4D4D4"/>
+          <w:sz w:val="21"/>
+          <w:szCs w:val="21"/>
+          <w:lang w:eastAsia="pt-BR"/>
+        </w:rPr>
+        <w:t>moda = </w:t>
+      </w:r>
+      <w:proofErr w:type="spellStart"/>
+      <w:proofErr w:type="gramStart"/>
+      <w:r>
+        <w:rPr>
+          <w:rFonts w:ascii="Courier New" w:eastAsia="Times New Roman" w:hAnsi="Courier New" w:cs="Courier New"/>
+          <w:color w:val="D4D4D4"/>
+          <w:sz w:val="21"/>
+          <w:szCs w:val="21"/>
+          <w:lang w:eastAsia="pt-BR"/>
+        </w:rPr>
+        <w:t>dados.Renda.mode</w:t>
+      </w:r>
+      <w:proofErr w:type="spellEnd"/>
+      <w:proofErr w:type="gramEnd"/>
+      <w:r>
+        <w:rPr>
+          <w:rFonts w:ascii="Courier New" w:eastAsia="Times New Roman" w:hAnsi="Courier New" w:cs="Courier New"/>
+          <w:color w:val="DCDCDC"/>
+          <w:sz w:val="21"/>
+          <w:szCs w:val="21"/>
+          <w:lang w:eastAsia="pt-BR"/>
+        </w:rPr>
+        <w:t>()[</w:t>
+      </w:r>
+      <w:r>
+        <w:rPr>
+          <w:rFonts w:ascii="Courier New" w:eastAsia="Times New Roman" w:hAnsi="Courier New" w:cs="Courier New"/>
+          <w:color w:val="B5CEA8"/>
+          <w:sz w:val="21"/>
+          <w:szCs w:val="21"/>
+          <w:lang w:eastAsia="pt-BR"/>
+        </w:rPr>
+        <w:t>0</w:t>
+      </w:r>
+      <w:r>
+        <w:rPr>
+          <w:rFonts w:ascii="Courier New" w:eastAsia="Times New Roman" w:hAnsi="Courier New" w:cs="Courier New"/>
+          <w:color w:val="DCDCDC"/>
+          <w:sz w:val="21"/>
+          <w:szCs w:val="21"/>
+          <w:lang w:eastAsia="pt-BR"/>
+        </w:rPr>
+        <w:t>]</w:t>
+      </w:r>
+    </w:p>
+    <w:p>
+      <w:pPr>
+        <w:shd w:val="clear" w:color="auto" w:fill="1E1E1E"/>
+        <w:spacing w:after="0" w:line="285" w:lineRule="atLeast"/>
+        <w:rPr>
+          <w:rFonts w:ascii="Courier New" w:eastAsia="Times New Roman" w:hAnsi="Courier New" w:cs="Courier New"/>
+          <w:color w:val="D4D4D4"/>
+          <w:sz w:val="21"/>
+          <w:szCs w:val="21"/>
+          <w:lang w:eastAsia="pt-BR"/>
+        </w:rPr>
+      </w:pPr>
+      <w:r>
+        <w:rPr>
+          <w:rFonts w:ascii="Courier New" w:eastAsia="Times New Roman" w:hAnsi="Courier New" w:cs="Courier New"/>
+          <w:color w:val="D4D4D4"/>
+          <w:sz w:val="21"/>
+          <w:szCs w:val="21"/>
+          <w:lang w:eastAsia="pt-BR"/>
+        </w:rPr>
+        <w:t>moda</w:t>
+      </w:r>
+    </w:p>
+    <w:p>
+      <w:pPr>
+        <w:spacing w:before="240" w:line="360" w:lineRule="auto"/>
+        <w:jc w:val="center"/>
+        <w:rPr>
+          <w:rFonts w:ascii="Times New Roman" w:hAnsi="Times New Roman" w:cs="Times New Roman"/>
+          <w:sz w:val="24"/>
+          <w:szCs w:val="24"/>
+        </w:rPr>
+      </w:pPr>
+      <w:r>
+        <w:lastRenderedPageBreak/>
+        <w:pict w14:anchorId="6241FD38">
+          <v:shape id="Imagem 40" o:spid="_x0000_i1054" type="#_x0000_t75" style="width:24pt;height:13.5pt;visibility:visible;mso-wrap-style:square">
+            <v:imagedata r:id="rId43" o:title=""/>
+          </v:shape>
+        </w:pict>
+      </w:r>
+    </w:p>
+    <w:p>
+      <w:pPr>
+        <w:shd w:val="clear" w:color="auto" w:fill="1E1E1E"/>
+        <w:spacing w:after="0" w:line="285" w:lineRule="atLeast"/>
+        <w:rPr>
+          <w:rFonts w:ascii="Courier New" w:eastAsia="Times New Roman" w:hAnsi="Courier New" w:cs="Courier New"/>
+          <w:color w:val="D4D4D4"/>
+          <w:sz w:val="21"/>
+          <w:szCs w:val="21"/>
+          <w:lang w:eastAsia="pt-BR"/>
+        </w:rPr>
+      </w:pPr>
+      <w:r>
+        <w:rPr>
+          <w:rFonts w:ascii="Courier New" w:eastAsia="Times New Roman" w:hAnsi="Courier New" w:cs="Courier New"/>
+          <w:color w:val="D4D4D4"/>
+          <w:sz w:val="21"/>
+          <w:szCs w:val="21"/>
+          <w:lang w:eastAsia="pt-BR"/>
+        </w:rPr>
+        <w:t>mediana = </w:t>
+      </w:r>
+      <w:proofErr w:type="spellStart"/>
+      <w:proofErr w:type="gramStart"/>
+      <w:r>
+        <w:rPr>
+          <w:rFonts w:ascii="Courier New" w:eastAsia="Times New Roman" w:hAnsi="Courier New" w:cs="Courier New"/>
+          <w:color w:val="D4D4D4"/>
+          <w:sz w:val="21"/>
+          <w:szCs w:val="21"/>
+          <w:lang w:eastAsia="pt-BR"/>
+        </w:rPr>
+        <w:t>dados.Renda.median</w:t>
+      </w:r>
+      <w:proofErr w:type="spellEnd"/>
+      <w:proofErr w:type="gramEnd"/>
+      <w:r>
+        <w:rPr>
+          <w:rFonts w:ascii="Courier New" w:eastAsia="Times New Roman" w:hAnsi="Courier New" w:cs="Courier New"/>
+          <w:color w:val="DCDCDC"/>
+          <w:sz w:val="21"/>
+          <w:szCs w:val="21"/>
+          <w:lang w:eastAsia="pt-BR"/>
+        </w:rPr>
+        <w:t>()</w:t>
+      </w:r>
+    </w:p>
+    <w:p>
+      <w:pPr>
+        <w:shd w:val="clear" w:color="auto" w:fill="1E1E1E"/>
+        <w:spacing w:after="0" w:line="285" w:lineRule="atLeast"/>
+        <w:rPr>
+          <w:rFonts w:ascii="Courier New" w:eastAsia="Times New Roman" w:hAnsi="Courier New" w:cs="Courier New"/>
+          <w:color w:val="D4D4D4"/>
+          <w:sz w:val="21"/>
+          <w:szCs w:val="21"/>
+          <w:lang w:eastAsia="pt-BR"/>
+        </w:rPr>
+      </w:pPr>
+      <w:r>
+        <w:rPr>
+          <w:rFonts w:ascii="Courier New" w:eastAsia="Times New Roman" w:hAnsi="Courier New" w:cs="Courier New"/>
+          <w:color w:val="D4D4D4"/>
+          <w:sz w:val="21"/>
+          <w:szCs w:val="21"/>
+          <w:lang w:eastAsia="pt-BR"/>
+        </w:rPr>
+        <w:t>mediana</w:t>
+      </w:r>
+    </w:p>
+    <w:p>
+      <w:pPr>
+        <w:spacing w:before="240" w:line="360" w:lineRule="auto"/>
+        <w:jc w:val="center"/>
+        <w:rPr>
+          <w:rFonts w:ascii="Times New Roman" w:hAnsi="Times New Roman" w:cs="Times New Roman"/>
+          <w:sz w:val="24"/>
+          <w:szCs w:val="24"/>
+        </w:rPr>
+      </w:pPr>
+      <w:r>
+        <w:rPr>
+          <w:rFonts w:ascii="Times New Roman" w:hAnsi="Times New Roman" w:cs="Times New Roman"/>
+          <w:sz w:val="24"/>
+          <w:szCs w:val="24"/>
+        </w:rPr>
+        <w:drawing>
+          <wp:inline distT="0" distB="0" distL="0" distR="0" wp14:anchorId="5FD6B083" wp14:editId="4A3E86DA">
+            <wp:extent cx="543001" cy="238158"/>
+            <wp:effectExtent l="0" t="0" r="9525" b="9525"/>
+            <wp:docPr id="41" name="Imagem 41"/>
+            <wp:cNvGraphicFramePr>
+              <a:graphicFrameLocks xmlns:a="http://schemas.openxmlformats.org/drawingml/2006/main" noChangeAspect="1"/>
+            </wp:cNvGraphicFramePr>
+            <a:graphic xmlns:a="http://schemas.openxmlformats.org/drawingml/2006/main">
+              <a:graphicData uri="http://schemas.openxmlformats.org/drawingml/2006/picture">
+                <pic:pic xmlns:pic="http://schemas.openxmlformats.org/drawingml/2006/picture">
+                  <pic:nvPicPr>
+                    <pic:cNvPr id="1" name=""/>
+                    <pic:cNvPicPr/>
+                  </pic:nvPicPr>
+                  <pic:blipFill>
+                    <a:blip r:embed="rId44"/>
+                    <a:stretch>
+                      <a:fillRect/>
+                    </a:stretch>
+                  </pic:blipFill>
+                  <pic:spPr>
+                    <a:xfrm>
+                      <a:off x="0" y="0"/>
+                      <a:ext cx="543001" cy="238158"/>
+                    </a:xfrm>
+                    <a:prstGeom prst="rect">
+                      <a:avLst/>
+                    </a:prstGeom>
+                  </pic:spPr>
+                </pic:pic>
+              </a:graphicData>
+            </a:graphic>
+          </wp:inline>
+        </w:drawing>
+      </w:r>
+    </w:p>
+    <w:p>
+      <w:pPr>
+        <w:shd w:val="clear" w:color="auto" w:fill="1E1E1E"/>
+        <w:spacing w:after="0" w:line="285" w:lineRule="atLeast"/>
+        <w:rPr>
+          <w:rFonts w:ascii="Courier New" w:eastAsia="Times New Roman" w:hAnsi="Courier New" w:cs="Courier New"/>
+          <w:color w:val="D4D4D4"/>
+          <w:sz w:val="21"/>
+          <w:szCs w:val="21"/>
+          <w:lang w:eastAsia="pt-BR"/>
+        </w:rPr>
+      </w:pPr>
+      <w:r>
+        <w:rPr>
+          <w:rFonts w:ascii="Courier New" w:eastAsia="Times New Roman" w:hAnsi="Courier New" w:cs="Courier New"/>
+          <w:color w:val="D4D4D4"/>
+          <w:sz w:val="21"/>
+          <w:szCs w:val="21"/>
+          <w:lang w:eastAsia="pt-BR"/>
+        </w:rPr>
+        <w:t>media = </w:t>
+      </w:r>
+      <w:proofErr w:type="spellStart"/>
+      <w:proofErr w:type="gramStart"/>
+      <w:r>
+        <w:rPr>
+          <w:rFonts w:ascii="Courier New" w:eastAsia="Times New Roman" w:hAnsi="Courier New" w:cs="Courier New"/>
+          <w:color w:val="D4D4D4"/>
+          <w:sz w:val="21"/>
+          <w:szCs w:val="21"/>
+          <w:lang w:eastAsia="pt-BR"/>
+        </w:rPr>
+        <w:t>dados.Renda.mean</w:t>
+      </w:r>
+      <w:proofErr w:type="spellEnd"/>
+      <w:proofErr w:type="gramEnd"/>
+      <w:r>
+        <w:rPr>
+          <w:rFonts w:ascii="Courier New" w:eastAsia="Times New Roman" w:hAnsi="Courier New" w:cs="Courier New"/>
+          <w:color w:val="DCDCDC"/>
+          <w:sz w:val="21"/>
+          <w:szCs w:val="21"/>
+          <w:lang w:eastAsia="pt-BR"/>
+        </w:rPr>
+        <w:t>()</w:t>
+      </w:r>
+    </w:p>
+    <w:p>
+      <w:pPr>
+        <w:shd w:val="clear" w:color="auto" w:fill="1E1E1E"/>
+        <w:spacing w:after="0" w:line="285" w:lineRule="atLeast"/>
+        <w:rPr>
+          <w:rFonts w:ascii="Courier New" w:eastAsia="Times New Roman" w:hAnsi="Courier New" w:cs="Courier New"/>
+          <w:color w:val="D4D4D4"/>
+          <w:sz w:val="21"/>
+          <w:szCs w:val="21"/>
+          <w:lang w:eastAsia="pt-BR"/>
+        </w:rPr>
+      </w:pPr>
+      <w:r>
+        <w:rPr>
+          <w:rFonts w:ascii="Courier New" w:eastAsia="Times New Roman" w:hAnsi="Courier New" w:cs="Courier New"/>
+          <w:color w:val="D4D4D4"/>
+          <w:sz w:val="21"/>
+          <w:szCs w:val="21"/>
+          <w:lang w:eastAsia="pt-BR"/>
+        </w:rPr>
+        <w:t>media</w:t>
+      </w:r>
+    </w:p>
+    <w:p>
+      <w:pPr>
+        <w:spacing w:before="240" w:line="360" w:lineRule="auto"/>
+        <w:jc w:val="center"/>
+        <w:rPr>
+          <w:rFonts w:ascii="Times New Roman" w:hAnsi="Times New Roman" w:cs="Times New Roman"/>
+          <w:sz w:val="24"/>
+          <w:szCs w:val="24"/>
+        </w:rPr>
+      </w:pPr>
+      <w:r>
+        <w:rPr>
+          <w:rFonts w:ascii="Times New Roman" w:hAnsi="Times New Roman" w:cs="Times New Roman"/>
+          <w:sz w:val="24"/>
+          <w:szCs w:val="24"/>
+        </w:rPr>
+        <w:drawing>
+          <wp:inline distT="0" distB="0" distL="0" distR="0" wp14:anchorId="65DF681A" wp14:editId="46A9AB4A">
+            <wp:extent cx="1390844" cy="238158"/>
+            <wp:effectExtent l="0" t="0" r="0" b="9525"/>
+            <wp:docPr id="42" name="Imagem 42"/>
+            <wp:cNvGraphicFramePr>
+              <a:graphicFrameLocks xmlns:a="http://schemas.openxmlformats.org/drawingml/2006/main" noChangeAspect="1"/>
+            </wp:cNvGraphicFramePr>
+            <a:graphic xmlns:a="http://schemas.openxmlformats.org/drawingml/2006/main">
+              <a:graphicData uri="http://schemas.openxmlformats.org/drawingml/2006/picture">
+                <pic:pic xmlns:pic="http://schemas.openxmlformats.org/drawingml/2006/picture">
+                  <pic:nvPicPr>
+                    <pic:cNvPr id="1" name=""/>
+                    <pic:cNvPicPr/>
+                  </pic:nvPicPr>
+                  <pic:blipFill>
+                    <a:blip r:embed="rId45"/>
+                    <a:stretch>
+                      <a:fillRect/>
+                    </a:stretch>
+                  </pic:blipFill>
+                  <pic:spPr>
+                    <a:xfrm>
+                      <a:off x="0" y="0"/>
+                      <a:ext cx="1390844" cy="238158"/>
+                    </a:xfrm>
+                    <a:prstGeom prst="rect">
+                      <a:avLst/>
+                    </a:prstGeom>
+                  </pic:spPr>
+                </pic:pic>
+              </a:graphicData>
+            </a:graphic>
+          </wp:inline>
+        </w:drawing>
+      </w:r>
+    </w:p>
+    <w:p>
+      <w:pPr>
+        <w:shd w:val="clear" w:color="auto" w:fill="1E1E1E"/>
+        <w:spacing w:after="0" w:line="285" w:lineRule="atLeast"/>
+        <w:rPr>
+          <w:rFonts w:ascii="Courier New" w:eastAsia="Times New Roman" w:hAnsi="Courier New" w:cs="Courier New"/>
+          <w:color w:val="D4D4D4"/>
+          <w:sz w:val="21"/>
+          <w:szCs w:val="21"/>
+          <w:lang w:eastAsia="pt-BR"/>
+        </w:rPr>
+      </w:pPr>
+      <w:r>
+        <w:rPr>
+          <w:rFonts w:ascii="Courier New" w:eastAsia="Times New Roman" w:hAnsi="Courier New" w:cs="Courier New"/>
+          <w:color w:val="D4D4D4"/>
+          <w:sz w:val="21"/>
+          <w:szCs w:val="21"/>
+          <w:lang w:eastAsia="pt-BR"/>
+        </w:rPr>
+        <w:t>moda &lt; mediana &lt; media</w:t>
+      </w:r>
+    </w:p>
+    <w:p>
+      <w:pPr>
+        <w:spacing w:before="240" w:line="360" w:lineRule="auto"/>
+        <w:jc w:val="center"/>
+        <w:rPr>
+          <w:rFonts w:ascii="Times New Roman" w:hAnsi="Times New Roman" w:cs="Times New Roman"/>
+          <w:sz w:val="24"/>
+          <w:szCs w:val="24"/>
+        </w:rPr>
+      </w:pPr>
+      <w:r>
+        <w:rPr>
+          <w:rFonts w:ascii="Times New Roman" w:hAnsi="Times New Roman" w:cs="Times New Roman"/>
+          <w:sz w:val="24"/>
+          <w:szCs w:val="24"/>
+        </w:rPr>
+        <w:drawing>
+          <wp:inline distT="0" distB="0" distL="0" distR="0" wp14:anchorId="1F9E48CF" wp14:editId="165BFA3A">
+            <wp:extent cx="409632" cy="190527"/>
+            <wp:effectExtent l="0" t="0" r="0" b="0"/>
+            <wp:docPr id="43" name="Imagem 43"/>
+            <wp:cNvGraphicFramePr>
+              <a:graphicFrameLocks xmlns:a="http://schemas.openxmlformats.org/drawingml/2006/main" noChangeAspect="1"/>
+            </wp:cNvGraphicFramePr>
+            <a:graphic xmlns:a="http://schemas.openxmlformats.org/drawingml/2006/main">
+              <a:graphicData uri="http://schemas.openxmlformats.org/drawingml/2006/picture">
+                <pic:pic xmlns:pic="http://schemas.openxmlformats.org/drawingml/2006/picture">
+                  <pic:nvPicPr>
+                    <pic:cNvPr id="1" name=""/>
+                    <pic:cNvPicPr/>
+                  </pic:nvPicPr>
+                  <pic:blipFill>
+                    <a:blip r:embed="rId46"/>
+                    <a:stretch>
+                      <a:fillRect/>
+                    </a:stretch>
+                  </pic:blipFill>
+                  <pic:spPr>
+                    <a:xfrm>
+                      <a:off x="0" y="0"/>
+                      <a:ext cx="409632" cy="190527"/>
+                    </a:xfrm>
+                    <a:prstGeom prst="rect">
+                      <a:avLst/>
+                    </a:prstGeom>
+                  </pic:spPr>
+                </pic:pic>
+              </a:graphicData>
+            </a:graphic>
+          </wp:inline>
+        </w:drawing>
+      </w:r>
+    </w:p>
+    <w:p>
+      <w:pPr>
+        <w:pStyle w:val="PargrafodaLista"/>
+        <w:numPr>
+          <w:ilvl w:val="2"/>
+          <w:numId w:val="1"/>
+        </w:numPr>
+        <w:spacing w:before="240" w:line="360" w:lineRule="auto"/>
+        <w:jc w:val="both"/>
+        <w:rPr>
+          <w:rFonts w:ascii="Times New Roman" w:hAnsi="Times New Roman" w:cs="Times New Roman"/>
+          <w:sz w:val="24"/>
+          <w:szCs w:val="24"/>
+        </w:rPr>
+      </w:pPr>
+      <w:r>
+        <w:rPr>
+          <w:rFonts w:ascii="Times New Roman" w:hAnsi="Times New Roman" w:cs="Times New Roman"/>
+          <w:sz w:val="24"/>
+          <w:szCs w:val="24"/>
+        </w:rPr>
+        <w:t>Todas iguais (com uma margem de erro): Simétrica:</w:t>
+      </w:r>
+    </w:p>
+    <w:p>
+      <w:pPr>
+        <w:shd w:val="clear" w:color="auto" w:fill="1E1E1E"/>
+        <w:spacing w:after="0" w:line="285" w:lineRule="atLeast"/>
+        <w:rPr>
+          <w:rFonts w:ascii="Courier New" w:eastAsia="Times New Roman" w:hAnsi="Courier New" w:cs="Courier New"/>
+          <w:color w:val="D4D4D4"/>
+          <w:sz w:val="21"/>
+          <w:szCs w:val="21"/>
+          <w:lang w:eastAsia="pt-BR"/>
+        </w:rPr>
+      </w:pPr>
+      <w:proofErr w:type="spellStart"/>
+      <w:r>
+        <w:rPr>
+          <w:rFonts w:ascii="Courier New" w:eastAsia="Times New Roman" w:hAnsi="Courier New" w:cs="Courier New"/>
+          <w:color w:val="D4D4D4"/>
+          <w:sz w:val="21"/>
+          <w:szCs w:val="21"/>
+          <w:lang w:eastAsia="pt-BR"/>
+        </w:rPr>
+        <w:t>ax</w:t>
+      </w:r>
+      <w:proofErr w:type="spellEnd"/>
+      <w:r>
+        <w:rPr>
+          <w:rFonts w:ascii="Courier New" w:eastAsia="Times New Roman" w:hAnsi="Courier New" w:cs="Courier New"/>
+          <w:color w:val="D4D4D4"/>
+          <w:sz w:val="21"/>
+          <w:szCs w:val="21"/>
+          <w:lang w:eastAsia="pt-BR"/>
+        </w:rPr>
+        <w:t> = </w:t>
+      </w:r>
+      <w:proofErr w:type="spellStart"/>
+      <w:proofErr w:type="gramStart"/>
+      <w:r>
+        <w:rPr>
+          <w:rFonts w:ascii="Courier New" w:eastAsia="Times New Roman" w:hAnsi="Courier New" w:cs="Courier New"/>
+          <w:color w:val="D4D4D4"/>
+          <w:sz w:val="21"/>
+          <w:szCs w:val="21"/>
+          <w:lang w:eastAsia="pt-BR"/>
+        </w:rPr>
+        <w:t>sns.distplot</w:t>
+      </w:r>
+      <w:proofErr w:type="spellEnd"/>
+      <w:proofErr w:type="gramEnd"/>
+      <w:r>
+        <w:rPr>
+          <w:rFonts w:ascii="Courier New" w:eastAsia="Times New Roman" w:hAnsi="Courier New" w:cs="Courier New"/>
+          <w:color w:val="DCDCDC"/>
+          <w:sz w:val="21"/>
+          <w:szCs w:val="21"/>
+          <w:lang w:eastAsia="pt-BR"/>
+        </w:rPr>
+        <w:t>(</w:t>
+      </w:r>
+      <w:proofErr w:type="spellStart"/>
+      <w:r>
+        <w:rPr>
+          <w:rFonts w:ascii="Courier New" w:eastAsia="Times New Roman" w:hAnsi="Courier New" w:cs="Courier New"/>
+          <w:color w:val="D4D4D4"/>
+          <w:sz w:val="21"/>
+          <w:szCs w:val="21"/>
+          <w:lang w:eastAsia="pt-BR"/>
+        </w:rPr>
+        <w:t>dados.Altura</w:t>
+      </w:r>
+      <w:proofErr w:type="spellEnd"/>
+      <w:r>
+        <w:rPr>
+          <w:rFonts w:ascii="Courier New" w:eastAsia="Times New Roman" w:hAnsi="Courier New" w:cs="Courier New"/>
+          <w:color w:val="DCDCDC"/>
+          <w:sz w:val="21"/>
+          <w:szCs w:val="21"/>
+          <w:lang w:eastAsia="pt-BR"/>
+        </w:rPr>
+        <w:t>)</w:t>
+      </w:r>
+    </w:p>
+    <w:p>
+      <w:pPr>
+        <w:shd w:val="clear" w:color="auto" w:fill="1E1E1E"/>
+        <w:spacing w:after="0" w:line="285" w:lineRule="atLeast"/>
+        <w:rPr>
+          <w:rFonts w:ascii="Courier New" w:eastAsia="Times New Roman" w:hAnsi="Courier New" w:cs="Courier New"/>
+          <w:color w:val="D4D4D4"/>
+          <w:sz w:val="21"/>
+          <w:szCs w:val="21"/>
+          <w:lang w:val="en-US" w:eastAsia="pt-BR"/>
+        </w:rPr>
+      </w:pPr>
+      <w:proofErr w:type="spellStart"/>
+      <w:r>
+        <w:rPr>
+          <w:rFonts w:ascii="Courier New" w:eastAsia="Times New Roman" w:hAnsi="Courier New" w:cs="Courier New"/>
+          <w:color w:val="D4D4D4"/>
+          <w:sz w:val="21"/>
+          <w:szCs w:val="21"/>
+          <w:lang w:val="en-US" w:eastAsia="pt-BR"/>
+        </w:rPr>
+        <w:t>ax.figure.set_size_</w:t>
+      </w:r>
+      <w:proofErr w:type="gramStart"/>
+      <w:r>
+        <w:rPr>
+          <w:rFonts w:ascii="Courier New" w:eastAsia="Times New Roman" w:hAnsi="Courier New" w:cs="Courier New"/>
+          <w:color w:val="D4D4D4"/>
+          <w:sz w:val="21"/>
+          <w:szCs w:val="21"/>
+          <w:lang w:val="en-US" w:eastAsia="pt-BR"/>
+        </w:rPr>
+        <w:t>inches</w:t>
+      </w:r>
+      <w:proofErr w:type="spellEnd"/>
+      <w:r>
+        <w:rPr>
+          <w:rFonts w:ascii="Courier New" w:eastAsia="Times New Roman" w:hAnsi="Courier New" w:cs="Courier New"/>
+          <w:color w:val="DCDCDC"/>
+          <w:sz w:val="21"/>
+          <w:szCs w:val="21"/>
+          <w:lang w:val="en-US" w:eastAsia="pt-BR"/>
+        </w:rPr>
+        <w:t>(</w:t>
+      </w:r>
+      <w:proofErr w:type="gramEnd"/>
+      <w:r>
+        <w:rPr>
+          <w:rFonts w:ascii="Courier New" w:eastAsia="Times New Roman" w:hAnsi="Courier New" w:cs="Courier New"/>
+          <w:color w:val="B5CEA8"/>
+          <w:sz w:val="21"/>
+          <w:szCs w:val="21"/>
+          <w:lang w:val="en-US" w:eastAsia="pt-BR"/>
+        </w:rPr>
+        <w:t>12</w:t>
+      </w:r>
+      <w:r>
+        <w:rPr>
+          <w:rFonts w:ascii="Courier New" w:eastAsia="Times New Roman" w:hAnsi="Courier New" w:cs="Courier New"/>
+          <w:color w:val="DCDCDC"/>
+          <w:sz w:val="21"/>
+          <w:szCs w:val="21"/>
+          <w:lang w:val="en-US" w:eastAsia="pt-BR"/>
+        </w:rPr>
+        <w:t>,</w:t>
+      </w:r>
+      <w:r>
+        <w:rPr>
+          <w:rFonts w:ascii="Courier New" w:eastAsia="Times New Roman" w:hAnsi="Courier New" w:cs="Courier New"/>
+          <w:color w:val="B5CEA8"/>
+          <w:sz w:val="21"/>
+          <w:szCs w:val="21"/>
+          <w:lang w:val="en-US" w:eastAsia="pt-BR"/>
+        </w:rPr>
+        <w:t>6</w:t>
+      </w:r>
+      <w:r>
+        <w:rPr>
+          <w:rFonts w:ascii="Courier New" w:eastAsia="Times New Roman" w:hAnsi="Courier New" w:cs="Courier New"/>
+          <w:color w:val="DCDCDC"/>
+          <w:sz w:val="21"/>
+          <w:szCs w:val="21"/>
+          <w:lang w:val="en-US" w:eastAsia="pt-BR"/>
+        </w:rPr>
+        <w:t>)</w:t>
+      </w:r>
+    </w:p>
+    <w:p>
+      <w:pPr>
+        <w:shd w:val="clear" w:color="auto" w:fill="1E1E1E"/>
+        <w:spacing w:after="0" w:line="285" w:lineRule="atLeast"/>
+        <w:rPr>
+          <w:rFonts w:ascii="Courier New" w:eastAsia="Times New Roman" w:hAnsi="Courier New" w:cs="Courier New"/>
+          <w:color w:val="D4D4D4"/>
+          <w:sz w:val="21"/>
+          <w:szCs w:val="21"/>
+          <w:lang w:eastAsia="pt-BR"/>
+        </w:rPr>
+      </w:pPr>
+      <w:proofErr w:type="spellStart"/>
+      <w:r>
+        <w:rPr>
+          <w:rFonts w:ascii="Courier New" w:eastAsia="Times New Roman" w:hAnsi="Courier New" w:cs="Courier New"/>
+          <w:color w:val="D4D4D4"/>
+          <w:sz w:val="21"/>
+          <w:szCs w:val="21"/>
+          <w:lang w:eastAsia="pt-BR"/>
+        </w:rPr>
+        <w:t>ax</w:t>
+      </w:r>
+      <w:proofErr w:type="spellEnd"/>
+    </w:p>
+    <w:p>
+      <w:pPr>
+        <w:spacing w:before="240"/>
+        <w:jc w:val="center"/>
+        <w:rPr>
+          <w:rFonts w:ascii="Times New Roman" w:hAnsi="Times New Roman" w:cs="Times New Roman"/>
+          <w:sz w:val="24"/>
+          <w:szCs w:val="24"/>
+        </w:rPr>
+      </w:pPr>
+      <w:r>
+        <w:rPr>
+          <w:noProof/>
+        </w:rPr>
+        <w:drawing>
+          <wp:inline distT="0" distB="0" distL="0" distR="0" wp14:anchorId="5C7A3C5B" wp14:editId="21853653">
+            <wp:extent cx="2856865" cy="1491590"/>
+            <wp:effectExtent l="0" t="0" r="635" b="0"/>
+            <wp:docPr id="44" name="Imagem 44"/>
+            <wp:cNvGraphicFramePr>
+              <a:graphicFrameLocks xmlns:a="http://schemas.openxmlformats.org/drawingml/2006/main" noChangeAspect="1"/>
+            </wp:cNvGraphicFramePr>
+            <a:graphic xmlns:a="http://schemas.openxmlformats.org/drawingml/2006/main">
+              <a:graphicData uri="http://schemas.openxmlformats.org/drawingml/2006/picture">
+                <pic:pic xmlns:pic="http://schemas.openxmlformats.org/drawingml/2006/picture">
+                  <pic:nvPicPr>
+                    <pic:cNvPr id="0" name="Picture 31"/>
+                    <pic:cNvPicPr>
+                      <a:picLocks noChangeAspect="1" noChangeArrowheads="1"/>
+                    </pic:cNvPicPr>
+                  </pic:nvPicPr>
+                  <pic:blipFill>
+                    <a:blip r:embed="rId47" cstate="print">
+                      <a:extLst>
+                        <a:ext uri="{28A0092B-C50C-407E-A947-70E740481C1C}">
+                          <a14:useLocalDpi xmlns:a14="http://schemas.microsoft.com/office/drawing/2010/main" val="0"/>
+                        </a:ext>
+                      </a:extLst>
+                    </a:blip>
+                    <a:srcRect/>
+                    <a:stretch>
+                      <a:fillRect/>
+                    </a:stretch>
+                  </pic:blipFill>
+                  <pic:spPr bwMode="auto">
+                    <a:xfrm>
+                      <a:off x="0" y="0"/>
+                      <a:ext cx="2870481" cy="1498699"/>
+                    </a:xfrm>
+                    <a:prstGeom prst="rect">
+                      <a:avLst/>
+                    </a:prstGeom>
+                    <a:noFill/>
+                    <a:ln>
+                      <a:noFill/>
+                    </a:ln>
+                  </pic:spPr>
+                </pic:pic>
+              </a:graphicData>
+            </a:graphic>
+          </wp:inline>
+        </w:drawing>
+      </w:r>
+    </w:p>
+    <w:p>
+      <w:pPr>
+        <w:pStyle w:val="PargrafodaLista"/>
+        <w:numPr>
+          <w:ilvl w:val="3"/>
+          <w:numId w:val="1"/>
+        </w:numPr>
+        <w:spacing w:before="240" w:line="360" w:lineRule="auto"/>
+        <w:jc w:val="both"/>
+        <w:rPr>
+          <w:rFonts w:ascii="Times New Roman" w:hAnsi="Times New Roman" w:cs="Times New Roman"/>
+          <w:sz w:val="24"/>
+          <w:szCs w:val="24"/>
+        </w:rPr>
+      </w:pPr>
+      <w:r>
+        <w:rPr>
+          <w:rFonts w:ascii="Times New Roman" w:hAnsi="Times New Roman" w:cs="Times New Roman"/>
+          <w:sz w:val="24"/>
+          <w:szCs w:val="24"/>
+        </w:rPr>
+        <w:t xml:space="preserve"> Prova nos dados:</w:t>
+      </w:r>
+    </w:p>
+    <w:p>
+      <w:pPr>
+        <w:shd w:val="clear" w:color="auto" w:fill="1E1E1E"/>
+        <w:spacing w:after="0" w:line="285" w:lineRule="atLeast"/>
+        <w:rPr>
+          <w:rFonts w:ascii="Courier New" w:eastAsia="Times New Roman" w:hAnsi="Courier New" w:cs="Courier New"/>
+          <w:color w:val="D4D4D4"/>
+          <w:sz w:val="21"/>
+          <w:szCs w:val="21"/>
+          <w:lang w:eastAsia="pt-BR"/>
+        </w:rPr>
+      </w:pPr>
+      <w:r>
+        <w:rPr>
+          <w:rFonts w:ascii="Courier New" w:eastAsia="Times New Roman" w:hAnsi="Courier New" w:cs="Courier New"/>
+          <w:color w:val="D4D4D4"/>
+          <w:sz w:val="21"/>
+          <w:szCs w:val="21"/>
+          <w:lang w:eastAsia="pt-BR"/>
+        </w:rPr>
+        <w:t>moda = </w:t>
+      </w:r>
+      <w:proofErr w:type="spellStart"/>
+      <w:proofErr w:type="gramStart"/>
+      <w:r>
+        <w:rPr>
+          <w:rFonts w:ascii="Courier New" w:eastAsia="Times New Roman" w:hAnsi="Courier New" w:cs="Courier New"/>
+          <w:color w:val="D4D4D4"/>
+          <w:sz w:val="21"/>
+          <w:szCs w:val="21"/>
+          <w:lang w:eastAsia="pt-BR"/>
+        </w:rPr>
+        <w:t>dados.Altura.mode</w:t>
+      </w:r>
+      <w:proofErr w:type="spellEnd"/>
+      <w:proofErr w:type="gramEnd"/>
+      <w:r>
+        <w:rPr>
+          <w:rFonts w:ascii="Courier New" w:eastAsia="Times New Roman" w:hAnsi="Courier New" w:cs="Courier New"/>
+          <w:color w:val="DCDCDC"/>
+          <w:sz w:val="21"/>
+          <w:szCs w:val="21"/>
+          <w:lang w:eastAsia="pt-BR"/>
+        </w:rPr>
+        <w:t>()</w:t>
+      </w:r>
+    </w:p>
+    <w:p>
+      <w:pPr>
+        <w:shd w:val="clear" w:color="auto" w:fill="1E1E1E"/>
+        <w:spacing w:after="0" w:line="285" w:lineRule="atLeast"/>
+        <w:rPr>
+          <w:rFonts w:ascii="Courier New" w:eastAsia="Times New Roman" w:hAnsi="Courier New" w:cs="Courier New"/>
+          <w:color w:val="D4D4D4"/>
+          <w:sz w:val="21"/>
+          <w:szCs w:val="21"/>
+          <w:lang w:eastAsia="pt-BR"/>
+        </w:rPr>
+      </w:pPr>
+      <w:r>
+        <w:rPr>
+          <w:rFonts w:ascii="Courier New" w:eastAsia="Times New Roman" w:hAnsi="Courier New" w:cs="Courier New"/>
+          <w:color w:val="D4D4D4"/>
+          <w:sz w:val="21"/>
+          <w:szCs w:val="21"/>
+          <w:lang w:eastAsia="pt-BR"/>
+        </w:rPr>
+        <w:t>moda</w:t>
+      </w:r>
+    </w:p>
+    <w:p>
+      <w:pPr>
+        <w:spacing w:before="240" w:line="360" w:lineRule="auto"/>
+        <w:jc w:val="center"/>
+        <w:rPr>
+          <w:rFonts w:ascii="Times New Roman" w:hAnsi="Times New Roman" w:cs="Times New Roman"/>
+          <w:sz w:val="24"/>
+          <w:szCs w:val="24"/>
+        </w:rPr>
+      </w:pPr>
+      <w:r>
+        <w:rPr>
+          <w:rFonts w:ascii="Times New Roman" w:hAnsi="Times New Roman" w:cs="Times New Roman"/>
+          <w:sz w:val="24"/>
+          <w:szCs w:val="24"/>
+        </w:rPr>
+        <w:drawing>
+          <wp:inline distT="0" distB="0" distL="0" distR="0" wp14:anchorId="0D109C09" wp14:editId="501F4E9A">
+            <wp:extent cx="739977" cy="1066800"/>
+            <wp:effectExtent l="0" t="0" r="3175" b="0"/>
+            <wp:docPr id="45" name="Imagem 45"/>
+            <wp:cNvGraphicFramePr>
+              <a:graphicFrameLocks xmlns:a="http://schemas.openxmlformats.org/drawingml/2006/main" noChangeAspect="1"/>
+            </wp:cNvGraphicFramePr>
+            <a:graphic xmlns:a="http://schemas.openxmlformats.org/drawingml/2006/main">
+              <a:graphicData uri="http://schemas.openxmlformats.org/drawingml/2006/picture">
+                <pic:pic xmlns:pic="http://schemas.openxmlformats.org/drawingml/2006/picture">
+                  <pic:nvPicPr>
+                    <pic:cNvPr id="1" name=""/>
+                    <pic:cNvPicPr/>
+                  </pic:nvPicPr>
+                  <pic:blipFill>
+                    <a:blip r:embed="rId48"/>
+                    <a:stretch>
+                      <a:fillRect/>
+                    </a:stretch>
+                  </pic:blipFill>
+                  <pic:spPr>
+                    <a:xfrm>
+                      <a:off x="0" y="0"/>
+                      <a:ext cx="743212" cy="1071464"/>
+                    </a:xfrm>
+                    <a:prstGeom prst="rect">
+                      <a:avLst/>
+                    </a:prstGeom>
+                  </pic:spPr>
+                </pic:pic>
+              </a:graphicData>
+            </a:graphic>
+          </wp:inline>
+        </w:drawing>
+      </w:r>
+    </w:p>
+    <w:p>
+      <w:pPr>
+        <w:shd w:val="clear" w:color="auto" w:fill="1E1E1E"/>
+        <w:spacing w:after="0" w:line="285" w:lineRule="atLeast"/>
+        <w:rPr>
+          <w:rFonts w:ascii="Courier New" w:eastAsia="Times New Roman" w:hAnsi="Courier New" w:cs="Courier New"/>
+          <w:color w:val="D4D4D4"/>
+          <w:sz w:val="21"/>
+          <w:szCs w:val="21"/>
+          <w:lang w:eastAsia="pt-BR"/>
+        </w:rPr>
+      </w:pPr>
+      <w:r>
+        <w:rPr>
+          <w:rFonts w:ascii="Courier New" w:eastAsia="Times New Roman" w:hAnsi="Courier New" w:cs="Courier New"/>
+          <w:color w:val="D4D4D4"/>
+          <w:sz w:val="21"/>
+          <w:szCs w:val="21"/>
+          <w:lang w:eastAsia="pt-BR"/>
+        </w:rPr>
+        <w:t>mediana = </w:t>
+      </w:r>
+      <w:proofErr w:type="spellStart"/>
+      <w:proofErr w:type="gramStart"/>
+      <w:r>
+        <w:rPr>
+          <w:rFonts w:ascii="Courier New" w:eastAsia="Times New Roman" w:hAnsi="Courier New" w:cs="Courier New"/>
+          <w:color w:val="D4D4D4"/>
+          <w:sz w:val="21"/>
+          <w:szCs w:val="21"/>
+          <w:lang w:eastAsia="pt-BR"/>
+        </w:rPr>
+        <w:t>dados.Altura.median</w:t>
+      </w:r>
+      <w:proofErr w:type="spellEnd"/>
+      <w:proofErr w:type="gramEnd"/>
+      <w:r>
+        <w:rPr>
+          <w:rFonts w:ascii="Courier New" w:eastAsia="Times New Roman" w:hAnsi="Courier New" w:cs="Courier New"/>
+          <w:color w:val="DCDCDC"/>
+          <w:sz w:val="21"/>
+          <w:szCs w:val="21"/>
+          <w:lang w:eastAsia="pt-BR"/>
+        </w:rPr>
+        <w:t>()</w:t>
+      </w:r>
+    </w:p>
+    <w:p>
+      <w:pPr>
+        <w:shd w:val="clear" w:color="auto" w:fill="1E1E1E"/>
+        <w:spacing w:after="0" w:line="285" w:lineRule="atLeast"/>
+        <w:rPr>
+          <w:rFonts w:ascii="Courier New" w:eastAsia="Times New Roman" w:hAnsi="Courier New" w:cs="Courier New"/>
+          <w:color w:val="D4D4D4"/>
+          <w:sz w:val="21"/>
+          <w:szCs w:val="21"/>
+          <w:lang w:eastAsia="pt-BR"/>
+        </w:rPr>
+      </w:pPr>
+      <w:r>
+        <w:rPr>
+          <w:rFonts w:ascii="Courier New" w:eastAsia="Times New Roman" w:hAnsi="Courier New" w:cs="Courier New"/>
+          <w:color w:val="D4D4D4"/>
+          <w:sz w:val="21"/>
+          <w:szCs w:val="21"/>
+          <w:lang w:eastAsia="pt-BR"/>
+        </w:rPr>
+        <w:t>mediana</w:t>
+      </w:r>
+    </w:p>
+    <w:p>
+      <w:pPr>
+        <w:spacing w:before="240" w:line="360" w:lineRule="auto"/>
+        <w:jc w:val="center"/>
+        <w:rPr>
+          <w:rFonts w:ascii="Times New Roman" w:hAnsi="Times New Roman" w:cs="Times New Roman"/>
+          <w:sz w:val="24"/>
+          <w:szCs w:val="24"/>
+        </w:rPr>
+      </w:pPr>
+      <w:r>
+        <w:rPr>
+          <w:rFonts w:ascii="Times New Roman" w:hAnsi="Times New Roman" w:cs="Times New Roman"/>
+          <w:sz w:val="24"/>
+          <w:szCs w:val="24"/>
+        </w:rPr>
+        <w:drawing>
+          <wp:inline distT="0" distB="0" distL="0" distR="0" wp14:anchorId="34B67AED" wp14:editId="5796A18D">
+            <wp:extent cx="1047896" cy="200053"/>
+            <wp:effectExtent l="0" t="0" r="0" b="9525"/>
+            <wp:docPr id="46" name="Imagem 46"/>
+            <wp:cNvGraphicFramePr>
+              <a:graphicFrameLocks xmlns:a="http://schemas.openxmlformats.org/drawingml/2006/main" noChangeAspect="1"/>
+            </wp:cNvGraphicFramePr>
+            <a:graphic xmlns:a="http://schemas.openxmlformats.org/drawingml/2006/main">
+              <a:graphicData uri="http://schemas.openxmlformats.org/drawingml/2006/picture">
+                <pic:pic xmlns:pic="http://schemas.openxmlformats.org/drawingml/2006/picture">
+                  <pic:nvPicPr>
+                    <pic:cNvPr id="1" name=""/>
+                    <pic:cNvPicPr/>
+                  </pic:nvPicPr>
+                  <pic:blipFill>
+                    <a:blip r:embed="rId49"/>
+                    <a:stretch>
+                      <a:fillRect/>
+                    </a:stretch>
+                  </pic:blipFill>
+                  <pic:spPr>
+                    <a:xfrm>
+                      <a:off x="0" y="0"/>
+                      <a:ext cx="1047896" cy="200053"/>
+                    </a:xfrm>
+                    <a:prstGeom prst="rect">
+                      <a:avLst/>
+                    </a:prstGeom>
+                  </pic:spPr>
+                </pic:pic>
+              </a:graphicData>
+            </a:graphic>
+          </wp:inline>
+        </w:drawing>
+      </w:r>
+    </w:p>
+    <w:p>
+      <w:pPr>
+        <w:shd w:val="clear" w:color="auto" w:fill="1E1E1E"/>
+        <w:spacing w:after="0" w:line="285" w:lineRule="atLeast"/>
+        <w:rPr>
+          <w:rFonts w:ascii="Courier New" w:eastAsia="Times New Roman" w:hAnsi="Courier New" w:cs="Courier New"/>
+          <w:color w:val="D4D4D4"/>
+          <w:sz w:val="21"/>
+          <w:szCs w:val="21"/>
+          <w:lang w:eastAsia="pt-BR"/>
+        </w:rPr>
+      </w:pPr>
+      <w:r>
+        <w:rPr>
+          <w:rFonts w:ascii="Courier New" w:eastAsia="Times New Roman" w:hAnsi="Courier New" w:cs="Courier New"/>
+          <w:color w:val="D4D4D4"/>
+          <w:sz w:val="21"/>
+          <w:szCs w:val="21"/>
+          <w:lang w:eastAsia="pt-BR"/>
+        </w:rPr>
+        <w:lastRenderedPageBreak/>
+        <w:t>media = </w:t>
+      </w:r>
+      <w:proofErr w:type="spellStart"/>
+      <w:proofErr w:type="gramStart"/>
+      <w:r>
+        <w:rPr>
+          <w:rFonts w:ascii="Courier New" w:eastAsia="Times New Roman" w:hAnsi="Courier New" w:cs="Courier New"/>
+          <w:color w:val="D4D4D4"/>
+          <w:sz w:val="21"/>
+          <w:szCs w:val="21"/>
+          <w:lang w:eastAsia="pt-BR"/>
+        </w:rPr>
+        <w:t>dados.Altura.mean</w:t>
+      </w:r>
+      <w:proofErr w:type="spellEnd"/>
+      <w:proofErr w:type="gramEnd"/>
+      <w:r>
+        <w:rPr>
+          <w:rFonts w:ascii="Courier New" w:eastAsia="Times New Roman" w:hAnsi="Courier New" w:cs="Courier New"/>
+          <w:color w:val="DCDCDC"/>
+          <w:sz w:val="21"/>
+          <w:szCs w:val="21"/>
+          <w:lang w:eastAsia="pt-BR"/>
+        </w:rPr>
+        <w:t>()</w:t>
+      </w:r>
+    </w:p>
+    <w:p>
+      <w:pPr>
+        <w:shd w:val="clear" w:color="auto" w:fill="1E1E1E"/>
+        <w:spacing w:after="0" w:line="285" w:lineRule="atLeast"/>
+        <w:rPr>
+          <w:rFonts w:ascii="Courier New" w:eastAsia="Times New Roman" w:hAnsi="Courier New" w:cs="Courier New"/>
+          <w:color w:val="D4D4D4"/>
+          <w:sz w:val="21"/>
+          <w:szCs w:val="21"/>
+          <w:lang w:eastAsia="pt-BR"/>
+        </w:rPr>
+      </w:pPr>
+      <w:r>
+        <w:rPr>
+          <w:rFonts w:ascii="Courier New" w:eastAsia="Times New Roman" w:hAnsi="Courier New" w:cs="Courier New"/>
+          <w:color w:val="D4D4D4"/>
+          <w:sz w:val="21"/>
+          <w:szCs w:val="21"/>
+          <w:lang w:eastAsia="pt-BR"/>
+        </w:rPr>
+        <w:t>media</w:t>
+      </w:r>
+    </w:p>
+    <w:p>
+      <w:pPr>
+        <w:spacing w:before="240" w:line="360" w:lineRule="auto"/>
+        <w:jc w:val="center"/>
+        <w:rPr>
+          <w:rFonts w:ascii="Times New Roman" w:hAnsi="Times New Roman" w:cs="Times New Roman"/>
+          <w:sz w:val="24"/>
+          <w:szCs w:val="24"/>
+        </w:rPr>
+      </w:pPr>
+      <w:r>
+        <w:rPr>
+          <w:rFonts w:ascii="Times New Roman" w:hAnsi="Times New Roman" w:cs="Times New Roman"/>
+          <w:sz w:val="24"/>
+          <w:szCs w:val="24"/>
+        </w:rPr>
+        <w:drawing>
+          <wp:inline distT="0" distB="0" distL="0" distR="0" wp14:anchorId="360D735B" wp14:editId="3D0F4ADE">
+            <wp:extent cx="1400370" cy="209579"/>
+            <wp:effectExtent l="0" t="0" r="9525" b="0"/>
+            <wp:docPr id="47" name="Imagem 47"/>
+            <wp:cNvGraphicFramePr>
+              <a:graphicFrameLocks xmlns:a="http://schemas.openxmlformats.org/drawingml/2006/main" noChangeAspect="1"/>
+            </wp:cNvGraphicFramePr>
+            <a:graphic xmlns:a="http://schemas.openxmlformats.org/drawingml/2006/main">
+              <a:graphicData uri="http://schemas.openxmlformats.org/drawingml/2006/picture">
+                <pic:pic xmlns:pic="http://schemas.openxmlformats.org/drawingml/2006/picture">
+                  <pic:nvPicPr>
+                    <pic:cNvPr id="1" name=""/>
+                    <pic:cNvPicPr/>
+                  </pic:nvPicPr>
+                  <pic:blipFill>
+                    <a:blip r:embed="rId50"/>
+                    <a:stretch>
+                      <a:fillRect/>
+                    </a:stretch>
+                  </pic:blipFill>
+                  <pic:spPr>
+                    <a:xfrm>
+                      <a:off x="0" y="0"/>
+                      <a:ext cx="1400370" cy="209579"/>
+                    </a:xfrm>
+                    <a:prstGeom prst="rect">
+                      <a:avLst/>
+                    </a:prstGeom>
+                  </pic:spPr>
+                </pic:pic>
+              </a:graphicData>
+            </a:graphic>
+          </wp:inline>
+        </w:drawing>
+      </w:r>
+    </w:p>
+    <w:p>
+      <w:pPr>
+        <w:pStyle w:val="PargrafodaLista"/>
+        <w:numPr>
+          <w:ilvl w:val="2"/>
+          <w:numId w:val="1"/>
+        </w:numPr>
+        <w:spacing w:before="240" w:line="360" w:lineRule="auto"/>
+        <w:jc w:val="both"/>
+        <w:rPr>
+          <w:rFonts w:ascii="Times New Roman" w:hAnsi="Times New Roman" w:cs="Times New Roman"/>
+          <w:sz w:val="24"/>
+          <w:szCs w:val="24"/>
+        </w:rPr>
+      </w:pPr>
+      <w:r>
+        <w:rPr>
+          <w:rFonts w:ascii="Times New Roman" w:hAnsi="Times New Roman" w:cs="Times New Roman"/>
+          <w:sz w:val="24"/>
+          <w:szCs w:val="24"/>
+        </w:rPr>
+        <w:t>Média menor que mediana menor que moda: Assimetria à esquerda:</w:t>
+      </w:r>
+    </w:p>
+    <w:p>
+      <w:pPr>
+        <w:shd w:val="clear" w:color="auto" w:fill="1E1E1E"/>
+        <w:spacing w:after="0" w:line="285" w:lineRule="atLeast"/>
+        <w:rPr>
+          <w:rFonts w:ascii="Courier New" w:eastAsia="Times New Roman" w:hAnsi="Courier New" w:cs="Courier New"/>
+          <w:color w:val="D4D4D4"/>
+          <w:sz w:val="21"/>
+          <w:szCs w:val="21"/>
+          <w:lang w:eastAsia="pt-BR"/>
+        </w:rPr>
+      </w:pPr>
+      <w:proofErr w:type="spellStart"/>
+      <w:r>
+        <w:rPr>
+          <w:rFonts w:ascii="Courier New" w:eastAsia="Times New Roman" w:hAnsi="Courier New" w:cs="Courier New"/>
+          <w:color w:val="D4D4D4"/>
+          <w:sz w:val="21"/>
+          <w:szCs w:val="21"/>
+          <w:lang w:eastAsia="pt-BR"/>
+        </w:rPr>
+        <w:t>ax</w:t>
+      </w:r>
+      <w:proofErr w:type="spellEnd"/>
+      <w:r>
+        <w:rPr>
+          <w:rFonts w:ascii="Courier New" w:eastAsia="Times New Roman" w:hAnsi="Courier New" w:cs="Courier New"/>
+          <w:color w:val="D4D4D4"/>
+          <w:sz w:val="21"/>
+          <w:szCs w:val="21"/>
+          <w:lang w:eastAsia="pt-BR"/>
+        </w:rPr>
+        <w:t> = </w:t>
+      </w:r>
+      <w:proofErr w:type="spellStart"/>
+      <w:proofErr w:type="gramStart"/>
+      <w:r>
+        <w:rPr>
+          <w:rFonts w:ascii="Courier New" w:eastAsia="Times New Roman" w:hAnsi="Courier New" w:cs="Courier New"/>
+          <w:color w:val="D4D4D4"/>
+          <w:sz w:val="21"/>
+          <w:szCs w:val="21"/>
+          <w:lang w:eastAsia="pt-BR"/>
+        </w:rPr>
+        <w:t>sns.distplot</w:t>
+      </w:r>
+      <w:proofErr w:type="spellEnd"/>
+      <w:proofErr w:type="gramEnd"/>
+      <w:r>
+        <w:rPr>
+          <w:rFonts w:ascii="Courier New" w:eastAsia="Times New Roman" w:hAnsi="Courier New" w:cs="Courier New"/>
+          <w:color w:val="DCDCDC"/>
+          <w:sz w:val="21"/>
+          <w:szCs w:val="21"/>
+          <w:lang w:eastAsia="pt-BR"/>
+        </w:rPr>
+        <w:t>(</w:t>
+      </w:r>
+      <w:r>
+        <w:rPr>
+          <w:rFonts w:ascii="Courier New" w:eastAsia="Times New Roman" w:hAnsi="Courier New" w:cs="Courier New"/>
+          <w:color w:val="D4D4D4"/>
+          <w:sz w:val="21"/>
+          <w:szCs w:val="21"/>
+          <w:lang w:eastAsia="pt-BR"/>
+        </w:rPr>
+        <w:t>dados</w:t>
+      </w:r>
+      <w:r>
+        <w:rPr>
+          <w:rFonts w:ascii="Courier New" w:eastAsia="Times New Roman" w:hAnsi="Courier New" w:cs="Courier New"/>
+          <w:color w:val="DCDCDC"/>
+          <w:sz w:val="21"/>
+          <w:szCs w:val="21"/>
+          <w:lang w:eastAsia="pt-BR"/>
+        </w:rPr>
+        <w:t>[</w:t>
+      </w:r>
+      <w:r>
+        <w:rPr>
+          <w:rFonts w:ascii="Courier New" w:eastAsia="Times New Roman" w:hAnsi="Courier New" w:cs="Courier New"/>
+          <w:color w:val="CE9178"/>
+          <w:sz w:val="21"/>
+          <w:szCs w:val="21"/>
+          <w:lang w:eastAsia="pt-BR"/>
+        </w:rPr>
+        <w:t>'Anos de Estudo'</w:t>
+      </w:r>
+      <w:r>
+        <w:rPr>
+          <w:rFonts w:ascii="Courier New" w:eastAsia="Times New Roman" w:hAnsi="Courier New" w:cs="Courier New"/>
+          <w:color w:val="DCDCDC"/>
+          <w:sz w:val="21"/>
+          <w:szCs w:val="21"/>
+          <w:lang w:eastAsia="pt-BR"/>
+        </w:rPr>
+        <w:t>],</w:t>
+      </w:r>
+      <w:r>
+        <w:rPr>
+          <w:rFonts w:ascii="Courier New" w:eastAsia="Times New Roman" w:hAnsi="Courier New" w:cs="Courier New"/>
+          <w:color w:val="D4D4D4"/>
+          <w:sz w:val="21"/>
+          <w:szCs w:val="21"/>
+          <w:lang w:eastAsia="pt-BR"/>
+        </w:rPr>
+        <w:t> </w:t>
+      </w:r>
+      <w:proofErr w:type="spellStart"/>
+      <w:r>
+        <w:rPr>
+          <w:rFonts w:ascii="Courier New" w:eastAsia="Times New Roman" w:hAnsi="Courier New" w:cs="Courier New"/>
+          <w:color w:val="D4D4D4"/>
+          <w:sz w:val="21"/>
+          <w:szCs w:val="21"/>
+          <w:lang w:eastAsia="pt-BR"/>
+        </w:rPr>
+        <w:t>bins</w:t>
+      </w:r>
+      <w:proofErr w:type="spellEnd"/>
+      <w:r>
+        <w:rPr>
+          <w:rFonts w:ascii="Courier New" w:eastAsia="Times New Roman" w:hAnsi="Courier New" w:cs="Courier New"/>
+          <w:color w:val="D4D4D4"/>
+          <w:sz w:val="21"/>
+          <w:szCs w:val="21"/>
+          <w:lang w:eastAsia="pt-BR"/>
+        </w:rPr>
+        <w:t> = </w:t>
+      </w:r>
+      <w:r>
+        <w:rPr>
+          <w:rFonts w:ascii="Courier New" w:eastAsia="Times New Roman" w:hAnsi="Courier New" w:cs="Courier New"/>
+          <w:color w:val="B5CEA8"/>
+          <w:sz w:val="21"/>
+          <w:szCs w:val="21"/>
+          <w:lang w:eastAsia="pt-BR"/>
+        </w:rPr>
+        <w:t>17</w:t>
+      </w:r>
+      <w:r>
+        <w:rPr>
+          <w:rFonts w:ascii="Courier New" w:eastAsia="Times New Roman" w:hAnsi="Courier New" w:cs="Courier New"/>
+          <w:color w:val="DCDCDC"/>
+          <w:sz w:val="21"/>
+          <w:szCs w:val="21"/>
+          <w:lang w:eastAsia="pt-BR"/>
+        </w:rPr>
+        <w:t>)</w:t>
+      </w:r>
+    </w:p>
+    <w:p>
+      <w:pPr>
+        <w:shd w:val="clear" w:color="auto" w:fill="1E1E1E"/>
+        <w:spacing w:after="0" w:line="285" w:lineRule="atLeast"/>
+        <w:rPr>
+          <w:rFonts w:ascii="Courier New" w:eastAsia="Times New Roman" w:hAnsi="Courier New" w:cs="Courier New"/>
+          <w:color w:val="D4D4D4"/>
+          <w:sz w:val="21"/>
+          <w:szCs w:val="21"/>
+          <w:lang w:val="en-US" w:eastAsia="pt-BR"/>
+        </w:rPr>
+      </w:pPr>
+      <w:proofErr w:type="spellStart"/>
+      <w:r>
+        <w:rPr>
+          <w:rFonts w:ascii="Courier New" w:eastAsia="Times New Roman" w:hAnsi="Courier New" w:cs="Courier New"/>
+          <w:color w:val="D4D4D4"/>
+          <w:sz w:val="21"/>
+          <w:szCs w:val="21"/>
+          <w:lang w:val="en-US" w:eastAsia="pt-BR"/>
+        </w:rPr>
+        <w:t>ax.figure.set_size_</w:t>
+      </w:r>
+      <w:proofErr w:type="gramStart"/>
+      <w:r>
+        <w:rPr>
+          <w:rFonts w:ascii="Courier New" w:eastAsia="Times New Roman" w:hAnsi="Courier New" w:cs="Courier New"/>
+          <w:color w:val="D4D4D4"/>
+          <w:sz w:val="21"/>
+          <w:szCs w:val="21"/>
+          <w:lang w:val="en-US" w:eastAsia="pt-BR"/>
+        </w:rPr>
+        <w:t>inches</w:t>
+      </w:r>
+      <w:proofErr w:type="spellEnd"/>
+      <w:r>
+        <w:rPr>
+          <w:rFonts w:ascii="Courier New" w:eastAsia="Times New Roman" w:hAnsi="Courier New" w:cs="Courier New"/>
+          <w:color w:val="DCDCDC"/>
+          <w:sz w:val="21"/>
+          <w:szCs w:val="21"/>
+          <w:lang w:val="en-US" w:eastAsia="pt-BR"/>
+        </w:rPr>
+        <w:t>(</w:t>
+      </w:r>
+      <w:proofErr w:type="gramEnd"/>
+      <w:r>
+        <w:rPr>
+          <w:rFonts w:ascii="Courier New" w:eastAsia="Times New Roman" w:hAnsi="Courier New" w:cs="Courier New"/>
+          <w:color w:val="B5CEA8"/>
+          <w:sz w:val="21"/>
+          <w:szCs w:val="21"/>
+          <w:lang w:val="en-US" w:eastAsia="pt-BR"/>
+        </w:rPr>
+        <w:t>12</w:t>
+      </w:r>
+      <w:r>
+        <w:rPr>
+          <w:rFonts w:ascii="Courier New" w:eastAsia="Times New Roman" w:hAnsi="Courier New" w:cs="Courier New"/>
+          <w:color w:val="DCDCDC"/>
+          <w:sz w:val="21"/>
+          <w:szCs w:val="21"/>
+          <w:lang w:val="en-US" w:eastAsia="pt-BR"/>
+        </w:rPr>
+        <w:t>,</w:t>
+      </w:r>
+      <w:r>
+        <w:rPr>
+          <w:rFonts w:ascii="Courier New" w:eastAsia="Times New Roman" w:hAnsi="Courier New" w:cs="Courier New"/>
+          <w:color w:val="B5CEA8"/>
+          <w:sz w:val="21"/>
+          <w:szCs w:val="21"/>
+          <w:lang w:val="en-US" w:eastAsia="pt-BR"/>
+        </w:rPr>
+        <w:t>6</w:t>
+      </w:r>
+      <w:r>
+        <w:rPr>
+          <w:rFonts w:ascii="Courier New" w:eastAsia="Times New Roman" w:hAnsi="Courier New" w:cs="Courier New"/>
+          <w:color w:val="DCDCDC"/>
+          <w:sz w:val="21"/>
+          <w:szCs w:val="21"/>
+          <w:lang w:val="en-US" w:eastAsia="pt-BR"/>
+        </w:rPr>
+        <w:t>)</w:t>
+      </w:r>
+    </w:p>
+    <w:p>
+      <w:pPr>
+        <w:shd w:val="clear" w:color="auto" w:fill="1E1E1E"/>
+        <w:spacing w:after="0" w:line="285" w:lineRule="atLeast"/>
+        <w:rPr>
+          <w:rFonts w:ascii="Courier New" w:eastAsia="Times New Roman" w:hAnsi="Courier New" w:cs="Courier New"/>
+          <w:color w:val="D4D4D4"/>
+          <w:sz w:val="21"/>
+          <w:szCs w:val="21"/>
+          <w:lang w:eastAsia="pt-BR"/>
+        </w:rPr>
+      </w:pPr>
+      <w:proofErr w:type="spellStart"/>
+      <w:r>
+        <w:rPr>
+          <w:rFonts w:ascii="Courier New" w:eastAsia="Times New Roman" w:hAnsi="Courier New" w:cs="Courier New"/>
+          <w:color w:val="D4D4D4"/>
+          <w:sz w:val="21"/>
+          <w:szCs w:val="21"/>
+          <w:lang w:eastAsia="pt-BR"/>
+        </w:rPr>
+        <w:t>ax</w:t>
+      </w:r>
+      <w:proofErr w:type="spellEnd"/>
+    </w:p>
+    <w:p>
+      <w:pPr>
+        <w:spacing w:before="240"/>
+        <w:jc w:val="center"/>
+        <w:rPr>
+          <w:rFonts w:ascii="Times New Roman" w:hAnsi="Times New Roman" w:cs="Times New Roman"/>
+          <w:sz w:val="24"/>
+          <w:szCs w:val="24"/>
+        </w:rPr>
+      </w:pPr>
+      <w:r>
+        <w:rPr>
+          <w:noProof/>
+        </w:rPr>
+        <w:drawing>
+          <wp:inline distT="0" distB="0" distL="0" distR="0" wp14:anchorId="4FBBB593" wp14:editId="4C0C487E">
+            <wp:extent cx="3399790" cy="1738275"/>
+            <wp:effectExtent l="0" t="0" r="0" b="0"/>
+            <wp:docPr id="48" name="Imagem 48"/>
+            <wp:cNvGraphicFramePr>
+              <a:graphicFrameLocks xmlns:a="http://schemas.openxmlformats.org/drawingml/2006/main" noChangeAspect="1"/>
+            </wp:cNvGraphicFramePr>
+            <a:graphic xmlns:a="http://schemas.openxmlformats.org/drawingml/2006/main">
+              <a:graphicData uri="http://schemas.openxmlformats.org/drawingml/2006/picture">
+                <pic:pic xmlns:pic="http://schemas.openxmlformats.org/drawingml/2006/picture">
+                  <pic:nvPicPr>
+                    <pic:cNvPr id="0" name="Picture 33"/>
+                    <pic:cNvPicPr>
+                      <a:picLocks noChangeAspect="1" noChangeArrowheads="1"/>
+                    </pic:cNvPicPr>
+                  </pic:nvPicPr>
+                  <pic:blipFill>
+                    <a:blip r:embed="rId51">
+                      <a:extLst>
+                        <a:ext uri="{28A0092B-C50C-407E-A947-70E740481C1C}">
+                          <a14:useLocalDpi xmlns:a14="http://schemas.microsoft.com/office/drawing/2010/main" val="0"/>
+                        </a:ext>
+                      </a:extLst>
+                    </a:blip>
+                    <a:srcRect/>
+                    <a:stretch>
+                      <a:fillRect/>
+                    </a:stretch>
+                  </pic:blipFill>
+                  <pic:spPr bwMode="auto">
+                    <a:xfrm>
+                      <a:off x="0" y="0"/>
+                      <a:ext cx="3409739" cy="1743362"/>
+                    </a:xfrm>
+                    <a:prstGeom prst="rect">
+                      <a:avLst/>
+                    </a:prstGeom>
+                    <a:noFill/>
+                    <a:ln>
+                      <a:noFill/>
+                    </a:ln>
+                  </pic:spPr>
+                </pic:pic>
+              </a:graphicData>
+            </a:graphic>
+          </wp:inline>
+        </w:drawing>
+      </w:r>
+    </w:p>
+    <w:p>
+      <w:pPr>
+        <w:shd w:val="clear" w:color="auto" w:fill="1E1E1E"/>
+        <w:spacing w:after="0" w:line="285" w:lineRule="atLeast"/>
+        <w:rPr>
+          <w:rFonts w:ascii="Courier New" w:eastAsia="Times New Roman" w:hAnsi="Courier New" w:cs="Courier New"/>
+          <w:color w:val="D4D4D4"/>
+          <w:sz w:val="21"/>
+          <w:szCs w:val="21"/>
+          <w:lang w:eastAsia="pt-BR"/>
+        </w:rPr>
+      </w:pPr>
+      <w:r>
+        <w:rPr>
+          <w:rFonts w:ascii="Courier New" w:eastAsia="Times New Roman" w:hAnsi="Courier New" w:cs="Courier New"/>
+          <w:color w:val="D4D4D4"/>
+          <w:sz w:val="21"/>
+          <w:szCs w:val="21"/>
+          <w:lang w:eastAsia="pt-BR"/>
+        </w:rPr>
+        <w:t>moda = </w:t>
+      </w:r>
+      <w:proofErr w:type="gramStart"/>
+      <w:r>
+        <w:rPr>
+          <w:rFonts w:ascii="Courier New" w:eastAsia="Times New Roman" w:hAnsi="Courier New" w:cs="Courier New"/>
+          <w:color w:val="D4D4D4"/>
+          <w:sz w:val="21"/>
+          <w:szCs w:val="21"/>
+          <w:lang w:eastAsia="pt-BR"/>
+        </w:rPr>
+        <w:t>dados</w:t>
+      </w:r>
+      <w:r>
+        <w:rPr>
+          <w:rFonts w:ascii="Courier New" w:eastAsia="Times New Roman" w:hAnsi="Courier New" w:cs="Courier New"/>
+          <w:color w:val="DCDCDC"/>
+          <w:sz w:val="21"/>
+          <w:szCs w:val="21"/>
+          <w:lang w:eastAsia="pt-BR"/>
+        </w:rPr>
+        <w:t>[</w:t>
+      </w:r>
+      <w:proofErr w:type="gramEnd"/>
+      <w:r>
+        <w:rPr>
+          <w:rFonts w:ascii="Courier New" w:eastAsia="Times New Roman" w:hAnsi="Courier New" w:cs="Courier New"/>
+          <w:color w:val="CE9178"/>
+          <w:sz w:val="21"/>
+          <w:szCs w:val="21"/>
+          <w:lang w:eastAsia="pt-BR"/>
+        </w:rPr>
+        <w:t>'Anos de Estudo'</w:t>
+      </w:r>
+      <w:r>
+        <w:rPr>
+          <w:rFonts w:ascii="Courier New" w:eastAsia="Times New Roman" w:hAnsi="Courier New" w:cs="Courier New"/>
+          <w:color w:val="DCDCDC"/>
+          <w:sz w:val="21"/>
+          <w:szCs w:val="21"/>
+          <w:lang w:eastAsia="pt-BR"/>
+        </w:rPr>
+        <w:t>]</w:t>
+      </w:r>
+      <w:r>
+        <w:rPr>
+          <w:rFonts w:ascii="Courier New" w:eastAsia="Times New Roman" w:hAnsi="Courier New" w:cs="Courier New"/>
+          <w:color w:val="D4D4D4"/>
+          <w:sz w:val="21"/>
+          <w:szCs w:val="21"/>
+          <w:lang w:eastAsia="pt-BR"/>
+        </w:rPr>
+        <w:t>.</w:t>
+      </w:r>
+      <w:proofErr w:type="spellStart"/>
+      <w:r>
+        <w:rPr>
+          <w:rFonts w:ascii="Courier New" w:eastAsia="Times New Roman" w:hAnsi="Courier New" w:cs="Courier New"/>
+          <w:color w:val="D4D4D4"/>
+          <w:sz w:val="21"/>
+          <w:szCs w:val="21"/>
+          <w:lang w:eastAsia="pt-BR"/>
+        </w:rPr>
+        <w:t>mode</w:t>
+      </w:r>
+      <w:proofErr w:type="spellEnd"/>
+      <w:r>
+        <w:rPr>
+          <w:rFonts w:ascii="Courier New" w:eastAsia="Times New Roman" w:hAnsi="Courier New" w:cs="Courier New"/>
+          <w:color w:val="DCDCDC"/>
+          <w:sz w:val="21"/>
+          <w:szCs w:val="21"/>
+          <w:lang w:eastAsia="pt-BR"/>
+        </w:rPr>
+        <w:t>()[</w:t>
+      </w:r>
+      <w:r>
+        <w:rPr>
+          <w:rFonts w:ascii="Courier New" w:eastAsia="Times New Roman" w:hAnsi="Courier New" w:cs="Courier New"/>
+          <w:color w:val="B5CEA8"/>
+          <w:sz w:val="21"/>
+          <w:szCs w:val="21"/>
+          <w:lang w:eastAsia="pt-BR"/>
+        </w:rPr>
+        <w:t>0</w:t>
+      </w:r>
+      <w:r>
+        <w:rPr>
+          <w:rFonts w:ascii="Courier New" w:eastAsia="Times New Roman" w:hAnsi="Courier New" w:cs="Courier New"/>
+          <w:color w:val="DCDCDC"/>
+          <w:sz w:val="21"/>
+          <w:szCs w:val="21"/>
+          <w:lang w:eastAsia="pt-BR"/>
+        </w:rPr>
+        <w:t>]</w:t>
+      </w:r>
+    </w:p>
+    <w:p>
+      <w:pPr>
+        <w:shd w:val="clear" w:color="auto" w:fill="1E1E1E"/>
+        <w:spacing w:after="0" w:line="285" w:lineRule="atLeast"/>
+        <w:rPr>
+          <w:rFonts w:ascii="Courier New" w:eastAsia="Times New Roman" w:hAnsi="Courier New" w:cs="Courier New"/>
+          <w:color w:val="D4D4D4"/>
+          <w:sz w:val="21"/>
+          <w:szCs w:val="21"/>
+          <w:lang w:eastAsia="pt-BR"/>
+        </w:rPr>
+      </w:pPr>
+      <w:r>
+        <w:rPr>
+          <w:rFonts w:ascii="Courier New" w:eastAsia="Times New Roman" w:hAnsi="Courier New" w:cs="Courier New"/>
+          <w:color w:val="D4D4D4"/>
+          <w:sz w:val="21"/>
+          <w:szCs w:val="21"/>
+          <w:lang w:eastAsia="pt-BR"/>
+        </w:rPr>
+        <w:t>moda</w:t>
+      </w:r>
+    </w:p>
+    <w:p>
+      <w:pPr>
+        <w:spacing w:before="240"/>
+        <w:jc w:val="center"/>
+        <w:rPr>
+          <w:rFonts w:ascii="Times New Roman" w:hAnsi="Times New Roman" w:cs="Times New Roman"/>
+          <w:sz w:val="24"/>
+          <w:szCs w:val="24"/>
+        </w:rPr>
+      </w:pPr>
+      <w:r>
+        <w:pict w14:anchorId="5B22DC7A">
+          <v:shape id="Imagem 49" o:spid="_x0000_i1066" type="#_x0000_t75" style="width:21.75pt;height:13.5pt;visibility:visible;mso-wrap-style:square">
+            <v:imagedata r:id="rId52" o:title=""/>
+          </v:shape>
+        </w:pict>
+      </w:r>
+    </w:p>
+    <w:p>
+      <w:pPr>
+        <w:shd w:val="clear" w:color="auto" w:fill="1E1E1E"/>
+        <w:spacing w:after="0" w:line="285" w:lineRule="atLeast"/>
+        <w:rPr>
+          <w:rFonts w:ascii="Courier New" w:eastAsia="Times New Roman" w:hAnsi="Courier New" w:cs="Courier New"/>
+          <w:color w:val="D4D4D4"/>
+          <w:sz w:val="21"/>
+          <w:szCs w:val="21"/>
+          <w:lang w:eastAsia="pt-BR"/>
+        </w:rPr>
+      </w:pPr>
+      <w:r>
+        <w:rPr>
+          <w:rFonts w:ascii="Courier New" w:eastAsia="Times New Roman" w:hAnsi="Courier New" w:cs="Courier New"/>
+          <w:color w:val="D4D4D4"/>
+          <w:sz w:val="21"/>
+          <w:szCs w:val="21"/>
+          <w:lang w:eastAsia="pt-BR"/>
+        </w:rPr>
+        <w:t>mediana = </w:t>
+      </w:r>
+      <w:proofErr w:type="gramStart"/>
+      <w:r>
+        <w:rPr>
+          <w:rFonts w:ascii="Courier New" w:eastAsia="Times New Roman" w:hAnsi="Courier New" w:cs="Courier New"/>
+          <w:color w:val="D4D4D4"/>
+          <w:sz w:val="21"/>
+          <w:szCs w:val="21"/>
+          <w:lang w:eastAsia="pt-BR"/>
+        </w:rPr>
+        <w:t>dados</w:t>
+      </w:r>
+      <w:r>
+        <w:rPr>
+          <w:rFonts w:ascii="Courier New" w:eastAsia="Times New Roman" w:hAnsi="Courier New" w:cs="Courier New"/>
+          <w:color w:val="DCDCDC"/>
+          <w:sz w:val="21"/>
+          <w:szCs w:val="21"/>
+          <w:lang w:eastAsia="pt-BR"/>
+        </w:rPr>
+        <w:t>[</w:t>
+      </w:r>
+      <w:proofErr w:type="gramEnd"/>
+      <w:r>
+        <w:rPr>
+          <w:rFonts w:ascii="Courier New" w:eastAsia="Times New Roman" w:hAnsi="Courier New" w:cs="Courier New"/>
+          <w:color w:val="CE9178"/>
+          <w:sz w:val="21"/>
+          <w:szCs w:val="21"/>
+          <w:lang w:eastAsia="pt-BR"/>
+        </w:rPr>
+        <w:t>'Anos de Estudo'</w:t>
+      </w:r>
+      <w:r>
+        <w:rPr>
+          <w:rFonts w:ascii="Courier New" w:eastAsia="Times New Roman" w:hAnsi="Courier New" w:cs="Courier New"/>
+          <w:color w:val="DCDCDC"/>
+          <w:sz w:val="21"/>
+          <w:szCs w:val="21"/>
+          <w:lang w:eastAsia="pt-BR"/>
+        </w:rPr>
+        <w:t>]</w:t>
+      </w:r>
+      <w:r>
+        <w:rPr>
+          <w:rFonts w:ascii="Courier New" w:eastAsia="Times New Roman" w:hAnsi="Courier New" w:cs="Courier New"/>
+          <w:color w:val="D4D4D4"/>
+          <w:sz w:val="21"/>
+          <w:szCs w:val="21"/>
+          <w:lang w:eastAsia="pt-BR"/>
+        </w:rPr>
+        <w:t>.</w:t>
+      </w:r>
+      <w:proofErr w:type="spellStart"/>
+      <w:r>
+        <w:rPr>
+          <w:rFonts w:ascii="Courier New" w:eastAsia="Times New Roman" w:hAnsi="Courier New" w:cs="Courier New"/>
+          <w:color w:val="D4D4D4"/>
+          <w:sz w:val="21"/>
+          <w:szCs w:val="21"/>
+          <w:lang w:eastAsia="pt-BR"/>
+        </w:rPr>
+        <w:t>median</w:t>
+      </w:r>
+      <w:proofErr w:type="spellEnd"/>
+      <w:r>
+        <w:rPr>
+          <w:rFonts w:ascii="Courier New" w:eastAsia="Times New Roman" w:hAnsi="Courier New" w:cs="Courier New"/>
+          <w:color w:val="DCDCDC"/>
+          <w:sz w:val="21"/>
+          <w:szCs w:val="21"/>
+          <w:lang w:eastAsia="pt-BR"/>
+        </w:rPr>
+        <w:t>()</w:t>
+      </w:r>
+    </w:p>
+    <w:p>
+      <w:pPr>
+        <w:shd w:val="clear" w:color="auto" w:fill="1E1E1E"/>
+        <w:spacing w:after="0" w:line="285" w:lineRule="atLeast"/>
+        <w:rPr>
+          <w:rFonts w:ascii="Courier New" w:eastAsia="Times New Roman" w:hAnsi="Courier New" w:cs="Courier New"/>
+          <w:color w:val="D4D4D4"/>
+          <w:sz w:val="21"/>
+          <w:szCs w:val="21"/>
+          <w:lang w:eastAsia="pt-BR"/>
+        </w:rPr>
+      </w:pPr>
+      <w:r>
+        <w:rPr>
+          <w:rFonts w:ascii="Courier New" w:eastAsia="Times New Roman" w:hAnsi="Courier New" w:cs="Courier New"/>
+          <w:color w:val="D4D4D4"/>
+          <w:sz w:val="21"/>
+          <w:szCs w:val="21"/>
+          <w:lang w:eastAsia="pt-BR"/>
+        </w:rPr>
+        <w:t>mediana</w:t>
+      </w:r>
+    </w:p>
+    <w:p>
+      <w:pPr>
+        <w:spacing w:before="240"/>
+        <w:jc w:val="center"/>
+        <w:rPr>
+          <w:rFonts w:ascii="Times New Roman" w:hAnsi="Times New Roman" w:cs="Times New Roman"/>
+          <w:sz w:val="24"/>
+          <w:szCs w:val="24"/>
+        </w:rPr>
+      </w:pPr>
+      <w:r>
+        <w:pict w14:anchorId="4E1374B2">
+          <v:shape id="Imagem 50" o:spid="_x0000_i1074" type="#_x0000_t75" style="width:27pt;height:13.5pt;visibility:visible;mso-wrap-style:square">
+            <v:imagedata r:id="rId53" o:title=""/>
+          </v:shape>
+        </w:pict>
+      </w:r>
+    </w:p>
+    <w:p>
+      <w:pPr>
+        <w:shd w:val="clear" w:color="auto" w:fill="1E1E1E"/>
+        <w:spacing w:after="0" w:line="285" w:lineRule="atLeast"/>
+        <w:rPr>
+          <w:rFonts w:ascii="Courier New" w:eastAsia="Times New Roman" w:hAnsi="Courier New" w:cs="Courier New"/>
+          <w:color w:val="D4D4D4"/>
+          <w:sz w:val="21"/>
+          <w:szCs w:val="21"/>
+          <w:lang w:eastAsia="pt-BR"/>
+        </w:rPr>
+      </w:pPr>
+      <w:r>
+        <w:rPr>
+          <w:rFonts w:ascii="Courier New" w:eastAsia="Times New Roman" w:hAnsi="Courier New" w:cs="Courier New"/>
+          <w:color w:val="D4D4D4"/>
+          <w:sz w:val="21"/>
+          <w:szCs w:val="21"/>
+          <w:lang w:eastAsia="pt-BR"/>
+        </w:rPr>
+        <w:t>media = </w:t>
+      </w:r>
+      <w:proofErr w:type="gramStart"/>
+      <w:r>
+        <w:rPr>
+          <w:rFonts w:ascii="Courier New" w:eastAsia="Times New Roman" w:hAnsi="Courier New" w:cs="Courier New"/>
+          <w:color w:val="D4D4D4"/>
+          <w:sz w:val="21"/>
+          <w:szCs w:val="21"/>
+          <w:lang w:eastAsia="pt-BR"/>
+        </w:rPr>
+        <w:t>dados</w:t>
+      </w:r>
+      <w:r>
+        <w:rPr>
+          <w:rFonts w:ascii="Courier New" w:eastAsia="Times New Roman" w:hAnsi="Courier New" w:cs="Courier New"/>
+          <w:color w:val="DCDCDC"/>
+          <w:sz w:val="21"/>
+          <w:szCs w:val="21"/>
+          <w:lang w:eastAsia="pt-BR"/>
+        </w:rPr>
+        <w:t>[</w:t>
+      </w:r>
+      <w:proofErr w:type="gramEnd"/>
+      <w:r>
+        <w:rPr>
+          <w:rFonts w:ascii="Courier New" w:eastAsia="Times New Roman" w:hAnsi="Courier New" w:cs="Courier New"/>
+          <w:color w:val="CE9178"/>
+          <w:sz w:val="21"/>
+          <w:szCs w:val="21"/>
+          <w:lang w:eastAsia="pt-BR"/>
+        </w:rPr>
+        <w:t>'Anos de Estudo'</w:t>
+      </w:r>
+      <w:r>
+        <w:rPr>
+          <w:rFonts w:ascii="Courier New" w:eastAsia="Times New Roman" w:hAnsi="Courier New" w:cs="Courier New"/>
+          <w:color w:val="DCDCDC"/>
+          <w:sz w:val="21"/>
+          <w:szCs w:val="21"/>
+          <w:lang w:eastAsia="pt-BR"/>
+        </w:rPr>
+        <w:t>]</w:t>
+      </w:r>
+      <w:r>
+        <w:rPr>
+          <w:rFonts w:ascii="Courier New" w:eastAsia="Times New Roman" w:hAnsi="Courier New" w:cs="Courier New"/>
+          <w:color w:val="D4D4D4"/>
+          <w:sz w:val="21"/>
+          <w:szCs w:val="21"/>
+          <w:lang w:eastAsia="pt-BR"/>
+        </w:rPr>
+        <w:t>.</w:t>
+      </w:r>
+      <w:proofErr w:type="spellStart"/>
+      <w:r>
+        <w:rPr>
+          <w:rFonts w:ascii="Courier New" w:eastAsia="Times New Roman" w:hAnsi="Courier New" w:cs="Courier New"/>
+          <w:color w:val="D4D4D4"/>
+          <w:sz w:val="21"/>
+          <w:szCs w:val="21"/>
+          <w:lang w:eastAsia="pt-BR"/>
+        </w:rPr>
+        <w:t>mean</w:t>
+      </w:r>
+      <w:proofErr w:type="spellEnd"/>
+      <w:r>
+        <w:rPr>
+          <w:rFonts w:ascii="Courier New" w:eastAsia="Times New Roman" w:hAnsi="Courier New" w:cs="Courier New"/>
+          <w:color w:val="DCDCDC"/>
+          <w:sz w:val="21"/>
+          <w:szCs w:val="21"/>
+          <w:lang w:eastAsia="pt-BR"/>
+        </w:rPr>
+        <w:t>()</w:t>
+      </w:r>
+    </w:p>
+    <w:p>
+      <w:pPr>
+        <w:shd w:val="clear" w:color="auto" w:fill="1E1E1E"/>
+        <w:spacing w:after="0" w:line="285" w:lineRule="atLeast"/>
+        <w:rPr>
+          <w:rFonts w:ascii="Courier New" w:eastAsia="Times New Roman" w:hAnsi="Courier New" w:cs="Courier New"/>
+          <w:color w:val="D4D4D4"/>
+          <w:sz w:val="21"/>
+          <w:szCs w:val="21"/>
+          <w:lang w:eastAsia="pt-BR"/>
+        </w:rPr>
+      </w:pPr>
+      <w:r>
+        <w:rPr>
+          <w:rFonts w:ascii="Courier New" w:eastAsia="Times New Roman" w:hAnsi="Courier New" w:cs="Courier New"/>
+          <w:color w:val="D4D4D4"/>
+          <w:sz w:val="21"/>
+          <w:szCs w:val="21"/>
+          <w:lang w:eastAsia="pt-BR"/>
+        </w:rPr>
+        <w:t>media</w:t>
+      </w:r>
+    </w:p>
+    <w:p>
+      <w:pPr>
+        <w:spacing w:before="240"/>
+        <w:jc w:val="center"/>
+        <w:rPr>
+          <w:rFonts w:ascii="Times New Roman" w:hAnsi="Times New Roman" w:cs="Times New Roman"/>
+          <w:sz w:val="24"/>
+          <w:szCs w:val="24"/>
+        </w:rPr>
+      </w:pPr>
+      <w:r>
+        <w:rPr>
+          <w:rFonts w:ascii="Times New Roman" w:hAnsi="Times New Roman" w:cs="Times New Roman"/>
+          <w:sz w:val="24"/>
+          <w:szCs w:val="24"/>
+        </w:rPr>
+        <w:drawing>
+          <wp:inline distT="0" distB="0" distL="0" distR="0" wp14:anchorId="09C27256" wp14:editId="03A90871">
+            <wp:extent cx="1324160" cy="190527"/>
+            <wp:effectExtent l="0" t="0" r="0" b="0"/>
+            <wp:docPr id="51" name="Imagem 51"/>
+            <wp:cNvGraphicFramePr>
+              <a:graphicFrameLocks xmlns:a="http://schemas.openxmlformats.org/drawingml/2006/main" noChangeAspect="1"/>
+            </wp:cNvGraphicFramePr>
+            <a:graphic xmlns:a="http://schemas.openxmlformats.org/drawingml/2006/main">
+              <a:graphicData uri="http://schemas.openxmlformats.org/drawingml/2006/picture">
+                <pic:pic xmlns:pic="http://schemas.openxmlformats.org/drawingml/2006/picture">
+                  <pic:nvPicPr>
+                    <pic:cNvPr id="1" name=""/>
+                    <pic:cNvPicPr/>
+                  </pic:nvPicPr>
+                  <pic:blipFill>
+                    <a:blip r:embed="rId54"/>
+                    <a:stretch>
+                      <a:fillRect/>
+                    </a:stretch>
+                  </pic:blipFill>
+                  <pic:spPr>
+                    <a:xfrm>
+                      <a:off x="0" y="0"/>
+                      <a:ext cx="1324160" cy="190527"/>
+                    </a:xfrm>
+                    <a:prstGeom prst="rect">
+                      <a:avLst/>
+                    </a:prstGeom>
+                  </pic:spPr>
+                </pic:pic>
+              </a:graphicData>
+            </a:graphic>
+          </wp:inline>
+        </w:drawing>
+      </w:r>
+    </w:p>
+    <w:p>
+      <w:pPr>
+        <w:shd w:val="clear" w:color="auto" w:fill="1E1E1E"/>
+        <w:spacing w:after="0" w:line="285" w:lineRule="atLeast"/>
+        <w:rPr>
+          <w:rFonts w:ascii="Courier New" w:eastAsia="Times New Roman" w:hAnsi="Courier New" w:cs="Courier New"/>
+          <w:color w:val="D4D4D4"/>
+          <w:sz w:val="21"/>
+          <w:szCs w:val="21"/>
+          <w:lang w:eastAsia="pt-BR"/>
+        </w:rPr>
+      </w:pPr>
+      <w:r>
+        <w:rPr>
+          <w:rFonts w:ascii="Courier New" w:eastAsia="Times New Roman" w:hAnsi="Courier New" w:cs="Courier New"/>
+          <w:color w:val="D4D4D4"/>
+          <w:sz w:val="21"/>
+          <w:szCs w:val="21"/>
+          <w:lang w:eastAsia="pt-BR"/>
+        </w:rPr>
+        <w:t>moda &gt; mediana &gt; media</w:t>
+      </w:r>
+    </w:p>
+    <w:p>
+      <w:pPr>
+        <w:spacing w:before="240"/>
+        <w:jc w:val="center"/>
+        <w:rPr>
+          <w:rFonts w:ascii="Times New Roman" w:hAnsi="Times New Roman" w:cs="Times New Roman"/>
+          <w:sz w:val="24"/>
+          <w:szCs w:val="24"/>
+        </w:rPr>
+      </w:pPr>
+      <w:r>
+        <w:rPr>
+          <w:rFonts w:ascii="Times New Roman" w:hAnsi="Times New Roman" w:cs="Times New Roman"/>
+          <w:sz w:val="24"/>
+          <w:szCs w:val="24"/>
+        </w:rPr>
+        <w:drawing>
+          <wp:inline distT="0" distB="0" distL="0" distR="0" wp14:anchorId="5780467E" wp14:editId="6F1D464F">
+            <wp:extent cx="409632" cy="200053"/>
+            <wp:effectExtent l="0" t="0" r="9525" b="9525"/>
+            <wp:docPr id="52" name="Imagem 52"/>
+            <wp:cNvGraphicFramePr>
+              <a:graphicFrameLocks xmlns:a="http://schemas.openxmlformats.org/drawingml/2006/main" noChangeAspect="1"/>
+            </wp:cNvGraphicFramePr>
+            <a:graphic xmlns:a="http://schemas.openxmlformats.org/drawingml/2006/main">
+              <a:graphicData uri="http://schemas.openxmlformats.org/drawingml/2006/picture">
+                <pic:pic xmlns:pic="http://schemas.openxmlformats.org/drawingml/2006/picture">
+                  <pic:nvPicPr>
+                    <pic:cNvPr id="1" name=""/>
+                    <pic:cNvPicPr/>
+                  </pic:nvPicPr>
+                  <pic:blipFill>
+                    <a:blip r:embed="rId55"/>
+                    <a:stretch>
+                      <a:fillRect/>
+                    </a:stretch>
+                  </pic:blipFill>
+                  <pic:spPr>
+                    <a:xfrm>
+                      <a:off x="0" y="0"/>
+                      <a:ext cx="409632" cy="200053"/>
+                    </a:xfrm>
+                    <a:prstGeom prst="rect">
+                      <a:avLst/>
+                    </a:prstGeom>
+                  </pic:spPr>
+                </pic:pic>
+              </a:graphicData>
+            </a:graphic>
+          </wp:inline>
+        </w:drawing>
+      </w:r>
+    </w:p>
+    <w:p>
+      <w:pPr>
+        <w:pStyle w:val="PargrafodaLista"/>
+        <w:numPr>
+          <w:ilvl w:val="1"/>
+          <w:numId w:val="1"/>
+        </w:numPr>
+        <w:spacing w:before="240" w:line="360" w:lineRule="auto"/>
+        <w:jc w:val="both"/>
+        <w:rPr>
+          <w:rFonts w:ascii="Times New Roman" w:hAnsi="Times New Roman" w:cs="Times New Roman"/>
+          <w:sz w:val="24"/>
+          <w:szCs w:val="24"/>
+        </w:rPr>
+      </w:pPr>
+      <w:r>
+        <w:rPr>
+          <w:rFonts w:ascii="Times New Roman" w:hAnsi="Times New Roman" w:cs="Times New Roman"/>
+          <w:sz w:val="24"/>
+          <w:szCs w:val="24"/>
+        </w:rPr>
+        <w:t xml:space="preserve"> </w:t>
+      </w:r>
     </w:p>
     <w:sectPr>
       <w:pgSz w:w="11906" w:h="16838"/>
@@ -13219,6 +16232,46 @@
 
 <file path=word/numbering.xml><?xml version="1.0" encoding="utf-8"?>
 <w:numbering xmlns:wpc="http://schemas.microsoft.com/office/word/2010/wordprocessingCanvas" xmlns:cx="http://schemas.microsoft.com/office/drawing/2014/chartex" xmlns:cx1="http://schemas.microsoft.com/office/drawing/2015/9/8/chartex" xmlns:cx2="http://schemas.microsoft.com/office/drawing/2015/10/21/chartex" xmlns:cx3="http://schemas.microsoft.com/office/drawing/2016/5/9/chartex" xmlns:cx4="http://schemas.microsoft.com/office/drawing/2016/5/10/chartex" xmlns:cx5="http://schemas.microsoft.com/office/drawing/2016/5/11/chartex" xmlns:cx6="http://schemas.microsoft.com/office/drawing/2016/5/12/chartex" xmlns:cx7="http://schemas.microsoft.com/office/drawing/2016/5/13/chartex" xmlns:cx8="http://schemas.microsoft.com/office/drawing/2016/5/14/chartex" xmlns:mc="http://schemas.openxmlformats.org/markup-compatibility/2006" xmlns:aink="http://schemas.microsoft.com/office/drawing/2016/ink" xmlns:am3d="http://schemas.microsoft.com/office/drawing/2017/model3d" xmlns:o="urn:schemas-microsoft-com:office:office" xmlns:r="http://schemas.openxmlformats.org/officeDocument/2006/relationships" xmlns:m="http://schemas.openxmlformats.org/officeDocument/2006/math" xmlns:v="urn:schemas-microsoft-com:vml" xmlns:wp14="http://schemas.microsoft.com/office/word/2010/wordprocessingDrawing" xmlns:wp="http://schemas.openxmlformats.org/drawingml/2006/wordprocessingDrawing" xmlns:w10="urn:schemas-microsoft-com:office:word" xmlns:w="http://schemas.openxmlformats.org/wordprocessingml/2006/main" xmlns:w14="http://schemas.microsoft.com/office/word/2010/wordml" xmlns:w15="http://schemas.microsoft.com/office/word/2012/wordml" xmlns:w16cex="http://schemas.microsoft.com/office/word/2018/wordml/cex" xmlns:w16cid="http://schemas.microsoft.com/office/word/2016/wordml/cid" xmlns:w16="http://schemas.microsoft.com/office/word/2018/wordml" xmlns:w16sdtdh="http://schemas.microsoft.com/office/word/2020/wordml/sdtdatahash" xmlns:w16se="http://schemas.microsoft.com/office/word/2015/wordml/symex" xmlns:wpg="http://schemas.microsoft.com/office/word/2010/wordprocessingGroup" xmlns:wpi="http://schemas.microsoft.com/office/word/2010/wordprocessingInk" xmlns:wne="http://schemas.microsoft.com/office/word/2006/wordml" xmlns:wps="http://schemas.microsoft.com/office/word/2010/wordprocessingShape" mc:Ignorable="w14 w15 w16se w16cid w16 w16cex w16sdtdh wp14">
+  <w:numPicBullet w:numPicBulletId="0">
+    <w:pict>
+      <v:shapetype id="_x0000_t75" coordsize="21600,21600" o:spt="75" o:preferrelative="t" path="m@4@5l@4@11@9@11@9@5xe" filled="f" stroked="f">
+        <v:stroke joinstyle="miter"/>
+        <v:formulas>
+          <v:f eqn="if lineDrawn pixelLineWidth 0"/>
+          <v:f eqn="sum @0 1 0"/>
+          <v:f eqn="sum 0 0 @1"/>
+          <v:f eqn="prod @2 1 2"/>
+          <v:f eqn="prod @3 21600 pixelWidth"/>
+          <v:f eqn="prod @3 21600 pixelHeight"/>
+          <v:f eqn="sum @0 0 1"/>
+          <v:f eqn="prod @6 1 2"/>
+          <v:f eqn="prod @7 21600 pixelWidth"/>
+          <v:f eqn="sum @8 21600 0"/>
+          <v:f eqn="prod @7 21600 pixelHeight"/>
+          <v:f eqn="sum @10 21600 0"/>
+        </v:formulas>
+        <v:path o:extrusionok="f" gradientshapeok="t" o:connecttype="rect"/>
+        <o:lock v:ext="edit" aspectratio="t"/>
+      </v:shapetype>
+      <v:shape id="_x0000_i1236" type="#_x0000_t75" style="width:24pt;height:13.5pt;visibility:visible;mso-wrap-style:square" o:bullet="t">
+        <v:imagedata r:id="rId1" o:title=""/>
+      </v:shape>
+    </w:pict>
+  </w:numPicBullet>
+  <w:numPicBullet w:numPicBulletId="1">
+    <w:pict>
+      <v:shape id="_x0000_i1237" type="#_x0000_t75" style="width:21.75pt;height:13.5pt;visibility:visible;mso-wrap-style:square" o:bullet="t">
+        <v:imagedata r:id="rId2" o:title=""/>
+      </v:shape>
+    </w:pict>
+  </w:numPicBullet>
+  <w:numPicBullet w:numPicBulletId="2">
+    <w:pict>
+      <v:shape id="_x0000_i1238" type="#_x0000_t75" style="width:27pt;height:13.5pt;visibility:visible;mso-wrap-style:square" o:bullet="t">
+        <v:imagedata r:id="rId3" o:title=""/>
+      </v:shape>
+    </w:pict>
+  </w:numPicBullet>
   <w:abstractNum w:abstractNumId="0" w15:restartNumberingAfterBreak="0">
     <w:nsid w:val="6D1F177F"/>
     <w:multiLevelType w:val="multilevel"/>

</xml_diff>

<commit_message>
Iniciando a aula 4
Aula 4 – Medidas Separatrizes
</commit_message>
<xml_diff>
--- a/Data Science/Estatística Com Python/Anotações/Estatística Com Python - Anotações.docx
+++ b/Data Science/Estatística Com Python/Anotações/Estatística Com Python - Anotações.docx
@@ -16276,6 +16276,68 @@
         <w:t>A identificar características importantes de uma distribuição, como a presença de assimetria e sua direção a partir da relação entre as medidas de tendência central.</w:t>
       </w:r>
     </w:p>
+    <w:p>
+      <w:pPr>
+        <w:spacing w:before="240" w:line="360" w:lineRule="auto"/>
+        <w:jc w:val="both"/>
+        <w:rPr>
+          <w:rFonts w:ascii="Times New Roman" w:hAnsi="Times New Roman" w:cs="Times New Roman"/>
+          <w:sz w:val="24"/>
+          <w:szCs w:val="24"/>
+        </w:rPr>
+      </w:pPr>
+    </w:p>
+    <w:p>
+      <w:pPr>
+        <w:pStyle w:val="PargrafodaLista"/>
+        <w:numPr>
+          <w:ilvl w:val="0"/>
+          <w:numId w:val="1"/>
+        </w:numPr>
+        <w:spacing w:before="240" w:line="360" w:lineRule="auto"/>
+        <w:jc w:val="both"/>
+        <w:rPr>
+          <w:rFonts w:ascii="Times New Roman" w:hAnsi="Times New Roman" w:cs="Times New Roman"/>
+          <w:sz w:val="24"/>
+          <w:szCs w:val="24"/>
+        </w:rPr>
+      </w:pPr>
+      <w:r>
+        <w:rPr>
+          <w:rFonts w:ascii="Times New Roman" w:hAnsi="Times New Roman" w:cs="Times New Roman"/>
+          <w:b/>
+          <w:bCs/>
+          <w:sz w:val="24"/>
+          <w:szCs w:val="24"/>
+          <w:u w:val="single"/>
+        </w:rPr>
+        <w:t>Aula 4 – Medidas Separatrizes:</w:t>
+      </w:r>
+    </w:p>
+    <w:p>
+      <w:pPr>
+        <w:pStyle w:val="PargrafodaLista"/>
+        <w:numPr>
+          <w:ilvl w:val="1"/>
+          <w:numId w:val="1"/>
+        </w:numPr>
+        <w:spacing w:before="240" w:line="360" w:lineRule="auto"/>
+        <w:jc w:val="both"/>
+        <w:rPr>
+          <w:rFonts w:ascii="Times New Roman" w:hAnsi="Times New Roman" w:cs="Times New Roman"/>
+          <w:sz w:val="24"/>
+          <w:szCs w:val="24"/>
+        </w:rPr>
+      </w:pPr>
+      <w:r>
+        <w:rPr>
+          <w:rFonts w:ascii="Times New Roman" w:hAnsi="Times New Roman" w:cs="Times New Roman"/>
+          <w:sz w:val="24"/>
+          <w:szCs w:val="24"/>
+        </w:rPr>
+        <w:t xml:space="preserve"> </w:t>
+      </w:r>
+    </w:p>
     <w:sectPr>
       <w:pgSz w:w="11906" w:h="16838"/>
       <w:pgMar w:top="1417" w:right="1701" w:bottom="1417" w:left="1701" w:header="708" w:footer="708" w:gutter="0"/>
@@ -16309,21 +16371,21 @@
         <v:path o:extrusionok="f" gradientshapeok="t" o:connecttype="rect"/>
         <o:lock v:ext="edit" aspectratio="t"/>
       </v:shapetype>
-      <v:shape id="_x0000_i1296" type="#_x0000_t75" style="width:24pt;height:13.5pt;visibility:visible;mso-wrap-style:square" o:bullet="t">
+      <v:shape id="_x0000_i1299" type="#_x0000_t75" style="width:24pt;height:13.5pt;visibility:visible;mso-wrap-style:square" o:bullet="t">
         <v:imagedata r:id="rId1" o:title=""/>
       </v:shape>
     </w:pict>
   </w:numPicBullet>
   <w:numPicBullet w:numPicBulletId="1">
     <w:pict>
-      <v:shape id="_x0000_i1297" type="#_x0000_t75" style="width:21.75pt;height:13.5pt;visibility:visible;mso-wrap-style:square" o:bullet="t">
+      <v:shape id="_x0000_i1300" type="#_x0000_t75" style="width:21.75pt;height:13.5pt;visibility:visible;mso-wrap-style:square" o:bullet="t">
         <v:imagedata r:id="rId2" o:title=""/>
       </v:shape>
     </w:pict>
   </w:numPicBullet>
   <w:numPicBullet w:numPicBulletId="2">
     <w:pict>
-      <v:shape id="_x0000_i1298" type="#_x0000_t75" style="width:27pt;height:13.5pt;visibility:visible;mso-wrap-style:square" o:bullet="t">
+      <v:shape id="_x0000_i1301" type="#_x0000_t75" style="width:27pt;height:13.5pt;visibility:visible;mso-wrap-style:square" o:bullet="t">
         <v:imagedata r:id="rId3" o:title=""/>
       </v:shape>
     </w:pict>

</xml_diff>

<commit_message>
Quartis, decis e percentis
Aprendemos o que são e como fazer utilizando o quantile() e list comprehensions
</commit_message>
<xml_diff>
--- a/Data Science/Estatística Com Python/Anotações/Estatística Com Python - Anotações.docx
+++ b/Data Science/Estatística Com Python/Anotações/Estatística Com Python - Anotações.docx
@@ -783,34 +783,16 @@
           <w:sz w:val="24"/>
           <w:szCs w:val="24"/>
         </w:rPr>
-        <w:t>S.value_</w:t>
-      </w:r>
-      <w:proofErr w:type="gramStart"/>
-      <w:r>
-        <w:rPr>
-          <w:rFonts w:ascii="Times New Roman" w:hAnsi="Times New Roman" w:cs="Times New Roman"/>
-          <w:sz w:val="24"/>
-          <w:szCs w:val="24"/>
-        </w:rPr>
-        <w:t>counts</w:t>
-      </w:r>
-      <w:proofErr w:type="spellEnd"/>
-      <w:r>
-        <w:rPr>
-          <w:rFonts w:ascii="Times New Roman" w:hAnsi="Times New Roman" w:cs="Times New Roman"/>
-          <w:sz w:val="24"/>
-          <w:szCs w:val="24"/>
-        </w:rPr>
-        <w:t>(</w:t>
-      </w:r>
-      <w:proofErr w:type="gramEnd"/>
-      <w:r>
-        <w:rPr>
-          <w:rFonts w:ascii="Times New Roman" w:hAnsi="Times New Roman" w:cs="Times New Roman"/>
-          <w:sz w:val="24"/>
-          <w:szCs w:val="24"/>
-        </w:rPr>
-        <w:t>): conta a quantida</w:t>
+        <w:t>S.value_counts</w:t>
+      </w:r>
+      <w:proofErr w:type="spellEnd"/>
+      <w:r>
+        <w:rPr>
+          <w:rFonts w:ascii="Times New Roman" w:hAnsi="Times New Roman" w:cs="Times New Roman"/>
+          <w:sz w:val="24"/>
+          <w:szCs w:val="24"/>
+        </w:rPr>
+        <w:t>(): conta a quantida</w:t>
       </w:r>
       <w:r>
         <w:rPr>
@@ -826,25 +808,7 @@
           <w:sz w:val="24"/>
           <w:szCs w:val="24"/>
         </w:rPr>
-        <w:t xml:space="preserve">, onde ele </w:t>
-      </w:r>
-      <w:proofErr w:type="gramStart"/>
-      <w:r>
-        <w:rPr>
-          <w:rFonts w:ascii="Times New Roman" w:hAnsi="Times New Roman" w:cs="Times New Roman"/>
-          <w:sz w:val="24"/>
-          <w:szCs w:val="24"/>
-        </w:rPr>
-        <w:t>soma elas</w:t>
-      </w:r>
-      <w:proofErr w:type="gramEnd"/>
-      <w:r>
-        <w:rPr>
-          <w:rFonts w:ascii="Times New Roman" w:hAnsi="Times New Roman" w:cs="Times New Roman"/>
-          <w:sz w:val="24"/>
-          <w:szCs w:val="24"/>
-        </w:rPr>
-        <w:t xml:space="preserve"> e divide cada um pela soma</w:t>
+        <w:t>, onde ele soma elas e divide cada um pela soma</w:t>
       </w:r>
       <w:r>
         <w:rPr>
@@ -1139,20 +1103,8 @@
           <w:szCs w:val="21"/>
           <w:lang w:eastAsia="pt-BR"/>
         </w:rPr>
-        <w:t>dist_freq_qualitativas = </w:t>
-      </w:r>
-      <w:proofErr w:type="gramStart"/>
-      <w:r>
-        <w:rPr>
-          <w:rFonts w:ascii="Courier New" w:eastAsia="Times New Roman" w:hAnsi="Courier New" w:cs="Courier New"/>
-          <w:color w:val="D4D4D4"/>
-          <w:sz w:val="21"/>
-          <w:szCs w:val="21"/>
-          <w:lang w:eastAsia="pt-BR"/>
-        </w:rPr>
-        <w:t>pd.DataFrame</w:t>
-      </w:r>
-      <w:proofErr w:type="gramEnd"/>
+        <w:t>dist_freq_qualitativas = pd.DataFrame</w:t>
+      </w:r>
       <w:r>
         <w:rPr>
           <w:rFonts w:ascii="Courier New" w:eastAsia="Times New Roman" w:hAnsi="Courier New" w:cs="Courier New"/>
@@ -1324,23 +1276,13 @@
         </w:rPr>
       </w:pPr>
       <w:proofErr w:type="spellStart"/>
-      <w:proofErr w:type="gramStart"/>
-      <w:r>
-        <w:rPr>
-          <w:rFonts w:ascii="Times New Roman" w:hAnsi="Times New Roman" w:cs="Times New Roman"/>
-          <w:sz w:val="24"/>
-          <w:szCs w:val="24"/>
-        </w:rPr>
-        <w:t>Df.rename</w:t>
-      </w:r>
-      <w:proofErr w:type="gramEnd"/>
-      <w:r>
-        <w:rPr>
-          <w:rFonts w:ascii="Times New Roman" w:hAnsi="Times New Roman" w:cs="Times New Roman"/>
-          <w:sz w:val="24"/>
-          <w:szCs w:val="24"/>
-        </w:rPr>
-        <w:t>_axis</w:t>
+      <w:r>
+        <w:rPr>
+          <w:rFonts w:ascii="Times New Roman" w:hAnsi="Times New Roman" w:cs="Times New Roman"/>
+          <w:sz w:val="24"/>
+          <w:szCs w:val="24"/>
+        </w:rPr>
+        <w:t>Df.rename_axis</w:t>
       </w:r>
       <w:proofErr w:type="spellEnd"/>
       <w:r>
@@ -1486,20 +1428,8 @@
           <w:szCs w:val="21"/>
           <w:lang w:val="en-US" w:eastAsia="pt-BR"/>
         </w:rPr>
-        <w:t>dist_freq_</w:t>
-      </w:r>
-      <w:proofErr w:type="gramStart"/>
-      <w:r>
-        <w:rPr>
-          <w:rFonts w:ascii="Courier New" w:eastAsia="Times New Roman" w:hAnsi="Courier New" w:cs="Courier New"/>
-          <w:color w:val="D4D4D4"/>
-          <w:sz w:val="21"/>
-          <w:szCs w:val="21"/>
-          <w:lang w:val="en-US" w:eastAsia="pt-BR"/>
-        </w:rPr>
-        <w:t>qualitativas.rename</w:t>
-      </w:r>
-      <w:proofErr w:type="gramEnd"/>
+        <w:t>dist_freq_qualitativas.rename</w:t>
+      </w:r>
       <w:r>
         <w:rPr>
           <w:rFonts w:ascii="Courier New" w:eastAsia="Times New Roman" w:hAnsi="Courier New" w:cs="Courier New"/>
@@ -1691,29 +1621,7 @@
           <w:szCs w:val="21"/>
           <w:lang w:val="en-US" w:eastAsia="pt-BR"/>
         </w:rPr>
-        <w:t>dist_freq_</w:t>
-      </w:r>
-      <w:proofErr w:type="gramStart"/>
-      <w:r>
-        <w:rPr>
-          <w:rFonts w:ascii="Courier New" w:eastAsia="Times New Roman" w:hAnsi="Courier New" w:cs="Courier New"/>
-          <w:color w:val="D4D4D4"/>
-          <w:sz w:val="21"/>
-          <w:szCs w:val="21"/>
-          <w:lang w:val="en-US" w:eastAsia="pt-BR"/>
-        </w:rPr>
-        <w:t>qualitativas.rename</w:t>
-      </w:r>
-      <w:proofErr w:type="gramEnd"/>
-      <w:r>
-        <w:rPr>
-          <w:rFonts w:ascii="Courier New" w:eastAsia="Times New Roman" w:hAnsi="Courier New" w:cs="Courier New"/>
-          <w:color w:val="D4D4D4"/>
-          <w:sz w:val="21"/>
-          <w:szCs w:val="21"/>
-          <w:lang w:val="en-US" w:eastAsia="pt-BR"/>
-        </w:rPr>
-        <w:t>_axis</w:t>
+        <w:t>dist_freq_qualitativas.rename_axis</w:t>
       </w:r>
       <w:r>
         <w:rPr>
@@ -1911,7 +1819,6 @@
         <w:t xml:space="preserve"> </w:t>
       </w:r>
       <w:proofErr w:type="spellStart"/>
-      <w:proofErr w:type="gramStart"/>
       <w:r>
         <w:rPr>
           <w:rFonts w:ascii="Times New Roman" w:hAnsi="Times New Roman" w:cs="Times New Roman"/>
@@ -1921,7 +1828,6 @@
         <w:t>Pd.crosstab</w:t>
       </w:r>
       <w:proofErr w:type="spellEnd"/>
-      <w:proofErr w:type="gramEnd"/>
       <w:r>
         <w:rPr>
           <w:rFonts w:ascii="Times New Roman" w:hAnsi="Times New Roman" w:cs="Times New Roman"/>
@@ -2659,7 +2565,6 @@
         <w:t> = </w:t>
       </w:r>
       <w:proofErr w:type="spellStart"/>
-      <w:proofErr w:type="gramStart"/>
       <w:r>
         <w:rPr>
           <w:rFonts w:ascii="Courier New" w:eastAsia="Times New Roman" w:hAnsi="Courier New" w:cs="Courier New"/>
@@ -2671,7 +2576,6 @@
         <w:t>pd.crosstab</w:t>
       </w:r>
       <w:proofErr w:type="spellEnd"/>
-      <w:proofErr w:type="gramEnd"/>
       <w:r>
         <w:rPr>
           <w:rFonts w:ascii="Courier New" w:eastAsia="Times New Roman" w:hAnsi="Courier New" w:cs="Courier New"/>
@@ -2750,7 +2654,6 @@
         </w:rPr>
       </w:pPr>
       <w:proofErr w:type="spellStart"/>
-      <w:proofErr w:type="gramStart"/>
       <w:r>
         <w:rPr>
           <w:rFonts w:ascii="Courier New" w:eastAsia="Times New Roman" w:hAnsi="Courier New" w:cs="Courier New"/>
@@ -2762,7 +2665,6 @@
         <w:t>frequencia.rename</w:t>
       </w:r>
       <w:proofErr w:type="spellEnd"/>
-      <w:proofErr w:type="gramEnd"/>
       <w:r>
         <w:rPr>
           <w:rFonts w:ascii="Courier New" w:eastAsia="Times New Roman" w:hAnsi="Courier New" w:cs="Courier New"/>
@@ -2999,34 +2901,16 @@
           <w:sz w:val="24"/>
           <w:szCs w:val="24"/>
         </w:rPr>
-        <w:t>value_</w:t>
-      </w:r>
-      <w:proofErr w:type="gramStart"/>
-      <w:r>
-        <w:rPr>
-          <w:rFonts w:ascii="Times New Roman" w:hAnsi="Times New Roman" w:cs="Times New Roman"/>
-          <w:sz w:val="24"/>
-          <w:szCs w:val="24"/>
-        </w:rPr>
-        <w:t>counts</w:t>
-      </w:r>
-      <w:proofErr w:type="spellEnd"/>
-      <w:r>
-        <w:rPr>
-          <w:rFonts w:ascii="Times New Roman" w:hAnsi="Times New Roman" w:cs="Times New Roman"/>
-          <w:sz w:val="24"/>
-          <w:szCs w:val="24"/>
-        </w:rPr>
-        <w:t>(</w:t>
-      </w:r>
-      <w:proofErr w:type="gramEnd"/>
-      <w:r>
-        <w:rPr>
-          <w:rFonts w:ascii="Times New Roman" w:hAnsi="Times New Roman" w:cs="Times New Roman"/>
-          <w:sz w:val="24"/>
-          <w:szCs w:val="24"/>
-        </w:rPr>
-        <w:t>) e já receber o valor das porcentagens:</w:t>
+        <w:t>value_counts</w:t>
+      </w:r>
+      <w:proofErr w:type="spellEnd"/>
+      <w:r>
+        <w:rPr>
+          <w:rFonts w:ascii="Times New Roman" w:hAnsi="Times New Roman" w:cs="Times New Roman"/>
+          <w:sz w:val="24"/>
+          <w:szCs w:val="24"/>
+        </w:rPr>
+        <w:t>() e já receber o valor das porcentagens:</w:t>
       </w:r>
     </w:p>
     <w:p>
@@ -3049,20 +2933,8 @@
           <w:szCs w:val="21"/>
           <w:lang w:eastAsia="pt-BR"/>
         </w:rPr>
-        <w:t>frequencia = </w:t>
-      </w:r>
-      <w:proofErr w:type="gramStart"/>
-      <w:r>
-        <w:rPr>
-          <w:rFonts w:ascii="Courier New" w:eastAsia="Times New Roman" w:hAnsi="Courier New" w:cs="Courier New"/>
-          <w:color w:val="D4D4D4"/>
-          <w:sz w:val="21"/>
-          <w:szCs w:val="21"/>
-          <w:lang w:eastAsia="pt-BR"/>
-        </w:rPr>
-        <w:t>pd.crosstab</w:t>
-      </w:r>
-      <w:proofErr w:type="gramEnd"/>
+        <w:t>frequencia = pd.crosstab</w:t>
+      </w:r>
       <w:r>
         <w:rPr>
           <w:rFonts w:ascii="Courier New" w:eastAsia="Times New Roman" w:hAnsi="Courier New" w:cs="Courier New"/>
@@ -3391,20 +3263,8 @@
           <w:szCs w:val="21"/>
           <w:lang w:eastAsia="pt-BR"/>
         </w:rPr>
-        <w:t>frequencia = </w:t>
-      </w:r>
-      <w:proofErr w:type="gramStart"/>
-      <w:r>
-        <w:rPr>
-          <w:rFonts w:ascii="Courier New" w:eastAsia="Times New Roman" w:hAnsi="Courier New" w:cs="Courier New"/>
-          <w:color w:val="D4D4D4"/>
-          <w:sz w:val="21"/>
-          <w:szCs w:val="21"/>
-          <w:lang w:eastAsia="pt-BR"/>
-        </w:rPr>
-        <w:t>pd.crosstab</w:t>
-      </w:r>
-      <w:proofErr w:type="gramEnd"/>
+        <w:t>frequencia = pd.crosstab</w:t>
+      </w:r>
       <w:r>
         <w:rPr>
           <w:rFonts w:ascii="Courier New" w:eastAsia="Times New Roman" w:hAnsi="Courier New" w:cs="Courier New"/>
@@ -3609,7 +3469,6 @@
         <w:t xml:space="preserve"> </w:t>
       </w:r>
       <w:proofErr w:type="spellStart"/>
-      <w:proofErr w:type="gramStart"/>
       <w:r>
         <w:rPr>
           <w:rFonts w:ascii="Times New Roman" w:hAnsi="Times New Roman" w:cs="Times New Roman"/>
@@ -3625,16 +3484,7 @@
           <w:sz w:val="24"/>
           <w:szCs w:val="24"/>
         </w:rPr>
-        <w:t>(</w:t>
-      </w:r>
-      <w:proofErr w:type="gramEnd"/>
-      <w:r>
-        <w:rPr>
-          <w:rFonts w:ascii="Times New Roman" w:hAnsi="Times New Roman" w:cs="Times New Roman"/>
-          <w:sz w:val="24"/>
-          <w:szCs w:val="24"/>
-        </w:rPr>
-        <w:t xml:space="preserve">variável, </w:t>
+        <w:t xml:space="preserve">(variável, </w:t>
       </w:r>
       <w:proofErr w:type="spellStart"/>
       <w:r>
@@ -4181,7 +4031,6 @@
           <w:lang w:val="en-US" w:eastAsia="pt-BR"/>
         </w:rPr>
       </w:pPr>
-      <w:proofErr w:type="gramStart"/>
       <w:r>
         <w:rPr>
           <w:rFonts w:ascii="Courier New" w:eastAsia="Times New Roman" w:hAnsi="Courier New" w:cs="Courier New"/>
@@ -4202,7 +4051,6 @@
         </w:rPr>
         <w:t>(</w:t>
       </w:r>
-      <w:proofErr w:type="gramEnd"/>
       <w:r>
         <w:rPr>
           <w:rFonts w:ascii="Courier New" w:eastAsia="Times New Roman" w:hAnsi="Courier New" w:cs="Courier New"/>
@@ -4406,34 +4254,16 @@
           <w:sz w:val="24"/>
           <w:szCs w:val="24"/>
         </w:rPr>
-        <w:t>pd.value_</w:t>
-      </w:r>
-      <w:proofErr w:type="gramStart"/>
-      <w:r>
-        <w:rPr>
-          <w:rFonts w:ascii="Times New Roman" w:hAnsi="Times New Roman" w:cs="Times New Roman"/>
-          <w:sz w:val="24"/>
-          <w:szCs w:val="24"/>
-        </w:rPr>
-        <w:t>counts</w:t>
-      </w:r>
-      <w:proofErr w:type="spellEnd"/>
-      <w:r>
-        <w:rPr>
-          <w:rFonts w:ascii="Times New Roman" w:hAnsi="Times New Roman" w:cs="Times New Roman"/>
-          <w:sz w:val="24"/>
-          <w:szCs w:val="24"/>
-        </w:rPr>
-        <w:t>(</w:t>
-      </w:r>
-      <w:proofErr w:type="gramEnd"/>
-      <w:r>
-        <w:rPr>
-          <w:rFonts w:ascii="Times New Roman" w:hAnsi="Times New Roman" w:cs="Times New Roman"/>
-          <w:sz w:val="24"/>
-          <w:szCs w:val="24"/>
-        </w:rPr>
-        <w:t>), sabendo quantas pessoas estão em cada classificação:</w:t>
+        <w:t>pd.value_counts</w:t>
+      </w:r>
+      <w:proofErr w:type="spellEnd"/>
+      <w:r>
+        <w:rPr>
+          <w:rFonts w:ascii="Times New Roman" w:hAnsi="Times New Roman" w:cs="Times New Roman"/>
+          <w:sz w:val="24"/>
+          <w:szCs w:val="24"/>
+        </w:rPr>
+        <w:t>(), sabendo quantas pessoas estão em cada classificação:</w:t>
       </w:r>
     </w:p>
     <w:p>
@@ -4479,18 +4309,7 @@
           <w:szCs w:val="21"/>
           <w:lang w:val="en-US" w:eastAsia="pt-BR"/>
         </w:rPr>
-        <w:t>pd.value_</w:t>
-      </w:r>
-      <w:proofErr w:type="gramStart"/>
-      <w:r>
-        <w:rPr>
-          <w:rFonts w:ascii="Courier New" w:eastAsia="Times New Roman" w:hAnsi="Courier New" w:cs="Courier New"/>
-          <w:color w:val="D4D4D4"/>
-          <w:sz w:val="21"/>
-          <w:szCs w:val="21"/>
-          <w:lang w:val="en-US" w:eastAsia="pt-BR"/>
-        </w:rPr>
-        <w:t>counts</w:t>
+        <w:t>pd.value_counts</w:t>
       </w:r>
       <w:proofErr w:type="spellEnd"/>
       <w:r>
@@ -4504,7 +4323,6 @@
         <w:t>(</w:t>
       </w:r>
       <w:proofErr w:type="spellStart"/>
-      <w:proofErr w:type="gramEnd"/>
       <w:r>
         <w:rPr>
           <w:rFonts w:ascii="Courier New" w:eastAsia="Times New Roman" w:hAnsi="Courier New" w:cs="Courier New"/>
@@ -4834,18 +4652,7 @@
           <w:szCs w:val="21"/>
           <w:lang w:val="en-US" w:eastAsia="pt-BR"/>
         </w:rPr>
-        <w:t>pd.value_</w:t>
-      </w:r>
-      <w:proofErr w:type="gramStart"/>
-      <w:r>
-        <w:rPr>
-          <w:rFonts w:ascii="Courier New" w:eastAsia="Times New Roman" w:hAnsi="Courier New" w:cs="Courier New"/>
-          <w:color w:val="D4D4D4"/>
-          <w:sz w:val="21"/>
-          <w:szCs w:val="21"/>
-          <w:lang w:val="en-US" w:eastAsia="pt-BR"/>
-        </w:rPr>
-        <w:t>counts</w:t>
+        <w:t>pd.value_counts</w:t>
       </w:r>
       <w:proofErr w:type="spellEnd"/>
       <w:r>
@@ -4859,7 +4666,6 @@
         <w:t>(</w:t>
       </w:r>
       <w:proofErr w:type="spellStart"/>
-      <w:proofErr w:type="gramEnd"/>
       <w:r>
         <w:rPr>
           <w:rFonts w:ascii="Courier New" w:eastAsia="Times New Roman" w:hAnsi="Courier New" w:cs="Courier New"/>
@@ -5185,7 +4991,6 @@
         <w:t xml:space="preserve">Criamos a tabela de frequência e porcentagem com </w:t>
       </w:r>
       <w:proofErr w:type="spellStart"/>
-      <w:proofErr w:type="gramStart"/>
       <w:r>
         <w:rPr>
           <w:rFonts w:ascii="Times New Roman" w:hAnsi="Times New Roman" w:cs="Times New Roman"/>
@@ -5195,7 +5000,6 @@
         <w:t>pd.DataFrame</w:t>
       </w:r>
       <w:proofErr w:type="spellEnd"/>
-      <w:proofErr w:type="gramEnd"/>
       <w:r>
         <w:rPr>
           <w:rFonts w:ascii="Times New Roman" w:hAnsi="Times New Roman" w:cs="Times New Roman"/>
@@ -5225,20 +5029,8 @@
           <w:szCs w:val="21"/>
           <w:lang w:eastAsia="pt-BR"/>
         </w:rPr>
-        <w:t>dist_freq_quantitativas_personalizadas = </w:t>
-      </w:r>
-      <w:proofErr w:type="gramStart"/>
-      <w:r>
-        <w:rPr>
-          <w:rFonts w:ascii="Courier New" w:eastAsia="Times New Roman" w:hAnsi="Courier New" w:cs="Courier New"/>
-          <w:color w:val="D4D4D4"/>
-          <w:sz w:val="21"/>
-          <w:szCs w:val="21"/>
-          <w:lang w:eastAsia="pt-BR"/>
-        </w:rPr>
-        <w:t>pd.DataFrame</w:t>
-      </w:r>
-      <w:proofErr w:type="gramEnd"/>
+        <w:t>dist_freq_quantitativas_personalizadas = pd.DataFrame</w:t>
+      </w:r>
       <w:r>
         <w:rPr>
           <w:rFonts w:ascii="Courier New" w:eastAsia="Times New Roman" w:hAnsi="Courier New" w:cs="Courier New"/>
@@ -5512,29 +5304,7 @@
           <w:szCs w:val="21"/>
           <w:lang w:eastAsia="pt-BR"/>
         </w:rPr>
-        <w:t>dist_freq_quantitativas_</w:t>
-      </w:r>
-      <w:proofErr w:type="gramStart"/>
-      <w:r>
-        <w:rPr>
-          <w:rFonts w:ascii="Courier New" w:eastAsia="Times New Roman" w:hAnsi="Courier New" w:cs="Courier New"/>
-          <w:color w:val="D4D4D4"/>
-          <w:sz w:val="21"/>
-          <w:szCs w:val="21"/>
-          <w:lang w:eastAsia="pt-BR"/>
-        </w:rPr>
-        <w:t>personalizadas.sort</w:t>
-      </w:r>
-      <w:proofErr w:type="gramEnd"/>
-      <w:r>
-        <w:rPr>
-          <w:rFonts w:ascii="Courier New" w:eastAsia="Times New Roman" w:hAnsi="Courier New" w:cs="Courier New"/>
-          <w:color w:val="D4D4D4"/>
-          <w:sz w:val="21"/>
-          <w:szCs w:val="21"/>
-          <w:lang w:eastAsia="pt-BR"/>
-        </w:rPr>
-        <w:t>_index</w:t>
+        <w:t>dist_freq_quantitativas_personalizadas.sort_index</w:t>
       </w:r>
       <w:r>
         <w:rPr>
@@ -5817,7 +5587,6 @@
         <w:t xml:space="preserve">. Basta atribuir o </w:t>
       </w:r>
       <w:proofErr w:type="spellStart"/>
-      <w:proofErr w:type="gramStart"/>
       <w:r>
         <w:rPr>
           <w:rFonts w:ascii="Times New Roman" w:hAnsi="Times New Roman" w:cs="Times New Roman"/>
@@ -5827,7 +5596,6 @@
         <w:t>df.shape</w:t>
       </w:r>
       <w:proofErr w:type="spellEnd"/>
-      <w:proofErr w:type="gramEnd"/>
       <w:r>
         <w:rPr>
           <w:rFonts w:ascii="Times New Roman" w:hAnsi="Times New Roman" w:cs="Times New Roman"/>
@@ -5884,7 +5652,6 @@
         <w:t>n = </w:t>
       </w:r>
       <w:proofErr w:type="spellStart"/>
-      <w:proofErr w:type="gramStart"/>
       <w:r>
         <w:rPr>
           <w:rFonts w:ascii="Courier New" w:eastAsia="Times New Roman" w:hAnsi="Courier New" w:cs="Courier New"/>
@@ -5896,7 +5663,6 @@
         <w:t>dados.shape</w:t>
       </w:r>
       <w:proofErr w:type="spellEnd"/>
-      <w:proofErr w:type="gramEnd"/>
       <w:r>
         <w:rPr>
           <w:rFonts w:ascii="Courier New" w:eastAsia="Times New Roman" w:hAnsi="Courier New" w:cs="Courier New"/>
@@ -6106,7 +5872,6 @@
         <w:t>(</w:t>
       </w:r>
       <w:proofErr w:type="spellStart"/>
-      <w:proofErr w:type="gramStart"/>
       <w:r>
         <w:rPr>
           <w:rFonts w:ascii="Courier New" w:eastAsia="Times New Roman" w:hAnsi="Courier New" w:cs="Courier New"/>
@@ -6128,7 +5893,6 @@
         <w:t>round</w:t>
       </w:r>
       <w:proofErr w:type="spellEnd"/>
-      <w:proofErr w:type="gramEnd"/>
       <w:r>
         <w:rPr>
           <w:rFonts w:ascii="Courier New" w:eastAsia="Times New Roman" w:hAnsi="Courier New" w:cs="Courier New"/>
@@ -6264,18 +6028,7 @@
           <w:szCs w:val="21"/>
           <w:lang w:val="en-US" w:eastAsia="pt-BR"/>
         </w:rPr>
-        <w:t>frequencia = pd.value_</w:t>
-      </w:r>
-      <w:proofErr w:type="gramStart"/>
-      <w:r>
-        <w:rPr>
-          <w:rFonts w:ascii="Courier New" w:eastAsia="Times New Roman" w:hAnsi="Courier New" w:cs="Courier New"/>
-          <w:color w:val="D4D4D4"/>
-          <w:sz w:val="21"/>
-          <w:szCs w:val="21"/>
-          <w:lang w:val="en-US" w:eastAsia="pt-BR"/>
-        </w:rPr>
-        <w:t>counts</w:t>
+        <w:t>frequencia = pd.value_counts</w:t>
       </w:r>
       <w:r>
         <w:rPr>
@@ -6287,7 +6040,6 @@
         </w:rPr>
         <w:t>(</w:t>
       </w:r>
-      <w:proofErr w:type="gramEnd"/>
       <w:r>
         <w:rPr>
           <w:rFonts w:ascii="Courier New" w:eastAsia="Times New Roman" w:hAnsi="Courier New" w:cs="Courier New"/>
@@ -6531,18 +6283,7 @@
           <w:szCs w:val="21"/>
           <w:lang w:val="en-US" w:eastAsia="pt-BR"/>
         </w:rPr>
-        <w:t>percentual = pd.value_</w:t>
-      </w:r>
-      <w:proofErr w:type="gramStart"/>
-      <w:r>
-        <w:rPr>
-          <w:rFonts w:ascii="Courier New" w:eastAsia="Times New Roman" w:hAnsi="Courier New" w:cs="Courier New"/>
-          <w:color w:val="D4D4D4"/>
-          <w:sz w:val="21"/>
-          <w:szCs w:val="21"/>
-          <w:lang w:val="en-US" w:eastAsia="pt-BR"/>
-        </w:rPr>
-        <w:t>counts</w:t>
+        <w:t>percentual = pd.value_counts</w:t>
       </w:r>
       <w:r>
         <w:rPr>
@@ -6554,7 +6295,6 @@
         </w:rPr>
         <w:t>(</w:t>
       </w:r>
-      <w:proofErr w:type="gramEnd"/>
       <w:r>
         <w:rPr>
           <w:rFonts w:ascii="Courier New" w:eastAsia="Times New Roman" w:hAnsi="Courier New" w:cs="Courier New"/>
@@ -6823,20 +6563,8 @@
           <w:szCs w:val="21"/>
           <w:lang w:eastAsia="pt-BR"/>
         </w:rPr>
-        <w:t>dist_freq_quantitativas_amplitude_fixa = </w:t>
-      </w:r>
-      <w:proofErr w:type="gramStart"/>
-      <w:r>
-        <w:rPr>
-          <w:rFonts w:ascii="Courier New" w:eastAsia="Times New Roman" w:hAnsi="Courier New" w:cs="Courier New"/>
-          <w:color w:val="D4D4D4"/>
-          <w:sz w:val="21"/>
-          <w:szCs w:val="21"/>
-          <w:lang w:eastAsia="pt-BR"/>
-        </w:rPr>
-        <w:t>pd.DataFrame</w:t>
-      </w:r>
-      <w:proofErr w:type="gramEnd"/>
+        <w:t>dist_freq_quantitativas_amplitude_fixa = pd.DataFrame</w:t>
+      </w:r>
       <w:r>
         <w:rPr>
           <w:rFonts w:ascii="Courier New" w:eastAsia="Times New Roman" w:hAnsi="Courier New" w:cs="Courier New"/>
@@ -7258,34 +6986,16 @@
           <w:sz w:val="24"/>
           <w:szCs w:val="24"/>
         </w:rPr>
-        <w:t>ax.set_size_</w:t>
-      </w:r>
-      <w:proofErr w:type="gramStart"/>
-      <w:r>
-        <w:rPr>
-          <w:rFonts w:ascii="Times New Roman" w:hAnsi="Times New Roman" w:cs="Times New Roman"/>
-          <w:sz w:val="24"/>
-          <w:szCs w:val="24"/>
-        </w:rPr>
-        <w:t>inches</w:t>
-      </w:r>
-      <w:proofErr w:type="spellEnd"/>
-      <w:r>
-        <w:rPr>
-          <w:rFonts w:ascii="Times New Roman" w:hAnsi="Times New Roman" w:cs="Times New Roman"/>
-          <w:sz w:val="24"/>
-          <w:szCs w:val="24"/>
-        </w:rPr>
-        <w:t>(</w:t>
-      </w:r>
-      <w:proofErr w:type="gramEnd"/>
-      <w:r>
-        <w:rPr>
-          <w:rFonts w:ascii="Times New Roman" w:hAnsi="Times New Roman" w:cs="Times New Roman"/>
-          <w:sz w:val="24"/>
-          <w:szCs w:val="24"/>
-        </w:rPr>
-        <w:t>x, y)</w:t>
+        <w:t>ax.set_size_inches</w:t>
+      </w:r>
+      <w:proofErr w:type="spellEnd"/>
+      <w:r>
+        <w:rPr>
+          <w:rFonts w:ascii="Times New Roman" w:hAnsi="Times New Roman" w:cs="Times New Roman"/>
+          <w:sz w:val="24"/>
+          <w:szCs w:val="24"/>
+        </w:rPr>
+        <w:t>(x, y)</w:t>
       </w:r>
       <w:r>
         <w:rPr>
@@ -7326,34 +7036,16 @@
           <w:sz w:val="24"/>
           <w:szCs w:val="24"/>
         </w:rPr>
-        <w:t>ax.set_</w:t>
-      </w:r>
-      <w:proofErr w:type="gramStart"/>
-      <w:r>
-        <w:rPr>
-          <w:rFonts w:ascii="Times New Roman" w:hAnsi="Times New Roman" w:cs="Times New Roman"/>
-          <w:sz w:val="24"/>
-          <w:szCs w:val="24"/>
-        </w:rPr>
-        <w:t>titles</w:t>
-      </w:r>
-      <w:proofErr w:type="spellEnd"/>
-      <w:r>
-        <w:rPr>
-          <w:rFonts w:ascii="Times New Roman" w:hAnsi="Times New Roman" w:cs="Times New Roman"/>
-          <w:sz w:val="24"/>
-          <w:szCs w:val="24"/>
-        </w:rPr>
-        <w:t>(</w:t>
-      </w:r>
-      <w:proofErr w:type="gramEnd"/>
-      <w:r>
-        <w:rPr>
-          <w:rFonts w:ascii="Times New Roman" w:hAnsi="Times New Roman" w:cs="Times New Roman"/>
-          <w:sz w:val="24"/>
-          <w:szCs w:val="24"/>
-        </w:rPr>
-        <w:t xml:space="preserve">‘titulo’, </w:t>
+        <w:t>ax.set_titles</w:t>
+      </w:r>
+      <w:proofErr w:type="spellEnd"/>
+      <w:r>
+        <w:rPr>
+          <w:rFonts w:ascii="Times New Roman" w:hAnsi="Times New Roman" w:cs="Times New Roman"/>
+          <w:sz w:val="24"/>
+          <w:szCs w:val="24"/>
+        </w:rPr>
+        <w:t xml:space="preserve">(‘titulo’, </w:t>
       </w:r>
       <w:proofErr w:type="spellStart"/>
       <w:r>
@@ -7422,34 +7114,16 @@
           <w:sz w:val="24"/>
           <w:szCs w:val="24"/>
         </w:rPr>
-        <w:t>ax.set_</w:t>
-      </w:r>
-      <w:proofErr w:type="gramStart"/>
-      <w:r>
-        <w:rPr>
-          <w:rFonts w:ascii="Times New Roman" w:hAnsi="Times New Roman" w:cs="Times New Roman"/>
-          <w:sz w:val="24"/>
-          <w:szCs w:val="24"/>
-        </w:rPr>
-        <w:t>xlabels</w:t>
-      </w:r>
-      <w:proofErr w:type="spellEnd"/>
-      <w:r>
-        <w:rPr>
-          <w:rFonts w:ascii="Times New Roman" w:hAnsi="Times New Roman" w:cs="Times New Roman"/>
-          <w:sz w:val="24"/>
-          <w:szCs w:val="24"/>
-        </w:rPr>
-        <w:t>(</w:t>
-      </w:r>
-      <w:proofErr w:type="gramEnd"/>
-      <w:r>
-        <w:rPr>
-          <w:rFonts w:ascii="Times New Roman" w:hAnsi="Times New Roman" w:cs="Times New Roman"/>
-          <w:sz w:val="24"/>
-          <w:szCs w:val="24"/>
-        </w:rPr>
-        <w:t>‘</w:t>
+        <w:t>ax.set_xlabels</w:t>
+      </w:r>
+      <w:proofErr w:type="spellEnd"/>
+      <w:r>
+        <w:rPr>
+          <w:rFonts w:ascii="Times New Roman" w:hAnsi="Times New Roman" w:cs="Times New Roman"/>
+          <w:sz w:val="24"/>
+          <w:szCs w:val="24"/>
+        </w:rPr>
+        <w:t>(‘</w:t>
       </w:r>
       <w:proofErr w:type="spellStart"/>
       <w:r>
@@ -7601,7 +7275,6 @@
         <w:t> = </w:t>
       </w:r>
       <w:proofErr w:type="spellStart"/>
-      <w:proofErr w:type="gramStart"/>
       <w:r>
         <w:rPr>
           <w:rFonts w:ascii="Courier New" w:eastAsia="Times New Roman" w:hAnsi="Courier New" w:cs="Courier New"/>
@@ -7613,7 +7286,6 @@
         <w:t>sns.displot</w:t>
       </w:r>
       <w:proofErr w:type="spellEnd"/>
-      <w:proofErr w:type="gramEnd"/>
       <w:r>
         <w:rPr>
           <w:rFonts w:ascii="Courier New" w:eastAsia="Times New Roman" w:hAnsi="Courier New" w:cs="Courier New"/>
@@ -7733,18 +7405,7 @@
           <w:szCs w:val="21"/>
           <w:lang w:val="en-US" w:eastAsia="pt-BR"/>
         </w:rPr>
-        <w:t>ax.figure.set_size_</w:t>
-      </w:r>
-      <w:proofErr w:type="gramStart"/>
-      <w:r>
-        <w:rPr>
-          <w:rFonts w:ascii="Courier New" w:eastAsia="Times New Roman" w:hAnsi="Courier New" w:cs="Courier New"/>
-          <w:color w:val="D4D4D4"/>
-          <w:sz w:val="21"/>
-          <w:szCs w:val="21"/>
-          <w:lang w:val="en-US" w:eastAsia="pt-BR"/>
-        </w:rPr>
-        <w:t>inches</w:t>
+        <w:t>ax.figure.set_size_inches</w:t>
       </w:r>
       <w:proofErr w:type="spellEnd"/>
       <w:r>
@@ -7757,7 +7418,6 @@
         </w:rPr>
         <w:t>(</w:t>
       </w:r>
-      <w:proofErr w:type="gramEnd"/>
       <w:r>
         <w:rPr>
           <w:rFonts w:ascii="Courier New" w:eastAsia="Times New Roman" w:hAnsi="Courier New" w:cs="Courier New"/>
@@ -7820,18 +7480,7 @@
           <w:lang w:eastAsia="pt-BR"/>
         </w:rPr>
         <w:lastRenderedPageBreak/>
-        <w:t>ax.set_</w:t>
-      </w:r>
-      <w:proofErr w:type="gramStart"/>
-      <w:r>
-        <w:rPr>
-          <w:rFonts w:ascii="Courier New" w:eastAsia="Times New Roman" w:hAnsi="Courier New" w:cs="Courier New"/>
-          <w:color w:val="D4D4D4"/>
-          <w:sz w:val="21"/>
-          <w:szCs w:val="21"/>
-          <w:lang w:eastAsia="pt-BR"/>
-        </w:rPr>
-        <w:t>titles</w:t>
+        <w:t>ax.set_titles</w:t>
       </w:r>
       <w:r>
         <w:rPr>
@@ -7843,7 +7492,6 @@
         </w:rPr>
         <w:t>(</w:t>
       </w:r>
-      <w:proofErr w:type="gramEnd"/>
       <w:r>
         <w:rPr>
           <w:rFonts w:ascii="Courier New" w:eastAsia="Times New Roman" w:hAnsi="Courier New" w:cs="Courier New"/>
@@ -7916,18 +7564,7 @@
           <w:szCs w:val="21"/>
           <w:lang w:eastAsia="pt-BR"/>
         </w:rPr>
-        <w:t>ax.set_</w:t>
-      </w:r>
-      <w:proofErr w:type="gramStart"/>
-      <w:r>
-        <w:rPr>
-          <w:rFonts w:ascii="Courier New" w:eastAsia="Times New Roman" w:hAnsi="Courier New" w:cs="Courier New"/>
-          <w:color w:val="D4D4D4"/>
-          <w:sz w:val="21"/>
-          <w:szCs w:val="21"/>
-          <w:lang w:eastAsia="pt-BR"/>
-        </w:rPr>
-        <w:t>xlabels</w:t>
+        <w:t>ax.set_xlabels</w:t>
       </w:r>
       <w:proofErr w:type="spellEnd"/>
       <w:r>
@@ -7940,7 +7577,6 @@
         </w:rPr>
         <w:t>(</w:t>
       </w:r>
-      <w:proofErr w:type="gramEnd"/>
       <w:r>
         <w:rPr>
           <w:rFonts w:ascii="Courier New" w:eastAsia="Times New Roman" w:hAnsi="Courier New" w:cs="Courier New"/>
@@ -8292,7 +7928,6 @@
         <w:t>=(</w:t>
       </w:r>
       <w:proofErr w:type="spellStart"/>
-      <w:proofErr w:type="gramStart"/>
       <w:r>
         <w:rPr>
           <w:rFonts w:ascii="Times New Roman" w:hAnsi="Times New Roman" w:cs="Times New Roman"/>
@@ -8302,7 +7937,6 @@
         <w:t>x,y</w:t>
       </w:r>
       <w:proofErr w:type="spellEnd"/>
-      <w:proofErr w:type="gramEnd"/>
       <w:r>
         <w:rPr>
           <w:rFonts w:ascii="Times New Roman" w:hAnsi="Times New Roman" w:cs="Times New Roman"/>
@@ -8325,7 +7959,6 @@
         </w:rPr>
       </w:pPr>
       <w:proofErr w:type="spellStart"/>
-      <w:proofErr w:type="gramStart"/>
       <w:r>
         <w:rPr>
           <w:rFonts w:ascii="Courier New" w:eastAsia="Times New Roman" w:hAnsi="Courier New" w:cs="Courier New"/>
@@ -8337,7 +7970,6 @@
         <w:t>dados.Altura.hist</w:t>
       </w:r>
       <w:proofErr w:type="spellEnd"/>
-      <w:proofErr w:type="gramEnd"/>
       <w:r>
         <w:rPr>
           <w:rFonts w:ascii="Courier New" w:eastAsia="Times New Roman" w:hAnsi="Courier New" w:cs="Courier New"/>
@@ -8608,16 +8240,7 @@
           <w:sz w:val="24"/>
           <w:szCs w:val="24"/>
         </w:rPr>
-        <w:t>’</w:t>
-      </w:r>
-      <w:proofErr w:type="gramStart"/>
-      <w:r>
-        <w:rPr>
-          <w:rFonts w:ascii="Times New Roman" w:hAnsi="Times New Roman" w:cs="Times New Roman"/>
-          <w:sz w:val="24"/>
-          <w:szCs w:val="24"/>
-        </w:rPr>
-        <w:t>].</w:t>
+        <w:t>’].</w:t>
       </w:r>
       <w:proofErr w:type="spellStart"/>
       <w:r>
@@ -8629,7 +8252,6 @@
         <w:t>plot.bar</w:t>
       </w:r>
       <w:proofErr w:type="spellEnd"/>
-      <w:proofErr w:type="gramEnd"/>
       <w:r>
         <w:rPr>
           <w:rFonts w:ascii="Times New Roman" w:hAnsi="Times New Roman" w:cs="Times New Roman"/>
@@ -8687,7 +8309,6 @@
           <w:lang w:eastAsia="pt-BR"/>
         </w:rPr>
       </w:pPr>
-      <w:proofErr w:type="gramStart"/>
       <w:r>
         <w:rPr>
           <w:rFonts w:ascii="Courier New" w:eastAsia="Times New Roman" w:hAnsi="Courier New" w:cs="Courier New"/>
@@ -8709,7 +8330,6 @@
         </w:rPr>
         <w:t>(</w:t>
       </w:r>
-      <w:proofErr w:type="gramEnd"/>
       <w:r>
         <w:rPr>
           <w:rFonts w:ascii="Courier New" w:eastAsia="Times New Roman" w:hAnsi="Courier New" w:cs="Courier New"/>
@@ -8919,34 +8539,16 @@
           <w:sz w:val="24"/>
           <w:szCs w:val="24"/>
         </w:rPr>
-        <w:t>value_</w:t>
-      </w:r>
-      <w:proofErr w:type="gramStart"/>
-      <w:r>
-        <w:rPr>
-          <w:rFonts w:ascii="Times New Roman" w:hAnsi="Times New Roman" w:cs="Times New Roman"/>
-          <w:sz w:val="24"/>
-          <w:szCs w:val="24"/>
-        </w:rPr>
-        <w:t>counts</w:t>
-      </w:r>
-      <w:proofErr w:type="spellEnd"/>
-      <w:r>
-        <w:rPr>
-          <w:rFonts w:ascii="Times New Roman" w:hAnsi="Times New Roman" w:cs="Times New Roman"/>
-          <w:sz w:val="24"/>
-          <w:szCs w:val="24"/>
-        </w:rPr>
-        <w:t>(</w:t>
-      </w:r>
-      <w:proofErr w:type="gramEnd"/>
-      <w:r>
-        <w:rPr>
-          <w:rFonts w:ascii="Times New Roman" w:hAnsi="Times New Roman" w:cs="Times New Roman"/>
-          <w:sz w:val="24"/>
-          <w:szCs w:val="24"/>
-        </w:rPr>
-        <w:t>) do pandas</w:t>
+        <w:t>value_counts</w:t>
+      </w:r>
+      <w:proofErr w:type="spellEnd"/>
+      <w:r>
+        <w:rPr>
+          <w:rFonts w:ascii="Times New Roman" w:hAnsi="Times New Roman" w:cs="Times New Roman"/>
+          <w:sz w:val="24"/>
+          <w:szCs w:val="24"/>
+        </w:rPr>
+        <w:t>() do pandas</w:t>
       </w:r>
       <w:r>
         <w:rPr>
@@ -8981,7 +8583,6 @@
         <w:t xml:space="preserve">A criar distribuições de frequências, com o cruzamento de duas variáveis, utilizando a função </w:t>
       </w:r>
       <w:proofErr w:type="spellStart"/>
-      <w:proofErr w:type="gramStart"/>
       <w:r>
         <w:rPr>
           <w:rFonts w:ascii="Times New Roman" w:hAnsi="Times New Roman" w:cs="Times New Roman"/>
@@ -8997,16 +8598,7 @@
           <w:sz w:val="24"/>
           <w:szCs w:val="24"/>
         </w:rPr>
-        <w:t>(</w:t>
-      </w:r>
-      <w:proofErr w:type="gramEnd"/>
-      <w:r>
-        <w:rPr>
-          <w:rFonts w:ascii="Times New Roman" w:hAnsi="Times New Roman" w:cs="Times New Roman"/>
-          <w:sz w:val="24"/>
-          <w:szCs w:val="24"/>
-        </w:rPr>
-        <w:t>) do pandas</w:t>
+        <w:t>() do pandas</w:t>
       </w:r>
       <w:r>
         <w:rPr>
@@ -9047,34 +8639,16 @@
           <w:sz w:val="24"/>
           <w:szCs w:val="24"/>
         </w:rPr>
-        <w:t>value_</w:t>
-      </w:r>
-      <w:proofErr w:type="gramStart"/>
-      <w:r>
-        <w:rPr>
-          <w:rFonts w:ascii="Times New Roman" w:hAnsi="Times New Roman" w:cs="Times New Roman"/>
-          <w:sz w:val="24"/>
-          <w:szCs w:val="24"/>
-        </w:rPr>
-        <w:t>counts</w:t>
-      </w:r>
-      <w:proofErr w:type="spellEnd"/>
-      <w:r>
-        <w:rPr>
-          <w:rFonts w:ascii="Times New Roman" w:hAnsi="Times New Roman" w:cs="Times New Roman"/>
-          <w:sz w:val="24"/>
-          <w:szCs w:val="24"/>
-        </w:rPr>
-        <w:t>(</w:t>
-      </w:r>
-      <w:proofErr w:type="gramEnd"/>
-      <w:r>
-        <w:rPr>
-          <w:rFonts w:ascii="Times New Roman" w:hAnsi="Times New Roman" w:cs="Times New Roman"/>
-          <w:sz w:val="24"/>
-          <w:szCs w:val="24"/>
-        </w:rPr>
-        <w:t xml:space="preserve">) e </w:t>
+        <w:t>value_counts</w:t>
+      </w:r>
+      <w:proofErr w:type="spellEnd"/>
+      <w:r>
+        <w:rPr>
+          <w:rFonts w:ascii="Times New Roman" w:hAnsi="Times New Roman" w:cs="Times New Roman"/>
+          <w:sz w:val="24"/>
+          <w:szCs w:val="24"/>
+        </w:rPr>
+        <w:t xml:space="preserve">() e </w:t>
       </w:r>
       <w:proofErr w:type="spellStart"/>
       <w:r>
@@ -9678,43 +9252,7 @@
           <w:sz w:val="24"/>
           <w:szCs w:val="24"/>
         </w:rPr>
-        <w:t xml:space="preserve">Nesse caso o pandas nos ajuda e muito com suas função </w:t>
-      </w:r>
-      <w:proofErr w:type="gramStart"/>
-      <w:r>
-        <w:rPr>
-          <w:rFonts w:ascii="Times New Roman" w:hAnsi="Times New Roman" w:cs="Times New Roman"/>
-          <w:sz w:val="24"/>
-          <w:szCs w:val="24"/>
-        </w:rPr>
-        <w:t>sum(</w:t>
-      </w:r>
-      <w:proofErr w:type="gramEnd"/>
-      <w:r>
-        <w:rPr>
-          <w:rFonts w:ascii="Times New Roman" w:hAnsi="Times New Roman" w:cs="Times New Roman"/>
-          <w:sz w:val="24"/>
-          <w:szCs w:val="24"/>
-        </w:rPr>
-        <w:t xml:space="preserve">) e seu shape. Com eles podemos pegar apenas uma coluna de informação e passar para o sum que irá somar todos os valores, em seguida podemos fazer a divisão dessa soma pela quantidade de observações do nosso dado, ou seja, quantidade de linhas dele. Para isso usamos o atributo </w:t>
-      </w:r>
-      <w:proofErr w:type="gramStart"/>
-      <w:r>
-        <w:rPr>
-          <w:rFonts w:ascii="Times New Roman" w:hAnsi="Times New Roman" w:cs="Times New Roman"/>
-          <w:sz w:val="24"/>
-          <w:szCs w:val="24"/>
-        </w:rPr>
-        <w:t>shape[</w:t>
-      </w:r>
-      <w:proofErr w:type="gramEnd"/>
-      <w:r>
-        <w:rPr>
-          <w:rFonts w:ascii="Times New Roman" w:hAnsi="Times New Roman" w:cs="Times New Roman"/>
-          <w:sz w:val="24"/>
-          <w:szCs w:val="24"/>
-        </w:rPr>
-        <w:t xml:space="preserve">0], que nos retorna exatamente essa informação. No final </w:t>
+        <w:t xml:space="preserve">Nesse caso o pandas nos ajuda e muito com suas função sum() e seu shape. Com eles podemos pegar apenas uma coluna de informação e passar para o sum que irá somar todos os valores, em seguida podemos fazer a divisão dessa soma pela quantidade de observações do nosso dado, ou seja, quantidade de linhas dele. Para isso usamos o atributo shape[0], que nos retorna exatamente essa informação. No final </w:t>
       </w:r>
       <w:r>
         <w:rPr>
@@ -9746,7 +9284,6 @@
         </w:rPr>
       </w:pPr>
       <w:proofErr w:type="spellStart"/>
-      <w:proofErr w:type="gramStart"/>
       <w:r>
         <w:rPr>
           <w:rFonts w:ascii="Courier New" w:eastAsia="Times New Roman" w:hAnsi="Courier New" w:cs="Courier New"/>
@@ -9776,18 +9313,7 @@
           <w:szCs w:val="21"/>
           <w:lang w:eastAsia="pt-BR"/>
         </w:rPr>
-        <w:t>(</w:t>
-      </w:r>
-      <w:proofErr w:type="gramEnd"/>
-      <w:r>
-        <w:rPr>
-          <w:rFonts w:ascii="Courier New" w:eastAsia="Times New Roman" w:hAnsi="Courier New" w:cs="Courier New"/>
-          <w:color w:val="DCDCDC"/>
-          <w:sz w:val="21"/>
-          <w:szCs w:val="21"/>
-          <w:lang w:eastAsia="pt-BR"/>
-        </w:rPr>
-        <w:t>)</w:t>
+        <w:t>()</w:t>
       </w:r>
       <w:r>
         <w:rPr>
@@ -9919,7 +9445,6 @@
         <w:t xml:space="preserve">Ou então podemos fazer de uma forma ainda MUITO mais fácil: simplesmente pedir a média dessa coluna para o pandas com o </w:t>
       </w:r>
       <w:proofErr w:type="spellStart"/>
-      <w:proofErr w:type="gramStart"/>
       <w:r>
         <w:rPr>
           <w:rFonts w:ascii="Times New Roman" w:hAnsi="Times New Roman" w:cs="Times New Roman"/>
@@ -9935,16 +9460,7 @@
           <w:sz w:val="24"/>
           <w:szCs w:val="24"/>
         </w:rPr>
-        <w:t>(</w:t>
-      </w:r>
-      <w:proofErr w:type="gramEnd"/>
-      <w:r>
-        <w:rPr>
-          <w:rFonts w:ascii="Times New Roman" w:hAnsi="Times New Roman" w:cs="Times New Roman"/>
-          <w:sz w:val="24"/>
-          <w:szCs w:val="24"/>
-        </w:rPr>
-        <w:t>):</w:t>
+        <w:t>():</w:t>
       </w:r>
     </w:p>
     <w:p>
@@ -9960,7 +9476,6 @@
         </w:rPr>
       </w:pPr>
       <w:proofErr w:type="spellStart"/>
-      <w:proofErr w:type="gramStart"/>
       <w:r>
         <w:rPr>
           <w:rFonts w:ascii="Courier New" w:eastAsia="Times New Roman" w:hAnsi="Courier New" w:cs="Courier New"/>
@@ -9972,7 +9487,6 @@
         <w:t>df.Fulano.mean</w:t>
       </w:r>
       <w:proofErr w:type="spellEnd"/>
-      <w:proofErr w:type="gramEnd"/>
       <w:r>
         <w:rPr>
           <w:rFonts w:ascii="Courier New" w:eastAsia="Times New Roman" w:hAnsi="Courier New" w:cs="Courier New"/>
@@ -10058,25 +9572,7 @@
           <w:sz w:val="24"/>
           <w:szCs w:val="24"/>
         </w:rPr>
-        <w:t xml:space="preserve">Utilizando esse conhecimento podemos utilizar nossos dados e pegar a média de todas as rendas, ou então usar a função de agrupamento do pandas e fazer a média diretamente a partir de uma variável para esse grupo </w:t>
-      </w:r>
-      <w:proofErr w:type="gramStart"/>
-      <w:r>
-        <w:rPr>
-          <w:rFonts w:ascii="Times New Roman" w:hAnsi="Times New Roman" w:cs="Times New Roman"/>
-          <w:sz w:val="24"/>
-          <w:szCs w:val="24"/>
-        </w:rPr>
-        <w:t>df.groupby</w:t>
-      </w:r>
-      <w:proofErr w:type="gramEnd"/>
-      <w:r>
-        <w:rPr>
-          <w:rFonts w:ascii="Times New Roman" w:hAnsi="Times New Roman" w:cs="Times New Roman"/>
-          <w:sz w:val="24"/>
-          <w:szCs w:val="24"/>
-        </w:rPr>
-        <w:t>(‘variável_para_agrupar_por’)[‘variável_analisar’].mean():</w:t>
+        <w:t>Utilizando esse conhecimento podemos utilizar nossos dados e pegar a média de todas as rendas, ou então usar a função de agrupamento do pandas e fazer a média diretamente a partir de uma variável para esse grupo df.groupby(‘variável_para_agrupar_por’)[‘variável_analisar’].mean():</w:t>
       </w:r>
     </w:p>
     <w:p>
@@ -10092,7 +9588,6 @@
         </w:rPr>
       </w:pPr>
       <w:proofErr w:type="spellStart"/>
-      <w:proofErr w:type="gramStart"/>
       <w:r>
         <w:rPr>
           <w:rFonts w:ascii="Courier New" w:eastAsia="Times New Roman" w:hAnsi="Courier New" w:cs="Courier New"/>
@@ -10104,7 +9599,6 @@
         <w:t>dados.groupby</w:t>
       </w:r>
       <w:proofErr w:type="spellEnd"/>
-      <w:proofErr w:type="gramEnd"/>
       <w:r>
         <w:rPr>
           <w:rFonts w:ascii="Courier New" w:eastAsia="Times New Roman" w:hAnsi="Courier New" w:cs="Courier New"/>
@@ -10829,7 +10323,6 @@
         <w:t> = </w:t>
       </w:r>
       <w:proofErr w:type="spellStart"/>
-      <w:proofErr w:type="gramStart"/>
       <w:r>
         <w:rPr>
           <w:rFonts w:ascii="Courier New" w:eastAsia="Times New Roman" w:hAnsi="Courier New" w:cs="Courier New"/>
@@ -10841,7 +10334,6 @@
         <w:t>pd.DataFrame</w:t>
       </w:r>
       <w:proofErr w:type="spellEnd"/>
-      <w:proofErr w:type="gramEnd"/>
       <w:r>
         <w:rPr>
           <w:rFonts w:ascii="Courier New" w:eastAsia="Times New Roman" w:hAnsi="Courier New" w:cs="Courier New"/>
@@ -11898,27 +11390,15 @@
         </w:rPr>
       </w:pPr>
       <w:proofErr w:type="spellStart"/>
-      <w:proofErr w:type="gramStart"/>
-      <w:r>
-        <w:rPr>
-          <w:rFonts w:ascii="Courier New" w:eastAsia="Times New Roman" w:hAnsi="Courier New" w:cs="Courier New"/>
-          <w:color w:val="D4D4D4"/>
-          <w:sz w:val="21"/>
-          <w:szCs w:val="21"/>
-          <w:lang w:eastAsia="pt-BR"/>
-        </w:rPr>
-        <w:t>df.rename</w:t>
-      </w:r>
-      <w:proofErr w:type="gramEnd"/>
-      <w:r>
-        <w:rPr>
-          <w:rFonts w:ascii="Courier New" w:eastAsia="Times New Roman" w:hAnsi="Courier New" w:cs="Courier New"/>
-          <w:color w:val="D4D4D4"/>
-          <w:sz w:val="21"/>
-          <w:szCs w:val="21"/>
-          <w:lang w:eastAsia="pt-BR"/>
-        </w:rPr>
-        <w:t>_axis</w:t>
+      <w:r>
+        <w:rPr>
+          <w:rFonts w:ascii="Courier New" w:eastAsia="Times New Roman" w:hAnsi="Courier New" w:cs="Courier New"/>
+          <w:color w:val="D4D4D4"/>
+          <w:sz w:val="21"/>
+          <w:szCs w:val="21"/>
+          <w:lang w:eastAsia="pt-BR"/>
+        </w:rPr>
+        <w:t>df.rename_axis</w:t>
       </w:r>
       <w:proofErr w:type="spellEnd"/>
       <w:r>
@@ -12191,7 +11671,6 @@
         <w:t> = </w:t>
       </w:r>
       <w:proofErr w:type="spellStart"/>
-      <w:proofErr w:type="gramStart"/>
       <w:r>
         <w:rPr>
           <w:rFonts w:ascii="Courier New" w:eastAsia="Times New Roman" w:hAnsi="Courier New" w:cs="Courier New"/>
@@ -12203,7 +11682,6 @@
         <w:t>df.Fulano</w:t>
       </w:r>
       <w:proofErr w:type="spellEnd"/>
-      <w:proofErr w:type="gramEnd"/>
     </w:p>
     <w:p>
       <w:pPr>
@@ -12248,29 +11726,7 @@
           <w:szCs w:val="21"/>
           <w:lang w:eastAsia="pt-BR"/>
         </w:rPr>
-        <w:t>notas_</w:t>
-      </w:r>
-      <w:proofErr w:type="gramStart"/>
-      <w:r>
-        <w:rPr>
-          <w:rFonts w:ascii="Courier New" w:eastAsia="Times New Roman" w:hAnsi="Courier New" w:cs="Courier New"/>
-          <w:color w:val="D4D4D4"/>
-          <w:sz w:val="21"/>
-          <w:szCs w:val="21"/>
-          <w:lang w:eastAsia="pt-BR"/>
-        </w:rPr>
-        <w:t>fulano.sort</w:t>
-      </w:r>
-      <w:proofErr w:type="gramEnd"/>
-      <w:r>
-        <w:rPr>
-          <w:rFonts w:ascii="Courier New" w:eastAsia="Times New Roman" w:hAnsi="Courier New" w:cs="Courier New"/>
-          <w:color w:val="D4D4D4"/>
-          <w:sz w:val="21"/>
-          <w:szCs w:val="21"/>
-          <w:lang w:eastAsia="pt-BR"/>
-        </w:rPr>
-        <w:t>_values</w:t>
+        <w:t>notas_fulano.sort_values</w:t>
       </w:r>
       <w:proofErr w:type="spellEnd"/>
       <w:r>
@@ -12327,29 +11783,7 @@
           <w:szCs w:val="21"/>
           <w:lang w:eastAsia="pt-BR"/>
         </w:rPr>
-        <w:t>notas_</w:t>
-      </w:r>
-      <w:proofErr w:type="gramStart"/>
-      <w:r>
-        <w:rPr>
-          <w:rFonts w:ascii="Courier New" w:eastAsia="Times New Roman" w:hAnsi="Courier New" w:cs="Courier New"/>
-          <w:color w:val="D4D4D4"/>
-          <w:sz w:val="21"/>
-          <w:szCs w:val="21"/>
-          <w:lang w:eastAsia="pt-BR"/>
-        </w:rPr>
-        <w:t>fulano.reset</w:t>
-      </w:r>
-      <w:proofErr w:type="gramEnd"/>
-      <w:r>
-        <w:rPr>
-          <w:rFonts w:ascii="Courier New" w:eastAsia="Times New Roman" w:hAnsi="Courier New" w:cs="Courier New"/>
-          <w:color w:val="D4D4D4"/>
-          <w:sz w:val="21"/>
-          <w:szCs w:val="21"/>
-          <w:lang w:eastAsia="pt-BR"/>
-        </w:rPr>
-        <w:t>_index</w:t>
+        <w:t>notas_fulano.reset_index</w:t>
       </w:r>
       <w:proofErr w:type="spellEnd"/>
       <w:r>
@@ -12394,21 +11828,9 @@
           <w:szCs w:val="21"/>
           <w:lang w:eastAsia="pt-BR"/>
         </w:rPr>
-        <w:t>notas_</w:t>
-      </w:r>
-      <w:proofErr w:type="gramStart"/>
-      <w:r>
-        <w:rPr>
-          <w:rFonts w:ascii="Courier New" w:eastAsia="Times New Roman" w:hAnsi="Courier New" w:cs="Courier New"/>
-          <w:color w:val="D4D4D4"/>
-          <w:sz w:val="21"/>
-          <w:szCs w:val="21"/>
-          <w:lang w:eastAsia="pt-BR"/>
-        </w:rPr>
-        <w:t>fulano.shape</w:t>
-      </w:r>
-      <w:proofErr w:type="spellEnd"/>
-      <w:proofErr w:type="gramEnd"/>
+        <w:t>notas_fulano.shape</w:t>
+      </w:r>
+      <w:proofErr w:type="spellEnd"/>
       <w:r>
         <w:rPr>
           <w:rFonts w:ascii="Courier New" w:eastAsia="Times New Roman" w:hAnsi="Courier New" w:cs="Courier New"/>
@@ -12475,7 +11897,6 @@
         <w:t> = </w:t>
       </w:r>
       <w:proofErr w:type="spellStart"/>
-      <w:proofErr w:type="gramStart"/>
       <w:r>
         <w:rPr>
           <w:rFonts w:ascii="Courier New" w:eastAsia="Times New Roman" w:hAnsi="Courier New" w:cs="Courier New"/>
@@ -12495,18 +11916,7 @@
           <w:szCs w:val="21"/>
           <w:lang w:eastAsia="pt-BR"/>
         </w:rPr>
-        <w:t>(</w:t>
-      </w:r>
-      <w:proofErr w:type="gramEnd"/>
-      <w:r>
-        <w:rPr>
-          <w:rFonts w:ascii="Courier New" w:eastAsia="Times New Roman" w:hAnsi="Courier New" w:cs="Courier New"/>
-          <w:color w:val="DCDCDC"/>
-          <w:sz w:val="21"/>
-          <w:szCs w:val="21"/>
-          <w:lang w:eastAsia="pt-BR"/>
-        </w:rPr>
-        <w:t>(</w:t>
+        <w:t>((</w:t>
       </w:r>
       <w:r>
         <w:rPr>
@@ -12582,7 +11992,6 @@
         </w:rPr>
       </w:pPr>
       <w:proofErr w:type="spellStart"/>
-      <w:proofErr w:type="gramStart"/>
       <w:r>
         <w:rPr>
           <w:rFonts w:ascii="Courier New" w:eastAsia="Times New Roman" w:hAnsi="Courier New" w:cs="Courier New"/>
@@ -12605,7 +12014,6 @@
         <w:t>[</w:t>
       </w:r>
       <w:proofErr w:type="spellStart"/>
-      <w:proofErr w:type="gramEnd"/>
       <w:r>
         <w:rPr>
           <w:rFonts w:ascii="Courier New" w:eastAsia="Times New Roman" w:hAnsi="Courier New" w:cs="Courier New"/>
@@ -12741,21 +12149,9 @@
           <w:szCs w:val="21"/>
           <w:lang w:eastAsia="pt-BR"/>
         </w:rPr>
-        <w:t>notas_</w:t>
-      </w:r>
-      <w:proofErr w:type="gramStart"/>
-      <w:r>
-        <w:rPr>
-          <w:rFonts w:ascii="Courier New" w:eastAsia="Times New Roman" w:hAnsi="Courier New" w:cs="Courier New"/>
-          <w:color w:val="D4D4D4"/>
-          <w:sz w:val="21"/>
-          <w:szCs w:val="21"/>
-          <w:lang w:eastAsia="pt-BR"/>
-        </w:rPr>
-        <w:t>fulano.median</w:t>
-      </w:r>
-      <w:proofErr w:type="spellEnd"/>
-      <w:proofErr w:type="gramEnd"/>
+        <w:t>notas_fulano.median</w:t>
+      </w:r>
+      <w:proofErr w:type="spellEnd"/>
       <w:r>
         <w:rPr>
           <w:rFonts w:ascii="Courier New" w:eastAsia="Times New Roman" w:hAnsi="Courier New" w:cs="Courier New"/>
@@ -12879,7 +12275,6 @@
         <w:t> = </w:t>
       </w:r>
       <w:proofErr w:type="spellStart"/>
-      <w:proofErr w:type="gramStart"/>
       <w:r>
         <w:rPr>
           <w:rFonts w:ascii="Courier New" w:eastAsia="Times New Roman" w:hAnsi="Courier New" w:cs="Courier New"/>
@@ -12891,7 +12286,6 @@
         <w:t>df.Beltrano.sample</w:t>
       </w:r>
       <w:proofErr w:type="spellEnd"/>
-      <w:proofErr w:type="gramEnd"/>
       <w:r>
         <w:rPr>
           <w:rFonts w:ascii="Courier New" w:eastAsia="Times New Roman" w:hAnsi="Courier New" w:cs="Courier New"/>
@@ -13075,21 +12469,9 @@
           <w:lang w:eastAsia="pt-BR"/>
         </w:rPr>
         <w:lastRenderedPageBreak/>
-        <w:t>notas_</w:t>
-      </w:r>
-      <w:proofErr w:type="gramStart"/>
-      <w:r>
-        <w:rPr>
-          <w:rFonts w:ascii="Courier New" w:eastAsia="Times New Roman" w:hAnsi="Courier New" w:cs="Courier New"/>
-          <w:color w:val="D4D4D4"/>
-          <w:sz w:val="21"/>
-          <w:szCs w:val="21"/>
-          <w:lang w:eastAsia="pt-BR"/>
-        </w:rPr>
-        <w:t>beltrano.median</w:t>
-      </w:r>
-      <w:proofErr w:type="spellEnd"/>
-      <w:proofErr w:type="gramEnd"/>
+        <w:t>notas_beltrano.median</w:t>
+      </w:r>
+      <w:proofErr w:type="spellEnd"/>
       <w:r>
         <w:rPr>
           <w:rFonts w:ascii="Courier New" w:eastAsia="Times New Roman" w:hAnsi="Courier New" w:cs="Courier New"/>
@@ -13268,7 +12650,6 @@
         <w:t xml:space="preserve">Para pegar as modas use </w:t>
       </w:r>
       <w:proofErr w:type="spellStart"/>
-      <w:proofErr w:type="gramStart"/>
       <w:r>
         <w:rPr>
           <w:rFonts w:ascii="Times New Roman" w:hAnsi="Times New Roman" w:cs="Times New Roman"/>
@@ -13278,7 +12659,6 @@
         <w:t>df.mode</w:t>
       </w:r>
       <w:proofErr w:type="spellEnd"/>
-      <w:proofErr w:type="gramEnd"/>
       <w:r>
         <w:rPr>
           <w:rFonts w:ascii="Times New Roman" w:hAnsi="Times New Roman" w:cs="Times New Roman"/>
@@ -13319,7 +12699,6 @@
         </w:rPr>
       </w:pPr>
       <w:proofErr w:type="spellStart"/>
-      <w:proofErr w:type="gramStart"/>
       <w:r>
         <w:rPr>
           <w:rFonts w:ascii="Courier New" w:eastAsia="Times New Roman" w:hAnsi="Courier New" w:cs="Courier New"/>
@@ -13331,7 +12710,6 @@
         <w:t>df.mode</w:t>
       </w:r>
       <w:proofErr w:type="spellEnd"/>
-      <w:proofErr w:type="gramEnd"/>
       <w:r>
         <w:rPr>
           <w:rFonts w:ascii="Courier New" w:eastAsia="Times New Roman" w:hAnsi="Courier New" w:cs="Courier New"/>
@@ -13443,7 +12821,6 @@
         <w:t>exemplo = </w:t>
       </w:r>
       <w:proofErr w:type="spellStart"/>
-      <w:proofErr w:type="gramStart"/>
       <w:r>
         <w:rPr>
           <w:rFonts w:ascii="Courier New" w:eastAsia="Times New Roman" w:hAnsi="Courier New" w:cs="Courier New"/>
@@ -13455,7 +12832,6 @@
         <w:t>pd.Series</w:t>
       </w:r>
       <w:proofErr w:type="spellEnd"/>
-      <w:proofErr w:type="gramEnd"/>
       <w:r>
         <w:rPr>
           <w:rFonts w:ascii="Courier New" w:eastAsia="Times New Roman" w:hAnsi="Courier New" w:cs="Courier New"/>
@@ -13740,7 +13116,6 @@
         </w:rPr>
       </w:pPr>
       <w:proofErr w:type="spellStart"/>
-      <w:proofErr w:type="gramStart"/>
       <w:r>
         <w:rPr>
           <w:rFonts w:ascii="Courier New" w:eastAsia="Times New Roman" w:hAnsi="Courier New" w:cs="Courier New"/>
@@ -13752,7 +13127,6 @@
         <w:t>exemplo.mode</w:t>
       </w:r>
       <w:proofErr w:type="spellEnd"/>
-      <w:proofErr w:type="gramEnd"/>
       <w:r>
         <w:rPr>
           <w:rFonts w:ascii="Courier New" w:eastAsia="Times New Roman" w:hAnsi="Courier New" w:cs="Courier New"/>
@@ -13908,7 +13282,6 @@
         <w:t> = </w:t>
       </w:r>
       <w:proofErr w:type="spellStart"/>
-      <w:proofErr w:type="gramStart"/>
       <w:r>
         <w:rPr>
           <w:rFonts w:ascii="Courier New" w:eastAsia="Times New Roman" w:hAnsi="Courier New" w:cs="Courier New"/>
@@ -13920,7 +13293,6 @@
         <w:t>sns.distplot</w:t>
       </w:r>
       <w:proofErr w:type="spellEnd"/>
-      <w:proofErr w:type="gramEnd"/>
       <w:r>
         <w:rPr>
           <w:rFonts w:ascii="Courier New" w:eastAsia="Times New Roman" w:hAnsi="Courier New" w:cs="Courier New"/>
@@ -14015,18 +13387,7 @@
           <w:szCs w:val="21"/>
           <w:lang w:val="en-US" w:eastAsia="pt-BR"/>
         </w:rPr>
-        <w:t>ax.figure.set_size_</w:t>
-      </w:r>
-      <w:proofErr w:type="gramStart"/>
-      <w:r>
-        <w:rPr>
-          <w:rFonts w:ascii="Courier New" w:eastAsia="Times New Roman" w:hAnsi="Courier New" w:cs="Courier New"/>
-          <w:color w:val="D4D4D4"/>
-          <w:sz w:val="21"/>
-          <w:szCs w:val="21"/>
-          <w:lang w:val="en-US" w:eastAsia="pt-BR"/>
-        </w:rPr>
-        <w:t>inches</w:t>
+        <w:t>ax.figure.set_size_inches</w:t>
       </w:r>
       <w:proofErr w:type="spellEnd"/>
       <w:r>
@@ -14039,7 +13400,6 @@
         </w:rPr>
         <w:t>(</w:t>
       </w:r>
-      <w:proofErr w:type="gramEnd"/>
       <w:r>
         <w:rPr>
           <w:rFonts w:ascii="Courier New" w:eastAsia="Times New Roman" w:hAnsi="Courier New" w:cs="Courier New"/>
@@ -14217,7 +13577,6 @@
         <w:t>moda = </w:t>
       </w:r>
       <w:proofErr w:type="spellStart"/>
-      <w:proofErr w:type="gramStart"/>
       <w:r>
         <w:rPr>
           <w:rFonts w:ascii="Courier New" w:eastAsia="Times New Roman" w:hAnsi="Courier New" w:cs="Courier New"/>
@@ -14229,7 +13588,6 @@
         <w:t>dados.Renda.mode</w:t>
       </w:r>
       <w:proofErr w:type="spellEnd"/>
-      <w:proofErr w:type="gramEnd"/>
       <w:r>
         <w:rPr>
           <w:rFonts w:ascii="Courier New" w:eastAsia="Times New Roman" w:hAnsi="Courier New" w:cs="Courier New"/>
@@ -14326,7 +13684,6 @@
         <w:t>mediana = </w:t>
       </w:r>
       <w:proofErr w:type="spellStart"/>
-      <w:proofErr w:type="gramStart"/>
       <w:r>
         <w:rPr>
           <w:rFonts w:ascii="Courier New" w:eastAsia="Times New Roman" w:hAnsi="Courier New" w:cs="Courier New"/>
@@ -14338,7 +13695,6 @@
         <w:t>dados.Renda.median</w:t>
       </w:r>
       <w:proofErr w:type="spellEnd"/>
-      <w:proofErr w:type="gramEnd"/>
       <w:r>
         <w:rPr>
           <w:rFonts w:ascii="Courier New" w:eastAsia="Times New Roman" w:hAnsi="Courier New" w:cs="Courier New"/>
@@ -14449,7 +13805,6 @@
         <w:t>media = </w:t>
       </w:r>
       <w:proofErr w:type="spellStart"/>
-      <w:proofErr w:type="gramStart"/>
       <w:r>
         <w:rPr>
           <w:rFonts w:ascii="Courier New" w:eastAsia="Times New Roman" w:hAnsi="Courier New" w:cs="Courier New"/>
@@ -14461,7 +13816,6 @@
         <w:t>dados.Renda.mean</w:t>
       </w:r>
       <w:proofErr w:type="spellEnd"/>
-      <w:proofErr w:type="gramEnd"/>
       <w:r>
         <w:rPr>
           <w:rFonts w:ascii="Courier New" w:eastAsia="Times New Roman" w:hAnsi="Courier New" w:cs="Courier New"/>
@@ -14684,7 +14038,6 @@
         <w:t> = </w:t>
       </w:r>
       <w:proofErr w:type="spellStart"/>
-      <w:proofErr w:type="gramStart"/>
       <w:r>
         <w:rPr>
           <w:rFonts w:ascii="Courier New" w:eastAsia="Times New Roman" w:hAnsi="Courier New" w:cs="Courier New"/>
@@ -14696,7 +14049,6 @@
         <w:t>sns.distplot</w:t>
       </w:r>
       <w:proofErr w:type="spellEnd"/>
-      <w:proofErr w:type="gramEnd"/>
       <w:r>
         <w:rPr>
           <w:rFonts w:ascii="Courier New" w:eastAsia="Times New Roman" w:hAnsi="Courier New" w:cs="Courier New"/>
@@ -14751,18 +14103,7 @@
           <w:szCs w:val="21"/>
           <w:lang w:val="en-US" w:eastAsia="pt-BR"/>
         </w:rPr>
-        <w:t>ax.figure.set_size_</w:t>
-      </w:r>
-      <w:proofErr w:type="gramStart"/>
-      <w:r>
-        <w:rPr>
-          <w:rFonts w:ascii="Courier New" w:eastAsia="Times New Roman" w:hAnsi="Courier New" w:cs="Courier New"/>
-          <w:color w:val="D4D4D4"/>
-          <w:sz w:val="21"/>
-          <w:szCs w:val="21"/>
-          <w:lang w:val="en-US" w:eastAsia="pt-BR"/>
-        </w:rPr>
-        <w:t>inches</w:t>
+        <w:t>ax.figure.set_size_inches</w:t>
       </w:r>
       <w:proofErr w:type="spellEnd"/>
       <w:r>
@@ -14775,7 +14116,6 @@
         </w:rPr>
         <w:t>(</w:t>
       </w:r>
-      <w:proofErr w:type="gramEnd"/>
       <w:r>
         <w:rPr>
           <w:rFonts w:ascii="Courier New" w:eastAsia="Times New Roman" w:hAnsi="Courier New" w:cs="Courier New"/>
@@ -14953,7 +14293,6 @@
         <w:t>moda = </w:t>
       </w:r>
       <w:proofErr w:type="spellStart"/>
-      <w:proofErr w:type="gramStart"/>
       <w:r>
         <w:rPr>
           <w:rFonts w:ascii="Courier New" w:eastAsia="Times New Roman" w:hAnsi="Courier New" w:cs="Courier New"/>
@@ -14965,7 +14304,6 @@
         <w:t>dados.Altura.mode</w:t>
       </w:r>
       <w:proofErr w:type="spellEnd"/>
-      <w:proofErr w:type="gramEnd"/>
       <w:r>
         <w:rPr>
           <w:rFonts w:ascii="Courier New" w:eastAsia="Times New Roman" w:hAnsi="Courier New" w:cs="Courier New"/>
@@ -15076,7 +14414,6 @@
         <w:t>mediana = </w:t>
       </w:r>
       <w:proofErr w:type="spellStart"/>
-      <w:proofErr w:type="gramStart"/>
       <w:r>
         <w:rPr>
           <w:rFonts w:ascii="Courier New" w:eastAsia="Times New Roman" w:hAnsi="Courier New" w:cs="Courier New"/>
@@ -15088,7 +14425,6 @@
         <w:t>dados.Altura.median</w:t>
       </w:r>
       <w:proofErr w:type="spellEnd"/>
-      <w:proofErr w:type="gramEnd"/>
       <w:r>
         <w:rPr>
           <w:rFonts w:ascii="Courier New" w:eastAsia="Times New Roman" w:hAnsi="Courier New" w:cs="Courier New"/>
@@ -15200,7 +14536,6 @@
         <w:t>media = </w:t>
       </w:r>
       <w:proofErr w:type="spellStart"/>
-      <w:proofErr w:type="gramStart"/>
       <w:r>
         <w:rPr>
           <w:rFonts w:ascii="Courier New" w:eastAsia="Times New Roman" w:hAnsi="Courier New" w:cs="Courier New"/>
@@ -15212,7 +14547,6 @@
         <w:t>dados.Altura.mean</w:t>
       </w:r>
       <w:proofErr w:type="spellEnd"/>
-      <w:proofErr w:type="gramEnd"/>
       <w:r>
         <w:rPr>
           <w:rFonts w:ascii="Courier New" w:eastAsia="Times New Roman" w:hAnsi="Courier New" w:cs="Courier New"/>
@@ -15359,7 +14693,6 @@
         <w:t> = </w:t>
       </w:r>
       <w:proofErr w:type="spellStart"/>
-      <w:proofErr w:type="gramStart"/>
       <w:r>
         <w:rPr>
           <w:rFonts w:ascii="Courier New" w:eastAsia="Times New Roman" w:hAnsi="Courier New" w:cs="Courier New"/>
@@ -15371,7 +14704,6 @@
         <w:t>sns.distplot</w:t>
       </w:r>
       <w:proofErr w:type="spellEnd"/>
-      <w:proofErr w:type="gramEnd"/>
       <w:r>
         <w:rPr>
           <w:rFonts w:ascii="Courier New" w:eastAsia="Times New Roman" w:hAnsi="Courier New" w:cs="Courier New"/>
@@ -15496,18 +14828,7 @@
           <w:szCs w:val="21"/>
           <w:lang w:val="en-US" w:eastAsia="pt-BR"/>
         </w:rPr>
-        <w:t>ax.figure.set_size_</w:t>
-      </w:r>
-      <w:proofErr w:type="gramStart"/>
-      <w:r>
-        <w:rPr>
-          <w:rFonts w:ascii="Courier New" w:eastAsia="Times New Roman" w:hAnsi="Courier New" w:cs="Courier New"/>
-          <w:color w:val="D4D4D4"/>
-          <w:sz w:val="21"/>
-          <w:szCs w:val="21"/>
-          <w:lang w:val="en-US" w:eastAsia="pt-BR"/>
-        </w:rPr>
-        <w:t>inches</w:t>
+        <w:t>ax.figure.set_size_inches</w:t>
       </w:r>
       <w:proofErr w:type="spellEnd"/>
       <w:r>
@@ -15520,7 +14841,6 @@
         </w:rPr>
         <w:t>(</w:t>
       </w:r>
-      <w:proofErr w:type="gramEnd"/>
       <w:r>
         <w:rPr>
           <w:rFonts w:ascii="Courier New" w:eastAsia="Times New Roman" w:hAnsi="Courier New" w:cs="Courier New"/>
@@ -15671,18 +14991,7 @@
           <w:szCs w:val="21"/>
           <w:lang w:eastAsia="pt-BR"/>
         </w:rPr>
-        <w:t>moda = </w:t>
-      </w:r>
-      <w:proofErr w:type="gramStart"/>
-      <w:r>
-        <w:rPr>
-          <w:rFonts w:ascii="Courier New" w:eastAsia="Times New Roman" w:hAnsi="Courier New" w:cs="Courier New"/>
-          <w:color w:val="D4D4D4"/>
-          <w:sz w:val="21"/>
-          <w:szCs w:val="21"/>
-          <w:lang w:eastAsia="pt-BR"/>
-        </w:rPr>
-        <w:t>dados</w:t>
+        <w:t>moda = dados</w:t>
       </w:r>
       <w:r>
         <w:rPr>
@@ -15694,7 +15003,6 @@
         </w:rPr>
         <w:t>[</w:t>
       </w:r>
-      <w:proofErr w:type="gramEnd"/>
       <w:r>
         <w:rPr>
           <w:rFonts w:ascii="Courier New" w:eastAsia="Times New Roman" w:hAnsi="Courier New" w:cs="Courier New"/>
@@ -15829,18 +15137,7 @@
           <w:szCs w:val="21"/>
           <w:lang w:eastAsia="pt-BR"/>
         </w:rPr>
-        <w:t>mediana = </w:t>
-      </w:r>
-      <w:proofErr w:type="gramStart"/>
-      <w:r>
-        <w:rPr>
-          <w:rFonts w:ascii="Courier New" w:eastAsia="Times New Roman" w:hAnsi="Courier New" w:cs="Courier New"/>
-          <w:color w:val="D4D4D4"/>
-          <w:sz w:val="21"/>
-          <w:szCs w:val="21"/>
-          <w:lang w:eastAsia="pt-BR"/>
-        </w:rPr>
-        <w:t>dados</w:t>
+        <w:t>mediana = dados</w:t>
       </w:r>
       <w:r>
         <w:rPr>
@@ -15852,7 +15149,6 @@
         </w:rPr>
         <w:t>[</w:t>
       </w:r>
-      <w:proofErr w:type="gramEnd"/>
       <w:r>
         <w:rPr>
           <w:rFonts w:ascii="Courier New" w:eastAsia="Times New Roman" w:hAnsi="Courier New" w:cs="Courier New"/>
@@ -15967,18 +15263,7 @@
           <w:szCs w:val="21"/>
           <w:lang w:eastAsia="pt-BR"/>
         </w:rPr>
-        <w:t>media = </w:t>
-      </w:r>
-      <w:proofErr w:type="gramStart"/>
-      <w:r>
-        <w:rPr>
-          <w:rFonts w:ascii="Courier New" w:eastAsia="Times New Roman" w:hAnsi="Courier New" w:cs="Courier New"/>
-          <w:color w:val="D4D4D4"/>
-          <w:sz w:val="21"/>
-          <w:szCs w:val="21"/>
-          <w:lang w:eastAsia="pt-BR"/>
-        </w:rPr>
-        <w:t>dados</w:t>
+        <w:t>media = dados</w:t>
       </w:r>
       <w:r>
         <w:rPr>
@@ -15990,7 +15275,6 @@
         </w:rPr>
         <w:t>[</w:t>
       </w:r>
-      <w:proofErr w:type="gramEnd"/>
       <w:r>
         <w:rPr>
           <w:rFonts w:ascii="Courier New" w:eastAsia="Times New Roman" w:hAnsi="Courier New" w:cs="Courier New"/>
@@ -16337,6 +15621,1840 @@
         </w:rPr>
         <w:t xml:space="preserve"> </w:t>
       </w:r>
+      <w:r>
+        <w:rPr>
+          <w:rFonts w:ascii="Times New Roman" w:hAnsi="Times New Roman" w:cs="Times New Roman"/>
+          <w:sz w:val="24"/>
+          <w:szCs w:val="24"/>
+        </w:rPr>
+        <w:t>Há uma série de medidas de posição semelhantes na sua concepção à mediana, embora não sejam medidas de tendência central. Como se sabe, a mediana divide a distribuição em duas partes iguais quanto ao número de elementos de cada parte. Já os quartis permitem dividir a distribuição em quatro partes iguais quanto ao número de elementos de cada uma; os decis em dez partes e os centis em cem partes iguais.</w:t>
+      </w:r>
+    </w:p>
+    <w:p>
+      <w:pPr>
+        <w:pStyle w:val="PargrafodaLista"/>
+        <w:numPr>
+          <w:ilvl w:val="2"/>
+          <w:numId w:val="1"/>
+        </w:numPr>
+        <w:spacing w:before="240" w:line="360" w:lineRule="auto"/>
+        <w:jc w:val="both"/>
+        <w:rPr>
+          <w:rFonts w:ascii="Times New Roman" w:hAnsi="Times New Roman" w:cs="Times New Roman"/>
+          <w:sz w:val="24"/>
+          <w:szCs w:val="24"/>
+        </w:rPr>
+      </w:pPr>
+      <w:proofErr w:type="spellStart"/>
+      <w:r>
+        <w:rPr>
+          <w:rFonts w:ascii="Times New Roman" w:hAnsi="Times New Roman" w:cs="Times New Roman"/>
+          <w:sz w:val="24"/>
+          <w:szCs w:val="24"/>
+        </w:rPr>
+        <w:t>S.quantile</w:t>
+      </w:r>
+      <w:proofErr w:type="spellEnd"/>
+      <w:r>
+        <w:rPr>
+          <w:rFonts w:ascii="Times New Roman" w:hAnsi="Times New Roman" w:cs="Times New Roman"/>
+          <w:sz w:val="24"/>
+          <w:szCs w:val="24"/>
+        </w:rPr>
+        <w:t>(.25, .75): Devolve os quartis todos, dependendo do valor passado no parâmetro. Se não passar nada, ele devolve o 0.5, ou seja, a mediana.</w:t>
+      </w:r>
+    </w:p>
+    <w:p>
+      <w:pPr>
+        <w:pStyle w:val="PargrafodaLista"/>
+        <w:numPr>
+          <w:ilvl w:val="2"/>
+          <w:numId w:val="1"/>
+        </w:numPr>
+        <w:spacing w:before="240" w:line="360" w:lineRule="auto"/>
+        <w:jc w:val="both"/>
+        <w:rPr>
+          <w:rFonts w:ascii="Times New Roman" w:hAnsi="Times New Roman" w:cs="Times New Roman"/>
+          <w:sz w:val="24"/>
+          <w:szCs w:val="24"/>
+        </w:rPr>
+      </w:pPr>
+      <w:r>
+        <w:rPr>
+          <w:rFonts w:ascii="Times New Roman" w:hAnsi="Times New Roman" w:cs="Times New Roman"/>
+          <w:sz w:val="24"/>
+          <w:szCs w:val="24"/>
+        </w:rPr>
+        <w:t>Podemos ainda passar uma lista para receber todos os quartis de uma vez:</w:t>
+      </w:r>
+    </w:p>
+    <w:p>
+      <w:pPr>
+        <w:shd w:val="clear" w:color="auto" w:fill="1E1E1E"/>
+        <w:spacing w:after="0" w:line="285" w:lineRule="atLeast"/>
+        <w:rPr>
+          <w:rFonts w:ascii="Courier New" w:eastAsia="Times New Roman" w:hAnsi="Courier New" w:cs="Courier New"/>
+          <w:color w:val="D4D4D4"/>
+          <w:sz w:val="21"/>
+          <w:szCs w:val="21"/>
+          <w:lang w:eastAsia="pt-BR"/>
+        </w:rPr>
+      </w:pPr>
+      <w:proofErr w:type="spellStart"/>
+      <w:r>
+        <w:rPr>
+          <w:rFonts w:ascii="Courier New" w:eastAsia="Times New Roman" w:hAnsi="Courier New" w:cs="Courier New"/>
+          <w:color w:val="D4D4D4"/>
+          <w:sz w:val="21"/>
+          <w:szCs w:val="21"/>
+          <w:lang w:eastAsia="pt-BR"/>
+        </w:rPr>
+        <w:t>dados.Renda.quantile</w:t>
+      </w:r>
+      <w:proofErr w:type="spellEnd"/>
+      <w:r>
+        <w:rPr>
+          <w:rFonts w:ascii="Courier New" w:eastAsia="Times New Roman" w:hAnsi="Courier New" w:cs="Courier New"/>
+          <w:color w:val="DCDCDC"/>
+          <w:sz w:val="21"/>
+          <w:szCs w:val="21"/>
+          <w:lang w:eastAsia="pt-BR"/>
+        </w:rPr>
+        <w:t>([</w:t>
+      </w:r>
+      <w:r>
+        <w:rPr>
+          <w:rFonts w:ascii="Courier New" w:eastAsia="Times New Roman" w:hAnsi="Courier New" w:cs="Courier New"/>
+          <w:color w:val="B5CEA8"/>
+          <w:sz w:val="21"/>
+          <w:szCs w:val="21"/>
+          <w:lang w:eastAsia="pt-BR"/>
+        </w:rPr>
+        <w:t>0.25</w:t>
+      </w:r>
+      <w:r>
+        <w:rPr>
+          <w:rFonts w:ascii="Courier New" w:eastAsia="Times New Roman" w:hAnsi="Courier New" w:cs="Courier New"/>
+          <w:color w:val="DCDCDC"/>
+          <w:sz w:val="21"/>
+          <w:szCs w:val="21"/>
+          <w:lang w:eastAsia="pt-BR"/>
+        </w:rPr>
+        <w:t>,</w:t>
+      </w:r>
+      <w:r>
+        <w:rPr>
+          <w:rFonts w:ascii="Courier New" w:eastAsia="Times New Roman" w:hAnsi="Courier New" w:cs="Courier New"/>
+          <w:color w:val="D4D4D4"/>
+          <w:sz w:val="21"/>
+          <w:szCs w:val="21"/>
+          <w:lang w:eastAsia="pt-BR"/>
+        </w:rPr>
+        <w:t> </w:t>
+      </w:r>
+      <w:r>
+        <w:rPr>
+          <w:rFonts w:ascii="Courier New" w:eastAsia="Times New Roman" w:hAnsi="Courier New" w:cs="Courier New"/>
+          <w:color w:val="B5CEA8"/>
+          <w:sz w:val="21"/>
+          <w:szCs w:val="21"/>
+          <w:lang w:eastAsia="pt-BR"/>
+        </w:rPr>
+        <w:t>0.5</w:t>
+      </w:r>
+      <w:r>
+        <w:rPr>
+          <w:rFonts w:ascii="Courier New" w:eastAsia="Times New Roman" w:hAnsi="Courier New" w:cs="Courier New"/>
+          <w:color w:val="DCDCDC"/>
+          <w:sz w:val="21"/>
+          <w:szCs w:val="21"/>
+          <w:lang w:eastAsia="pt-BR"/>
+        </w:rPr>
+        <w:t>,</w:t>
+      </w:r>
+      <w:r>
+        <w:rPr>
+          <w:rFonts w:ascii="Courier New" w:eastAsia="Times New Roman" w:hAnsi="Courier New" w:cs="Courier New"/>
+          <w:color w:val="D4D4D4"/>
+          <w:sz w:val="21"/>
+          <w:szCs w:val="21"/>
+          <w:lang w:eastAsia="pt-BR"/>
+        </w:rPr>
+        <w:t> </w:t>
+      </w:r>
+      <w:r>
+        <w:rPr>
+          <w:rFonts w:ascii="Courier New" w:eastAsia="Times New Roman" w:hAnsi="Courier New" w:cs="Courier New"/>
+          <w:color w:val="B5CEA8"/>
+          <w:sz w:val="21"/>
+          <w:szCs w:val="21"/>
+          <w:lang w:eastAsia="pt-BR"/>
+        </w:rPr>
+        <w:t>0.75</w:t>
+      </w:r>
+      <w:r>
+        <w:rPr>
+          <w:rFonts w:ascii="Courier New" w:eastAsia="Times New Roman" w:hAnsi="Courier New" w:cs="Courier New"/>
+          <w:color w:val="DCDCDC"/>
+          <w:sz w:val="21"/>
+          <w:szCs w:val="21"/>
+          <w:lang w:eastAsia="pt-BR"/>
+        </w:rPr>
+        <w:t>])</w:t>
+      </w:r>
+    </w:p>
+    <w:p>
+      <w:pPr>
+        <w:spacing w:before="240" w:line="360" w:lineRule="auto"/>
+        <w:jc w:val="center"/>
+        <w:rPr>
+          <w:rFonts w:ascii="Times New Roman" w:hAnsi="Times New Roman" w:cs="Times New Roman"/>
+          <w:sz w:val="24"/>
+          <w:szCs w:val="24"/>
+        </w:rPr>
+      </w:pPr>
+      <w:r>
+        <w:rPr>
+          <w:rFonts w:ascii="Times New Roman" w:hAnsi="Times New Roman" w:cs="Times New Roman"/>
+          <w:sz w:val="24"/>
+          <w:szCs w:val="24"/>
+        </w:rPr>
+        <w:drawing>
+          <wp:inline distT="0" distB="0" distL="0" distR="0" wp14:anchorId="59432338" wp14:editId="1FF167B8">
+            <wp:extent cx="1657350" cy="658293"/>
+            <wp:effectExtent l="0" t="0" r="0" b="8890"/>
+            <wp:docPr id="53" name="Imagem 53"/>
+            <wp:cNvGraphicFramePr>
+              <a:graphicFrameLocks xmlns:a="http://schemas.openxmlformats.org/drawingml/2006/main" noChangeAspect="1"/>
+            </wp:cNvGraphicFramePr>
+            <a:graphic xmlns:a="http://schemas.openxmlformats.org/drawingml/2006/main">
+              <a:graphicData uri="http://schemas.openxmlformats.org/drawingml/2006/picture">
+                <pic:pic xmlns:pic="http://schemas.openxmlformats.org/drawingml/2006/picture">
+                  <pic:nvPicPr>
+                    <pic:cNvPr id="1" name=""/>
+                    <pic:cNvPicPr/>
+                  </pic:nvPicPr>
+                  <pic:blipFill>
+                    <a:blip r:embed="rId56"/>
+                    <a:stretch>
+                      <a:fillRect/>
+                    </a:stretch>
+                  </pic:blipFill>
+                  <pic:spPr>
+                    <a:xfrm>
+                      <a:off x="0" y="0"/>
+                      <a:ext cx="1659549" cy="659167"/>
+                    </a:xfrm>
+                    <a:prstGeom prst="rect">
+                      <a:avLst/>
+                    </a:prstGeom>
+                  </pic:spPr>
+                </pic:pic>
+              </a:graphicData>
+            </a:graphic>
+          </wp:inline>
+        </w:drawing>
+      </w:r>
+    </w:p>
+    <w:p>
+      <w:pPr>
+        <w:pStyle w:val="PargrafodaLista"/>
+        <w:numPr>
+          <w:ilvl w:val="2"/>
+          <w:numId w:val="1"/>
+        </w:numPr>
+        <w:spacing w:before="240" w:line="360" w:lineRule="auto"/>
+        <w:jc w:val="both"/>
+        <w:rPr>
+          <w:rFonts w:ascii="Times New Roman" w:hAnsi="Times New Roman" w:cs="Times New Roman"/>
+          <w:sz w:val="24"/>
+          <w:szCs w:val="24"/>
+        </w:rPr>
+      </w:pPr>
+      <w:r>
+        <w:rPr>
+          <w:rFonts w:ascii="Times New Roman" w:hAnsi="Times New Roman" w:cs="Times New Roman"/>
+          <w:sz w:val="24"/>
+          <w:szCs w:val="24"/>
+        </w:rPr>
+        <w:t xml:space="preserve">Utilizamos a mesma função para fazer os decis, mas ao invés dos parâmetros que passamos antes, fazemos uma </w:t>
+      </w:r>
+      <w:proofErr w:type="spellStart"/>
+      <w:r>
+        <w:rPr>
+          <w:rFonts w:ascii="Times New Roman" w:hAnsi="Times New Roman" w:cs="Times New Roman"/>
+          <w:sz w:val="24"/>
+          <w:szCs w:val="24"/>
+        </w:rPr>
+        <w:t>list</w:t>
+      </w:r>
+      <w:proofErr w:type="spellEnd"/>
+      <w:r>
+        <w:rPr>
+          <w:rFonts w:ascii="Times New Roman" w:hAnsi="Times New Roman" w:cs="Times New Roman"/>
+          <w:sz w:val="24"/>
+          <w:szCs w:val="24"/>
+        </w:rPr>
+        <w:t xml:space="preserve"> </w:t>
+      </w:r>
+      <w:proofErr w:type="spellStart"/>
+      <w:r>
+        <w:rPr>
+          <w:rFonts w:ascii="Times New Roman" w:hAnsi="Times New Roman" w:cs="Times New Roman"/>
+          <w:sz w:val="24"/>
+          <w:szCs w:val="24"/>
+        </w:rPr>
+        <w:t>comprehensions</w:t>
+      </w:r>
+      <w:proofErr w:type="spellEnd"/>
+      <w:r>
+        <w:rPr>
+          <w:rFonts w:ascii="Times New Roman" w:hAnsi="Times New Roman" w:cs="Times New Roman"/>
+          <w:sz w:val="24"/>
+          <w:szCs w:val="24"/>
+        </w:rPr>
+        <w:t xml:space="preserve"> com um for para repetir esse processo 9x:</w:t>
+      </w:r>
+    </w:p>
+    <w:p>
+      <w:pPr>
+        <w:shd w:val="clear" w:color="auto" w:fill="1E1E1E"/>
+        <w:spacing w:after="0" w:line="285" w:lineRule="atLeast"/>
+        <w:rPr>
+          <w:rFonts w:ascii="Courier New" w:eastAsia="Times New Roman" w:hAnsi="Courier New" w:cs="Courier New"/>
+          <w:color w:val="D4D4D4"/>
+          <w:sz w:val="21"/>
+          <w:szCs w:val="21"/>
+          <w:lang w:eastAsia="pt-BR"/>
+        </w:rPr>
+      </w:pPr>
+      <w:proofErr w:type="spellStart"/>
+      <w:r>
+        <w:rPr>
+          <w:rFonts w:ascii="Courier New" w:eastAsia="Times New Roman" w:hAnsi="Courier New" w:cs="Courier New"/>
+          <w:color w:val="D4D4D4"/>
+          <w:sz w:val="21"/>
+          <w:szCs w:val="21"/>
+          <w:lang w:eastAsia="pt-BR"/>
+        </w:rPr>
+        <w:t>dados.Renda.quantile</w:t>
+      </w:r>
+      <w:proofErr w:type="spellEnd"/>
+      <w:r>
+        <w:rPr>
+          <w:rFonts w:ascii="Courier New" w:eastAsia="Times New Roman" w:hAnsi="Courier New" w:cs="Courier New"/>
+          <w:color w:val="DCDCDC"/>
+          <w:sz w:val="21"/>
+          <w:szCs w:val="21"/>
+          <w:lang w:eastAsia="pt-BR"/>
+        </w:rPr>
+        <w:t>([</w:t>
+      </w:r>
+      <w:r>
+        <w:rPr>
+          <w:rFonts w:ascii="Courier New" w:eastAsia="Times New Roman" w:hAnsi="Courier New" w:cs="Courier New"/>
+          <w:color w:val="D4D4D4"/>
+          <w:sz w:val="21"/>
+          <w:szCs w:val="21"/>
+          <w:lang w:eastAsia="pt-BR"/>
+        </w:rPr>
+        <w:t>i / </w:t>
+      </w:r>
+      <w:r>
+        <w:rPr>
+          <w:rFonts w:ascii="Courier New" w:eastAsia="Times New Roman" w:hAnsi="Courier New" w:cs="Courier New"/>
+          <w:color w:val="B5CEA8"/>
+          <w:sz w:val="21"/>
+          <w:szCs w:val="21"/>
+          <w:lang w:eastAsia="pt-BR"/>
+        </w:rPr>
+        <w:t>10</w:t>
+      </w:r>
+      <w:r>
+        <w:rPr>
+          <w:rFonts w:ascii="Courier New" w:eastAsia="Times New Roman" w:hAnsi="Courier New" w:cs="Courier New"/>
+          <w:color w:val="D4D4D4"/>
+          <w:sz w:val="21"/>
+          <w:szCs w:val="21"/>
+          <w:lang w:eastAsia="pt-BR"/>
+        </w:rPr>
+        <w:t> </w:t>
+      </w:r>
+      <w:r>
+        <w:rPr>
+          <w:rFonts w:ascii="Courier New" w:eastAsia="Times New Roman" w:hAnsi="Courier New" w:cs="Courier New"/>
+          <w:color w:val="C586C0"/>
+          <w:sz w:val="21"/>
+          <w:szCs w:val="21"/>
+          <w:lang w:eastAsia="pt-BR"/>
+        </w:rPr>
+        <w:t>for</w:t>
+      </w:r>
+      <w:r>
+        <w:rPr>
+          <w:rFonts w:ascii="Courier New" w:eastAsia="Times New Roman" w:hAnsi="Courier New" w:cs="Courier New"/>
+          <w:color w:val="D4D4D4"/>
+          <w:sz w:val="21"/>
+          <w:szCs w:val="21"/>
+          <w:lang w:eastAsia="pt-BR"/>
+        </w:rPr>
+        <w:t> i </w:t>
+      </w:r>
+      <w:r>
+        <w:rPr>
+          <w:rFonts w:ascii="Courier New" w:eastAsia="Times New Roman" w:hAnsi="Courier New" w:cs="Courier New"/>
+          <w:color w:val="82C6FF"/>
+          <w:sz w:val="21"/>
+          <w:szCs w:val="21"/>
+          <w:lang w:eastAsia="pt-BR"/>
+        </w:rPr>
+        <w:t>in</w:t>
+      </w:r>
+      <w:r>
+        <w:rPr>
+          <w:rFonts w:ascii="Courier New" w:eastAsia="Times New Roman" w:hAnsi="Courier New" w:cs="Courier New"/>
+          <w:color w:val="D4D4D4"/>
+          <w:sz w:val="21"/>
+          <w:szCs w:val="21"/>
+          <w:lang w:eastAsia="pt-BR"/>
+        </w:rPr>
+        <w:t> </w:t>
+      </w:r>
+      <w:r>
+        <w:rPr>
+          <w:rFonts w:ascii="Courier New" w:eastAsia="Times New Roman" w:hAnsi="Courier New" w:cs="Courier New"/>
+          <w:color w:val="DCDCAA"/>
+          <w:sz w:val="21"/>
+          <w:szCs w:val="21"/>
+          <w:lang w:eastAsia="pt-BR"/>
+        </w:rPr>
+        <w:t>range</w:t>
+      </w:r>
+      <w:r>
+        <w:rPr>
+          <w:rFonts w:ascii="Courier New" w:eastAsia="Times New Roman" w:hAnsi="Courier New" w:cs="Courier New"/>
+          <w:color w:val="DCDCDC"/>
+          <w:sz w:val="21"/>
+          <w:szCs w:val="21"/>
+          <w:lang w:eastAsia="pt-BR"/>
+        </w:rPr>
+        <w:t>(</w:t>
+      </w:r>
+      <w:r>
+        <w:rPr>
+          <w:rFonts w:ascii="Courier New" w:eastAsia="Times New Roman" w:hAnsi="Courier New" w:cs="Courier New"/>
+          <w:color w:val="B5CEA8"/>
+          <w:sz w:val="21"/>
+          <w:szCs w:val="21"/>
+          <w:lang w:eastAsia="pt-BR"/>
+        </w:rPr>
+        <w:t>1</w:t>
+      </w:r>
+      <w:r>
+        <w:rPr>
+          <w:rFonts w:ascii="Courier New" w:eastAsia="Times New Roman" w:hAnsi="Courier New" w:cs="Courier New"/>
+          <w:color w:val="DCDCDC"/>
+          <w:sz w:val="21"/>
+          <w:szCs w:val="21"/>
+          <w:lang w:eastAsia="pt-BR"/>
+        </w:rPr>
+        <w:t>,</w:t>
+      </w:r>
+      <w:r>
+        <w:rPr>
+          <w:rFonts w:ascii="Courier New" w:eastAsia="Times New Roman" w:hAnsi="Courier New" w:cs="Courier New"/>
+          <w:color w:val="D4D4D4"/>
+          <w:sz w:val="21"/>
+          <w:szCs w:val="21"/>
+          <w:lang w:eastAsia="pt-BR"/>
+        </w:rPr>
+        <w:t> </w:t>
+      </w:r>
+      <w:r>
+        <w:rPr>
+          <w:rFonts w:ascii="Courier New" w:eastAsia="Times New Roman" w:hAnsi="Courier New" w:cs="Courier New"/>
+          <w:color w:val="B5CEA8"/>
+          <w:sz w:val="21"/>
+          <w:szCs w:val="21"/>
+          <w:lang w:eastAsia="pt-BR"/>
+        </w:rPr>
+        <w:t>10</w:t>
+      </w:r>
+      <w:r>
+        <w:rPr>
+          <w:rFonts w:ascii="Courier New" w:eastAsia="Times New Roman" w:hAnsi="Courier New" w:cs="Courier New"/>
+          <w:color w:val="DCDCDC"/>
+          <w:sz w:val="21"/>
+          <w:szCs w:val="21"/>
+          <w:lang w:eastAsia="pt-BR"/>
+        </w:rPr>
+        <w:t>)])</w:t>
+      </w:r>
+    </w:p>
+    <w:p>
+      <w:pPr>
+        <w:spacing w:before="240" w:line="360" w:lineRule="auto"/>
+        <w:jc w:val="center"/>
+        <w:rPr>
+          <w:rFonts w:ascii="Times New Roman" w:hAnsi="Times New Roman" w:cs="Times New Roman"/>
+          <w:sz w:val="24"/>
+          <w:szCs w:val="24"/>
+        </w:rPr>
+      </w:pPr>
+      <w:r>
+        <w:rPr>
+          <w:rFonts w:ascii="Times New Roman" w:hAnsi="Times New Roman" w:cs="Times New Roman"/>
+          <w:sz w:val="24"/>
+          <w:szCs w:val="24"/>
+        </w:rPr>
+        <w:drawing>
+          <wp:inline distT="0" distB="0" distL="0" distR="0" wp14:anchorId="3F6D6286" wp14:editId="338CD649">
+            <wp:extent cx="761156" cy="1019175"/>
+            <wp:effectExtent l="0" t="0" r="1270" b="0"/>
+            <wp:docPr id="54" name="Imagem 54"/>
+            <wp:cNvGraphicFramePr>
+              <a:graphicFrameLocks xmlns:a="http://schemas.openxmlformats.org/drawingml/2006/main" noChangeAspect="1"/>
+            </wp:cNvGraphicFramePr>
+            <a:graphic xmlns:a="http://schemas.openxmlformats.org/drawingml/2006/main">
+              <a:graphicData uri="http://schemas.openxmlformats.org/drawingml/2006/picture">
+                <pic:pic xmlns:pic="http://schemas.openxmlformats.org/drawingml/2006/picture">
+                  <pic:nvPicPr>
+                    <pic:cNvPr id="1" name=""/>
+                    <pic:cNvPicPr/>
+                  </pic:nvPicPr>
+                  <pic:blipFill>
+                    <a:blip r:embed="rId57"/>
+                    <a:stretch>
+                      <a:fillRect/>
+                    </a:stretch>
+                  </pic:blipFill>
+                  <pic:spPr>
+                    <a:xfrm>
+                      <a:off x="0" y="0"/>
+                      <a:ext cx="766813" cy="1026750"/>
+                    </a:xfrm>
+                    <a:prstGeom prst="rect">
+                      <a:avLst/>
+                    </a:prstGeom>
+                  </pic:spPr>
+                </pic:pic>
+              </a:graphicData>
+            </a:graphic>
+          </wp:inline>
+        </w:drawing>
+      </w:r>
+    </w:p>
+    <w:p>
+      <w:pPr>
+        <w:pStyle w:val="PargrafodaLista"/>
+        <w:numPr>
+          <w:ilvl w:val="3"/>
+          <w:numId w:val="1"/>
+        </w:numPr>
+        <w:spacing w:before="240" w:line="360" w:lineRule="auto"/>
+        <w:jc w:val="both"/>
+        <w:rPr>
+          <w:rFonts w:ascii="Times New Roman" w:hAnsi="Times New Roman" w:cs="Times New Roman"/>
+          <w:sz w:val="24"/>
+          <w:szCs w:val="24"/>
+        </w:rPr>
+      </w:pPr>
+      <w:r>
+        <w:rPr>
+          <w:rFonts w:ascii="Times New Roman" w:hAnsi="Times New Roman" w:cs="Times New Roman"/>
+          <w:sz w:val="24"/>
+          <w:szCs w:val="24"/>
+        </w:rPr>
+        <w:t xml:space="preserve"> Desse modo temos que 10% das pessoas estão abaixo de 350 enquanto 90 estão acima. O mesmo raciocínio serve para o resto dos decis.</w:t>
+      </w:r>
+    </w:p>
+    <w:p>
+      <w:pPr>
+        <w:pStyle w:val="PargrafodaLista"/>
+        <w:numPr>
+          <w:ilvl w:val="2"/>
+          <w:numId w:val="1"/>
+        </w:numPr>
+        <w:spacing w:before="240" w:line="360" w:lineRule="auto"/>
+        <w:jc w:val="both"/>
+        <w:rPr>
+          <w:rFonts w:ascii="Times New Roman" w:hAnsi="Times New Roman" w:cs="Times New Roman"/>
+          <w:sz w:val="24"/>
+          <w:szCs w:val="24"/>
+        </w:rPr>
+      </w:pPr>
+      <w:r>
+        <w:rPr>
+          <w:rFonts w:ascii="Times New Roman" w:hAnsi="Times New Roman" w:cs="Times New Roman"/>
+          <w:sz w:val="24"/>
+          <w:szCs w:val="24"/>
+        </w:rPr>
+        <w:t>A mesma lógica se aplica aos percentis, mas ao invés de 10 colocamos 100 em tudo:</w:t>
+      </w:r>
+    </w:p>
+    <w:p>
+      <w:pPr>
+        <w:shd w:val="clear" w:color="auto" w:fill="1E1E1E"/>
+        <w:spacing w:after="0" w:line="285" w:lineRule="atLeast"/>
+        <w:rPr>
+          <w:rFonts w:ascii="Courier New" w:eastAsia="Times New Roman" w:hAnsi="Courier New" w:cs="Courier New"/>
+          <w:color w:val="D4D4D4"/>
+          <w:sz w:val="21"/>
+          <w:szCs w:val="21"/>
+          <w:lang w:eastAsia="pt-BR"/>
+        </w:rPr>
+      </w:pPr>
+      <w:proofErr w:type="spellStart"/>
+      <w:r>
+        <w:rPr>
+          <w:rFonts w:ascii="Courier New" w:eastAsia="Times New Roman" w:hAnsi="Courier New" w:cs="Courier New"/>
+          <w:color w:val="D4D4D4"/>
+          <w:sz w:val="21"/>
+          <w:szCs w:val="21"/>
+          <w:lang w:eastAsia="pt-BR"/>
+        </w:rPr>
+        <w:lastRenderedPageBreak/>
+        <w:t>dados.Renda.quantile</w:t>
+      </w:r>
+      <w:proofErr w:type="spellEnd"/>
+      <w:r>
+        <w:rPr>
+          <w:rFonts w:ascii="Courier New" w:eastAsia="Times New Roman" w:hAnsi="Courier New" w:cs="Courier New"/>
+          <w:color w:val="DCDCDC"/>
+          <w:sz w:val="21"/>
+          <w:szCs w:val="21"/>
+          <w:lang w:eastAsia="pt-BR"/>
+        </w:rPr>
+        <w:t>([</w:t>
+      </w:r>
+      <w:r>
+        <w:rPr>
+          <w:rFonts w:ascii="Courier New" w:eastAsia="Times New Roman" w:hAnsi="Courier New" w:cs="Courier New"/>
+          <w:color w:val="D4D4D4"/>
+          <w:sz w:val="21"/>
+          <w:szCs w:val="21"/>
+          <w:lang w:eastAsia="pt-BR"/>
+        </w:rPr>
+        <w:t>i / </w:t>
+      </w:r>
+      <w:r>
+        <w:rPr>
+          <w:rFonts w:ascii="Courier New" w:eastAsia="Times New Roman" w:hAnsi="Courier New" w:cs="Courier New"/>
+          <w:color w:val="B5CEA8"/>
+          <w:sz w:val="21"/>
+          <w:szCs w:val="21"/>
+          <w:lang w:eastAsia="pt-BR"/>
+        </w:rPr>
+        <w:t>100</w:t>
+      </w:r>
+      <w:r>
+        <w:rPr>
+          <w:rFonts w:ascii="Courier New" w:eastAsia="Times New Roman" w:hAnsi="Courier New" w:cs="Courier New"/>
+          <w:color w:val="D4D4D4"/>
+          <w:sz w:val="21"/>
+          <w:szCs w:val="21"/>
+          <w:lang w:eastAsia="pt-BR"/>
+        </w:rPr>
+        <w:t> </w:t>
+      </w:r>
+      <w:r>
+        <w:rPr>
+          <w:rFonts w:ascii="Courier New" w:eastAsia="Times New Roman" w:hAnsi="Courier New" w:cs="Courier New"/>
+          <w:color w:val="C586C0"/>
+          <w:sz w:val="21"/>
+          <w:szCs w:val="21"/>
+          <w:lang w:eastAsia="pt-BR"/>
+        </w:rPr>
+        <w:t>for</w:t>
+      </w:r>
+      <w:r>
+        <w:rPr>
+          <w:rFonts w:ascii="Courier New" w:eastAsia="Times New Roman" w:hAnsi="Courier New" w:cs="Courier New"/>
+          <w:color w:val="D4D4D4"/>
+          <w:sz w:val="21"/>
+          <w:szCs w:val="21"/>
+          <w:lang w:eastAsia="pt-BR"/>
+        </w:rPr>
+        <w:t> i </w:t>
+      </w:r>
+      <w:r>
+        <w:rPr>
+          <w:rFonts w:ascii="Courier New" w:eastAsia="Times New Roman" w:hAnsi="Courier New" w:cs="Courier New"/>
+          <w:color w:val="82C6FF"/>
+          <w:sz w:val="21"/>
+          <w:szCs w:val="21"/>
+          <w:lang w:eastAsia="pt-BR"/>
+        </w:rPr>
+        <w:t>in</w:t>
+      </w:r>
+      <w:r>
+        <w:rPr>
+          <w:rFonts w:ascii="Courier New" w:eastAsia="Times New Roman" w:hAnsi="Courier New" w:cs="Courier New"/>
+          <w:color w:val="D4D4D4"/>
+          <w:sz w:val="21"/>
+          <w:szCs w:val="21"/>
+          <w:lang w:eastAsia="pt-BR"/>
+        </w:rPr>
+        <w:t> </w:t>
+      </w:r>
+      <w:r>
+        <w:rPr>
+          <w:rFonts w:ascii="Courier New" w:eastAsia="Times New Roman" w:hAnsi="Courier New" w:cs="Courier New"/>
+          <w:color w:val="DCDCAA"/>
+          <w:sz w:val="21"/>
+          <w:szCs w:val="21"/>
+          <w:lang w:eastAsia="pt-BR"/>
+        </w:rPr>
+        <w:t>range</w:t>
+      </w:r>
+      <w:r>
+        <w:rPr>
+          <w:rFonts w:ascii="Courier New" w:eastAsia="Times New Roman" w:hAnsi="Courier New" w:cs="Courier New"/>
+          <w:color w:val="DCDCDC"/>
+          <w:sz w:val="21"/>
+          <w:szCs w:val="21"/>
+          <w:lang w:eastAsia="pt-BR"/>
+        </w:rPr>
+        <w:t>(</w:t>
+      </w:r>
+      <w:r>
+        <w:rPr>
+          <w:rFonts w:ascii="Courier New" w:eastAsia="Times New Roman" w:hAnsi="Courier New" w:cs="Courier New"/>
+          <w:color w:val="B5CEA8"/>
+          <w:sz w:val="21"/>
+          <w:szCs w:val="21"/>
+          <w:lang w:eastAsia="pt-BR"/>
+        </w:rPr>
+        <w:t>1</w:t>
+      </w:r>
+      <w:r>
+        <w:rPr>
+          <w:rFonts w:ascii="Courier New" w:eastAsia="Times New Roman" w:hAnsi="Courier New" w:cs="Courier New"/>
+          <w:color w:val="DCDCDC"/>
+          <w:sz w:val="21"/>
+          <w:szCs w:val="21"/>
+          <w:lang w:eastAsia="pt-BR"/>
+        </w:rPr>
+        <w:t>,</w:t>
+      </w:r>
+      <w:r>
+        <w:rPr>
+          <w:rFonts w:ascii="Courier New" w:eastAsia="Times New Roman" w:hAnsi="Courier New" w:cs="Courier New"/>
+          <w:color w:val="D4D4D4"/>
+          <w:sz w:val="21"/>
+          <w:szCs w:val="21"/>
+          <w:lang w:eastAsia="pt-BR"/>
+        </w:rPr>
+        <w:t> </w:t>
+      </w:r>
+      <w:r>
+        <w:rPr>
+          <w:rFonts w:ascii="Courier New" w:eastAsia="Times New Roman" w:hAnsi="Courier New" w:cs="Courier New"/>
+          <w:color w:val="B5CEA8"/>
+          <w:sz w:val="21"/>
+          <w:szCs w:val="21"/>
+          <w:lang w:eastAsia="pt-BR"/>
+        </w:rPr>
+        <w:t>100</w:t>
+      </w:r>
+      <w:r>
+        <w:rPr>
+          <w:rFonts w:ascii="Courier New" w:eastAsia="Times New Roman" w:hAnsi="Courier New" w:cs="Courier New"/>
+          <w:color w:val="DCDCDC"/>
+          <w:sz w:val="21"/>
+          <w:szCs w:val="21"/>
+          <w:lang w:eastAsia="pt-BR"/>
+        </w:rPr>
+        <w:t>)])</w:t>
+      </w:r>
+    </w:p>
+    <w:p>
+      <w:pPr>
+        <w:spacing w:before="240" w:line="360" w:lineRule="auto"/>
+        <w:jc w:val="center"/>
+        <w:rPr>
+          <w:rFonts w:ascii="Times New Roman" w:hAnsi="Times New Roman" w:cs="Times New Roman"/>
+          <w:sz w:val="24"/>
+          <w:szCs w:val="24"/>
+        </w:rPr>
+      </w:pPr>
+      <w:r>
+        <w:rPr>
+          <w:rFonts w:ascii="Times New Roman" w:hAnsi="Times New Roman" w:cs="Times New Roman"/>
+          <w:sz w:val="24"/>
+          <w:szCs w:val="24"/>
+        </w:rPr>
+        <w:drawing>
+          <wp:inline distT="0" distB="0" distL="0" distR="0" wp14:anchorId="357B28E5" wp14:editId="796E93F2">
+            <wp:extent cx="848077" cy="1323975"/>
+            <wp:effectExtent l="0" t="0" r="9525" b="0"/>
+            <wp:docPr id="55" name="Imagem 55"/>
+            <wp:cNvGraphicFramePr>
+              <a:graphicFrameLocks xmlns:a="http://schemas.openxmlformats.org/drawingml/2006/main" noChangeAspect="1"/>
+            </wp:cNvGraphicFramePr>
+            <a:graphic xmlns:a="http://schemas.openxmlformats.org/drawingml/2006/main">
+              <a:graphicData uri="http://schemas.openxmlformats.org/drawingml/2006/picture">
+                <pic:pic xmlns:pic="http://schemas.openxmlformats.org/drawingml/2006/picture">
+                  <pic:nvPicPr>
+                    <pic:cNvPr id="1" name=""/>
+                    <pic:cNvPicPr/>
+                  </pic:nvPicPr>
+                  <pic:blipFill>
+                    <a:blip r:embed="rId58"/>
+                    <a:stretch>
+                      <a:fillRect/>
+                    </a:stretch>
+                  </pic:blipFill>
+                  <pic:spPr>
+                    <a:xfrm>
+                      <a:off x="0" y="0"/>
+                      <a:ext cx="850892" cy="1328370"/>
+                    </a:xfrm>
+                    <a:prstGeom prst="rect">
+                      <a:avLst/>
+                    </a:prstGeom>
+                  </pic:spPr>
+                </pic:pic>
+              </a:graphicData>
+            </a:graphic>
+          </wp:inline>
+        </w:drawing>
+      </w:r>
+    </w:p>
+    <w:p>
+      <w:pPr>
+        <w:pStyle w:val="PargrafodaLista"/>
+        <w:numPr>
+          <w:ilvl w:val="3"/>
+          <w:numId w:val="1"/>
+        </w:numPr>
+        <w:spacing w:before="240" w:line="360" w:lineRule="auto"/>
+        <w:jc w:val="both"/>
+        <w:rPr>
+          <w:rFonts w:ascii="Times New Roman" w:hAnsi="Times New Roman" w:cs="Times New Roman"/>
+          <w:sz w:val="24"/>
+          <w:szCs w:val="24"/>
+        </w:rPr>
+      </w:pPr>
+      <w:r>
+        <w:rPr>
+          <w:rFonts w:ascii="Times New Roman" w:hAnsi="Times New Roman" w:cs="Times New Roman"/>
+          <w:sz w:val="24"/>
+          <w:szCs w:val="24"/>
+        </w:rPr>
+        <w:t xml:space="preserve"> A principal diferença é na quantidade de informações que temos, já que ele varia de 1% em 1%.</w:t>
+      </w:r>
+      <w:r>
+        <w:rPr>
+          <w:rFonts w:ascii="Times New Roman" w:hAnsi="Times New Roman" w:cs="Times New Roman"/>
+          <w:sz w:val="24"/>
+          <w:szCs w:val="24"/>
+        </w:rPr>
+        <w:t xml:space="preserve"> Podemos inclusive notar que 4% das pessoas estão abaixo de 50, mas ao 5% estão abaixo de 100 e assim por diante.</w:t>
+      </w:r>
+    </w:p>
+    <w:p>
+      <w:pPr>
+        <w:pStyle w:val="PargrafodaLista"/>
+        <w:numPr>
+          <w:ilvl w:val="2"/>
+          <w:numId w:val="1"/>
+        </w:numPr>
+        <w:spacing w:before="240" w:line="360" w:lineRule="auto"/>
+        <w:jc w:val="both"/>
+        <w:rPr>
+          <w:rFonts w:ascii="Times New Roman" w:hAnsi="Times New Roman" w:cs="Times New Roman"/>
+          <w:sz w:val="24"/>
+          <w:szCs w:val="24"/>
+        </w:rPr>
+      </w:pPr>
+      <w:r>
+        <w:rPr>
+          <w:rFonts w:ascii="Times New Roman" w:hAnsi="Times New Roman" w:cs="Times New Roman"/>
+          <w:sz w:val="24"/>
+          <w:szCs w:val="24"/>
+        </w:rPr>
+        <w:t xml:space="preserve">Podemos criar um histograma e visualizar em gráfico o que vimos em números, passando para os parâmetros </w:t>
+      </w:r>
+      <w:proofErr w:type="spellStart"/>
+      <w:r>
+        <w:rPr>
+          <w:rFonts w:ascii="Times New Roman" w:hAnsi="Times New Roman" w:cs="Times New Roman"/>
+          <w:sz w:val="24"/>
+          <w:szCs w:val="24"/>
+        </w:rPr>
+        <w:t>sns.distplot</w:t>
+      </w:r>
+      <w:proofErr w:type="spellEnd"/>
+      <w:r>
+        <w:rPr>
+          <w:rFonts w:ascii="Times New Roman" w:hAnsi="Times New Roman" w:cs="Times New Roman"/>
+          <w:sz w:val="24"/>
+          <w:szCs w:val="24"/>
+        </w:rPr>
+        <w:t xml:space="preserve">(dados, </w:t>
+      </w:r>
+      <w:proofErr w:type="spellStart"/>
+      <w:r>
+        <w:rPr>
+          <w:rFonts w:ascii="Times New Roman" w:hAnsi="Times New Roman" w:cs="Times New Roman"/>
+          <w:sz w:val="24"/>
+          <w:szCs w:val="24"/>
+        </w:rPr>
+        <w:t>hist</w:t>
+      </w:r>
+      <w:proofErr w:type="spellEnd"/>
+      <w:r>
+        <w:rPr>
+          <w:rFonts w:ascii="Times New Roman" w:hAnsi="Times New Roman" w:cs="Times New Roman"/>
+          <w:sz w:val="24"/>
+          <w:szCs w:val="24"/>
+        </w:rPr>
+        <w:t>._</w:t>
+      </w:r>
+      <w:proofErr w:type="spellStart"/>
+      <w:r>
+        <w:rPr>
+          <w:rFonts w:ascii="Times New Roman" w:hAnsi="Times New Roman" w:cs="Times New Roman"/>
+          <w:sz w:val="24"/>
+          <w:szCs w:val="24"/>
+        </w:rPr>
+        <w:t>kws</w:t>
+      </w:r>
+      <w:proofErr w:type="spellEnd"/>
+      <w:r>
+        <w:rPr>
+          <w:rFonts w:ascii="Times New Roman" w:hAnsi="Times New Roman" w:cs="Times New Roman"/>
+          <w:sz w:val="24"/>
+          <w:szCs w:val="24"/>
+        </w:rPr>
+        <w:t>= {‘</w:t>
+      </w:r>
+      <w:proofErr w:type="spellStart"/>
+      <w:r>
+        <w:rPr>
+          <w:rFonts w:ascii="Times New Roman" w:hAnsi="Times New Roman" w:cs="Times New Roman"/>
+          <w:sz w:val="24"/>
+          <w:szCs w:val="24"/>
+        </w:rPr>
+        <w:t>cumulative</w:t>
+      </w:r>
+      <w:proofErr w:type="spellEnd"/>
+      <w:r>
+        <w:rPr>
+          <w:rFonts w:ascii="Times New Roman" w:hAnsi="Times New Roman" w:cs="Times New Roman"/>
+          <w:sz w:val="24"/>
+          <w:szCs w:val="24"/>
+        </w:rPr>
+        <w:t xml:space="preserve">’:True}, </w:t>
+      </w:r>
+      <w:proofErr w:type="spellStart"/>
+      <w:r>
+        <w:rPr>
+          <w:rFonts w:ascii="Times New Roman" w:hAnsi="Times New Roman" w:cs="Times New Roman"/>
+          <w:sz w:val="24"/>
+          <w:szCs w:val="24"/>
+        </w:rPr>
+        <w:t>kde_kws</w:t>
+      </w:r>
+      <w:proofErr w:type="spellEnd"/>
+      <w:r>
+        <w:rPr>
+          <w:rFonts w:ascii="Times New Roman" w:hAnsi="Times New Roman" w:cs="Times New Roman"/>
+          <w:sz w:val="24"/>
+          <w:szCs w:val="24"/>
+        </w:rPr>
+        <w:t xml:space="preserve"> = </w:t>
+      </w:r>
+      <w:r>
+        <w:rPr>
+          <w:rFonts w:ascii="Times New Roman" w:hAnsi="Times New Roman" w:cs="Times New Roman"/>
+          <w:sz w:val="24"/>
+          <w:szCs w:val="24"/>
+        </w:rPr>
+        <w:t>{‘</w:t>
+      </w:r>
+      <w:proofErr w:type="spellStart"/>
+      <w:r>
+        <w:rPr>
+          <w:rFonts w:ascii="Times New Roman" w:hAnsi="Times New Roman" w:cs="Times New Roman"/>
+          <w:sz w:val="24"/>
+          <w:szCs w:val="24"/>
+        </w:rPr>
+        <w:t>cumulative</w:t>
+      </w:r>
+      <w:proofErr w:type="spellEnd"/>
+      <w:r>
+        <w:rPr>
+          <w:rFonts w:ascii="Times New Roman" w:hAnsi="Times New Roman" w:cs="Times New Roman"/>
+          <w:sz w:val="24"/>
+          <w:szCs w:val="24"/>
+        </w:rPr>
+        <w:t>’:True}</w:t>
+      </w:r>
+      <w:r>
+        <w:rPr>
+          <w:rFonts w:ascii="Times New Roman" w:hAnsi="Times New Roman" w:cs="Times New Roman"/>
+          <w:sz w:val="24"/>
+          <w:szCs w:val="24"/>
+        </w:rPr>
+        <w:t xml:space="preserve">, </w:t>
+      </w:r>
+      <w:proofErr w:type="spellStart"/>
+      <w:r>
+        <w:rPr>
+          <w:rFonts w:ascii="Times New Roman" w:hAnsi="Times New Roman" w:cs="Times New Roman"/>
+          <w:sz w:val="24"/>
+          <w:szCs w:val="24"/>
+        </w:rPr>
+        <w:t>bins</w:t>
+      </w:r>
+      <w:proofErr w:type="spellEnd"/>
+      <w:r>
+        <w:rPr>
+          <w:rFonts w:ascii="Times New Roman" w:hAnsi="Times New Roman" w:cs="Times New Roman"/>
+          <w:sz w:val="24"/>
+          <w:szCs w:val="24"/>
+        </w:rPr>
+        <w:t xml:space="preserve">=10). Ao passar o </w:t>
+      </w:r>
+      <w:proofErr w:type="spellStart"/>
+      <w:r>
+        <w:rPr>
+          <w:rFonts w:ascii="Times New Roman" w:hAnsi="Times New Roman" w:cs="Times New Roman"/>
+          <w:sz w:val="24"/>
+          <w:szCs w:val="24"/>
+        </w:rPr>
+        <w:t>bins</w:t>
+      </w:r>
+      <w:proofErr w:type="spellEnd"/>
+      <w:r>
+        <w:rPr>
+          <w:rFonts w:ascii="Times New Roman" w:hAnsi="Times New Roman" w:cs="Times New Roman"/>
+          <w:sz w:val="24"/>
+          <w:szCs w:val="24"/>
+        </w:rPr>
+        <w:t xml:space="preserve"> ele vai mostrar 10 barras representando os decis:</w:t>
+      </w:r>
+    </w:p>
+    <w:p>
+      <w:pPr>
+        <w:shd w:val="clear" w:color="auto" w:fill="1E1E1E"/>
+        <w:spacing w:after="0" w:line="285" w:lineRule="atLeast"/>
+        <w:rPr>
+          <w:rFonts w:ascii="Courier New" w:eastAsia="Times New Roman" w:hAnsi="Courier New" w:cs="Courier New"/>
+          <w:color w:val="D4D4D4"/>
+          <w:sz w:val="21"/>
+          <w:szCs w:val="21"/>
+          <w:lang w:eastAsia="pt-BR"/>
+        </w:rPr>
+      </w:pPr>
+      <w:proofErr w:type="spellStart"/>
+      <w:r>
+        <w:rPr>
+          <w:rFonts w:ascii="Courier New" w:eastAsia="Times New Roman" w:hAnsi="Courier New" w:cs="Courier New"/>
+          <w:color w:val="D4D4D4"/>
+          <w:sz w:val="21"/>
+          <w:szCs w:val="21"/>
+          <w:lang w:eastAsia="pt-BR"/>
+        </w:rPr>
+        <w:t>ax</w:t>
+      </w:r>
+      <w:proofErr w:type="spellEnd"/>
+      <w:r>
+        <w:rPr>
+          <w:rFonts w:ascii="Courier New" w:eastAsia="Times New Roman" w:hAnsi="Courier New" w:cs="Courier New"/>
+          <w:color w:val="D4D4D4"/>
+          <w:sz w:val="21"/>
+          <w:szCs w:val="21"/>
+          <w:lang w:eastAsia="pt-BR"/>
+        </w:rPr>
+        <w:t> = </w:t>
+      </w:r>
+      <w:proofErr w:type="spellStart"/>
+      <w:r>
+        <w:rPr>
+          <w:rFonts w:ascii="Courier New" w:eastAsia="Times New Roman" w:hAnsi="Courier New" w:cs="Courier New"/>
+          <w:color w:val="D4D4D4"/>
+          <w:sz w:val="21"/>
+          <w:szCs w:val="21"/>
+          <w:lang w:eastAsia="pt-BR"/>
+        </w:rPr>
+        <w:t>sns.distplot</w:t>
+      </w:r>
+      <w:proofErr w:type="spellEnd"/>
+      <w:r>
+        <w:rPr>
+          <w:rFonts w:ascii="Courier New" w:eastAsia="Times New Roman" w:hAnsi="Courier New" w:cs="Courier New"/>
+          <w:color w:val="DCDCDC"/>
+          <w:sz w:val="21"/>
+          <w:szCs w:val="21"/>
+          <w:lang w:eastAsia="pt-BR"/>
+        </w:rPr>
+        <w:t>(</w:t>
+      </w:r>
+      <w:proofErr w:type="spellStart"/>
+      <w:r>
+        <w:rPr>
+          <w:rFonts w:ascii="Courier New" w:eastAsia="Times New Roman" w:hAnsi="Courier New" w:cs="Courier New"/>
+          <w:color w:val="D4D4D4"/>
+          <w:sz w:val="21"/>
+          <w:szCs w:val="21"/>
+          <w:lang w:eastAsia="pt-BR"/>
+        </w:rPr>
+        <w:t>dados.Idade</w:t>
+      </w:r>
+      <w:proofErr w:type="spellEnd"/>
+      <w:r>
+        <w:rPr>
+          <w:rFonts w:ascii="Courier New" w:eastAsia="Times New Roman" w:hAnsi="Courier New" w:cs="Courier New"/>
+          <w:color w:val="DCDCDC"/>
+          <w:sz w:val="21"/>
+          <w:szCs w:val="21"/>
+          <w:lang w:eastAsia="pt-BR"/>
+        </w:rPr>
+        <w:t>,</w:t>
+      </w:r>
+      <w:r>
+        <w:rPr>
+          <w:rFonts w:ascii="Courier New" w:eastAsia="Times New Roman" w:hAnsi="Courier New" w:cs="Courier New"/>
+          <w:color w:val="D4D4D4"/>
+          <w:sz w:val="21"/>
+          <w:szCs w:val="21"/>
+          <w:lang w:eastAsia="pt-BR"/>
+        </w:rPr>
+        <w:t> </w:t>
+      </w:r>
+      <w:proofErr w:type="spellStart"/>
+      <w:r>
+        <w:rPr>
+          <w:rFonts w:ascii="Courier New" w:eastAsia="Times New Roman" w:hAnsi="Courier New" w:cs="Courier New"/>
+          <w:color w:val="D4D4D4"/>
+          <w:sz w:val="21"/>
+          <w:szCs w:val="21"/>
+          <w:lang w:eastAsia="pt-BR"/>
+        </w:rPr>
+        <w:t>hist_kws</w:t>
+      </w:r>
+      <w:proofErr w:type="spellEnd"/>
+      <w:r>
+        <w:rPr>
+          <w:rFonts w:ascii="Courier New" w:eastAsia="Times New Roman" w:hAnsi="Courier New" w:cs="Courier New"/>
+          <w:color w:val="D4D4D4"/>
+          <w:sz w:val="21"/>
+          <w:szCs w:val="21"/>
+          <w:lang w:eastAsia="pt-BR"/>
+        </w:rPr>
+        <w:t>= </w:t>
+      </w:r>
+      <w:r>
+        <w:rPr>
+          <w:rFonts w:ascii="Courier New" w:eastAsia="Times New Roman" w:hAnsi="Courier New" w:cs="Courier New"/>
+          <w:color w:val="DCDCDC"/>
+          <w:sz w:val="21"/>
+          <w:szCs w:val="21"/>
+          <w:lang w:eastAsia="pt-BR"/>
+        </w:rPr>
+        <w:t>{</w:t>
+      </w:r>
+      <w:r>
+        <w:rPr>
+          <w:rFonts w:ascii="Courier New" w:eastAsia="Times New Roman" w:hAnsi="Courier New" w:cs="Courier New"/>
+          <w:color w:val="CE9178"/>
+          <w:sz w:val="21"/>
+          <w:szCs w:val="21"/>
+          <w:lang w:eastAsia="pt-BR"/>
+        </w:rPr>
+        <w:t>'</w:t>
+      </w:r>
+      <w:proofErr w:type="spellStart"/>
+      <w:r>
+        <w:rPr>
+          <w:rFonts w:ascii="Courier New" w:eastAsia="Times New Roman" w:hAnsi="Courier New" w:cs="Courier New"/>
+          <w:color w:val="CE9178"/>
+          <w:sz w:val="21"/>
+          <w:szCs w:val="21"/>
+          <w:lang w:eastAsia="pt-BR"/>
+        </w:rPr>
+        <w:t>cumulative</w:t>
+      </w:r>
+      <w:proofErr w:type="spellEnd"/>
+      <w:r>
+        <w:rPr>
+          <w:rFonts w:ascii="Courier New" w:eastAsia="Times New Roman" w:hAnsi="Courier New" w:cs="Courier New"/>
+          <w:color w:val="CE9178"/>
+          <w:sz w:val="21"/>
+          <w:szCs w:val="21"/>
+          <w:lang w:eastAsia="pt-BR"/>
+        </w:rPr>
+        <w:t>'</w:t>
+      </w:r>
+      <w:r>
+        <w:rPr>
+          <w:rFonts w:ascii="Courier New" w:eastAsia="Times New Roman" w:hAnsi="Courier New" w:cs="Courier New"/>
+          <w:color w:val="DCDCDC"/>
+          <w:sz w:val="21"/>
+          <w:szCs w:val="21"/>
+          <w:lang w:eastAsia="pt-BR"/>
+        </w:rPr>
+        <w:t>:</w:t>
+      </w:r>
+      <w:r>
+        <w:rPr>
+          <w:rFonts w:ascii="Courier New" w:eastAsia="Times New Roman" w:hAnsi="Courier New" w:cs="Courier New"/>
+          <w:color w:val="569CD6"/>
+          <w:sz w:val="21"/>
+          <w:szCs w:val="21"/>
+          <w:lang w:eastAsia="pt-BR"/>
+        </w:rPr>
+        <w:t>True</w:t>
+      </w:r>
+      <w:r>
+        <w:rPr>
+          <w:rFonts w:ascii="Courier New" w:eastAsia="Times New Roman" w:hAnsi="Courier New" w:cs="Courier New"/>
+          <w:color w:val="DCDCDC"/>
+          <w:sz w:val="21"/>
+          <w:szCs w:val="21"/>
+          <w:lang w:eastAsia="pt-BR"/>
+        </w:rPr>
+        <w:t>},</w:t>
+      </w:r>
+    </w:p>
+    <w:p>
+      <w:pPr>
+        <w:shd w:val="clear" w:color="auto" w:fill="1E1E1E"/>
+        <w:spacing w:after="0" w:line="285" w:lineRule="atLeast"/>
+        <w:rPr>
+          <w:rFonts w:ascii="Courier New" w:eastAsia="Times New Roman" w:hAnsi="Courier New" w:cs="Courier New"/>
+          <w:color w:val="D4D4D4"/>
+          <w:sz w:val="21"/>
+          <w:szCs w:val="21"/>
+          <w:lang w:val="en-US" w:eastAsia="pt-BR"/>
+        </w:rPr>
+      </w:pPr>
+      <w:r>
+        <w:rPr>
+          <w:rFonts w:ascii="Courier New" w:eastAsia="Times New Roman" w:hAnsi="Courier New" w:cs="Courier New"/>
+          <w:color w:val="D4D4D4"/>
+          <w:sz w:val="21"/>
+          <w:szCs w:val="21"/>
+          <w:lang w:eastAsia="pt-BR"/>
+        </w:rPr>
+        <w:t>                  </w:t>
+      </w:r>
+      <w:proofErr w:type="spellStart"/>
+      <w:r>
+        <w:rPr>
+          <w:rFonts w:ascii="Courier New" w:eastAsia="Times New Roman" w:hAnsi="Courier New" w:cs="Courier New"/>
+          <w:color w:val="D4D4D4"/>
+          <w:sz w:val="21"/>
+          <w:szCs w:val="21"/>
+          <w:lang w:val="en-US" w:eastAsia="pt-BR"/>
+        </w:rPr>
+        <w:t>kde_kws</w:t>
+      </w:r>
+      <w:proofErr w:type="spellEnd"/>
+      <w:r>
+        <w:rPr>
+          <w:rFonts w:ascii="Courier New" w:eastAsia="Times New Roman" w:hAnsi="Courier New" w:cs="Courier New"/>
+          <w:color w:val="D4D4D4"/>
+          <w:sz w:val="21"/>
+          <w:szCs w:val="21"/>
+          <w:lang w:val="en-US" w:eastAsia="pt-BR"/>
+        </w:rPr>
+        <w:t> = </w:t>
+      </w:r>
+      <w:r>
+        <w:rPr>
+          <w:rFonts w:ascii="Courier New" w:eastAsia="Times New Roman" w:hAnsi="Courier New" w:cs="Courier New"/>
+          <w:color w:val="DCDCDC"/>
+          <w:sz w:val="21"/>
+          <w:szCs w:val="21"/>
+          <w:lang w:val="en-US" w:eastAsia="pt-BR"/>
+        </w:rPr>
+        <w:t>{</w:t>
+      </w:r>
+      <w:r>
+        <w:rPr>
+          <w:rFonts w:ascii="Courier New" w:eastAsia="Times New Roman" w:hAnsi="Courier New" w:cs="Courier New"/>
+          <w:color w:val="CE9178"/>
+          <w:sz w:val="21"/>
+          <w:szCs w:val="21"/>
+          <w:lang w:val="en-US" w:eastAsia="pt-BR"/>
+        </w:rPr>
+        <w:t>'</w:t>
+      </w:r>
+      <w:proofErr w:type="spellStart"/>
+      <w:r>
+        <w:rPr>
+          <w:rFonts w:ascii="Courier New" w:eastAsia="Times New Roman" w:hAnsi="Courier New" w:cs="Courier New"/>
+          <w:color w:val="CE9178"/>
+          <w:sz w:val="21"/>
+          <w:szCs w:val="21"/>
+          <w:lang w:val="en-US" w:eastAsia="pt-BR"/>
+        </w:rPr>
+        <w:t>cumulative'</w:t>
+      </w:r>
+      <w:r>
+        <w:rPr>
+          <w:rFonts w:ascii="Courier New" w:eastAsia="Times New Roman" w:hAnsi="Courier New" w:cs="Courier New"/>
+          <w:color w:val="DCDCDC"/>
+          <w:sz w:val="21"/>
+          <w:szCs w:val="21"/>
+          <w:lang w:val="en-US" w:eastAsia="pt-BR"/>
+        </w:rPr>
+        <w:t>:</w:t>
+      </w:r>
+      <w:r>
+        <w:rPr>
+          <w:rFonts w:ascii="Courier New" w:eastAsia="Times New Roman" w:hAnsi="Courier New" w:cs="Courier New"/>
+          <w:color w:val="569CD6"/>
+          <w:sz w:val="21"/>
+          <w:szCs w:val="21"/>
+          <w:lang w:val="en-US" w:eastAsia="pt-BR"/>
+        </w:rPr>
+        <w:t>True</w:t>
+      </w:r>
+      <w:proofErr w:type="spellEnd"/>
+      <w:r>
+        <w:rPr>
+          <w:rFonts w:ascii="Courier New" w:eastAsia="Times New Roman" w:hAnsi="Courier New" w:cs="Courier New"/>
+          <w:color w:val="DCDCDC"/>
+          <w:sz w:val="21"/>
+          <w:szCs w:val="21"/>
+          <w:lang w:val="en-US" w:eastAsia="pt-BR"/>
+        </w:rPr>
+        <w:t>},</w:t>
+      </w:r>
+      <w:r>
+        <w:rPr>
+          <w:rFonts w:ascii="Courier New" w:eastAsia="Times New Roman" w:hAnsi="Courier New" w:cs="Courier New"/>
+          <w:color w:val="D4D4D4"/>
+          <w:sz w:val="21"/>
+          <w:szCs w:val="21"/>
+          <w:lang w:val="en-US" w:eastAsia="pt-BR"/>
+        </w:rPr>
+        <w:t> bins = </w:t>
+      </w:r>
+      <w:r>
+        <w:rPr>
+          <w:rFonts w:ascii="Courier New" w:eastAsia="Times New Roman" w:hAnsi="Courier New" w:cs="Courier New"/>
+          <w:color w:val="B5CEA8"/>
+          <w:sz w:val="21"/>
+          <w:szCs w:val="21"/>
+          <w:lang w:val="en-US" w:eastAsia="pt-BR"/>
+        </w:rPr>
+        <w:t>10</w:t>
+      </w:r>
+      <w:r>
+        <w:rPr>
+          <w:rFonts w:ascii="Courier New" w:eastAsia="Times New Roman" w:hAnsi="Courier New" w:cs="Courier New"/>
+          <w:color w:val="DCDCDC"/>
+          <w:sz w:val="21"/>
+          <w:szCs w:val="21"/>
+          <w:lang w:val="en-US" w:eastAsia="pt-BR"/>
+        </w:rPr>
+        <w:t>)</w:t>
+      </w:r>
+    </w:p>
+    <w:p>
+      <w:pPr>
+        <w:shd w:val="clear" w:color="auto" w:fill="1E1E1E"/>
+        <w:spacing w:after="0" w:line="285" w:lineRule="atLeast"/>
+        <w:rPr>
+          <w:rFonts w:ascii="Courier New" w:eastAsia="Times New Roman" w:hAnsi="Courier New" w:cs="Courier New"/>
+          <w:color w:val="D4D4D4"/>
+          <w:sz w:val="21"/>
+          <w:szCs w:val="21"/>
+          <w:lang w:val="en-US" w:eastAsia="pt-BR"/>
+        </w:rPr>
+      </w:pPr>
+      <w:proofErr w:type="spellStart"/>
+      <w:r>
+        <w:rPr>
+          <w:rFonts w:ascii="Courier New" w:eastAsia="Times New Roman" w:hAnsi="Courier New" w:cs="Courier New"/>
+          <w:color w:val="D4D4D4"/>
+          <w:sz w:val="21"/>
+          <w:szCs w:val="21"/>
+          <w:lang w:val="en-US" w:eastAsia="pt-BR"/>
+        </w:rPr>
+        <w:t>ax.figure.set_size_inches</w:t>
+      </w:r>
+      <w:proofErr w:type="spellEnd"/>
+      <w:r>
+        <w:rPr>
+          <w:rFonts w:ascii="Courier New" w:eastAsia="Times New Roman" w:hAnsi="Courier New" w:cs="Courier New"/>
+          <w:color w:val="DCDCDC"/>
+          <w:sz w:val="21"/>
+          <w:szCs w:val="21"/>
+          <w:lang w:val="en-US" w:eastAsia="pt-BR"/>
+        </w:rPr>
+        <w:t>(</w:t>
+      </w:r>
+      <w:r>
+        <w:rPr>
+          <w:rFonts w:ascii="Courier New" w:eastAsia="Times New Roman" w:hAnsi="Courier New" w:cs="Courier New"/>
+          <w:color w:val="B5CEA8"/>
+          <w:sz w:val="21"/>
+          <w:szCs w:val="21"/>
+          <w:lang w:val="en-US" w:eastAsia="pt-BR"/>
+        </w:rPr>
+        <w:t>12</w:t>
+      </w:r>
+      <w:r>
+        <w:rPr>
+          <w:rFonts w:ascii="Courier New" w:eastAsia="Times New Roman" w:hAnsi="Courier New" w:cs="Courier New"/>
+          <w:color w:val="DCDCDC"/>
+          <w:sz w:val="21"/>
+          <w:szCs w:val="21"/>
+          <w:lang w:val="en-US" w:eastAsia="pt-BR"/>
+        </w:rPr>
+        <w:t>,</w:t>
+      </w:r>
+      <w:r>
+        <w:rPr>
+          <w:rFonts w:ascii="Courier New" w:eastAsia="Times New Roman" w:hAnsi="Courier New" w:cs="Courier New"/>
+          <w:color w:val="B5CEA8"/>
+          <w:sz w:val="21"/>
+          <w:szCs w:val="21"/>
+          <w:lang w:val="en-US" w:eastAsia="pt-BR"/>
+        </w:rPr>
+        <w:t>6</w:t>
+      </w:r>
+      <w:r>
+        <w:rPr>
+          <w:rFonts w:ascii="Courier New" w:eastAsia="Times New Roman" w:hAnsi="Courier New" w:cs="Courier New"/>
+          <w:color w:val="DCDCDC"/>
+          <w:sz w:val="21"/>
+          <w:szCs w:val="21"/>
+          <w:lang w:val="en-US" w:eastAsia="pt-BR"/>
+        </w:rPr>
+        <w:t>)</w:t>
+      </w:r>
+    </w:p>
+    <w:p>
+      <w:pPr>
+        <w:shd w:val="clear" w:color="auto" w:fill="1E1E1E"/>
+        <w:spacing w:after="0" w:line="285" w:lineRule="atLeast"/>
+        <w:rPr>
+          <w:rFonts w:ascii="Courier New" w:eastAsia="Times New Roman" w:hAnsi="Courier New" w:cs="Courier New"/>
+          <w:color w:val="D4D4D4"/>
+          <w:sz w:val="21"/>
+          <w:szCs w:val="21"/>
+          <w:lang w:eastAsia="pt-BR"/>
+        </w:rPr>
+      </w:pPr>
+      <w:r>
+        <w:rPr>
+          <w:rFonts w:ascii="Courier New" w:eastAsia="Times New Roman" w:hAnsi="Courier New" w:cs="Courier New"/>
+          <w:color w:val="D4D4D4"/>
+          <w:sz w:val="21"/>
+          <w:szCs w:val="21"/>
+          <w:lang w:eastAsia="pt-BR"/>
+        </w:rPr>
+        <w:t>ax.set_title</w:t>
+      </w:r>
+      <w:r>
+        <w:rPr>
+          <w:rFonts w:ascii="Courier New" w:eastAsia="Times New Roman" w:hAnsi="Courier New" w:cs="Courier New"/>
+          <w:color w:val="DCDCDC"/>
+          <w:sz w:val="21"/>
+          <w:szCs w:val="21"/>
+          <w:lang w:eastAsia="pt-BR"/>
+        </w:rPr>
+        <w:t>(</w:t>
+      </w:r>
+      <w:r>
+        <w:rPr>
+          <w:rFonts w:ascii="Courier New" w:eastAsia="Times New Roman" w:hAnsi="Courier New" w:cs="Courier New"/>
+          <w:color w:val="CE9178"/>
+          <w:sz w:val="21"/>
+          <w:szCs w:val="21"/>
+          <w:lang w:eastAsia="pt-BR"/>
+        </w:rPr>
+        <w:t>'Distribuição de Frequências Acumuladas'</w:t>
+      </w:r>
+      <w:r>
+        <w:rPr>
+          <w:rFonts w:ascii="Courier New" w:eastAsia="Times New Roman" w:hAnsi="Courier New" w:cs="Courier New"/>
+          <w:color w:val="DCDCDC"/>
+          <w:sz w:val="21"/>
+          <w:szCs w:val="21"/>
+          <w:lang w:eastAsia="pt-BR"/>
+        </w:rPr>
+        <w:t>,</w:t>
+      </w:r>
+      <w:r>
+        <w:rPr>
+          <w:rFonts w:ascii="Courier New" w:eastAsia="Times New Roman" w:hAnsi="Courier New" w:cs="Courier New"/>
+          <w:color w:val="D4D4D4"/>
+          <w:sz w:val="21"/>
+          <w:szCs w:val="21"/>
+          <w:lang w:eastAsia="pt-BR"/>
+        </w:rPr>
+        <w:t> fontsize=</w:t>
+      </w:r>
+      <w:r>
+        <w:rPr>
+          <w:rFonts w:ascii="Courier New" w:eastAsia="Times New Roman" w:hAnsi="Courier New" w:cs="Courier New"/>
+          <w:color w:val="B5CEA8"/>
+          <w:sz w:val="21"/>
+          <w:szCs w:val="21"/>
+          <w:lang w:eastAsia="pt-BR"/>
+        </w:rPr>
+        <w:t>18</w:t>
+      </w:r>
+      <w:r>
+        <w:rPr>
+          <w:rFonts w:ascii="Courier New" w:eastAsia="Times New Roman" w:hAnsi="Courier New" w:cs="Courier New"/>
+          <w:color w:val="DCDCDC"/>
+          <w:sz w:val="21"/>
+          <w:szCs w:val="21"/>
+          <w:lang w:eastAsia="pt-BR"/>
+        </w:rPr>
+        <w:t>)</w:t>
+      </w:r>
+    </w:p>
+    <w:p>
+      <w:pPr>
+        <w:shd w:val="clear" w:color="auto" w:fill="1E1E1E"/>
+        <w:spacing w:after="0" w:line="285" w:lineRule="atLeast"/>
+        <w:rPr>
+          <w:rFonts w:ascii="Courier New" w:eastAsia="Times New Roman" w:hAnsi="Courier New" w:cs="Courier New"/>
+          <w:color w:val="D4D4D4"/>
+          <w:sz w:val="21"/>
+          <w:szCs w:val="21"/>
+          <w:lang w:eastAsia="pt-BR"/>
+        </w:rPr>
+      </w:pPr>
+      <w:proofErr w:type="spellStart"/>
+      <w:r>
+        <w:rPr>
+          <w:rFonts w:ascii="Courier New" w:eastAsia="Times New Roman" w:hAnsi="Courier New" w:cs="Courier New"/>
+          <w:color w:val="D4D4D4"/>
+          <w:sz w:val="21"/>
+          <w:szCs w:val="21"/>
+          <w:lang w:eastAsia="pt-BR"/>
+        </w:rPr>
+        <w:t>ax.set_ylabel</w:t>
+      </w:r>
+      <w:proofErr w:type="spellEnd"/>
+      <w:r>
+        <w:rPr>
+          <w:rFonts w:ascii="Courier New" w:eastAsia="Times New Roman" w:hAnsi="Courier New" w:cs="Courier New"/>
+          <w:color w:val="DCDCDC"/>
+          <w:sz w:val="21"/>
+          <w:szCs w:val="21"/>
+          <w:lang w:eastAsia="pt-BR"/>
+        </w:rPr>
+        <w:t>(</w:t>
+      </w:r>
+      <w:r>
+        <w:rPr>
+          <w:rFonts w:ascii="Courier New" w:eastAsia="Times New Roman" w:hAnsi="Courier New" w:cs="Courier New"/>
+          <w:color w:val="CE9178"/>
+          <w:sz w:val="21"/>
+          <w:szCs w:val="21"/>
+          <w:lang w:eastAsia="pt-BR"/>
+        </w:rPr>
+        <w:t>'Acumulado'</w:t>
+      </w:r>
+      <w:r>
+        <w:rPr>
+          <w:rFonts w:ascii="Courier New" w:eastAsia="Times New Roman" w:hAnsi="Courier New" w:cs="Courier New"/>
+          <w:color w:val="DCDCDC"/>
+          <w:sz w:val="21"/>
+          <w:szCs w:val="21"/>
+          <w:lang w:eastAsia="pt-BR"/>
+        </w:rPr>
+        <w:t>,</w:t>
+      </w:r>
+      <w:r>
+        <w:rPr>
+          <w:rFonts w:ascii="Courier New" w:eastAsia="Times New Roman" w:hAnsi="Courier New" w:cs="Courier New"/>
+          <w:color w:val="D4D4D4"/>
+          <w:sz w:val="21"/>
+          <w:szCs w:val="21"/>
+          <w:lang w:eastAsia="pt-BR"/>
+        </w:rPr>
+        <w:t> </w:t>
+      </w:r>
+      <w:proofErr w:type="spellStart"/>
+      <w:r>
+        <w:rPr>
+          <w:rFonts w:ascii="Courier New" w:eastAsia="Times New Roman" w:hAnsi="Courier New" w:cs="Courier New"/>
+          <w:color w:val="D4D4D4"/>
+          <w:sz w:val="21"/>
+          <w:szCs w:val="21"/>
+          <w:lang w:eastAsia="pt-BR"/>
+        </w:rPr>
+        <w:t>fontsize</w:t>
+      </w:r>
+      <w:proofErr w:type="spellEnd"/>
+      <w:r>
+        <w:rPr>
+          <w:rFonts w:ascii="Courier New" w:eastAsia="Times New Roman" w:hAnsi="Courier New" w:cs="Courier New"/>
+          <w:color w:val="D4D4D4"/>
+          <w:sz w:val="21"/>
+          <w:szCs w:val="21"/>
+          <w:lang w:eastAsia="pt-BR"/>
+        </w:rPr>
+        <w:t>=</w:t>
+      </w:r>
+      <w:r>
+        <w:rPr>
+          <w:rFonts w:ascii="Courier New" w:eastAsia="Times New Roman" w:hAnsi="Courier New" w:cs="Courier New"/>
+          <w:color w:val="B5CEA8"/>
+          <w:sz w:val="21"/>
+          <w:szCs w:val="21"/>
+          <w:lang w:eastAsia="pt-BR"/>
+        </w:rPr>
+        <w:t>14</w:t>
+      </w:r>
+      <w:r>
+        <w:rPr>
+          <w:rFonts w:ascii="Courier New" w:eastAsia="Times New Roman" w:hAnsi="Courier New" w:cs="Courier New"/>
+          <w:color w:val="DCDCDC"/>
+          <w:sz w:val="21"/>
+          <w:szCs w:val="21"/>
+          <w:lang w:eastAsia="pt-BR"/>
+        </w:rPr>
+        <w:t>)</w:t>
+      </w:r>
+    </w:p>
+    <w:p>
+      <w:pPr>
+        <w:shd w:val="clear" w:color="auto" w:fill="1E1E1E"/>
+        <w:spacing w:after="0" w:line="285" w:lineRule="atLeast"/>
+        <w:rPr>
+          <w:rFonts w:ascii="Courier New" w:eastAsia="Times New Roman" w:hAnsi="Courier New" w:cs="Courier New"/>
+          <w:color w:val="D4D4D4"/>
+          <w:sz w:val="21"/>
+          <w:szCs w:val="21"/>
+          <w:lang w:val="en-US" w:eastAsia="pt-BR"/>
+        </w:rPr>
+      </w:pPr>
+      <w:proofErr w:type="spellStart"/>
+      <w:r>
+        <w:rPr>
+          <w:rFonts w:ascii="Courier New" w:eastAsia="Times New Roman" w:hAnsi="Courier New" w:cs="Courier New"/>
+          <w:color w:val="D4D4D4"/>
+          <w:sz w:val="21"/>
+          <w:szCs w:val="21"/>
+          <w:lang w:val="en-US" w:eastAsia="pt-BR"/>
+        </w:rPr>
+        <w:t>ax.set_xlabel</w:t>
+      </w:r>
+      <w:proofErr w:type="spellEnd"/>
+      <w:r>
+        <w:rPr>
+          <w:rFonts w:ascii="Courier New" w:eastAsia="Times New Roman" w:hAnsi="Courier New" w:cs="Courier New"/>
+          <w:color w:val="DCDCDC"/>
+          <w:sz w:val="21"/>
+          <w:szCs w:val="21"/>
+          <w:lang w:val="en-US" w:eastAsia="pt-BR"/>
+        </w:rPr>
+        <w:t>(</w:t>
+      </w:r>
+      <w:r>
+        <w:rPr>
+          <w:rFonts w:ascii="Courier New" w:eastAsia="Times New Roman" w:hAnsi="Courier New" w:cs="Courier New"/>
+          <w:color w:val="CE9178"/>
+          <w:sz w:val="21"/>
+          <w:szCs w:val="21"/>
+          <w:lang w:val="en-US" w:eastAsia="pt-BR"/>
+        </w:rPr>
+        <w:t>'</w:t>
+      </w:r>
+      <w:proofErr w:type="spellStart"/>
+      <w:r>
+        <w:rPr>
+          <w:rFonts w:ascii="Courier New" w:eastAsia="Times New Roman" w:hAnsi="Courier New" w:cs="Courier New"/>
+          <w:color w:val="CE9178"/>
+          <w:sz w:val="21"/>
+          <w:szCs w:val="21"/>
+          <w:lang w:val="en-US" w:eastAsia="pt-BR"/>
+        </w:rPr>
+        <w:t>Anos</w:t>
+      </w:r>
+      <w:proofErr w:type="spellEnd"/>
+      <w:r>
+        <w:rPr>
+          <w:rFonts w:ascii="Courier New" w:eastAsia="Times New Roman" w:hAnsi="Courier New" w:cs="Courier New"/>
+          <w:color w:val="CE9178"/>
+          <w:sz w:val="21"/>
+          <w:szCs w:val="21"/>
+          <w:lang w:val="en-US" w:eastAsia="pt-BR"/>
+        </w:rPr>
+        <w:t>'</w:t>
+      </w:r>
+      <w:r>
+        <w:rPr>
+          <w:rFonts w:ascii="Courier New" w:eastAsia="Times New Roman" w:hAnsi="Courier New" w:cs="Courier New"/>
+          <w:color w:val="DCDCDC"/>
+          <w:sz w:val="21"/>
+          <w:szCs w:val="21"/>
+          <w:lang w:val="en-US" w:eastAsia="pt-BR"/>
+        </w:rPr>
+        <w:t>,</w:t>
+      </w:r>
+      <w:r>
+        <w:rPr>
+          <w:rFonts w:ascii="Courier New" w:eastAsia="Times New Roman" w:hAnsi="Courier New" w:cs="Courier New"/>
+          <w:color w:val="D4D4D4"/>
+          <w:sz w:val="21"/>
+          <w:szCs w:val="21"/>
+          <w:lang w:val="en-US" w:eastAsia="pt-BR"/>
+        </w:rPr>
+        <w:t> </w:t>
+      </w:r>
+      <w:proofErr w:type="spellStart"/>
+      <w:r>
+        <w:rPr>
+          <w:rFonts w:ascii="Courier New" w:eastAsia="Times New Roman" w:hAnsi="Courier New" w:cs="Courier New"/>
+          <w:color w:val="D4D4D4"/>
+          <w:sz w:val="21"/>
+          <w:szCs w:val="21"/>
+          <w:lang w:val="en-US" w:eastAsia="pt-BR"/>
+        </w:rPr>
+        <w:t>fontsize</w:t>
+      </w:r>
+      <w:proofErr w:type="spellEnd"/>
+      <w:r>
+        <w:rPr>
+          <w:rFonts w:ascii="Courier New" w:eastAsia="Times New Roman" w:hAnsi="Courier New" w:cs="Courier New"/>
+          <w:color w:val="D4D4D4"/>
+          <w:sz w:val="21"/>
+          <w:szCs w:val="21"/>
+          <w:lang w:val="en-US" w:eastAsia="pt-BR"/>
+        </w:rPr>
+        <w:t>=</w:t>
+      </w:r>
+      <w:r>
+        <w:rPr>
+          <w:rFonts w:ascii="Courier New" w:eastAsia="Times New Roman" w:hAnsi="Courier New" w:cs="Courier New"/>
+          <w:color w:val="B5CEA8"/>
+          <w:sz w:val="21"/>
+          <w:szCs w:val="21"/>
+          <w:lang w:val="en-US" w:eastAsia="pt-BR"/>
+        </w:rPr>
+        <w:t>14</w:t>
+      </w:r>
+      <w:r>
+        <w:rPr>
+          <w:rFonts w:ascii="Courier New" w:eastAsia="Times New Roman" w:hAnsi="Courier New" w:cs="Courier New"/>
+          <w:color w:val="DCDCDC"/>
+          <w:sz w:val="21"/>
+          <w:szCs w:val="21"/>
+          <w:lang w:val="en-US" w:eastAsia="pt-BR"/>
+        </w:rPr>
+        <w:t>)</w:t>
+      </w:r>
+    </w:p>
+    <w:p>
+      <w:pPr>
+        <w:shd w:val="clear" w:color="auto" w:fill="1E1E1E"/>
+        <w:spacing w:after="0" w:line="285" w:lineRule="atLeast"/>
+        <w:rPr>
+          <w:rFonts w:ascii="Courier New" w:eastAsia="Times New Roman" w:hAnsi="Courier New" w:cs="Courier New"/>
+          <w:color w:val="D4D4D4"/>
+          <w:sz w:val="21"/>
+          <w:szCs w:val="21"/>
+          <w:lang w:eastAsia="pt-BR"/>
+        </w:rPr>
+      </w:pPr>
+      <w:proofErr w:type="spellStart"/>
+      <w:r>
+        <w:rPr>
+          <w:rFonts w:ascii="Courier New" w:eastAsia="Times New Roman" w:hAnsi="Courier New" w:cs="Courier New"/>
+          <w:color w:val="D4D4D4"/>
+          <w:sz w:val="21"/>
+          <w:szCs w:val="21"/>
+          <w:lang w:eastAsia="pt-BR"/>
+        </w:rPr>
+        <w:t>ax</w:t>
+      </w:r>
+      <w:proofErr w:type="spellEnd"/>
+    </w:p>
+    <w:p>
+      <w:pPr>
+        <w:spacing w:before="240" w:line="360" w:lineRule="auto"/>
+        <w:jc w:val="center"/>
+        <w:rPr>
+          <w:rFonts w:ascii="Times New Roman" w:hAnsi="Times New Roman" w:cs="Times New Roman"/>
+          <w:sz w:val="24"/>
+          <w:szCs w:val="24"/>
+        </w:rPr>
+      </w:pPr>
+      <w:r>
+        <w:rPr>
+          <w:noProof/>
+        </w:rPr>
+        <w:drawing>
+          <wp:inline distT="0" distB="0" distL="0" distR="0" wp14:anchorId="22080A80" wp14:editId="5634CF4A">
+            <wp:extent cx="3221668" cy="1760855"/>
+            <wp:effectExtent l="0" t="0" r="0" b="0"/>
+            <wp:docPr id="56" name="Imagem 56"/>
+            <wp:cNvGraphicFramePr>
+              <a:graphicFrameLocks xmlns:a="http://schemas.openxmlformats.org/drawingml/2006/main" noChangeAspect="1"/>
+            </wp:cNvGraphicFramePr>
+            <a:graphic xmlns:a="http://schemas.openxmlformats.org/drawingml/2006/main">
+              <a:graphicData uri="http://schemas.openxmlformats.org/drawingml/2006/picture">
+                <pic:pic xmlns:pic="http://schemas.openxmlformats.org/drawingml/2006/picture">
+                  <pic:nvPicPr>
+                    <pic:cNvPr id="0" name="Picture 53"/>
+                    <pic:cNvPicPr>
+                      <a:picLocks noChangeAspect="1" noChangeArrowheads="1"/>
+                    </pic:cNvPicPr>
+                  </pic:nvPicPr>
+                  <pic:blipFill>
+                    <a:blip r:embed="rId59">
+                      <a:extLst>
+                        <a:ext uri="{28A0092B-C50C-407E-A947-70E740481C1C}">
+                          <a14:useLocalDpi xmlns:a14="http://schemas.microsoft.com/office/drawing/2010/main" val="0"/>
+                        </a:ext>
+                      </a:extLst>
+                    </a:blip>
+                    <a:srcRect/>
+                    <a:stretch>
+                      <a:fillRect/>
+                    </a:stretch>
+                  </pic:blipFill>
+                  <pic:spPr bwMode="auto">
+                    <a:xfrm>
+                      <a:off x="0" y="0"/>
+                      <a:ext cx="3224766" cy="1762548"/>
+                    </a:xfrm>
+                    <a:prstGeom prst="rect">
+                      <a:avLst/>
+                    </a:prstGeom>
+                    <a:noFill/>
+                    <a:ln>
+                      <a:noFill/>
+                    </a:ln>
+                  </pic:spPr>
+                </pic:pic>
+              </a:graphicData>
+            </a:graphic>
+          </wp:inline>
+        </w:drawing>
+      </w:r>
+    </w:p>
+    <w:p>
+      <w:pPr>
+        <w:pStyle w:val="PargrafodaLista"/>
+        <w:numPr>
+          <w:ilvl w:val="2"/>
+          <w:numId w:val="1"/>
+        </w:numPr>
+        <w:spacing w:before="240" w:line="360" w:lineRule="auto"/>
+        <w:jc w:val="both"/>
+        <w:rPr>
+          <w:rFonts w:ascii="Times New Roman" w:hAnsi="Times New Roman" w:cs="Times New Roman"/>
+          <w:sz w:val="24"/>
+          <w:szCs w:val="24"/>
+        </w:rPr>
+      </w:pPr>
     </w:p>
     <w:sectPr>
       <w:pgSz w:w="11906" w:h="16838"/>
@@ -16371,21 +17489,21 @@
         <v:path o:extrusionok="f" gradientshapeok="t" o:connecttype="rect"/>
         <o:lock v:ext="edit" aspectratio="t"/>
       </v:shapetype>
-      <v:shape id="_x0000_i1299" type="#_x0000_t75" style="width:24pt;height:13.5pt;visibility:visible;mso-wrap-style:square" o:bullet="t">
+      <v:shape id="_x0000_i1503" type="#_x0000_t75" style="width:24pt;height:13.5pt;visibility:visible;mso-wrap-style:square" o:bullet="t">
         <v:imagedata r:id="rId1" o:title=""/>
       </v:shape>
     </w:pict>
   </w:numPicBullet>
   <w:numPicBullet w:numPicBulletId="1">
     <w:pict>
-      <v:shape id="_x0000_i1300" type="#_x0000_t75" style="width:21.75pt;height:13.5pt;visibility:visible;mso-wrap-style:square" o:bullet="t">
+      <v:shape id="_x0000_i1504" type="#_x0000_t75" style="width:21.75pt;height:13.5pt;visibility:visible;mso-wrap-style:square" o:bullet="t">
         <v:imagedata r:id="rId2" o:title=""/>
       </v:shape>
     </w:pict>
   </w:numPicBullet>
   <w:numPicBullet w:numPicBulletId="2">
     <w:pict>
-      <v:shape id="_x0000_i1301" type="#_x0000_t75" style="width:27pt;height:13.5pt;visibility:visible;mso-wrap-style:square" o:bullet="t">
+      <v:shape id="_x0000_i1505" type="#_x0000_t75" style="width:27pt;height:13.5pt;visibility:visible;mso-wrap-style:square" o:bullet="t">
         <v:imagedata r:id="rId3" o:title=""/>
       </v:shape>
     </w:pict>

</xml_diff>

<commit_message>
Finalizei a aula 4
O que aprendemos
</commit_message>
<xml_diff>
--- a/Data Science/Estatística Com Python/Anotações/Estatística Com Python - Anotações.docx
+++ b/Data Science/Estatística Com Python/Anotações/Estatística Com Python - Anotações.docx
@@ -20955,6 +20955,121 @@
         </w:rPr>
         <w:t xml:space="preserve"> </w:t>
       </w:r>
+      <w:r>
+        <w:rPr>
+          <w:rFonts w:ascii="Times New Roman" w:hAnsi="Times New Roman" w:cs="Times New Roman"/>
+          <w:sz w:val="24"/>
+          <w:szCs w:val="24"/>
+        </w:rPr>
+        <w:t>O que aprendemos:</w:t>
+      </w:r>
+    </w:p>
+    <w:p>
+      <w:pPr>
+        <w:pStyle w:val="PargrafodaLista"/>
+        <w:numPr>
+          <w:ilvl w:val="2"/>
+          <w:numId w:val="1"/>
+        </w:numPr>
+        <w:spacing w:before="240" w:line="360" w:lineRule="auto"/>
+        <w:jc w:val="both"/>
+        <w:rPr>
+          <w:rFonts w:ascii="Times New Roman" w:hAnsi="Times New Roman" w:cs="Times New Roman"/>
+          <w:sz w:val="24"/>
+          <w:szCs w:val="24"/>
+        </w:rPr>
+      </w:pPr>
+      <w:r>
+        <w:rPr>
+          <w:rFonts w:ascii="Times New Roman" w:hAnsi="Times New Roman" w:cs="Times New Roman"/>
+          <w:sz w:val="24"/>
+          <w:szCs w:val="24"/>
+        </w:rPr>
+        <w:t>A obter os quartis, decis e percentis de uma distribuição</w:t>
+      </w:r>
+      <w:r>
+        <w:rPr>
+          <w:rFonts w:ascii="Times New Roman" w:hAnsi="Times New Roman" w:cs="Times New Roman"/>
+          <w:sz w:val="24"/>
+          <w:szCs w:val="24"/>
+        </w:rPr>
+        <w:t>;</w:t>
+      </w:r>
+    </w:p>
+    <w:p>
+      <w:pPr>
+        <w:pStyle w:val="PargrafodaLista"/>
+        <w:numPr>
+          <w:ilvl w:val="2"/>
+          <w:numId w:val="1"/>
+        </w:numPr>
+        <w:spacing w:before="240" w:line="360" w:lineRule="auto"/>
+        <w:jc w:val="both"/>
+        <w:rPr>
+          <w:rFonts w:ascii="Times New Roman" w:hAnsi="Times New Roman" w:cs="Times New Roman"/>
+          <w:sz w:val="24"/>
+          <w:szCs w:val="24"/>
+        </w:rPr>
+      </w:pPr>
+      <w:r>
+        <w:rPr>
+          <w:rFonts w:ascii="Times New Roman" w:hAnsi="Times New Roman" w:cs="Times New Roman"/>
+          <w:sz w:val="24"/>
+          <w:szCs w:val="24"/>
+        </w:rPr>
+        <w:t>Também conhecidas como medidas separatrizes, pois dividem uma distribuição em partes iguais</w:t>
+      </w:r>
+      <w:r>
+        <w:rPr>
+          <w:rFonts w:ascii="Times New Roman" w:hAnsi="Times New Roman" w:cs="Times New Roman"/>
+          <w:sz w:val="24"/>
+          <w:szCs w:val="24"/>
+        </w:rPr>
+        <w:t>;</w:t>
+      </w:r>
+    </w:p>
+    <w:p>
+      <w:pPr>
+        <w:pStyle w:val="PargrafodaLista"/>
+        <w:numPr>
+          <w:ilvl w:val="2"/>
+          <w:numId w:val="1"/>
+        </w:numPr>
+        <w:spacing w:before="240" w:line="360" w:lineRule="auto"/>
+        <w:jc w:val="both"/>
+        <w:rPr>
+          <w:rFonts w:ascii="Times New Roman" w:hAnsi="Times New Roman" w:cs="Times New Roman"/>
+          <w:sz w:val="24"/>
+          <w:szCs w:val="24"/>
+        </w:rPr>
+      </w:pPr>
+      <w:r>
+        <w:rPr>
+          <w:rFonts w:ascii="Times New Roman" w:hAnsi="Times New Roman" w:cs="Times New Roman"/>
+          <w:sz w:val="24"/>
+          <w:szCs w:val="24"/>
+        </w:rPr>
+        <w:lastRenderedPageBreak/>
+        <w:t xml:space="preserve">A construir e interpretar um </w:t>
+      </w:r>
+      <w:proofErr w:type="spellStart"/>
+      <w:r>
+        <w:rPr>
+          <w:rFonts w:ascii="Times New Roman" w:hAnsi="Times New Roman" w:cs="Times New Roman"/>
+          <w:sz w:val="24"/>
+          <w:szCs w:val="24"/>
+        </w:rPr>
+        <w:t>boxplot</w:t>
+      </w:r>
+      <w:proofErr w:type="spellEnd"/>
+      <w:r>
+        <w:rPr>
+          <w:rFonts w:ascii="Times New Roman" w:hAnsi="Times New Roman" w:cs="Times New Roman"/>
+          <w:sz w:val="24"/>
+          <w:szCs w:val="24"/>
+        </w:rPr>
+        <w:t>, com a utilização dos quartis.</w:t>
+      </w:r>
     </w:p>
     <w:sectPr>
       <w:pgSz w:w="11906" w:h="16838"/>
@@ -20989,21 +21104,21 @@
         <v:path o:extrusionok="f" gradientshapeok="t" o:connecttype="rect"/>
         <o:lock v:ext="edit" aspectratio="t"/>
       </v:shapetype>
-      <v:shape id="_x0000_i1698" type="#_x0000_t75" style="width:24pt;height:13.5pt;visibility:visible;mso-wrap-style:square" o:bullet="t">
+      <v:shape id="_x0000_i1776" type="#_x0000_t75" style="width:24pt;height:13.5pt;visibility:visible;mso-wrap-style:square" o:bullet="t">
         <v:imagedata r:id="rId1" o:title=""/>
       </v:shape>
     </w:pict>
   </w:numPicBullet>
   <w:numPicBullet w:numPicBulletId="1">
     <w:pict>
-      <v:shape id="_x0000_i1699" type="#_x0000_t75" style="width:21.75pt;height:13.5pt;visibility:visible;mso-wrap-style:square" o:bullet="t">
+      <v:shape id="_x0000_i1777" type="#_x0000_t75" style="width:21.75pt;height:13.5pt;visibility:visible;mso-wrap-style:square" o:bullet="t">
         <v:imagedata r:id="rId2" o:title=""/>
       </v:shape>
     </w:pict>
   </w:numPicBullet>
   <w:numPicBullet w:numPicBulletId="2">
     <w:pict>
-      <v:shape id="_x0000_i1700" type="#_x0000_t75" style="width:27pt;height:13.5pt;visibility:visible;mso-wrap-style:square" o:bullet="t">
+      <v:shape id="_x0000_i1778" type="#_x0000_t75" style="width:27pt;height:13.5pt;visibility:visible;mso-wrap-style:square" o:bullet="t">
         <v:imagedata r:id="rId3" o:title=""/>
       </v:shape>
     </w:pict>

</xml_diff>

<commit_message>
Finalizei a aula 5
O que aprendemos
</commit_message>
<xml_diff>
--- a/Data Science/Estatística Com Python/Anotações/Estatística Com Python - Anotações.docx
+++ b/Data Science/Estatística Com Python/Anotações/Estatística Com Python - Anotações.docx
@@ -783,16 +783,34 @@
           <w:sz w:val="24"/>
           <w:szCs w:val="24"/>
         </w:rPr>
-        <w:t>S.value_counts</w:t>
-      </w:r>
-      <w:proofErr w:type="spellEnd"/>
-      <w:r>
-        <w:rPr>
-          <w:rFonts w:ascii="Times New Roman" w:hAnsi="Times New Roman" w:cs="Times New Roman"/>
-          <w:sz w:val="24"/>
-          <w:szCs w:val="24"/>
-        </w:rPr>
-        <w:t>(): conta a quantida</w:t>
+        <w:t>S.value_</w:t>
+      </w:r>
+      <w:proofErr w:type="gramStart"/>
+      <w:r>
+        <w:rPr>
+          <w:rFonts w:ascii="Times New Roman" w:hAnsi="Times New Roman" w:cs="Times New Roman"/>
+          <w:sz w:val="24"/>
+          <w:szCs w:val="24"/>
+        </w:rPr>
+        <w:t>counts</w:t>
+      </w:r>
+      <w:proofErr w:type="spellEnd"/>
+      <w:r>
+        <w:rPr>
+          <w:rFonts w:ascii="Times New Roman" w:hAnsi="Times New Roman" w:cs="Times New Roman"/>
+          <w:sz w:val="24"/>
+          <w:szCs w:val="24"/>
+        </w:rPr>
+        <w:t>(</w:t>
+      </w:r>
+      <w:proofErr w:type="gramEnd"/>
+      <w:r>
+        <w:rPr>
+          <w:rFonts w:ascii="Times New Roman" w:hAnsi="Times New Roman" w:cs="Times New Roman"/>
+          <w:sz w:val="24"/>
+          <w:szCs w:val="24"/>
+        </w:rPr>
+        <w:t>): conta a quantida</w:t>
       </w:r>
       <w:r>
         <w:rPr>
@@ -808,7 +826,25 @@
           <w:sz w:val="24"/>
           <w:szCs w:val="24"/>
         </w:rPr>
-        <w:t>, onde ele soma elas e divide cada um pela soma</w:t>
+        <w:t xml:space="preserve">, onde ele </w:t>
+      </w:r>
+      <w:proofErr w:type="gramStart"/>
+      <w:r>
+        <w:rPr>
+          <w:rFonts w:ascii="Times New Roman" w:hAnsi="Times New Roman" w:cs="Times New Roman"/>
+          <w:sz w:val="24"/>
+          <w:szCs w:val="24"/>
+        </w:rPr>
+        <w:t>soma elas</w:t>
+      </w:r>
+      <w:proofErr w:type="gramEnd"/>
+      <w:r>
+        <w:rPr>
+          <w:rFonts w:ascii="Times New Roman" w:hAnsi="Times New Roman" w:cs="Times New Roman"/>
+          <w:sz w:val="24"/>
+          <w:szCs w:val="24"/>
+        </w:rPr>
+        <w:t xml:space="preserve"> e divide cada um pela soma</w:t>
       </w:r>
       <w:r>
         <w:rPr>
@@ -1103,8 +1139,20 @@
           <w:szCs w:val="21"/>
           <w:lang w:eastAsia="pt-BR"/>
         </w:rPr>
-        <w:t>dist_freq_qualitativas = pd.DataFrame</w:t>
-      </w:r>
+        <w:t>dist_freq_qualitativas = </w:t>
+      </w:r>
+      <w:proofErr w:type="gramStart"/>
+      <w:r>
+        <w:rPr>
+          <w:rFonts w:ascii="Courier New" w:eastAsia="Times New Roman" w:hAnsi="Courier New" w:cs="Courier New"/>
+          <w:color w:val="D4D4D4"/>
+          <w:sz w:val="21"/>
+          <w:szCs w:val="21"/>
+          <w:lang w:eastAsia="pt-BR"/>
+        </w:rPr>
+        <w:t>pd.DataFrame</w:t>
+      </w:r>
+      <w:proofErr w:type="gramEnd"/>
       <w:r>
         <w:rPr>
           <w:rFonts w:ascii="Courier New" w:eastAsia="Times New Roman" w:hAnsi="Courier New" w:cs="Courier New"/>
@@ -1276,13 +1324,23 @@
         </w:rPr>
       </w:pPr>
       <w:proofErr w:type="spellStart"/>
-      <w:r>
-        <w:rPr>
-          <w:rFonts w:ascii="Times New Roman" w:hAnsi="Times New Roman" w:cs="Times New Roman"/>
-          <w:sz w:val="24"/>
-          <w:szCs w:val="24"/>
-        </w:rPr>
-        <w:t>Df.rename_axis</w:t>
+      <w:proofErr w:type="gramStart"/>
+      <w:r>
+        <w:rPr>
+          <w:rFonts w:ascii="Times New Roman" w:hAnsi="Times New Roman" w:cs="Times New Roman"/>
+          <w:sz w:val="24"/>
+          <w:szCs w:val="24"/>
+        </w:rPr>
+        <w:t>Df.rename</w:t>
+      </w:r>
+      <w:proofErr w:type="gramEnd"/>
+      <w:r>
+        <w:rPr>
+          <w:rFonts w:ascii="Times New Roman" w:hAnsi="Times New Roman" w:cs="Times New Roman"/>
+          <w:sz w:val="24"/>
+          <w:szCs w:val="24"/>
+        </w:rPr>
+        <w:t>_axis</w:t>
       </w:r>
       <w:proofErr w:type="spellEnd"/>
       <w:r>
@@ -1428,8 +1486,20 @@
           <w:szCs w:val="21"/>
           <w:lang w:val="en-US" w:eastAsia="pt-BR"/>
         </w:rPr>
-        <w:t>dist_freq_qualitativas.rename</w:t>
-      </w:r>
+        <w:t>dist_freq_</w:t>
+      </w:r>
+      <w:proofErr w:type="gramStart"/>
+      <w:r>
+        <w:rPr>
+          <w:rFonts w:ascii="Courier New" w:eastAsia="Times New Roman" w:hAnsi="Courier New" w:cs="Courier New"/>
+          <w:color w:val="D4D4D4"/>
+          <w:sz w:val="21"/>
+          <w:szCs w:val="21"/>
+          <w:lang w:val="en-US" w:eastAsia="pt-BR"/>
+        </w:rPr>
+        <w:t>qualitativas.rename</w:t>
+      </w:r>
+      <w:proofErr w:type="gramEnd"/>
       <w:r>
         <w:rPr>
           <w:rFonts w:ascii="Courier New" w:eastAsia="Times New Roman" w:hAnsi="Courier New" w:cs="Courier New"/>
@@ -1621,7 +1691,29 @@
           <w:szCs w:val="21"/>
           <w:lang w:val="en-US" w:eastAsia="pt-BR"/>
         </w:rPr>
-        <w:t>dist_freq_qualitativas.rename_axis</w:t>
+        <w:t>dist_freq_</w:t>
+      </w:r>
+      <w:proofErr w:type="gramStart"/>
+      <w:r>
+        <w:rPr>
+          <w:rFonts w:ascii="Courier New" w:eastAsia="Times New Roman" w:hAnsi="Courier New" w:cs="Courier New"/>
+          <w:color w:val="D4D4D4"/>
+          <w:sz w:val="21"/>
+          <w:szCs w:val="21"/>
+          <w:lang w:val="en-US" w:eastAsia="pt-BR"/>
+        </w:rPr>
+        <w:t>qualitativas.rename</w:t>
+      </w:r>
+      <w:proofErr w:type="gramEnd"/>
+      <w:r>
+        <w:rPr>
+          <w:rFonts w:ascii="Courier New" w:eastAsia="Times New Roman" w:hAnsi="Courier New" w:cs="Courier New"/>
+          <w:color w:val="D4D4D4"/>
+          <w:sz w:val="21"/>
+          <w:szCs w:val="21"/>
+          <w:lang w:val="en-US" w:eastAsia="pt-BR"/>
+        </w:rPr>
+        <w:t>_axis</w:t>
       </w:r>
       <w:r>
         <w:rPr>
@@ -1819,6 +1911,7 @@
         <w:t xml:space="preserve"> </w:t>
       </w:r>
       <w:proofErr w:type="spellStart"/>
+      <w:proofErr w:type="gramStart"/>
       <w:r>
         <w:rPr>
           <w:rFonts w:ascii="Times New Roman" w:hAnsi="Times New Roman" w:cs="Times New Roman"/>
@@ -1828,6 +1921,7 @@
         <w:t>Pd.crosstab</w:t>
       </w:r>
       <w:proofErr w:type="spellEnd"/>
+      <w:proofErr w:type="gramEnd"/>
       <w:r>
         <w:rPr>
           <w:rFonts w:ascii="Times New Roman" w:hAnsi="Times New Roman" w:cs="Times New Roman"/>
@@ -2565,6 +2659,7 @@
         <w:t> = </w:t>
       </w:r>
       <w:proofErr w:type="spellStart"/>
+      <w:proofErr w:type="gramStart"/>
       <w:r>
         <w:rPr>
           <w:rFonts w:ascii="Courier New" w:eastAsia="Times New Roman" w:hAnsi="Courier New" w:cs="Courier New"/>
@@ -2576,6 +2671,7 @@
         <w:t>pd.crosstab</w:t>
       </w:r>
       <w:proofErr w:type="spellEnd"/>
+      <w:proofErr w:type="gramEnd"/>
       <w:r>
         <w:rPr>
           <w:rFonts w:ascii="Courier New" w:eastAsia="Times New Roman" w:hAnsi="Courier New" w:cs="Courier New"/>
@@ -2654,6 +2750,7 @@
         </w:rPr>
       </w:pPr>
       <w:proofErr w:type="spellStart"/>
+      <w:proofErr w:type="gramStart"/>
       <w:r>
         <w:rPr>
           <w:rFonts w:ascii="Courier New" w:eastAsia="Times New Roman" w:hAnsi="Courier New" w:cs="Courier New"/>
@@ -2665,6 +2762,7 @@
         <w:t>frequencia.rename</w:t>
       </w:r>
       <w:proofErr w:type="spellEnd"/>
+      <w:proofErr w:type="gramEnd"/>
       <w:r>
         <w:rPr>
           <w:rFonts w:ascii="Courier New" w:eastAsia="Times New Roman" w:hAnsi="Courier New" w:cs="Courier New"/>
@@ -2901,16 +2999,34 @@
           <w:sz w:val="24"/>
           <w:szCs w:val="24"/>
         </w:rPr>
-        <w:t>value_counts</w:t>
-      </w:r>
-      <w:proofErr w:type="spellEnd"/>
-      <w:r>
-        <w:rPr>
-          <w:rFonts w:ascii="Times New Roman" w:hAnsi="Times New Roman" w:cs="Times New Roman"/>
-          <w:sz w:val="24"/>
-          <w:szCs w:val="24"/>
-        </w:rPr>
-        <w:t>() e já receber o valor das porcentagens:</w:t>
+        <w:t>value_</w:t>
+      </w:r>
+      <w:proofErr w:type="gramStart"/>
+      <w:r>
+        <w:rPr>
+          <w:rFonts w:ascii="Times New Roman" w:hAnsi="Times New Roman" w:cs="Times New Roman"/>
+          <w:sz w:val="24"/>
+          <w:szCs w:val="24"/>
+        </w:rPr>
+        <w:t>counts</w:t>
+      </w:r>
+      <w:proofErr w:type="spellEnd"/>
+      <w:r>
+        <w:rPr>
+          <w:rFonts w:ascii="Times New Roman" w:hAnsi="Times New Roman" w:cs="Times New Roman"/>
+          <w:sz w:val="24"/>
+          <w:szCs w:val="24"/>
+        </w:rPr>
+        <w:t>(</w:t>
+      </w:r>
+      <w:proofErr w:type="gramEnd"/>
+      <w:r>
+        <w:rPr>
+          <w:rFonts w:ascii="Times New Roman" w:hAnsi="Times New Roman" w:cs="Times New Roman"/>
+          <w:sz w:val="24"/>
+          <w:szCs w:val="24"/>
+        </w:rPr>
+        <w:t>) e já receber o valor das porcentagens:</w:t>
       </w:r>
     </w:p>
     <w:p>
@@ -2933,8 +3049,20 @@
           <w:szCs w:val="21"/>
           <w:lang w:eastAsia="pt-BR"/>
         </w:rPr>
-        <w:t>frequencia = pd.crosstab</w:t>
-      </w:r>
+        <w:t>frequencia = </w:t>
+      </w:r>
+      <w:proofErr w:type="gramStart"/>
+      <w:r>
+        <w:rPr>
+          <w:rFonts w:ascii="Courier New" w:eastAsia="Times New Roman" w:hAnsi="Courier New" w:cs="Courier New"/>
+          <w:color w:val="D4D4D4"/>
+          <w:sz w:val="21"/>
+          <w:szCs w:val="21"/>
+          <w:lang w:eastAsia="pt-BR"/>
+        </w:rPr>
+        <w:t>pd.crosstab</w:t>
+      </w:r>
+      <w:proofErr w:type="gramEnd"/>
       <w:r>
         <w:rPr>
           <w:rFonts w:ascii="Courier New" w:eastAsia="Times New Roman" w:hAnsi="Courier New" w:cs="Courier New"/>
@@ -3263,8 +3391,20 @@
           <w:szCs w:val="21"/>
           <w:lang w:eastAsia="pt-BR"/>
         </w:rPr>
-        <w:t>frequencia = pd.crosstab</w:t>
-      </w:r>
+        <w:t>frequencia = </w:t>
+      </w:r>
+      <w:proofErr w:type="gramStart"/>
+      <w:r>
+        <w:rPr>
+          <w:rFonts w:ascii="Courier New" w:eastAsia="Times New Roman" w:hAnsi="Courier New" w:cs="Courier New"/>
+          <w:color w:val="D4D4D4"/>
+          <w:sz w:val="21"/>
+          <w:szCs w:val="21"/>
+          <w:lang w:eastAsia="pt-BR"/>
+        </w:rPr>
+        <w:t>pd.crosstab</w:t>
+      </w:r>
+      <w:proofErr w:type="gramEnd"/>
       <w:r>
         <w:rPr>
           <w:rFonts w:ascii="Courier New" w:eastAsia="Times New Roman" w:hAnsi="Courier New" w:cs="Courier New"/>
@@ -3469,6 +3609,7 @@
         <w:t xml:space="preserve"> </w:t>
       </w:r>
       <w:proofErr w:type="spellStart"/>
+      <w:proofErr w:type="gramStart"/>
       <w:r>
         <w:rPr>
           <w:rFonts w:ascii="Times New Roman" w:hAnsi="Times New Roman" w:cs="Times New Roman"/>
@@ -3484,7 +3625,16 @@
           <w:sz w:val="24"/>
           <w:szCs w:val="24"/>
         </w:rPr>
-        <w:t xml:space="preserve">(variável, </w:t>
+        <w:t>(</w:t>
+      </w:r>
+      <w:proofErr w:type="gramEnd"/>
+      <w:r>
+        <w:rPr>
+          <w:rFonts w:ascii="Times New Roman" w:hAnsi="Times New Roman" w:cs="Times New Roman"/>
+          <w:sz w:val="24"/>
+          <w:szCs w:val="24"/>
+        </w:rPr>
+        <w:t xml:space="preserve">variável, </w:t>
       </w:r>
       <w:proofErr w:type="spellStart"/>
       <w:r>
@@ -4031,6 +4181,7 @@
           <w:lang w:val="en-US" w:eastAsia="pt-BR"/>
         </w:rPr>
       </w:pPr>
+      <w:proofErr w:type="gramStart"/>
       <w:r>
         <w:rPr>
           <w:rFonts w:ascii="Courier New" w:eastAsia="Times New Roman" w:hAnsi="Courier New" w:cs="Courier New"/>
@@ -4051,6 +4202,7 @@
         </w:rPr>
         <w:t>(</w:t>
       </w:r>
+      <w:proofErr w:type="gramEnd"/>
       <w:r>
         <w:rPr>
           <w:rFonts w:ascii="Courier New" w:eastAsia="Times New Roman" w:hAnsi="Courier New" w:cs="Courier New"/>
@@ -4254,16 +4406,34 @@
           <w:sz w:val="24"/>
           <w:szCs w:val="24"/>
         </w:rPr>
-        <w:t>pd.value_counts</w:t>
-      </w:r>
-      <w:proofErr w:type="spellEnd"/>
-      <w:r>
-        <w:rPr>
-          <w:rFonts w:ascii="Times New Roman" w:hAnsi="Times New Roman" w:cs="Times New Roman"/>
-          <w:sz w:val="24"/>
-          <w:szCs w:val="24"/>
-        </w:rPr>
-        <w:t>(), sabendo quantas pessoas estão em cada classificação:</w:t>
+        <w:t>pd.value_</w:t>
+      </w:r>
+      <w:proofErr w:type="gramStart"/>
+      <w:r>
+        <w:rPr>
+          <w:rFonts w:ascii="Times New Roman" w:hAnsi="Times New Roman" w:cs="Times New Roman"/>
+          <w:sz w:val="24"/>
+          <w:szCs w:val="24"/>
+        </w:rPr>
+        <w:t>counts</w:t>
+      </w:r>
+      <w:proofErr w:type="spellEnd"/>
+      <w:r>
+        <w:rPr>
+          <w:rFonts w:ascii="Times New Roman" w:hAnsi="Times New Roman" w:cs="Times New Roman"/>
+          <w:sz w:val="24"/>
+          <w:szCs w:val="24"/>
+        </w:rPr>
+        <w:t>(</w:t>
+      </w:r>
+      <w:proofErr w:type="gramEnd"/>
+      <w:r>
+        <w:rPr>
+          <w:rFonts w:ascii="Times New Roman" w:hAnsi="Times New Roman" w:cs="Times New Roman"/>
+          <w:sz w:val="24"/>
+          <w:szCs w:val="24"/>
+        </w:rPr>
+        <w:t>), sabendo quantas pessoas estão em cada classificação:</w:t>
       </w:r>
     </w:p>
     <w:p>
@@ -4309,7 +4479,18 @@
           <w:szCs w:val="21"/>
           <w:lang w:val="en-US" w:eastAsia="pt-BR"/>
         </w:rPr>
-        <w:t>pd.value_counts</w:t>
+        <w:t>pd.value_</w:t>
+      </w:r>
+      <w:proofErr w:type="gramStart"/>
+      <w:r>
+        <w:rPr>
+          <w:rFonts w:ascii="Courier New" w:eastAsia="Times New Roman" w:hAnsi="Courier New" w:cs="Courier New"/>
+          <w:color w:val="D4D4D4"/>
+          <w:sz w:val="21"/>
+          <w:szCs w:val="21"/>
+          <w:lang w:val="en-US" w:eastAsia="pt-BR"/>
+        </w:rPr>
+        <w:t>counts</w:t>
       </w:r>
       <w:proofErr w:type="spellEnd"/>
       <w:r>
@@ -4323,6 +4504,7 @@
         <w:t>(</w:t>
       </w:r>
       <w:proofErr w:type="spellStart"/>
+      <w:proofErr w:type="gramEnd"/>
       <w:r>
         <w:rPr>
           <w:rFonts w:ascii="Courier New" w:eastAsia="Times New Roman" w:hAnsi="Courier New" w:cs="Courier New"/>
@@ -4652,7 +4834,18 @@
           <w:szCs w:val="21"/>
           <w:lang w:val="en-US" w:eastAsia="pt-BR"/>
         </w:rPr>
-        <w:t>pd.value_counts</w:t>
+        <w:t>pd.value_</w:t>
+      </w:r>
+      <w:proofErr w:type="gramStart"/>
+      <w:r>
+        <w:rPr>
+          <w:rFonts w:ascii="Courier New" w:eastAsia="Times New Roman" w:hAnsi="Courier New" w:cs="Courier New"/>
+          <w:color w:val="D4D4D4"/>
+          <w:sz w:val="21"/>
+          <w:szCs w:val="21"/>
+          <w:lang w:val="en-US" w:eastAsia="pt-BR"/>
+        </w:rPr>
+        <w:t>counts</w:t>
       </w:r>
       <w:proofErr w:type="spellEnd"/>
       <w:r>
@@ -4666,6 +4859,7 @@
         <w:t>(</w:t>
       </w:r>
       <w:proofErr w:type="spellStart"/>
+      <w:proofErr w:type="gramEnd"/>
       <w:r>
         <w:rPr>
           <w:rFonts w:ascii="Courier New" w:eastAsia="Times New Roman" w:hAnsi="Courier New" w:cs="Courier New"/>
@@ -4991,6 +5185,7 @@
         <w:t xml:space="preserve">Criamos a tabela de frequência e porcentagem com </w:t>
       </w:r>
       <w:proofErr w:type="spellStart"/>
+      <w:proofErr w:type="gramStart"/>
       <w:r>
         <w:rPr>
           <w:rFonts w:ascii="Times New Roman" w:hAnsi="Times New Roman" w:cs="Times New Roman"/>
@@ -5000,6 +5195,7 @@
         <w:t>pd.DataFrame</w:t>
       </w:r>
       <w:proofErr w:type="spellEnd"/>
+      <w:proofErr w:type="gramEnd"/>
       <w:r>
         <w:rPr>
           <w:rFonts w:ascii="Times New Roman" w:hAnsi="Times New Roman" w:cs="Times New Roman"/>
@@ -5029,8 +5225,20 @@
           <w:szCs w:val="21"/>
           <w:lang w:eastAsia="pt-BR"/>
         </w:rPr>
-        <w:t>dist_freq_quantitativas_personalizadas = pd.DataFrame</w:t>
-      </w:r>
+        <w:t>dist_freq_quantitativas_personalizadas = </w:t>
+      </w:r>
+      <w:proofErr w:type="gramStart"/>
+      <w:r>
+        <w:rPr>
+          <w:rFonts w:ascii="Courier New" w:eastAsia="Times New Roman" w:hAnsi="Courier New" w:cs="Courier New"/>
+          <w:color w:val="D4D4D4"/>
+          <w:sz w:val="21"/>
+          <w:szCs w:val="21"/>
+          <w:lang w:eastAsia="pt-BR"/>
+        </w:rPr>
+        <w:t>pd.DataFrame</w:t>
+      </w:r>
+      <w:proofErr w:type="gramEnd"/>
       <w:r>
         <w:rPr>
           <w:rFonts w:ascii="Courier New" w:eastAsia="Times New Roman" w:hAnsi="Courier New" w:cs="Courier New"/>
@@ -5304,7 +5512,29 @@
           <w:szCs w:val="21"/>
           <w:lang w:eastAsia="pt-BR"/>
         </w:rPr>
-        <w:t>dist_freq_quantitativas_personalizadas.sort_index</w:t>
+        <w:t>dist_freq_quantitativas_</w:t>
+      </w:r>
+      <w:proofErr w:type="gramStart"/>
+      <w:r>
+        <w:rPr>
+          <w:rFonts w:ascii="Courier New" w:eastAsia="Times New Roman" w:hAnsi="Courier New" w:cs="Courier New"/>
+          <w:color w:val="D4D4D4"/>
+          <w:sz w:val="21"/>
+          <w:szCs w:val="21"/>
+          <w:lang w:eastAsia="pt-BR"/>
+        </w:rPr>
+        <w:t>personalizadas.sort</w:t>
+      </w:r>
+      <w:proofErr w:type="gramEnd"/>
+      <w:r>
+        <w:rPr>
+          <w:rFonts w:ascii="Courier New" w:eastAsia="Times New Roman" w:hAnsi="Courier New" w:cs="Courier New"/>
+          <w:color w:val="D4D4D4"/>
+          <w:sz w:val="21"/>
+          <w:szCs w:val="21"/>
+          <w:lang w:eastAsia="pt-BR"/>
+        </w:rPr>
+        <w:t>_index</w:t>
       </w:r>
       <w:r>
         <w:rPr>
@@ -5587,6 +5817,7 @@
         <w:t xml:space="preserve">. Basta atribuir o </w:t>
       </w:r>
       <w:proofErr w:type="spellStart"/>
+      <w:proofErr w:type="gramStart"/>
       <w:r>
         <w:rPr>
           <w:rFonts w:ascii="Times New Roman" w:hAnsi="Times New Roman" w:cs="Times New Roman"/>
@@ -5596,6 +5827,7 @@
         <w:t>df.shape</w:t>
       </w:r>
       <w:proofErr w:type="spellEnd"/>
+      <w:proofErr w:type="gramEnd"/>
       <w:r>
         <w:rPr>
           <w:rFonts w:ascii="Times New Roman" w:hAnsi="Times New Roman" w:cs="Times New Roman"/>
@@ -5652,6 +5884,7 @@
         <w:t>n = </w:t>
       </w:r>
       <w:proofErr w:type="spellStart"/>
+      <w:proofErr w:type="gramStart"/>
       <w:r>
         <w:rPr>
           <w:rFonts w:ascii="Courier New" w:eastAsia="Times New Roman" w:hAnsi="Courier New" w:cs="Courier New"/>
@@ -5663,6 +5896,7 @@
         <w:t>dados.shape</w:t>
       </w:r>
       <w:proofErr w:type="spellEnd"/>
+      <w:proofErr w:type="gramEnd"/>
       <w:r>
         <w:rPr>
           <w:rFonts w:ascii="Courier New" w:eastAsia="Times New Roman" w:hAnsi="Courier New" w:cs="Courier New"/>
@@ -5872,6 +6106,7 @@
         <w:t>(</w:t>
       </w:r>
       <w:proofErr w:type="spellStart"/>
+      <w:proofErr w:type="gramStart"/>
       <w:r>
         <w:rPr>
           <w:rFonts w:ascii="Courier New" w:eastAsia="Times New Roman" w:hAnsi="Courier New" w:cs="Courier New"/>
@@ -5893,6 +6128,7 @@
         <w:t>round</w:t>
       </w:r>
       <w:proofErr w:type="spellEnd"/>
+      <w:proofErr w:type="gramEnd"/>
       <w:r>
         <w:rPr>
           <w:rFonts w:ascii="Courier New" w:eastAsia="Times New Roman" w:hAnsi="Courier New" w:cs="Courier New"/>
@@ -6028,7 +6264,18 @@
           <w:szCs w:val="21"/>
           <w:lang w:val="en-US" w:eastAsia="pt-BR"/>
         </w:rPr>
-        <w:t>frequencia = pd.value_counts</w:t>
+        <w:t>frequencia = pd.value_</w:t>
+      </w:r>
+      <w:proofErr w:type="gramStart"/>
+      <w:r>
+        <w:rPr>
+          <w:rFonts w:ascii="Courier New" w:eastAsia="Times New Roman" w:hAnsi="Courier New" w:cs="Courier New"/>
+          <w:color w:val="D4D4D4"/>
+          <w:sz w:val="21"/>
+          <w:szCs w:val="21"/>
+          <w:lang w:val="en-US" w:eastAsia="pt-BR"/>
+        </w:rPr>
+        <w:t>counts</w:t>
       </w:r>
       <w:r>
         <w:rPr>
@@ -6040,6 +6287,7 @@
         </w:rPr>
         <w:t>(</w:t>
       </w:r>
+      <w:proofErr w:type="gramEnd"/>
       <w:r>
         <w:rPr>
           <w:rFonts w:ascii="Courier New" w:eastAsia="Times New Roman" w:hAnsi="Courier New" w:cs="Courier New"/>
@@ -6283,7 +6531,18 @@
           <w:szCs w:val="21"/>
           <w:lang w:val="en-US" w:eastAsia="pt-BR"/>
         </w:rPr>
-        <w:t>percentual = pd.value_counts</w:t>
+        <w:t>percentual = pd.value_</w:t>
+      </w:r>
+      <w:proofErr w:type="gramStart"/>
+      <w:r>
+        <w:rPr>
+          <w:rFonts w:ascii="Courier New" w:eastAsia="Times New Roman" w:hAnsi="Courier New" w:cs="Courier New"/>
+          <w:color w:val="D4D4D4"/>
+          <w:sz w:val="21"/>
+          <w:szCs w:val="21"/>
+          <w:lang w:val="en-US" w:eastAsia="pt-BR"/>
+        </w:rPr>
+        <w:t>counts</w:t>
       </w:r>
       <w:r>
         <w:rPr>
@@ -6295,6 +6554,7 @@
         </w:rPr>
         <w:t>(</w:t>
       </w:r>
+      <w:proofErr w:type="gramEnd"/>
       <w:r>
         <w:rPr>
           <w:rFonts w:ascii="Courier New" w:eastAsia="Times New Roman" w:hAnsi="Courier New" w:cs="Courier New"/>
@@ -6563,8 +6823,20 @@
           <w:szCs w:val="21"/>
           <w:lang w:eastAsia="pt-BR"/>
         </w:rPr>
-        <w:t>dist_freq_quantitativas_amplitude_fixa = pd.DataFrame</w:t>
-      </w:r>
+        <w:t>dist_freq_quantitativas_amplitude_fixa = </w:t>
+      </w:r>
+      <w:proofErr w:type="gramStart"/>
+      <w:r>
+        <w:rPr>
+          <w:rFonts w:ascii="Courier New" w:eastAsia="Times New Roman" w:hAnsi="Courier New" w:cs="Courier New"/>
+          <w:color w:val="D4D4D4"/>
+          <w:sz w:val="21"/>
+          <w:szCs w:val="21"/>
+          <w:lang w:eastAsia="pt-BR"/>
+        </w:rPr>
+        <w:t>pd.DataFrame</w:t>
+      </w:r>
+      <w:proofErr w:type="gramEnd"/>
       <w:r>
         <w:rPr>
           <w:rFonts w:ascii="Courier New" w:eastAsia="Times New Roman" w:hAnsi="Courier New" w:cs="Courier New"/>
@@ -6986,16 +7258,34 @@
           <w:sz w:val="24"/>
           <w:szCs w:val="24"/>
         </w:rPr>
-        <w:t>ax.set_size_inches</w:t>
-      </w:r>
-      <w:proofErr w:type="spellEnd"/>
-      <w:r>
-        <w:rPr>
-          <w:rFonts w:ascii="Times New Roman" w:hAnsi="Times New Roman" w:cs="Times New Roman"/>
-          <w:sz w:val="24"/>
-          <w:szCs w:val="24"/>
-        </w:rPr>
-        <w:t>(x, y)</w:t>
+        <w:t>ax.set_size_</w:t>
+      </w:r>
+      <w:proofErr w:type="gramStart"/>
+      <w:r>
+        <w:rPr>
+          <w:rFonts w:ascii="Times New Roman" w:hAnsi="Times New Roman" w:cs="Times New Roman"/>
+          <w:sz w:val="24"/>
+          <w:szCs w:val="24"/>
+        </w:rPr>
+        <w:t>inches</w:t>
+      </w:r>
+      <w:proofErr w:type="spellEnd"/>
+      <w:r>
+        <w:rPr>
+          <w:rFonts w:ascii="Times New Roman" w:hAnsi="Times New Roman" w:cs="Times New Roman"/>
+          <w:sz w:val="24"/>
+          <w:szCs w:val="24"/>
+        </w:rPr>
+        <w:t>(</w:t>
+      </w:r>
+      <w:proofErr w:type="gramEnd"/>
+      <w:r>
+        <w:rPr>
+          <w:rFonts w:ascii="Times New Roman" w:hAnsi="Times New Roman" w:cs="Times New Roman"/>
+          <w:sz w:val="24"/>
+          <w:szCs w:val="24"/>
+        </w:rPr>
+        <w:t>x, y)</w:t>
       </w:r>
       <w:r>
         <w:rPr>
@@ -7036,16 +7326,34 @@
           <w:sz w:val="24"/>
           <w:szCs w:val="24"/>
         </w:rPr>
-        <w:t>ax.set_titles</w:t>
-      </w:r>
-      <w:proofErr w:type="spellEnd"/>
-      <w:r>
-        <w:rPr>
-          <w:rFonts w:ascii="Times New Roman" w:hAnsi="Times New Roman" w:cs="Times New Roman"/>
-          <w:sz w:val="24"/>
-          <w:szCs w:val="24"/>
-        </w:rPr>
-        <w:t xml:space="preserve">(‘titulo’, </w:t>
+        <w:t>ax.set_</w:t>
+      </w:r>
+      <w:proofErr w:type="gramStart"/>
+      <w:r>
+        <w:rPr>
+          <w:rFonts w:ascii="Times New Roman" w:hAnsi="Times New Roman" w:cs="Times New Roman"/>
+          <w:sz w:val="24"/>
+          <w:szCs w:val="24"/>
+        </w:rPr>
+        <w:t>titles</w:t>
+      </w:r>
+      <w:proofErr w:type="spellEnd"/>
+      <w:r>
+        <w:rPr>
+          <w:rFonts w:ascii="Times New Roman" w:hAnsi="Times New Roman" w:cs="Times New Roman"/>
+          <w:sz w:val="24"/>
+          <w:szCs w:val="24"/>
+        </w:rPr>
+        <w:t>(</w:t>
+      </w:r>
+      <w:proofErr w:type="gramEnd"/>
+      <w:r>
+        <w:rPr>
+          <w:rFonts w:ascii="Times New Roman" w:hAnsi="Times New Roman" w:cs="Times New Roman"/>
+          <w:sz w:val="24"/>
+          <w:szCs w:val="24"/>
+        </w:rPr>
+        <w:t xml:space="preserve">‘titulo’, </w:t>
       </w:r>
       <w:proofErr w:type="spellStart"/>
       <w:r>
@@ -7114,16 +7422,34 @@
           <w:sz w:val="24"/>
           <w:szCs w:val="24"/>
         </w:rPr>
-        <w:t>ax.set_xlabels</w:t>
-      </w:r>
-      <w:proofErr w:type="spellEnd"/>
-      <w:r>
-        <w:rPr>
-          <w:rFonts w:ascii="Times New Roman" w:hAnsi="Times New Roman" w:cs="Times New Roman"/>
-          <w:sz w:val="24"/>
-          <w:szCs w:val="24"/>
-        </w:rPr>
-        <w:t>(‘</w:t>
+        <w:t>ax.set_</w:t>
+      </w:r>
+      <w:proofErr w:type="gramStart"/>
+      <w:r>
+        <w:rPr>
+          <w:rFonts w:ascii="Times New Roman" w:hAnsi="Times New Roman" w:cs="Times New Roman"/>
+          <w:sz w:val="24"/>
+          <w:szCs w:val="24"/>
+        </w:rPr>
+        <w:t>xlabels</w:t>
+      </w:r>
+      <w:proofErr w:type="spellEnd"/>
+      <w:r>
+        <w:rPr>
+          <w:rFonts w:ascii="Times New Roman" w:hAnsi="Times New Roman" w:cs="Times New Roman"/>
+          <w:sz w:val="24"/>
+          <w:szCs w:val="24"/>
+        </w:rPr>
+        <w:t>(</w:t>
+      </w:r>
+      <w:proofErr w:type="gramEnd"/>
+      <w:r>
+        <w:rPr>
+          <w:rFonts w:ascii="Times New Roman" w:hAnsi="Times New Roman" w:cs="Times New Roman"/>
+          <w:sz w:val="24"/>
+          <w:szCs w:val="24"/>
+        </w:rPr>
+        <w:t>‘</w:t>
       </w:r>
       <w:proofErr w:type="spellStart"/>
       <w:r>
@@ -7275,6 +7601,7 @@
         <w:t> = </w:t>
       </w:r>
       <w:proofErr w:type="spellStart"/>
+      <w:proofErr w:type="gramStart"/>
       <w:r>
         <w:rPr>
           <w:rFonts w:ascii="Courier New" w:eastAsia="Times New Roman" w:hAnsi="Courier New" w:cs="Courier New"/>
@@ -7286,6 +7613,7 @@
         <w:t>sns.displot</w:t>
       </w:r>
       <w:proofErr w:type="spellEnd"/>
+      <w:proofErr w:type="gramEnd"/>
       <w:r>
         <w:rPr>
           <w:rFonts w:ascii="Courier New" w:eastAsia="Times New Roman" w:hAnsi="Courier New" w:cs="Courier New"/>
@@ -7405,7 +7733,18 @@
           <w:szCs w:val="21"/>
           <w:lang w:val="en-US" w:eastAsia="pt-BR"/>
         </w:rPr>
-        <w:t>ax.figure.set_size_inches</w:t>
+        <w:t>ax.figure.set_size_</w:t>
+      </w:r>
+      <w:proofErr w:type="gramStart"/>
+      <w:r>
+        <w:rPr>
+          <w:rFonts w:ascii="Courier New" w:eastAsia="Times New Roman" w:hAnsi="Courier New" w:cs="Courier New"/>
+          <w:color w:val="D4D4D4"/>
+          <w:sz w:val="21"/>
+          <w:szCs w:val="21"/>
+          <w:lang w:val="en-US" w:eastAsia="pt-BR"/>
+        </w:rPr>
+        <w:t>inches</w:t>
       </w:r>
       <w:proofErr w:type="spellEnd"/>
       <w:r>
@@ -7418,6 +7757,7 @@
         </w:rPr>
         <w:t>(</w:t>
       </w:r>
+      <w:proofErr w:type="gramEnd"/>
       <w:r>
         <w:rPr>
           <w:rFonts w:ascii="Courier New" w:eastAsia="Times New Roman" w:hAnsi="Courier New" w:cs="Courier New"/>
@@ -7480,7 +7820,18 @@
           <w:lang w:eastAsia="pt-BR"/>
         </w:rPr>
         <w:lastRenderedPageBreak/>
-        <w:t>ax.set_titles</w:t>
+        <w:t>ax.set_</w:t>
+      </w:r>
+      <w:proofErr w:type="gramStart"/>
+      <w:r>
+        <w:rPr>
+          <w:rFonts w:ascii="Courier New" w:eastAsia="Times New Roman" w:hAnsi="Courier New" w:cs="Courier New"/>
+          <w:color w:val="D4D4D4"/>
+          <w:sz w:val="21"/>
+          <w:szCs w:val="21"/>
+          <w:lang w:eastAsia="pt-BR"/>
+        </w:rPr>
+        <w:t>titles</w:t>
       </w:r>
       <w:r>
         <w:rPr>
@@ -7492,6 +7843,7 @@
         </w:rPr>
         <w:t>(</w:t>
       </w:r>
+      <w:proofErr w:type="gramEnd"/>
       <w:r>
         <w:rPr>
           <w:rFonts w:ascii="Courier New" w:eastAsia="Times New Roman" w:hAnsi="Courier New" w:cs="Courier New"/>
@@ -7564,7 +7916,18 @@
           <w:szCs w:val="21"/>
           <w:lang w:eastAsia="pt-BR"/>
         </w:rPr>
-        <w:t>ax.set_xlabels</w:t>
+        <w:t>ax.set_</w:t>
+      </w:r>
+      <w:proofErr w:type="gramStart"/>
+      <w:r>
+        <w:rPr>
+          <w:rFonts w:ascii="Courier New" w:eastAsia="Times New Roman" w:hAnsi="Courier New" w:cs="Courier New"/>
+          <w:color w:val="D4D4D4"/>
+          <w:sz w:val="21"/>
+          <w:szCs w:val="21"/>
+          <w:lang w:eastAsia="pt-BR"/>
+        </w:rPr>
+        <w:t>xlabels</w:t>
       </w:r>
       <w:proofErr w:type="spellEnd"/>
       <w:r>
@@ -7577,6 +7940,7 @@
         </w:rPr>
         <w:t>(</w:t>
       </w:r>
+      <w:proofErr w:type="gramEnd"/>
       <w:r>
         <w:rPr>
           <w:rFonts w:ascii="Courier New" w:eastAsia="Times New Roman" w:hAnsi="Courier New" w:cs="Courier New"/>
@@ -7928,6 +8292,7 @@
         <w:t>=(</w:t>
       </w:r>
       <w:proofErr w:type="spellStart"/>
+      <w:proofErr w:type="gramStart"/>
       <w:r>
         <w:rPr>
           <w:rFonts w:ascii="Times New Roman" w:hAnsi="Times New Roman" w:cs="Times New Roman"/>
@@ -7937,6 +8302,7 @@
         <w:t>x,y</w:t>
       </w:r>
       <w:proofErr w:type="spellEnd"/>
+      <w:proofErr w:type="gramEnd"/>
       <w:r>
         <w:rPr>
           <w:rFonts w:ascii="Times New Roman" w:hAnsi="Times New Roman" w:cs="Times New Roman"/>
@@ -7959,6 +8325,7 @@
         </w:rPr>
       </w:pPr>
       <w:proofErr w:type="spellStart"/>
+      <w:proofErr w:type="gramStart"/>
       <w:r>
         <w:rPr>
           <w:rFonts w:ascii="Courier New" w:eastAsia="Times New Roman" w:hAnsi="Courier New" w:cs="Courier New"/>
@@ -7970,6 +8337,7 @@
         <w:t>dados.Altura.hist</w:t>
       </w:r>
       <w:proofErr w:type="spellEnd"/>
+      <w:proofErr w:type="gramEnd"/>
       <w:r>
         <w:rPr>
           <w:rFonts w:ascii="Courier New" w:eastAsia="Times New Roman" w:hAnsi="Courier New" w:cs="Courier New"/>
@@ -8240,7 +8608,16 @@
           <w:sz w:val="24"/>
           <w:szCs w:val="24"/>
         </w:rPr>
-        <w:t>’].</w:t>
+        <w:t>’</w:t>
+      </w:r>
+      <w:proofErr w:type="gramStart"/>
+      <w:r>
+        <w:rPr>
+          <w:rFonts w:ascii="Times New Roman" w:hAnsi="Times New Roman" w:cs="Times New Roman"/>
+          <w:sz w:val="24"/>
+          <w:szCs w:val="24"/>
+        </w:rPr>
+        <w:t>].</w:t>
       </w:r>
       <w:proofErr w:type="spellStart"/>
       <w:r>
@@ -8252,6 +8629,7 @@
         <w:t>plot.bar</w:t>
       </w:r>
       <w:proofErr w:type="spellEnd"/>
+      <w:proofErr w:type="gramEnd"/>
       <w:r>
         <w:rPr>
           <w:rFonts w:ascii="Times New Roman" w:hAnsi="Times New Roman" w:cs="Times New Roman"/>
@@ -8309,6 +8687,7 @@
           <w:lang w:eastAsia="pt-BR"/>
         </w:rPr>
       </w:pPr>
+      <w:proofErr w:type="gramStart"/>
       <w:r>
         <w:rPr>
           <w:rFonts w:ascii="Courier New" w:eastAsia="Times New Roman" w:hAnsi="Courier New" w:cs="Courier New"/>
@@ -8330,6 +8709,7 @@
         </w:rPr>
         <w:t>(</w:t>
       </w:r>
+      <w:proofErr w:type="gramEnd"/>
       <w:r>
         <w:rPr>
           <w:rFonts w:ascii="Courier New" w:eastAsia="Times New Roman" w:hAnsi="Courier New" w:cs="Courier New"/>
@@ -8539,16 +8919,34 @@
           <w:sz w:val="24"/>
           <w:szCs w:val="24"/>
         </w:rPr>
-        <w:t>value_counts</w:t>
-      </w:r>
-      <w:proofErr w:type="spellEnd"/>
-      <w:r>
-        <w:rPr>
-          <w:rFonts w:ascii="Times New Roman" w:hAnsi="Times New Roman" w:cs="Times New Roman"/>
-          <w:sz w:val="24"/>
-          <w:szCs w:val="24"/>
-        </w:rPr>
-        <w:t>() do pandas</w:t>
+        <w:t>value_</w:t>
+      </w:r>
+      <w:proofErr w:type="gramStart"/>
+      <w:r>
+        <w:rPr>
+          <w:rFonts w:ascii="Times New Roman" w:hAnsi="Times New Roman" w:cs="Times New Roman"/>
+          <w:sz w:val="24"/>
+          <w:szCs w:val="24"/>
+        </w:rPr>
+        <w:t>counts</w:t>
+      </w:r>
+      <w:proofErr w:type="spellEnd"/>
+      <w:r>
+        <w:rPr>
+          <w:rFonts w:ascii="Times New Roman" w:hAnsi="Times New Roman" w:cs="Times New Roman"/>
+          <w:sz w:val="24"/>
+          <w:szCs w:val="24"/>
+        </w:rPr>
+        <w:t>(</w:t>
+      </w:r>
+      <w:proofErr w:type="gramEnd"/>
+      <w:r>
+        <w:rPr>
+          <w:rFonts w:ascii="Times New Roman" w:hAnsi="Times New Roman" w:cs="Times New Roman"/>
+          <w:sz w:val="24"/>
+          <w:szCs w:val="24"/>
+        </w:rPr>
+        <w:t>) do pandas</w:t>
       </w:r>
       <w:r>
         <w:rPr>
@@ -8583,6 +8981,7 @@
         <w:t xml:space="preserve">A criar distribuições de frequências, com o cruzamento de duas variáveis, utilizando a função </w:t>
       </w:r>
       <w:proofErr w:type="spellStart"/>
+      <w:proofErr w:type="gramStart"/>
       <w:r>
         <w:rPr>
           <w:rFonts w:ascii="Times New Roman" w:hAnsi="Times New Roman" w:cs="Times New Roman"/>
@@ -8598,7 +8997,16 @@
           <w:sz w:val="24"/>
           <w:szCs w:val="24"/>
         </w:rPr>
-        <w:t>() do pandas</w:t>
+        <w:t>(</w:t>
+      </w:r>
+      <w:proofErr w:type="gramEnd"/>
+      <w:r>
+        <w:rPr>
+          <w:rFonts w:ascii="Times New Roman" w:hAnsi="Times New Roman" w:cs="Times New Roman"/>
+          <w:sz w:val="24"/>
+          <w:szCs w:val="24"/>
+        </w:rPr>
+        <w:t>) do pandas</w:t>
       </w:r>
       <w:r>
         <w:rPr>
@@ -8639,16 +9047,34 @@
           <w:sz w:val="24"/>
           <w:szCs w:val="24"/>
         </w:rPr>
-        <w:t>value_counts</w:t>
-      </w:r>
-      <w:proofErr w:type="spellEnd"/>
-      <w:r>
-        <w:rPr>
-          <w:rFonts w:ascii="Times New Roman" w:hAnsi="Times New Roman" w:cs="Times New Roman"/>
-          <w:sz w:val="24"/>
-          <w:szCs w:val="24"/>
-        </w:rPr>
-        <w:t xml:space="preserve">() e </w:t>
+        <w:t>value_</w:t>
+      </w:r>
+      <w:proofErr w:type="gramStart"/>
+      <w:r>
+        <w:rPr>
+          <w:rFonts w:ascii="Times New Roman" w:hAnsi="Times New Roman" w:cs="Times New Roman"/>
+          <w:sz w:val="24"/>
+          <w:szCs w:val="24"/>
+        </w:rPr>
+        <w:t>counts</w:t>
+      </w:r>
+      <w:proofErr w:type="spellEnd"/>
+      <w:r>
+        <w:rPr>
+          <w:rFonts w:ascii="Times New Roman" w:hAnsi="Times New Roman" w:cs="Times New Roman"/>
+          <w:sz w:val="24"/>
+          <w:szCs w:val="24"/>
+        </w:rPr>
+        <w:t>(</w:t>
+      </w:r>
+      <w:proofErr w:type="gramEnd"/>
+      <w:r>
+        <w:rPr>
+          <w:rFonts w:ascii="Times New Roman" w:hAnsi="Times New Roman" w:cs="Times New Roman"/>
+          <w:sz w:val="24"/>
+          <w:szCs w:val="24"/>
+        </w:rPr>
+        <w:t xml:space="preserve">) e </w:t>
       </w:r>
       <w:proofErr w:type="spellStart"/>
       <w:r>
@@ -9252,7 +9678,43 @@
           <w:sz w:val="24"/>
           <w:szCs w:val="24"/>
         </w:rPr>
-        <w:t xml:space="preserve">Nesse caso o pandas nos ajuda e muito com suas função sum() e seu shape. Com eles podemos pegar apenas uma coluna de informação e passar para o sum que irá somar todos os valores, em seguida podemos fazer a divisão dessa soma pela quantidade de observações do nosso dado, ou seja, quantidade de linhas dele. Para isso usamos o atributo shape[0], que nos retorna exatamente essa informação. No final </w:t>
+        <w:t xml:space="preserve">Nesse caso o pandas nos ajuda e muito com suas função </w:t>
+      </w:r>
+      <w:proofErr w:type="gramStart"/>
+      <w:r>
+        <w:rPr>
+          <w:rFonts w:ascii="Times New Roman" w:hAnsi="Times New Roman" w:cs="Times New Roman"/>
+          <w:sz w:val="24"/>
+          <w:szCs w:val="24"/>
+        </w:rPr>
+        <w:t>sum(</w:t>
+      </w:r>
+      <w:proofErr w:type="gramEnd"/>
+      <w:r>
+        <w:rPr>
+          <w:rFonts w:ascii="Times New Roman" w:hAnsi="Times New Roman" w:cs="Times New Roman"/>
+          <w:sz w:val="24"/>
+          <w:szCs w:val="24"/>
+        </w:rPr>
+        <w:t xml:space="preserve">) e seu shape. Com eles podemos pegar apenas uma coluna de informação e passar para o sum que irá somar todos os valores, em seguida podemos fazer a divisão dessa soma pela quantidade de observações do nosso dado, ou seja, quantidade de linhas dele. Para isso usamos o atributo </w:t>
+      </w:r>
+      <w:proofErr w:type="gramStart"/>
+      <w:r>
+        <w:rPr>
+          <w:rFonts w:ascii="Times New Roman" w:hAnsi="Times New Roman" w:cs="Times New Roman"/>
+          <w:sz w:val="24"/>
+          <w:szCs w:val="24"/>
+        </w:rPr>
+        <w:t>shape[</w:t>
+      </w:r>
+      <w:proofErr w:type="gramEnd"/>
+      <w:r>
+        <w:rPr>
+          <w:rFonts w:ascii="Times New Roman" w:hAnsi="Times New Roman" w:cs="Times New Roman"/>
+          <w:sz w:val="24"/>
+          <w:szCs w:val="24"/>
+        </w:rPr>
+        <w:t xml:space="preserve">0], que nos retorna exatamente essa informação. No final </w:t>
       </w:r>
       <w:r>
         <w:rPr>
@@ -9284,6 +9746,7 @@
         </w:rPr>
       </w:pPr>
       <w:proofErr w:type="spellStart"/>
+      <w:proofErr w:type="gramStart"/>
       <w:r>
         <w:rPr>
           <w:rFonts w:ascii="Courier New" w:eastAsia="Times New Roman" w:hAnsi="Courier New" w:cs="Courier New"/>
@@ -9313,7 +9776,18 @@
           <w:szCs w:val="21"/>
           <w:lang w:eastAsia="pt-BR"/>
         </w:rPr>
-        <w:t>()</w:t>
+        <w:t>(</w:t>
+      </w:r>
+      <w:proofErr w:type="gramEnd"/>
+      <w:r>
+        <w:rPr>
+          <w:rFonts w:ascii="Courier New" w:eastAsia="Times New Roman" w:hAnsi="Courier New" w:cs="Courier New"/>
+          <w:color w:val="DCDCDC"/>
+          <w:sz w:val="21"/>
+          <w:szCs w:val="21"/>
+          <w:lang w:eastAsia="pt-BR"/>
+        </w:rPr>
+        <w:t>)</w:t>
       </w:r>
       <w:r>
         <w:rPr>
@@ -9445,6 +9919,7 @@
         <w:t xml:space="preserve">Ou então podemos fazer de uma forma ainda MUITO mais fácil: simplesmente pedir a média dessa coluna para o pandas com o </w:t>
       </w:r>
       <w:proofErr w:type="spellStart"/>
+      <w:proofErr w:type="gramStart"/>
       <w:r>
         <w:rPr>
           <w:rFonts w:ascii="Times New Roman" w:hAnsi="Times New Roman" w:cs="Times New Roman"/>
@@ -9460,7 +9935,16 @@
           <w:sz w:val="24"/>
           <w:szCs w:val="24"/>
         </w:rPr>
-        <w:t>():</w:t>
+        <w:t>(</w:t>
+      </w:r>
+      <w:proofErr w:type="gramEnd"/>
+      <w:r>
+        <w:rPr>
+          <w:rFonts w:ascii="Times New Roman" w:hAnsi="Times New Roman" w:cs="Times New Roman"/>
+          <w:sz w:val="24"/>
+          <w:szCs w:val="24"/>
+        </w:rPr>
+        <w:t>):</w:t>
       </w:r>
     </w:p>
     <w:p>
@@ -9476,6 +9960,7 @@
         </w:rPr>
       </w:pPr>
       <w:proofErr w:type="spellStart"/>
+      <w:proofErr w:type="gramStart"/>
       <w:r>
         <w:rPr>
           <w:rFonts w:ascii="Courier New" w:eastAsia="Times New Roman" w:hAnsi="Courier New" w:cs="Courier New"/>
@@ -9487,6 +9972,7 @@
         <w:t>df.Fulano.mean</w:t>
       </w:r>
       <w:proofErr w:type="spellEnd"/>
+      <w:proofErr w:type="gramEnd"/>
       <w:r>
         <w:rPr>
           <w:rFonts w:ascii="Courier New" w:eastAsia="Times New Roman" w:hAnsi="Courier New" w:cs="Courier New"/>
@@ -9572,7 +10058,25 @@
           <w:sz w:val="24"/>
           <w:szCs w:val="24"/>
         </w:rPr>
-        <w:t>Utilizando esse conhecimento podemos utilizar nossos dados e pegar a média de todas as rendas, ou então usar a função de agrupamento do pandas e fazer a média diretamente a partir de uma variável para esse grupo df.groupby(‘variável_para_agrupar_por’)[‘variável_analisar’].mean():</w:t>
+        <w:t xml:space="preserve">Utilizando esse conhecimento podemos utilizar nossos dados e pegar a média de todas as rendas, ou então usar a função de agrupamento do pandas e fazer a média diretamente a partir de uma variável para esse grupo </w:t>
+      </w:r>
+      <w:proofErr w:type="gramStart"/>
+      <w:r>
+        <w:rPr>
+          <w:rFonts w:ascii="Times New Roman" w:hAnsi="Times New Roman" w:cs="Times New Roman"/>
+          <w:sz w:val="24"/>
+          <w:szCs w:val="24"/>
+        </w:rPr>
+        <w:t>df.groupby</w:t>
+      </w:r>
+      <w:proofErr w:type="gramEnd"/>
+      <w:r>
+        <w:rPr>
+          <w:rFonts w:ascii="Times New Roman" w:hAnsi="Times New Roman" w:cs="Times New Roman"/>
+          <w:sz w:val="24"/>
+          <w:szCs w:val="24"/>
+        </w:rPr>
+        <w:t>(‘variável_para_agrupar_por’)[‘variável_analisar’].mean():</w:t>
       </w:r>
     </w:p>
     <w:p>
@@ -9588,6 +10092,7 @@
         </w:rPr>
       </w:pPr>
       <w:proofErr w:type="spellStart"/>
+      <w:proofErr w:type="gramStart"/>
       <w:r>
         <w:rPr>
           <w:rFonts w:ascii="Courier New" w:eastAsia="Times New Roman" w:hAnsi="Courier New" w:cs="Courier New"/>
@@ -9599,6 +10104,7 @@
         <w:t>dados.groupby</w:t>
       </w:r>
       <w:proofErr w:type="spellEnd"/>
+      <w:proofErr w:type="gramEnd"/>
       <w:r>
         <w:rPr>
           <w:rFonts w:ascii="Courier New" w:eastAsia="Times New Roman" w:hAnsi="Courier New" w:cs="Courier New"/>
@@ -10323,6 +10829,7 @@
         <w:t> = </w:t>
       </w:r>
       <w:proofErr w:type="spellStart"/>
+      <w:proofErr w:type="gramStart"/>
       <w:r>
         <w:rPr>
           <w:rFonts w:ascii="Courier New" w:eastAsia="Times New Roman" w:hAnsi="Courier New" w:cs="Courier New"/>
@@ -10334,6 +10841,7 @@
         <w:t>pd.DataFrame</w:t>
       </w:r>
       <w:proofErr w:type="spellEnd"/>
+      <w:proofErr w:type="gramEnd"/>
       <w:r>
         <w:rPr>
           <w:rFonts w:ascii="Courier New" w:eastAsia="Times New Roman" w:hAnsi="Courier New" w:cs="Courier New"/>
@@ -11390,15 +11898,27 @@
         </w:rPr>
       </w:pPr>
       <w:proofErr w:type="spellStart"/>
-      <w:r>
-        <w:rPr>
-          <w:rFonts w:ascii="Courier New" w:eastAsia="Times New Roman" w:hAnsi="Courier New" w:cs="Courier New"/>
-          <w:color w:val="D4D4D4"/>
-          <w:sz w:val="21"/>
-          <w:szCs w:val="21"/>
-          <w:lang w:eastAsia="pt-BR"/>
-        </w:rPr>
-        <w:t>df.rename_axis</w:t>
+      <w:proofErr w:type="gramStart"/>
+      <w:r>
+        <w:rPr>
+          <w:rFonts w:ascii="Courier New" w:eastAsia="Times New Roman" w:hAnsi="Courier New" w:cs="Courier New"/>
+          <w:color w:val="D4D4D4"/>
+          <w:sz w:val="21"/>
+          <w:szCs w:val="21"/>
+          <w:lang w:eastAsia="pt-BR"/>
+        </w:rPr>
+        <w:t>df.rename</w:t>
+      </w:r>
+      <w:proofErr w:type="gramEnd"/>
+      <w:r>
+        <w:rPr>
+          <w:rFonts w:ascii="Courier New" w:eastAsia="Times New Roman" w:hAnsi="Courier New" w:cs="Courier New"/>
+          <w:color w:val="D4D4D4"/>
+          <w:sz w:val="21"/>
+          <w:szCs w:val="21"/>
+          <w:lang w:eastAsia="pt-BR"/>
+        </w:rPr>
+        <w:t>_axis</w:t>
       </w:r>
       <w:proofErr w:type="spellEnd"/>
       <w:r>
@@ -11671,6 +12191,7 @@
         <w:t> = </w:t>
       </w:r>
       <w:proofErr w:type="spellStart"/>
+      <w:proofErr w:type="gramStart"/>
       <w:r>
         <w:rPr>
           <w:rFonts w:ascii="Courier New" w:eastAsia="Times New Roman" w:hAnsi="Courier New" w:cs="Courier New"/>
@@ -11682,6 +12203,7 @@
         <w:t>df.Fulano</w:t>
       </w:r>
       <w:proofErr w:type="spellEnd"/>
+      <w:proofErr w:type="gramEnd"/>
     </w:p>
     <w:p>
       <w:pPr>
@@ -11726,7 +12248,29 @@
           <w:szCs w:val="21"/>
           <w:lang w:eastAsia="pt-BR"/>
         </w:rPr>
-        <w:t>notas_fulano.sort_values</w:t>
+        <w:t>notas_</w:t>
+      </w:r>
+      <w:proofErr w:type="gramStart"/>
+      <w:r>
+        <w:rPr>
+          <w:rFonts w:ascii="Courier New" w:eastAsia="Times New Roman" w:hAnsi="Courier New" w:cs="Courier New"/>
+          <w:color w:val="D4D4D4"/>
+          <w:sz w:val="21"/>
+          <w:szCs w:val="21"/>
+          <w:lang w:eastAsia="pt-BR"/>
+        </w:rPr>
+        <w:t>fulano.sort</w:t>
+      </w:r>
+      <w:proofErr w:type="gramEnd"/>
+      <w:r>
+        <w:rPr>
+          <w:rFonts w:ascii="Courier New" w:eastAsia="Times New Roman" w:hAnsi="Courier New" w:cs="Courier New"/>
+          <w:color w:val="D4D4D4"/>
+          <w:sz w:val="21"/>
+          <w:szCs w:val="21"/>
+          <w:lang w:eastAsia="pt-BR"/>
+        </w:rPr>
+        <w:t>_values</w:t>
       </w:r>
       <w:proofErr w:type="spellEnd"/>
       <w:r>
@@ -11783,7 +12327,29 @@
           <w:szCs w:val="21"/>
           <w:lang w:eastAsia="pt-BR"/>
         </w:rPr>
-        <w:t>notas_fulano.reset_index</w:t>
+        <w:t>notas_</w:t>
+      </w:r>
+      <w:proofErr w:type="gramStart"/>
+      <w:r>
+        <w:rPr>
+          <w:rFonts w:ascii="Courier New" w:eastAsia="Times New Roman" w:hAnsi="Courier New" w:cs="Courier New"/>
+          <w:color w:val="D4D4D4"/>
+          <w:sz w:val="21"/>
+          <w:szCs w:val="21"/>
+          <w:lang w:eastAsia="pt-BR"/>
+        </w:rPr>
+        <w:t>fulano.reset</w:t>
+      </w:r>
+      <w:proofErr w:type="gramEnd"/>
+      <w:r>
+        <w:rPr>
+          <w:rFonts w:ascii="Courier New" w:eastAsia="Times New Roman" w:hAnsi="Courier New" w:cs="Courier New"/>
+          <w:color w:val="D4D4D4"/>
+          <w:sz w:val="21"/>
+          <w:szCs w:val="21"/>
+          <w:lang w:eastAsia="pt-BR"/>
+        </w:rPr>
+        <w:t>_index</w:t>
       </w:r>
       <w:proofErr w:type="spellEnd"/>
       <w:r>
@@ -11828,9 +12394,21 @@
           <w:szCs w:val="21"/>
           <w:lang w:eastAsia="pt-BR"/>
         </w:rPr>
-        <w:t>notas_fulano.shape</w:t>
-      </w:r>
-      <w:proofErr w:type="spellEnd"/>
+        <w:t>notas_</w:t>
+      </w:r>
+      <w:proofErr w:type="gramStart"/>
+      <w:r>
+        <w:rPr>
+          <w:rFonts w:ascii="Courier New" w:eastAsia="Times New Roman" w:hAnsi="Courier New" w:cs="Courier New"/>
+          <w:color w:val="D4D4D4"/>
+          <w:sz w:val="21"/>
+          <w:szCs w:val="21"/>
+          <w:lang w:eastAsia="pt-BR"/>
+        </w:rPr>
+        <w:t>fulano.shape</w:t>
+      </w:r>
+      <w:proofErr w:type="spellEnd"/>
+      <w:proofErr w:type="gramEnd"/>
       <w:r>
         <w:rPr>
           <w:rFonts w:ascii="Courier New" w:eastAsia="Times New Roman" w:hAnsi="Courier New" w:cs="Courier New"/>
@@ -11897,6 +12475,7 @@
         <w:t> = </w:t>
       </w:r>
       <w:proofErr w:type="spellStart"/>
+      <w:proofErr w:type="gramStart"/>
       <w:r>
         <w:rPr>
           <w:rFonts w:ascii="Courier New" w:eastAsia="Times New Roman" w:hAnsi="Courier New" w:cs="Courier New"/>
@@ -11916,7 +12495,18 @@
           <w:szCs w:val="21"/>
           <w:lang w:eastAsia="pt-BR"/>
         </w:rPr>
-        <w:t>((</w:t>
+        <w:t>(</w:t>
+      </w:r>
+      <w:proofErr w:type="gramEnd"/>
+      <w:r>
+        <w:rPr>
+          <w:rFonts w:ascii="Courier New" w:eastAsia="Times New Roman" w:hAnsi="Courier New" w:cs="Courier New"/>
+          <w:color w:val="DCDCDC"/>
+          <w:sz w:val="21"/>
+          <w:szCs w:val="21"/>
+          <w:lang w:eastAsia="pt-BR"/>
+        </w:rPr>
+        <w:t>(</w:t>
       </w:r>
       <w:r>
         <w:rPr>
@@ -11992,6 +12582,7 @@
         </w:rPr>
       </w:pPr>
       <w:proofErr w:type="spellStart"/>
+      <w:proofErr w:type="gramStart"/>
       <w:r>
         <w:rPr>
           <w:rFonts w:ascii="Courier New" w:eastAsia="Times New Roman" w:hAnsi="Courier New" w:cs="Courier New"/>
@@ -12014,6 +12605,7 @@
         <w:t>[</w:t>
       </w:r>
       <w:proofErr w:type="spellStart"/>
+      <w:proofErr w:type="gramEnd"/>
       <w:r>
         <w:rPr>
           <w:rFonts w:ascii="Courier New" w:eastAsia="Times New Roman" w:hAnsi="Courier New" w:cs="Courier New"/>
@@ -12149,9 +12741,21 @@
           <w:szCs w:val="21"/>
           <w:lang w:eastAsia="pt-BR"/>
         </w:rPr>
-        <w:t>notas_fulano.median</w:t>
-      </w:r>
-      <w:proofErr w:type="spellEnd"/>
+        <w:t>notas_</w:t>
+      </w:r>
+      <w:proofErr w:type="gramStart"/>
+      <w:r>
+        <w:rPr>
+          <w:rFonts w:ascii="Courier New" w:eastAsia="Times New Roman" w:hAnsi="Courier New" w:cs="Courier New"/>
+          <w:color w:val="D4D4D4"/>
+          <w:sz w:val="21"/>
+          <w:szCs w:val="21"/>
+          <w:lang w:eastAsia="pt-BR"/>
+        </w:rPr>
+        <w:t>fulano.median</w:t>
+      </w:r>
+      <w:proofErr w:type="spellEnd"/>
+      <w:proofErr w:type="gramEnd"/>
       <w:r>
         <w:rPr>
           <w:rFonts w:ascii="Courier New" w:eastAsia="Times New Roman" w:hAnsi="Courier New" w:cs="Courier New"/>
@@ -12275,6 +12879,7 @@
         <w:t> = </w:t>
       </w:r>
       <w:proofErr w:type="spellStart"/>
+      <w:proofErr w:type="gramStart"/>
       <w:r>
         <w:rPr>
           <w:rFonts w:ascii="Courier New" w:eastAsia="Times New Roman" w:hAnsi="Courier New" w:cs="Courier New"/>
@@ -12286,6 +12891,7 @@
         <w:t>df.Beltrano.sample</w:t>
       </w:r>
       <w:proofErr w:type="spellEnd"/>
+      <w:proofErr w:type="gramEnd"/>
       <w:r>
         <w:rPr>
           <w:rFonts w:ascii="Courier New" w:eastAsia="Times New Roman" w:hAnsi="Courier New" w:cs="Courier New"/>
@@ -12469,9 +13075,21 @@
           <w:lang w:eastAsia="pt-BR"/>
         </w:rPr>
         <w:lastRenderedPageBreak/>
-        <w:t>notas_beltrano.median</w:t>
-      </w:r>
-      <w:proofErr w:type="spellEnd"/>
+        <w:t>notas_</w:t>
+      </w:r>
+      <w:proofErr w:type="gramStart"/>
+      <w:r>
+        <w:rPr>
+          <w:rFonts w:ascii="Courier New" w:eastAsia="Times New Roman" w:hAnsi="Courier New" w:cs="Courier New"/>
+          <w:color w:val="D4D4D4"/>
+          <w:sz w:val="21"/>
+          <w:szCs w:val="21"/>
+          <w:lang w:eastAsia="pt-BR"/>
+        </w:rPr>
+        <w:t>beltrano.median</w:t>
+      </w:r>
+      <w:proofErr w:type="spellEnd"/>
+      <w:proofErr w:type="gramEnd"/>
       <w:r>
         <w:rPr>
           <w:rFonts w:ascii="Courier New" w:eastAsia="Times New Roman" w:hAnsi="Courier New" w:cs="Courier New"/>
@@ -12650,6 +13268,7 @@
         <w:t xml:space="preserve">Para pegar as modas use </w:t>
       </w:r>
       <w:proofErr w:type="spellStart"/>
+      <w:proofErr w:type="gramStart"/>
       <w:r>
         <w:rPr>
           <w:rFonts w:ascii="Times New Roman" w:hAnsi="Times New Roman" w:cs="Times New Roman"/>
@@ -12659,6 +13278,7 @@
         <w:t>df.mode</w:t>
       </w:r>
       <w:proofErr w:type="spellEnd"/>
+      <w:proofErr w:type="gramEnd"/>
       <w:r>
         <w:rPr>
           <w:rFonts w:ascii="Times New Roman" w:hAnsi="Times New Roman" w:cs="Times New Roman"/>
@@ -12699,6 +13319,7 @@
         </w:rPr>
       </w:pPr>
       <w:proofErr w:type="spellStart"/>
+      <w:proofErr w:type="gramStart"/>
       <w:r>
         <w:rPr>
           <w:rFonts w:ascii="Courier New" w:eastAsia="Times New Roman" w:hAnsi="Courier New" w:cs="Courier New"/>
@@ -12710,6 +13331,7 @@
         <w:t>df.mode</w:t>
       </w:r>
       <w:proofErr w:type="spellEnd"/>
+      <w:proofErr w:type="gramEnd"/>
       <w:r>
         <w:rPr>
           <w:rFonts w:ascii="Courier New" w:eastAsia="Times New Roman" w:hAnsi="Courier New" w:cs="Courier New"/>
@@ -12821,6 +13443,7 @@
         <w:t>exemplo = </w:t>
       </w:r>
       <w:proofErr w:type="spellStart"/>
+      <w:proofErr w:type="gramStart"/>
       <w:r>
         <w:rPr>
           <w:rFonts w:ascii="Courier New" w:eastAsia="Times New Roman" w:hAnsi="Courier New" w:cs="Courier New"/>
@@ -12832,6 +13455,7 @@
         <w:t>pd.Series</w:t>
       </w:r>
       <w:proofErr w:type="spellEnd"/>
+      <w:proofErr w:type="gramEnd"/>
       <w:r>
         <w:rPr>
           <w:rFonts w:ascii="Courier New" w:eastAsia="Times New Roman" w:hAnsi="Courier New" w:cs="Courier New"/>
@@ -13116,6 +13740,7 @@
         </w:rPr>
       </w:pPr>
       <w:proofErr w:type="spellStart"/>
+      <w:proofErr w:type="gramStart"/>
       <w:r>
         <w:rPr>
           <w:rFonts w:ascii="Courier New" w:eastAsia="Times New Roman" w:hAnsi="Courier New" w:cs="Courier New"/>
@@ -13127,6 +13752,7 @@
         <w:t>exemplo.mode</w:t>
       </w:r>
       <w:proofErr w:type="spellEnd"/>
+      <w:proofErr w:type="gramEnd"/>
       <w:r>
         <w:rPr>
           <w:rFonts w:ascii="Courier New" w:eastAsia="Times New Roman" w:hAnsi="Courier New" w:cs="Courier New"/>
@@ -13282,6 +13908,7 @@
         <w:t> = </w:t>
       </w:r>
       <w:proofErr w:type="spellStart"/>
+      <w:proofErr w:type="gramStart"/>
       <w:r>
         <w:rPr>
           <w:rFonts w:ascii="Courier New" w:eastAsia="Times New Roman" w:hAnsi="Courier New" w:cs="Courier New"/>
@@ -13293,6 +13920,7 @@
         <w:t>sns.distplot</w:t>
       </w:r>
       <w:proofErr w:type="spellEnd"/>
+      <w:proofErr w:type="gramEnd"/>
       <w:r>
         <w:rPr>
           <w:rFonts w:ascii="Courier New" w:eastAsia="Times New Roman" w:hAnsi="Courier New" w:cs="Courier New"/>
@@ -13387,7 +14015,18 @@
           <w:szCs w:val="21"/>
           <w:lang w:val="en-US" w:eastAsia="pt-BR"/>
         </w:rPr>
-        <w:t>ax.figure.set_size_inches</w:t>
+        <w:t>ax.figure.set_size_</w:t>
+      </w:r>
+      <w:proofErr w:type="gramStart"/>
+      <w:r>
+        <w:rPr>
+          <w:rFonts w:ascii="Courier New" w:eastAsia="Times New Roman" w:hAnsi="Courier New" w:cs="Courier New"/>
+          <w:color w:val="D4D4D4"/>
+          <w:sz w:val="21"/>
+          <w:szCs w:val="21"/>
+          <w:lang w:val="en-US" w:eastAsia="pt-BR"/>
+        </w:rPr>
+        <w:t>inches</w:t>
       </w:r>
       <w:proofErr w:type="spellEnd"/>
       <w:r>
@@ -13400,6 +14039,7 @@
         </w:rPr>
         <w:t>(</w:t>
       </w:r>
+      <w:proofErr w:type="gramEnd"/>
       <w:r>
         <w:rPr>
           <w:rFonts w:ascii="Courier New" w:eastAsia="Times New Roman" w:hAnsi="Courier New" w:cs="Courier New"/>
@@ -13577,6 +14217,7 @@
         <w:t>moda = </w:t>
       </w:r>
       <w:proofErr w:type="spellStart"/>
+      <w:proofErr w:type="gramStart"/>
       <w:r>
         <w:rPr>
           <w:rFonts w:ascii="Courier New" w:eastAsia="Times New Roman" w:hAnsi="Courier New" w:cs="Courier New"/>
@@ -13588,6 +14229,7 @@
         <w:t>dados.Renda.mode</w:t>
       </w:r>
       <w:proofErr w:type="spellEnd"/>
+      <w:proofErr w:type="gramEnd"/>
       <w:r>
         <w:rPr>
           <w:rFonts w:ascii="Courier New" w:eastAsia="Times New Roman" w:hAnsi="Courier New" w:cs="Courier New"/>
@@ -13684,6 +14326,7 @@
         <w:t>mediana = </w:t>
       </w:r>
       <w:proofErr w:type="spellStart"/>
+      <w:proofErr w:type="gramStart"/>
       <w:r>
         <w:rPr>
           <w:rFonts w:ascii="Courier New" w:eastAsia="Times New Roman" w:hAnsi="Courier New" w:cs="Courier New"/>
@@ -13695,6 +14338,7 @@
         <w:t>dados.Renda.median</w:t>
       </w:r>
       <w:proofErr w:type="spellEnd"/>
+      <w:proofErr w:type="gramEnd"/>
       <w:r>
         <w:rPr>
           <w:rFonts w:ascii="Courier New" w:eastAsia="Times New Roman" w:hAnsi="Courier New" w:cs="Courier New"/>
@@ -13805,6 +14449,7 @@
         <w:t>media = </w:t>
       </w:r>
       <w:proofErr w:type="spellStart"/>
+      <w:proofErr w:type="gramStart"/>
       <w:r>
         <w:rPr>
           <w:rFonts w:ascii="Courier New" w:eastAsia="Times New Roman" w:hAnsi="Courier New" w:cs="Courier New"/>
@@ -13816,6 +14461,7 @@
         <w:t>dados.Renda.mean</w:t>
       </w:r>
       <w:proofErr w:type="spellEnd"/>
+      <w:proofErr w:type="gramEnd"/>
       <w:r>
         <w:rPr>
           <w:rFonts w:ascii="Courier New" w:eastAsia="Times New Roman" w:hAnsi="Courier New" w:cs="Courier New"/>
@@ -14038,6 +14684,7 @@
         <w:t> = </w:t>
       </w:r>
       <w:proofErr w:type="spellStart"/>
+      <w:proofErr w:type="gramStart"/>
       <w:r>
         <w:rPr>
           <w:rFonts w:ascii="Courier New" w:eastAsia="Times New Roman" w:hAnsi="Courier New" w:cs="Courier New"/>
@@ -14049,6 +14696,7 @@
         <w:t>sns.distplot</w:t>
       </w:r>
       <w:proofErr w:type="spellEnd"/>
+      <w:proofErr w:type="gramEnd"/>
       <w:r>
         <w:rPr>
           <w:rFonts w:ascii="Courier New" w:eastAsia="Times New Roman" w:hAnsi="Courier New" w:cs="Courier New"/>
@@ -14103,7 +14751,18 @@
           <w:szCs w:val="21"/>
           <w:lang w:val="en-US" w:eastAsia="pt-BR"/>
         </w:rPr>
-        <w:t>ax.figure.set_size_inches</w:t>
+        <w:t>ax.figure.set_size_</w:t>
+      </w:r>
+      <w:proofErr w:type="gramStart"/>
+      <w:r>
+        <w:rPr>
+          <w:rFonts w:ascii="Courier New" w:eastAsia="Times New Roman" w:hAnsi="Courier New" w:cs="Courier New"/>
+          <w:color w:val="D4D4D4"/>
+          <w:sz w:val="21"/>
+          <w:szCs w:val="21"/>
+          <w:lang w:val="en-US" w:eastAsia="pt-BR"/>
+        </w:rPr>
+        <w:t>inches</w:t>
       </w:r>
       <w:proofErr w:type="spellEnd"/>
       <w:r>
@@ -14116,6 +14775,7 @@
         </w:rPr>
         <w:t>(</w:t>
       </w:r>
+      <w:proofErr w:type="gramEnd"/>
       <w:r>
         <w:rPr>
           <w:rFonts w:ascii="Courier New" w:eastAsia="Times New Roman" w:hAnsi="Courier New" w:cs="Courier New"/>
@@ -14293,6 +14953,7 @@
         <w:t>moda = </w:t>
       </w:r>
       <w:proofErr w:type="spellStart"/>
+      <w:proofErr w:type="gramStart"/>
       <w:r>
         <w:rPr>
           <w:rFonts w:ascii="Courier New" w:eastAsia="Times New Roman" w:hAnsi="Courier New" w:cs="Courier New"/>
@@ -14304,6 +14965,7 @@
         <w:t>dados.Altura.mode</w:t>
       </w:r>
       <w:proofErr w:type="spellEnd"/>
+      <w:proofErr w:type="gramEnd"/>
       <w:r>
         <w:rPr>
           <w:rFonts w:ascii="Courier New" w:eastAsia="Times New Roman" w:hAnsi="Courier New" w:cs="Courier New"/>
@@ -14414,6 +15076,7 @@
         <w:t>mediana = </w:t>
       </w:r>
       <w:proofErr w:type="spellStart"/>
+      <w:proofErr w:type="gramStart"/>
       <w:r>
         <w:rPr>
           <w:rFonts w:ascii="Courier New" w:eastAsia="Times New Roman" w:hAnsi="Courier New" w:cs="Courier New"/>
@@ -14425,6 +15088,7 @@
         <w:t>dados.Altura.median</w:t>
       </w:r>
       <w:proofErr w:type="spellEnd"/>
+      <w:proofErr w:type="gramEnd"/>
       <w:r>
         <w:rPr>
           <w:rFonts w:ascii="Courier New" w:eastAsia="Times New Roman" w:hAnsi="Courier New" w:cs="Courier New"/>
@@ -14536,6 +15200,7 @@
         <w:t>media = </w:t>
       </w:r>
       <w:proofErr w:type="spellStart"/>
+      <w:proofErr w:type="gramStart"/>
       <w:r>
         <w:rPr>
           <w:rFonts w:ascii="Courier New" w:eastAsia="Times New Roman" w:hAnsi="Courier New" w:cs="Courier New"/>
@@ -14547,6 +15212,7 @@
         <w:t>dados.Altura.mean</w:t>
       </w:r>
       <w:proofErr w:type="spellEnd"/>
+      <w:proofErr w:type="gramEnd"/>
       <w:r>
         <w:rPr>
           <w:rFonts w:ascii="Courier New" w:eastAsia="Times New Roman" w:hAnsi="Courier New" w:cs="Courier New"/>
@@ -14693,6 +15359,7 @@
         <w:t> = </w:t>
       </w:r>
       <w:proofErr w:type="spellStart"/>
+      <w:proofErr w:type="gramStart"/>
       <w:r>
         <w:rPr>
           <w:rFonts w:ascii="Courier New" w:eastAsia="Times New Roman" w:hAnsi="Courier New" w:cs="Courier New"/>
@@ -14704,6 +15371,7 @@
         <w:t>sns.distplot</w:t>
       </w:r>
       <w:proofErr w:type="spellEnd"/>
+      <w:proofErr w:type="gramEnd"/>
       <w:r>
         <w:rPr>
           <w:rFonts w:ascii="Courier New" w:eastAsia="Times New Roman" w:hAnsi="Courier New" w:cs="Courier New"/>
@@ -14828,7 +15496,18 @@
           <w:szCs w:val="21"/>
           <w:lang w:val="en-US" w:eastAsia="pt-BR"/>
         </w:rPr>
-        <w:t>ax.figure.set_size_inches</w:t>
+        <w:t>ax.figure.set_size_</w:t>
+      </w:r>
+      <w:proofErr w:type="gramStart"/>
+      <w:r>
+        <w:rPr>
+          <w:rFonts w:ascii="Courier New" w:eastAsia="Times New Roman" w:hAnsi="Courier New" w:cs="Courier New"/>
+          <w:color w:val="D4D4D4"/>
+          <w:sz w:val="21"/>
+          <w:szCs w:val="21"/>
+          <w:lang w:val="en-US" w:eastAsia="pt-BR"/>
+        </w:rPr>
+        <w:t>inches</w:t>
       </w:r>
       <w:proofErr w:type="spellEnd"/>
       <w:r>
@@ -14841,6 +15520,7 @@
         </w:rPr>
         <w:t>(</w:t>
       </w:r>
+      <w:proofErr w:type="gramEnd"/>
       <w:r>
         <w:rPr>
           <w:rFonts w:ascii="Courier New" w:eastAsia="Times New Roman" w:hAnsi="Courier New" w:cs="Courier New"/>
@@ -14991,7 +15671,18 @@
           <w:szCs w:val="21"/>
           <w:lang w:eastAsia="pt-BR"/>
         </w:rPr>
-        <w:t>moda = dados</w:t>
+        <w:t>moda = </w:t>
+      </w:r>
+      <w:proofErr w:type="gramStart"/>
+      <w:r>
+        <w:rPr>
+          <w:rFonts w:ascii="Courier New" w:eastAsia="Times New Roman" w:hAnsi="Courier New" w:cs="Courier New"/>
+          <w:color w:val="D4D4D4"/>
+          <w:sz w:val="21"/>
+          <w:szCs w:val="21"/>
+          <w:lang w:eastAsia="pt-BR"/>
+        </w:rPr>
+        <w:t>dados</w:t>
       </w:r>
       <w:r>
         <w:rPr>
@@ -15003,6 +15694,7 @@
         </w:rPr>
         <w:t>[</w:t>
       </w:r>
+      <w:proofErr w:type="gramEnd"/>
       <w:r>
         <w:rPr>
           <w:rFonts w:ascii="Courier New" w:eastAsia="Times New Roman" w:hAnsi="Courier New" w:cs="Courier New"/>
@@ -15137,7 +15829,18 @@
           <w:szCs w:val="21"/>
           <w:lang w:eastAsia="pt-BR"/>
         </w:rPr>
-        <w:t>mediana = dados</w:t>
+        <w:t>mediana = </w:t>
+      </w:r>
+      <w:proofErr w:type="gramStart"/>
+      <w:r>
+        <w:rPr>
+          <w:rFonts w:ascii="Courier New" w:eastAsia="Times New Roman" w:hAnsi="Courier New" w:cs="Courier New"/>
+          <w:color w:val="D4D4D4"/>
+          <w:sz w:val="21"/>
+          <w:szCs w:val="21"/>
+          <w:lang w:eastAsia="pt-BR"/>
+        </w:rPr>
+        <w:t>dados</w:t>
       </w:r>
       <w:r>
         <w:rPr>
@@ -15149,6 +15852,7 @@
         </w:rPr>
         <w:t>[</w:t>
       </w:r>
+      <w:proofErr w:type="gramEnd"/>
       <w:r>
         <w:rPr>
           <w:rFonts w:ascii="Courier New" w:eastAsia="Times New Roman" w:hAnsi="Courier New" w:cs="Courier New"/>
@@ -15263,7 +15967,18 @@
           <w:szCs w:val="21"/>
           <w:lang w:eastAsia="pt-BR"/>
         </w:rPr>
-        <w:t>media = dados</w:t>
+        <w:t>media = </w:t>
+      </w:r>
+      <w:proofErr w:type="gramStart"/>
+      <w:r>
+        <w:rPr>
+          <w:rFonts w:ascii="Courier New" w:eastAsia="Times New Roman" w:hAnsi="Courier New" w:cs="Courier New"/>
+          <w:color w:val="D4D4D4"/>
+          <w:sz w:val="21"/>
+          <w:szCs w:val="21"/>
+          <w:lang w:eastAsia="pt-BR"/>
+        </w:rPr>
+        <w:t>dados</w:t>
       </w:r>
       <w:r>
         <w:rPr>
@@ -15275,6 +15990,7 @@
         </w:rPr>
         <w:t>[</w:t>
       </w:r>
+      <w:proofErr w:type="gramEnd"/>
       <w:r>
         <w:rPr>
           <w:rFonts w:ascii="Courier New" w:eastAsia="Times New Roman" w:hAnsi="Courier New" w:cs="Courier New"/>
@@ -15646,6 +16362,7 @@
         </w:rPr>
       </w:pPr>
       <w:proofErr w:type="spellStart"/>
+      <w:proofErr w:type="gramStart"/>
       <w:r>
         <w:rPr>
           <w:rFonts w:ascii="Times New Roman" w:hAnsi="Times New Roman" w:cs="Times New Roman"/>
@@ -15655,6 +16372,7 @@
         <w:t>S.quantile</w:t>
       </w:r>
       <w:proofErr w:type="spellEnd"/>
+      <w:proofErr w:type="gramEnd"/>
       <w:r>
         <w:rPr>
           <w:rFonts w:ascii="Times New Roman" w:hAnsi="Times New Roman" w:cs="Times New Roman"/>
@@ -15701,6 +16419,7 @@
         </w:rPr>
       </w:pPr>
       <w:proofErr w:type="spellStart"/>
+      <w:proofErr w:type="gramStart"/>
       <w:r>
         <w:rPr>
           <w:rFonts w:ascii="Courier New" w:eastAsia="Times New Roman" w:hAnsi="Courier New" w:cs="Courier New"/>
@@ -15712,6 +16431,7 @@
         <w:t>dados.Renda.quantile</w:t>
       </w:r>
       <w:proofErr w:type="spellEnd"/>
+      <w:proofErr w:type="gramEnd"/>
       <w:r>
         <w:rPr>
           <w:rFonts w:ascii="Courier New" w:eastAsia="Times New Roman" w:hAnsi="Courier New" w:cs="Courier New"/>
@@ -15929,6 +16649,7 @@
         </w:rPr>
       </w:pPr>
       <w:proofErr w:type="spellStart"/>
+      <w:proofErr w:type="gramStart"/>
       <w:r>
         <w:rPr>
           <w:rFonts w:ascii="Courier New" w:eastAsia="Times New Roman" w:hAnsi="Courier New" w:cs="Courier New"/>
@@ -15940,6 +16661,7 @@
         <w:t>dados.Renda.quantile</w:t>
       </w:r>
       <w:proofErr w:type="spellEnd"/>
+      <w:proofErr w:type="gramEnd"/>
       <w:r>
         <w:rPr>
           <w:rFonts w:ascii="Courier New" w:eastAsia="Times New Roman" w:hAnsi="Courier New" w:cs="Courier New"/>
@@ -16205,6 +16927,7 @@
         </w:rPr>
       </w:pPr>
       <w:proofErr w:type="spellStart"/>
+      <w:proofErr w:type="gramStart"/>
       <w:r>
         <w:rPr>
           <w:rFonts w:ascii="Courier New" w:eastAsia="Times New Roman" w:hAnsi="Courier New" w:cs="Courier New"/>
@@ -16217,6 +16940,7 @@
         <w:t>dados.Renda.quantile</w:t>
       </w:r>
       <w:proofErr w:type="spellEnd"/>
+      <w:proofErr w:type="gramEnd"/>
       <w:r>
         <w:rPr>
           <w:rFonts w:ascii="Courier New" w:eastAsia="Times New Roman" w:hAnsi="Courier New" w:cs="Courier New"/>
@@ -16477,6 +17201,7 @@
         <w:t xml:space="preserve">Podemos criar um histograma e visualizar em gráfico o que vimos em números, passando para os parâmetros </w:t>
       </w:r>
       <w:proofErr w:type="spellStart"/>
+      <w:proofErr w:type="gramStart"/>
       <w:r>
         <w:rPr>
           <w:rFonts w:ascii="Times New Roman" w:hAnsi="Times New Roman" w:cs="Times New Roman"/>
@@ -16486,6 +17211,7 @@
         <w:t>sns.distplot</w:t>
       </w:r>
       <w:proofErr w:type="spellEnd"/>
+      <w:proofErr w:type="gramEnd"/>
       <w:r>
         <w:rPr>
           <w:rFonts w:ascii="Times New Roman" w:hAnsi="Times New Roman" w:cs="Times New Roman"/>
@@ -16672,6 +17398,7 @@
         <w:t> = </w:t>
       </w:r>
       <w:proofErr w:type="spellStart"/>
+      <w:proofErr w:type="gramStart"/>
       <w:r>
         <w:rPr>
           <w:rFonts w:ascii="Courier New" w:eastAsia="Times New Roman" w:hAnsi="Courier New" w:cs="Courier New"/>
@@ -16683,6 +17410,7 @@
         <w:t>sns.distplot</w:t>
       </w:r>
       <w:proofErr w:type="spellEnd"/>
+      <w:proofErr w:type="gramEnd"/>
       <w:r>
         <w:rPr>
           <w:rFonts w:ascii="Courier New" w:eastAsia="Times New Roman" w:hAnsi="Courier New" w:cs="Courier New"/>
@@ -16893,7 +17621,18 @@
           <w:szCs w:val="21"/>
           <w:lang w:val="en-US" w:eastAsia="pt-BR"/>
         </w:rPr>
-        <w:t>cumulative'</w:t>
+        <w:t>cumulative</w:t>
+      </w:r>
+      <w:proofErr w:type="gramStart"/>
+      <w:r>
+        <w:rPr>
+          <w:rFonts w:ascii="Courier New" w:eastAsia="Times New Roman" w:hAnsi="Courier New" w:cs="Courier New"/>
+          <w:color w:val="CE9178"/>
+          <w:sz w:val="21"/>
+          <w:szCs w:val="21"/>
+          <w:lang w:val="en-US" w:eastAsia="pt-BR"/>
+        </w:rPr>
+        <w:t>'</w:t>
       </w:r>
       <w:r>
         <w:rPr>
@@ -16916,6 +17655,7 @@
         <w:t>True</w:t>
       </w:r>
       <w:proofErr w:type="spellEnd"/>
+      <w:proofErr w:type="gramEnd"/>
       <w:r>
         <w:rPr>
           <w:rFonts w:ascii="Courier New" w:eastAsia="Times New Roman" w:hAnsi="Courier New" w:cs="Courier New"/>
@@ -16978,7 +17718,18 @@
           <w:szCs w:val="21"/>
           <w:lang w:val="en-US" w:eastAsia="pt-BR"/>
         </w:rPr>
-        <w:t>ax.figure.set_size_inches</w:t>
+        <w:t>ax.figure.set_size_</w:t>
+      </w:r>
+      <w:proofErr w:type="gramStart"/>
+      <w:r>
+        <w:rPr>
+          <w:rFonts w:ascii="Courier New" w:eastAsia="Times New Roman" w:hAnsi="Courier New" w:cs="Courier New"/>
+          <w:color w:val="D4D4D4"/>
+          <w:sz w:val="21"/>
+          <w:szCs w:val="21"/>
+          <w:lang w:val="en-US" w:eastAsia="pt-BR"/>
+        </w:rPr>
+        <w:t>inches</w:t>
       </w:r>
       <w:proofErr w:type="spellEnd"/>
       <w:r>
@@ -16991,6 +17742,7 @@
         </w:rPr>
         <w:t>(</w:t>
       </w:r>
+      <w:proofErr w:type="gramEnd"/>
       <w:r>
         <w:rPr>
           <w:rFonts w:ascii="Courier New" w:eastAsia="Times New Roman" w:hAnsi="Courier New" w:cs="Courier New"/>
@@ -17052,7 +17804,18 @@
           <w:szCs w:val="21"/>
           <w:lang w:eastAsia="pt-BR"/>
         </w:rPr>
-        <w:t>ax.set_title</w:t>
+        <w:t>ax.set_</w:t>
+      </w:r>
+      <w:proofErr w:type="gramStart"/>
+      <w:r>
+        <w:rPr>
+          <w:rFonts w:ascii="Courier New" w:eastAsia="Times New Roman" w:hAnsi="Courier New" w:cs="Courier New"/>
+          <w:color w:val="D4D4D4"/>
+          <w:sz w:val="21"/>
+          <w:szCs w:val="21"/>
+          <w:lang w:eastAsia="pt-BR"/>
+        </w:rPr>
+        <w:t>title</w:t>
       </w:r>
       <w:r>
         <w:rPr>
@@ -17064,6 +17827,7 @@
         </w:rPr>
         <w:t>(</w:t>
       </w:r>
+      <w:proofErr w:type="gramEnd"/>
       <w:r>
         <w:rPr>
           <w:rFonts w:ascii="Courier New" w:eastAsia="Times New Roman" w:hAnsi="Courier New" w:cs="Courier New"/>
@@ -17136,7 +17900,18 @@
           <w:szCs w:val="21"/>
           <w:lang w:eastAsia="pt-BR"/>
         </w:rPr>
-        <w:t>ax.set_ylabel</w:t>
+        <w:t>ax.set_</w:t>
+      </w:r>
+      <w:proofErr w:type="gramStart"/>
+      <w:r>
+        <w:rPr>
+          <w:rFonts w:ascii="Courier New" w:eastAsia="Times New Roman" w:hAnsi="Courier New" w:cs="Courier New"/>
+          <w:color w:val="D4D4D4"/>
+          <w:sz w:val="21"/>
+          <w:szCs w:val="21"/>
+          <w:lang w:eastAsia="pt-BR"/>
+        </w:rPr>
+        <w:t>ylabel</w:t>
       </w:r>
       <w:proofErr w:type="spellEnd"/>
       <w:r>
@@ -17149,6 +17924,7 @@
         </w:rPr>
         <w:t>(</w:t>
       </w:r>
+      <w:proofErr w:type="gramEnd"/>
       <w:r>
         <w:rPr>
           <w:rFonts w:ascii="Courier New" w:eastAsia="Times New Roman" w:hAnsi="Courier New" w:cs="Courier New"/>
@@ -17243,7 +18019,18 @@
           <w:szCs w:val="21"/>
           <w:lang w:val="en-US" w:eastAsia="pt-BR"/>
         </w:rPr>
-        <w:t>ax.set_xlabel</w:t>
+        <w:t>ax.set_</w:t>
+      </w:r>
+      <w:proofErr w:type="gramStart"/>
+      <w:r>
+        <w:rPr>
+          <w:rFonts w:ascii="Courier New" w:eastAsia="Times New Roman" w:hAnsi="Courier New" w:cs="Courier New"/>
+          <w:color w:val="D4D4D4"/>
+          <w:sz w:val="21"/>
+          <w:szCs w:val="21"/>
+          <w:lang w:val="en-US" w:eastAsia="pt-BR"/>
+        </w:rPr>
+        <w:t>xlabel</w:t>
       </w:r>
       <w:proofErr w:type="spellEnd"/>
       <w:r>
@@ -17256,6 +18043,7 @@
         </w:rPr>
         <w:t>(</w:t>
       </w:r>
+      <w:proofErr w:type="gramEnd"/>
       <w:r>
         <w:rPr>
           <w:rFonts w:ascii="Courier New" w:eastAsia="Times New Roman" w:hAnsi="Courier New" w:cs="Courier New"/>
@@ -17568,6 +18356,7 @@
         <w:t xml:space="preserve">Podemos criar </w:t>
       </w:r>
       <w:proofErr w:type="spellStart"/>
+      <w:proofErr w:type="gramStart"/>
       <w:r>
         <w:rPr>
           <w:rFonts w:ascii="Times New Roman" w:hAnsi="Times New Roman" w:cs="Times New Roman"/>
@@ -17585,6 +18374,7 @@
         <w:t>boxplot</w:t>
       </w:r>
       <w:proofErr w:type="spellEnd"/>
+      <w:proofErr w:type="gramEnd"/>
       <w:r>
         <w:rPr>
           <w:rFonts w:ascii="Times New Roman" w:hAnsi="Times New Roman" w:cs="Times New Roman"/>
@@ -17685,8 +18475,20 @@
           <w:szCs w:val="21"/>
           <w:lang w:eastAsia="pt-BR"/>
         </w:rPr>
-        <w:t>ax = sns.boxplot</w:t>
-      </w:r>
+        <w:t>ax = </w:t>
+      </w:r>
+      <w:proofErr w:type="gramStart"/>
+      <w:r>
+        <w:rPr>
+          <w:rFonts w:ascii="Courier New" w:eastAsia="Times New Roman" w:hAnsi="Courier New" w:cs="Courier New"/>
+          <w:color w:val="D4D4D4"/>
+          <w:sz w:val="21"/>
+          <w:szCs w:val="21"/>
+          <w:lang w:eastAsia="pt-BR"/>
+        </w:rPr>
+        <w:t>sns.boxplot</w:t>
+      </w:r>
+      <w:proofErr w:type="gramEnd"/>
       <w:r>
         <w:rPr>
           <w:rFonts w:ascii="Courier New" w:eastAsia="Times New Roman" w:hAnsi="Courier New" w:cs="Courier New"/>
@@ -17829,7 +18631,18 @@
           <w:szCs w:val="21"/>
           <w:lang w:val="en-US" w:eastAsia="pt-BR"/>
         </w:rPr>
-        <w:t>ax.figure.set_size_inches</w:t>
+        <w:t>ax.figure.set_size_</w:t>
+      </w:r>
+      <w:proofErr w:type="gramStart"/>
+      <w:r>
+        <w:rPr>
+          <w:rFonts w:ascii="Courier New" w:eastAsia="Times New Roman" w:hAnsi="Courier New" w:cs="Courier New"/>
+          <w:color w:val="D4D4D4"/>
+          <w:sz w:val="21"/>
+          <w:szCs w:val="21"/>
+          <w:lang w:val="en-US" w:eastAsia="pt-BR"/>
+        </w:rPr>
+        <w:t>inches</w:t>
       </w:r>
       <w:proofErr w:type="spellEnd"/>
       <w:r>
@@ -17842,6 +18655,7 @@
         </w:rPr>
         <w:t>(</w:t>
       </w:r>
+      <w:proofErr w:type="gramEnd"/>
       <w:r>
         <w:rPr>
           <w:rFonts w:ascii="Courier New" w:eastAsia="Times New Roman" w:hAnsi="Courier New" w:cs="Courier New"/>
@@ -17914,7 +18728,18 @@
           <w:szCs w:val="21"/>
           <w:lang w:val="en-US" w:eastAsia="pt-BR"/>
         </w:rPr>
-        <w:t>ax.set_title</w:t>
+        <w:t>ax.set_</w:t>
+      </w:r>
+      <w:proofErr w:type="gramStart"/>
+      <w:r>
+        <w:rPr>
+          <w:rFonts w:ascii="Courier New" w:eastAsia="Times New Roman" w:hAnsi="Courier New" w:cs="Courier New"/>
+          <w:color w:val="D4D4D4"/>
+          <w:sz w:val="21"/>
+          <w:szCs w:val="21"/>
+          <w:lang w:val="en-US" w:eastAsia="pt-BR"/>
+        </w:rPr>
+        <w:t>title</w:t>
       </w:r>
       <w:proofErr w:type="spellEnd"/>
       <w:r>
@@ -17927,6 +18752,7 @@
         </w:rPr>
         <w:t>(</w:t>
       </w:r>
+      <w:proofErr w:type="gramEnd"/>
       <w:r>
         <w:rPr>
           <w:rFonts w:ascii="Courier New" w:eastAsia="Times New Roman" w:hAnsi="Courier New" w:cs="Courier New"/>
@@ -18021,7 +18847,18 @@
           <w:szCs w:val="21"/>
           <w:lang w:eastAsia="pt-BR"/>
         </w:rPr>
-        <w:t>ax.set_xlabel</w:t>
+        <w:t>ax.set_</w:t>
+      </w:r>
+      <w:proofErr w:type="gramStart"/>
+      <w:r>
+        <w:rPr>
+          <w:rFonts w:ascii="Courier New" w:eastAsia="Times New Roman" w:hAnsi="Courier New" w:cs="Courier New"/>
+          <w:color w:val="D4D4D4"/>
+          <w:sz w:val="21"/>
+          <w:szCs w:val="21"/>
+          <w:lang w:eastAsia="pt-BR"/>
+        </w:rPr>
+        <w:t>xlabel</w:t>
       </w:r>
       <w:proofErr w:type="spellEnd"/>
       <w:r>
@@ -18034,6 +18871,7 @@
         </w:rPr>
         <w:t>(</w:t>
       </w:r>
+      <w:proofErr w:type="gramEnd"/>
       <w:r>
         <w:rPr>
           <w:rFonts w:ascii="Courier New" w:eastAsia="Times New Roman" w:hAnsi="Courier New" w:cs="Courier New"/>
@@ -18263,6 +19101,7 @@
         <w:t> = </w:t>
       </w:r>
       <w:proofErr w:type="spellStart"/>
+      <w:proofErr w:type="gramStart"/>
       <w:r>
         <w:rPr>
           <w:rFonts w:ascii="Courier New" w:eastAsia="Times New Roman" w:hAnsi="Courier New" w:cs="Courier New"/>
@@ -18274,6 +19113,7 @@
         <w:t>sns.boxplot</w:t>
       </w:r>
       <w:proofErr w:type="spellEnd"/>
+      <w:proofErr w:type="gramEnd"/>
       <w:r>
         <w:rPr>
           <w:rFonts w:ascii="Courier New" w:eastAsia="Times New Roman" w:hAnsi="Courier New" w:cs="Courier New"/>
@@ -18408,7 +19248,18 @@
           <w:szCs w:val="21"/>
           <w:lang w:val="en-US" w:eastAsia="pt-BR"/>
         </w:rPr>
-        <w:t>ax.figure.set_size_inches</w:t>
+        <w:t>ax.figure.set_size_</w:t>
+      </w:r>
+      <w:proofErr w:type="gramStart"/>
+      <w:r>
+        <w:rPr>
+          <w:rFonts w:ascii="Courier New" w:eastAsia="Times New Roman" w:hAnsi="Courier New" w:cs="Courier New"/>
+          <w:color w:val="D4D4D4"/>
+          <w:sz w:val="21"/>
+          <w:szCs w:val="21"/>
+          <w:lang w:val="en-US" w:eastAsia="pt-BR"/>
+        </w:rPr>
+        <w:t>inches</w:t>
       </w:r>
       <w:proofErr w:type="spellEnd"/>
       <w:r>
@@ -18421,6 +19272,7 @@
         </w:rPr>
         <w:t>(</w:t>
       </w:r>
+      <w:proofErr w:type="gramEnd"/>
       <w:r>
         <w:rPr>
           <w:rFonts w:ascii="Courier New" w:eastAsia="Times New Roman" w:hAnsi="Courier New" w:cs="Courier New"/>
@@ -18493,7 +19345,18 @@
           <w:szCs w:val="21"/>
           <w:lang w:val="en-US" w:eastAsia="pt-BR"/>
         </w:rPr>
-        <w:t>ax.set_title</w:t>
+        <w:t>ax.set_</w:t>
+      </w:r>
+      <w:proofErr w:type="gramStart"/>
+      <w:r>
+        <w:rPr>
+          <w:rFonts w:ascii="Courier New" w:eastAsia="Times New Roman" w:hAnsi="Courier New" w:cs="Courier New"/>
+          <w:color w:val="D4D4D4"/>
+          <w:sz w:val="21"/>
+          <w:szCs w:val="21"/>
+          <w:lang w:val="en-US" w:eastAsia="pt-BR"/>
+        </w:rPr>
+        <w:t>title</w:t>
       </w:r>
       <w:proofErr w:type="spellEnd"/>
       <w:r>
@@ -18506,6 +19369,7 @@
         </w:rPr>
         <w:t>(</w:t>
       </w:r>
+      <w:proofErr w:type="gramEnd"/>
       <w:r>
         <w:rPr>
           <w:rFonts w:ascii="Courier New" w:eastAsia="Times New Roman" w:hAnsi="Courier New" w:cs="Courier New"/>
@@ -18600,7 +19464,18 @@
           <w:szCs w:val="21"/>
           <w:lang w:eastAsia="pt-BR"/>
         </w:rPr>
-        <w:t>ax.set_xlabel</w:t>
+        <w:t>ax.set_</w:t>
+      </w:r>
+      <w:proofErr w:type="gramStart"/>
+      <w:r>
+        <w:rPr>
+          <w:rFonts w:ascii="Courier New" w:eastAsia="Times New Roman" w:hAnsi="Courier New" w:cs="Courier New"/>
+          <w:color w:val="D4D4D4"/>
+          <w:sz w:val="21"/>
+          <w:szCs w:val="21"/>
+          <w:lang w:eastAsia="pt-BR"/>
+        </w:rPr>
+        <w:t>xlabel</w:t>
       </w:r>
       <w:proofErr w:type="spellEnd"/>
       <w:r>
@@ -18613,6 +19488,7 @@
         </w:rPr>
         <w:t>(</w:t>
       </w:r>
+      <w:proofErr w:type="gramEnd"/>
       <w:r>
         <w:rPr>
           <w:rFonts w:ascii="Courier New" w:eastAsia="Times New Roman" w:hAnsi="Courier New" w:cs="Courier New"/>
@@ -18796,8 +19672,20 @@
           <w:lang w:val="en-US" w:eastAsia="pt-BR"/>
         </w:rPr>
         <w:lastRenderedPageBreak/>
-        <w:t>ax = sns.boxplot</w:t>
-      </w:r>
+        <w:t>ax = </w:t>
+      </w:r>
+      <w:proofErr w:type="gramStart"/>
+      <w:r>
+        <w:rPr>
+          <w:rFonts w:ascii="Courier New" w:eastAsia="Times New Roman" w:hAnsi="Courier New" w:cs="Courier New"/>
+          <w:color w:val="D4D4D4"/>
+          <w:sz w:val="21"/>
+          <w:szCs w:val="21"/>
+          <w:lang w:val="en-US" w:eastAsia="pt-BR"/>
+        </w:rPr>
+        <w:t>sns.boxplot</w:t>
+      </w:r>
+      <w:proofErr w:type="gramEnd"/>
       <w:r>
         <w:rPr>
           <w:rFonts w:ascii="Courier New" w:eastAsia="Times New Roman" w:hAnsi="Courier New" w:cs="Courier New"/>
@@ -18930,7 +19818,18 @@
           <w:szCs w:val="21"/>
           <w:lang w:val="en-US" w:eastAsia="pt-BR"/>
         </w:rPr>
-        <w:t>ax.figure.set_size_inches</w:t>
+        <w:t>ax.figure.set_size_</w:t>
+      </w:r>
+      <w:proofErr w:type="gramStart"/>
+      <w:r>
+        <w:rPr>
+          <w:rFonts w:ascii="Courier New" w:eastAsia="Times New Roman" w:hAnsi="Courier New" w:cs="Courier New"/>
+          <w:color w:val="D4D4D4"/>
+          <w:sz w:val="21"/>
+          <w:szCs w:val="21"/>
+          <w:lang w:val="en-US" w:eastAsia="pt-BR"/>
+        </w:rPr>
+        <w:t>inches</w:t>
       </w:r>
       <w:proofErr w:type="spellEnd"/>
       <w:r>
@@ -18943,6 +19842,7 @@
         </w:rPr>
         <w:t>(</w:t>
       </w:r>
+      <w:proofErr w:type="gramEnd"/>
       <w:r>
         <w:rPr>
           <w:rFonts w:ascii="Courier New" w:eastAsia="Times New Roman" w:hAnsi="Courier New" w:cs="Courier New"/>
@@ -19015,7 +19915,18 @@
           <w:szCs w:val="21"/>
           <w:lang w:val="en-US" w:eastAsia="pt-BR"/>
         </w:rPr>
-        <w:t>ax.set_title</w:t>
+        <w:t>ax.set_</w:t>
+      </w:r>
+      <w:proofErr w:type="gramStart"/>
+      <w:r>
+        <w:rPr>
+          <w:rFonts w:ascii="Courier New" w:eastAsia="Times New Roman" w:hAnsi="Courier New" w:cs="Courier New"/>
+          <w:color w:val="D4D4D4"/>
+          <w:sz w:val="21"/>
+          <w:szCs w:val="21"/>
+          <w:lang w:val="en-US" w:eastAsia="pt-BR"/>
+        </w:rPr>
+        <w:t>title</w:t>
       </w:r>
       <w:proofErr w:type="spellEnd"/>
       <w:r>
@@ -19028,6 +19939,7 @@
         </w:rPr>
         <w:t>(</w:t>
       </w:r>
+      <w:proofErr w:type="gramEnd"/>
       <w:r>
         <w:rPr>
           <w:rFonts w:ascii="Courier New" w:eastAsia="Times New Roman" w:hAnsi="Courier New" w:cs="Courier New"/>
@@ -19122,7 +20034,18 @@
           <w:szCs w:val="21"/>
           <w:lang w:eastAsia="pt-BR"/>
         </w:rPr>
-        <w:t>ax.set_xlabel</w:t>
+        <w:t>ax.set_</w:t>
+      </w:r>
+      <w:proofErr w:type="gramStart"/>
+      <w:r>
+        <w:rPr>
+          <w:rFonts w:ascii="Courier New" w:eastAsia="Times New Roman" w:hAnsi="Courier New" w:cs="Courier New"/>
+          <w:color w:val="D4D4D4"/>
+          <w:sz w:val="21"/>
+          <w:szCs w:val="21"/>
+          <w:lang w:eastAsia="pt-BR"/>
+        </w:rPr>
+        <w:t>xlabel</w:t>
       </w:r>
       <w:proofErr w:type="spellEnd"/>
       <w:r>
@@ -19135,6 +20058,7 @@
         </w:rPr>
         <w:t>(</w:t>
       </w:r>
+      <w:proofErr w:type="gramEnd"/>
       <w:r>
         <w:rPr>
           <w:rFonts w:ascii="Courier New" w:eastAsia="Times New Roman" w:hAnsi="Courier New" w:cs="Courier New"/>
@@ -19341,8 +20265,20 @@
           <w:szCs w:val="21"/>
           <w:lang w:eastAsia="pt-BR"/>
         </w:rPr>
-        <w:t>ax = sns.boxplot</w:t>
-      </w:r>
+        <w:t>ax = </w:t>
+      </w:r>
+      <w:proofErr w:type="gramStart"/>
+      <w:r>
+        <w:rPr>
+          <w:rFonts w:ascii="Courier New" w:eastAsia="Times New Roman" w:hAnsi="Courier New" w:cs="Courier New"/>
+          <w:color w:val="D4D4D4"/>
+          <w:sz w:val="21"/>
+          <w:szCs w:val="21"/>
+          <w:lang w:eastAsia="pt-BR"/>
+        </w:rPr>
+        <w:t>sns.boxplot</w:t>
+      </w:r>
+      <w:proofErr w:type="gramEnd"/>
       <w:r>
         <w:rPr>
           <w:rFonts w:ascii="Courier New" w:eastAsia="Times New Roman" w:hAnsi="Courier New" w:cs="Courier New"/>
@@ -19505,7 +20441,18 @@
           <w:szCs w:val="21"/>
           <w:lang w:val="en-US" w:eastAsia="pt-BR"/>
         </w:rPr>
-        <w:t>ax.figure.set_size_inches</w:t>
+        <w:t>ax.figure.set_size_</w:t>
+      </w:r>
+      <w:proofErr w:type="gramStart"/>
+      <w:r>
+        <w:rPr>
+          <w:rFonts w:ascii="Courier New" w:eastAsia="Times New Roman" w:hAnsi="Courier New" w:cs="Courier New"/>
+          <w:color w:val="D4D4D4"/>
+          <w:sz w:val="21"/>
+          <w:szCs w:val="21"/>
+          <w:lang w:val="en-US" w:eastAsia="pt-BR"/>
+        </w:rPr>
+        <w:t>inches</w:t>
       </w:r>
       <w:proofErr w:type="spellEnd"/>
       <w:r>
@@ -19518,6 +20465,7 @@
         </w:rPr>
         <w:t>(</w:t>
       </w:r>
+      <w:proofErr w:type="gramEnd"/>
       <w:r>
         <w:rPr>
           <w:rFonts w:ascii="Courier New" w:eastAsia="Times New Roman" w:hAnsi="Courier New" w:cs="Courier New"/>
@@ -19590,7 +20538,18 @@
           <w:szCs w:val="21"/>
           <w:lang w:val="en-US" w:eastAsia="pt-BR"/>
         </w:rPr>
-        <w:t>ax.set_title</w:t>
+        <w:t>ax.set_</w:t>
+      </w:r>
+      <w:proofErr w:type="gramStart"/>
+      <w:r>
+        <w:rPr>
+          <w:rFonts w:ascii="Courier New" w:eastAsia="Times New Roman" w:hAnsi="Courier New" w:cs="Courier New"/>
+          <w:color w:val="D4D4D4"/>
+          <w:sz w:val="21"/>
+          <w:szCs w:val="21"/>
+          <w:lang w:val="en-US" w:eastAsia="pt-BR"/>
+        </w:rPr>
+        <w:t>title</w:t>
       </w:r>
       <w:proofErr w:type="spellEnd"/>
       <w:r>
@@ -19603,6 +20562,7 @@
         </w:rPr>
         <w:t>(</w:t>
       </w:r>
+      <w:proofErr w:type="gramEnd"/>
       <w:r>
         <w:rPr>
           <w:rFonts w:ascii="Courier New" w:eastAsia="Times New Roman" w:hAnsi="Courier New" w:cs="Courier New"/>
@@ -19697,7 +20657,18 @@
           <w:szCs w:val="21"/>
           <w:lang w:eastAsia="pt-BR"/>
         </w:rPr>
-        <w:t>ax.set_xlabel</w:t>
+        <w:t>ax.set_</w:t>
+      </w:r>
+      <w:proofErr w:type="gramStart"/>
+      <w:r>
+        <w:rPr>
+          <w:rFonts w:ascii="Courier New" w:eastAsia="Times New Roman" w:hAnsi="Courier New" w:cs="Courier New"/>
+          <w:color w:val="D4D4D4"/>
+          <w:sz w:val="21"/>
+          <w:szCs w:val="21"/>
+          <w:lang w:eastAsia="pt-BR"/>
+        </w:rPr>
+        <w:t>xlabel</w:t>
       </w:r>
       <w:proofErr w:type="spellEnd"/>
       <w:r>
@@ -19710,6 +20681,7 @@
         </w:rPr>
         <w:t>(</w:t>
       </w:r>
+      <w:proofErr w:type="gramEnd"/>
       <w:r>
         <w:rPr>
           <w:rFonts w:ascii="Courier New" w:eastAsia="Times New Roman" w:hAnsi="Courier New" w:cs="Courier New"/>
@@ -20241,6 +21213,7 @@
         <w:t xml:space="preserve">Para fazer esse cálculo podemos fazer na mão como demonstrado abaixo, ou utilizar o </w:t>
       </w:r>
       <w:proofErr w:type="spellStart"/>
+      <w:proofErr w:type="gramStart"/>
       <w:r>
         <w:rPr>
           <w:rFonts w:ascii="Times New Roman" w:hAnsi="Times New Roman" w:cs="Times New Roman"/>
@@ -20256,7 +21229,16 @@
           <w:sz w:val="24"/>
           <w:szCs w:val="24"/>
         </w:rPr>
-        <w:t xml:space="preserve">(), o retorno será o mesmo. </w:t>
+        <w:t>(</w:t>
+      </w:r>
+      <w:proofErr w:type="gramEnd"/>
+      <w:r>
+        <w:rPr>
+          <w:rFonts w:ascii="Times New Roman" w:hAnsi="Times New Roman" w:cs="Times New Roman"/>
+          <w:sz w:val="24"/>
+          <w:szCs w:val="24"/>
+        </w:rPr>
+        <w:t xml:space="preserve">), o retorno será o mesmo. </w:t>
       </w:r>
       <w:r>
         <w:rPr>
@@ -20496,9 +21478,21 @@
           <w:szCs w:val="21"/>
           <w:lang w:eastAsia="pt-BR"/>
         </w:rPr>
-        <w:t>notas_fulano.mean</w:t>
-      </w:r>
-      <w:proofErr w:type="spellEnd"/>
+        <w:t>notas_</w:t>
+      </w:r>
+      <w:proofErr w:type="gramStart"/>
+      <w:r>
+        <w:rPr>
+          <w:rFonts w:ascii="Courier New" w:eastAsia="Times New Roman" w:hAnsi="Courier New" w:cs="Courier New"/>
+          <w:color w:val="D4D4D4"/>
+          <w:sz w:val="21"/>
+          <w:szCs w:val="21"/>
+          <w:lang w:eastAsia="pt-BR"/>
+        </w:rPr>
+        <w:t>fulano.mean</w:t>
+      </w:r>
+      <w:proofErr w:type="spellEnd"/>
+      <w:proofErr w:type="gramEnd"/>
       <w:r>
         <w:rPr>
           <w:rFonts w:ascii="Courier New" w:eastAsia="Times New Roman" w:hAnsi="Courier New" w:cs="Courier New"/>
@@ -20698,6 +21692,7 @@
         <w:t> = </w:t>
       </w:r>
       <w:proofErr w:type="spellStart"/>
+      <w:proofErr w:type="gramStart"/>
       <w:r>
         <w:rPr>
           <w:rFonts w:ascii="Courier New" w:eastAsia="Times New Roman" w:hAnsi="Courier New" w:cs="Courier New"/>
@@ -20727,7 +21722,18 @@
           <w:szCs w:val="21"/>
           <w:lang w:eastAsia="pt-BR"/>
         </w:rPr>
-        <w:t>()</w:t>
+        <w:t>(</w:t>
+      </w:r>
+      <w:proofErr w:type="gramEnd"/>
+      <w:r>
+        <w:rPr>
+          <w:rFonts w:ascii="Courier New" w:eastAsia="Times New Roman" w:hAnsi="Courier New" w:cs="Courier New"/>
+          <w:color w:val="DCDCDC"/>
+          <w:sz w:val="21"/>
+          <w:szCs w:val="21"/>
+          <w:lang w:eastAsia="pt-BR"/>
+        </w:rPr>
+        <w:t>)</w:t>
       </w:r>
     </w:p>
     <w:p>
@@ -20774,6 +21780,7 @@
         </w:rPr>
         <w:t>'|Desvio|'</w:t>
       </w:r>
+      <w:proofErr w:type="gramStart"/>
       <w:r>
         <w:rPr>
           <w:rFonts w:ascii="Courier New" w:eastAsia="Times New Roman" w:hAnsi="Courier New" w:cs="Courier New"/>
@@ -20806,6 +21813,7 @@
         <w:t>mean</w:t>
       </w:r>
       <w:proofErr w:type="spellEnd"/>
+      <w:proofErr w:type="gramEnd"/>
       <w:r>
         <w:rPr>
           <w:rFonts w:ascii="Courier New" w:eastAsia="Times New Roman" w:hAnsi="Courier New" w:cs="Courier New"/>
@@ -20894,6 +21902,7 @@
         <w:t xml:space="preserve">Usando o </w:t>
       </w:r>
       <w:proofErr w:type="spellStart"/>
+      <w:proofErr w:type="gramStart"/>
       <w:r>
         <w:rPr>
           <w:rFonts w:ascii="Times New Roman" w:hAnsi="Times New Roman" w:cs="Times New Roman"/>
@@ -20909,7 +21918,16 @@
           <w:sz w:val="24"/>
           <w:szCs w:val="24"/>
         </w:rPr>
-        <w:t>():</w:t>
+        <w:t>(</w:t>
+      </w:r>
+      <w:proofErr w:type="gramEnd"/>
+      <w:r>
+        <w:rPr>
+          <w:rFonts w:ascii="Times New Roman" w:hAnsi="Times New Roman" w:cs="Times New Roman"/>
+          <w:sz w:val="24"/>
+          <w:szCs w:val="24"/>
+        </w:rPr>
+        <w:t>):</w:t>
       </w:r>
     </w:p>
     <w:p>
@@ -20947,6 +21965,7 @@
         <w:t> = </w:t>
       </w:r>
       <w:proofErr w:type="spellStart"/>
+      <w:proofErr w:type="gramStart"/>
       <w:r>
         <w:rPr>
           <w:rFonts w:ascii="Courier New" w:eastAsia="Times New Roman" w:hAnsi="Courier New" w:cs="Courier New"/>
@@ -20966,7 +21985,18 @@
           <w:szCs w:val="21"/>
           <w:lang w:eastAsia="pt-BR"/>
         </w:rPr>
-        <w:t>()</w:t>
+        <w:t>(</w:t>
+      </w:r>
+      <w:proofErr w:type="gramEnd"/>
+      <w:r>
+        <w:rPr>
+          <w:rFonts w:ascii="Courier New" w:eastAsia="Times New Roman" w:hAnsi="Courier New" w:cs="Courier New"/>
+          <w:color w:val="DCDCDC"/>
+          <w:sz w:val="21"/>
+          <w:szCs w:val="21"/>
+          <w:lang w:eastAsia="pt-BR"/>
+        </w:rPr>
+        <w:t>)</w:t>
       </w:r>
     </w:p>
     <w:p>
@@ -21111,6 +22141,7 @@
         <w:t xml:space="preserve">pode ser que tenham números negativos, nesse caso podemos usar o </w:t>
       </w:r>
       <w:proofErr w:type="spellStart"/>
+      <w:proofErr w:type="gramStart"/>
       <w:r>
         <w:rPr>
           <w:rFonts w:ascii="Times New Roman" w:hAnsi="Times New Roman" w:cs="Times New Roman"/>
@@ -21126,7 +22157,16 @@
           <w:sz w:val="24"/>
           <w:szCs w:val="24"/>
         </w:rPr>
-        <w:t>() para ignorar o sinal negativo tornando todos positivos:</w:t>
+        <w:t>(</w:t>
+      </w:r>
+      <w:proofErr w:type="gramEnd"/>
+      <w:r>
+        <w:rPr>
+          <w:rFonts w:ascii="Times New Roman" w:hAnsi="Times New Roman" w:cs="Times New Roman"/>
+          <w:sz w:val="24"/>
+          <w:szCs w:val="24"/>
+        </w:rPr>
+        <w:t>) para ignorar o sinal negativo tornando todos positivos:</w:t>
       </w:r>
     </w:p>
     <w:p>
@@ -21195,6 +22235,7 @@
         <w:t> = </w:t>
       </w:r>
       <w:proofErr w:type="spellStart"/>
+      <w:proofErr w:type="gramStart"/>
       <w:r>
         <w:rPr>
           <w:rFonts w:ascii="Courier New" w:eastAsia="Times New Roman" w:hAnsi="Courier New" w:cs="Courier New"/>
@@ -21224,7 +22265,18 @@
           <w:szCs w:val="21"/>
           <w:lang w:eastAsia="pt-BR"/>
         </w:rPr>
-        <w:t>()</w:t>
+        <w:t>(</w:t>
+      </w:r>
+      <w:proofErr w:type="gramEnd"/>
+      <w:r>
+        <w:rPr>
+          <w:rFonts w:ascii="Courier New" w:eastAsia="Times New Roman" w:hAnsi="Courier New" w:cs="Courier New"/>
+          <w:color w:val="DCDCDC"/>
+          <w:sz w:val="21"/>
+          <w:szCs w:val="21"/>
+          <w:lang w:eastAsia="pt-BR"/>
+        </w:rPr>
+        <w:t>)</w:t>
       </w:r>
     </w:p>
     <w:p>
@@ -21593,7 +22645,25 @@
           <w:sz w:val="24"/>
           <w:szCs w:val="24"/>
         </w:rPr>
-        <w:t>(n) do pandas para fazer cálculos de elevados. Substituir n pelo valor a elevar:</w:t>
+        <w:t xml:space="preserve">(n) </w:t>
+      </w:r>
+      <w:proofErr w:type="gramStart"/>
+      <w:r>
+        <w:rPr>
+          <w:rFonts w:ascii="Times New Roman" w:hAnsi="Times New Roman" w:cs="Times New Roman"/>
+          <w:sz w:val="24"/>
+          <w:szCs w:val="24"/>
+        </w:rPr>
+        <w:t>do pandas</w:t>
+      </w:r>
+      <w:proofErr w:type="gramEnd"/>
+      <w:r>
+        <w:rPr>
+          <w:rFonts w:ascii="Times New Roman" w:hAnsi="Times New Roman" w:cs="Times New Roman"/>
+          <w:sz w:val="24"/>
+          <w:szCs w:val="24"/>
+        </w:rPr>
+        <w:t xml:space="preserve"> para fazer cálculos de elevados. Substituir n pelo valor a elevar:</w:t>
       </w:r>
     </w:p>
     <w:p>
@@ -21661,6 +22731,7 @@
         <w:t> = </w:t>
       </w:r>
       <w:proofErr w:type="spellStart"/>
+      <w:proofErr w:type="gramStart"/>
       <w:r>
         <w:rPr>
           <w:rFonts w:ascii="Courier New" w:eastAsia="Times New Roman" w:hAnsi="Courier New" w:cs="Courier New"/>
@@ -21692,6 +22763,7 @@
         </w:rPr>
         <w:t>(</w:t>
       </w:r>
+      <w:proofErr w:type="gramEnd"/>
       <w:r>
         <w:rPr>
           <w:rFonts w:ascii="Courier New" w:eastAsia="Times New Roman" w:hAnsi="Courier New" w:cs="Courier New"/>
@@ -21885,6 +22957,7 @@
         </w:rPr>
         <w:t>'(Desvio)^2'</w:t>
       </w:r>
+      <w:proofErr w:type="gramStart"/>
       <w:r>
         <w:rPr>
           <w:rFonts w:ascii="Courier New" w:eastAsia="Times New Roman" w:hAnsi="Courier New" w:cs="Courier New"/>
@@ -21915,6 +22988,7 @@
         </w:rPr>
         <w:t>sum</w:t>
       </w:r>
+      <w:proofErr w:type="gramEnd"/>
       <w:r>
         <w:rPr>
           <w:rFonts w:ascii="Courier New" w:eastAsia="Times New Roman" w:hAnsi="Courier New" w:cs="Courier New"/>
@@ -22097,6 +23171,7 @@
         <w:t xml:space="preserve">Ou então, simplificando e MUITO com o pandas, usamos o </w:t>
       </w:r>
       <w:proofErr w:type="spellStart"/>
+      <w:proofErr w:type="gramStart"/>
       <w:r>
         <w:rPr>
           <w:rFonts w:ascii="Times New Roman" w:hAnsi="Times New Roman" w:cs="Times New Roman"/>
@@ -22112,7 +23187,16 @@
           <w:sz w:val="24"/>
           <w:szCs w:val="24"/>
         </w:rPr>
-        <w:t>()</w:t>
+        <w:t>(</w:t>
+      </w:r>
+      <w:proofErr w:type="gramEnd"/>
+      <w:r>
+        <w:rPr>
+          <w:rFonts w:ascii="Times New Roman" w:hAnsi="Times New Roman" w:cs="Times New Roman"/>
+          <w:sz w:val="24"/>
+          <w:szCs w:val="24"/>
+        </w:rPr>
+        <w:t>)</w:t>
       </w:r>
       <w:r>
         <w:rPr>
@@ -22158,6 +23242,7 @@
         <w:t> = </w:t>
       </w:r>
       <w:proofErr w:type="spellStart"/>
+      <w:proofErr w:type="gramStart"/>
       <w:r>
         <w:rPr>
           <w:rFonts w:ascii="Courier New" w:eastAsia="Times New Roman" w:hAnsi="Courier New" w:cs="Courier New"/>
@@ -22177,7 +23262,18 @@
           <w:szCs w:val="21"/>
           <w:lang w:eastAsia="pt-BR"/>
         </w:rPr>
-        <w:t>()</w:t>
+        <w:t>(</w:t>
+      </w:r>
+      <w:proofErr w:type="gramEnd"/>
+      <w:r>
+        <w:rPr>
+          <w:rFonts w:ascii="Courier New" w:eastAsia="Times New Roman" w:hAnsi="Courier New" w:cs="Courier New"/>
+          <w:color w:val="DCDCDC"/>
+          <w:sz w:val="21"/>
+          <w:szCs w:val="21"/>
+          <w:lang w:eastAsia="pt-BR"/>
+        </w:rPr>
+        <w:t>)</w:t>
       </w:r>
     </w:p>
     <w:p>
@@ -22575,6 +23671,7 @@
         <w:t xml:space="preserve">Podemos extrair a raiz quadrada de 2 formas: utilizamos a </w:t>
       </w:r>
       <w:proofErr w:type="spellStart"/>
+      <w:proofErr w:type="gramStart"/>
       <w:r>
         <w:rPr>
           <w:rFonts w:ascii="Times New Roman" w:hAnsi="Times New Roman" w:cs="Times New Roman"/>
@@ -22584,6 +23681,7 @@
         <w:t>np.sqrt</w:t>
       </w:r>
       <w:proofErr w:type="spellEnd"/>
+      <w:proofErr w:type="gramEnd"/>
       <w:r>
         <w:rPr>
           <w:rFonts w:ascii="Times New Roman" w:hAnsi="Times New Roman" w:cs="Times New Roman"/>
@@ -22624,6 +23722,7 @@
         </w:rPr>
       </w:pPr>
       <w:proofErr w:type="spellStart"/>
+      <w:proofErr w:type="gramStart"/>
       <w:r>
         <w:rPr>
           <w:rFonts w:ascii="Courier New" w:eastAsia="Times New Roman" w:hAnsi="Courier New" w:cs="Courier New"/>
@@ -22635,6 +23734,7 @@
         <w:t>np.sqrt</w:t>
       </w:r>
       <w:proofErr w:type="spellEnd"/>
+      <w:proofErr w:type="gramEnd"/>
       <w:r>
         <w:rPr>
           <w:rFonts w:ascii="Courier New" w:eastAsia="Times New Roman" w:hAnsi="Courier New" w:cs="Courier New"/>
@@ -22757,6 +23857,7 @@
         <w:t> = </w:t>
       </w:r>
       <w:proofErr w:type="spellStart"/>
+      <w:proofErr w:type="gramStart"/>
       <w:r>
         <w:rPr>
           <w:rFonts w:ascii="Courier New" w:eastAsia="Times New Roman" w:hAnsi="Courier New" w:cs="Courier New"/>
@@ -22776,7 +23877,18 @@
           <w:szCs w:val="21"/>
           <w:lang w:eastAsia="pt-BR"/>
         </w:rPr>
-        <w:t>()</w:t>
+        <w:t>(</w:t>
+      </w:r>
+      <w:proofErr w:type="gramEnd"/>
+      <w:r>
+        <w:rPr>
+          <w:rFonts w:ascii="Courier New" w:eastAsia="Times New Roman" w:hAnsi="Courier New" w:cs="Courier New"/>
+          <w:color w:val="DCDCDC"/>
+          <w:sz w:val="21"/>
+          <w:szCs w:val="21"/>
+          <w:lang w:eastAsia="pt-BR"/>
+        </w:rPr>
+        <w:t>)</w:t>
       </w:r>
     </w:p>
     <w:p>
@@ -22859,6 +23971,30 @@
       <w:pPr>
         <w:pStyle w:val="PargrafodaLista"/>
         <w:numPr>
+          <w:ilvl w:val="1"/>
+          <w:numId w:val="1"/>
+        </w:numPr>
+        <w:spacing w:before="240" w:line="360" w:lineRule="auto"/>
+        <w:jc w:val="both"/>
+        <w:rPr>
+          <w:rFonts w:ascii="Times New Roman" w:hAnsi="Times New Roman" w:cs="Times New Roman"/>
+          <w:sz w:val="24"/>
+          <w:szCs w:val="24"/>
+        </w:rPr>
+      </w:pPr>
+      <w:r>
+        <w:rPr>
+          <w:rFonts w:ascii="Times New Roman" w:hAnsi="Times New Roman" w:cs="Times New Roman"/>
+          <w:sz w:val="24"/>
+          <w:szCs w:val="24"/>
+        </w:rPr>
+        <w:t xml:space="preserve"> O que aprendemos:</w:t>
+      </w:r>
+    </w:p>
+    <w:p>
+      <w:pPr>
+        <w:pStyle w:val="PargrafodaLista"/>
+        <w:numPr>
           <w:ilvl w:val="2"/>
           <w:numId w:val="1"/>
         </w:numPr>
@@ -22870,6 +24006,78 @@
           <w:szCs w:val="24"/>
         </w:rPr>
       </w:pPr>
+      <w:r>
+        <w:rPr>
+          <w:rFonts w:ascii="Times New Roman" w:hAnsi="Times New Roman" w:cs="Times New Roman"/>
+          <w:sz w:val="24"/>
+          <w:szCs w:val="24"/>
+        </w:rPr>
+        <w:t>A obter três medidas de dispersão importantes. O desvio médio absoluto, a variância e o desvio padrão</w:t>
+      </w:r>
+      <w:r>
+        <w:rPr>
+          <w:rFonts w:ascii="Times New Roman" w:hAnsi="Times New Roman" w:cs="Times New Roman"/>
+          <w:sz w:val="24"/>
+          <w:szCs w:val="24"/>
+        </w:rPr>
+        <w:t>;</w:t>
+      </w:r>
+    </w:p>
+    <w:p>
+      <w:pPr>
+        <w:pStyle w:val="PargrafodaLista"/>
+        <w:numPr>
+          <w:ilvl w:val="2"/>
+          <w:numId w:val="1"/>
+        </w:numPr>
+        <w:spacing w:before="240" w:line="360" w:lineRule="auto"/>
+        <w:jc w:val="both"/>
+        <w:rPr>
+          <w:rFonts w:ascii="Times New Roman" w:hAnsi="Times New Roman" w:cs="Times New Roman"/>
+          <w:sz w:val="24"/>
+          <w:szCs w:val="24"/>
+        </w:rPr>
+      </w:pPr>
+      <w:r>
+        <w:rPr>
+          <w:rFonts w:ascii="Times New Roman" w:hAnsi="Times New Roman" w:cs="Times New Roman"/>
+          <w:sz w:val="24"/>
+          <w:szCs w:val="24"/>
+        </w:rPr>
+        <w:t>Que, embora as medidas de posição forneçam uma sumarização bastante importante dos dados, elas podem não ser suficientes para caracterizar conjuntos distintos, especialmente quando as observações de determinada distribuição apresentarem dados muito dispersos</w:t>
+      </w:r>
+      <w:r>
+        <w:rPr>
+          <w:rFonts w:ascii="Times New Roman" w:hAnsi="Times New Roman" w:cs="Times New Roman"/>
+          <w:sz w:val="24"/>
+          <w:szCs w:val="24"/>
+        </w:rPr>
+        <w:t>:</w:t>
+      </w:r>
+    </w:p>
+    <w:p>
+      <w:pPr>
+        <w:pStyle w:val="PargrafodaLista"/>
+        <w:numPr>
+          <w:ilvl w:val="3"/>
+          <w:numId w:val="1"/>
+        </w:numPr>
+        <w:spacing w:before="240" w:line="360" w:lineRule="auto"/>
+        <w:jc w:val="both"/>
+        <w:rPr>
+          <w:rFonts w:ascii="Times New Roman" w:hAnsi="Times New Roman" w:cs="Times New Roman"/>
+          <w:sz w:val="24"/>
+          <w:szCs w:val="24"/>
+        </w:rPr>
+      </w:pPr>
+      <w:r>
+        <w:rPr>
+          <w:rFonts w:ascii="Times New Roman" w:hAnsi="Times New Roman" w:cs="Times New Roman"/>
+          <w:sz w:val="24"/>
+          <w:szCs w:val="24"/>
+        </w:rPr>
+        <w:t>Por isso, para complementar nossas análises e poder caracterizar melhor o conjunto de dados, utilizamos as medidas de dispersão.</w:t>
+      </w:r>
     </w:p>
     <w:sectPr>
       <w:pgSz w:w="11906" w:h="16838"/>
@@ -22904,21 +24112,21 @@
         <v:path o:extrusionok="f" gradientshapeok="t" o:connecttype="rect"/>
         <o:lock v:ext="edit" aspectratio="t"/>
       </v:shapetype>
-      <v:shape id="_x0000_i2223" type="#_x0000_t75" style="width:24pt;height:13.5pt;visibility:visible;mso-wrap-style:square" o:bullet="t">
+      <v:shape id="_x0000_i2316" type="#_x0000_t75" style="width:24pt;height:13.5pt;visibility:visible;mso-wrap-style:square" o:bullet="t">
         <v:imagedata r:id="rId1" o:title=""/>
       </v:shape>
     </w:pict>
   </w:numPicBullet>
   <w:numPicBullet w:numPicBulletId="1">
     <w:pict>
-      <v:shape id="_x0000_i2224" type="#_x0000_t75" style="width:21.75pt;height:13.5pt;visibility:visible;mso-wrap-style:square" o:bullet="t">
+      <v:shape id="_x0000_i2317" type="#_x0000_t75" style="width:21.75pt;height:13.5pt;visibility:visible;mso-wrap-style:square" o:bullet="t">
         <v:imagedata r:id="rId2" o:title=""/>
       </v:shape>
     </w:pict>
   </w:numPicBullet>
   <w:numPicBullet w:numPicBulletId="2">
     <w:pict>
-      <v:shape id="_x0000_i2225" type="#_x0000_t75" style="width:27pt;height:13.5pt;visibility:visible;mso-wrap-style:square" o:bullet="t">
+      <v:shape id="_x0000_i2318" type="#_x0000_t75" style="width:27pt;height:13.5pt;visibility:visible;mso-wrap-style:square" o:bullet="t">
         <v:imagedata r:id="rId3" o:title=""/>
       </v:shape>
     </w:pict>

</xml_diff>

<commit_message>
Scripts da aula 5
</commit_message>
<xml_diff>
--- a/Data Science/Estatística Com Python/Anotações/Estatística Com Python - Anotações.docx
+++ b/Data Science/Estatística Com Python/Anotações/Estatística Com Python - Anotações.docx
@@ -24076,6 +24076,14 @@
           <w:sz w:val="24"/>
           <w:szCs w:val="24"/>
         </w:rPr>
+        <w:t xml:space="preserve"> </w:t>
+      </w:r>
+      <w:r>
+        <w:rPr>
+          <w:rFonts w:ascii="Times New Roman" w:hAnsi="Times New Roman" w:cs="Times New Roman"/>
+          <w:sz w:val="24"/>
+          <w:szCs w:val="24"/>
+        </w:rPr>
         <w:t>Por isso, para complementar nossas análises e poder caracterizar melhor o conjunto de dados, utilizamos as medidas de dispersão.</w:t>
       </w:r>
     </w:p>
@@ -24112,21 +24120,21 @@
         <v:path o:extrusionok="f" gradientshapeok="t" o:connecttype="rect"/>
         <o:lock v:ext="edit" aspectratio="t"/>
       </v:shapetype>
-      <v:shape id="_x0000_i2316" type="#_x0000_t75" style="width:24pt;height:13.5pt;visibility:visible;mso-wrap-style:square" o:bullet="t">
+      <v:shape id="_x0000_i2319" type="#_x0000_t75" style="width:24pt;height:13.5pt;visibility:visible;mso-wrap-style:square" o:bullet="t">
         <v:imagedata r:id="rId1" o:title=""/>
       </v:shape>
     </w:pict>
   </w:numPicBullet>
   <w:numPicBullet w:numPicBulletId="1">
     <w:pict>
-      <v:shape id="_x0000_i2317" type="#_x0000_t75" style="width:21.75pt;height:13.5pt;visibility:visible;mso-wrap-style:square" o:bullet="t">
+      <v:shape id="_x0000_i2320" type="#_x0000_t75" style="width:21.75pt;height:13.5pt;visibility:visible;mso-wrap-style:square" o:bullet="t">
         <v:imagedata r:id="rId2" o:title=""/>
       </v:shape>
     </w:pict>
   </w:numPicBullet>
   <w:numPicBullet w:numPicBulletId="2">
     <w:pict>
-      <v:shape id="_x0000_i2318" type="#_x0000_t75" style="width:27pt;height:13.5pt;visibility:visible;mso-wrap-style:square" o:bullet="t">
+      <v:shape id="_x0000_i2321" type="#_x0000_t75" style="width:27pt;height:13.5pt;visibility:visible;mso-wrap-style:square" o:bullet="t">
         <v:imagedata r:id="rId3" o:title=""/>
       </v:shape>
     </w:pict>

</xml_diff>

<commit_message>
Iniciando a aula 1
Aula 1 – Distribuição Binominal
</commit_message>
<xml_diff>
--- a/Data Science/Estatística Com Python/Anotações/Estatística Com Python - Anotações.docx
+++ b/Data Science/Estatística Com Python/Anotações/Estatística Com Python - Anotações.docx
@@ -24240,6 +24240,57 @@
         <w:t>Parte II – Probabilidade e Amostragem:</w:t>
       </w:r>
     </w:p>
+    <w:p>
+      <w:pPr>
+        <w:pStyle w:val="PargrafodaLista"/>
+        <w:numPr>
+          <w:ilvl w:val="0"/>
+          <w:numId w:val="3"/>
+        </w:numPr>
+        <w:spacing w:before="240" w:line="360" w:lineRule="auto"/>
+        <w:jc w:val="both"/>
+        <w:rPr>
+          <w:rFonts w:ascii="Times New Roman" w:hAnsi="Times New Roman" w:cs="Times New Roman"/>
+          <w:sz w:val="24"/>
+          <w:szCs w:val="24"/>
+        </w:rPr>
+      </w:pPr>
+      <w:r>
+        <w:rPr>
+          <w:rFonts w:ascii="Times New Roman" w:hAnsi="Times New Roman" w:cs="Times New Roman"/>
+          <w:b/>
+          <w:bCs/>
+          <w:sz w:val="24"/>
+          <w:szCs w:val="24"/>
+          <w:u w:val="single"/>
+        </w:rPr>
+        <w:t>Aula 1 – Distribuição Binominal:</w:t>
+      </w:r>
+    </w:p>
+    <w:p>
+      <w:pPr>
+        <w:pStyle w:val="PargrafodaLista"/>
+        <w:numPr>
+          <w:ilvl w:val="1"/>
+          <w:numId w:val="4"/>
+        </w:numPr>
+        <w:spacing w:before="240" w:line="360" w:lineRule="auto"/>
+        <w:jc w:val="both"/>
+        <w:rPr>
+          <w:rFonts w:ascii="Times New Roman" w:hAnsi="Times New Roman" w:cs="Times New Roman"/>
+          <w:sz w:val="24"/>
+          <w:szCs w:val="24"/>
+        </w:rPr>
+      </w:pPr>
+      <w:r>
+        <w:rPr>
+          <w:rFonts w:ascii="Times New Roman" w:hAnsi="Times New Roman" w:cs="Times New Roman"/>
+          <w:sz w:val="24"/>
+          <w:szCs w:val="24"/>
+        </w:rPr>
+        <w:t xml:space="preserve"> </w:t>
+      </w:r>
+    </w:p>
     <w:sectPr>
       <w:pgSz w:w="11906" w:h="16838"/>
       <w:pgMar w:top="1417" w:right="1701" w:bottom="1417" w:left="1701" w:header="708" w:footer="708" w:gutter="0"/>
@@ -24273,21 +24324,21 @@
         <v:path o:extrusionok="f" gradientshapeok="t" o:connecttype="rect"/>
         <o:lock v:ext="edit" aspectratio="t"/>
       </v:shapetype>
-      <v:shape id="_x0000_i1119" type="#_x0000_t75" style="width:24pt;height:13.5pt;visibility:visible;mso-wrap-style:square" o:bullet="t">
+      <v:shape id="_x0000_i1212" type="#_x0000_t75" style="width:24pt;height:13.5pt;visibility:visible;mso-wrap-style:square" o:bullet="t">
         <v:imagedata r:id="rId1" o:title=""/>
       </v:shape>
     </w:pict>
   </w:numPicBullet>
   <w:numPicBullet w:numPicBulletId="1">
     <w:pict>
-      <v:shape id="_x0000_i1120" type="#_x0000_t75" style="width:21.75pt;height:13.5pt;visibility:visible;mso-wrap-style:square" o:bullet="t">
+      <v:shape id="_x0000_i1213" type="#_x0000_t75" style="width:21.75pt;height:13.5pt;visibility:visible;mso-wrap-style:square" o:bullet="t">
         <v:imagedata r:id="rId2" o:title=""/>
       </v:shape>
     </w:pict>
   </w:numPicBullet>
   <w:numPicBullet w:numPicBulletId="2">
     <w:pict>
-      <v:shape id="_x0000_i1121" type="#_x0000_t75" style="width:27pt;height:13.5pt;visibility:visible;mso-wrap-style:square" o:bullet="t">
+      <v:shape id="_x0000_i1214" type="#_x0000_t75" style="width:27pt;height:13.5pt;visibility:visible;mso-wrap-style:square" o:bullet="t">
         <v:imagedata r:id="rId3" o:title=""/>
       </v:shape>
     </w:pict>
@@ -24384,6 +24435,210 @@
     </w:lvl>
   </w:abstractNum>
   <w:abstractNum w:abstractNumId="1" w15:restartNumberingAfterBreak="0">
+    <w:nsid w:val="21707DB5"/>
+    <w:multiLevelType w:val="hybridMultilevel"/>
+    <w:tmpl w:val="56B0120A"/>
+    <w:lvl w:ilvl="0" w:tplc="8DD00C66">
+      <w:start w:val="1"/>
+      <w:numFmt w:val="decimal"/>
+      <w:lvlText w:val="%1."/>
+      <w:lvlJc w:val="left"/>
+      <w:pPr>
+        <w:ind w:left="720" w:hanging="360"/>
+      </w:pPr>
+      <w:rPr>
+        <w:rFonts w:hint="default"/>
+        <w:b/>
+        <w:bCs/>
+      </w:rPr>
+    </w:lvl>
+    <w:lvl w:ilvl="1" w:tplc="04160019">
+      <w:start w:val="1"/>
+      <w:numFmt w:val="lowerLetter"/>
+      <w:lvlText w:val="%2."/>
+      <w:lvlJc w:val="left"/>
+      <w:pPr>
+        <w:ind w:left="1440" w:hanging="360"/>
+      </w:pPr>
+    </w:lvl>
+    <w:lvl w:ilvl="2" w:tplc="0416001B" w:tentative="1">
+      <w:start w:val="1"/>
+      <w:numFmt w:val="lowerRoman"/>
+      <w:lvlText w:val="%3."/>
+      <w:lvlJc w:val="right"/>
+      <w:pPr>
+        <w:ind w:left="2160" w:hanging="180"/>
+      </w:pPr>
+    </w:lvl>
+    <w:lvl w:ilvl="3" w:tplc="0416000F" w:tentative="1">
+      <w:start w:val="1"/>
+      <w:numFmt w:val="decimal"/>
+      <w:lvlText w:val="%4."/>
+      <w:lvlJc w:val="left"/>
+      <w:pPr>
+        <w:ind w:left="2880" w:hanging="360"/>
+      </w:pPr>
+    </w:lvl>
+    <w:lvl w:ilvl="4" w:tplc="04160019" w:tentative="1">
+      <w:start w:val="1"/>
+      <w:numFmt w:val="lowerLetter"/>
+      <w:lvlText w:val="%5."/>
+      <w:lvlJc w:val="left"/>
+      <w:pPr>
+        <w:ind w:left="3600" w:hanging="360"/>
+      </w:pPr>
+    </w:lvl>
+    <w:lvl w:ilvl="5" w:tplc="0416001B" w:tentative="1">
+      <w:start w:val="1"/>
+      <w:numFmt w:val="lowerRoman"/>
+      <w:lvlText w:val="%6."/>
+      <w:lvlJc w:val="right"/>
+      <w:pPr>
+        <w:ind w:left="4320" w:hanging="180"/>
+      </w:pPr>
+    </w:lvl>
+    <w:lvl w:ilvl="6" w:tplc="0416000F" w:tentative="1">
+      <w:start w:val="1"/>
+      <w:numFmt w:val="decimal"/>
+      <w:lvlText w:val="%7."/>
+      <w:lvlJc w:val="left"/>
+      <w:pPr>
+        <w:ind w:left="5040" w:hanging="360"/>
+      </w:pPr>
+    </w:lvl>
+    <w:lvl w:ilvl="7" w:tplc="04160019" w:tentative="1">
+      <w:start w:val="1"/>
+      <w:numFmt w:val="lowerLetter"/>
+      <w:lvlText w:val="%8."/>
+      <w:lvlJc w:val="left"/>
+      <w:pPr>
+        <w:ind w:left="5760" w:hanging="360"/>
+      </w:pPr>
+    </w:lvl>
+    <w:lvl w:ilvl="8" w:tplc="0416001B" w:tentative="1">
+      <w:start w:val="1"/>
+      <w:numFmt w:val="lowerRoman"/>
+      <w:lvlText w:val="%9."/>
+      <w:lvlJc w:val="right"/>
+      <w:pPr>
+        <w:ind w:left="6480" w:hanging="180"/>
+      </w:pPr>
+    </w:lvl>
+  </w:abstractNum>
+  <w:abstractNum w:abstractNumId="2" w15:restartNumberingAfterBreak="0">
+    <w:nsid w:val="6A656FAA"/>
+    <w:multiLevelType w:val="multilevel"/>
+    <w:tmpl w:val="59883936"/>
+    <w:lvl w:ilvl="0">
+      <w:start w:val="1"/>
+      <w:numFmt w:val="decimal"/>
+      <w:lvlText w:val="%1."/>
+      <w:lvlJc w:val="left"/>
+      <w:pPr>
+        <w:ind w:left="360" w:hanging="360"/>
+      </w:pPr>
+      <w:rPr>
+        <w:rFonts w:hint="default"/>
+      </w:rPr>
+    </w:lvl>
+    <w:lvl w:ilvl="1">
+      <w:start w:val="1"/>
+      <w:numFmt w:val="decimal"/>
+      <w:lvlText w:val="%1.%2."/>
+      <w:lvlJc w:val="left"/>
+      <w:pPr>
+        <w:ind w:left="1080" w:hanging="360"/>
+      </w:pPr>
+      <w:rPr>
+        <w:rFonts w:hint="default"/>
+      </w:rPr>
+    </w:lvl>
+    <w:lvl w:ilvl="2">
+      <w:start w:val="1"/>
+      <w:numFmt w:val="decimal"/>
+      <w:lvlText w:val="%1.%2.%3."/>
+      <w:lvlJc w:val="left"/>
+      <w:pPr>
+        <w:ind w:left="2160" w:hanging="720"/>
+      </w:pPr>
+      <w:rPr>
+        <w:rFonts w:hint="default"/>
+      </w:rPr>
+    </w:lvl>
+    <w:lvl w:ilvl="3">
+      <w:start w:val="1"/>
+      <w:numFmt w:val="decimal"/>
+      <w:lvlText w:val="%1.%2.%3.%4."/>
+      <w:lvlJc w:val="left"/>
+      <w:pPr>
+        <w:ind w:left="2880" w:hanging="720"/>
+      </w:pPr>
+      <w:rPr>
+        <w:rFonts w:hint="default"/>
+      </w:rPr>
+    </w:lvl>
+    <w:lvl w:ilvl="4">
+      <w:start w:val="1"/>
+      <w:numFmt w:val="decimal"/>
+      <w:lvlText w:val="%1.%2.%3.%4.%5."/>
+      <w:lvlJc w:val="left"/>
+      <w:pPr>
+        <w:ind w:left="3960" w:hanging="1080"/>
+      </w:pPr>
+      <w:rPr>
+        <w:rFonts w:hint="default"/>
+      </w:rPr>
+    </w:lvl>
+    <w:lvl w:ilvl="5">
+      <w:start w:val="1"/>
+      <w:numFmt w:val="decimal"/>
+      <w:lvlText w:val="%1.%2.%3.%4.%5.%6."/>
+      <w:lvlJc w:val="left"/>
+      <w:pPr>
+        <w:ind w:left="4680" w:hanging="1080"/>
+      </w:pPr>
+      <w:rPr>
+        <w:rFonts w:hint="default"/>
+      </w:rPr>
+    </w:lvl>
+    <w:lvl w:ilvl="6">
+      <w:start w:val="1"/>
+      <w:numFmt w:val="decimal"/>
+      <w:lvlText w:val="%1.%2.%3.%4.%5.%6.%7."/>
+      <w:lvlJc w:val="left"/>
+      <w:pPr>
+        <w:ind w:left="5760" w:hanging="1440"/>
+      </w:pPr>
+      <w:rPr>
+        <w:rFonts w:hint="default"/>
+      </w:rPr>
+    </w:lvl>
+    <w:lvl w:ilvl="7">
+      <w:start w:val="1"/>
+      <w:numFmt w:val="decimal"/>
+      <w:lvlText w:val="%1.%2.%3.%4.%5.%6.%7.%8."/>
+      <w:lvlJc w:val="left"/>
+      <w:pPr>
+        <w:ind w:left="6480" w:hanging="1440"/>
+      </w:pPr>
+      <w:rPr>
+        <w:rFonts w:hint="default"/>
+      </w:rPr>
+    </w:lvl>
+    <w:lvl w:ilvl="8">
+      <w:start w:val="1"/>
+      <w:numFmt w:val="decimal"/>
+      <w:lvlText w:val="%1.%2.%3.%4.%5.%6.%7.%8.%9."/>
+      <w:lvlJc w:val="left"/>
+      <w:pPr>
+        <w:ind w:left="7560" w:hanging="1800"/>
+      </w:pPr>
+      <w:rPr>
+        <w:rFonts w:hint="default"/>
+      </w:rPr>
+    </w:lvl>
+  </w:abstractNum>
+  <w:abstractNum w:abstractNumId="3" w15:restartNumberingAfterBreak="0">
     <w:nsid w:val="6D1F177F"/>
     <w:multiLevelType w:val="multilevel"/>
     <w:tmpl w:val="F61C1516"/>
@@ -24515,10 +24770,16 @@
     </w:lvl>
   </w:abstractNum>
   <w:num w:numId="1">
-    <w:abstractNumId w:val="1"/>
+    <w:abstractNumId w:val="3"/>
   </w:num>
   <w:num w:numId="2">
     <w:abstractNumId w:val="0"/>
+  </w:num>
+  <w:num w:numId="3">
+    <w:abstractNumId w:val="1"/>
+  </w:num>
+  <w:num w:numId="4">
+    <w:abstractNumId w:val="2"/>
   </w:num>
 </w:numbering>
 </file>

</xml_diff>

<commit_message>
Iniciando as atividades de hoje
</commit_message>
<xml_diff>
--- a/Data Science/Estatística Com Python/Anotações/Estatística Com Python - Anotações.docx
+++ b/Data Science/Estatística Com Python/Anotações/Estatística Com Python - Anotações.docx
@@ -7555,30 +7555,18 @@
           <w:color w:val="D4D4D4"/>
           <w:sz w:val="21"/>
           <w:szCs w:val="21"/>
-          <w:lang w:eastAsia="pt-BR"/>
-        </w:rPr>
-      </w:pPr>
-      <w:proofErr w:type="spellStart"/>
-      <w:r>
-        <w:rPr>
-          <w:rFonts w:ascii="Courier New" w:eastAsia="Times New Roman" w:hAnsi="Courier New" w:cs="Courier New"/>
-          <w:color w:val="D4D4D4"/>
-          <w:sz w:val="21"/>
-          <w:szCs w:val="21"/>
-          <w:lang w:eastAsia="pt-BR"/>
-        </w:rPr>
-        <w:t>ax</w:t>
-      </w:r>
-      <w:proofErr w:type="spellEnd"/>
-      <w:r>
-        <w:rPr>
-          <w:rFonts w:ascii="Courier New" w:eastAsia="Times New Roman" w:hAnsi="Courier New" w:cs="Courier New"/>
-          <w:color w:val="D4D4D4"/>
-          <w:sz w:val="21"/>
-          <w:szCs w:val="21"/>
-          <w:lang w:eastAsia="pt-BR"/>
-        </w:rPr>
-        <w:t> = </w:t>
+          <w:lang w:val="en-US" w:eastAsia="pt-BR"/>
+        </w:rPr>
+      </w:pPr>
+      <w:r>
+        <w:rPr>
+          <w:rFonts w:ascii="Courier New" w:eastAsia="Times New Roman" w:hAnsi="Courier New" w:cs="Courier New"/>
+          <w:color w:val="D4D4D4"/>
+          <w:sz w:val="21"/>
+          <w:szCs w:val="21"/>
+          <w:lang w:val="en-US" w:eastAsia="pt-BR"/>
+        </w:rPr>
+        <w:t>ax = </w:t>
       </w:r>
       <w:proofErr w:type="spellStart"/>
       <w:proofErr w:type="gramStart"/>
@@ -7588,7 +7576,7 @@
           <w:color w:val="D4D4D4"/>
           <w:sz w:val="21"/>
           <w:szCs w:val="21"/>
-          <w:lang w:eastAsia="pt-BR"/>
+          <w:lang w:val="en-US" w:eastAsia="pt-BR"/>
         </w:rPr>
         <w:t>sns.displot</w:t>
       </w:r>
@@ -7600,7 +7588,7 @@
           <w:color w:val="DCDCDC"/>
           <w:sz w:val="21"/>
           <w:szCs w:val="21"/>
-          <w:lang w:eastAsia="pt-BR"/>
+          <w:lang w:val="en-US" w:eastAsia="pt-BR"/>
         </w:rPr>
         <w:t>(</w:t>
       </w:r>
@@ -7611,7 +7599,7 @@
           <w:color w:val="D4D4D4"/>
           <w:sz w:val="21"/>
           <w:szCs w:val="21"/>
-          <w:lang w:eastAsia="pt-BR"/>
+          <w:lang w:val="en-US" w:eastAsia="pt-BR"/>
         </w:rPr>
         <w:t>dados.Altura</w:t>
       </w:r>
@@ -7622,7 +7610,7 @@
           <w:color w:val="DCDCDC"/>
           <w:sz w:val="21"/>
           <w:szCs w:val="21"/>
-          <w:lang w:eastAsia="pt-BR"/>
+          <w:lang w:val="en-US" w:eastAsia="pt-BR"/>
         </w:rPr>
         <w:t>,</w:t>
       </w:r>
@@ -7632,7 +7620,7 @@
           <w:color w:val="D4D4D4"/>
           <w:sz w:val="21"/>
           <w:szCs w:val="21"/>
-          <w:lang w:eastAsia="pt-BR"/>
+          <w:lang w:val="en-US" w:eastAsia="pt-BR"/>
         </w:rPr>
         <w:t> </w:t>
       </w:r>
@@ -7643,7 +7631,7 @@
           <w:color w:val="D4D4D4"/>
           <w:sz w:val="21"/>
           <w:szCs w:val="21"/>
-          <w:lang w:eastAsia="pt-BR"/>
+          <w:lang w:val="en-US" w:eastAsia="pt-BR"/>
         </w:rPr>
         <w:t>kde</w:t>
       </w:r>
@@ -7654,7 +7642,7 @@
           <w:color w:val="D4D4D4"/>
           <w:sz w:val="21"/>
           <w:szCs w:val="21"/>
-          <w:lang w:eastAsia="pt-BR"/>
+          <w:lang w:val="en-US" w:eastAsia="pt-BR"/>
         </w:rPr>
         <w:t>=</w:t>
       </w:r>
@@ -7664,7 +7652,7 @@
           <w:color w:val="569CD6"/>
           <w:sz w:val="21"/>
           <w:szCs w:val="21"/>
-          <w:lang w:eastAsia="pt-BR"/>
+          <w:lang w:val="en-US" w:eastAsia="pt-BR"/>
         </w:rPr>
         <w:t>True</w:t>
       </w:r>
@@ -7674,7 +7662,7 @@
           <w:color w:val="DCDCDC"/>
           <w:sz w:val="21"/>
           <w:szCs w:val="21"/>
-          <w:lang w:eastAsia="pt-BR"/>
+          <w:lang w:val="en-US" w:eastAsia="pt-BR"/>
         </w:rPr>
         <w:t>)</w:t>
       </w:r>
@@ -7688,7 +7676,7 @@
           <w:color w:val="D4D4D4"/>
           <w:sz w:val="21"/>
           <w:szCs w:val="21"/>
-          <w:lang w:eastAsia="pt-BR"/>
+          <w:lang w:val="en-US" w:eastAsia="pt-BR"/>
         </w:rPr>
       </w:pPr>
     </w:p>
@@ -18456,16 +18444,16 @@
           <w:color w:val="D4D4D4"/>
           <w:sz w:val="21"/>
           <w:szCs w:val="21"/>
-          <w:lang w:eastAsia="pt-BR"/>
-        </w:rPr>
-      </w:pPr>
-      <w:r>
-        <w:rPr>
-          <w:rFonts w:ascii="Courier New" w:eastAsia="Times New Roman" w:hAnsi="Courier New" w:cs="Courier New"/>
-          <w:color w:val="D4D4D4"/>
-          <w:sz w:val="21"/>
-          <w:szCs w:val="21"/>
-          <w:lang w:eastAsia="pt-BR"/>
+          <w:lang w:val="en-US" w:eastAsia="pt-BR"/>
+        </w:rPr>
+      </w:pPr>
+      <w:r>
+        <w:rPr>
+          <w:rFonts w:ascii="Courier New" w:eastAsia="Times New Roman" w:hAnsi="Courier New" w:cs="Courier New"/>
+          <w:color w:val="D4D4D4"/>
+          <w:sz w:val="21"/>
+          <w:szCs w:val="21"/>
+          <w:lang w:val="en-US" w:eastAsia="pt-BR"/>
         </w:rPr>
         <w:t>ax = </w:t>
       </w:r>
@@ -18476,7 +18464,7 @@
           <w:color w:val="D4D4D4"/>
           <w:sz w:val="21"/>
           <w:szCs w:val="21"/>
-          <w:lang w:eastAsia="pt-BR"/>
+          <w:lang w:val="en-US" w:eastAsia="pt-BR"/>
         </w:rPr>
         <w:t>sns.boxplot</w:t>
       </w:r>
@@ -18487,7 +18475,7 @@
           <w:color w:val="DCDCDC"/>
           <w:sz w:val="21"/>
           <w:szCs w:val="21"/>
-          <w:lang w:eastAsia="pt-BR"/>
+          <w:lang w:val="en-US" w:eastAsia="pt-BR"/>
         </w:rPr>
         <w:t>(</w:t>
       </w:r>
@@ -18497,7 +18485,7 @@
           <w:color w:val="D4D4D4"/>
           <w:sz w:val="21"/>
           <w:szCs w:val="21"/>
-          <w:lang w:eastAsia="pt-BR"/>
+          <w:lang w:val="en-US" w:eastAsia="pt-BR"/>
         </w:rPr>
         <w:t> x = </w:t>
       </w:r>
@@ -18507,7 +18495,7 @@
           <w:color w:val="CE9178"/>
           <w:sz w:val="21"/>
           <w:szCs w:val="21"/>
-          <w:lang w:eastAsia="pt-BR"/>
+          <w:lang w:val="en-US" w:eastAsia="pt-BR"/>
         </w:rPr>
         <w:t>'Altura'</w:t>
       </w:r>
@@ -18517,7 +18505,7 @@
           <w:color w:val="DCDCDC"/>
           <w:sz w:val="21"/>
           <w:szCs w:val="21"/>
-          <w:lang w:eastAsia="pt-BR"/>
+          <w:lang w:val="en-US" w:eastAsia="pt-BR"/>
         </w:rPr>
         <w:t>,</w:t>
       </w:r>
@@ -18527,7 +18515,7 @@
           <w:color w:val="D4D4D4"/>
           <w:sz w:val="21"/>
           <w:szCs w:val="21"/>
-          <w:lang w:eastAsia="pt-BR"/>
+          <w:lang w:val="en-US" w:eastAsia="pt-BR"/>
         </w:rPr>
         <w:t> y = </w:t>
       </w:r>
@@ -18537,7 +18525,7 @@
           <w:color w:val="CE9178"/>
           <w:sz w:val="21"/>
           <w:szCs w:val="21"/>
-          <w:lang w:eastAsia="pt-BR"/>
+          <w:lang w:val="en-US" w:eastAsia="pt-BR"/>
         </w:rPr>
         <w:t>'Sexo'</w:t>
       </w:r>
@@ -18547,7 +18535,7 @@
           <w:color w:val="DCDCDC"/>
           <w:sz w:val="21"/>
           <w:szCs w:val="21"/>
-          <w:lang w:eastAsia="pt-BR"/>
+          <w:lang w:val="en-US" w:eastAsia="pt-BR"/>
         </w:rPr>
         <w:t>,</w:t>
       </w:r>
@@ -18557,7 +18545,7 @@
           <w:color w:val="D4D4D4"/>
           <w:sz w:val="21"/>
           <w:szCs w:val="21"/>
-          <w:lang w:eastAsia="pt-BR"/>
+          <w:lang w:val="en-US" w:eastAsia="pt-BR"/>
         </w:rPr>
         <w:t> data = dados</w:t>
       </w:r>
@@ -18567,7 +18555,7 @@
           <w:color w:val="DCDCDC"/>
           <w:sz w:val="21"/>
           <w:szCs w:val="21"/>
-          <w:lang w:eastAsia="pt-BR"/>
+          <w:lang w:val="en-US" w:eastAsia="pt-BR"/>
         </w:rPr>
         <w:t>,</w:t>
       </w:r>
@@ -18577,7 +18565,7 @@
           <w:color w:val="D4D4D4"/>
           <w:sz w:val="21"/>
           <w:szCs w:val="21"/>
-          <w:lang w:eastAsia="pt-BR"/>
+          <w:lang w:val="en-US" w:eastAsia="pt-BR"/>
         </w:rPr>
         <w:t> orient = </w:t>
       </w:r>
@@ -18587,7 +18575,7 @@
           <w:color w:val="CE9178"/>
           <w:sz w:val="21"/>
           <w:szCs w:val="21"/>
-          <w:lang w:eastAsia="pt-BR"/>
+          <w:lang w:val="en-US" w:eastAsia="pt-BR"/>
         </w:rPr>
         <w:t>'h'</w:t>
       </w:r>
@@ -18597,7 +18585,7 @@
           <w:color w:val="DCDCDC"/>
           <w:sz w:val="21"/>
           <w:szCs w:val="21"/>
-          <w:lang w:eastAsia="pt-BR"/>
+          <w:lang w:val="en-US" w:eastAsia="pt-BR"/>
         </w:rPr>
         <w:t>)</w:t>
       </w:r>
@@ -24296,15 +24284,7 @@
           <w:sz w:val="24"/>
           <w:szCs w:val="24"/>
         </w:rPr>
-        <w:t>Distribuição binomial</w:t>
-      </w:r>
-      <w:r>
-        <w:rPr>
-          <w:rFonts w:ascii="Times New Roman" w:hAnsi="Times New Roman" w:cs="Times New Roman"/>
-          <w:sz w:val="24"/>
-          <w:szCs w:val="24"/>
-        </w:rPr>
-        <w:t xml:space="preserve">: </w:t>
+        <w:t xml:space="preserve">Distribuição binomial: </w:t>
       </w:r>
       <w:r>
         <w:rPr>
@@ -24352,6 +24332,7 @@
       <w:r>
         <w:rPr>
           <w:rFonts w:ascii="Times New Roman" w:hAnsi="Times New Roman" w:cs="Times New Roman"/>
+          <w:noProof/>
           <w:sz w:val="24"/>
           <w:szCs w:val="24"/>
         </w:rPr>
@@ -24405,6 +24386,7 @@
       <w:r>
         <w:rPr>
           <w:rFonts w:ascii="Times New Roman" w:hAnsi="Times New Roman" w:cs="Times New Roman"/>
+          <w:noProof/>
           <w:sz w:val="24"/>
           <w:szCs w:val="24"/>
         </w:rPr>
@@ -24733,6 +24715,7 @@
       <w:r>
         <w:rPr>
           <w:rFonts w:ascii="Times New Roman" w:hAnsi="Times New Roman" w:cs="Times New Roman"/>
+          <w:noProof/>
           <w:sz w:val="24"/>
           <w:szCs w:val="24"/>
         </w:rPr>
@@ -24834,6 +24817,7 @@
       <w:r>
         <w:rPr>
           <w:rFonts w:ascii="Times New Roman" w:hAnsi="Times New Roman" w:cs="Times New Roman"/>
+          <w:noProof/>
           <w:sz w:val="24"/>
           <w:szCs w:val="24"/>
         </w:rPr>
@@ -24930,6 +24914,7 @@
       <w:r>
         <w:rPr>
           <w:rFonts w:ascii="Times New Roman" w:hAnsi="Times New Roman" w:cs="Times New Roman"/>
+          <w:noProof/>
           <w:sz w:val="24"/>
           <w:szCs w:val="24"/>
         </w:rPr>
@@ -24983,6 +24968,7 @@
       <w:r>
         <w:rPr>
           <w:rFonts w:ascii="Times New Roman" w:hAnsi="Times New Roman" w:cs="Times New Roman"/>
+          <w:noProof/>
           <w:sz w:val="24"/>
           <w:szCs w:val="24"/>
         </w:rPr>
@@ -25056,6 +25042,7 @@
       <w:r>
         <w:rPr>
           <w:rFonts w:ascii="Times New Roman" w:hAnsi="Times New Roman" w:cs="Times New Roman"/>
+          <w:noProof/>
           <w:sz w:val="24"/>
           <w:szCs w:val="24"/>
         </w:rPr>
@@ -25308,6 +25295,7 @@
       <w:r>
         <w:rPr>
           <w:rFonts w:ascii="Times New Roman" w:hAnsi="Times New Roman" w:cs="Times New Roman"/>
+          <w:noProof/>
           <w:sz w:val="24"/>
           <w:szCs w:val="24"/>
         </w:rPr>
@@ -25555,6 +25543,7 @@
       <w:r>
         <w:rPr>
           <w:rFonts w:ascii="Times New Roman" w:hAnsi="Times New Roman" w:cs="Times New Roman"/>
+          <w:noProof/>
           <w:sz w:val="24"/>
           <w:szCs w:val="24"/>
         </w:rPr>
@@ -25762,6 +25751,7 @@
       <w:r>
         <w:rPr>
           <w:rFonts w:ascii="Times New Roman" w:hAnsi="Times New Roman" w:cs="Times New Roman"/>
+          <w:noProof/>
           <w:sz w:val="24"/>
           <w:szCs w:val="24"/>
         </w:rPr>
@@ -25980,6 +25970,7 @@
       <w:r>
         <w:rPr>
           <w:rFonts w:ascii="Times New Roman" w:hAnsi="Times New Roman" w:cs="Times New Roman"/>
+          <w:noProof/>
           <w:sz w:val="24"/>
           <w:szCs w:val="24"/>
         </w:rPr>
@@ -26325,6 +26316,7 @@
       <w:r>
         <w:rPr>
           <w:rFonts w:ascii="Times New Roman" w:hAnsi="Times New Roman" w:cs="Times New Roman"/>
+          <w:noProof/>
           <w:sz w:val="24"/>
           <w:szCs w:val="24"/>
         </w:rPr>
@@ -26492,6 +26484,7 @@
       <w:r>
         <w:rPr>
           <w:rFonts w:ascii="Times New Roman" w:hAnsi="Times New Roman" w:cs="Times New Roman"/>
+          <w:noProof/>
           <w:sz w:val="24"/>
           <w:szCs w:val="24"/>
         </w:rPr>
@@ -26932,6 +26925,7 @@
       <w:r>
         <w:rPr>
           <w:rFonts w:ascii="Times New Roman" w:hAnsi="Times New Roman" w:cs="Times New Roman"/>
+          <w:noProof/>
           <w:sz w:val="24"/>
           <w:szCs w:val="24"/>
         </w:rPr>
@@ -27313,6 +27307,7 @@
       <w:r>
         <w:rPr>
           <w:rFonts w:ascii="Times New Roman" w:hAnsi="Times New Roman" w:cs="Times New Roman"/>
+          <w:noProof/>
           <w:sz w:val="24"/>
           <w:szCs w:val="24"/>
         </w:rPr>
@@ -27390,6 +27385,7 @@
       <w:r>
         <w:rPr>
           <w:rFonts w:ascii="Times New Roman" w:hAnsi="Times New Roman" w:cs="Times New Roman"/>
+          <w:noProof/>
           <w:sz w:val="24"/>
           <w:szCs w:val="24"/>
         </w:rPr>
@@ -27970,6 +27966,7 @@
       <w:r>
         <w:rPr>
           <w:rFonts w:ascii="Times New Roman" w:hAnsi="Times New Roman" w:cs="Times New Roman"/>
+          <w:noProof/>
           <w:sz w:val="24"/>
           <w:szCs w:val="24"/>
         </w:rPr>
@@ -28542,6 +28539,7 @@
       <w:r>
         <w:rPr>
           <w:rFonts w:ascii="Times New Roman" w:hAnsi="Times New Roman" w:cs="Times New Roman"/>
+          <w:noProof/>
           <w:sz w:val="24"/>
           <w:szCs w:val="24"/>
         </w:rPr>
@@ -28779,6 +28777,7 @@
       <w:r>
         <w:rPr>
           <w:rFonts w:ascii="Times New Roman" w:hAnsi="Times New Roman" w:cs="Times New Roman"/>
+          <w:noProof/>
           <w:sz w:val="24"/>
           <w:szCs w:val="24"/>
         </w:rPr>
@@ -29474,6 +29473,7 @@
       <w:r>
         <w:rPr>
           <w:rFonts w:ascii="Times New Roman" w:hAnsi="Times New Roman" w:cs="Times New Roman"/>
+          <w:noProof/>
           <w:sz w:val="24"/>
           <w:szCs w:val="24"/>
         </w:rPr>
@@ -29617,6 +29617,7 @@
       <w:r>
         <w:rPr>
           <w:rFonts w:ascii="Times New Roman" w:hAnsi="Times New Roman" w:cs="Times New Roman"/>
+          <w:noProof/>
           <w:sz w:val="24"/>
           <w:szCs w:val="24"/>
         </w:rPr>
@@ -29810,6 +29811,22 @@
         <w:t>.</w:t>
       </w:r>
     </w:p>
+    <w:p>
+      <w:pPr>
+        <w:pStyle w:val="PargrafodaLista"/>
+        <w:numPr>
+          <w:ilvl w:val="0"/>
+          <w:numId w:val="4"/>
+        </w:numPr>
+        <w:spacing w:before="240" w:line="360" w:lineRule="auto"/>
+        <w:jc w:val="both"/>
+        <w:rPr>
+          <w:rFonts w:ascii="Times New Roman" w:hAnsi="Times New Roman" w:cs="Times New Roman"/>
+          <w:sz w:val="24"/>
+          <w:szCs w:val="24"/>
+        </w:rPr>
+      </w:pPr>
+    </w:p>
     <w:sectPr>
       <w:pgSz w:w="11906" w:h="16838"/>
       <w:pgMar w:top="1417" w:right="1701" w:bottom="1417" w:left="1701" w:header="708" w:footer="708" w:gutter="0"/>
@@ -29843,21 +29860,21 @@
         <v:path o:extrusionok="f" gradientshapeok="t" o:connecttype="rect"/>
         <o:lock v:ext="edit" aspectratio="t"/>
       </v:shapetype>
-      <v:shape id="_x0000_i2661" type="#_x0000_t75" style="width:24pt;height:13.5pt;visibility:visible;mso-wrap-style:square" o:bullet="t">
+      <v:shape id="_x0000_i1086" type="#_x0000_t75" style="width:24pt;height:13.5pt;visibility:visible;mso-wrap-style:square" o:bullet="t">
         <v:imagedata r:id="rId1" o:title=""/>
       </v:shape>
     </w:pict>
   </w:numPicBullet>
   <w:numPicBullet w:numPicBulletId="1">
     <w:pict>
-      <v:shape id="_x0000_i2662" type="#_x0000_t75" style="width:21.75pt;height:13.5pt;visibility:visible;mso-wrap-style:square" o:bullet="t">
+      <v:shape id="_x0000_i1087" type="#_x0000_t75" style="width:21.75pt;height:13.5pt;visibility:visible;mso-wrap-style:square" o:bullet="t">
         <v:imagedata r:id="rId2" o:title=""/>
       </v:shape>
     </w:pict>
   </w:numPicBullet>
   <w:numPicBullet w:numPicBulletId="2">
     <w:pict>
-      <v:shape id="_x0000_i2663" type="#_x0000_t75" style="width:27pt;height:13.5pt;visibility:visible;mso-wrap-style:square" o:bullet="t">
+      <v:shape id="_x0000_i1088" type="#_x0000_t75" style="width:27pt;height:13.5pt;visibility:visible;mso-wrap-style:square" o:bullet="t">
         <v:imagedata r:id="rId3" o:title=""/>
       </v:shape>
     </w:pict>

</xml_diff>

<commit_message>
Conhecendo a distribuição normal
Aprendemos o que é, quais são as fórmulas, como é seu gráfico e o quais são os elementos de cada fórmula
</commit_message>
<xml_diff>
--- a/Data Science/Estatística Com Python/Anotações/Estatística Com Python - Anotações.docx
+++ b/Data Science/Estatística Com Python/Anotações/Estatística Com Python - Anotações.docx
@@ -783,16 +783,7 @@
           <w:sz w:val="24"/>
           <w:szCs w:val="24"/>
         </w:rPr>
-        <w:t>S.value_</w:t>
-      </w:r>
-      <w:proofErr w:type="gramStart"/>
-      <w:r>
-        <w:rPr>
-          <w:rFonts w:ascii="Times New Roman" w:hAnsi="Times New Roman" w:cs="Times New Roman"/>
-          <w:sz w:val="24"/>
-          <w:szCs w:val="24"/>
-        </w:rPr>
-        <w:t>counts</w:t>
+        <w:t>S.value_counts</w:t>
       </w:r>
       <w:proofErr w:type="spellEnd"/>
       <w:r>
@@ -801,16 +792,7 @@
           <w:sz w:val="24"/>
           <w:szCs w:val="24"/>
         </w:rPr>
-        <w:t>(</w:t>
-      </w:r>
-      <w:proofErr w:type="gramEnd"/>
-      <w:r>
-        <w:rPr>
-          <w:rFonts w:ascii="Times New Roman" w:hAnsi="Times New Roman" w:cs="Times New Roman"/>
-          <w:sz w:val="24"/>
-          <w:szCs w:val="24"/>
-        </w:rPr>
-        <w:t>): conta a quantida</w:t>
+        <w:t>(): conta a quantida</w:t>
       </w:r>
       <w:r>
         <w:rPr>
@@ -826,25 +808,7 @@
           <w:sz w:val="24"/>
           <w:szCs w:val="24"/>
         </w:rPr>
-        <w:t xml:space="preserve">, onde ele </w:t>
-      </w:r>
-      <w:proofErr w:type="gramStart"/>
-      <w:r>
-        <w:rPr>
-          <w:rFonts w:ascii="Times New Roman" w:hAnsi="Times New Roman" w:cs="Times New Roman"/>
-          <w:sz w:val="24"/>
-          <w:szCs w:val="24"/>
-        </w:rPr>
-        <w:t>soma elas</w:t>
-      </w:r>
-      <w:proofErr w:type="gramEnd"/>
-      <w:r>
-        <w:rPr>
-          <w:rFonts w:ascii="Times New Roman" w:hAnsi="Times New Roman" w:cs="Times New Roman"/>
-          <w:sz w:val="24"/>
-          <w:szCs w:val="24"/>
-        </w:rPr>
-        <w:t xml:space="preserve"> e divide cada um pela soma</w:t>
+        <w:t>, onde ele soma elas e divide cada um pela soma</w:t>
       </w:r>
       <w:r>
         <w:rPr>
@@ -1139,20 +1103,8 @@
           <w:szCs w:val="21"/>
           <w:lang w:eastAsia="pt-BR"/>
         </w:rPr>
-        <w:t>dist_freq_qualitativas = </w:t>
-      </w:r>
-      <w:proofErr w:type="gramStart"/>
-      <w:r>
-        <w:rPr>
-          <w:rFonts w:ascii="Courier New" w:eastAsia="Times New Roman" w:hAnsi="Courier New" w:cs="Courier New"/>
-          <w:color w:val="D4D4D4"/>
-          <w:sz w:val="21"/>
-          <w:szCs w:val="21"/>
-          <w:lang w:eastAsia="pt-BR"/>
-        </w:rPr>
-        <w:t>pd.DataFrame</w:t>
-      </w:r>
-      <w:proofErr w:type="gramEnd"/>
+        <w:t>dist_freq_qualitativas = pd.DataFrame</w:t>
+      </w:r>
       <w:r>
         <w:rPr>
           <w:rFonts w:ascii="Courier New" w:eastAsia="Times New Roman" w:hAnsi="Courier New" w:cs="Courier New"/>
@@ -1324,23 +1276,13 @@
         </w:rPr>
       </w:pPr>
       <w:proofErr w:type="spellStart"/>
-      <w:proofErr w:type="gramStart"/>
-      <w:r>
-        <w:rPr>
-          <w:rFonts w:ascii="Times New Roman" w:hAnsi="Times New Roman" w:cs="Times New Roman"/>
-          <w:sz w:val="24"/>
-          <w:szCs w:val="24"/>
-        </w:rPr>
-        <w:t>Df.rename</w:t>
-      </w:r>
-      <w:proofErr w:type="gramEnd"/>
-      <w:r>
-        <w:rPr>
-          <w:rFonts w:ascii="Times New Roman" w:hAnsi="Times New Roman" w:cs="Times New Roman"/>
-          <w:sz w:val="24"/>
-          <w:szCs w:val="24"/>
-        </w:rPr>
-        <w:t>_axis</w:t>
+      <w:r>
+        <w:rPr>
+          <w:rFonts w:ascii="Times New Roman" w:hAnsi="Times New Roman" w:cs="Times New Roman"/>
+          <w:sz w:val="24"/>
+          <w:szCs w:val="24"/>
+        </w:rPr>
+        <w:t>Df.rename_axis</w:t>
       </w:r>
       <w:proofErr w:type="spellEnd"/>
       <w:r>
@@ -1486,20 +1428,8 @@
           <w:szCs w:val="21"/>
           <w:lang w:val="en-US" w:eastAsia="pt-BR"/>
         </w:rPr>
-        <w:t>dist_freq_</w:t>
-      </w:r>
-      <w:proofErr w:type="gramStart"/>
-      <w:r>
-        <w:rPr>
-          <w:rFonts w:ascii="Courier New" w:eastAsia="Times New Roman" w:hAnsi="Courier New" w:cs="Courier New"/>
-          <w:color w:val="D4D4D4"/>
-          <w:sz w:val="21"/>
-          <w:szCs w:val="21"/>
-          <w:lang w:val="en-US" w:eastAsia="pt-BR"/>
-        </w:rPr>
-        <w:t>qualitativas.rename</w:t>
-      </w:r>
-      <w:proofErr w:type="gramEnd"/>
+        <w:t>dist_freq_qualitativas.rename</w:t>
+      </w:r>
       <w:r>
         <w:rPr>
           <w:rFonts w:ascii="Courier New" w:eastAsia="Times New Roman" w:hAnsi="Courier New" w:cs="Courier New"/>
@@ -1691,29 +1621,7 @@
           <w:szCs w:val="21"/>
           <w:lang w:val="en-US" w:eastAsia="pt-BR"/>
         </w:rPr>
-        <w:t>dist_freq_</w:t>
-      </w:r>
-      <w:proofErr w:type="gramStart"/>
-      <w:r>
-        <w:rPr>
-          <w:rFonts w:ascii="Courier New" w:eastAsia="Times New Roman" w:hAnsi="Courier New" w:cs="Courier New"/>
-          <w:color w:val="D4D4D4"/>
-          <w:sz w:val="21"/>
-          <w:szCs w:val="21"/>
-          <w:lang w:val="en-US" w:eastAsia="pt-BR"/>
-        </w:rPr>
-        <w:t>qualitativas.rename</w:t>
-      </w:r>
-      <w:proofErr w:type="gramEnd"/>
-      <w:r>
-        <w:rPr>
-          <w:rFonts w:ascii="Courier New" w:eastAsia="Times New Roman" w:hAnsi="Courier New" w:cs="Courier New"/>
-          <w:color w:val="D4D4D4"/>
-          <w:sz w:val="21"/>
-          <w:szCs w:val="21"/>
-          <w:lang w:val="en-US" w:eastAsia="pt-BR"/>
-        </w:rPr>
-        <w:t>_axis</w:t>
+        <w:t>dist_freq_qualitativas.rename_axis</w:t>
       </w:r>
       <w:r>
         <w:rPr>
@@ -1911,7 +1819,6 @@
         <w:t xml:space="preserve"> </w:t>
       </w:r>
       <w:proofErr w:type="spellStart"/>
-      <w:proofErr w:type="gramStart"/>
       <w:r>
         <w:rPr>
           <w:rFonts w:ascii="Times New Roman" w:hAnsi="Times New Roman" w:cs="Times New Roman"/>
@@ -1921,7 +1828,6 @@
         <w:t>Pd.crosstab</w:t>
       </w:r>
       <w:proofErr w:type="spellEnd"/>
-      <w:proofErr w:type="gramEnd"/>
       <w:r>
         <w:rPr>
           <w:rFonts w:ascii="Times New Roman" w:hAnsi="Times New Roman" w:cs="Times New Roman"/>
@@ -2659,7 +2565,6 @@
         <w:t> = </w:t>
       </w:r>
       <w:proofErr w:type="spellStart"/>
-      <w:proofErr w:type="gramStart"/>
       <w:r>
         <w:rPr>
           <w:rFonts w:ascii="Courier New" w:eastAsia="Times New Roman" w:hAnsi="Courier New" w:cs="Courier New"/>
@@ -2671,7 +2576,6 @@
         <w:t>pd.crosstab</w:t>
       </w:r>
       <w:proofErr w:type="spellEnd"/>
-      <w:proofErr w:type="gramEnd"/>
       <w:r>
         <w:rPr>
           <w:rFonts w:ascii="Courier New" w:eastAsia="Times New Roman" w:hAnsi="Courier New" w:cs="Courier New"/>
@@ -2750,7 +2654,6 @@
         </w:rPr>
       </w:pPr>
       <w:proofErr w:type="spellStart"/>
-      <w:proofErr w:type="gramStart"/>
       <w:r>
         <w:rPr>
           <w:rFonts w:ascii="Courier New" w:eastAsia="Times New Roman" w:hAnsi="Courier New" w:cs="Courier New"/>
@@ -2762,7 +2665,6 @@
         <w:t>frequencia.rename</w:t>
       </w:r>
       <w:proofErr w:type="spellEnd"/>
-      <w:proofErr w:type="gramEnd"/>
       <w:r>
         <w:rPr>
           <w:rFonts w:ascii="Courier New" w:eastAsia="Times New Roman" w:hAnsi="Courier New" w:cs="Courier New"/>
@@ -2999,16 +2901,7 @@
           <w:sz w:val="24"/>
           <w:szCs w:val="24"/>
         </w:rPr>
-        <w:t>value_</w:t>
-      </w:r>
-      <w:proofErr w:type="gramStart"/>
-      <w:r>
-        <w:rPr>
-          <w:rFonts w:ascii="Times New Roman" w:hAnsi="Times New Roman" w:cs="Times New Roman"/>
-          <w:sz w:val="24"/>
-          <w:szCs w:val="24"/>
-        </w:rPr>
-        <w:t>counts</w:t>
+        <w:t>value_counts</w:t>
       </w:r>
       <w:proofErr w:type="spellEnd"/>
       <w:r>
@@ -3017,16 +2910,7 @@
           <w:sz w:val="24"/>
           <w:szCs w:val="24"/>
         </w:rPr>
-        <w:t>(</w:t>
-      </w:r>
-      <w:proofErr w:type="gramEnd"/>
-      <w:r>
-        <w:rPr>
-          <w:rFonts w:ascii="Times New Roman" w:hAnsi="Times New Roman" w:cs="Times New Roman"/>
-          <w:sz w:val="24"/>
-          <w:szCs w:val="24"/>
-        </w:rPr>
-        <w:t>) e já receber o valor das porcentagens:</w:t>
+        <w:t>() e já receber o valor das porcentagens:</w:t>
       </w:r>
     </w:p>
     <w:p>
@@ -3049,20 +2933,8 @@
           <w:szCs w:val="21"/>
           <w:lang w:eastAsia="pt-BR"/>
         </w:rPr>
-        <w:t>frequencia = </w:t>
-      </w:r>
-      <w:proofErr w:type="gramStart"/>
-      <w:r>
-        <w:rPr>
-          <w:rFonts w:ascii="Courier New" w:eastAsia="Times New Roman" w:hAnsi="Courier New" w:cs="Courier New"/>
-          <w:color w:val="D4D4D4"/>
-          <w:sz w:val="21"/>
-          <w:szCs w:val="21"/>
-          <w:lang w:eastAsia="pt-BR"/>
-        </w:rPr>
-        <w:t>pd.crosstab</w:t>
-      </w:r>
-      <w:proofErr w:type="gramEnd"/>
+        <w:t>frequencia = pd.crosstab</w:t>
+      </w:r>
       <w:r>
         <w:rPr>
           <w:rFonts w:ascii="Courier New" w:eastAsia="Times New Roman" w:hAnsi="Courier New" w:cs="Courier New"/>
@@ -3391,20 +3263,8 @@
           <w:szCs w:val="21"/>
           <w:lang w:eastAsia="pt-BR"/>
         </w:rPr>
-        <w:t>frequencia = </w:t>
-      </w:r>
-      <w:proofErr w:type="gramStart"/>
-      <w:r>
-        <w:rPr>
-          <w:rFonts w:ascii="Courier New" w:eastAsia="Times New Roman" w:hAnsi="Courier New" w:cs="Courier New"/>
-          <w:color w:val="D4D4D4"/>
-          <w:sz w:val="21"/>
-          <w:szCs w:val="21"/>
-          <w:lang w:eastAsia="pt-BR"/>
-        </w:rPr>
-        <w:t>pd.crosstab</w:t>
-      </w:r>
-      <w:proofErr w:type="gramEnd"/>
+        <w:t>frequencia = pd.crosstab</w:t>
+      </w:r>
       <w:r>
         <w:rPr>
           <w:rFonts w:ascii="Courier New" w:eastAsia="Times New Roman" w:hAnsi="Courier New" w:cs="Courier New"/>
@@ -3609,7 +3469,6 @@
         <w:t xml:space="preserve"> </w:t>
       </w:r>
       <w:proofErr w:type="spellStart"/>
-      <w:proofErr w:type="gramStart"/>
       <w:r>
         <w:rPr>
           <w:rFonts w:ascii="Times New Roman" w:hAnsi="Times New Roman" w:cs="Times New Roman"/>
@@ -3625,16 +3484,7 @@
           <w:sz w:val="24"/>
           <w:szCs w:val="24"/>
         </w:rPr>
-        <w:t>(</w:t>
-      </w:r>
-      <w:proofErr w:type="gramEnd"/>
-      <w:r>
-        <w:rPr>
-          <w:rFonts w:ascii="Times New Roman" w:hAnsi="Times New Roman" w:cs="Times New Roman"/>
-          <w:sz w:val="24"/>
-          <w:szCs w:val="24"/>
-        </w:rPr>
-        <w:t xml:space="preserve">variável, </w:t>
+        <w:t xml:space="preserve">(variável, </w:t>
       </w:r>
       <w:proofErr w:type="spellStart"/>
       <w:r>
@@ -4181,7 +4031,6 @@
           <w:lang w:val="en-US" w:eastAsia="pt-BR"/>
         </w:rPr>
       </w:pPr>
-      <w:proofErr w:type="gramStart"/>
       <w:r>
         <w:rPr>
           <w:rFonts w:ascii="Courier New" w:eastAsia="Times New Roman" w:hAnsi="Courier New" w:cs="Courier New"/>
@@ -4202,7 +4051,6 @@
         </w:rPr>
         <w:t>(</w:t>
       </w:r>
-      <w:proofErr w:type="gramEnd"/>
       <w:r>
         <w:rPr>
           <w:rFonts w:ascii="Courier New" w:eastAsia="Times New Roman" w:hAnsi="Courier New" w:cs="Courier New"/>
@@ -4406,16 +4254,7 @@
           <w:sz w:val="24"/>
           <w:szCs w:val="24"/>
         </w:rPr>
-        <w:t>pd.value_</w:t>
-      </w:r>
-      <w:proofErr w:type="gramStart"/>
-      <w:r>
-        <w:rPr>
-          <w:rFonts w:ascii="Times New Roman" w:hAnsi="Times New Roman" w:cs="Times New Roman"/>
-          <w:sz w:val="24"/>
-          <w:szCs w:val="24"/>
-        </w:rPr>
-        <w:t>counts</w:t>
+        <w:t>pd.value_counts</w:t>
       </w:r>
       <w:proofErr w:type="spellEnd"/>
       <w:r>
@@ -4424,16 +4263,7 @@
           <w:sz w:val="24"/>
           <w:szCs w:val="24"/>
         </w:rPr>
-        <w:t>(</w:t>
-      </w:r>
-      <w:proofErr w:type="gramEnd"/>
-      <w:r>
-        <w:rPr>
-          <w:rFonts w:ascii="Times New Roman" w:hAnsi="Times New Roman" w:cs="Times New Roman"/>
-          <w:sz w:val="24"/>
-          <w:szCs w:val="24"/>
-        </w:rPr>
-        <w:t>), sabendo quantas pessoas estão em cada classificação:</w:t>
+        <w:t>(), sabendo quantas pessoas estão em cada classificação:</w:t>
       </w:r>
     </w:p>
     <w:p>
@@ -4479,18 +4309,7 @@
           <w:szCs w:val="21"/>
           <w:lang w:val="en-US" w:eastAsia="pt-BR"/>
         </w:rPr>
-        <w:t>pd.value_</w:t>
-      </w:r>
-      <w:proofErr w:type="gramStart"/>
-      <w:r>
-        <w:rPr>
-          <w:rFonts w:ascii="Courier New" w:eastAsia="Times New Roman" w:hAnsi="Courier New" w:cs="Courier New"/>
-          <w:color w:val="D4D4D4"/>
-          <w:sz w:val="21"/>
-          <w:szCs w:val="21"/>
-          <w:lang w:val="en-US" w:eastAsia="pt-BR"/>
-        </w:rPr>
-        <w:t>counts</w:t>
+        <w:t>pd.value_counts</w:t>
       </w:r>
       <w:proofErr w:type="spellEnd"/>
       <w:r>
@@ -4504,7 +4323,6 @@
         <w:t>(</w:t>
       </w:r>
       <w:proofErr w:type="spellStart"/>
-      <w:proofErr w:type="gramEnd"/>
       <w:r>
         <w:rPr>
           <w:rFonts w:ascii="Courier New" w:eastAsia="Times New Roman" w:hAnsi="Courier New" w:cs="Courier New"/>
@@ -4834,18 +4652,7 @@
           <w:szCs w:val="21"/>
           <w:lang w:val="en-US" w:eastAsia="pt-BR"/>
         </w:rPr>
-        <w:t>pd.value_</w:t>
-      </w:r>
-      <w:proofErr w:type="gramStart"/>
-      <w:r>
-        <w:rPr>
-          <w:rFonts w:ascii="Courier New" w:eastAsia="Times New Roman" w:hAnsi="Courier New" w:cs="Courier New"/>
-          <w:color w:val="D4D4D4"/>
-          <w:sz w:val="21"/>
-          <w:szCs w:val="21"/>
-          <w:lang w:val="en-US" w:eastAsia="pt-BR"/>
-        </w:rPr>
-        <w:t>counts</w:t>
+        <w:t>pd.value_counts</w:t>
       </w:r>
       <w:proofErr w:type="spellEnd"/>
       <w:r>
@@ -4859,7 +4666,6 @@
         <w:t>(</w:t>
       </w:r>
       <w:proofErr w:type="spellStart"/>
-      <w:proofErr w:type="gramEnd"/>
       <w:r>
         <w:rPr>
           <w:rFonts w:ascii="Courier New" w:eastAsia="Times New Roman" w:hAnsi="Courier New" w:cs="Courier New"/>
@@ -5185,7 +4991,6 @@
         <w:t xml:space="preserve">Criamos a tabela de frequência e porcentagem com </w:t>
       </w:r>
       <w:proofErr w:type="spellStart"/>
-      <w:proofErr w:type="gramStart"/>
       <w:r>
         <w:rPr>
           <w:rFonts w:ascii="Times New Roman" w:hAnsi="Times New Roman" w:cs="Times New Roman"/>
@@ -5195,7 +5000,6 @@
         <w:t>pd.DataFrame</w:t>
       </w:r>
       <w:proofErr w:type="spellEnd"/>
-      <w:proofErr w:type="gramEnd"/>
       <w:r>
         <w:rPr>
           <w:rFonts w:ascii="Times New Roman" w:hAnsi="Times New Roman" w:cs="Times New Roman"/>
@@ -5225,20 +5029,8 @@
           <w:szCs w:val="21"/>
           <w:lang w:eastAsia="pt-BR"/>
         </w:rPr>
-        <w:t>dist_freq_quantitativas_personalizadas = </w:t>
-      </w:r>
-      <w:proofErr w:type="gramStart"/>
-      <w:r>
-        <w:rPr>
-          <w:rFonts w:ascii="Courier New" w:eastAsia="Times New Roman" w:hAnsi="Courier New" w:cs="Courier New"/>
-          <w:color w:val="D4D4D4"/>
-          <w:sz w:val="21"/>
-          <w:szCs w:val="21"/>
-          <w:lang w:eastAsia="pt-BR"/>
-        </w:rPr>
-        <w:t>pd.DataFrame</w:t>
-      </w:r>
-      <w:proofErr w:type="gramEnd"/>
+        <w:t>dist_freq_quantitativas_personalizadas = pd.DataFrame</w:t>
+      </w:r>
       <w:r>
         <w:rPr>
           <w:rFonts w:ascii="Courier New" w:eastAsia="Times New Roman" w:hAnsi="Courier New" w:cs="Courier New"/>
@@ -5512,29 +5304,7 @@
           <w:szCs w:val="21"/>
           <w:lang w:eastAsia="pt-BR"/>
         </w:rPr>
-        <w:t>dist_freq_quantitativas_</w:t>
-      </w:r>
-      <w:proofErr w:type="gramStart"/>
-      <w:r>
-        <w:rPr>
-          <w:rFonts w:ascii="Courier New" w:eastAsia="Times New Roman" w:hAnsi="Courier New" w:cs="Courier New"/>
-          <w:color w:val="D4D4D4"/>
-          <w:sz w:val="21"/>
-          <w:szCs w:val="21"/>
-          <w:lang w:eastAsia="pt-BR"/>
-        </w:rPr>
-        <w:t>personalizadas.sort</w:t>
-      </w:r>
-      <w:proofErr w:type="gramEnd"/>
-      <w:r>
-        <w:rPr>
-          <w:rFonts w:ascii="Courier New" w:eastAsia="Times New Roman" w:hAnsi="Courier New" w:cs="Courier New"/>
-          <w:color w:val="D4D4D4"/>
-          <w:sz w:val="21"/>
-          <w:szCs w:val="21"/>
-          <w:lang w:eastAsia="pt-BR"/>
-        </w:rPr>
-        <w:t>_index</w:t>
+        <w:t>dist_freq_quantitativas_personalizadas.sort_index</w:t>
       </w:r>
       <w:r>
         <w:rPr>
@@ -5802,7 +5572,6 @@
         <w:t xml:space="preserve">. Basta atribuir o </w:t>
       </w:r>
       <w:proofErr w:type="spellStart"/>
-      <w:proofErr w:type="gramStart"/>
       <w:r>
         <w:rPr>
           <w:rFonts w:ascii="Times New Roman" w:hAnsi="Times New Roman" w:cs="Times New Roman"/>
@@ -5812,7 +5581,6 @@
         <w:t>df.shape</w:t>
       </w:r>
       <w:proofErr w:type="spellEnd"/>
-      <w:proofErr w:type="gramEnd"/>
       <w:r>
         <w:rPr>
           <w:rFonts w:ascii="Times New Roman" w:hAnsi="Times New Roman" w:cs="Times New Roman"/>
@@ -5869,7 +5637,6 @@
         <w:t>n = </w:t>
       </w:r>
       <w:proofErr w:type="spellStart"/>
-      <w:proofErr w:type="gramStart"/>
       <w:r>
         <w:rPr>
           <w:rFonts w:ascii="Courier New" w:eastAsia="Times New Roman" w:hAnsi="Courier New" w:cs="Courier New"/>
@@ -5881,7 +5648,6 @@
         <w:t>dados.shape</w:t>
       </w:r>
       <w:proofErr w:type="spellEnd"/>
-      <w:proofErr w:type="gramEnd"/>
       <w:r>
         <w:rPr>
           <w:rFonts w:ascii="Courier New" w:eastAsia="Times New Roman" w:hAnsi="Courier New" w:cs="Courier New"/>
@@ -6091,7 +5857,6 @@
         <w:t>(</w:t>
       </w:r>
       <w:proofErr w:type="spellStart"/>
-      <w:proofErr w:type="gramStart"/>
       <w:r>
         <w:rPr>
           <w:rFonts w:ascii="Courier New" w:eastAsia="Times New Roman" w:hAnsi="Courier New" w:cs="Courier New"/>
@@ -6113,7 +5878,6 @@
         <w:t>round</w:t>
       </w:r>
       <w:proofErr w:type="spellEnd"/>
-      <w:proofErr w:type="gramEnd"/>
       <w:r>
         <w:rPr>
           <w:rFonts w:ascii="Courier New" w:eastAsia="Times New Roman" w:hAnsi="Courier New" w:cs="Courier New"/>
@@ -6249,18 +6013,7 @@
           <w:szCs w:val="21"/>
           <w:lang w:val="en-US" w:eastAsia="pt-BR"/>
         </w:rPr>
-        <w:t>frequencia = pd.value_</w:t>
-      </w:r>
-      <w:proofErr w:type="gramStart"/>
-      <w:r>
-        <w:rPr>
-          <w:rFonts w:ascii="Courier New" w:eastAsia="Times New Roman" w:hAnsi="Courier New" w:cs="Courier New"/>
-          <w:color w:val="D4D4D4"/>
-          <w:sz w:val="21"/>
-          <w:szCs w:val="21"/>
-          <w:lang w:val="en-US" w:eastAsia="pt-BR"/>
-        </w:rPr>
-        <w:t>counts</w:t>
+        <w:t>frequencia = pd.value_counts</w:t>
       </w:r>
       <w:r>
         <w:rPr>
@@ -6272,7 +6025,6 @@
         </w:rPr>
         <w:t>(</w:t>
       </w:r>
-      <w:proofErr w:type="gramEnd"/>
       <w:r>
         <w:rPr>
           <w:rFonts w:ascii="Courier New" w:eastAsia="Times New Roman" w:hAnsi="Courier New" w:cs="Courier New"/>
@@ -6517,18 +6269,7 @@
           <w:szCs w:val="21"/>
           <w:lang w:val="en-US" w:eastAsia="pt-BR"/>
         </w:rPr>
-        <w:t>percentual = pd.value_</w:t>
-      </w:r>
-      <w:proofErr w:type="gramStart"/>
-      <w:r>
-        <w:rPr>
-          <w:rFonts w:ascii="Courier New" w:eastAsia="Times New Roman" w:hAnsi="Courier New" w:cs="Courier New"/>
-          <w:color w:val="D4D4D4"/>
-          <w:sz w:val="21"/>
-          <w:szCs w:val="21"/>
-          <w:lang w:val="en-US" w:eastAsia="pt-BR"/>
-        </w:rPr>
-        <w:t>counts</w:t>
+        <w:t>percentual = pd.value_counts</w:t>
       </w:r>
       <w:r>
         <w:rPr>
@@ -6540,7 +6281,6 @@
         </w:rPr>
         <w:t>(</w:t>
       </w:r>
-      <w:proofErr w:type="gramEnd"/>
       <w:r>
         <w:rPr>
           <w:rFonts w:ascii="Courier New" w:eastAsia="Times New Roman" w:hAnsi="Courier New" w:cs="Courier New"/>
@@ -6810,20 +6550,8 @@
           <w:szCs w:val="21"/>
           <w:lang w:eastAsia="pt-BR"/>
         </w:rPr>
-        <w:t>dist_freq_quantitativas_amplitude_fixa = </w:t>
-      </w:r>
-      <w:proofErr w:type="gramStart"/>
-      <w:r>
-        <w:rPr>
-          <w:rFonts w:ascii="Courier New" w:eastAsia="Times New Roman" w:hAnsi="Courier New" w:cs="Courier New"/>
-          <w:color w:val="D4D4D4"/>
-          <w:sz w:val="21"/>
-          <w:szCs w:val="21"/>
-          <w:lang w:eastAsia="pt-BR"/>
-        </w:rPr>
-        <w:t>pd.DataFrame</w:t>
-      </w:r>
-      <w:proofErr w:type="gramEnd"/>
+        <w:t>dist_freq_quantitativas_amplitude_fixa = pd.DataFrame</w:t>
+      </w:r>
       <w:r>
         <w:rPr>
           <w:rFonts w:ascii="Courier New" w:eastAsia="Times New Roman" w:hAnsi="Courier New" w:cs="Courier New"/>
@@ -7238,16 +6966,7 @@
           <w:sz w:val="24"/>
           <w:szCs w:val="24"/>
         </w:rPr>
-        <w:t>ax.set_size_</w:t>
-      </w:r>
-      <w:proofErr w:type="gramStart"/>
-      <w:r>
-        <w:rPr>
-          <w:rFonts w:ascii="Times New Roman" w:hAnsi="Times New Roman" w:cs="Times New Roman"/>
-          <w:sz w:val="24"/>
-          <w:szCs w:val="24"/>
-        </w:rPr>
-        <w:t>inches</w:t>
+        <w:t>ax.set_size_inches</w:t>
       </w:r>
       <w:proofErr w:type="spellEnd"/>
       <w:r>
@@ -7256,16 +6975,7 @@
           <w:sz w:val="24"/>
           <w:szCs w:val="24"/>
         </w:rPr>
-        <w:t>(</w:t>
-      </w:r>
-      <w:proofErr w:type="gramEnd"/>
-      <w:r>
-        <w:rPr>
-          <w:rFonts w:ascii="Times New Roman" w:hAnsi="Times New Roman" w:cs="Times New Roman"/>
-          <w:sz w:val="24"/>
-          <w:szCs w:val="24"/>
-        </w:rPr>
-        <w:t>x, y)</w:t>
+        <w:t>(x, y)</w:t>
       </w:r>
       <w:r>
         <w:rPr>
@@ -7306,16 +7016,7 @@
           <w:sz w:val="24"/>
           <w:szCs w:val="24"/>
         </w:rPr>
-        <w:t>ax.set_</w:t>
-      </w:r>
-      <w:proofErr w:type="gramStart"/>
-      <w:r>
-        <w:rPr>
-          <w:rFonts w:ascii="Times New Roman" w:hAnsi="Times New Roman" w:cs="Times New Roman"/>
-          <w:sz w:val="24"/>
-          <w:szCs w:val="24"/>
-        </w:rPr>
-        <w:t>titles</w:t>
+        <w:t>ax.set_titles</w:t>
       </w:r>
       <w:proofErr w:type="spellEnd"/>
       <w:r>
@@ -7324,16 +7025,7 @@
           <w:sz w:val="24"/>
           <w:szCs w:val="24"/>
         </w:rPr>
-        <w:t>(</w:t>
-      </w:r>
-      <w:proofErr w:type="gramEnd"/>
-      <w:r>
-        <w:rPr>
-          <w:rFonts w:ascii="Times New Roman" w:hAnsi="Times New Roman" w:cs="Times New Roman"/>
-          <w:sz w:val="24"/>
-          <w:szCs w:val="24"/>
-        </w:rPr>
-        <w:t xml:space="preserve">‘titulo’, </w:t>
+        <w:t xml:space="preserve">(‘titulo’, </w:t>
       </w:r>
       <w:proofErr w:type="spellStart"/>
       <w:r>
@@ -7402,16 +7094,7 @@
           <w:sz w:val="24"/>
           <w:szCs w:val="24"/>
         </w:rPr>
-        <w:t>ax.set_</w:t>
-      </w:r>
-      <w:proofErr w:type="gramStart"/>
-      <w:r>
-        <w:rPr>
-          <w:rFonts w:ascii="Times New Roman" w:hAnsi="Times New Roman" w:cs="Times New Roman"/>
-          <w:sz w:val="24"/>
-          <w:szCs w:val="24"/>
-        </w:rPr>
-        <w:t>xlabels</w:t>
+        <w:t>ax.set_xlabels</w:t>
       </w:r>
       <w:proofErr w:type="spellEnd"/>
       <w:r>
@@ -7420,16 +7103,7 @@
           <w:sz w:val="24"/>
           <w:szCs w:val="24"/>
         </w:rPr>
-        <w:t>(</w:t>
-      </w:r>
-      <w:proofErr w:type="gramEnd"/>
-      <w:r>
-        <w:rPr>
-          <w:rFonts w:ascii="Times New Roman" w:hAnsi="Times New Roman" w:cs="Times New Roman"/>
-          <w:sz w:val="24"/>
-          <w:szCs w:val="24"/>
-        </w:rPr>
-        <w:t>‘</w:t>
+        <w:t>(‘</w:t>
       </w:r>
       <w:proofErr w:type="spellStart"/>
       <w:r>
@@ -7569,7 +7243,6 @@
         <w:t>ax = </w:t>
       </w:r>
       <w:proofErr w:type="spellStart"/>
-      <w:proofErr w:type="gramStart"/>
       <w:r>
         <w:rPr>
           <w:rFonts w:ascii="Courier New" w:eastAsia="Times New Roman" w:hAnsi="Courier New" w:cs="Courier New"/>
@@ -7581,7 +7254,6 @@
         <w:t>sns.displot</w:t>
       </w:r>
       <w:proofErr w:type="spellEnd"/>
-      <w:proofErr w:type="gramEnd"/>
       <w:r>
         <w:rPr>
           <w:rFonts w:ascii="Courier New" w:eastAsia="Times New Roman" w:hAnsi="Courier New" w:cs="Courier New"/>
@@ -7701,18 +7373,7 @@
           <w:szCs w:val="21"/>
           <w:lang w:val="en-US" w:eastAsia="pt-BR"/>
         </w:rPr>
-        <w:t>ax.figure.set_size_</w:t>
-      </w:r>
-      <w:proofErr w:type="gramStart"/>
-      <w:r>
-        <w:rPr>
-          <w:rFonts w:ascii="Courier New" w:eastAsia="Times New Roman" w:hAnsi="Courier New" w:cs="Courier New"/>
-          <w:color w:val="D4D4D4"/>
-          <w:sz w:val="21"/>
-          <w:szCs w:val="21"/>
-          <w:lang w:val="en-US" w:eastAsia="pt-BR"/>
-        </w:rPr>
-        <w:t>inches</w:t>
+        <w:t>ax.figure.set_size_inches</w:t>
       </w:r>
       <w:proofErr w:type="spellEnd"/>
       <w:r>
@@ -7725,7 +7386,6 @@
         </w:rPr>
         <w:t>(</w:t>
       </w:r>
-      <w:proofErr w:type="gramEnd"/>
       <w:r>
         <w:rPr>
           <w:rFonts w:ascii="Courier New" w:eastAsia="Times New Roman" w:hAnsi="Courier New" w:cs="Courier New"/>
@@ -7788,18 +7448,7 @@
           <w:lang w:eastAsia="pt-BR"/>
         </w:rPr>
         <w:lastRenderedPageBreak/>
-        <w:t>ax.set_</w:t>
-      </w:r>
-      <w:proofErr w:type="gramStart"/>
-      <w:r>
-        <w:rPr>
-          <w:rFonts w:ascii="Courier New" w:eastAsia="Times New Roman" w:hAnsi="Courier New" w:cs="Courier New"/>
-          <w:color w:val="D4D4D4"/>
-          <w:sz w:val="21"/>
-          <w:szCs w:val="21"/>
-          <w:lang w:eastAsia="pt-BR"/>
-        </w:rPr>
-        <w:t>titles</w:t>
+        <w:t>ax.set_titles</w:t>
       </w:r>
       <w:r>
         <w:rPr>
@@ -7811,7 +7460,6 @@
         </w:rPr>
         <w:t>(</w:t>
       </w:r>
-      <w:proofErr w:type="gramEnd"/>
       <w:r>
         <w:rPr>
           <w:rFonts w:ascii="Courier New" w:eastAsia="Times New Roman" w:hAnsi="Courier New" w:cs="Courier New"/>
@@ -7884,18 +7532,7 @@
           <w:szCs w:val="21"/>
           <w:lang w:eastAsia="pt-BR"/>
         </w:rPr>
-        <w:t>ax.set_</w:t>
-      </w:r>
-      <w:proofErr w:type="gramStart"/>
-      <w:r>
-        <w:rPr>
-          <w:rFonts w:ascii="Courier New" w:eastAsia="Times New Roman" w:hAnsi="Courier New" w:cs="Courier New"/>
-          <w:color w:val="D4D4D4"/>
-          <w:sz w:val="21"/>
-          <w:szCs w:val="21"/>
-          <w:lang w:eastAsia="pt-BR"/>
-        </w:rPr>
-        <w:t>xlabels</w:t>
+        <w:t>ax.set_xlabels</w:t>
       </w:r>
       <w:proofErr w:type="spellEnd"/>
       <w:r>
@@ -7908,7 +7545,6 @@
         </w:rPr>
         <w:t>(</w:t>
       </w:r>
-      <w:proofErr w:type="gramEnd"/>
       <w:r>
         <w:rPr>
           <w:rFonts w:ascii="Courier New" w:eastAsia="Times New Roman" w:hAnsi="Courier New" w:cs="Courier New"/>
@@ -8260,7 +7896,6 @@
         <w:t>=(</w:t>
       </w:r>
       <w:proofErr w:type="spellStart"/>
-      <w:proofErr w:type="gramStart"/>
       <w:r>
         <w:rPr>
           <w:rFonts w:ascii="Times New Roman" w:hAnsi="Times New Roman" w:cs="Times New Roman"/>
@@ -8270,7 +7905,6 @@
         <w:t>x,y</w:t>
       </w:r>
       <w:proofErr w:type="spellEnd"/>
-      <w:proofErr w:type="gramEnd"/>
       <w:r>
         <w:rPr>
           <w:rFonts w:ascii="Times New Roman" w:hAnsi="Times New Roman" w:cs="Times New Roman"/>
@@ -8293,7 +7927,6 @@
         </w:rPr>
       </w:pPr>
       <w:proofErr w:type="spellStart"/>
-      <w:proofErr w:type="gramStart"/>
       <w:r>
         <w:rPr>
           <w:rFonts w:ascii="Courier New" w:eastAsia="Times New Roman" w:hAnsi="Courier New" w:cs="Courier New"/>
@@ -8305,7 +7938,6 @@
         <w:t>dados.Altura.hist</w:t>
       </w:r>
       <w:proofErr w:type="spellEnd"/>
-      <w:proofErr w:type="gramEnd"/>
       <w:r>
         <w:rPr>
           <w:rFonts w:ascii="Courier New" w:eastAsia="Times New Roman" w:hAnsi="Courier New" w:cs="Courier New"/>
@@ -8576,16 +8208,7 @@
           <w:sz w:val="24"/>
           <w:szCs w:val="24"/>
         </w:rPr>
-        <w:t>’</w:t>
-      </w:r>
-      <w:proofErr w:type="gramStart"/>
-      <w:r>
-        <w:rPr>
-          <w:rFonts w:ascii="Times New Roman" w:hAnsi="Times New Roman" w:cs="Times New Roman"/>
-          <w:sz w:val="24"/>
-          <w:szCs w:val="24"/>
-        </w:rPr>
-        <w:t>].</w:t>
+        <w:t>’].</w:t>
       </w:r>
       <w:proofErr w:type="spellStart"/>
       <w:r>
@@ -8597,7 +8220,6 @@
         <w:t>plot.bar</w:t>
       </w:r>
       <w:proofErr w:type="spellEnd"/>
-      <w:proofErr w:type="gramEnd"/>
       <w:r>
         <w:rPr>
           <w:rFonts w:ascii="Times New Roman" w:hAnsi="Times New Roman" w:cs="Times New Roman"/>
@@ -8655,7 +8277,6 @@
           <w:lang w:eastAsia="pt-BR"/>
         </w:rPr>
       </w:pPr>
-      <w:proofErr w:type="gramStart"/>
       <w:r>
         <w:rPr>
           <w:rFonts w:ascii="Courier New" w:eastAsia="Times New Roman" w:hAnsi="Courier New" w:cs="Courier New"/>
@@ -8677,7 +8298,6 @@
         </w:rPr>
         <w:t>(</w:t>
       </w:r>
-      <w:proofErr w:type="gramEnd"/>
       <w:r>
         <w:rPr>
           <w:rFonts w:ascii="Courier New" w:eastAsia="Times New Roman" w:hAnsi="Courier New" w:cs="Courier New"/>
@@ -8887,16 +8507,7 @@
           <w:sz w:val="24"/>
           <w:szCs w:val="24"/>
         </w:rPr>
-        <w:t>value_</w:t>
-      </w:r>
-      <w:proofErr w:type="gramStart"/>
-      <w:r>
-        <w:rPr>
-          <w:rFonts w:ascii="Times New Roman" w:hAnsi="Times New Roman" w:cs="Times New Roman"/>
-          <w:sz w:val="24"/>
-          <w:szCs w:val="24"/>
-        </w:rPr>
-        <w:t>counts</w:t>
+        <w:t>value_counts</w:t>
       </w:r>
       <w:proofErr w:type="spellEnd"/>
       <w:r>
@@ -8905,16 +8516,7 @@
           <w:sz w:val="24"/>
           <w:szCs w:val="24"/>
         </w:rPr>
-        <w:t>(</w:t>
-      </w:r>
-      <w:proofErr w:type="gramEnd"/>
-      <w:r>
-        <w:rPr>
-          <w:rFonts w:ascii="Times New Roman" w:hAnsi="Times New Roman" w:cs="Times New Roman"/>
-          <w:sz w:val="24"/>
-          <w:szCs w:val="24"/>
-        </w:rPr>
-        <w:t>) do pandas</w:t>
+        <w:t>() do pandas</w:t>
       </w:r>
       <w:r>
         <w:rPr>
@@ -8949,7 +8551,6 @@
         <w:t xml:space="preserve">A criar distribuições de frequências, com o cruzamento de duas variáveis, utilizando a função </w:t>
       </w:r>
       <w:proofErr w:type="spellStart"/>
-      <w:proofErr w:type="gramStart"/>
       <w:r>
         <w:rPr>
           <w:rFonts w:ascii="Times New Roman" w:hAnsi="Times New Roman" w:cs="Times New Roman"/>
@@ -8965,16 +8566,7 @@
           <w:sz w:val="24"/>
           <w:szCs w:val="24"/>
         </w:rPr>
-        <w:t>(</w:t>
-      </w:r>
-      <w:proofErr w:type="gramEnd"/>
-      <w:r>
-        <w:rPr>
-          <w:rFonts w:ascii="Times New Roman" w:hAnsi="Times New Roman" w:cs="Times New Roman"/>
-          <w:sz w:val="24"/>
-          <w:szCs w:val="24"/>
-        </w:rPr>
-        <w:t>) do pandas</w:t>
+        <w:t>() do pandas</w:t>
       </w:r>
       <w:r>
         <w:rPr>
@@ -9015,16 +8607,7 @@
           <w:sz w:val="24"/>
           <w:szCs w:val="24"/>
         </w:rPr>
-        <w:t>value_</w:t>
-      </w:r>
-      <w:proofErr w:type="gramStart"/>
-      <w:r>
-        <w:rPr>
-          <w:rFonts w:ascii="Times New Roman" w:hAnsi="Times New Roman" w:cs="Times New Roman"/>
-          <w:sz w:val="24"/>
-          <w:szCs w:val="24"/>
-        </w:rPr>
-        <w:t>counts</w:t>
+        <w:t>value_counts</w:t>
       </w:r>
       <w:proofErr w:type="spellEnd"/>
       <w:r>
@@ -9033,16 +8616,7 @@
           <w:sz w:val="24"/>
           <w:szCs w:val="24"/>
         </w:rPr>
-        <w:t>(</w:t>
-      </w:r>
-      <w:proofErr w:type="gramEnd"/>
-      <w:r>
-        <w:rPr>
-          <w:rFonts w:ascii="Times New Roman" w:hAnsi="Times New Roman" w:cs="Times New Roman"/>
-          <w:sz w:val="24"/>
-          <w:szCs w:val="24"/>
-        </w:rPr>
-        <w:t xml:space="preserve">) e </w:t>
+        <w:t xml:space="preserve">() e </w:t>
       </w:r>
       <w:proofErr w:type="spellStart"/>
       <w:r>
@@ -9648,43 +9222,7 @@
           <w:sz w:val="24"/>
           <w:szCs w:val="24"/>
         </w:rPr>
-        <w:t xml:space="preserve">Nesse caso o pandas nos ajuda e muito com suas função </w:t>
-      </w:r>
-      <w:proofErr w:type="gramStart"/>
-      <w:r>
-        <w:rPr>
-          <w:rFonts w:ascii="Times New Roman" w:hAnsi="Times New Roman" w:cs="Times New Roman"/>
-          <w:sz w:val="24"/>
-          <w:szCs w:val="24"/>
-        </w:rPr>
-        <w:t>sum(</w:t>
-      </w:r>
-      <w:proofErr w:type="gramEnd"/>
-      <w:r>
-        <w:rPr>
-          <w:rFonts w:ascii="Times New Roman" w:hAnsi="Times New Roman" w:cs="Times New Roman"/>
-          <w:sz w:val="24"/>
-          <w:szCs w:val="24"/>
-        </w:rPr>
-        <w:t xml:space="preserve">) e seu shape. Com eles podemos pegar apenas uma coluna de informação e passar para o sum que irá somar todos os valores, em seguida podemos fazer a divisão dessa soma pela quantidade de observações do nosso dado, ou seja, quantidade de linhas dele. Para isso usamos o atributo </w:t>
-      </w:r>
-      <w:proofErr w:type="gramStart"/>
-      <w:r>
-        <w:rPr>
-          <w:rFonts w:ascii="Times New Roman" w:hAnsi="Times New Roman" w:cs="Times New Roman"/>
-          <w:sz w:val="24"/>
-          <w:szCs w:val="24"/>
-        </w:rPr>
-        <w:t>shape[</w:t>
-      </w:r>
-      <w:proofErr w:type="gramEnd"/>
-      <w:r>
-        <w:rPr>
-          <w:rFonts w:ascii="Times New Roman" w:hAnsi="Times New Roman" w:cs="Times New Roman"/>
-          <w:sz w:val="24"/>
-          <w:szCs w:val="24"/>
-        </w:rPr>
-        <w:t xml:space="preserve">0], que nos retorna exatamente essa informação. No final </w:t>
+        <w:t xml:space="preserve">Nesse caso o pandas nos ajuda e muito com suas função sum() e seu shape. Com eles podemos pegar apenas uma coluna de informação e passar para o sum que irá somar todos os valores, em seguida podemos fazer a divisão dessa soma pela quantidade de observações do nosso dado, ou seja, quantidade de linhas dele. Para isso usamos o atributo shape[0], que nos retorna exatamente essa informação. No final </w:t>
       </w:r>
       <w:r>
         <w:rPr>
@@ -9716,7 +9254,6 @@
         </w:rPr>
       </w:pPr>
       <w:proofErr w:type="spellStart"/>
-      <w:proofErr w:type="gramStart"/>
       <w:r>
         <w:rPr>
           <w:rFonts w:ascii="Courier New" w:eastAsia="Times New Roman" w:hAnsi="Courier New" w:cs="Courier New"/>
@@ -9746,18 +9283,7 @@
           <w:szCs w:val="21"/>
           <w:lang w:eastAsia="pt-BR"/>
         </w:rPr>
-        <w:t>(</w:t>
-      </w:r>
-      <w:proofErr w:type="gramEnd"/>
-      <w:r>
-        <w:rPr>
-          <w:rFonts w:ascii="Courier New" w:eastAsia="Times New Roman" w:hAnsi="Courier New" w:cs="Courier New"/>
-          <w:color w:val="DCDCDC"/>
-          <w:sz w:val="21"/>
-          <w:szCs w:val="21"/>
-          <w:lang w:eastAsia="pt-BR"/>
-        </w:rPr>
-        <w:t>)</w:t>
+        <w:t>()</w:t>
       </w:r>
       <w:r>
         <w:rPr>
@@ -9890,7 +9416,6 @@
         <w:t xml:space="preserve">Ou então podemos fazer de uma forma ainda MUITO mais fácil: simplesmente pedir a média dessa coluna para o pandas com o </w:t>
       </w:r>
       <w:proofErr w:type="spellStart"/>
-      <w:proofErr w:type="gramStart"/>
       <w:r>
         <w:rPr>
           <w:rFonts w:ascii="Times New Roman" w:hAnsi="Times New Roman" w:cs="Times New Roman"/>
@@ -9906,16 +9431,7 @@
           <w:sz w:val="24"/>
           <w:szCs w:val="24"/>
         </w:rPr>
-        <w:t>(</w:t>
-      </w:r>
-      <w:proofErr w:type="gramEnd"/>
-      <w:r>
-        <w:rPr>
-          <w:rFonts w:ascii="Times New Roman" w:hAnsi="Times New Roman" w:cs="Times New Roman"/>
-          <w:sz w:val="24"/>
-          <w:szCs w:val="24"/>
-        </w:rPr>
-        <w:t>):</w:t>
+        <w:t>():</w:t>
       </w:r>
     </w:p>
     <w:p>
@@ -9931,7 +9447,6 @@
         </w:rPr>
       </w:pPr>
       <w:proofErr w:type="spellStart"/>
-      <w:proofErr w:type="gramStart"/>
       <w:r>
         <w:rPr>
           <w:rFonts w:ascii="Courier New" w:eastAsia="Times New Roman" w:hAnsi="Courier New" w:cs="Courier New"/>
@@ -9943,7 +9458,6 @@
         <w:t>df.Fulano.mean</w:t>
       </w:r>
       <w:proofErr w:type="spellEnd"/>
-      <w:proofErr w:type="gramEnd"/>
       <w:r>
         <w:rPr>
           <w:rFonts w:ascii="Courier New" w:eastAsia="Times New Roman" w:hAnsi="Courier New" w:cs="Courier New"/>
@@ -10030,25 +9544,7 @@
           <w:sz w:val="24"/>
           <w:szCs w:val="24"/>
         </w:rPr>
-        <w:t xml:space="preserve">Utilizando esse conhecimento podemos utilizar nossos dados e pegar a média de todas as rendas, ou então usar a função de agrupamento do pandas e fazer a média diretamente a partir de uma variável para esse grupo </w:t>
-      </w:r>
-      <w:proofErr w:type="gramStart"/>
-      <w:r>
-        <w:rPr>
-          <w:rFonts w:ascii="Times New Roman" w:hAnsi="Times New Roman" w:cs="Times New Roman"/>
-          <w:sz w:val="24"/>
-          <w:szCs w:val="24"/>
-        </w:rPr>
-        <w:t>df.groupby</w:t>
-      </w:r>
-      <w:proofErr w:type="gramEnd"/>
-      <w:r>
-        <w:rPr>
-          <w:rFonts w:ascii="Times New Roman" w:hAnsi="Times New Roman" w:cs="Times New Roman"/>
-          <w:sz w:val="24"/>
-          <w:szCs w:val="24"/>
-        </w:rPr>
-        <w:t>(‘variável_para_agrupar_por’)[‘variável_analisar’].mean():</w:t>
+        <w:t>Utilizando esse conhecimento podemos utilizar nossos dados e pegar a média de todas as rendas, ou então usar a função de agrupamento do pandas e fazer a média diretamente a partir de uma variável para esse grupo df.groupby(‘variável_para_agrupar_por’)[‘variável_analisar’].mean():</w:t>
       </w:r>
     </w:p>
     <w:p>
@@ -10064,7 +9560,6 @@
         </w:rPr>
       </w:pPr>
       <w:proofErr w:type="spellStart"/>
-      <w:proofErr w:type="gramStart"/>
       <w:r>
         <w:rPr>
           <w:rFonts w:ascii="Courier New" w:eastAsia="Times New Roman" w:hAnsi="Courier New" w:cs="Courier New"/>
@@ -10076,7 +9571,6 @@
         <w:t>dados.groupby</w:t>
       </w:r>
       <w:proofErr w:type="spellEnd"/>
-      <w:proofErr w:type="gramEnd"/>
       <w:r>
         <w:rPr>
           <w:rFonts w:ascii="Courier New" w:eastAsia="Times New Roman" w:hAnsi="Courier New" w:cs="Courier New"/>
@@ -10806,7 +10300,6 @@
         <w:t> = </w:t>
       </w:r>
       <w:proofErr w:type="spellStart"/>
-      <w:proofErr w:type="gramStart"/>
       <w:r>
         <w:rPr>
           <w:rFonts w:ascii="Courier New" w:eastAsia="Times New Roman" w:hAnsi="Courier New" w:cs="Courier New"/>
@@ -10818,7 +10311,6 @@
         <w:t>pd.DataFrame</w:t>
       </w:r>
       <w:proofErr w:type="spellEnd"/>
-      <w:proofErr w:type="gramEnd"/>
       <w:r>
         <w:rPr>
           <w:rFonts w:ascii="Courier New" w:eastAsia="Times New Roman" w:hAnsi="Courier New" w:cs="Courier New"/>
@@ -11875,27 +11367,15 @@
         </w:rPr>
       </w:pPr>
       <w:proofErr w:type="spellStart"/>
-      <w:proofErr w:type="gramStart"/>
-      <w:r>
-        <w:rPr>
-          <w:rFonts w:ascii="Courier New" w:eastAsia="Times New Roman" w:hAnsi="Courier New" w:cs="Courier New"/>
-          <w:color w:val="D4D4D4"/>
-          <w:sz w:val="21"/>
-          <w:szCs w:val="21"/>
-          <w:lang w:eastAsia="pt-BR"/>
-        </w:rPr>
-        <w:t>df.rename</w:t>
-      </w:r>
-      <w:proofErr w:type="gramEnd"/>
-      <w:r>
-        <w:rPr>
-          <w:rFonts w:ascii="Courier New" w:eastAsia="Times New Roman" w:hAnsi="Courier New" w:cs="Courier New"/>
-          <w:color w:val="D4D4D4"/>
-          <w:sz w:val="21"/>
-          <w:szCs w:val="21"/>
-          <w:lang w:eastAsia="pt-BR"/>
-        </w:rPr>
-        <w:t>_axis</w:t>
+      <w:r>
+        <w:rPr>
+          <w:rFonts w:ascii="Courier New" w:eastAsia="Times New Roman" w:hAnsi="Courier New" w:cs="Courier New"/>
+          <w:color w:val="D4D4D4"/>
+          <w:sz w:val="21"/>
+          <w:szCs w:val="21"/>
+          <w:lang w:eastAsia="pt-BR"/>
+        </w:rPr>
+        <w:t>df.rename_axis</w:t>
       </w:r>
       <w:proofErr w:type="spellEnd"/>
       <w:r>
@@ -12169,7 +11649,6 @@
         <w:t> = </w:t>
       </w:r>
       <w:proofErr w:type="spellStart"/>
-      <w:proofErr w:type="gramStart"/>
       <w:r>
         <w:rPr>
           <w:rFonts w:ascii="Courier New" w:eastAsia="Times New Roman" w:hAnsi="Courier New" w:cs="Courier New"/>
@@ -12181,7 +11660,6 @@
         <w:t>df.Fulano</w:t>
       </w:r>
       <w:proofErr w:type="spellEnd"/>
-      <w:proofErr w:type="gramEnd"/>
     </w:p>
     <w:p>
       <w:pPr>
@@ -12226,29 +11704,7 @@
           <w:szCs w:val="21"/>
           <w:lang w:eastAsia="pt-BR"/>
         </w:rPr>
-        <w:t>notas_</w:t>
-      </w:r>
-      <w:proofErr w:type="gramStart"/>
-      <w:r>
-        <w:rPr>
-          <w:rFonts w:ascii="Courier New" w:eastAsia="Times New Roman" w:hAnsi="Courier New" w:cs="Courier New"/>
-          <w:color w:val="D4D4D4"/>
-          <w:sz w:val="21"/>
-          <w:szCs w:val="21"/>
-          <w:lang w:eastAsia="pt-BR"/>
-        </w:rPr>
-        <w:t>fulano.sort</w:t>
-      </w:r>
-      <w:proofErr w:type="gramEnd"/>
-      <w:r>
-        <w:rPr>
-          <w:rFonts w:ascii="Courier New" w:eastAsia="Times New Roman" w:hAnsi="Courier New" w:cs="Courier New"/>
-          <w:color w:val="D4D4D4"/>
-          <w:sz w:val="21"/>
-          <w:szCs w:val="21"/>
-          <w:lang w:eastAsia="pt-BR"/>
-        </w:rPr>
-        <w:t>_values</w:t>
+        <w:t>notas_fulano.sort_values</w:t>
       </w:r>
       <w:proofErr w:type="spellEnd"/>
       <w:r>
@@ -12305,29 +11761,7 @@
           <w:szCs w:val="21"/>
           <w:lang w:eastAsia="pt-BR"/>
         </w:rPr>
-        <w:t>notas_</w:t>
-      </w:r>
-      <w:proofErr w:type="gramStart"/>
-      <w:r>
-        <w:rPr>
-          <w:rFonts w:ascii="Courier New" w:eastAsia="Times New Roman" w:hAnsi="Courier New" w:cs="Courier New"/>
-          <w:color w:val="D4D4D4"/>
-          <w:sz w:val="21"/>
-          <w:szCs w:val="21"/>
-          <w:lang w:eastAsia="pt-BR"/>
-        </w:rPr>
-        <w:t>fulano.reset</w:t>
-      </w:r>
-      <w:proofErr w:type="gramEnd"/>
-      <w:r>
-        <w:rPr>
-          <w:rFonts w:ascii="Courier New" w:eastAsia="Times New Roman" w:hAnsi="Courier New" w:cs="Courier New"/>
-          <w:color w:val="D4D4D4"/>
-          <w:sz w:val="21"/>
-          <w:szCs w:val="21"/>
-          <w:lang w:eastAsia="pt-BR"/>
-        </w:rPr>
-        <w:t>_index</w:t>
+        <w:t>notas_fulano.reset_index</w:t>
       </w:r>
       <w:proofErr w:type="spellEnd"/>
       <w:r>
@@ -12372,21 +11806,9 @@
           <w:szCs w:val="21"/>
           <w:lang w:eastAsia="pt-BR"/>
         </w:rPr>
-        <w:t>notas_</w:t>
-      </w:r>
-      <w:proofErr w:type="gramStart"/>
-      <w:r>
-        <w:rPr>
-          <w:rFonts w:ascii="Courier New" w:eastAsia="Times New Roman" w:hAnsi="Courier New" w:cs="Courier New"/>
-          <w:color w:val="D4D4D4"/>
-          <w:sz w:val="21"/>
-          <w:szCs w:val="21"/>
-          <w:lang w:eastAsia="pt-BR"/>
-        </w:rPr>
-        <w:t>fulano.shape</w:t>
+        <w:t>notas_fulano.shape</w:t>
       </w:r>
       <w:proofErr w:type="spellEnd"/>
-      <w:proofErr w:type="gramEnd"/>
       <w:r>
         <w:rPr>
           <w:rFonts w:ascii="Courier New" w:eastAsia="Times New Roman" w:hAnsi="Courier New" w:cs="Courier New"/>
@@ -12453,7 +11875,6 @@
         <w:t> = </w:t>
       </w:r>
       <w:proofErr w:type="spellStart"/>
-      <w:proofErr w:type="gramStart"/>
       <w:r>
         <w:rPr>
           <w:rFonts w:ascii="Courier New" w:eastAsia="Times New Roman" w:hAnsi="Courier New" w:cs="Courier New"/>
@@ -12473,18 +11894,7 @@
           <w:szCs w:val="21"/>
           <w:lang w:eastAsia="pt-BR"/>
         </w:rPr>
-        <w:t>(</w:t>
-      </w:r>
-      <w:proofErr w:type="gramEnd"/>
-      <w:r>
-        <w:rPr>
-          <w:rFonts w:ascii="Courier New" w:eastAsia="Times New Roman" w:hAnsi="Courier New" w:cs="Courier New"/>
-          <w:color w:val="DCDCDC"/>
-          <w:sz w:val="21"/>
-          <w:szCs w:val="21"/>
-          <w:lang w:eastAsia="pt-BR"/>
-        </w:rPr>
-        <w:t>(</w:t>
+        <w:t>((</w:t>
       </w:r>
       <w:r>
         <w:rPr>
@@ -12560,7 +11970,6 @@
         </w:rPr>
       </w:pPr>
       <w:proofErr w:type="spellStart"/>
-      <w:proofErr w:type="gramStart"/>
       <w:r>
         <w:rPr>
           <w:rFonts w:ascii="Courier New" w:eastAsia="Times New Roman" w:hAnsi="Courier New" w:cs="Courier New"/>
@@ -12583,7 +11992,6 @@
         <w:t>[</w:t>
       </w:r>
       <w:proofErr w:type="spellStart"/>
-      <w:proofErr w:type="gramEnd"/>
       <w:r>
         <w:rPr>
           <w:rFonts w:ascii="Courier New" w:eastAsia="Times New Roman" w:hAnsi="Courier New" w:cs="Courier New"/>
@@ -12720,21 +12128,9 @@
           <w:szCs w:val="21"/>
           <w:lang w:eastAsia="pt-BR"/>
         </w:rPr>
-        <w:t>notas_</w:t>
-      </w:r>
-      <w:proofErr w:type="gramStart"/>
-      <w:r>
-        <w:rPr>
-          <w:rFonts w:ascii="Courier New" w:eastAsia="Times New Roman" w:hAnsi="Courier New" w:cs="Courier New"/>
-          <w:color w:val="D4D4D4"/>
-          <w:sz w:val="21"/>
-          <w:szCs w:val="21"/>
-          <w:lang w:eastAsia="pt-BR"/>
-        </w:rPr>
-        <w:t>fulano.median</w:t>
+        <w:t>notas_fulano.median</w:t>
       </w:r>
       <w:proofErr w:type="spellEnd"/>
-      <w:proofErr w:type="gramEnd"/>
       <w:r>
         <w:rPr>
           <w:rFonts w:ascii="Courier New" w:eastAsia="Times New Roman" w:hAnsi="Courier New" w:cs="Courier New"/>
@@ -12859,7 +12255,6 @@
         <w:t> = </w:t>
       </w:r>
       <w:proofErr w:type="spellStart"/>
-      <w:proofErr w:type="gramStart"/>
       <w:r>
         <w:rPr>
           <w:rFonts w:ascii="Courier New" w:eastAsia="Times New Roman" w:hAnsi="Courier New" w:cs="Courier New"/>
@@ -12871,7 +12266,6 @@
         <w:t>df.Beltrano.sample</w:t>
       </w:r>
       <w:proofErr w:type="spellEnd"/>
-      <w:proofErr w:type="gramEnd"/>
       <w:r>
         <w:rPr>
           <w:rFonts w:ascii="Courier New" w:eastAsia="Times New Roman" w:hAnsi="Courier New" w:cs="Courier New"/>
@@ -13056,21 +12450,9 @@
           <w:lang w:eastAsia="pt-BR"/>
         </w:rPr>
         <w:lastRenderedPageBreak/>
-        <w:t>notas_</w:t>
-      </w:r>
-      <w:proofErr w:type="gramStart"/>
-      <w:r>
-        <w:rPr>
-          <w:rFonts w:ascii="Courier New" w:eastAsia="Times New Roman" w:hAnsi="Courier New" w:cs="Courier New"/>
-          <w:color w:val="D4D4D4"/>
-          <w:sz w:val="21"/>
-          <w:szCs w:val="21"/>
-          <w:lang w:eastAsia="pt-BR"/>
-        </w:rPr>
-        <w:t>beltrano.median</w:t>
+        <w:t>notas_beltrano.median</w:t>
       </w:r>
       <w:proofErr w:type="spellEnd"/>
-      <w:proofErr w:type="gramEnd"/>
       <w:r>
         <w:rPr>
           <w:rFonts w:ascii="Courier New" w:eastAsia="Times New Roman" w:hAnsi="Courier New" w:cs="Courier New"/>
@@ -13250,7 +12632,6 @@
         <w:t xml:space="preserve">Para pegar as modas use </w:t>
       </w:r>
       <w:proofErr w:type="spellStart"/>
-      <w:proofErr w:type="gramStart"/>
       <w:r>
         <w:rPr>
           <w:rFonts w:ascii="Times New Roman" w:hAnsi="Times New Roman" w:cs="Times New Roman"/>
@@ -13260,7 +12641,6 @@
         <w:t>df.mode</w:t>
       </w:r>
       <w:proofErr w:type="spellEnd"/>
-      <w:proofErr w:type="gramEnd"/>
       <w:r>
         <w:rPr>
           <w:rFonts w:ascii="Times New Roman" w:hAnsi="Times New Roman" w:cs="Times New Roman"/>
@@ -13301,7 +12681,6 @@
         </w:rPr>
       </w:pPr>
       <w:proofErr w:type="spellStart"/>
-      <w:proofErr w:type="gramStart"/>
       <w:r>
         <w:rPr>
           <w:rFonts w:ascii="Courier New" w:eastAsia="Times New Roman" w:hAnsi="Courier New" w:cs="Courier New"/>
@@ -13313,7 +12692,6 @@
         <w:t>df.mode</w:t>
       </w:r>
       <w:proofErr w:type="spellEnd"/>
-      <w:proofErr w:type="gramEnd"/>
       <w:r>
         <w:rPr>
           <w:rFonts w:ascii="Courier New" w:eastAsia="Times New Roman" w:hAnsi="Courier New" w:cs="Courier New"/>
@@ -13426,7 +12804,6 @@
         <w:t>exemplo = </w:t>
       </w:r>
       <w:proofErr w:type="spellStart"/>
-      <w:proofErr w:type="gramStart"/>
       <w:r>
         <w:rPr>
           <w:rFonts w:ascii="Courier New" w:eastAsia="Times New Roman" w:hAnsi="Courier New" w:cs="Courier New"/>
@@ -13438,7 +12815,6 @@
         <w:t>pd.Series</w:t>
       </w:r>
       <w:proofErr w:type="spellEnd"/>
-      <w:proofErr w:type="gramEnd"/>
       <w:r>
         <w:rPr>
           <w:rFonts w:ascii="Courier New" w:eastAsia="Times New Roman" w:hAnsi="Courier New" w:cs="Courier New"/>
@@ -13723,7 +13099,6 @@
         </w:rPr>
       </w:pPr>
       <w:proofErr w:type="spellStart"/>
-      <w:proofErr w:type="gramStart"/>
       <w:r>
         <w:rPr>
           <w:rFonts w:ascii="Courier New" w:eastAsia="Times New Roman" w:hAnsi="Courier New" w:cs="Courier New"/>
@@ -13735,7 +13110,6 @@
         <w:t>exemplo.mode</w:t>
       </w:r>
       <w:proofErr w:type="spellEnd"/>
-      <w:proofErr w:type="gramEnd"/>
       <w:r>
         <w:rPr>
           <w:rFonts w:ascii="Courier New" w:eastAsia="Times New Roman" w:hAnsi="Courier New" w:cs="Courier New"/>
@@ -13892,7 +13266,6 @@
         <w:t> = </w:t>
       </w:r>
       <w:proofErr w:type="spellStart"/>
-      <w:proofErr w:type="gramStart"/>
       <w:r>
         <w:rPr>
           <w:rFonts w:ascii="Courier New" w:eastAsia="Times New Roman" w:hAnsi="Courier New" w:cs="Courier New"/>
@@ -13904,7 +13277,6 @@
         <w:t>sns.distplot</w:t>
       </w:r>
       <w:proofErr w:type="spellEnd"/>
-      <w:proofErr w:type="gramEnd"/>
       <w:r>
         <w:rPr>
           <w:rFonts w:ascii="Courier New" w:eastAsia="Times New Roman" w:hAnsi="Courier New" w:cs="Courier New"/>
@@ -13999,18 +13371,7 @@
           <w:szCs w:val="21"/>
           <w:lang w:val="en-US" w:eastAsia="pt-BR"/>
         </w:rPr>
-        <w:t>ax.figure.set_size_</w:t>
-      </w:r>
-      <w:proofErr w:type="gramStart"/>
-      <w:r>
-        <w:rPr>
-          <w:rFonts w:ascii="Courier New" w:eastAsia="Times New Roman" w:hAnsi="Courier New" w:cs="Courier New"/>
-          <w:color w:val="D4D4D4"/>
-          <w:sz w:val="21"/>
-          <w:szCs w:val="21"/>
-          <w:lang w:val="en-US" w:eastAsia="pt-BR"/>
-        </w:rPr>
-        <w:t>inches</w:t>
+        <w:t>ax.figure.set_size_inches</w:t>
       </w:r>
       <w:proofErr w:type="spellEnd"/>
       <w:r>
@@ -14023,7 +13384,6 @@
         </w:rPr>
         <w:t>(</w:t>
       </w:r>
-      <w:proofErr w:type="gramEnd"/>
       <w:r>
         <w:rPr>
           <w:rFonts w:ascii="Courier New" w:eastAsia="Times New Roman" w:hAnsi="Courier New" w:cs="Courier New"/>
@@ -14201,7 +13561,6 @@
         <w:t>moda = </w:t>
       </w:r>
       <w:proofErr w:type="spellStart"/>
-      <w:proofErr w:type="gramStart"/>
       <w:r>
         <w:rPr>
           <w:rFonts w:ascii="Courier New" w:eastAsia="Times New Roman" w:hAnsi="Courier New" w:cs="Courier New"/>
@@ -14213,7 +13572,6 @@
         <w:t>dados.Renda.mode</w:t>
       </w:r>
       <w:proofErr w:type="spellEnd"/>
-      <w:proofErr w:type="gramEnd"/>
       <w:r>
         <w:rPr>
           <w:rFonts w:ascii="Courier New" w:eastAsia="Times New Roman" w:hAnsi="Courier New" w:cs="Courier New"/>
@@ -14310,7 +13668,6 @@
         <w:t>mediana = </w:t>
       </w:r>
       <w:proofErr w:type="spellStart"/>
-      <w:proofErr w:type="gramStart"/>
       <w:r>
         <w:rPr>
           <w:rFonts w:ascii="Courier New" w:eastAsia="Times New Roman" w:hAnsi="Courier New" w:cs="Courier New"/>
@@ -14322,7 +13679,6 @@
         <w:t>dados.Renda.median</w:t>
       </w:r>
       <w:proofErr w:type="spellEnd"/>
-      <w:proofErr w:type="gramEnd"/>
       <w:r>
         <w:rPr>
           <w:rFonts w:ascii="Courier New" w:eastAsia="Times New Roman" w:hAnsi="Courier New" w:cs="Courier New"/>
@@ -14434,7 +13790,6 @@
         <w:t>media = </w:t>
       </w:r>
       <w:proofErr w:type="spellStart"/>
-      <w:proofErr w:type="gramStart"/>
       <w:r>
         <w:rPr>
           <w:rFonts w:ascii="Courier New" w:eastAsia="Times New Roman" w:hAnsi="Courier New" w:cs="Courier New"/>
@@ -14446,7 +13801,6 @@
         <w:t>dados.Renda.mean</w:t>
       </w:r>
       <w:proofErr w:type="spellEnd"/>
-      <w:proofErr w:type="gramEnd"/>
       <w:r>
         <w:rPr>
           <w:rFonts w:ascii="Courier New" w:eastAsia="Times New Roman" w:hAnsi="Courier New" w:cs="Courier New"/>
@@ -14671,7 +14025,6 @@
         <w:t> = </w:t>
       </w:r>
       <w:proofErr w:type="spellStart"/>
-      <w:proofErr w:type="gramStart"/>
       <w:r>
         <w:rPr>
           <w:rFonts w:ascii="Courier New" w:eastAsia="Times New Roman" w:hAnsi="Courier New" w:cs="Courier New"/>
@@ -14683,7 +14036,6 @@
         <w:t>sns.distplot</w:t>
       </w:r>
       <w:proofErr w:type="spellEnd"/>
-      <w:proofErr w:type="gramEnd"/>
       <w:r>
         <w:rPr>
           <w:rFonts w:ascii="Courier New" w:eastAsia="Times New Roman" w:hAnsi="Courier New" w:cs="Courier New"/>
@@ -14738,18 +14090,7 @@
           <w:szCs w:val="21"/>
           <w:lang w:val="en-US" w:eastAsia="pt-BR"/>
         </w:rPr>
-        <w:t>ax.figure.set_size_</w:t>
-      </w:r>
-      <w:proofErr w:type="gramStart"/>
-      <w:r>
-        <w:rPr>
-          <w:rFonts w:ascii="Courier New" w:eastAsia="Times New Roman" w:hAnsi="Courier New" w:cs="Courier New"/>
-          <w:color w:val="D4D4D4"/>
-          <w:sz w:val="21"/>
-          <w:szCs w:val="21"/>
-          <w:lang w:val="en-US" w:eastAsia="pt-BR"/>
-        </w:rPr>
-        <w:t>inches</w:t>
+        <w:t>ax.figure.set_size_inches</w:t>
       </w:r>
       <w:proofErr w:type="spellEnd"/>
       <w:r>
@@ -14762,7 +14103,6 @@
         </w:rPr>
         <w:t>(</w:t>
       </w:r>
-      <w:proofErr w:type="gramEnd"/>
       <w:r>
         <w:rPr>
           <w:rFonts w:ascii="Courier New" w:eastAsia="Times New Roman" w:hAnsi="Courier New" w:cs="Courier New"/>
@@ -14940,7 +14280,6 @@
         <w:t>moda = </w:t>
       </w:r>
       <w:proofErr w:type="spellStart"/>
-      <w:proofErr w:type="gramStart"/>
       <w:r>
         <w:rPr>
           <w:rFonts w:ascii="Courier New" w:eastAsia="Times New Roman" w:hAnsi="Courier New" w:cs="Courier New"/>
@@ -14952,7 +14291,6 @@
         <w:t>dados.Altura.mode</w:t>
       </w:r>
       <w:proofErr w:type="spellEnd"/>
-      <w:proofErr w:type="gramEnd"/>
       <w:r>
         <w:rPr>
           <w:rFonts w:ascii="Courier New" w:eastAsia="Times New Roman" w:hAnsi="Courier New" w:cs="Courier New"/>
@@ -15064,7 +14402,6 @@
         <w:t>mediana = </w:t>
       </w:r>
       <w:proofErr w:type="spellStart"/>
-      <w:proofErr w:type="gramStart"/>
       <w:r>
         <w:rPr>
           <w:rFonts w:ascii="Courier New" w:eastAsia="Times New Roman" w:hAnsi="Courier New" w:cs="Courier New"/>
@@ -15076,7 +14413,6 @@
         <w:t>dados.Altura.median</w:t>
       </w:r>
       <w:proofErr w:type="spellEnd"/>
-      <w:proofErr w:type="gramEnd"/>
       <w:r>
         <w:rPr>
           <w:rFonts w:ascii="Courier New" w:eastAsia="Times New Roman" w:hAnsi="Courier New" w:cs="Courier New"/>
@@ -15189,7 +14525,6 @@
         <w:t>media = </w:t>
       </w:r>
       <w:proofErr w:type="spellStart"/>
-      <w:proofErr w:type="gramStart"/>
       <w:r>
         <w:rPr>
           <w:rFonts w:ascii="Courier New" w:eastAsia="Times New Roman" w:hAnsi="Courier New" w:cs="Courier New"/>
@@ -15201,7 +14536,6 @@
         <w:t>dados.Altura.mean</w:t>
       </w:r>
       <w:proofErr w:type="spellEnd"/>
-      <w:proofErr w:type="gramEnd"/>
       <w:r>
         <w:rPr>
           <w:rFonts w:ascii="Courier New" w:eastAsia="Times New Roman" w:hAnsi="Courier New" w:cs="Courier New"/>
@@ -15349,7 +14683,6 @@
         <w:t> = </w:t>
       </w:r>
       <w:proofErr w:type="spellStart"/>
-      <w:proofErr w:type="gramStart"/>
       <w:r>
         <w:rPr>
           <w:rFonts w:ascii="Courier New" w:eastAsia="Times New Roman" w:hAnsi="Courier New" w:cs="Courier New"/>
@@ -15361,7 +14694,6 @@
         <w:t>sns.distplot</w:t>
       </w:r>
       <w:proofErr w:type="spellEnd"/>
-      <w:proofErr w:type="gramEnd"/>
       <w:r>
         <w:rPr>
           <w:rFonts w:ascii="Courier New" w:eastAsia="Times New Roman" w:hAnsi="Courier New" w:cs="Courier New"/>
@@ -15486,18 +14818,7 @@
           <w:szCs w:val="21"/>
           <w:lang w:val="en-US" w:eastAsia="pt-BR"/>
         </w:rPr>
-        <w:t>ax.figure.set_size_</w:t>
-      </w:r>
-      <w:proofErr w:type="gramStart"/>
-      <w:r>
-        <w:rPr>
-          <w:rFonts w:ascii="Courier New" w:eastAsia="Times New Roman" w:hAnsi="Courier New" w:cs="Courier New"/>
-          <w:color w:val="D4D4D4"/>
-          <w:sz w:val="21"/>
-          <w:szCs w:val="21"/>
-          <w:lang w:val="en-US" w:eastAsia="pt-BR"/>
-        </w:rPr>
-        <w:t>inches</w:t>
+        <w:t>ax.figure.set_size_inches</w:t>
       </w:r>
       <w:proofErr w:type="spellEnd"/>
       <w:r>
@@ -15510,7 +14831,6 @@
         </w:rPr>
         <w:t>(</w:t>
       </w:r>
-      <w:proofErr w:type="gramEnd"/>
       <w:r>
         <w:rPr>
           <w:rFonts w:ascii="Courier New" w:eastAsia="Times New Roman" w:hAnsi="Courier New" w:cs="Courier New"/>
@@ -15661,18 +14981,7 @@
           <w:szCs w:val="21"/>
           <w:lang w:eastAsia="pt-BR"/>
         </w:rPr>
-        <w:t>moda = </w:t>
-      </w:r>
-      <w:proofErr w:type="gramStart"/>
-      <w:r>
-        <w:rPr>
-          <w:rFonts w:ascii="Courier New" w:eastAsia="Times New Roman" w:hAnsi="Courier New" w:cs="Courier New"/>
-          <w:color w:val="D4D4D4"/>
-          <w:sz w:val="21"/>
-          <w:szCs w:val="21"/>
-          <w:lang w:eastAsia="pt-BR"/>
-        </w:rPr>
-        <w:t>dados</w:t>
+        <w:t>moda = dados</w:t>
       </w:r>
       <w:r>
         <w:rPr>
@@ -15684,7 +14993,6 @@
         </w:rPr>
         <w:t>[</w:t>
       </w:r>
-      <w:proofErr w:type="gramEnd"/>
       <w:r>
         <w:rPr>
           <w:rFonts w:ascii="Courier New" w:eastAsia="Times New Roman" w:hAnsi="Courier New" w:cs="Courier New"/>
@@ -15819,18 +15127,7 @@
           <w:szCs w:val="21"/>
           <w:lang w:eastAsia="pt-BR"/>
         </w:rPr>
-        <w:t>mediana = </w:t>
-      </w:r>
-      <w:proofErr w:type="gramStart"/>
-      <w:r>
-        <w:rPr>
-          <w:rFonts w:ascii="Courier New" w:eastAsia="Times New Roman" w:hAnsi="Courier New" w:cs="Courier New"/>
-          <w:color w:val="D4D4D4"/>
-          <w:sz w:val="21"/>
-          <w:szCs w:val="21"/>
-          <w:lang w:eastAsia="pt-BR"/>
-        </w:rPr>
-        <w:t>dados</w:t>
+        <w:t>mediana = dados</w:t>
       </w:r>
       <w:r>
         <w:rPr>
@@ -15842,7 +15139,6 @@
         </w:rPr>
         <w:t>[</w:t>
       </w:r>
-      <w:proofErr w:type="gramEnd"/>
       <w:r>
         <w:rPr>
           <w:rFonts w:ascii="Courier New" w:eastAsia="Times New Roman" w:hAnsi="Courier New" w:cs="Courier New"/>
@@ -15957,18 +15253,7 @@
           <w:szCs w:val="21"/>
           <w:lang w:eastAsia="pt-BR"/>
         </w:rPr>
-        <w:t>media = </w:t>
-      </w:r>
-      <w:proofErr w:type="gramStart"/>
-      <w:r>
-        <w:rPr>
-          <w:rFonts w:ascii="Courier New" w:eastAsia="Times New Roman" w:hAnsi="Courier New" w:cs="Courier New"/>
-          <w:color w:val="D4D4D4"/>
-          <w:sz w:val="21"/>
-          <w:szCs w:val="21"/>
-          <w:lang w:eastAsia="pt-BR"/>
-        </w:rPr>
-        <w:t>dados</w:t>
+        <w:t>media = dados</w:t>
       </w:r>
       <w:r>
         <w:rPr>
@@ -15980,7 +15265,6 @@
         </w:rPr>
         <w:t>[</w:t>
       </w:r>
-      <w:proofErr w:type="gramEnd"/>
       <w:r>
         <w:rPr>
           <w:rFonts w:ascii="Courier New" w:eastAsia="Times New Roman" w:hAnsi="Courier New" w:cs="Courier New"/>
@@ -16354,7 +15638,6 @@
         </w:rPr>
       </w:pPr>
       <w:proofErr w:type="spellStart"/>
-      <w:proofErr w:type="gramStart"/>
       <w:r>
         <w:rPr>
           <w:rFonts w:ascii="Times New Roman" w:hAnsi="Times New Roman" w:cs="Times New Roman"/>
@@ -16364,7 +15647,6 @@
         <w:t>S.quantile</w:t>
       </w:r>
       <w:proofErr w:type="spellEnd"/>
-      <w:proofErr w:type="gramEnd"/>
       <w:r>
         <w:rPr>
           <w:rFonts w:ascii="Times New Roman" w:hAnsi="Times New Roman" w:cs="Times New Roman"/>
@@ -16411,7 +15693,6 @@
         </w:rPr>
       </w:pPr>
       <w:proofErr w:type="spellStart"/>
-      <w:proofErr w:type="gramStart"/>
       <w:r>
         <w:rPr>
           <w:rFonts w:ascii="Courier New" w:eastAsia="Times New Roman" w:hAnsi="Courier New" w:cs="Courier New"/>
@@ -16423,7 +15704,6 @@
         <w:t>dados.Renda.quantile</w:t>
       </w:r>
       <w:proofErr w:type="spellEnd"/>
-      <w:proofErr w:type="gramEnd"/>
       <w:r>
         <w:rPr>
           <w:rFonts w:ascii="Courier New" w:eastAsia="Times New Roman" w:hAnsi="Courier New" w:cs="Courier New"/>
@@ -16642,7 +15922,6 @@
         </w:rPr>
       </w:pPr>
       <w:proofErr w:type="spellStart"/>
-      <w:proofErr w:type="gramStart"/>
       <w:r>
         <w:rPr>
           <w:rFonts w:ascii="Courier New" w:eastAsia="Times New Roman" w:hAnsi="Courier New" w:cs="Courier New"/>
@@ -16654,7 +15933,6 @@
         <w:t>dados.Renda.quantile</w:t>
       </w:r>
       <w:proofErr w:type="spellEnd"/>
-      <w:proofErr w:type="gramEnd"/>
       <w:r>
         <w:rPr>
           <w:rFonts w:ascii="Courier New" w:eastAsia="Times New Roman" w:hAnsi="Courier New" w:cs="Courier New"/>
@@ -16921,7 +16199,6 @@
         </w:rPr>
       </w:pPr>
       <w:proofErr w:type="spellStart"/>
-      <w:proofErr w:type="gramStart"/>
       <w:r>
         <w:rPr>
           <w:rFonts w:ascii="Courier New" w:eastAsia="Times New Roman" w:hAnsi="Courier New" w:cs="Courier New"/>
@@ -16934,7 +16211,6 @@
         <w:t>dados.Renda.quantile</w:t>
       </w:r>
       <w:proofErr w:type="spellEnd"/>
-      <w:proofErr w:type="gramEnd"/>
       <w:r>
         <w:rPr>
           <w:rFonts w:ascii="Courier New" w:eastAsia="Times New Roman" w:hAnsi="Courier New" w:cs="Courier New"/>
@@ -17196,7 +16472,6 @@
         <w:t xml:space="preserve">Podemos criar um histograma e visualizar em gráfico o que vimos em números, passando para os parâmetros </w:t>
       </w:r>
       <w:proofErr w:type="spellStart"/>
-      <w:proofErr w:type="gramStart"/>
       <w:r>
         <w:rPr>
           <w:rFonts w:ascii="Times New Roman" w:hAnsi="Times New Roman" w:cs="Times New Roman"/>
@@ -17206,7 +16481,6 @@
         <w:t>sns.distplot</w:t>
       </w:r>
       <w:proofErr w:type="spellEnd"/>
-      <w:proofErr w:type="gramEnd"/>
       <w:r>
         <w:rPr>
           <w:rFonts w:ascii="Times New Roman" w:hAnsi="Times New Roman" w:cs="Times New Roman"/>
@@ -17377,7 +16651,6 @@
         <w:t> = </w:t>
       </w:r>
       <w:proofErr w:type="spellStart"/>
-      <w:proofErr w:type="gramStart"/>
       <w:r>
         <w:rPr>
           <w:rFonts w:ascii="Courier New" w:eastAsia="Times New Roman" w:hAnsi="Courier New" w:cs="Courier New"/>
@@ -17389,7 +16662,6 @@
         <w:t>sns.distplot</w:t>
       </w:r>
       <w:proofErr w:type="spellEnd"/>
-      <w:proofErr w:type="gramEnd"/>
       <w:r>
         <w:rPr>
           <w:rFonts w:ascii="Courier New" w:eastAsia="Times New Roman" w:hAnsi="Courier New" w:cs="Courier New"/>
@@ -17600,18 +16872,7 @@
           <w:szCs w:val="21"/>
           <w:lang w:val="en-US" w:eastAsia="pt-BR"/>
         </w:rPr>
-        <w:t>cumulative</w:t>
-      </w:r>
-      <w:proofErr w:type="gramStart"/>
-      <w:r>
-        <w:rPr>
-          <w:rFonts w:ascii="Courier New" w:eastAsia="Times New Roman" w:hAnsi="Courier New" w:cs="Courier New"/>
-          <w:color w:val="CE9178"/>
-          <w:sz w:val="21"/>
-          <w:szCs w:val="21"/>
-          <w:lang w:val="en-US" w:eastAsia="pt-BR"/>
-        </w:rPr>
-        <w:t>'</w:t>
+        <w:t>cumulative'</w:t>
       </w:r>
       <w:r>
         <w:rPr>
@@ -17634,7 +16895,6 @@
         <w:t>True</w:t>
       </w:r>
       <w:proofErr w:type="spellEnd"/>
-      <w:proofErr w:type="gramEnd"/>
       <w:r>
         <w:rPr>
           <w:rFonts w:ascii="Courier New" w:eastAsia="Times New Roman" w:hAnsi="Courier New" w:cs="Courier New"/>
@@ -17697,18 +16957,7 @@
           <w:szCs w:val="21"/>
           <w:lang w:val="en-US" w:eastAsia="pt-BR"/>
         </w:rPr>
-        <w:t>ax.figure.set_size_</w:t>
-      </w:r>
-      <w:proofErr w:type="gramStart"/>
-      <w:r>
-        <w:rPr>
-          <w:rFonts w:ascii="Courier New" w:eastAsia="Times New Roman" w:hAnsi="Courier New" w:cs="Courier New"/>
-          <w:color w:val="D4D4D4"/>
-          <w:sz w:val="21"/>
-          <w:szCs w:val="21"/>
-          <w:lang w:val="en-US" w:eastAsia="pt-BR"/>
-        </w:rPr>
-        <w:t>inches</w:t>
+        <w:t>ax.figure.set_size_inches</w:t>
       </w:r>
       <w:proofErr w:type="spellEnd"/>
       <w:r>
@@ -17721,7 +16970,6 @@
         </w:rPr>
         <w:t>(</w:t>
       </w:r>
-      <w:proofErr w:type="gramEnd"/>
       <w:r>
         <w:rPr>
           <w:rFonts w:ascii="Courier New" w:eastAsia="Times New Roman" w:hAnsi="Courier New" w:cs="Courier New"/>
@@ -17783,18 +17031,7 @@
           <w:szCs w:val="21"/>
           <w:lang w:eastAsia="pt-BR"/>
         </w:rPr>
-        <w:t>ax.set_</w:t>
-      </w:r>
-      <w:proofErr w:type="gramStart"/>
-      <w:r>
-        <w:rPr>
-          <w:rFonts w:ascii="Courier New" w:eastAsia="Times New Roman" w:hAnsi="Courier New" w:cs="Courier New"/>
-          <w:color w:val="D4D4D4"/>
-          <w:sz w:val="21"/>
-          <w:szCs w:val="21"/>
-          <w:lang w:eastAsia="pt-BR"/>
-        </w:rPr>
-        <w:t>title</w:t>
+        <w:t>ax.set_title</w:t>
       </w:r>
       <w:r>
         <w:rPr>
@@ -17806,7 +17043,6 @@
         </w:rPr>
         <w:t>(</w:t>
       </w:r>
-      <w:proofErr w:type="gramEnd"/>
       <w:r>
         <w:rPr>
           <w:rFonts w:ascii="Courier New" w:eastAsia="Times New Roman" w:hAnsi="Courier New" w:cs="Courier New"/>
@@ -17879,18 +17115,7 @@
           <w:szCs w:val="21"/>
           <w:lang w:eastAsia="pt-BR"/>
         </w:rPr>
-        <w:t>ax.set_</w:t>
-      </w:r>
-      <w:proofErr w:type="gramStart"/>
-      <w:r>
-        <w:rPr>
-          <w:rFonts w:ascii="Courier New" w:eastAsia="Times New Roman" w:hAnsi="Courier New" w:cs="Courier New"/>
-          <w:color w:val="D4D4D4"/>
-          <w:sz w:val="21"/>
-          <w:szCs w:val="21"/>
-          <w:lang w:eastAsia="pt-BR"/>
-        </w:rPr>
-        <w:t>ylabel</w:t>
+        <w:t>ax.set_ylabel</w:t>
       </w:r>
       <w:proofErr w:type="spellEnd"/>
       <w:r>
@@ -17903,7 +17128,6 @@
         </w:rPr>
         <w:t>(</w:t>
       </w:r>
-      <w:proofErr w:type="gramEnd"/>
       <w:r>
         <w:rPr>
           <w:rFonts w:ascii="Courier New" w:eastAsia="Times New Roman" w:hAnsi="Courier New" w:cs="Courier New"/>
@@ -17998,18 +17222,7 @@
           <w:szCs w:val="21"/>
           <w:lang w:val="en-US" w:eastAsia="pt-BR"/>
         </w:rPr>
-        <w:t>ax.set_</w:t>
-      </w:r>
-      <w:proofErr w:type="gramStart"/>
-      <w:r>
-        <w:rPr>
-          <w:rFonts w:ascii="Courier New" w:eastAsia="Times New Roman" w:hAnsi="Courier New" w:cs="Courier New"/>
-          <w:color w:val="D4D4D4"/>
-          <w:sz w:val="21"/>
-          <w:szCs w:val="21"/>
-          <w:lang w:val="en-US" w:eastAsia="pt-BR"/>
-        </w:rPr>
-        <w:t>xlabel</w:t>
+        <w:t>ax.set_xlabel</w:t>
       </w:r>
       <w:proofErr w:type="spellEnd"/>
       <w:r>
@@ -18022,7 +17235,6 @@
         </w:rPr>
         <w:t>(</w:t>
       </w:r>
-      <w:proofErr w:type="gramEnd"/>
       <w:r>
         <w:rPr>
           <w:rFonts w:ascii="Courier New" w:eastAsia="Times New Roman" w:hAnsi="Courier New" w:cs="Courier New"/>
@@ -18336,7 +17548,6 @@
         <w:t xml:space="preserve">Podemos criar </w:t>
       </w:r>
       <w:proofErr w:type="spellStart"/>
-      <w:proofErr w:type="gramStart"/>
       <w:r>
         <w:rPr>
           <w:rFonts w:ascii="Times New Roman" w:hAnsi="Times New Roman" w:cs="Times New Roman"/>
@@ -18354,7 +17565,6 @@
         <w:t>boxplot</w:t>
       </w:r>
       <w:proofErr w:type="spellEnd"/>
-      <w:proofErr w:type="gramEnd"/>
       <w:r>
         <w:rPr>
           <w:rFonts w:ascii="Times New Roman" w:hAnsi="Times New Roman" w:cs="Times New Roman"/>
@@ -18455,20 +17665,8 @@
           <w:szCs w:val="21"/>
           <w:lang w:val="en-US" w:eastAsia="pt-BR"/>
         </w:rPr>
-        <w:t>ax = </w:t>
-      </w:r>
-      <w:proofErr w:type="gramStart"/>
-      <w:r>
-        <w:rPr>
-          <w:rFonts w:ascii="Courier New" w:eastAsia="Times New Roman" w:hAnsi="Courier New" w:cs="Courier New"/>
-          <w:color w:val="D4D4D4"/>
-          <w:sz w:val="21"/>
-          <w:szCs w:val="21"/>
-          <w:lang w:val="en-US" w:eastAsia="pt-BR"/>
-        </w:rPr>
-        <w:t>sns.boxplot</w:t>
-      </w:r>
-      <w:proofErr w:type="gramEnd"/>
+        <w:t>ax = sns.boxplot</w:t>
+      </w:r>
       <w:r>
         <w:rPr>
           <w:rFonts w:ascii="Courier New" w:eastAsia="Times New Roman" w:hAnsi="Courier New" w:cs="Courier New"/>
@@ -18611,18 +17809,7 @@
           <w:szCs w:val="21"/>
           <w:lang w:val="en-US" w:eastAsia="pt-BR"/>
         </w:rPr>
-        <w:t>ax.figure.set_size_</w:t>
-      </w:r>
-      <w:proofErr w:type="gramStart"/>
-      <w:r>
-        <w:rPr>
-          <w:rFonts w:ascii="Courier New" w:eastAsia="Times New Roman" w:hAnsi="Courier New" w:cs="Courier New"/>
-          <w:color w:val="D4D4D4"/>
-          <w:sz w:val="21"/>
-          <w:szCs w:val="21"/>
-          <w:lang w:val="en-US" w:eastAsia="pt-BR"/>
-        </w:rPr>
-        <w:t>inches</w:t>
+        <w:t>ax.figure.set_size_inches</w:t>
       </w:r>
       <w:proofErr w:type="spellEnd"/>
       <w:r>
@@ -18635,7 +17822,6 @@
         </w:rPr>
         <w:t>(</w:t>
       </w:r>
-      <w:proofErr w:type="gramEnd"/>
       <w:r>
         <w:rPr>
           <w:rFonts w:ascii="Courier New" w:eastAsia="Times New Roman" w:hAnsi="Courier New" w:cs="Courier New"/>
@@ -18708,18 +17894,7 @@
           <w:szCs w:val="21"/>
           <w:lang w:val="en-US" w:eastAsia="pt-BR"/>
         </w:rPr>
-        <w:t>ax.set_</w:t>
-      </w:r>
-      <w:proofErr w:type="gramStart"/>
-      <w:r>
-        <w:rPr>
-          <w:rFonts w:ascii="Courier New" w:eastAsia="Times New Roman" w:hAnsi="Courier New" w:cs="Courier New"/>
-          <w:color w:val="D4D4D4"/>
-          <w:sz w:val="21"/>
-          <w:szCs w:val="21"/>
-          <w:lang w:val="en-US" w:eastAsia="pt-BR"/>
-        </w:rPr>
-        <w:t>title</w:t>
+        <w:t>ax.set_title</w:t>
       </w:r>
       <w:proofErr w:type="spellEnd"/>
       <w:r>
@@ -18732,7 +17907,6 @@
         </w:rPr>
         <w:t>(</w:t>
       </w:r>
-      <w:proofErr w:type="gramEnd"/>
       <w:r>
         <w:rPr>
           <w:rFonts w:ascii="Courier New" w:eastAsia="Times New Roman" w:hAnsi="Courier New" w:cs="Courier New"/>
@@ -18827,18 +18001,7 @@
           <w:szCs w:val="21"/>
           <w:lang w:eastAsia="pt-BR"/>
         </w:rPr>
-        <w:t>ax.set_</w:t>
-      </w:r>
-      <w:proofErr w:type="gramStart"/>
-      <w:r>
-        <w:rPr>
-          <w:rFonts w:ascii="Courier New" w:eastAsia="Times New Roman" w:hAnsi="Courier New" w:cs="Courier New"/>
-          <w:color w:val="D4D4D4"/>
-          <w:sz w:val="21"/>
-          <w:szCs w:val="21"/>
-          <w:lang w:eastAsia="pt-BR"/>
-        </w:rPr>
-        <w:t>xlabel</w:t>
+        <w:t>ax.set_xlabel</w:t>
       </w:r>
       <w:proofErr w:type="spellEnd"/>
       <w:r>
@@ -18851,7 +18014,6 @@
         </w:rPr>
         <w:t>(</w:t>
       </w:r>
-      <w:proofErr w:type="gramEnd"/>
       <w:r>
         <w:rPr>
           <w:rFonts w:ascii="Courier New" w:eastAsia="Times New Roman" w:hAnsi="Courier New" w:cs="Courier New"/>
@@ -19069,7 +18231,6 @@
         <w:t>ax = </w:t>
       </w:r>
       <w:proofErr w:type="spellStart"/>
-      <w:proofErr w:type="gramStart"/>
       <w:r>
         <w:rPr>
           <w:rFonts w:ascii="Courier New" w:eastAsia="Times New Roman" w:hAnsi="Courier New" w:cs="Courier New"/>
@@ -19081,7 +18242,6 @@
         <w:t>sns.boxplot</w:t>
       </w:r>
       <w:proofErr w:type="spellEnd"/>
-      <w:proofErr w:type="gramEnd"/>
       <w:r>
         <w:rPr>
           <w:rFonts w:ascii="Courier New" w:eastAsia="Times New Roman" w:hAnsi="Courier New" w:cs="Courier New"/>
@@ -19194,18 +18354,7 @@
           <w:szCs w:val="21"/>
           <w:lang w:val="en-US" w:eastAsia="pt-BR"/>
         </w:rPr>
-        <w:t>ax.figure.set_size_</w:t>
-      </w:r>
-      <w:proofErr w:type="gramStart"/>
-      <w:r>
-        <w:rPr>
-          <w:rFonts w:ascii="Courier New" w:eastAsia="Times New Roman" w:hAnsi="Courier New" w:cs="Courier New"/>
-          <w:color w:val="D4D4D4"/>
-          <w:sz w:val="21"/>
-          <w:szCs w:val="21"/>
-          <w:lang w:val="en-US" w:eastAsia="pt-BR"/>
-        </w:rPr>
-        <w:t>inches</w:t>
+        <w:t>ax.figure.set_size_inches</w:t>
       </w:r>
       <w:proofErr w:type="spellEnd"/>
       <w:r>
@@ -19218,7 +18367,6 @@
         </w:rPr>
         <w:t>(</w:t>
       </w:r>
-      <w:proofErr w:type="gramEnd"/>
       <w:r>
         <w:rPr>
           <w:rFonts w:ascii="Courier New" w:eastAsia="Times New Roman" w:hAnsi="Courier New" w:cs="Courier New"/>
@@ -19291,18 +18439,7 @@
           <w:szCs w:val="21"/>
           <w:lang w:val="en-US" w:eastAsia="pt-BR"/>
         </w:rPr>
-        <w:t>ax.set_</w:t>
-      </w:r>
-      <w:proofErr w:type="gramStart"/>
-      <w:r>
-        <w:rPr>
-          <w:rFonts w:ascii="Courier New" w:eastAsia="Times New Roman" w:hAnsi="Courier New" w:cs="Courier New"/>
-          <w:color w:val="D4D4D4"/>
-          <w:sz w:val="21"/>
-          <w:szCs w:val="21"/>
-          <w:lang w:val="en-US" w:eastAsia="pt-BR"/>
-        </w:rPr>
-        <w:t>title</w:t>
+        <w:t>ax.set_title</w:t>
       </w:r>
       <w:proofErr w:type="spellEnd"/>
       <w:r>
@@ -19315,7 +18452,6 @@
         </w:rPr>
         <w:t>(</w:t>
       </w:r>
-      <w:proofErr w:type="gramEnd"/>
       <w:r>
         <w:rPr>
           <w:rFonts w:ascii="Courier New" w:eastAsia="Times New Roman" w:hAnsi="Courier New" w:cs="Courier New"/>
@@ -19410,18 +18546,7 @@
           <w:szCs w:val="21"/>
           <w:lang w:eastAsia="pt-BR"/>
         </w:rPr>
-        <w:t>ax.set_</w:t>
-      </w:r>
-      <w:proofErr w:type="gramStart"/>
-      <w:r>
-        <w:rPr>
-          <w:rFonts w:ascii="Courier New" w:eastAsia="Times New Roman" w:hAnsi="Courier New" w:cs="Courier New"/>
-          <w:color w:val="D4D4D4"/>
-          <w:sz w:val="21"/>
-          <w:szCs w:val="21"/>
-          <w:lang w:eastAsia="pt-BR"/>
-        </w:rPr>
-        <w:t>xlabel</w:t>
+        <w:t>ax.set_xlabel</w:t>
       </w:r>
       <w:proofErr w:type="spellEnd"/>
       <w:r>
@@ -19434,7 +18559,6 @@
         </w:rPr>
         <w:t>(</w:t>
       </w:r>
-      <w:proofErr w:type="gramEnd"/>
       <w:r>
         <w:rPr>
           <w:rFonts w:ascii="Courier New" w:eastAsia="Times New Roman" w:hAnsi="Courier New" w:cs="Courier New"/>
@@ -19618,20 +18742,8 @@
           <w:lang w:val="en-US" w:eastAsia="pt-BR"/>
         </w:rPr>
         <w:lastRenderedPageBreak/>
-        <w:t>ax = </w:t>
-      </w:r>
-      <w:proofErr w:type="gramStart"/>
-      <w:r>
-        <w:rPr>
-          <w:rFonts w:ascii="Courier New" w:eastAsia="Times New Roman" w:hAnsi="Courier New" w:cs="Courier New"/>
-          <w:color w:val="D4D4D4"/>
-          <w:sz w:val="21"/>
-          <w:szCs w:val="21"/>
-          <w:lang w:val="en-US" w:eastAsia="pt-BR"/>
-        </w:rPr>
-        <w:t>sns.boxplot</w:t>
-      </w:r>
-      <w:proofErr w:type="gramEnd"/>
+        <w:t>ax = sns.boxplot</w:t>
+      </w:r>
       <w:r>
         <w:rPr>
           <w:rFonts w:ascii="Courier New" w:eastAsia="Times New Roman" w:hAnsi="Courier New" w:cs="Courier New"/>
@@ -19764,18 +18876,7 @@
           <w:szCs w:val="21"/>
           <w:lang w:val="en-US" w:eastAsia="pt-BR"/>
         </w:rPr>
-        <w:t>ax.figure.set_size_</w:t>
-      </w:r>
-      <w:proofErr w:type="gramStart"/>
-      <w:r>
-        <w:rPr>
-          <w:rFonts w:ascii="Courier New" w:eastAsia="Times New Roman" w:hAnsi="Courier New" w:cs="Courier New"/>
-          <w:color w:val="D4D4D4"/>
-          <w:sz w:val="21"/>
-          <w:szCs w:val="21"/>
-          <w:lang w:val="en-US" w:eastAsia="pt-BR"/>
-        </w:rPr>
-        <w:t>inches</w:t>
+        <w:t>ax.figure.set_size_inches</w:t>
       </w:r>
       <w:proofErr w:type="spellEnd"/>
       <w:r>
@@ -19788,7 +18889,6 @@
         </w:rPr>
         <w:t>(</w:t>
       </w:r>
-      <w:proofErr w:type="gramEnd"/>
       <w:r>
         <w:rPr>
           <w:rFonts w:ascii="Courier New" w:eastAsia="Times New Roman" w:hAnsi="Courier New" w:cs="Courier New"/>
@@ -19861,18 +18961,7 @@
           <w:szCs w:val="21"/>
           <w:lang w:val="en-US" w:eastAsia="pt-BR"/>
         </w:rPr>
-        <w:t>ax.set_</w:t>
-      </w:r>
-      <w:proofErr w:type="gramStart"/>
-      <w:r>
-        <w:rPr>
-          <w:rFonts w:ascii="Courier New" w:eastAsia="Times New Roman" w:hAnsi="Courier New" w:cs="Courier New"/>
-          <w:color w:val="D4D4D4"/>
-          <w:sz w:val="21"/>
-          <w:szCs w:val="21"/>
-          <w:lang w:val="en-US" w:eastAsia="pt-BR"/>
-        </w:rPr>
-        <w:t>title</w:t>
+        <w:t>ax.set_title</w:t>
       </w:r>
       <w:proofErr w:type="spellEnd"/>
       <w:r>
@@ -19885,7 +18974,6 @@
         </w:rPr>
         <w:t>(</w:t>
       </w:r>
-      <w:proofErr w:type="gramEnd"/>
       <w:r>
         <w:rPr>
           <w:rFonts w:ascii="Courier New" w:eastAsia="Times New Roman" w:hAnsi="Courier New" w:cs="Courier New"/>
@@ -19980,18 +19068,7 @@
           <w:szCs w:val="21"/>
           <w:lang w:eastAsia="pt-BR"/>
         </w:rPr>
-        <w:t>ax.set_</w:t>
-      </w:r>
-      <w:proofErr w:type="gramStart"/>
-      <w:r>
-        <w:rPr>
-          <w:rFonts w:ascii="Courier New" w:eastAsia="Times New Roman" w:hAnsi="Courier New" w:cs="Courier New"/>
-          <w:color w:val="D4D4D4"/>
-          <w:sz w:val="21"/>
-          <w:szCs w:val="21"/>
-          <w:lang w:eastAsia="pt-BR"/>
-        </w:rPr>
-        <w:t>xlabel</w:t>
+        <w:t>ax.set_xlabel</w:t>
       </w:r>
       <w:proofErr w:type="spellEnd"/>
       <w:r>
@@ -20004,7 +19081,6 @@
         </w:rPr>
         <w:t>(</w:t>
       </w:r>
-      <w:proofErr w:type="gramEnd"/>
       <w:r>
         <w:rPr>
           <w:rFonts w:ascii="Courier New" w:eastAsia="Times New Roman" w:hAnsi="Courier New" w:cs="Courier New"/>
@@ -20211,20 +19287,8 @@
           <w:szCs w:val="21"/>
           <w:lang w:val="en-US" w:eastAsia="pt-BR"/>
         </w:rPr>
-        <w:t>ax = </w:t>
-      </w:r>
-      <w:proofErr w:type="gramStart"/>
-      <w:r>
-        <w:rPr>
-          <w:rFonts w:ascii="Courier New" w:eastAsia="Times New Roman" w:hAnsi="Courier New" w:cs="Courier New"/>
-          <w:color w:val="D4D4D4"/>
-          <w:sz w:val="21"/>
-          <w:szCs w:val="21"/>
-          <w:lang w:val="en-US" w:eastAsia="pt-BR"/>
-        </w:rPr>
-        <w:t>sns.boxplot</w:t>
-      </w:r>
-      <w:proofErr w:type="gramEnd"/>
+        <w:t>ax = sns.boxplot</w:t>
+      </w:r>
       <w:r>
         <w:rPr>
           <w:rFonts w:ascii="Courier New" w:eastAsia="Times New Roman" w:hAnsi="Courier New" w:cs="Courier New"/>
@@ -20387,18 +19451,7 @@
           <w:szCs w:val="21"/>
           <w:lang w:val="en-US" w:eastAsia="pt-BR"/>
         </w:rPr>
-        <w:t>ax.figure.set_size_</w:t>
-      </w:r>
-      <w:proofErr w:type="gramStart"/>
-      <w:r>
-        <w:rPr>
-          <w:rFonts w:ascii="Courier New" w:eastAsia="Times New Roman" w:hAnsi="Courier New" w:cs="Courier New"/>
-          <w:color w:val="D4D4D4"/>
-          <w:sz w:val="21"/>
-          <w:szCs w:val="21"/>
-          <w:lang w:val="en-US" w:eastAsia="pt-BR"/>
-        </w:rPr>
-        <w:t>inches</w:t>
+        <w:t>ax.figure.set_size_inches</w:t>
       </w:r>
       <w:proofErr w:type="spellEnd"/>
       <w:r>
@@ -20411,7 +19464,6 @@
         </w:rPr>
         <w:t>(</w:t>
       </w:r>
-      <w:proofErr w:type="gramEnd"/>
       <w:r>
         <w:rPr>
           <w:rFonts w:ascii="Courier New" w:eastAsia="Times New Roman" w:hAnsi="Courier New" w:cs="Courier New"/>
@@ -20484,18 +19536,7 @@
           <w:szCs w:val="21"/>
           <w:lang w:val="en-US" w:eastAsia="pt-BR"/>
         </w:rPr>
-        <w:t>ax.set_</w:t>
-      </w:r>
-      <w:proofErr w:type="gramStart"/>
-      <w:r>
-        <w:rPr>
-          <w:rFonts w:ascii="Courier New" w:eastAsia="Times New Roman" w:hAnsi="Courier New" w:cs="Courier New"/>
-          <w:color w:val="D4D4D4"/>
-          <w:sz w:val="21"/>
-          <w:szCs w:val="21"/>
-          <w:lang w:val="en-US" w:eastAsia="pt-BR"/>
-        </w:rPr>
-        <w:t>title</w:t>
+        <w:t>ax.set_title</w:t>
       </w:r>
       <w:proofErr w:type="spellEnd"/>
       <w:r>
@@ -20508,7 +19549,6 @@
         </w:rPr>
         <w:t>(</w:t>
       </w:r>
-      <w:proofErr w:type="gramEnd"/>
       <w:r>
         <w:rPr>
           <w:rFonts w:ascii="Courier New" w:eastAsia="Times New Roman" w:hAnsi="Courier New" w:cs="Courier New"/>
@@ -20603,18 +19643,7 @@
           <w:szCs w:val="21"/>
           <w:lang w:eastAsia="pt-BR"/>
         </w:rPr>
-        <w:t>ax.set_</w:t>
-      </w:r>
-      <w:proofErr w:type="gramStart"/>
-      <w:r>
-        <w:rPr>
-          <w:rFonts w:ascii="Courier New" w:eastAsia="Times New Roman" w:hAnsi="Courier New" w:cs="Courier New"/>
-          <w:color w:val="D4D4D4"/>
-          <w:sz w:val="21"/>
-          <w:szCs w:val="21"/>
-          <w:lang w:eastAsia="pt-BR"/>
-        </w:rPr>
-        <w:t>xlabel</w:t>
+        <w:t>ax.set_xlabel</w:t>
       </w:r>
       <w:proofErr w:type="spellEnd"/>
       <w:r>
@@ -20627,7 +19656,6 @@
         </w:rPr>
         <w:t>(</w:t>
       </w:r>
-      <w:proofErr w:type="gramEnd"/>
       <w:r>
         <w:rPr>
           <w:rFonts w:ascii="Courier New" w:eastAsia="Times New Roman" w:hAnsi="Courier New" w:cs="Courier New"/>
@@ -21159,7 +20187,6 @@
         <w:t xml:space="preserve">Para fazer esse cálculo podemos fazer na mão como demonstrado abaixo, ou utilizar o </w:t>
       </w:r>
       <w:proofErr w:type="spellStart"/>
-      <w:proofErr w:type="gramStart"/>
       <w:r>
         <w:rPr>
           <w:rFonts w:ascii="Times New Roman" w:hAnsi="Times New Roman" w:cs="Times New Roman"/>
@@ -21175,16 +20202,7 @@
           <w:sz w:val="24"/>
           <w:szCs w:val="24"/>
         </w:rPr>
-        <w:t>(</w:t>
-      </w:r>
-      <w:proofErr w:type="gramEnd"/>
-      <w:r>
-        <w:rPr>
-          <w:rFonts w:ascii="Times New Roman" w:hAnsi="Times New Roman" w:cs="Times New Roman"/>
-          <w:sz w:val="24"/>
-          <w:szCs w:val="24"/>
-        </w:rPr>
-        <w:t xml:space="preserve">), o retorno será o mesmo. </w:t>
+        <w:t xml:space="preserve">(), o retorno será o mesmo. </w:t>
       </w:r>
       <w:r>
         <w:rPr>
@@ -21425,21 +20443,9 @@
           <w:szCs w:val="21"/>
           <w:lang w:eastAsia="pt-BR"/>
         </w:rPr>
-        <w:t>notas_</w:t>
-      </w:r>
-      <w:proofErr w:type="gramStart"/>
-      <w:r>
-        <w:rPr>
-          <w:rFonts w:ascii="Courier New" w:eastAsia="Times New Roman" w:hAnsi="Courier New" w:cs="Courier New"/>
-          <w:color w:val="D4D4D4"/>
-          <w:sz w:val="21"/>
-          <w:szCs w:val="21"/>
-          <w:lang w:eastAsia="pt-BR"/>
-        </w:rPr>
-        <w:t>fulano.mean</w:t>
+        <w:t>notas_fulano.mean</w:t>
       </w:r>
       <w:proofErr w:type="spellEnd"/>
-      <w:proofErr w:type="gramEnd"/>
       <w:r>
         <w:rPr>
           <w:rFonts w:ascii="Courier New" w:eastAsia="Times New Roman" w:hAnsi="Courier New" w:cs="Courier New"/>
@@ -21639,7 +20645,6 @@
         <w:t> = </w:t>
       </w:r>
       <w:proofErr w:type="spellStart"/>
-      <w:proofErr w:type="gramStart"/>
       <w:r>
         <w:rPr>
           <w:rFonts w:ascii="Courier New" w:eastAsia="Times New Roman" w:hAnsi="Courier New" w:cs="Courier New"/>
@@ -21669,18 +20674,7 @@
           <w:szCs w:val="21"/>
           <w:lang w:eastAsia="pt-BR"/>
         </w:rPr>
-        <w:t>(</w:t>
-      </w:r>
-      <w:proofErr w:type="gramEnd"/>
-      <w:r>
-        <w:rPr>
-          <w:rFonts w:ascii="Courier New" w:eastAsia="Times New Roman" w:hAnsi="Courier New" w:cs="Courier New"/>
-          <w:color w:val="DCDCDC"/>
-          <w:sz w:val="21"/>
-          <w:szCs w:val="21"/>
-          <w:lang w:eastAsia="pt-BR"/>
-        </w:rPr>
-        <w:t>)</w:t>
+        <w:t>()</w:t>
       </w:r>
     </w:p>
     <w:p>
@@ -21727,7 +20721,6 @@
         </w:rPr>
         <w:t>'|Desvio|'</w:t>
       </w:r>
-      <w:proofErr w:type="gramStart"/>
       <w:r>
         <w:rPr>
           <w:rFonts w:ascii="Courier New" w:eastAsia="Times New Roman" w:hAnsi="Courier New" w:cs="Courier New"/>
@@ -21760,7 +20753,6 @@
         <w:t>mean</w:t>
       </w:r>
       <w:proofErr w:type="spellEnd"/>
-      <w:proofErr w:type="gramEnd"/>
       <w:r>
         <w:rPr>
           <w:rFonts w:ascii="Courier New" w:eastAsia="Times New Roman" w:hAnsi="Courier New" w:cs="Courier New"/>
@@ -21850,7 +20842,6 @@
         <w:t xml:space="preserve">Usando o </w:t>
       </w:r>
       <w:proofErr w:type="spellStart"/>
-      <w:proofErr w:type="gramStart"/>
       <w:r>
         <w:rPr>
           <w:rFonts w:ascii="Times New Roman" w:hAnsi="Times New Roman" w:cs="Times New Roman"/>
@@ -21866,16 +20857,7 @@
           <w:sz w:val="24"/>
           <w:szCs w:val="24"/>
         </w:rPr>
-        <w:t>(</w:t>
-      </w:r>
-      <w:proofErr w:type="gramEnd"/>
-      <w:r>
-        <w:rPr>
-          <w:rFonts w:ascii="Times New Roman" w:hAnsi="Times New Roman" w:cs="Times New Roman"/>
-          <w:sz w:val="24"/>
-          <w:szCs w:val="24"/>
-        </w:rPr>
-        <w:t>):</w:t>
+        <w:t>():</w:t>
       </w:r>
     </w:p>
     <w:p>
@@ -21913,7 +20895,6 @@
         <w:t> = </w:t>
       </w:r>
       <w:proofErr w:type="spellStart"/>
-      <w:proofErr w:type="gramStart"/>
       <w:r>
         <w:rPr>
           <w:rFonts w:ascii="Courier New" w:eastAsia="Times New Roman" w:hAnsi="Courier New" w:cs="Courier New"/>
@@ -21933,18 +20914,7 @@
           <w:szCs w:val="21"/>
           <w:lang w:eastAsia="pt-BR"/>
         </w:rPr>
-        <w:t>(</w:t>
-      </w:r>
-      <w:proofErr w:type="gramEnd"/>
-      <w:r>
-        <w:rPr>
-          <w:rFonts w:ascii="Courier New" w:eastAsia="Times New Roman" w:hAnsi="Courier New" w:cs="Courier New"/>
-          <w:color w:val="DCDCDC"/>
-          <w:sz w:val="21"/>
-          <w:szCs w:val="21"/>
-          <w:lang w:eastAsia="pt-BR"/>
-        </w:rPr>
-        <w:t>)</w:t>
+        <w:t>()</w:t>
       </w:r>
     </w:p>
     <w:p>
@@ -22090,7 +21060,6 @@
         <w:t xml:space="preserve">pode ser que tenham números negativos, nesse caso podemos usar o </w:t>
       </w:r>
       <w:proofErr w:type="spellStart"/>
-      <w:proofErr w:type="gramStart"/>
       <w:r>
         <w:rPr>
           <w:rFonts w:ascii="Times New Roman" w:hAnsi="Times New Roman" w:cs="Times New Roman"/>
@@ -22106,16 +21075,7 @@
           <w:sz w:val="24"/>
           <w:szCs w:val="24"/>
         </w:rPr>
-        <w:t>(</w:t>
-      </w:r>
-      <w:proofErr w:type="gramEnd"/>
-      <w:r>
-        <w:rPr>
-          <w:rFonts w:ascii="Times New Roman" w:hAnsi="Times New Roman" w:cs="Times New Roman"/>
-          <w:sz w:val="24"/>
-          <w:szCs w:val="24"/>
-        </w:rPr>
-        <w:t>) para ignorar o sinal negativo tornando todos positivos:</w:t>
+        <w:t>() para ignorar o sinal negativo tornando todos positivos:</w:t>
       </w:r>
     </w:p>
     <w:p>
@@ -22184,7 +21144,6 @@
         <w:t> = </w:t>
       </w:r>
       <w:proofErr w:type="spellStart"/>
-      <w:proofErr w:type="gramStart"/>
       <w:r>
         <w:rPr>
           <w:rFonts w:ascii="Courier New" w:eastAsia="Times New Roman" w:hAnsi="Courier New" w:cs="Courier New"/>
@@ -22214,18 +21173,7 @@
           <w:szCs w:val="21"/>
           <w:lang w:eastAsia="pt-BR"/>
         </w:rPr>
-        <w:t>(</w:t>
-      </w:r>
-      <w:proofErr w:type="gramEnd"/>
-      <w:r>
-        <w:rPr>
-          <w:rFonts w:ascii="Courier New" w:eastAsia="Times New Roman" w:hAnsi="Courier New" w:cs="Courier New"/>
-          <w:color w:val="DCDCDC"/>
-          <w:sz w:val="21"/>
-          <w:szCs w:val="21"/>
-          <w:lang w:eastAsia="pt-BR"/>
-        </w:rPr>
-        <w:t>)</w:t>
+        <w:t>()</w:t>
       </w:r>
     </w:p>
     <w:p>
@@ -22581,25 +21529,7 @@
           <w:sz w:val="24"/>
           <w:szCs w:val="24"/>
         </w:rPr>
-        <w:t xml:space="preserve">(n) </w:t>
-      </w:r>
-      <w:proofErr w:type="gramStart"/>
-      <w:r>
-        <w:rPr>
-          <w:rFonts w:ascii="Times New Roman" w:hAnsi="Times New Roman" w:cs="Times New Roman"/>
-          <w:sz w:val="24"/>
-          <w:szCs w:val="24"/>
-        </w:rPr>
-        <w:t>do pandas</w:t>
-      </w:r>
-      <w:proofErr w:type="gramEnd"/>
-      <w:r>
-        <w:rPr>
-          <w:rFonts w:ascii="Times New Roman" w:hAnsi="Times New Roman" w:cs="Times New Roman"/>
-          <w:sz w:val="24"/>
-          <w:szCs w:val="24"/>
-        </w:rPr>
-        <w:t xml:space="preserve"> para fazer cálculos de elevados. Substituir n pelo valor a elevar:</w:t>
+        <w:t>(n) do pandas para fazer cálculos de elevados. Substituir n pelo valor a elevar:</w:t>
       </w:r>
     </w:p>
     <w:p>
@@ -22667,7 +21597,6 @@
         <w:t> = </w:t>
       </w:r>
       <w:proofErr w:type="spellStart"/>
-      <w:proofErr w:type="gramStart"/>
       <w:r>
         <w:rPr>
           <w:rFonts w:ascii="Courier New" w:eastAsia="Times New Roman" w:hAnsi="Courier New" w:cs="Courier New"/>
@@ -22699,7 +21628,6 @@
         </w:rPr>
         <w:t>(</w:t>
       </w:r>
-      <w:proofErr w:type="gramEnd"/>
       <w:r>
         <w:rPr>
           <w:rFonts w:ascii="Courier New" w:eastAsia="Times New Roman" w:hAnsi="Courier New" w:cs="Courier New"/>
@@ -22894,7 +21822,6 @@
         </w:rPr>
         <w:t>'(Desvio)^2'</w:t>
       </w:r>
-      <w:proofErr w:type="gramStart"/>
       <w:r>
         <w:rPr>
           <w:rFonts w:ascii="Courier New" w:eastAsia="Times New Roman" w:hAnsi="Courier New" w:cs="Courier New"/>
@@ -22925,7 +21852,6 @@
         </w:rPr>
         <w:t>sum</w:t>
       </w:r>
-      <w:proofErr w:type="gramEnd"/>
       <w:r>
         <w:rPr>
           <w:rFonts w:ascii="Courier New" w:eastAsia="Times New Roman" w:hAnsi="Courier New" w:cs="Courier New"/>
@@ -23109,7 +22035,6 @@
         <w:t xml:space="preserve">Ou então, simplificando e MUITO com o pandas, usamos o </w:t>
       </w:r>
       <w:proofErr w:type="spellStart"/>
-      <w:proofErr w:type="gramStart"/>
       <w:r>
         <w:rPr>
           <w:rFonts w:ascii="Times New Roman" w:hAnsi="Times New Roman" w:cs="Times New Roman"/>
@@ -23125,16 +22050,7 @@
           <w:sz w:val="24"/>
           <w:szCs w:val="24"/>
         </w:rPr>
-        <w:t>(</w:t>
-      </w:r>
-      <w:proofErr w:type="gramEnd"/>
-      <w:r>
-        <w:rPr>
-          <w:rFonts w:ascii="Times New Roman" w:hAnsi="Times New Roman" w:cs="Times New Roman"/>
-          <w:sz w:val="24"/>
-          <w:szCs w:val="24"/>
-        </w:rPr>
-        <w:t>)</w:t>
+        <w:t>()</w:t>
       </w:r>
       <w:r>
         <w:rPr>
@@ -23180,7 +22096,6 @@
         <w:t> = </w:t>
       </w:r>
       <w:proofErr w:type="spellStart"/>
-      <w:proofErr w:type="gramStart"/>
       <w:r>
         <w:rPr>
           <w:rFonts w:ascii="Courier New" w:eastAsia="Times New Roman" w:hAnsi="Courier New" w:cs="Courier New"/>
@@ -23200,18 +22115,7 @@
           <w:szCs w:val="21"/>
           <w:lang w:eastAsia="pt-BR"/>
         </w:rPr>
-        <w:t>(</w:t>
-      </w:r>
-      <w:proofErr w:type="gramEnd"/>
-      <w:r>
-        <w:rPr>
-          <w:rFonts w:ascii="Courier New" w:eastAsia="Times New Roman" w:hAnsi="Courier New" w:cs="Courier New"/>
-          <w:color w:val="DCDCDC"/>
-          <w:sz w:val="21"/>
-          <w:szCs w:val="21"/>
-          <w:lang w:eastAsia="pt-BR"/>
-        </w:rPr>
-        <w:t>)</w:t>
+        <w:t>()</w:t>
       </w:r>
     </w:p>
     <w:p>
@@ -23564,7 +22468,6 @@
         <w:t xml:space="preserve">Podemos extrair a raiz quadrada de 2 formas: utilizamos a </w:t>
       </w:r>
       <w:proofErr w:type="spellStart"/>
-      <w:proofErr w:type="gramStart"/>
       <w:r>
         <w:rPr>
           <w:rFonts w:ascii="Times New Roman" w:hAnsi="Times New Roman" w:cs="Times New Roman"/>
@@ -23574,7 +22477,6 @@
         <w:t>np.sqrt</w:t>
       </w:r>
       <w:proofErr w:type="spellEnd"/>
-      <w:proofErr w:type="gramEnd"/>
       <w:r>
         <w:rPr>
           <w:rFonts w:ascii="Times New Roman" w:hAnsi="Times New Roman" w:cs="Times New Roman"/>
@@ -23615,7 +22517,6 @@
         </w:rPr>
       </w:pPr>
       <w:proofErr w:type="spellStart"/>
-      <w:proofErr w:type="gramStart"/>
       <w:r>
         <w:rPr>
           <w:rFonts w:ascii="Courier New" w:eastAsia="Times New Roman" w:hAnsi="Courier New" w:cs="Courier New"/>
@@ -23627,7 +22528,6 @@
         <w:t>np.sqrt</w:t>
       </w:r>
       <w:proofErr w:type="spellEnd"/>
-      <w:proofErr w:type="gramEnd"/>
       <w:r>
         <w:rPr>
           <w:rFonts w:ascii="Courier New" w:eastAsia="Times New Roman" w:hAnsi="Courier New" w:cs="Courier New"/>
@@ -23751,7 +22651,6 @@
         <w:t> = </w:t>
       </w:r>
       <w:proofErr w:type="spellStart"/>
-      <w:proofErr w:type="gramStart"/>
       <w:r>
         <w:rPr>
           <w:rFonts w:ascii="Courier New" w:eastAsia="Times New Roman" w:hAnsi="Courier New" w:cs="Courier New"/>
@@ -23771,18 +22670,7 @@
           <w:szCs w:val="21"/>
           <w:lang w:eastAsia="pt-BR"/>
         </w:rPr>
-        <w:t>(</w:t>
-      </w:r>
-      <w:proofErr w:type="gramEnd"/>
-      <w:r>
-        <w:rPr>
-          <w:rFonts w:ascii="Courier New" w:eastAsia="Times New Roman" w:hAnsi="Courier New" w:cs="Courier New"/>
-          <w:color w:val="DCDCDC"/>
-          <w:sz w:val="21"/>
-          <w:szCs w:val="21"/>
-          <w:lang w:eastAsia="pt-BR"/>
-        </w:rPr>
-        <w:t>)</w:t>
+        <w:t>()</w:t>
       </w:r>
     </w:p>
     <w:p>
@@ -24107,7 +22995,6 @@
         <w:t xml:space="preserve">Funcionalidades extras da função </w:t>
       </w:r>
       <w:proofErr w:type="spellStart"/>
-      <w:proofErr w:type="gramStart"/>
       <w:r>
         <w:rPr>
           <w:rFonts w:ascii="Times New Roman" w:hAnsi="Times New Roman" w:cs="Times New Roman"/>
@@ -24123,16 +23010,7 @@
           <w:sz w:val="24"/>
           <w:szCs w:val="24"/>
         </w:rPr>
-        <w:t>(</w:t>
-      </w:r>
-      <w:proofErr w:type="gramEnd"/>
-      <w:r>
-        <w:rPr>
-          <w:rFonts w:ascii="Times New Roman" w:hAnsi="Times New Roman" w:cs="Times New Roman"/>
-          <w:sz w:val="24"/>
-          <w:szCs w:val="24"/>
-        </w:rPr>
-        <w:t xml:space="preserve">) com o parâmetro </w:t>
+        <w:t xml:space="preserve">() com o parâmetro </w:t>
       </w:r>
       <w:proofErr w:type="spellStart"/>
       <w:r>
@@ -24585,25 +23463,7 @@
           <w:sz w:val="24"/>
           <w:szCs w:val="24"/>
         </w:rPr>
-        <w:t xml:space="preserve">Somente dois resultados são possíveis, exemplo: Verdadeiro ou falso; </w:t>
-      </w:r>
-      <w:proofErr w:type="gramStart"/>
-      <w:r>
-        <w:rPr>
-          <w:rFonts w:ascii="Times New Roman" w:hAnsi="Times New Roman" w:cs="Times New Roman"/>
-          <w:sz w:val="24"/>
-          <w:szCs w:val="24"/>
-        </w:rPr>
-        <w:t>Cara</w:t>
-      </w:r>
-      <w:proofErr w:type="gramEnd"/>
-      <w:r>
-        <w:rPr>
-          <w:rFonts w:ascii="Times New Roman" w:hAnsi="Times New Roman" w:cs="Times New Roman"/>
-          <w:sz w:val="24"/>
-          <w:szCs w:val="24"/>
-        </w:rPr>
-        <w:t xml:space="preserve"> ou coroa; Sucesso ou fracasso</w:t>
+        <w:t>Somente dois resultados são possíveis, exemplo: Verdadeiro ou falso; Cara ou coroa; Sucesso ou fracasso</w:t>
       </w:r>
       <w:r>
         <w:rPr>
@@ -25125,7 +23985,6 @@
         <w:t xml:space="preserve"> da biblioteca </w:t>
       </w:r>
       <w:proofErr w:type="spellStart"/>
-      <w:proofErr w:type="gramStart"/>
       <w:r>
         <w:rPr>
           <w:rFonts w:ascii="Times New Roman" w:hAnsi="Times New Roman" w:cs="Times New Roman"/>
@@ -25135,7 +23994,6 @@
         <w:t>scipy.special</w:t>
       </w:r>
       <w:proofErr w:type="spellEnd"/>
-      <w:proofErr w:type="gramEnd"/>
       <w:r>
         <w:rPr>
           <w:rFonts w:ascii="Times New Roman" w:hAnsi="Times New Roman" w:cs="Times New Roman"/>
@@ -25178,7 +24036,6 @@
         <w:t> </w:t>
       </w:r>
       <w:proofErr w:type="spellStart"/>
-      <w:proofErr w:type="gramStart"/>
       <w:r>
         <w:rPr>
           <w:rFonts w:ascii="Courier New" w:eastAsia="Times New Roman" w:hAnsi="Courier New" w:cs="Courier New"/>
@@ -25190,7 +24047,6 @@
         <w:t>scipy.special</w:t>
       </w:r>
       <w:proofErr w:type="spellEnd"/>
-      <w:proofErr w:type="gramEnd"/>
       <w:r>
         <w:rPr>
           <w:rFonts w:ascii="Courier New" w:eastAsia="Times New Roman" w:hAnsi="Courier New" w:cs="Courier New"/>
@@ -25431,7 +24287,6 @@
         <w:t> = </w:t>
       </w:r>
       <w:proofErr w:type="spellStart"/>
-      <w:proofErr w:type="gramStart"/>
       <w:r>
         <w:rPr>
           <w:rFonts w:ascii="Courier New" w:eastAsia="Times New Roman" w:hAnsi="Courier New" w:cs="Courier New"/>
@@ -25453,7 +24308,6 @@
         </w:rPr>
         <w:t>(</w:t>
       </w:r>
-      <w:proofErr w:type="gramEnd"/>
       <w:r>
         <w:rPr>
           <w:rFonts w:ascii="Courier New" w:eastAsia="Times New Roman" w:hAnsi="Courier New" w:cs="Courier New"/>
@@ -26615,7 +25469,6 @@
         <w:t>(</w:t>
       </w:r>
       <w:proofErr w:type="spellStart"/>
-      <w:proofErr w:type="gramStart"/>
       <w:r>
         <w:rPr>
           <w:rFonts w:ascii="Courier New" w:eastAsia="Times New Roman" w:hAnsi="Courier New" w:cs="Courier New"/>
@@ -26637,7 +25490,6 @@
         </w:rPr>
         <w:t>(</w:t>
       </w:r>
-      <w:proofErr w:type="gramEnd"/>
       <w:r>
         <w:rPr>
           <w:rFonts w:ascii="Courier New" w:eastAsia="Times New Roman" w:hAnsi="Courier New" w:cs="Courier New"/>
@@ -27016,7 +25868,6 @@
         <w:t xml:space="preserve"> do </w:t>
       </w:r>
       <w:proofErr w:type="spellStart"/>
-      <w:proofErr w:type="gramStart"/>
       <w:r>
         <w:rPr>
           <w:rFonts w:ascii="Times New Roman" w:hAnsi="Times New Roman" w:cs="Times New Roman"/>
@@ -27026,7 +25877,6 @@
         <w:t>scipy.stats</w:t>
       </w:r>
       <w:proofErr w:type="spellEnd"/>
-      <w:proofErr w:type="gramEnd"/>
       <w:r>
         <w:rPr>
           <w:rFonts w:ascii="Times New Roman" w:hAnsi="Times New Roman" w:cs="Times New Roman"/>
@@ -27077,7 +25927,6 @@
         <w:t>probabilidade = </w:t>
       </w:r>
       <w:proofErr w:type="spellStart"/>
-      <w:proofErr w:type="gramStart"/>
       <w:r>
         <w:rPr>
           <w:rFonts w:ascii="Courier New" w:eastAsia="Times New Roman" w:hAnsi="Courier New" w:cs="Courier New"/>
@@ -27099,7 +25948,6 @@
         </w:rPr>
         <w:t>(</w:t>
       </w:r>
-      <w:proofErr w:type="gramEnd"/>
       <w:r>
         <w:rPr>
           <w:rFonts w:ascii="Courier New" w:eastAsia="Times New Roman" w:hAnsi="Courier New" w:cs="Courier New"/>
@@ -27470,7 +26318,6 @@
           <w:lang w:eastAsia="pt-BR"/>
         </w:rPr>
       </w:pPr>
-      <w:proofErr w:type="gramStart"/>
       <w:r>
         <w:rPr>
           <w:rFonts w:ascii="Courier New" w:eastAsia="Times New Roman" w:hAnsi="Courier New" w:cs="Courier New"/>
@@ -27491,7 +26338,6 @@
         </w:rPr>
         <w:t>(</w:t>
       </w:r>
-      <w:proofErr w:type="gramEnd"/>
       <w:r>
         <w:rPr>
           <w:rFonts w:ascii="Courier New" w:eastAsia="Times New Roman" w:hAnsi="Courier New" w:cs="Courier New"/>
@@ -28052,7 +26898,6 @@
         </w:rPr>
       </w:pPr>
       <w:proofErr w:type="spellStart"/>
-      <w:proofErr w:type="gramStart"/>
       <w:r>
         <w:rPr>
           <w:rFonts w:ascii="Courier New" w:eastAsia="Times New Roman" w:hAnsi="Courier New" w:cs="Courier New"/>
@@ -28072,18 +26917,7 @@
           <w:szCs w:val="21"/>
           <w:lang w:eastAsia="pt-BR"/>
         </w:rPr>
-        <w:t>(</w:t>
-      </w:r>
-      <w:proofErr w:type="gramEnd"/>
-      <w:r>
-        <w:rPr>
-          <w:rFonts w:ascii="Courier New" w:eastAsia="Times New Roman" w:hAnsi="Courier New" w:cs="Courier New"/>
-          <w:color w:val="DCDCDC"/>
-          <w:sz w:val="21"/>
-          <w:szCs w:val="21"/>
-          <w:lang w:eastAsia="pt-BR"/>
-        </w:rPr>
-        <w:t>[</w:t>
+        <w:t>([</w:t>
       </w:r>
       <w:r>
         <w:rPr>
@@ -28401,7 +27235,6 @@
         <w:t xml:space="preserve"> A terceira é utilizar o </w:t>
       </w:r>
       <w:proofErr w:type="spellStart"/>
-      <w:proofErr w:type="gramStart"/>
       <w:r>
         <w:rPr>
           <w:rFonts w:ascii="Times New Roman" w:hAnsi="Times New Roman" w:cs="Times New Roman"/>
@@ -28417,16 +27250,7 @@
           <w:sz w:val="24"/>
           <w:szCs w:val="24"/>
         </w:rPr>
-        <w:t>(</w:t>
-      </w:r>
-      <w:proofErr w:type="gramEnd"/>
-      <w:r>
-        <w:rPr>
-          <w:rFonts w:ascii="Times New Roman" w:hAnsi="Times New Roman" w:cs="Times New Roman"/>
-          <w:sz w:val="24"/>
-          <w:szCs w:val="24"/>
-        </w:rPr>
-        <w:t>k, n, p), sendo essa função acumulativa, ou seja, ele vai fazer o cálculo e a soma de todas as probabilidades desde 0 até o valor passado em k:</w:t>
+        <w:t>(k, n, p), sendo essa função acumulativa, ou seja, ele vai fazer o cálculo e a soma de todas as probabilidades desde 0 até o valor passado em k:</w:t>
       </w:r>
     </w:p>
     <w:p>
@@ -28442,7 +27266,6 @@
         </w:rPr>
       </w:pPr>
       <w:proofErr w:type="spellStart"/>
-      <w:proofErr w:type="gramStart"/>
       <w:r>
         <w:rPr>
           <w:rFonts w:ascii="Courier New" w:eastAsia="Times New Roman" w:hAnsi="Courier New" w:cs="Courier New"/>
@@ -28464,7 +27287,6 @@
         </w:rPr>
         <w:t>(</w:t>
       </w:r>
-      <w:proofErr w:type="gramEnd"/>
       <w:r>
         <w:rPr>
           <w:rFonts w:ascii="Courier New" w:eastAsia="Times New Roman" w:hAnsi="Courier New" w:cs="Courier New"/>
@@ -28680,7 +27502,6 @@
         <w:t> - </w:t>
       </w:r>
       <w:proofErr w:type="spellStart"/>
-      <w:proofErr w:type="gramStart"/>
       <w:r>
         <w:rPr>
           <w:rFonts w:ascii="Courier New" w:eastAsia="Times New Roman" w:hAnsi="Courier New" w:cs="Courier New"/>
@@ -28702,7 +27523,6 @@
         </w:rPr>
         <w:t>(</w:t>
       </w:r>
-      <w:proofErr w:type="gramEnd"/>
       <w:r>
         <w:rPr>
           <w:rFonts w:ascii="Courier New" w:eastAsia="Times New Roman" w:hAnsi="Courier New" w:cs="Courier New"/>
@@ -28850,7 +27670,6 @@
         <w:t xml:space="preserve">Temos ainda o </w:t>
       </w:r>
       <w:proofErr w:type="spellStart"/>
-      <w:proofErr w:type="gramStart"/>
       <w:r>
         <w:rPr>
           <w:rFonts w:ascii="Times New Roman" w:hAnsi="Times New Roman" w:cs="Times New Roman"/>
@@ -28866,16 +27685,7 @@
           <w:sz w:val="24"/>
           <w:szCs w:val="24"/>
         </w:rPr>
-        <w:t>(</w:t>
-      </w:r>
-      <w:proofErr w:type="gramEnd"/>
-      <w:r>
-        <w:rPr>
-          <w:rFonts w:ascii="Times New Roman" w:hAnsi="Times New Roman" w:cs="Times New Roman"/>
-          <w:sz w:val="24"/>
-          <w:szCs w:val="24"/>
-        </w:rPr>
-        <w:t xml:space="preserve">k, n, p) como quarta opção, fazendo exatamente a conta acima: 1 – </w:t>
+        <w:t xml:space="preserve">(k, n, p) como quarta opção, fazendo exatamente a conta acima: 1 – </w:t>
       </w:r>
       <w:proofErr w:type="spellStart"/>
       <w:r>
@@ -28909,7 +27719,6 @@
         </w:rPr>
       </w:pPr>
       <w:proofErr w:type="spellStart"/>
-      <w:proofErr w:type="gramStart"/>
       <w:r>
         <w:rPr>
           <w:rFonts w:ascii="Courier New" w:eastAsia="Times New Roman" w:hAnsi="Courier New" w:cs="Courier New"/>
@@ -28931,7 +27740,6 @@
         </w:rPr>
         <w:t>(</w:t>
       </w:r>
-      <w:proofErr w:type="gramEnd"/>
       <w:r>
         <w:rPr>
           <w:rFonts w:ascii="Courier New" w:eastAsia="Times New Roman" w:hAnsi="Courier New" w:cs="Courier New"/>
@@ -29243,7 +28051,6 @@
         <w:t>probabilidade = </w:t>
       </w:r>
       <w:proofErr w:type="spellStart"/>
-      <w:proofErr w:type="gramStart"/>
       <w:r>
         <w:rPr>
           <w:rFonts w:ascii="Courier New" w:eastAsia="Times New Roman" w:hAnsi="Courier New" w:cs="Courier New"/>
@@ -29265,7 +28072,6 @@
         </w:rPr>
         <w:t>(</w:t>
       </w:r>
-      <w:proofErr w:type="gramEnd"/>
       <w:r>
         <w:rPr>
           <w:rFonts w:ascii="Courier New" w:eastAsia="Times New Roman" w:hAnsi="Courier New" w:cs="Courier New"/>
@@ -30113,7 +28919,6 @@
         <w:t xml:space="preserve"> conseguimos obter a partir da </w:t>
       </w:r>
       <w:proofErr w:type="spellStart"/>
-      <w:proofErr w:type="gramStart"/>
       <w:r>
         <w:rPr>
           <w:rFonts w:ascii="Times New Roman" w:hAnsi="Times New Roman" w:cs="Times New Roman"/>
@@ -30123,7 +28928,6 @@
         <w:t>numpy.e</w:t>
       </w:r>
       <w:proofErr w:type="spellEnd"/>
-      <w:proofErr w:type="gramEnd"/>
       <w:r>
         <w:rPr>
           <w:rFonts w:ascii="Times New Roman" w:hAnsi="Times New Roman" w:cs="Times New Roman"/>
@@ -30221,7 +29025,6 @@
         </w:rPr>
       </w:pPr>
       <w:proofErr w:type="spellStart"/>
-      <w:proofErr w:type="gramStart"/>
       <w:r>
         <w:rPr>
           <w:rFonts w:ascii="Courier New" w:eastAsia="Times New Roman" w:hAnsi="Courier New" w:cs="Courier New"/>
@@ -30233,7 +29036,6 @@
         <w:t>np.e</w:t>
       </w:r>
       <w:proofErr w:type="spellEnd"/>
-      <w:proofErr w:type="gramEnd"/>
     </w:p>
     <w:p>
       <w:pPr>
@@ -30746,27 +29548,15 @@
         </w:rPr>
         <w:t>((</w:t>
       </w:r>
-      <w:proofErr w:type="gramStart"/>
-      <w:r>
-        <w:rPr>
-          <w:rFonts w:ascii="Courier New" w:eastAsia="Times New Roman" w:hAnsi="Courier New" w:cs="Courier New"/>
-          <w:color w:val="D4D4D4"/>
-          <w:sz w:val="21"/>
-          <w:szCs w:val="21"/>
-          <w:lang w:eastAsia="pt-BR"/>
-        </w:rPr>
-        <w:t>np.e</w:t>
-      </w:r>
-      <w:proofErr w:type="gramEnd"/>
-      <w:r>
-        <w:rPr>
-          <w:rFonts w:ascii="Courier New" w:eastAsia="Times New Roman" w:hAnsi="Courier New" w:cs="Courier New"/>
-          <w:color w:val="D4D4D4"/>
-          <w:sz w:val="21"/>
-          <w:szCs w:val="21"/>
-          <w:lang w:eastAsia="pt-BR"/>
-        </w:rPr>
-        <w:t> ** </w:t>
+      <w:r>
+        <w:rPr>
+          <w:rFonts w:ascii="Courier New" w:eastAsia="Times New Roman" w:hAnsi="Courier New" w:cs="Courier New"/>
+          <w:color w:val="D4D4D4"/>
+          <w:sz w:val="21"/>
+          <w:szCs w:val="21"/>
+          <w:lang w:eastAsia="pt-BR"/>
+        </w:rPr>
+        <w:t>np.e ** </w:t>
       </w:r>
       <w:r>
         <w:rPr>
@@ -30999,23 +29789,13 @@
         <w:t xml:space="preserve"> Podemos fazer o fatorial de forma muito simples utilizando a </w:t>
       </w:r>
       <w:proofErr w:type="spellStart"/>
-      <w:proofErr w:type="gramStart"/>
-      <w:r>
-        <w:rPr>
-          <w:rFonts w:ascii="Times New Roman" w:hAnsi="Times New Roman" w:cs="Times New Roman"/>
-          <w:sz w:val="24"/>
-          <w:szCs w:val="24"/>
-        </w:rPr>
-        <w:t>np.math</w:t>
-      </w:r>
-      <w:proofErr w:type="gramEnd"/>
-      <w:r>
-        <w:rPr>
-          <w:rFonts w:ascii="Times New Roman" w:hAnsi="Times New Roman" w:cs="Times New Roman"/>
-          <w:sz w:val="24"/>
-          <w:szCs w:val="24"/>
-        </w:rPr>
-        <w:t>.factoria</w:t>
+      <w:r>
+        <w:rPr>
+          <w:rFonts w:ascii="Times New Roman" w:hAnsi="Times New Roman" w:cs="Times New Roman"/>
+          <w:sz w:val="24"/>
+          <w:szCs w:val="24"/>
+        </w:rPr>
+        <w:t>np.math.factoria</w:t>
       </w:r>
       <w:proofErr w:type="spellEnd"/>
       <w:r>
@@ -31051,7 +29831,6 @@
         <w:t xml:space="preserve">Para resolver o mesmo problema de modo muito mais simples, podemos utilizar o </w:t>
       </w:r>
       <w:proofErr w:type="spellStart"/>
-      <w:proofErr w:type="gramStart"/>
       <w:r>
         <w:rPr>
           <w:rFonts w:ascii="Times New Roman" w:hAnsi="Times New Roman" w:cs="Times New Roman"/>
@@ -31067,16 +29846,7 @@
           <w:sz w:val="24"/>
           <w:szCs w:val="24"/>
         </w:rPr>
-        <w:t>(</w:t>
-      </w:r>
-      <w:proofErr w:type="gramEnd"/>
-      <w:r>
-        <w:rPr>
-          <w:rFonts w:ascii="Times New Roman" w:hAnsi="Times New Roman" w:cs="Times New Roman"/>
-          <w:sz w:val="24"/>
-          <w:szCs w:val="24"/>
-        </w:rPr>
-        <w:t xml:space="preserve">k, mi/média) da biblioteca </w:t>
+        <w:t xml:space="preserve">(k, mi/média) da biblioteca </w:t>
       </w:r>
       <w:proofErr w:type="spellStart"/>
       <w:r>
@@ -31130,7 +29900,6 @@
         <w:t> </w:t>
       </w:r>
       <w:proofErr w:type="spellStart"/>
-      <w:proofErr w:type="gramStart"/>
       <w:r>
         <w:rPr>
           <w:rFonts w:ascii="Courier New" w:eastAsia="Times New Roman" w:hAnsi="Courier New" w:cs="Courier New"/>
@@ -31142,7 +29911,6 @@
         <w:t>scipy.stats</w:t>
       </w:r>
       <w:proofErr w:type="spellEnd"/>
-      <w:proofErr w:type="gramEnd"/>
       <w:r>
         <w:rPr>
           <w:rFonts w:ascii="Courier New" w:eastAsia="Times New Roman" w:hAnsi="Courier New" w:cs="Courier New"/>
@@ -31209,7 +29977,6 @@
         <w:t>probabilidade = </w:t>
       </w:r>
       <w:proofErr w:type="spellStart"/>
-      <w:proofErr w:type="gramStart"/>
       <w:r>
         <w:rPr>
           <w:rFonts w:ascii="Courier New" w:eastAsia="Times New Roman" w:hAnsi="Courier New" w:cs="Courier New"/>
@@ -31231,7 +29998,6 @@
         </w:rPr>
         <w:t>(</w:t>
       </w:r>
-      <w:proofErr w:type="gramEnd"/>
       <w:r>
         <w:rPr>
           <w:rFonts w:ascii="Courier New" w:eastAsia="Times New Roman" w:hAnsi="Courier New" w:cs="Courier New"/>
@@ -31629,6 +30395,926 @@
         </w:rPr>
         <w:t xml:space="preserve"> </w:t>
       </w:r>
+      <w:r>
+        <w:rPr>
+          <w:rFonts w:ascii="Times New Roman" w:hAnsi="Times New Roman" w:cs="Times New Roman"/>
+          <w:sz w:val="24"/>
+          <w:szCs w:val="24"/>
+        </w:rPr>
+        <w:t>A distribuição normal é uma das mais utilizadas em estatística. É uma distribuição contínua, onde a distribuição de frequências de uma variável quantitativa apresenta a forma de sino e é simétrica em relação a sua média.</w:t>
+      </w:r>
+    </w:p>
+    <w:p>
+      <w:pPr>
+        <w:spacing w:before="240" w:line="360" w:lineRule="auto"/>
+        <w:jc w:val="center"/>
+        <w:rPr>
+          <w:rFonts w:ascii="Times New Roman" w:hAnsi="Times New Roman" w:cs="Times New Roman"/>
+          <w:sz w:val="24"/>
+          <w:szCs w:val="24"/>
+        </w:rPr>
+      </w:pPr>
+      <w:r>
+        <w:rPr>
+          <w:noProof/>
+        </w:rPr>
+        <w:drawing>
+          <wp:inline distT="0" distB="0" distL="0" distR="0" wp14:anchorId="27194C81" wp14:editId="55251B0E">
+            <wp:extent cx="1800225" cy="1243997"/>
+            <wp:effectExtent l="0" t="0" r="0" b="0"/>
+            <wp:docPr id="102" name="Imagem 102" descr="Normal"/>
+            <wp:cNvGraphicFramePr>
+              <a:graphicFrameLocks xmlns:a="http://schemas.openxmlformats.org/drawingml/2006/main" noChangeAspect="1"/>
+            </wp:cNvGraphicFramePr>
+            <a:graphic xmlns:a="http://schemas.openxmlformats.org/drawingml/2006/main">
+              <a:graphicData uri="http://schemas.openxmlformats.org/drawingml/2006/picture">
+                <pic:pic xmlns:pic="http://schemas.openxmlformats.org/drawingml/2006/picture">
+                  <pic:nvPicPr>
+                    <pic:cNvPr id="0" name="Picture 7" descr="Normal"/>
+                    <pic:cNvPicPr>
+                      <a:picLocks noChangeAspect="1" noChangeArrowheads="1"/>
+                    </pic:cNvPicPr>
+                  </pic:nvPicPr>
+                  <pic:blipFill>
+                    <a:blip r:embed="rId110" cstate="print">
+                      <a:extLst>
+                        <a:ext uri="{28A0092B-C50C-407E-A947-70E740481C1C}">
+                          <a14:useLocalDpi xmlns:a14="http://schemas.microsoft.com/office/drawing/2010/main" val="0"/>
+                        </a:ext>
+                      </a:extLst>
+                    </a:blip>
+                    <a:srcRect/>
+                    <a:stretch>
+                      <a:fillRect/>
+                    </a:stretch>
+                  </pic:blipFill>
+                  <pic:spPr bwMode="auto">
+                    <a:xfrm>
+                      <a:off x="0" y="0"/>
+                      <a:ext cx="1810940" cy="1251401"/>
+                    </a:xfrm>
+                    <a:prstGeom prst="rect">
+                      <a:avLst/>
+                    </a:prstGeom>
+                    <a:noFill/>
+                    <a:ln>
+                      <a:noFill/>
+                    </a:ln>
+                  </pic:spPr>
+                </pic:pic>
+              </a:graphicData>
+            </a:graphic>
+          </wp:inline>
+        </w:drawing>
+      </w:r>
+    </w:p>
+    <w:p>
+      <w:pPr>
+        <w:pStyle w:val="PargrafodaLista"/>
+        <w:numPr>
+          <w:ilvl w:val="1"/>
+          <w:numId w:val="4"/>
+        </w:numPr>
+        <w:spacing w:before="240" w:line="360" w:lineRule="auto"/>
+        <w:jc w:val="both"/>
+        <w:rPr>
+          <w:rFonts w:ascii="Times New Roman" w:hAnsi="Times New Roman" w:cs="Times New Roman"/>
+          <w:sz w:val="24"/>
+          <w:szCs w:val="24"/>
+        </w:rPr>
+      </w:pPr>
+      <w:r>
+        <w:rPr>
+          <w:rFonts w:ascii="Times New Roman" w:hAnsi="Times New Roman" w:cs="Times New Roman"/>
+          <w:sz w:val="24"/>
+          <w:szCs w:val="24"/>
+        </w:rPr>
+        <w:t xml:space="preserve"> </w:t>
+      </w:r>
+      <w:r>
+        <w:rPr>
+          <w:rFonts w:ascii="Times New Roman" w:hAnsi="Times New Roman" w:cs="Times New Roman"/>
+          <w:sz w:val="24"/>
+          <w:szCs w:val="24"/>
+        </w:rPr>
+        <w:t>Características importantes:</w:t>
+      </w:r>
+    </w:p>
+    <w:p>
+      <w:pPr>
+        <w:pStyle w:val="PargrafodaLista"/>
+        <w:numPr>
+          <w:ilvl w:val="2"/>
+          <w:numId w:val="4"/>
+        </w:numPr>
+        <w:spacing w:before="240" w:line="360" w:lineRule="auto"/>
+        <w:jc w:val="both"/>
+        <w:rPr>
+          <w:rFonts w:ascii="Times New Roman" w:hAnsi="Times New Roman" w:cs="Times New Roman"/>
+          <w:sz w:val="24"/>
+          <w:szCs w:val="24"/>
+        </w:rPr>
+      </w:pPr>
+      <w:r>
+        <w:rPr>
+          <w:rFonts w:ascii="Times New Roman" w:hAnsi="Times New Roman" w:cs="Times New Roman"/>
+          <w:sz w:val="24"/>
+          <w:szCs w:val="24"/>
+        </w:rPr>
+        <w:t>É simétrica em torno da média;</w:t>
+      </w:r>
+    </w:p>
+    <w:p>
+      <w:pPr>
+        <w:pStyle w:val="PargrafodaLista"/>
+        <w:numPr>
+          <w:ilvl w:val="2"/>
+          <w:numId w:val="4"/>
+        </w:numPr>
+        <w:spacing w:before="240" w:line="360" w:lineRule="auto"/>
+        <w:jc w:val="both"/>
+        <w:rPr>
+          <w:rFonts w:ascii="Times New Roman" w:hAnsi="Times New Roman" w:cs="Times New Roman"/>
+          <w:sz w:val="24"/>
+          <w:szCs w:val="24"/>
+        </w:rPr>
+      </w:pPr>
+      <w:r>
+        <w:rPr>
+          <w:rFonts w:ascii="Times New Roman" w:hAnsi="Times New Roman" w:cs="Times New Roman"/>
+          <w:sz w:val="24"/>
+          <w:szCs w:val="24"/>
+        </w:rPr>
+        <w:t>A área sob a curva corresponde à proporção 1 ou 100%;</w:t>
+      </w:r>
+    </w:p>
+    <w:p>
+      <w:pPr>
+        <w:pStyle w:val="PargrafodaLista"/>
+        <w:numPr>
+          <w:ilvl w:val="2"/>
+          <w:numId w:val="4"/>
+        </w:numPr>
+        <w:spacing w:before="240" w:line="360" w:lineRule="auto"/>
+        <w:jc w:val="both"/>
+        <w:rPr>
+          <w:rFonts w:ascii="Times New Roman" w:hAnsi="Times New Roman" w:cs="Times New Roman"/>
+          <w:sz w:val="24"/>
+          <w:szCs w:val="24"/>
+        </w:rPr>
+      </w:pPr>
+      <w:r>
+        <w:rPr>
+          <w:rFonts w:ascii="Times New Roman" w:hAnsi="Times New Roman" w:cs="Times New Roman"/>
+          <w:sz w:val="24"/>
+          <w:szCs w:val="24"/>
+        </w:rPr>
+        <w:t>As medidas de tendência central (média, mediana e moda) apresentam o mesmo valor;</w:t>
+      </w:r>
+    </w:p>
+    <w:p>
+      <w:pPr>
+        <w:pStyle w:val="PargrafodaLista"/>
+        <w:numPr>
+          <w:ilvl w:val="2"/>
+          <w:numId w:val="4"/>
+        </w:numPr>
+        <w:spacing w:before="240" w:line="360" w:lineRule="auto"/>
+        <w:jc w:val="both"/>
+        <w:rPr>
+          <w:rFonts w:ascii="Times New Roman" w:hAnsi="Times New Roman" w:cs="Times New Roman"/>
+          <w:sz w:val="24"/>
+          <w:szCs w:val="24"/>
+        </w:rPr>
+      </w:pPr>
+      <w:r>
+        <w:rPr>
+          <w:rFonts w:ascii="Times New Roman" w:hAnsi="Times New Roman" w:cs="Times New Roman"/>
+          <w:sz w:val="24"/>
+          <w:szCs w:val="24"/>
+        </w:rPr>
+        <w:t>Os extremos da curva tendem ao infinito em ambas as direções e, teoricamente, jamais tocam o eixo x;</w:t>
+      </w:r>
+    </w:p>
+    <w:p>
+      <w:pPr>
+        <w:pStyle w:val="PargrafodaLista"/>
+        <w:numPr>
+          <w:ilvl w:val="2"/>
+          <w:numId w:val="4"/>
+        </w:numPr>
+        <w:spacing w:before="240" w:line="360" w:lineRule="auto"/>
+        <w:jc w:val="both"/>
+        <w:rPr>
+          <w:rFonts w:ascii="Times New Roman" w:hAnsi="Times New Roman" w:cs="Times New Roman"/>
+          <w:sz w:val="24"/>
+          <w:szCs w:val="24"/>
+        </w:rPr>
+      </w:pPr>
+      <w:r>
+        <w:rPr>
+          <w:rFonts w:ascii="Times New Roman" w:hAnsi="Times New Roman" w:cs="Times New Roman"/>
+          <w:sz w:val="24"/>
+          <w:szCs w:val="24"/>
+        </w:rPr>
+        <w:lastRenderedPageBreak/>
+        <w:t>O desvio padrão define o achatamento e largura da distribuição. Curvas mais largas e mais achatadas apresentam valores maiores de desvio padrão;</w:t>
+      </w:r>
+    </w:p>
+    <w:p>
+      <w:pPr>
+        <w:pStyle w:val="PargrafodaLista"/>
+        <w:numPr>
+          <w:ilvl w:val="2"/>
+          <w:numId w:val="4"/>
+        </w:numPr>
+        <w:spacing w:before="240" w:line="360" w:lineRule="auto"/>
+        <w:jc w:val="both"/>
+        <w:rPr>
+          <w:rFonts w:ascii="Times New Roman" w:hAnsi="Times New Roman" w:cs="Times New Roman"/>
+          <w:sz w:val="24"/>
+          <w:szCs w:val="24"/>
+        </w:rPr>
+      </w:pPr>
+      <w:r>
+        <w:rPr>
+          <w:rFonts w:ascii="Times New Roman" w:hAnsi="Times New Roman" w:cs="Times New Roman"/>
+          <w:sz w:val="24"/>
+          <w:szCs w:val="24"/>
+        </w:rPr>
+        <w:t>A distribuição é definida por sua média e desvio padrão;</w:t>
+      </w:r>
+    </w:p>
+    <w:p>
+      <w:pPr>
+        <w:pStyle w:val="PargrafodaLista"/>
+        <w:numPr>
+          <w:ilvl w:val="2"/>
+          <w:numId w:val="4"/>
+        </w:numPr>
+        <w:spacing w:before="240" w:line="360" w:lineRule="auto"/>
+        <w:jc w:val="both"/>
+        <w:rPr>
+          <w:rFonts w:ascii="Times New Roman" w:hAnsi="Times New Roman" w:cs="Times New Roman"/>
+          <w:sz w:val="24"/>
+          <w:szCs w:val="24"/>
+        </w:rPr>
+      </w:pPr>
+      <w:r>
+        <w:rPr>
+          <w:rFonts w:ascii="Times New Roman" w:hAnsi="Times New Roman" w:cs="Times New Roman"/>
+          <w:sz w:val="24"/>
+          <w:szCs w:val="24"/>
+        </w:rPr>
+        <w:t>A probabilidade sempre será igual à área sob a curva, delimitada pelos limites inferior e superior.</w:t>
+      </w:r>
+    </w:p>
+    <w:p>
+      <w:pPr>
+        <w:pStyle w:val="PargrafodaLista"/>
+        <w:numPr>
+          <w:ilvl w:val="1"/>
+          <w:numId w:val="4"/>
+        </w:numPr>
+        <w:spacing w:before="240" w:line="360" w:lineRule="auto"/>
+        <w:jc w:val="both"/>
+        <w:rPr>
+          <w:rFonts w:ascii="Times New Roman" w:hAnsi="Times New Roman" w:cs="Times New Roman"/>
+          <w:sz w:val="24"/>
+          <w:szCs w:val="24"/>
+        </w:rPr>
+      </w:pPr>
+      <w:r>
+        <w:rPr>
+          <w:rFonts w:ascii="Times New Roman" w:hAnsi="Times New Roman" w:cs="Times New Roman"/>
+          <w:sz w:val="24"/>
+          <w:szCs w:val="24"/>
+        </w:rPr>
+        <w:t xml:space="preserve"> Cálculo:</w:t>
+      </w:r>
+    </w:p>
+    <w:p>
+      <w:pPr>
+        <w:spacing w:before="240" w:line="360" w:lineRule="auto"/>
+        <w:jc w:val="center"/>
+        <w:rPr>
+          <w:rFonts w:ascii="Times New Roman" w:hAnsi="Times New Roman" w:cs="Times New Roman"/>
+          <w:sz w:val="24"/>
+          <w:szCs w:val="24"/>
+        </w:rPr>
+      </w:pPr>
+      <w:r>
+        <w:rPr>
+          <w:rFonts w:ascii="Times New Roman" w:hAnsi="Times New Roman" w:cs="Times New Roman"/>
+          <w:sz w:val="24"/>
+          <w:szCs w:val="24"/>
+        </w:rPr>
+        <w:drawing>
+          <wp:inline distT="0" distB="0" distL="0" distR="0" wp14:anchorId="54FAB4E1" wp14:editId="618B8564">
+            <wp:extent cx="2053672" cy="552450"/>
+            <wp:effectExtent l="0" t="0" r="3810" b="0"/>
+            <wp:docPr id="103" name="Imagem 103"/>
+            <wp:cNvGraphicFramePr>
+              <a:graphicFrameLocks xmlns:a="http://schemas.openxmlformats.org/drawingml/2006/main" noChangeAspect="1"/>
+            </wp:cNvGraphicFramePr>
+            <a:graphic xmlns:a="http://schemas.openxmlformats.org/drawingml/2006/main">
+              <a:graphicData uri="http://schemas.openxmlformats.org/drawingml/2006/picture">
+                <pic:pic xmlns:pic="http://schemas.openxmlformats.org/drawingml/2006/picture">
+                  <pic:nvPicPr>
+                    <pic:cNvPr id="1" name=""/>
+                    <pic:cNvPicPr/>
+                  </pic:nvPicPr>
+                  <pic:blipFill>
+                    <a:blip r:embed="rId111"/>
+                    <a:stretch>
+                      <a:fillRect/>
+                    </a:stretch>
+                  </pic:blipFill>
+                  <pic:spPr>
+                    <a:xfrm>
+                      <a:off x="0" y="0"/>
+                      <a:ext cx="2061070" cy="554440"/>
+                    </a:xfrm>
+                    <a:prstGeom prst="rect">
+                      <a:avLst/>
+                    </a:prstGeom>
+                  </pic:spPr>
+                </pic:pic>
+              </a:graphicData>
+            </a:graphic>
+          </wp:inline>
+        </w:drawing>
+      </w:r>
+    </w:p>
+    <w:p>
+      <w:pPr>
+        <w:pStyle w:val="PargrafodaLista"/>
+        <w:numPr>
+          <w:ilvl w:val="2"/>
+          <w:numId w:val="4"/>
+        </w:numPr>
+        <w:spacing w:before="240" w:line="360" w:lineRule="auto"/>
+        <w:jc w:val="both"/>
+        <w:rPr>
+          <w:rFonts w:ascii="Times New Roman" w:hAnsi="Times New Roman" w:cs="Times New Roman"/>
+          <w:sz w:val="24"/>
+          <w:szCs w:val="24"/>
+        </w:rPr>
+      </w:pPr>
+      <w:r>
+        <w:rPr>
+          <w:rFonts w:ascii="Times New Roman" w:hAnsi="Times New Roman" w:cs="Times New Roman"/>
+          <w:sz w:val="24"/>
+          <w:szCs w:val="24"/>
+        </w:rPr>
+        <w:t>Cada elemento:</w:t>
+      </w:r>
+    </w:p>
+    <w:p>
+      <w:pPr>
+        <w:spacing w:before="240" w:line="360" w:lineRule="auto"/>
+        <w:jc w:val="center"/>
+        <w:rPr>
+          <w:rFonts w:ascii="Times New Roman" w:hAnsi="Times New Roman" w:cs="Times New Roman"/>
+          <w:sz w:val="24"/>
+          <w:szCs w:val="24"/>
+        </w:rPr>
+      </w:pPr>
+      <w:r>
+        <w:rPr>
+          <w:rFonts w:ascii="Times New Roman" w:hAnsi="Times New Roman" w:cs="Times New Roman"/>
+          <w:sz w:val="24"/>
+          <w:szCs w:val="24"/>
+        </w:rPr>
+        <w:drawing>
+          <wp:inline distT="0" distB="0" distL="0" distR="0" wp14:anchorId="6AE80784" wp14:editId="0B7EB1D4">
+            <wp:extent cx="1139960" cy="714375"/>
+            <wp:effectExtent l="0" t="0" r="3175" b="0"/>
+            <wp:docPr id="104" name="Imagem 104"/>
+            <wp:cNvGraphicFramePr>
+              <a:graphicFrameLocks xmlns:a="http://schemas.openxmlformats.org/drawingml/2006/main" noChangeAspect="1"/>
+            </wp:cNvGraphicFramePr>
+            <a:graphic xmlns:a="http://schemas.openxmlformats.org/drawingml/2006/main">
+              <a:graphicData uri="http://schemas.openxmlformats.org/drawingml/2006/picture">
+                <pic:pic xmlns:pic="http://schemas.openxmlformats.org/drawingml/2006/picture">
+                  <pic:nvPicPr>
+                    <pic:cNvPr id="1" name=""/>
+                    <pic:cNvPicPr/>
+                  </pic:nvPicPr>
+                  <pic:blipFill>
+                    <a:blip r:embed="rId112"/>
+                    <a:stretch>
+                      <a:fillRect/>
+                    </a:stretch>
+                  </pic:blipFill>
+                  <pic:spPr>
+                    <a:xfrm>
+                      <a:off x="0" y="0"/>
+                      <a:ext cx="1143057" cy="716316"/>
+                    </a:xfrm>
+                    <a:prstGeom prst="rect">
+                      <a:avLst/>
+                    </a:prstGeom>
+                  </pic:spPr>
+                </pic:pic>
+              </a:graphicData>
+            </a:graphic>
+          </wp:inline>
+        </w:drawing>
+      </w:r>
+    </w:p>
+    <w:p>
+      <w:pPr>
+        <w:pStyle w:val="PargrafodaLista"/>
+        <w:numPr>
+          <w:ilvl w:val="2"/>
+          <w:numId w:val="4"/>
+        </w:numPr>
+        <w:spacing w:before="240" w:line="360" w:lineRule="auto"/>
+        <w:jc w:val="both"/>
+        <w:rPr>
+          <w:rFonts w:ascii="Times New Roman" w:hAnsi="Times New Roman" w:cs="Times New Roman"/>
+          <w:sz w:val="24"/>
+          <w:szCs w:val="24"/>
+        </w:rPr>
+      </w:pPr>
+      <w:r>
+        <w:rPr>
+          <w:rFonts w:ascii="Times New Roman" w:hAnsi="Times New Roman" w:cs="Times New Roman"/>
+          <w:sz w:val="24"/>
+          <w:szCs w:val="24"/>
+        </w:rPr>
+        <w:t>A probabilidade é obtida a partir da área sob a curva, delimitada pelos limites inferior e superior especificados. Um exemplo pode ser visto na figura abaixo.</w:t>
+      </w:r>
+    </w:p>
+    <w:p>
+      <w:pPr>
+        <w:spacing w:before="240" w:line="360" w:lineRule="auto"/>
+        <w:jc w:val="center"/>
+        <w:rPr>
+          <w:rFonts w:ascii="Times New Roman" w:hAnsi="Times New Roman" w:cs="Times New Roman"/>
+          <w:sz w:val="24"/>
+          <w:szCs w:val="24"/>
+        </w:rPr>
+      </w:pPr>
+      <w:r>
+        <w:rPr>
+          <w:noProof/>
+        </w:rPr>
+        <w:drawing>
+          <wp:inline distT="0" distB="0" distL="0" distR="0" wp14:anchorId="6B8E0114" wp14:editId="68447348">
+            <wp:extent cx="2143125" cy="1534639"/>
+            <wp:effectExtent l="0" t="0" r="0" b="8890"/>
+            <wp:docPr id="105" name="Imagem 105" descr="alt text"/>
+            <wp:cNvGraphicFramePr>
+              <a:graphicFrameLocks xmlns:a="http://schemas.openxmlformats.org/drawingml/2006/main" noChangeAspect="1"/>
+            </wp:cNvGraphicFramePr>
+            <a:graphic xmlns:a="http://schemas.openxmlformats.org/drawingml/2006/main">
+              <a:graphicData uri="http://schemas.openxmlformats.org/drawingml/2006/picture">
+                <pic:pic xmlns:pic="http://schemas.openxmlformats.org/drawingml/2006/picture">
+                  <pic:nvPicPr>
+                    <pic:cNvPr id="0" name="Picture 9" descr="alt text"/>
+                    <pic:cNvPicPr>
+                      <a:picLocks noChangeAspect="1" noChangeArrowheads="1"/>
+                    </pic:cNvPicPr>
+                  </pic:nvPicPr>
+                  <pic:blipFill>
+                    <a:blip r:embed="rId113">
+                      <a:extLst>
+                        <a:ext uri="{28A0092B-C50C-407E-A947-70E740481C1C}">
+                          <a14:useLocalDpi xmlns:a14="http://schemas.microsoft.com/office/drawing/2010/main" val="0"/>
+                        </a:ext>
+                      </a:extLst>
+                    </a:blip>
+                    <a:srcRect/>
+                    <a:stretch>
+                      <a:fillRect/>
+                    </a:stretch>
+                  </pic:blipFill>
+                  <pic:spPr bwMode="auto">
+                    <a:xfrm>
+                      <a:off x="0" y="0"/>
+                      <a:ext cx="2152190" cy="1541130"/>
+                    </a:xfrm>
+                    <a:prstGeom prst="rect">
+                      <a:avLst/>
+                    </a:prstGeom>
+                    <a:noFill/>
+                    <a:ln>
+                      <a:noFill/>
+                    </a:ln>
+                  </pic:spPr>
+                </pic:pic>
+              </a:graphicData>
+            </a:graphic>
+          </wp:inline>
+        </w:drawing>
+      </w:r>
+    </w:p>
+    <w:p>
+      <w:pPr>
+        <w:pStyle w:val="PargrafodaLista"/>
+        <w:numPr>
+          <w:ilvl w:val="2"/>
+          <w:numId w:val="4"/>
+        </w:numPr>
+        <w:spacing w:before="240" w:line="360" w:lineRule="auto"/>
+        <w:jc w:val="both"/>
+        <w:rPr>
+          <w:rFonts w:ascii="Times New Roman" w:hAnsi="Times New Roman" w:cs="Times New Roman"/>
+          <w:sz w:val="24"/>
+          <w:szCs w:val="24"/>
+        </w:rPr>
+      </w:pPr>
+      <w:r>
+        <w:rPr>
+          <w:rFonts w:ascii="Times New Roman" w:hAnsi="Times New Roman" w:cs="Times New Roman"/>
+          <w:sz w:val="24"/>
+          <w:szCs w:val="24"/>
+        </w:rPr>
+        <w:t>Para obter a área acima basta calcular a integral da função para os intervalos determinados. Conforme equação abaixo:</w:t>
+      </w:r>
+    </w:p>
+    <w:p>
+      <w:pPr>
+        <w:spacing w:before="240" w:line="360" w:lineRule="auto"/>
+        <w:jc w:val="center"/>
+        <w:rPr>
+          <w:rFonts w:ascii="Times New Roman" w:hAnsi="Times New Roman" w:cs="Times New Roman"/>
+          <w:sz w:val="24"/>
+          <w:szCs w:val="24"/>
+        </w:rPr>
+      </w:pPr>
+      <w:r>
+        <w:rPr>
+          <w:rFonts w:ascii="Times New Roman" w:hAnsi="Times New Roman" w:cs="Times New Roman"/>
+          <w:sz w:val="24"/>
+          <w:szCs w:val="24"/>
+        </w:rPr>
+        <w:drawing>
+          <wp:inline distT="0" distB="0" distL="0" distR="0" wp14:anchorId="6B827877" wp14:editId="6C32CAA8">
+            <wp:extent cx="3037840" cy="538338"/>
+            <wp:effectExtent l="0" t="0" r="0" b="0"/>
+            <wp:docPr id="106" name="Imagem 106"/>
+            <wp:cNvGraphicFramePr>
+              <a:graphicFrameLocks xmlns:a="http://schemas.openxmlformats.org/drawingml/2006/main" noChangeAspect="1"/>
+            </wp:cNvGraphicFramePr>
+            <a:graphic xmlns:a="http://schemas.openxmlformats.org/drawingml/2006/main">
+              <a:graphicData uri="http://schemas.openxmlformats.org/drawingml/2006/picture">
+                <pic:pic xmlns:pic="http://schemas.openxmlformats.org/drawingml/2006/picture">
+                  <pic:nvPicPr>
+                    <pic:cNvPr id="1" name=""/>
+                    <pic:cNvPicPr/>
+                  </pic:nvPicPr>
+                  <pic:blipFill>
+                    <a:blip r:embed="rId114"/>
+                    <a:stretch>
+                      <a:fillRect/>
+                    </a:stretch>
+                  </pic:blipFill>
+                  <pic:spPr>
+                    <a:xfrm>
+                      <a:off x="0" y="0"/>
+                      <a:ext cx="3070328" cy="544095"/>
+                    </a:xfrm>
+                    <a:prstGeom prst="rect">
+                      <a:avLst/>
+                    </a:prstGeom>
+                  </pic:spPr>
+                </pic:pic>
+              </a:graphicData>
+            </a:graphic>
+          </wp:inline>
+        </w:drawing>
+      </w:r>
+    </w:p>
+    <w:p>
+      <w:pPr>
+        <w:pStyle w:val="PargrafodaLista"/>
+        <w:numPr>
+          <w:ilvl w:val="2"/>
+          <w:numId w:val="4"/>
+        </w:numPr>
+        <w:spacing w:before="240" w:line="360" w:lineRule="auto"/>
+        <w:jc w:val="both"/>
+        <w:rPr>
+          <w:rFonts w:ascii="Times New Roman" w:hAnsi="Times New Roman" w:cs="Times New Roman"/>
+          <w:sz w:val="24"/>
+          <w:szCs w:val="24"/>
+        </w:rPr>
+      </w:pPr>
+      <w:r>
+        <w:rPr>
+          <w:rFonts w:ascii="Times New Roman" w:hAnsi="Times New Roman" w:cs="Times New Roman"/>
+          <w:sz w:val="24"/>
+          <w:szCs w:val="24"/>
+        </w:rPr>
+        <w:t>Elementos:</w:t>
+      </w:r>
+    </w:p>
+    <w:p>
+      <w:pPr>
+        <w:spacing w:before="240" w:line="360" w:lineRule="auto"/>
+        <w:jc w:val="center"/>
+        <w:rPr>
+          <w:rFonts w:ascii="Times New Roman" w:hAnsi="Times New Roman" w:cs="Times New Roman"/>
+          <w:sz w:val="24"/>
+          <w:szCs w:val="24"/>
+        </w:rPr>
+      </w:pPr>
+      <w:r>
+        <w:rPr>
+          <w:rFonts w:ascii="Times New Roman" w:hAnsi="Times New Roman" w:cs="Times New Roman"/>
+          <w:sz w:val="24"/>
+          <w:szCs w:val="24"/>
+        </w:rPr>
+        <w:lastRenderedPageBreak/>
+        <w:drawing>
+          <wp:inline distT="0" distB="0" distL="0" distR="0" wp14:anchorId="7C84D140" wp14:editId="3538E09F">
+            <wp:extent cx="828675" cy="844213"/>
+            <wp:effectExtent l="0" t="0" r="0" b="0"/>
+            <wp:docPr id="107" name="Imagem 107"/>
+            <wp:cNvGraphicFramePr>
+              <a:graphicFrameLocks xmlns:a="http://schemas.openxmlformats.org/drawingml/2006/main" noChangeAspect="1"/>
+            </wp:cNvGraphicFramePr>
+            <a:graphic xmlns:a="http://schemas.openxmlformats.org/drawingml/2006/main">
+              <a:graphicData uri="http://schemas.openxmlformats.org/drawingml/2006/picture">
+                <pic:pic xmlns:pic="http://schemas.openxmlformats.org/drawingml/2006/picture">
+                  <pic:nvPicPr>
+                    <pic:cNvPr id="1" name=""/>
+                    <pic:cNvPicPr/>
+                  </pic:nvPicPr>
+                  <pic:blipFill>
+                    <a:blip r:embed="rId115"/>
+                    <a:stretch>
+                      <a:fillRect/>
+                    </a:stretch>
+                  </pic:blipFill>
+                  <pic:spPr>
+                    <a:xfrm>
+                      <a:off x="0" y="0"/>
+                      <a:ext cx="832126" cy="847728"/>
+                    </a:xfrm>
+                    <a:prstGeom prst="rect">
+                      <a:avLst/>
+                    </a:prstGeom>
+                  </pic:spPr>
+                </pic:pic>
+              </a:graphicData>
+            </a:graphic>
+          </wp:inline>
+        </w:drawing>
+      </w:r>
+    </w:p>
+    <w:p>
+      <w:pPr>
+        <w:pStyle w:val="PargrafodaLista"/>
+        <w:numPr>
+          <w:ilvl w:val="1"/>
+          <w:numId w:val="4"/>
+        </w:numPr>
+        <w:spacing w:before="240" w:line="360" w:lineRule="auto"/>
+        <w:jc w:val="both"/>
+        <w:rPr>
+          <w:rFonts w:ascii="Times New Roman" w:hAnsi="Times New Roman" w:cs="Times New Roman"/>
+          <w:sz w:val="24"/>
+          <w:szCs w:val="24"/>
+        </w:rPr>
+      </w:pPr>
+      <w:r>
+        <w:rPr>
+          <w:rFonts w:ascii="Times New Roman" w:hAnsi="Times New Roman" w:cs="Times New Roman"/>
+          <w:sz w:val="24"/>
+          <w:szCs w:val="24"/>
+        </w:rPr>
+        <w:t xml:space="preserve"> Tabelas padronizadas:</w:t>
+      </w:r>
+    </w:p>
+    <w:p>
+      <w:pPr>
+        <w:pStyle w:val="PargrafodaLista"/>
+        <w:numPr>
+          <w:ilvl w:val="2"/>
+          <w:numId w:val="4"/>
+        </w:numPr>
+        <w:spacing w:before="240" w:line="360" w:lineRule="auto"/>
+        <w:jc w:val="both"/>
+        <w:rPr>
+          <w:rFonts w:ascii="Times New Roman" w:hAnsi="Times New Roman" w:cs="Times New Roman"/>
+          <w:sz w:val="24"/>
+          <w:szCs w:val="24"/>
+        </w:rPr>
+      </w:pPr>
+      <w:r>
+        <w:rPr>
+          <w:rFonts w:ascii="Times New Roman" w:hAnsi="Times New Roman" w:cs="Times New Roman"/>
+          <w:sz w:val="24"/>
+          <w:szCs w:val="24"/>
+        </w:rPr>
+        <w:t>As tabelas padronizadas foram criadas para facilitar a obtenção dos valores das áreas sob a curva normal e eliminar a necessidade de solucionar integrais definidas.</w:t>
+      </w:r>
+    </w:p>
+    <w:p>
+      <w:pPr>
+        <w:pStyle w:val="PargrafodaLista"/>
+        <w:numPr>
+          <w:ilvl w:val="2"/>
+          <w:numId w:val="4"/>
+        </w:numPr>
+        <w:spacing w:before="240" w:line="360" w:lineRule="auto"/>
+        <w:jc w:val="both"/>
+        <w:rPr>
+          <w:rFonts w:ascii="Times New Roman" w:hAnsi="Times New Roman" w:cs="Times New Roman"/>
+          <w:sz w:val="24"/>
+          <w:szCs w:val="24"/>
+        </w:rPr>
+      </w:pPr>
+      <w:r>
+        <w:rPr>
+          <w:rFonts w:ascii="Times New Roman" w:hAnsi="Times New Roman" w:cs="Times New Roman"/>
+          <w:sz w:val="24"/>
+          <w:szCs w:val="24"/>
+        </w:rPr>
+        <w:t>Para consultarmos os valores em uma tabela padronizada basta transformarmos nossa variável em uma variável padronizada Z.</w:t>
+      </w:r>
+    </w:p>
+    <w:p>
+      <w:pPr>
+        <w:pStyle w:val="PargrafodaLista"/>
+        <w:numPr>
+          <w:ilvl w:val="2"/>
+          <w:numId w:val="4"/>
+        </w:numPr>
+        <w:spacing w:before="240" w:line="360" w:lineRule="auto"/>
+        <w:jc w:val="both"/>
+        <w:rPr>
+          <w:rFonts w:ascii="Times New Roman" w:hAnsi="Times New Roman" w:cs="Times New Roman"/>
+          <w:sz w:val="24"/>
+          <w:szCs w:val="24"/>
+        </w:rPr>
+      </w:pPr>
+      <w:r>
+        <w:rPr>
+          <w:rFonts w:ascii="Times New Roman" w:hAnsi="Times New Roman" w:cs="Times New Roman"/>
+          <w:sz w:val="24"/>
+          <w:szCs w:val="24"/>
+        </w:rPr>
+        <w:t>Esta variável Z representa o afastamento em desvios padrões de um valor da variável original em relação à média.</w:t>
+      </w:r>
+      <w:r>
+        <w:rPr>
+          <w:rFonts w:ascii="Times New Roman" w:hAnsi="Times New Roman" w:cs="Times New Roman"/>
+          <w:sz w:val="24"/>
+          <w:szCs w:val="24"/>
+        </w:rPr>
+        <w:t xml:space="preserve"> Cálculo:</w:t>
+      </w:r>
+    </w:p>
+    <w:p>
+      <w:pPr>
+        <w:spacing w:before="240" w:line="360" w:lineRule="auto"/>
+        <w:jc w:val="center"/>
+        <w:rPr>
+          <w:rFonts w:ascii="Times New Roman" w:hAnsi="Times New Roman" w:cs="Times New Roman"/>
+          <w:sz w:val="24"/>
+          <w:szCs w:val="24"/>
+        </w:rPr>
+      </w:pPr>
+      <w:r>
+        <w:rPr>
+          <w:rFonts w:ascii="Times New Roman" w:hAnsi="Times New Roman" w:cs="Times New Roman"/>
+          <w:sz w:val="24"/>
+          <w:szCs w:val="24"/>
+        </w:rPr>
+        <w:drawing>
+          <wp:inline distT="0" distB="0" distL="0" distR="0" wp14:anchorId="3FCC7428" wp14:editId="687A173D">
+            <wp:extent cx="949945" cy="447675"/>
+            <wp:effectExtent l="0" t="0" r="3175" b="0"/>
+            <wp:docPr id="108" name="Imagem 108"/>
+            <wp:cNvGraphicFramePr>
+              <a:graphicFrameLocks xmlns:a="http://schemas.openxmlformats.org/drawingml/2006/main" noChangeAspect="1"/>
+            </wp:cNvGraphicFramePr>
+            <a:graphic xmlns:a="http://schemas.openxmlformats.org/drawingml/2006/main">
+              <a:graphicData uri="http://schemas.openxmlformats.org/drawingml/2006/picture">
+                <pic:pic xmlns:pic="http://schemas.openxmlformats.org/drawingml/2006/picture">
+                  <pic:nvPicPr>
+                    <pic:cNvPr id="1" name=""/>
+                    <pic:cNvPicPr/>
+                  </pic:nvPicPr>
+                  <pic:blipFill>
+                    <a:blip r:embed="rId116"/>
+                    <a:stretch>
+                      <a:fillRect/>
+                    </a:stretch>
+                  </pic:blipFill>
+                  <pic:spPr>
+                    <a:xfrm>
+                      <a:off x="0" y="0"/>
+                      <a:ext cx="952687" cy="448967"/>
+                    </a:xfrm>
+                    <a:prstGeom prst="rect">
+                      <a:avLst/>
+                    </a:prstGeom>
+                  </pic:spPr>
+                </pic:pic>
+              </a:graphicData>
+            </a:graphic>
+          </wp:inline>
+        </w:drawing>
+      </w:r>
+    </w:p>
+    <w:p>
+      <w:pPr>
+        <w:pStyle w:val="PargrafodaLista"/>
+        <w:numPr>
+          <w:ilvl w:val="2"/>
+          <w:numId w:val="4"/>
+        </w:numPr>
+        <w:spacing w:before="240" w:line="360" w:lineRule="auto"/>
+        <w:jc w:val="both"/>
+        <w:rPr>
+          <w:rFonts w:ascii="Times New Roman" w:hAnsi="Times New Roman" w:cs="Times New Roman"/>
+          <w:sz w:val="24"/>
+          <w:szCs w:val="24"/>
+        </w:rPr>
+      </w:pPr>
+      <w:r>
+        <w:rPr>
+          <w:rFonts w:ascii="Times New Roman" w:hAnsi="Times New Roman" w:cs="Times New Roman"/>
+          <w:sz w:val="24"/>
+          <w:szCs w:val="24"/>
+        </w:rPr>
+        <w:t>Elementos:</w:t>
+      </w:r>
+    </w:p>
+    <w:p>
+      <w:pPr>
+        <w:spacing w:before="240" w:line="360" w:lineRule="auto"/>
+        <w:jc w:val="center"/>
+        <w:rPr>
+          <w:rFonts w:ascii="Times New Roman" w:hAnsi="Times New Roman" w:cs="Times New Roman"/>
+          <w:sz w:val="24"/>
+          <w:szCs w:val="24"/>
+        </w:rPr>
+      </w:pPr>
+      <w:r>
+        <w:rPr>
+          <w:rFonts w:ascii="Times New Roman" w:hAnsi="Times New Roman" w:cs="Times New Roman"/>
+          <w:sz w:val="24"/>
+          <w:szCs w:val="24"/>
+        </w:rPr>
+        <w:drawing>
+          <wp:inline distT="0" distB="0" distL="0" distR="0" wp14:anchorId="233F40D7" wp14:editId="407003EB">
+            <wp:extent cx="2247899" cy="622769"/>
+            <wp:effectExtent l="0" t="0" r="635" b="6350"/>
+            <wp:docPr id="109" name="Imagem 109"/>
+            <wp:cNvGraphicFramePr>
+              <a:graphicFrameLocks xmlns:a="http://schemas.openxmlformats.org/drawingml/2006/main" noChangeAspect="1"/>
+            </wp:cNvGraphicFramePr>
+            <a:graphic xmlns:a="http://schemas.openxmlformats.org/drawingml/2006/main">
+              <a:graphicData uri="http://schemas.openxmlformats.org/drawingml/2006/picture">
+                <pic:pic xmlns:pic="http://schemas.openxmlformats.org/drawingml/2006/picture">
+                  <pic:nvPicPr>
+                    <pic:cNvPr id="1" name=""/>
+                    <pic:cNvPicPr/>
+                  </pic:nvPicPr>
+                  <pic:blipFill>
+                    <a:blip r:embed="rId117"/>
+                    <a:stretch>
+                      <a:fillRect/>
+                    </a:stretch>
+                  </pic:blipFill>
+                  <pic:spPr>
+                    <a:xfrm>
+                      <a:off x="0" y="0"/>
+                      <a:ext cx="2257034" cy="625300"/>
+                    </a:xfrm>
+                    <a:prstGeom prst="rect">
+                      <a:avLst/>
+                    </a:prstGeom>
+                  </pic:spPr>
+                </pic:pic>
+              </a:graphicData>
+            </a:graphic>
+          </wp:inline>
+        </w:drawing>
+      </w:r>
+    </w:p>
+    <w:p>
+      <w:pPr>
+        <w:pStyle w:val="PargrafodaLista"/>
+        <w:numPr>
+          <w:ilvl w:val="2"/>
+          <w:numId w:val="4"/>
+        </w:numPr>
+        <w:spacing w:before="240" w:line="360" w:lineRule="auto"/>
+        <w:jc w:val="both"/>
+        <w:rPr>
+          <w:rFonts w:ascii="Times New Roman" w:hAnsi="Times New Roman" w:cs="Times New Roman"/>
+          <w:sz w:val="24"/>
+          <w:szCs w:val="24"/>
+        </w:rPr>
+      </w:pPr>
     </w:p>
     <w:sectPr>
       <w:pgSz w:w="11906" w:h="16838"/>
@@ -31663,21 +31349,21 @@
         <v:path o:extrusionok="f" gradientshapeok="t" o:connecttype="rect"/>
         <o:lock v:ext="edit" aspectratio="t"/>
       </v:shapetype>
-      <v:shape id="_x0000_i1560" type="#_x0000_t75" style="width:24pt;height:13.5pt;visibility:visible;mso-wrap-style:square" o:bullet="t">
+      <v:shape id="_x0000_i1818" type="#_x0000_t75" style="width:24pt;height:13.5pt;visibility:visible;mso-wrap-style:square" o:bullet="t">
         <v:imagedata r:id="rId1" o:title=""/>
       </v:shape>
     </w:pict>
   </w:numPicBullet>
   <w:numPicBullet w:numPicBulletId="1">
     <w:pict>
-      <v:shape id="_x0000_i1561" type="#_x0000_t75" style="width:21.75pt;height:13.5pt;visibility:visible;mso-wrap-style:square" o:bullet="t">
+      <v:shape id="_x0000_i1819" type="#_x0000_t75" style="width:21.75pt;height:13.5pt;visibility:visible;mso-wrap-style:square" o:bullet="t">
         <v:imagedata r:id="rId2" o:title=""/>
       </v:shape>
     </w:pict>
   </w:numPicBullet>
   <w:numPicBullet w:numPicBulletId="2">
     <w:pict>
-      <v:shape id="_x0000_i1562" type="#_x0000_t75" style="width:27pt;height:13.5pt;visibility:visible;mso-wrap-style:square" o:bullet="t">
+      <v:shape id="_x0000_i1820" type="#_x0000_t75" style="width:27pt;height:13.5pt;visibility:visible;mso-wrap-style:square" o:bullet="t">
         <v:imagedata r:id="rId3" o:title=""/>
       </v:shape>
     </w:pict>

</xml_diff>

<commit_message>
Aplicando a tabela - Caso I
Aprendemos a usar consultar a tabela resolvendo o primeiro caso do nosso exemplo. Além disso usamos a scipy para fazer essa consulta automatizada pra gente
</commit_message>
<xml_diff>
--- a/Data Science/Estatística Com Python/Anotações/Estatística Com Python - Anotações.docx
+++ b/Data Science/Estatística Com Python/Anotações/Estatística Com Python - Anotações.docx
@@ -718,25 +718,7 @@
           <w:sz w:val="24"/>
           <w:szCs w:val="24"/>
         </w:rPr>
-        <w:t>S.value_</w:t>
-      </w:r>
-      <w:proofErr w:type="gramStart"/>
-      <w:r>
-        <w:rPr>
-          <w:rFonts w:ascii="Times New Roman" w:hAnsi="Times New Roman" w:cs="Times New Roman"/>
-          <w:sz w:val="24"/>
-          <w:szCs w:val="24"/>
-        </w:rPr>
-        <w:t>counts(</w:t>
-      </w:r>
-      <w:proofErr w:type="gramEnd"/>
-      <w:r>
-        <w:rPr>
-          <w:rFonts w:ascii="Times New Roman" w:hAnsi="Times New Roman" w:cs="Times New Roman"/>
-          <w:sz w:val="24"/>
-          <w:szCs w:val="24"/>
-        </w:rPr>
-        <w:t>): conta a quantida</w:t>
+        <w:t>S.value_counts(): conta a quantida</w:t>
       </w:r>
       <w:r>
         <w:rPr>
@@ -752,25 +734,7 @@
           <w:sz w:val="24"/>
           <w:szCs w:val="24"/>
         </w:rPr>
-        <w:t xml:space="preserve">, onde ele </w:t>
-      </w:r>
-      <w:proofErr w:type="gramStart"/>
-      <w:r>
-        <w:rPr>
-          <w:rFonts w:ascii="Times New Roman" w:hAnsi="Times New Roman" w:cs="Times New Roman"/>
-          <w:sz w:val="24"/>
-          <w:szCs w:val="24"/>
-        </w:rPr>
-        <w:t>soma elas</w:t>
-      </w:r>
-      <w:proofErr w:type="gramEnd"/>
-      <w:r>
-        <w:rPr>
-          <w:rFonts w:ascii="Times New Roman" w:hAnsi="Times New Roman" w:cs="Times New Roman"/>
-          <w:sz w:val="24"/>
-          <w:szCs w:val="24"/>
-        </w:rPr>
-        <w:t xml:space="preserve"> e divide cada um pela soma</w:t>
+        <w:t>, onde ele soma elas e divide cada um pela soma</w:t>
       </w:r>
       <w:r>
         <w:rPr>
@@ -1013,20 +977,8 @@
           <w:szCs w:val="21"/>
           <w:lang w:eastAsia="pt-BR"/>
         </w:rPr>
-        <w:t>dist_freq_qualitativas = </w:t>
-      </w:r>
-      <w:proofErr w:type="gramStart"/>
-      <w:r>
-        <w:rPr>
-          <w:rFonts w:ascii="Courier New" w:eastAsia="Times New Roman" w:hAnsi="Courier New" w:cs="Courier New"/>
-          <w:color w:val="D4D4D4"/>
-          <w:sz w:val="21"/>
-          <w:szCs w:val="21"/>
-          <w:lang w:eastAsia="pt-BR"/>
-        </w:rPr>
-        <w:t>pd.DataFrame</w:t>
-      </w:r>
-      <w:proofErr w:type="gramEnd"/>
+        <w:t>dist_freq_qualitativas = pd.DataFrame</w:t>
+      </w:r>
       <w:r>
         <w:rPr>
           <w:rFonts w:ascii="Courier New" w:eastAsia="Times New Roman" w:hAnsi="Courier New" w:cs="Courier New"/>
@@ -1197,23 +1149,13 @@
           <w:szCs w:val="24"/>
         </w:rPr>
       </w:pPr>
-      <w:proofErr w:type="gramStart"/>
-      <w:r>
-        <w:rPr>
-          <w:rFonts w:ascii="Times New Roman" w:hAnsi="Times New Roman" w:cs="Times New Roman"/>
-          <w:sz w:val="24"/>
-          <w:szCs w:val="24"/>
-        </w:rPr>
-        <w:t>Df.rename</w:t>
-      </w:r>
-      <w:proofErr w:type="gramEnd"/>
-      <w:r>
-        <w:rPr>
-          <w:rFonts w:ascii="Times New Roman" w:hAnsi="Times New Roman" w:cs="Times New Roman"/>
-          <w:sz w:val="24"/>
-          <w:szCs w:val="24"/>
-        </w:rPr>
-        <w:t xml:space="preserve">_axis(‘nome_index’, axis=’columns’/’rows’, inplace=True): Renomeia </w:t>
+      <w:r>
+        <w:rPr>
+          <w:rFonts w:ascii="Times New Roman" w:hAnsi="Times New Roman" w:cs="Times New Roman"/>
+          <w:sz w:val="24"/>
+          <w:szCs w:val="24"/>
+        </w:rPr>
+        <w:t xml:space="preserve">Df.rename_axis(‘nome_index’, axis=’columns’/’rows’, inplace=True): Renomeia </w:t>
       </w:r>
       <w:r>
         <w:rPr>
@@ -1260,20 +1202,8 @@
           <w:szCs w:val="21"/>
           <w:lang w:val="en-US" w:eastAsia="pt-BR"/>
         </w:rPr>
-        <w:t>dist_freq_</w:t>
-      </w:r>
-      <w:proofErr w:type="gramStart"/>
-      <w:r>
-        <w:rPr>
-          <w:rFonts w:ascii="Courier New" w:eastAsia="Times New Roman" w:hAnsi="Courier New" w:cs="Courier New"/>
-          <w:color w:val="D4D4D4"/>
-          <w:sz w:val="21"/>
-          <w:szCs w:val="21"/>
-          <w:lang w:val="en-US" w:eastAsia="pt-BR"/>
-        </w:rPr>
-        <w:t>qualitativas.rename</w:t>
-      </w:r>
-      <w:proofErr w:type="gramEnd"/>
+        <w:t>dist_freq_qualitativas.rename</w:t>
+      </w:r>
       <w:r>
         <w:rPr>
           <w:rFonts w:ascii="Courier New" w:eastAsia="Times New Roman" w:hAnsi="Courier New" w:cs="Courier New"/>
@@ -1465,29 +1395,7 @@
           <w:szCs w:val="21"/>
           <w:lang w:val="en-US" w:eastAsia="pt-BR"/>
         </w:rPr>
-        <w:t>dist_freq_</w:t>
-      </w:r>
-      <w:proofErr w:type="gramStart"/>
-      <w:r>
-        <w:rPr>
-          <w:rFonts w:ascii="Courier New" w:eastAsia="Times New Roman" w:hAnsi="Courier New" w:cs="Courier New"/>
-          <w:color w:val="D4D4D4"/>
-          <w:sz w:val="21"/>
-          <w:szCs w:val="21"/>
-          <w:lang w:val="en-US" w:eastAsia="pt-BR"/>
-        </w:rPr>
-        <w:t>qualitativas.rename</w:t>
-      </w:r>
-      <w:proofErr w:type="gramEnd"/>
-      <w:r>
-        <w:rPr>
-          <w:rFonts w:ascii="Courier New" w:eastAsia="Times New Roman" w:hAnsi="Courier New" w:cs="Courier New"/>
-          <w:color w:val="D4D4D4"/>
-          <w:sz w:val="21"/>
-          <w:szCs w:val="21"/>
-          <w:lang w:val="en-US" w:eastAsia="pt-BR"/>
-        </w:rPr>
-        <w:t>_axis</w:t>
+        <w:t>dist_freq_qualitativas.rename_axis</w:t>
       </w:r>
       <w:r>
         <w:rPr>
@@ -1682,23 +1590,13 @@
         </w:rPr>
         <w:t xml:space="preserve"> </w:t>
       </w:r>
-      <w:proofErr w:type="gramStart"/>
-      <w:r>
-        <w:rPr>
-          <w:rFonts w:ascii="Times New Roman" w:hAnsi="Times New Roman" w:cs="Times New Roman"/>
-          <w:sz w:val="24"/>
-          <w:szCs w:val="24"/>
-        </w:rPr>
-        <w:t>Pd.crosstab</w:t>
-      </w:r>
-      <w:proofErr w:type="gramEnd"/>
-      <w:r>
-        <w:rPr>
-          <w:rFonts w:ascii="Times New Roman" w:hAnsi="Times New Roman" w:cs="Times New Roman"/>
-          <w:sz w:val="24"/>
-          <w:szCs w:val="24"/>
-        </w:rPr>
-        <w:t>(variável_linha, variável_coluna): Cria um</w:t>
+      <w:r>
+        <w:rPr>
+          <w:rFonts w:ascii="Times New Roman" w:hAnsi="Times New Roman" w:cs="Times New Roman"/>
+          <w:sz w:val="24"/>
+          <w:szCs w:val="24"/>
+        </w:rPr>
+        <w:t>Pd.crosstab(variável_linha, variável_coluna): Cria um</w:t>
       </w:r>
       <w:r>
         <w:rPr>
@@ -2360,20 +2258,8 @@
           <w:lang w:eastAsia="pt-BR"/>
         </w:rPr>
         <w:lastRenderedPageBreak/>
-        <w:t>frequencia = </w:t>
-      </w:r>
-      <w:proofErr w:type="gramStart"/>
-      <w:r>
-        <w:rPr>
-          <w:rFonts w:ascii="Courier New" w:eastAsia="Times New Roman" w:hAnsi="Courier New" w:cs="Courier New"/>
-          <w:color w:val="D4D4D4"/>
-          <w:sz w:val="21"/>
-          <w:szCs w:val="21"/>
-          <w:lang w:eastAsia="pt-BR"/>
-        </w:rPr>
-        <w:t>pd.crosstab</w:t>
-      </w:r>
-      <w:proofErr w:type="gramEnd"/>
+        <w:t>frequencia = pd.crosstab</w:t>
+      </w:r>
       <w:r>
         <w:rPr>
           <w:rFonts w:ascii="Courier New" w:eastAsia="Times New Roman" w:hAnsi="Courier New" w:cs="Courier New"/>
@@ -2437,7 +2323,6 @@
           <w:lang w:val="en-US" w:eastAsia="pt-BR"/>
         </w:rPr>
       </w:pPr>
-      <w:proofErr w:type="gramStart"/>
       <w:r>
         <w:rPr>
           <w:rFonts w:ascii="Courier New" w:eastAsia="Times New Roman" w:hAnsi="Courier New" w:cs="Courier New"/>
@@ -2448,7 +2333,6 @@
         </w:rPr>
         <w:t>frequencia.rename</w:t>
       </w:r>
-      <w:proofErr w:type="gramEnd"/>
       <w:r>
         <w:rPr>
           <w:rFonts w:ascii="Courier New" w:eastAsia="Times New Roman" w:hAnsi="Courier New" w:cs="Courier New"/>
@@ -2628,25 +2512,7 @@
           <w:sz w:val="24"/>
           <w:szCs w:val="24"/>
         </w:rPr>
-        <w:t>Podemos passar o mesmo parâmetro (normalize=True) que para value_</w:t>
-      </w:r>
-      <w:proofErr w:type="gramStart"/>
-      <w:r>
-        <w:rPr>
-          <w:rFonts w:ascii="Times New Roman" w:hAnsi="Times New Roman" w:cs="Times New Roman"/>
-          <w:sz w:val="24"/>
-          <w:szCs w:val="24"/>
-        </w:rPr>
-        <w:t>counts(</w:t>
-      </w:r>
-      <w:proofErr w:type="gramEnd"/>
-      <w:r>
-        <w:rPr>
-          <w:rFonts w:ascii="Times New Roman" w:hAnsi="Times New Roman" w:cs="Times New Roman"/>
-          <w:sz w:val="24"/>
-          <w:szCs w:val="24"/>
-        </w:rPr>
-        <w:t>) e já receber o valor das porcentagens:</w:t>
+        <w:t>Podemos passar o mesmo parâmetro (normalize=True) que para value_counts() e já receber o valor das porcentagens:</w:t>
       </w:r>
     </w:p>
     <w:p>
@@ -2669,20 +2535,8 @@
           <w:szCs w:val="21"/>
           <w:lang w:eastAsia="pt-BR"/>
         </w:rPr>
-        <w:t>frequencia = </w:t>
-      </w:r>
-      <w:proofErr w:type="gramStart"/>
-      <w:r>
-        <w:rPr>
-          <w:rFonts w:ascii="Courier New" w:eastAsia="Times New Roman" w:hAnsi="Courier New" w:cs="Courier New"/>
-          <w:color w:val="D4D4D4"/>
-          <w:sz w:val="21"/>
-          <w:szCs w:val="21"/>
-          <w:lang w:eastAsia="pt-BR"/>
-        </w:rPr>
-        <w:t>pd.crosstab</w:t>
-      </w:r>
-      <w:proofErr w:type="gramEnd"/>
+        <w:t>frequencia = pd.crosstab</w:t>
+      </w:r>
       <w:r>
         <w:rPr>
           <w:rFonts w:ascii="Courier New" w:eastAsia="Times New Roman" w:hAnsi="Courier New" w:cs="Courier New"/>
@@ -2953,20 +2807,8 @@
           <w:szCs w:val="21"/>
           <w:lang w:eastAsia="pt-BR"/>
         </w:rPr>
-        <w:t>frequencia = </w:t>
-      </w:r>
-      <w:proofErr w:type="gramStart"/>
-      <w:r>
-        <w:rPr>
-          <w:rFonts w:ascii="Courier New" w:eastAsia="Times New Roman" w:hAnsi="Courier New" w:cs="Courier New"/>
-          <w:color w:val="D4D4D4"/>
-          <w:sz w:val="21"/>
-          <w:szCs w:val="21"/>
-          <w:lang w:eastAsia="pt-BR"/>
-        </w:rPr>
-        <w:t>pd.crosstab</w:t>
-      </w:r>
-      <w:proofErr w:type="gramEnd"/>
+        <w:t>frequencia = pd.crosstab</w:t>
+      </w:r>
       <w:r>
         <w:rPr>
           <w:rFonts w:ascii="Courier New" w:eastAsia="Times New Roman" w:hAnsi="Courier New" w:cs="Courier New"/>
@@ -3168,23 +3010,13 @@
         </w:rPr>
         <w:t xml:space="preserve"> </w:t>
       </w:r>
-      <w:proofErr w:type="gramStart"/>
-      <w:r>
-        <w:rPr>
-          <w:rFonts w:ascii="Times New Roman" w:hAnsi="Times New Roman" w:cs="Times New Roman"/>
-          <w:sz w:val="24"/>
-          <w:szCs w:val="24"/>
-        </w:rPr>
-        <w:t>Pd.cut(</w:t>
-      </w:r>
-      <w:proofErr w:type="gramEnd"/>
-      <w:r>
-        <w:rPr>
-          <w:rFonts w:ascii="Times New Roman" w:hAnsi="Times New Roman" w:cs="Times New Roman"/>
-          <w:sz w:val="24"/>
-          <w:szCs w:val="24"/>
-        </w:rPr>
-        <w:t>variável, bins=[’distribuição’], labels=labels, include_lowest=True/False): criamos um</w:t>
+      <w:r>
+        <w:rPr>
+          <w:rFonts w:ascii="Times New Roman" w:hAnsi="Times New Roman" w:cs="Times New Roman"/>
+          <w:sz w:val="24"/>
+          <w:szCs w:val="24"/>
+        </w:rPr>
+        <w:t>Pd.cut(variável, bins=[’distribuição’], labels=labels, include_lowest=True/False): criamos um</w:t>
       </w:r>
       <w:r>
         <w:rPr>
@@ -3605,7 +3437,6 @@
           <w:lang w:val="en-US" w:eastAsia="pt-BR"/>
         </w:rPr>
       </w:pPr>
-      <w:proofErr w:type="gramStart"/>
       <w:r>
         <w:rPr>
           <w:rFonts w:ascii="Courier New" w:eastAsia="Times New Roman" w:hAnsi="Courier New" w:cs="Courier New"/>
@@ -3626,7 +3457,6 @@
         </w:rPr>
         <w:t>(</w:t>
       </w:r>
-      <w:proofErr w:type="gramEnd"/>
       <w:r>
         <w:rPr>
           <w:rFonts w:ascii="Courier New" w:eastAsia="Times New Roman" w:hAnsi="Courier New" w:cs="Courier New"/>
@@ -3803,25 +3633,7 @@
           <w:sz w:val="24"/>
           <w:szCs w:val="24"/>
         </w:rPr>
-        <w:t>lassifica indivíduo por indivíduo. Para saber a frequência podemos colocar o cut dentro do pd.value_</w:t>
-      </w:r>
-      <w:proofErr w:type="gramStart"/>
-      <w:r>
-        <w:rPr>
-          <w:rFonts w:ascii="Times New Roman" w:hAnsi="Times New Roman" w:cs="Times New Roman"/>
-          <w:sz w:val="24"/>
-          <w:szCs w:val="24"/>
-        </w:rPr>
-        <w:t>counts(</w:t>
-      </w:r>
-      <w:proofErr w:type="gramEnd"/>
-      <w:r>
-        <w:rPr>
-          <w:rFonts w:ascii="Times New Roman" w:hAnsi="Times New Roman" w:cs="Times New Roman"/>
-          <w:sz w:val="24"/>
-          <w:szCs w:val="24"/>
-        </w:rPr>
-        <w:t>), sabendo quantas pessoas estão em cada classificação:</w:t>
+        <w:t>lassifica indivíduo por indivíduo. Para saber a frequência podemos colocar o cut dentro do pd.value_counts(), sabendo quantas pessoas estão em cada classificação:</w:t>
       </w:r>
     </w:p>
     <w:p>
@@ -3844,18 +3656,7 @@
           <w:szCs w:val="21"/>
           <w:lang w:val="en-US" w:eastAsia="pt-BR"/>
         </w:rPr>
-        <w:t>frequencia = pd.value_</w:t>
-      </w:r>
-      <w:proofErr w:type="gramStart"/>
-      <w:r>
-        <w:rPr>
-          <w:rFonts w:ascii="Courier New" w:eastAsia="Times New Roman" w:hAnsi="Courier New" w:cs="Courier New"/>
-          <w:color w:val="D4D4D4"/>
-          <w:sz w:val="21"/>
-          <w:szCs w:val="21"/>
-          <w:lang w:val="en-US" w:eastAsia="pt-BR"/>
-        </w:rPr>
-        <w:t>counts</w:t>
+        <w:t>frequencia = pd.value_counts</w:t>
       </w:r>
       <w:r>
         <w:rPr>
@@ -3867,7 +3668,6 @@
         </w:rPr>
         <w:t>(</w:t>
       </w:r>
-      <w:proofErr w:type="gramEnd"/>
       <w:r>
         <w:rPr>
           <w:rFonts w:ascii="Courier New" w:eastAsia="Times New Roman" w:hAnsi="Courier New" w:cs="Courier New"/>
@@ -4159,18 +3959,7 @@
           <w:szCs w:val="21"/>
           <w:lang w:val="en-US" w:eastAsia="pt-BR"/>
         </w:rPr>
-        <w:t>percentual = pd.value_</w:t>
-      </w:r>
-      <w:proofErr w:type="gramStart"/>
-      <w:r>
-        <w:rPr>
-          <w:rFonts w:ascii="Courier New" w:eastAsia="Times New Roman" w:hAnsi="Courier New" w:cs="Courier New"/>
-          <w:color w:val="D4D4D4"/>
-          <w:sz w:val="21"/>
-          <w:szCs w:val="21"/>
-          <w:lang w:val="en-US" w:eastAsia="pt-BR"/>
-        </w:rPr>
-        <w:t>counts</w:t>
+        <w:t>percentual = pd.value_counts</w:t>
       </w:r>
       <w:r>
         <w:rPr>
@@ -4182,7 +3971,6 @@
         </w:rPr>
         <w:t>(</w:t>
       </w:r>
-      <w:proofErr w:type="gramEnd"/>
       <w:r>
         <w:rPr>
           <w:rFonts w:ascii="Courier New" w:eastAsia="Times New Roman" w:hAnsi="Courier New" w:cs="Courier New"/>
@@ -4502,25 +4290,7 @@
           <w:sz w:val="24"/>
           <w:szCs w:val="24"/>
         </w:rPr>
-        <w:t xml:space="preserve">Criamos a tabela de frequência e porcentagem com </w:t>
-      </w:r>
-      <w:proofErr w:type="gramStart"/>
-      <w:r>
-        <w:rPr>
-          <w:rFonts w:ascii="Times New Roman" w:hAnsi="Times New Roman" w:cs="Times New Roman"/>
-          <w:sz w:val="24"/>
-          <w:szCs w:val="24"/>
-        </w:rPr>
-        <w:t>pd.DataFrame</w:t>
-      </w:r>
-      <w:proofErr w:type="gramEnd"/>
-      <w:r>
-        <w:rPr>
-          <w:rFonts w:ascii="Times New Roman" w:hAnsi="Times New Roman" w:cs="Times New Roman"/>
-          <w:sz w:val="24"/>
-          <w:szCs w:val="24"/>
-        </w:rPr>
-        <w:t>():</w:t>
+        <w:t>Criamos a tabela de frequência e porcentagem com pd.DataFrame():</w:t>
       </w:r>
     </w:p>
     <w:p>
@@ -4543,20 +4313,8 @@
           <w:szCs w:val="21"/>
           <w:lang w:eastAsia="pt-BR"/>
         </w:rPr>
-        <w:t>dist_freq_quantitativas_personalizadas = </w:t>
-      </w:r>
-      <w:proofErr w:type="gramStart"/>
-      <w:r>
-        <w:rPr>
-          <w:rFonts w:ascii="Courier New" w:eastAsia="Times New Roman" w:hAnsi="Courier New" w:cs="Courier New"/>
-          <w:color w:val="D4D4D4"/>
-          <w:sz w:val="21"/>
-          <w:szCs w:val="21"/>
-          <w:lang w:eastAsia="pt-BR"/>
-        </w:rPr>
-        <w:t>pd.DataFrame</w:t>
-      </w:r>
-      <w:proofErr w:type="gramEnd"/>
+        <w:t>dist_freq_quantitativas_personalizadas = pd.DataFrame</w:t>
+      </w:r>
       <w:r>
         <w:rPr>
           <w:rFonts w:ascii="Courier New" w:eastAsia="Times New Roman" w:hAnsi="Courier New" w:cs="Courier New"/>
@@ -4792,29 +4550,7 @@
           <w:szCs w:val="21"/>
           <w:lang w:eastAsia="pt-BR"/>
         </w:rPr>
-        <w:t>dist_freq_quantitativas_</w:t>
-      </w:r>
-      <w:proofErr w:type="gramStart"/>
-      <w:r>
-        <w:rPr>
-          <w:rFonts w:ascii="Courier New" w:eastAsia="Times New Roman" w:hAnsi="Courier New" w:cs="Courier New"/>
-          <w:color w:val="D4D4D4"/>
-          <w:sz w:val="21"/>
-          <w:szCs w:val="21"/>
-          <w:lang w:eastAsia="pt-BR"/>
-        </w:rPr>
-        <w:t>personalizadas.sort</w:t>
-      </w:r>
-      <w:proofErr w:type="gramEnd"/>
-      <w:r>
-        <w:rPr>
-          <w:rFonts w:ascii="Courier New" w:eastAsia="Times New Roman" w:hAnsi="Courier New" w:cs="Courier New"/>
-          <w:color w:val="D4D4D4"/>
-          <w:sz w:val="21"/>
-          <w:szCs w:val="21"/>
-          <w:lang w:eastAsia="pt-BR"/>
-        </w:rPr>
-        <w:t>_index</w:t>
+        <w:t>dist_freq_quantitativas_personalizadas.sort_index</w:t>
       </w:r>
       <w:r>
         <w:rPr>
@@ -5043,25 +4779,7 @@
           <w:sz w:val="24"/>
           <w:szCs w:val="24"/>
         </w:rPr>
-        <w:t xml:space="preserve"> N = valor de linhas do nosso df. Basta atribuir o </w:t>
-      </w:r>
-      <w:proofErr w:type="gramStart"/>
-      <w:r>
-        <w:rPr>
-          <w:rFonts w:ascii="Times New Roman" w:hAnsi="Times New Roman" w:cs="Times New Roman"/>
-          <w:sz w:val="24"/>
-          <w:szCs w:val="24"/>
-        </w:rPr>
-        <w:t>df.shape</w:t>
-      </w:r>
-      <w:proofErr w:type="gramEnd"/>
-      <w:r>
-        <w:rPr>
-          <w:rFonts w:ascii="Times New Roman" w:hAnsi="Times New Roman" w:cs="Times New Roman"/>
-          <w:sz w:val="24"/>
-          <w:szCs w:val="24"/>
-        </w:rPr>
-        <w:t>[0] em n.</w:t>
+        <w:t xml:space="preserve"> N = valor de linhas do nosso df. Basta atribuir o df.shape[0] em n.</w:t>
       </w:r>
     </w:p>
     <w:p>
@@ -5108,20 +4826,8 @@
           <w:szCs w:val="21"/>
           <w:lang w:eastAsia="pt-BR"/>
         </w:rPr>
-        <w:t>n = </w:t>
-      </w:r>
-      <w:proofErr w:type="gramStart"/>
-      <w:r>
-        <w:rPr>
-          <w:rFonts w:ascii="Courier New" w:eastAsia="Times New Roman" w:hAnsi="Courier New" w:cs="Courier New"/>
-          <w:color w:val="D4D4D4"/>
-          <w:sz w:val="21"/>
-          <w:szCs w:val="21"/>
-          <w:lang w:eastAsia="pt-BR"/>
-        </w:rPr>
-        <w:t>dados.shape</w:t>
-      </w:r>
-      <w:proofErr w:type="gramEnd"/>
+        <w:t>n = dados.shape</w:t>
+      </w:r>
       <w:r>
         <w:rPr>
           <w:rFonts w:ascii="Courier New" w:eastAsia="Times New Roman" w:hAnsi="Courier New" w:cs="Courier New"/>
@@ -5328,7 +5034,6 @@
         </w:rPr>
         <w:t>(</w:t>
       </w:r>
-      <w:proofErr w:type="gramStart"/>
       <w:r>
         <w:rPr>
           <w:rFonts w:ascii="Courier New" w:eastAsia="Times New Roman" w:hAnsi="Courier New" w:cs="Courier New"/>
@@ -5349,7 +5054,6 @@
         </w:rPr>
         <w:t>round</w:t>
       </w:r>
-      <w:proofErr w:type="gramEnd"/>
       <w:r>
         <w:rPr>
           <w:rFonts w:ascii="Courier New" w:eastAsia="Times New Roman" w:hAnsi="Courier New" w:cs="Courier New"/>
@@ -5449,18 +5153,7 @@
           <w:szCs w:val="21"/>
           <w:lang w:val="en-US" w:eastAsia="pt-BR"/>
         </w:rPr>
-        <w:t>frequencia = pd.value_</w:t>
-      </w:r>
-      <w:proofErr w:type="gramStart"/>
-      <w:r>
-        <w:rPr>
-          <w:rFonts w:ascii="Courier New" w:eastAsia="Times New Roman" w:hAnsi="Courier New" w:cs="Courier New"/>
-          <w:color w:val="D4D4D4"/>
-          <w:sz w:val="21"/>
-          <w:szCs w:val="21"/>
-          <w:lang w:val="en-US" w:eastAsia="pt-BR"/>
-        </w:rPr>
-        <w:t>counts</w:t>
+        <w:t>frequencia = pd.value_counts</w:t>
       </w:r>
       <w:r>
         <w:rPr>
@@ -5472,7 +5165,6 @@
         </w:rPr>
         <w:t>(</w:t>
       </w:r>
-      <w:proofErr w:type="gramEnd"/>
       <w:r>
         <w:rPr>
           <w:rFonts w:ascii="Courier New" w:eastAsia="Times New Roman" w:hAnsi="Courier New" w:cs="Courier New"/>
@@ -5715,18 +5407,7 @@
           <w:szCs w:val="21"/>
           <w:lang w:val="en-US" w:eastAsia="pt-BR"/>
         </w:rPr>
-        <w:t>percentual = pd.value_</w:t>
-      </w:r>
-      <w:proofErr w:type="gramStart"/>
-      <w:r>
-        <w:rPr>
-          <w:rFonts w:ascii="Courier New" w:eastAsia="Times New Roman" w:hAnsi="Courier New" w:cs="Courier New"/>
-          <w:color w:val="D4D4D4"/>
-          <w:sz w:val="21"/>
-          <w:szCs w:val="21"/>
-          <w:lang w:val="en-US" w:eastAsia="pt-BR"/>
-        </w:rPr>
-        <w:t>counts</w:t>
+        <w:t>percentual = pd.value_counts</w:t>
       </w:r>
       <w:r>
         <w:rPr>
@@ -5738,7 +5419,6 @@
         </w:rPr>
         <w:t>(</w:t>
       </w:r>
-      <w:proofErr w:type="gramEnd"/>
       <w:r>
         <w:rPr>
           <w:rFonts w:ascii="Courier New" w:eastAsia="Times New Roman" w:hAnsi="Courier New" w:cs="Courier New"/>
@@ -6008,20 +5688,8 @@
           <w:szCs w:val="21"/>
           <w:lang w:eastAsia="pt-BR"/>
         </w:rPr>
-        <w:t>dist_freq_quantitativas_amplitude_fixa = </w:t>
-      </w:r>
-      <w:proofErr w:type="gramStart"/>
-      <w:r>
-        <w:rPr>
-          <w:rFonts w:ascii="Courier New" w:eastAsia="Times New Roman" w:hAnsi="Courier New" w:cs="Courier New"/>
-          <w:color w:val="D4D4D4"/>
-          <w:sz w:val="21"/>
-          <w:szCs w:val="21"/>
-          <w:lang w:eastAsia="pt-BR"/>
-        </w:rPr>
-        <w:t>pd.DataFrame</w:t>
-      </w:r>
-      <w:proofErr w:type="gramEnd"/>
+        <w:t>dist_freq_quantitativas_amplitude_fixa = pd.DataFrame</w:t>
+      </w:r>
       <w:r>
         <w:rPr>
           <w:rFonts w:ascii="Courier New" w:eastAsia="Times New Roman" w:hAnsi="Courier New" w:cs="Courier New"/>
@@ -6333,25 +6001,7 @@
           <w:sz w:val="24"/>
           <w:szCs w:val="24"/>
         </w:rPr>
-        <w:t>A partir disso podemos configurar o tamanho de exibição do gráfico com ax.set_size_</w:t>
-      </w:r>
-      <w:proofErr w:type="gramStart"/>
-      <w:r>
-        <w:rPr>
-          <w:rFonts w:ascii="Times New Roman" w:hAnsi="Times New Roman" w:cs="Times New Roman"/>
-          <w:sz w:val="24"/>
-          <w:szCs w:val="24"/>
-        </w:rPr>
-        <w:t>inches(</w:t>
-      </w:r>
-      <w:proofErr w:type="gramEnd"/>
-      <w:r>
-        <w:rPr>
-          <w:rFonts w:ascii="Times New Roman" w:hAnsi="Times New Roman" w:cs="Times New Roman"/>
-          <w:sz w:val="24"/>
-          <w:szCs w:val="24"/>
-        </w:rPr>
-        <w:t>x, y)</w:t>
+        <w:t>A partir disso podemos configurar o tamanho de exibição do gráfico com ax.set_size_inches(x, y)</w:t>
       </w:r>
       <w:r>
         <w:rPr>
@@ -6383,25 +6033,7 @@
           <w:sz w:val="24"/>
           <w:szCs w:val="24"/>
         </w:rPr>
-        <w:t>O Título com ax.set_</w:t>
-      </w:r>
-      <w:proofErr w:type="gramStart"/>
-      <w:r>
-        <w:rPr>
-          <w:rFonts w:ascii="Times New Roman" w:hAnsi="Times New Roman" w:cs="Times New Roman"/>
-          <w:sz w:val="24"/>
-          <w:szCs w:val="24"/>
-        </w:rPr>
-        <w:t>titles(</w:t>
-      </w:r>
-      <w:proofErr w:type="gramEnd"/>
-      <w:r>
-        <w:rPr>
-          <w:rFonts w:ascii="Times New Roman" w:hAnsi="Times New Roman" w:cs="Times New Roman"/>
-          <w:sz w:val="24"/>
-          <w:szCs w:val="24"/>
-        </w:rPr>
-        <w:t>‘titulo’, fontsize=n).</w:t>
+        <w:t>O Título com ax.set_titles(‘titulo’, fontsize=n).</w:t>
       </w:r>
     </w:p>
     <w:p>
@@ -6425,25 +6057,7 @@
           <w:sz w:val="24"/>
           <w:szCs w:val="24"/>
         </w:rPr>
-        <w:t>E as labels com ax.set_</w:t>
-      </w:r>
-      <w:proofErr w:type="gramStart"/>
-      <w:r>
-        <w:rPr>
-          <w:rFonts w:ascii="Times New Roman" w:hAnsi="Times New Roman" w:cs="Times New Roman"/>
-          <w:sz w:val="24"/>
-          <w:szCs w:val="24"/>
-        </w:rPr>
-        <w:t>xlabels(</w:t>
-      </w:r>
-      <w:proofErr w:type="gramEnd"/>
-      <w:r>
-        <w:rPr>
-          <w:rFonts w:ascii="Times New Roman" w:hAnsi="Times New Roman" w:cs="Times New Roman"/>
-          <w:sz w:val="24"/>
-          <w:szCs w:val="24"/>
-        </w:rPr>
-        <w:t>‘label’, fontsize=n) e ax.set_ylabels(‘label’, fontsize=n).</w:t>
+        <w:t>E as labels com ax.set_xlabels(‘label’, fontsize=n) e ax.set_ylabels(‘label’, fontsize=n).</w:t>
       </w:r>
     </w:p>
     <w:p>
@@ -6490,20 +6104,8 @@
           <w:szCs w:val="21"/>
           <w:lang w:val="en-US" w:eastAsia="pt-BR"/>
         </w:rPr>
-        <w:t>ax = </w:t>
-      </w:r>
-      <w:proofErr w:type="gramStart"/>
-      <w:r>
-        <w:rPr>
-          <w:rFonts w:ascii="Courier New" w:eastAsia="Times New Roman" w:hAnsi="Courier New" w:cs="Courier New"/>
-          <w:color w:val="D4D4D4"/>
-          <w:sz w:val="21"/>
-          <w:szCs w:val="21"/>
-          <w:lang w:val="en-US" w:eastAsia="pt-BR"/>
-        </w:rPr>
-        <w:t>sns.displot</w:t>
-      </w:r>
-      <w:proofErr w:type="gramEnd"/>
+        <w:t>ax = sns.displot</w:t>
+      </w:r>
       <w:r>
         <w:rPr>
           <w:rFonts w:ascii="Courier New" w:eastAsia="Times New Roman" w:hAnsi="Courier New" w:cs="Courier New"/>
@@ -6598,18 +6200,7 @@
           <w:szCs w:val="21"/>
           <w:lang w:val="en-US" w:eastAsia="pt-BR"/>
         </w:rPr>
-        <w:t>ax.figure.set_size_</w:t>
-      </w:r>
-      <w:proofErr w:type="gramStart"/>
-      <w:r>
-        <w:rPr>
-          <w:rFonts w:ascii="Courier New" w:eastAsia="Times New Roman" w:hAnsi="Courier New" w:cs="Courier New"/>
-          <w:color w:val="D4D4D4"/>
-          <w:sz w:val="21"/>
-          <w:szCs w:val="21"/>
-          <w:lang w:val="en-US" w:eastAsia="pt-BR"/>
-        </w:rPr>
-        <w:t>inches</w:t>
+        <w:t>ax.figure.set_size_inches</w:t>
       </w:r>
       <w:r>
         <w:rPr>
@@ -6621,7 +6212,6 @@
         </w:rPr>
         <w:t>(</w:t>
       </w:r>
-      <w:proofErr w:type="gramEnd"/>
       <w:r>
         <w:rPr>
           <w:rFonts w:ascii="Courier New" w:eastAsia="Times New Roman" w:hAnsi="Courier New" w:cs="Courier New"/>
@@ -6684,18 +6274,7 @@
           <w:lang w:eastAsia="pt-BR"/>
         </w:rPr>
         <w:lastRenderedPageBreak/>
-        <w:t>ax.set_</w:t>
-      </w:r>
-      <w:proofErr w:type="gramStart"/>
-      <w:r>
-        <w:rPr>
-          <w:rFonts w:ascii="Courier New" w:eastAsia="Times New Roman" w:hAnsi="Courier New" w:cs="Courier New"/>
-          <w:color w:val="D4D4D4"/>
-          <w:sz w:val="21"/>
-          <w:szCs w:val="21"/>
-          <w:lang w:eastAsia="pt-BR"/>
-        </w:rPr>
-        <w:t>titles</w:t>
+        <w:t>ax.set_titles</w:t>
       </w:r>
       <w:r>
         <w:rPr>
@@ -6707,7 +6286,6 @@
         </w:rPr>
         <w:t>(</w:t>
       </w:r>
-      <w:proofErr w:type="gramEnd"/>
       <w:r>
         <w:rPr>
           <w:rFonts w:ascii="Courier New" w:eastAsia="Times New Roman" w:hAnsi="Courier New" w:cs="Courier New"/>
@@ -6779,18 +6357,7 @@
           <w:szCs w:val="21"/>
           <w:lang w:eastAsia="pt-BR"/>
         </w:rPr>
-        <w:t>ax.set_</w:t>
-      </w:r>
-      <w:proofErr w:type="gramStart"/>
-      <w:r>
-        <w:rPr>
-          <w:rFonts w:ascii="Courier New" w:eastAsia="Times New Roman" w:hAnsi="Courier New" w:cs="Courier New"/>
-          <w:color w:val="D4D4D4"/>
-          <w:sz w:val="21"/>
-          <w:szCs w:val="21"/>
-          <w:lang w:eastAsia="pt-BR"/>
-        </w:rPr>
-        <w:t>xlabels</w:t>
+        <w:t>ax.set_xlabels</w:t>
       </w:r>
       <w:r>
         <w:rPr>
@@ -6802,7 +6369,6 @@
         </w:rPr>
         <w:t>(</w:t>
       </w:r>
-      <w:proofErr w:type="gramEnd"/>
       <w:r>
         <w:rPr>
           <w:rFonts w:ascii="Courier New" w:eastAsia="Times New Roman" w:hAnsi="Courier New" w:cs="Courier New"/>
@@ -7045,25 +6611,7 @@
           <w:sz w:val="24"/>
           <w:szCs w:val="24"/>
         </w:rPr>
-        <w:t>Podemos obter um resultado parecido com o pandas usando a função dados.Altura.hist.(bins=n_barras, figsize=(</w:t>
-      </w:r>
-      <w:proofErr w:type="gramStart"/>
-      <w:r>
-        <w:rPr>
-          <w:rFonts w:ascii="Times New Roman" w:hAnsi="Times New Roman" w:cs="Times New Roman"/>
-          <w:sz w:val="24"/>
-          <w:szCs w:val="24"/>
-        </w:rPr>
-        <w:t>x,y</w:t>
-      </w:r>
-      <w:proofErr w:type="gramEnd"/>
-      <w:r>
-        <w:rPr>
-          <w:rFonts w:ascii="Times New Roman" w:hAnsi="Times New Roman" w:cs="Times New Roman"/>
-          <w:sz w:val="24"/>
-          <w:szCs w:val="24"/>
-        </w:rPr>
-        <w:t>)):</w:t>
+        <w:t>Podemos obter um resultado parecido com o pandas usando a função dados.Altura.hist.(bins=n_barras, figsize=(x,y)):</w:t>
       </w:r>
     </w:p>
     <w:p>
@@ -7078,7 +6626,6 @@
           <w:lang w:val="en-US" w:eastAsia="pt-BR"/>
         </w:rPr>
       </w:pPr>
-      <w:proofErr w:type="gramStart"/>
       <w:r>
         <w:rPr>
           <w:rFonts w:ascii="Courier New" w:eastAsia="Times New Roman" w:hAnsi="Courier New" w:cs="Courier New"/>
@@ -7089,7 +6636,6 @@
         </w:rPr>
         <w:t>dados.Altura.hist</w:t>
       </w:r>
-      <w:proofErr w:type="gramEnd"/>
       <w:r>
         <w:rPr>
           <w:rFonts w:ascii="Courier New" w:eastAsia="Times New Roman" w:hAnsi="Courier New" w:cs="Courier New"/>
@@ -7302,25 +6848,7 @@
           <w:sz w:val="24"/>
           <w:szCs w:val="24"/>
         </w:rPr>
-        <w:t>m df[‘variavel’</w:t>
-      </w:r>
-      <w:proofErr w:type="gramStart"/>
-      <w:r>
-        <w:rPr>
-          <w:rFonts w:ascii="Times New Roman" w:hAnsi="Times New Roman" w:cs="Times New Roman"/>
-          <w:sz w:val="24"/>
-          <w:szCs w:val="24"/>
-        </w:rPr>
-        <w:t>].plot.bar</w:t>
-      </w:r>
-      <w:proofErr w:type="gramEnd"/>
-      <w:r>
-        <w:rPr>
-          <w:rFonts w:ascii="Times New Roman" w:hAnsi="Times New Roman" w:cs="Times New Roman"/>
-          <w:sz w:val="24"/>
-          <w:szCs w:val="24"/>
-        </w:rPr>
-        <w:t>(width=n, color=’color’, alpha=n). Alpah é a transparência da cor das barras:</w:t>
+        <w:t>m df[‘variavel’].plot.bar(width=n, color=’color’, alpha=n). Alpah é a transparência da cor das barras:</w:t>
       </w:r>
     </w:p>
     <w:p>
@@ -7335,7 +6863,6 @@
           <w:lang w:eastAsia="pt-BR"/>
         </w:rPr>
       </w:pPr>
-      <w:proofErr w:type="gramStart"/>
       <w:r>
         <w:rPr>
           <w:rFonts w:ascii="Courier New" w:eastAsia="Times New Roman" w:hAnsi="Courier New" w:cs="Courier New"/>
@@ -7357,7 +6884,6 @@
         </w:rPr>
         <w:t>(</w:t>
       </w:r>
-      <w:proofErr w:type="gramEnd"/>
       <w:r>
         <w:rPr>
           <w:rFonts w:ascii="Courier New" w:eastAsia="Times New Roman" w:hAnsi="Courier New" w:cs="Courier New"/>
@@ -7558,25 +7084,7 @@
           <w:sz w:val="24"/>
           <w:szCs w:val="24"/>
         </w:rPr>
-        <w:t>A criar distribuições de frequências (tabelas de frequências) com a função value_</w:t>
-      </w:r>
-      <w:proofErr w:type="gramStart"/>
-      <w:r>
-        <w:rPr>
-          <w:rFonts w:ascii="Times New Roman" w:hAnsi="Times New Roman" w:cs="Times New Roman"/>
-          <w:sz w:val="24"/>
-          <w:szCs w:val="24"/>
-        </w:rPr>
-        <w:t>counts(</w:t>
-      </w:r>
-      <w:proofErr w:type="gramEnd"/>
-      <w:r>
-        <w:rPr>
-          <w:rFonts w:ascii="Times New Roman" w:hAnsi="Times New Roman" w:cs="Times New Roman"/>
-          <w:sz w:val="24"/>
-          <w:szCs w:val="24"/>
-        </w:rPr>
-        <w:t>) do pandas</w:t>
+        <w:t>A criar distribuições de frequências (tabelas de frequências) com a função value_counts() do pandas</w:t>
       </w:r>
       <w:r>
         <w:rPr>
@@ -7608,25 +7116,7 @@
           <w:sz w:val="24"/>
           <w:szCs w:val="24"/>
         </w:rPr>
-        <w:t xml:space="preserve">A criar distribuições de frequências, com o cruzamento de duas variáveis, utilizando a função </w:t>
-      </w:r>
-      <w:proofErr w:type="gramStart"/>
-      <w:r>
-        <w:rPr>
-          <w:rFonts w:ascii="Times New Roman" w:hAnsi="Times New Roman" w:cs="Times New Roman"/>
-          <w:sz w:val="24"/>
-          <w:szCs w:val="24"/>
-        </w:rPr>
-        <w:t>crosstab(</w:t>
-      </w:r>
-      <w:proofErr w:type="gramEnd"/>
-      <w:r>
-        <w:rPr>
-          <w:rFonts w:ascii="Times New Roman" w:hAnsi="Times New Roman" w:cs="Times New Roman"/>
-          <w:sz w:val="24"/>
-          <w:szCs w:val="24"/>
-        </w:rPr>
-        <w:t>) do pandas</w:t>
+        <w:t>A criar distribuições de frequências, com o cruzamento de duas variáveis, utilizando a função crosstab() do pandas</w:t>
       </w:r>
       <w:r>
         <w:rPr>
@@ -7658,25 +7148,7 @@
           <w:sz w:val="24"/>
           <w:szCs w:val="24"/>
         </w:rPr>
-        <w:t>A criar distribuições de frequências, com classes personalizadas, utilizando as funções value_</w:t>
-      </w:r>
-      <w:proofErr w:type="gramStart"/>
-      <w:r>
-        <w:rPr>
-          <w:rFonts w:ascii="Times New Roman" w:hAnsi="Times New Roman" w:cs="Times New Roman"/>
-          <w:sz w:val="24"/>
-          <w:szCs w:val="24"/>
-        </w:rPr>
-        <w:t>counts(</w:t>
-      </w:r>
-      <w:proofErr w:type="gramEnd"/>
-      <w:r>
-        <w:rPr>
-          <w:rFonts w:ascii="Times New Roman" w:hAnsi="Times New Roman" w:cs="Times New Roman"/>
-          <w:sz w:val="24"/>
-          <w:szCs w:val="24"/>
-        </w:rPr>
-        <w:t>) e cut() conjuntamente</w:t>
+        <w:t>A criar distribuições de frequências, com classes personalizadas, utilizando as funções value_counts() e cut() conjuntamente</w:t>
       </w:r>
       <w:r>
         <w:rPr>
@@ -8246,43 +7718,7 @@
           <w:sz w:val="24"/>
           <w:szCs w:val="24"/>
         </w:rPr>
-        <w:t xml:space="preserve">Nesse caso o pandas nos ajuda e muito com suas função </w:t>
-      </w:r>
-      <w:proofErr w:type="gramStart"/>
-      <w:r>
-        <w:rPr>
-          <w:rFonts w:ascii="Times New Roman" w:hAnsi="Times New Roman" w:cs="Times New Roman"/>
-          <w:sz w:val="24"/>
-          <w:szCs w:val="24"/>
-        </w:rPr>
-        <w:t>sum(</w:t>
-      </w:r>
-      <w:proofErr w:type="gramEnd"/>
-      <w:r>
-        <w:rPr>
-          <w:rFonts w:ascii="Times New Roman" w:hAnsi="Times New Roman" w:cs="Times New Roman"/>
-          <w:sz w:val="24"/>
-          <w:szCs w:val="24"/>
-        </w:rPr>
-        <w:t xml:space="preserve">) e seu shape. Com eles podemos pegar apenas uma coluna de informação e passar para o sum que irá somar todos os valores, em seguida podemos fazer a divisão dessa soma pela quantidade de observações do nosso dado, ou seja, quantidade de linhas dele. Para isso usamos o atributo </w:t>
-      </w:r>
-      <w:proofErr w:type="gramStart"/>
-      <w:r>
-        <w:rPr>
-          <w:rFonts w:ascii="Times New Roman" w:hAnsi="Times New Roman" w:cs="Times New Roman"/>
-          <w:sz w:val="24"/>
-          <w:szCs w:val="24"/>
-        </w:rPr>
-        <w:t>shape[</w:t>
-      </w:r>
-      <w:proofErr w:type="gramEnd"/>
-      <w:r>
-        <w:rPr>
-          <w:rFonts w:ascii="Times New Roman" w:hAnsi="Times New Roman" w:cs="Times New Roman"/>
-          <w:sz w:val="24"/>
-          <w:szCs w:val="24"/>
-        </w:rPr>
-        <w:t xml:space="preserve">0], que nos retorna exatamente essa informação. No final </w:t>
+        <w:t xml:space="preserve">Nesse caso o pandas nos ajuda e muito com suas função sum() e seu shape. Com eles podemos pegar apenas uma coluna de informação e passar para o sum que irá somar todos os valores, em seguida podemos fazer a divisão dessa soma pela quantidade de observações do nosso dado, ou seja, quantidade de linhas dele. Para isso usamos o atributo shape[0], que nos retorna exatamente essa informação. No final </w:t>
       </w:r>
       <w:r>
         <w:rPr>
@@ -8313,7 +7749,6 @@
           <w:lang w:eastAsia="pt-BR"/>
         </w:rPr>
       </w:pPr>
-      <w:proofErr w:type="gramStart"/>
       <w:r>
         <w:rPr>
           <w:rFonts w:ascii="Courier New" w:eastAsia="Times New Roman" w:hAnsi="Courier New" w:cs="Courier New"/>
@@ -8342,18 +7777,7 @@
           <w:szCs w:val="21"/>
           <w:lang w:eastAsia="pt-BR"/>
         </w:rPr>
-        <w:t>(</w:t>
-      </w:r>
-      <w:proofErr w:type="gramEnd"/>
-      <w:r>
-        <w:rPr>
-          <w:rFonts w:ascii="Courier New" w:eastAsia="Times New Roman" w:hAnsi="Courier New" w:cs="Courier New"/>
-          <w:color w:val="DCDCDC"/>
-          <w:sz w:val="21"/>
-          <w:szCs w:val="21"/>
-          <w:lang w:eastAsia="pt-BR"/>
-        </w:rPr>
-        <w:t>)</w:t>
+        <w:t>()</w:t>
       </w:r>
       <w:r>
         <w:rPr>
@@ -8471,25 +7895,7 @@
           <w:sz w:val="24"/>
           <w:szCs w:val="24"/>
         </w:rPr>
-        <w:t xml:space="preserve">Ou então podemos fazer de uma forma ainda MUITO mais fácil: simplesmente pedir a média dessa coluna para o pandas com o </w:t>
-      </w:r>
-      <w:proofErr w:type="gramStart"/>
-      <w:r>
-        <w:rPr>
-          <w:rFonts w:ascii="Times New Roman" w:hAnsi="Times New Roman" w:cs="Times New Roman"/>
-          <w:sz w:val="24"/>
-          <w:szCs w:val="24"/>
-        </w:rPr>
-        <w:t>mean(</w:t>
-      </w:r>
-      <w:proofErr w:type="gramEnd"/>
-      <w:r>
-        <w:rPr>
-          <w:rFonts w:ascii="Times New Roman" w:hAnsi="Times New Roman" w:cs="Times New Roman"/>
-          <w:sz w:val="24"/>
-          <w:szCs w:val="24"/>
-        </w:rPr>
-        <w:t>):</w:t>
+        <w:t>Ou então podemos fazer de uma forma ainda MUITO mais fácil: simplesmente pedir a média dessa coluna para o pandas com o mean():</w:t>
       </w:r>
     </w:p>
     <w:p>
@@ -8504,7 +7910,6 @@
           <w:lang w:eastAsia="pt-BR"/>
         </w:rPr>
       </w:pPr>
-      <w:proofErr w:type="gramStart"/>
       <w:r>
         <w:rPr>
           <w:rFonts w:ascii="Courier New" w:eastAsia="Times New Roman" w:hAnsi="Courier New" w:cs="Courier New"/>
@@ -8515,7 +7920,6 @@
         </w:rPr>
         <w:t>df.Fulano.mean</w:t>
       </w:r>
-      <w:proofErr w:type="gramEnd"/>
       <w:r>
         <w:rPr>
           <w:rFonts w:ascii="Courier New" w:eastAsia="Times New Roman" w:hAnsi="Courier New" w:cs="Courier New"/>
@@ -8602,25 +8006,7 @@
           <w:sz w:val="24"/>
           <w:szCs w:val="24"/>
         </w:rPr>
-        <w:t xml:space="preserve">Utilizando esse conhecimento podemos utilizar nossos dados e pegar a média de todas as rendas, ou então usar a função de agrupamento do pandas e fazer a média diretamente a partir de uma variável para esse grupo </w:t>
-      </w:r>
-      <w:proofErr w:type="gramStart"/>
-      <w:r>
-        <w:rPr>
-          <w:rFonts w:ascii="Times New Roman" w:hAnsi="Times New Roman" w:cs="Times New Roman"/>
-          <w:sz w:val="24"/>
-          <w:szCs w:val="24"/>
-        </w:rPr>
-        <w:t>df.groupby</w:t>
-      </w:r>
-      <w:proofErr w:type="gramEnd"/>
-      <w:r>
-        <w:rPr>
-          <w:rFonts w:ascii="Times New Roman" w:hAnsi="Times New Roman" w:cs="Times New Roman"/>
-          <w:sz w:val="24"/>
-          <w:szCs w:val="24"/>
-        </w:rPr>
-        <w:t>(‘variável_para_agrupar_por’)[‘variável_analisar’].mean():</w:t>
+        <w:t>Utilizando esse conhecimento podemos utilizar nossos dados e pegar a média de todas as rendas, ou então usar a função de agrupamento do pandas e fazer a média diretamente a partir de uma variável para esse grupo df.groupby(‘variável_para_agrupar_por’)[‘variável_analisar’].mean():</w:t>
       </w:r>
     </w:p>
     <w:p>
@@ -8635,7 +8021,6 @@
           <w:lang w:val="en-US" w:eastAsia="pt-BR"/>
         </w:rPr>
       </w:pPr>
-      <w:proofErr w:type="gramStart"/>
       <w:r>
         <w:rPr>
           <w:rFonts w:ascii="Courier New" w:eastAsia="Times New Roman" w:hAnsi="Courier New" w:cs="Courier New"/>
@@ -8646,7 +8031,6 @@
         </w:rPr>
         <w:t>dados.groupby</w:t>
       </w:r>
-      <w:proofErr w:type="gramEnd"/>
       <w:r>
         <w:rPr>
           <w:rFonts w:ascii="Courier New" w:eastAsia="Times New Roman" w:hAnsi="Courier New" w:cs="Courier New"/>
@@ -9339,20 +8723,8 @@
           <w:szCs w:val="21"/>
           <w:lang w:eastAsia="pt-BR"/>
         </w:rPr>
-        <w:t>df = </w:t>
-      </w:r>
-      <w:proofErr w:type="gramStart"/>
-      <w:r>
-        <w:rPr>
-          <w:rFonts w:ascii="Courier New" w:eastAsia="Times New Roman" w:hAnsi="Courier New" w:cs="Courier New"/>
-          <w:color w:val="D4D4D4"/>
-          <w:sz w:val="21"/>
-          <w:szCs w:val="21"/>
-          <w:lang w:eastAsia="pt-BR"/>
-        </w:rPr>
-        <w:t>pd.DataFrame</w:t>
-      </w:r>
-      <w:proofErr w:type="gramEnd"/>
+        <w:t>df = pd.DataFrame</w:t>
+      </w:r>
       <w:r>
         <w:rPr>
           <w:rFonts w:ascii="Courier New" w:eastAsia="Times New Roman" w:hAnsi="Courier New" w:cs="Courier New"/>
@@ -10408,27 +9780,15 @@
           <w:lang w:eastAsia="pt-BR"/>
         </w:rPr>
       </w:pPr>
-      <w:proofErr w:type="gramStart"/>
-      <w:r>
-        <w:rPr>
-          <w:rFonts w:ascii="Courier New" w:eastAsia="Times New Roman" w:hAnsi="Courier New" w:cs="Courier New"/>
-          <w:color w:val="D4D4D4"/>
-          <w:sz w:val="21"/>
-          <w:szCs w:val="21"/>
-          <w:lang w:eastAsia="pt-BR"/>
-        </w:rPr>
-        <w:t>df.rename</w:t>
-      </w:r>
-      <w:proofErr w:type="gramEnd"/>
-      <w:r>
-        <w:rPr>
-          <w:rFonts w:ascii="Courier New" w:eastAsia="Times New Roman" w:hAnsi="Courier New" w:cs="Courier New"/>
-          <w:color w:val="D4D4D4"/>
-          <w:sz w:val="21"/>
-          <w:szCs w:val="21"/>
-          <w:lang w:eastAsia="pt-BR"/>
-        </w:rPr>
-        <w:t>_axis</w:t>
+      <w:r>
+        <w:rPr>
+          <w:rFonts w:ascii="Courier New" w:eastAsia="Times New Roman" w:hAnsi="Courier New" w:cs="Courier New"/>
+          <w:color w:val="D4D4D4"/>
+          <w:sz w:val="21"/>
+          <w:szCs w:val="21"/>
+          <w:lang w:eastAsia="pt-BR"/>
+        </w:rPr>
+        <w:t>df.rename_axis</w:t>
       </w:r>
       <w:r>
         <w:rPr>
@@ -10618,20 +9978,8 @@
           <w:szCs w:val="21"/>
           <w:lang w:eastAsia="pt-BR"/>
         </w:rPr>
-        <w:t>notas_fulano = </w:t>
-      </w:r>
-      <w:proofErr w:type="gramStart"/>
-      <w:r>
-        <w:rPr>
-          <w:rFonts w:ascii="Courier New" w:eastAsia="Times New Roman" w:hAnsi="Courier New" w:cs="Courier New"/>
-          <w:color w:val="D4D4D4"/>
-          <w:sz w:val="21"/>
-          <w:szCs w:val="21"/>
-          <w:lang w:eastAsia="pt-BR"/>
-        </w:rPr>
-        <w:t>df.Fulano</w:t>
-      </w:r>
-      <w:proofErr w:type="gramEnd"/>
+        <w:t>notas_fulano = df.Fulano</w:t>
+      </w:r>
     </w:p>
     <w:p>
       <w:pPr>
@@ -10653,29 +10001,7 @@
           <w:szCs w:val="21"/>
           <w:lang w:eastAsia="pt-BR"/>
         </w:rPr>
-        <w:t>notas_fulano = notas_</w:t>
-      </w:r>
-      <w:proofErr w:type="gramStart"/>
-      <w:r>
-        <w:rPr>
-          <w:rFonts w:ascii="Courier New" w:eastAsia="Times New Roman" w:hAnsi="Courier New" w:cs="Courier New"/>
-          <w:color w:val="D4D4D4"/>
-          <w:sz w:val="21"/>
-          <w:szCs w:val="21"/>
-          <w:lang w:eastAsia="pt-BR"/>
-        </w:rPr>
-        <w:t>fulano.sort</w:t>
-      </w:r>
-      <w:proofErr w:type="gramEnd"/>
-      <w:r>
-        <w:rPr>
-          <w:rFonts w:ascii="Courier New" w:eastAsia="Times New Roman" w:hAnsi="Courier New" w:cs="Courier New"/>
-          <w:color w:val="D4D4D4"/>
-          <w:sz w:val="21"/>
-          <w:szCs w:val="21"/>
-          <w:lang w:eastAsia="pt-BR"/>
-        </w:rPr>
-        <w:t>_values</w:t>
+        <w:t>notas_fulano = notas_fulano.sort_values</w:t>
       </w:r>
       <w:r>
         <w:rPr>
@@ -10708,29 +10034,7 @@
           <w:szCs w:val="21"/>
           <w:lang w:eastAsia="pt-BR"/>
         </w:rPr>
-        <w:t>notas_fulano = notas_</w:t>
-      </w:r>
-      <w:proofErr w:type="gramStart"/>
-      <w:r>
-        <w:rPr>
-          <w:rFonts w:ascii="Courier New" w:eastAsia="Times New Roman" w:hAnsi="Courier New" w:cs="Courier New"/>
-          <w:color w:val="D4D4D4"/>
-          <w:sz w:val="21"/>
-          <w:szCs w:val="21"/>
-          <w:lang w:eastAsia="pt-BR"/>
-        </w:rPr>
-        <w:t>fulano.reset</w:t>
-      </w:r>
-      <w:proofErr w:type="gramEnd"/>
-      <w:r>
-        <w:rPr>
-          <w:rFonts w:ascii="Courier New" w:eastAsia="Times New Roman" w:hAnsi="Courier New" w:cs="Courier New"/>
-          <w:color w:val="D4D4D4"/>
-          <w:sz w:val="21"/>
-          <w:szCs w:val="21"/>
-          <w:lang w:eastAsia="pt-BR"/>
-        </w:rPr>
-        <w:t>_index</w:t>
+        <w:t>notas_fulano = notas_fulano.reset_index</w:t>
       </w:r>
       <w:r>
         <w:rPr>
@@ -10763,20 +10067,8 @@
           <w:szCs w:val="21"/>
           <w:lang w:eastAsia="pt-BR"/>
         </w:rPr>
-        <w:t>n = notas_</w:t>
-      </w:r>
-      <w:proofErr w:type="gramStart"/>
-      <w:r>
-        <w:rPr>
-          <w:rFonts w:ascii="Courier New" w:eastAsia="Times New Roman" w:hAnsi="Courier New" w:cs="Courier New"/>
-          <w:color w:val="D4D4D4"/>
-          <w:sz w:val="21"/>
-          <w:szCs w:val="21"/>
-          <w:lang w:eastAsia="pt-BR"/>
-        </w:rPr>
-        <w:t>fulano.shape</w:t>
-      </w:r>
-      <w:proofErr w:type="gramEnd"/>
+        <w:t>n = notas_fulano.shape</w:t>
+      </w:r>
       <w:r>
         <w:rPr>
           <w:rFonts w:ascii="Courier New" w:eastAsia="Times New Roman" w:hAnsi="Courier New" w:cs="Courier New"/>
@@ -10830,7 +10122,6 @@
         </w:rPr>
         <w:t>elemento_md = </w:t>
       </w:r>
-      <w:proofErr w:type="gramStart"/>
       <w:r>
         <w:rPr>
           <w:rFonts w:ascii="Courier New" w:eastAsia="Times New Roman" w:hAnsi="Courier New" w:cs="Courier New"/>
@@ -10849,18 +10140,7 @@
           <w:szCs w:val="21"/>
           <w:lang w:eastAsia="pt-BR"/>
         </w:rPr>
-        <w:t>(</w:t>
-      </w:r>
-      <w:proofErr w:type="gramEnd"/>
-      <w:r>
-        <w:rPr>
-          <w:rFonts w:ascii="Courier New" w:eastAsia="Times New Roman" w:hAnsi="Courier New" w:cs="Courier New"/>
-          <w:color w:val="DCDCDC"/>
-          <w:sz w:val="21"/>
-          <w:szCs w:val="21"/>
-          <w:lang w:eastAsia="pt-BR"/>
-        </w:rPr>
-        <w:t>(</w:t>
+        <w:t>((</w:t>
       </w:r>
       <w:r>
         <w:rPr>
@@ -10935,7 +10215,6 @@
           <w:lang w:eastAsia="pt-BR"/>
         </w:rPr>
       </w:pPr>
-      <w:proofErr w:type="gramStart"/>
       <w:r>
         <w:rPr>
           <w:rFonts w:ascii="Courier New" w:eastAsia="Times New Roman" w:hAnsi="Courier New" w:cs="Courier New"/>
@@ -10956,7 +10235,6 @@
         </w:rPr>
         <w:t>[</w:t>
       </w:r>
-      <w:proofErr w:type="gramEnd"/>
       <w:r>
         <w:rPr>
           <w:rFonts w:ascii="Courier New" w:eastAsia="Times New Roman" w:hAnsi="Courier New" w:cs="Courier New"/>
@@ -11081,20 +10359,8 @@
           <w:szCs w:val="21"/>
           <w:lang w:eastAsia="pt-BR"/>
         </w:rPr>
-        <w:t>notas_</w:t>
-      </w:r>
-      <w:proofErr w:type="gramStart"/>
-      <w:r>
-        <w:rPr>
-          <w:rFonts w:ascii="Courier New" w:eastAsia="Times New Roman" w:hAnsi="Courier New" w:cs="Courier New"/>
-          <w:color w:val="D4D4D4"/>
-          <w:sz w:val="21"/>
-          <w:szCs w:val="21"/>
-          <w:lang w:eastAsia="pt-BR"/>
-        </w:rPr>
-        <w:t>fulano.median</w:t>
-      </w:r>
-      <w:proofErr w:type="gramEnd"/>
+        <w:t>notas_fulano.median</w:t>
+      </w:r>
       <w:r>
         <w:rPr>
           <w:rFonts w:ascii="Courier New" w:eastAsia="Times New Roman" w:hAnsi="Courier New" w:cs="Courier New"/>
@@ -11204,20 +10470,8 @@
           <w:szCs w:val="21"/>
           <w:lang w:eastAsia="pt-BR"/>
         </w:rPr>
-        <w:t>notas_beltrano = </w:t>
-      </w:r>
-      <w:proofErr w:type="gramStart"/>
-      <w:r>
-        <w:rPr>
-          <w:rFonts w:ascii="Courier New" w:eastAsia="Times New Roman" w:hAnsi="Courier New" w:cs="Courier New"/>
-          <w:color w:val="D4D4D4"/>
-          <w:sz w:val="21"/>
-          <w:szCs w:val="21"/>
-          <w:lang w:eastAsia="pt-BR"/>
-        </w:rPr>
-        <w:t>df.Beltrano.sample</w:t>
-      </w:r>
-      <w:proofErr w:type="gramEnd"/>
+        <w:t>notas_beltrano = df.Beltrano.sample</w:t>
+      </w:r>
       <w:r>
         <w:rPr>
           <w:rFonts w:ascii="Courier New" w:eastAsia="Times New Roman" w:hAnsi="Courier New" w:cs="Courier New"/>
@@ -11377,20 +10631,8 @@
           <w:lang w:eastAsia="pt-BR"/>
         </w:rPr>
         <w:lastRenderedPageBreak/>
-        <w:t>notas_</w:t>
-      </w:r>
-      <w:proofErr w:type="gramStart"/>
-      <w:r>
-        <w:rPr>
-          <w:rFonts w:ascii="Courier New" w:eastAsia="Times New Roman" w:hAnsi="Courier New" w:cs="Courier New"/>
-          <w:color w:val="D4D4D4"/>
-          <w:sz w:val="21"/>
-          <w:szCs w:val="21"/>
-          <w:lang w:eastAsia="pt-BR"/>
-        </w:rPr>
-        <w:t>beltrano.median</w:t>
-      </w:r>
-      <w:proofErr w:type="gramEnd"/>
+        <w:t>notas_beltrano.median</w:t>
+      </w:r>
       <w:r>
         <w:rPr>
           <w:rFonts w:ascii="Courier New" w:eastAsia="Times New Roman" w:hAnsi="Courier New" w:cs="Courier New"/>
@@ -11549,25 +10791,7 @@
           <w:sz w:val="24"/>
           <w:szCs w:val="24"/>
         </w:rPr>
-        <w:t xml:space="preserve">Para pegar as modas use </w:t>
-      </w:r>
-      <w:proofErr w:type="gramStart"/>
-      <w:r>
-        <w:rPr>
-          <w:rFonts w:ascii="Times New Roman" w:hAnsi="Times New Roman" w:cs="Times New Roman"/>
-          <w:sz w:val="24"/>
-          <w:szCs w:val="24"/>
-        </w:rPr>
-        <w:t>df.mode</w:t>
-      </w:r>
-      <w:proofErr w:type="gramEnd"/>
-      <w:r>
-        <w:rPr>
-          <w:rFonts w:ascii="Times New Roman" w:hAnsi="Times New Roman" w:cs="Times New Roman"/>
-          <w:sz w:val="24"/>
-          <w:szCs w:val="24"/>
-        </w:rPr>
-        <w:t>(). Será retornado um df com as modas:</w:t>
+        <w:t>Para pegar as modas use df.mode(). Será retornado um df com as modas:</w:t>
       </w:r>
     </w:p>
     <w:p>
@@ -11582,7 +10806,6 @@
           <w:lang w:eastAsia="pt-BR"/>
         </w:rPr>
       </w:pPr>
-      <w:proofErr w:type="gramStart"/>
       <w:r>
         <w:rPr>
           <w:rFonts w:ascii="Courier New" w:eastAsia="Times New Roman" w:hAnsi="Courier New" w:cs="Courier New"/>
@@ -11593,7 +10816,6 @@
         </w:rPr>
         <w:t>df.mode</w:t>
       </w:r>
-      <w:proofErr w:type="gramEnd"/>
       <w:r>
         <w:rPr>
           <w:rFonts w:ascii="Courier New" w:eastAsia="Times New Roman" w:hAnsi="Courier New" w:cs="Courier New"/>
@@ -11703,20 +10925,8 @@
           <w:szCs w:val="21"/>
           <w:lang w:eastAsia="pt-BR"/>
         </w:rPr>
-        <w:t>exemplo = </w:t>
-      </w:r>
-      <w:proofErr w:type="gramStart"/>
-      <w:r>
-        <w:rPr>
-          <w:rFonts w:ascii="Courier New" w:eastAsia="Times New Roman" w:hAnsi="Courier New" w:cs="Courier New"/>
-          <w:color w:val="D4D4D4"/>
-          <w:sz w:val="21"/>
-          <w:szCs w:val="21"/>
-          <w:lang w:eastAsia="pt-BR"/>
-        </w:rPr>
-        <w:t>pd.Series</w:t>
-      </w:r>
-      <w:proofErr w:type="gramEnd"/>
+        <w:t>exemplo = pd.Series</w:t>
+      </w:r>
       <w:r>
         <w:rPr>
           <w:rFonts w:ascii="Courier New" w:eastAsia="Times New Roman" w:hAnsi="Courier New" w:cs="Courier New"/>
@@ -12000,7 +11210,6 @@
           <w:lang w:eastAsia="pt-BR"/>
         </w:rPr>
       </w:pPr>
-      <w:proofErr w:type="gramStart"/>
       <w:r>
         <w:rPr>
           <w:rFonts w:ascii="Courier New" w:eastAsia="Times New Roman" w:hAnsi="Courier New" w:cs="Courier New"/>
@@ -12011,7 +11220,6 @@
         </w:rPr>
         <w:t>exemplo.mode</w:t>
       </w:r>
-      <w:proofErr w:type="gramEnd"/>
       <w:r>
         <w:rPr>
           <w:rFonts w:ascii="Courier New" w:eastAsia="Times New Roman" w:hAnsi="Courier New" w:cs="Courier New"/>
@@ -12153,20 +11361,8 @@
           <w:szCs w:val="21"/>
           <w:lang w:eastAsia="pt-BR"/>
         </w:rPr>
-        <w:t>ax = </w:t>
-      </w:r>
-      <w:proofErr w:type="gramStart"/>
-      <w:r>
-        <w:rPr>
-          <w:rFonts w:ascii="Courier New" w:eastAsia="Times New Roman" w:hAnsi="Courier New" w:cs="Courier New"/>
-          <w:color w:val="D4D4D4"/>
-          <w:sz w:val="21"/>
-          <w:szCs w:val="21"/>
-          <w:lang w:eastAsia="pt-BR"/>
-        </w:rPr>
-        <w:t>sns.distplot</w:t>
-      </w:r>
-      <w:proofErr w:type="gramEnd"/>
+        <w:t>ax = sns.distplot</w:t>
+      </w:r>
       <w:r>
         <w:rPr>
           <w:rFonts w:ascii="Courier New" w:eastAsia="Times New Roman" w:hAnsi="Courier New" w:cs="Courier New"/>
@@ -12258,18 +11454,7 @@
           <w:szCs w:val="21"/>
           <w:lang w:val="en-US" w:eastAsia="pt-BR"/>
         </w:rPr>
-        <w:t>ax.figure.set_size_</w:t>
-      </w:r>
-      <w:proofErr w:type="gramStart"/>
-      <w:r>
-        <w:rPr>
-          <w:rFonts w:ascii="Courier New" w:eastAsia="Times New Roman" w:hAnsi="Courier New" w:cs="Courier New"/>
-          <w:color w:val="D4D4D4"/>
-          <w:sz w:val="21"/>
-          <w:szCs w:val="21"/>
-          <w:lang w:val="en-US" w:eastAsia="pt-BR"/>
-        </w:rPr>
-        <w:t>inches</w:t>
+        <w:t>ax.figure.set_size_inches</w:t>
       </w:r>
       <w:r>
         <w:rPr>
@@ -12281,7 +11466,6 @@
         </w:rPr>
         <w:t>(</w:t>
       </w:r>
-      <w:proofErr w:type="gramEnd"/>
       <w:r>
         <w:rPr>
           <w:rFonts w:ascii="Courier New" w:eastAsia="Times New Roman" w:hAnsi="Courier New" w:cs="Courier New"/>
@@ -12454,20 +11638,8 @@
           <w:szCs w:val="21"/>
           <w:lang w:eastAsia="pt-BR"/>
         </w:rPr>
-        <w:t>moda = </w:t>
-      </w:r>
-      <w:proofErr w:type="gramStart"/>
-      <w:r>
-        <w:rPr>
-          <w:rFonts w:ascii="Courier New" w:eastAsia="Times New Roman" w:hAnsi="Courier New" w:cs="Courier New"/>
-          <w:color w:val="D4D4D4"/>
-          <w:sz w:val="21"/>
-          <w:szCs w:val="21"/>
-          <w:lang w:eastAsia="pt-BR"/>
-        </w:rPr>
-        <w:t>dados.Renda.mode</w:t>
-      </w:r>
-      <w:proofErr w:type="gramEnd"/>
+        <w:t>moda = dados.Renda.mode</w:t>
+      </w:r>
       <w:r>
         <w:rPr>
           <w:rFonts w:ascii="Courier New" w:eastAsia="Times New Roman" w:hAnsi="Courier New" w:cs="Courier New"/>
@@ -12561,20 +11733,8 @@
           <w:szCs w:val="21"/>
           <w:lang w:eastAsia="pt-BR"/>
         </w:rPr>
-        <w:t>mediana = </w:t>
-      </w:r>
-      <w:proofErr w:type="gramStart"/>
-      <w:r>
-        <w:rPr>
-          <w:rFonts w:ascii="Courier New" w:eastAsia="Times New Roman" w:hAnsi="Courier New" w:cs="Courier New"/>
-          <w:color w:val="D4D4D4"/>
-          <w:sz w:val="21"/>
-          <w:szCs w:val="21"/>
-          <w:lang w:eastAsia="pt-BR"/>
-        </w:rPr>
-        <w:t>dados.Renda.median</w:t>
-      </w:r>
-      <w:proofErr w:type="gramEnd"/>
+        <w:t>mediana = dados.Renda.median</w:t>
+      </w:r>
       <w:r>
         <w:rPr>
           <w:rFonts w:ascii="Courier New" w:eastAsia="Times New Roman" w:hAnsi="Courier New" w:cs="Courier New"/>
@@ -12683,20 +11843,8 @@
           <w:szCs w:val="21"/>
           <w:lang w:eastAsia="pt-BR"/>
         </w:rPr>
-        <w:t>media = </w:t>
-      </w:r>
-      <w:proofErr w:type="gramStart"/>
-      <w:r>
-        <w:rPr>
-          <w:rFonts w:ascii="Courier New" w:eastAsia="Times New Roman" w:hAnsi="Courier New" w:cs="Courier New"/>
-          <w:color w:val="D4D4D4"/>
-          <w:sz w:val="21"/>
-          <w:szCs w:val="21"/>
-          <w:lang w:eastAsia="pt-BR"/>
-        </w:rPr>
-        <w:t>dados.Renda.mean</w:t>
-      </w:r>
-      <w:proofErr w:type="gramEnd"/>
+        <w:t>media = dados.Renda.mean</w:t>
+      </w:r>
       <w:r>
         <w:rPr>
           <w:rFonts w:ascii="Courier New" w:eastAsia="Times New Roman" w:hAnsi="Courier New" w:cs="Courier New"/>
@@ -12906,20 +12054,8 @@
           <w:szCs w:val="21"/>
           <w:lang w:eastAsia="pt-BR"/>
         </w:rPr>
-        <w:t>ax = </w:t>
-      </w:r>
-      <w:proofErr w:type="gramStart"/>
-      <w:r>
-        <w:rPr>
-          <w:rFonts w:ascii="Courier New" w:eastAsia="Times New Roman" w:hAnsi="Courier New" w:cs="Courier New"/>
-          <w:color w:val="D4D4D4"/>
-          <w:sz w:val="21"/>
-          <w:szCs w:val="21"/>
-          <w:lang w:eastAsia="pt-BR"/>
-        </w:rPr>
-        <w:t>sns.distplot</w:t>
-      </w:r>
-      <w:proofErr w:type="gramEnd"/>
+        <w:t>ax = sns.distplot</w:t>
+      </w:r>
       <w:r>
         <w:rPr>
           <w:rFonts w:ascii="Courier New" w:eastAsia="Times New Roman" w:hAnsi="Courier New" w:cs="Courier New"/>
@@ -12971,18 +12107,7 @@
           <w:szCs w:val="21"/>
           <w:lang w:val="en-US" w:eastAsia="pt-BR"/>
         </w:rPr>
-        <w:t>ax.figure.set_size_</w:t>
-      </w:r>
-      <w:proofErr w:type="gramStart"/>
-      <w:r>
-        <w:rPr>
-          <w:rFonts w:ascii="Courier New" w:eastAsia="Times New Roman" w:hAnsi="Courier New" w:cs="Courier New"/>
-          <w:color w:val="D4D4D4"/>
-          <w:sz w:val="21"/>
-          <w:szCs w:val="21"/>
-          <w:lang w:val="en-US" w:eastAsia="pt-BR"/>
-        </w:rPr>
-        <w:t>inches</w:t>
+        <w:t>ax.figure.set_size_inches</w:t>
       </w:r>
       <w:r>
         <w:rPr>
@@ -12994,7 +12119,6 @@
         </w:rPr>
         <w:t>(</w:t>
       </w:r>
-      <w:proofErr w:type="gramEnd"/>
       <w:r>
         <w:rPr>
           <w:rFonts w:ascii="Courier New" w:eastAsia="Times New Roman" w:hAnsi="Courier New" w:cs="Courier New"/>
@@ -13167,20 +12291,8 @@
           <w:szCs w:val="21"/>
           <w:lang w:eastAsia="pt-BR"/>
         </w:rPr>
-        <w:t>moda = </w:t>
-      </w:r>
-      <w:proofErr w:type="gramStart"/>
-      <w:r>
-        <w:rPr>
-          <w:rFonts w:ascii="Courier New" w:eastAsia="Times New Roman" w:hAnsi="Courier New" w:cs="Courier New"/>
-          <w:color w:val="D4D4D4"/>
-          <w:sz w:val="21"/>
-          <w:szCs w:val="21"/>
-          <w:lang w:eastAsia="pt-BR"/>
-        </w:rPr>
-        <w:t>dados.Altura.mode</w:t>
-      </w:r>
-      <w:proofErr w:type="gramEnd"/>
+        <w:t>moda = dados.Altura.mode</w:t>
+      </w:r>
       <w:r>
         <w:rPr>
           <w:rFonts w:ascii="Courier New" w:eastAsia="Times New Roman" w:hAnsi="Courier New" w:cs="Courier New"/>
@@ -13289,20 +12401,8 @@
           <w:szCs w:val="21"/>
           <w:lang w:eastAsia="pt-BR"/>
         </w:rPr>
-        <w:t>mediana = </w:t>
-      </w:r>
-      <w:proofErr w:type="gramStart"/>
-      <w:r>
-        <w:rPr>
-          <w:rFonts w:ascii="Courier New" w:eastAsia="Times New Roman" w:hAnsi="Courier New" w:cs="Courier New"/>
-          <w:color w:val="D4D4D4"/>
-          <w:sz w:val="21"/>
-          <w:szCs w:val="21"/>
-          <w:lang w:eastAsia="pt-BR"/>
-        </w:rPr>
-        <w:t>dados.Altura.median</w:t>
-      </w:r>
-      <w:proofErr w:type="gramEnd"/>
+        <w:t>mediana = dados.Altura.median</w:t>
+      </w:r>
       <w:r>
         <w:rPr>
           <w:rFonts w:ascii="Courier New" w:eastAsia="Times New Roman" w:hAnsi="Courier New" w:cs="Courier New"/>
@@ -13412,20 +12512,8 @@
           <w:lang w:eastAsia="pt-BR"/>
         </w:rPr>
         <w:lastRenderedPageBreak/>
-        <w:t>media = </w:t>
-      </w:r>
-      <w:proofErr w:type="gramStart"/>
-      <w:r>
-        <w:rPr>
-          <w:rFonts w:ascii="Courier New" w:eastAsia="Times New Roman" w:hAnsi="Courier New" w:cs="Courier New"/>
-          <w:color w:val="D4D4D4"/>
-          <w:sz w:val="21"/>
-          <w:szCs w:val="21"/>
-          <w:lang w:eastAsia="pt-BR"/>
-        </w:rPr>
-        <w:t>dados.Altura.mean</w:t>
-      </w:r>
-      <w:proofErr w:type="gramEnd"/>
+        <w:t>media = dados.Altura.mean</w:t>
+      </w:r>
       <w:r>
         <w:rPr>
           <w:rFonts w:ascii="Courier New" w:eastAsia="Times New Roman" w:hAnsi="Courier New" w:cs="Courier New"/>
@@ -13558,20 +12646,8 @@
           <w:szCs w:val="21"/>
           <w:lang w:eastAsia="pt-BR"/>
         </w:rPr>
-        <w:t>ax = </w:t>
-      </w:r>
-      <w:proofErr w:type="gramStart"/>
-      <w:r>
-        <w:rPr>
-          <w:rFonts w:ascii="Courier New" w:eastAsia="Times New Roman" w:hAnsi="Courier New" w:cs="Courier New"/>
-          <w:color w:val="D4D4D4"/>
-          <w:sz w:val="21"/>
-          <w:szCs w:val="21"/>
-          <w:lang w:eastAsia="pt-BR"/>
-        </w:rPr>
-        <w:t>sns.distplot</w:t>
-      </w:r>
-      <w:proofErr w:type="gramEnd"/>
+        <w:t>ax = sns.distplot</w:t>
+      </w:r>
       <w:r>
         <w:rPr>
           <w:rFonts w:ascii="Courier New" w:eastAsia="Times New Roman" w:hAnsi="Courier New" w:cs="Courier New"/>
@@ -13673,18 +12749,7 @@
           <w:szCs w:val="21"/>
           <w:lang w:val="en-US" w:eastAsia="pt-BR"/>
         </w:rPr>
-        <w:t>ax.figure.set_size_</w:t>
-      </w:r>
-      <w:proofErr w:type="gramStart"/>
-      <w:r>
-        <w:rPr>
-          <w:rFonts w:ascii="Courier New" w:eastAsia="Times New Roman" w:hAnsi="Courier New" w:cs="Courier New"/>
-          <w:color w:val="D4D4D4"/>
-          <w:sz w:val="21"/>
-          <w:szCs w:val="21"/>
-          <w:lang w:val="en-US" w:eastAsia="pt-BR"/>
-        </w:rPr>
-        <w:t>inches</w:t>
+        <w:t>ax.figure.set_size_inches</w:t>
       </w:r>
       <w:r>
         <w:rPr>
@@ -13696,7 +12761,6 @@
         </w:rPr>
         <w:t>(</w:t>
       </w:r>
-      <w:proofErr w:type="gramEnd"/>
       <w:r>
         <w:rPr>
           <w:rFonts w:ascii="Courier New" w:eastAsia="Times New Roman" w:hAnsi="Courier New" w:cs="Courier New"/>
@@ -13845,18 +12909,7 @@
           <w:szCs w:val="21"/>
           <w:lang w:eastAsia="pt-BR"/>
         </w:rPr>
-        <w:t>moda = </w:t>
-      </w:r>
-      <w:proofErr w:type="gramStart"/>
-      <w:r>
-        <w:rPr>
-          <w:rFonts w:ascii="Courier New" w:eastAsia="Times New Roman" w:hAnsi="Courier New" w:cs="Courier New"/>
-          <w:color w:val="D4D4D4"/>
-          <w:sz w:val="21"/>
-          <w:szCs w:val="21"/>
-          <w:lang w:eastAsia="pt-BR"/>
-        </w:rPr>
-        <w:t>dados</w:t>
+        <w:t>moda = dados</w:t>
       </w:r>
       <w:r>
         <w:rPr>
@@ -13868,7 +12921,6 @@
         </w:rPr>
         <w:t>[</w:t>
       </w:r>
-      <w:proofErr w:type="gramEnd"/>
       <w:r>
         <w:rPr>
           <w:rFonts w:ascii="Courier New" w:eastAsia="Times New Roman" w:hAnsi="Courier New" w:cs="Courier New"/>
@@ -13991,18 +13043,7 @@
           <w:szCs w:val="21"/>
           <w:lang w:eastAsia="pt-BR"/>
         </w:rPr>
-        <w:t>mediana = </w:t>
-      </w:r>
-      <w:proofErr w:type="gramStart"/>
-      <w:r>
-        <w:rPr>
-          <w:rFonts w:ascii="Courier New" w:eastAsia="Times New Roman" w:hAnsi="Courier New" w:cs="Courier New"/>
-          <w:color w:val="D4D4D4"/>
-          <w:sz w:val="21"/>
-          <w:szCs w:val="21"/>
-          <w:lang w:eastAsia="pt-BR"/>
-        </w:rPr>
-        <w:t>dados</w:t>
+        <w:t>mediana = dados</w:t>
       </w:r>
       <w:r>
         <w:rPr>
@@ -14014,7 +13055,6 @@
         </w:rPr>
         <w:t>[</w:t>
       </w:r>
-      <w:proofErr w:type="gramEnd"/>
       <w:r>
         <w:rPr>
           <w:rFonts w:ascii="Courier New" w:eastAsia="Times New Roman" w:hAnsi="Courier New" w:cs="Courier New"/>
@@ -14117,18 +13157,7 @@
           <w:szCs w:val="21"/>
           <w:lang w:eastAsia="pt-BR"/>
         </w:rPr>
-        <w:t>media = </w:t>
-      </w:r>
-      <w:proofErr w:type="gramStart"/>
-      <w:r>
-        <w:rPr>
-          <w:rFonts w:ascii="Courier New" w:eastAsia="Times New Roman" w:hAnsi="Courier New" w:cs="Courier New"/>
-          <w:color w:val="D4D4D4"/>
-          <w:sz w:val="21"/>
-          <w:szCs w:val="21"/>
-          <w:lang w:eastAsia="pt-BR"/>
-        </w:rPr>
-        <w:t>dados</w:t>
+        <w:t>media = dados</w:t>
       </w:r>
       <w:r>
         <w:rPr>
@@ -14140,7 +13169,6 @@
         </w:rPr>
         <w:t>[</w:t>
       </w:r>
-      <w:proofErr w:type="gramEnd"/>
       <w:r>
         <w:rPr>
           <w:rFonts w:ascii="Courier New" w:eastAsia="Times New Roman" w:hAnsi="Courier New" w:cs="Courier New"/>
@@ -14501,23 +13529,13 @@
           <w:szCs w:val="24"/>
         </w:rPr>
       </w:pPr>
-      <w:proofErr w:type="gramStart"/>
-      <w:r>
-        <w:rPr>
-          <w:rFonts w:ascii="Times New Roman" w:hAnsi="Times New Roman" w:cs="Times New Roman"/>
-          <w:sz w:val="24"/>
-          <w:szCs w:val="24"/>
-        </w:rPr>
-        <w:t>S.quantile</w:t>
-      </w:r>
-      <w:proofErr w:type="gramEnd"/>
-      <w:r>
-        <w:rPr>
-          <w:rFonts w:ascii="Times New Roman" w:hAnsi="Times New Roman" w:cs="Times New Roman"/>
-          <w:sz w:val="24"/>
-          <w:szCs w:val="24"/>
-        </w:rPr>
-        <w:t>(.25, .75): Devolve os quartis todos, dependendo do valor passado no parâmetro. Se não passar nada, ele devolve o 0.5, ou seja, a mediana.</w:t>
+      <w:r>
+        <w:rPr>
+          <w:rFonts w:ascii="Times New Roman" w:hAnsi="Times New Roman" w:cs="Times New Roman"/>
+          <w:sz w:val="24"/>
+          <w:szCs w:val="24"/>
+        </w:rPr>
+        <w:t>S.quantile(.25, .75): Devolve os quartis todos, dependendo do valor passado no parâmetro. Se não passar nada, ele devolve o 0.5, ou seja, a mediana.</w:t>
       </w:r>
     </w:p>
     <w:p>
@@ -14556,7 +13574,6 @@
           <w:lang w:eastAsia="pt-BR"/>
         </w:rPr>
       </w:pPr>
-      <w:proofErr w:type="gramStart"/>
       <w:r>
         <w:rPr>
           <w:rFonts w:ascii="Courier New" w:eastAsia="Times New Roman" w:hAnsi="Courier New" w:cs="Courier New"/>
@@ -14567,7 +13584,6 @@
         </w:rPr>
         <w:t>dados.Renda.quantile</w:t>
       </w:r>
-      <w:proofErr w:type="gramEnd"/>
       <w:r>
         <w:rPr>
           <w:rFonts w:ascii="Courier New" w:eastAsia="Times New Roman" w:hAnsi="Courier New" w:cs="Courier New"/>
@@ -14749,7 +13765,6 @@
           <w:lang w:eastAsia="pt-BR"/>
         </w:rPr>
       </w:pPr>
-      <w:proofErr w:type="gramStart"/>
       <w:r>
         <w:rPr>
           <w:rFonts w:ascii="Courier New" w:eastAsia="Times New Roman" w:hAnsi="Courier New" w:cs="Courier New"/>
@@ -14760,7 +13775,6 @@
         </w:rPr>
         <w:t>dados.Renda.quantile</w:t>
       </w:r>
-      <w:proofErr w:type="gramEnd"/>
       <w:r>
         <w:rPr>
           <w:rFonts w:ascii="Courier New" w:eastAsia="Times New Roman" w:hAnsi="Courier New" w:cs="Courier New"/>
@@ -15026,7 +14040,6 @@
           <w:lang w:eastAsia="pt-BR"/>
         </w:rPr>
       </w:pPr>
-      <w:proofErr w:type="gramStart"/>
       <w:r>
         <w:rPr>
           <w:rFonts w:ascii="Courier New" w:eastAsia="Times New Roman" w:hAnsi="Courier New" w:cs="Courier New"/>
@@ -15038,7 +14051,6 @@
         <w:lastRenderedPageBreak/>
         <w:t>dados.Renda.quantile</w:t>
       </w:r>
-      <w:proofErr w:type="gramEnd"/>
       <w:r>
         <w:rPr>
           <w:rFonts w:ascii="Courier New" w:eastAsia="Times New Roman" w:hAnsi="Courier New" w:cs="Courier New"/>
@@ -15297,25 +14309,7 @@
           <w:sz w:val="24"/>
           <w:szCs w:val="24"/>
         </w:rPr>
-        <w:t xml:space="preserve">Podemos criar um histograma e visualizar em gráfico o que vimos em números, passando para os parâmetros </w:t>
-      </w:r>
-      <w:proofErr w:type="gramStart"/>
-      <w:r>
-        <w:rPr>
-          <w:rFonts w:ascii="Times New Roman" w:hAnsi="Times New Roman" w:cs="Times New Roman"/>
-          <w:sz w:val="24"/>
-          <w:szCs w:val="24"/>
-        </w:rPr>
-        <w:t>sns.distplot</w:t>
-      </w:r>
-      <w:proofErr w:type="gramEnd"/>
-      <w:r>
-        <w:rPr>
-          <w:rFonts w:ascii="Times New Roman" w:hAnsi="Times New Roman" w:cs="Times New Roman"/>
-          <w:sz w:val="24"/>
-          <w:szCs w:val="24"/>
-        </w:rPr>
-        <w:t>(dados, hist._kws= {‘cumulative’:True}, kde_kws = {‘cumulative’:True}, bins=10). Ao passar o bins ele vai mostrar 10 barras representando os decis:</w:t>
+        <w:t>Podemos criar um histograma e visualizar em gráfico o que vimos em números, passando para os parâmetros sns.distplot(dados, hist._kws= {‘cumulative’:True}, kde_kws = {‘cumulative’:True}, bins=10). Ao passar o bins ele vai mostrar 10 barras representando os decis:</w:t>
       </w:r>
     </w:p>
     <w:p>
@@ -15338,20 +14332,8 @@
           <w:szCs w:val="21"/>
           <w:lang w:eastAsia="pt-BR"/>
         </w:rPr>
-        <w:t>ax = </w:t>
-      </w:r>
-      <w:proofErr w:type="gramStart"/>
-      <w:r>
-        <w:rPr>
-          <w:rFonts w:ascii="Courier New" w:eastAsia="Times New Roman" w:hAnsi="Courier New" w:cs="Courier New"/>
-          <w:color w:val="D4D4D4"/>
-          <w:sz w:val="21"/>
-          <w:szCs w:val="21"/>
-          <w:lang w:eastAsia="pt-BR"/>
-        </w:rPr>
-        <w:t>sns.distplot</w:t>
-      </w:r>
-      <w:proofErr w:type="gramEnd"/>
+        <w:t>ax = sns.distplot</w:t>
+      </w:r>
       <w:r>
         <w:rPr>
           <w:rFonts w:ascii="Courier New" w:eastAsia="Times New Roman" w:hAnsi="Courier New" w:cs="Courier New"/>
@@ -15493,18 +14475,7 @@
           <w:szCs w:val="21"/>
           <w:lang w:val="en-US" w:eastAsia="pt-BR"/>
         </w:rPr>
-        <w:t>'cumulative</w:t>
-      </w:r>
-      <w:proofErr w:type="gramStart"/>
-      <w:r>
-        <w:rPr>
-          <w:rFonts w:ascii="Courier New" w:eastAsia="Times New Roman" w:hAnsi="Courier New" w:cs="Courier New"/>
-          <w:color w:val="CE9178"/>
-          <w:sz w:val="21"/>
-          <w:szCs w:val="21"/>
-          <w:lang w:val="en-US" w:eastAsia="pt-BR"/>
-        </w:rPr>
-        <w:t>'</w:t>
+        <w:t>'cumulative'</w:t>
       </w:r>
       <w:r>
         <w:rPr>
@@ -15526,7 +14497,6 @@
         </w:rPr>
         <w:t>True</w:t>
       </w:r>
-      <w:proofErr w:type="gramEnd"/>
       <w:r>
         <w:rPr>
           <w:rFonts w:ascii="Courier New" w:eastAsia="Times New Roman" w:hAnsi="Courier New" w:cs="Courier New"/>
@@ -15588,18 +14558,7 @@
           <w:szCs w:val="21"/>
           <w:lang w:val="en-US" w:eastAsia="pt-BR"/>
         </w:rPr>
-        <w:t>ax.figure.set_size_</w:t>
-      </w:r>
-      <w:proofErr w:type="gramStart"/>
-      <w:r>
-        <w:rPr>
-          <w:rFonts w:ascii="Courier New" w:eastAsia="Times New Roman" w:hAnsi="Courier New" w:cs="Courier New"/>
-          <w:color w:val="D4D4D4"/>
-          <w:sz w:val="21"/>
-          <w:szCs w:val="21"/>
-          <w:lang w:val="en-US" w:eastAsia="pt-BR"/>
-        </w:rPr>
-        <w:t>inches</w:t>
+        <w:t>ax.figure.set_size_inches</w:t>
       </w:r>
       <w:r>
         <w:rPr>
@@ -15611,7 +14570,6 @@
         </w:rPr>
         <w:t>(</w:t>
       </w:r>
-      <w:proofErr w:type="gramEnd"/>
       <w:r>
         <w:rPr>
           <w:rFonts w:ascii="Courier New" w:eastAsia="Times New Roman" w:hAnsi="Courier New" w:cs="Courier New"/>
@@ -15673,18 +14631,7 @@
           <w:szCs w:val="21"/>
           <w:lang w:eastAsia="pt-BR"/>
         </w:rPr>
-        <w:t>ax.set_</w:t>
-      </w:r>
-      <w:proofErr w:type="gramStart"/>
-      <w:r>
-        <w:rPr>
-          <w:rFonts w:ascii="Courier New" w:eastAsia="Times New Roman" w:hAnsi="Courier New" w:cs="Courier New"/>
-          <w:color w:val="D4D4D4"/>
-          <w:sz w:val="21"/>
-          <w:szCs w:val="21"/>
-          <w:lang w:eastAsia="pt-BR"/>
-        </w:rPr>
-        <w:t>title</w:t>
+        <w:t>ax.set_title</w:t>
       </w:r>
       <w:r>
         <w:rPr>
@@ -15696,7 +14643,6 @@
         </w:rPr>
         <w:t>(</w:t>
       </w:r>
-      <w:proofErr w:type="gramEnd"/>
       <w:r>
         <w:rPr>
           <w:rFonts w:ascii="Courier New" w:eastAsia="Times New Roman" w:hAnsi="Courier New" w:cs="Courier New"/>
@@ -15768,18 +14714,7 @@
           <w:szCs w:val="21"/>
           <w:lang w:eastAsia="pt-BR"/>
         </w:rPr>
-        <w:t>ax.set_</w:t>
-      </w:r>
-      <w:proofErr w:type="gramStart"/>
-      <w:r>
-        <w:rPr>
-          <w:rFonts w:ascii="Courier New" w:eastAsia="Times New Roman" w:hAnsi="Courier New" w:cs="Courier New"/>
-          <w:color w:val="D4D4D4"/>
-          <w:sz w:val="21"/>
-          <w:szCs w:val="21"/>
-          <w:lang w:eastAsia="pt-BR"/>
-        </w:rPr>
-        <w:t>ylabel</w:t>
+        <w:t>ax.set_ylabel</w:t>
       </w:r>
       <w:r>
         <w:rPr>
@@ -15791,7 +14726,6 @@
         </w:rPr>
         <w:t>(</w:t>
       </w:r>
-      <w:proofErr w:type="gramEnd"/>
       <w:r>
         <w:rPr>
           <w:rFonts w:ascii="Courier New" w:eastAsia="Times New Roman" w:hAnsi="Courier New" w:cs="Courier New"/>
@@ -15863,18 +14797,7 @@
           <w:szCs w:val="21"/>
           <w:lang w:val="en-US" w:eastAsia="pt-BR"/>
         </w:rPr>
-        <w:t>ax.set_</w:t>
-      </w:r>
-      <w:proofErr w:type="gramStart"/>
-      <w:r>
-        <w:rPr>
-          <w:rFonts w:ascii="Courier New" w:eastAsia="Times New Roman" w:hAnsi="Courier New" w:cs="Courier New"/>
-          <w:color w:val="D4D4D4"/>
-          <w:sz w:val="21"/>
-          <w:szCs w:val="21"/>
-          <w:lang w:val="en-US" w:eastAsia="pt-BR"/>
-        </w:rPr>
-        <w:t>xlabel</w:t>
+        <w:t>ax.set_xlabel</w:t>
       </w:r>
       <w:r>
         <w:rPr>
@@ -15886,7 +14809,6 @@
         </w:rPr>
         <w:t>(</w:t>
       </w:r>
-      <w:proofErr w:type="gramEnd"/>
       <w:r>
         <w:rPr>
           <w:rFonts w:ascii="Courier New" w:eastAsia="Times New Roman" w:hAnsi="Courier New" w:cs="Courier New"/>
@@ -16135,7 +15057,6 @@
         </w:rPr>
         <w:t xml:space="preserve">Podemos criar </w:t>
       </w:r>
-      <w:proofErr w:type="gramStart"/>
       <w:r>
         <w:rPr>
           <w:rFonts w:ascii="Times New Roman" w:hAnsi="Times New Roman" w:cs="Times New Roman"/>
@@ -16152,7 +15073,6 @@
         </w:rPr>
         <w:t>boxplot</w:t>
       </w:r>
-      <w:proofErr w:type="gramEnd"/>
       <w:r>
         <w:rPr>
           <w:rFonts w:ascii="Times New Roman" w:hAnsi="Times New Roman" w:cs="Times New Roman"/>
@@ -16207,20 +15127,8 @@
           <w:szCs w:val="21"/>
           <w:lang w:val="en-US" w:eastAsia="pt-BR"/>
         </w:rPr>
-        <w:t>ax = </w:t>
-      </w:r>
-      <w:proofErr w:type="gramStart"/>
-      <w:r>
-        <w:rPr>
-          <w:rFonts w:ascii="Courier New" w:eastAsia="Times New Roman" w:hAnsi="Courier New" w:cs="Courier New"/>
-          <w:color w:val="D4D4D4"/>
-          <w:sz w:val="21"/>
-          <w:szCs w:val="21"/>
-          <w:lang w:val="en-US" w:eastAsia="pt-BR"/>
-        </w:rPr>
-        <w:t>sns.boxplot</w:t>
-      </w:r>
-      <w:proofErr w:type="gramEnd"/>
+        <w:t>ax = sns.boxplot</w:t>
+      </w:r>
       <w:r>
         <w:rPr>
           <w:rFonts w:ascii="Courier New" w:eastAsia="Times New Roman" w:hAnsi="Courier New" w:cs="Courier New"/>
@@ -16362,18 +15270,7 @@
           <w:szCs w:val="21"/>
           <w:lang w:val="en-US" w:eastAsia="pt-BR"/>
         </w:rPr>
-        <w:t>ax.figure.set_size_</w:t>
-      </w:r>
-      <w:proofErr w:type="gramStart"/>
-      <w:r>
-        <w:rPr>
-          <w:rFonts w:ascii="Courier New" w:eastAsia="Times New Roman" w:hAnsi="Courier New" w:cs="Courier New"/>
-          <w:color w:val="D4D4D4"/>
-          <w:sz w:val="21"/>
-          <w:szCs w:val="21"/>
-          <w:lang w:val="en-US" w:eastAsia="pt-BR"/>
-        </w:rPr>
-        <w:t>inches</w:t>
+        <w:t>ax.figure.set_size_inches</w:t>
       </w:r>
       <w:r>
         <w:rPr>
@@ -16385,7 +15282,6 @@
         </w:rPr>
         <w:t>(</w:t>
       </w:r>
-      <w:proofErr w:type="gramEnd"/>
       <w:r>
         <w:rPr>
           <w:rFonts w:ascii="Courier New" w:eastAsia="Times New Roman" w:hAnsi="Courier New" w:cs="Courier New"/>
@@ -16457,18 +15353,7 @@
           <w:szCs w:val="21"/>
           <w:lang w:val="en-US" w:eastAsia="pt-BR"/>
         </w:rPr>
-        <w:t>ax.set_</w:t>
-      </w:r>
-      <w:proofErr w:type="gramStart"/>
-      <w:r>
-        <w:rPr>
-          <w:rFonts w:ascii="Courier New" w:eastAsia="Times New Roman" w:hAnsi="Courier New" w:cs="Courier New"/>
-          <w:color w:val="D4D4D4"/>
-          <w:sz w:val="21"/>
-          <w:szCs w:val="21"/>
-          <w:lang w:val="en-US" w:eastAsia="pt-BR"/>
-        </w:rPr>
-        <w:t>title</w:t>
+        <w:t>ax.set_title</w:t>
       </w:r>
       <w:r>
         <w:rPr>
@@ -16480,7 +15365,6 @@
         </w:rPr>
         <w:t>(</w:t>
       </w:r>
-      <w:proofErr w:type="gramEnd"/>
       <w:r>
         <w:rPr>
           <w:rFonts w:ascii="Courier New" w:eastAsia="Times New Roman" w:hAnsi="Courier New" w:cs="Courier New"/>
@@ -16552,18 +15436,7 @@
           <w:szCs w:val="21"/>
           <w:lang w:eastAsia="pt-BR"/>
         </w:rPr>
-        <w:t>ax.set_</w:t>
-      </w:r>
-      <w:proofErr w:type="gramStart"/>
-      <w:r>
-        <w:rPr>
-          <w:rFonts w:ascii="Courier New" w:eastAsia="Times New Roman" w:hAnsi="Courier New" w:cs="Courier New"/>
-          <w:color w:val="D4D4D4"/>
-          <w:sz w:val="21"/>
-          <w:szCs w:val="21"/>
-          <w:lang w:eastAsia="pt-BR"/>
-        </w:rPr>
-        <w:t>xlabel</w:t>
+        <w:t>ax.set_xlabel</w:t>
       </w:r>
       <w:r>
         <w:rPr>
@@ -16575,7 +15448,6 @@
         </w:rPr>
         <w:t>(</w:t>
       </w:r>
-      <w:proofErr w:type="gramEnd"/>
       <w:r>
         <w:rPr>
           <w:rFonts w:ascii="Courier New" w:eastAsia="Times New Roman" w:hAnsi="Courier New" w:cs="Courier New"/>
@@ -16766,20 +15638,8 @@
           <w:szCs w:val="21"/>
           <w:lang w:val="en-US" w:eastAsia="pt-BR"/>
         </w:rPr>
-        <w:t>ax = </w:t>
-      </w:r>
-      <w:proofErr w:type="gramStart"/>
-      <w:r>
-        <w:rPr>
-          <w:rFonts w:ascii="Courier New" w:eastAsia="Times New Roman" w:hAnsi="Courier New" w:cs="Courier New"/>
-          <w:color w:val="D4D4D4"/>
-          <w:sz w:val="21"/>
-          <w:szCs w:val="21"/>
-          <w:lang w:val="en-US" w:eastAsia="pt-BR"/>
-        </w:rPr>
-        <w:t>sns.boxplot</w:t>
-      </w:r>
-      <w:proofErr w:type="gramEnd"/>
+        <w:t>ax = sns.boxplot</w:t>
+      </w:r>
       <w:r>
         <w:rPr>
           <w:rFonts w:ascii="Courier New" w:eastAsia="Times New Roman" w:hAnsi="Courier New" w:cs="Courier New"/>
@@ -16891,18 +15751,7 @@
           <w:szCs w:val="21"/>
           <w:lang w:val="en-US" w:eastAsia="pt-BR"/>
         </w:rPr>
-        <w:t>ax.figure.set_size_</w:t>
-      </w:r>
-      <w:proofErr w:type="gramStart"/>
-      <w:r>
-        <w:rPr>
-          <w:rFonts w:ascii="Courier New" w:eastAsia="Times New Roman" w:hAnsi="Courier New" w:cs="Courier New"/>
-          <w:color w:val="D4D4D4"/>
-          <w:sz w:val="21"/>
-          <w:szCs w:val="21"/>
-          <w:lang w:val="en-US" w:eastAsia="pt-BR"/>
-        </w:rPr>
-        <w:t>inches</w:t>
+        <w:t>ax.figure.set_size_inches</w:t>
       </w:r>
       <w:r>
         <w:rPr>
@@ -16914,7 +15763,6 @@
         </w:rPr>
         <w:t>(</w:t>
       </w:r>
-      <w:proofErr w:type="gramEnd"/>
       <w:r>
         <w:rPr>
           <w:rFonts w:ascii="Courier New" w:eastAsia="Times New Roman" w:hAnsi="Courier New" w:cs="Courier New"/>
@@ -16986,18 +15834,7 @@
           <w:szCs w:val="21"/>
           <w:lang w:val="en-US" w:eastAsia="pt-BR"/>
         </w:rPr>
-        <w:t>ax.set_</w:t>
-      </w:r>
-      <w:proofErr w:type="gramStart"/>
-      <w:r>
-        <w:rPr>
-          <w:rFonts w:ascii="Courier New" w:eastAsia="Times New Roman" w:hAnsi="Courier New" w:cs="Courier New"/>
-          <w:color w:val="D4D4D4"/>
-          <w:sz w:val="21"/>
-          <w:szCs w:val="21"/>
-          <w:lang w:val="en-US" w:eastAsia="pt-BR"/>
-        </w:rPr>
-        <w:t>title</w:t>
+        <w:t>ax.set_title</w:t>
       </w:r>
       <w:r>
         <w:rPr>
@@ -17009,7 +15846,6 @@
         </w:rPr>
         <w:t>(</w:t>
       </w:r>
-      <w:proofErr w:type="gramEnd"/>
       <w:r>
         <w:rPr>
           <w:rFonts w:ascii="Courier New" w:eastAsia="Times New Roman" w:hAnsi="Courier New" w:cs="Courier New"/>
@@ -17081,18 +15917,7 @@
           <w:szCs w:val="21"/>
           <w:lang w:eastAsia="pt-BR"/>
         </w:rPr>
-        <w:t>ax.set_</w:t>
-      </w:r>
-      <w:proofErr w:type="gramStart"/>
-      <w:r>
-        <w:rPr>
-          <w:rFonts w:ascii="Courier New" w:eastAsia="Times New Roman" w:hAnsi="Courier New" w:cs="Courier New"/>
-          <w:color w:val="D4D4D4"/>
-          <w:sz w:val="21"/>
-          <w:szCs w:val="21"/>
-          <w:lang w:eastAsia="pt-BR"/>
-        </w:rPr>
-        <w:t>xlabel</w:t>
+        <w:t>ax.set_xlabel</w:t>
       </w:r>
       <w:r>
         <w:rPr>
@@ -17104,7 +15929,6 @@
         </w:rPr>
         <w:t>(</w:t>
       </w:r>
-      <w:proofErr w:type="gramEnd"/>
       <w:r>
         <w:rPr>
           <w:rFonts w:ascii="Courier New" w:eastAsia="Times New Roman" w:hAnsi="Courier New" w:cs="Courier New"/>
@@ -17264,20 +16088,8 @@
           <w:lang w:val="en-US" w:eastAsia="pt-BR"/>
         </w:rPr>
         <w:lastRenderedPageBreak/>
-        <w:t>ax = </w:t>
-      </w:r>
-      <w:proofErr w:type="gramStart"/>
-      <w:r>
-        <w:rPr>
-          <w:rFonts w:ascii="Courier New" w:eastAsia="Times New Roman" w:hAnsi="Courier New" w:cs="Courier New"/>
-          <w:color w:val="D4D4D4"/>
-          <w:sz w:val="21"/>
-          <w:szCs w:val="21"/>
-          <w:lang w:val="en-US" w:eastAsia="pt-BR"/>
-        </w:rPr>
-        <w:t>sns.boxplot</w:t>
-      </w:r>
-      <w:proofErr w:type="gramEnd"/>
+        <w:t>ax = sns.boxplot</w:t>
+      </w:r>
       <w:r>
         <w:rPr>
           <w:rFonts w:ascii="Courier New" w:eastAsia="Times New Roman" w:hAnsi="Courier New" w:cs="Courier New"/>
@@ -17409,18 +16221,7 @@
           <w:szCs w:val="21"/>
           <w:lang w:val="en-US" w:eastAsia="pt-BR"/>
         </w:rPr>
-        <w:t>ax.figure.set_size_</w:t>
-      </w:r>
-      <w:proofErr w:type="gramStart"/>
-      <w:r>
-        <w:rPr>
-          <w:rFonts w:ascii="Courier New" w:eastAsia="Times New Roman" w:hAnsi="Courier New" w:cs="Courier New"/>
-          <w:color w:val="D4D4D4"/>
-          <w:sz w:val="21"/>
-          <w:szCs w:val="21"/>
-          <w:lang w:val="en-US" w:eastAsia="pt-BR"/>
-        </w:rPr>
-        <w:t>inches</w:t>
+        <w:t>ax.figure.set_size_inches</w:t>
       </w:r>
       <w:r>
         <w:rPr>
@@ -17432,7 +16233,6 @@
         </w:rPr>
         <w:t>(</w:t>
       </w:r>
-      <w:proofErr w:type="gramEnd"/>
       <w:r>
         <w:rPr>
           <w:rFonts w:ascii="Courier New" w:eastAsia="Times New Roman" w:hAnsi="Courier New" w:cs="Courier New"/>
@@ -17504,18 +16304,7 @@
           <w:szCs w:val="21"/>
           <w:lang w:val="en-US" w:eastAsia="pt-BR"/>
         </w:rPr>
-        <w:t>ax.set_</w:t>
-      </w:r>
-      <w:proofErr w:type="gramStart"/>
-      <w:r>
-        <w:rPr>
-          <w:rFonts w:ascii="Courier New" w:eastAsia="Times New Roman" w:hAnsi="Courier New" w:cs="Courier New"/>
-          <w:color w:val="D4D4D4"/>
-          <w:sz w:val="21"/>
-          <w:szCs w:val="21"/>
-          <w:lang w:val="en-US" w:eastAsia="pt-BR"/>
-        </w:rPr>
-        <w:t>title</w:t>
+        <w:t>ax.set_title</w:t>
       </w:r>
       <w:r>
         <w:rPr>
@@ -17527,7 +16316,6 @@
         </w:rPr>
         <w:t>(</w:t>
       </w:r>
-      <w:proofErr w:type="gramEnd"/>
       <w:r>
         <w:rPr>
           <w:rFonts w:ascii="Courier New" w:eastAsia="Times New Roman" w:hAnsi="Courier New" w:cs="Courier New"/>
@@ -17599,18 +16387,7 @@
           <w:szCs w:val="21"/>
           <w:lang w:eastAsia="pt-BR"/>
         </w:rPr>
-        <w:t>ax.set_</w:t>
-      </w:r>
-      <w:proofErr w:type="gramStart"/>
-      <w:r>
-        <w:rPr>
-          <w:rFonts w:ascii="Courier New" w:eastAsia="Times New Roman" w:hAnsi="Courier New" w:cs="Courier New"/>
-          <w:color w:val="D4D4D4"/>
-          <w:sz w:val="21"/>
-          <w:szCs w:val="21"/>
-          <w:lang w:eastAsia="pt-BR"/>
-        </w:rPr>
-        <w:t>xlabel</w:t>
+        <w:t>ax.set_xlabel</w:t>
       </w:r>
       <w:r>
         <w:rPr>
@@ -17622,7 +16399,6 @@
         </w:rPr>
         <w:t>(</w:t>
       </w:r>
-      <w:proofErr w:type="gramEnd"/>
       <w:r>
         <w:rPr>
           <w:rFonts w:ascii="Courier New" w:eastAsia="Times New Roman" w:hAnsi="Courier New" w:cs="Courier New"/>
@@ -17805,20 +16581,8 @@
           <w:szCs w:val="21"/>
           <w:lang w:val="en-US" w:eastAsia="pt-BR"/>
         </w:rPr>
-        <w:t>ax = </w:t>
-      </w:r>
-      <w:proofErr w:type="gramStart"/>
-      <w:r>
-        <w:rPr>
-          <w:rFonts w:ascii="Courier New" w:eastAsia="Times New Roman" w:hAnsi="Courier New" w:cs="Courier New"/>
-          <w:color w:val="D4D4D4"/>
-          <w:sz w:val="21"/>
-          <w:szCs w:val="21"/>
-          <w:lang w:val="en-US" w:eastAsia="pt-BR"/>
-        </w:rPr>
-        <w:t>sns.boxplot</w:t>
-      </w:r>
-      <w:proofErr w:type="gramEnd"/>
+        <w:t>ax = sns.boxplot</w:t>
+      </w:r>
       <w:r>
         <w:rPr>
           <w:rFonts w:ascii="Courier New" w:eastAsia="Times New Roman" w:hAnsi="Courier New" w:cs="Courier New"/>
@@ -17980,18 +16744,7 @@
           <w:szCs w:val="21"/>
           <w:lang w:val="en-US" w:eastAsia="pt-BR"/>
         </w:rPr>
-        <w:t>ax.figure.set_size_</w:t>
-      </w:r>
-      <w:proofErr w:type="gramStart"/>
-      <w:r>
-        <w:rPr>
-          <w:rFonts w:ascii="Courier New" w:eastAsia="Times New Roman" w:hAnsi="Courier New" w:cs="Courier New"/>
-          <w:color w:val="D4D4D4"/>
-          <w:sz w:val="21"/>
-          <w:szCs w:val="21"/>
-          <w:lang w:val="en-US" w:eastAsia="pt-BR"/>
-        </w:rPr>
-        <w:t>inches</w:t>
+        <w:t>ax.figure.set_size_inches</w:t>
       </w:r>
       <w:r>
         <w:rPr>
@@ -18003,7 +16756,6 @@
         </w:rPr>
         <w:t>(</w:t>
       </w:r>
-      <w:proofErr w:type="gramEnd"/>
       <w:r>
         <w:rPr>
           <w:rFonts w:ascii="Courier New" w:eastAsia="Times New Roman" w:hAnsi="Courier New" w:cs="Courier New"/>
@@ -18075,18 +16827,7 @@
           <w:szCs w:val="21"/>
           <w:lang w:val="en-US" w:eastAsia="pt-BR"/>
         </w:rPr>
-        <w:t>ax.set_</w:t>
-      </w:r>
-      <w:proofErr w:type="gramStart"/>
-      <w:r>
-        <w:rPr>
-          <w:rFonts w:ascii="Courier New" w:eastAsia="Times New Roman" w:hAnsi="Courier New" w:cs="Courier New"/>
-          <w:color w:val="D4D4D4"/>
-          <w:sz w:val="21"/>
-          <w:szCs w:val="21"/>
-          <w:lang w:val="en-US" w:eastAsia="pt-BR"/>
-        </w:rPr>
-        <w:t>title</w:t>
+        <w:t>ax.set_title</w:t>
       </w:r>
       <w:r>
         <w:rPr>
@@ -18098,7 +16839,6 @@
         </w:rPr>
         <w:t>(</w:t>
       </w:r>
-      <w:proofErr w:type="gramEnd"/>
       <w:r>
         <w:rPr>
           <w:rFonts w:ascii="Courier New" w:eastAsia="Times New Roman" w:hAnsi="Courier New" w:cs="Courier New"/>
@@ -18170,18 +16910,7 @@
           <w:szCs w:val="21"/>
           <w:lang w:eastAsia="pt-BR"/>
         </w:rPr>
-        <w:t>ax.set_</w:t>
-      </w:r>
-      <w:proofErr w:type="gramStart"/>
-      <w:r>
-        <w:rPr>
-          <w:rFonts w:ascii="Courier New" w:eastAsia="Times New Roman" w:hAnsi="Courier New" w:cs="Courier New"/>
-          <w:color w:val="D4D4D4"/>
-          <w:sz w:val="21"/>
-          <w:szCs w:val="21"/>
-          <w:lang w:eastAsia="pt-BR"/>
-        </w:rPr>
-        <w:t>xlabel</w:t>
+        <w:t>ax.set_xlabel</w:t>
       </w:r>
       <w:r>
         <w:rPr>
@@ -18193,7 +16922,6 @@
         </w:rPr>
         <w:t>(</w:t>
       </w:r>
-      <w:proofErr w:type="gramEnd"/>
       <w:r>
         <w:rPr>
           <w:rFonts w:ascii="Courier New" w:eastAsia="Times New Roman" w:hAnsi="Courier New" w:cs="Courier New"/>
@@ -18680,25 +17408,7 @@
           <w:sz w:val="24"/>
           <w:szCs w:val="24"/>
         </w:rPr>
-        <w:t xml:space="preserve">Para fazer esse cálculo podemos fazer na mão como demonstrado abaixo, ou utilizar o </w:t>
-      </w:r>
-      <w:proofErr w:type="gramStart"/>
-      <w:r>
-        <w:rPr>
-          <w:rFonts w:ascii="Times New Roman" w:hAnsi="Times New Roman" w:cs="Times New Roman"/>
-          <w:sz w:val="24"/>
-          <w:szCs w:val="24"/>
-        </w:rPr>
-        <w:t>s.mad(</w:t>
-      </w:r>
-      <w:proofErr w:type="gramEnd"/>
-      <w:r>
-        <w:rPr>
-          <w:rFonts w:ascii="Times New Roman" w:hAnsi="Times New Roman" w:cs="Times New Roman"/>
-          <w:sz w:val="24"/>
-          <w:szCs w:val="24"/>
-        </w:rPr>
-        <w:t xml:space="preserve">), o retorno será o mesmo. </w:t>
+        <w:t xml:space="preserve">Para fazer esse cálculo podemos fazer na mão como demonstrado abaixo, ou utilizar o s.mad(), o retorno será o mesmo. </w:t>
       </w:r>
       <w:r>
         <w:rPr>
@@ -18892,20 +17602,8 @@
           <w:szCs w:val="21"/>
           <w:lang w:eastAsia="pt-BR"/>
         </w:rPr>
-        <w:t>nota_media_fulano = notas_</w:t>
-      </w:r>
-      <w:proofErr w:type="gramStart"/>
-      <w:r>
-        <w:rPr>
-          <w:rFonts w:ascii="Courier New" w:eastAsia="Times New Roman" w:hAnsi="Courier New" w:cs="Courier New"/>
-          <w:color w:val="D4D4D4"/>
-          <w:sz w:val="21"/>
-          <w:szCs w:val="21"/>
-          <w:lang w:eastAsia="pt-BR"/>
-        </w:rPr>
-        <w:t>fulano.mean</w:t>
-      </w:r>
-      <w:proofErr w:type="gramEnd"/>
+        <w:t>nota_media_fulano = notas_fulano.mean</w:t>
+      </w:r>
       <w:r>
         <w:rPr>
           <w:rFonts w:ascii="Courier New" w:eastAsia="Times New Roman" w:hAnsi="Courier New" w:cs="Courier New"/>
@@ -19100,18 +17798,7 @@
           <w:szCs w:val="21"/>
           <w:lang w:eastAsia="pt-BR"/>
         </w:rPr>
-        <w:t> = </w:t>
-      </w:r>
-      <w:proofErr w:type="gramStart"/>
-      <w:r>
-        <w:rPr>
-          <w:rFonts w:ascii="Courier New" w:eastAsia="Times New Roman" w:hAnsi="Courier New" w:cs="Courier New"/>
-          <w:color w:val="D4D4D4"/>
-          <w:sz w:val="21"/>
-          <w:szCs w:val="21"/>
-          <w:lang w:eastAsia="pt-BR"/>
-        </w:rPr>
-        <w:t>notas_fulano.Desvio.</w:t>
+        <w:t> = notas_fulano.Desvio.</w:t>
       </w:r>
       <w:r>
         <w:rPr>
@@ -19131,18 +17818,7 @@
           <w:szCs w:val="21"/>
           <w:lang w:eastAsia="pt-BR"/>
         </w:rPr>
-        <w:t>(</w:t>
-      </w:r>
-      <w:proofErr w:type="gramEnd"/>
-      <w:r>
-        <w:rPr>
-          <w:rFonts w:ascii="Courier New" w:eastAsia="Times New Roman" w:hAnsi="Courier New" w:cs="Courier New"/>
-          <w:color w:val="DCDCDC"/>
-          <w:sz w:val="21"/>
-          <w:szCs w:val="21"/>
-          <w:lang w:eastAsia="pt-BR"/>
-        </w:rPr>
-        <w:t>)</w:t>
+        <w:t>()</w:t>
       </w:r>
     </w:p>
     <w:p>
@@ -19187,7 +17863,6 @@
         </w:rPr>
         <w:t>'|Desvio|'</w:t>
       </w:r>
-      <w:proofErr w:type="gramStart"/>
       <w:r>
         <w:rPr>
           <w:rFonts w:ascii="Courier New" w:eastAsia="Times New Roman" w:hAnsi="Courier New" w:cs="Courier New"/>
@@ -19208,7 +17883,6 @@
         </w:rPr>
         <w:t>.mean</w:t>
       </w:r>
-      <w:proofErr w:type="gramEnd"/>
       <w:r>
         <w:rPr>
           <w:rFonts w:ascii="Courier New" w:eastAsia="Times New Roman" w:hAnsi="Courier New" w:cs="Courier New"/>
@@ -19295,25 +17969,7 @@
           <w:sz w:val="24"/>
           <w:szCs w:val="24"/>
         </w:rPr>
-        <w:t xml:space="preserve">Usando o </w:t>
-      </w:r>
-      <w:proofErr w:type="gramStart"/>
-      <w:r>
-        <w:rPr>
-          <w:rFonts w:ascii="Times New Roman" w:hAnsi="Times New Roman" w:cs="Times New Roman"/>
-          <w:sz w:val="24"/>
-          <w:szCs w:val="24"/>
-        </w:rPr>
-        <w:t>s.mad(</w:t>
-      </w:r>
-      <w:proofErr w:type="gramEnd"/>
-      <w:r>
-        <w:rPr>
-          <w:rFonts w:ascii="Times New Roman" w:hAnsi="Times New Roman" w:cs="Times New Roman"/>
-          <w:sz w:val="24"/>
-          <w:szCs w:val="24"/>
-        </w:rPr>
-        <w:t>):</w:t>
+        <w:t>Usando o s.mad():</w:t>
       </w:r>
     </w:p>
     <w:p>
@@ -19336,39 +17992,17 @@
           <w:szCs w:val="21"/>
           <w:lang w:eastAsia="pt-BR"/>
         </w:rPr>
-        <w:t>desvio_medio_absoluto = </w:t>
-      </w:r>
-      <w:proofErr w:type="gramStart"/>
-      <w:r>
-        <w:rPr>
-          <w:rFonts w:ascii="Courier New" w:eastAsia="Times New Roman" w:hAnsi="Courier New" w:cs="Courier New"/>
-          <w:color w:val="D4D4D4"/>
-          <w:sz w:val="21"/>
-          <w:szCs w:val="21"/>
-          <w:lang w:eastAsia="pt-BR"/>
-        </w:rPr>
-        <w:t>notas_fulano.Fulano.mad</w:t>
-      </w:r>
-      <w:r>
-        <w:rPr>
-          <w:rFonts w:ascii="Courier New" w:eastAsia="Times New Roman" w:hAnsi="Courier New" w:cs="Courier New"/>
-          <w:color w:val="DCDCDC"/>
-          <w:sz w:val="21"/>
-          <w:szCs w:val="21"/>
-          <w:lang w:eastAsia="pt-BR"/>
-        </w:rPr>
-        <w:t>(</w:t>
-      </w:r>
-      <w:proofErr w:type="gramEnd"/>
-      <w:r>
-        <w:rPr>
-          <w:rFonts w:ascii="Courier New" w:eastAsia="Times New Roman" w:hAnsi="Courier New" w:cs="Courier New"/>
-          <w:color w:val="DCDCDC"/>
-          <w:sz w:val="21"/>
-          <w:szCs w:val="21"/>
-          <w:lang w:eastAsia="pt-BR"/>
-        </w:rPr>
-        <w:t>)</w:t>
+        <w:t>desvio_medio_absoluto = notas_fulano.Fulano.mad</w:t>
+      </w:r>
+      <w:r>
+        <w:rPr>
+          <w:rFonts w:ascii="Courier New" w:eastAsia="Times New Roman" w:hAnsi="Courier New" w:cs="Courier New"/>
+          <w:color w:val="DCDCDC"/>
+          <w:sz w:val="21"/>
+          <w:szCs w:val="21"/>
+          <w:lang w:eastAsia="pt-BR"/>
+        </w:rPr>
+        <w:t>()</w:t>
       </w:r>
     </w:p>
     <w:p>
@@ -19509,25 +18143,7 @@
           <w:sz w:val="24"/>
           <w:szCs w:val="24"/>
         </w:rPr>
-        <w:t xml:space="preserve">pode ser que tenham números negativos, nesse caso podemos usar o </w:t>
-      </w:r>
-      <w:proofErr w:type="gramStart"/>
-      <w:r>
-        <w:rPr>
-          <w:rFonts w:ascii="Times New Roman" w:hAnsi="Times New Roman" w:cs="Times New Roman"/>
-          <w:sz w:val="24"/>
-          <w:szCs w:val="24"/>
-        </w:rPr>
-        <w:t>abs(</w:t>
-      </w:r>
-      <w:proofErr w:type="gramEnd"/>
-      <w:r>
-        <w:rPr>
-          <w:rFonts w:ascii="Times New Roman" w:hAnsi="Times New Roman" w:cs="Times New Roman"/>
-          <w:sz w:val="24"/>
-          <w:szCs w:val="24"/>
-        </w:rPr>
-        <w:t>) para ignorar o sinal negativo tornando todos positivos:</w:t>
+        <w:t>pode ser que tenham números negativos, nesse caso podemos usar o abs() para ignorar o sinal negativo tornando todos positivos:</w:t>
       </w:r>
     </w:p>
     <w:p>
@@ -19591,18 +18207,7 @@
           <w:szCs w:val="21"/>
           <w:lang w:eastAsia="pt-BR"/>
         </w:rPr>
-        <w:t> = </w:t>
-      </w:r>
-      <w:proofErr w:type="gramStart"/>
-      <w:r>
-        <w:rPr>
-          <w:rFonts w:ascii="Courier New" w:eastAsia="Times New Roman" w:hAnsi="Courier New" w:cs="Courier New"/>
-          <w:color w:val="D4D4D4"/>
-          <w:sz w:val="21"/>
-          <w:szCs w:val="21"/>
-          <w:lang w:eastAsia="pt-BR"/>
-        </w:rPr>
-        <w:t>notas_fulano.Desvio.</w:t>
+        <w:t> = notas_fulano.Desvio.</w:t>
       </w:r>
       <w:r>
         <w:rPr>
@@ -19622,18 +18227,7 @@
           <w:szCs w:val="21"/>
           <w:lang w:eastAsia="pt-BR"/>
         </w:rPr>
-        <w:t>(</w:t>
-      </w:r>
-      <w:proofErr w:type="gramEnd"/>
-      <w:r>
-        <w:rPr>
-          <w:rFonts w:ascii="Courier New" w:eastAsia="Times New Roman" w:hAnsi="Courier New" w:cs="Courier New"/>
-          <w:color w:val="DCDCDC"/>
-          <w:sz w:val="21"/>
-          <w:szCs w:val="21"/>
-          <w:lang w:eastAsia="pt-BR"/>
-        </w:rPr>
-        <w:t>)</w:t>
+        <w:t>()</w:t>
       </w:r>
     </w:p>
     <w:p>
@@ -19969,25 +18563,7 @@
           <w:sz w:val="24"/>
           <w:szCs w:val="24"/>
         </w:rPr>
-        <w:t xml:space="preserve">Podemos usar o s.pow(n) </w:t>
-      </w:r>
-      <w:proofErr w:type="gramStart"/>
-      <w:r>
-        <w:rPr>
-          <w:rFonts w:ascii="Times New Roman" w:hAnsi="Times New Roman" w:cs="Times New Roman"/>
-          <w:sz w:val="24"/>
-          <w:szCs w:val="24"/>
-        </w:rPr>
-        <w:t>do pandas</w:t>
-      </w:r>
-      <w:proofErr w:type="gramEnd"/>
-      <w:r>
-        <w:rPr>
-          <w:rFonts w:ascii="Times New Roman" w:hAnsi="Times New Roman" w:cs="Times New Roman"/>
-          <w:sz w:val="24"/>
-          <w:szCs w:val="24"/>
-        </w:rPr>
-        <w:t xml:space="preserve"> para fazer cálculos de elevados. Substituir n pelo valor a elevar:</w:t>
+        <w:t>Podemos usar o s.pow(n) do pandas para fazer cálculos de elevados. Substituir n pelo valor a elevar:</w:t>
       </w:r>
     </w:p>
     <w:p>
@@ -20050,18 +18626,7 @@
           <w:szCs w:val="21"/>
           <w:lang w:eastAsia="pt-BR"/>
         </w:rPr>
-        <w:t> = </w:t>
-      </w:r>
-      <w:proofErr w:type="gramStart"/>
-      <w:r>
-        <w:rPr>
-          <w:rFonts w:ascii="Courier New" w:eastAsia="Times New Roman" w:hAnsi="Courier New" w:cs="Courier New"/>
-          <w:color w:val="D4D4D4"/>
-          <w:sz w:val="21"/>
-          <w:szCs w:val="21"/>
-          <w:lang w:eastAsia="pt-BR"/>
-        </w:rPr>
-        <w:t>notas_fulano.Desvio.</w:t>
+        <w:t> = notas_fulano.Desvio.</w:t>
       </w:r>
       <w:r>
         <w:rPr>
@@ -20083,7 +18648,6 @@
         </w:rPr>
         <w:t>(</w:t>
       </w:r>
-      <w:proofErr w:type="gramEnd"/>
       <w:r>
         <w:rPr>
           <w:rFonts w:ascii="Courier New" w:eastAsia="Times New Roman" w:hAnsi="Courier New" w:cs="Courier New"/>
@@ -20274,7 +18838,6 @@
         </w:rPr>
         <w:t>'(Desvio)^2'</w:t>
       </w:r>
-      <w:proofErr w:type="gramStart"/>
       <w:r>
         <w:rPr>
           <w:rFonts w:ascii="Courier New" w:eastAsia="Times New Roman" w:hAnsi="Courier New" w:cs="Courier New"/>
@@ -20305,7 +18868,6 @@
         </w:rPr>
         <w:t>sum</w:t>
       </w:r>
-      <w:proofErr w:type="gramEnd"/>
       <w:r>
         <w:rPr>
           <w:rFonts w:ascii="Courier New" w:eastAsia="Times New Roman" w:hAnsi="Courier New" w:cs="Courier New"/>
@@ -20482,33 +19044,15 @@
           <w:sz w:val="24"/>
           <w:szCs w:val="24"/>
         </w:rPr>
-        <w:t xml:space="preserve">Ou então, simplificando e MUITO com o pandas, usamos o </w:t>
-      </w:r>
-      <w:proofErr w:type="gramStart"/>
-      <w:r>
-        <w:rPr>
-          <w:rFonts w:ascii="Times New Roman" w:hAnsi="Times New Roman" w:cs="Times New Roman"/>
-          <w:sz w:val="24"/>
-          <w:szCs w:val="24"/>
-        </w:rPr>
-        <w:t>s.var</w:t>
-      </w:r>
-      <w:r>
-        <w:rPr>
-          <w:rFonts w:ascii="Times New Roman" w:hAnsi="Times New Roman" w:cs="Times New Roman"/>
-          <w:sz w:val="24"/>
-          <w:szCs w:val="24"/>
-        </w:rPr>
-        <w:t>(</w:t>
-      </w:r>
-      <w:proofErr w:type="gramEnd"/>
-      <w:r>
-        <w:rPr>
-          <w:rFonts w:ascii="Times New Roman" w:hAnsi="Times New Roman" w:cs="Times New Roman"/>
-          <w:sz w:val="24"/>
-          <w:szCs w:val="24"/>
-        </w:rPr>
-        <w:t>)</w:t>
+        <w:t>Ou então, simplificando e MUITO com o pandas, usamos o s.var</w:t>
+      </w:r>
+      <w:r>
+        <w:rPr>
+          <w:rFonts w:ascii="Times New Roman" w:hAnsi="Times New Roman" w:cs="Times New Roman"/>
+          <w:sz w:val="24"/>
+          <w:szCs w:val="24"/>
+        </w:rPr>
+        <w:t>()</w:t>
       </w:r>
       <w:r>
         <w:rPr>
@@ -20539,39 +19083,17 @@
           <w:szCs w:val="21"/>
           <w:lang w:eastAsia="pt-BR"/>
         </w:rPr>
-        <w:t>variancia = </w:t>
-      </w:r>
-      <w:proofErr w:type="gramStart"/>
-      <w:r>
-        <w:rPr>
-          <w:rFonts w:ascii="Courier New" w:eastAsia="Times New Roman" w:hAnsi="Courier New" w:cs="Courier New"/>
-          <w:color w:val="D4D4D4"/>
-          <w:sz w:val="21"/>
-          <w:szCs w:val="21"/>
-          <w:lang w:eastAsia="pt-BR"/>
-        </w:rPr>
-        <w:t>notas_fulano.Fulano.var</w:t>
-      </w:r>
-      <w:r>
-        <w:rPr>
-          <w:rFonts w:ascii="Courier New" w:eastAsia="Times New Roman" w:hAnsi="Courier New" w:cs="Courier New"/>
-          <w:color w:val="DCDCDC"/>
-          <w:sz w:val="21"/>
-          <w:szCs w:val="21"/>
-          <w:lang w:eastAsia="pt-BR"/>
-        </w:rPr>
-        <w:t>(</w:t>
-      </w:r>
-      <w:proofErr w:type="gramEnd"/>
-      <w:r>
-        <w:rPr>
-          <w:rFonts w:ascii="Courier New" w:eastAsia="Times New Roman" w:hAnsi="Courier New" w:cs="Courier New"/>
-          <w:color w:val="DCDCDC"/>
-          <w:sz w:val="21"/>
-          <w:szCs w:val="21"/>
-          <w:lang w:eastAsia="pt-BR"/>
-        </w:rPr>
-        <w:t>)</w:t>
+        <w:t>variancia = notas_fulano.Fulano.var</w:t>
+      </w:r>
+      <w:r>
+        <w:rPr>
+          <w:rFonts w:ascii="Courier New" w:eastAsia="Times New Roman" w:hAnsi="Courier New" w:cs="Courier New"/>
+          <w:color w:val="DCDCDC"/>
+          <w:sz w:val="21"/>
+          <w:szCs w:val="21"/>
+          <w:lang w:eastAsia="pt-BR"/>
+        </w:rPr>
+        <w:t>()</w:t>
       </w:r>
     </w:p>
     <w:p>
@@ -20919,25 +19441,7 @@
           <w:sz w:val="24"/>
           <w:szCs w:val="24"/>
         </w:rPr>
-        <w:t xml:space="preserve">Podemos extrair a raiz quadrada de 2 formas: utilizamos a </w:t>
-      </w:r>
-      <w:proofErr w:type="gramStart"/>
-      <w:r>
-        <w:rPr>
-          <w:rFonts w:ascii="Times New Roman" w:hAnsi="Times New Roman" w:cs="Times New Roman"/>
-          <w:sz w:val="24"/>
-          <w:szCs w:val="24"/>
-        </w:rPr>
-        <w:t>np.sqrt</w:t>
-      </w:r>
-      <w:proofErr w:type="gramEnd"/>
-      <w:r>
-        <w:rPr>
-          <w:rFonts w:ascii="Times New Roman" w:hAnsi="Times New Roman" w:cs="Times New Roman"/>
-          <w:sz w:val="24"/>
-          <w:szCs w:val="24"/>
-        </w:rPr>
-        <w:t>(variância), ou então a s.std():</w:t>
+        <w:t>Podemos extrair a raiz quadrada de 2 formas: utilizamos a np.sqrt(variância), ou então a s.std():</w:t>
       </w:r>
     </w:p>
     <w:p>
@@ -20952,7 +19456,6 @@
           <w:lang w:eastAsia="pt-BR"/>
         </w:rPr>
       </w:pPr>
-      <w:proofErr w:type="gramStart"/>
       <w:r>
         <w:rPr>
           <w:rFonts w:ascii="Courier New" w:eastAsia="Times New Roman" w:hAnsi="Courier New" w:cs="Courier New"/>
@@ -20963,7 +19466,6 @@
         </w:rPr>
         <w:t>np.sqrt</w:t>
       </w:r>
-      <w:proofErr w:type="gramEnd"/>
       <w:r>
         <w:rPr>
           <w:rFonts w:ascii="Courier New" w:eastAsia="Times New Roman" w:hAnsi="Courier New" w:cs="Courier New"/>
@@ -21070,39 +19572,17 @@
           <w:lang w:eastAsia="pt-BR"/>
         </w:rPr>
         <w:lastRenderedPageBreak/>
-        <w:t>desv_pad = </w:t>
-      </w:r>
-      <w:proofErr w:type="gramStart"/>
-      <w:r>
-        <w:rPr>
-          <w:rFonts w:ascii="Courier New" w:eastAsia="Times New Roman" w:hAnsi="Courier New" w:cs="Courier New"/>
-          <w:color w:val="D4D4D4"/>
-          <w:sz w:val="21"/>
-          <w:szCs w:val="21"/>
-          <w:lang w:eastAsia="pt-BR"/>
-        </w:rPr>
-        <w:t>notas_fulano.Fulano.std</w:t>
-      </w:r>
-      <w:r>
-        <w:rPr>
-          <w:rFonts w:ascii="Courier New" w:eastAsia="Times New Roman" w:hAnsi="Courier New" w:cs="Courier New"/>
-          <w:color w:val="DCDCDC"/>
-          <w:sz w:val="21"/>
-          <w:szCs w:val="21"/>
-          <w:lang w:eastAsia="pt-BR"/>
-        </w:rPr>
-        <w:t>(</w:t>
-      </w:r>
-      <w:proofErr w:type="gramEnd"/>
-      <w:r>
-        <w:rPr>
-          <w:rFonts w:ascii="Courier New" w:eastAsia="Times New Roman" w:hAnsi="Courier New" w:cs="Courier New"/>
-          <w:color w:val="DCDCDC"/>
-          <w:sz w:val="21"/>
-          <w:szCs w:val="21"/>
-          <w:lang w:eastAsia="pt-BR"/>
-        </w:rPr>
-        <w:t>)</w:t>
+        <w:t>desv_pad = notas_fulano.Fulano.std</w:t>
+      </w:r>
+      <w:r>
+        <w:rPr>
+          <w:rFonts w:ascii="Courier New" w:eastAsia="Times New Roman" w:hAnsi="Courier New" w:cs="Courier New"/>
+          <w:color w:val="DCDCDC"/>
+          <w:sz w:val="21"/>
+          <w:szCs w:val="21"/>
+          <w:lang w:eastAsia="pt-BR"/>
+        </w:rPr>
+        <w:t>()</w:t>
       </w:r>
     </w:p>
     <w:p>
@@ -21422,25 +19902,7 @@
           <w:sz w:val="24"/>
           <w:szCs w:val="24"/>
         </w:rPr>
-        <w:t xml:space="preserve">Funcionalidades extras da função </w:t>
-      </w:r>
-      <w:proofErr w:type="gramStart"/>
-      <w:r>
-        <w:rPr>
-          <w:rFonts w:ascii="Times New Roman" w:hAnsi="Times New Roman" w:cs="Times New Roman"/>
-          <w:sz w:val="24"/>
-          <w:szCs w:val="24"/>
-        </w:rPr>
-        <w:t>crosstab(</w:t>
-      </w:r>
-      <w:proofErr w:type="gramEnd"/>
-      <w:r>
-        <w:rPr>
-          <w:rFonts w:ascii="Times New Roman" w:hAnsi="Times New Roman" w:cs="Times New Roman"/>
-          <w:sz w:val="24"/>
-          <w:szCs w:val="24"/>
-        </w:rPr>
-        <w:t>) com o parâmetro aggfunc</w:t>
+        <w:t>Funcionalidades extras da função crosstab() com o parâmetro aggfunc</w:t>
       </w:r>
       <w:r>
         <w:rPr>
@@ -21865,25 +20327,7 @@
           <w:sz w:val="24"/>
           <w:szCs w:val="24"/>
         </w:rPr>
-        <w:t xml:space="preserve">Somente dois resultados são possíveis, exemplo: Verdadeiro ou falso; </w:t>
-      </w:r>
-      <w:proofErr w:type="gramStart"/>
-      <w:r>
-        <w:rPr>
-          <w:rFonts w:ascii="Times New Roman" w:hAnsi="Times New Roman" w:cs="Times New Roman"/>
-          <w:sz w:val="24"/>
-          <w:szCs w:val="24"/>
-        </w:rPr>
-        <w:t>Cara</w:t>
-      </w:r>
-      <w:proofErr w:type="gramEnd"/>
-      <w:r>
-        <w:rPr>
-          <w:rFonts w:ascii="Times New Roman" w:hAnsi="Times New Roman" w:cs="Times New Roman"/>
-          <w:sz w:val="24"/>
-          <w:szCs w:val="24"/>
-        </w:rPr>
-        <w:t xml:space="preserve"> ou coroa; Sucesso ou fracasso</w:t>
+        <w:t>Somente dois resultados são possíveis, exemplo: Verdadeiro ou falso; Cara ou coroa; Sucesso ou fracasso</w:t>
       </w:r>
       <w:r>
         <w:rPr>
@@ -22384,25 +20828,7 @@
           <w:sz w:val="24"/>
           <w:szCs w:val="24"/>
         </w:rPr>
-        <w:t xml:space="preserve"> Para calcular as combinações, precisamos importar o comb da biblioteca </w:t>
-      </w:r>
-      <w:proofErr w:type="gramStart"/>
-      <w:r>
-        <w:rPr>
-          <w:rFonts w:ascii="Times New Roman" w:hAnsi="Times New Roman" w:cs="Times New Roman"/>
-          <w:sz w:val="24"/>
-          <w:szCs w:val="24"/>
-        </w:rPr>
-        <w:t>scipy.special</w:t>
-      </w:r>
-      <w:proofErr w:type="gramEnd"/>
-      <w:r>
-        <w:rPr>
-          <w:rFonts w:ascii="Times New Roman" w:hAnsi="Times New Roman" w:cs="Times New Roman"/>
-          <w:sz w:val="24"/>
-          <w:szCs w:val="24"/>
-        </w:rPr>
-        <w:t>:</w:t>
+        <w:t xml:space="preserve"> Para calcular as combinações, precisamos importar o comb da biblioteca scipy.special:</w:t>
       </w:r>
     </w:p>
     <w:p>
@@ -22435,29 +20861,7 @@
           <w:szCs w:val="21"/>
           <w:lang w:eastAsia="pt-BR"/>
         </w:rPr>
-        <w:t> </w:t>
-      </w:r>
-      <w:proofErr w:type="gramStart"/>
-      <w:r>
-        <w:rPr>
-          <w:rFonts w:ascii="Courier New" w:eastAsia="Times New Roman" w:hAnsi="Courier New" w:cs="Courier New"/>
-          <w:color w:val="D4D4D4"/>
-          <w:sz w:val="21"/>
-          <w:szCs w:val="21"/>
-          <w:lang w:eastAsia="pt-BR"/>
-        </w:rPr>
-        <w:t>scipy.special</w:t>
-      </w:r>
-      <w:proofErr w:type="gramEnd"/>
-      <w:r>
-        <w:rPr>
-          <w:rFonts w:ascii="Courier New" w:eastAsia="Times New Roman" w:hAnsi="Courier New" w:cs="Courier New"/>
-          <w:color w:val="D4D4D4"/>
-          <w:sz w:val="21"/>
-          <w:szCs w:val="21"/>
-          <w:lang w:eastAsia="pt-BR"/>
-        </w:rPr>
-        <w:t> </w:t>
+        <w:t> scipy.special </w:t>
       </w:r>
       <w:r>
         <w:rPr>
@@ -22626,18 +21030,7 @@
           <w:szCs w:val="21"/>
           <w:lang w:eastAsia="pt-BR"/>
         </w:rPr>
-        <w:t>combinacoes = </w:t>
-      </w:r>
-      <w:proofErr w:type="gramStart"/>
-      <w:r>
-        <w:rPr>
-          <w:rFonts w:ascii="Courier New" w:eastAsia="Times New Roman" w:hAnsi="Courier New" w:cs="Courier New"/>
-          <w:color w:val="D4D4D4"/>
-          <w:sz w:val="21"/>
-          <w:szCs w:val="21"/>
-          <w:lang w:eastAsia="pt-BR"/>
-        </w:rPr>
-        <w:t>comb</w:t>
+        <w:t>combinacoes = comb</w:t>
       </w:r>
       <w:r>
         <w:rPr>
@@ -22649,7 +21042,6 @@
         </w:rPr>
         <w:t>(</w:t>
       </w:r>
-      <w:proofErr w:type="gramEnd"/>
       <w:r>
         <w:rPr>
           <w:rFonts w:ascii="Courier New" w:eastAsia="Times New Roman" w:hAnsi="Courier New" w:cs="Courier New"/>
@@ -23754,7 +22146,6 @@
         </w:rPr>
         <w:t>(</w:t>
       </w:r>
-      <w:proofErr w:type="gramStart"/>
       <w:r>
         <w:rPr>
           <w:rFonts w:ascii="Courier New" w:eastAsia="Times New Roman" w:hAnsi="Courier New" w:cs="Courier New"/>
@@ -23775,7 +22166,6 @@
         </w:rPr>
         <w:t>(</w:t>
       </w:r>
-      <w:proofErr w:type="gramEnd"/>
       <w:r>
         <w:rPr>
           <w:rFonts w:ascii="Courier New" w:eastAsia="Times New Roman" w:hAnsi="Courier New" w:cs="Courier New"/>
@@ -24133,25 +22523,7 @@
           <w:sz w:val="24"/>
           <w:szCs w:val="24"/>
         </w:rPr>
-        <w:t xml:space="preserve"> Resolvendo com o python: Usamos a biblioteca binom do </w:t>
-      </w:r>
-      <w:proofErr w:type="gramStart"/>
-      <w:r>
-        <w:rPr>
-          <w:rFonts w:ascii="Times New Roman" w:hAnsi="Times New Roman" w:cs="Times New Roman"/>
-          <w:sz w:val="24"/>
-          <w:szCs w:val="24"/>
-        </w:rPr>
-        <w:t>scipy.stats</w:t>
-      </w:r>
-      <w:proofErr w:type="gramEnd"/>
-      <w:r>
-        <w:rPr>
-          <w:rFonts w:ascii="Times New Roman" w:hAnsi="Times New Roman" w:cs="Times New Roman"/>
-          <w:sz w:val="24"/>
-          <w:szCs w:val="24"/>
-        </w:rPr>
-        <w:t>, passando binom.pmf(k, n, p) :</w:t>
+        <w:t xml:space="preserve"> Resolvendo com o python: Usamos a biblioteca binom do scipy.stats, passando binom.pmf(k, n, p) :</w:t>
       </w:r>
     </w:p>
     <w:p>
@@ -24174,18 +22546,7 @@
           <w:szCs w:val="21"/>
           <w:lang w:eastAsia="pt-BR"/>
         </w:rPr>
-        <w:t>probabilidade = </w:t>
-      </w:r>
-      <w:proofErr w:type="gramStart"/>
-      <w:r>
-        <w:rPr>
-          <w:rFonts w:ascii="Courier New" w:eastAsia="Times New Roman" w:hAnsi="Courier New" w:cs="Courier New"/>
-          <w:color w:val="D4D4D4"/>
-          <w:sz w:val="21"/>
-          <w:szCs w:val="21"/>
-          <w:lang w:eastAsia="pt-BR"/>
-        </w:rPr>
-        <w:t>binom.pmf</w:t>
+        <w:t>probabilidade = binom.pmf</w:t>
       </w:r>
       <w:r>
         <w:rPr>
@@ -24197,7 +22558,6 @@
         </w:rPr>
         <w:t>(</w:t>
       </w:r>
-      <w:proofErr w:type="gramEnd"/>
       <w:r>
         <w:rPr>
           <w:rFonts w:ascii="Courier New" w:eastAsia="Times New Roman" w:hAnsi="Courier New" w:cs="Courier New"/>
@@ -24568,7 +22928,6 @@
           <w:lang w:eastAsia="pt-BR"/>
         </w:rPr>
       </w:pPr>
-      <w:proofErr w:type="gramStart"/>
       <w:r>
         <w:rPr>
           <w:rFonts w:ascii="Courier New" w:eastAsia="Times New Roman" w:hAnsi="Courier New" w:cs="Courier New"/>
@@ -24589,7 +22948,6 @@
         </w:rPr>
         <w:t>(</w:t>
       </w:r>
-      <w:proofErr w:type="gramEnd"/>
       <w:r>
         <w:rPr>
           <w:rFonts w:ascii="Courier New" w:eastAsia="Times New Roman" w:hAnsi="Courier New" w:cs="Courier New"/>
@@ -25149,7 +23507,6 @@
           <w:lang w:eastAsia="pt-BR"/>
         </w:rPr>
       </w:pPr>
-      <w:proofErr w:type="gramStart"/>
       <w:r>
         <w:rPr>
           <w:rFonts w:ascii="Courier New" w:eastAsia="Times New Roman" w:hAnsi="Courier New" w:cs="Courier New"/>
@@ -25168,18 +23525,7 @@
           <w:szCs w:val="21"/>
           <w:lang w:eastAsia="pt-BR"/>
         </w:rPr>
-        <w:t>(</w:t>
-      </w:r>
-      <w:proofErr w:type="gramEnd"/>
-      <w:r>
-        <w:rPr>
-          <w:rFonts w:ascii="Courier New" w:eastAsia="Times New Roman" w:hAnsi="Courier New" w:cs="Courier New"/>
-          <w:color w:val="DCDCDC"/>
-          <w:sz w:val="21"/>
-          <w:szCs w:val="21"/>
-          <w:lang w:eastAsia="pt-BR"/>
-        </w:rPr>
-        <w:t>[</w:t>
+        <w:t>([</w:t>
       </w:r>
       <w:r>
         <w:rPr>
@@ -25494,25 +23840,7 @@
           <w:sz w:val="24"/>
           <w:szCs w:val="24"/>
         </w:rPr>
-        <w:t xml:space="preserve"> A terceira é utilizar o </w:t>
-      </w:r>
-      <w:proofErr w:type="gramStart"/>
-      <w:r>
-        <w:rPr>
-          <w:rFonts w:ascii="Times New Roman" w:hAnsi="Times New Roman" w:cs="Times New Roman"/>
-          <w:sz w:val="24"/>
-          <w:szCs w:val="24"/>
-        </w:rPr>
-        <w:t>binom.cdf(</w:t>
-      </w:r>
-      <w:proofErr w:type="gramEnd"/>
-      <w:r>
-        <w:rPr>
-          <w:rFonts w:ascii="Times New Roman" w:hAnsi="Times New Roman" w:cs="Times New Roman"/>
-          <w:sz w:val="24"/>
-          <w:szCs w:val="24"/>
-        </w:rPr>
-        <w:t>k, n, p), sendo essa função acumulativa, ou seja, ele vai fazer o cálculo e a soma de todas as probabilidades desde 0 até o valor passado em k:</w:t>
+        <w:t xml:space="preserve"> A terceira é utilizar o binom.cdf(k, n, p), sendo essa função acumulativa, ou seja, ele vai fazer o cálculo e a soma de todas as probabilidades desde 0 até o valor passado em k:</w:t>
       </w:r>
     </w:p>
     <w:p>
@@ -25527,7 +23855,6 @@
           <w:lang w:eastAsia="pt-BR"/>
         </w:rPr>
       </w:pPr>
-      <w:proofErr w:type="gramStart"/>
       <w:r>
         <w:rPr>
           <w:rFonts w:ascii="Courier New" w:eastAsia="Times New Roman" w:hAnsi="Courier New" w:cs="Courier New"/>
@@ -25548,7 +23875,6 @@
         </w:rPr>
         <w:t>(</w:t>
       </w:r>
-      <w:proofErr w:type="gramEnd"/>
       <w:r>
         <w:rPr>
           <w:rFonts w:ascii="Courier New" w:eastAsia="Times New Roman" w:hAnsi="Courier New" w:cs="Courier New"/>
@@ -25743,18 +24069,7 @@
           <w:szCs w:val="21"/>
           <w:lang w:eastAsia="pt-BR"/>
         </w:rPr>
-        <w:t> - </w:t>
-      </w:r>
-      <w:proofErr w:type="gramStart"/>
-      <w:r>
-        <w:rPr>
-          <w:rFonts w:ascii="Courier New" w:eastAsia="Times New Roman" w:hAnsi="Courier New" w:cs="Courier New"/>
-          <w:color w:val="D4D4D4"/>
-          <w:sz w:val="21"/>
-          <w:szCs w:val="21"/>
-          <w:lang w:eastAsia="pt-BR"/>
-        </w:rPr>
-        <w:t>binom.cdf</w:t>
+        <w:t> - binom.cdf</w:t>
       </w:r>
       <w:r>
         <w:rPr>
@@ -25766,7 +24081,6 @@
         </w:rPr>
         <w:t>(</w:t>
       </w:r>
-      <w:proofErr w:type="gramEnd"/>
       <w:r>
         <w:rPr>
           <w:rFonts w:ascii="Courier New" w:eastAsia="Times New Roman" w:hAnsi="Courier New" w:cs="Courier New"/>
@@ -25911,25 +24225,7 @@
           <w:sz w:val="24"/>
           <w:szCs w:val="24"/>
         </w:rPr>
-        <w:t xml:space="preserve">Temos ainda o </w:t>
-      </w:r>
-      <w:proofErr w:type="gramStart"/>
-      <w:r>
-        <w:rPr>
-          <w:rFonts w:ascii="Times New Roman" w:hAnsi="Times New Roman" w:cs="Times New Roman"/>
-          <w:sz w:val="24"/>
-          <w:szCs w:val="24"/>
-        </w:rPr>
-        <w:t>binom.sf(</w:t>
-      </w:r>
-      <w:proofErr w:type="gramEnd"/>
-      <w:r>
-        <w:rPr>
-          <w:rFonts w:ascii="Times New Roman" w:hAnsi="Times New Roman" w:cs="Times New Roman"/>
-          <w:sz w:val="24"/>
-          <w:szCs w:val="24"/>
-        </w:rPr>
-        <w:t>k, n, p) como quarta opção, fazendo exatamente a conta acima: 1 – binom.cdf(k, n, p):</w:t>
+        <w:t>Temos ainda o binom.sf(k, n, p) como quarta opção, fazendo exatamente a conta acima: 1 – binom.cdf(k, n, p):</w:t>
       </w:r>
     </w:p>
     <w:p>
@@ -25944,7 +24240,6 @@
           <w:lang w:eastAsia="pt-BR"/>
         </w:rPr>
       </w:pPr>
-      <w:proofErr w:type="gramStart"/>
       <w:r>
         <w:rPr>
           <w:rFonts w:ascii="Courier New" w:eastAsia="Times New Roman" w:hAnsi="Courier New" w:cs="Courier New"/>
@@ -25965,7 +24260,6 @@
         </w:rPr>
         <w:t>(</w:t>
       </w:r>
-      <w:proofErr w:type="gramEnd"/>
       <w:r>
         <w:rPr>
           <w:rFonts w:ascii="Courier New" w:eastAsia="Times New Roman" w:hAnsi="Courier New" w:cs="Courier New"/>
@@ -26230,18 +24524,7 @@
           <w:szCs w:val="21"/>
           <w:lang w:eastAsia="pt-BR"/>
         </w:rPr>
-        <w:t>probabilidade = </w:t>
-      </w:r>
-      <w:proofErr w:type="gramStart"/>
-      <w:r>
-        <w:rPr>
-          <w:rFonts w:ascii="Courier New" w:eastAsia="Times New Roman" w:hAnsi="Courier New" w:cs="Courier New"/>
-          <w:color w:val="D4D4D4"/>
-          <w:sz w:val="21"/>
-          <w:szCs w:val="21"/>
-          <w:lang w:eastAsia="pt-BR"/>
-        </w:rPr>
-        <w:t>binom.pmf</w:t>
+        <w:t>probabilidade = binom.pmf</w:t>
       </w:r>
       <w:r>
         <w:rPr>
@@ -26253,7 +24536,6 @@
         </w:rPr>
         <w:t>(</w:t>
       </w:r>
-      <w:proofErr w:type="gramEnd"/>
       <w:r>
         <w:rPr>
           <w:rFonts w:ascii="Courier New" w:eastAsia="Times New Roman" w:hAnsi="Courier New" w:cs="Courier New"/>
@@ -27062,25 +25344,7 @@
           <w:sz w:val="24"/>
           <w:szCs w:val="24"/>
         </w:rPr>
-        <w:t xml:space="preserve"> conseguimos obter a partir da </w:t>
-      </w:r>
-      <w:proofErr w:type="gramStart"/>
-      <w:r>
-        <w:rPr>
-          <w:rFonts w:ascii="Times New Roman" w:hAnsi="Times New Roman" w:cs="Times New Roman"/>
-          <w:sz w:val="24"/>
-          <w:szCs w:val="24"/>
-        </w:rPr>
-        <w:t>numpy.e</w:t>
-      </w:r>
-      <w:proofErr w:type="gramEnd"/>
-      <w:r>
-        <w:rPr>
-          <w:rFonts w:ascii="Times New Roman" w:hAnsi="Times New Roman" w:cs="Times New Roman"/>
-          <w:sz w:val="24"/>
-          <w:szCs w:val="24"/>
-        </w:rPr>
-        <w:t>:</w:t>
+        <w:t xml:space="preserve"> conseguimos obter a partir da numpy.e:</w:t>
       </w:r>
     </w:p>
     <w:p>
@@ -27148,7 +25412,6 @@
           <w:lang w:val="en-US" w:eastAsia="pt-BR"/>
         </w:rPr>
       </w:pPr>
-      <w:proofErr w:type="gramStart"/>
       <w:r>
         <w:rPr>
           <w:rFonts w:ascii="Courier New" w:eastAsia="Times New Roman" w:hAnsi="Courier New" w:cs="Courier New"/>
@@ -27159,7 +25422,6 @@
         </w:rPr>
         <w:t>np.e</w:t>
       </w:r>
-      <w:proofErr w:type="gramEnd"/>
     </w:p>
     <w:p>
       <w:pPr>
@@ -27672,27 +25934,15 @@
         </w:rPr>
         <w:t>((</w:t>
       </w:r>
-      <w:proofErr w:type="gramStart"/>
-      <w:r>
-        <w:rPr>
-          <w:rFonts w:ascii="Courier New" w:eastAsia="Times New Roman" w:hAnsi="Courier New" w:cs="Courier New"/>
-          <w:color w:val="D4D4D4"/>
-          <w:sz w:val="21"/>
-          <w:szCs w:val="21"/>
-          <w:lang w:eastAsia="pt-BR"/>
-        </w:rPr>
-        <w:t>np.e</w:t>
-      </w:r>
-      <w:proofErr w:type="gramEnd"/>
-      <w:r>
-        <w:rPr>
-          <w:rFonts w:ascii="Courier New" w:eastAsia="Times New Roman" w:hAnsi="Courier New" w:cs="Courier New"/>
-          <w:color w:val="D4D4D4"/>
-          <w:sz w:val="21"/>
-          <w:szCs w:val="21"/>
-          <w:lang w:eastAsia="pt-BR"/>
-        </w:rPr>
-        <w:t> ** </w:t>
+      <w:r>
+        <w:rPr>
+          <w:rFonts w:ascii="Courier New" w:eastAsia="Times New Roman" w:hAnsi="Courier New" w:cs="Courier New"/>
+          <w:color w:val="D4D4D4"/>
+          <w:sz w:val="21"/>
+          <w:szCs w:val="21"/>
+          <w:lang w:eastAsia="pt-BR"/>
+        </w:rPr>
+        <w:t>np.e ** </w:t>
       </w:r>
       <w:r>
         <w:rPr>
@@ -27922,25 +26172,7 @@
           <w:sz w:val="24"/>
           <w:szCs w:val="24"/>
         </w:rPr>
-        <w:t xml:space="preserve"> Podemos fazer o fatorial de forma muito simples utilizando a </w:t>
-      </w:r>
-      <w:proofErr w:type="gramStart"/>
-      <w:r>
-        <w:rPr>
-          <w:rFonts w:ascii="Times New Roman" w:hAnsi="Times New Roman" w:cs="Times New Roman"/>
-          <w:sz w:val="24"/>
-          <w:szCs w:val="24"/>
-        </w:rPr>
-        <w:t>np.math</w:t>
-      </w:r>
-      <w:proofErr w:type="gramEnd"/>
-      <w:r>
-        <w:rPr>
-          <w:rFonts w:ascii="Times New Roman" w:hAnsi="Times New Roman" w:cs="Times New Roman"/>
-          <w:sz w:val="24"/>
-          <w:szCs w:val="24"/>
-        </w:rPr>
-        <w:t>.factoria(k).</w:t>
+        <w:t xml:space="preserve"> Podemos fazer o fatorial de forma muito simples utilizando a np.math.factoria(k).</w:t>
       </w:r>
     </w:p>
     <w:p>
@@ -27964,25 +26196,7 @@
           <w:sz w:val="24"/>
           <w:szCs w:val="24"/>
         </w:rPr>
-        <w:t xml:space="preserve">Para resolver o mesmo problema de modo muito mais simples, podemos utilizar o </w:t>
-      </w:r>
-      <w:proofErr w:type="gramStart"/>
-      <w:r>
-        <w:rPr>
-          <w:rFonts w:ascii="Times New Roman" w:hAnsi="Times New Roman" w:cs="Times New Roman"/>
-          <w:sz w:val="24"/>
-          <w:szCs w:val="24"/>
-        </w:rPr>
-        <w:t>poisson.pmf(</w:t>
-      </w:r>
-      <w:proofErr w:type="gramEnd"/>
-      <w:r>
-        <w:rPr>
-          <w:rFonts w:ascii="Times New Roman" w:hAnsi="Times New Roman" w:cs="Times New Roman"/>
-          <w:sz w:val="24"/>
-          <w:szCs w:val="24"/>
-        </w:rPr>
-        <w:t>k, mi/média) da biblioteca scipy.stats:</w:t>
+        <w:t>Para resolver o mesmo problema de modo muito mais simples, podemos utilizar o poisson.pmf(k, mi/média) da biblioteca scipy.stats:</w:t>
       </w:r>
     </w:p>
     <w:p>
@@ -28015,29 +26229,7 @@
           <w:szCs w:val="21"/>
           <w:lang w:eastAsia="pt-BR"/>
         </w:rPr>
-        <w:t> </w:t>
-      </w:r>
-      <w:proofErr w:type="gramStart"/>
-      <w:r>
-        <w:rPr>
-          <w:rFonts w:ascii="Courier New" w:eastAsia="Times New Roman" w:hAnsi="Courier New" w:cs="Courier New"/>
-          <w:color w:val="D4D4D4"/>
-          <w:sz w:val="21"/>
-          <w:szCs w:val="21"/>
-          <w:lang w:eastAsia="pt-BR"/>
-        </w:rPr>
-        <w:t>scipy.stats</w:t>
-      </w:r>
-      <w:proofErr w:type="gramEnd"/>
-      <w:r>
-        <w:rPr>
-          <w:rFonts w:ascii="Courier New" w:eastAsia="Times New Roman" w:hAnsi="Courier New" w:cs="Courier New"/>
-          <w:color w:val="D4D4D4"/>
-          <w:sz w:val="21"/>
-          <w:szCs w:val="21"/>
-          <w:lang w:eastAsia="pt-BR"/>
-        </w:rPr>
-        <w:t> </w:t>
+        <w:t> scipy.stats </w:t>
       </w:r>
       <w:r>
         <w:rPr>
@@ -28080,18 +26272,7 @@
           <w:szCs w:val="21"/>
           <w:lang w:eastAsia="pt-BR"/>
         </w:rPr>
-        <w:t>probabilidade = </w:t>
-      </w:r>
-      <w:proofErr w:type="gramStart"/>
-      <w:r>
-        <w:rPr>
-          <w:rFonts w:ascii="Courier New" w:eastAsia="Times New Roman" w:hAnsi="Courier New" w:cs="Courier New"/>
-          <w:color w:val="D4D4D4"/>
-          <w:sz w:val="21"/>
-          <w:szCs w:val="21"/>
-          <w:lang w:eastAsia="pt-BR"/>
-        </w:rPr>
-        <w:t>poisson.pmf</w:t>
+        <w:t>probabilidade = poisson.pmf</w:t>
       </w:r>
       <w:r>
         <w:rPr>
@@ -28103,7 +26284,6 @@
         </w:rPr>
         <w:t>(</w:t>
       </w:r>
-      <w:proofErr w:type="gramEnd"/>
       <w:r>
         <w:rPr>
           <w:rFonts w:ascii="Courier New" w:eastAsia="Times New Roman" w:hAnsi="Courier New" w:cs="Courier New"/>
@@ -29548,29 +27728,7 @@
           <w:szCs w:val="21"/>
           <w:lang w:eastAsia="pt-BR"/>
         </w:rPr>
-        <w:t> </w:t>
-      </w:r>
-      <w:proofErr w:type="gramStart"/>
-      <w:r>
-        <w:rPr>
-          <w:rFonts w:ascii="Courier New" w:eastAsia="Times New Roman" w:hAnsi="Courier New" w:cs="Courier New"/>
-          <w:color w:val="D4D4D4"/>
-          <w:sz w:val="21"/>
-          <w:szCs w:val="21"/>
-          <w:lang w:eastAsia="pt-BR"/>
-        </w:rPr>
-        <w:t>scipy.stats</w:t>
-      </w:r>
-      <w:proofErr w:type="gramEnd"/>
-      <w:r>
-        <w:rPr>
-          <w:rFonts w:ascii="Courier New" w:eastAsia="Times New Roman" w:hAnsi="Courier New" w:cs="Courier New"/>
-          <w:color w:val="D4D4D4"/>
-          <w:sz w:val="21"/>
-          <w:szCs w:val="21"/>
-          <w:lang w:eastAsia="pt-BR"/>
-        </w:rPr>
-        <w:t> </w:t>
+        <w:t> scipy.stats </w:t>
       </w:r>
       <w:r>
         <w:rPr>
@@ -29626,20 +27784,8 @@
           <w:szCs w:val="21"/>
           <w:lang w:eastAsia="pt-BR"/>
         </w:rPr>
-        <w:t>tabela_normal_padronizada = </w:t>
-      </w:r>
-      <w:proofErr w:type="gramStart"/>
-      <w:r>
-        <w:rPr>
-          <w:rFonts w:ascii="Courier New" w:eastAsia="Times New Roman" w:hAnsi="Courier New" w:cs="Courier New"/>
-          <w:color w:val="D4D4D4"/>
-          <w:sz w:val="21"/>
-          <w:szCs w:val="21"/>
-          <w:lang w:eastAsia="pt-BR"/>
-        </w:rPr>
-        <w:t>pd.DataFrame</w:t>
-      </w:r>
-      <w:proofErr w:type="gramEnd"/>
+        <w:t>tabela_normal_padronizada = pd.DataFrame</w:t>
+      </w:r>
       <w:r>
         <w:rPr>
           <w:rFonts w:ascii="Courier New" w:eastAsia="Times New Roman" w:hAnsi="Courier New" w:cs="Courier New"/>
@@ -29744,18 +27890,7 @@
           <w:szCs w:val="21"/>
           <w:lang w:val="en-US" w:eastAsia="pt-BR"/>
         </w:rPr>
-        <w:t>"{0:0.2f}</w:t>
-      </w:r>
-      <w:proofErr w:type="gramStart"/>
-      <w:r>
-        <w:rPr>
-          <w:rFonts w:ascii="Courier New" w:eastAsia="Times New Roman" w:hAnsi="Courier New" w:cs="Courier New"/>
-          <w:color w:val="CE9178"/>
-          <w:sz w:val="21"/>
-          <w:szCs w:val="21"/>
-          <w:lang w:val="en-US" w:eastAsia="pt-BR"/>
-        </w:rPr>
-        <w:t>"</w:t>
+        <w:t>"{0:0.2f}"</w:t>
       </w:r>
       <w:r>
         <w:rPr>
@@ -29777,7 +27912,6 @@
         </w:rPr>
         <w:t>format</w:t>
       </w:r>
-      <w:proofErr w:type="gramEnd"/>
       <w:r>
         <w:rPr>
           <w:rFonts w:ascii="Courier New" w:eastAsia="Times New Roman" w:hAnsi="Courier New" w:cs="Courier New"/>
@@ -30009,18 +28143,7 @@
           <w:szCs w:val="21"/>
           <w:lang w:val="en-US" w:eastAsia="pt-BR"/>
         </w:rPr>
-        <w:t>"{0:0.2f}</w:t>
-      </w:r>
-      <w:proofErr w:type="gramStart"/>
-      <w:r>
-        <w:rPr>
-          <w:rFonts w:ascii="Courier New" w:eastAsia="Times New Roman" w:hAnsi="Courier New" w:cs="Courier New"/>
-          <w:color w:val="CE9178"/>
-          <w:sz w:val="21"/>
-          <w:szCs w:val="21"/>
-          <w:lang w:val="en-US" w:eastAsia="pt-BR"/>
-        </w:rPr>
-        <w:t>"</w:t>
+        <w:t>"{0:0.2f}"</w:t>
       </w:r>
       <w:r>
         <w:rPr>
@@ -30042,7 +28165,6 @@
         </w:rPr>
         <w:t>format</w:t>
       </w:r>
-      <w:proofErr w:type="gramEnd"/>
       <w:r>
         <w:rPr>
           <w:rFonts w:ascii="Courier New" w:eastAsia="Times New Roman" w:hAnsi="Courier New" w:cs="Courier New"/>
@@ -30267,20 +28389,8 @@
           <w:szCs w:val="21"/>
           <w:lang w:eastAsia="pt-BR"/>
         </w:rPr>
-        <w:t> tabela_normal_</w:t>
-      </w:r>
-      <w:proofErr w:type="gramStart"/>
-      <w:r>
-        <w:rPr>
-          <w:rFonts w:ascii="Courier New" w:eastAsia="Times New Roman" w:hAnsi="Courier New" w:cs="Courier New"/>
-          <w:color w:val="D4D4D4"/>
-          <w:sz w:val="21"/>
-          <w:szCs w:val="21"/>
-          <w:lang w:eastAsia="pt-BR"/>
-        </w:rPr>
-        <w:t>padronizada.index</w:t>
-      </w:r>
-      <w:proofErr w:type="gramEnd"/>
+        <w:t> tabela_normal_padronizada.index</w:t>
+      </w:r>
       <w:r>
         <w:rPr>
           <w:rFonts w:ascii="Courier New" w:eastAsia="Times New Roman" w:hAnsi="Courier New" w:cs="Courier New"/>
@@ -30352,20 +28462,8 @@
           <w:szCs w:val="21"/>
           <w:lang w:eastAsia="pt-BR"/>
         </w:rPr>
-        <w:t> tabela_normal_</w:t>
-      </w:r>
-      <w:proofErr w:type="gramStart"/>
-      <w:r>
-        <w:rPr>
-          <w:rFonts w:ascii="Courier New" w:eastAsia="Times New Roman" w:hAnsi="Courier New" w:cs="Courier New"/>
-          <w:color w:val="D4D4D4"/>
-          <w:sz w:val="21"/>
-          <w:szCs w:val="21"/>
-          <w:lang w:eastAsia="pt-BR"/>
-        </w:rPr>
-        <w:t>padronizada.columns</w:t>
-      </w:r>
-      <w:proofErr w:type="gramEnd"/>
+        <w:t> tabela_normal_padronizada.columns</w:t>
+      </w:r>
       <w:r>
         <w:rPr>
           <w:rFonts w:ascii="Courier New" w:eastAsia="Times New Roman" w:hAnsi="Courier New" w:cs="Courier New"/>
@@ -30407,18 +28505,7 @@
           <w:szCs w:val="21"/>
           <w:lang w:val="en-US" w:eastAsia="pt-BR"/>
         </w:rPr>
-        <w:t>Z = </w:t>
-      </w:r>
-      <w:proofErr w:type="gramStart"/>
-      <w:r>
-        <w:rPr>
-          <w:rFonts w:ascii="Courier New" w:eastAsia="Times New Roman" w:hAnsi="Courier New" w:cs="Courier New"/>
-          <w:color w:val="D4D4D4"/>
-          <w:sz w:val="21"/>
-          <w:szCs w:val="21"/>
-          <w:lang w:val="en-US" w:eastAsia="pt-BR"/>
-        </w:rPr>
-        <w:t>np.</w:t>
+        <w:t>Z = np.</w:t>
       </w:r>
       <w:r>
         <w:rPr>
@@ -30430,7 +28517,6 @@
         </w:rPr>
         <w:t>round</w:t>
       </w:r>
-      <w:proofErr w:type="gramEnd"/>
       <w:r>
         <w:rPr>
           <w:rFonts w:ascii="Courier New" w:eastAsia="Times New Roman" w:hAnsi="Courier New" w:cs="Courier New"/>
@@ -30584,7 +28670,6 @@
         </w:rPr>
         <w:t>        </w:t>
       </w:r>
-      <w:proofErr w:type="gramStart"/>
       <w:r>
         <w:rPr>
           <w:rFonts w:ascii="Courier New" w:eastAsia="Times New Roman" w:hAnsi="Courier New" w:cs="Courier New"/>
@@ -30605,7 +28690,6 @@
         </w:rPr>
         <w:t>[</w:t>
       </w:r>
-      <w:proofErr w:type="gramEnd"/>
       <w:r>
         <w:rPr>
           <w:rFonts w:ascii="Courier New" w:eastAsia="Times New Roman" w:hAnsi="Courier New" w:cs="Courier New"/>
@@ -30771,29 +28855,7 @@
           <w:lang w:eastAsia="pt-BR"/>
         </w:rPr>
         <w:lastRenderedPageBreak/>
-        <w:t>tabela_normal_</w:t>
-      </w:r>
-      <w:proofErr w:type="gramStart"/>
-      <w:r>
-        <w:rPr>
-          <w:rFonts w:ascii="Courier New" w:eastAsia="Times New Roman" w:hAnsi="Courier New" w:cs="Courier New"/>
-          <w:color w:val="D4D4D4"/>
-          <w:sz w:val="21"/>
-          <w:szCs w:val="21"/>
-          <w:lang w:eastAsia="pt-BR"/>
-        </w:rPr>
-        <w:t>padronizada.rename</w:t>
-      </w:r>
-      <w:proofErr w:type="gramEnd"/>
-      <w:r>
-        <w:rPr>
-          <w:rFonts w:ascii="Courier New" w:eastAsia="Times New Roman" w:hAnsi="Courier New" w:cs="Courier New"/>
-          <w:color w:val="D4D4D4"/>
-          <w:sz w:val="21"/>
-          <w:szCs w:val="21"/>
-          <w:lang w:eastAsia="pt-BR"/>
-        </w:rPr>
-        <w:t>_axis</w:t>
+        <w:t>tabela_normal_padronizada.rename_axis</w:t>
       </w:r>
       <w:r>
         <w:rPr>
@@ -31062,13 +29124,48 @@
           </wp:inline>
         </w:drawing>
       </w:r>
-      <w:r>
-        <w:rPr>
-          <w:rFonts w:ascii="Times New Roman" w:hAnsi="Times New Roman" w:cs="Times New Roman"/>
-          <w:sz w:val="24"/>
-          <w:szCs w:val="24"/>
-        </w:rPr>
-        <w:t>ee</w:t>
+    </w:p>
+    <w:p>
+      <w:pPr>
+        <w:pStyle w:val="PargrafodaLista"/>
+        <w:numPr>
+          <w:ilvl w:val="1"/>
+          <w:numId w:val="4"/>
+        </w:numPr>
+        <w:spacing w:before="240" w:line="360" w:lineRule="auto"/>
+        <w:jc w:val="both"/>
+        <w:rPr>
+          <w:rFonts w:ascii="Times New Roman" w:hAnsi="Times New Roman" w:cs="Times New Roman"/>
+          <w:sz w:val="24"/>
+          <w:szCs w:val="24"/>
+        </w:rPr>
+      </w:pPr>
+      <w:r>
+        <w:rPr>
+          <w:rFonts w:ascii="Times New Roman" w:hAnsi="Times New Roman" w:cs="Times New Roman"/>
+          <w:sz w:val="24"/>
+          <w:szCs w:val="24"/>
+        </w:rPr>
+        <w:t xml:space="preserve"> </w:t>
+      </w:r>
+      <w:r>
+        <w:rPr>
+          <w:rFonts w:ascii="Times New Roman" w:hAnsi="Times New Roman" w:cs="Times New Roman"/>
+          <w:sz w:val="24"/>
+          <w:szCs w:val="24"/>
+        </w:rPr>
+        <w:t>Exemplo para resolver:</w:t>
+      </w:r>
+      <w:r>
+        <w:t xml:space="preserve"> </w:t>
+      </w:r>
+      <w:r>
+        <w:rPr>
+          <w:rFonts w:ascii="Times New Roman" w:hAnsi="Times New Roman" w:cs="Times New Roman"/>
+          <w:sz w:val="24"/>
+          <w:szCs w:val="24"/>
+        </w:rPr>
+        <w:t>Em um estudo sobre as alturas dos moradores de uma cidade verificou-se que o conjunto de dados segue uma distribuição aproximadamente normal, com média 1,70 e desvio padrão de 0,1. Com estas informações obtenha o seguinte conjunto de probabilidades:</w:t>
       </w:r>
     </w:p>
     <w:p>
@@ -31086,6 +29183,755 @@
           <w:szCs w:val="24"/>
         </w:rPr>
       </w:pPr>
+      <w:r>
+        <w:rPr>
+          <w:rFonts w:ascii="Times New Roman" w:hAnsi="Times New Roman" w:cs="Times New Roman"/>
+          <w:sz w:val="24"/>
+          <w:szCs w:val="24"/>
+        </w:rPr>
+        <w:t>P</w:t>
+      </w:r>
+      <w:r>
+        <w:rPr>
+          <w:rFonts w:ascii="Times New Roman" w:hAnsi="Times New Roman" w:cs="Times New Roman"/>
+          <w:sz w:val="24"/>
+          <w:szCs w:val="24"/>
+        </w:rPr>
+        <w:t>robabilidade de uma pessoa, selecionada ao acaso, ter menos de 1,80 metros.</w:t>
+      </w:r>
+    </w:p>
+    <w:p>
+      <w:pPr>
+        <w:pStyle w:val="PargrafodaLista"/>
+        <w:numPr>
+          <w:ilvl w:val="2"/>
+          <w:numId w:val="4"/>
+        </w:numPr>
+        <w:spacing w:before="240" w:line="360" w:lineRule="auto"/>
+        <w:jc w:val="both"/>
+        <w:rPr>
+          <w:rFonts w:ascii="Times New Roman" w:hAnsi="Times New Roman" w:cs="Times New Roman"/>
+          <w:sz w:val="24"/>
+          <w:szCs w:val="24"/>
+        </w:rPr>
+      </w:pPr>
+      <w:r>
+        <w:rPr>
+          <w:rFonts w:ascii="Times New Roman" w:hAnsi="Times New Roman" w:cs="Times New Roman"/>
+          <w:sz w:val="24"/>
+          <w:szCs w:val="24"/>
+        </w:rPr>
+        <w:t>P</w:t>
+      </w:r>
+      <w:r>
+        <w:rPr>
+          <w:rFonts w:ascii="Times New Roman" w:hAnsi="Times New Roman" w:cs="Times New Roman"/>
+          <w:sz w:val="24"/>
+          <w:szCs w:val="24"/>
+        </w:rPr>
+        <w:t>robabilidade de uma pessoa, selecionada ao acaso, ter entre 1,60 metros e 1,80 metros.</w:t>
+      </w:r>
+    </w:p>
+    <w:p>
+      <w:pPr>
+        <w:pStyle w:val="PargrafodaLista"/>
+        <w:numPr>
+          <w:ilvl w:val="2"/>
+          <w:numId w:val="4"/>
+        </w:numPr>
+        <w:spacing w:before="240" w:line="360" w:lineRule="auto"/>
+        <w:jc w:val="both"/>
+        <w:rPr>
+          <w:rFonts w:ascii="Times New Roman" w:hAnsi="Times New Roman" w:cs="Times New Roman"/>
+          <w:sz w:val="24"/>
+          <w:szCs w:val="24"/>
+        </w:rPr>
+      </w:pPr>
+      <w:r>
+        <w:rPr>
+          <w:rFonts w:ascii="Times New Roman" w:hAnsi="Times New Roman" w:cs="Times New Roman"/>
+          <w:sz w:val="24"/>
+          <w:szCs w:val="24"/>
+        </w:rPr>
+        <w:t>P</w:t>
+      </w:r>
+      <w:r>
+        <w:rPr>
+          <w:rFonts w:ascii="Times New Roman" w:hAnsi="Times New Roman" w:cs="Times New Roman"/>
+          <w:sz w:val="24"/>
+          <w:szCs w:val="24"/>
+        </w:rPr>
+        <w:t>robabilidade de uma pessoa, selecionada ao acaso, ter mais de 1,90 metros.</w:t>
+      </w:r>
+    </w:p>
+    <w:p>
+      <w:pPr>
+        <w:pStyle w:val="PargrafodaLista"/>
+        <w:numPr>
+          <w:ilvl w:val="1"/>
+          <w:numId w:val="4"/>
+        </w:numPr>
+        <w:spacing w:before="240" w:line="360" w:lineRule="auto"/>
+        <w:jc w:val="both"/>
+        <w:rPr>
+          <w:rFonts w:ascii="Times New Roman" w:hAnsi="Times New Roman" w:cs="Times New Roman"/>
+          <w:sz w:val="24"/>
+          <w:szCs w:val="24"/>
+        </w:rPr>
+      </w:pPr>
+      <w:r>
+        <w:rPr>
+          <w:rFonts w:ascii="Times New Roman" w:hAnsi="Times New Roman" w:cs="Times New Roman"/>
+          <w:sz w:val="24"/>
+          <w:szCs w:val="24"/>
+        </w:rPr>
+        <w:t xml:space="preserve"> Primeiro problema:</w:t>
+      </w:r>
+    </w:p>
+    <w:p>
+      <w:pPr>
+        <w:spacing w:before="240" w:line="360" w:lineRule="auto"/>
+        <w:jc w:val="center"/>
+        <w:rPr>
+          <w:rFonts w:ascii="Times New Roman" w:hAnsi="Times New Roman" w:cs="Times New Roman"/>
+          <w:sz w:val="24"/>
+          <w:szCs w:val="24"/>
+        </w:rPr>
+      </w:pPr>
+      <w:r>
+        <w:rPr>
+          <w:noProof/>
+        </w:rPr>
+        <w:lastRenderedPageBreak/>
+        <w:drawing>
+          <wp:inline distT="0" distB="0" distL="0" distR="0" wp14:anchorId="3C45D96E" wp14:editId="2E6AE73E">
+            <wp:extent cx="1721485" cy="1197554"/>
+            <wp:effectExtent l="0" t="0" r="0" b="3175"/>
+            <wp:docPr id="112" name="Imagem 112"/>
+            <wp:cNvGraphicFramePr>
+              <a:graphicFrameLocks xmlns:a="http://schemas.openxmlformats.org/drawingml/2006/main" noChangeAspect="1"/>
+            </wp:cNvGraphicFramePr>
+            <a:graphic xmlns:a="http://schemas.openxmlformats.org/drawingml/2006/main">
+              <a:graphicData uri="http://schemas.openxmlformats.org/drawingml/2006/picture">
+                <pic:pic xmlns:pic="http://schemas.openxmlformats.org/drawingml/2006/picture">
+                  <pic:nvPicPr>
+                    <pic:cNvPr id="0" name="Picture 13"/>
+                    <pic:cNvPicPr>
+                      <a:picLocks noChangeAspect="1" noChangeArrowheads="1"/>
+                    </pic:cNvPicPr>
+                  </pic:nvPicPr>
+                  <pic:blipFill>
+                    <a:blip r:embed="rId120" cstate="print">
+                      <a:extLst>
+                        <a:ext uri="{28A0092B-C50C-407E-A947-70E740481C1C}">
+                          <a14:useLocalDpi xmlns:a14="http://schemas.microsoft.com/office/drawing/2010/main" val="0"/>
+                        </a:ext>
+                      </a:extLst>
+                    </a:blip>
+                    <a:srcRect/>
+                    <a:stretch>
+                      <a:fillRect/>
+                    </a:stretch>
+                  </pic:blipFill>
+                  <pic:spPr bwMode="auto">
+                    <a:xfrm>
+                      <a:off x="0" y="0"/>
+                      <a:ext cx="1733432" cy="1205865"/>
+                    </a:xfrm>
+                    <a:prstGeom prst="rect">
+                      <a:avLst/>
+                    </a:prstGeom>
+                    <a:noFill/>
+                    <a:ln>
+                      <a:noFill/>
+                    </a:ln>
+                  </pic:spPr>
+                </pic:pic>
+              </a:graphicData>
+            </a:graphic>
+          </wp:inline>
+        </w:drawing>
+      </w:r>
+    </w:p>
+    <w:p>
+      <w:pPr>
+        <w:pStyle w:val="PargrafodaLista"/>
+        <w:numPr>
+          <w:ilvl w:val="2"/>
+          <w:numId w:val="4"/>
+        </w:numPr>
+        <w:spacing w:before="240" w:line="360" w:lineRule="auto"/>
+        <w:jc w:val="both"/>
+        <w:rPr>
+          <w:rFonts w:ascii="Times New Roman" w:hAnsi="Times New Roman" w:cs="Times New Roman"/>
+          <w:sz w:val="24"/>
+          <w:szCs w:val="24"/>
+        </w:rPr>
+      </w:pPr>
+      <w:r>
+        <w:rPr>
+          <w:rFonts w:ascii="Times New Roman" w:hAnsi="Times New Roman" w:cs="Times New Roman"/>
+          <w:sz w:val="24"/>
+          <w:szCs w:val="24"/>
+        </w:rPr>
+        <w:t>Calculando Z:</w:t>
+      </w:r>
+    </w:p>
+    <w:p>
+      <w:pPr>
+        <w:shd w:val="clear" w:color="auto" w:fill="1E1E1E"/>
+        <w:spacing w:after="0" w:line="285" w:lineRule="atLeast"/>
+        <w:rPr>
+          <w:rFonts w:ascii="Courier New" w:eastAsia="Times New Roman" w:hAnsi="Courier New" w:cs="Courier New"/>
+          <w:color w:val="D4D4D4"/>
+          <w:sz w:val="21"/>
+          <w:szCs w:val="21"/>
+          <w:lang w:eastAsia="pt-BR"/>
+        </w:rPr>
+      </w:pPr>
+      <w:r>
+        <w:rPr>
+          <w:rFonts w:ascii="Courier New" w:eastAsia="Times New Roman" w:hAnsi="Courier New" w:cs="Courier New"/>
+          <w:color w:val="D4D4D4"/>
+          <w:sz w:val="21"/>
+          <w:szCs w:val="21"/>
+          <w:lang w:eastAsia="pt-BR"/>
+        </w:rPr>
+        <w:t>media = </w:t>
+      </w:r>
+      <w:r>
+        <w:rPr>
+          <w:rFonts w:ascii="Courier New" w:eastAsia="Times New Roman" w:hAnsi="Courier New" w:cs="Courier New"/>
+          <w:color w:val="B5CEA8"/>
+          <w:sz w:val="21"/>
+          <w:szCs w:val="21"/>
+          <w:lang w:eastAsia="pt-BR"/>
+        </w:rPr>
+        <w:t>1.7</w:t>
+      </w:r>
+    </w:p>
+    <w:p>
+      <w:pPr>
+        <w:shd w:val="clear" w:color="auto" w:fill="1E1E1E"/>
+        <w:spacing w:after="0" w:line="285" w:lineRule="atLeast"/>
+        <w:rPr>
+          <w:rFonts w:ascii="Courier New" w:eastAsia="Times New Roman" w:hAnsi="Courier New" w:cs="Courier New"/>
+          <w:color w:val="D4D4D4"/>
+          <w:sz w:val="21"/>
+          <w:szCs w:val="21"/>
+          <w:lang w:eastAsia="pt-BR"/>
+        </w:rPr>
+      </w:pPr>
+      <w:r>
+        <w:rPr>
+          <w:rFonts w:ascii="Courier New" w:eastAsia="Times New Roman" w:hAnsi="Courier New" w:cs="Courier New"/>
+          <w:color w:val="D4D4D4"/>
+          <w:sz w:val="21"/>
+          <w:szCs w:val="21"/>
+          <w:lang w:eastAsia="pt-BR"/>
+        </w:rPr>
+        <w:t>desvio_padrao = </w:t>
+      </w:r>
+      <w:r>
+        <w:rPr>
+          <w:rFonts w:ascii="Courier New" w:eastAsia="Times New Roman" w:hAnsi="Courier New" w:cs="Courier New"/>
+          <w:color w:val="B5CEA8"/>
+          <w:sz w:val="21"/>
+          <w:szCs w:val="21"/>
+          <w:lang w:eastAsia="pt-BR"/>
+        </w:rPr>
+        <w:t>0.1</w:t>
+      </w:r>
+    </w:p>
+    <w:p>
+      <w:pPr>
+        <w:shd w:val="clear" w:color="auto" w:fill="1E1E1E"/>
+        <w:spacing w:after="0" w:line="285" w:lineRule="atLeast"/>
+        <w:rPr>
+          <w:rFonts w:ascii="Courier New" w:eastAsia="Times New Roman" w:hAnsi="Courier New" w:cs="Courier New"/>
+          <w:color w:val="D4D4D4"/>
+          <w:sz w:val="21"/>
+          <w:szCs w:val="21"/>
+          <w:lang w:eastAsia="pt-BR"/>
+        </w:rPr>
+      </w:pPr>
+      <w:r>
+        <w:rPr>
+          <w:rFonts w:ascii="Courier New" w:eastAsia="Times New Roman" w:hAnsi="Courier New" w:cs="Courier New"/>
+          <w:color w:val="D4D4D4"/>
+          <w:sz w:val="21"/>
+          <w:szCs w:val="21"/>
+          <w:lang w:eastAsia="pt-BR"/>
+        </w:rPr>
+        <w:t>Z = </w:t>
+      </w:r>
+      <w:r>
+        <w:rPr>
+          <w:rFonts w:ascii="Courier New" w:eastAsia="Times New Roman" w:hAnsi="Courier New" w:cs="Courier New"/>
+          <w:color w:val="DCDCDC"/>
+          <w:sz w:val="21"/>
+          <w:szCs w:val="21"/>
+          <w:lang w:eastAsia="pt-BR"/>
+        </w:rPr>
+        <w:t>(</w:t>
+      </w:r>
+      <w:r>
+        <w:rPr>
+          <w:rFonts w:ascii="Courier New" w:eastAsia="Times New Roman" w:hAnsi="Courier New" w:cs="Courier New"/>
+          <w:color w:val="B5CEA8"/>
+          <w:sz w:val="21"/>
+          <w:szCs w:val="21"/>
+          <w:lang w:eastAsia="pt-BR"/>
+        </w:rPr>
+        <w:t>1.8</w:t>
+      </w:r>
+      <w:r>
+        <w:rPr>
+          <w:rFonts w:ascii="Courier New" w:eastAsia="Times New Roman" w:hAnsi="Courier New" w:cs="Courier New"/>
+          <w:color w:val="D4D4D4"/>
+          <w:sz w:val="21"/>
+          <w:szCs w:val="21"/>
+          <w:lang w:eastAsia="pt-BR"/>
+        </w:rPr>
+        <w:t> - media</w:t>
+      </w:r>
+      <w:r>
+        <w:rPr>
+          <w:rFonts w:ascii="Courier New" w:eastAsia="Times New Roman" w:hAnsi="Courier New" w:cs="Courier New"/>
+          <w:color w:val="DCDCDC"/>
+          <w:sz w:val="21"/>
+          <w:szCs w:val="21"/>
+          <w:lang w:eastAsia="pt-BR"/>
+        </w:rPr>
+        <w:t>)</w:t>
+      </w:r>
+      <w:r>
+        <w:rPr>
+          <w:rFonts w:ascii="Courier New" w:eastAsia="Times New Roman" w:hAnsi="Courier New" w:cs="Courier New"/>
+          <w:color w:val="D4D4D4"/>
+          <w:sz w:val="21"/>
+          <w:szCs w:val="21"/>
+          <w:lang w:eastAsia="pt-BR"/>
+        </w:rPr>
+        <w:t> / desvio_padrao</w:t>
+      </w:r>
+    </w:p>
+    <w:p>
+      <w:pPr>
+        <w:shd w:val="clear" w:color="auto" w:fill="1E1E1E"/>
+        <w:spacing w:after="0" w:line="285" w:lineRule="atLeast"/>
+        <w:rPr>
+          <w:rFonts w:ascii="Courier New" w:eastAsia="Times New Roman" w:hAnsi="Courier New" w:cs="Courier New"/>
+          <w:color w:val="D4D4D4"/>
+          <w:sz w:val="21"/>
+          <w:szCs w:val="21"/>
+          <w:lang w:eastAsia="pt-BR"/>
+        </w:rPr>
+      </w:pPr>
+      <w:r>
+        <w:rPr>
+          <w:rFonts w:ascii="Courier New" w:eastAsia="Times New Roman" w:hAnsi="Courier New" w:cs="Courier New"/>
+          <w:color w:val="D4D4D4"/>
+          <w:sz w:val="21"/>
+          <w:szCs w:val="21"/>
+          <w:lang w:eastAsia="pt-BR"/>
+        </w:rPr>
+        <w:t>Z</w:t>
+      </w:r>
+    </w:p>
+    <w:p>
+      <w:pPr>
+        <w:spacing w:before="240" w:line="360" w:lineRule="auto"/>
+        <w:jc w:val="center"/>
+        <w:rPr>
+          <w:rFonts w:ascii="Times New Roman" w:hAnsi="Times New Roman" w:cs="Times New Roman"/>
+          <w:sz w:val="24"/>
+          <w:szCs w:val="24"/>
+        </w:rPr>
+      </w:pPr>
+      <w:r>
+        <w:rPr>
+          <w:rFonts w:ascii="Times New Roman" w:hAnsi="Times New Roman" w:cs="Times New Roman"/>
+          <w:sz w:val="24"/>
+          <w:szCs w:val="24"/>
+        </w:rPr>
+        <w:drawing>
+          <wp:inline distT="0" distB="0" distL="0" distR="0" wp14:anchorId="310D4ED7" wp14:editId="6696536A">
+            <wp:extent cx="1419423" cy="219106"/>
+            <wp:effectExtent l="0" t="0" r="0" b="9525"/>
+            <wp:docPr id="113" name="Imagem 113"/>
+            <wp:cNvGraphicFramePr>
+              <a:graphicFrameLocks xmlns:a="http://schemas.openxmlformats.org/drawingml/2006/main" noChangeAspect="1"/>
+            </wp:cNvGraphicFramePr>
+            <a:graphic xmlns:a="http://schemas.openxmlformats.org/drawingml/2006/main">
+              <a:graphicData uri="http://schemas.openxmlformats.org/drawingml/2006/picture">
+                <pic:pic xmlns:pic="http://schemas.openxmlformats.org/drawingml/2006/picture">
+                  <pic:nvPicPr>
+                    <pic:cNvPr id="1" name=""/>
+                    <pic:cNvPicPr/>
+                  </pic:nvPicPr>
+                  <pic:blipFill>
+                    <a:blip r:embed="rId121"/>
+                    <a:stretch>
+                      <a:fillRect/>
+                    </a:stretch>
+                  </pic:blipFill>
+                  <pic:spPr>
+                    <a:xfrm>
+                      <a:off x="0" y="0"/>
+                      <a:ext cx="1419423" cy="219106"/>
+                    </a:xfrm>
+                    <a:prstGeom prst="rect">
+                      <a:avLst/>
+                    </a:prstGeom>
+                  </pic:spPr>
+                </pic:pic>
+              </a:graphicData>
+            </a:graphic>
+          </wp:inline>
+        </w:drawing>
+      </w:r>
+    </w:p>
+    <w:p>
+      <w:pPr>
+        <w:pStyle w:val="PargrafodaLista"/>
+        <w:numPr>
+          <w:ilvl w:val="2"/>
+          <w:numId w:val="4"/>
+        </w:numPr>
+        <w:spacing w:before="240" w:line="360" w:lineRule="auto"/>
+        <w:jc w:val="both"/>
+        <w:rPr>
+          <w:rFonts w:ascii="Times New Roman" w:hAnsi="Times New Roman" w:cs="Times New Roman"/>
+          <w:sz w:val="24"/>
+          <w:szCs w:val="24"/>
+        </w:rPr>
+      </w:pPr>
+      <w:r>
+        <w:rPr>
+          <w:rFonts w:ascii="Times New Roman" w:hAnsi="Times New Roman" w:cs="Times New Roman"/>
+          <w:sz w:val="24"/>
+          <w:szCs w:val="24"/>
+        </w:rPr>
+        <w:t>Solução 1: Usando a tabela:</w:t>
+      </w:r>
+    </w:p>
+    <w:p>
+      <w:pPr>
+        <w:pStyle w:val="PargrafodaLista"/>
+        <w:numPr>
+          <w:ilvl w:val="3"/>
+          <w:numId w:val="4"/>
+        </w:numPr>
+        <w:spacing w:before="240" w:line="360" w:lineRule="auto"/>
+        <w:jc w:val="both"/>
+        <w:rPr>
+          <w:rFonts w:ascii="Times New Roman" w:hAnsi="Times New Roman" w:cs="Times New Roman"/>
+          <w:sz w:val="24"/>
+          <w:szCs w:val="24"/>
+        </w:rPr>
+      </w:pPr>
+      <w:r>
+        <w:rPr>
+          <w:rFonts w:ascii="Times New Roman" w:hAnsi="Times New Roman" w:cs="Times New Roman"/>
+          <w:sz w:val="24"/>
+          <w:szCs w:val="24"/>
+        </w:rPr>
+        <w:t xml:space="preserve"> Pegamos o valor de Z e consultamos na tabela procurando esse valor, ou seja, se foi 1.00, olhamos na linha 1.00 e na coluna 0.00. Mas se nosso Z tivesse dado 0.15, por exemplo, precisaríamos olhar na linha 0.10 e na coluna 0.05, a intercessão da linha com a coluna seria nossa probabilidade</w:t>
+      </w:r>
+      <w:r>
+        <w:rPr>
+          <w:rFonts w:ascii="Times New Roman" w:hAnsi="Times New Roman" w:cs="Times New Roman"/>
+          <w:sz w:val="24"/>
+          <w:szCs w:val="24"/>
+        </w:rPr>
+        <w:t>:</w:t>
+      </w:r>
+    </w:p>
+    <w:p>
+      <w:pPr>
+        <w:spacing w:before="240" w:line="360" w:lineRule="auto"/>
+        <w:jc w:val="center"/>
+        <w:rPr>
+          <w:rFonts w:ascii="Times New Roman" w:hAnsi="Times New Roman" w:cs="Times New Roman"/>
+          <w:sz w:val="24"/>
+          <w:szCs w:val="24"/>
+        </w:rPr>
+      </w:pPr>
+      <w:r>
+        <w:rPr>
+          <w:rFonts w:ascii="Times New Roman" w:hAnsi="Times New Roman" w:cs="Times New Roman"/>
+          <w:sz w:val="24"/>
+          <w:szCs w:val="24"/>
+        </w:rPr>
+        <w:drawing>
+          <wp:inline distT="0" distB="0" distL="0" distR="0" wp14:anchorId="28B7D9CC" wp14:editId="688668DB">
+            <wp:extent cx="3409315" cy="552450"/>
+            <wp:effectExtent l="0" t="0" r="635" b="0"/>
+            <wp:docPr id="114" name="Imagem 114"/>
+            <wp:cNvGraphicFramePr>
+              <a:graphicFrameLocks xmlns:a="http://schemas.openxmlformats.org/drawingml/2006/main" noChangeAspect="1"/>
+            </wp:cNvGraphicFramePr>
+            <a:graphic xmlns:a="http://schemas.openxmlformats.org/drawingml/2006/main">
+              <a:graphicData uri="http://schemas.openxmlformats.org/drawingml/2006/picture">
+                <pic:pic xmlns:pic="http://schemas.openxmlformats.org/drawingml/2006/picture">
+                  <pic:nvPicPr>
+                    <pic:cNvPr id="1" name=""/>
+                    <pic:cNvPicPr/>
+                  </pic:nvPicPr>
+                  <pic:blipFill>
+                    <a:blip r:embed="rId122"/>
+                    <a:stretch>
+                      <a:fillRect/>
+                    </a:stretch>
+                  </pic:blipFill>
+                  <pic:spPr>
+                    <a:xfrm>
+                      <a:off x="0" y="0"/>
+                      <a:ext cx="3444430" cy="558140"/>
+                    </a:xfrm>
+                    <a:prstGeom prst="rect">
+                      <a:avLst/>
+                    </a:prstGeom>
+                  </pic:spPr>
+                </pic:pic>
+              </a:graphicData>
+            </a:graphic>
+          </wp:inline>
+        </w:drawing>
+      </w:r>
+    </w:p>
+    <w:p>
+      <w:pPr>
+        <w:pStyle w:val="PargrafodaLista"/>
+        <w:numPr>
+          <w:ilvl w:val="3"/>
+          <w:numId w:val="4"/>
+        </w:numPr>
+        <w:spacing w:before="240" w:line="360" w:lineRule="auto"/>
+        <w:jc w:val="both"/>
+        <w:rPr>
+          <w:rFonts w:ascii="Times New Roman" w:hAnsi="Times New Roman" w:cs="Times New Roman"/>
+          <w:sz w:val="24"/>
+          <w:szCs w:val="24"/>
+        </w:rPr>
+      </w:pPr>
+      <w:r>
+        <w:rPr>
+          <w:rFonts w:ascii="Times New Roman" w:hAnsi="Times New Roman" w:cs="Times New Roman"/>
+          <w:sz w:val="24"/>
+          <w:szCs w:val="24"/>
+        </w:rPr>
+        <w:t xml:space="preserve"> No nosso caso, com o resultado 1.00 temos que a probabilidade é igual a 0.8413, ou seja, a probabilidade de uma pessoa selecionada ao acaso ter menos de 1.8m é de 84.13%.</w:t>
+      </w:r>
+    </w:p>
+    <w:p>
+      <w:pPr>
+        <w:pStyle w:val="PargrafodaLista"/>
+        <w:numPr>
+          <w:ilvl w:val="2"/>
+          <w:numId w:val="4"/>
+        </w:numPr>
+        <w:spacing w:before="240" w:line="360" w:lineRule="auto"/>
+        <w:jc w:val="both"/>
+        <w:rPr>
+          <w:rFonts w:ascii="Times New Roman" w:hAnsi="Times New Roman" w:cs="Times New Roman"/>
+          <w:sz w:val="24"/>
+          <w:szCs w:val="24"/>
+        </w:rPr>
+      </w:pPr>
+      <w:r>
+        <w:rPr>
+          <w:rFonts w:ascii="Times New Roman" w:hAnsi="Times New Roman" w:cs="Times New Roman"/>
+          <w:sz w:val="24"/>
+          <w:szCs w:val="24"/>
+        </w:rPr>
+        <w:t>Solução 2: Usando scipy:</w:t>
+      </w:r>
+    </w:p>
+    <w:p>
+      <w:pPr>
+        <w:shd w:val="clear" w:color="auto" w:fill="1E1E1E"/>
+        <w:spacing w:after="0" w:line="285" w:lineRule="atLeast"/>
+        <w:rPr>
+          <w:rFonts w:ascii="Courier New" w:eastAsia="Times New Roman" w:hAnsi="Courier New" w:cs="Courier New"/>
+          <w:color w:val="D4D4D4"/>
+          <w:sz w:val="21"/>
+          <w:szCs w:val="21"/>
+          <w:lang w:eastAsia="pt-BR"/>
+        </w:rPr>
+      </w:pPr>
+      <w:r>
+        <w:rPr>
+          <w:rFonts w:ascii="Courier New" w:eastAsia="Times New Roman" w:hAnsi="Courier New" w:cs="Courier New"/>
+          <w:color w:val="C586C0"/>
+          <w:sz w:val="21"/>
+          <w:szCs w:val="21"/>
+          <w:lang w:eastAsia="pt-BR"/>
+        </w:rPr>
+        <w:t>from</w:t>
+      </w:r>
+      <w:r>
+        <w:rPr>
+          <w:rFonts w:ascii="Courier New" w:eastAsia="Times New Roman" w:hAnsi="Courier New" w:cs="Courier New"/>
+          <w:color w:val="D4D4D4"/>
+          <w:sz w:val="21"/>
+          <w:szCs w:val="21"/>
+          <w:lang w:eastAsia="pt-BR"/>
+        </w:rPr>
+        <w:t> scipy.stats </w:t>
+      </w:r>
+      <w:r>
+        <w:rPr>
+          <w:rFonts w:ascii="Courier New" w:eastAsia="Times New Roman" w:hAnsi="Courier New" w:cs="Courier New"/>
+          <w:color w:val="C586C0"/>
+          <w:sz w:val="21"/>
+          <w:szCs w:val="21"/>
+          <w:lang w:eastAsia="pt-BR"/>
+        </w:rPr>
+        <w:t>import</w:t>
+      </w:r>
+      <w:r>
+        <w:rPr>
+          <w:rFonts w:ascii="Courier New" w:eastAsia="Times New Roman" w:hAnsi="Courier New" w:cs="Courier New"/>
+          <w:color w:val="D4D4D4"/>
+          <w:sz w:val="21"/>
+          <w:szCs w:val="21"/>
+          <w:lang w:eastAsia="pt-BR"/>
+        </w:rPr>
+        <w:t> norm</w:t>
+      </w:r>
+    </w:p>
+    <w:p>
+      <w:pPr>
+        <w:shd w:val="clear" w:color="auto" w:fill="1E1E1E"/>
+        <w:spacing w:after="0" w:line="285" w:lineRule="atLeast"/>
+        <w:rPr>
+          <w:rFonts w:ascii="Courier New" w:eastAsia="Times New Roman" w:hAnsi="Courier New" w:cs="Courier New"/>
+          <w:color w:val="D4D4D4"/>
+          <w:sz w:val="21"/>
+          <w:szCs w:val="21"/>
+          <w:lang w:eastAsia="pt-BR"/>
+        </w:rPr>
+      </w:pPr>
+      <w:r>
+        <w:rPr>
+          <w:rFonts w:ascii="Courier New" w:eastAsia="Times New Roman" w:hAnsi="Courier New" w:cs="Courier New"/>
+          <w:color w:val="D4D4D4"/>
+          <w:sz w:val="21"/>
+          <w:szCs w:val="21"/>
+          <w:lang w:eastAsia="pt-BR"/>
+        </w:rPr>
+        <w:t>norm.cdf</w:t>
+      </w:r>
+      <w:r>
+        <w:rPr>
+          <w:rFonts w:ascii="Courier New" w:eastAsia="Times New Roman" w:hAnsi="Courier New" w:cs="Courier New"/>
+          <w:color w:val="DCDCDC"/>
+          <w:sz w:val="21"/>
+          <w:szCs w:val="21"/>
+          <w:lang w:eastAsia="pt-BR"/>
+        </w:rPr>
+        <w:t>(</w:t>
+      </w:r>
+      <w:r>
+        <w:rPr>
+          <w:rFonts w:ascii="Courier New" w:eastAsia="Times New Roman" w:hAnsi="Courier New" w:cs="Courier New"/>
+          <w:color w:val="D4D4D4"/>
+          <w:sz w:val="21"/>
+          <w:szCs w:val="21"/>
+          <w:lang w:eastAsia="pt-BR"/>
+        </w:rPr>
+        <w:t>Z</w:t>
+      </w:r>
+      <w:r>
+        <w:rPr>
+          <w:rFonts w:ascii="Courier New" w:eastAsia="Times New Roman" w:hAnsi="Courier New" w:cs="Courier New"/>
+          <w:color w:val="DCDCDC"/>
+          <w:sz w:val="21"/>
+          <w:szCs w:val="21"/>
+          <w:lang w:eastAsia="pt-BR"/>
+        </w:rPr>
+        <w:t>)</w:t>
+      </w:r>
+    </w:p>
+    <w:p>
+      <w:pPr>
+        <w:spacing w:before="240" w:line="360" w:lineRule="auto"/>
+        <w:jc w:val="center"/>
+        <w:rPr>
+          <w:rFonts w:ascii="Times New Roman" w:hAnsi="Times New Roman" w:cs="Times New Roman"/>
+          <w:sz w:val="24"/>
+          <w:szCs w:val="24"/>
+        </w:rPr>
+      </w:pPr>
+      <w:r>
+        <w:rPr>
+          <w:rFonts w:ascii="Times New Roman" w:hAnsi="Times New Roman" w:cs="Times New Roman"/>
+          <w:sz w:val="24"/>
+          <w:szCs w:val="24"/>
+        </w:rPr>
+        <w:drawing>
+          <wp:inline distT="0" distB="0" distL="0" distR="0" wp14:anchorId="28447E2A" wp14:editId="66A8E16E">
+            <wp:extent cx="1438476" cy="219106"/>
+            <wp:effectExtent l="0" t="0" r="0" b="9525"/>
+            <wp:docPr id="115" name="Imagem 115"/>
+            <wp:cNvGraphicFramePr>
+              <a:graphicFrameLocks xmlns:a="http://schemas.openxmlformats.org/drawingml/2006/main" noChangeAspect="1"/>
+            </wp:cNvGraphicFramePr>
+            <a:graphic xmlns:a="http://schemas.openxmlformats.org/drawingml/2006/main">
+              <a:graphicData uri="http://schemas.openxmlformats.org/drawingml/2006/picture">
+                <pic:pic xmlns:pic="http://schemas.openxmlformats.org/drawingml/2006/picture">
+                  <pic:nvPicPr>
+                    <pic:cNvPr id="1" name=""/>
+                    <pic:cNvPicPr/>
+                  </pic:nvPicPr>
+                  <pic:blipFill>
+                    <a:blip r:embed="rId123"/>
+                    <a:stretch>
+                      <a:fillRect/>
+                    </a:stretch>
+                  </pic:blipFill>
+                  <pic:spPr>
+                    <a:xfrm>
+                      <a:off x="0" y="0"/>
+                      <a:ext cx="1438476" cy="219106"/>
+                    </a:xfrm>
+                    <a:prstGeom prst="rect">
+                      <a:avLst/>
+                    </a:prstGeom>
+                  </pic:spPr>
+                </pic:pic>
+              </a:graphicData>
+            </a:graphic>
+          </wp:inline>
+        </w:drawing>
+      </w:r>
+    </w:p>
+    <w:p>
+      <w:pPr>
+        <w:pStyle w:val="PargrafodaLista"/>
+        <w:numPr>
+          <w:ilvl w:val="3"/>
+          <w:numId w:val="4"/>
+        </w:numPr>
+        <w:spacing w:before="240" w:line="360" w:lineRule="auto"/>
+        <w:jc w:val="both"/>
+        <w:rPr>
+          <w:rFonts w:ascii="Times New Roman" w:hAnsi="Times New Roman" w:cs="Times New Roman"/>
+          <w:sz w:val="24"/>
+          <w:szCs w:val="24"/>
+        </w:rPr>
+      </w:pPr>
+      <w:r>
+        <w:rPr>
+          <w:rFonts w:ascii="Times New Roman" w:hAnsi="Times New Roman" w:cs="Times New Roman"/>
+          <w:sz w:val="24"/>
+          <w:szCs w:val="24"/>
+        </w:rPr>
+        <w:lastRenderedPageBreak/>
+        <w:t xml:space="preserve"> Utilizando o scipy basicamente nos poupa tempo de procurar o resultado na tabela que é deveras bem grande, mas ainda assim temos que calcular Z.</w:t>
+      </w:r>
     </w:p>
     <w:sectPr>
       <w:pgSz w:w="11906" w:h="16838"/>
@@ -31120,21 +29966,21 @@
         <v:path o:extrusionok="f" gradientshapeok="t" o:connecttype="rect"/>
         <o:lock v:ext="edit" aspectratio="t"/>
       </v:shapetype>
-      <v:shape id="_x0000_i1914" type="#_x0000_t75" style="width:24pt;height:13.5pt;visibility:visible;mso-wrap-style:square" o:bullet="t">
+      <v:shape id="_x0000_i2136" type="#_x0000_t75" style="width:24pt;height:13.5pt;visibility:visible;mso-wrap-style:square" o:bullet="t">
         <v:imagedata r:id="rId1" o:title=""/>
       </v:shape>
     </w:pict>
   </w:numPicBullet>
   <w:numPicBullet w:numPicBulletId="1">
     <w:pict>
-      <v:shape id="_x0000_i1915" type="#_x0000_t75" style="width:21.75pt;height:13.5pt;visibility:visible;mso-wrap-style:square" o:bullet="t">
+      <v:shape id="_x0000_i2137" type="#_x0000_t75" style="width:21.75pt;height:13.5pt;visibility:visible;mso-wrap-style:square" o:bullet="t">
         <v:imagedata r:id="rId2" o:title=""/>
       </v:shape>
     </w:pict>
   </w:numPicBullet>
   <w:numPicBullet w:numPicBulletId="2">
     <w:pict>
-      <v:shape id="_x0000_i1916" type="#_x0000_t75" style="width:27pt;height:13.5pt;visibility:visible;mso-wrap-style:square" o:bullet="t">
+      <v:shape id="_x0000_i2138" type="#_x0000_t75" style="width:27pt;height:13.5pt;visibility:visible;mso-wrap-style:square" o:bullet="t">
         <v:imagedata r:id="rId3" o:title=""/>
       </v:shape>
     </w:pict>

</xml_diff>

<commit_message>
Por que selecionar amostras?
Aprendemos o que são amostras, quais seus tipos, quando utilizar amostras e porquê
</commit_message>
<xml_diff>
--- a/Data Science/Estatística Com Python/Anotações/Estatística Com Python - Anotações.docx
+++ b/Data Science/Estatística Com Python/Anotações/Estatística Com Python - Anotações.docx
@@ -9648,7 +9648,43 @@
           <w:sz w:val="24"/>
           <w:szCs w:val="24"/>
         </w:rPr>
-        <w:t xml:space="preserve">Nesse caso o pandas nos ajuda e muito com suas função sum() e seu shape. Com eles podemos pegar apenas uma coluna de informação e passar para o sum que irá somar todos os valores, em seguida podemos fazer a divisão dessa soma pela quantidade de observações do nosso dado, ou seja, quantidade de linhas dele. Para isso usamos o atributo shape[0], que nos retorna exatamente essa informação. No final </w:t>
+        <w:t xml:space="preserve">Nesse caso o pandas nos ajuda e muito com suas função </w:t>
+      </w:r>
+      <w:proofErr w:type="gramStart"/>
+      <w:r>
+        <w:rPr>
+          <w:rFonts w:ascii="Times New Roman" w:hAnsi="Times New Roman" w:cs="Times New Roman"/>
+          <w:sz w:val="24"/>
+          <w:szCs w:val="24"/>
+        </w:rPr>
+        <w:t>sum(</w:t>
+      </w:r>
+      <w:proofErr w:type="gramEnd"/>
+      <w:r>
+        <w:rPr>
+          <w:rFonts w:ascii="Times New Roman" w:hAnsi="Times New Roman" w:cs="Times New Roman"/>
+          <w:sz w:val="24"/>
+          <w:szCs w:val="24"/>
+        </w:rPr>
+        <w:t xml:space="preserve">) e seu shape. Com eles podemos pegar apenas uma coluna de informação e passar para o sum que irá somar todos os valores, em seguida podemos fazer a divisão dessa soma pela quantidade de observações do nosso dado, ou seja, quantidade de linhas dele. Para isso usamos o atributo </w:t>
+      </w:r>
+      <w:proofErr w:type="gramStart"/>
+      <w:r>
+        <w:rPr>
+          <w:rFonts w:ascii="Times New Roman" w:hAnsi="Times New Roman" w:cs="Times New Roman"/>
+          <w:sz w:val="24"/>
+          <w:szCs w:val="24"/>
+        </w:rPr>
+        <w:t>shape[</w:t>
+      </w:r>
+      <w:proofErr w:type="gramEnd"/>
+      <w:r>
+        <w:rPr>
+          <w:rFonts w:ascii="Times New Roman" w:hAnsi="Times New Roman" w:cs="Times New Roman"/>
+          <w:sz w:val="24"/>
+          <w:szCs w:val="24"/>
+        </w:rPr>
+        <w:t xml:space="preserve">0], que nos retorna exatamente essa informação. No final </w:t>
       </w:r>
       <w:r>
         <w:rPr>
@@ -9680,6 +9716,7 @@
         </w:rPr>
       </w:pPr>
       <w:proofErr w:type="spellStart"/>
+      <w:proofErr w:type="gramStart"/>
       <w:r>
         <w:rPr>
           <w:rFonts w:ascii="Courier New" w:eastAsia="Times New Roman" w:hAnsi="Courier New" w:cs="Courier New"/>
@@ -9709,7 +9746,18 @@
           <w:szCs w:val="21"/>
           <w:lang w:eastAsia="pt-BR"/>
         </w:rPr>
-        <w:t>()</w:t>
+        <w:t>(</w:t>
+      </w:r>
+      <w:proofErr w:type="gramEnd"/>
+      <w:r>
+        <w:rPr>
+          <w:rFonts w:ascii="Courier New" w:eastAsia="Times New Roman" w:hAnsi="Courier New" w:cs="Courier New"/>
+          <w:color w:val="DCDCDC"/>
+          <w:sz w:val="21"/>
+          <w:szCs w:val="21"/>
+          <w:lang w:eastAsia="pt-BR"/>
+        </w:rPr>
+        <w:t>)</w:t>
       </w:r>
       <w:r>
         <w:rPr>
@@ -9842,6 +9890,7 @@
         <w:t xml:space="preserve">Ou então podemos fazer de uma forma ainda MUITO mais fácil: simplesmente pedir a média dessa coluna para o pandas com o </w:t>
       </w:r>
       <w:proofErr w:type="spellStart"/>
+      <w:proofErr w:type="gramStart"/>
       <w:r>
         <w:rPr>
           <w:rFonts w:ascii="Times New Roman" w:hAnsi="Times New Roman" w:cs="Times New Roman"/>
@@ -9857,7 +9906,16 @@
           <w:sz w:val="24"/>
           <w:szCs w:val="24"/>
         </w:rPr>
-        <w:t>():</w:t>
+        <w:t>(</w:t>
+      </w:r>
+      <w:proofErr w:type="gramEnd"/>
+      <w:r>
+        <w:rPr>
+          <w:rFonts w:ascii="Times New Roman" w:hAnsi="Times New Roman" w:cs="Times New Roman"/>
+          <w:sz w:val="24"/>
+          <w:szCs w:val="24"/>
+        </w:rPr>
+        <w:t>):</w:t>
       </w:r>
     </w:p>
     <w:p>
@@ -9873,6 +9931,7 @@
         </w:rPr>
       </w:pPr>
       <w:proofErr w:type="spellStart"/>
+      <w:proofErr w:type="gramStart"/>
       <w:r>
         <w:rPr>
           <w:rFonts w:ascii="Courier New" w:eastAsia="Times New Roman" w:hAnsi="Courier New" w:cs="Courier New"/>
@@ -9884,6 +9943,7 @@
         <w:t>df.Fulano.mean</w:t>
       </w:r>
       <w:proofErr w:type="spellEnd"/>
+      <w:proofErr w:type="gramEnd"/>
       <w:r>
         <w:rPr>
           <w:rFonts w:ascii="Courier New" w:eastAsia="Times New Roman" w:hAnsi="Courier New" w:cs="Courier New"/>
@@ -9970,7 +10030,25 @@
           <w:sz w:val="24"/>
           <w:szCs w:val="24"/>
         </w:rPr>
-        <w:t>Utilizando esse conhecimento podemos utilizar nossos dados e pegar a média de todas as rendas, ou então usar a função de agrupamento do pandas e fazer a média diretamente a partir de uma variável para esse grupo df.groupby(‘variável_para_agrupar_por’)[‘variável_analisar’].mean():</w:t>
+        <w:t xml:space="preserve">Utilizando esse conhecimento podemos utilizar nossos dados e pegar a média de todas as rendas, ou então usar a função de agrupamento do pandas e fazer a média diretamente a partir de uma variável para esse grupo </w:t>
+      </w:r>
+      <w:proofErr w:type="gramStart"/>
+      <w:r>
+        <w:rPr>
+          <w:rFonts w:ascii="Times New Roman" w:hAnsi="Times New Roman" w:cs="Times New Roman"/>
+          <w:sz w:val="24"/>
+          <w:szCs w:val="24"/>
+        </w:rPr>
+        <w:t>df.groupby</w:t>
+      </w:r>
+      <w:proofErr w:type="gramEnd"/>
+      <w:r>
+        <w:rPr>
+          <w:rFonts w:ascii="Times New Roman" w:hAnsi="Times New Roman" w:cs="Times New Roman"/>
+          <w:sz w:val="24"/>
+          <w:szCs w:val="24"/>
+        </w:rPr>
+        <w:t>(‘variável_para_agrupar_por’)[‘variável_analisar’].mean():</w:t>
       </w:r>
     </w:p>
     <w:p>
@@ -9986,6 +10064,7 @@
         </w:rPr>
       </w:pPr>
       <w:proofErr w:type="spellStart"/>
+      <w:proofErr w:type="gramStart"/>
       <w:r>
         <w:rPr>
           <w:rFonts w:ascii="Courier New" w:eastAsia="Times New Roman" w:hAnsi="Courier New" w:cs="Courier New"/>
@@ -9997,6 +10076,7 @@
         <w:t>dados.groupby</w:t>
       </w:r>
       <w:proofErr w:type="spellEnd"/>
+      <w:proofErr w:type="gramEnd"/>
       <w:r>
         <w:rPr>
           <w:rFonts w:ascii="Courier New" w:eastAsia="Times New Roman" w:hAnsi="Courier New" w:cs="Courier New"/>
@@ -10726,6 +10806,7 @@
         <w:t> = </w:t>
       </w:r>
       <w:proofErr w:type="spellStart"/>
+      <w:proofErr w:type="gramStart"/>
       <w:r>
         <w:rPr>
           <w:rFonts w:ascii="Courier New" w:eastAsia="Times New Roman" w:hAnsi="Courier New" w:cs="Courier New"/>
@@ -10737,6 +10818,7 @@
         <w:t>pd.DataFrame</w:t>
       </w:r>
       <w:proofErr w:type="spellEnd"/>
+      <w:proofErr w:type="gramEnd"/>
       <w:r>
         <w:rPr>
           <w:rFonts w:ascii="Courier New" w:eastAsia="Times New Roman" w:hAnsi="Courier New" w:cs="Courier New"/>
@@ -11793,15 +11875,27 @@
         </w:rPr>
       </w:pPr>
       <w:proofErr w:type="spellStart"/>
-      <w:r>
-        <w:rPr>
-          <w:rFonts w:ascii="Courier New" w:eastAsia="Times New Roman" w:hAnsi="Courier New" w:cs="Courier New"/>
-          <w:color w:val="D4D4D4"/>
-          <w:sz w:val="21"/>
-          <w:szCs w:val="21"/>
-          <w:lang w:eastAsia="pt-BR"/>
-        </w:rPr>
-        <w:t>df.rename_axis</w:t>
+      <w:proofErr w:type="gramStart"/>
+      <w:r>
+        <w:rPr>
+          <w:rFonts w:ascii="Courier New" w:eastAsia="Times New Roman" w:hAnsi="Courier New" w:cs="Courier New"/>
+          <w:color w:val="D4D4D4"/>
+          <w:sz w:val="21"/>
+          <w:szCs w:val="21"/>
+          <w:lang w:eastAsia="pt-BR"/>
+        </w:rPr>
+        <w:t>df.rename</w:t>
+      </w:r>
+      <w:proofErr w:type="gramEnd"/>
+      <w:r>
+        <w:rPr>
+          <w:rFonts w:ascii="Courier New" w:eastAsia="Times New Roman" w:hAnsi="Courier New" w:cs="Courier New"/>
+          <w:color w:val="D4D4D4"/>
+          <w:sz w:val="21"/>
+          <w:szCs w:val="21"/>
+          <w:lang w:eastAsia="pt-BR"/>
+        </w:rPr>
+        <w:t>_axis</w:t>
       </w:r>
       <w:proofErr w:type="spellEnd"/>
       <w:r>
@@ -12075,6 +12169,7 @@
         <w:t> = </w:t>
       </w:r>
       <w:proofErr w:type="spellStart"/>
+      <w:proofErr w:type="gramStart"/>
       <w:r>
         <w:rPr>
           <w:rFonts w:ascii="Courier New" w:eastAsia="Times New Roman" w:hAnsi="Courier New" w:cs="Courier New"/>
@@ -12086,6 +12181,7 @@
         <w:t>df.Fulano</w:t>
       </w:r>
       <w:proofErr w:type="spellEnd"/>
+      <w:proofErr w:type="gramEnd"/>
     </w:p>
     <w:p>
       <w:pPr>
@@ -12130,7 +12226,29 @@
           <w:szCs w:val="21"/>
           <w:lang w:eastAsia="pt-BR"/>
         </w:rPr>
-        <w:t>notas_fulano.sort_values</w:t>
+        <w:t>notas_</w:t>
+      </w:r>
+      <w:proofErr w:type="gramStart"/>
+      <w:r>
+        <w:rPr>
+          <w:rFonts w:ascii="Courier New" w:eastAsia="Times New Roman" w:hAnsi="Courier New" w:cs="Courier New"/>
+          <w:color w:val="D4D4D4"/>
+          <w:sz w:val="21"/>
+          <w:szCs w:val="21"/>
+          <w:lang w:eastAsia="pt-BR"/>
+        </w:rPr>
+        <w:t>fulano.sort</w:t>
+      </w:r>
+      <w:proofErr w:type="gramEnd"/>
+      <w:r>
+        <w:rPr>
+          <w:rFonts w:ascii="Courier New" w:eastAsia="Times New Roman" w:hAnsi="Courier New" w:cs="Courier New"/>
+          <w:color w:val="D4D4D4"/>
+          <w:sz w:val="21"/>
+          <w:szCs w:val="21"/>
+          <w:lang w:eastAsia="pt-BR"/>
+        </w:rPr>
+        <w:t>_values</w:t>
       </w:r>
       <w:proofErr w:type="spellEnd"/>
       <w:r>
@@ -12187,7 +12305,29 @@
           <w:szCs w:val="21"/>
           <w:lang w:eastAsia="pt-BR"/>
         </w:rPr>
-        <w:t>notas_fulano.reset_index</w:t>
+        <w:t>notas_</w:t>
+      </w:r>
+      <w:proofErr w:type="gramStart"/>
+      <w:r>
+        <w:rPr>
+          <w:rFonts w:ascii="Courier New" w:eastAsia="Times New Roman" w:hAnsi="Courier New" w:cs="Courier New"/>
+          <w:color w:val="D4D4D4"/>
+          <w:sz w:val="21"/>
+          <w:szCs w:val="21"/>
+          <w:lang w:eastAsia="pt-BR"/>
+        </w:rPr>
+        <w:t>fulano.reset</w:t>
+      </w:r>
+      <w:proofErr w:type="gramEnd"/>
+      <w:r>
+        <w:rPr>
+          <w:rFonts w:ascii="Courier New" w:eastAsia="Times New Roman" w:hAnsi="Courier New" w:cs="Courier New"/>
+          <w:color w:val="D4D4D4"/>
+          <w:sz w:val="21"/>
+          <w:szCs w:val="21"/>
+          <w:lang w:eastAsia="pt-BR"/>
+        </w:rPr>
+        <w:t>_index</w:t>
       </w:r>
       <w:proofErr w:type="spellEnd"/>
       <w:r>
@@ -12232,9 +12372,21 @@
           <w:szCs w:val="21"/>
           <w:lang w:eastAsia="pt-BR"/>
         </w:rPr>
-        <w:t>notas_fulano.shape</w:t>
+        <w:t>notas_</w:t>
+      </w:r>
+      <w:proofErr w:type="gramStart"/>
+      <w:r>
+        <w:rPr>
+          <w:rFonts w:ascii="Courier New" w:eastAsia="Times New Roman" w:hAnsi="Courier New" w:cs="Courier New"/>
+          <w:color w:val="D4D4D4"/>
+          <w:sz w:val="21"/>
+          <w:szCs w:val="21"/>
+          <w:lang w:eastAsia="pt-BR"/>
+        </w:rPr>
+        <w:t>fulano.shape</w:t>
       </w:r>
       <w:proofErr w:type="spellEnd"/>
+      <w:proofErr w:type="gramEnd"/>
       <w:r>
         <w:rPr>
           <w:rFonts w:ascii="Courier New" w:eastAsia="Times New Roman" w:hAnsi="Courier New" w:cs="Courier New"/>
@@ -12301,6 +12453,7 @@
         <w:t> = </w:t>
       </w:r>
       <w:proofErr w:type="spellStart"/>
+      <w:proofErr w:type="gramStart"/>
       <w:r>
         <w:rPr>
           <w:rFonts w:ascii="Courier New" w:eastAsia="Times New Roman" w:hAnsi="Courier New" w:cs="Courier New"/>
@@ -12320,7 +12473,18 @@
           <w:szCs w:val="21"/>
           <w:lang w:eastAsia="pt-BR"/>
         </w:rPr>
-        <w:t>((</w:t>
+        <w:t>(</w:t>
+      </w:r>
+      <w:proofErr w:type="gramEnd"/>
+      <w:r>
+        <w:rPr>
+          <w:rFonts w:ascii="Courier New" w:eastAsia="Times New Roman" w:hAnsi="Courier New" w:cs="Courier New"/>
+          <w:color w:val="DCDCDC"/>
+          <w:sz w:val="21"/>
+          <w:szCs w:val="21"/>
+          <w:lang w:eastAsia="pt-BR"/>
+        </w:rPr>
+        <w:t>(</w:t>
       </w:r>
       <w:r>
         <w:rPr>
@@ -12396,6 +12560,7 @@
         </w:rPr>
       </w:pPr>
       <w:proofErr w:type="spellStart"/>
+      <w:proofErr w:type="gramStart"/>
       <w:r>
         <w:rPr>
           <w:rFonts w:ascii="Courier New" w:eastAsia="Times New Roman" w:hAnsi="Courier New" w:cs="Courier New"/>
@@ -12418,6 +12583,7 @@
         <w:t>[</w:t>
       </w:r>
       <w:proofErr w:type="spellStart"/>
+      <w:proofErr w:type="gramEnd"/>
       <w:r>
         <w:rPr>
           <w:rFonts w:ascii="Courier New" w:eastAsia="Times New Roman" w:hAnsi="Courier New" w:cs="Courier New"/>
@@ -12554,9 +12720,21 @@
           <w:szCs w:val="21"/>
           <w:lang w:eastAsia="pt-BR"/>
         </w:rPr>
-        <w:t>notas_fulano.median</w:t>
+        <w:t>notas_</w:t>
+      </w:r>
+      <w:proofErr w:type="gramStart"/>
+      <w:r>
+        <w:rPr>
+          <w:rFonts w:ascii="Courier New" w:eastAsia="Times New Roman" w:hAnsi="Courier New" w:cs="Courier New"/>
+          <w:color w:val="D4D4D4"/>
+          <w:sz w:val="21"/>
+          <w:szCs w:val="21"/>
+          <w:lang w:eastAsia="pt-BR"/>
+        </w:rPr>
+        <w:t>fulano.median</w:t>
       </w:r>
       <w:proofErr w:type="spellEnd"/>
+      <w:proofErr w:type="gramEnd"/>
       <w:r>
         <w:rPr>
           <w:rFonts w:ascii="Courier New" w:eastAsia="Times New Roman" w:hAnsi="Courier New" w:cs="Courier New"/>
@@ -12681,6 +12859,7 @@
         <w:t> = </w:t>
       </w:r>
       <w:proofErr w:type="spellStart"/>
+      <w:proofErr w:type="gramStart"/>
       <w:r>
         <w:rPr>
           <w:rFonts w:ascii="Courier New" w:eastAsia="Times New Roman" w:hAnsi="Courier New" w:cs="Courier New"/>
@@ -12692,6 +12871,7 @@
         <w:t>df.Beltrano.sample</w:t>
       </w:r>
       <w:proofErr w:type="spellEnd"/>
+      <w:proofErr w:type="gramEnd"/>
       <w:r>
         <w:rPr>
           <w:rFonts w:ascii="Courier New" w:eastAsia="Times New Roman" w:hAnsi="Courier New" w:cs="Courier New"/>
@@ -12876,9 +13056,21 @@
           <w:lang w:eastAsia="pt-BR"/>
         </w:rPr>
         <w:lastRenderedPageBreak/>
-        <w:t>notas_beltrano.median</w:t>
+        <w:t>notas_</w:t>
+      </w:r>
+      <w:proofErr w:type="gramStart"/>
+      <w:r>
+        <w:rPr>
+          <w:rFonts w:ascii="Courier New" w:eastAsia="Times New Roman" w:hAnsi="Courier New" w:cs="Courier New"/>
+          <w:color w:val="D4D4D4"/>
+          <w:sz w:val="21"/>
+          <w:szCs w:val="21"/>
+          <w:lang w:eastAsia="pt-BR"/>
+        </w:rPr>
+        <w:t>beltrano.median</w:t>
       </w:r>
       <w:proofErr w:type="spellEnd"/>
+      <w:proofErr w:type="gramEnd"/>
       <w:r>
         <w:rPr>
           <w:rFonts w:ascii="Courier New" w:eastAsia="Times New Roman" w:hAnsi="Courier New" w:cs="Courier New"/>
@@ -13058,6 +13250,7 @@
         <w:t xml:space="preserve">Para pegar as modas use </w:t>
       </w:r>
       <w:proofErr w:type="spellStart"/>
+      <w:proofErr w:type="gramStart"/>
       <w:r>
         <w:rPr>
           <w:rFonts w:ascii="Times New Roman" w:hAnsi="Times New Roman" w:cs="Times New Roman"/>
@@ -13067,6 +13260,7 @@
         <w:t>df.mode</w:t>
       </w:r>
       <w:proofErr w:type="spellEnd"/>
+      <w:proofErr w:type="gramEnd"/>
       <w:r>
         <w:rPr>
           <w:rFonts w:ascii="Times New Roman" w:hAnsi="Times New Roman" w:cs="Times New Roman"/>
@@ -13107,6 +13301,7 @@
         </w:rPr>
       </w:pPr>
       <w:proofErr w:type="spellStart"/>
+      <w:proofErr w:type="gramStart"/>
       <w:r>
         <w:rPr>
           <w:rFonts w:ascii="Courier New" w:eastAsia="Times New Roman" w:hAnsi="Courier New" w:cs="Courier New"/>
@@ -13118,6 +13313,7 @@
         <w:t>df.mode</w:t>
       </w:r>
       <w:proofErr w:type="spellEnd"/>
+      <w:proofErr w:type="gramEnd"/>
       <w:r>
         <w:rPr>
           <w:rFonts w:ascii="Courier New" w:eastAsia="Times New Roman" w:hAnsi="Courier New" w:cs="Courier New"/>
@@ -13230,6 +13426,7 @@
         <w:t>exemplo = </w:t>
       </w:r>
       <w:proofErr w:type="spellStart"/>
+      <w:proofErr w:type="gramStart"/>
       <w:r>
         <w:rPr>
           <w:rFonts w:ascii="Courier New" w:eastAsia="Times New Roman" w:hAnsi="Courier New" w:cs="Courier New"/>
@@ -13241,6 +13438,7 @@
         <w:t>pd.Series</w:t>
       </w:r>
       <w:proofErr w:type="spellEnd"/>
+      <w:proofErr w:type="gramEnd"/>
       <w:r>
         <w:rPr>
           <w:rFonts w:ascii="Courier New" w:eastAsia="Times New Roman" w:hAnsi="Courier New" w:cs="Courier New"/>
@@ -13525,6 +13723,7 @@
         </w:rPr>
       </w:pPr>
       <w:proofErr w:type="spellStart"/>
+      <w:proofErr w:type="gramStart"/>
       <w:r>
         <w:rPr>
           <w:rFonts w:ascii="Courier New" w:eastAsia="Times New Roman" w:hAnsi="Courier New" w:cs="Courier New"/>
@@ -13536,6 +13735,7 @@
         <w:t>exemplo.mode</w:t>
       </w:r>
       <w:proofErr w:type="spellEnd"/>
+      <w:proofErr w:type="gramEnd"/>
       <w:r>
         <w:rPr>
           <w:rFonts w:ascii="Courier New" w:eastAsia="Times New Roman" w:hAnsi="Courier New" w:cs="Courier New"/>
@@ -13692,6 +13892,7 @@
         <w:t> = </w:t>
       </w:r>
       <w:proofErr w:type="spellStart"/>
+      <w:proofErr w:type="gramStart"/>
       <w:r>
         <w:rPr>
           <w:rFonts w:ascii="Courier New" w:eastAsia="Times New Roman" w:hAnsi="Courier New" w:cs="Courier New"/>
@@ -13703,6 +13904,7 @@
         <w:t>sns.distplot</w:t>
       </w:r>
       <w:proofErr w:type="spellEnd"/>
+      <w:proofErr w:type="gramEnd"/>
       <w:r>
         <w:rPr>
           <w:rFonts w:ascii="Courier New" w:eastAsia="Times New Roman" w:hAnsi="Courier New" w:cs="Courier New"/>
@@ -13797,7 +13999,18 @@
           <w:szCs w:val="21"/>
           <w:lang w:val="en-US" w:eastAsia="pt-BR"/>
         </w:rPr>
-        <w:t>ax.figure.set_size_inches</w:t>
+        <w:t>ax.figure.set_size_</w:t>
+      </w:r>
+      <w:proofErr w:type="gramStart"/>
+      <w:r>
+        <w:rPr>
+          <w:rFonts w:ascii="Courier New" w:eastAsia="Times New Roman" w:hAnsi="Courier New" w:cs="Courier New"/>
+          <w:color w:val="D4D4D4"/>
+          <w:sz w:val="21"/>
+          <w:szCs w:val="21"/>
+          <w:lang w:val="en-US" w:eastAsia="pt-BR"/>
+        </w:rPr>
+        <w:t>inches</w:t>
       </w:r>
       <w:proofErr w:type="spellEnd"/>
       <w:r>
@@ -13810,6 +14023,7 @@
         </w:rPr>
         <w:t>(</w:t>
       </w:r>
+      <w:proofErr w:type="gramEnd"/>
       <w:r>
         <w:rPr>
           <w:rFonts w:ascii="Courier New" w:eastAsia="Times New Roman" w:hAnsi="Courier New" w:cs="Courier New"/>
@@ -13987,6 +14201,7 @@
         <w:t>moda = </w:t>
       </w:r>
       <w:proofErr w:type="spellStart"/>
+      <w:proofErr w:type="gramStart"/>
       <w:r>
         <w:rPr>
           <w:rFonts w:ascii="Courier New" w:eastAsia="Times New Roman" w:hAnsi="Courier New" w:cs="Courier New"/>
@@ -13998,6 +14213,7 @@
         <w:t>dados.Renda.mode</w:t>
       </w:r>
       <w:proofErr w:type="spellEnd"/>
+      <w:proofErr w:type="gramEnd"/>
       <w:r>
         <w:rPr>
           <w:rFonts w:ascii="Courier New" w:eastAsia="Times New Roman" w:hAnsi="Courier New" w:cs="Courier New"/>
@@ -14094,6 +14310,7 @@
         <w:t>mediana = </w:t>
       </w:r>
       <w:proofErr w:type="spellStart"/>
+      <w:proofErr w:type="gramStart"/>
       <w:r>
         <w:rPr>
           <w:rFonts w:ascii="Courier New" w:eastAsia="Times New Roman" w:hAnsi="Courier New" w:cs="Courier New"/>
@@ -14105,6 +14322,7 @@
         <w:t>dados.Renda.median</w:t>
       </w:r>
       <w:proofErr w:type="spellEnd"/>
+      <w:proofErr w:type="gramEnd"/>
       <w:r>
         <w:rPr>
           <w:rFonts w:ascii="Courier New" w:eastAsia="Times New Roman" w:hAnsi="Courier New" w:cs="Courier New"/>
@@ -14216,6 +14434,7 @@
         <w:t>media = </w:t>
       </w:r>
       <w:proofErr w:type="spellStart"/>
+      <w:proofErr w:type="gramStart"/>
       <w:r>
         <w:rPr>
           <w:rFonts w:ascii="Courier New" w:eastAsia="Times New Roman" w:hAnsi="Courier New" w:cs="Courier New"/>
@@ -14227,6 +14446,7 @@
         <w:t>dados.Renda.mean</w:t>
       </w:r>
       <w:proofErr w:type="spellEnd"/>
+      <w:proofErr w:type="gramEnd"/>
       <w:r>
         <w:rPr>
           <w:rFonts w:ascii="Courier New" w:eastAsia="Times New Roman" w:hAnsi="Courier New" w:cs="Courier New"/>
@@ -14451,6 +14671,7 @@
         <w:t> = </w:t>
       </w:r>
       <w:proofErr w:type="spellStart"/>
+      <w:proofErr w:type="gramStart"/>
       <w:r>
         <w:rPr>
           <w:rFonts w:ascii="Courier New" w:eastAsia="Times New Roman" w:hAnsi="Courier New" w:cs="Courier New"/>
@@ -14462,6 +14683,7 @@
         <w:t>sns.distplot</w:t>
       </w:r>
       <w:proofErr w:type="spellEnd"/>
+      <w:proofErr w:type="gramEnd"/>
       <w:r>
         <w:rPr>
           <w:rFonts w:ascii="Courier New" w:eastAsia="Times New Roman" w:hAnsi="Courier New" w:cs="Courier New"/>
@@ -14516,7 +14738,18 @@
           <w:szCs w:val="21"/>
           <w:lang w:val="en-US" w:eastAsia="pt-BR"/>
         </w:rPr>
-        <w:t>ax.figure.set_size_inches</w:t>
+        <w:t>ax.figure.set_size_</w:t>
+      </w:r>
+      <w:proofErr w:type="gramStart"/>
+      <w:r>
+        <w:rPr>
+          <w:rFonts w:ascii="Courier New" w:eastAsia="Times New Roman" w:hAnsi="Courier New" w:cs="Courier New"/>
+          <w:color w:val="D4D4D4"/>
+          <w:sz w:val="21"/>
+          <w:szCs w:val="21"/>
+          <w:lang w:val="en-US" w:eastAsia="pt-BR"/>
+        </w:rPr>
+        <w:t>inches</w:t>
       </w:r>
       <w:proofErr w:type="spellEnd"/>
       <w:r>
@@ -14529,6 +14762,7 @@
         </w:rPr>
         <w:t>(</w:t>
       </w:r>
+      <w:proofErr w:type="gramEnd"/>
       <w:r>
         <w:rPr>
           <w:rFonts w:ascii="Courier New" w:eastAsia="Times New Roman" w:hAnsi="Courier New" w:cs="Courier New"/>
@@ -14706,6 +14940,7 @@
         <w:t>moda = </w:t>
       </w:r>
       <w:proofErr w:type="spellStart"/>
+      <w:proofErr w:type="gramStart"/>
       <w:r>
         <w:rPr>
           <w:rFonts w:ascii="Courier New" w:eastAsia="Times New Roman" w:hAnsi="Courier New" w:cs="Courier New"/>
@@ -14717,6 +14952,7 @@
         <w:t>dados.Altura.mode</w:t>
       </w:r>
       <w:proofErr w:type="spellEnd"/>
+      <w:proofErr w:type="gramEnd"/>
       <w:r>
         <w:rPr>
           <w:rFonts w:ascii="Courier New" w:eastAsia="Times New Roman" w:hAnsi="Courier New" w:cs="Courier New"/>
@@ -14828,6 +15064,7 @@
         <w:t>mediana = </w:t>
       </w:r>
       <w:proofErr w:type="spellStart"/>
+      <w:proofErr w:type="gramStart"/>
       <w:r>
         <w:rPr>
           <w:rFonts w:ascii="Courier New" w:eastAsia="Times New Roman" w:hAnsi="Courier New" w:cs="Courier New"/>
@@ -14839,6 +15076,7 @@
         <w:t>dados.Altura.median</w:t>
       </w:r>
       <w:proofErr w:type="spellEnd"/>
+      <w:proofErr w:type="gramEnd"/>
       <w:r>
         <w:rPr>
           <w:rFonts w:ascii="Courier New" w:eastAsia="Times New Roman" w:hAnsi="Courier New" w:cs="Courier New"/>
@@ -14951,6 +15189,7 @@
         <w:t>media = </w:t>
       </w:r>
       <w:proofErr w:type="spellStart"/>
+      <w:proofErr w:type="gramStart"/>
       <w:r>
         <w:rPr>
           <w:rFonts w:ascii="Courier New" w:eastAsia="Times New Roman" w:hAnsi="Courier New" w:cs="Courier New"/>
@@ -14962,6 +15201,7 @@
         <w:t>dados.Altura.mean</w:t>
       </w:r>
       <w:proofErr w:type="spellEnd"/>
+      <w:proofErr w:type="gramEnd"/>
       <w:r>
         <w:rPr>
           <w:rFonts w:ascii="Courier New" w:eastAsia="Times New Roman" w:hAnsi="Courier New" w:cs="Courier New"/>
@@ -15109,6 +15349,7 @@
         <w:t> = </w:t>
       </w:r>
       <w:proofErr w:type="spellStart"/>
+      <w:proofErr w:type="gramStart"/>
       <w:r>
         <w:rPr>
           <w:rFonts w:ascii="Courier New" w:eastAsia="Times New Roman" w:hAnsi="Courier New" w:cs="Courier New"/>
@@ -15120,6 +15361,7 @@
         <w:t>sns.distplot</w:t>
       </w:r>
       <w:proofErr w:type="spellEnd"/>
+      <w:proofErr w:type="gramEnd"/>
       <w:r>
         <w:rPr>
           <w:rFonts w:ascii="Courier New" w:eastAsia="Times New Roman" w:hAnsi="Courier New" w:cs="Courier New"/>
@@ -15244,7 +15486,18 @@
           <w:szCs w:val="21"/>
           <w:lang w:val="en-US" w:eastAsia="pt-BR"/>
         </w:rPr>
-        <w:t>ax.figure.set_size_inches</w:t>
+        <w:t>ax.figure.set_size_</w:t>
+      </w:r>
+      <w:proofErr w:type="gramStart"/>
+      <w:r>
+        <w:rPr>
+          <w:rFonts w:ascii="Courier New" w:eastAsia="Times New Roman" w:hAnsi="Courier New" w:cs="Courier New"/>
+          <w:color w:val="D4D4D4"/>
+          <w:sz w:val="21"/>
+          <w:szCs w:val="21"/>
+          <w:lang w:val="en-US" w:eastAsia="pt-BR"/>
+        </w:rPr>
+        <w:t>inches</w:t>
       </w:r>
       <w:proofErr w:type="spellEnd"/>
       <w:r>
@@ -15257,6 +15510,7 @@
         </w:rPr>
         <w:t>(</w:t>
       </w:r>
+      <w:proofErr w:type="gramEnd"/>
       <w:r>
         <w:rPr>
           <w:rFonts w:ascii="Courier New" w:eastAsia="Times New Roman" w:hAnsi="Courier New" w:cs="Courier New"/>
@@ -15407,7 +15661,18 @@
           <w:szCs w:val="21"/>
           <w:lang w:eastAsia="pt-BR"/>
         </w:rPr>
-        <w:t>moda = dados</w:t>
+        <w:t>moda = </w:t>
+      </w:r>
+      <w:proofErr w:type="gramStart"/>
+      <w:r>
+        <w:rPr>
+          <w:rFonts w:ascii="Courier New" w:eastAsia="Times New Roman" w:hAnsi="Courier New" w:cs="Courier New"/>
+          <w:color w:val="D4D4D4"/>
+          <w:sz w:val="21"/>
+          <w:szCs w:val="21"/>
+          <w:lang w:eastAsia="pt-BR"/>
+        </w:rPr>
+        <w:t>dados</w:t>
       </w:r>
       <w:r>
         <w:rPr>
@@ -15419,6 +15684,7 @@
         </w:rPr>
         <w:t>[</w:t>
       </w:r>
+      <w:proofErr w:type="gramEnd"/>
       <w:r>
         <w:rPr>
           <w:rFonts w:ascii="Courier New" w:eastAsia="Times New Roman" w:hAnsi="Courier New" w:cs="Courier New"/>
@@ -15553,7 +15819,18 @@
           <w:szCs w:val="21"/>
           <w:lang w:eastAsia="pt-BR"/>
         </w:rPr>
-        <w:t>mediana = dados</w:t>
+        <w:t>mediana = </w:t>
+      </w:r>
+      <w:proofErr w:type="gramStart"/>
+      <w:r>
+        <w:rPr>
+          <w:rFonts w:ascii="Courier New" w:eastAsia="Times New Roman" w:hAnsi="Courier New" w:cs="Courier New"/>
+          <w:color w:val="D4D4D4"/>
+          <w:sz w:val="21"/>
+          <w:szCs w:val="21"/>
+          <w:lang w:eastAsia="pt-BR"/>
+        </w:rPr>
+        <w:t>dados</w:t>
       </w:r>
       <w:r>
         <w:rPr>
@@ -15565,6 +15842,7 @@
         </w:rPr>
         <w:t>[</w:t>
       </w:r>
+      <w:proofErr w:type="gramEnd"/>
       <w:r>
         <w:rPr>
           <w:rFonts w:ascii="Courier New" w:eastAsia="Times New Roman" w:hAnsi="Courier New" w:cs="Courier New"/>
@@ -15679,7 +15957,18 @@
           <w:szCs w:val="21"/>
           <w:lang w:eastAsia="pt-BR"/>
         </w:rPr>
-        <w:t>media = dados</w:t>
+        <w:t>media = </w:t>
+      </w:r>
+      <w:proofErr w:type="gramStart"/>
+      <w:r>
+        <w:rPr>
+          <w:rFonts w:ascii="Courier New" w:eastAsia="Times New Roman" w:hAnsi="Courier New" w:cs="Courier New"/>
+          <w:color w:val="D4D4D4"/>
+          <w:sz w:val="21"/>
+          <w:szCs w:val="21"/>
+          <w:lang w:eastAsia="pt-BR"/>
+        </w:rPr>
+        <w:t>dados</w:t>
       </w:r>
       <w:r>
         <w:rPr>
@@ -15691,6 +15980,7 @@
         </w:rPr>
         <w:t>[</w:t>
       </w:r>
+      <w:proofErr w:type="gramEnd"/>
       <w:r>
         <w:rPr>
           <w:rFonts w:ascii="Courier New" w:eastAsia="Times New Roman" w:hAnsi="Courier New" w:cs="Courier New"/>
@@ -16064,6 +16354,7 @@
         </w:rPr>
       </w:pPr>
       <w:proofErr w:type="spellStart"/>
+      <w:proofErr w:type="gramStart"/>
       <w:r>
         <w:rPr>
           <w:rFonts w:ascii="Times New Roman" w:hAnsi="Times New Roman" w:cs="Times New Roman"/>
@@ -16073,6 +16364,7 @@
         <w:t>S.quantile</w:t>
       </w:r>
       <w:proofErr w:type="spellEnd"/>
+      <w:proofErr w:type="gramEnd"/>
       <w:r>
         <w:rPr>
           <w:rFonts w:ascii="Times New Roman" w:hAnsi="Times New Roman" w:cs="Times New Roman"/>
@@ -16119,6 +16411,7 @@
         </w:rPr>
       </w:pPr>
       <w:proofErr w:type="spellStart"/>
+      <w:proofErr w:type="gramStart"/>
       <w:r>
         <w:rPr>
           <w:rFonts w:ascii="Courier New" w:eastAsia="Times New Roman" w:hAnsi="Courier New" w:cs="Courier New"/>
@@ -16130,6 +16423,7 @@
         <w:t>dados.Renda.quantile</w:t>
       </w:r>
       <w:proofErr w:type="spellEnd"/>
+      <w:proofErr w:type="gramEnd"/>
       <w:r>
         <w:rPr>
           <w:rFonts w:ascii="Courier New" w:eastAsia="Times New Roman" w:hAnsi="Courier New" w:cs="Courier New"/>
@@ -16348,6 +16642,7 @@
         </w:rPr>
       </w:pPr>
       <w:proofErr w:type="spellStart"/>
+      <w:proofErr w:type="gramStart"/>
       <w:r>
         <w:rPr>
           <w:rFonts w:ascii="Courier New" w:eastAsia="Times New Roman" w:hAnsi="Courier New" w:cs="Courier New"/>
@@ -16359,6 +16654,7 @@
         <w:t>dados.Renda.quantile</w:t>
       </w:r>
       <w:proofErr w:type="spellEnd"/>
+      <w:proofErr w:type="gramEnd"/>
       <w:r>
         <w:rPr>
           <w:rFonts w:ascii="Courier New" w:eastAsia="Times New Roman" w:hAnsi="Courier New" w:cs="Courier New"/>
@@ -16625,6 +16921,7 @@
         </w:rPr>
       </w:pPr>
       <w:proofErr w:type="spellStart"/>
+      <w:proofErr w:type="gramStart"/>
       <w:r>
         <w:rPr>
           <w:rFonts w:ascii="Courier New" w:eastAsia="Times New Roman" w:hAnsi="Courier New" w:cs="Courier New"/>
@@ -16637,6 +16934,7 @@
         <w:t>dados.Renda.quantile</w:t>
       </w:r>
       <w:proofErr w:type="spellEnd"/>
+      <w:proofErr w:type="gramEnd"/>
       <w:r>
         <w:rPr>
           <w:rFonts w:ascii="Courier New" w:eastAsia="Times New Roman" w:hAnsi="Courier New" w:cs="Courier New"/>
@@ -16898,6 +17196,7 @@
         <w:t xml:space="preserve">Podemos criar um histograma e visualizar em gráfico o que vimos em números, passando para os parâmetros </w:t>
       </w:r>
       <w:proofErr w:type="spellStart"/>
+      <w:proofErr w:type="gramStart"/>
       <w:r>
         <w:rPr>
           <w:rFonts w:ascii="Times New Roman" w:hAnsi="Times New Roman" w:cs="Times New Roman"/>
@@ -16907,6 +17206,7 @@
         <w:t>sns.distplot</w:t>
       </w:r>
       <w:proofErr w:type="spellEnd"/>
+      <w:proofErr w:type="gramEnd"/>
       <w:r>
         <w:rPr>
           <w:rFonts w:ascii="Times New Roman" w:hAnsi="Times New Roman" w:cs="Times New Roman"/>
@@ -17077,6 +17377,7 @@
         <w:t> = </w:t>
       </w:r>
       <w:proofErr w:type="spellStart"/>
+      <w:proofErr w:type="gramStart"/>
       <w:r>
         <w:rPr>
           <w:rFonts w:ascii="Courier New" w:eastAsia="Times New Roman" w:hAnsi="Courier New" w:cs="Courier New"/>
@@ -17088,6 +17389,7 @@
         <w:t>sns.distplot</w:t>
       </w:r>
       <w:proofErr w:type="spellEnd"/>
+      <w:proofErr w:type="gramEnd"/>
       <w:r>
         <w:rPr>
           <w:rFonts w:ascii="Courier New" w:eastAsia="Times New Roman" w:hAnsi="Courier New" w:cs="Courier New"/>
@@ -17298,7 +17600,18 @@
           <w:szCs w:val="21"/>
           <w:lang w:val="en-US" w:eastAsia="pt-BR"/>
         </w:rPr>
-        <w:t>cumulative'</w:t>
+        <w:t>cumulative</w:t>
+      </w:r>
+      <w:proofErr w:type="gramStart"/>
+      <w:r>
+        <w:rPr>
+          <w:rFonts w:ascii="Courier New" w:eastAsia="Times New Roman" w:hAnsi="Courier New" w:cs="Courier New"/>
+          <w:color w:val="CE9178"/>
+          <w:sz w:val="21"/>
+          <w:szCs w:val="21"/>
+          <w:lang w:val="en-US" w:eastAsia="pt-BR"/>
+        </w:rPr>
+        <w:t>'</w:t>
       </w:r>
       <w:r>
         <w:rPr>
@@ -17321,6 +17634,7 @@
         <w:t>True</w:t>
       </w:r>
       <w:proofErr w:type="spellEnd"/>
+      <w:proofErr w:type="gramEnd"/>
       <w:r>
         <w:rPr>
           <w:rFonts w:ascii="Courier New" w:eastAsia="Times New Roman" w:hAnsi="Courier New" w:cs="Courier New"/>
@@ -17383,7 +17697,18 @@
           <w:szCs w:val="21"/>
           <w:lang w:val="en-US" w:eastAsia="pt-BR"/>
         </w:rPr>
-        <w:t>ax.figure.set_size_inches</w:t>
+        <w:t>ax.figure.set_size_</w:t>
+      </w:r>
+      <w:proofErr w:type="gramStart"/>
+      <w:r>
+        <w:rPr>
+          <w:rFonts w:ascii="Courier New" w:eastAsia="Times New Roman" w:hAnsi="Courier New" w:cs="Courier New"/>
+          <w:color w:val="D4D4D4"/>
+          <w:sz w:val="21"/>
+          <w:szCs w:val="21"/>
+          <w:lang w:val="en-US" w:eastAsia="pt-BR"/>
+        </w:rPr>
+        <w:t>inches</w:t>
       </w:r>
       <w:proofErr w:type="spellEnd"/>
       <w:r>
@@ -17396,6 +17721,7 @@
         </w:rPr>
         <w:t>(</w:t>
       </w:r>
+      <w:proofErr w:type="gramEnd"/>
       <w:r>
         <w:rPr>
           <w:rFonts w:ascii="Courier New" w:eastAsia="Times New Roman" w:hAnsi="Courier New" w:cs="Courier New"/>
@@ -17457,7 +17783,18 @@
           <w:szCs w:val="21"/>
           <w:lang w:eastAsia="pt-BR"/>
         </w:rPr>
-        <w:t>ax.set_title</w:t>
+        <w:t>ax.set_</w:t>
+      </w:r>
+      <w:proofErr w:type="gramStart"/>
+      <w:r>
+        <w:rPr>
+          <w:rFonts w:ascii="Courier New" w:eastAsia="Times New Roman" w:hAnsi="Courier New" w:cs="Courier New"/>
+          <w:color w:val="D4D4D4"/>
+          <w:sz w:val="21"/>
+          <w:szCs w:val="21"/>
+          <w:lang w:eastAsia="pt-BR"/>
+        </w:rPr>
+        <w:t>title</w:t>
       </w:r>
       <w:r>
         <w:rPr>
@@ -17469,6 +17806,7 @@
         </w:rPr>
         <w:t>(</w:t>
       </w:r>
+      <w:proofErr w:type="gramEnd"/>
       <w:r>
         <w:rPr>
           <w:rFonts w:ascii="Courier New" w:eastAsia="Times New Roman" w:hAnsi="Courier New" w:cs="Courier New"/>
@@ -17541,7 +17879,18 @@
           <w:szCs w:val="21"/>
           <w:lang w:eastAsia="pt-BR"/>
         </w:rPr>
-        <w:t>ax.set_ylabel</w:t>
+        <w:t>ax.set_</w:t>
+      </w:r>
+      <w:proofErr w:type="gramStart"/>
+      <w:r>
+        <w:rPr>
+          <w:rFonts w:ascii="Courier New" w:eastAsia="Times New Roman" w:hAnsi="Courier New" w:cs="Courier New"/>
+          <w:color w:val="D4D4D4"/>
+          <w:sz w:val="21"/>
+          <w:szCs w:val="21"/>
+          <w:lang w:eastAsia="pt-BR"/>
+        </w:rPr>
+        <w:t>ylabel</w:t>
       </w:r>
       <w:proofErr w:type="spellEnd"/>
       <w:r>
@@ -17554,6 +17903,7 @@
         </w:rPr>
         <w:t>(</w:t>
       </w:r>
+      <w:proofErr w:type="gramEnd"/>
       <w:r>
         <w:rPr>
           <w:rFonts w:ascii="Courier New" w:eastAsia="Times New Roman" w:hAnsi="Courier New" w:cs="Courier New"/>
@@ -17648,7 +17998,18 @@
           <w:szCs w:val="21"/>
           <w:lang w:val="en-US" w:eastAsia="pt-BR"/>
         </w:rPr>
-        <w:t>ax.set_xlabel</w:t>
+        <w:t>ax.set_</w:t>
+      </w:r>
+      <w:proofErr w:type="gramStart"/>
+      <w:r>
+        <w:rPr>
+          <w:rFonts w:ascii="Courier New" w:eastAsia="Times New Roman" w:hAnsi="Courier New" w:cs="Courier New"/>
+          <w:color w:val="D4D4D4"/>
+          <w:sz w:val="21"/>
+          <w:szCs w:val="21"/>
+          <w:lang w:val="en-US" w:eastAsia="pt-BR"/>
+        </w:rPr>
+        <w:t>xlabel</w:t>
       </w:r>
       <w:proofErr w:type="spellEnd"/>
       <w:r>
@@ -17661,6 +18022,7 @@
         </w:rPr>
         <w:t>(</w:t>
       </w:r>
+      <w:proofErr w:type="gramEnd"/>
       <w:r>
         <w:rPr>
           <w:rFonts w:ascii="Courier New" w:eastAsia="Times New Roman" w:hAnsi="Courier New" w:cs="Courier New"/>
@@ -17974,6 +18336,7 @@
         <w:t xml:space="preserve">Podemos criar </w:t>
       </w:r>
       <w:proofErr w:type="spellStart"/>
+      <w:proofErr w:type="gramStart"/>
       <w:r>
         <w:rPr>
           <w:rFonts w:ascii="Times New Roman" w:hAnsi="Times New Roman" w:cs="Times New Roman"/>
@@ -17991,6 +18354,7 @@
         <w:t>boxplot</w:t>
       </w:r>
       <w:proofErr w:type="spellEnd"/>
+      <w:proofErr w:type="gramEnd"/>
       <w:r>
         <w:rPr>
           <w:rFonts w:ascii="Times New Roman" w:hAnsi="Times New Roman" w:cs="Times New Roman"/>
@@ -18091,8 +18455,20 @@
           <w:szCs w:val="21"/>
           <w:lang w:val="en-US" w:eastAsia="pt-BR"/>
         </w:rPr>
-        <w:t>ax = sns.boxplot</w:t>
-      </w:r>
+        <w:t>ax = </w:t>
+      </w:r>
+      <w:proofErr w:type="gramStart"/>
+      <w:r>
+        <w:rPr>
+          <w:rFonts w:ascii="Courier New" w:eastAsia="Times New Roman" w:hAnsi="Courier New" w:cs="Courier New"/>
+          <w:color w:val="D4D4D4"/>
+          <w:sz w:val="21"/>
+          <w:szCs w:val="21"/>
+          <w:lang w:val="en-US" w:eastAsia="pt-BR"/>
+        </w:rPr>
+        <w:t>sns.boxplot</w:t>
+      </w:r>
+      <w:proofErr w:type="gramEnd"/>
       <w:r>
         <w:rPr>
           <w:rFonts w:ascii="Courier New" w:eastAsia="Times New Roman" w:hAnsi="Courier New" w:cs="Courier New"/>
@@ -18235,7 +18611,18 @@
           <w:szCs w:val="21"/>
           <w:lang w:val="en-US" w:eastAsia="pt-BR"/>
         </w:rPr>
-        <w:t>ax.figure.set_size_inches</w:t>
+        <w:t>ax.figure.set_size_</w:t>
+      </w:r>
+      <w:proofErr w:type="gramStart"/>
+      <w:r>
+        <w:rPr>
+          <w:rFonts w:ascii="Courier New" w:eastAsia="Times New Roman" w:hAnsi="Courier New" w:cs="Courier New"/>
+          <w:color w:val="D4D4D4"/>
+          <w:sz w:val="21"/>
+          <w:szCs w:val="21"/>
+          <w:lang w:val="en-US" w:eastAsia="pt-BR"/>
+        </w:rPr>
+        <w:t>inches</w:t>
       </w:r>
       <w:proofErr w:type="spellEnd"/>
       <w:r>
@@ -18248,6 +18635,7 @@
         </w:rPr>
         <w:t>(</w:t>
       </w:r>
+      <w:proofErr w:type="gramEnd"/>
       <w:r>
         <w:rPr>
           <w:rFonts w:ascii="Courier New" w:eastAsia="Times New Roman" w:hAnsi="Courier New" w:cs="Courier New"/>
@@ -18320,7 +18708,18 @@
           <w:szCs w:val="21"/>
           <w:lang w:val="en-US" w:eastAsia="pt-BR"/>
         </w:rPr>
-        <w:t>ax.set_title</w:t>
+        <w:t>ax.set_</w:t>
+      </w:r>
+      <w:proofErr w:type="gramStart"/>
+      <w:r>
+        <w:rPr>
+          <w:rFonts w:ascii="Courier New" w:eastAsia="Times New Roman" w:hAnsi="Courier New" w:cs="Courier New"/>
+          <w:color w:val="D4D4D4"/>
+          <w:sz w:val="21"/>
+          <w:szCs w:val="21"/>
+          <w:lang w:val="en-US" w:eastAsia="pt-BR"/>
+        </w:rPr>
+        <w:t>title</w:t>
       </w:r>
       <w:proofErr w:type="spellEnd"/>
       <w:r>
@@ -18333,6 +18732,7 @@
         </w:rPr>
         <w:t>(</w:t>
       </w:r>
+      <w:proofErr w:type="gramEnd"/>
       <w:r>
         <w:rPr>
           <w:rFonts w:ascii="Courier New" w:eastAsia="Times New Roman" w:hAnsi="Courier New" w:cs="Courier New"/>
@@ -18427,7 +18827,18 @@
           <w:szCs w:val="21"/>
           <w:lang w:eastAsia="pt-BR"/>
         </w:rPr>
-        <w:t>ax.set_xlabel</w:t>
+        <w:t>ax.set_</w:t>
+      </w:r>
+      <w:proofErr w:type="gramStart"/>
+      <w:r>
+        <w:rPr>
+          <w:rFonts w:ascii="Courier New" w:eastAsia="Times New Roman" w:hAnsi="Courier New" w:cs="Courier New"/>
+          <w:color w:val="D4D4D4"/>
+          <w:sz w:val="21"/>
+          <w:szCs w:val="21"/>
+          <w:lang w:eastAsia="pt-BR"/>
+        </w:rPr>
+        <w:t>xlabel</w:t>
       </w:r>
       <w:proofErr w:type="spellEnd"/>
       <w:r>
@@ -18440,6 +18851,7 @@
         </w:rPr>
         <w:t>(</w:t>
       </w:r>
+      <w:proofErr w:type="gramEnd"/>
       <w:r>
         <w:rPr>
           <w:rFonts w:ascii="Courier New" w:eastAsia="Times New Roman" w:hAnsi="Courier New" w:cs="Courier New"/>
@@ -18657,6 +19069,7 @@
         <w:t>ax = </w:t>
       </w:r>
       <w:proofErr w:type="spellStart"/>
+      <w:proofErr w:type="gramStart"/>
       <w:r>
         <w:rPr>
           <w:rFonts w:ascii="Courier New" w:eastAsia="Times New Roman" w:hAnsi="Courier New" w:cs="Courier New"/>
@@ -18668,6 +19081,7 @@
         <w:t>sns.boxplot</w:t>
       </w:r>
       <w:proofErr w:type="spellEnd"/>
+      <w:proofErr w:type="gramEnd"/>
       <w:r>
         <w:rPr>
           <w:rFonts w:ascii="Courier New" w:eastAsia="Times New Roman" w:hAnsi="Courier New" w:cs="Courier New"/>
@@ -18780,7 +19194,18 @@
           <w:szCs w:val="21"/>
           <w:lang w:val="en-US" w:eastAsia="pt-BR"/>
         </w:rPr>
-        <w:t>ax.figure.set_size_inches</w:t>
+        <w:t>ax.figure.set_size_</w:t>
+      </w:r>
+      <w:proofErr w:type="gramStart"/>
+      <w:r>
+        <w:rPr>
+          <w:rFonts w:ascii="Courier New" w:eastAsia="Times New Roman" w:hAnsi="Courier New" w:cs="Courier New"/>
+          <w:color w:val="D4D4D4"/>
+          <w:sz w:val="21"/>
+          <w:szCs w:val="21"/>
+          <w:lang w:val="en-US" w:eastAsia="pt-BR"/>
+        </w:rPr>
+        <w:t>inches</w:t>
       </w:r>
       <w:proofErr w:type="spellEnd"/>
       <w:r>
@@ -18793,6 +19218,7 @@
         </w:rPr>
         <w:t>(</w:t>
       </w:r>
+      <w:proofErr w:type="gramEnd"/>
       <w:r>
         <w:rPr>
           <w:rFonts w:ascii="Courier New" w:eastAsia="Times New Roman" w:hAnsi="Courier New" w:cs="Courier New"/>
@@ -18865,7 +19291,18 @@
           <w:szCs w:val="21"/>
           <w:lang w:val="en-US" w:eastAsia="pt-BR"/>
         </w:rPr>
-        <w:t>ax.set_title</w:t>
+        <w:t>ax.set_</w:t>
+      </w:r>
+      <w:proofErr w:type="gramStart"/>
+      <w:r>
+        <w:rPr>
+          <w:rFonts w:ascii="Courier New" w:eastAsia="Times New Roman" w:hAnsi="Courier New" w:cs="Courier New"/>
+          <w:color w:val="D4D4D4"/>
+          <w:sz w:val="21"/>
+          <w:szCs w:val="21"/>
+          <w:lang w:val="en-US" w:eastAsia="pt-BR"/>
+        </w:rPr>
+        <w:t>title</w:t>
       </w:r>
       <w:proofErr w:type="spellEnd"/>
       <w:r>
@@ -18878,6 +19315,7 @@
         </w:rPr>
         <w:t>(</w:t>
       </w:r>
+      <w:proofErr w:type="gramEnd"/>
       <w:r>
         <w:rPr>
           <w:rFonts w:ascii="Courier New" w:eastAsia="Times New Roman" w:hAnsi="Courier New" w:cs="Courier New"/>
@@ -18972,7 +19410,18 @@
           <w:szCs w:val="21"/>
           <w:lang w:eastAsia="pt-BR"/>
         </w:rPr>
-        <w:t>ax.set_xlabel</w:t>
+        <w:t>ax.set_</w:t>
+      </w:r>
+      <w:proofErr w:type="gramStart"/>
+      <w:r>
+        <w:rPr>
+          <w:rFonts w:ascii="Courier New" w:eastAsia="Times New Roman" w:hAnsi="Courier New" w:cs="Courier New"/>
+          <w:color w:val="D4D4D4"/>
+          <w:sz w:val="21"/>
+          <w:szCs w:val="21"/>
+          <w:lang w:eastAsia="pt-BR"/>
+        </w:rPr>
+        <w:t>xlabel</w:t>
       </w:r>
       <w:proofErr w:type="spellEnd"/>
       <w:r>
@@ -18985,6 +19434,7 @@
         </w:rPr>
         <w:t>(</w:t>
       </w:r>
+      <w:proofErr w:type="gramEnd"/>
       <w:r>
         <w:rPr>
           <w:rFonts w:ascii="Courier New" w:eastAsia="Times New Roman" w:hAnsi="Courier New" w:cs="Courier New"/>
@@ -19168,8 +19618,20 @@
           <w:lang w:val="en-US" w:eastAsia="pt-BR"/>
         </w:rPr>
         <w:lastRenderedPageBreak/>
-        <w:t>ax = sns.boxplot</w:t>
-      </w:r>
+        <w:t>ax = </w:t>
+      </w:r>
+      <w:proofErr w:type="gramStart"/>
+      <w:r>
+        <w:rPr>
+          <w:rFonts w:ascii="Courier New" w:eastAsia="Times New Roman" w:hAnsi="Courier New" w:cs="Courier New"/>
+          <w:color w:val="D4D4D4"/>
+          <w:sz w:val="21"/>
+          <w:szCs w:val="21"/>
+          <w:lang w:val="en-US" w:eastAsia="pt-BR"/>
+        </w:rPr>
+        <w:t>sns.boxplot</w:t>
+      </w:r>
+      <w:proofErr w:type="gramEnd"/>
       <w:r>
         <w:rPr>
           <w:rFonts w:ascii="Courier New" w:eastAsia="Times New Roman" w:hAnsi="Courier New" w:cs="Courier New"/>
@@ -19302,7 +19764,18 @@
           <w:szCs w:val="21"/>
           <w:lang w:val="en-US" w:eastAsia="pt-BR"/>
         </w:rPr>
-        <w:t>ax.figure.set_size_inches</w:t>
+        <w:t>ax.figure.set_size_</w:t>
+      </w:r>
+      <w:proofErr w:type="gramStart"/>
+      <w:r>
+        <w:rPr>
+          <w:rFonts w:ascii="Courier New" w:eastAsia="Times New Roman" w:hAnsi="Courier New" w:cs="Courier New"/>
+          <w:color w:val="D4D4D4"/>
+          <w:sz w:val="21"/>
+          <w:szCs w:val="21"/>
+          <w:lang w:val="en-US" w:eastAsia="pt-BR"/>
+        </w:rPr>
+        <w:t>inches</w:t>
       </w:r>
       <w:proofErr w:type="spellEnd"/>
       <w:r>
@@ -19315,6 +19788,7 @@
         </w:rPr>
         <w:t>(</w:t>
       </w:r>
+      <w:proofErr w:type="gramEnd"/>
       <w:r>
         <w:rPr>
           <w:rFonts w:ascii="Courier New" w:eastAsia="Times New Roman" w:hAnsi="Courier New" w:cs="Courier New"/>
@@ -19387,7 +19861,18 @@
           <w:szCs w:val="21"/>
           <w:lang w:val="en-US" w:eastAsia="pt-BR"/>
         </w:rPr>
-        <w:t>ax.set_title</w:t>
+        <w:t>ax.set_</w:t>
+      </w:r>
+      <w:proofErr w:type="gramStart"/>
+      <w:r>
+        <w:rPr>
+          <w:rFonts w:ascii="Courier New" w:eastAsia="Times New Roman" w:hAnsi="Courier New" w:cs="Courier New"/>
+          <w:color w:val="D4D4D4"/>
+          <w:sz w:val="21"/>
+          <w:szCs w:val="21"/>
+          <w:lang w:val="en-US" w:eastAsia="pt-BR"/>
+        </w:rPr>
+        <w:t>title</w:t>
       </w:r>
       <w:proofErr w:type="spellEnd"/>
       <w:r>
@@ -19400,6 +19885,7 @@
         </w:rPr>
         <w:t>(</w:t>
       </w:r>
+      <w:proofErr w:type="gramEnd"/>
       <w:r>
         <w:rPr>
           <w:rFonts w:ascii="Courier New" w:eastAsia="Times New Roman" w:hAnsi="Courier New" w:cs="Courier New"/>
@@ -19494,7 +19980,18 @@
           <w:szCs w:val="21"/>
           <w:lang w:eastAsia="pt-BR"/>
         </w:rPr>
-        <w:t>ax.set_xlabel</w:t>
+        <w:t>ax.set_</w:t>
+      </w:r>
+      <w:proofErr w:type="gramStart"/>
+      <w:r>
+        <w:rPr>
+          <w:rFonts w:ascii="Courier New" w:eastAsia="Times New Roman" w:hAnsi="Courier New" w:cs="Courier New"/>
+          <w:color w:val="D4D4D4"/>
+          <w:sz w:val="21"/>
+          <w:szCs w:val="21"/>
+          <w:lang w:eastAsia="pt-BR"/>
+        </w:rPr>
+        <w:t>xlabel</w:t>
       </w:r>
       <w:proofErr w:type="spellEnd"/>
       <w:r>
@@ -19507,6 +20004,7 @@
         </w:rPr>
         <w:t>(</w:t>
       </w:r>
+      <w:proofErr w:type="gramEnd"/>
       <w:r>
         <w:rPr>
           <w:rFonts w:ascii="Courier New" w:eastAsia="Times New Roman" w:hAnsi="Courier New" w:cs="Courier New"/>
@@ -19713,8 +20211,20 @@
           <w:szCs w:val="21"/>
           <w:lang w:val="en-US" w:eastAsia="pt-BR"/>
         </w:rPr>
-        <w:t>ax = sns.boxplot</w:t>
-      </w:r>
+        <w:t>ax = </w:t>
+      </w:r>
+      <w:proofErr w:type="gramStart"/>
+      <w:r>
+        <w:rPr>
+          <w:rFonts w:ascii="Courier New" w:eastAsia="Times New Roman" w:hAnsi="Courier New" w:cs="Courier New"/>
+          <w:color w:val="D4D4D4"/>
+          <w:sz w:val="21"/>
+          <w:szCs w:val="21"/>
+          <w:lang w:val="en-US" w:eastAsia="pt-BR"/>
+        </w:rPr>
+        <w:t>sns.boxplot</w:t>
+      </w:r>
+      <w:proofErr w:type="gramEnd"/>
       <w:r>
         <w:rPr>
           <w:rFonts w:ascii="Courier New" w:eastAsia="Times New Roman" w:hAnsi="Courier New" w:cs="Courier New"/>
@@ -19877,7 +20387,18 @@
           <w:szCs w:val="21"/>
           <w:lang w:val="en-US" w:eastAsia="pt-BR"/>
         </w:rPr>
-        <w:t>ax.figure.set_size_inches</w:t>
+        <w:t>ax.figure.set_size_</w:t>
+      </w:r>
+      <w:proofErr w:type="gramStart"/>
+      <w:r>
+        <w:rPr>
+          <w:rFonts w:ascii="Courier New" w:eastAsia="Times New Roman" w:hAnsi="Courier New" w:cs="Courier New"/>
+          <w:color w:val="D4D4D4"/>
+          <w:sz w:val="21"/>
+          <w:szCs w:val="21"/>
+          <w:lang w:val="en-US" w:eastAsia="pt-BR"/>
+        </w:rPr>
+        <w:t>inches</w:t>
       </w:r>
       <w:proofErr w:type="spellEnd"/>
       <w:r>
@@ -19890,6 +20411,7 @@
         </w:rPr>
         <w:t>(</w:t>
       </w:r>
+      <w:proofErr w:type="gramEnd"/>
       <w:r>
         <w:rPr>
           <w:rFonts w:ascii="Courier New" w:eastAsia="Times New Roman" w:hAnsi="Courier New" w:cs="Courier New"/>
@@ -19962,7 +20484,18 @@
           <w:szCs w:val="21"/>
           <w:lang w:val="en-US" w:eastAsia="pt-BR"/>
         </w:rPr>
-        <w:t>ax.set_title</w:t>
+        <w:t>ax.set_</w:t>
+      </w:r>
+      <w:proofErr w:type="gramStart"/>
+      <w:r>
+        <w:rPr>
+          <w:rFonts w:ascii="Courier New" w:eastAsia="Times New Roman" w:hAnsi="Courier New" w:cs="Courier New"/>
+          <w:color w:val="D4D4D4"/>
+          <w:sz w:val="21"/>
+          <w:szCs w:val="21"/>
+          <w:lang w:val="en-US" w:eastAsia="pt-BR"/>
+        </w:rPr>
+        <w:t>title</w:t>
       </w:r>
       <w:proofErr w:type="spellEnd"/>
       <w:r>
@@ -19975,6 +20508,7 @@
         </w:rPr>
         <w:t>(</w:t>
       </w:r>
+      <w:proofErr w:type="gramEnd"/>
       <w:r>
         <w:rPr>
           <w:rFonts w:ascii="Courier New" w:eastAsia="Times New Roman" w:hAnsi="Courier New" w:cs="Courier New"/>
@@ -20069,7 +20603,18 @@
           <w:szCs w:val="21"/>
           <w:lang w:eastAsia="pt-BR"/>
         </w:rPr>
-        <w:t>ax.set_xlabel</w:t>
+        <w:t>ax.set_</w:t>
+      </w:r>
+      <w:proofErr w:type="gramStart"/>
+      <w:r>
+        <w:rPr>
+          <w:rFonts w:ascii="Courier New" w:eastAsia="Times New Roman" w:hAnsi="Courier New" w:cs="Courier New"/>
+          <w:color w:val="D4D4D4"/>
+          <w:sz w:val="21"/>
+          <w:szCs w:val="21"/>
+          <w:lang w:eastAsia="pt-BR"/>
+        </w:rPr>
+        <w:t>xlabel</w:t>
       </w:r>
       <w:proofErr w:type="spellEnd"/>
       <w:r>
@@ -20082,6 +20627,7 @@
         </w:rPr>
         <w:t>(</w:t>
       </w:r>
+      <w:proofErr w:type="gramEnd"/>
       <w:r>
         <w:rPr>
           <w:rFonts w:ascii="Courier New" w:eastAsia="Times New Roman" w:hAnsi="Courier New" w:cs="Courier New"/>
@@ -20613,6 +21159,7 @@
         <w:t xml:space="preserve">Para fazer esse cálculo podemos fazer na mão como demonstrado abaixo, ou utilizar o </w:t>
       </w:r>
       <w:proofErr w:type="spellStart"/>
+      <w:proofErr w:type="gramStart"/>
       <w:r>
         <w:rPr>
           <w:rFonts w:ascii="Times New Roman" w:hAnsi="Times New Roman" w:cs="Times New Roman"/>
@@ -20628,7 +21175,16 @@
           <w:sz w:val="24"/>
           <w:szCs w:val="24"/>
         </w:rPr>
-        <w:t xml:space="preserve">(), o retorno será o mesmo. </w:t>
+        <w:t>(</w:t>
+      </w:r>
+      <w:proofErr w:type="gramEnd"/>
+      <w:r>
+        <w:rPr>
+          <w:rFonts w:ascii="Times New Roman" w:hAnsi="Times New Roman" w:cs="Times New Roman"/>
+          <w:sz w:val="24"/>
+          <w:szCs w:val="24"/>
+        </w:rPr>
+        <w:t xml:space="preserve">), o retorno será o mesmo. </w:t>
       </w:r>
       <w:r>
         <w:rPr>
@@ -20869,9 +21425,21 @@
           <w:szCs w:val="21"/>
           <w:lang w:eastAsia="pt-BR"/>
         </w:rPr>
-        <w:t>notas_fulano.mean</w:t>
+        <w:t>notas_</w:t>
+      </w:r>
+      <w:proofErr w:type="gramStart"/>
+      <w:r>
+        <w:rPr>
+          <w:rFonts w:ascii="Courier New" w:eastAsia="Times New Roman" w:hAnsi="Courier New" w:cs="Courier New"/>
+          <w:color w:val="D4D4D4"/>
+          <w:sz w:val="21"/>
+          <w:szCs w:val="21"/>
+          <w:lang w:eastAsia="pt-BR"/>
+        </w:rPr>
+        <w:t>fulano.mean</w:t>
       </w:r>
       <w:proofErr w:type="spellEnd"/>
+      <w:proofErr w:type="gramEnd"/>
       <w:r>
         <w:rPr>
           <w:rFonts w:ascii="Courier New" w:eastAsia="Times New Roman" w:hAnsi="Courier New" w:cs="Courier New"/>
@@ -21071,6 +21639,7 @@
         <w:t> = </w:t>
       </w:r>
       <w:proofErr w:type="spellStart"/>
+      <w:proofErr w:type="gramStart"/>
       <w:r>
         <w:rPr>
           <w:rFonts w:ascii="Courier New" w:eastAsia="Times New Roman" w:hAnsi="Courier New" w:cs="Courier New"/>
@@ -21100,7 +21669,18 @@
           <w:szCs w:val="21"/>
           <w:lang w:eastAsia="pt-BR"/>
         </w:rPr>
-        <w:t>()</w:t>
+        <w:t>(</w:t>
+      </w:r>
+      <w:proofErr w:type="gramEnd"/>
+      <w:r>
+        <w:rPr>
+          <w:rFonts w:ascii="Courier New" w:eastAsia="Times New Roman" w:hAnsi="Courier New" w:cs="Courier New"/>
+          <w:color w:val="DCDCDC"/>
+          <w:sz w:val="21"/>
+          <w:szCs w:val="21"/>
+          <w:lang w:eastAsia="pt-BR"/>
+        </w:rPr>
+        <w:t>)</w:t>
       </w:r>
     </w:p>
     <w:p>
@@ -21147,6 +21727,7 @@
         </w:rPr>
         <w:t>'|Desvio|'</w:t>
       </w:r>
+      <w:proofErr w:type="gramStart"/>
       <w:r>
         <w:rPr>
           <w:rFonts w:ascii="Courier New" w:eastAsia="Times New Roman" w:hAnsi="Courier New" w:cs="Courier New"/>
@@ -21179,6 +21760,7 @@
         <w:t>mean</w:t>
       </w:r>
       <w:proofErr w:type="spellEnd"/>
+      <w:proofErr w:type="gramEnd"/>
       <w:r>
         <w:rPr>
           <w:rFonts w:ascii="Courier New" w:eastAsia="Times New Roman" w:hAnsi="Courier New" w:cs="Courier New"/>
@@ -21268,6 +21850,7 @@
         <w:t xml:space="preserve">Usando o </w:t>
       </w:r>
       <w:proofErr w:type="spellStart"/>
+      <w:proofErr w:type="gramStart"/>
       <w:r>
         <w:rPr>
           <w:rFonts w:ascii="Times New Roman" w:hAnsi="Times New Roman" w:cs="Times New Roman"/>
@@ -21283,7 +21866,16 @@
           <w:sz w:val="24"/>
           <w:szCs w:val="24"/>
         </w:rPr>
-        <w:t>():</w:t>
+        <w:t>(</w:t>
+      </w:r>
+      <w:proofErr w:type="gramEnd"/>
+      <w:r>
+        <w:rPr>
+          <w:rFonts w:ascii="Times New Roman" w:hAnsi="Times New Roman" w:cs="Times New Roman"/>
+          <w:sz w:val="24"/>
+          <w:szCs w:val="24"/>
+        </w:rPr>
+        <w:t>):</w:t>
       </w:r>
     </w:p>
     <w:p>
@@ -21321,6 +21913,7 @@
         <w:t> = </w:t>
       </w:r>
       <w:proofErr w:type="spellStart"/>
+      <w:proofErr w:type="gramStart"/>
       <w:r>
         <w:rPr>
           <w:rFonts w:ascii="Courier New" w:eastAsia="Times New Roman" w:hAnsi="Courier New" w:cs="Courier New"/>
@@ -21340,7 +21933,18 @@
           <w:szCs w:val="21"/>
           <w:lang w:eastAsia="pt-BR"/>
         </w:rPr>
-        <w:t>()</w:t>
+        <w:t>(</w:t>
+      </w:r>
+      <w:proofErr w:type="gramEnd"/>
+      <w:r>
+        <w:rPr>
+          <w:rFonts w:ascii="Courier New" w:eastAsia="Times New Roman" w:hAnsi="Courier New" w:cs="Courier New"/>
+          <w:color w:val="DCDCDC"/>
+          <w:sz w:val="21"/>
+          <w:szCs w:val="21"/>
+          <w:lang w:eastAsia="pt-BR"/>
+        </w:rPr>
+        <w:t>)</w:t>
       </w:r>
     </w:p>
     <w:p>
@@ -21486,6 +22090,7 @@
         <w:t xml:space="preserve">pode ser que tenham números negativos, nesse caso podemos usar o </w:t>
       </w:r>
       <w:proofErr w:type="spellStart"/>
+      <w:proofErr w:type="gramStart"/>
       <w:r>
         <w:rPr>
           <w:rFonts w:ascii="Times New Roman" w:hAnsi="Times New Roman" w:cs="Times New Roman"/>
@@ -21501,7 +22106,16 @@
           <w:sz w:val="24"/>
           <w:szCs w:val="24"/>
         </w:rPr>
-        <w:t>() para ignorar o sinal negativo tornando todos positivos:</w:t>
+        <w:t>(</w:t>
+      </w:r>
+      <w:proofErr w:type="gramEnd"/>
+      <w:r>
+        <w:rPr>
+          <w:rFonts w:ascii="Times New Roman" w:hAnsi="Times New Roman" w:cs="Times New Roman"/>
+          <w:sz w:val="24"/>
+          <w:szCs w:val="24"/>
+        </w:rPr>
+        <w:t>) para ignorar o sinal negativo tornando todos positivos:</w:t>
       </w:r>
     </w:p>
     <w:p>
@@ -21570,6 +22184,7 @@
         <w:t> = </w:t>
       </w:r>
       <w:proofErr w:type="spellStart"/>
+      <w:proofErr w:type="gramStart"/>
       <w:r>
         <w:rPr>
           <w:rFonts w:ascii="Courier New" w:eastAsia="Times New Roman" w:hAnsi="Courier New" w:cs="Courier New"/>
@@ -21599,7 +22214,18 @@
           <w:szCs w:val="21"/>
           <w:lang w:eastAsia="pt-BR"/>
         </w:rPr>
-        <w:t>()</w:t>
+        <w:t>(</w:t>
+      </w:r>
+      <w:proofErr w:type="gramEnd"/>
+      <w:r>
+        <w:rPr>
+          <w:rFonts w:ascii="Courier New" w:eastAsia="Times New Roman" w:hAnsi="Courier New" w:cs="Courier New"/>
+          <w:color w:val="DCDCDC"/>
+          <w:sz w:val="21"/>
+          <w:szCs w:val="21"/>
+          <w:lang w:eastAsia="pt-BR"/>
+        </w:rPr>
+        <w:t>)</w:t>
       </w:r>
     </w:p>
     <w:p>
@@ -21955,7 +22581,25 @@
           <w:sz w:val="24"/>
           <w:szCs w:val="24"/>
         </w:rPr>
-        <w:t>(n) do pandas para fazer cálculos de elevados. Substituir n pelo valor a elevar:</w:t>
+        <w:t xml:space="preserve">(n) </w:t>
+      </w:r>
+      <w:proofErr w:type="gramStart"/>
+      <w:r>
+        <w:rPr>
+          <w:rFonts w:ascii="Times New Roman" w:hAnsi="Times New Roman" w:cs="Times New Roman"/>
+          <w:sz w:val="24"/>
+          <w:szCs w:val="24"/>
+        </w:rPr>
+        <w:t>do pandas</w:t>
+      </w:r>
+      <w:proofErr w:type="gramEnd"/>
+      <w:r>
+        <w:rPr>
+          <w:rFonts w:ascii="Times New Roman" w:hAnsi="Times New Roman" w:cs="Times New Roman"/>
+          <w:sz w:val="24"/>
+          <w:szCs w:val="24"/>
+        </w:rPr>
+        <w:t xml:space="preserve"> para fazer cálculos de elevados. Substituir n pelo valor a elevar:</w:t>
       </w:r>
     </w:p>
     <w:p>
@@ -22023,6 +22667,7 @@
         <w:t> = </w:t>
       </w:r>
       <w:proofErr w:type="spellStart"/>
+      <w:proofErr w:type="gramStart"/>
       <w:r>
         <w:rPr>
           <w:rFonts w:ascii="Courier New" w:eastAsia="Times New Roman" w:hAnsi="Courier New" w:cs="Courier New"/>
@@ -22054,6 +22699,7 @@
         </w:rPr>
         <w:t>(</w:t>
       </w:r>
+      <w:proofErr w:type="gramEnd"/>
       <w:r>
         <w:rPr>
           <w:rFonts w:ascii="Courier New" w:eastAsia="Times New Roman" w:hAnsi="Courier New" w:cs="Courier New"/>
@@ -22248,6 +22894,7 @@
         </w:rPr>
         <w:t>'(Desvio)^2'</w:t>
       </w:r>
+      <w:proofErr w:type="gramStart"/>
       <w:r>
         <w:rPr>
           <w:rFonts w:ascii="Courier New" w:eastAsia="Times New Roman" w:hAnsi="Courier New" w:cs="Courier New"/>
@@ -22278,6 +22925,7 @@
         </w:rPr>
         <w:t>sum</w:t>
       </w:r>
+      <w:proofErr w:type="gramEnd"/>
       <w:r>
         <w:rPr>
           <w:rFonts w:ascii="Courier New" w:eastAsia="Times New Roman" w:hAnsi="Courier New" w:cs="Courier New"/>
@@ -22461,6 +23109,7 @@
         <w:t xml:space="preserve">Ou então, simplificando e MUITO com o pandas, usamos o </w:t>
       </w:r>
       <w:proofErr w:type="spellStart"/>
+      <w:proofErr w:type="gramStart"/>
       <w:r>
         <w:rPr>
           <w:rFonts w:ascii="Times New Roman" w:hAnsi="Times New Roman" w:cs="Times New Roman"/>
@@ -22476,7 +23125,16 @@
           <w:sz w:val="24"/>
           <w:szCs w:val="24"/>
         </w:rPr>
-        <w:t>()</w:t>
+        <w:t>(</w:t>
+      </w:r>
+      <w:proofErr w:type="gramEnd"/>
+      <w:r>
+        <w:rPr>
+          <w:rFonts w:ascii="Times New Roman" w:hAnsi="Times New Roman" w:cs="Times New Roman"/>
+          <w:sz w:val="24"/>
+          <w:szCs w:val="24"/>
+        </w:rPr>
+        <w:t>)</w:t>
       </w:r>
       <w:r>
         <w:rPr>
@@ -22522,6 +23180,7 @@
         <w:t> = </w:t>
       </w:r>
       <w:proofErr w:type="spellStart"/>
+      <w:proofErr w:type="gramStart"/>
       <w:r>
         <w:rPr>
           <w:rFonts w:ascii="Courier New" w:eastAsia="Times New Roman" w:hAnsi="Courier New" w:cs="Courier New"/>
@@ -22541,7 +23200,18 @@
           <w:szCs w:val="21"/>
           <w:lang w:eastAsia="pt-BR"/>
         </w:rPr>
-        <w:t>()</w:t>
+        <w:t>(</w:t>
+      </w:r>
+      <w:proofErr w:type="gramEnd"/>
+      <w:r>
+        <w:rPr>
+          <w:rFonts w:ascii="Courier New" w:eastAsia="Times New Roman" w:hAnsi="Courier New" w:cs="Courier New"/>
+          <w:color w:val="DCDCDC"/>
+          <w:sz w:val="21"/>
+          <w:szCs w:val="21"/>
+          <w:lang w:eastAsia="pt-BR"/>
+        </w:rPr>
+        <w:t>)</w:t>
       </w:r>
     </w:p>
     <w:p>
@@ -22894,6 +23564,7 @@
         <w:t xml:space="preserve">Podemos extrair a raiz quadrada de 2 formas: utilizamos a </w:t>
       </w:r>
       <w:proofErr w:type="spellStart"/>
+      <w:proofErr w:type="gramStart"/>
       <w:r>
         <w:rPr>
           <w:rFonts w:ascii="Times New Roman" w:hAnsi="Times New Roman" w:cs="Times New Roman"/>
@@ -22903,6 +23574,7 @@
         <w:t>np.sqrt</w:t>
       </w:r>
       <w:proofErr w:type="spellEnd"/>
+      <w:proofErr w:type="gramEnd"/>
       <w:r>
         <w:rPr>
           <w:rFonts w:ascii="Times New Roman" w:hAnsi="Times New Roman" w:cs="Times New Roman"/>
@@ -22943,6 +23615,7 @@
         </w:rPr>
       </w:pPr>
       <w:proofErr w:type="spellStart"/>
+      <w:proofErr w:type="gramStart"/>
       <w:r>
         <w:rPr>
           <w:rFonts w:ascii="Courier New" w:eastAsia="Times New Roman" w:hAnsi="Courier New" w:cs="Courier New"/>
@@ -22954,6 +23627,7 @@
         <w:t>np.sqrt</w:t>
       </w:r>
       <w:proofErr w:type="spellEnd"/>
+      <w:proofErr w:type="gramEnd"/>
       <w:r>
         <w:rPr>
           <w:rFonts w:ascii="Courier New" w:eastAsia="Times New Roman" w:hAnsi="Courier New" w:cs="Courier New"/>
@@ -23077,6 +23751,7 @@
         <w:t> = </w:t>
       </w:r>
       <w:proofErr w:type="spellStart"/>
+      <w:proofErr w:type="gramStart"/>
       <w:r>
         <w:rPr>
           <w:rFonts w:ascii="Courier New" w:eastAsia="Times New Roman" w:hAnsi="Courier New" w:cs="Courier New"/>
@@ -23096,7 +23771,18 @@
           <w:szCs w:val="21"/>
           <w:lang w:eastAsia="pt-BR"/>
         </w:rPr>
-        <w:t>()</w:t>
+        <w:t>(</w:t>
+      </w:r>
+      <w:proofErr w:type="gramEnd"/>
+      <w:r>
+        <w:rPr>
+          <w:rFonts w:ascii="Courier New" w:eastAsia="Times New Roman" w:hAnsi="Courier New" w:cs="Courier New"/>
+          <w:color w:val="DCDCDC"/>
+          <w:sz w:val="21"/>
+          <w:szCs w:val="21"/>
+          <w:lang w:eastAsia="pt-BR"/>
+        </w:rPr>
+        <w:t>)</w:t>
       </w:r>
     </w:p>
     <w:p>
@@ -23421,6 +24107,7 @@
         <w:t xml:space="preserve">Funcionalidades extras da função </w:t>
       </w:r>
       <w:proofErr w:type="spellStart"/>
+      <w:proofErr w:type="gramStart"/>
       <w:r>
         <w:rPr>
           <w:rFonts w:ascii="Times New Roman" w:hAnsi="Times New Roman" w:cs="Times New Roman"/>
@@ -23436,7 +24123,16 @@
           <w:sz w:val="24"/>
           <w:szCs w:val="24"/>
         </w:rPr>
-        <w:t xml:space="preserve">() com o parâmetro </w:t>
+        <w:t>(</w:t>
+      </w:r>
+      <w:proofErr w:type="gramEnd"/>
+      <w:r>
+        <w:rPr>
+          <w:rFonts w:ascii="Times New Roman" w:hAnsi="Times New Roman" w:cs="Times New Roman"/>
+          <w:sz w:val="24"/>
+          <w:szCs w:val="24"/>
+        </w:rPr>
+        <w:t xml:space="preserve">) com o parâmetro </w:t>
       </w:r>
       <w:proofErr w:type="spellStart"/>
       <w:r>
@@ -23889,7 +24585,25 @@
           <w:sz w:val="24"/>
           <w:szCs w:val="24"/>
         </w:rPr>
-        <w:t>Somente dois resultados são possíveis, exemplo: Verdadeiro ou falso; Cara ou coroa; Sucesso ou fracasso</w:t>
+        <w:t xml:space="preserve">Somente dois resultados são possíveis, exemplo: Verdadeiro ou falso; </w:t>
+      </w:r>
+      <w:proofErr w:type="gramStart"/>
+      <w:r>
+        <w:rPr>
+          <w:rFonts w:ascii="Times New Roman" w:hAnsi="Times New Roman" w:cs="Times New Roman"/>
+          <w:sz w:val="24"/>
+          <w:szCs w:val="24"/>
+        </w:rPr>
+        <w:t>Cara</w:t>
+      </w:r>
+      <w:proofErr w:type="gramEnd"/>
+      <w:r>
+        <w:rPr>
+          <w:rFonts w:ascii="Times New Roman" w:hAnsi="Times New Roman" w:cs="Times New Roman"/>
+          <w:sz w:val="24"/>
+          <w:szCs w:val="24"/>
+        </w:rPr>
+        <w:t xml:space="preserve"> ou coroa; Sucesso ou fracasso</w:t>
       </w:r>
       <w:r>
         <w:rPr>
@@ -24411,6 +25125,7 @@
         <w:t xml:space="preserve"> da biblioteca </w:t>
       </w:r>
       <w:proofErr w:type="spellStart"/>
+      <w:proofErr w:type="gramStart"/>
       <w:r>
         <w:rPr>
           <w:rFonts w:ascii="Times New Roman" w:hAnsi="Times New Roman" w:cs="Times New Roman"/>
@@ -24420,6 +25135,7 @@
         <w:t>scipy.special</w:t>
       </w:r>
       <w:proofErr w:type="spellEnd"/>
+      <w:proofErr w:type="gramEnd"/>
       <w:r>
         <w:rPr>
           <w:rFonts w:ascii="Times New Roman" w:hAnsi="Times New Roman" w:cs="Times New Roman"/>
@@ -24462,6 +25178,7 @@
         <w:t> </w:t>
       </w:r>
       <w:proofErr w:type="spellStart"/>
+      <w:proofErr w:type="gramStart"/>
       <w:r>
         <w:rPr>
           <w:rFonts w:ascii="Courier New" w:eastAsia="Times New Roman" w:hAnsi="Courier New" w:cs="Courier New"/>
@@ -24473,6 +25190,7 @@
         <w:t>scipy.special</w:t>
       </w:r>
       <w:proofErr w:type="spellEnd"/>
+      <w:proofErr w:type="gramEnd"/>
       <w:r>
         <w:rPr>
           <w:rFonts w:ascii="Courier New" w:eastAsia="Times New Roman" w:hAnsi="Courier New" w:cs="Courier New"/>
@@ -24713,6 +25431,7 @@
         <w:t> = </w:t>
       </w:r>
       <w:proofErr w:type="spellStart"/>
+      <w:proofErr w:type="gramStart"/>
       <w:r>
         <w:rPr>
           <w:rFonts w:ascii="Courier New" w:eastAsia="Times New Roman" w:hAnsi="Courier New" w:cs="Courier New"/>
@@ -24734,6 +25453,7 @@
         </w:rPr>
         <w:t>(</w:t>
       </w:r>
+      <w:proofErr w:type="gramEnd"/>
       <w:r>
         <w:rPr>
           <w:rFonts w:ascii="Courier New" w:eastAsia="Times New Roman" w:hAnsi="Courier New" w:cs="Courier New"/>
@@ -25895,6 +26615,7 @@
         <w:t>(</w:t>
       </w:r>
       <w:proofErr w:type="spellStart"/>
+      <w:proofErr w:type="gramStart"/>
       <w:r>
         <w:rPr>
           <w:rFonts w:ascii="Courier New" w:eastAsia="Times New Roman" w:hAnsi="Courier New" w:cs="Courier New"/>
@@ -25916,6 +26637,7 @@
         </w:rPr>
         <w:t>(</w:t>
       </w:r>
+      <w:proofErr w:type="gramEnd"/>
       <w:r>
         <w:rPr>
           <w:rFonts w:ascii="Courier New" w:eastAsia="Times New Roman" w:hAnsi="Courier New" w:cs="Courier New"/>
@@ -26294,6 +27016,7 @@
         <w:t xml:space="preserve"> do </w:t>
       </w:r>
       <w:proofErr w:type="spellStart"/>
+      <w:proofErr w:type="gramStart"/>
       <w:r>
         <w:rPr>
           <w:rFonts w:ascii="Times New Roman" w:hAnsi="Times New Roman" w:cs="Times New Roman"/>
@@ -26303,6 +27026,7 @@
         <w:t>scipy.stats</w:t>
       </w:r>
       <w:proofErr w:type="spellEnd"/>
+      <w:proofErr w:type="gramEnd"/>
       <w:r>
         <w:rPr>
           <w:rFonts w:ascii="Times New Roman" w:hAnsi="Times New Roman" w:cs="Times New Roman"/>
@@ -26353,6 +27077,7 @@
         <w:t>probabilidade = </w:t>
       </w:r>
       <w:proofErr w:type="spellStart"/>
+      <w:proofErr w:type="gramStart"/>
       <w:r>
         <w:rPr>
           <w:rFonts w:ascii="Courier New" w:eastAsia="Times New Roman" w:hAnsi="Courier New" w:cs="Courier New"/>
@@ -26374,6 +27099,7 @@
         </w:rPr>
         <w:t>(</w:t>
       </w:r>
+      <w:proofErr w:type="gramEnd"/>
       <w:r>
         <w:rPr>
           <w:rFonts w:ascii="Courier New" w:eastAsia="Times New Roman" w:hAnsi="Courier New" w:cs="Courier New"/>
@@ -26744,6 +27470,7 @@
           <w:lang w:eastAsia="pt-BR"/>
         </w:rPr>
       </w:pPr>
+      <w:proofErr w:type="gramStart"/>
       <w:r>
         <w:rPr>
           <w:rFonts w:ascii="Courier New" w:eastAsia="Times New Roman" w:hAnsi="Courier New" w:cs="Courier New"/>
@@ -26764,6 +27491,7 @@
         </w:rPr>
         <w:t>(</w:t>
       </w:r>
+      <w:proofErr w:type="gramEnd"/>
       <w:r>
         <w:rPr>
           <w:rFonts w:ascii="Courier New" w:eastAsia="Times New Roman" w:hAnsi="Courier New" w:cs="Courier New"/>
@@ -27324,6 +28052,7 @@
         </w:rPr>
       </w:pPr>
       <w:proofErr w:type="spellStart"/>
+      <w:proofErr w:type="gramStart"/>
       <w:r>
         <w:rPr>
           <w:rFonts w:ascii="Courier New" w:eastAsia="Times New Roman" w:hAnsi="Courier New" w:cs="Courier New"/>
@@ -27343,7 +28072,18 @@
           <w:szCs w:val="21"/>
           <w:lang w:eastAsia="pt-BR"/>
         </w:rPr>
-        <w:t>([</w:t>
+        <w:t>(</w:t>
+      </w:r>
+      <w:proofErr w:type="gramEnd"/>
+      <w:r>
+        <w:rPr>
+          <w:rFonts w:ascii="Courier New" w:eastAsia="Times New Roman" w:hAnsi="Courier New" w:cs="Courier New"/>
+          <w:color w:val="DCDCDC"/>
+          <w:sz w:val="21"/>
+          <w:szCs w:val="21"/>
+          <w:lang w:eastAsia="pt-BR"/>
+        </w:rPr>
+        <w:t>[</w:t>
       </w:r>
       <w:r>
         <w:rPr>
@@ -27661,6 +28401,7 @@
         <w:t xml:space="preserve"> A terceira é utilizar o </w:t>
       </w:r>
       <w:proofErr w:type="spellStart"/>
+      <w:proofErr w:type="gramStart"/>
       <w:r>
         <w:rPr>
           <w:rFonts w:ascii="Times New Roman" w:hAnsi="Times New Roman" w:cs="Times New Roman"/>
@@ -27676,7 +28417,16 @@
           <w:sz w:val="24"/>
           <w:szCs w:val="24"/>
         </w:rPr>
-        <w:t>(k, n, p), sendo essa função acumulativa, ou seja, ele vai fazer o cálculo e a soma de todas as probabilidades desde 0 até o valor passado em k:</w:t>
+        <w:t>(</w:t>
+      </w:r>
+      <w:proofErr w:type="gramEnd"/>
+      <w:r>
+        <w:rPr>
+          <w:rFonts w:ascii="Times New Roman" w:hAnsi="Times New Roman" w:cs="Times New Roman"/>
+          <w:sz w:val="24"/>
+          <w:szCs w:val="24"/>
+        </w:rPr>
+        <w:t>k, n, p), sendo essa função acumulativa, ou seja, ele vai fazer o cálculo e a soma de todas as probabilidades desde 0 até o valor passado em k:</w:t>
       </w:r>
     </w:p>
     <w:p>
@@ -27692,6 +28442,7 @@
         </w:rPr>
       </w:pPr>
       <w:proofErr w:type="spellStart"/>
+      <w:proofErr w:type="gramStart"/>
       <w:r>
         <w:rPr>
           <w:rFonts w:ascii="Courier New" w:eastAsia="Times New Roman" w:hAnsi="Courier New" w:cs="Courier New"/>
@@ -27713,6 +28464,7 @@
         </w:rPr>
         <w:t>(</w:t>
       </w:r>
+      <w:proofErr w:type="gramEnd"/>
       <w:r>
         <w:rPr>
           <w:rFonts w:ascii="Courier New" w:eastAsia="Times New Roman" w:hAnsi="Courier New" w:cs="Courier New"/>
@@ -27928,6 +28680,7 @@
         <w:t> - </w:t>
       </w:r>
       <w:proofErr w:type="spellStart"/>
+      <w:proofErr w:type="gramStart"/>
       <w:r>
         <w:rPr>
           <w:rFonts w:ascii="Courier New" w:eastAsia="Times New Roman" w:hAnsi="Courier New" w:cs="Courier New"/>
@@ -27949,6 +28702,7 @@
         </w:rPr>
         <w:t>(</w:t>
       </w:r>
+      <w:proofErr w:type="gramEnd"/>
       <w:r>
         <w:rPr>
           <w:rFonts w:ascii="Courier New" w:eastAsia="Times New Roman" w:hAnsi="Courier New" w:cs="Courier New"/>
@@ -28096,6 +28850,7 @@
         <w:t xml:space="preserve">Temos ainda o </w:t>
       </w:r>
       <w:proofErr w:type="spellStart"/>
+      <w:proofErr w:type="gramStart"/>
       <w:r>
         <w:rPr>
           <w:rFonts w:ascii="Times New Roman" w:hAnsi="Times New Roman" w:cs="Times New Roman"/>
@@ -28111,7 +28866,16 @@
           <w:sz w:val="24"/>
           <w:szCs w:val="24"/>
         </w:rPr>
-        <w:t xml:space="preserve">(k, n, p) como quarta opção, fazendo exatamente a conta acima: 1 – </w:t>
+        <w:t>(</w:t>
+      </w:r>
+      <w:proofErr w:type="gramEnd"/>
+      <w:r>
+        <w:rPr>
+          <w:rFonts w:ascii="Times New Roman" w:hAnsi="Times New Roman" w:cs="Times New Roman"/>
+          <w:sz w:val="24"/>
+          <w:szCs w:val="24"/>
+        </w:rPr>
+        <w:t xml:space="preserve">k, n, p) como quarta opção, fazendo exatamente a conta acima: 1 – </w:t>
       </w:r>
       <w:proofErr w:type="spellStart"/>
       <w:r>
@@ -28145,6 +28909,7 @@
         </w:rPr>
       </w:pPr>
       <w:proofErr w:type="spellStart"/>
+      <w:proofErr w:type="gramStart"/>
       <w:r>
         <w:rPr>
           <w:rFonts w:ascii="Courier New" w:eastAsia="Times New Roman" w:hAnsi="Courier New" w:cs="Courier New"/>
@@ -28166,6 +28931,7 @@
         </w:rPr>
         <w:t>(</w:t>
       </w:r>
+      <w:proofErr w:type="gramEnd"/>
       <w:r>
         <w:rPr>
           <w:rFonts w:ascii="Courier New" w:eastAsia="Times New Roman" w:hAnsi="Courier New" w:cs="Courier New"/>
@@ -28477,6 +29243,7 @@
         <w:t>probabilidade = </w:t>
       </w:r>
       <w:proofErr w:type="spellStart"/>
+      <w:proofErr w:type="gramStart"/>
       <w:r>
         <w:rPr>
           <w:rFonts w:ascii="Courier New" w:eastAsia="Times New Roman" w:hAnsi="Courier New" w:cs="Courier New"/>
@@ -28498,6 +29265,7 @@
         </w:rPr>
         <w:t>(</w:t>
       </w:r>
+      <w:proofErr w:type="gramEnd"/>
       <w:r>
         <w:rPr>
           <w:rFonts w:ascii="Courier New" w:eastAsia="Times New Roman" w:hAnsi="Courier New" w:cs="Courier New"/>
@@ -29365,6 +30133,7 @@
         <w:t xml:space="preserve"> conseguimos obter a partir da </w:t>
       </w:r>
       <w:proofErr w:type="spellStart"/>
+      <w:proofErr w:type="gramStart"/>
       <w:r>
         <w:rPr>
           <w:rFonts w:ascii="Times New Roman" w:hAnsi="Times New Roman" w:cs="Times New Roman"/>
@@ -29374,6 +30143,7 @@
         <w:t>numpy.e</w:t>
       </w:r>
       <w:proofErr w:type="spellEnd"/>
+      <w:proofErr w:type="gramEnd"/>
       <w:r>
         <w:rPr>
           <w:rFonts w:ascii="Times New Roman" w:hAnsi="Times New Roman" w:cs="Times New Roman"/>
@@ -29471,6 +30241,7 @@
         </w:rPr>
       </w:pPr>
       <w:proofErr w:type="spellStart"/>
+      <w:proofErr w:type="gramStart"/>
       <w:r>
         <w:rPr>
           <w:rFonts w:ascii="Courier New" w:eastAsia="Times New Roman" w:hAnsi="Courier New" w:cs="Courier New"/>
@@ -29482,6 +30253,7 @@
         <w:t>np.e</w:t>
       </w:r>
       <w:proofErr w:type="spellEnd"/>
+      <w:proofErr w:type="gramEnd"/>
     </w:p>
     <w:p>
       <w:pPr>
@@ -29998,15 +30770,27 @@
         </w:rPr>
         <w:t>((</w:t>
       </w:r>
-      <w:r>
-        <w:rPr>
-          <w:rFonts w:ascii="Courier New" w:eastAsia="Times New Roman" w:hAnsi="Courier New" w:cs="Courier New"/>
-          <w:color w:val="D4D4D4"/>
-          <w:sz w:val="21"/>
-          <w:szCs w:val="21"/>
-          <w:lang w:eastAsia="pt-BR"/>
-        </w:rPr>
-        <w:t>np.e ** </w:t>
+      <w:proofErr w:type="gramStart"/>
+      <w:r>
+        <w:rPr>
+          <w:rFonts w:ascii="Courier New" w:eastAsia="Times New Roman" w:hAnsi="Courier New" w:cs="Courier New"/>
+          <w:color w:val="D4D4D4"/>
+          <w:sz w:val="21"/>
+          <w:szCs w:val="21"/>
+          <w:lang w:eastAsia="pt-BR"/>
+        </w:rPr>
+        <w:t>np.e</w:t>
+      </w:r>
+      <w:proofErr w:type="gramEnd"/>
+      <w:r>
+        <w:rPr>
+          <w:rFonts w:ascii="Courier New" w:eastAsia="Times New Roman" w:hAnsi="Courier New" w:cs="Courier New"/>
+          <w:color w:val="D4D4D4"/>
+          <w:sz w:val="21"/>
+          <w:szCs w:val="21"/>
+          <w:lang w:eastAsia="pt-BR"/>
+        </w:rPr>
+        <w:t> ** </w:t>
       </w:r>
       <w:r>
         <w:rPr>
@@ -30240,13 +31024,23 @@
         <w:t xml:space="preserve"> Podemos fazer o fatorial de forma muito simples utilizando a </w:t>
       </w:r>
       <w:proofErr w:type="spellStart"/>
-      <w:r>
-        <w:rPr>
-          <w:rFonts w:ascii="Times New Roman" w:hAnsi="Times New Roman" w:cs="Times New Roman"/>
-          <w:sz w:val="24"/>
-          <w:szCs w:val="24"/>
-        </w:rPr>
-        <w:t>np.math.factoria</w:t>
+      <w:proofErr w:type="gramStart"/>
+      <w:r>
+        <w:rPr>
+          <w:rFonts w:ascii="Times New Roman" w:hAnsi="Times New Roman" w:cs="Times New Roman"/>
+          <w:sz w:val="24"/>
+          <w:szCs w:val="24"/>
+        </w:rPr>
+        <w:t>np.math</w:t>
+      </w:r>
+      <w:proofErr w:type="gramEnd"/>
+      <w:r>
+        <w:rPr>
+          <w:rFonts w:ascii="Times New Roman" w:hAnsi="Times New Roman" w:cs="Times New Roman"/>
+          <w:sz w:val="24"/>
+          <w:szCs w:val="24"/>
+        </w:rPr>
+        <w:t>.factoria</w:t>
       </w:r>
       <w:proofErr w:type="spellEnd"/>
       <w:r>
@@ -30282,6 +31076,7 @@
         <w:t xml:space="preserve">Para resolver o mesmo problema de modo muito mais simples, podemos utilizar o </w:t>
       </w:r>
       <w:proofErr w:type="spellStart"/>
+      <w:proofErr w:type="gramStart"/>
       <w:r>
         <w:rPr>
           <w:rFonts w:ascii="Times New Roman" w:hAnsi="Times New Roman" w:cs="Times New Roman"/>
@@ -30297,7 +31092,16 @@
           <w:sz w:val="24"/>
           <w:szCs w:val="24"/>
         </w:rPr>
-        <w:t xml:space="preserve">(k, mi/média) da biblioteca </w:t>
+        <w:t>(</w:t>
+      </w:r>
+      <w:proofErr w:type="gramEnd"/>
+      <w:r>
+        <w:rPr>
+          <w:rFonts w:ascii="Times New Roman" w:hAnsi="Times New Roman" w:cs="Times New Roman"/>
+          <w:sz w:val="24"/>
+          <w:szCs w:val="24"/>
+        </w:rPr>
+        <w:t xml:space="preserve">k, mi/média) da biblioteca </w:t>
       </w:r>
       <w:proofErr w:type="spellStart"/>
       <w:r>
@@ -30351,6 +31155,7 @@
         <w:t> </w:t>
       </w:r>
       <w:proofErr w:type="spellStart"/>
+      <w:proofErr w:type="gramStart"/>
       <w:r>
         <w:rPr>
           <w:rFonts w:ascii="Courier New" w:eastAsia="Times New Roman" w:hAnsi="Courier New" w:cs="Courier New"/>
@@ -30362,6 +31167,7 @@
         <w:t>scipy.stats</w:t>
       </w:r>
       <w:proofErr w:type="spellEnd"/>
+      <w:proofErr w:type="gramEnd"/>
       <w:r>
         <w:rPr>
           <w:rFonts w:ascii="Courier New" w:eastAsia="Times New Roman" w:hAnsi="Courier New" w:cs="Courier New"/>
@@ -30428,6 +31234,7 @@
         <w:t>probabilidade = </w:t>
       </w:r>
       <w:proofErr w:type="spellStart"/>
+      <w:proofErr w:type="gramStart"/>
       <w:r>
         <w:rPr>
           <w:rFonts w:ascii="Courier New" w:eastAsia="Times New Roman" w:hAnsi="Courier New" w:cs="Courier New"/>
@@ -30449,6 +31256,7 @@
         </w:rPr>
         <w:t>(</w:t>
       </w:r>
+      <w:proofErr w:type="gramEnd"/>
       <w:r>
         <w:rPr>
           <w:rFonts w:ascii="Courier New" w:eastAsia="Times New Roman" w:hAnsi="Courier New" w:cs="Courier New"/>
@@ -31935,6 +32743,7 @@
         <w:t> </w:t>
       </w:r>
       <w:proofErr w:type="spellStart"/>
+      <w:proofErr w:type="gramStart"/>
       <w:r>
         <w:rPr>
           <w:rFonts w:ascii="Courier New" w:eastAsia="Times New Roman" w:hAnsi="Courier New" w:cs="Courier New"/>
@@ -31946,6 +32755,7 @@
         <w:t>scipy.stats</w:t>
       </w:r>
       <w:proofErr w:type="spellEnd"/>
+      <w:proofErr w:type="gramEnd"/>
       <w:r>
         <w:rPr>
           <w:rFonts w:ascii="Courier New" w:eastAsia="Times New Roman" w:hAnsi="Courier New" w:cs="Courier New"/>
@@ -32037,6 +32847,7 @@
         <w:t> = </w:t>
       </w:r>
       <w:proofErr w:type="spellStart"/>
+      <w:proofErr w:type="gramStart"/>
       <w:r>
         <w:rPr>
           <w:rFonts w:ascii="Courier New" w:eastAsia="Times New Roman" w:hAnsi="Courier New" w:cs="Courier New"/>
@@ -32048,6 +32859,7 @@
         <w:t>pd.DataFrame</w:t>
       </w:r>
       <w:proofErr w:type="spellEnd"/>
+      <w:proofErr w:type="gramEnd"/>
       <w:r>
         <w:rPr>
           <w:rFonts w:ascii="Courier New" w:eastAsia="Times New Roman" w:hAnsi="Courier New" w:cs="Courier New"/>
@@ -32152,7 +32964,18 @@
           <w:szCs w:val="21"/>
           <w:lang w:val="en-US" w:eastAsia="pt-BR"/>
         </w:rPr>
-        <w:t>"{0:0.2f}"</w:t>
+        <w:t>"{0:0.2f}</w:t>
+      </w:r>
+      <w:proofErr w:type="gramStart"/>
+      <w:r>
+        <w:rPr>
+          <w:rFonts w:ascii="Courier New" w:eastAsia="Times New Roman" w:hAnsi="Courier New" w:cs="Courier New"/>
+          <w:color w:val="CE9178"/>
+          <w:sz w:val="21"/>
+          <w:szCs w:val="21"/>
+          <w:lang w:val="en-US" w:eastAsia="pt-BR"/>
+        </w:rPr>
+        <w:t>"</w:t>
       </w:r>
       <w:r>
         <w:rPr>
@@ -32174,6 +32997,7 @@
         </w:rPr>
         <w:t>format</w:t>
       </w:r>
+      <w:proofErr w:type="gramEnd"/>
       <w:r>
         <w:rPr>
           <w:rFonts w:ascii="Courier New" w:eastAsia="Times New Roman" w:hAnsi="Courier New" w:cs="Courier New"/>
@@ -32405,7 +33229,18 @@
           <w:szCs w:val="21"/>
           <w:lang w:val="en-US" w:eastAsia="pt-BR"/>
         </w:rPr>
-        <w:t>"{0:0.2f}"</w:t>
+        <w:t>"{0:0.2f}</w:t>
+      </w:r>
+      <w:proofErr w:type="gramStart"/>
+      <w:r>
+        <w:rPr>
+          <w:rFonts w:ascii="Courier New" w:eastAsia="Times New Roman" w:hAnsi="Courier New" w:cs="Courier New"/>
+          <w:color w:val="CE9178"/>
+          <w:sz w:val="21"/>
+          <w:szCs w:val="21"/>
+          <w:lang w:val="en-US" w:eastAsia="pt-BR"/>
+        </w:rPr>
+        <w:t>"</w:t>
       </w:r>
       <w:r>
         <w:rPr>
@@ -32427,6 +33262,7 @@
         </w:rPr>
         <w:t>format</w:t>
       </w:r>
+      <w:proofErr w:type="gramEnd"/>
       <w:r>
         <w:rPr>
           <w:rFonts w:ascii="Courier New" w:eastAsia="Times New Roman" w:hAnsi="Courier New" w:cs="Courier New"/>
@@ -32662,9 +33498,21 @@
           <w:szCs w:val="21"/>
           <w:lang w:eastAsia="pt-BR"/>
         </w:rPr>
-        <w:t>tabela_normal_padronizada.index</w:t>
+        <w:t>tabela_normal_</w:t>
+      </w:r>
+      <w:proofErr w:type="gramStart"/>
+      <w:r>
+        <w:rPr>
+          <w:rFonts w:ascii="Courier New" w:eastAsia="Times New Roman" w:hAnsi="Courier New" w:cs="Courier New"/>
+          <w:color w:val="D4D4D4"/>
+          <w:sz w:val="21"/>
+          <w:szCs w:val="21"/>
+          <w:lang w:eastAsia="pt-BR"/>
+        </w:rPr>
+        <w:t>padronizada.index</w:t>
       </w:r>
       <w:proofErr w:type="spellEnd"/>
+      <w:proofErr w:type="gramEnd"/>
       <w:r>
         <w:rPr>
           <w:rFonts w:ascii="Courier New" w:eastAsia="Times New Roman" w:hAnsi="Courier New" w:cs="Courier New"/>
@@ -32769,9 +33617,21 @@
           <w:szCs w:val="21"/>
           <w:lang w:eastAsia="pt-BR"/>
         </w:rPr>
-        <w:t>tabela_normal_padronizada.columns</w:t>
+        <w:t>tabela_normal_</w:t>
+      </w:r>
+      <w:proofErr w:type="gramStart"/>
+      <w:r>
+        <w:rPr>
+          <w:rFonts w:ascii="Courier New" w:eastAsia="Times New Roman" w:hAnsi="Courier New" w:cs="Courier New"/>
+          <w:color w:val="D4D4D4"/>
+          <w:sz w:val="21"/>
+          <w:szCs w:val="21"/>
+          <w:lang w:eastAsia="pt-BR"/>
+        </w:rPr>
+        <w:t>padronizada.columns</w:t>
       </w:r>
       <w:proofErr w:type="spellEnd"/>
+      <w:proofErr w:type="gramEnd"/>
       <w:r>
         <w:rPr>
           <w:rFonts w:ascii="Courier New" w:eastAsia="Times New Roman" w:hAnsi="Courier New" w:cs="Courier New"/>
@@ -32816,6 +33676,7 @@
         <w:t>Z = </w:t>
       </w:r>
       <w:proofErr w:type="spellStart"/>
+      <w:proofErr w:type="gramStart"/>
       <w:r>
         <w:rPr>
           <w:rFonts w:ascii="Courier New" w:eastAsia="Times New Roman" w:hAnsi="Courier New" w:cs="Courier New"/>
@@ -32837,6 +33698,7 @@
         <w:t>round</w:t>
       </w:r>
       <w:proofErr w:type="spellEnd"/>
+      <w:proofErr w:type="gramEnd"/>
       <w:r>
         <w:rPr>
           <w:rFonts w:ascii="Courier New" w:eastAsia="Times New Roman" w:hAnsi="Courier New" w:cs="Courier New"/>
@@ -32990,6 +33852,7 @@
         </w:rPr>
         <w:t>        </w:t>
       </w:r>
+      <w:proofErr w:type="gramStart"/>
       <w:r>
         <w:rPr>
           <w:rFonts w:ascii="Courier New" w:eastAsia="Times New Roman" w:hAnsi="Courier New" w:cs="Courier New"/>
@@ -33010,6 +33873,7 @@
         </w:rPr>
         <w:t>[</w:t>
       </w:r>
+      <w:proofErr w:type="gramEnd"/>
       <w:r>
         <w:rPr>
           <w:rFonts w:ascii="Courier New" w:eastAsia="Times New Roman" w:hAnsi="Courier New" w:cs="Courier New"/>
@@ -33175,7 +34039,29 @@
           <w:lang w:eastAsia="pt-BR"/>
         </w:rPr>
         <w:lastRenderedPageBreak/>
-        <w:t>tabela_normal_padronizada.rename_axis</w:t>
+        <w:t>tabela_normal_</w:t>
+      </w:r>
+      <w:proofErr w:type="gramStart"/>
+      <w:r>
+        <w:rPr>
+          <w:rFonts w:ascii="Courier New" w:eastAsia="Times New Roman" w:hAnsi="Courier New" w:cs="Courier New"/>
+          <w:color w:val="D4D4D4"/>
+          <w:sz w:val="21"/>
+          <w:szCs w:val="21"/>
+          <w:lang w:eastAsia="pt-BR"/>
+        </w:rPr>
+        <w:t>padronizada.rename</w:t>
+      </w:r>
+      <w:proofErr w:type="gramEnd"/>
+      <w:r>
+        <w:rPr>
+          <w:rFonts w:ascii="Courier New" w:eastAsia="Times New Roman" w:hAnsi="Courier New" w:cs="Courier New"/>
+          <w:color w:val="D4D4D4"/>
+          <w:sz w:val="21"/>
+          <w:szCs w:val="21"/>
+          <w:lang w:eastAsia="pt-BR"/>
+        </w:rPr>
+        <w:t>_axis</w:t>
       </w:r>
       <w:r>
         <w:rPr>
@@ -34165,6 +35051,7 @@
         <w:t> </w:t>
       </w:r>
       <w:proofErr w:type="spellStart"/>
+      <w:proofErr w:type="gramStart"/>
       <w:r>
         <w:rPr>
           <w:rFonts w:ascii="Courier New" w:eastAsia="Times New Roman" w:hAnsi="Courier New" w:cs="Courier New"/>
@@ -34176,6 +35063,7 @@
         <w:t>scipy.stats</w:t>
       </w:r>
       <w:proofErr w:type="spellEnd"/>
+      <w:proofErr w:type="gramEnd"/>
       <w:r>
         <w:rPr>
           <w:rFonts w:ascii="Courier New" w:eastAsia="Times New Roman" w:hAnsi="Courier New" w:cs="Courier New"/>
@@ -34512,7 +35400,25 @@
           <w:sz w:val="24"/>
           <w:szCs w:val="24"/>
         </w:rPr>
-        <w:t>Calculamos Z para 1.8 como no caso 1 e o valor da tabela que recebemos pegamos o 0.5, ou seja, 50%, e subtraímos do valor da tabela encontrada pelo Z. Fizemos isso pois queremos saber qual é a área da média, sendo ela 1.7, até 1.8, o resto da curva à direita, que corresponde 50%, ou seja, 0.5, não nos interessa, portanto subtraímos um do outro:</w:t>
+        <w:t xml:space="preserve">Calculamos Z para 1.8 como no caso 1 e o valor da tabela que recebemos pegamos o 0.5, ou seja, 50%, e subtraímos do valor da tabela encontrada pelo Z. Fizemos isso pois queremos saber qual é a área da média, sendo ela 1.7, até 1.8, o resto da curva à direita, que corresponde 50%, ou seja, 0.5, não nos interessa, </w:t>
+      </w:r>
+      <w:proofErr w:type="gramStart"/>
+      <w:r>
+        <w:rPr>
+          <w:rFonts w:ascii="Times New Roman" w:hAnsi="Times New Roman" w:cs="Times New Roman"/>
+          <w:sz w:val="24"/>
+          <w:szCs w:val="24"/>
+        </w:rPr>
+        <w:t>portanto</w:t>
+      </w:r>
+      <w:proofErr w:type="gramEnd"/>
+      <w:r>
+        <w:rPr>
+          <w:rFonts w:ascii="Times New Roman" w:hAnsi="Times New Roman" w:cs="Times New Roman"/>
+          <w:sz w:val="24"/>
+          <w:szCs w:val="24"/>
+        </w:rPr>
+        <w:t xml:space="preserve"> subtraímos um do outro:</w:t>
       </w:r>
     </w:p>
     <w:p>
@@ -34884,7 +35790,25 @@
           <w:sz w:val="24"/>
           <w:szCs w:val="24"/>
         </w:rPr>
-        <w:t>1.7 à 1.60 também, e sabemos que equivale ao mesmo valor que 1.7 à 1.8 por ambos variarem 10 da média, podemos só multiplicar a área que descobrimos acima por 2:</w:t>
+        <w:t xml:space="preserve">1.7 à 1.60 também, e sabemos que equivale ao mesmo valor que 1.7 </w:t>
+      </w:r>
+      <w:proofErr w:type="gramStart"/>
+      <w:r>
+        <w:rPr>
+          <w:rFonts w:ascii="Times New Roman" w:hAnsi="Times New Roman" w:cs="Times New Roman"/>
+          <w:sz w:val="24"/>
+          <w:szCs w:val="24"/>
+        </w:rPr>
+        <w:t>à</w:t>
+      </w:r>
+      <w:proofErr w:type="gramEnd"/>
+      <w:r>
+        <w:rPr>
+          <w:rFonts w:ascii="Times New Roman" w:hAnsi="Times New Roman" w:cs="Times New Roman"/>
+          <w:sz w:val="24"/>
+          <w:szCs w:val="24"/>
+        </w:rPr>
+        <w:t xml:space="preserve"> 1.8 por ambos variarem 10 da média, podemos só multiplicar a área que descobrimos acima por 2:</w:t>
       </w:r>
     </w:p>
     <w:p>
@@ -35724,6 +36648,7 @@
         <w:t xml:space="preserve"> Para deixar ainda mais fácil, podemos simplesmente passar o </w:t>
       </w:r>
       <w:proofErr w:type="spellStart"/>
+      <w:proofErr w:type="gramStart"/>
       <w:r>
         <w:rPr>
           <w:rFonts w:ascii="Times New Roman" w:hAnsi="Times New Roman" w:cs="Times New Roman"/>
@@ -35739,7 +36664,16 @@
           <w:sz w:val="24"/>
           <w:szCs w:val="24"/>
         </w:rPr>
-        <w:t>() do z superior menos o do inferior:</w:t>
+        <w:t>(</w:t>
+      </w:r>
+      <w:proofErr w:type="gramEnd"/>
+      <w:r>
+        <w:rPr>
+          <w:rFonts w:ascii="Times New Roman" w:hAnsi="Times New Roman" w:cs="Times New Roman"/>
+          <w:sz w:val="24"/>
+          <w:szCs w:val="24"/>
+        </w:rPr>
+        <w:t>) do z superior menos o do inferior:</w:t>
       </w:r>
     </w:p>
     <w:p>
@@ -36857,6 +37791,563 @@
         </w:rPr>
         <w:t xml:space="preserve"> </w:t>
       </w:r>
+      <w:r>
+        <w:rPr>
+          <w:rFonts w:ascii="Times New Roman" w:hAnsi="Times New Roman" w:cs="Times New Roman"/>
+          <w:b/>
+          <w:bCs/>
+          <w:sz w:val="24"/>
+          <w:szCs w:val="24"/>
+        </w:rPr>
+        <w:t>População</w:t>
+      </w:r>
+      <w:r>
+        <w:rPr>
+          <w:rFonts w:ascii="Times New Roman" w:hAnsi="Times New Roman" w:cs="Times New Roman"/>
+          <w:sz w:val="24"/>
+          <w:szCs w:val="24"/>
+        </w:rPr>
+        <w:t xml:space="preserve">: </w:t>
+      </w:r>
+      <w:r>
+        <w:rPr>
+          <w:rFonts w:ascii="Times New Roman" w:hAnsi="Times New Roman" w:cs="Times New Roman"/>
+          <w:sz w:val="24"/>
+          <w:szCs w:val="24"/>
+        </w:rPr>
+        <w:t>Conjunto de todos os elementos de interesse em um estudo. Diversos elementos podem compor uma população, por exemplo: pessoas, idades, alturas, carros etc.</w:t>
+      </w:r>
+      <w:r>
+        <w:rPr>
+          <w:rFonts w:ascii="Times New Roman" w:hAnsi="Times New Roman" w:cs="Times New Roman"/>
+          <w:sz w:val="24"/>
+          <w:szCs w:val="24"/>
+        </w:rPr>
+        <w:t xml:space="preserve"> </w:t>
+      </w:r>
+      <w:r>
+        <w:rPr>
+          <w:rFonts w:ascii="Times New Roman" w:hAnsi="Times New Roman" w:cs="Times New Roman"/>
+          <w:sz w:val="24"/>
+          <w:szCs w:val="24"/>
+        </w:rPr>
+        <w:t>Com relação ao tamanho, as populações podem ser limitadas (populações finitas) ou ilimitadas (populações infinitas)</w:t>
+      </w:r>
+      <w:r>
+        <w:rPr>
+          <w:rFonts w:ascii="Times New Roman" w:hAnsi="Times New Roman" w:cs="Times New Roman"/>
+          <w:sz w:val="24"/>
+          <w:szCs w:val="24"/>
+        </w:rPr>
+        <w:t>.</w:t>
+      </w:r>
+    </w:p>
+    <w:p>
+      <w:pPr>
+        <w:pStyle w:val="PargrafodaLista"/>
+        <w:numPr>
+          <w:ilvl w:val="2"/>
+          <w:numId w:val="4"/>
+        </w:numPr>
+        <w:spacing w:before="240" w:line="360" w:lineRule="auto"/>
+        <w:jc w:val="both"/>
+        <w:rPr>
+          <w:rFonts w:ascii="Times New Roman" w:hAnsi="Times New Roman" w:cs="Times New Roman"/>
+          <w:sz w:val="24"/>
+          <w:szCs w:val="24"/>
+        </w:rPr>
+      </w:pPr>
+      <w:r>
+        <w:rPr>
+          <w:rFonts w:ascii="Times New Roman" w:hAnsi="Times New Roman" w:cs="Times New Roman"/>
+          <w:sz w:val="24"/>
+          <w:szCs w:val="24"/>
+          <w:u w:val="single"/>
+        </w:rPr>
+        <w:t xml:space="preserve">Populações </w:t>
+      </w:r>
+      <w:r>
+        <w:rPr>
+          <w:rFonts w:ascii="Times New Roman" w:hAnsi="Times New Roman" w:cs="Times New Roman"/>
+          <w:sz w:val="24"/>
+          <w:szCs w:val="24"/>
+          <w:u w:val="single"/>
+        </w:rPr>
+        <w:t>F</w:t>
+      </w:r>
+      <w:r>
+        <w:rPr>
+          <w:rFonts w:ascii="Times New Roman" w:hAnsi="Times New Roman" w:cs="Times New Roman"/>
+          <w:sz w:val="24"/>
+          <w:szCs w:val="24"/>
+          <w:u w:val="single"/>
+        </w:rPr>
+        <w:t>initas</w:t>
+      </w:r>
+      <w:r>
+        <w:rPr>
+          <w:rFonts w:ascii="Times New Roman" w:hAnsi="Times New Roman" w:cs="Times New Roman"/>
+          <w:sz w:val="24"/>
+          <w:szCs w:val="24"/>
+        </w:rPr>
+        <w:t xml:space="preserve">: </w:t>
+      </w:r>
+      <w:r>
+        <w:rPr>
+          <w:rFonts w:ascii="Times New Roman" w:hAnsi="Times New Roman" w:cs="Times New Roman"/>
+          <w:sz w:val="24"/>
+          <w:szCs w:val="24"/>
+        </w:rPr>
+        <w:t>Permitem a contagem de seus elementos. Como exemplos temos o número de funcionário de uma empresa, a quantidade de alunos em uma escola etc.</w:t>
+      </w:r>
+    </w:p>
+    <w:p>
+      <w:pPr>
+        <w:pStyle w:val="PargrafodaLista"/>
+        <w:numPr>
+          <w:ilvl w:val="2"/>
+          <w:numId w:val="4"/>
+        </w:numPr>
+        <w:spacing w:before="240" w:line="360" w:lineRule="auto"/>
+        <w:jc w:val="both"/>
+        <w:rPr>
+          <w:rFonts w:ascii="Times New Roman" w:hAnsi="Times New Roman" w:cs="Times New Roman"/>
+          <w:sz w:val="24"/>
+          <w:szCs w:val="24"/>
+        </w:rPr>
+      </w:pPr>
+      <w:r>
+        <w:rPr>
+          <w:rFonts w:ascii="Times New Roman" w:hAnsi="Times New Roman" w:cs="Times New Roman"/>
+          <w:sz w:val="24"/>
+          <w:szCs w:val="24"/>
+          <w:u w:val="single"/>
+        </w:rPr>
+        <w:t xml:space="preserve">Populações </w:t>
+      </w:r>
+      <w:r>
+        <w:rPr>
+          <w:rFonts w:ascii="Times New Roman" w:hAnsi="Times New Roman" w:cs="Times New Roman"/>
+          <w:sz w:val="24"/>
+          <w:szCs w:val="24"/>
+          <w:u w:val="single"/>
+        </w:rPr>
+        <w:t>I</w:t>
+      </w:r>
+      <w:r>
+        <w:rPr>
+          <w:rFonts w:ascii="Times New Roman" w:hAnsi="Times New Roman" w:cs="Times New Roman"/>
+          <w:sz w:val="24"/>
+          <w:szCs w:val="24"/>
+          <w:u w:val="single"/>
+        </w:rPr>
+        <w:t>nfinitas</w:t>
+      </w:r>
+      <w:r>
+        <w:rPr>
+          <w:rFonts w:ascii="Times New Roman" w:hAnsi="Times New Roman" w:cs="Times New Roman"/>
+          <w:sz w:val="24"/>
+          <w:szCs w:val="24"/>
+        </w:rPr>
+        <w:t>:</w:t>
+      </w:r>
+      <w:r>
+        <w:rPr>
+          <w:rFonts w:ascii="Times New Roman" w:hAnsi="Times New Roman" w:cs="Times New Roman"/>
+          <w:sz w:val="24"/>
+          <w:szCs w:val="24"/>
+        </w:rPr>
+        <w:t xml:space="preserve"> </w:t>
+      </w:r>
+      <w:r>
+        <w:rPr>
+          <w:rFonts w:ascii="Times New Roman" w:hAnsi="Times New Roman" w:cs="Times New Roman"/>
+          <w:sz w:val="24"/>
+          <w:szCs w:val="24"/>
+        </w:rPr>
+        <w:t>Não é possível contar seus elementos. Como exemplos temos a quantidade de porções que se pode extrair da água do mar para uma análise, temperatura medida em cada ponto de um território etc.</w:t>
+      </w:r>
+    </w:p>
+    <w:p>
+      <w:pPr>
+        <w:pStyle w:val="PargrafodaLista"/>
+        <w:numPr>
+          <w:ilvl w:val="3"/>
+          <w:numId w:val="4"/>
+        </w:numPr>
+        <w:spacing w:before="240" w:line="360" w:lineRule="auto"/>
+        <w:jc w:val="both"/>
+        <w:rPr>
+          <w:rFonts w:ascii="Times New Roman" w:hAnsi="Times New Roman" w:cs="Times New Roman"/>
+          <w:sz w:val="24"/>
+          <w:szCs w:val="24"/>
+        </w:rPr>
+      </w:pPr>
+      <w:r>
+        <w:rPr>
+          <w:rFonts w:ascii="Times New Roman" w:hAnsi="Times New Roman" w:cs="Times New Roman"/>
+          <w:sz w:val="24"/>
+          <w:szCs w:val="24"/>
+        </w:rPr>
+        <w:t xml:space="preserve"> </w:t>
+      </w:r>
+      <w:r>
+        <w:rPr>
+          <w:rFonts w:ascii="Times New Roman" w:hAnsi="Times New Roman" w:cs="Times New Roman"/>
+          <w:b/>
+          <w:bCs/>
+          <w:sz w:val="24"/>
+          <w:szCs w:val="24"/>
+        </w:rPr>
+        <w:t>Quando os elementos de uma população puderem ser contados, porém apresentando uma quantidade muito grande, assume-se a população como infinita.</w:t>
+      </w:r>
+    </w:p>
+    <w:p>
+      <w:pPr>
+        <w:pStyle w:val="PargrafodaLista"/>
+        <w:numPr>
+          <w:ilvl w:val="1"/>
+          <w:numId w:val="4"/>
+        </w:numPr>
+        <w:spacing w:before="240" w:line="360" w:lineRule="auto"/>
+        <w:jc w:val="both"/>
+        <w:rPr>
+          <w:rFonts w:ascii="Times New Roman" w:hAnsi="Times New Roman" w:cs="Times New Roman"/>
+          <w:sz w:val="24"/>
+          <w:szCs w:val="24"/>
+        </w:rPr>
+      </w:pPr>
+      <w:r>
+        <w:rPr>
+          <w:rFonts w:ascii="Times New Roman" w:hAnsi="Times New Roman" w:cs="Times New Roman"/>
+          <w:sz w:val="24"/>
+          <w:szCs w:val="24"/>
+        </w:rPr>
+        <w:t xml:space="preserve"> </w:t>
+      </w:r>
+      <w:r>
+        <w:rPr>
+          <w:rFonts w:ascii="Times New Roman" w:hAnsi="Times New Roman" w:cs="Times New Roman"/>
+          <w:b/>
+          <w:bCs/>
+          <w:sz w:val="24"/>
+          <w:szCs w:val="24"/>
+        </w:rPr>
+        <w:t>Amostra</w:t>
+      </w:r>
+      <w:r>
+        <w:rPr>
+          <w:rFonts w:ascii="Times New Roman" w:hAnsi="Times New Roman" w:cs="Times New Roman"/>
+          <w:sz w:val="24"/>
+          <w:szCs w:val="24"/>
+        </w:rPr>
+        <w:t>:</w:t>
+      </w:r>
+      <w:r>
+        <w:t xml:space="preserve"> </w:t>
+      </w:r>
+      <w:r>
+        <w:rPr>
+          <w:rFonts w:ascii="Times New Roman" w:hAnsi="Times New Roman" w:cs="Times New Roman"/>
+          <w:sz w:val="24"/>
+          <w:szCs w:val="24"/>
+        </w:rPr>
+        <w:t>Subconjunto representativo da população.</w:t>
+      </w:r>
+    </w:p>
+    <w:p>
+      <w:pPr>
+        <w:pStyle w:val="PargrafodaLista"/>
+        <w:numPr>
+          <w:ilvl w:val="2"/>
+          <w:numId w:val="4"/>
+        </w:numPr>
+        <w:spacing w:before="240" w:line="360" w:lineRule="auto"/>
+        <w:jc w:val="both"/>
+        <w:rPr>
+          <w:rFonts w:ascii="Times New Roman" w:hAnsi="Times New Roman" w:cs="Times New Roman"/>
+          <w:sz w:val="24"/>
+          <w:szCs w:val="24"/>
+        </w:rPr>
+      </w:pPr>
+      <w:r>
+        <w:rPr>
+          <w:rFonts w:ascii="Times New Roman" w:hAnsi="Times New Roman" w:cs="Times New Roman"/>
+          <w:sz w:val="24"/>
+          <w:szCs w:val="24"/>
+        </w:rPr>
+        <w:t>Os atributos numéricos de uma população como sua média, variância e desvio padrão, são conhecidos como parâmetros. O principal foco da inferência estatística é justamente gerar estimativas e testar hipóteses sobre os parâmetros populacionais utilizando as informações de amostras.</w:t>
+      </w:r>
+    </w:p>
+    <w:p>
+      <w:pPr>
+        <w:pStyle w:val="PargrafodaLista"/>
+        <w:numPr>
+          <w:ilvl w:val="1"/>
+          <w:numId w:val="4"/>
+        </w:numPr>
+        <w:spacing w:before="240" w:line="360" w:lineRule="auto"/>
+        <w:jc w:val="both"/>
+        <w:rPr>
+          <w:rFonts w:ascii="Times New Roman" w:hAnsi="Times New Roman" w:cs="Times New Roman"/>
+          <w:sz w:val="24"/>
+          <w:szCs w:val="24"/>
+        </w:rPr>
+      </w:pPr>
+      <w:r>
+        <w:rPr>
+          <w:rFonts w:ascii="Times New Roman" w:hAnsi="Times New Roman" w:cs="Times New Roman"/>
+          <w:b/>
+          <w:bCs/>
+          <w:sz w:val="24"/>
+          <w:szCs w:val="24"/>
+        </w:rPr>
+        <w:t xml:space="preserve"> </w:t>
+      </w:r>
+      <w:r>
+        <w:rPr>
+          <w:rFonts w:ascii="Times New Roman" w:hAnsi="Times New Roman" w:cs="Times New Roman"/>
+          <w:b/>
+          <w:bCs/>
+          <w:sz w:val="24"/>
+          <w:szCs w:val="24"/>
+        </w:rPr>
+        <w:t>Quando</w:t>
+      </w:r>
+      <w:r>
+        <w:rPr>
+          <w:rFonts w:ascii="Times New Roman" w:hAnsi="Times New Roman" w:cs="Times New Roman"/>
+          <w:b/>
+          <w:bCs/>
+          <w:sz w:val="24"/>
+          <w:szCs w:val="24"/>
+        </w:rPr>
+        <w:t xml:space="preserve"> utilizar uma amostra</w:t>
+      </w:r>
+      <w:r>
+        <w:rPr>
+          <w:rFonts w:ascii="Times New Roman" w:hAnsi="Times New Roman" w:cs="Times New Roman"/>
+          <w:sz w:val="24"/>
+          <w:szCs w:val="24"/>
+        </w:rPr>
+        <w:t xml:space="preserve">: </w:t>
+      </w:r>
+    </w:p>
+    <w:p>
+      <w:pPr>
+        <w:pStyle w:val="PargrafodaLista"/>
+        <w:numPr>
+          <w:ilvl w:val="2"/>
+          <w:numId w:val="4"/>
+        </w:numPr>
+        <w:spacing w:before="240" w:line="360" w:lineRule="auto"/>
+        <w:jc w:val="both"/>
+        <w:rPr>
+          <w:rFonts w:ascii="Times New Roman" w:hAnsi="Times New Roman" w:cs="Times New Roman"/>
+          <w:sz w:val="24"/>
+          <w:szCs w:val="24"/>
+        </w:rPr>
+      </w:pPr>
+      <w:r>
+        <w:rPr>
+          <w:rFonts w:ascii="Times New Roman" w:hAnsi="Times New Roman" w:cs="Times New Roman"/>
+          <w:sz w:val="24"/>
+          <w:szCs w:val="24"/>
+          <w:u w:val="single"/>
+        </w:rPr>
+        <w:t xml:space="preserve">Populações </w:t>
+      </w:r>
+      <w:r>
+        <w:rPr>
+          <w:rFonts w:ascii="Times New Roman" w:hAnsi="Times New Roman" w:cs="Times New Roman"/>
+          <w:sz w:val="24"/>
+          <w:szCs w:val="24"/>
+          <w:u w:val="single"/>
+        </w:rPr>
+        <w:t>I</w:t>
+      </w:r>
+      <w:r>
+        <w:rPr>
+          <w:rFonts w:ascii="Times New Roman" w:hAnsi="Times New Roman" w:cs="Times New Roman"/>
+          <w:sz w:val="24"/>
+          <w:szCs w:val="24"/>
+          <w:u w:val="single"/>
+        </w:rPr>
+        <w:t>nfinitas</w:t>
+      </w:r>
+      <w:r>
+        <w:rPr>
+          <w:rFonts w:ascii="Times New Roman" w:hAnsi="Times New Roman" w:cs="Times New Roman"/>
+          <w:sz w:val="24"/>
+          <w:szCs w:val="24"/>
+        </w:rPr>
+        <w:t xml:space="preserve">: </w:t>
+      </w:r>
+      <w:r>
+        <w:rPr>
+          <w:rFonts w:ascii="Times New Roman" w:hAnsi="Times New Roman" w:cs="Times New Roman"/>
+          <w:sz w:val="24"/>
+          <w:szCs w:val="24"/>
+        </w:rPr>
+        <w:t>O estudo não chegaria nunca ao fim. Não é possível investigar todos os elementos da população</w:t>
+      </w:r>
+      <w:r>
+        <w:rPr>
+          <w:rFonts w:ascii="Times New Roman" w:hAnsi="Times New Roman" w:cs="Times New Roman"/>
+          <w:sz w:val="24"/>
+          <w:szCs w:val="24"/>
+        </w:rPr>
+        <w:t>.</w:t>
+      </w:r>
+    </w:p>
+    <w:p>
+      <w:pPr>
+        <w:pStyle w:val="PargrafodaLista"/>
+        <w:numPr>
+          <w:ilvl w:val="2"/>
+          <w:numId w:val="4"/>
+        </w:numPr>
+        <w:spacing w:line="360" w:lineRule="auto"/>
+        <w:jc w:val="both"/>
+        <w:rPr>
+          <w:rFonts w:ascii="Times New Roman" w:hAnsi="Times New Roman" w:cs="Times New Roman"/>
+          <w:sz w:val="24"/>
+          <w:szCs w:val="24"/>
+        </w:rPr>
+      </w:pPr>
+      <w:r>
+        <w:rPr>
+          <w:rFonts w:ascii="Times New Roman" w:hAnsi="Times New Roman" w:cs="Times New Roman"/>
+          <w:sz w:val="24"/>
+          <w:szCs w:val="24"/>
+          <w:u w:val="single"/>
+        </w:rPr>
+        <w:t>Testes Destrutivos</w:t>
+      </w:r>
+      <w:r>
+        <w:rPr>
+          <w:rFonts w:ascii="Times New Roman" w:hAnsi="Times New Roman" w:cs="Times New Roman"/>
+          <w:sz w:val="24"/>
+          <w:szCs w:val="24"/>
+        </w:rPr>
+        <w:t>: E</w:t>
+      </w:r>
+      <w:r>
+        <w:rPr>
+          <w:rFonts w:ascii="Times New Roman" w:hAnsi="Times New Roman" w:cs="Times New Roman"/>
+          <w:sz w:val="24"/>
+          <w:szCs w:val="24"/>
+        </w:rPr>
+        <w:t>studos onde os elementos avaliados são totalmente consumidos ou destruídos. Exemplo: testes de vida útil, testes de segurança contra colisões em automóveis.</w:t>
+      </w:r>
+    </w:p>
+    <w:p>
+      <w:pPr>
+        <w:pStyle w:val="PargrafodaLista"/>
+        <w:numPr>
+          <w:ilvl w:val="2"/>
+          <w:numId w:val="4"/>
+        </w:numPr>
+        <w:spacing w:before="240" w:line="360" w:lineRule="auto"/>
+        <w:jc w:val="both"/>
+        <w:rPr>
+          <w:rFonts w:ascii="Times New Roman" w:hAnsi="Times New Roman" w:cs="Times New Roman"/>
+          <w:sz w:val="24"/>
+          <w:szCs w:val="24"/>
+        </w:rPr>
+      </w:pPr>
+      <w:r>
+        <w:rPr>
+          <w:rFonts w:ascii="Times New Roman" w:hAnsi="Times New Roman" w:cs="Times New Roman"/>
+          <w:sz w:val="24"/>
+          <w:szCs w:val="24"/>
+          <w:u w:val="single"/>
+        </w:rPr>
+        <w:t>Resultados Rápidos</w:t>
+      </w:r>
+      <w:r>
+        <w:rPr>
+          <w:rFonts w:ascii="Times New Roman" w:hAnsi="Times New Roman" w:cs="Times New Roman"/>
+          <w:sz w:val="24"/>
+          <w:szCs w:val="24"/>
+        </w:rPr>
+        <w:t xml:space="preserve">: </w:t>
+      </w:r>
+      <w:r>
+        <w:rPr>
+          <w:rFonts w:ascii="Times New Roman" w:hAnsi="Times New Roman" w:cs="Times New Roman"/>
+          <w:sz w:val="24"/>
+          <w:szCs w:val="24"/>
+        </w:rPr>
+        <w:t>Pesquisas que precisam de mais agilidade na divulgação. Exemplo: pesquisas de opinião, pesquisas que envolvam problemas de saúde pública.</w:t>
+      </w:r>
+    </w:p>
+    <w:p>
+      <w:pPr>
+        <w:pStyle w:val="PargrafodaLista"/>
+        <w:numPr>
+          <w:ilvl w:val="2"/>
+          <w:numId w:val="4"/>
+        </w:numPr>
+        <w:spacing w:before="240" w:line="360" w:lineRule="auto"/>
+        <w:jc w:val="both"/>
+        <w:rPr>
+          <w:rFonts w:ascii="Times New Roman" w:hAnsi="Times New Roman" w:cs="Times New Roman"/>
+          <w:sz w:val="24"/>
+          <w:szCs w:val="24"/>
+        </w:rPr>
+      </w:pPr>
+      <w:r>
+        <w:rPr>
+          <w:rFonts w:ascii="Times New Roman" w:hAnsi="Times New Roman" w:cs="Times New Roman"/>
+          <w:sz w:val="24"/>
+          <w:szCs w:val="24"/>
+          <w:u w:val="single"/>
+        </w:rPr>
+        <w:t>Custos Elevados</w:t>
+      </w:r>
+      <w:r>
+        <w:rPr>
+          <w:rFonts w:ascii="Times New Roman" w:hAnsi="Times New Roman" w:cs="Times New Roman"/>
+          <w:sz w:val="24"/>
+          <w:szCs w:val="24"/>
+        </w:rPr>
+        <w:t xml:space="preserve">: </w:t>
+      </w:r>
+      <w:r>
+        <w:rPr>
+          <w:rFonts w:ascii="Times New Roman" w:hAnsi="Times New Roman" w:cs="Times New Roman"/>
+          <w:sz w:val="24"/>
+          <w:szCs w:val="24"/>
+        </w:rPr>
+        <w:t>Quando a população é</w:t>
+      </w:r>
+      <w:r>
+        <w:rPr>
+          <w:rFonts w:ascii="Times New Roman" w:hAnsi="Times New Roman" w:cs="Times New Roman"/>
+          <w:sz w:val="24"/>
+          <w:szCs w:val="24"/>
+        </w:rPr>
+        <w:t xml:space="preserve"> </w:t>
+      </w:r>
+      <w:proofErr w:type="gramStart"/>
+      <w:r>
+        <w:rPr>
+          <w:rFonts w:ascii="Times New Roman" w:hAnsi="Times New Roman" w:cs="Times New Roman"/>
+          <w:sz w:val="24"/>
+          <w:szCs w:val="24"/>
+        </w:rPr>
+        <w:t>finita</w:t>
+      </w:r>
+      <w:proofErr w:type="gramEnd"/>
+      <w:r>
+        <w:rPr>
+          <w:rFonts w:ascii="Times New Roman" w:hAnsi="Times New Roman" w:cs="Times New Roman"/>
+          <w:sz w:val="24"/>
+          <w:szCs w:val="24"/>
+        </w:rPr>
+        <w:t xml:space="preserve"> mas muito numerosa, o custo de um censo pode tornar o processo inviável.</w:t>
+      </w:r>
     </w:p>
     <w:sectPr>
       <w:pgSz w:w="11906" w:h="16838"/>
@@ -36891,21 +38382,21 @@
         <v:path o:extrusionok="f" gradientshapeok="t" o:connecttype="rect"/>
         <o:lock v:ext="edit" aspectratio="t"/>
       </v:shapetype>
-      <v:shape id="_x0000_i1068" type="#_x0000_t75" style="width:24pt;height:13.5pt;visibility:visible;mso-wrap-style:square" o:bullet="t">
+      <v:shape id="_x0000_i1335" type="#_x0000_t75" style="width:24pt;height:13.5pt;visibility:visible;mso-wrap-style:square" o:bullet="t">
         <v:imagedata r:id="rId1" o:title=""/>
       </v:shape>
     </w:pict>
   </w:numPicBullet>
   <w:numPicBullet w:numPicBulletId="1">
     <w:pict>
-      <v:shape id="_x0000_i1069" type="#_x0000_t75" style="width:21.75pt;height:13.5pt;visibility:visible;mso-wrap-style:square" o:bullet="t">
+      <v:shape id="_x0000_i1336" type="#_x0000_t75" style="width:21.75pt;height:13.5pt;visibility:visible;mso-wrap-style:square" o:bullet="t">
         <v:imagedata r:id="rId2" o:title=""/>
       </v:shape>
     </w:pict>
   </w:numPicBullet>
   <w:numPicBullet w:numPicBulletId="2">
     <w:pict>
-      <v:shape id="_x0000_i1070" type="#_x0000_t75" style="width:27pt;height:13.5pt;visibility:visible;mso-wrap-style:square" o:bullet="t">
+      <v:shape id="_x0000_i1337" type="#_x0000_t75" style="width:27pt;height:13.5pt;visibility:visible;mso-wrap-style:square" o:bullet="t">
         <v:imagedata r:id="rId3" o:title=""/>
       </v:shape>
     </w:pict>
@@ -37095,7 +38586,7 @@
   <w:abstractNum w:abstractNumId="2" w15:restartNumberingAfterBreak="0">
     <w:nsid w:val="6A656FAA"/>
     <w:multiLevelType w:val="multilevel"/>
-    <w:tmpl w:val="3126F1A4"/>
+    <w:tmpl w:val="7270BADE"/>
     <w:lvl w:ilvl="0">
       <w:start w:val="1"/>
       <w:numFmt w:val="decimal"/>
@@ -37148,6 +38639,8 @@
       </w:pPr>
       <w:rPr>
         <w:rFonts w:hint="default"/>
+        <w:b w:val="0"/>
+        <w:bCs w:val="0"/>
       </w:rPr>
     </w:lvl>
     <w:lvl w:ilvl="4">

</xml_diff>

<commit_message>
Outras técnicas de amostragem
Aprendemos que existem outros tipos de amostragem e quais são eles
</commit_message>
<xml_diff>
--- a/Data Science/Estatística Com Python/Anotações/Estatística Com Python - Anotações.docx
+++ b/Data Science/Estatística Com Python/Anotações/Estatística Com Python - Anotações.docx
@@ -783,16 +783,7 @@
           <w:sz w:val="24"/>
           <w:szCs w:val="24"/>
         </w:rPr>
-        <w:t>S.value_</w:t>
-      </w:r>
-      <w:proofErr w:type="gramStart"/>
-      <w:r>
-        <w:rPr>
-          <w:rFonts w:ascii="Times New Roman" w:hAnsi="Times New Roman" w:cs="Times New Roman"/>
-          <w:sz w:val="24"/>
-          <w:szCs w:val="24"/>
-        </w:rPr>
-        <w:t>counts</w:t>
+        <w:t>S.value_counts</w:t>
       </w:r>
       <w:proofErr w:type="spellEnd"/>
       <w:r>
@@ -801,16 +792,7 @@
           <w:sz w:val="24"/>
           <w:szCs w:val="24"/>
         </w:rPr>
-        <w:t>(</w:t>
-      </w:r>
-      <w:proofErr w:type="gramEnd"/>
-      <w:r>
-        <w:rPr>
-          <w:rFonts w:ascii="Times New Roman" w:hAnsi="Times New Roman" w:cs="Times New Roman"/>
-          <w:sz w:val="24"/>
-          <w:szCs w:val="24"/>
-        </w:rPr>
-        <w:t>): conta a quantida</w:t>
+        <w:t>(): conta a quantida</w:t>
       </w:r>
       <w:r>
         <w:rPr>
@@ -826,25 +808,7 @@
           <w:sz w:val="24"/>
           <w:szCs w:val="24"/>
         </w:rPr>
-        <w:t xml:space="preserve">, onde ele </w:t>
-      </w:r>
-      <w:proofErr w:type="gramStart"/>
-      <w:r>
-        <w:rPr>
-          <w:rFonts w:ascii="Times New Roman" w:hAnsi="Times New Roman" w:cs="Times New Roman"/>
-          <w:sz w:val="24"/>
-          <w:szCs w:val="24"/>
-        </w:rPr>
-        <w:t>soma elas</w:t>
-      </w:r>
-      <w:proofErr w:type="gramEnd"/>
-      <w:r>
-        <w:rPr>
-          <w:rFonts w:ascii="Times New Roman" w:hAnsi="Times New Roman" w:cs="Times New Roman"/>
-          <w:sz w:val="24"/>
-          <w:szCs w:val="24"/>
-        </w:rPr>
-        <w:t xml:space="preserve"> e divide cada um pela soma</w:t>
+        <w:t>, onde ele soma elas e divide cada um pela soma</w:t>
       </w:r>
       <w:r>
         <w:rPr>
@@ -1139,20 +1103,8 @@
           <w:szCs w:val="21"/>
           <w:lang w:eastAsia="pt-BR"/>
         </w:rPr>
-        <w:t>dist_freq_qualitativas = </w:t>
-      </w:r>
-      <w:proofErr w:type="gramStart"/>
-      <w:r>
-        <w:rPr>
-          <w:rFonts w:ascii="Courier New" w:eastAsia="Times New Roman" w:hAnsi="Courier New" w:cs="Courier New"/>
-          <w:color w:val="D4D4D4"/>
-          <w:sz w:val="21"/>
-          <w:szCs w:val="21"/>
-          <w:lang w:eastAsia="pt-BR"/>
-        </w:rPr>
-        <w:t>pd.DataFrame</w:t>
-      </w:r>
-      <w:proofErr w:type="gramEnd"/>
+        <w:t>dist_freq_qualitativas = pd.DataFrame</w:t>
+      </w:r>
       <w:r>
         <w:rPr>
           <w:rFonts w:ascii="Courier New" w:eastAsia="Times New Roman" w:hAnsi="Courier New" w:cs="Courier New"/>
@@ -1324,23 +1276,13 @@
         </w:rPr>
       </w:pPr>
       <w:proofErr w:type="spellStart"/>
-      <w:proofErr w:type="gramStart"/>
-      <w:r>
-        <w:rPr>
-          <w:rFonts w:ascii="Times New Roman" w:hAnsi="Times New Roman" w:cs="Times New Roman"/>
-          <w:sz w:val="24"/>
-          <w:szCs w:val="24"/>
-        </w:rPr>
-        <w:t>Df.rename</w:t>
-      </w:r>
-      <w:proofErr w:type="gramEnd"/>
-      <w:r>
-        <w:rPr>
-          <w:rFonts w:ascii="Times New Roman" w:hAnsi="Times New Roman" w:cs="Times New Roman"/>
-          <w:sz w:val="24"/>
-          <w:szCs w:val="24"/>
-        </w:rPr>
-        <w:t>_axis</w:t>
+      <w:r>
+        <w:rPr>
+          <w:rFonts w:ascii="Times New Roman" w:hAnsi="Times New Roman" w:cs="Times New Roman"/>
+          <w:sz w:val="24"/>
+          <w:szCs w:val="24"/>
+        </w:rPr>
+        <w:t>Df.rename_axis</w:t>
       </w:r>
       <w:proofErr w:type="spellEnd"/>
       <w:r>
@@ -1486,20 +1428,8 @@
           <w:szCs w:val="21"/>
           <w:lang w:val="en-US" w:eastAsia="pt-BR"/>
         </w:rPr>
-        <w:t>dist_freq_</w:t>
-      </w:r>
-      <w:proofErr w:type="gramStart"/>
-      <w:r>
-        <w:rPr>
-          <w:rFonts w:ascii="Courier New" w:eastAsia="Times New Roman" w:hAnsi="Courier New" w:cs="Courier New"/>
-          <w:color w:val="D4D4D4"/>
-          <w:sz w:val="21"/>
-          <w:szCs w:val="21"/>
-          <w:lang w:val="en-US" w:eastAsia="pt-BR"/>
-        </w:rPr>
-        <w:t>qualitativas.rename</w:t>
-      </w:r>
-      <w:proofErr w:type="gramEnd"/>
+        <w:t>dist_freq_qualitativas.rename</w:t>
+      </w:r>
       <w:r>
         <w:rPr>
           <w:rFonts w:ascii="Courier New" w:eastAsia="Times New Roman" w:hAnsi="Courier New" w:cs="Courier New"/>
@@ -1691,29 +1621,7 @@
           <w:szCs w:val="21"/>
           <w:lang w:val="en-US" w:eastAsia="pt-BR"/>
         </w:rPr>
-        <w:t>dist_freq_</w:t>
-      </w:r>
-      <w:proofErr w:type="gramStart"/>
-      <w:r>
-        <w:rPr>
-          <w:rFonts w:ascii="Courier New" w:eastAsia="Times New Roman" w:hAnsi="Courier New" w:cs="Courier New"/>
-          <w:color w:val="D4D4D4"/>
-          <w:sz w:val="21"/>
-          <w:szCs w:val="21"/>
-          <w:lang w:val="en-US" w:eastAsia="pt-BR"/>
-        </w:rPr>
-        <w:t>qualitativas.rename</w:t>
-      </w:r>
-      <w:proofErr w:type="gramEnd"/>
-      <w:r>
-        <w:rPr>
-          <w:rFonts w:ascii="Courier New" w:eastAsia="Times New Roman" w:hAnsi="Courier New" w:cs="Courier New"/>
-          <w:color w:val="D4D4D4"/>
-          <w:sz w:val="21"/>
-          <w:szCs w:val="21"/>
-          <w:lang w:val="en-US" w:eastAsia="pt-BR"/>
-        </w:rPr>
-        <w:t>_axis</w:t>
+        <w:t>dist_freq_qualitativas.rename_axis</w:t>
       </w:r>
       <w:r>
         <w:rPr>
@@ -1911,7 +1819,6 @@
         <w:t xml:space="preserve"> </w:t>
       </w:r>
       <w:proofErr w:type="spellStart"/>
-      <w:proofErr w:type="gramStart"/>
       <w:r>
         <w:rPr>
           <w:rFonts w:ascii="Times New Roman" w:hAnsi="Times New Roman" w:cs="Times New Roman"/>
@@ -1921,7 +1828,6 @@
         <w:t>Pd.crosstab</w:t>
       </w:r>
       <w:proofErr w:type="spellEnd"/>
-      <w:proofErr w:type="gramEnd"/>
       <w:r>
         <w:rPr>
           <w:rFonts w:ascii="Times New Roman" w:hAnsi="Times New Roman" w:cs="Times New Roman"/>
@@ -2659,7 +2565,6 @@
         <w:t> = </w:t>
       </w:r>
       <w:proofErr w:type="spellStart"/>
-      <w:proofErr w:type="gramStart"/>
       <w:r>
         <w:rPr>
           <w:rFonts w:ascii="Courier New" w:eastAsia="Times New Roman" w:hAnsi="Courier New" w:cs="Courier New"/>
@@ -2671,7 +2576,6 @@
         <w:t>pd.crosstab</w:t>
       </w:r>
       <w:proofErr w:type="spellEnd"/>
-      <w:proofErr w:type="gramEnd"/>
       <w:r>
         <w:rPr>
           <w:rFonts w:ascii="Courier New" w:eastAsia="Times New Roman" w:hAnsi="Courier New" w:cs="Courier New"/>
@@ -2750,7 +2654,6 @@
         </w:rPr>
       </w:pPr>
       <w:proofErr w:type="spellStart"/>
-      <w:proofErr w:type="gramStart"/>
       <w:r>
         <w:rPr>
           <w:rFonts w:ascii="Courier New" w:eastAsia="Times New Roman" w:hAnsi="Courier New" w:cs="Courier New"/>
@@ -2762,7 +2665,6 @@
         <w:t>frequencia.rename</w:t>
       </w:r>
       <w:proofErr w:type="spellEnd"/>
-      <w:proofErr w:type="gramEnd"/>
       <w:r>
         <w:rPr>
           <w:rFonts w:ascii="Courier New" w:eastAsia="Times New Roman" w:hAnsi="Courier New" w:cs="Courier New"/>
@@ -2999,16 +2901,7 @@
           <w:sz w:val="24"/>
           <w:szCs w:val="24"/>
         </w:rPr>
-        <w:t>value_</w:t>
-      </w:r>
-      <w:proofErr w:type="gramStart"/>
-      <w:r>
-        <w:rPr>
-          <w:rFonts w:ascii="Times New Roman" w:hAnsi="Times New Roman" w:cs="Times New Roman"/>
-          <w:sz w:val="24"/>
-          <w:szCs w:val="24"/>
-        </w:rPr>
-        <w:t>counts</w:t>
+        <w:t>value_counts</w:t>
       </w:r>
       <w:proofErr w:type="spellEnd"/>
       <w:r>
@@ -3017,16 +2910,7 @@
           <w:sz w:val="24"/>
           <w:szCs w:val="24"/>
         </w:rPr>
-        <w:t>(</w:t>
-      </w:r>
-      <w:proofErr w:type="gramEnd"/>
-      <w:r>
-        <w:rPr>
-          <w:rFonts w:ascii="Times New Roman" w:hAnsi="Times New Roman" w:cs="Times New Roman"/>
-          <w:sz w:val="24"/>
-          <w:szCs w:val="24"/>
-        </w:rPr>
-        <w:t>) e já receber o valor das porcentagens:</w:t>
+        <w:t>() e já receber o valor das porcentagens:</w:t>
       </w:r>
     </w:p>
     <w:p>
@@ -3049,20 +2933,8 @@
           <w:szCs w:val="21"/>
           <w:lang w:eastAsia="pt-BR"/>
         </w:rPr>
-        <w:t>frequencia = </w:t>
-      </w:r>
-      <w:proofErr w:type="gramStart"/>
-      <w:r>
-        <w:rPr>
-          <w:rFonts w:ascii="Courier New" w:eastAsia="Times New Roman" w:hAnsi="Courier New" w:cs="Courier New"/>
-          <w:color w:val="D4D4D4"/>
-          <w:sz w:val="21"/>
-          <w:szCs w:val="21"/>
-          <w:lang w:eastAsia="pt-BR"/>
-        </w:rPr>
-        <w:t>pd.crosstab</w:t>
-      </w:r>
-      <w:proofErr w:type="gramEnd"/>
+        <w:t>frequencia = pd.crosstab</w:t>
+      </w:r>
       <w:r>
         <w:rPr>
           <w:rFonts w:ascii="Courier New" w:eastAsia="Times New Roman" w:hAnsi="Courier New" w:cs="Courier New"/>
@@ -3391,20 +3263,8 @@
           <w:szCs w:val="21"/>
           <w:lang w:eastAsia="pt-BR"/>
         </w:rPr>
-        <w:t>frequencia = </w:t>
-      </w:r>
-      <w:proofErr w:type="gramStart"/>
-      <w:r>
-        <w:rPr>
-          <w:rFonts w:ascii="Courier New" w:eastAsia="Times New Roman" w:hAnsi="Courier New" w:cs="Courier New"/>
-          <w:color w:val="D4D4D4"/>
-          <w:sz w:val="21"/>
-          <w:szCs w:val="21"/>
-          <w:lang w:eastAsia="pt-BR"/>
-        </w:rPr>
-        <w:t>pd.crosstab</w:t>
-      </w:r>
-      <w:proofErr w:type="gramEnd"/>
+        <w:t>frequencia = pd.crosstab</w:t>
+      </w:r>
       <w:r>
         <w:rPr>
           <w:rFonts w:ascii="Courier New" w:eastAsia="Times New Roman" w:hAnsi="Courier New" w:cs="Courier New"/>
@@ -3609,7 +3469,6 @@
         <w:t xml:space="preserve"> </w:t>
       </w:r>
       <w:proofErr w:type="spellStart"/>
-      <w:proofErr w:type="gramStart"/>
       <w:r>
         <w:rPr>
           <w:rFonts w:ascii="Times New Roman" w:hAnsi="Times New Roman" w:cs="Times New Roman"/>
@@ -3625,16 +3484,7 @@
           <w:sz w:val="24"/>
           <w:szCs w:val="24"/>
         </w:rPr>
-        <w:t>(</w:t>
-      </w:r>
-      <w:proofErr w:type="gramEnd"/>
-      <w:r>
-        <w:rPr>
-          <w:rFonts w:ascii="Times New Roman" w:hAnsi="Times New Roman" w:cs="Times New Roman"/>
-          <w:sz w:val="24"/>
-          <w:szCs w:val="24"/>
-        </w:rPr>
-        <w:t xml:space="preserve">variável, </w:t>
+        <w:t xml:space="preserve">(variável, </w:t>
       </w:r>
       <w:proofErr w:type="spellStart"/>
       <w:r>
@@ -4181,7 +4031,6 @@
           <w:lang w:val="en-US" w:eastAsia="pt-BR"/>
         </w:rPr>
       </w:pPr>
-      <w:proofErr w:type="gramStart"/>
       <w:r>
         <w:rPr>
           <w:rFonts w:ascii="Courier New" w:eastAsia="Times New Roman" w:hAnsi="Courier New" w:cs="Courier New"/>
@@ -4202,7 +4051,6 @@
         </w:rPr>
         <w:t>(</w:t>
       </w:r>
-      <w:proofErr w:type="gramEnd"/>
       <w:r>
         <w:rPr>
           <w:rFonts w:ascii="Courier New" w:eastAsia="Times New Roman" w:hAnsi="Courier New" w:cs="Courier New"/>
@@ -4406,16 +4254,7 @@
           <w:sz w:val="24"/>
           <w:szCs w:val="24"/>
         </w:rPr>
-        <w:t>pd.value_</w:t>
-      </w:r>
-      <w:proofErr w:type="gramStart"/>
-      <w:r>
-        <w:rPr>
-          <w:rFonts w:ascii="Times New Roman" w:hAnsi="Times New Roman" w:cs="Times New Roman"/>
-          <w:sz w:val="24"/>
-          <w:szCs w:val="24"/>
-        </w:rPr>
-        <w:t>counts</w:t>
+        <w:t>pd.value_counts</w:t>
       </w:r>
       <w:proofErr w:type="spellEnd"/>
       <w:r>
@@ -4424,16 +4263,7 @@
           <w:sz w:val="24"/>
           <w:szCs w:val="24"/>
         </w:rPr>
-        <w:t>(</w:t>
-      </w:r>
-      <w:proofErr w:type="gramEnd"/>
-      <w:r>
-        <w:rPr>
-          <w:rFonts w:ascii="Times New Roman" w:hAnsi="Times New Roman" w:cs="Times New Roman"/>
-          <w:sz w:val="24"/>
-          <w:szCs w:val="24"/>
-        </w:rPr>
-        <w:t>), sabendo quantas pessoas estão em cada classificação:</w:t>
+        <w:t>(), sabendo quantas pessoas estão em cada classificação:</w:t>
       </w:r>
     </w:p>
     <w:p>
@@ -4479,18 +4309,7 @@
           <w:szCs w:val="21"/>
           <w:lang w:val="en-US" w:eastAsia="pt-BR"/>
         </w:rPr>
-        <w:t>pd.value_</w:t>
-      </w:r>
-      <w:proofErr w:type="gramStart"/>
-      <w:r>
-        <w:rPr>
-          <w:rFonts w:ascii="Courier New" w:eastAsia="Times New Roman" w:hAnsi="Courier New" w:cs="Courier New"/>
-          <w:color w:val="D4D4D4"/>
-          <w:sz w:val="21"/>
-          <w:szCs w:val="21"/>
-          <w:lang w:val="en-US" w:eastAsia="pt-BR"/>
-        </w:rPr>
-        <w:t>counts</w:t>
+        <w:t>pd.value_counts</w:t>
       </w:r>
       <w:proofErr w:type="spellEnd"/>
       <w:r>
@@ -4504,7 +4323,6 @@
         <w:t>(</w:t>
       </w:r>
       <w:proofErr w:type="spellStart"/>
-      <w:proofErr w:type="gramEnd"/>
       <w:r>
         <w:rPr>
           <w:rFonts w:ascii="Courier New" w:eastAsia="Times New Roman" w:hAnsi="Courier New" w:cs="Courier New"/>
@@ -4834,18 +4652,7 @@
           <w:szCs w:val="21"/>
           <w:lang w:val="en-US" w:eastAsia="pt-BR"/>
         </w:rPr>
-        <w:t>pd.value_</w:t>
-      </w:r>
-      <w:proofErr w:type="gramStart"/>
-      <w:r>
-        <w:rPr>
-          <w:rFonts w:ascii="Courier New" w:eastAsia="Times New Roman" w:hAnsi="Courier New" w:cs="Courier New"/>
-          <w:color w:val="D4D4D4"/>
-          <w:sz w:val="21"/>
-          <w:szCs w:val="21"/>
-          <w:lang w:val="en-US" w:eastAsia="pt-BR"/>
-        </w:rPr>
-        <w:t>counts</w:t>
+        <w:t>pd.value_counts</w:t>
       </w:r>
       <w:proofErr w:type="spellEnd"/>
       <w:r>
@@ -4859,7 +4666,6 @@
         <w:t>(</w:t>
       </w:r>
       <w:proofErr w:type="spellStart"/>
-      <w:proofErr w:type="gramEnd"/>
       <w:r>
         <w:rPr>
           <w:rFonts w:ascii="Courier New" w:eastAsia="Times New Roman" w:hAnsi="Courier New" w:cs="Courier New"/>
@@ -5185,7 +4991,6 @@
         <w:t xml:space="preserve">Criamos a tabela de frequência e porcentagem com </w:t>
       </w:r>
       <w:proofErr w:type="spellStart"/>
-      <w:proofErr w:type="gramStart"/>
       <w:r>
         <w:rPr>
           <w:rFonts w:ascii="Times New Roman" w:hAnsi="Times New Roman" w:cs="Times New Roman"/>
@@ -5195,7 +5000,6 @@
         <w:t>pd.DataFrame</w:t>
       </w:r>
       <w:proofErr w:type="spellEnd"/>
-      <w:proofErr w:type="gramEnd"/>
       <w:r>
         <w:rPr>
           <w:rFonts w:ascii="Times New Roman" w:hAnsi="Times New Roman" w:cs="Times New Roman"/>
@@ -5225,20 +5029,8 @@
           <w:szCs w:val="21"/>
           <w:lang w:eastAsia="pt-BR"/>
         </w:rPr>
-        <w:t>dist_freq_quantitativas_personalizadas = </w:t>
-      </w:r>
-      <w:proofErr w:type="gramStart"/>
-      <w:r>
-        <w:rPr>
-          <w:rFonts w:ascii="Courier New" w:eastAsia="Times New Roman" w:hAnsi="Courier New" w:cs="Courier New"/>
-          <w:color w:val="D4D4D4"/>
-          <w:sz w:val="21"/>
-          <w:szCs w:val="21"/>
-          <w:lang w:eastAsia="pt-BR"/>
-        </w:rPr>
-        <w:t>pd.DataFrame</w:t>
-      </w:r>
-      <w:proofErr w:type="gramEnd"/>
+        <w:t>dist_freq_quantitativas_personalizadas = pd.DataFrame</w:t>
+      </w:r>
       <w:r>
         <w:rPr>
           <w:rFonts w:ascii="Courier New" w:eastAsia="Times New Roman" w:hAnsi="Courier New" w:cs="Courier New"/>
@@ -5512,29 +5304,7 @@
           <w:szCs w:val="21"/>
           <w:lang w:eastAsia="pt-BR"/>
         </w:rPr>
-        <w:t>dist_freq_quantitativas_</w:t>
-      </w:r>
-      <w:proofErr w:type="gramStart"/>
-      <w:r>
-        <w:rPr>
-          <w:rFonts w:ascii="Courier New" w:eastAsia="Times New Roman" w:hAnsi="Courier New" w:cs="Courier New"/>
-          <w:color w:val="D4D4D4"/>
-          <w:sz w:val="21"/>
-          <w:szCs w:val="21"/>
-          <w:lang w:eastAsia="pt-BR"/>
-        </w:rPr>
-        <w:t>personalizadas.sort</w:t>
-      </w:r>
-      <w:proofErr w:type="gramEnd"/>
-      <w:r>
-        <w:rPr>
-          <w:rFonts w:ascii="Courier New" w:eastAsia="Times New Roman" w:hAnsi="Courier New" w:cs="Courier New"/>
-          <w:color w:val="D4D4D4"/>
-          <w:sz w:val="21"/>
-          <w:szCs w:val="21"/>
-          <w:lang w:eastAsia="pt-BR"/>
-        </w:rPr>
-        <w:t>_index</w:t>
+        <w:t>dist_freq_quantitativas_personalizadas.sort_index</w:t>
       </w:r>
       <w:r>
         <w:rPr>
@@ -5802,7 +5572,6 @@
         <w:t xml:space="preserve">. Basta atribuir o </w:t>
       </w:r>
       <w:proofErr w:type="spellStart"/>
-      <w:proofErr w:type="gramStart"/>
       <w:r>
         <w:rPr>
           <w:rFonts w:ascii="Times New Roman" w:hAnsi="Times New Roman" w:cs="Times New Roman"/>
@@ -5812,7 +5581,6 @@
         <w:t>df.shape</w:t>
       </w:r>
       <w:proofErr w:type="spellEnd"/>
-      <w:proofErr w:type="gramEnd"/>
       <w:r>
         <w:rPr>
           <w:rFonts w:ascii="Times New Roman" w:hAnsi="Times New Roman" w:cs="Times New Roman"/>
@@ -5869,7 +5637,6 @@
         <w:t>n = </w:t>
       </w:r>
       <w:proofErr w:type="spellStart"/>
-      <w:proofErr w:type="gramStart"/>
       <w:r>
         <w:rPr>
           <w:rFonts w:ascii="Courier New" w:eastAsia="Times New Roman" w:hAnsi="Courier New" w:cs="Courier New"/>
@@ -5881,7 +5648,6 @@
         <w:t>dados.shape</w:t>
       </w:r>
       <w:proofErr w:type="spellEnd"/>
-      <w:proofErr w:type="gramEnd"/>
       <w:r>
         <w:rPr>
           <w:rFonts w:ascii="Courier New" w:eastAsia="Times New Roman" w:hAnsi="Courier New" w:cs="Courier New"/>
@@ -6091,7 +5857,6 @@
         <w:t>(</w:t>
       </w:r>
       <w:proofErr w:type="spellStart"/>
-      <w:proofErr w:type="gramStart"/>
       <w:r>
         <w:rPr>
           <w:rFonts w:ascii="Courier New" w:eastAsia="Times New Roman" w:hAnsi="Courier New" w:cs="Courier New"/>
@@ -6113,7 +5878,6 @@
         <w:t>round</w:t>
       </w:r>
       <w:proofErr w:type="spellEnd"/>
-      <w:proofErr w:type="gramEnd"/>
       <w:r>
         <w:rPr>
           <w:rFonts w:ascii="Courier New" w:eastAsia="Times New Roman" w:hAnsi="Courier New" w:cs="Courier New"/>
@@ -6249,18 +6013,7 @@
           <w:szCs w:val="21"/>
           <w:lang w:val="en-US" w:eastAsia="pt-BR"/>
         </w:rPr>
-        <w:t>frequencia = pd.value_</w:t>
-      </w:r>
-      <w:proofErr w:type="gramStart"/>
-      <w:r>
-        <w:rPr>
-          <w:rFonts w:ascii="Courier New" w:eastAsia="Times New Roman" w:hAnsi="Courier New" w:cs="Courier New"/>
-          <w:color w:val="D4D4D4"/>
-          <w:sz w:val="21"/>
-          <w:szCs w:val="21"/>
-          <w:lang w:val="en-US" w:eastAsia="pt-BR"/>
-        </w:rPr>
-        <w:t>counts</w:t>
+        <w:t>frequencia = pd.value_counts</w:t>
       </w:r>
       <w:r>
         <w:rPr>
@@ -6272,7 +6025,6 @@
         </w:rPr>
         <w:t>(</w:t>
       </w:r>
-      <w:proofErr w:type="gramEnd"/>
       <w:r>
         <w:rPr>
           <w:rFonts w:ascii="Courier New" w:eastAsia="Times New Roman" w:hAnsi="Courier New" w:cs="Courier New"/>
@@ -6517,18 +6269,7 @@
           <w:szCs w:val="21"/>
           <w:lang w:val="en-US" w:eastAsia="pt-BR"/>
         </w:rPr>
-        <w:t>percentual = pd.value_</w:t>
-      </w:r>
-      <w:proofErr w:type="gramStart"/>
-      <w:r>
-        <w:rPr>
-          <w:rFonts w:ascii="Courier New" w:eastAsia="Times New Roman" w:hAnsi="Courier New" w:cs="Courier New"/>
-          <w:color w:val="D4D4D4"/>
-          <w:sz w:val="21"/>
-          <w:szCs w:val="21"/>
-          <w:lang w:val="en-US" w:eastAsia="pt-BR"/>
-        </w:rPr>
-        <w:t>counts</w:t>
+        <w:t>percentual = pd.value_counts</w:t>
       </w:r>
       <w:r>
         <w:rPr>
@@ -6540,7 +6281,6 @@
         </w:rPr>
         <w:t>(</w:t>
       </w:r>
-      <w:proofErr w:type="gramEnd"/>
       <w:r>
         <w:rPr>
           <w:rFonts w:ascii="Courier New" w:eastAsia="Times New Roman" w:hAnsi="Courier New" w:cs="Courier New"/>
@@ -6810,20 +6550,8 @@
           <w:szCs w:val="21"/>
           <w:lang w:eastAsia="pt-BR"/>
         </w:rPr>
-        <w:t>dist_freq_quantitativas_amplitude_fixa = </w:t>
-      </w:r>
-      <w:proofErr w:type="gramStart"/>
-      <w:r>
-        <w:rPr>
-          <w:rFonts w:ascii="Courier New" w:eastAsia="Times New Roman" w:hAnsi="Courier New" w:cs="Courier New"/>
-          <w:color w:val="D4D4D4"/>
-          <w:sz w:val="21"/>
-          <w:szCs w:val="21"/>
-          <w:lang w:eastAsia="pt-BR"/>
-        </w:rPr>
-        <w:t>pd.DataFrame</w:t>
-      </w:r>
-      <w:proofErr w:type="gramEnd"/>
+        <w:t>dist_freq_quantitativas_amplitude_fixa = pd.DataFrame</w:t>
+      </w:r>
       <w:r>
         <w:rPr>
           <w:rFonts w:ascii="Courier New" w:eastAsia="Times New Roman" w:hAnsi="Courier New" w:cs="Courier New"/>
@@ -7238,16 +6966,7 @@
           <w:sz w:val="24"/>
           <w:szCs w:val="24"/>
         </w:rPr>
-        <w:t>ax.set_size_</w:t>
-      </w:r>
-      <w:proofErr w:type="gramStart"/>
-      <w:r>
-        <w:rPr>
-          <w:rFonts w:ascii="Times New Roman" w:hAnsi="Times New Roman" w:cs="Times New Roman"/>
-          <w:sz w:val="24"/>
-          <w:szCs w:val="24"/>
-        </w:rPr>
-        <w:t>inches</w:t>
+        <w:t>ax.set_size_inches</w:t>
       </w:r>
       <w:proofErr w:type="spellEnd"/>
       <w:r>
@@ -7256,16 +6975,7 @@
           <w:sz w:val="24"/>
           <w:szCs w:val="24"/>
         </w:rPr>
-        <w:t>(</w:t>
-      </w:r>
-      <w:proofErr w:type="gramEnd"/>
-      <w:r>
-        <w:rPr>
-          <w:rFonts w:ascii="Times New Roman" w:hAnsi="Times New Roman" w:cs="Times New Roman"/>
-          <w:sz w:val="24"/>
-          <w:szCs w:val="24"/>
-        </w:rPr>
-        <w:t>x, y)</w:t>
+        <w:t>(x, y)</w:t>
       </w:r>
       <w:r>
         <w:rPr>
@@ -7306,16 +7016,7 @@
           <w:sz w:val="24"/>
           <w:szCs w:val="24"/>
         </w:rPr>
-        <w:t>ax.set_</w:t>
-      </w:r>
-      <w:proofErr w:type="gramStart"/>
-      <w:r>
-        <w:rPr>
-          <w:rFonts w:ascii="Times New Roman" w:hAnsi="Times New Roman" w:cs="Times New Roman"/>
-          <w:sz w:val="24"/>
-          <w:szCs w:val="24"/>
-        </w:rPr>
-        <w:t>titles</w:t>
+        <w:t>ax.set_titles</w:t>
       </w:r>
       <w:proofErr w:type="spellEnd"/>
       <w:r>
@@ -7324,16 +7025,7 @@
           <w:sz w:val="24"/>
           <w:szCs w:val="24"/>
         </w:rPr>
-        <w:t>(</w:t>
-      </w:r>
-      <w:proofErr w:type="gramEnd"/>
-      <w:r>
-        <w:rPr>
-          <w:rFonts w:ascii="Times New Roman" w:hAnsi="Times New Roman" w:cs="Times New Roman"/>
-          <w:sz w:val="24"/>
-          <w:szCs w:val="24"/>
-        </w:rPr>
-        <w:t xml:space="preserve">‘titulo’, </w:t>
+        <w:t xml:space="preserve">(‘titulo’, </w:t>
       </w:r>
       <w:proofErr w:type="spellStart"/>
       <w:r>
@@ -7402,16 +7094,7 @@
           <w:sz w:val="24"/>
           <w:szCs w:val="24"/>
         </w:rPr>
-        <w:t>ax.set_</w:t>
-      </w:r>
-      <w:proofErr w:type="gramStart"/>
-      <w:r>
-        <w:rPr>
-          <w:rFonts w:ascii="Times New Roman" w:hAnsi="Times New Roman" w:cs="Times New Roman"/>
-          <w:sz w:val="24"/>
-          <w:szCs w:val="24"/>
-        </w:rPr>
-        <w:t>xlabels</w:t>
+        <w:t>ax.set_xlabels</w:t>
       </w:r>
       <w:proofErr w:type="spellEnd"/>
       <w:r>
@@ -7420,16 +7103,7 @@
           <w:sz w:val="24"/>
           <w:szCs w:val="24"/>
         </w:rPr>
-        <w:t>(</w:t>
-      </w:r>
-      <w:proofErr w:type="gramEnd"/>
-      <w:r>
-        <w:rPr>
-          <w:rFonts w:ascii="Times New Roman" w:hAnsi="Times New Roman" w:cs="Times New Roman"/>
-          <w:sz w:val="24"/>
-          <w:szCs w:val="24"/>
-        </w:rPr>
-        <w:t>‘</w:t>
+        <w:t>(‘</w:t>
       </w:r>
       <w:proofErr w:type="spellStart"/>
       <w:r>
@@ -7569,7 +7243,6 @@
         <w:t>ax = </w:t>
       </w:r>
       <w:proofErr w:type="spellStart"/>
-      <w:proofErr w:type="gramStart"/>
       <w:r>
         <w:rPr>
           <w:rFonts w:ascii="Courier New" w:eastAsia="Times New Roman" w:hAnsi="Courier New" w:cs="Courier New"/>
@@ -7581,7 +7254,6 @@
         <w:t>sns.displot</w:t>
       </w:r>
       <w:proofErr w:type="spellEnd"/>
-      <w:proofErr w:type="gramEnd"/>
       <w:r>
         <w:rPr>
           <w:rFonts w:ascii="Courier New" w:eastAsia="Times New Roman" w:hAnsi="Courier New" w:cs="Courier New"/>
@@ -7701,18 +7373,7 @@
           <w:szCs w:val="21"/>
           <w:lang w:val="en-US" w:eastAsia="pt-BR"/>
         </w:rPr>
-        <w:t>ax.figure.set_size_</w:t>
-      </w:r>
-      <w:proofErr w:type="gramStart"/>
-      <w:r>
-        <w:rPr>
-          <w:rFonts w:ascii="Courier New" w:eastAsia="Times New Roman" w:hAnsi="Courier New" w:cs="Courier New"/>
-          <w:color w:val="D4D4D4"/>
-          <w:sz w:val="21"/>
-          <w:szCs w:val="21"/>
-          <w:lang w:val="en-US" w:eastAsia="pt-BR"/>
-        </w:rPr>
-        <w:t>inches</w:t>
+        <w:t>ax.figure.set_size_inches</w:t>
       </w:r>
       <w:proofErr w:type="spellEnd"/>
       <w:r>
@@ -7725,7 +7386,6 @@
         </w:rPr>
         <w:t>(</w:t>
       </w:r>
-      <w:proofErr w:type="gramEnd"/>
       <w:r>
         <w:rPr>
           <w:rFonts w:ascii="Courier New" w:eastAsia="Times New Roman" w:hAnsi="Courier New" w:cs="Courier New"/>
@@ -7788,18 +7448,7 @@
           <w:lang w:eastAsia="pt-BR"/>
         </w:rPr>
         <w:lastRenderedPageBreak/>
-        <w:t>ax.set_</w:t>
-      </w:r>
-      <w:proofErr w:type="gramStart"/>
-      <w:r>
-        <w:rPr>
-          <w:rFonts w:ascii="Courier New" w:eastAsia="Times New Roman" w:hAnsi="Courier New" w:cs="Courier New"/>
-          <w:color w:val="D4D4D4"/>
-          <w:sz w:val="21"/>
-          <w:szCs w:val="21"/>
-          <w:lang w:eastAsia="pt-BR"/>
-        </w:rPr>
-        <w:t>titles</w:t>
+        <w:t>ax.set_titles</w:t>
       </w:r>
       <w:r>
         <w:rPr>
@@ -7811,7 +7460,6 @@
         </w:rPr>
         <w:t>(</w:t>
       </w:r>
-      <w:proofErr w:type="gramEnd"/>
       <w:r>
         <w:rPr>
           <w:rFonts w:ascii="Courier New" w:eastAsia="Times New Roman" w:hAnsi="Courier New" w:cs="Courier New"/>
@@ -7884,18 +7532,7 @@
           <w:szCs w:val="21"/>
           <w:lang w:eastAsia="pt-BR"/>
         </w:rPr>
-        <w:t>ax.set_</w:t>
-      </w:r>
-      <w:proofErr w:type="gramStart"/>
-      <w:r>
-        <w:rPr>
-          <w:rFonts w:ascii="Courier New" w:eastAsia="Times New Roman" w:hAnsi="Courier New" w:cs="Courier New"/>
-          <w:color w:val="D4D4D4"/>
-          <w:sz w:val="21"/>
-          <w:szCs w:val="21"/>
-          <w:lang w:eastAsia="pt-BR"/>
-        </w:rPr>
-        <w:t>xlabels</w:t>
+        <w:t>ax.set_xlabels</w:t>
       </w:r>
       <w:proofErr w:type="spellEnd"/>
       <w:r>
@@ -7908,7 +7545,6 @@
         </w:rPr>
         <w:t>(</w:t>
       </w:r>
-      <w:proofErr w:type="gramEnd"/>
       <w:r>
         <w:rPr>
           <w:rFonts w:ascii="Courier New" w:eastAsia="Times New Roman" w:hAnsi="Courier New" w:cs="Courier New"/>
@@ -8260,7 +7896,6 @@
         <w:t>=(</w:t>
       </w:r>
       <w:proofErr w:type="spellStart"/>
-      <w:proofErr w:type="gramStart"/>
       <w:r>
         <w:rPr>
           <w:rFonts w:ascii="Times New Roman" w:hAnsi="Times New Roman" w:cs="Times New Roman"/>
@@ -8270,7 +7905,6 @@
         <w:t>x,y</w:t>
       </w:r>
       <w:proofErr w:type="spellEnd"/>
-      <w:proofErr w:type="gramEnd"/>
       <w:r>
         <w:rPr>
           <w:rFonts w:ascii="Times New Roman" w:hAnsi="Times New Roman" w:cs="Times New Roman"/>
@@ -8293,7 +7927,6 @@
         </w:rPr>
       </w:pPr>
       <w:proofErr w:type="spellStart"/>
-      <w:proofErr w:type="gramStart"/>
       <w:r>
         <w:rPr>
           <w:rFonts w:ascii="Courier New" w:eastAsia="Times New Roman" w:hAnsi="Courier New" w:cs="Courier New"/>
@@ -8305,7 +7938,6 @@
         <w:t>dados.Altura.hist</w:t>
       </w:r>
       <w:proofErr w:type="spellEnd"/>
-      <w:proofErr w:type="gramEnd"/>
       <w:r>
         <w:rPr>
           <w:rFonts w:ascii="Courier New" w:eastAsia="Times New Roman" w:hAnsi="Courier New" w:cs="Courier New"/>
@@ -8576,16 +8208,7 @@
           <w:sz w:val="24"/>
           <w:szCs w:val="24"/>
         </w:rPr>
-        <w:t>’</w:t>
-      </w:r>
-      <w:proofErr w:type="gramStart"/>
-      <w:r>
-        <w:rPr>
-          <w:rFonts w:ascii="Times New Roman" w:hAnsi="Times New Roman" w:cs="Times New Roman"/>
-          <w:sz w:val="24"/>
-          <w:szCs w:val="24"/>
-        </w:rPr>
-        <w:t>].</w:t>
+        <w:t>’].</w:t>
       </w:r>
       <w:proofErr w:type="spellStart"/>
       <w:r>
@@ -8597,7 +8220,6 @@
         <w:t>plot.bar</w:t>
       </w:r>
       <w:proofErr w:type="spellEnd"/>
-      <w:proofErr w:type="gramEnd"/>
       <w:r>
         <w:rPr>
           <w:rFonts w:ascii="Times New Roman" w:hAnsi="Times New Roman" w:cs="Times New Roman"/>
@@ -8655,7 +8277,6 @@
           <w:lang w:eastAsia="pt-BR"/>
         </w:rPr>
       </w:pPr>
-      <w:proofErr w:type="gramStart"/>
       <w:r>
         <w:rPr>
           <w:rFonts w:ascii="Courier New" w:eastAsia="Times New Roman" w:hAnsi="Courier New" w:cs="Courier New"/>
@@ -8677,7 +8298,6 @@
         </w:rPr>
         <w:t>(</w:t>
       </w:r>
-      <w:proofErr w:type="gramEnd"/>
       <w:r>
         <w:rPr>
           <w:rFonts w:ascii="Courier New" w:eastAsia="Times New Roman" w:hAnsi="Courier New" w:cs="Courier New"/>
@@ -8887,16 +8507,7 @@
           <w:sz w:val="24"/>
           <w:szCs w:val="24"/>
         </w:rPr>
-        <w:t>value_</w:t>
-      </w:r>
-      <w:proofErr w:type="gramStart"/>
-      <w:r>
-        <w:rPr>
-          <w:rFonts w:ascii="Times New Roman" w:hAnsi="Times New Roman" w:cs="Times New Roman"/>
-          <w:sz w:val="24"/>
-          <w:szCs w:val="24"/>
-        </w:rPr>
-        <w:t>counts</w:t>
+        <w:t>value_counts</w:t>
       </w:r>
       <w:proofErr w:type="spellEnd"/>
       <w:r>
@@ -8905,16 +8516,7 @@
           <w:sz w:val="24"/>
           <w:szCs w:val="24"/>
         </w:rPr>
-        <w:t>(</w:t>
-      </w:r>
-      <w:proofErr w:type="gramEnd"/>
-      <w:r>
-        <w:rPr>
-          <w:rFonts w:ascii="Times New Roman" w:hAnsi="Times New Roman" w:cs="Times New Roman"/>
-          <w:sz w:val="24"/>
-          <w:szCs w:val="24"/>
-        </w:rPr>
-        <w:t>) do pandas</w:t>
+        <w:t>() do pandas</w:t>
       </w:r>
       <w:r>
         <w:rPr>
@@ -8949,7 +8551,6 @@
         <w:t xml:space="preserve">A criar distribuições de frequências, com o cruzamento de duas variáveis, utilizando a função </w:t>
       </w:r>
       <w:proofErr w:type="spellStart"/>
-      <w:proofErr w:type="gramStart"/>
       <w:r>
         <w:rPr>
           <w:rFonts w:ascii="Times New Roman" w:hAnsi="Times New Roman" w:cs="Times New Roman"/>
@@ -8965,16 +8566,7 @@
           <w:sz w:val="24"/>
           <w:szCs w:val="24"/>
         </w:rPr>
-        <w:t>(</w:t>
-      </w:r>
-      <w:proofErr w:type="gramEnd"/>
-      <w:r>
-        <w:rPr>
-          <w:rFonts w:ascii="Times New Roman" w:hAnsi="Times New Roman" w:cs="Times New Roman"/>
-          <w:sz w:val="24"/>
-          <w:szCs w:val="24"/>
-        </w:rPr>
-        <w:t>) do pandas</w:t>
+        <w:t>() do pandas</w:t>
       </w:r>
       <w:r>
         <w:rPr>
@@ -9015,16 +8607,7 @@
           <w:sz w:val="24"/>
           <w:szCs w:val="24"/>
         </w:rPr>
-        <w:t>value_</w:t>
-      </w:r>
-      <w:proofErr w:type="gramStart"/>
-      <w:r>
-        <w:rPr>
-          <w:rFonts w:ascii="Times New Roman" w:hAnsi="Times New Roman" w:cs="Times New Roman"/>
-          <w:sz w:val="24"/>
-          <w:szCs w:val="24"/>
-        </w:rPr>
-        <w:t>counts</w:t>
+        <w:t>value_counts</w:t>
       </w:r>
       <w:proofErr w:type="spellEnd"/>
       <w:r>
@@ -9033,16 +8616,7 @@
           <w:sz w:val="24"/>
           <w:szCs w:val="24"/>
         </w:rPr>
-        <w:t>(</w:t>
-      </w:r>
-      <w:proofErr w:type="gramEnd"/>
-      <w:r>
-        <w:rPr>
-          <w:rFonts w:ascii="Times New Roman" w:hAnsi="Times New Roman" w:cs="Times New Roman"/>
-          <w:sz w:val="24"/>
-          <w:szCs w:val="24"/>
-        </w:rPr>
-        <w:t xml:space="preserve">) e </w:t>
+        <w:t xml:space="preserve">() e </w:t>
       </w:r>
       <w:proofErr w:type="spellStart"/>
       <w:r>
@@ -9648,43 +9222,7 @@
           <w:sz w:val="24"/>
           <w:szCs w:val="24"/>
         </w:rPr>
-        <w:t xml:space="preserve">Nesse caso o pandas nos ajuda e muito com suas função </w:t>
-      </w:r>
-      <w:proofErr w:type="gramStart"/>
-      <w:r>
-        <w:rPr>
-          <w:rFonts w:ascii="Times New Roman" w:hAnsi="Times New Roman" w:cs="Times New Roman"/>
-          <w:sz w:val="24"/>
-          <w:szCs w:val="24"/>
-        </w:rPr>
-        <w:t>sum(</w:t>
-      </w:r>
-      <w:proofErr w:type="gramEnd"/>
-      <w:r>
-        <w:rPr>
-          <w:rFonts w:ascii="Times New Roman" w:hAnsi="Times New Roman" w:cs="Times New Roman"/>
-          <w:sz w:val="24"/>
-          <w:szCs w:val="24"/>
-        </w:rPr>
-        <w:t xml:space="preserve">) e seu shape. Com eles podemos pegar apenas uma coluna de informação e passar para o sum que irá somar todos os valores, em seguida podemos fazer a divisão dessa soma pela quantidade de observações do nosso dado, ou seja, quantidade de linhas dele. Para isso usamos o atributo </w:t>
-      </w:r>
-      <w:proofErr w:type="gramStart"/>
-      <w:r>
-        <w:rPr>
-          <w:rFonts w:ascii="Times New Roman" w:hAnsi="Times New Roman" w:cs="Times New Roman"/>
-          <w:sz w:val="24"/>
-          <w:szCs w:val="24"/>
-        </w:rPr>
-        <w:t>shape[</w:t>
-      </w:r>
-      <w:proofErr w:type="gramEnd"/>
-      <w:r>
-        <w:rPr>
-          <w:rFonts w:ascii="Times New Roman" w:hAnsi="Times New Roman" w:cs="Times New Roman"/>
-          <w:sz w:val="24"/>
-          <w:szCs w:val="24"/>
-        </w:rPr>
-        <w:t xml:space="preserve">0], que nos retorna exatamente essa informação. No final </w:t>
+        <w:t xml:space="preserve">Nesse caso o pandas nos ajuda e muito com suas função sum() e seu shape. Com eles podemos pegar apenas uma coluna de informação e passar para o sum que irá somar todos os valores, em seguida podemos fazer a divisão dessa soma pela quantidade de observações do nosso dado, ou seja, quantidade de linhas dele. Para isso usamos o atributo shape[0], que nos retorna exatamente essa informação. No final </w:t>
       </w:r>
       <w:r>
         <w:rPr>
@@ -9716,7 +9254,6 @@
         </w:rPr>
       </w:pPr>
       <w:proofErr w:type="spellStart"/>
-      <w:proofErr w:type="gramStart"/>
       <w:r>
         <w:rPr>
           <w:rFonts w:ascii="Courier New" w:eastAsia="Times New Roman" w:hAnsi="Courier New" w:cs="Courier New"/>
@@ -9746,18 +9283,7 @@
           <w:szCs w:val="21"/>
           <w:lang w:eastAsia="pt-BR"/>
         </w:rPr>
-        <w:t>(</w:t>
-      </w:r>
-      <w:proofErr w:type="gramEnd"/>
-      <w:r>
-        <w:rPr>
-          <w:rFonts w:ascii="Courier New" w:eastAsia="Times New Roman" w:hAnsi="Courier New" w:cs="Courier New"/>
-          <w:color w:val="DCDCDC"/>
-          <w:sz w:val="21"/>
-          <w:szCs w:val="21"/>
-          <w:lang w:eastAsia="pt-BR"/>
-        </w:rPr>
-        <w:t>)</w:t>
+        <w:t>()</w:t>
       </w:r>
       <w:r>
         <w:rPr>
@@ -9890,7 +9416,6 @@
         <w:t xml:space="preserve">Ou então podemos fazer de uma forma ainda MUITO mais fácil: simplesmente pedir a média dessa coluna para o pandas com o </w:t>
       </w:r>
       <w:proofErr w:type="spellStart"/>
-      <w:proofErr w:type="gramStart"/>
       <w:r>
         <w:rPr>
           <w:rFonts w:ascii="Times New Roman" w:hAnsi="Times New Roman" w:cs="Times New Roman"/>
@@ -9906,16 +9431,7 @@
           <w:sz w:val="24"/>
           <w:szCs w:val="24"/>
         </w:rPr>
-        <w:t>(</w:t>
-      </w:r>
-      <w:proofErr w:type="gramEnd"/>
-      <w:r>
-        <w:rPr>
-          <w:rFonts w:ascii="Times New Roman" w:hAnsi="Times New Roman" w:cs="Times New Roman"/>
-          <w:sz w:val="24"/>
-          <w:szCs w:val="24"/>
-        </w:rPr>
-        <w:t>):</w:t>
+        <w:t>():</w:t>
       </w:r>
     </w:p>
     <w:p>
@@ -9931,7 +9447,6 @@
         </w:rPr>
       </w:pPr>
       <w:proofErr w:type="spellStart"/>
-      <w:proofErr w:type="gramStart"/>
       <w:r>
         <w:rPr>
           <w:rFonts w:ascii="Courier New" w:eastAsia="Times New Roman" w:hAnsi="Courier New" w:cs="Courier New"/>
@@ -9943,7 +9458,6 @@
         <w:t>df.Fulano.mean</w:t>
       </w:r>
       <w:proofErr w:type="spellEnd"/>
-      <w:proofErr w:type="gramEnd"/>
       <w:r>
         <w:rPr>
           <w:rFonts w:ascii="Courier New" w:eastAsia="Times New Roman" w:hAnsi="Courier New" w:cs="Courier New"/>
@@ -10030,25 +9544,7 @@
           <w:sz w:val="24"/>
           <w:szCs w:val="24"/>
         </w:rPr>
-        <w:t xml:space="preserve">Utilizando esse conhecimento podemos utilizar nossos dados e pegar a média de todas as rendas, ou então usar a função de agrupamento do pandas e fazer a média diretamente a partir de uma variável para esse grupo </w:t>
-      </w:r>
-      <w:proofErr w:type="gramStart"/>
-      <w:r>
-        <w:rPr>
-          <w:rFonts w:ascii="Times New Roman" w:hAnsi="Times New Roman" w:cs="Times New Roman"/>
-          <w:sz w:val="24"/>
-          <w:szCs w:val="24"/>
-        </w:rPr>
-        <w:t>df.groupby</w:t>
-      </w:r>
-      <w:proofErr w:type="gramEnd"/>
-      <w:r>
-        <w:rPr>
-          <w:rFonts w:ascii="Times New Roman" w:hAnsi="Times New Roman" w:cs="Times New Roman"/>
-          <w:sz w:val="24"/>
-          <w:szCs w:val="24"/>
-        </w:rPr>
-        <w:t>(‘variável_para_agrupar_por’)[‘variável_analisar’].mean():</w:t>
+        <w:t>Utilizando esse conhecimento podemos utilizar nossos dados e pegar a média de todas as rendas, ou então usar a função de agrupamento do pandas e fazer a média diretamente a partir de uma variável para esse grupo df.groupby(‘variável_para_agrupar_por’)[‘variável_analisar’].mean():</w:t>
       </w:r>
     </w:p>
     <w:p>
@@ -10064,7 +9560,6 @@
         </w:rPr>
       </w:pPr>
       <w:proofErr w:type="spellStart"/>
-      <w:proofErr w:type="gramStart"/>
       <w:r>
         <w:rPr>
           <w:rFonts w:ascii="Courier New" w:eastAsia="Times New Roman" w:hAnsi="Courier New" w:cs="Courier New"/>
@@ -10076,7 +9571,6 @@
         <w:t>dados.groupby</w:t>
       </w:r>
       <w:proofErr w:type="spellEnd"/>
-      <w:proofErr w:type="gramEnd"/>
       <w:r>
         <w:rPr>
           <w:rFonts w:ascii="Courier New" w:eastAsia="Times New Roman" w:hAnsi="Courier New" w:cs="Courier New"/>
@@ -10806,7 +10300,6 @@
         <w:t> = </w:t>
       </w:r>
       <w:proofErr w:type="spellStart"/>
-      <w:proofErr w:type="gramStart"/>
       <w:r>
         <w:rPr>
           <w:rFonts w:ascii="Courier New" w:eastAsia="Times New Roman" w:hAnsi="Courier New" w:cs="Courier New"/>
@@ -10818,7 +10311,6 @@
         <w:t>pd.DataFrame</w:t>
       </w:r>
       <w:proofErr w:type="spellEnd"/>
-      <w:proofErr w:type="gramEnd"/>
       <w:r>
         <w:rPr>
           <w:rFonts w:ascii="Courier New" w:eastAsia="Times New Roman" w:hAnsi="Courier New" w:cs="Courier New"/>
@@ -11875,27 +11367,15 @@
         </w:rPr>
       </w:pPr>
       <w:proofErr w:type="spellStart"/>
-      <w:proofErr w:type="gramStart"/>
-      <w:r>
-        <w:rPr>
-          <w:rFonts w:ascii="Courier New" w:eastAsia="Times New Roman" w:hAnsi="Courier New" w:cs="Courier New"/>
-          <w:color w:val="D4D4D4"/>
-          <w:sz w:val="21"/>
-          <w:szCs w:val="21"/>
-          <w:lang w:eastAsia="pt-BR"/>
-        </w:rPr>
-        <w:t>df.rename</w:t>
-      </w:r>
-      <w:proofErr w:type="gramEnd"/>
-      <w:r>
-        <w:rPr>
-          <w:rFonts w:ascii="Courier New" w:eastAsia="Times New Roman" w:hAnsi="Courier New" w:cs="Courier New"/>
-          <w:color w:val="D4D4D4"/>
-          <w:sz w:val="21"/>
-          <w:szCs w:val="21"/>
-          <w:lang w:eastAsia="pt-BR"/>
-        </w:rPr>
-        <w:t>_axis</w:t>
+      <w:r>
+        <w:rPr>
+          <w:rFonts w:ascii="Courier New" w:eastAsia="Times New Roman" w:hAnsi="Courier New" w:cs="Courier New"/>
+          <w:color w:val="D4D4D4"/>
+          <w:sz w:val="21"/>
+          <w:szCs w:val="21"/>
+          <w:lang w:eastAsia="pt-BR"/>
+        </w:rPr>
+        <w:t>df.rename_axis</w:t>
       </w:r>
       <w:proofErr w:type="spellEnd"/>
       <w:r>
@@ -12169,7 +11649,6 @@
         <w:t> = </w:t>
       </w:r>
       <w:proofErr w:type="spellStart"/>
-      <w:proofErr w:type="gramStart"/>
       <w:r>
         <w:rPr>
           <w:rFonts w:ascii="Courier New" w:eastAsia="Times New Roman" w:hAnsi="Courier New" w:cs="Courier New"/>
@@ -12181,7 +11660,6 @@
         <w:t>df.Fulano</w:t>
       </w:r>
       <w:proofErr w:type="spellEnd"/>
-      <w:proofErr w:type="gramEnd"/>
     </w:p>
     <w:p>
       <w:pPr>
@@ -12226,29 +11704,7 @@
           <w:szCs w:val="21"/>
           <w:lang w:eastAsia="pt-BR"/>
         </w:rPr>
-        <w:t>notas_</w:t>
-      </w:r>
-      <w:proofErr w:type="gramStart"/>
-      <w:r>
-        <w:rPr>
-          <w:rFonts w:ascii="Courier New" w:eastAsia="Times New Roman" w:hAnsi="Courier New" w:cs="Courier New"/>
-          <w:color w:val="D4D4D4"/>
-          <w:sz w:val="21"/>
-          <w:szCs w:val="21"/>
-          <w:lang w:eastAsia="pt-BR"/>
-        </w:rPr>
-        <w:t>fulano.sort</w:t>
-      </w:r>
-      <w:proofErr w:type="gramEnd"/>
-      <w:r>
-        <w:rPr>
-          <w:rFonts w:ascii="Courier New" w:eastAsia="Times New Roman" w:hAnsi="Courier New" w:cs="Courier New"/>
-          <w:color w:val="D4D4D4"/>
-          <w:sz w:val="21"/>
-          <w:szCs w:val="21"/>
-          <w:lang w:eastAsia="pt-BR"/>
-        </w:rPr>
-        <w:t>_values</w:t>
+        <w:t>notas_fulano.sort_values</w:t>
       </w:r>
       <w:proofErr w:type="spellEnd"/>
       <w:r>
@@ -12305,29 +11761,7 @@
           <w:szCs w:val="21"/>
           <w:lang w:eastAsia="pt-BR"/>
         </w:rPr>
-        <w:t>notas_</w:t>
-      </w:r>
-      <w:proofErr w:type="gramStart"/>
-      <w:r>
-        <w:rPr>
-          <w:rFonts w:ascii="Courier New" w:eastAsia="Times New Roman" w:hAnsi="Courier New" w:cs="Courier New"/>
-          <w:color w:val="D4D4D4"/>
-          <w:sz w:val="21"/>
-          <w:szCs w:val="21"/>
-          <w:lang w:eastAsia="pt-BR"/>
-        </w:rPr>
-        <w:t>fulano.reset</w:t>
-      </w:r>
-      <w:proofErr w:type="gramEnd"/>
-      <w:r>
-        <w:rPr>
-          <w:rFonts w:ascii="Courier New" w:eastAsia="Times New Roman" w:hAnsi="Courier New" w:cs="Courier New"/>
-          <w:color w:val="D4D4D4"/>
-          <w:sz w:val="21"/>
-          <w:szCs w:val="21"/>
-          <w:lang w:eastAsia="pt-BR"/>
-        </w:rPr>
-        <w:t>_index</w:t>
+        <w:t>notas_fulano.reset_index</w:t>
       </w:r>
       <w:proofErr w:type="spellEnd"/>
       <w:r>
@@ -12372,21 +11806,9 @@
           <w:szCs w:val="21"/>
           <w:lang w:eastAsia="pt-BR"/>
         </w:rPr>
-        <w:t>notas_</w:t>
-      </w:r>
-      <w:proofErr w:type="gramStart"/>
-      <w:r>
-        <w:rPr>
-          <w:rFonts w:ascii="Courier New" w:eastAsia="Times New Roman" w:hAnsi="Courier New" w:cs="Courier New"/>
-          <w:color w:val="D4D4D4"/>
-          <w:sz w:val="21"/>
-          <w:szCs w:val="21"/>
-          <w:lang w:eastAsia="pt-BR"/>
-        </w:rPr>
-        <w:t>fulano.shape</w:t>
+        <w:t>notas_fulano.shape</w:t>
       </w:r>
       <w:proofErr w:type="spellEnd"/>
-      <w:proofErr w:type="gramEnd"/>
       <w:r>
         <w:rPr>
           <w:rFonts w:ascii="Courier New" w:eastAsia="Times New Roman" w:hAnsi="Courier New" w:cs="Courier New"/>
@@ -12453,7 +11875,6 @@
         <w:t> = </w:t>
       </w:r>
       <w:proofErr w:type="spellStart"/>
-      <w:proofErr w:type="gramStart"/>
       <w:r>
         <w:rPr>
           <w:rFonts w:ascii="Courier New" w:eastAsia="Times New Roman" w:hAnsi="Courier New" w:cs="Courier New"/>
@@ -12473,18 +11894,7 @@
           <w:szCs w:val="21"/>
           <w:lang w:eastAsia="pt-BR"/>
         </w:rPr>
-        <w:t>(</w:t>
-      </w:r>
-      <w:proofErr w:type="gramEnd"/>
-      <w:r>
-        <w:rPr>
-          <w:rFonts w:ascii="Courier New" w:eastAsia="Times New Roman" w:hAnsi="Courier New" w:cs="Courier New"/>
-          <w:color w:val="DCDCDC"/>
-          <w:sz w:val="21"/>
-          <w:szCs w:val="21"/>
-          <w:lang w:eastAsia="pt-BR"/>
-        </w:rPr>
-        <w:t>(</w:t>
+        <w:t>((</w:t>
       </w:r>
       <w:r>
         <w:rPr>
@@ -12560,7 +11970,6 @@
         </w:rPr>
       </w:pPr>
       <w:proofErr w:type="spellStart"/>
-      <w:proofErr w:type="gramStart"/>
       <w:r>
         <w:rPr>
           <w:rFonts w:ascii="Courier New" w:eastAsia="Times New Roman" w:hAnsi="Courier New" w:cs="Courier New"/>
@@ -12583,7 +11992,6 @@
         <w:t>[</w:t>
       </w:r>
       <w:proofErr w:type="spellStart"/>
-      <w:proofErr w:type="gramEnd"/>
       <w:r>
         <w:rPr>
           <w:rFonts w:ascii="Courier New" w:eastAsia="Times New Roman" w:hAnsi="Courier New" w:cs="Courier New"/>
@@ -12720,21 +12128,9 @@
           <w:szCs w:val="21"/>
           <w:lang w:eastAsia="pt-BR"/>
         </w:rPr>
-        <w:t>notas_</w:t>
-      </w:r>
-      <w:proofErr w:type="gramStart"/>
-      <w:r>
-        <w:rPr>
-          <w:rFonts w:ascii="Courier New" w:eastAsia="Times New Roman" w:hAnsi="Courier New" w:cs="Courier New"/>
-          <w:color w:val="D4D4D4"/>
-          <w:sz w:val="21"/>
-          <w:szCs w:val="21"/>
-          <w:lang w:eastAsia="pt-BR"/>
-        </w:rPr>
-        <w:t>fulano.median</w:t>
+        <w:t>notas_fulano.median</w:t>
       </w:r>
       <w:proofErr w:type="spellEnd"/>
-      <w:proofErr w:type="gramEnd"/>
       <w:r>
         <w:rPr>
           <w:rFonts w:ascii="Courier New" w:eastAsia="Times New Roman" w:hAnsi="Courier New" w:cs="Courier New"/>
@@ -12859,7 +12255,6 @@
         <w:t> = </w:t>
       </w:r>
       <w:proofErr w:type="spellStart"/>
-      <w:proofErr w:type="gramStart"/>
       <w:r>
         <w:rPr>
           <w:rFonts w:ascii="Courier New" w:eastAsia="Times New Roman" w:hAnsi="Courier New" w:cs="Courier New"/>
@@ -12871,7 +12266,6 @@
         <w:t>df.Beltrano.sample</w:t>
       </w:r>
       <w:proofErr w:type="spellEnd"/>
-      <w:proofErr w:type="gramEnd"/>
       <w:r>
         <w:rPr>
           <w:rFonts w:ascii="Courier New" w:eastAsia="Times New Roman" w:hAnsi="Courier New" w:cs="Courier New"/>
@@ -13056,21 +12450,9 @@
           <w:lang w:eastAsia="pt-BR"/>
         </w:rPr>
         <w:lastRenderedPageBreak/>
-        <w:t>notas_</w:t>
-      </w:r>
-      <w:proofErr w:type="gramStart"/>
-      <w:r>
-        <w:rPr>
-          <w:rFonts w:ascii="Courier New" w:eastAsia="Times New Roman" w:hAnsi="Courier New" w:cs="Courier New"/>
-          <w:color w:val="D4D4D4"/>
-          <w:sz w:val="21"/>
-          <w:szCs w:val="21"/>
-          <w:lang w:eastAsia="pt-BR"/>
-        </w:rPr>
-        <w:t>beltrano.median</w:t>
+        <w:t>notas_beltrano.median</w:t>
       </w:r>
       <w:proofErr w:type="spellEnd"/>
-      <w:proofErr w:type="gramEnd"/>
       <w:r>
         <w:rPr>
           <w:rFonts w:ascii="Courier New" w:eastAsia="Times New Roman" w:hAnsi="Courier New" w:cs="Courier New"/>
@@ -13250,7 +12632,6 @@
         <w:t xml:space="preserve">Para pegar as modas use </w:t>
       </w:r>
       <w:proofErr w:type="spellStart"/>
-      <w:proofErr w:type="gramStart"/>
       <w:r>
         <w:rPr>
           <w:rFonts w:ascii="Times New Roman" w:hAnsi="Times New Roman" w:cs="Times New Roman"/>
@@ -13260,7 +12641,6 @@
         <w:t>df.mode</w:t>
       </w:r>
       <w:proofErr w:type="spellEnd"/>
-      <w:proofErr w:type="gramEnd"/>
       <w:r>
         <w:rPr>
           <w:rFonts w:ascii="Times New Roman" w:hAnsi="Times New Roman" w:cs="Times New Roman"/>
@@ -13301,7 +12681,6 @@
         </w:rPr>
       </w:pPr>
       <w:proofErr w:type="spellStart"/>
-      <w:proofErr w:type="gramStart"/>
       <w:r>
         <w:rPr>
           <w:rFonts w:ascii="Courier New" w:eastAsia="Times New Roman" w:hAnsi="Courier New" w:cs="Courier New"/>
@@ -13313,7 +12692,6 @@
         <w:t>df.mode</w:t>
       </w:r>
       <w:proofErr w:type="spellEnd"/>
-      <w:proofErr w:type="gramEnd"/>
       <w:r>
         <w:rPr>
           <w:rFonts w:ascii="Courier New" w:eastAsia="Times New Roman" w:hAnsi="Courier New" w:cs="Courier New"/>
@@ -13426,7 +12804,6 @@
         <w:t>exemplo = </w:t>
       </w:r>
       <w:proofErr w:type="spellStart"/>
-      <w:proofErr w:type="gramStart"/>
       <w:r>
         <w:rPr>
           <w:rFonts w:ascii="Courier New" w:eastAsia="Times New Roman" w:hAnsi="Courier New" w:cs="Courier New"/>
@@ -13438,7 +12815,6 @@
         <w:t>pd.Series</w:t>
       </w:r>
       <w:proofErr w:type="spellEnd"/>
-      <w:proofErr w:type="gramEnd"/>
       <w:r>
         <w:rPr>
           <w:rFonts w:ascii="Courier New" w:eastAsia="Times New Roman" w:hAnsi="Courier New" w:cs="Courier New"/>
@@ -13723,7 +13099,6 @@
         </w:rPr>
       </w:pPr>
       <w:proofErr w:type="spellStart"/>
-      <w:proofErr w:type="gramStart"/>
       <w:r>
         <w:rPr>
           <w:rFonts w:ascii="Courier New" w:eastAsia="Times New Roman" w:hAnsi="Courier New" w:cs="Courier New"/>
@@ -13735,7 +13110,6 @@
         <w:t>exemplo.mode</w:t>
       </w:r>
       <w:proofErr w:type="spellEnd"/>
-      <w:proofErr w:type="gramEnd"/>
       <w:r>
         <w:rPr>
           <w:rFonts w:ascii="Courier New" w:eastAsia="Times New Roman" w:hAnsi="Courier New" w:cs="Courier New"/>
@@ -13892,7 +13266,6 @@
         <w:t> = </w:t>
       </w:r>
       <w:proofErr w:type="spellStart"/>
-      <w:proofErr w:type="gramStart"/>
       <w:r>
         <w:rPr>
           <w:rFonts w:ascii="Courier New" w:eastAsia="Times New Roman" w:hAnsi="Courier New" w:cs="Courier New"/>
@@ -13904,7 +13277,6 @@
         <w:t>sns.distplot</w:t>
       </w:r>
       <w:proofErr w:type="spellEnd"/>
-      <w:proofErr w:type="gramEnd"/>
       <w:r>
         <w:rPr>
           <w:rFonts w:ascii="Courier New" w:eastAsia="Times New Roman" w:hAnsi="Courier New" w:cs="Courier New"/>
@@ -13999,18 +13371,7 @@
           <w:szCs w:val="21"/>
           <w:lang w:val="en-US" w:eastAsia="pt-BR"/>
         </w:rPr>
-        <w:t>ax.figure.set_size_</w:t>
-      </w:r>
-      <w:proofErr w:type="gramStart"/>
-      <w:r>
-        <w:rPr>
-          <w:rFonts w:ascii="Courier New" w:eastAsia="Times New Roman" w:hAnsi="Courier New" w:cs="Courier New"/>
-          <w:color w:val="D4D4D4"/>
-          <w:sz w:val="21"/>
-          <w:szCs w:val="21"/>
-          <w:lang w:val="en-US" w:eastAsia="pt-BR"/>
-        </w:rPr>
-        <w:t>inches</w:t>
+        <w:t>ax.figure.set_size_inches</w:t>
       </w:r>
       <w:proofErr w:type="spellEnd"/>
       <w:r>
@@ -14023,7 +13384,6 @@
         </w:rPr>
         <w:t>(</w:t>
       </w:r>
-      <w:proofErr w:type="gramEnd"/>
       <w:r>
         <w:rPr>
           <w:rFonts w:ascii="Courier New" w:eastAsia="Times New Roman" w:hAnsi="Courier New" w:cs="Courier New"/>
@@ -14201,7 +13561,6 @@
         <w:t>moda = </w:t>
       </w:r>
       <w:proofErr w:type="spellStart"/>
-      <w:proofErr w:type="gramStart"/>
       <w:r>
         <w:rPr>
           <w:rFonts w:ascii="Courier New" w:eastAsia="Times New Roman" w:hAnsi="Courier New" w:cs="Courier New"/>
@@ -14213,7 +13572,6 @@
         <w:t>dados.Renda.mode</w:t>
       </w:r>
       <w:proofErr w:type="spellEnd"/>
-      <w:proofErr w:type="gramEnd"/>
       <w:r>
         <w:rPr>
           <w:rFonts w:ascii="Courier New" w:eastAsia="Times New Roman" w:hAnsi="Courier New" w:cs="Courier New"/>
@@ -14310,7 +13668,6 @@
         <w:t>mediana = </w:t>
       </w:r>
       <w:proofErr w:type="spellStart"/>
-      <w:proofErr w:type="gramStart"/>
       <w:r>
         <w:rPr>
           <w:rFonts w:ascii="Courier New" w:eastAsia="Times New Roman" w:hAnsi="Courier New" w:cs="Courier New"/>
@@ -14322,7 +13679,6 @@
         <w:t>dados.Renda.median</w:t>
       </w:r>
       <w:proofErr w:type="spellEnd"/>
-      <w:proofErr w:type="gramEnd"/>
       <w:r>
         <w:rPr>
           <w:rFonts w:ascii="Courier New" w:eastAsia="Times New Roman" w:hAnsi="Courier New" w:cs="Courier New"/>
@@ -14434,7 +13790,6 @@
         <w:t>media = </w:t>
       </w:r>
       <w:proofErr w:type="spellStart"/>
-      <w:proofErr w:type="gramStart"/>
       <w:r>
         <w:rPr>
           <w:rFonts w:ascii="Courier New" w:eastAsia="Times New Roman" w:hAnsi="Courier New" w:cs="Courier New"/>
@@ -14446,7 +13801,6 @@
         <w:t>dados.Renda.mean</w:t>
       </w:r>
       <w:proofErr w:type="spellEnd"/>
-      <w:proofErr w:type="gramEnd"/>
       <w:r>
         <w:rPr>
           <w:rFonts w:ascii="Courier New" w:eastAsia="Times New Roman" w:hAnsi="Courier New" w:cs="Courier New"/>
@@ -14671,7 +14025,6 @@
         <w:t> = </w:t>
       </w:r>
       <w:proofErr w:type="spellStart"/>
-      <w:proofErr w:type="gramStart"/>
       <w:r>
         <w:rPr>
           <w:rFonts w:ascii="Courier New" w:eastAsia="Times New Roman" w:hAnsi="Courier New" w:cs="Courier New"/>
@@ -14683,7 +14036,6 @@
         <w:t>sns.distplot</w:t>
       </w:r>
       <w:proofErr w:type="spellEnd"/>
-      <w:proofErr w:type="gramEnd"/>
       <w:r>
         <w:rPr>
           <w:rFonts w:ascii="Courier New" w:eastAsia="Times New Roman" w:hAnsi="Courier New" w:cs="Courier New"/>
@@ -14738,18 +14090,7 @@
           <w:szCs w:val="21"/>
           <w:lang w:val="en-US" w:eastAsia="pt-BR"/>
         </w:rPr>
-        <w:t>ax.figure.set_size_</w:t>
-      </w:r>
-      <w:proofErr w:type="gramStart"/>
-      <w:r>
-        <w:rPr>
-          <w:rFonts w:ascii="Courier New" w:eastAsia="Times New Roman" w:hAnsi="Courier New" w:cs="Courier New"/>
-          <w:color w:val="D4D4D4"/>
-          <w:sz w:val="21"/>
-          <w:szCs w:val="21"/>
-          <w:lang w:val="en-US" w:eastAsia="pt-BR"/>
-        </w:rPr>
-        <w:t>inches</w:t>
+        <w:t>ax.figure.set_size_inches</w:t>
       </w:r>
       <w:proofErr w:type="spellEnd"/>
       <w:r>
@@ -14762,7 +14103,6 @@
         </w:rPr>
         <w:t>(</w:t>
       </w:r>
-      <w:proofErr w:type="gramEnd"/>
       <w:r>
         <w:rPr>
           <w:rFonts w:ascii="Courier New" w:eastAsia="Times New Roman" w:hAnsi="Courier New" w:cs="Courier New"/>
@@ -14940,7 +14280,6 @@
         <w:t>moda = </w:t>
       </w:r>
       <w:proofErr w:type="spellStart"/>
-      <w:proofErr w:type="gramStart"/>
       <w:r>
         <w:rPr>
           <w:rFonts w:ascii="Courier New" w:eastAsia="Times New Roman" w:hAnsi="Courier New" w:cs="Courier New"/>
@@ -14952,7 +14291,6 @@
         <w:t>dados.Altura.mode</w:t>
       </w:r>
       <w:proofErr w:type="spellEnd"/>
-      <w:proofErr w:type="gramEnd"/>
       <w:r>
         <w:rPr>
           <w:rFonts w:ascii="Courier New" w:eastAsia="Times New Roman" w:hAnsi="Courier New" w:cs="Courier New"/>
@@ -15064,7 +14402,6 @@
         <w:t>mediana = </w:t>
       </w:r>
       <w:proofErr w:type="spellStart"/>
-      <w:proofErr w:type="gramStart"/>
       <w:r>
         <w:rPr>
           <w:rFonts w:ascii="Courier New" w:eastAsia="Times New Roman" w:hAnsi="Courier New" w:cs="Courier New"/>
@@ -15076,7 +14413,6 @@
         <w:t>dados.Altura.median</w:t>
       </w:r>
       <w:proofErr w:type="spellEnd"/>
-      <w:proofErr w:type="gramEnd"/>
       <w:r>
         <w:rPr>
           <w:rFonts w:ascii="Courier New" w:eastAsia="Times New Roman" w:hAnsi="Courier New" w:cs="Courier New"/>
@@ -15189,7 +14525,6 @@
         <w:t>media = </w:t>
       </w:r>
       <w:proofErr w:type="spellStart"/>
-      <w:proofErr w:type="gramStart"/>
       <w:r>
         <w:rPr>
           <w:rFonts w:ascii="Courier New" w:eastAsia="Times New Roman" w:hAnsi="Courier New" w:cs="Courier New"/>
@@ -15201,7 +14536,6 @@
         <w:t>dados.Altura.mean</w:t>
       </w:r>
       <w:proofErr w:type="spellEnd"/>
-      <w:proofErr w:type="gramEnd"/>
       <w:r>
         <w:rPr>
           <w:rFonts w:ascii="Courier New" w:eastAsia="Times New Roman" w:hAnsi="Courier New" w:cs="Courier New"/>
@@ -15349,7 +14683,6 @@
         <w:t> = </w:t>
       </w:r>
       <w:proofErr w:type="spellStart"/>
-      <w:proofErr w:type="gramStart"/>
       <w:r>
         <w:rPr>
           <w:rFonts w:ascii="Courier New" w:eastAsia="Times New Roman" w:hAnsi="Courier New" w:cs="Courier New"/>
@@ -15361,7 +14694,6 @@
         <w:t>sns.distplot</w:t>
       </w:r>
       <w:proofErr w:type="spellEnd"/>
-      <w:proofErr w:type="gramEnd"/>
       <w:r>
         <w:rPr>
           <w:rFonts w:ascii="Courier New" w:eastAsia="Times New Roman" w:hAnsi="Courier New" w:cs="Courier New"/>
@@ -15486,18 +14818,7 @@
           <w:szCs w:val="21"/>
           <w:lang w:val="en-US" w:eastAsia="pt-BR"/>
         </w:rPr>
-        <w:t>ax.figure.set_size_</w:t>
-      </w:r>
-      <w:proofErr w:type="gramStart"/>
-      <w:r>
-        <w:rPr>
-          <w:rFonts w:ascii="Courier New" w:eastAsia="Times New Roman" w:hAnsi="Courier New" w:cs="Courier New"/>
-          <w:color w:val="D4D4D4"/>
-          <w:sz w:val="21"/>
-          <w:szCs w:val="21"/>
-          <w:lang w:val="en-US" w:eastAsia="pt-BR"/>
-        </w:rPr>
-        <w:t>inches</w:t>
+        <w:t>ax.figure.set_size_inches</w:t>
       </w:r>
       <w:proofErr w:type="spellEnd"/>
       <w:r>
@@ -15510,7 +14831,6 @@
         </w:rPr>
         <w:t>(</w:t>
       </w:r>
-      <w:proofErr w:type="gramEnd"/>
       <w:r>
         <w:rPr>
           <w:rFonts w:ascii="Courier New" w:eastAsia="Times New Roman" w:hAnsi="Courier New" w:cs="Courier New"/>
@@ -15661,18 +14981,7 @@
           <w:szCs w:val="21"/>
           <w:lang w:eastAsia="pt-BR"/>
         </w:rPr>
-        <w:t>moda = </w:t>
-      </w:r>
-      <w:proofErr w:type="gramStart"/>
-      <w:r>
-        <w:rPr>
-          <w:rFonts w:ascii="Courier New" w:eastAsia="Times New Roman" w:hAnsi="Courier New" w:cs="Courier New"/>
-          <w:color w:val="D4D4D4"/>
-          <w:sz w:val="21"/>
-          <w:szCs w:val="21"/>
-          <w:lang w:eastAsia="pt-BR"/>
-        </w:rPr>
-        <w:t>dados</w:t>
+        <w:t>moda = dados</w:t>
       </w:r>
       <w:r>
         <w:rPr>
@@ -15684,7 +14993,6 @@
         </w:rPr>
         <w:t>[</w:t>
       </w:r>
-      <w:proofErr w:type="gramEnd"/>
       <w:r>
         <w:rPr>
           <w:rFonts w:ascii="Courier New" w:eastAsia="Times New Roman" w:hAnsi="Courier New" w:cs="Courier New"/>
@@ -15819,18 +15127,7 @@
           <w:szCs w:val="21"/>
           <w:lang w:eastAsia="pt-BR"/>
         </w:rPr>
-        <w:t>mediana = </w:t>
-      </w:r>
-      <w:proofErr w:type="gramStart"/>
-      <w:r>
-        <w:rPr>
-          <w:rFonts w:ascii="Courier New" w:eastAsia="Times New Roman" w:hAnsi="Courier New" w:cs="Courier New"/>
-          <w:color w:val="D4D4D4"/>
-          <w:sz w:val="21"/>
-          <w:szCs w:val="21"/>
-          <w:lang w:eastAsia="pt-BR"/>
-        </w:rPr>
-        <w:t>dados</w:t>
+        <w:t>mediana = dados</w:t>
       </w:r>
       <w:r>
         <w:rPr>
@@ -15842,7 +15139,6 @@
         </w:rPr>
         <w:t>[</w:t>
       </w:r>
-      <w:proofErr w:type="gramEnd"/>
       <w:r>
         <w:rPr>
           <w:rFonts w:ascii="Courier New" w:eastAsia="Times New Roman" w:hAnsi="Courier New" w:cs="Courier New"/>
@@ -15957,18 +15253,7 @@
           <w:szCs w:val="21"/>
           <w:lang w:eastAsia="pt-BR"/>
         </w:rPr>
-        <w:t>media = </w:t>
-      </w:r>
-      <w:proofErr w:type="gramStart"/>
-      <w:r>
-        <w:rPr>
-          <w:rFonts w:ascii="Courier New" w:eastAsia="Times New Roman" w:hAnsi="Courier New" w:cs="Courier New"/>
-          <w:color w:val="D4D4D4"/>
-          <w:sz w:val="21"/>
-          <w:szCs w:val="21"/>
-          <w:lang w:eastAsia="pt-BR"/>
-        </w:rPr>
-        <w:t>dados</w:t>
+        <w:t>media = dados</w:t>
       </w:r>
       <w:r>
         <w:rPr>
@@ -15980,7 +15265,6 @@
         </w:rPr>
         <w:t>[</w:t>
       </w:r>
-      <w:proofErr w:type="gramEnd"/>
       <w:r>
         <w:rPr>
           <w:rFonts w:ascii="Courier New" w:eastAsia="Times New Roman" w:hAnsi="Courier New" w:cs="Courier New"/>
@@ -16354,7 +15638,6 @@
         </w:rPr>
       </w:pPr>
       <w:proofErr w:type="spellStart"/>
-      <w:proofErr w:type="gramStart"/>
       <w:r>
         <w:rPr>
           <w:rFonts w:ascii="Times New Roman" w:hAnsi="Times New Roman" w:cs="Times New Roman"/>
@@ -16364,7 +15647,6 @@
         <w:t>S.quantile</w:t>
       </w:r>
       <w:proofErr w:type="spellEnd"/>
-      <w:proofErr w:type="gramEnd"/>
       <w:r>
         <w:rPr>
           <w:rFonts w:ascii="Times New Roman" w:hAnsi="Times New Roman" w:cs="Times New Roman"/>
@@ -16411,7 +15693,6 @@
         </w:rPr>
       </w:pPr>
       <w:proofErr w:type="spellStart"/>
-      <w:proofErr w:type="gramStart"/>
       <w:r>
         <w:rPr>
           <w:rFonts w:ascii="Courier New" w:eastAsia="Times New Roman" w:hAnsi="Courier New" w:cs="Courier New"/>
@@ -16423,7 +15704,6 @@
         <w:t>dados.Renda.quantile</w:t>
       </w:r>
       <w:proofErr w:type="spellEnd"/>
-      <w:proofErr w:type="gramEnd"/>
       <w:r>
         <w:rPr>
           <w:rFonts w:ascii="Courier New" w:eastAsia="Times New Roman" w:hAnsi="Courier New" w:cs="Courier New"/>
@@ -16642,7 +15922,6 @@
         </w:rPr>
       </w:pPr>
       <w:proofErr w:type="spellStart"/>
-      <w:proofErr w:type="gramStart"/>
       <w:r>
         <w:rPr>
           <w:rFonts w:ascii="Courier New" w:eastAsia="Times New Roman" w:hAnsi="Courier New" w:cs="Courier New"/>
@@ -16654,7 +15933,6 @@
         <w:t>dados.Renda.quantile</w:t>
       </w:r>
       <w:proofErr w:type="spellEnd"/>
-      <w:proofErr w:type="gramEnd"/>
       <w:r>
         <w:rPr>
           <w:rFonts w:ascii="Courier New" w:eastAsia="Times New Roman" w:hAnsi="Courier New" w:cs="Courier New"/>
@@ -16921,7 +16199,6 @@
         </w:rPr>
       </w:pPr>
       <w:proofErr w:type="spellStart"/>
-      <w:proofErr w:type="gramStart"/>
       <w:r>
         <w:rPr>
           <w:rFonts w:ascii="Courier New" w:eastAsia="Times New Roman" w:hAnsi="Courier New" w:cs="Courier New"/>
@@ -16934,7 +16211,6 @@
         <w:t>dados.Renda.quantile</w:t>
       </w:r>
       <w:proofErr w:type="spellEnd"/>
-      <w:proofErr w:type="gramEnd"/>
       <w:r>
         <w:rPr>
           <w:rFonts w:ascii="Courier New" w:eastAsia="Times New Roman" w:hAnsi="Courier New" w:cs="Courier New"/>
@@ -17196,7 +16472,6 @@
         <w:t xml:space="preserve">Podemos criar um histograma e visualizar em gráfico o que vimos em números, passando para os parâmetros </w:t>
       </w:r>
       <w:proofErr w:type="spellStart"/>
-      <w:proofErr w:type="gramStart"/>
       <w:r>
         <w:rPr>
           <w:rFonts w:ascii="Times New Roman" w:hAnsi="Times New Roman" w:cs="Times New Roman"/>
@@ -17206,7 +16481,6 @@
         <w:t>sns.distplot</w:t>
       </w:r>
       <w:proofErr w:type="spellEnd"/>
-      <w:proofErr w:type="gramEnd"/>
       <w:r>
         <w:rPr>
           <w:rFonts w:ascii="Times New Roman" w:hAnsi="Times New Roman" w:cs="Times New Roman"/>
@@ -17377,7 +16651,6 @@
         <w:t> = </w:t>
       </w:r>
       <w:proofErr w:type="spellStart"/>
-      <w:proofErr w:type="gramStart"/>
       <w:r>
         <w:rPr>
           <w:rFonts w:ascii="Courier New" w:eastAsia="Times New Roman" w:hAnsi="Courier New" w:cs="Courier New"/>
@@ -17389,7 +16662,6 @@
         <w:t>sns.distplot</w:t>
       </w:r>
       <w:proofErr w:type="spellEnd"/>
-      <w:proofErr w:type="gramEnd"/>
       <w:r>
         <w:rPr>
           <w:rFonts w:ascii="Courier New" w:eastAsia="Times New Roman" w:hAnsi="Courier New" w:cs="Courier New"/>
@@ -17600,18 +16872,7 @@
           <w:szCs w:val="21"/>
           <w:lang w:val="en-US" w:eastAsia="pt-BR"/>
         </w:rPr>
-        <w:t>cumulative</w:t>
-      </w:r>
-      <w:proofErr w:type="gramStart"/>
-      <w:r>
-        <w:rPr>
-          <w:rFonts w:ascii="Courier New" w:eastAsia="Times New Roman" w:hAnsi="Courier New" w:cs="Courier New"/>
-          <w:color w:val="CE9178"/>
-          <w:sz w:val="21"/>
-          <w:szCs w:val="21"/>
-          <w:lang w:val="en-US" w:eastAsia="pt-BR"/>
-        </w:rPr>
-        <w:t>'</w:t>
+        <w:t>cumulative'</w:t>
       </w:r>
       <w:r>
         <w:rPr>
@@ -17634,7 +16895,6 @@
         <w:t>True</w:t>
       </w:r>
       <w:proofErr w:type="spellEnd"/>
-      <w:proofErr w:type="gramEnd"/>
       <w:r>
         <w:rPr>
           <w:rFonts w:ascii="Courier New" w:eastAsia="Times New Roman" w:hAnsi="Courier New" w:cs="Courier New"/>
@@ -17697,18 +16957,7 @@
           <w:szCs w:val="21"/>
           <w:lang w:val="en-US" w:eastAsia="pt-BR"/>
         </w:rPr>
-        <w:t>ax.figure.set_size_</w:t>
-      </w:r>
-      <w:proofErr w:type="gramStart"/>
-      <w:r>
-        <w:rPr>
-          <w:rFonts w:ascii="Courier New" w:eastAsia="Times New Roman" w:hAnsi="Courier New" w:cs="Courier New"/>
-          <w:color w:val="D4D4D4"/>
-          <w:sz w:val="21"/>
-          <w:szCs w:val="21"/>
-          <w:lang w:val="en-US" w:eastAsia="pt-BR"/>
-        </w:rPr>
-        <w:t>inches</w:t>
+        <w:t>ax.figure.set_size_inches</w:t>
       </w:r>
       <w:proofErr w:type="spellEnd"/>
       <w:r>
@@ -17721,7 +16970,6 @@
         </w:rPr>
         <w:t>(</w:t>
       </w:r>
-      <w:proofErr w:type="gramEnd"/>
       <w:r>
         <w:rPr>
           <w:rFonts w:ascii="Courier New" w:eastAsia="Times New Roman" w:hAnsi="Courier New" w:cs="Courier New"/>
@@ -17783,18 +17031,7 @@
           <w:szCs w:val="21"/>
           <w:lang w:eastAsia="pt-BR"/>
         </w:rPr>
-        <w:t>ax.set_</w:t>
-      </w:r>
-      <w:proofErr w:type="gramStart"/>
-      <w:r>
-        <w:rPr>
-          <w:rFonts w:ascii="Courier New" w:eastAsia="Times New Roman" w:hAnsi="Courier New" w:cs="Courier New"/>
-          <w:color w:val="D4D4D4"/>
-          <w:sz w:val="21"/>
-          <w:szCs w:val="21"/>
-          <w:lang w:eastAsia="pt-BR"/>
-        </w:rPr>
-        <w:t>title</w:t>
+        <w:t>ax.set_title</w:t>
       </w:r>
       <w:r>
         <w:rPr>
@@ -17806,7 +17043,6 @@
         </w:rPr>
         <w:t>(</w:t>
       </w:r>
-      <w:proofErr w:type="gramEnd"/>
       <w:r>
         <w:rPr>
           <w:rFonts w:ascii="Courier New" w:eastAsia="Times New Roman" w:hAnsi="Courier New" w:cs="Courier New"/>
@@ -17879,18 +17115,7 @@
           <w:szCs w:val="21"/>
           <w:lang w:eastAsia="pt-BR"/>
         </w:rPr>
-        <w:t>ax.set_</w:t>
-      </w:r>
-      <w:proofErr w:type="gramStart"/>
-      <w:r>
-        <w:rPr>
-          <w:rFonts w:ascii="Courier New" w:eastAsia="Times New Roman" w:hAnsi="Courier New" w:cs="Courier New"/>
-          <w:color w:val="D4D4D4"/>
-          <w:sz w:val="21"/>
-          <w:szCs w:val="21"/>
-          <w:lang w:eastAsia="pt-BR"/>
-        </w:rPr>
-        <w:t>ylabel</w:t>
+        <w:t>ax.set_ylabel</w:t>
       </w:r>
       <w:proofErr w:type="spellEnd"/>
       <w:r>
@@ -17903,7 +17128,6 @@
         </w:rPr>
         <w:t>(</w:t>
       </w:r>
-      <w:proofErr w:type="gramEnd"/>
       <w:r>
         <w:rPr>
           <w:rFonts w:ascii="Courier New" w:eastAsia="Times New Roman" w:hAnsi="Courier New" w:cs="Courier New"/>
@@ -17998,18 +17222,7 @@
           <w:szCs w:val="21"/>
           <w:lang w:val="en-US" w:eastAsia="pt-BR"/>
         </w:rPr>
-        <w:t>ax.set_</w:t>
-      </w:r>
-      <w:proofErr w:type="gramStart"/>
-      <w:r>
-        <w:rPr>
-          <w:rFonts w:ascii="Courier New" w:eastAsia="Times New Roman" w:hAnsi="Courier New" w:cs="Courier New"/>
-          <w:color w:val="D4D4D4"/>
-          <w:sz w:val="21"/>
-          <w:szCs w:val="21"/>
-          <w:lang w:val="en-US" w:eastAsia="pt-BR"/>
-        </w:rPr>
-        <w:t>xlabel</w:t>
+        <w:t>ax.set_xlabel</w:t>
       </w:r>
       <w:proofErr w:type="spellEnd"/>
       <w:r>
@@ -18022,7 +17235,6 @@
         </w:rPr>
         <w:t>(</w:t>
       </w:r>
-      <w:proofErr w:type="gramEnd"/>
       <w:r>
         <w:rPr>
           <w:rFonts w:ascii="Courier New" w:eastAsia="Times New Roman" w:hAnsi="Courier New" w:cs="Courier New"/>
@@ -18336,7 +17548,6 @@
         <w:t xml:space="preserve">Podemos criar </w:t>
       </w:r>
       <w:proofErr w:type="spellStart"/>
-      <w:proofErr w:type="gramStart"/>
       <w:r>
         <w:rPr>
           <w:rFonts w:ascii="Times New Roman" w:hAnsi="Times New Roman" w:cs="Times New Roman"/>
@@ -18354,7 +17565,6 @@
         <w:t>boxplot</w:t>
       </w:r>
       <w:proofErr w:type="spellEnd"/>
-      <w:proofErr w:type="gramEnd"/>
       <w:r>
         <w:rPr>
           <w:rFonts w:ascii="Times New Roman" w:hAnsi="Times New Roman" w:cs="Times New Roman"/>
@@ -18455,20 +17665,8 @@
           <w:szCs w:val="21"/>
           <w:lang w:val="en-US" w:eastAsia="pt-BR"/>
         </w:rPr>
-        <w:t>ax = </w:t>
-      </w:r>
-      <w:proofErr w:type="gramStart"/>
-      <w:r>
-        <w:rPr>
-          <w:rFonts w:ascii="Courier New" w:eastAsia="Times New Roman" w:hAnsi="Courier New" w:cs="Courier New"/>
-          <w:color w:val="D4D4D4"/>
-          <w:sz w:val="21"/>
-          <w:szCs w:val="21"/>
-          <w:lang w:val="en-US" w:eastAsia="pt-BR"/>
-        </w:rPr>
-        <w:t>sns.boxplot</w:t>
-      </w:r>
-      <w:proofErr w:type="gramEnd"/>
+        <w:t>ax = sns.boxplot</w:t>
+      </w:r>
       <w:r>
         <w:rPr>
           <w:rFonts w:ascii="Courier New" w:eastAsia="Times New Roman" w:hAnsi="Courier New" w:cs="Courier New"/>
@@ -18611,18 +17809,7 @@
           <w:szCs w:val="21"/>
           <w:lang w:val="en-US" w:eastAsia="pt-BR"/>
         </w:rPr>
-        <w:t>ax.figure.set_size_</w:t>
-      </w:r>
-      <w:proofErr w:type="gramStart"/>
-      <w:r>
-        <w:rPr>
-          <w:rFonts w:ascii="Courier New" w:eastAsia="Times New Roman" w:hAnsi="Courier New" w:cs="Courier New"/>
-          <w:color w:val="D4D4D4"/>
-          <w:sz w:val="21"/>
-          <w:szCs w:val="21"/>
-          <w:lang w:val="en-US" w:eastAsia="pt-BR"/>
-        </w:rPr>
-        <w:t>inches</w:t>
+        <w:t>ax.figure.set_size_inches</w:t>
       </w:r>
       <w:proofErr w:type="spellEnd"/>
       <w:r>
@@ -18635,7 +17822,6 @@
         </w:rPr>
         <w:t>(</w:t>
       </w:r>
-      <w:proofErr w:type="gramEnd"/>
       <w:r>
         <w:rPr>
           <w:rFonts w:ascii="Courier New" w:eastAsia="Times New Roman" w:hAnsi="Courier New" w:cs="Courier New"/>
@@ -18708,18 +17894,7 @@
           <w:szCs w:val="21"/>
           <w:lang w:val="en-US" w:eastAsia="pt-BR"/>
         </w:rPr>
-        <w:t>ax.set_</w:t>
-      </w:r>
-      <w:proofErr w:type="gramStart"/>
-      <w:r>
-        <w:rPr>
-          <w:rFonts w:ascii="Courier New" w:eastAsia="Times New Roman" w:hAnsi="Courier New" w:cs="Courier New"/>
-          <w:color w:val="D4D4D4"/>
-          <w:sz w:val="21"/>
-          <w:szCs w:val="21"/>
-          <w:lang w:val="en-US" w:eastAsia="pt-BR"/>
-        </w:rPr>
-        <w:t>title</w:t>
+        <w:t>ax.set_title</w:t>
       </w:r>
       <w:proofErr w:type="spellEnd"/>
       <w:r>
@@ -18732,7 +17907,6 @@
         </w:rPr>
         <w:t>(</w:t>
       </w:r>
-      <w:proofErr w:type="gramEnd"/>
       <w:r>
         <w:rPr>
           <w:rFonts w:ascii="Courier New" w:eastAsia="Times New Roman" w:hAnsi="Courier New" w:cs="Courier New"/>
@@ -18827,18 +18001,7 @@
           <w:szCs w:val="21"/>
           <w:lang w:eastAsia="pt-BR"/>
         </w:rPr>
-        <w:t>ax.set_</w:t>
-      </w:r>
-      <w:proofErr w:type="gramStart"/>
-      <w:r>
-        <w:rPr>
-          <w:rFonts w:ascii="Courier New" w:eastAsia="Times New Roman" w:hAnsi="Courier New" w:cs="Courier New"/>
-          <w:color w:val="D4D4D4"/>
-          <w:sz w:val="21"/>
-          <w:szCs w:val="21"/>
-          <w:lang w:eastAsia="pt-BR"/>
-        </w:rPr>
-        <w:t>xlabel</w:t>
+        <w:t>ax.set_xlabel</w:t>
       </w:r>
       <w:proofErr w:type="spellEnd"/>
       <w:r>
@@ -18851,7 +18014,6 @@
         </w:rPr>
         <w:t>(</w:t>
       </w:r>
-      <w:proofErr w:type="gramEnd"/>
       <w:r>
         <w:rPr>
           <w:rFonts w:ascii="Courier New" w:eastAsia="Times New Roman" w:hAnsi="Courier New" w:cs="Courier New"/>
@@ -19069,7 +18231,6 @@
         <w:t>ax = </w:t>
       </w:r>
       <w:proofErr w:type="spellStart"/>
-      <w:proofErr w:type="gramStart"/>
       <w:r>
         <w:rPr>
           <w:rFonts w:ascii="Courier New" w:eastAsia="Times New Roman" w:hAnsi="Courier New" w:cs="Courier New"/>
@@ -19081,7 +18242,6 @@
         <w:t>sns.boxplot</w:t>
       </w:r>
       <w:proofErr w:type="spellEnd"/>
-      <w:proofErr w:type="gramEnd"/>
       <w:r>
         <w:rPr>
           <w:rFonts w:ascii="Courier New" w:eastAsia="Times New Roman" w:hAnsi="Courier New" w:cs="Courier New"/>
@@ -19194,18 +18354,7 @@
           <w:szCs w:val="21"/>
           <w:lang w:val="en-US" w:eastAsia="pt-BR"/>
         </w:rPr>
-        <w:t>ax.figure.set_size_</w:t>
-      </w:r>
-      <w:proofErr w:type="gramStart"/>
-      <w:r>
-        <w:rPr>
-          <w:rFonts w:ascii="Courier New" w:eastAsia="Times New Roman" w:hAnsi="Courier New" w:cs="Courier New"/>
-          <w:color w:val="D4D4D4"/>
-          <w:sz w:val="21"/>
-          <w:szCs w:val="21"/>
-          <w:lang w:val="en-US" w:eastAsia="pt-BR"/>
-        </w:rPr>
-        <w:t>inches</w:t>
+        <w:t>ax.figure.set_size_inches</w:t>
       </w:r>
       <w:proofErr w:type="spellEnd"/>
       <w:r>
@@ -19218,7 +18367,6 @@
         </w:rPr>
         <w:t>(</w:t>
       </w:r>
-      <w:proofErr w:type="gramEnd"/>
       <w:r>
         <w:rPr>
           <w:rFonts w:ascii="Courier New" w:eastAsia="Times New Roman" w:hAnsi="Courier New" w:cs="Courier New"/>
@@ -19291,18 +18439,7 @@
           <w:szCs w:val="21"/>
           <w:lang w:val="en-US" w:eastAsia="pt-BR"/>
         </w:rPr>
-        <w:t>ax.set_</w:t>
-      </w:r>
-      <w:proofErr w:type="gramStart"/>
-      <w:r>
-        <w:rPr>
-          <w:rFonts w:ascii="Courier New" w:eastAsia="Times New Roman" w:hAnsi="Courier New" w:cs="Courier New"/>
-          <w:color w:val="D4D4D4"/>
-          <w:sz w:val="21"/>
-          <w:szCs w:val="21"/>
-          <w:lang w:val="en-US" w:eastAsia="pt-BR"/>
-        </w:rPr>
-        <w:t>title</w:t>
+        <w:t>ax.set_title</w:t>
       </w:r>
       <w:proofErr w:type="spellEnd"/>
       <w:r>
@@ -19315,7 +18452,6 @@
         </w:rPr>
         <w:t>(</w:t>
       </w:r>
-      <w:proofErr w:type="gramEnd"/>
       <w:r>
         <w:rPr>
           <w:rFonts w:ascii="Courier New" w:eastAsia="Times New Roman" w:hAnsi="Courier New" w:cs="Courier New"/>
@@ -19410,18 +18546,7 @@
           <w:szCs w:val="21"/>
           <w:lang w:eastAsia="pt-BR"/>
         </w:rPr>
-        <w:t>ax.set_</w:t>
-      </w:r>
-      <w:proofErr w:type="gramStart"/>
-      <w:r>
-        <w:rPr>
-          <w:rFonts w:ascii="Courier New" w:eastAsia="Times New Roman" w:hAnsi="Courier New" w:cs="Courier New"/>
-          <w:color w:val="D4D4D4"/>
-          <w:sz w:val="21"/>
-          <w:szCs w:val="21"/>
-          <w:lang w:eastAsia="pt-BR"/>
-        </w:rPr>
-        <w:t>xlabel</w:t>
+        <w:t>ax.set_xlabel</w:t>
       </w:r>
       <w:proofErr w:type="spellEnd"/>
       <w:r>
@@ -19434,7 +18559,6 @@
         </w:rPr>
         <w:t>(</w:t>
       </w:r>
-      <w:proofErr w:type="gramEnd"/>
       <w:r>
         <w:rPr>
           <w:rFonts w:ascii="Courier New" w:eastAsia="Times New Roman" w:hAnsi="Courier New" w:cs="Courier New"/>
@@ -19618,20 +18742,8 @@
           <w:lang w:val="en-US" w:eastAsia="pt-BR"/>
         </w:rPr>
         <w:lastRenderedPageBreak/>
-        <w:t>ax = </w:t>
-      </w:r>
-      <w:proofErr w:type="gramStart"/>
-      <w:r>
-        <w:rPr>
-          <w:rFonts w:ascii="Courier New" w:eastAsia="Times New Roman" w:hAnsi="Courier New" w:cs="Courier New"/>
-          <w:color w:val="D4D4D4"/>
-          <w:sz w:val="21"/>
-          <w:szCs w:val="21"/>
-          <w:lang w:val="en-US" w:eastAsia="pt-BR"/>
-        </w:rPr>
-        <w:t>sns.boxplot</w:t>
-      </w:r>
-      <w:proofErr w:type="gramEnd"/>
+        <w:t>ax = sns.boxplot</w:t>
+      </w:r>
       <w:r>
         <w:rPr>
           <w:rFonts w:ascii="Courier New" w:eastAsia="Times New Roman" w:hAnsi="Courier New" w:cs="Courier New"/>
@@ -19764,18 +18876,7 @@
           <w:szCs w:val="21"/>
           <w:lang w:val="en-US" w:eastAsia="pt-BR"/>
         </w:rPr>
-        <w:t>ax.figure.set_size_</w:t>
-      </w:r>
-      <w:proofErr w:type="gramStart"/>
-      <w:r>
-        <w:rPr>
-          <w:rFonts w:ascii="Courier New" w:eastAsia="Times New Roman" w:hAnsi="Courier New" w:cs="Courier New"/>
-          <w:color w:val="D4D4D4"/>
-          <w:sz w:val="21"/>
-          <w:szCs w:val="21"/>
-          <w:lang w:val="en-US" w:eastAsia="pt-BR"/>
-        </w:rPr>
-        <w:t>inches</w:t>
+        <w:t>ax.figure.set_size_inches</w:t>
       </w:r>
       <w:proofErr w:type="spellEnd"/>
       <w:r>
@@ -19788,7 +18889,6 @@
         </w:rPr>
         <w:t>(</w:t>
       </w:r>
-      <w:proofErr w:type="gramEnd"/>
       <w:r>
         <w:rPr>
           <w:rFonts w:ascii="Courier New" w:eastAsia="Times New Roman" w:hAnsi="Courier New" w:cs="Courier New"/>
@@ -19861,18 +18961,7 @@
           <w:szCs w:val="21"/>
           <w:lang w:val="en-US" w:eastAsia="pt-BR"/>
         </w:rPr>
-        <w:t>ax.set_</w:t>
-      </w:r>
-      <w:proofErr w:type="gramStart"/>
-      <w:r>
-        <w:rPr>
-          <w:rFonts w:ascii="Courier New" w:eastAsia="Times New Roman" w:hAnsi="Courier New" w:cs="Courier New"/>
-          <w:color w:val="D4D4D4"/>
-          <w:sz w:val="21"/>
-          <w:szCs w:val="21"/>
-          <w:lang w:val="en-US" w:eastAsia="pt-BR"/>
-        </w:rPr>
-        <w:t>title</w:t>
+        <w:t>ax.set_title</w:t>
       </w:r>
       <w:proofErr w:type="spellEnd"/>
       <w:r>
@@ -19885,7 +18974,6 @@
         </w:rPr>
         <w:t>(</w:t>
       </w:r>
-      <w:proofErr w:type="gramEnd"/>
       <w:r>
         <w:rPr>
           <w:rFonts w:ascii="Courier New" w:eastAsia="Times New Roman" w:hAnsi="Courier New" w:cs="Courier New"/>
@@ -19980,18 +19068,7 @@
           <w:szCs w:val="21"/>
           <w:lang w:eastAsia="pt-BR"/>
         </w:rPr>
-        <w:t>ax.set_</w:t>
-      </w:r>
-      <w:proofErr w:type="gramStart"/>
-      <w:r>
-        <w:rPr>
-          <w:rFonts w:ascii="Courier New" w:eastAsia="Times New Roman" w:hAnsi="Courier New" w:cs="Courier New"/>
-          <w:color w:val="D4D4D4"/>
-          <w:sz w:val="21"/>
-          <w:szCs w:val="21"/>
-          <w:lang w:eastAsia="pt-BR"/>
-        </w:rPr>
-        <w:t>xlabel</w:t>
+        <w:t>ax.set_xlabel</w:t>
       </w:r>
       <w:proofErr w:type="spellEnd"/>
       <w:r>
@@ -20004,7 +19081,6 @@
         </w:rPr>
         <w:t>(</w:t>
       </w:r>
-      <w:proofErr w:type="gramEnd"/>
       <w:r>
         <w:rPr>
           <w:rFonts w:ascii="Courier New" w:eastAsia="Times New Roman" w:hAnsi="Courier New" w:cs="Courier New"/>
@@ -20211,20 +19287,8 @@
           <w:szCs w:val="21"/>
           <w:lang w:val="en-US" w:eastAsia="pt-BR"/>
         </w:rPr>
-        <w:t>ax = </w:t>
-      </w:r>
-      <w:proofErr w:type="gramStart"/>
-      <w:r>
-        <w:rPr>
-          <w:rFonts w:ascii="Courier New" w:eastAsia="Times New Roman" w:hAnsi="Courier New" w:cs="Courier New"/>
-          <w:color w:val="D4D4D4"/>
-          <w:sz w:val="21"/>
-          <w:szCs w:val="21"/>
-          <w:lang w:val="en-US" w:eastAsia="pt-BR"/>
-        </w:rPr>
-        <w:t>sns.boxplot</w:t>
-      </w:r>
-      <w:proofErr w:type="gramEnd"/>
+        <w:t>ax = sns.boxplot</w:t>
+      </w:r>
       <w:r>
         <w:rPr>
           <w:rFonts w:ascii="Courier New" w:eastAsia="Times New Roman" w:hAnsi="Courier New" w:cs="Courier New"/>
@@ -20387,18 +19451,7 @@
           <w:szCs w:val="21"/>
           <w:lang w:val="en-US" w:eastAsia="pt-BR"/>
         </w:rPr>
-        <w:t>ax.figure.set_size_</w:t>
-      </w:r>
-      <w:proofErr w:type="gramStart"/>
-      <w:r>
-        <w:rPr>
-          <w:rFonts w:ascii="Courier New" w:eastAsia="Times New Roman" w:hAnsi="Courier New" w:cs="Courier New"/>
-          <w:color w:val="D4D4D4"/>
-          <w:sz w:val="21"/>
-          <w:szCs w:val="21"/>
-          <w:lang w:val="en-US" w:eastAsia="pt-BR"/>
-        </w:rPr>
-        <w:t>inches</w:t>
+        <w:t>ax.figure.set_size_inches</w:t>
       </w:r>
       <w:proofErr w:type="spellEnd"/>
       <w:r>
@@ -20411,7 +19464,6 @@
         </w:rPr>
         <w:t>(</w:t>
       </w:r>
-      <w:proofErr w:type="gramEnd"/>
       <w:r>
         <w:rPr>
           <w:rFonts w:ascii="Courier New" w:eastAsia="Times New Roman" w:hAnsi="Courier New" w:cs="Courier New"/>
@@ -20484,18 +19536,7 @@
           <w:szCs w:val="21"/>
           <w:lang w:val="en-US" w:eastAsia="pt-BR"/>
         </w:rPr>
-        <w:t>ax.set_</w:t>
-      </w:r>
-      <w:proofErr w:type="gramStart"/>
-      <w:r>
-        <w:rPr>
-          <w:rFonts w:ascii="Courier New" w:eastAsia="Times New Roman" w:hAnsi="Courier New" w:cs="Courier New"/>
-          <w:color w:val="D4D4D4"/>
-          <w:sz w:val="21"/>
-          <w:szCs w:val="21"/>
-          <w:lang w:val="en-US" w:eastAsia="pt-BR"/>
-        </w:rPr>
-        <w:t>title</w:t>
+        <w:t>ax.set_title</w:t>
       </w:r>
       <w:proofErr w:type="spellEnd"/>
       <w:r>
@@ -20508,7 +19549,6 @@
         </w:rPr>
         <w:t>(</w:t>
       </w:r>
-      <w:proofErr w:type="gramEnd"/>
       <w:r>
         <w:rPr>
           <w:rFonts w:ascii="Courier New" w:eastAsia="Times New Roman" w:hAnsi="Courier New" w:cs="Courier New"/>
@@ -20603,18 +19643,7 @@
           <w:szCs w:val="21"/>
           <w:lang w:eastAsia="pt-BR"/>
         </w:rPr>
-        <w:t>ax.set_</w:t>
-      </w:r>
-      <w:proofErr w:type="gramStart"/>
-      <w:r>
-        <w:rPr>
-          <w:rFonts w:ascii="Courier New" w:eastAsia="Times New Roman" w:hAnsi="Courier New" w:cs="Courier New"/>
-          <w:color w:val="D4D4D4"/>
-          <w:sz w:val="21"/>
-          <w:szCs w:val="21"/>
-          <w:lang w:eastAsia="pt-BR"/>
-        </w:rPr>
-        <w:t>xlabel</w:t>
+        <w:t>ax.set_xlabel</w:t>
       </w:r>
       <w:proofErr w:type="spellEnd"/>
       <w:r>
@@ -20627,7 +19656,6 @@
         </w:rPr>
         <w:t>(</w:t>
       </w:r>
-      <w:proofErr w:type="gramEnd"/>
       <w:r>
         <w:rPr>
           <w:rFonts w:ascii="Courier New" w:eastAsia="Times New Roman" w:hAnsi="Courier New" w:cs="Courier New"/>
@@ -21159,7 +20187,6 @@
         <w:t xml:space="preserve">Para fazer esse cálculo podemos fazer na mão como demonstrado abaixo, ou utilizar o </w:t>
       </w:r>
       <w:proofErr w:type="spellStart"/>
-      <w:proofErr w:type="gramStart"/>
       <w:r>
         <w:rPr>
           <w:rFonts w:ascii="Times New Roman" w:hAnsi="Times New Roman" w:cs="Times New Roman"/>
@@ -21175,16 +20202,7 @@
           <w:sz w:val="24"/>
           <w:szCs w:val="24"/>
         </w:rPr>
-        <w:t>(</w:t>
-      </w:r>
-      <w:proofErr w:type="gramEnd"/>
-      <w:r>
-        <w:rPr>
-          <w:rFonts w:ascii="Times New Roman" w:hAnsi="Times New Roman" w:cs="Times New Roman"/>
-          <w:sz w:val="24"/>
-          <w:szCs w:val="24"/>
-        </w:rPr>
-        <w:t xml:space="preserve">), o retorno será o mesmo. </w:t>
+        <w:t xml:space="preserve">(), o retorno será o mesmo. </w:t>
       </w:r>
       <w:r>
         <w:rPr>
@@ -21425,21 +20443,9 @@
           <w:szCs w:val="21"/>
           <w:lang w:eastAsia="pt-BR"/>
         </w:rPr>
-        <w:t>notas_</w:t>
-      </w:r>
-      <w:proofErr w:type="gramStart"/>
-      <w:r>
-        <w:rPr>
-          <w:rFonts w:ascii="Courier New" w:eastAsia="Times New Roman" w:hAnsi="Courier New" w:cs="Courier New"/>
-          <w:color w:val="D4D4D4"/>
-          <w:sz w:val="21"/>
-          <w:szCs w:val="21"/>
-          <w:lang w:eastAsia="pt-BR"/>
-        </w:rPr>
-        <w:t>fulano.mean</w:t>
+        <w:t>notas_fulano.mean</w:t>
       </w:r>
       <w:proofErr w:type="spellEnd"/>
-      <w:proofErr w:type="gramEnd"/>
       <w:r>
         <w:rPr>
           <w:rFonts w:ascii="Courier New" w:eastAsia="Times New Roman" w:hAnsi="Courier New" w:cs="Courier New"/>
@@ -21639,7 +20645,6 @@
         <w:t> = </w:t>
       </w:r>
       <w:proofErr w:type="spellStart"/>
-      <w:proofErr w:type="gramStart"/>
       <w:r>
         <w:rPr>
           <w:rFonts w:ascii="Courier New" w:eastAsia="Times New Roman" w:hAnsi="Courier New" w:cs="Courier New"/>
@@ -21669,18 +20674,7 @@
           <w:szCs w:val="21"/>
           <w:lang w:eastAsia="pt-BR"/>
         </w:rPr>
-        <w:t>(</w:t>
-      </w:r>
-      <w:proofErr w:type="gramEnd"/>
-      <w:r>
-        <w:rPr>
-          <w:rFonts w:ascii="Courier New" w:eastAsia="Times New Roman" w:hAnsi="Courier New" w:cs="Courier New"/>
-          <w:color w:val="DCDCDC"/>
-          <w:sz w:val="21"/>
-          <w:szCs w:val="21"/>
-          <w:lang w:eastAsia="pt-BR"/>
-        </w:rPr>
-        <w:t>)</w:t>
+        <w:t>()</w:t>
       </w:r>
     </w:p>
     <w:p>
@@ -21727,7 +20721,6 @@
         </w:rPr>
         <w:t>'|Desvio|'</w:t>
       </w:r>
-      <w:proofErr w:type="gramStart"/>
       <w:r>
         <w:rPr>
           <w:rFonts w:ascii="Courier New" w:eastAsia="Times New Roman" w:hAnsi="Courier New" w:cs="Courier New"/>
@@ -21760,7 +20753,6 @@
         <w:t>mean</w:t>
       </w:r>
       <w:proofErr w:type="spellEnd"/>
-      <w:proofErr w:type="gramEnd"/>
       <w:r>
         <w:rPr>
           <w:rFonts w:ascii="Courier New" w:eastAsia="Times New Roman" w:hAnsi="Courier New" w:cs="Courier New"/>
@@ -21850,7 +20842,6 @@
         <w:t xml:space="preserve">Usando o </w:t>
       </w:r>
       <w:proofErr w:type="spellStart"/>
-      <w:proofErr w:type="gramStart"/>
       <w:r>
         <w:rPr>
           <w:rFonts w:ascii="Times New Roman" w:hAnsi="Times New Roman" w:cs="Times New Roman"/>
@@ -21866,16 +20857,7 @@
           <w:sz w:val="24"/>
           <w:szCs w:val="24"/>
         </w:rPr>
-        <w:t>(</w:t>
-      </w:r>
-      <w:proofErr w:type="gramEnd"/>
-      <w:r>
-        <w:rPr>
-          <w:rFonts w:ascii="Times New Roman" w:hAnsi="Times New Roman" w:cs="Times New Roman"/>
-          <w:sz w:val="24"/>
-          <w:szCs w:val="24"/>
-        </w:rPr>
-        <w:t>):</w:t>
+        <w:t>():</w:t>
       </w:r>
     </w:p>
     <w:p>
@@ -21913,7 +20895,6 @@
         <w:t> = </w:t>
       </w:r>
       <w:proofErr w:type="spellStart"/>
-      <w:proofErr w:type="gramStart"/>
       <w:r>
         <w:rPr>
           <w:rFonts w:ascii="Courier New" w:eastAsia="Times New Roman" w:hAnsi="Courier New" w:cs="Courier New"/>
@@ -21933,18 +20914,7 @@
           <w:szCs w:val="21"/>
           <w:lang w:eastAsia="pt-BR"/>
         </w:rPr>
-        <w:t>(</w:t>
-      </w:r>
-      <w:proofErr w:type="gramEnd"/>
-      <w:r>
-        <w:rPr>
-          <w:rFonts w:ascii="Courier New" w:eastAsia="Times New Roman" w:hAnsi="Courier New" w:cs="Courier New"/>
-          <w:color w:val="DCDCDC"/>
-          <w:sz w:val="21"/>
-          <w:szCs w:val="21"/>
-          <w:lang w:eastAsia="pt-BR"/>
-        </w:rPr>
-        <w:t>)</w:t>
+        <w:t>()</w:t>
       </w:r>
     </w:p>
     <w:p>
@@ -22090,7 +21060,6 @@
         <w:t xml:space="preserve">pode ser que tenham números negativos, nesse caso podemos usar o </w:t>
       </w:r>
       <w:proofErr w:type="spellStart"/>
-      <w:proofErr w:type="gramStart"/>
       <w:r>
         <w:rPr>
           <w:rFonts w:ascii="Times New Roman" w:hAnsi="Times New Roman" w:cs="Times New Roman"/>
@@ -22106,16 +21075,7 @@
           <w:sz w:val="24"/>
           <w:szCs w:val="24"/>
         </w:rPr>
-        <w:t>(</w:t>
-      </w:r>
-      <w:proofErr w:type="gramEnd"/>
-      <w:r>
-        <w:rPr>
-          <w:rFonts w:ascii="Times New Roman" w:hAnsi="Times New Roman" w:cs="Times New Roman"/>
-          <w:sz w:val="24"/>
-          <w:szCs w:val="24"/>
-        </w:rPr>
-        <w:t>) para ignorar o sinal negativo tornando todos positivos:</w:t>
+        <w:t>() para ignorar o sinal negativo tornando todos positivos:</w:t>
       </w:r>
     </w:p>
     <w:p>
@@ -22184,7 +21144,6 @@
         <w:t> = </w:t>
       </w:r>
       <w:proofErr w:type="spellStart"/>
-      <w:proofErr w:type="gramStart"/>
       <w:r>
         <w:rPr>
           <w:rFonts w:ascii="Courier New" w:eastAsia="Times New Roman" w:hAnsi="Courier New" w:cs="Courier New"/>
@@ -22214,18 +21173,7 @@
           <w:szCs w:val="21"/>
           <w:lang w:eastAsia="pt-BR"/>
         </w:rPr>
-        <w:t>(</w:t>
-      </w:r>
-      <w:proofErr w:type="gramEnd"/>
-      <w:r>
-        <w:rPr>
-          <w:rFonts w:ascii="Courier New" w:eastAsia="Times New Roman" w:hAnsi="Courier New" w:cs="Courier New"/>
-          <w:color w:val="DCDCDC"/>
-          <w:sz w:val="21"/>
-          <w:szCs w:val="21"/>
-          <w:lang w:eastAsia="pt-BR"/>
-        </w:rPr>
-        <w:t>)</w:t>
+        <w:t>()</w:t>
       </w:r>
     </w:p>
     <w:p>
@@ -22581,25 +21529,7 @@
           <w:sz w:val="24"/>
           <w:szCs w:val="24"/>
         </w:rPr>
-        <w:t xml:space="preserve">(n) </w:t>
-      </w:r>
-      <w:proofErr w:type="gramStart"/>
-      <w:r>
-        <w:rPr>
-          <w:rFonts w:ascii="Times New Roman" w:hAnsi="Times New Roman" w:cs="Times New Roman"/>
-          <w:sz w:val="24"/>
-          <w:szCs w:val="24"/>
-        </w:rPr>
-        <w:t>do pandas</w:t>
-      </w:r>
-      <w:proofErr w:type="gramEnd"/>
-      <w:r>
-        <w:rPr>
-          <w:rFonts w:ascii="Times New Roman" w:hAnsi="Times New Roman" w:cs="Times New Roman"/>
-          <w:sz w:val="24"/>
-          <w:szCs w:val="24"/>
-        </w:rPr>
-        <w:t xml:space="preserve"> para fazer cálculos de elevados. Substituir n pelo valor a elevar:</w:t>
+        <w:t>(n) do pandas para fazer cálculos de elevados. Substituir n pelo valor a elevar:</w:t>
       </w:r>
     </w:p>
     <w:p>
@@ -22667,7 +21597,6 @@
         <w:t> = </w:t>
       </w:r>
       <w:proofErr w:type="spellStart"/>
-      <w:proofErr w:type="gramStart"/>
       <w:r>
         <w:rPr>
           <w:rFonts w:ascii="Courier New" w:eastAsia="Times New Roman" w:hAnsi="Courier New" w:cs="Courier New"/>
@@ -22699,7 +21628,6 @@
         </w:rPr>
         <w:t>(</w:t>
       </w:r>
-      <w:proofErr w:type="gramEnd"/>
       <w:r>
         <w:rPr>
           <w:rFonts w:ascii="Courier New" w:eastAsia="Times New Roman" w:hAnsi="Courier New" w:cs="Courier New"/>
@@ -22894,7 +21822,6 @@
         </w:rPr>
         <w:t>'(Desvio)^2'</w:t>
       </w:r>
-      <w:proofErr w:type="gramStart"/>
       <w:r>
         <w:rPr>
           <w:rFonts w:ascii="Courier New" w:eastAsia="Times New Roman" w:hAnsi="Courier New" w:cs="Courier New"/>
@@ -22925,7 +21852,6 @@
         </w:rPr>
         <w:t>sum</w:t>
       </w:r>
-      <w:proofErr w:type="gramEnd"/>
       <w:r>
         <w:rPr>
           <w:rFonts w:ascii="Courier New" w:eastAsia="Times New Roman" w:hAnsi="Courier New" w:cs="Courier New"/>
@@ -23109,7 +22035,6 @@
         <w:t xml:space="preserve">Ou então, simplificando e MUITO com o pandas, usamos o </w:t>
       </w:r>
       <w:proofErr w:type="spellStart"/>
-      <w:proofErr w:type="gramStart"/>
       <w:r>
         <w:rPr>
           <w:rFonts w:ascii="Times New Roman" w:hAnsi="Times New Roman" w:cs="Times New Roman"/>
@@ -23125,16 +22050,7 @@
           <w:sz w:val="24"/>
           <w:szCs w:val="24"/>
         </w:rPr>
-        <w:t>(</w:t>
-      </w:r>
-      <w:proofErr w:type="gramEnd"/>
-      <w:r>
-        <w:rPr>
-          <w:rFonts w:ascii="Times New Roman" w:hAnsi="Times New Roman" w:cs="Times New Roman"/>
-          <w:sz w:val="24"/>
-          <w:szCs w:val="24"/>
-        </w:rPr>
-        <w:t>)</w:t>
+        <w:t>()</w:t>
       </w:r>
       <w:r>
         <w:rPr>
@@ -23180,7 +22096,6 @@
         <w:t> = </w:t>
       </w:r>
       <w:proofErr w:type="spellStart"/>
-      <w:proofErr w:type="gramStart"/>
       <w:r>
         <w:rPr>
           <w:rFonts w:ascii="Courier New" w:eastAsia="Times New Roman" w:hAnsi="Courier New" w:cs="Courier New"/>
@@ -23200,18 +22115,7 @@
           <w:szCs w:val="21"/>
           <w:lang w:eastAsia="pt-BR"/>
         </w:rPr>
-        <w:t>(</w:t>
-      </w:r>
-      <w:proofErr w:type="gramEnd"/>
-      <w:r>
-        <w:rPr>
-          <w:rFonts w:ascii="Courier New" w:eastAsia="Times New Roman" w:hAnsi="Courier New" w:cs="Courier New"/>
-          <w:color w:val="DCDCDC"/>
-          <w:sz w:val="21"/>
-          <w:szCs w:val="21"/>
-          <w:lang w:eastAsia="pt-BR"/>
-        </w:rPr>
-        <w:t>)</w:t>
+        <w:t>()</w:t>
       </w:r>
     </w:p>
     <w:p>
@@ -23564,7 +22468,6 @@
         <w:t xml:space="preserve">Podemos extrair a raiz quadrada de 2 formas: utilizamos a </w:t>
       </w:r>
       <w:proofErr w:type="spellStart"/>
-      <w:proofErr w:type="gramStart"/>
       <w:r>
         <w:rPr>
           <w:rFonts w:ascii="Times New Roman" w:hAnsi="Times New Roman" w:cs="Times New Roman"/>
@@ -23574,7 +22477,6 @@
         <w:t>np.sqrt</w:t>
       </w:r>
       <w:proofErr w:type="spellEnd"/>
-      <w:proofErr w:type="gramEnd"/>
       <w:r>
         <w:rPr>
           <w:rFonts w:ascii="Times New Roman" w:hAnsi="Times New Roman" w:cs="Times New Roman"/>
@@ -23615,7 +22517,6 @@
         </w:rPr>
       </w:pPr>
       <w:proofErr w:type="spellStart"/>
-      <w:proofErr w:type="gramStart"/>
       <w:r>
         <w:rPr>
           <w:rFonts w:ascii="Courier New" w:eastAsia="Times New Roman" w:hAnsi="Courier New" w:cs="Courier New"/>
@@ -23627,7 +22528,6 @@
         <w:t>np.sqrt</w:t>
       </w:r>
       <w:proofErr w:type="spellEnd"/>
-      <w:proofErr w:type="gramEnd"/>
       <w:r>
         <w:rPr>
           <w:rFonts w:ascii="Courier New" w:eastAsia="Times New Roman" w:hAnsi="Courier New" w:cs="Courier New"/>
@@ -23751,7 +22651,6 @@
         <w:t> = </w:t>
       </w:r>
       <w:proofErr w:type="spellStart"/>
-      <w:proofErr w:type="gramStart"/>
       <w:r>
         <w:rPr>
           <w:rFonts w:ascii="Courier New" w:eastAsia="Times New Roman" w:hAnsi="Courier New" w:cs="Courier New"/>
@@ -23771,18 +22670,7 @@
           <w:szCs w:val="21"/>
           <w:lang w:eastAsia="pt-BR"/>
         </w:rPr>
-        <w:t>(</w:t>
-      </w:r>
-      <w:proofErr w:type="gramEnd"/>
-      <w:r>
-        <w:rPr>
-          <w:rFonts w:ascii="Courier New" w:eastAsia="Times New Roman" w:hAnsi="Courier New" w:cs="Courier New"/>
-          <w:color w:val="DCDCDC"/>
-          <w:sz w:val="21"/>
-          <w:szCs w:val="21"/>
-          <w:lang w:eastAsia="pt-BR"/>
-        </w:rPr>
-        <w:t>)</w:t>
+        <w:t>()</w:t>
       </w:r>
     </w:p>
     <w:p>
@@ -24107,7 +22995,6 @@
         <w:t xml:space="preserve">Funcionalidades extras da função </w:t>
       </w:r>
       <w:proofErr w:type="spellStart"/>
-      <w:proofErr w:type="gramStart"/>
       <w:r>
         <w:rPr>
           <w:rFonts w:ascii="Times New Roman" w:hAnsi="Times New Roman" w:cs="Times New Roman"/>
@@ -24123,16 +23010,7 @@
           <w:sz w:val="24"/>
           <w:szCs w:val="24"/>
         </w:rPr>
-        <w:t>(</w:t>
-      </w:r>
-      <w:proofErr w:type="gramEnd"/>
-      <w:r>
-        <w:rPr>
-          <w:rFonts w:ascii="Times New Roman" w:hAnsi="Times New Roman" w:cs="Times New Roman"/>
-          <w:sz w:val="24"/>
-          <w:szCs w:val="24"/>
-        </w:rPr>
-        <w:t xml:space="preserve">) com o parâmetro </w:t>
+        <w:t xml:space="preserve">() com o parâmetro </w:t>
       </w:r>
       <w:proofErr w:type="spellStart"/>
       <w:r>
@@ -24585,25 +23463,7 @@
           <w:sz w:val="24"/>
           <w:szCs w:val="24"/>
         </w:rPr>
-        <w:t xml:space="preserve">Somente dois resultados são possíveis, exemplo: Verdadeiro ou falso; </w:t>
-      </w:r>
-      <w:proofErr w:type="gramStart"/>
-      <w:r>
-        <w:rPr>
-          <w:rFonts w:ascii="Times New Roman" w:hAnsi="Times New Roman" w:cs="Times New Roman"/>
-          <w:sz w:val="24"/>
-          <w:szCs w:val="24"/>
-        </w:rPr>
-        <w:t>Cara</w:t>
-      </w:r>
-      <w:proofErr w:type="gramEnd"/>
-      <w:r>
-        <w:rPr>
-          <w:rFonts w:ascii="Times New Roman" w:hAnsi="Times New Roman" w:cs="Times New Roman"/>
-          <w:sz w:val="24"/>
-          <w:szCs w:val="24"/>
-        </w:rPr>
-        <w:t xml:space="preserve"> ou coroa; Sucesso ou fracasso</w:t>
+        <w:t>Somente dois resultados são possíveis, exemplo: Verdadeiro ou falso; Cara ou coroa; Sucesso ou fracasso</w:t>
       </w:r>
       <w:r>
         <w:rPr>
@@ -25125,7 +23985,6 @@
         <w:t xml:space="preserve"> da biblioteca </w:t>
       </w:r>
       <w:proofErr w:type="spellStart"/>
-      <w:proofErr w:type="gramStart"/>
       <w:r>
         <w:rPr>
           <w:rFonts w:ascii="Times New Roman" w:hAnsi="Times New Roman" w:cs="Times New Roman"/>
@@ -25135,7 +23994,6 @@
         <w:t>scipy.special</w:t>
       </w:r>
       <w:proofErr w:type="spellEnd"/>
-      <w:proofErr w:type="gramEnd"/>
       <w:r>
         <w:rPr>
           <w:rFonts w:ascii="Times New Roman" w:hAnsi="Times New Roman" w:cs="Times New Roman"/>
@@ -25178,7 +24036,6 @@
         <w:t> </w:t>
       </w:r>
       <w:proofErr w:type="spellStart"/>
-      <w:proofErr w:type="gramStart"/>
       <w:r>
         <w:rPr>
           <w:rFonts w:ascii="Courier New" w:eastAsia="Times New Roman" w:hAnsi="Courier New" w:cs="Courier New"/>
@@ -25190,7 +24047,6 @@
         <w:t>scipy.special</w:t>
       </w:r>
       <w:proofErr w:type="spellEnd"/>
-      <w:proofErr w:type="gramEnd"/>
       <w:r>
         <w:rPr>
           <w:rFonts w:ascii="Courier New" w:eastAsia="Times New Roman" w:hAnsi="Courier New" w:cs="Courier New"/>
@@ -25431,7 +24287,6 @@
         <w:t> = </w:t>
       </w:r>
       <w:proofErr w:type="spellStart"/>
-      <w:proofErr w:type="gramStart"/>
       <w:r>
         <w:rPr>
           <w:rFonts w:ascii="Courier New" w:eastAsia="Times New Roman" w:hAnsi="Courier New" w:cs="Courier New"/>
@@ -25453,7 +24308,6 @@
         </w:rPr>
         <w:t>(</w:t>
       </w:r>
-      <w:proofErr w:type="gramEnd"/>
       <w:r>
         <w:rPr>
           <w:rFonts w:ascii="Courier New" w:eastAsia="Times New Roman" w:hAnsi="Courier New" w:cs="Courier New"/>
@@ -26615,7 +25469,6 @@
         <w:t>(</w:t>
       </w:r>
       <w:proofErr w:type="spellStart"/>
-      <w:proofErr w:type="gramStart"/>
       <w:r>
         <w:rPr>
           <w:rFonts w:ascii="Courier New" w:eastAsia="Times New Roman" w:hAnsi="Courier New" w:cs="Courier New"/>
@@ -26637,7 +25490,6 @@
         </w:rPr>
         <w:t>(</w:t>
       </w:r>
-      <w:proofErr w:type="gramEnd"/>
       <w:r>
         <w:rPr>
           <w:rFonts w:ascii="Courier New" w:eastAsia="Times New Roman" w:hAnsi="Courier New" w:cs="Courier New"/>
@@ -27016,7 +25868,6 @@
         <w:t xml:space="preserve"> do </w:t>
       </w:r>
       <w:proofErr w:type="spellStart"/>
-      <w:proofErr w:type="gramStart"/>
       <w:r>
         <w:rPr>
           <w:rFonts w:ascii="Times New Roman" w:hAnsi="Times New Roman" w:cs="Times New Roman"/>
@@ -27026,7 +25877,6 @@
         <w:t>scipy.stats</w:t>
       </w:r>
       <w:proofErr w:type="spellEnd"/>
-      <w:proofErr w:type="gramEnd"/>
       <w:r>
         <w:rPr>
           <w:rFonts w:ascii="Times New Roman" w:hAnsi="Times New Roman" w:cs="Times New Roman"/>
@@ -27077,7 +25927,6 @@
         <w:t>probabilidade = </w:t>
       </w:r>
       <w:proofErr w:type="spellStart"/>
-      <w:proofErr w:type="gramStart"/>
       <w:r>
         <w:rPr>
           <w:rFonts w:ascii="Courier New" w:eastAsia="Times New Roman" w:hAnsi="Courier New" w:cs="Courier New"/>
@@ -27099,7 +25948,6 @@
         </w:rPr>
         <w:t>(</w:t>
       </w:r>
-      <w:proofErr w:type="gramEnd"/>
       <w:r>
         <w:rPr>
           <w:rFonts w:ascii="Courier New" w:eastAsia="Times New Roman" w:hAnsi="Courier New" w:cs="Courier New"/>
@@ -27470,7 +26318,6 @@
           <w:lang w:eastAsia="pt-BR"/>
         </w:rPr>
       </w:pPr>
-      <w:proofErr w:type="gramStart"/>
       <w:r>
         <w:rPr>
           <w:rFonts w:ascii="Courier New" w:eastAsia="Times New Roman" w:hAnsi="Courier New" w:cs="Courier New"/>
@@ -27491,7 +26338,6 @@
         </w:rPr>
         <w:t>(</w:t>
       </w:r>
-      <w:proofErr w:type="gramEnd"/>
       <w:r>
         <w:rPr>
           <w:rFonts w:ascii="Courier New" w:eastAsia="Times New Roman" w:hAnsi="Courier New" w:cs="Courier New"/>
@@ -28052,7 +26898,6 @@
         </w:rPr>
       </w:pPr>
       <w:proofErr w:type="spellStart"/>
-      <w:proofErr w:type="gramStart"/>
       <w:r>
         <w:rPr>
           <w:rFonts w:ascii="Courier New" w:eastAsia="Times New Roman" w:hAnsi="Courier New" w:cs="Courier New"/>
@@ -28072,18 +26917,7 @@
           <w:szCs w:val="21"/>
           <w:lang w:eastAsia="pt-BR"/>
         </w:rPr>
-        <w:t>(</w:t>
-      </w:r>
-      <w:proofErr w:type="gramEnd"/>
-      <w:r>
-        <w:rPr>
-          <w:rFonts w:ascii="Courier New" w:eastAsia="Times New Roman" w:hAnsi="Courier New" w:cs="Courier New"/>
-          <w:color w:val="DCDCDC"/>
-          <w:sz w:val="21"/>
-          <w:szCs w:val="21"/>
-          <w:lang w:eastAsia="pt-BR"/>
-        </w:rPr>
-        <w:t>[</w:t>
+        <w:t>([</w:t>
       </w:r>
       <w:r>
         <w:rPr>
@@ -28401,7 +27235,6 @@
         <w:t xml:space="preserve"> A terceira é utilizar o </w:t>
       </w:r>
       <w:proofErr w:type="spellStart"/>
-      <w:proofErr w:type="gramStart"/>
       <w:r>
         <w:rPr>
           <w:rFonts w:ascii="Times New Roman" w:hAnsi="Times New Roman" w:cs="Times New Roman"/>
@@ -28417,16 +27250,7 @@
           <w:sz w:val="24"/>
           <w:szCs w:val="24"/>
         </w:rPr>
-        <w:t>(</w:t>
-      </w:r>
-      <w:proofErr w:type="gramEnd"/>
-      <w:r>
-        <w:rPr>
-          <w:rFonts w:ascii="Times New Roman" w:hAnsi="Times New Roman" w:cs="Times New Roman"/>
-          <w:sz w:val="24"/>
-          <w:szCs w:val="24"/>
-        </w:rPr>
-        <w:t>k, n, p), sendo essa função acumulativa, ou seja, ele vai fazer o cálculo e a soma de todas as probabilidades desde 0 até o valor passado em k:</w:t>
+        <w:t>(k, n, p), sendo essa função acumulativa, ou seja, ele vai fazer o cálculo e a soma de todas as probabilidades desde 0 até o valor passado em k:</w:t>
       </w:r>
     </w:p>
     <w:p>
@@ -28442,7 +27266,6 @@
         </w:rPr>
       </w:pPr>
       <w:proofErr w:type="spellStart"/>
-      <w:proofErr w:type="gramStart"/>
       <w:r>
         <w:rPr>
           <w:rFonts w:ascii="Courier New" w:eastAsia="Times New Roman" w:hAnsi="Courier New" w:cs="Courier New"/>
@@ -28464,7 +27287,6 @@
         </w:rPr>
         <w:t>(</w:t>
       </w:r>
-      <w:proofErr w:type="gramEnd"/>
       <w:r>
         <w:rPr>
           <w:rFonts w:ascii="Courier New" w:eastAsia="Times New Roman" w:hAnsi="Courier New" w:cs="Courier New"/>
@@ -28680,7 +27502,6 @@
         <w:t> - </w:t>
       </w:r>
       <w:proofErr w:type="spellStart"/>
-      <w:proofErr w:type="gramStart"/>
       <w:r>
         <w:rPr>
           <w:rFonts w:ascii="Courier New" w:eastAsia="Times New Roman" w:hAnsi="Courier New" w:cs="Courier New"/>
@@ -28702,7 +27523,6 @@
         </w:rPr>
         <w:t>(</w:t>
       </w:r>
-      <w:proofErr w:type="gramEnd"/>
       <w:r>
         <w:rPr>
           <w:rFonts w:ascii="Courier New" w:eastAsia="Times New Roman" w:hAnsi="Courier New" w:cs="Courier New"/>
@@ -28850,7 +27670,6 @@
         <w:t xml:space="preserve">Temos ainda o </w:t>
       </w:r>
       <w:proofErr w:type="spellStart"/>
-      <w:proofErr w:type="gramStart"/>
       <w:r>
         <w:rPr>
           <w:rFonts w:ascii="Times New Roman" w:hAnsi="Times New Roman" w:cs="Times New Roman"/>
@@ -28866,16 +27685,7 @@
           <w:sz w:val="24"/>
           <w:szCs w:val="24"/>
         </w:rPr>
-        <w:t>(</w:t>
-      </w:r>
-      <w:proofErr w:type="gramEnd"/>
-      <w:r>
-        <w:rPr>
-          <w:rFonts w:ascii="Times New Roman" w:hAnsi="Times New Roman" w:cs="Times New Roman"/>
-          <w:sz w:val="24"/>
-          <w:szCs w:val="24"/>
-        </w:rPr>
-        <w:t xml:space="preserve">k, n, p) como quarta opção, fazendo exatamente a conta acima: 1 – </w:t>
+        <w:t xml:space="preserve">(k, n, p) como quarta opção, fazendo exatamente a conta acima: 1 – </w:t>
       </w:r>
       <w:proofErr w:type="spellStart"/>
       <w:r>
@@ -28909,7 +27719,6 @@
         </w:rPr>
       </w:pPr>
       <w:proofErr w:type="spellStart"/>
-      <w:proofErr w:type="gramStart"/>
       <w:r>
         <w:rPr>
           <w:rFonts w:ascii="Courier New" w:eastAsia="Times New Roman" w:hAnsi="Courier New" w:cs="Courier New"/>
@@ -28931,7 +27740,6 @@
         </w:rPr>
         <w:t>(</w:t>
       </w:r>
-      <w:proofErr w:type="gramEnd"/>
       <w:r>
         <w:rPr>
           <w:rFonts w:ascii="Courier New" w:eastAsia="Times New Roman" w:hAnsi="Courier New" w:cs="Courier New"/>
@@ -29243,7 +28051,6 @@
         <w:t>probabilidade = </w:t>
       </w:r>
       <w:proofErr w:type="spellStart"/>
-      <w:proofErr w:type="gramStart"/>
       <w:r>
         <w:rPr>
           <w:rFonts w:ascii="Courier New" w:eastAsia="Times New Roman" w:hAnsi="Courier New" w:cs="Courier New"/>
@@ -29265,7 +28072,6 @@
         </w:rPr>
         <w:t>(</w:t>
       </w:r>
-      <w:proofErr w:type="gramEnd"/>
       <w:r>
         <w:rPr>
           <w:rFonts w:ascii="Courier New" w:eastAsia="Times New Roman" w:hAnsi="Courier New" w:cs="Courier New"/>
@@ -30133,7 +28939,6 @@
         <w:t xml:space="preserve"> conseguimos obter a partir da </w:t>
       </w:r>
       <w:proofErr w:type="spellStart"/>
-      <w:proofErr w:type="gramStart"/>
       <w:r>
         <w:rPr>
           <w:rFonts w:ascii="Times New Roman" w:hAnsi="Times New Roman" w:cs="Times New Roman"/>
@@ -30143,7 +28948,6 @@
         <w:t>numpy.e</w:t>
       </w:r>
       <w:proofErr w:type="spellEnd"/>
-      <w:proofErr w:type="gramEnd"/>
       <w:r>
         <w:rPr>
           <w:rFonts w:ascii="Times New Roman" w:hAnsi="Times New Roman" w:cs="Times New Roman"/>
@@ -30241,7 +29045,6 @@
         </w:rPr>
       </w:pPr>
       <w:proofErr w:type="spellStart"/>
-      <w:proofErr w:type="gramStart"/>
       <w:r>
         <w:rPr>
           <w:rFonts w:ascii="Courier New" w:eastAsia="Times New Roman" w:hAnsi="Courier New" w:cs="Courier New"/>
@@ -30253,7 +29056,6 @@
         <w:t>np.e</w:t>
       </w:r>
       <w:proofErr w:type="spellEnd"/>
-      <w:proofErr w:type="gramEnd"/>
     </w:p>
     <w:p>
       <w:pPr>
@@ -30770,27 +29572,15 @@
         </w:rPr>
         <w:t>((</w:t>
       </w:r>
-      <w:proofErr w:type="gramStart"/>
-      <w:r>
-        <w:rPr>
-          <w:rFonts w:ascii="Courier New" w:eastAsia="Times New Roman" w:hAnsi="Courier New" w:cs="Courier New"/>
-          <w:color w:val="D4D4D4"/>
-          <w:sz w:val="21"/>
-          <w:szCs w:val="21"/>
-          <w:lang w:eastAsia="pt-BR"/>
-        </w:rPr>
-        <w:t>np.e</w:t>
-      </w:r>
-      <w:proofErr w:type="gramEnd"/>
-      <w:r>
-        <w:rPr>
-          <w:rFonts w:ascii="Courier New" w:eastAsia="Times New Roman" w:hAnsi="Courier New" w:cs="Courier New"/>
-          <w:color w:val="D4D4D4"/>
-          <w:sz w:val="21"/>
-          <w:szCs w:val="21"/>
-          <w:lang w:eastAsia="pt-BR"/>
-        </w:rPr>
-        <w:t> ** </w:t>
+      <w:r>
+        <w:rPr>
+          <w:rFonts w:ascii="Courier New" w:eastAsia="Times New Roman" w:hAnsi="Courier New" w:cs="Courier New"/>
+          <w:color w:val="D4D4D4"/>
+          <w:sz w:val="21"/>
+          <w:szCs w:val="21"/>
+          <w:lang w:eastAsia="pt-BR"/>
+        </w:rPr>
+        <w:t>np.e ** </w:t>
       </w:r>
       <w:r>
         <w:rPr>
@@ -31024,23 +29814,13 @@
         <w:t xml:space="preserve"> Podemos fazer o fatorial de forma muito simples utilizando a </w:t>
       </w:r>
       <w:proofErr w:type="spellStart"/>
-      <w:proofErr w:type="gramStart"/>
-      <w:r>
-        <w:rPr>
-          <w:rFonts w:ascii="Times New Roman" w:hAnsi="Times New Roman" w:cs="Times New Roman"/>
-          <w:sz w:val="24"/>
-          <w:szCs w:val="24"/>
-        </w:rPr>
-        <w:t>np.math</w:t>
-      </w:r>
-      <w:proofErr w:type="gramEnd"/>
-      <w:r>
-        <w:rPr>
-          <w:rFonts w:ascii="Times New Roman" w:hAnsi="Times New Roman" w:cs="Times New Roman"/>
-          <w:sz w:val="24"/>
-          <w:szCs w:val="24"/>
-        </w:rPr>
-        <w:t>.factoria</w:t>
+      <w:r>
+        <w:rPr>
+          <w:rFonts w:ascii="Times New Roman" w:hAnsi="Times New Roman" w:cs="Times New Roman"/>
+          <w:sz w:val="24"/>
+          <w:szCs w:val="24"/>
+        </w:rPr>
+        <w:t>np.math.factoria</w:t>
       </w:r>
       <w:proofErr w:type="spellEnd"/>
       <w:r>
@@ -31076,7 +29856,6 @@
         <w:t xml:space="preserve">Para resolver o mesmo problema de modo muito mais simples, podemos utilizar o </w:t>
       </w:r>
       <w:proofErr w:type="spellStart"/>
-      <w:proofErr w:type="gramStart"/>
       <w:r>
         <w:rPr>
           <w:rFonts w:ascii="Times New Roman" w:hAnsi="Times New Roman" w:cs="Times New Roman"/>
@@ -31092,16 +29871,7 @@
           <w:sz w:val="24"/>
           <w:szCs w:val="24"/>
         </w:rPr>
-        <w:t>(</w:t>
-      </w:r>
-      <w:proofErr w:type="gramEnd"/>
-      <w:r>
-        <w:rPr>
-          <w:rFonts w:ascii="Times New Roman" w:hAnsi="Times New Roman" w:cs="Times New Roman"/>
-          <w:sz w:val="24"/>
-          <w:szCs w:val="24"/>
-        </w:rPr>
-        <w:t xml:space="preserve">k, mi/média) da biblioteca </w:t>
+        <w:t xml:space="preserve">(k, mi/média) da biblioteca </w:t>
       </w:r>
       <w:proofErr w:type="spellStart"/>
       <w:r>
@@ -31155,7 +29925,6 @@
         <w:t> </w:t>
       </w:r>
       <w:proofErr w:type="spellStart"/>
-      <w:proofErr w:type="gramStart"/>
       <w:r>
         <w:rPr>
           <w:rFonts w:ascii="Courier New" w:eastAsia="Times New Roman" w:hAnsi="Courier New" w:cs="Courier New"/>
@@ -31167,7 +29936,6 @@
         <w:t>scipy.stats</w:t>
       </w:r>
       <w:proofErr w:type="spellEnd"/>
-      <w:proofErr w:type="gramEnd"/>
       <w:r>
         <w:rPr>
           <w:rFonts w:ascii="Courier New" w:eastAsia="Times New Roman" w:hAnsi="Courier New" w:cs="Courier New"/>
@@ -31234,7 +30002,6 @@
         <w:t>probabilidade = </w:t>
       </w:r>
       <w:proofErr w:type="spellStart"/>
-      <w:proofErr w:type="gramStart"/>
       <w:r>
         <w:rPr>
           <w:rFonts w:ascii="Courier New" w:eastAsia="Times New Roman" w:hAnsi="Courier New" w:cs="Courier New"/>
@@ -31256,7 +30023,6 @@
         </w:rPr>
         <w:t>(</w:t>
       </w:r>
-      <w:proofErr w:type="gramEnd"/>
       <w:r>
         <w:rPr>
           <w:rFonts w:ascii="Courier New" w:eastAsia="Times New Roman" w:hAnsi="Courier New" w:cs="Courier New"/>
@@ -32743,7 +31509,6 @@
         <w:t> </w:t>
       </w:r>
       <w:proofErr w:type="spellStart"/>
-      <w:proofErr w:type="gramStart"/>
       <w:r>
         <w:rPr>
           <w:rFonts w:ascii="Courier New" w:eastAsia="Times New Roman" w:hAnsi="Courier New" w:cs="Courier New"/>
@@ -32755,7 +31520,6 @@
         <w:t>scipy.stats</w:t>
       </w:r>
       <w:proofErr w:type="spellEnd"/>
-      <w:proofErr w:type="gramEnd"/>
       <w:r>
         <w:rPr>
           <w:rFonts w:ascii="Courier New" w:eastAsia="Times New Roman" w:hAnsi="Courier New" w:cs="Courier New"/>
@@ -32847,7 +31611,6 @@
         <w:t> = </w:t>
       </w:r>
       <w:proofErr w:type="spellStart"/>
-      <w:proofErr w:type="gramStart"/>
       <w:r>
         <w:rPr>
           <w:rFonts w:ascii="Courier New" w:eastAsia="Times New Roman" w:hAnsi="Courier New" w:cs="Courier New"/>
@@ -32859,7 +31622,6 @@
         <w:t>pd.DataFrame</w:t>
       </w:r>
       <w:proofErr w:type="spellEnd"/>
-      <w:proofErr w:type="gramEnd"/>
       <w:r>
         <w:rPr>
           <w:rFonts w:ascii="Courier New" w:eastAsia="Times New Roman" w:hAnsi="Courier New" w:cs="Courier New"/>
@@ -32964,18 +31726,7 @@
           <w:szCs w:val="21"/>
           <w:lang w:val="en-US" w:eastAsia="pt-BR"/>
         </w:rPr>
-        <w:t>"{0:0.2f}</w:t>
-      </w:r>
-      <w:proofErr w:type="gramStart"/>
-      <w:r>
-        <w:rPr>
-          <w:rFonts w:ascii="Courier New" w:eastAsia="Times New Roman" w:hAnsi="Courier New" w:cs="Courier New"/>
-          <w:color w:val="CE9178"/>
-          <w:sz w:val="21"/>
-          <w:szCs w:val="21"/>
-          <w:lang w:val="en-US" w:eastAsia="pt-BR"/>
-        </w:rPr>
-        <w:t>"</w:t>
+        <w:t>"{0:0.2f}"</w:t>
       </w:r>
       <w:r>
         <w:rPr>
@@ -32997,7 +31748,6 @@
         </w:rPr>
         <w:t>format</w:t>
       </w:r>
-      <w:proofErr w:type="gramEnd"/>
       <w:r>
         <w:rPr>
           <w:rFonts w:ascii="Courier New" w:eastAsia="Times New Roman" w:hAnsi="Courier New" w:cs="Courier New"/>
@@ -33229,18 +31979,7 @@
           <w:szCs w:val="21"/>
           <w:lang w:val="en-US" w:eastAsia="pt-BR"/>
         </w:rPr>
-        <w:t>"{0:0.2f}</w:t>
-      </w:r>
-      <w:proofErr w:type="gramStart"/>
-      <w:r>
-        <w:rPr>
-          <w:rFonts w:ascii="Courier New" w:eastAsia="Times New Roman" w:hAnsi="Courier New" w:cs="Courier New"/>
-          <w:color w:val="CE9178"/>
-          <w:sz w:val="21"/>
-          <w:szCs w:val="21"/>
-          <w:lang w:val="en-US" w:eastAsia="pt-BR"/>
-        </w:rPr>
-        <w:t>"</w:t>
+        <w:t>"{0:0.2f}"</w:t>
       </w:r>
       <w:r>
         <w:rPr>
@@ -33262,7 +32001,6 @@
         </w:rPr>
         <w:t>format</w:t>
       </w:r>
-      <w:proofErr w:type="gramEnd"/>
       <w:r>
         <w:rPr>
           <w:rFonts w:ascii="Courier New" w:eastAsia="Times New Roman" w:hAnsi="Courier New" w:cs="Courier New"/>
@@ -33498,21 +32236,9 @@
           <w:szCs w:val="21"/>
           <w:lang w:eastAsia="pt-BR"/>
         </w:rPr>
-        <w:t>tabela_normal_</w:t>
-      </w:r>
-      <w:proofErr w:type="gramStart"/>
-      <w:r>
-        <w:rPr>
-          <w:rFonts w:ascii="Courier New" w:eastAsia="Times New Roman" w:hAnsi="Courier New" w:cs="Courier New"/>
-          <w:color w:val="D4D4D4"/>
-          <w:sz w:val="21"/>
-          <w:szCs w:val="21"/>
-          <w:lang w:eastAsia="pt-BR"/>
-        </w:rPr>
-        <w:t>padronizada.index</w:t>
+        <w:t>tabela_normal_padronizada.index</w:t>
       </w:r>
       <w:proofErr w:type="spellEnd"/>
-      <w:proofErr w:type="gramEnd"/>
       <w:r>
         <w:rPr>
           <w:rFonts w:ascii="Courier New" w:eastAsia="Times New Roman" w:hAnsi="Courier New" w:cs="Courier New"/>
@@ -33617,21 +32343,9 @@
           <w:szCs w:val="21"/>
           <w:lang w:eastAsia="pt-BR"/>
         </w:rPr>
-        <w:t>tabela_normal_</w:t>
-      </w:r>
-      <w:proofErr w:type="gramStart"/>
-      <w:r>
-        <w:rPr>
-          <w:rFonts w:ascii="Courier New" w:eastAsia="Times New Roman" w:hAnsi="Courier New" w:cs="Courier New"/>
-          <w:color w:val="D4D4D4"/>
-          <w:sz w:val="21"/>
-          <w:szCs w:val="21"/>
-          <w:lang w:eastAsia="pt-BR"/>
-        </w:rPr>
-        <w:t>padronizada.columns</w:t>
+        <w:t>tabela_normal_padronizada.columns</w:t>
       </w:r>
       <w:proofErr w:type="spellEnd"/>
-      <w:proofErr w:type="gramEnd"/>
       <w:r>
         <w:rPr>
           <w:rFonts w:ascii="Courier New" w:eastAsia="Times New Roman" w:hAnsi="Courier New" w:cs="Courier New"/>
@@ -33676,7 +32390,6 @@
         <w:t>Z = </w:t>
       </w:r>
       <w:proofErr w:type="spellStart"/>
-      <w:proofErr w:type="gramStart"/>
       <w:r>
         <w:rPr>
           <w:rFonts w:ascii="Courier New" w:eastAsia="Times New Roman" w:hAnsi="Courier New" w:cs="Courier New"/>
@@ -33698,7 +32411,6 @@
         <w:t>round</w:t>
       </w:r>
       <w:proofErr w:type="spellEnd"/>
-      <w:proofErr w:type="gramEnd"/>
       <w:r>
         <w:rPr>
           <w:rFonts w:ascii="Courier New" w:eastAsia="Times New Roman" w:hAnsi="Courier New" w:cs="Courier New"/>
@@ -33852,7 +32564,6 @@
         </w:rPr>
         <w:t>        </w:t>
       </w:r>
-      <w:proofErr w:type="gramStart"/>
       <w:r>
         <w:rPr>
           <w:rFonts w:ascii="Courier New" w:eastAsia="Times New Roman" w:hAnsi="Courier New" w:cs="Courier New"/>
@@ -33873,7 +32584,6 @@
         </w:rPr>
         <w:t>[</w:t>
       </w:r>
-      <w:proofErr w:type="gramEnd"/>
       <w:r>
         <w:rPr>
           <w:rFonts w:ascii="Courier New" w:eastAsia="Times New Roman" w:hAnsi="Courier New" w:cs="Courier New"/>
@@ -34039,29 +32749,7 @@
           <w:lang w:eastAsia="pt-BR"/>
         </w:rPr>
         <w:lastRenderedPageBreak/>
-        <w:t>tabela_normal_</w:t>
-      </w:r>
-      <w:proofErr w:type="gramStart"/>
-      <w:r>
-        <w:rPr>
-          <w:rFonts w:ascii="Courier New" w:eastAsia="Times New Roman" w:hAnsi="Courier New" w:cs="Courier New"/>
-          <w:color w:val="D4D4D4"/>
-          <w:sz w:val="21"/>
-          <w:szCs w:val="21"/>
-          <w:lang w:eastAsia="pt-BR"/>
-        </w:rPr>
-        <w:t>padronizada.rename</w:t>
-      </w:r>
-      <w:proofErr w:type="gramEnd"/>
-      <w:r>
-        <w:rPr>
-          <w:rFonts w:ascii="Courier New" w:eastAsia="Times New Roman" w:hAnsi="Courier New" w:cs="Courier New"/>
-          <w:color w:val="D4D4D4"/>
-          <w:sz w:val="21"/>
-          <w:szCs w:val="21"/>
-          <w:lang w:eastAsia="pt-BR"/>
-        </w:rPr>
-        <w:t>_axis</w:t>
+        <w:t>tabela_normal_padronizada.rename_axis</w:t>
       </w:r>
       <w:r>
         <w:rPr>
@@ -35051,7 +33739,6 @@
         <w:t> </w:t>
       </w:r>
       <w:proofErr w:type="spellStart"/>
-      <w:proofErr w:type="gramStart"/>
       <w:r>
         <w:rPr>
           <w:rFonts w:ascii="Courier New" w:eastAsia="Times New Roman" w:hAnsi="Courier New" w:cs="Courier New"/>
@@ -35063,7 +33750,6 @@
         <w:t>scipy.stats</w:t>
       </w:r>
       <w:proofErr w:type="spellEnd"/>
-      <w:proofErr w:type="gramEnd"/>
       <w:r>
         <w:rPr>
           <w:rFonts w:ascii="Courier New" w:eastAsia="Times New Roman" w:hAnsi="Courier New" w:cs="Courier New"/>
@@ -35400,25 +34086,7 @@
           <w:sz w:val="24"/>
           <w:szCs w:val="24"/>
         </w:rPr>
-        <w:t xml:space="preserve">Calculamos Z para 1.8 como no caso 1 e o valor da tabela que recebemos pegamos o 0.5, ou seja, 50%, e subtraímos do valor da tabela encontrada pelo Z. Fizemos isso pois queremos saber qual é a área da média, sendo ela 1.7, até 1.8, o resto da curva à direita, que corresponde 50%, ou seja, 0.5, não nos interessa, </w:t>
-      </w:r>
-      <w:proofErr w:type="gramStart"/>
-      <w:r>
-        <w:rPr>
-          <w:rFonts w:ascii="Times New Roman" w:hAnsi="Times New Roman" w:cs="Times New Roman"/>
-          <w:sz w:val="24"/>
-          <w:szCs w:val="24"/>
-        </w:rPr>
-        <w:t>portanto</w:t>
-      </w:r>
-      <w:proofErr w:type="gramEnd"/>
-      <w:r>
-        <w:rPr>
-          <w:rFonts w:ascii="Times New Roman" w:hAnsi="Times New Roman" w:cs="Times New Roman"/>
-          <w:sz w:val="24"/>
-          <w:szCs w:val="24"/>
-        </w:rPr>
-        <w:t xml:space="preserve"> subtraímos um do outro:</w:t>
+        <w:t>Calculamos Z para 1.8 como no caso 1 e o valor da tabela que recebemos pegamos o 0.5, ou seja, 50%, e subtraímos do valor da tabela encontrada pelo Z. Fizemos isso pois queremos saber qual é a área da média, sendo ela 1.7, até 1.8, o resto da curva à direita, que corresponde 50%, ou seja, 0.5, não nos interessa, portanto subtraímos um do outro:</w:t>
       </w:r>
     </w:p>
     <w:p>
@@ -35790,25 +34458,7 @@
           <w:sz w:val="24"/>
           <w:szCs w:val="24"/>
         </w:rPr>
-        <w:t xml:space="preserve">1.7 à 1.60 também, e sabemos que equivale ao mesmo valor que 1.7 </w:t>
-      </w:r>
-      <w:proofErr w:type="gramStart"/>
-      <w:r>
-        <w:rPr>
-          <w:rFonts w:ascii="Times New Roman" w:hAnsi="Times New Roman" w:cs="Times New Roman"/>
-          <w:sz w:val="24"/>
-          <w:szCs w:val="24"/>
-        </w:rPr>
-        <w:t>à</w:t>
-      </w:r>
-      <w:proofErr w:type="gramEnd"/>
-      <w:r>
-        <w:rPr>
-          <w:rFonts w:ascii="Times New Roman" w:hAnsi="Times New Roman" w:cs="Times New Roman"/>
-          <w:sz w:val="24"/>
-          <w:szCs w:val="24"/>
-        </w:rPr>
-        <w:t xml:space="preserve"> 1.8 por ambos variarem 10 da média, podemos só multiplicar a área que descobrimos acima por 2:</w:t>
+        <w:t>1.7 à 1.60 também, e sabemos que equivale ao mesmo valor que 1.7 à 1.8 por ambos variarem 10 da média, podemos só multiplicar a área que descobrimos acima por 2:</w:t>
       </w:r>
     </w:p>
     <w:p>
@@ -36648,7 +35298,6 @@
         <w:t xml:space="preserve"> Para deixar ainda mais fácil, podemos simplesmente passar o </w:t>
       </w:r>
       <w:proofErr w:type="spellStart"/>
-      <w:proofErr w:type="gramStart"/>
       <w:r>
         <w:rPr>
           <w:rFonts w:ascii="Times New Roman" w:hAnsi="Times New Roman" w:cs="Times New Roman"/>
@@ -36664,16 +35313,7 @@
           <w:sz w:val="24"/>
           <w:szCs w:val="24"/>
         </w:rPr>
-        <w:t>(</w:t>
-      </w:r>
-      <w:proofErr w:type="gramEnd"/>
-      <w:r>
-        <w:rPr>
-          <w:rFonts w:ascii="Times New Roman" w:hAnsi="Times New Roman" w:cs="Times New Roman"/>
-          <w:sz w:val="24"/>
-          <w:szCs w:val="24"/>
-        </w:rPr>
-        <w:t>) do z superior menos o do inferior:</w:t>
+        <w:t>() do z superior menos o do inferior:</w:t>
       </w:r>
     </w:p>
     <w:p>
@@ -38503,16 +37143,7 @@
           <w:sz w:val="24"/>
           <w:szCs w:val="24"/>
         </w:rPr>
-        <w:t>df.</w:t>
-      </w:r>
-      <w:proofErr w:type="gramStart"/>
-      <w:r>
-        <w:rPr>
-          <w:rFonts w:ascii="Times New Roman" w:hAnsi="Times New Roman" w:cs="Times New Roman"/>
-          <w:sz w:val="24"/>
-          <w:szCs w:val="24"/>
-        </w:rPr>
-        <w:t>sample</w:t>
+        <w:t>df.sample</w:t>
       </w:r>
       <w:proofErr w:type="spellEnd"/>
       <w:r>
@@ -38521,16 +37152,7 @@
           <w:sz w:val="24"/>
           <w:szCs w:val="24"/>
         </w:rPr>
-        <w:t>(</w:t>
-      </w:r>
-      <w:proofErr w:type="gramEnd"/>
-      <w:r>
-        <w:rPr>
-          <w:rFonts w:ascii="Times New Roman" w:hAnsi="Times New Roman" w:cs="Times New Roman"/>
-          <w:sz w:val="24"/>
-          <w:szCs w:val="24"/>
-        </w:rPr>
-        <w:t xml:space="preserve">n = </w:t>
+        <w:t xml:space="preserve">(n = </w:t>
       </w:r>
       <w:proofErr w:type="spellStart"/>
       <w:r>
@@ -38652,18 +37274,7 @@
           <w:szCs w:val="21"/>
           <w:lang w:eastAsia="pt-BR"/>
         </w:rPr>
-        <w:t>dados.</w:t>
-      </w:r>
-      <w:proofErr w:type="gramStart"/>
-      <w:r>
-        <w:rPr>
-          <w:rFonts w:ascii="Courier New" w:eastAsia="Times New Roman" w:hAnsi="Courier New" w:cs="Courier New"/>
-          <w:color w:val="D4D4D4"/>
-          <w:sz w:val="21"/>
-          <w:szCs w:val="21"/>
-          <w:lang w:eastAsia="pt-BR"/>
-        </w:rPr>
-        <w:t>sample</w:t>
+        <w:t>dados.sample</w:t>
       </w:r>
       <w:proofErr w:type="spellEnd"/>
       <w:r>
@@ -38676,7 +37287,6 @@
         </w:rPr>
         <w:t>(</w:t>
       </w:r>
-      <w:proofErr w:type="gramEnd"/>
       <w:r>
         <w:rPr>
           <w:rFonts w:ascii="Courier New" w:eastAsia="Times New Roman" w:hAnsi="Courier New" w:cs="Courier New"/>
@@ -38873,27 +37483,15 @@
         </w:rPr>
       </w:pPr>
       <w:proofErr w:type="spellStart"/>
-      <w:proofErr w:type="gramStart"/>
-      <w:r>
-        <w:rPr>
-          <w:rFonts w:ascii="Courier New" w:eastAsia="Times New Roman" w:hAnsi="Courier New" w:cs="Courier New"/>
-          <w:color w:val="D4D4D4"/>
-          <w:sz w:val="21"/>
-          <w:szCs w:val="21"/>
-          <w:lang w:val="en-US" w:eastAsia="pt-BR"/>
-        </w:rPr>
-        <w:t>dados.Sexo.value</w:t>
-      </w:r>
-      <w:proofErr w:type="gramEnd"/>
-      <w:r>
-        <w:rPr>
-          <w:rFonts w:ascii="Courier New" w:eastAsia="Times New Roman" w:hAnsi="Courier New" w:cs="Courier New"/>
-          <w:color w:val="D4D4D4"/>
-          <w:sz w:val="21"/>
-          <w:szCs w:val="21"/>
-          <w:lang w:val="en-US" w:eastAsia="pt-BR"/>
-        </w:rPr>
-        <w:t>_counts</w:t>
+      <w:r>
+        <w:rPr>
+          <w:rFonts w:ascii="Courier New" w:eastAsia="Times New Roman" w:hAnsi="Courier New" w:cs="Courier New"/>
+          <w:color w:val="D4D4D4"/>
+          <w:sz w:val="21"/>
+          <w:szCs w:val="21"/>
+          <w:lang w:val="en-US" w:eastAsia="pt-BR"/>
+        </w:rPr>
+        <w:t>dados.Sexo.value_counts</w:t>
       </w:r>
       <w:proofErr w:type="spellEnd"/>
       <w:r>
@@ -39005,27 +37603,15 @@
         </w:rPr>
       </w:pPr>
       <w:proofErr w:type="spellStart"/>
-      <w:proofErr w:type="gramStart"/>
-      <w:r>
-        <w:rPr>
-          <w:rFonts w:ascii="Courier New" w:eastAsia="Times New Roman" w:hAnsi="Courier New" w:cs="Courier New"/>
-          <w:color w:val="D4D4D4"/>
-          <w:sz w:val="21"/>
-          <w:szCs w:val="21"/>
-          <w:lang w:val="en-US" w:eastAsia="pt-BR"/>
-        </w:rPr>
-        <w:t>amostra.Sexo.value</w:t>
-      </w:r>
-      <w:proofErr w:type="gramEnd"/>
-      <w:r>
-        <w:rPr>
-          <w:rFonts w:ascii="Courier New" w:eastAsia="Times New Roman" w:hAnsi="Courier New" w:cs="Courier New"/>
-          <w:color w:val="D4D4D4"/>
-          <w:sz w:val="21"/>
-          <w:szCs w:val="21"/>
-          <w:lang w:val="en-US" w:eastAsia="pt-BR"/>
-        </w:rPr>
-        <w:t>_counts</w:t>
+      <w:r>
+        <w:rPr>
+          <w:rFonts w:ascii="Courier New" w:eastAsia="Times New Roman" w:hAnsi="Courier New" w:cs="Courier New"/>
+          <w:color w:val="D4D4D4"/>
+          <w:sz w:val="21"/>
+          <w:szCs w:val="21"/>
+          <w:lang w:val="en-US" w:eastAsia="pt-BR"/>
+        </w:rPr>
+        <w:t>amostra.Sexo.value_counts</w:t>
       </w:r>
       <w:proofErr w:type="spellEnd"/>
       <w:r>
@@ -39187,18 +37773,7 @@
           <w:szCs w:val="21"/>
           <w:lang w:eastAsia="pt-BR"/>
         </w:rPr>
-        <w:t>dados.</w:t>
-      </w:r>
-      <w:proofErr w:type="gramStart"/>
-      <w:r>
-        <w:rPr>
-          <w:rFonts w:ascii="Courier New" w:eastAsia="Times New Roman" w:hAnsi="Courier New" w:cs="Courier New"/>
-          <w:color w:val="D4D4D4"/>
-          <w:sz w:val="21"/>
-          <w:szCs w:val="21"/>
-          <w:lang w:eastAsia="pt-BR"/>
-        </w:rPr>
-        <w:t>sample</w:t>
+        <w:t>dados.sample</w:t>
       </w:r>
       <w:proofErr w:type="spellEnd"/>
       <w:r>
@@ -39211,7 +37786,6 @@
         </w:rPr>
         <w:t>(</w:t>
       </w:r>
-      <w:proofErr w:type="gramEnd"/>
       <w:r>
         <w:rPr>
           <w:rFonts w:ascii="Courier New" w:eastAsia="Times New Roman" w:hAnsi="Courier New" w:cs="Courier New"/>
@@ -39308,27 +37882,15 @@
         </w:rPr>
       </w:pPr>
       <w:proofErr w:type="spellStart"/>
-      <w:proofErr w:type="gramStart"/>
-      <w:r>
-        <w:rPr>
-          <w:rFonts w:ascii="Courier New" w:eastAsia="Times New Roman" w:hAnsi="Courier New" w:cs="Courier New"/>
-          <w:color w:val="D4D4D4"/>
-          <w:sz w:val="21"/>
-          <w:szCs w:val="21"/>
-          <w:lang w:val="en-US" w:eastAsia="pt-BR"/>
-        </w:rPr>
-        <w:t>dados.Sexo.value</w:t>
-      </w:r>
-      <w:proofErr w:type="gramEnd"/>
-      <w:r>
-        <w:rPr>
-          <w:rFonts w:ascii="Courier New" w:eastAsia="Times New Roman" w:hAnsi="Courier New" w:cs="Courier New"/>
-          <w:color w:val="D4D4D4"/>
-          <w:sz w:val="21"/>
-          <w:szCs w:val="21"/>
-          <w:lang w:val="en-US" w:eastAsia="pt-BR"/>
-        </w:rPr>
-        <w:t>_counts</w:t>
+      <w:r>
+        <w:rPr>
+          <w:rFonts w:ascii="Courier New" w:eastAsia="Times New Roman" w:hAnsi="Courier New" w:cs="Courier New"/>
+          <w:color w:val="D4D4D4"/>
+          <w:sz w:val="21"/>
+          <w:szCs w:val="21"/>
+          <w:lang w:val="en-US" w:eastAsia="pt-BR"/>
+        </w:rPr>
+        <w:t>dados.Sexo.value_counts</w:t>
       </w:r>
       <w:proofErr w:type="spellEnd"/>
       <w:r>
@@ -39438,27 +38000,15 @@
         </w:rPr>
       </w:pPr>
       <w:proofErr w:type="spellStart"/>
-      <w:proofErr w:type="gramStart"/>
-      <w:r>
-        <w:rPr>
-          <w:rFonts w:ascii="Courier New" w:eastAsia="Times New Roman" w:hAnsi="Courier New" w:cs="Courier New"/>
-          <w:color w:val="D4D4D4"/>
-          <w:sz w:val="21"/>
-          <w:szCs w:val="21"/>
-          <w:lang w:val="en-US" w:eastAsia="pt-BR"/>
-        </w:rPr>
-        <w:t>amostra.Sexo.value</w:t>
-      </w:r>
-      <w:proofErr w:type="gramEnd"/>
-      <w:r>
-        <w:rPr>
-          <w:rFonts w:ascii="Courier New" w:eastAsia="Times New Roman" w:hAnsi="Courier New" w:cs="Courier New"/>
-          <w:color w:val="D4D4D4"/>
-          <w:sz w:val="21"/>
-          <w:szCs w:val="21"/>
-          <w:lang w:val="en-US" w:eastAsia="pt-BR"/>
-        </w:rPr>
-        <w:t>_counts</w:t>
+      <w:r>
+        <w:rPr>
+          <w:rFonts w:ascii="Courier New" w:eastAsia="Times New Roman" w:hAnsi="Courier New" w:cs="Courier New"/>
+          <w:color w:val="D4D4D4"/>
+          <w:sz w:val="21"/>
+          <w:szCs w:val="21"/>
+          <w:lang w:val="en-US" w:eastAsia="pt-BR"/>
+        </w:rPr>
+        <w:t>amostra.Sexo.value_counts</w:t>
       </w:r>
       <w:proofErr w:type="spellEnd"/>
       <w:r>
@@ -39561,7 +38111,7 @@
       <w:pPr>
         <w:pStyle w:val="PargrafodaLista"/>
         <w:numPr>
-          <w:ilvl w:val="2"/>
+          <w:ilvl w:val="1"/>
           <w:numId w:val="4"/>
         </w:numPr>
         <w:spacing w:before="240" w:line="360" w:lineRule="auto"/>
@@ -39570,9 +38120,100 @@
           <w:rFonts w:ascii="Times New Roman" w:hAnsi="Times New Roman" w:cs="Times New Roman"/>
           <w:sz w:val="24"/>
           <w:szCs w:val="24"/>
-          <w:lang w:val="en-US"/>
-        </w:rPr>
-      </w:pPr>
+        </w:rPr>
+      </w:pPr>
+      <w:r>
+        <w:rPr>
+          <w:rFonts w:ascii="Times New Roman" w:hAnsi="Times New Roman" w:cs="Times New Roman"/>
+          <w:sz w:val="24"/>
+          <w:szCs w:val="24"/>
+        </w:rPr>
+        <w:t xml:space="preserve"> </w:t>
+      </w:r>
+      <w:r>
+        <w:rPr>
+          <w:rFonts w:ascii="Times New Roman" w:hAnsi="Times New Roman" w:cs="Times New Roman"/>
+          <w:b/>
+          <w:bCs/>
+          <w:sz w:val="24"/>
+          <w:szCs w:val="24"/>
+        </w:rPr>
+        <w:t>Amostragem Estratificada:</w:t>
+      </w:r>
+      <w:r>
+        <w:rPr>
+          <w:rFonts w:ascii="Times New Roman" w:hAnsi="Times New Roman" w:cs="Times New Roman"/>
+          <w:sz w:val="24"/>
+          <w:szCs w:val="24"/>
+        </w:rPr>
+        <w:t xml:space="preserve"> </w:t>
+      </w:r>
+      <w:r>
+        <w:rPr>
+          <w:rFonts w:ascii="Times New Roman" w:hAnsi="Times New Roman" w:cs="Times New Roman"/>
+          <w:sz w:val="24"/>
+          <w:szCs w:val="24"/>
+        </w:rPr>
+        <w:t>É uma melhoria do processo de amostragem aleatória simples. Neste método é proposta a divisão da população em subgrupos de elementos com características similares, ou seja, grupos mais homogêneos. Com estes subgrupos separados, aplica-se a técnica de amostragem aleatória simples dentro de cada subgrupo individualmente.</w:t>
+      </w:r>
+    </w:p>
+    <w:p>
+      <w:pPr>
+        <w:pStyle w:val="PargrafodaLista"/>
+        <w:numPr>
+          <w:ilvl w:val="1"/>
+          <w:numId w:val="4"/>
+        </w:numPr>
+        <w:spacing w:before="240" w:line="360" w:lineRule="auto"/>
+        <w:jc w:val="both"/>
+        <w:rPr>
+          <w:rFonts w:ascii="Times New Roman" w:hAnsi="Times New Roman" w:cs="Times New Roman"/>
+          <w:sz w:val="24"/>
+          <w:szCs w:val="24"/>
+        </w:rPr>
+      </w:pPr>
+      <w:r>
+        <w:rPr>
+          <w:rFonts w:ascii="Times New Roman" w:hAnsi="Times New Roman" w:cs="Times New Roman"/>
+          <w:b/>
+          <w:bCs/>
+          <w:sz w:val="24"/>
+          <w:szCs w:val="24"/>
+        </w:rPr>
+        <w:t xml:space="preserve"> Amostragem por Conglomerados:</w:t>
+      </w:r>
+      <w:r>
+        <w:rPr>
+          <w:rFonts w:ascii="Times New Roman" w:hAnsi="Times New Roman" w:cs="Times New Roman"/>
+          <w:sz w:val="24"/>
+          <w:szCs w:val="24"/>
+        </w:rPr>
+        <w:t xml:space="preserve"> </w:t>
+      </w:r>
+      <w:r>
+        <w:rPr>
+          <w:rFonts w:ascii="Times New Roman" w:hAnsi="Times New Roman" w:cs="Times New Roman"/>
+          <w:sz w:val="24"/>
+          <w:szCs w:val="24"/>
+        </w:rPr>
+        <w:t>Também visa melhorar o critério de amostragem aleatória simples. Na amostragem por conglomerados são também criados subgrupos, porém não serão homogêneas como na amostragem estratificada. Na amostragem por conglomerados os subgrupos serão heterogêneos, onde, em seguida, serão aplicadas a amostragem aleatória simples ou estratificada.</w:t>
+      </w:r>
+      <w:r>
+        <w:rPr>
+          <w:rFonts w:ascii="Times New Roman" w:hAnsi="Times New Roman" w:cs="Times New Roman"/>
+          <w:sz w:val="24"/>
+          <w:szCs w:val="24"/>
+        </w:rPr>
+        <w:t xml:space="preserve"> </w:t>
+      </w:r>
+      <w:r>
+        <w:rPr>
+          <w:rFonts w:ascii="Times New Roman" w:hAnsi="Times New Roman" w:cs="Times New Roman"/>
+          <w:sz w:val="24"/>
+          <w:szCs w:val="24"/>
+        </w:rPr>
+        <w:t>Um exemplo bastante comum de aplicação deste tipo de técnica é na divisão da população em grupos territoriais, onde os elementos investigados terão características bastante variadas.</w:t>
+      </w:r>
     </w:p>
     <w:sectPr>
       <w:pgSz w:w="11906" w:h="16838"/>
@@ -39607,21 +38248,21 @@
         <v:path o:extrusionok="f" gradientshapeok="t" o:connecttype="rect"/>
         <o:lock v:ext="edit" aspectratio="t"/>
       </v:shapetype>
-      <v:shape id="_x0000_i1509" type="#_x0000_t75" style="width:24pt;height:13.5pt;visibility:visible;mso-wrap-style:square" o:bullet="t">
+      <v:shape id="_x0000_i1599" type="#_x0000_t75" style="width:24pt;height:13.5pt;visibility:visible;mso-wrap-style:square" o:bullet="t">
         <v:imagedata r:id="rId1" o:title=""/>
       </v:shape>
     </w:pict>
   </w:numPicBullet>
   <w:numPicBullet w:numPicBulletId="1">
     <w:pict>
-      <v:shape id="_x0000_i1510" type="#_x0000_t75" style="width:21.75pt;height:13.5pt;visibility:visible;mso-wrap-style:square" o:bullet="t">
+      <v:shape id="_x0000_i1600" type="#_x0000_t75" style="width:21.75pt;height:13.5pt;visibility:visible;mso-wrap-style:square" o:bullet="t">
         <v:imagedata r:id="rId2" o:title=""/>
       </v:shape>
     </w:pict>
   </w:numPicBullet>
   <w:numPicBullet w:numPicBulletId="2">
     <w:pict>
-      <v:shape id="_x0000_i1511" type="#_x0000_t75" style="width:27pt;height:13.5pt;visibility:visible;mso-wrap-style:square" o:bullet="t">
+      <v:shape id="_x0000_i1601" type="#_x0000_t75" style="width:27pt;height:13.5pt;visibility:visible;mso-wrap-style:square" o:bullet="t">
         <v:imagedata r:id="rId3" o:title=""/>
       </v:shape>
     </w:pict>

</xml_diff>

<commit_message>
Iniciando a aula 5
Aula 5 – Nível e Intervalo de Confiança
</commit_message>
<xml_diff>
--- a/Data Science/Estatística Com Python/Anotações/Estatística Com Python - Anotações.docx
+++ b/Data Science/Estatística Com Python/Anotações/Estatística Com Python - Anotações.docx
@@ -39929,6 +39929,68 @@
         <w:t>.</w:t>
       </w:r>
     </w:p>
+    <w:p>
+      <w:pPr>
+        <w:spacing w:before="240" w:line="360" w:lineRule="auto"/>
+        <w:jc w:val="both"/>
+        <w:rPr>
+          <w:rFonts w:ascii="Times New Roman" w:hAnsi="Times New Roman" w:cs="Times New Roman"/>
+          <w:sz w:val="24"/>
+          <w:szCs w:val="24"/>
+        </w:rPr>
+      </w:pPr>
+    </w:p>
+    <w:p>
+      <w:pPr>
+        <w:pStyle w:val="PargrafodaLista"/>
+        <w:numPr>
+          <w:ilvl w:val="0"/>
+          <w:numId w:val="4"/>
+        </w:numPr>
+        <w:spacing w:before="240" w:line="360" w:lineRule="auto"/>
+        <w:jc w:val="both"/>
+        <w:rPr>
+          <w:rFonts w:ascii="Times New Roman" w:hAnsi="Times New Roman" w:cs="Times New Roman"/>
+          <w:sz w:val="24"/>
+          <w:szCs w:val="24"/>
+        </w:rPr>
+      </w:pPr>
+      <w:r>
+        <w:rPr>
+          <w:rFonts w:ascii="Times New Roman" w:hAnsi="Times New Roman" w:cs="Times New Roman"/>
+          <w:b/>
+          <w:bCs/>
+          <w:sz w:val="24"/>
+          <w:szCs w:val="24"/>
+          <w:u w:val="single"/>
+        </w:rPr>
+        <w:t>Aula 5 – Nível e Intervalo de Confiança:</w:t>
+      </w:r>
+    </w:p>
+    <w:p>
+      <w:pPr>
+        <w:pStyle w:val="PargrafodaLista"/>
+        <w:numPr>
+          <w:ilvl w:val="1"/>
+          <w:numId w:val="4"/>
+        </w:numPr>
+        <w:spacing w:before="240" w:line="360" w:lineRule="auto"/>
+        <w:jc w:val="both"/>
+        <w:rPr>
+          <w:rFonts w:ascii="Times New Roman" w:hAnsi="Times New Roman" w:cs="Times New Roman"/>
+          <w:sz w:val="24"/>
+          <w:szCs w:val="24"/>
+        </w:rPr>
+      </w:pPr>
+      <w:r>
+        <w:rPr>
+          <w:rFonts w:ascii="Times New Roman" w:hAnsi="Times New Roman" w:cs="Times New Roman"/>
+          <w:sz w:val="24"/>
+          <w:szCs w:val="24"/>
+        </w:rPr>
+        <w:t xml:space="preserve"> </w:t>
+      </w:r>
+    </w:p>
     <w:sectPr>
       <w:pgSz w:w="11906" w:h="16838"/>
       <w:pgMar w:top="1417" w:right="1701" w:bottom="1417" w:left="1701" w:header="708" w:footer="708" w:gutter="0"/>
@@ -39962,21 +40024,21 @@
         <v:path o:extrusionok="f" gradientshapeok="t" o:connecttype="rect"/>
         <o:lock v:ext="edit" aspectratio="t"/>
       </v:shapetype>
-      <v:shape id="_x0000_i1683" type="#_x0000_t75" style="width:24pt;height:13.5pt;visibility:visible;mso-wrap-style:square" o:bullet="t">
+      <v:shape id="_x0000_i1686" type="#_x0000_t75" style="width:24pt;height:13.5pt;visibility:visible;mso-wrap-style:square" o:bullet="t">
         <v:imagedata r:id="rId1" o:title=""/>
       </v:shape>
     </w:pict>
   </w:numPicBullet>
   <w:numPicBullet w:numPicBulletId="1">
     <w:pict>
-      <v:shape id="_x0000_i1684" type="#_x0000_t75" style="width:21.75pt;height:13.5pt;visibility:visible;mso-wrap-style:square" o:bullet="t">
+      <v:shape id="_x0000_i1687" type="#_x0000_t75" style="width:21.75pt;height:13.5pt;visibility:visible;mso-wrap-style:square" o:bullet="t">
         <v:imagedata r:id="rId2" o:title=""/>
       </v:shape>
     </w:pict>
   </w:numPicBullet>
   <w:numPicBullet w:numPicBulletId="2">
     <w:pict>
-      <v:shape id="_x0000_i1685" type="#_x0000_t75" style="width:27pt;height:13.5pt;visibility:visible;mso-wrap-style:square" o:bullet="t">
+      <v:shape id="_x0000_i1688" type="#_x0000_t75" style="width:27pt;height:13.5pt;visibility:visible;mso-wrap-style:square" o:bullet="t">
         <v:imagedata r:id="rId3" o:title=""/>
       </v:shape>
     </w:pict>

</xml_diff>

<commit_message>
Nível de confiança e erro inferencial
Aprendemos o que é nível de confiança, erro inferencial e como é a fórmula para o cálculo do erro.
</commit_message>
<xml_diff>
--- a/Data Science/Estatística Com Python/Anotações/Estatística Com Python - Anotações.docx
+++ b/Data Science/Estatística Com Python/Anotações/Estatística Com Python - Anotações.docx
@@ -783,7 +783,16 @@
           <w:sz w:val="24"/>
           <w:szCs w:val="24"/>
         </w:rPr>
-        <w:t>S.value_counts</w:t>
+        <w:t>S.value_</w:t>
+      </w:r>
+      <w:proofErr w:type="gramStart"/>
+      <w:r>
+        <w:rPr>
+          <w:rFonts w:ascii="Times New Roman" w:hAnsi="Times New Roman" w:cs="Times New Roman"/>
+          <w:sz w:val="24"/>
+          <w:szCs w:val="24"/>
+        </w:rPr>
+        <w:t>counts</w:t>
       </w:r>
       <w:proofErr w:type="spellEnd"/>
       <w:r>
@@ -792,7 +801,16 @@
           <w:sz w:val="24"/>
           <w:szCs w:val="24"/>
         </w:rPr>
-        <w:t>(): conta a quantida</w:t>
+        <w:t>(</w:t>
+      </w:r>
+      <w:proofErr w:type="gramEnd"/>
+      <w:r>
+        <w:rPr>
+          <w:rFonts w:ascii="Times New Roman" w:hAnsi="Times New Roman" w:cs="Times New Roman"/>
+          <w:sz w:val="24"/>
+          <w:szCs w:val="24"/>
+        </w:rPr>
+        <w:t>): conta a quantida</w:t>
       </w:r>
       <w:r>
         <w:rPr>
@@ -808,7 +826,25 @@
           <w:sz w:val="24"/>
           <w:szCs w:val="24"/>
         </w:rPr>
-        <w:t>, onde ele soma elas e divide cada um pela soma</w:t>
+        <w:t xml:space="preserve">, onde ele </w:t>
+      </w:r>
+      <w:proofErr w:type="gramStart"/>
+      <w:r>
+        <w:rPr>
+          <w:rFonts w:ascii="Times New Roman" w:hAnsi="Times New Roman" w:cs="Times New Roman"/>
+          <w:sz w:val="24"/>
+          <w:szCs w:val="24"/>
+        </w:rPr>
+        <w:t>soma elas</w:t>
+      </w:r>
+      <w:proofErr w:type="gramEnd"/>
+      <w:r>
+        <w:rPr>
+          <w:rFonts w:ascii="Times New Roman" w:hAnsi="Times New Roman" w:cs="Times New Roman"/>
+          <w:sz w:val="24"/>
+          <w:szCs w:val="24"/>
+        </w:rPr>
+        <w:t xml:space="preserve"> e divide cada um pela soma</w:t>
       </w:r>
       <w:r>
         <w:rPr>
@@ -1103,8 +1139,20 @@
           <w:szCs w:val="21"/>
           <w:lang w:eastAsia="pt-BR"/>
         </w:rPr>
-        <w:t>dist_freq_qualitativas = pd.DataFrame</w:t>
-      </w:r>
+        <w:t>dist_freq_qualitativas = </w:t>
+      </w:r>
+      <w:proofErr w:type="gramStart"/>
+      <w:r>
+        <w:rPr>
+          <w:rFonts w:ascii="Courier New" w:eastAsia="Times New Roman" w:hAnsi="Courier New" w:cs="Courier New"/>
+          <w:color w:val="D4D4D4"/>
+          <w:sz w:val="21"/>
+          <w:szCs w:val="21"/>
+          <w:lang w:eastAsia="pt-BR"/>
+        </w:rPr>
+        <w:t>pd.DataFrame</w:t>
+      </w:r>
+      <w:proofErr w:type="gramEnd"/>
       <w:r>
         <w:rPr>
           <w:rFonts w:ascii="Courier New" w:eastAsia="Times New Roman" w:hAnsi="Courier New" w:cs="Courier New"/>
@@ -1276,13 +1324,23 @@
         </w:rPr>
       </w:pPr>
       <w:proofErr w:type="spellStart"/>
-      <w:r>
-        <w:rPr>
-          <w:rFonts w:ascii="Times New Roman" w:hAnsi="Times New Roman" w:cs="Times New Roman"/>
-          <w:sz w:val="24"/>
-          <w:szCs w:val="24"/>
-        </w:rPr>
-        <w:t>Df.rename_axis</w:t>
+      <w:proofErr w:type="gramStart"/>
+      <w:r>
+        <w:rPr>
+          <w:rFonts w:ascii="Times New Roman" w:hAnsi="Times New Roman" w:cs="Times New Roman"/>
+          <w:sz w:val="24"/>
+          <w:szCs w:val="24"/>
+        </w:rPr>
+        <w:t>Df.rename</w:t>
+      </w:r>
+      <w:proofErr w:type="gramEnd"/>
+      <w:r>
+        <w:rPr>
+          <w:rFonts w:ascii="Times New Roman" w:hAnsi="Times New Roman" w:cs="Times New Roman"/>
+          <w:sz w:val="24"/>
+          <w:szCs w:val="24"/>
+        </w:rPr>
+        <w:t>_axis</w:t>
       </w:r>
       <w:proofErr w:type="spellEnd"/>
       <w:r>
@@ -1428,8 +1486,20 @@
           <w:szCs w:val="21"/>
           <w:lang w:val="en-US" w:eastAsia="pt-BR"/>
         </w:rPr>
-        <w:t>dist_freq_qualitativas.rename</w:t>
-      </w:r>
+        <w:t>dist_freq_</w:t>
+      </w:r>
+      <w:proofErr w:type="gramStart"/>
+      <w:r>
+        <w:rPr>
+          <w:rFonts w:ascii="Courier New" w:eastAsia="Times New Roman" w:hAnsi="Courier New" w:cs="Courier New"/>
+          <w:color w:val="D4D4D4"/>
+          <w:sz w:val="21"/>
+          <w:szCs w:val="21"/>
+          <w:lang w:val="en-US" w:eastAsia="pt-BR"/>
+        </w:rPr>
+        <w:t>qualitativas.rename</w:t>
+      </w:r>
+      <w:proofErr w:type="gramEnd"/>
       <w:r>
         <w:rPr>
           <w:rFonts w:ascii="Courier New" w:eastAsia="Times New Roman" w:hAnsi="Courier New" w:cs="Courier New"/>
@@ -1621,7 +1691,29 @@
           <w:szCs w:val="21"/>
           <w:lang w:val="en-US" w:eastAsia="pt-BR"/>
         </w:rPr>
-        <w:t>dist_freq_qualitativas.rename_axis</w:t>
+        <w:t>dist_freq_</w:t>
+      </w:r>
+      <w:proofErr w:type="gramStart"/>
+      <w:r>
+        <w:rPr>
+          <w:rFonts w:ascii="Courier New" w:eastAsia="Times New Roman" w:hAnsi="Courier New" w:cs="Courier New"/>
+          <w:color w:val="D4D4D4"/>
+          <w:sz w:val="21"/>
+          <w:szCs w:val="21"/>
+          <w:lang w:val="en-US" w:eastAsia="pt-BR"/>
+        </w:rPr>
+        <w:t>qualitativas.rename</w:t>
+      </w:r>
+      <w:proofErr w:type="gramEnd"/>
+      <w:r>
+        <w:rPr>
+          <w:rFonts w:ascii="Courier New" w:eastAsia="Times New Roman" w:hAnsi="Courier New" w:cs="Courier New"/>
+          <w:color w:val="D4D4D4"/>
+          <w:sz w:val="21"/>
+          <w:szCs w:val="21"/>
+          <w:lang w:val="en-US" w:eastAsia="pt-BR"/>
+        </w:rPr>
+        <w:t>_axis</w:t>
       </w:r>
       <w:r>
         <w:rPr>
@@ -1819,6 +1911,7 @@
         <w:t xml:space="preserve"> </w:t>
       </w:r>
       <w:proofErr w:type="spellStart"/>
+      <w:proofErr w:type="gramStart"/>
       <w:r>
         <w:rPr>
           <w:rFonts w:ascii="Times New Roman" w:hAnsi="Times New Roman" w:cs="Times New Roman"/>
@@ -1828,6 +1921,7 @@
         <w:t>Pd.crosstab</w:t>
       </w:r>
       <w:proofErr w:type="spellEnd"/>
+      <w:proofErr w:type="gramEnd"/>
       <w:r>
         <w:rPr>
           <w:rFonts w:ascii="Times New Roman" w:hAnsi="Times New Roman" w:cs="Times New Roman"/>
@@ -2565,6 +2659,7 @@
         <w:t> = </w:t>
       </w:r>
       <w:proofErr w:type="spellStart"/>
+      <w:proofErr w:type="gramStart"/>
       <w:r>
         <w:rPr>
           <w:rFonts w:ascii="Courier New" w:eastAsia="Times New Roman" w:hAnsi="Courier New" w:cs="Courier New"/>
@@ -2576,6 +2671,7 @@
         <w:t>pd.crosstab</w:t>
       </w:r>
       <w:proofErr w:type="spellEnd"/>
+      <w:proofErr w:type="gramEnd"/>
       <w:r>
         <w:rPr>
           <w:rFonts w:ascii="Courier New" w:eastAsia="Times New Roman" w:hAnsi="Courier New" w:cs="Courier New"/>
@@ -2654,6 +2750,7 @@
         </w:rPr>
       </w:pPr>
       <w:proofErr w:type="spellStart"/>
+      <w:proofErr w:type="gramStart"/>
       <w:r>
         <w:rPr>
           <w:rFonts w:ascii="Courier New" w:eastAsia="Times New Roman" w:hAnsi="Courier New" w:cs="Courier New"/>
@@ -2665,6 +2762,7 @@
         <w:t>frequencia.rename</w:t>
       </w:r>
       <w:proofErr w:type="spellEnd"/>
+      <w:proofErr w:type="gramEnd"/>
       <w:r>
         <w:rPr>
           <w:rFonts w:ascii="Courier New" w:eastAsia="Times New Roman" w:hAnsi="Courier New" w:cs="Courier New"/>
@@ -2901,7 +2999,16 @@
           <w:sz w:val="24"/>
           <w:szCs w:val="24"/>
         </w:rPr>
-        <w:t>value_counts</w:t>
+        <w:t>value_</w:t>
+      </w:r>
+      <w:proofErr w:type="gramStart"/>
+      <w:r>
+        <w:rPr>
+          <w:rFonts w:ascii="Times New Roman" w:hAnsi="Times New Roman" w:cs="Times New Roman"/>
+          <w:sz w:val="24"/>
+          <w:szCs w:val="24"/>
+        </w:rPr>
+        <w:t>counts</w:t>
       </w:r>
       <w:proofErr w:type="spellEnd"/>
       <w:r>
@@ -2910,7 +3017,16 @@
           <w:sz w:val="24"/>
           <w:szCs w:val="24"/>
         </w:rPr>
-        <w:t>() e já receber o valor das porcentagens:</w:t>
+        <w:t>(</w:t>
+      </w:r>
+      <w:proofErr w:type="gramEnd"/>
+      <w:r>
+        <w:rPr>
+          <w:rFonts w:ascii="Times New Roman" w:hAnsi="Times New Roman" w:cs="Times New Roman"/>
+          <w:sz w:val="24"/>
+          <w:szCs w:val="24"/>
+        </w:rPr>
+        <w:t>) e já receber o valor das porcentagens:</w:t>
       </w:r>
     </w:p>
     <w:p>
@@ -2933,8 +3049,20 @@
           <w:szCs w:val="21"/>
           <w:lang w:eastAsia="pt-BR"/>
         </w:rPr>
-        <w:t>frequencia = pd.crosstab</w:t>
-      </w:r>
+        <w:t>frequencia = </w:t>
+      </w:r>
+      <w:proofErr w:type="gramStart"/>
+      <w:r>
+        <w:rPr>
+          <w:rFonts w:ascii="Courier New" w:eastAsia="Times New Roman" w:hAnsi="Courier New" w:cs="Courier New"/>
+          <w:color w:val="D4D4D4"/>
+          <w:sz w:val="21"/>
+          <w:szCs w:val="21"/>
+          <w:lang w:eastAsia="pt-BR"/>
+        </w:rPr>
+        <w:t>pd.crosstab</w:t>
+      </w:r>
+      <w:proofErr w:type="gramEnd"/>
       <w:r>
         <w:rPr>
           <w:rFonts w:ascii="Courier New" w:eastAsia="Times New Roman" w:hAnsi="Courier New" w:cs="Courier New"/>
@@ -3263,8 +3391,20 @@
           <w:szCs w:val="21"/>
           <w:lang w:eastAsia="pt-BR"/>
         </w:rPr>
-        <w:t>frequencia = pd.crosstab</w:t>
-      </w:r>
+        <w:t>frequencia = </w:t>
+      </w:r>
+      <w:proofErr w:type="gramStart"/>
+      <w:r>
+        <w:rPr>
+          <w:rFonts w:ascii="Courier New" w:eastAsia="Times New Roman" w:hAnsi="Courier New" w:cs="Courier New"/>
+          <w:color w:val="D4D4D4"/>
+          <w:sz w:val="21"/>
+          <w:szCs w:val="21"/>
+          <w:lang w:eastAsia="pt-BR"/>
+        </w:rPr>
+        <w:t>pd.crosstab</w:t>
+      </w:r>
+      <w:proofErr w:type="gramEnd"/>
       <w:r>
         <w:rPr>
           <w:rFonts w:ascii="Courier New" w:eastAsia="Times New Roman" w:hAnsi="Courier New" w:cs="Courier New"/>
@@ -3469,6 +3609,7 @@
         <w:t xml:space="preserve"> </w:t>
       </w:r>
       <w:proofErr w:type="spellStart"/>
+      <w:proofErr w:type="gramStart"/>
       <w:r>
         <w:rPr>
           <w:rFonts w:ascii="Times New Roman" w:hAnsi="Times New Roman" w:cs="Times New Roman"/>
@@ -3484,7 +3625,16 @@
           <w:sz w:val="24"/>
           <w:szCs w:val="24"/>
         </w:rPr>
-        <w:t xml:space="preserve">(variável, </w:t>
+        <w:t>(</w:t>
+      </w:r>
+      <w:proofErr w:type="gramEnd"/>
+      <w:r>
+        <w:rPr>
+          <w:rFonts w:ascii="Times New Roman" w:hAnsi="Times New Roman" w:cs="Times New Roman"/>
+          <w:sz w:val="24"/>
+          <w:szCs w:val="24"/>
+        </w:rPr>
+        <w:t xml:space="preserve">variável, </w:t>
       </w:r>
       <w:proofErr w:type="spellStart"/>
       <w:r>
@@ -4031,6 +4181,7 @@
           <w:lang w:val="en-US" w:eastAsia="pt-BR"/>
         </w:rPr>
       </w:pPr>
+      <w:proofErr w:type="gramStart"/>
       <w:r>
         <w:rPr>
           <w:rFonts w:ascii="Courier New" w:eastAsia="Times New Roman" w:hAnsi="Courier New" w:cs="Courier New"/>
@@ -4051,6 +4202,7 @@
         </w:rPr>
         <w:t>(</w:t>
       </w:r>
+      <w:proofErr w:type="gramEnd"/>
       <w:r>
         <w:rPr>
           <w:rFonts w:ascii="Courier New" w:eastAsia="Times New Roman" w:hAnsi="Courier New" w:cs="Courier New"/>
@@ -4254,7 +4406,16 @@
           <w:sz w:val="24"/>
           <w:szCs w:val="24"/>
         </w:rPr>
-        <w:t>pd.value_counts</w:t>
+        <w:t>pd.value_</w:t>
+      </w:r>
+      <w:proofErr w:type="gramStart"/>
+      <w:r>
+        <w:rPr>
+          <w:rFonts w:ascii="Times New Roman" w:hAnsi="Times New Roman" w:cs="Times New Roman"/>
+          <w:sz w:val="24"/>
+          <w:szCs w:val="24"/>
+        </w:rPr>
+        <w:t>counts</w:t>
       </w:r>
       <w:proofErr w:type="spellEnd"/>
       <w:r>
@@ -4263,7 +4424,16 @@
           <w:sz w:val="24"/>
           <w:szCs w:val="24"/>
         </w:rPr>
-        <w:t>(), sabendo quantas pessoas estão em cada classificação:</w:t>
+        <w:t>(</w:t>
+      </w:r>
+      <w:proofErr w:type="gramEnd"/>
+      <w:r>
+        <w:rPr>
+          <w:rFonts w:ascii="Times New Roman" w:hAnsi="Times New Roman" w:cs="Times New Roman"/>
+          <w:sz w:val="24"/>
+          <w:szCs w:val="24"/>
+        </w:rPr>
+        <w:t>), sabendo quantas pessoas estão em cada classificação:</w:t>
       </w:r>
     </w:p>
     <w:p>
@@ -4309,7 +4479,18 @@
           <w:szCs w:val="21"/>
           <w:lang w:val="en-US" w:eastAsia="pt-BR"/>
         </w:rPr>
-        <w:t>pd.value_counts</w:t>
+        <w:t>pd.value_</w:t>
+      </w:r>
+      <w:proofErr w:type="gramStart"/>
+      <w:r>
+        <w:rPr>
+          <w:rFonts w:ascii="Courier New" w:eastAsia="Times New Roman" w:hAnsi="Courier New" w:cs="Courier New"/>
+          <w:color w:val="D4D4D4"/>
+          <w:sz w:val="21"/>
+          <w:szCs w:val="21"/>
+          <w:lang w:val="en-US" w:eastAsia="pt-BR"/>
+        </w:rPr>
+        <w:t>counts</w:t>
       </w:r>
       <w:proofErr w:type="spellEnd"/>
       <w:r>
@@ -4323,6 +4504,7 @@
         <w:t>(</w:t>
       </w:r>
       <w:proofErr w:type="spellStart"/>
+      <w:proofErr w:type="gramEnd"/>
       <w:r>
         <w:rPr>
           <w:rFonts w:ascii="Courier New" w:eastAsia="Times New Roman" w:hAnsi="Courier New" w:cs="Courier New"/>
@@ -4652,7 +4834,18 @@
           <w:szCs w:val="21"/>
           <w:lang w:val="en-US" w:eastAsia="pt-BR"/>
         </w:rPr>
-        <w:t>pd.value_counts</w:t>
+        <w:t>pd.value_</w:t>
+      </w:r>
+      <w:proofErr w:type="gramStart"/>
+      <w:r>
+        <w:rPr>
+          <w:rFonts w:ascii="Courier New" w:eastAsia="Times New Roman" w:hAnsi="Courier New" w:cs="Courier New"/>
+          <w:color w:val="D4D4D4"/>
+          <w:sz w:val="21"/>
+          <w:szCs w:val="21"/>
+          <w:lang w:val="en-US" w:eastAsia="pt-BR"/>
+        </w:rPr>
+        <w:t>counts</w:t>
       </w:r>
       <w:proofErr w:type="spellEnd"/>
       <w:r>
@@ -4666,6 +4859,7 @@
         <w:t>(</w:t>
       </w:r>
       <w:proofErr w:type="spellStart"/>
+      <w:proofErr w:type="gramEnd"/>
       <w:r>
         <w:rPr>
           <w:rFonts w:ascii="Courier New" w:eastAsia="Times New Roman" w:hAnsi="Courier New" w:cs="Courier New"/>
@@ -4991,6 +5185,7 @@
         <w:t xml:space="preserve">Criamos a tabela de frequência e porcentagem com </w:t>
       </w:r>
       <w:proofErr w:type="spellStart"/>
+      <w:proofErr w:type="gramStart"/>
       <w:r>
         <w:rPr>
           <w:rFonts w:ascii="Times New Roman" w:hAnsi="Times New Roman" w:cs="Times New Roman"/>
@@ -5000,6 +5195,7 @@
         <w:t>pd.DataFrame</w:t>
       </w:r>
       <w:proofErr w:type="spellEnd"/>
+      <w:proofErr w:type="gramEnd"/>
       <w:r>
         <w:rPr>
           <w:rFonts w:ascii="Times New Roman" w:hAnsi="Times New Roman" w:cs="Times New Roman"/>
@@ -5029,8 +5225,20 @@
           <w:szCs w:val="21"/>
           <w:lang w:eastAsia="pt-BR"/>
         </w:rPr>
-        <w:t>dist_freq_quantitativas_personalizadas = pd.DataFrame</w:t>
-      </w:r>
+        <w:t>dist_freq_quantitativas_personalizadas = </w:t>
+      </w:r>
+      <w:proofErr w:type="gramStart"/>
+      <w:r>
+        <w:rPr>
+          <w:rFonts w:ascii="Courier New" w:eastAsia="Times New Roman" w:hAnsi="Courier New" w:cs="Courier New"/>
+          <w:color w:val="D4D4D4"/>
+          <w:sz w:val="21"/>
+          <w:szCs w:val="21"/>
+          <w:lang w:eastAsia="pt-BR"/>
+        </w:rPr>
+        <w:t>pd.DataFrame</w:t>
+      </w:r>
+      <w:proofErr w:type="gramEnd"/>
       <w:r>
         <w:rPr>
           <w:rFonts w:ascii="Courier New" w:eastAsia="Times New Roman" w:hAnsi="Courier New" w:cs="Courier New"/>
@@ -5304,7 +5512,29 @@
           <w:szCs w:val="21"/>
           <w:lang w:eastAsia="pt-BR"/>
         </w:rPr>
-        <w:t>dist_freq_quantitativas_personalizadas.sort_index</w:t>
+        <w:t>dist_freq_quantitativas_</w:t>
+      </w:r>
+      <w:proofErr w:type="gramStart"/>
+      <w:r>
+        <w:rPr>
+          <w:rFonts w:ascii="Courier New" w:eastAsia="Times New Roman" w:hAnsi="Courier New" w:cs="Courier New"/>
+          <w:color w:val="D4D4D4"/>
+          <w:sz w:val="21"/>
+          <w:szCs w:val="21"/>
+          <w:lang w:eastAsia="pt-BR"/>
+        </w:rPr>
+        <w:t>personalizadas.sort</w:t>
+      </w:r>
+      <w:proofErr w:type="gramEnd"/>
+      <w:r>
+        <w:rPr>
+          <w:rFonts w:ascii="Courier New" w:eastAsia="Times New Roman" w:hAnsi="Courier New" w:cs="Courier New"/>
+          <w:color w:val="D4D4D4"/>
+          <w:sz w:val="21"/>
+          <w:szCs w:val="21"/>
+          <w:lang w:eastAsia="pt-BR"/>
+        </w:rPr>
+        <w:t>_index</w:t>
       </w:r>
       <w:r>
         <w:rPr>
@@ -5572,6 +5802,7 @@
         <w:t xml:space="preserve">. Basta atribuir o </w:t>
       </w:r>
       <w:proofErr w:type="spellStart"/>
+      <w:proofErr w:type="gramStart"/>
       <w:r>
         <w:rPr>
           <w:rFonts w:ascii="Times New Roman" w:hAnsi="Times New Roman" w:cs="Times New Roman"/>
@@ -5581,6 +5812,7 @@
         <w:t>df.shape</w:t>
       </w:r>
       <w:proofErr w:type="spellEnd"/>
+      <w:proofErr w:type="gramEnd"/>
       <w:r>
         <w:rPr>
           <w:rFonts w:ascii="Times New Roman" w:hAnsi="Times New Roman" w:cs="Times New Roman"/>
@@ -5637,6 +5869,7 @@
         <w:t>n = </w:t>
       </w:r>
       <w:proofErr w:type="spellStart"/>
+      <w:proofErr w:type="gramStart"/>
       <w:r>
         <w:rPr>
           <w:rFonts w:ascii="Courier New" w:eastAsia="Times New Roman" w:hAnsi="Courier New" w:cs="Courier New"/>
@@ -5648,6 +5881,7 @@
         <w:t>dados.shape</w:t>
       </w:r>
       <w:proofErr w:type="spellEnd"/>
+      <w:proofErr w:type="gramEnd"/>
       <w:r>
         <w:rPr>
           <w:rFonts w:ascii="Courier New" w:eastAsia="Times New Roman" w:hAnsi="Courier New" w:cs="Courier New"/>
@@ -5857,6 +6091,7 @@
         <w:t>(</w:t>
       </w:r>
       <w:proofErr w:type="spellStart"/>
+      <w:proofErr w:type="gramStart"/>
       <w:r>
         <w:rPr>
           <w:rFonts w:ascii="Courier New" w:eastAsia="Times New Roman" w:hAnsi="Courier New" w:cs="Courier New"/>
@@ -5878,6 +6113,7 @@
         <w:t>round</w:t>
       </w:r>
       <w:proofErr w:type="spellEnd"/>
+      <w:proofErr w:type="gramEnd"/>
       <w:r>
         <w:rPr>
           <w:rFonts w:ascii="Courier New" w:eastAsia="Times New Roman" w:hAnsi="Courier New" w:cs="Courier New"/>
@@ -6013,7 +6249,18 @@
           <w:szCs w:val="21"/>
           <w:lang w:val="en-US" w:eastAsia="pt-BR"/>
         </w:rPr>
-        <w:t>frequencia = pd.value_counts</w:t>
+        <w:t>frequencia = pd.value_</w:t>
+      </w:r>
+      <w:proofErr w:type="gramStart"/>
+      <w:r>
+        <w:rPr>
+          <w:rFonts w:ascii="Courier New" w:eastAsia="Times New Roman" w:hAnsi="Courier New" w:cs="Courier New"/>
+          <w:color w:val="D4D4D4"/>
+          <w:sz w:val="21"/>
+          <w:szCs w:val="21"/>
+          <w:lang w:val="en-US" w:eastAsia="pt-BR"/>
+        </w:rPr>
+        <w:t>counts</w:t>
       </w:r>
       <w:r>
         <w:rPr>
@@ -6025,6 +6272,7 @@
         </w:rPr>
         <w:t>(</w:t>
       </w:r>
+      <w:proofErr w:type="gramEnd"/>
       <w:r>
         <w:rPr>
           <w:rFonts w:ascii="Courier New" w:eastAsia="Times New Roman" w:hAnsi="Courier New" w:cs="Courier New"/>
@@ -6269,7 +6517,18 @@
           <w:szCs w:val="21"/>
           <w:lang w:val="en-US" w:eastAsia="pt-BR"/>
         </w:rPr>
-        <w:t>percentual = pd.value_counts</w:t>
+        <w:t>percentual = pd.value_</w:t>
+      </w:r>
+      <w:proofErr w:type="gramStart"/>
+      <w:r>
+        <w:rPr>
+          <w:rFonts w:ascii="Courier New" w:eastAsia="Times New Roman" w:hAnsi="Courier New" w:cs="Courier New"/>
+          <w:color w:val="D4D4D4"/>
+          <w:sz w:val="21"/>
+          <w:szCs w:val="21"/>
+          <w:lang w:val="en-US" w:eastAsia="pt-BR"/>
+        </w:rPr>
+        <w:t>counts</w:t>
       </w:r>
       <w:r>
         <w:rPr>
@@ -6281,6 +6540,7 @@
         </w:rPr>
         <w:t>(</w:t>
       </w:r>
+      <w:proofErr w:type="gramEnd"/>
       <w:r>
         <w:rPr>
           <w:rFonts w:ascii="Courier New" w:eastAsia="Times New Roman" w:hAnsi="Courier New" w:cs="Courier New"/>
@@ -6550,8 +6810,20 @@
           <w:szCs w:val="21"/>
           <w:lang w:eastAsia="pt-BR"/>
         </w:rPr>
-        <w:t>dist_freq_quantitativas_amplitude_fixa = pd.DataFrame</w:t>
-      </w:r>
+        <w:t>dist_freq_quantitativas_amplitude_fixa = </w:t>
+      </w:r>
+      <w:proofErr w:type="gramStart"/>
+      <w:r>
+        <w:rPr>
+          <w:rFonts w:ascii="Courier New" w:eastAsia="Times New Roman" w:hAnsi="Courier New" w:cs="Courier New"/>
+          <w:color w:val="D4D4D4"/>
+          <w:sz w:val="21"/>
+          <w:szCs w:val="21"/>
+          <w:lang w:eastAsia="pt-BR"/>
+        </w:rPr>
+        <w:t>pd.DataFrame</w:t>
+      </w:r>
+      <w:proofErr w:type="gramEnd"/>
       <w:r>
         <w:rPr>
           <w:rFonts w:ascii="Courier New" w:eastAsia="Times New Roman" w:hAnsi="Courier New" w:cs="Courier New"/>
@@ -6966,7 +7238,16 @@
           <w:sz w:val="24"/>
           <w:szCs w:val="24"/>
         </w:rPr>
-        <w:t>ax.set_size_inches</w:t>
+        <w:t>ax.set_size_</w:t>
+      </w:r>
+      <w:proofErr w:type="gramStart"/>
+      <w:r>
+        <w:rPr>
+          <w:rFonts w:ascii="Times New Roman" w:hAnsi="Times New Roman" w:cs="Times New Roman"/>
+          <w:sz w:val="24"/>
+          <w:szCs w:val="24"/>
+        </w:rPr>
+        <w:t>inches</w:t>
       </w:r>
       <w:proofErr w:type="spellEnd"/>
       <w:r>
@@ -6975,7 +7256,16 @@
           <w:sz w:val="24"/>
           <w:szCs w:val="24"/>
         </w:rPr>
-        <w:t>(x, y)</w:t>
+        <w:t>(</w:t>
+      </w:r>
+      <w:proofErr w:type="gramEnd"/>
+      <w:r>
+        <w:rPr>
+          <w:rFonts w:ascii="Times New Roman" w:hAnsi="Times New Roman" w:cs="Times New Roman"/>
+          <w:sz w:val="24"/>
+          <w:szCs w:val="24"/>
+        </w:rPr>
+        <w:t>x, y)</w:t>
       </w:r>
       <w:r>
         <w:rPr>
@@ -7016,7 +7306,16 @@
           <w:sz w:val="24"/>
           <w:szCs w:val="24"/>
         </w:rPr>
-        <w:t>ax.set_titles</w:t>
+        <w:t>ax.set_</w:t>
+      </w:r>
+      <w:proofErr w:type="gramStart"/>
+      <w:r>
+        <w:rPr>
+          <w:rFonts w:ascii="Times New Roman" w:hAnsi="Times New Roman" w:cs="Times New Roman"/>
+          <w:sz w:val="24"/>
+          <w:szCs w:val="24"/>
+        </w:rPr>
+        <w:t>titles</w:t>
       </w:r>
       <w:proofErr w:type="spellEnd"/>
       <w:r>
@@ -7025,7 +7324,16 @@
           <w:sz w:val="24"/>
           <w:szCs w:val="24"/>
         </w:rPr>
-        <w:t xml:space="preserve">(‘titulo’, </w:t>
+        <w:t>(</w:t>
+      </w:r>
+      <w:proofErr w:type="gramEnd"/>
+      <w:r>
+        <w:rPr>
+          <w:rFonts w:ascii="Times New Roman" w:hAnsi="Times New Roman" w:cs="Times New Roman"/>
+          <w:sz w:val="24"/>
+          <w:szCs w:val="24"/>
+        </w:rPr>
+        <w:t xml:space="preserve">‘titulo’, </w:t>
       </w:r>
       <w:proofErr w:type="spellStart"/>
       <w:r>
@@ -7094,7 +7402,16 @@
           <w:sz w:val="24"/>
           <w:szCs w:val="24"/>
         </w:rPr>
-        <w:t>ax.set_xlabels</w:t>
+        <w:t>ax.set_</w:t>
+      </w:r>
+      <w:proofErr w:type="gramStart"/>
+      <w:r>
+        <w:rPr>
+          <w:rFonts w:ascii="Times New Roman" w:hAnsi="Times New Roman" w:cs="Times New Roman"/>
+          <w:sz w:val="24"/>
+          <w:szCs w:val="24"/>
+        </w:rPr>
+        <w:t>xlabels</w:t>
       </w:r>
       <w:proofErr w:type="spellEnd"/>
       <w:r>
@@ -7103,7 +7420,16 @@
           <w:sz w:val="24"/>
           <w:szCs w:val="24"/>
         </w:rPr>
-        <w:t>(‘</w:t>
+        <w:t>(</w:t>
+      </w:r>
+      <w:proofErr w:type="gramEnd"/>
+      <w:r>
+        <w:rPr>
+          <w:rFonts w:ascii="Times New Roman" w:hAnsi="Times New Roman" w:cs="Times New Roman"/>
+          <w:sz w:val="24"/>
+          <w:szCs w:val="24"/>
+        </w:rPr>
+        <w:t>‘</w:t>
       </w:r>
       <w:proofErr w:type="spellStart"/>
       <w:r>
@@ -7243,6 +7569,7 @@
         <w:t>ax = </w:t>
       </w:r>
       <w:proofErr w:type="spellStart"/>
+      <w:proofErr w:type="gramStart"/>
       <w:r>
         <w:rPr>
           <w:rFonts w:ascii="Courier New" w:eastAsia="Times New Roman" w:hAnsi="Courier New" w:cs="Courier New"/>
@@ -7254,6 +7581,7 @@
         <w:t>sns.displot</w:t>
       </w:r>
       <w:proofErr w:type="spellEnd"/>
+      <w:proofErr w:type="gramEnd"/>
       <w:r>
         <w:rPr>
           <w:rFonts w:ascii="Courier New" w:eastAsia="Times New Roman" w:hAnsi="Courier New" w:cs="Courier New"/>
@@ -7373,7 +7701,18 @@
           <w:szCs w:val="21"/>
           <w:lang w:val="en-US" w:eastAsia="pt-BR"/>
         </w:rPr>
-        <w:t>ax.figure.set_size_inches</w:t>
+        <w:t>ax.figure.set_size_</w:t>
+      </w:r>
+      <w:proofErr w:type="gramStart"/>
+      <w:r>
+        <w:rPr>
+          <w:rFonts w:ascii="Courier New" w:eastAsia="Times New Roman" w:hAnsi="Courier New" w:cs="Courier New"/>
+          <w:color w:val="D4D4D4"/>
+          <w:sz w:val="21"/>
+          <w:szCs w:val="21"/>
+          <w:lang w:val="en-US" w:eastAsia="pt-BR"/>
+        </w:rPr>
+        <w:t>inches</w:t>
       </w:r>
       <w:proofErr w:type="spellEnd"/>
       <w:r>
@@ -7386,6 +7725,7 @@
         </w:rPr>
         <w:t>(</w:t>
       </w:r>
+      <w:proofErr w:type="gramEnd"/>
       <w:r>
         <w:rPr>
           <w:rFonts w:ascii="Courier New" w:eastAsia="Times New Roman" w:hAnsi="Courier New" w:cs="Courier New"/>
@@ -7448,7 +7788,18 @@
           <w:lang w:eastAsia="pt-BR"/>
         </w:rPr>
         <w:lastRenderedPageBreak/>
-        <w:t>ax.set_titles</w:t>
+        <w:t>ax.set_</w:t>
+      </w:r>
+      <w:proofErr w:type="gramStart"/>
+      <w:r>
+        <w:rPr>
+          <w:rFonts w:ascii="Courier New" w:eastAsia="Times New Roman" w:hAnsi="Courier New" w:cs="Courier New"/>
+          <w:color w:val="D4D4D4"/>
+          <w:sz w:val="21"/>
+          <w:szCs w:val="21"/>
+          <w:lang w:eastAsia="pt-BR"/>
+        </w:rPr>
+        <w:t>titles</w:t>
       </w:r>
       <w:r>
         <w:rPr>
@@ -7460,6 +7811,7 @@
         </w:rPr>
         <w:t>(</w:t>
       </w:r>
+      <w:proofErr w:type="gramEnd"/>
       <w:r>
         <w:rPr>
           <w:rFonts w:ascii="Courier New" w:eastAsia="Times New Roman" w:hAnsi="Courier New" w:cs="Courier New"/>
@@ -7532,7 +7884,18 @@
           <w:szCs w:val="21"/>
           <w:lang w:eastAsia="pt-BR"/>
         </w:rPr>
-        <w:t>ax.set_xlabels</w:t>
+        <w:t>ax.set_</w:t>
+      </w:r>
+      <w:proofErr w:type="gramStart"/>
+      <w:r>
+        <w:rPr>
+          <w:rFonts w:ascii="Courier New" w:eastAsia="Times New Roman" w:hAnsi="Courier New" w:cs="Courier New"/>
+          <w:color w:val="D4D4D4"/>
+          <w:sz w:val="21"/>
+          <w:szCs w:val="21"/>
+          <w:lang w:eastAsia="pt-BR"/>
+        </w:rPr>
+        <w:t>xlabels</w:t>
       </w:r>
       <w:proofErr w:type="spellEnd"/>
       <w:r>
@@ -7545,6 +7908,7 @@
         </w:rPr>
         <w:t>(</w:t>
       </w:r>
+      <w:proofErr w:type="gramEnd"/>
       <w:r>
         <w:rPr>
           <w:rFonts w:ascii="Courier New" w:eastAsia="Times New Roman" w:hAnsi="Courier New" w:cs="Courier New"/>
@@ -7896,6 +8260,7 @@
         <w:t>=(</w:t>
       </w:r>
       <w:proofErr w:type="spellStart"/>
+      <w:proofErr w:type="gramStart"/>
       <w:r>
         <w:rPr>
           <w:rFonts w:ascii="Times New Roman" w:hAnsi="Times New Roman" w:cs="Times New Roman"/>
@@ -7905,6 +8270,7 @@
         <w:t>x,y</w:t>
       </w:r>
       <w:proofErr w:type="spellEnd"/>
+      <w:proofErr w:type="gramEnd"/>
       <w:r>
         <w:rPr>
           <w:rFonts w:ascii="Times New Roman" w:hAnsi="Times New Roman" w:cs="Times New Roman"/>
@@ -7927,6 +8293,7 @@
         </w:rPr>
       </w:pPr>
       <w:proofErr w:type="spellStart"/>
+      <w:proofErr w:type="gramStart"/>
       <w:r>
         <w:rPr>
           <w:rFonts w:ascii="Courier New" w:eastAsia="Times New Roman" w:hAnsi="Courier New" w:cs="Courier New"/>
@@ -7938,6 +8305,7 @@
         <w:t>dados.Altura.hist</w:t>
       </w:r>
       <w:proofErr w:type="spellEnd"/>
+      <w:proofErr w:type="gramEnd"/>
       <w:r>
         <w:rPr>
           <w:rFonts w:ascii="Courier New" w:eastAsia="Times New Roman" w:hAnsi="Courier New" w:cs="Courier New"/>
@@ -8208,7 +8576,16 @@
           <w:sz w:val="24"/>
           <w:szCs w:val="24"/>
         </w:rPr>
-        <w:t>’].</w:t>
+        <w:t>’</w:t>
+      </w:r>
+      <w:proofErr w:type="gramStart"/>
+      <w:r>
+        <w:rPr>
+          <w:rFonts w:ascii="Times New Roman" w:hAnsi="Times New Roman" w:cs="Times New Roman"/>
+          <w:sz w:val="24"/>
+          <w:szCs w:val="24"/>
+        </w:rPr>
+        <w:t>].</w:t>
       </w:r>
       <w:proofErr w:type="spellStart"/>
       <w:r>
@@ -8220,6 +8597,7 @@
         <w:t>plot.bar</w:t>
       </w:r>
       <w:proofErr w:type="spellEnd"/>
+      <w:proofErr w:type="gramEnd"/>
       <w:r>
         <w:rPr>
           <w:rFonts w:ascii="Times New Roman" w:hAnsi="Times New Roman" w:cs="Times New Roman"/>
@@ -8277,6 +8655,7 @@
           <w:lang w:eastAsia="pt-BR"/>
         </w:rPr>
       </w:pPr>
+      <w:proofErr w:type="gramStart"/>
       <w:r>
         <w:rPr>
           <w:rFonts w:ascii="Courier New" w:eastAsia="Times New Roman" w:hAnsi="Courier New" w:cs="Courier New"/>
@@ -8298,6 +8677,7 @@
         </w:rPr>
         <w:t>(</w:t>
       </w:r>
+      <w:proofErr w:type="gramEnd"/>
       <w:r>
         <w:rPr>
           <w:rFonts w:ascii="Courier New" w:eastAsia="Times New Roman" w:hAnsi="Courier New" w:cs="Courier New"/>
@@ -8507,7 +8887,16 @@
           <w:sz w:val="24"/>
           <w:szCs w:val="24"/>
         </w:rPr>
-        <w:t>value_counts</w:t>
+        <w:t>value_</w:t>
+      </w:r>
+      <w:proofErr w:type="gramStart"/>
+      <w:r>
+        <w:rPr>
+          <w:rFonts w:ascii="Times New Roman" w:hAnsi="Times New Roman" w:cs="Times New Roman"/>
+          <w:sz w:val="24"/>
+          <w:szCs w:val="24"/>
+        </w:rPr>
+        <w:t>counts</w:t>
       </w:r>
       <w:proofErr w:type="spellEnd"/>
       <w:r>
@@ -8516,7 +8905,16 @@
           <w:sz w:val="24"/>
           <w:szCs w:val="24"/>
         </w:rPr>
-        <w:t>() do pandas</w:t>
+        <w:t>(</w:t>
+      </w:r>
+      <w:proofErr w:type="gramEnd"/>
+      <w:r>
+        <w:rPr>
+          <w:rFonts w:ascii="Times New Roman" w:hAnsi="Times New Roman" w:cs="Times New Roman"/>
+          <w:sz w:val="24"/>
+          <w:szCs w:val="24"/>
+        </w:rPr>
+        <w:t>) do pandas</w:t>
       </w:r>
       <w:r>
         <w:rPr>
@@ -8551,6 +8949,7 @@
         <w:t xml:space="preserve">A criar distribuições de frequências, com o cruzamento de duas variáveis, utilizando a função </w:t>
       </w:r>
       <w:proofErr w:type="spellStart"/>
+      <w:proofErr w:type="gramStart"/>
       <w:r>
         <w:rPr>
           <w:rFonts w:ascii="Times New Roman" w:hAnsi="Times New Roman" w:cs="Times New Roman"/>
@@ -8566,7 +8965,16 @@
           <w:sz w:val="24"/>
           <w:szCs w:val="24"/>
         </w:rPr>
-        <w:t>() do pandas</w:t>
+        <w:t>(</w:t>
+      </w:r>
+      <w:proofErr w:type="gramEnd"/>
+      <w:r>
+        <w:rPr>
+          <w:rFonts w:ascii="Times New Roman" w:hAnsi="Times New Roman" w:cs="Times New Roman"/>
+          <w:sz w:val="24"/>
+          <w:szCs w:val="24"/>
+        </w:rPr>
+        <w:t>) do pandas</w:t>
       </w:r>
       <w:r>
         <w:rPr>
@@ -8607,7 +9015,16 @@
           <w:sz w:val="24"/>
           <w:szCs w:val="24"/>
         </w:rPr>
-        <w:t>value_counts</w:t>
+        <w:t>value_</w:t>
+      </w:r>
+      <w:proofErr w:type="gramStart"/>
+      <w:r>
+        <w:rPr>
+          <w:rFonts w:ascii="Times New Roman" w:hAnsi="Times New Roman" w:cs="Times New Roman"/>
+          <w:sz w:val="24"/>
+          <w:szCs w:val="24"/>
+        </w:rPr>
+        <w:t>counts</w:t>
       </w:r>
       <w:proofErr w:type="spellEnd"/>
       <w:r>
@@ -8616,7 +9033,16 @@
           <w:sz w:val="24"/>
           <w:szCs w:val="24"/>
         </w:rPr>
-        <w:t xml:space="preserve">() e </w:t>
+        <w:t>(</w:t>
+      </w:r>
+      <w:proofErr w:type="gramEnd"/>
+      <w:r>
+        <w:rPr>
+          <w:rFonts w:ascii="Times New Roman" w:hAnsi="Times New Roman" w:cs="Times New Roman"/>
+          <w:sz w:val="24"/>
+          <w:szCs w:val="24"/>
+        </w:rPr>
+        <w:t xml:space="preserve">) e </w:t>
       </w:r>
       <w:proofErr w:type="spellStart"/>
       <w:r>
@@ -9222,7 +9648,43 @@
           <w:sz w:val="24"/>
           <w:szCs w:val="24"/>
         </w:rPr>
-        <w:t xml:space="preserve">Nesse caso o pandas nos ajuda e muito com suas função sum() e seu shape. Com eles podemos pegar apenas uma coluna de informação e passar para o sum que irá somar todos os valores, em seguida podemos fazer a divisão dessa soma pela quantidade de observações do nosso dado, ou seja, quantidade de linhas dele. Para isso usamos o atributo shape[0], que nos retorna exatamente essa informação. No final </w:t>
+        <w:t xml:space="preserve">Nesse caso o pandas nos ajuda e muito com suas função </w:t>
+      </w:r>
+      <w:proofErr w:type="gramStart"/>
+      <w:r>
+        <w:rPr>
+          <w:rFonts w:ascii="Times New Roman" w:hAnsi="Times New Roman" w:cs="Times New Roman"/>
+          <w:sz w:val="24"/>
+          <w:szCs w:val="24"/>
+        </w:rPr>
+        <w:t>sum(</w:t>
+      </w:r>
+      <w:proofErr w:type="gramEnd"/>
+      <w:r>
+        <w:rPr>
+          <w:rFonts w:ascii="Times New Roman" w:hAnsi="Times New Roman" w:cs="Times New Roman"/>
+          <w:sz w:val="24"/>
+          <w:szCs w:val="24"/>
+        </w:rPr>
+        <w:t xml:space="preserve">) e seu shape. Com eles podemos pegar apenas uma coluna de informação e passar para o sum que irá somar todos os valores, em seguida podemos fazer a divisão dessa soma pela quantidade de observações do nosso dado, ou seja, quantidade de linhas dele. Para isso usamos o atributo </w:t>
+      </w:r>
+      <w:proofErr w:type="gramStart"/>
+      <w:r>
+        <w:rPr>
+          <w:rFonts w:ascii="Times New Roman" w:hAnsi="Times New Roman" w:cs="Times New Roman"/>
+          <w:sz w:val="24"/>
+          <w:szCs w:val="24"/>
+        </w:rPr>
+        <w:t>shape[</w:t>
+      </w:r>
+      <w:proofErr w:type="gramEnd"/>
+      <w:r>
+        <w:rPr>
+          <w:rFonts w:ascii="Times New Roman" w:hAnsi="Times New Roman" w:cs="Times New Roman"/>
+          <w:sz w:val="24"/>
+          <w:szCs w:val="24"/>
+        </w:rPr>
+        <w:t xml:space="preserve">0], que nos retorna exatamente essa informação. No final </w:t>
       </w:r>
       <w:r>
         <w:rPr>
@@ -9254,6 +9716,7 @@
         </w:rPr>
       </w:pPr>
       <w:proofErr w:type="spellStart"/>
+      <w:proofErr w:type="gramStart"/>
       <w:r>
         <w:rPr>
           <w:rFonts w:ascii="Courier New" w:eastAsia="Times New Roman" w:hAnsi="Courier New" w:cs="Courier New"/>
@@ -9283,7 +9746,18 @@
           <w:szCs w:val="21"/>
           <w:lang w:eastAsia="pt-BR"/>
         </w:rPr>
-        <w:t>()</w:t>
+        <w:t>(</w:t>
+      </w:r>
+      <w:proofErr w:type="gramEnd"/>
+      <w:r>
+        <w:rPr>
+          <w:rFonts w:ascii="Courier New" w:eastAsia="Times New Roman" w:hAnsi="Courier New" w:cs="Courier New"/>
+          <w:color w:val="DCDCDC"/>
+          <w:sz w:val="21"/>
+          <w:szCs w:val="21"/>
+          <w:lang w:eastAsia="pt-BR"/>
+        </w:rPr>
+        <w:t>)</w:t>
       </w:r>
       <w:r>
         <w:rPr>
@@ -9416,6 +9890,7 @@
         <w:t xml:space="preserve">Ou então podemos fazer de uma forma ainda MUITO mais fácil: simplesmente pedir a média dessa coluna para o pandas com o </w:t>
       </w:r>
       <w:proofErr w:type="spellStart"/>
+      <w:proofErr w:type="gramStart"/>
       <w:r>
         <w:rPr>
           <w:rFonts w:ascii="Times New Roman" w:hAnsi="Times New Roman" w:cs="Times New Roman"/>
@@ -9431,7 +9906,16 @@
           <w:sz w:val="24"/>
           <w:szCs w:val="24"/>
         </w:rPr>
-        <w:t>():</w:t>
+        <w:t>(</w:t>
+      </w:r>
+      <w:proofErr w:type="gramEnd"/>
+      <w:r>
+        <w:rPr>
+          <w:rFonts w:ascii="Times New Roman" w:hAnsi="Times New Roman" w:cs="Times New Roman"/>
+          <w:sz w:val="24"/>
+          <w:szCs w:val="24"/>
+        </w:rPr>
+        <w:t>):</w:t>
       </w:r>
     </w:p>
     <w:p>
@@ -9447,6 +9931,7 @@
         </w:rPr>
       </w:pPr>
       <w:proofErr w:type="spellStart"/>
+      <w:proofErr w:type="gramStart"/>
       <w:r>
         <w:rPr>
           <w:rFonts w:ascii="Courier New" w:eastAsia="Times New Roman" w:hAnsi="Courier New" w:cs="Courier New"/>
@@ -9458,6 +9943,7 @@
         <w:t>df.Fulano.mean</w:t>
       </w:r>
       <w:proofErr w:type="spellEnd"/>
+      <w:proofErr w:type="gramEnd"/>
       <w:r>
         <w:rPr>
           <w:rFonts w:ascii="Courier New" w:eastAsia="Times New Roman" w:hAnsi="Courier New" w:cs="Courier New"/>
@@ -9544,7 +10030,25 @@
           <w:sz w:val="24"/>
           <w:szCs w:val="24"/>
         </w:rPr>
-        <w:t>Utilizando esse conhecimento podemos utilizar nossos dados e pegar a média de todas as rendas, ou então usar a função de agrupamento do pandas e fazer a média diretamente a partir de uma variável para esse grupo df.groupby(‘variável_para_agrupar_por’)[‘variável_analisar’].mean():</w:t>
+        <w:t xml:space="preserve">Utilizando esse conhecimento podemos utilizar nossos dados e pegar a média de todas as rendas, ou então usar a função de agrupamento do pandas e fazer a média diretamente a partir de uma variável para esse grupo </w:t>
+      </w:r>
+      <w:proofErr w:type="gramStart"/>
+      <w:r>
+        <w:rPr>
+          <w:rFonts w:ascii="Times New Roman" w:hAnsi="Times New Roman" w:cs="Times New Roman"/>
+          <w:sz w:val="24"/>
+          <w:szCs w:val="24"/>
+        </w:rPr>
+        <w:t>df.groupby</w:t>
+      </w:r>
+      <w:proofErr w:type="gramEnd"/>
+      <w:r>
+        <w:rPr>
+          <w:rFonts w:ascii="Times New Roman" w:hAnsi="Times New Roman" w:cs="Times New Roman"/>
+          <w:sz w:val="24"/>
+          <w:szCs w:val="24"/>
+        </w:rPr>
+        <w:t>(‘variável_para_agrupar_por’)[‘variável_analisar’].mean():</w:t>
       </w:r>
     </w:p>
     <w:p>
@@ -9560,6 +10064,7 @@
         </w:rPr>
       </w:pPr>
       <w:proofErr w:type="spellStart"/>
+      <w:proofErr w:type="gramStart"/>
       <w:r>
         <w:rPr>
           <w:rFonts w:ascii="Courier New" w:eastAsia="Times New Roman" w:hAnsi="Courier New" w:cs="Courier New"/>
@@ -9571,6 +10076,7 @@
         <w:t>dados.groupby</w:t>
       </w:r>
       <w:proofErr w:type="spellEnd"/>
+      <w:proofErr w:type="gramEnd"/>
       <w:r>
         <w:rPr>
           <w:rFonts w:ascii="Courier New" w:eastAsia="Times New Roman" w:hAnsi="Courier New" w:cs="Courier New"/>
@@ -10300,6 +10806,7 @@
         <w:t> = </w:t>
       </w:r>
       <w:proofErr w:type="spellStart"/>
+      <w:proofErr w:type="gramStart"/>
       <w:r>
         <w:rPr>
           <w:rFonts w:ascii="Courier New" w:eastAsia="Times New Roman" w:hAnsi="Courier New" w:cs="Courier New"/>
@@ -10311,6 +10818,7 @@
         <w:t>pd.DataFrame</w:t>
       </w:r>
       <w:proofErr w:type="spellEnd"/>
+      <w:proofErr w:type="gramEnd"/>
       <w:r>
         <w:rPr>
           <w:rFonts w:ascii="Courier New" w:eastAsia="Times New Roman" w:hAnsi="Courier New" w:cs="Courier New"/>
@@ -11367,15 +11875,27 @@
         </w:rPr>
       </w:pPr>
       <w:proofErr w:type="spellStart"/>
-      <w:r>
-        <w:rPr>
-          <w:rFonts w:ascii="Courier New" w:eastAsia="Times New Roman" w:hAnsi="Courier New" w:cs="Courier New"/>
-          <w:color w:val="D4D4D4"/>
-          <w:sz w:val="21"/>
-          <w:szCs w:val="21"/>
-          <w:lang w:eastAsia="pt-BR"/>
-        </w:rPr>
-        <w:t>df.rename_axis</w:t>
+      <w:proofErr w:type="gramStart"/>
+      <w:r>
+        <w:rPr>
+          <w:rFonts w:ascii="Courier New" w:eastAsia="Times New Roman" w:hAnsi="Courier New" w:cs="Courier New"/>
+          <w:color w:val="D4D4D4"/>
+          <w:sz w:val="21"/>
+          <w:szCs w:val="21"/>
+          <w:lang w:eastAsia="pt-BR"/>
+        </w:rPr>
+        <w:t>df.rename</w:t>
+      </w:r>
+      <w:proofErr w:type="gramEnd"/>
+      <w:r>
+        <w:rPr>
+          <w:rFonts w:ascii="Courier New" w:eastAsia="Times New Roman" w:hAnsi="Courier New" w:cs="Courier New"/>
+          <w:color w:val="D4D4D4"/>
+          <w:sz w:val="21"/>
+          <w:szCs w:val="21"/>
+          <w:lang w:eastAsia="pt-BR"/>
+        </w:rPr>
+        <w:t>_axis</w:t>
       </w:r>
       <w:proofErr w:type="spellEnd"/>
       <w:r>
@@ -11649,6 +12169,7 @@
         <w:t> = </w:t>
       </w:r>
       <w:proofErr w:type="spellStart"/>
+      <w:proofErr w:type="gramStart"/>
       <w:r>
         <w:rPr>
           <w:rFonts w:ascii="Courier New" w:eastAsia="Times New Roman" w:hAnsi="Courier New" w:cs="Courier New"/>
@@ -11660,6 +12181,7 @@
         <w:t>df.Fulano</w:t>
       </w:r>
       <w:proofErr w:type="spellEnd"/>
+      <w:proofErr w:type="gramEnd"/>
     </w:p>
     <w:p>
       <w:pPr>
@@ -11704,7 +12226,29 @@
           <w:szCs w:val="21"/>
           <w:lang w:eastAsia="pt-BR"/>
         </w:rPr>
-        <w:t>notas_fulano.sort_values</w:t>
+        <w:t>notas_</w:t>
+      </w:r>
+      <w:proofErr w:type="gramStart"/>
+      <w:r>
+        <w:rPr>
+          <w:rFonts w:ascii="Courier New" w:eastAsia="Times New Roman" w:hAnsi="Courier New" w:cs="Courier New"/>
+          <w:color w:val="D4D4D4"/>
+          <w:sz w:val="21"/>
+          <w:szCs w:val="21"/>
+          <w:lang w:eastAsia="pt-BR"/>
+        </w:rPr>
+        <w:t>fulano.sort</w:t>
+      </w:r>
+      <w:proofErr w:type="gramEnd"/>
+      <w:r>
+        <w:rPr>
+          <w:rFonts w:ascii="Courier New" w:eastAsia="Times New Roman" w:hAnsi="Courier New" w:cs="Courier New"/>
+          <w:color w:val="D4D4D4"/>
+          <w:sz w:val="21"/>
+          <w:szCs w:val="21"/>
+          <w:lang w:eastAsia="pt-BR"/>
+        </w:rPr>
+        <w:t>_values</w:t>
       </w:r>
       <w:proofErr w:type="spellEnd"/>
       <w:r>
@@ -11761,7 +12305,29 @@
           <w:szCs w:val="21"/>
           <w:lang w:eastAsia="pt-BR"/>
         </w:rPr>
-        <w:t>notas_fulano.reset_index</w:t>
+        <w:t>notas_</w:t>
+      </w:r>
+      <w:proofErr w:type="gramStart"/>
+      <w:r>
+        <w:rPr>
+          <w:rFonts w:ascii="Courier New" w:eastAsia="Times New Roman" w:hAnsi="Courier New" w:cs="Courier New"/>
+          <w:color w:val="D4D4D4"/>
+          <w:sz w:val="21"/>
+          <w:szCs w:val="21"/>
+          <w:lang w:eastAsia="pt-BR"/>
+        </w:rPr>
+        <w:t>fulano.reset</w:t>
+      </w:r>
+      <w:proofErr w:type="gramEnd"/>
+      <w:r>
+        <w:rPr>
+          <w:rFonts w:ascii="Courier New" w:eastAsia="Times New Roman" w:hAnsi="Courier New" w:cs="Courier New"/>
+          <w:color w:val="D4D4D4"/>
+          <w:sz w:val="21"/>
+          <w:szCs w:val="21"/>
+          <w:lang w:eastAsia="pt-BR"/>
+        </w:rPr>
+        <w:t>_index</w:t>
       </w:r>
       <w:proofErr w:type="spellEnd"/>
       <w:r>
@@ -11806,9 +12372,21 @@
           <w:szCs w:val="21"/>
           <w:lang w:eastAsia="pt-BR"/>
         </w:rPr>
-        <w:t>notas_fulano.shape</w:t>
+        <w:t>notas_</w:t>
+      </w:r>
+      <w:proofErr w:type="gramStart"/>
+      <w:r>
+        <w:rPr>
+          <w:rFonts w:ascii="Courier New" w:eastAsia="Times New Roman" w:hAnsi="Courier New" w:cs="Courier New"/>
+          <w:color w:val="D4D4D4"/>
+          <w:sz w:val="21"/>
+          <w:szCs w:val="21"/>
+          <w:lang w:eastAsia="pt-BR"/>
+        </w:rPr>
+        <w:t>fulano.shape</w:t>
       </w:r>
       <w:proofErr w:type="spellEnd"/>
+      <w:proofErr w:type="gramEnd"/>
       <w:r>
         <w:rPr>
           <w:rFonts w:ascii="Courier New" w:eastAsia="Times New Roman" w:hAnsi="Courier New" w:cs="Courier New"/>
@@ -11875,6 +12453,7 @@
         <w:t> = </w:t>
       </w:r>
       <w:proofErr w:type="spellStart"/>
+      <w:proofErr w:type="gramStart"/>
       <w:r>
         <w:rPr>
           <w:rFonts w:ascii="Courier New" w:eastAsia="Times New Roman" w:hAnsi="Courier New" w:cs="Courier New"/>
@@ -11894,7 +12473,18 @@
           <w:szCs w:val="21"/>
           <w:lang w:eastAsia="pt-BR"/>
         </w:rPr>
-        <w:t>((</w:t>
+        <w:t>(</w:t>
+      </w:r>
+      <w:proofErr w:type="gramEnd"/>
+      <w:r>
+        <w:rPr>
+          <w:rFonts w:ascii="Courier New" w:eastAsia="Times New Roman" w:hAnsi="Courier New" w:cs="Courier New"/>
+          <w:color w:val="DCDCDC"/>
+          <w:sz w:val="21"/>
+          <w:szCs w:val="21"/>
+          <w:lang w:eastAsia="pt-BR"/>
+        </w:rPr>
+        <w:t>(</w:t>
       </w:r>
       <w:r>
         <w:rPr>
@@ -11970,6 +12560,7 @@
         </w:rPr>
       </w:pPr>
       <w:proofErr w:type="spellStart"/>
+      <w:proofErr w:type="gramStart"/>
       <w:r>
         <w:rPr>
           <w:rFonts w:ascii="Courier New" w:eastAsia="Times New Roman" w:hAnsi="Courier New" w:cs="Courier New"/>
@@ -11992,6 +12583,7 @@
         <w:t>[</w:t>
       </w:r>
       <w:proofErr w:type="spellStart"/>
+      <w:proofErr w:type="gramEnd"/>
       <w:r>
         <w:rPr>
           <w:rFonts w:ascii="Courier New" w:eastAsia="Times New Roman" w:hAnsi="Courier New" w:cs="Courier New"/>
@@ -12128,9 +12720,21 @@
           <w:szCs w:val="21"/>
           <w:lang w:eastAsia="pt-BR"/>
         </w:rPr>
-        <w:t>notas_fulano.median</w:t>
+        <w:t>notas_</w:t>
+      </w:r>
+      <w:proofErr w:type="gramStart"/>
+      <w:r>
+        <w:rPr>
+          <w:rFonts w:ascii="Courier New" w:eastAsia="Times New Roman" w:hAnsi="Courier New" w:cs="Courier New"/>
+          <w:color w:val="D4D4D4"/>
+          <w:sz w:val="21"/>
+          <w:szCs w:val="21"/>
+          <w:lang w:eastAsia="pt-BR"/>
+        </w:rPr>
+        <w:t>fulano.median</w:t>
       </w:r>
       <w:proofErr w:type="spellEnd"/>
+      <w:proofErr w:type="gramEnd"/>
       <w:r>
         <w:rPr>
           <w:rFonts w:ascii="Courier New" w:eastAsia="Times New Roman" w:hAnsi="Courier New" w:cs="Courier New"/>
@@ -12255,6 +12859,7 @@
         <w:t> = </w:t>
       </w:r>
       <w:proofErr w:type="spellStart"/>
+      <w:proofErr w:type="gramStart"/>
       <w:r>
         <w:rPr>
           <w:rFonts w:ascii="Courier New" w:eastAsia="Times New Roman" w:hAnsi="Courier New" w:cs="Courier New"/>
@@ -12266,6 +12871,7 @@
         <w:t>df.Beltrano.sample</w:t>
       </w:r>
       <w:proofErr w:type="spellEnd"/>
+      <w:proofErr w:type="gramEnd"/>
       <w:r>
         <w:rPr>
           <w:rFonts w:ascii="Courier New" w:eastAsia="Times New Roman" w:hAnsi="Courier New" w:cs="Courier New"/>
@@ -12450,9 +13056,21 @@
           <w:lang w:eastAsia="pt-BR"/>
         </w:rPr>
         <w:lastRenderedPageBreak/>
-        <w:t>notas_beltrano.median</w:t>
+        <w:t>notas_</w:t>
+      </w:r>
+      <w:proofErr w:type="gramStart"/>
+      <w:r>
+        <w:rPr>
+          <w:rFonts w:ascii="Courier New" w:eastAsia="Times New Roman" w:hAnsi="Courier New" w:cs="Courier New"/>
+          <w:color w:val="D4D4D4"/>
+          <w:sz w:val="21"/>
+          <w:szCs w:val="21"/>
+          <w:lang w:eastAsia="pt-BR"/>
+        </w:rPr>
+        <w:t>beltrano.median</w:t>
       </w:r>
       <w:proofErr w:type="spellEnd"/>
+      <w:proofErr w:type="gramEnd"/>
       <w:r>
         <w:rPr>
           <w:rFonts w:ascii="Courier New" w:eastAsia="Times New Roman" w:hAnsi="Courier New" w:cs="Courier New"/>
@@ -12632,6 +13250,7 @@
         <w:t xml:space="preserve">Para pegar as modas use </w:t>
       </w:r>
       <w:proofErr w:type="spellStart"/>
+      <w:proofErr w:type="gramStart"/>
       <w:r>
         <w:rPr>
           <w:rFonts w:ascii="Times New Roman" w:hAnsi="Times New Roman" w:cs="Times New Roman"/>
@@ -12641,6 +13260,7 @@
         <w:t>df.mode</w:t>
       </w:r>
       <w:proofErr w:type="spellEnd"/>
+      <w:proofErr w:type="gramEnd"/>
       <w:r>
         <w:rPr>
           <w:rFonts w:ascii="Times New Roman" w:hAnsi="Times New Roman" w:cs="Times New Roman"/>
@@ -12681,6 +13301,7 @@
         </w:rPr>
       </w:pPr>
       <w:proofErr w:type="spellStart"/>
+      <w:proofErr w:type="gramStart"/>
       <w:r>
         <w:rPr>
           <w:rFonts w:ascii="Courier New" w:eastAsia="Times New Roman" w:hAnsi="Courier New" w:cs="Courier New"/>
@@ -12692,6 +13313,7 @@
         <w:t>df.mode</w:t>
       </w:r>
       <w:proofErr w:type="spellEnd"/>
+      <w:proofErr w:type="gramEnd"/>
       <w:r>
         <w:rPr>
           <w:rFonts w:ascii="Courier New" w:eastAsia="Times New Roman" w:hAnsi="Courier New" w:cs="Courier New"/>
@@ -12804,6 +13426,7 @@
         <w:t>exemplo = </w:t>
       </w:r>
       <w:proofErr w:type="spellStart"/>
+      <w:proofErr w:type="gramStart"/>
       <w:r>
         <w:rPr>
           <w:rFonts w:ascii="Courier New" w:eastAsia="Times New Roman" w:hAnsi="Courier New" w:cs="Courier New"/>
@@ -12815,6 +13438,7 @@
         <w:t>pd.Series</w:t>
       </w:r>
       <w:proofErr w:type="spellEnd"/>
+      <w:proofErr w:type="gramEnd"/>
       <w:r>
         <w:rPr>
           <w:rFonts w:ascii="Courier New" w:eastAsia="Times New Roman" w:hAnsi="Courier New" w:cs="Courier New"/>
@@ -13099,6 +13723,7 @@
         </w:rPr>
       </w:pPr>
       <w:proofErr w:type="spellStart"/>
+      <w:proofErr w:type="gramStart"/>
       <w:r>
         <w:rPr>
           <w:rFonts w:ascii="Courier New" w:eastAsia="Times New Roman" w:hAnsi="Courier New" w:cs="Courier New"/>
@@ -13110,6 +13735,7 @@
         <w:t>exemplo.mode</w:t>
       </w:r>
       <w:proofErr w:type="spellEnd"/>
+      <w:proofErr w:type="gramEnd"/>
       <w:r>
         <w:rPr>
           <w:rFonts w:ascii="Courier New" w:eastAsia="Times New Roman" w:hAnsi="Courier New" w:cs="Courier New"/>
@@ -13266,6 +13892,7 @@
         <w:t> = </w:t>
       </w:r>
       <w:proofErr w:type="spellStart"/>
+      <w:proofErr w:type="gramStart"/>
       <w:r>
         <w:rPr>
           <w:rFonts w:ascii="Courier New" w:eastAsia="Times New Roman" w:hAnsi="Courier New" w:cs="Courier New"/>
@@ -13277,6 +13904,7 @@
         <w:t>sns.distplot</w:t>
       </w:r>
       <w:proofErr w:type="spellEnd"/>
+      <w:proofErr w:type="gramEnd"/>
       <w:r>
         <w:rPr>
           <w:rFonts w:ascii="Courier New" w:eastAsia="Times New Roman" w:hAnsi="Courier New" w:cs="Courier New"/>
@@ -13371,7 +13999,18 @@
           <w:szCs w:val="21"/>
           <w:lang w:val="en-US" w:eastAsia="pt-BR"/>
         </w:rPr>
-        <w:t>ax.figure.set_size_inches</w:t>
+        <w:t>ax.figure.set_size_</w:t>
+      </w:r>
+      <w:proofErr w:type="gramStart"/>
+      <w:r>
+        <w:rPr>
+          <w:rFonts w:ascii="Courier New" w:eastAsia="Times New Roman" w:hAnsi="Courier New" w:cs="Courier New"/>
+          <w:color w:val="D4D4D4"/>
+          <w:sz w:val="21"/>
+          <w:szCs w:val="21"/>
+          <w:lang w:val="en-US" w:eastAsia="pt-BR"/>
+        </w:rPr>
+        <w:t>inches</w:t>
       </w:r>
       <w:proofErr w:type="spellEnd"/>
       <w:r>
@@ -13384,6 +14023,7 @@
         </w:rPr>
         <w:t>(</w:t>
       </w:r>
+      <w:proofErr w:type="gramEnd"/>
       <w:r>
         <w:rPr>
           <w:rFonts w:ascii="Courier New" w:eastAsia="Times New Roman" w:hAnsi="Courier New" w:cs="Courier New"/>
@@ -13561,6 +14201,7 @@
         <w:t>moda = </w:t>
       </w:r>
       <w:proofErr w:type="spellStart"/>
+      <w:proofErr w:type="gramStart"/>
       <w:r>
         <w:rPr>
           <w:rFonts w:ascii="Courier New" w:eastAsia="Times New Roman" w:hAnsi="Courier New" w:cs="Courier New"/>
@@ -13572,6 +14213,7 @@
         <w:t>dados.Renda.mode</w:t>
       </w:r>
       <w:proofErr w:type="spellEnd"/>
+      <w:proofErr w:type="gramEnd"/>
       <w:r>
         <w:rPr>
           <w:rFonts w:ascii="Courier New" w:eastAsia="Times New Roman" w:hAnsi="Courier New" w:cs="Courier New"/>
@@ -13668,6 +14310,7 @@
         <w:t>mediana = </w:t>
       </w:r>
       <w:proofErr w:type="spellStart"/>
+      <w:proofErr w:type="gramStart"/>
       <w:r>
         <w:rPr>
           <w:rFonts w:ascii="Courier New" w:eastAsia="Times New Roman" w:hAnsi="Courier New" w:cs="Courier New"/>
@@ -13679,6 +14322,7 @@
         <w:t>dados.Renda.median</w:t>
       </w:r>
       <w:proofErr w:type="spellEnd"/>
+      <w:proofErr w:type="gramEnd"/>
       <w:r>
         <w:rPr>
           <w:rFonts w:ascii="Courier New" w:eastAsia="Times New Roman" w:hAnsi="Courier New" w:cs="Courier New"/>
@@ -13790,6 +14434,7 @@
         <w:t>media = </w:t>
       </w:r>
       <w:proofErr w:type="spellStart"/>
+      <w:proofErr w:type="gramStart"/>
       <w:r>
         <w:rPr>
           <w:rFonts w:ascii="Courier New" w:eastAsia="Times New Roman" w:hAnsi="Courier New" w:cs="Courier New"/>
@@ -13801,6 +14446,7 @@
         <w:t>dados.Renda.mean</w:t>
       </w:r>
       <w:proofErr w:type="spellEnd"/>
+      <w:proofErr w:type="gramEnd"/>
       <w:r>
         <w:rPr>
           <w:rFonts w:ascii="Courier New" w:eastAsia="Times New Roman" w:hAnsi="Courier New" w:cs="Courier New"/>
@@ -14025,6 +14671,7 @@
         <w:t> = </w:t>
       </w:r>
       <w:proofErr w:type="spellStart"/>
+      <w:proofErr w:type="gramStart"/>
       <w:r>
         <w:rPr>
           <w:rFonts w:ascii="Courier New" w:eastAsia="Times New Roman" w:hAnsi="Courier New" w:cs="Courier New"/>
@@ -14036,6 +14683,7 @@
         <w:t>sns.distplot</w:t>
       </w:r>
       <w:proofErr w:type="spellEnd"/>
+      <w:proofErr w:type="gramEnd"/>
       <w:r>
         <w:rPr>
           <w:rFonts w:ascii="Courier New" w:eastAsia="Times New Roman" w:hAnsi="Courier New" w:cs="Courier New"/>
@@ -14090,7 +14738,18 @@
           <w:szCs w:val="21"/>
           <w:lang w:val="en-US" w:eastAsia="pt-BR"/>
         </w:rPr>
-        <w:t>ax.figure.set_size_inches</w:t>
+        <w:t>ax.figure.set_size_</w:t>
+      </w:r>
+      <w:proofErr w:type="gramStart"/>
+      <w:r>
+        <w:rPr>
+          <w:rFonts w:ascii="Courier New" w:eastAsia="Times New Roman" w:hAnsi="Courier New" w:cs="Courier New"/>
+          <w:color w:val="D4D4D4"/>
+          <w:sz w:val="21"/>
+          <w:szCs w:val="21"/>
+          <w:lang w:val="en-US" w:eastAsia="pt-BR"/>
+        </w:rPr>
+        <w:t>inches</w:t>
       </w:r>
       <w:proofErr w:type="spellEnd"/>
       <w:r>
@@ -14103,6 +14762,7 @@
         </w:rPr>
         <w:t>(</w:t>
       </w:r>
+      <w:proofErr w:type="gramEnd"/>
       <w:r>
         <w:rPr>
           <w:rFonts w:ascii="Courier New" w:eastAsia="Times New Roman" w:hAnsi="Courier New" w:cs="Courier New"/>
@@ -14280,6 +14940,7 @@
         <w:t>moda = </w:t>
       </w:r>
       <w:proofErr w:type="spellStart"/>
+      <w:proofErr w:type="gramStart"/>
       <w:r>
         <w:rPr>
           <w:rFonts w:ascii="Courier New" w:eastAsia="Times New Roman" w:hAnsi="Courier New" w:cs="Courier New"/>
@@ -14291,6 +14952,7 @@
         <w:t>dados.Altura.mode</w:t>
       </w:r>
       <w:proofErr w:type="spellEnd"/>
+      <w:proofErr w:type="gramEnd"/>
       <w:r>
         <w:rPr>
           <w:rFonts w:ascii="Courier New" w:eastAsia="Times New Roman" w:hAnsi="Courier New" w:cs="Courier New"/>
@@ -14402,6 +15064,7 @@
         <w:t>mediana = </w:t>
       </w:r>
       <w:proofErr w:type="spellStart"/>
+      <w:proofErr w:type="gramStart"/>
       <w:r>
         <w:rPr>
           <w:rFonts w:ascii="Courier New" w:eastAsia="Times New Roman" w:hAnsi="Courier New" w:cs="Courier New"/>
@@ -14413,6 +15076,7 @@
         <w:t>dados.Altura.median</w:t>
       </w:r>
       <w:proofErr w:type="spellEnd"/>
+      <w:proofErr w:type="gramEnd"/>
       <w:r>
         <w:rPr>
           <w:rFonts w:ascii="Courier New" w:eastAsia="Times New Roman" w:hAnsi="Courier New" w:cs="Courier New"/>
@@ -14525,6 +15189,7 @@
         <w:t>media = </w:t>
       </w:r>
       <w:proofErr w:type="spellStart"/>
+      <w:proofErr w:type="gramStart"/>
       <w:r>
         <w:rPr>
           <w:rFonts w:ascii="Courier New" w:eastAsia="Times New Roman" w:hAnsi="Courier New" w:cs="Courier New"/>
@@ -14536,6 +15201,7 @@
         <w:t>dados.Altura.mean</w:t>
       </w:r>
       <w:proofErr w:type="spellEnd"/>
+      <w:proofErr w:type="gramEnd"/>
       <w:r>
         <w:rPr>
           <w:rFonts w:ascii="Courier New" w:eastAsia="Times New Roman" w:hAnsi="Courier New" w:cs="Courier New"/>
@@ -14683,6 +15349,7 @@
         <w:t> = </w:t>
       </w:r>
       <w:proofErr w:type="spellStart"/>
+      <w:proofErr w:type="gramStart"/>
       <w:r>
         <w:rPr>
           <w:rFonts w:ascii="Courier New" w:eastAsia="Times New Roman" w:hAnsi="Courier New" w:cs="Courier New"/>
@@ -14694,6 +15361,7 @@
         <w:t>sns.distplot</w:t>
       </w:r>
       <w:proofErr w:type="spellEnd"/>
+      <w:proofErr w:type="gramEnd"/>
       <w:r>
         <w:rPr>
           <w:rFonts w:ascii="Courier New" w:eastAsia="Times New Roman" w:hAnsi="Courier New" w:cs="Courier New"/>
@@ -14818,7 +15486,18 @@
           <w:szCs w:val="21"/>
           <w:lang w:val="en-US" w:eastAsia="pt-BR"/>
         </w:rPr>
-        <w:t>ax.figure.set_size_inches</w:t>
+        <w:t>ax.figure.set_size_</w:t>
+      </w:r>
+      <w:proofErr w:type="gramStart"/>
+      <w:r>
+        <w:rPr>
+          <w:rFonts w:ascii="Courier New" w:eastAsia="Times New Roman" w:hAnsi="Courier New" w:cs="Courier New"/>
+          <w:color w:val="D4D4D4"/>
+          <w:sz w:val="21"/>
+          <w:szCs w:val="21"/>
+          <w:lang w:val="en-US" w:eastAsia="pt-BR"/>
+        </w:rPr>
+        <w:t>inches</w:t>
       </w:r>
       <w:proofErr w:type="spellEnd"/>
       <w:r>
@@ -14831,6 +15510,7 @@
         </w:rPr>
         <w:t>(</w:t>
       </w:r>
+      <w:proofErr w:type="gramEnd"/>
       <w:r>
         <w:rPr>
           <w:rFonts w:ascii="Courier New" w:eastAsia="Times New Roman" w:hAnsi="Courier New" w:cs="Courier New"/>
@@ -14981,7 +15661,18 @@
           <w:szCs w:val="21"/>
           <w:lang w:eastAsia="pt-BR"/>
         </w:rPr>
-        <w:t>moda = dados</w:t>
+        <w:t>moda = </w:t>
+      </w:r>
+      <w:proofErr w:type="gramStart"/>
+      <w:r>
+        <w:rPr>
+          <w:rFonts w:ascii="Courier New" w:eastAsia="Times New Roman" w:hAnsi="Courier New" w:cs="Courier New"/>
+          <w:color w:val="D4D4D4"/>
+          <w:sz w:val="21"/>
+          <w:szCs w:val="21"/>
+          <w:lang w:eastAsia="pt-BR"/>
+        </w:rPr>
+        <w:t>dados</w:t>
       </w:r>
       <w:r>
         <w:rPr>
@@ -14993,6 +15684,7 @@
         </w:rPr>
         <w:t>[</w:t>
       </w:r>
+      <w:proofErr w:type="gramEnd"/>
       <w:r>
         <w:rPr>
           <w:rFonts w:ascii="Courier New" w:eastAsia="Times New Roman" w:hAnsi="Courier New" w:cs="Courier New"/>
@@ -15127,7 +15819,18 @@
           <w:szCs w:val="21"/>
           <w:lang w:eastAsia="pt-BR"/>
         </w:rPr>
-        <w:t>mediana = dados</w:t>
+        <w:t>mediana = </w:t>
+      </w:r>
+      <w:proofErr w:type="gramStart"/>
+      <w:r>
+        <w:rPr>
+          <w:rFonts w:ascii="Courier New" w:eastAsia="Times New Roman" w:hAnsi="Courier New" w:cs="Courier New"/>
+          <w:color w:val="D4D4D4"/>
+          <w:sz w:val="21"/>
+          <w:szCs w:val="21"/>
+          <w:lang w:eastAsia="pt-BR"/>
+        </w:rPr>
+        <w:t>dados</w:t>
       </w:r>
       <w:r>
         <w:rPr>
@@ -15139,6 +15842,7 @@
         </w:rPr>
         <w:t>[</w:t>
       </w:r>
+      <w:proofErr w:type="gramEnd"/>
       <w:r>
         <w:rPr>
           <w:rFonts w:ascii="Courier New" w:eastAsia="Times New Roman" w:hAnsi="Courier New" w:cs="Courier New"/>
@@ -15253,7 +15957,18 @@
           <w:szCs w:val="21"/>
           <w:lang w:eastAsia="pt-BR"/>
         </w:rPr>
-        <w:t>media = dados</w:t>
+        <w:t>media = </w:t>
+      </w:r>
+      <w:proofErr w:type="gramStart"/>
+      <w:r>
+        <w:rPr>
+          <w:rFonts w:ascii="Courier New" w:eastAsia="Times New Roman" w:hAnsi="Courier New" w:cs="Courier New"/>
+          <w:color w:val="D4D4D4"/>
+          <w:sz w:val="21"/>
+          <w:szCs w:val="21"/>
+          <w:lang w:eastAsia="pt-BR"/>
+        </w:rPr>
+        <w:t>dados</w:t>
       </w:r>
       <w:r>
         <w:rPr>
@@ -15265,6 +15980,7 @@
         </w:rPr>
         <w:t>[</w:t>
       </w:r>
+      <w:proofErr w:type="gramEnd"/>
       <w:r>
         <w:rPr>
           <w:rFonts w:ascii="Courier New" w:eastAsia="Times New Roman" w:hAnsi="Courier New" w:cs="Courier New"/>
@@ -15638,6 +16354,7 @@
         </w:rPr>
       </w:pPr>
       <w:proofErr w:type="spellStart"/>
+      <w:proofErr w:type="gramStart"/>
       <w:r>
         <w:rPr>
           <w:rFonts w:ascii="Times New Roman" w:hAnsi="Times New Roman" w:cs="Times New Roman"/>
@@ -15647,6 +16364,7 @@
         <w:t>S.quantile</w:t>
       </w:r>
       <w:proofErr w:type="spellEnd"/>
+      <w:proofErr w:type="gramEnd"/>
       <w:r>
         <w:rPr>
           <w:rFonts w:ascii="Times New Roman" w:hAnsi="Times New Roman" w:cs="Times New Roman"/>
@@ -15693,6 +16411,7 @@
         </w:rPr>
       </w:pPr>
       <w:proofErr w:type="spellStart"/>
+      <w:proofErr w:type="gramStart"/>
       <w:r>
         <w:rPr>
           <w:rFonts w:ascii="Courier New" w:eastAsia="Times New Roman" w:hAnsi="Courier New" w:cs="Courier New"/>
@@ -15704,6 +16423,7 @@
         <w:t>dados.Renda.quantile</w:t>
       </w:r>
       <w:proofErr w:type="spellEnd"/>
+      <w:proofErr w:type="gramEnd"/>
       <w:r>
         <w:rPr>
           <w:rFonts w:ascii="Courier New" w:eastAsia="Times New Roman" w:hAnsi="Courier New" w:cs="Courier New"/>
@@ -15922,6 +16642,7 @@
         </w:rPr>
       </w:pPr>
       <w:proofErr w:type="spellStart"/>
+      <w:proofErr w:type="gramStart"/>
       <w:r>
         <w:rPr>
           <w:rFonts w:ascii="Courier New" w:eastAsia="Times New Roman" w:hAnsi="Courier New" w:cs="Courier New"/>
@@ -15933,6 +16654,7 @@
         <w:t>dados.Renda.quantile</w:t>
       </w:r>
       <w:proofErr w:type="spellEnd"/>
+      <w:proofErr w:type="gramEnd"/>
       <w:r>
         <w:rPr>
           <w:rFonts w:ascii="Courier New" w:eastAsia="Times New Roman" w:hAnsi="Courier New" w:cs="Courier New"/>
@@ -16199,6 +16921,7 @@
         </w:rPr>
       </w:pPr>
       <w:proofErr w:type="spellStart"/>
+      <w:proofErr w:type="gramStart"/>
       <w:r>
         <w:rPr>
           <w:rFonts w:ascii="Courier New" w:eastAsia="Times New Roman" w:hAnsi="Courier New" w:cs="Courier New"/>
@@ -16211,6 +16934,7 @@
         <w:t>dados.Renda.quantile</w:t>
       </w:r>
       <w:proofErr w:type="spellEnd"/>
+      <w:proofErr w:type="gramEnd"/>
       <w:r>
         <w:rPr>
           <w:rFonts w:ascii="Courier New" w:eastAsia="Times New Roman" w:hAnsi="Courier New" w:cs="Courier New"/>
@@ -16472,6 +17196,7 @@
         <w:t xml:space="preserve">Podemos criar um histograma e visualizar em gráfico o que vimos em números, passando para os parâmetros </w:t>
       </w:r>
       <w:proofErr w:type="spellStart"/>
+      <w:proofErr w:type="gramStart"/>
       <w:r>
         <w:rPr>
           <w:rFonts w:ascii="Times New Roman" w:hAnsi="Times New Roman" w:cs="Times New Roman"/>
@@ -16481,6 +17206,7 @@
         <w:t>sns.distplot</w:t>
       </w:r>
       <w:proofErr w:type="spellEnd"/>
+      <w:proofErr w:type="gramEnd"/>
       <w:r>
         <w:rPr>
           <w:rFonts w:ascii="Times New Roman" w:hAnsi="Times New Roman" w:cs="Times New Roman"/>
@@ -16651,6 +17377,7 @@
         <w:t> = </w:t>
       </w:r>
       <w:proofErr w:type="spellStart"/>
+      <w:proofErr w:type="gramStart"/>
       <w:r>
         <w:rPr>
           <w:rFonts w:ascii="Courier New" w:eastAsia="Times New Roman" w:hAnsi="Courier New" w:cs="Courier New"/>
@@ -16662,6 +17389,7 @@
         <w:t>sns.distplot</w:t>
       </w:r>
       <w:proofErr w:type="spellEnd"/>
+      <w:proofErr w:type="gramEnd"/>
       <w:r>
         <w:rPr>
           <w:rFonts w:ascii="Courier New" w:eastAsia="Times New Roman" w:hAnsi="Courier New" w:cs="Courier New"/>
@@ -16872,7 +17600,18 @@
           <w:szCs w:val="21"/>
           <w:lang w:val="en-US" w:eastAsia="pt-BR"/>
         </w:rPr>
-        <w:t>cumulative'</w:t>
+        <w:t>cumulative</w:t>
+      </w:r>
+      <w:proofErr w:type="gramStart"/>
+      <w:r>
+        <w:rPr>
+          <w:rFonts w:ascii="Courier New" w:eastAsia="Times New Roman" w:hAnsi="Courier New" w:cs="Courier New"/>
+          <w:color w:val="CE9178"/>
+          <w:sz w:val="21"/>
+          <w:szCs w:val="21"/>
+          <w:lang w:val="en-US" w:eastAsia="pt-BR"/>
+        </w:rPr>
+        <w:t>'</w:t>
       </w:r>
       <w:r>
         <w:rPr>
@@ -16895,6 +17634,7 @@
         <w:t>True</w:t>
       </w:r>
       <w:proofErr w:type="spellEnd"/>
+      <w:proofErr w:type="gramEnd"/>
       <w:r>
         <w:rPr>
           <w:rFonts w:ascii="Courier New" w:eastAsia="Times New Roman" w:hAnsi="Courier New" w:cs="Courier New"/>
@@ -16957,7 +17697,18 @@
           <w:szCs w:val="21"/>
           <w:lang w:val="en-US" w:eastAsia="pt-BR"/>
         </w:rPr>
-        <w:t>ax.figure.set_size_inches</w:t>
+        <w:t>ax.figure.set_size_</w:t>
+      </w:r>
+      <w:proofErr w:type="gramStart"/>
+      <w:r>
+        <w:rPr>
+          <w:rFonts w:ascii="Courier New" w:eastAsia="Times New Roman" w:hAnsi="Courier New" w:cs="Courier New"/>
+          <w:color w:val="D4D4D4"/>
+          <w:sz w:val="21"/>
+          <w:szCs w:val="21"/>
+          <w:lang w:val="en-US" w:eastAsia="pt-BR"/>
+        </w:rPr>
+        <w:t>inches</w:t>
       </w:r>
       <w:proofErr w:type="spellEnd"/>
       <w:r>
@@ -16970,6 +17721,7 @@
         </w:rPr>
         <w:t>(</w:t>
       </w:r>
+      <w:proofErr w:type="gramEnd"/>
       <w:r>
         <w:rPr>
           <w:rFonts w:ascii="Courier New" w:eastAsia="Times New Roman" w:hAnsi="Courier New" w:cs="Courier New"/>
@@ -17031,7 +17783,18 @@
           <w:szCs w:val="21"/>
           <w:lang w:eastAsia="pt-BR"/>
         </w:rPr>
-        <w:t>ax.set_title</w:t>
+        <w:t>ax.set_</w:t>
+      </w:r>
+      <w:proofErr w:type="gramStart"/>
+      <w:r>
+        <w:rPr>
+          <w:rFonts w:ascii="Courier New" w:eastAsia="Times New Roman" w:hAnsi="Courier New" w:cs="Courier New"/>
+          <w:color w:val="D4D4D4"/>
+          <w:sz w:val="21"/>
+          <w:szCs w:val="21"/>
+          <w:lang w:eastAsia="pt-BR"/>
+        </w:rPr>
+        <w:t>title</w:t>
       </w:r>
       <w:r>
         <w:rPr>
@@ -17043,6 +17806,7 @@
         </w:rPr>
         <w:t>(</w:t>
       </w:r>
+      <w:proofErr w:type="gramEnd"/>
       <w:r>
         <w:rPr>
           <w:rFonts w:ascii="Courier New" w:eastAsia="Times New Roman" w:hAnsi="Courier New" w:cs="Courier New"/>
@@ -17115,7 +17879,18 @@
           <w:szCs w:val="21"/>
           <w:lang w:eastAsia="pt-BR"/>
         </w:rPr>
-        <w:t>ax.set_ylabel</w:t>
+        <w:t>ax.set_</w:t>
+      </w:r>
+      <w:proofErr w:type="gramStart"/>
+      <w:r>
+        <w:rPr>
+          <w:rFonts w:ascii="Courier New" w:eastAsia="Times New Roman" w:hAnsi="Courier New" w:cs="Courier New"/>
+          <w:color w:val="D4D4D4"/>
+          <w:sz w:val="21"/>
+          <w:szCs w:val="21"/>
+          <w:lang w:eastAsia="pt-BR"/>
+        </w:rPr>
+        <w:t>ylabel</w:t>
       </w:r>
       <w:proofErr w:type="spellEnd"/>
       <w:r>
@@ -17128,6 +17903,7 @@
         </w:rPr>
         <w:t>(</w:t>
       </w:r>
+      <w:proofErr w:type="gramEnd"/>
       <w:r>
         <w:rPr>
           <w:rFonts w:ascii="Courier New" w:eastAsia="Times New Roman" w:hAnsi="Courier New" w:cs="Courier New"/>
@@ -17222,7 +17998,18 @@
           <w:szCs w:val="21"/>
           <w:lang w:val="en-US" w:eastAsia="pt-BR"/>
         </w:rPr>
-        <w:t>ax.set_xlabel</w:t>
+        <w:t>ax.set_</w:t>
+      </w:r>
+      <w:proofErr w:type="gramStart"/>
+      <w:r>
+        <w:rPr>
+          <w:rFonts w:ascii="Courier New" w:eastAsia="Times New Roman" w:hAnsi="Courier New" w:cs="Courier New"/>
+          <w:color w:val="D4D4D4"/>
+          <w:sz w:val="21"/>
+          <w:szCs w:val="21"/>
+          <w:lang w:val="en-US" w:eastAsia="pt-BR"/>
+        </w:rPr>
+        <w:t>xlabel</w:t>
       </w:r>
       <w:proofErr w:type="spellEnd"/>
       <w:r>
@@ -17235,6 +18022,7 @@
         </w:rPr>
         <w:t>(</w:t>
       </w:r>
+      <w:proofErr w:type="gramEnd"/>
       <w:r>
         <w:rPr>
           <w:rFonts w:ascii="Courier New" w:eastAsia="Times New Roman" w:hAnsi="Courier New" w:cs="Courier New"/>
@@ -17548,6 +18336,7 @@
         <w:t xml:space="preserve">Podemos criar </w:t>
       </w:r>
       <w:proofErr w:type="spellStart"/>
+      <w:proofErr w:type="gramStart"/>
       <w:r>
         <w:rPr>
           <w:rFonts w:ascii="Times New Roman" w:hAnsi="Times New Roman" w:cs="Times New Roman"/>
@@ -17565,6 +18354,7 @@
         <w:t>boxplot</w:t>
       </w:r>
       <w:proofErr w:type="spellEnd"/>
+      <w:proofErr w:type="gramEnd"/>
       <w:r>
         <w:rPr>
           <w:rFonts w:ascii="Times New Roman" w:hAnsi="Times New Roman" w:cs="Times New Roman"/>
@@ -17665,8 +18455,20 @@
           <w:szCs w:val="21"/>
           <w:lang w:val="en-US" w:eastAsia="pt-BR"/>
         </w:rPr>
-        <w:t>ax = sns.boxplot</w:t>
-      </w:r>
+        <w:t>ax = </w:t>
+      </w:r>
+      <w:proofErr w:type="gramStart"/>
+      <w:r>
+        <w:rPr>
+          <w:rFonts w:ascii="Courier New" w:eastAsia="Times New Roman" w:hAnsi="Courier New" w:cs="Courier New"/>
+          <w:color w:val="D4D4D4"/>
+          <w:sz w:val="21"/>
+          <w:szCs w:val="21"/>
+          <w:lang w:val="en-US" w:eastAsia="pt-BR"/>
+        </w:rPr>
+        <w:t>sns.boxplot</w:t>
+      </w:r>
+      <w:proofErr w:type="gramEnd"/>
       <w:r>
         <w:rPr>
           <w:rFonts w:ascii="Courier New" w:eastAsia="Times New Roman" w:hAnsi="Courier New" w:cs="Courier New"/>
@@ -17809,7 +18611,18 @@
           <w:szCs w:val="21"/>
           <w:lang w:val="en-US" w:eastAsia="pt-BR"/>
         </w:rPr>
-        <w:t>ax.figure.set_size_inches</w:t>
+        <w:t>ax.figure.set_size_</w:t>
+      </w:r>
+      <w:proofErr w:type="gramStart"/>
+      <w:r>
+        <w:rPr>
+          <w:rFonts w:ascii="Courier New" w:eastAsia="Times New Roman" w:hAnsi="Courier New" w:cs="Courier New"/>
+          <w:color w:val="D4D4D4"/>
+          <w:sz w:val="21"/>
+          <w:szCs w:val="21"/>
+          <w:lang w:val="en-US" w:eastAsia="pt-BR"/>
+        </w:rPr>
+        <w:t>inches</w:t>
       </w:r>
       <w:proofErr w:type="spellEnd"/>
       <w:r>
@@ -17822,6 +18635,7 @@
         </w:rPr>
         <w:t>(</w:t>
       </w:r>
+      <w:proofErr w:type="gramEnd"/>
       <w:r>
         <w:rPr>
           <w:rFonts w:ascii="Courier New" w:eastAsia="Times New Roman" w:hAnsi="Courier New" w:cs="Courier New"/>
@@ -17894,7 +18708,18 @@
           <w:szCs w:val="21"/>
           <w:lang w:val="en-US" w:eastAsia="pt-BR"/>
         </w:rPr>
-        <w:t>ax.set_title</w:t>
+        <w:t>ax.set_</w:t>
+      </w:r>
+      <w:proofErr w:type="gramStart"/>
+      <w:r>
+        <w:rPr>
+          <w:rFonts w:ascii="Courier New" w:eastAsia="Times New Roman" w:hAnsi="Courier New" w:cs="Courier New"/>
+          <w:color w:val="D4D4D4"/>
+          <w:sz w:val="21"/>
+          <w:szCs w:val="21"/>
+          <w:lang w:val="en-US" w:eastAsia="pt-BR"/>
+        </w:rPr>
+        <w:t>title</w:t>
       </w:r>
       <w:proofErr w:type="spellEnd"/>
       <w:r>
@@ -17907,6 +18732,7 @@
         </w:rPr>
         <w:t>(</w:t>
       </w:r>
+      <w:proofErr w:type="gramEnd"/>
       <w:r>
         <w:rPr>
           <w:rFonts w:ascii="Courier New" w:eastAsia="Times New Roman" w:hAnsi="Courier New" w:cs="Courier New"/>
@@ -18001,7 +18827,18 @@
           <w:szCs w:val="21"/>
           <w:lang w:eastAsia="pt-BR"/>
         </w:rPr>
-        <w:t>ax.set_xlabel</w:t>
+        <w:t>ax.set_</w:t>
+      </w:r>
+      <w:proofErr w:type="gramStart"/>
+      <w:r>
+        <w:rPr>
+          <w:rFonts w:ascii="Courier New" w:eastAsia="Times New Roman" w:hAnsi="Courier New" w:cs="Courier New"/>
+          <w:color w:val="D4D4D4"/>
+          <w:sz w:val="21"/>
+          <w:szCs w:val="21"/>
+          <w:lang w:eastAsia="pt-BR"/>
+        </w:rPr>
+        <w:t>xlabel</w:t>
       </w:r>
       <w:proofErr w:type="spellEnd"/>
       <w:r>
@@ -18014,6 +18851,7 @@
         </w:rPr>
         <w:t>(</w:t>
       </w:r>
+      <w:proofErr w:type="gramEnd"/>
       <w:r>
         <w:rPr>
           <w:rFonts w:ascii="Courier New" w:eastAsia="Times New Roman" w:hAnsi="Courier New" w:cs="Courier New"/>
@@ -18231,6 +19069,7 @@
         <w:t>ax = </w:t>
       </w:r>
       <w:proofErr w:type="spellStart"/>
+      <w:proofErr w:type="gramStart"/>
       <w:r>
         <w:rPr>
           <w:rFonts w:ascii="Courier New" w:eastAsia="Times New Roman" w:hAnsi="Courier New" w:cs="Courier New"/>
@@ -18242,6 +19081,7 @@
         <w:t>sns.boxplot</w:t>
       </w:r>
       <w:proofErr w:type="spellEnd"/>
+      <w:proofErr w:type="gramEnd"/>
       <w:r>
         <w:rPr>
           <w:rFonts w:ascii="Courier New" w:eastAsia="Times New Roman" w:hAnsi="Courier New" w:cs="Courier New"/>
@@ -18354,7 +19194,18 @@
           <w:szCs w:val="21"/>
           <w:lang w:val="en-US" w:eastAsia="pt-BR"/>
         </w:rPr>
-        <w:t>ax.figure.set_size_inches</w:t>
+        <w:t>ax.figure.set_size_</w:t>
+      </w:r>
+      <w:proofErr w:type="gramStart"/>
+      <w:r>
+        <w:rPr>
+          <w:rFonts w:ascii="Courier New" w:eastAsia="Times New Roman" w:hAnsi="Courier New" w:cs="Courier New"/>
+          <w:color w:val="D4D4D4"/>
+          <w:sz w:val="21"/>
+          <w:szCs w:val="21"/>
+          <w:lang w:val="en-US" w:eastAsia="pt-BR"/>
+        </w:rPr>
+        <w:t>inches</w:t>
       </w:r>
       <w:proofErr w:type="spellEnd"/>
       <w:r>
@@ -18367,6 +19218,7 @@
         </w:rPr>
         <w:t>(</w:t>
       </w:r>
+      <w:proofErr w:type="gramEnd"/>
       <w:r>
         <w:rPr>
           <w:rFonts w:ascii="Courier New" w:eastAsia="Times New Roman" w:hAnsi="Courier New" w:cs="Courier New"/>
@@ -18439,7 +19291,18 @@
           <w:szCs w:val="21"/>
           <w:lang w:val="en-US" w:eastAsia="pt-BR"/>
         </w:rPr>
-        <w:t>ax.set_title</w:t>
+        <w:t>ax.set_</w:t>
+      </w:r>
+      <w:proofErr w:type="gramStart"/>
+      <w:r>
+        <w:rPr>
+          <w:rFonts w:ascii="Courier New" w:eastAsia="Times New Roman" w:hAnsi="Courier New" w:cs="Courier New"/>
+          <w:color w:val="D4D4D4"/>
+          <w:sz w:val="21"/>
+          <w:szCs w:val="21"/>
+          <w:lang w:val="en-US" w:eastAsia="pt-BR"/>
+        </w:rPr>
+        <w:t>title</w:t>
       </w:r>
       <w:proofErr w:type="spellEnd"/>
       <w:r>
@@ -18452,6 +19315,7 @@
         </w:rPr>
         <w:t>(</w:t>
       </w:r>
+      <w:proofErr w:type="gramEnd"/>
       <w:r>
         <w:rPr>
           <w:rFonts w:ascii="Courier New" w:eastAsia="Times New Roman" w:hAnsi="Courier New" w:cs="Courier New"/>
@@ -18546,7 +19410,18 @@
           <w:szCs w:val="21"/>
           <w:lang w:eastAsia="pt-BR"/>
         </w:rPr>
-        <w:t>ax.set_xlabel</w:t>
+        <w:t>ax.set_</w:t>
+      </w:r>
+      <w:proofErr w:type="gramStart"/>
+      <w:r>
+        <w:rPr>
+          <w:rFonts w:ascii="Courier New" w:eastAsia="Times New Roman" w:hAnsi="Courier New" w:cs="Courier New"/>
+          <w:color w:val="D4D4D4"/>
+          <w:sz w:val="21"/>
+          <w:szCs w:val="21"/>
+          <w:lang w:eastAsia="pt-BR"/>
+        </w:rPr>
+        <w:t>xlabel</w:t>
       </w:r>
       <w:proofErr w:type="spellEnd"/>
       <w:r>
@@ -18559,6 +19434,7 @@
         </w:rPr>
         <w:t>(</w:t>
       </w:r>
+      <w:proofErr w:type="gramEnd"/>
       <w:r>
         <w:rPr>
           <w:rFonts w:ascii="Courier New" w:eastAsia="Times New Roman" w:hAnsi="Courier New" w:cs="Courier New"/>
@@ -18742,8 +19618,20 @@
           <w:lang w:val="en-US" w:eastAsia="pt-BR"/>
         </w:rPr>
         <w:lastRenderedPageBreak/>
-        <w:t>ax = sns.boxplot</w:t>
-      </w:r>
+        <w:t>ax = </w:t>
+      </w:r>
+      <w:proofErr w:type="gramStart"/>
+      <w:r>
+        <w:rPr>
+          <w:rFonts w:ascii="Courier New" w:eastAsia="Times New Roman" w:hAnsi="Courier New" w:cs="Courier New"/>
+          <w:color w:val="D4D4D4"/>
+          <w:sz w:val="21"/>
+          <w:szCs w:val="21"/>
+          <w:lang w:val="en-US" w:eastAsia="pt-BR"/>
+        </w:rPr>
+        <w:t>sns.boxplot</w:t>
+      </w:r>
+      <w:proofErr w:type="gramEnd"/>
       <w:r>
         <w:rPr>
           <w:rFonts w:ascii="Courier New" w:eastAsia="Times New Roman" w:hAnsi="Courier New" w:cs="Courier New"/>
@@ -18876,7 +19764,18 @@
           <w:szCs w:val="21"/>
           <w:lang w:val="en-US" w:eastAsia="pt-BR"/>
         </w:rPr>
-        <w:t>ax.figure.set_size_inches</w:t>
+        <w:t>ax.figure.set_size_</w:t>
+      </w:r>
+      <w:proofErr w:type="gramStart"/>
+      <w:r>
+        <w:rPr>
+          <w:rFonts w:ascii="Courier New" w:eastAsia="Times New Roman" w:hAnsi="Courier New" w:cs="Courier New"/>
+          <w:color w:val="D4D4D4"/>
+          <w:sz w:val="21"/>
+          <w:szCs w:val="21"/>
+          <w:lang w:val="en-US" w:eastAsia="pt-BR"/>
+        </w:rPr>
+        <w:t>inches</w:t>
       </w:r>
       <w:proofErr w:type="spellEnd"/>
       <w:r>
@@ -18889,6 +19788,7 @@
         </w:rPr>
         <w:t>(</w:t>
       </w:r>
+      <w:proofErr w:type="gramEnd"/>
       <w:r>
         <w:rPr>
           <w:rFonts w:ascii="Courier New" w:eastAsia="Times New Roman" w:hAnsi="Courier New" w:cs="Courier New"/>
@@ -18961,7 +19861,18 @@
           <w:szCs w:val="21"/>
           <w:lang w:val="en-US" w:eastAsia="pt-BR"/>
         </w:rPr>
-        <w:t>ax.set_title</w:t>
+        <w:t>ax.set_</w:t>
+      </w:r>
+      <w:proofErr w:type="gramStart"/>
+      <w:r>
+        <w:rPr>
+          <w:rFonts w:ascii="Courier New" w:eastAsia="Times New Roman" w:hAnsi="Courier New" w:cs="Courier New"/>
+          <w:color w:val="D4D4D4"/>
+          <w:sz w:val="21"/>
+          <w:szCs w:val="21"/>
+          <w:lang w:val="en-US" w:eastAsia="pt-BR"/>
+        </w:rPr>
+        <w:t>title</w:t>
       </w:r>
       <w:proofErr w:type="spellEnd"/>
       <w:r>
@@ -18974,6 +19885,7 @@
         </w:rPr>
         <w:t>(</w:t>
       </w:r>
+      <w:proofErr w:type="gramEnd"/>
       <w:r>
         <w:rPr>
           <w:rFonts w:ascii="Courier New" w:eastAsia="Times New Roman" w:hAnsi="Courier New" w:cs="Courier New"/>
@@ -19068,7 +19980,18 @@
           <w:szCs w:val="21"/>
           <w:lang w:eastAsia="pt-BR"/>
         </w:rPr>
-        <w:t>ax.set_xlabel</w:t>
+        <w:t>ax.set_</w:t>
+      </w:r>
+      <w:proofErr w:type="gramStart"/>
+      <w:r>
+        <w:rPr>
+          <w:rFonts w:ascii="Courier New" w:eastAsia="Times New Roman" w:hAnsi="Courier New" w:cs="Courier New"/>
+          <w:color w:val="D4D4D4"/>
+          <w:sz w:val="21"/>
+          <w:szCs w:val="21"/>
+          <w:lang w:eastAsia="pt-BR"/>
+        </w:rPr>
+        <w:t>xlabel</w:t>
       </w:r>
       <w:proofErr w:type="spellEnd"/>
       <w:r>
@@ -19081,6 +20004,7 @@
         </w:rPr>
         <w:t>(</w:t>
       </w:r>
+      <w:proofErr w:type="gramEnd"/>
       <w:r>
         <w:rPr>
           <w:rFonts w:ascii="Courier New" w:eastAsia="Times New Roman" w:hAnsi="Courier New" w:cs="Courier New"/>
@@ -19287,8 +20211,20 @@
           <w:szCs w:val="21"/>
           <w:lang w:val="en-US" w:eastAsia="pt-BR"/>
         </w:rPr>
-        <w:t>ax = sns.boxplot</w:t>
-      </w:r>
+        <w:t>ax = </w:t>
+      </w:r>
+      <w:proofErr w:type="gramStart"/>
+      <w:r>
+        <w:rPr>
+          <w:rFonts w:ascii="Courier New" w:eastAsia="Times New Roman" w:hAnsi="Courier New" w:cs="Courier New"/>
+          <w:color w:val="D4D4D4"/>
+          <w:sz w:val="21"/>
+          <w:szCs w:val="21"/>
+          <w:lang w:val="en-US" w:eastAsia="pt-BR"/>
+        </w:rPr>
+        <w:t>sns.boxplot</w:t>
+      </w:r>
+      <w:proofErr w:type="gramEnd"/>
       <w:r>
         <w:rPr>
           <w:rFonts w:ascii="Courier New" w:eastAsia="Times New Roman" w:hAnsi="Courier New" w:cs="Courier New"/>
@@ -19451,7 +20387,18 @@
           <w:szCs w:val="21"/>
           <w:lang w:val="en-US" w:eastAsia="pt-BR"/>
         </w:rPr>
-        <w:t>ax.figure.set_size_inches</w:t>
+        <w:t>ax.figure.set_size_</w:t>
+      </w:r>
+      <w:proofErr w:type="gramStart"/>
+      <w:r>
+        <w:rPr>
+          <w:rFonts w:ascii="Courier New" w:eastAsia="Times New Roman" w:hAnsi="Courier New" w:cs="Courier New"/>
+          <w:color w:val="D4D4D4"/>
+          <w:sz w:val="21"/>
+          <w:szCs w:val="21"/>
+          <w:lang w:val="en-US" w:eastAsia="pt-BR"/>
+        </w:rPr>
+        <w:t>inches</w:t>
       </w:r>
       <w:proofErr w:type="spellEnd"/>
       <w:r>
@@ -19464,6 +20411,7 @@
         </w:rPr>
         <w:t>(</w:t>
       </w:r>
+      <w:proofErr w:type="gramEnd"/>
       <w:r>
         <w:rPr>
           <w:rFonts w:ascii="Courier New" w:eastAsia="Times New Roman" w:hAnsi="Courier New" w:cs="Courier New"/>
@@ -19536,7 +20484,18 @@
           <w:szCs w:val="21"/>
           <w:lang w:val="en-US" w:eastAsia="pt-BR"/>
         </w:rPr>
-        <w:t>ax.set_title</w:t>
+        <w:t>ax.set_</w:t>
+      </w:r>
+      <w:proofErr w:type="gramStart"/>
+      <w:r>
+        <w:rPr>
+          <w:rFonts w:ascii="Courier New" w:eastAsia="Times New Roman" w:hAnsi="Courier New" w:cs="Courier New"/>
+          <w:color w:val="D4D4D4"/>
+          <w:sz w:val="21"/>
+          <w:szCs w:val="21"/>
+          <w:lang w:val="en-US" w:eastAsia="pt-BR"/>
+        </w:rPr>
+        <w:t>title</w:t>
       </w:r>
       <w:proofErr w:type="spellEnd"/>
       <w:r>
@@ -19549,6 +20508,7 @@
         </w:rPr>
         <w:t>(</w:t>
       </w:r>
+      <w:proofErr w:type="gramEnd"/>
       <w:r>
         <w:rPr>
           <w:rFonts w:ascii="Courier New" w:eastAsia="Times New Roman" w:hAnsi="Courier New" w:cs="Courier New"/>
@@ -19643,7 +20603,18 @@
           <w:szCs w:val="21"/>
           <w:lang w:eastAsia="pt-BR"/>
         </w:rPr>
-        <w:t>ax.set_xlabel</w:t>
+        <w:t>ax.set_</w:t>
+      </w:r>
+      <w:proofErr w:type="gramStart"/>
+      <w:r>
+        <w:rPr>
+          <w:rFonts w:ascii="Courier New" w:eastAsia="Times New Roman" w:hAnsi="Courier New" w:cs="Courier New"/>
+          <w:color w:val="D4D4D4"/>
+          <w:sz w:val="21"/>
+          <w:szCs w:val="21"/>
+          <w:lang w:eastAsia="pt-BR"/>
+        </w:rPr>
+        <w:t>xlabel</w:t>
       </w:r>
       <w:proofErr w:type="spellEnd"/>
       <w:r>
@@ -19656,6 +20627,7 @@
         </w:rPr>
         <w:t>(</w:t>
       </w:r>
+      <w:proofErr w:type="gramEnd"/>
       <w:r>
         <w:rPr>
           <w:rFonts w:ascii="Courier New" w:eastAsia="Times New Roman" w:hAnsi="Courier New" w:cs="Courier New"/>
@@ -20187,6 +21159,7 @@
         <w:t xml:space="preserve">Para fazer esse cálculo podemos fazer na mão como demonstrado abaixo, ou utilizar o </w:t>
       </w:r>
       <w:proofErr w:type="spellStart"/>
+      <w:proofErr w:type="gramStart"/>
       <w:r>
         <w:rPr>
           <w:rFonts w:ascii="Times New Roman" w:hAnsi="Times New Roman" w:cs="Times New Roman"/>
@@ -20202,7 +21175,16 @@
           <w:sz w:val="24"/>
           <w:szCs w:val="24"/>
         </w:rPr>
-        <w:t xml:space="preserve">(), o retorno será o mesmo. </w:t>
+        <w:t>(</w:t>
+      </w:r>
+      <w:proofErr w:type="gramEnd"/>
+      <w:r>
+        <w:rPr>
+          <w:rFonts w:ascii="Times New Roman" w:hAnsi="Times New Roman" w:cs="Times New Roman"/>
+          <w:sz w:val="24"/>
+          <w:szCs w:val="24"/>
+        </w:rPr>
+        <w:t xml:space="preserve">), o retorno será o mesmo. </w:t>
       </w:r>
       <w:r>
         <w:rPr>
@@ -20443,9 +21425,21 @@
           <w:szCs w:val="21"/>
           <w:lang w:eastAsia="pt-BR"/>
         </w:rPr>
-        <w:t>notas_fulano.mean</w:t>
+        <w:t>notas_</w:t>
+      </w:r>
+      <w:proofErr w:type="gramStart"/>
+      <w:r>
+        <w:rPr>
+          <w:rFonts w:ascii="Courier New" w:eastAsia="Times New Roman" w:hAnsi="Courier New" w:cs="Courier New"/>
+          <w:color w:val="D4D4D4"/>
+          <w:sz w:val="21"/>
+          <w:szCs w:val="21"/>
+          <w:lang w:eastAsia="pt-BR"/>
+        </w:rPr>
+        <w:t>fulano.mean</w:t>
       </w:r>
       <w:proofErr w:type="spellEnd"/>
+      <w:proofErr w:type="gramEnd"/>
       <w:r>
         <w:rPr>
           <w:rFonts w:ascii="Courier New" w:eastAsia="Times New Roman" w:hAnsi="Courier New" w:cs="Courier New"/>
@@ -20645,6 +21639,7 @@
         <w:t> = </w:t>
       </w:r>
       <w:proofErr w:type="spellStart"/>
+      <w:proofErr w:type="gramStart"/>
       <w:r>
         <w:rPr>
           <w:rFonts w:ascii="Courier New" w:eastAsia="Times New Roman" w:hAnsi="Courier New" w:cs="Courier New"/>
@@ -20674,7 +21669,18 @@
           <w:szCs w:val="21"/>
           <w:lang w:eastAsia="pt-BR"/>
         </w:rPr>
-        <w:t>()</w:t>
+        <w:t>(</w:t>
+      </w:r>
+      <w:proofErr w:type="gramEnd"/>
+      <w:r>
+        <w:rPr>
+          <w:rFonts w:ascii="Courier New" w:eastAsia="Times New Roman" w:hAnsi="Courier New" w:cs="Courier New"/>
+          <w:color w:val="DCDCDC"/>
+          <w:sz w:val="21"/>
+          <w:szCs w:val="21"/>
+          <w:lang w:eastAsia="pt-BR"/>
+        </w:rPr>
+        <w:t>)</w:t>
       </w:r>
     </w:p>
     <w:p>
@@ -20721,6 +21727,7 @@
         </w:rPr>
         <w:t>'|Desvio|'</w:t>
       </w:r>
+      <w:proofErr w:type="gramStart"/>
       <w:r>
         <w:rPr>
           <w:rFonts w:ascii="Courier New" w:eastAsia="Times New Roman" w:hAnsi="Courier New" w:cs="Courier New"/>
@@ -20753,6 +21760,7 @@
         <w:t>mean</w:t>
       </w:r>
       <w:proofErr w:type="spellEnd"/>
+      <w:proofErr w:type="gramEnd"/>
       <w:r>
         <w:rPr>
           <w:rFonts w:ascii="Courier New" w:eastAsia="Times New Roman" w:hAnsi="Courier New" w:cs="Courier New"/>
@@ -20842,6 +21850,7 @@
         <w:t xml:space="preserve">Usando o </w:t>
       </w:r>
       <w:proofErr w:type="spellStart"/>
+      <w:proofErr w:type="gramStart"/>
       <w:r>
         <w:rPr>
           <w:rFonts w:ascii="Times New Roman" w:hAnsi="Times New Roman" w:cs="Times New Roman"/>
@@ -20857,7 +21866,16 @@
           <w:sz w:val="24"/>
           <w:szCs w:val="24"/>
         </w:rPr>
-        <w:t>():</w:t>
+        <w:t>(</w:t>
+      </w:r>
+      <w:proofErr w:type="gramEnd"/>
+      <w:r>
+        <w:rPr>
+          <w:rFonts w:ascii="Times New Roman" w:hAnsi="Times New Roman" w:cs="Times New Roman"/>
+          <w:sz w:val="24"/>
+          <w:szCs w:val="24"/>
+        </w:rPr>
+        <w:t>):</w:t>
       </w:r>
     </w:p>
     <w:p>
@@ -20895,6 +21913,7 @@
         <w:t> = </w:t>
       </w:r>
       <w:proofErr w:type="spellStart"/>
+      <w:proofErr w:type="gramStart"/>
       <w:r>
         <w:rPr>
           <w:rFonts w:ascii="Courier New" w:eastAsia="Times New Roman" w:hAnsi="Courier New" w:cs="Courier New"/>
@@ -20914,7 +21933,18 @@
           <w:szCs w:val="21"/>
           <w:lang w:eastAsia="pt-BR"/>
         </w:rPr>
-        <w:t>()</w:t>
+        <w:t>(</w:t>
+      </w:r>
+      <w:proofErr w:type="gramEnd"/>
+      <w:r>
+        <w:rPr>
+          <w:rFonts w:ascii="Courier New" w:eastAsia="Times New Roman" w:hAnsi="Courier New" w:cs="Courier New"/>
+          <w:color w:val="DCDCDC"/>
+          <w:sz w:val="21"/>
+          <w:szCs w:val="21"/>
+          <w:lang w:eastAsia="pt-BR"/>
+        </w:rPr>
+        <w:t>)</w:t>
       </w:r>
     </w:p>
     <w:p>
@@ -21060,6 +22090,7 @@
         <w:t xml:space="preserve">pode ser que tenham números negativos, nesse caso podemos usar o </w:t>
       </w:r>
       <w:proofErr w:type="spellStart"/>
+      <w:proofErr w:type="gramStart"/>
       <w:r>
         <w:rPr>
           <w:rFonts w:ascii="Times New Roman" w:hAnsi="Times New Roman" w:cs="Times New Roman"/>
@@ -21075,7 +22106,16 @@
           <w:sz w:val="24"/>
           <w:szCs w:val="24"/>
         </w:rPr>
-        <w:t>() para ignorar o sinal negativo tornando todos positivos:</w:t>
+        <w:t>(</w:t>
+      </w:r>
+      <w:proofErr w:type="gramEnd"/>
+      <w:r>
+        <w:rPr>
+          <w:rFonts w:ascii="Times New Roman" w:hAnsi="Times New Roman" w:cs="Times New Roman"/>
+          <w:sz w:val="24"/>
+          <w:szCs w:val="24"/>
+        </w:rPr>
+        <w:t>) para ignorar o sinal negativo tornando todos positivos:</w:t>
       </w:r>
     </w:p>
     <w:p>
@@ -21144,6 +22184,7 @@
         <w:t> = </w:t>
       </w:r>
       <w:proofErr w:type="spellStart"/>
+      <w:proofErr w:type="gramStart"/>
       <w:r>
         <w:rPr>
           <w:rFonts w:ascii="Courier New" w:eastAsia="Times New Roman" w:hAnsi="Courier New" w:cs="Courier New"/>
@@ -21173,7 +22214,18 @@
           <w:szCs w:val="21"/>
           <w:lang w:eastAsia="pt-BR"/>
         </w:rPr>
-        <w:t>()</w:t>
+        <w:t>(</w:t>
+      </w:r>
+      <w:proofErr w:type="gramEnd"/>
+      <w:r>
+        <w:rPr>
+          <w:rFonts w:ascii="Courier New" w:eastAsia="Times New Roman" w:hAnsi="Courier New" w:cs="Courier New"/>
+          <w:color w:val="DCDCDC"/>
+          <w:sz w:val="21"/>
+          <w:szCs w:val="21"/>
+          <w:lang w:eastAsia="pt-BR"/>
+        </w:rPr>
+        <w:t>)</w:t>
       </w:r>
     </w:p>
     <w:p>
@@ -21529,7 +22581,25 @@
           <w:sz w:val="24"/>
           <w:szCs w:val="24"/>
         </w:rPr>
-        <w:t>(n) do pandas para fazer cálculos de elevados. Substituir n pelo valor a elevar:</w:t>
+        <w:t xml:space="preserve">(n) </w:t>
+      </w:r>
+      <w:proofErr w:type="gramStart"/>
+      <w:r>
+        <w:rPr>
+          <w:rFonts w:ascii="Times New Roman" w:hAnsi="Times New Roman" w:cs="Times New Roman"/>
+          <w:sz w:val="24"/>
+          <w:szCs w:val="24"/>
+        </w:rPr>
+        <w:t>do pandas</w:t>
+      </w:r>
+      <w:proofErr w:type="gramEnd"/>
+      <w:r>
+        <w:rPr>
+          <w:rFonts w:ascii="Times New Roman" w:hAnsi="Times New Roman" w:cs="Times New Roman"/>
+          <w:sz w:val="24"/>
+          <w:szCs w:val="24"/>
+        </w:rPr>
+        <w:t xml:space="preserve"> para fazer cálculos de elevados. Substituir n pelo valor a elevar:</w:t>
       </w:r>
     </w:p>
     <w:p>
@@ -21597,6 +22667,7 @@
         <w:t> = </w:t>
       </w:r>
       <w:proofErr w:type="spellStart"/>
+      <w:proofErr w:type="gramStart"/>
       <w:r>
         <w:rPr>
           <w:rFonts w:ascii="Courier New" w:eastAsia="Times New Roman" w:hAnsi="Courier New" w:cs="Courier New"/>
@@ -21628,6 +22699,7 @@
         </w:rPr>
         <w:t>(</w:t>
       </w:r>
+      <w:proofErr w:type="gramEnd"/>
       <w:r>
         <w:rPr>
           <w:rFonts w:ascii="Courier New" w:eastAsia="Times New Roman" w:hAnsi="Courier New" w:cs="Courier New"/>
@@ -21822,6 +22894,7 @@
         </w:rPr>
         <w:t>'(Desvio)^2'</w:t>
       </w:r>
+      <w:proofErr w:type="gramStart"/>
       <w:r>
         <w:rPr>
           <w:rFonts w:ascii="Courier New" w:eastAsia="Times New Roman" w:hAnsi="Courier New" w:cs="Courier New"/>
@@ -21852,6 +22925,7 @@
         </w:rPr>
         <w:t>sum</w:t>
       </w:r>
+      <w:proofErr w:type="gramEnd"/>
       <w:r>
         <w:rPr>
           <w:rFonts w:ascii="Courier New" w:eastAsia="Times New Roman" w:hAnsi="Courier New" w:cs="Courier New"/>
@@ -22035,6 +23109,7 @@
         <w:t xml:space="preserve">Ou então, simplificando e MUITO com o pandas, usamos o </w:t>
       </w:r>
       <w:proofErr w:type="spellStart"/>
+      <w:proofErr w:type="gramStart"/>
       <w:r>
         <w:rPr>
           <w:rFonts w:ascii="Times New Roman" w:hAnsi="Times New Roman" w:cs="Times New Roman"/>
@@ -22050,7 +23125,16 @@
           <w:sz w:val="24"/>
           <w:szCs w:val="24"/>
         </w:rPr>
-        <w:t>()</w:t>
+        <w:t>(</w:t>
+      </w:r>
+      <w:proofErr w:type="gramEnd"/>
+      <w:r>
+        <w:rPr>
+          <w:rFonts w:ascii="Times New Roman" w:hAnsi="Times New Roman" w:cs="Times New Roman"/>
+          <w:sz w:val="24"/>
+          <w:szCs w:val="24"/>
+        </w:rPr>
+        <w:t>)</w:t>
       </w:r>
       <w:r>
         <w:rPr>
@@ -22096,6 +23180,7 @@
         <w:t> = </w:t>
       </w:r>
       <w:proofErr w:type="spellStart"/>
+      <w:proofErr w:type="gramStart"/>
       <w:r>
         <w:rPr>
           <w:rFonts w:ascii="Courier New" w:eastAsia="Times New Roman" w:hAnsi="Courier New" w:cs="Courier New"/>
@@ -22115,7 +23200,18 @@
           <w:szCs w:val="21"/>
           <w:lang w:eastAsia="pt-BR"/>
         </w:rPr>
-        <w:t>()</w:t>
+        <w:t>(</w:t>
+      </w:r>
+      <w:proofErr w:type="gramEnd"/>
+      <w:r>
+        <w:rPr>
+          <w:rFonts w:ascii="Courier New" w:eastAsia="Times New Roman" w:hAnsi="Courier New" w:cs="Courier New"/>
+          <w:color w:val="DCDCDC"/>
+          <w:sz w:val="21"/>
+          <w:szCs w:val="21"/>
+          <w:lang w:eastAsia="pt-BR"/>
+        </w:rPr>
+        <w:t>)</w:t>
       </w:r>
     </w:p>
     <w:p>
@@ -22468,6 +23564,7 @@
         <w:t xml:space="preserve">Podemos extrair a raiz quadrada de 2 formas: utilizamos a </w:t>
       </w:r>
       <w:proofErr w:type="spellStart"/>
+      <w:proofErr w:type="gramStart"/>
       <w:r>
         <w:rPr>
           <w:rFonts w:ascii="Times New Roman" w:hAnsi="Times New Roman" w:cs="Times New Roman"/>
@@ -22477,6 +23574,7 @@
         <w:t>np.sqrt</w:t>
       </w:r>
       <w:proofErr w:type="spellEnd"/>
+      <w:proofErr w:type="gramEnd"/>
       <w:r>
         <w:rPr>
           <w:rFonts w:ascii="Times New Roman" w:hAnsi="Times New Roman" w:cs="Times New Roman"/>
@@ -22517,6 +23615,7 @@
         </w:rPr>
       </w:pPr>
       <w:proofErr w:type="spellStart"/>
+      <w:proofErr w:type="gramStart"/>
       <w:r>
         <w:rPr>
           <w:rFonts w:ascii="Courier New" w:eastAsia="Times New Roman" w:hAnsi="Courier New" w:cs="Courier New"/>
@@ -22528,6 +23627,7 @@
         <w:t>np.sqrt</w:t>
       </w:r>
       <w:proofErr w:type="spellEnd"/>
+      <w:proofErr w:type="gramEnd"/>
       <w:r>
         <w:rPr>
           <w:rFonts w:ascii="Courier New" w:eastAsia="Times New Roman" w:hAnsi="Courier New" w:cs="Courier New"/>
@@ -22651,6 +23751,7 @@
         <w:t> = </w:t>
       </w:r>
       <w:proofErr w:type="spellStart"/>
+      <w:proofErr w:type="gramStart"/>
       <w:r>
         <w:rPr>
           <w:rFonts w:ascii="Courier New" w:eastAsia="Times New Roman" w:hAnsi="Courier New" w:cs="Courier New"/>
@@ -22670,7 +23771,18 @@
           <w:szCs w:val="21"/>
           <w:lang w:eastAsia="pt-BR"/>
         </w:rPr>
-        <w:t>()</w:t>
+        <w:t>(</w:t>
+      </w:r>
+      <w:proofErr w:type="gramEnd"/>
+      <w:r>
+        <w:rPr>
+          <w:rFonts w:ascii="Courier New" w:eastAsia="Times New Roman" w:hAnsi="Courier New" w:cs="Courier New"/>
+          <w:color w:val="DCDCDC"/>
+          <w:sz w:val="21"/>
+          <w:szCs w:val="21"/>
+          <w:lang w:eastAsia="pt-BR"/>
+        </w:rPr>
+        <w:t>)</w:t>
       </w:r>
     </w:p>
     <w:p>
@@ -22995,6 +24107,7 @@
         <w:t xml:space="preserve">Funcionalidades extras da função </w:t>
       </w:r>
       <w:proofErr w:type="spellStart"/>
+      <w:proofErr w:type="gramStart"/>
       <w:r>
         <w:rPr>
           <w:rFonts w:ascii="Times New Roman" w:hAnsi="Times New Roman" w:cs="Times New Roman"/>
@@ -23010,7 +24123,16 @@
           <w:sz w:val="24"/>
           <w:szCs w:val="24"/>
         </w:rPr>
-        <w:t xml:space="preserve">() com o parâmetro </w:t>
+        <w:t>(</w:t>
+      </w:r>
+      <w:proofErr w:type="gramEnd"/>
+      <w:r>
+        <w:rPr>
+          <w:rFonts w:ascii="Times New Roman" w:hAnsi="Times New Roman" w:cs="Times New Roman"/>
+          <w:sz w:val="24"/>
+          <w:szCs w:val="24"/>
+        </w:rPr>
+        <w:t xml:space="preserve">) com o parâmetro </w:t>
       </w:r>
       <w:proofErr w:type="spellStart"/>
       <w:r>
@@ -23463,7 +24585,25 @@
           <w:sz w:val="24"/>
           <w:szCs w:val="24"/>
         </w:rPr>
-        <w:t>Somente dois resultados são possíveis, exemplo: Verdadeiro ou falso; Cara ou coroa; Sucesso ou fracasso</w:t>
+        <w:t xml:space="preserve">Somente dois resultados são possíveis, exemplo: Verdadeiro ou falso; </w:t>
+      </w:r>
+      <w:proofErr w:type="gramStart"/>
+      <w:r>
+        <w:rPr>
+          <w:rFonts w:ascii="Times New Roman" w:hAnsi="Times New Roman" w:cs="Times New Roman"/>
+          <w:sz w:val="24"/>
+          <w:szCs w:val="24"/>
+        </w:rPr>
+        <w:t>Cara</w:t>
+      </w:r>
+      <w:proofErr w:type="gramEnd"/>
+      <w:r>
+        <w:rPr>
+          <w:rFonts w:ascii="Times New Roman" w:hAnsi="Times New Roman" w:cs="Times New Roman"/>
+          <w:sz w:val="24"/>
+          <w:szCs w:val="24"/>
+        </w:rPr>
+        <w:t xml:space="preserve"> ou coroa; Sucesso ou fracasso</w:t>
       </w:r>
       <w:r>
         <w:rPr>
@@ -23985,6 +25125,7 @@
         <w:t xml:space="preserve"> da biblioteca </w:t>
       </w:r>
       <w:proofErr w:type="spellStart"/>
+      <w:proofErr w:type="gramStart"/>
       <w:r>
         <w:rPr>
           <w:rFonts w:ascii="Times New Roman" w:hAnsi="Times New Roman" w:cs="Times New Roman"/>
@@ -23994,6 +25135,7 @@
         <w:t>scipy.special</w:t>
       </w:r>
       <w:proofErr w:type="spellEnd"/>
+      <w:proofErr w:type="gramEnd"/>
       <w:r>
         <w:rPr>
           <w:rFonts w:ascii="Times New Roman" w:hAnsi="Times New Roman" w:cs="Times New Roman"/>
@@ -24036,6 +25178,7 @@
         <w:t> </w:t>
       </w:r>
       <w:proofErr w:type="spellStart"/>
+      <w:proofErr w:type="gramStart"/>
       <w:r>
         <w:rPr>
           <w:rFonts w:ascii="Courier New" w:eastAsia="Times New Roman" w:hAnsi="Courier New" w:cs="Courier New"/>
@@ -24047,6 +25190,7 @@
         <w:t>scipy.special</w:t>
       </w:r>
       <w:proofErr w:type="spellEnd"/>
+      <w:proofErr w:type="gramEnd"/>
       <w:r>
         <w:rPr>
           <w:rFonts w:ascii="Courier New" w:eastAsia="Times New Roman" w:hAnsi="Courier New" w:cs="Courier New"/>
@@ -24287,6 +25431,7 @@
         <w:t> = </w:t>
       </w:r>
       <w:proofErr w:type="spellStart"/>
+      <w:proofErr w:type="gramStart"/>
       <w:r>
         <w:rPr>
           <w:rFonts w:ascii="Courier New" w:eastAsia="Times New Roman" w:hAnsi="Courier New" w:cs="Courier New"/>
@@ -24308,6 +25453,7 @@
         </w:rPr>
         <w:t>(</w:t>
       </w:r>
+      <w:proofErr w:type="gramEnd"/>
       <w:r>
         <w:rPr>
           <w:rFonts w:ascii="Courier New" w:eastAsia="Times New Roman" w:hAnsi="Courier New" w:cs="Courier New"/>
@@ -25469,6 +26615,7 @@
         <w:t>(</w:t>
       </w:r>
       <w:proofErr w:type="spellStart"/>
+      <w:proofErr w:type="gramStart"/>
       <w:r>
         <w:rPr>
           <w:rFonts w:ascii="Courier New" w:eastAsia="Times New Roman" w:hAnsi="Courier New" w:cs="Courier New"/>
@@ -25490,6 +26637,7 @@
         </w:rPr>
         <w:t>(</w:t>
       </w:r>
+      <w:proofErr w:type="gramEnd"/>
       <w:r>
         <w:rPr>
           <w:rFonts w:ascii="Courier New" w:eastAsia="Times New Roman" w:hAnsi="Courier New" w:cs="Courier New"/>
@@ -25868,6 +27016,7 @@
         <w:t xml:space="preserve"> do </w:t>
       </w:r>
       <w:proofErr w:type="spellStart"/>
+      <w:proofErr w:type="gramStart"/>
       <w:r>
         <w:rPr>
           <w:rFonts w:ascii="Times New Roman" w:hAnsi="Times New Roman" w:cs="Times New Roman"/>
@@ -25877,6 +27026,7 @@
         <w:t>scipy.stats</w:t>
       </w:r>
       <w:proofErr w:type="spellEnd"/>
+      <w:proofErr w:type="gramEnd"/>
       <w:r>
         <w:rPr>
           <w:rFonts w:ascii="Times New Roman" w:hAnsi="Times New Roman" w:cs="Times New Roman"/>
@@ -25927,6 +27077,7 @@
         <w:t>probabilidade = </w:t>
       </w:r>
       <w:proofErr w:type="spellStart"/>
+      <w:proofErr w:type="gramStart"/>
       <w:r>
         <w:rPr>
           <w:rFonts w:ascii="Courier New" w:eastAsia="Times New Roman" w:hAnsi="Courier New" w:cs="Courier New"/>
@@ -25948,6 +27099,7 @@
         </w:rPr>
         <w:t>(</w:t>
       </w:r>
+      <w:proofErr w:type="gramEnd"/>
       <w:r>
         <w:rPr>
           <w:rFonts w:ascii="Courier New" w:eastAsia="Times New Roman" w:hAnsi="Courier New" w:cs="Courier New"/>
@@ -26318,6 +27470,7 @@
           <w:lang w:eastAsia="pt-BR"/>
         </w:rPr>
       </w:pPr>
+      <w:proofErr w:type="gramStart"/>
       <w:r>
         <w:rPr>
           <w:rFonts w:ascii="Courier New" w:eastAsia="Times New Roman" w:hAnsi="Courier New" w:cs="Courier New"/>
@@ -26338,6 +27491,7 @@
         </w:rPr>
         <w:t>(</w:t>
       </w:r>
+      <w:proofErr w:type="gramEnd"/>
       <w:r>
         <w:rPr>
           <w:rFonts w:ascii="Courier New" w:eastAsia="Times New Roman" w:hAnsi="Courier New" w:cs="Courier New"/>
@@ -26898,6 +28052,7 @@
         </w:rPr>
       </w:pPr>
       <w:proofErr w:type="spellStart"/>
+      <w:proofErr w:type="gramStart"/>
       <w:r>
         <w:rPr>
           <w:rFonts w:ascii="Courier New" w:eastAsia="Times New Roman" w:hAnsi="Courier New" w:cs="Courier New"/>
@@ -26917,7 +28072,18 @@
           <w:szCs w:val="21"/>
           <w:lang w:eastAsia="pt-BR"/>
         </w:rPr>
-        <w:t>([</w:t>
+        <w:t>(</w:t>
+      </w:r>
+      <w:proofErr w:type="gramEnd"/>
+      <w:r>
+        <w:rPr>
+          <w:rFonts w:ascii="Courier New" w:eastAsia="Times New Roman" w:hAnsi="Courier New" w:cs="Courier New"/>
+          <w:color w:val="DCDCDC"/>
+          <w:sz w:val="21"/>
+          <w:szCs w:val="21"/>
+          <w:lang w:eastAsia="pt-BR"/>
+        </w:rPr>
+        <w:t>[</w:t>
       </w:r>
       <w:r>
         <w:rPr>
@@ -27235,6 +28401,7 @@
         <w:t xml:space="preserve"> A terceira é utilizar o </w:t>
       </w:r>
       <w:proofErr w:type="spellStart"/>
+      <w:proofErr w:type="gramStart"/>
       <w:r>
         <w:rPr>
           <w:rFonts w:ascii="Times New Roman" w:hAnsi="Times New Roman" w:cs="Times New Roman"/>
@@ -27250,7 +28417,16 @@
           <w:sz w:val="24"/>
           <w:szCs w:val="24"/>
         </w:rPr>
-        <w:t>(k, n, p), sendo essa função acumulativa, ou seja, ele vai fazer o cálculo e a soma de todas as probabilidades desde 0 até o valor passado em k:</w:t>
+        <w:t>(</w:t>
+      </w:r>
+      <w:proofErr w:type="gramEnd"/>
+      <w:r>
+        <w:rPr>
+          <w:rFonts w:ascii="Times New Roman" w:hAnsi="Times New Roman" w:cs="Times New Roman"/>
+          <w:sz w:val="24"/>
+          <w:szCs w:val="24"/>
+        </w:rPr>
+        <w:t>k, n, p), sendo essa função acumulativa, ou seja, ele vai fazer o cálculo e a soma de todas as probabilidades desde 0 até o valor passado em k:</w:t>
       </w:r>
     </w:p>
     <w:p>
@@ -27266,6 +28442,7 @@
         </w:rPr>
       </w:pPr>
       <w:proofErr w:type="spellStart"/>
+      <w:proofErr w:type="gramStart"/>
       <w:r>
         <w:rPr>
           <w:rFonts w:ascii="Courier New" w:eastAsia="Times New Roman" w:hAnsi="Courier New" w:cs="Courier New"/>
@@ -27287,6 +28464,7 @@
         </w:rPr>
         <w:t>(</w:t>
       </w:r>
+      <w:proofErr w:type="gramEnd"/>
       <w:r>
         <w:rPr>
           <w:rFonts w:ascii="Courier New" w:eastAsia="Times New Roman" w:hAnsi="Courier New" w:cs="Courier New"/>
@@ -27502,6 +28680,7 @@
         <w:t> - </w:t>
       </w:r>
       <w:proofErr w:type="spellStart"/>
+      <w:proofErr w:type="gramStart"/>
       <w:r>
         <w:rPr>
           <w:rFonts w:ascii="Courier New" w:eastAsia="Times New Roman" w:hAnsi="Courier New" w:cs="Courier New"/>
@@ -27523,6 +28702,7 @@
         </w:rPr>
         <w:t>(</w:t>
       </w:r>
+      <w:proofErr w:type="gramEnd"/>
       <w:r>
         <w:rPr>
           <w:rFonts w:ascii="Courier New" w:eastAsia="Times New Roman" w:hAnsi="Courier New" w:cs="Courier New"/>
@@ -27670,6 +28850,7 @@
         <w:t xml:space="preserve">Temos ainda o </w:t>
       </w:r>
       <w:proofErr w:type="spellStart"/>
+      <w:proofErr w:type="gramStart"/>
       <w:r>
         <w:rPr>
           <w:rFonts w:ascii="Times New Roman" w:hAnsi="Times New Roman" w:cs="Times New Roman"/>
@@ -27685,7 +28866,16 @@
           <w:sz w:val="24"/>
           <w:szCs w:val="24"/>
         </w:rPr>
-        <w:t xml:space="preserve">(k, n, p) como quarta opção, fazendo exatamente a conta acima: 1 – </w:t>
+        <w:t>(</w:t>
+      </w:r>
+      <w:proofErr w:type="gramEnd"/>
+      <w:r>
+        <w:rPr>
+          <w:rFonts w:ascii="Times New Roman" w:hAnsi="Times New Roman" w:cs="Times New Roman"/>
+          <w:sz w:val="24"/>
+          <w:szCs w:val="24"/>
+        </w:rPr>
+        <w:t xml:space="preserve">k, n, p) como quarta opção, fazendo exatamente a conta acima: 1 – </w:t>
       </w:r>
       <w:proofErr w:type="spellStart"/>
       <w:r>
@@ -27719,6 +28909,7 @@
         </w:rPr>
       </w:pPr>
       <w:proofErr w:type="spellStart"/>
+      <w:proofErr w:type="gramStart"/>
       <w:r>
         <w:rPr>
           <w:rFonts w:ascii="Courier New" w:eastAsia="Times New Roman" w:hAnsi="Courier New" w:cs="Courier New"/>
@@ -27740,6 +28931,7 @@
         </w:rPr>
         <w:t>(</w:t>
       </w:r>
+      <w:proofErr w:type="gramEnd"/>
       <w:r>
         <w:rPr>
           <w:rFonts w:ascii="Courier New" w:eastAsia="Times New Roman" w:hAnsi="Courier New" w:cs="Courier New"/>
@@ -28051,6 +29243,7 @@
         <w:t>probabilidade = </w:t>
       </w:r>
       <w:proofErr w:type="spellStart"/>
+      <w:proofErr w:type="gramStart"/>
       <w:r>
         <w:rPr>
           <w:rFonts w:ascii="Courier New" w:eastAsia="Times New Roman" w:hAnsi="Courier New" w:cs="Courier New"/>
@@ -28072,6 +29265,7 @@
         </w:rPr>
         <w:t>(</w:t>
       </w:r>
+      <w:proofErr w:type="gramEnd"/>
       <w:r>
         <w:rPr>
           <w:rFonts w:ascii="Courier New" w:eastAsia="Times New Roman" w:hAnsi="Courier New" w:cs="Courier New"/>
@@ -28939,6 +30133,7 @@
         <w:t xml:space="preserve"> conseguimos obter a partir da </w:t>
       </w:r>
       <w:proofErr w:type="spellStart"/>
+      <w:proofErr w:type="gramStart"/>
       <w:r>
         <w:rPr>
           <w:rFonts w:ascii="Times New Roman" w:hAnsi="Times New Roman" w:cs="Times New Roman"/>
@@ -28948,6 +30143,7 @@
         <w:t>numpy.e</w:t>
       </w:r>
       <w:proofErr w:type="spellEnd"/>
+      <w:proofErr w:type="gramEnd"/>
       <w:r>
         <w:rPr>
           <w:rFonts w:ascii="Times New Roman" w:hAnsi="Times New Roman" w:cs="Times New Roman"/>
@@ -29045,6 +30241,7 @@
         </w:rPr>
       </w:pPr>
       <w:proofErr w:type="spellStart"/>
+      <w:proofErr w:type="gramStart"/>
       <w:r>
         <w:rPr>
           <w:rFonts w:ascii="Courier New" w:eastAsia="Times New Roman" w:hAnsi="Courier New" w:cs="Courier New"/>
@@ -29056,6 +30253,7 @@
         <w:t>np.e</w:t>
       </w:r>
       <w:proofErr w:type="spellEnd"/>
+      <w:proofErr w:type="gramEnd"/>
     </w:p>
     <w:p>
       <w:pPr>
@@ -29572,15 +30770,27 @@
         </w:rPr>
         <w:t>((</w:t>
       </w:r>
-      <w:r>
-        <w:rPr>
-          <w:rFonts w:ascii="Courier New" w:eastAsia="Times New Roman" w:hAnsi="Courier New" w:cs="Courier New"/>
-          <w:color w:val="D4D4D4"/>
-          <w:sz w:val="21"/>
-          <w:szCs w:val="21"/>
-          <w:lang w:eastAsia="pt-BR"/>
-        </w:rPr>
-        <w:t>np.e ** </w:t>
+      <w:proofErr w:type="gramStart"/>
+      <w:r>
+        <w:rPr>
+          <w:rFonts w:ascii="Courier New" w:eastAsia="Times New Roman" w:hAnsi="Courier New" w:cs="Courier New"/>
+          <w:color w:val="D4D4D4"/>
+          <w:sz w:val="21"/>
+          <w:szCs w:val="21"/>
+          <w:lang w:eastAsia="pt-BR"/>
+        </w:rPr>
+        <w:t>np.e</w:t>
+      </w:r>
+      <w:proofErr w:type="gramEnd"/>
+      <w:r>
+        <w:rPr>
+          <w:rFonts w:ascii="Courier New" w:eastAsia="Times New Roman" w:hAnsi="Courier New" w:cs="Courier New"/>
+          <w:color w:val="D4D4D4"/>
+          <w:sz w:val="21"/>
+          <w:szCs w:val="21"/>
+          <w:lang w:eastAsia="pt-BR"/>
+        </w:rPr>
+        <w:t> ** </w:t>
       </w:r>
       <w:r>
         <w:rPr>
@@ -29814,13 +31024,23 @@
         <w:t xml:space="preserve"> Podemos fazer o fatorial de forma muito simples utilizando a </w:t>
       </w:r>
       <w:proofErr w:type="spellStart"/>
-      <w:r>
-        <w:rPr>
-          <w:rFonts w:ascii="Times New Roman" w:hAnsi="Times New Roman" w:cs="Times New Roman"/>
-          <w:sz w:val="24"/>
-          <w:szCs w:val="24"/>
-        </w:rPr>
-        <w:t>np.math.factoria</w:t>
+      <w:proofErr w:type="gramStart"/>
+      <w:r>
+        <w:rPr>
+          <w:rFonts w:ascii="Times New Roman" w:hAnsi="Times New Roman" w:cs="Times New Roman"/>
+          <w:sz w:val="24"/>
+          <w:szCs w:val="24"/>
+        </w:rPr>
+        <w:t>np.math</w:t>
+      </w:r>
+      <w:proofErr w:type="gramEnd"/>
+      <w:r>
+        <w:rPr>
+          <w:rFonts w:ascii="Times New Roman" w:hAnsi="Times New Roman" w:cs="Times New Roman"/>
+          <w:sz w:val="24"/>
+          <w:szCs w:val="24"/>
+        </w:rPr>
+        <w:t>.factoria</w:t>
       </w:r>
       <w:proofErr w:type="spellEnd"/>
       <w:r>
@@ -29856,6 +31076,7 @@
         <w:t xml:space="preserve">Para resolver o mesmo problema de modo muito mais simples, podemos utilizar o </w:t>
       </w:r>
       <w:proofErr w:type="spellStart"/>
+      <w:proofErr w:type="gramStart"/>
       <w:r>
         <w:rPr>
           <w:rFonts w:ascii="Times New Roman" w:hAnsi="Times New Roman" w:cs="Times New Roman"/>
@@ -29871,7 +31092,16 @@
           <w:sz w:val="24"/>
           <w:szCs w:val="24"/>
         </w:rPr>
-        <w:t xml:space="preserve">(k, mi/média) da biblioteca </w:t>
+        <w:t>(</w:t>
+      </w:r>
+      <w:proofErr w:type="gramEnd"/>
+      <w:r>
+        <w:rPr>
+          <w:rFonts w:ascii="Times New Roman" w:hAnsi="Times New Roman" w:cs="Times New Roman"/>
+          <w:sz w:val="24"/>
+          <w:szCs w:val="24"/>
+        </w:rPr>
+        <w:t xml:space="preserve">k, mi/média) da biblioteca </w:t>
       </w:r>
       <w:proofErr w:type="spellStart"/>
       <w:r>
@@ -29925,6 +31155,7 @@
         <w:t> </w:t>
       </w:r>
       <w:proofErr w:type="spellStart"/>
+      <w:proofErr w:type="gramStart"/>
       <w:r>
         <w:rPr>
           <w:rFonts w:ascii="Courier New" w:eastAsia="Times New Roman" w:hAnsi="Courier New" w:cs="Courier New"/>
@@ -29936,6 +31167,7 @@
         <w:t>scipy.stats</w:t>
       </w:r>
       <w:proofErr w:type="spellEnd"/>
+      <w:proofErr w:type="gramEnd"/>
       <w:r>
         <w:rPr>
           <w:rFonts w:ascii="Courier New" w:eastAsia="Times New Roman" w:hAnsi="Courier New" w:cs="Courier New"/>
@@ -30002,6 +31234,7 @@
         <w:t>probabilidade = </w:t>
       </w:r>
       <w:proofErr w:type="spellStart"/>
+      <w:proofErr w:type="gramStart"/>
       <w:r>
         <w:rPr>
           <w:rFonts w:ascii="Courier New" w:eastAsia="Times New Roman" w:hAnsi="Courier New" w:cs="Courier New"/>
@@ -30023,6 +31256,7 @@
         </w:rPr>
         <w:t>(</w:t>
       </w:r>
+      <w:proofErr w:type="gramEnd"/>
       <w:r>
         <w:rPr>
           <w:rFonts w:ascii="Courier New" w:eastAsia="Times New Roman" w:hAnsi="Courier New" w:cs="Courier New"/>
@@ -31509,6 +32743,7 @@
         <w:t> </w:t>
       </w:r>
       <w:proofErr w:type="spellStart"/>
+      <w:proofErr w:type="gramStart"/>
       <w:r>
         <w:rPr>
           <w:rFonts w:ascii="Courier New" w:eastAsia="Times New Roman" w:hAnsi="Courier New" w:cs="Courier New"/>
@@ -31520,6 +32755,7 @@
         <w:t>scipy.stats</w:t>
       </w:r>
       <w:proofErr w:type="spellEnd"/>
+      <w:proofErr w:type="gramEnd"/>
       <w:r>
         <w:rPr>
           <w:rFonts w:ascii="Courier New" w:eastAsia="Times New Roman" w:hAnsi="Courier New" w:cs="Courier New"/>
@@ -31611,6 +32847,7 @@
         <w:t> = </w:t>
       </w:r>
       <w:proofErr w:type="spellStart"/>
+      <w:proofErr w:type="gramStart"/>
       <w:r>
         <w:rPr>
           <w:rFonts w:ascii="Courier New" w:eastAsia="Times New Roman" w:hAnsi="Courier New" w:cs="Courier New"/>
@@ -31622,6 +32859,7 @@
         <w:t>pd.DataFrame</w:t>
       </w:r>
       <w:proofErr w:type="spellEnd"/>
+      <w:proofErr w:type="gramEnd"/>
       <w:r>
         <w:rPr>
           <w:rFonts w:ascii="Courier New" w:eastAsia="Times New Roman" w:hAnsi="Courier New" w:cs="Courier New"/>
@@ -31726,7 +32964,18 @@
           <w:szCs w:val="21"/>
           <w:lang w:val="en-US" w:eastAsia="pt-BR"/>
         </w:rPr>
-        <w:t>"{0:0.2f}"</w:t>
+        <w:t>"{0:0.2f}</w:t>
+      </w:r>
+      <w:proofErr w:type="gramStart"/>
+      <w:r>
+        <w:rPr>
+          <w:rFonts w:ascii="Courier New" w:eastAsia="Times New Roman" w:hAnsi="Courier New" w:cs="Courier New"/>
+          <w:color w:val="CE9178"/>
+          <w:sz w:val="21"/>
+          <w:szCs w:val="21"/>
+          <w:lang w:val="en-US" w:eastAsia="pt-BR"/>
+        </w:rPr>
+        <w:t>"</w:t>
       </w:r>
       <w:r>
         <w:rPr>
@@ -31748,6 +32997,7 @@
         </w:rPr>
         <w:t>format</w:t>
       </w:r>
+      <w:proofErr w:type="gramEnd"/>
       <w:r>
         <w:rPr>
           <w:rFonts w:ascii="Courier New" w:eastAsia="Times New Roman" w:hAnsi="Courier New" w:cs="Courier New"/>
@@ -31979,7 +33229,18 @@
           <w:szCs w:val="21"/>
           <w:lang w:val="en-US" w:eastAsia="pt-BR"/>
         </w:rPr>
-        <w:t>"{0:0.2f}"</w:t>
+        <w:t>"{0:0.2f}</w:t>
+      </w:r>
+      <w:proofErr w:type="gramStart"/>
+      <w:r>
+        <w:rPr>
+          <w:rFonts w:ascii="Courier New" w:eastAsia="Times New Roman" w:hAnsi="Courier New" w:cs="Courier New"/>
+          <w:color w:val="CE9178"/>
+          <w:sz w:val="21"/>
+          <w:szCs w:val="21"/>
+          <w:lang w:val="en-US" w:eastAsia="pt-BR"/>
+        </w:rPr>
+        <w:t>"</w:t>
       </w:r>
       <w:r>
         <w:rPr>
@@ -32001,6 +33262,7 @@
         </w:rPr>
         <w:t>format</w:t>
       </w:r>
+      <w:proofErr w:type="gramEnd"/>
       <w:r>
         <w:rPr>
           <w:rFonts w:ascii="Courier New" w:eastAsia="Times New Roman" w:hAnsi="Courier New" w:cs="Courier New"/>
@@ -32236,9 +33498,21 @@
           <w:szCs w:val="21"/>
           <w:lang w:eastAsia="pt-BR"/>
         </w:rPr>
-        <w:t>tabela_normal_padronizada.index</w:t>
+        <w:t>tabela_normal_</w:t>
+      </w:r>
+      <w:proofErr w:type="gramStart"/>
+      <w:r>
+        <w:rPr>
+          <w:rFonts w:ascii="Courier New" w:eastAsia="Times New Roman" w:hAnsi="Courier New" w:cs="Courier New"/>
+          <w:color w:val="D4D4D4"/>
+          <w:sz w:val="21"/>
+          <w:szCs w:val="21"/>
+          <w:lang w:eastAsia="pt-BR"/>
+        </w:rPr>
+        <w:t>padronizada.index</w:t>
       </w:r>
       <w:proofErr w:type="spellEnd"/>
+      <w:proofErr w:type="gramEnd"/>
       <w:r>
         <w:rPr>
           <w:rFonts w:ascii="Courier New" w:eastAsia="Times New Roman" w:hAnsi="Courier New" w:cs="Courier New"/>
@@ -32343,9 +33617,21 @@
           <w:szCs w:val="21"/>
           <w:lang w:eastAsia="pt-BR"/>
         </w:rPr>
-        <w:t>tabela_normal_padronizada.columns</w:t>
+        <w:t>tabela_normal_</w:t>
+      </w:r>
+      <w:proofErr w:type="gramStart"/>
+      <w:r>
+        <w:rPr>
+          <w:rFonts w:ascii="Courier New" w:eastAsia="Times New Roman" w:hAnsi="Courier New" w:cs="Courier New"/>
+          <w:color w:val="D4D4D4"/>
+          <w:sz w:val="21"/>
+          <w:szCs w:val="21"/>
+          <w:lang w:eastAsia="pt-BR"/>
+        </w:rPr>
+        <w:t>padronizada.columns</w:t>
       </w:r>
       <w:proofErr w:type="spellEnd"/>
+      <w:proofErr w:type="gramEnd"/>
       <w:r>
         <w:rPr>
           <w:rFonts w:ascii="Courier New" w:eastAsia="Times New Roman" w:hAnsi="Courier New" w:cs="Courier New"/>
@@ -32390,6 +33676,7 @@
         <w:t>Z = </w:t>
       </w:r>
       <w:proofErr w:type="spellStart"/>
+      <w:proofErr w:type="gramStart"/>
       <w:r>
         <w:rPr>
           <w:rFonts w:ascii="Courier New" w:eastAsia="Times New Roman" w:hAnsi="Courier New" w:cs="Courier New"/>
@@ -32411,6 +33698,7 @@
         <w:t>round</w:t>
       </w:r>
       <w:proofErr w:type="spellEnd"/>
+      <w:proofErr w:type="gramEnd"/>
       <w:r>
         <w:rPr>
           <w:rFonts w:ascii="Courier New" w:eastAsia="Times New Roman" w:hAnsi="Courier New" w:cs="Courier New"/>
@@ -32564,6 +33852,7 @@
         </w:rPr>
         <w:t>        </w:t>
       </w:r>
+      <w:proofErr w:type="gramStart"/>
       <w:r>
         <w:rPr>
           <w:rFonts w:ascii="Courier New" w:eastAsia="Times New Roman" w:hAnsi="Courier New" w:cs="Courier New"/>
@@ -32584,6 +33873,7 @@
         </w:rPr>
         <w:t>[</w:t>
       </w:r>
+      <w:proofErr w:type="gramEnd"/>
       <w:r>
         <w:rPr>
           <w:rFonts w:ascii="Courier New" w:eastAsia="Times New Roman" w:hAnsi="Courier New" w:cs="Courier New"/>
@@ -32749,7 +34039,29 @@
           <w:lang w:eastAsia="pt-BR"/>
         </w:rPr>
         <w:lastRenderedPageBreak/>
-        <w:t>tabela_normal_padronizada.rename_axis</w:t>
+        <w:t>tabela_normal_</w:t>
+      </w:r>
+      <w:proofErr w:type="gramStart"/>
+      <w:r>
+        <w:rPr>
+          <w:rFonts w:ascii="Courier New" w:eastAsia="Times New Roman" w:hAnsi="Courier New" w:cs="Courier New"/>
+          <w:color w:val="D4D4D4"/>
+          <w:sz w:val="21"/>
+          <w:szCs w:val="21"/>
+          <w:lang w:eastAsia="pt-BR"/>
+        </w:rPr>
+        <w:t>padronizada.rename</w:t>
+      </w:r>
+      <w:proofErr w:type="gramEnd"/>
+      <w:r>
+        <w:rPr>
+          <w:rFonts w:ascii="Courier New" w:eastAsia="Times New Roman" w:hAnsi="Courier New" w:cs="Courier New"/>
+          <w:color w:val="D4D4D4"/>
+          <w:sz w:val="21"/>
+          <w:szCs w:val="21"/>
+          <w:lang w:eastAsia="pt-BR"/>
+        </w:rPr>
+        <w:t>_axis</w:t>
       </w:r>
       <w:r>
         <w:rPr>
@@ -33739,6 +35051,7 @@
         <w:t> </w:t>
       </w:r>
       <w:proofErr w:type="spellStart"/>
+      <w:proofErr w:type="gramStart"/>
       <w:r>
         <w:rPr>
           <w:rFonts w:ascii="Courier New" w:eastAsia="Times New Roman" w:hAnsi="Courier New" w:cs="Courier New"/>
@@ -33750,6 +35063,7 @@
         <w:t>scipy.stats</w:t>
       </w:r>
       <w:proofErr w:type="spellEnd"/>
+      <w:proofErr w:type="gramEnd"/>
       <w:r>
         <w:rPr>
           <w:rFonts w:ascii="Courier New" w:eastAsia="Times New Roman" w:hAnsi="Courier New" w:cs="Courier New"/>
@@ -34086,7 +35400,25 @@
           <w:sz w:val="24"/>
           <w:szCs w:val="24"/>
         </w:rPr>
-        <w:t>Calculamos Z para 1.8 como no caso 1 e o valor da tabela que recebemos pegamos o 0.5, ou seja, 50%, e subtraímos do valor da tabela encontrada pelo Z. Fizemos isso pois queremos saber qual é a área da média, sendo ela 1.7, até 1.8, o resto da curva à direita, que corresponde 50%, ou seja, 0.5, não nos interessa, portanto subtraímos um do outro:</w:t>
+        <w:t xml:space="preserve">Calculamos Z para 1.8 como no caso 1 e o valor da tabela que recebemos pegamos o 0.5, ou seja, 50%, e subtraímos do valor da tabela encontrada pelo Z. Fizemos isso pois queremos saber qual é a área da média, sendo ela 1.7, até 1.8, o resto da curva à direita, que corresponde 50%, ou seja, 0.5, não nos interessa, </w:t>
+      </w:r>
+      <w:proofErr w:type="gramStart"/>
+      <w:r>
+        <w:rPr>
+          <w:rFonts w:ascii="Times New Roman" w:hAnsi="Times New Roman" w:cs="Times New Roman"/>
+          <w:sz w:val="24"/>
+          <w:szCs w:val="24"/>
+        </w:rPr>
+        <w:t>portanto</w:t>
+      </w:r>
+      <w:proofErr w:type="gramEnd"/>
+      <w:r>
+        <w:rPr>
+          <w:rFonts w:ascii="Times New Roman" w:hAnsi="Times New Roman" w:cs="Times New Roman"/>
+          <w:sz w:val="24"/>
+          <w:szCs w:val="24"/>
+        </w:rPr>
+        <w:t xml:space="preserve"> subtraímos um do outro:</w:t>
       </w:r>
     </w:p>
     <w:p>
@@ -34458,7 +35790,25 @@
           <w:sz w:val="24"/>
           <w:szCs w:val="24"/>
         </w:rPr>
-        <w:t>1.7 à 1.60 também, e sabemos que equivale ao mesmo valor que 1.7 à 1.8 por ambos variarem 10 da média, podemos só multiplicar a área que descobrimos acima por 2:</w:t>
+        <w:t xml:space="preserve">1.7 à 1.60 também, e sabemos que equivale ao mesmo valor que 1.7 </w:t>
+      </w:r>
+      <w:proofErr w:type="gramStart"/>
+      <w:r>
+        <w:rPr>
+          <w:rFonts w:ascii="Times New Roman" w:hAnsi="Times New Roman" w:cs="Times New Roman"/>
+          <w:sz w:val="24"/>
+          <w:szCs w:val="24"/>
+        </w:rPr>
+        <w:t>à</w:t>
+      </w:r>
+      <w:proofErr w:type="gramEnd"/>
+      <w:r>
+        <w:rPr>
+          <w:rFonts w:ascii="Times New Roman" w:hAnsi="Times New Roman" w:cs="Times New Roman"/>
+          <w:sz w:val="24"/>
+          <w:szCs w:val="24"/>
+        </w:rPr>
+        <w:t xml:space="preserve"> 1.8 por ambos variarem 10 da média, podemos só multiplicar a área que descobrimos acima por 2:</w:t>
       </w:r>
     </w:p>
     <w:p>
@@ -35298,6 +36648,7 @@
         <w:t xml:space="preserve"> Para deixar ainda mais fácil, podemos simplesmente passar o </w:t>
       </w:r>
       <w:proofErr w:type="spellStart"/>
+      <w:proofErr w:type="gramStart"/>
       <w:r>
         <w:rPr>
           <w:rFonts w:ascii="Times New Roman" w:hAnsi="Times New Roman" w:cs="Times New Roman"/>
@@ -35313,7 +36664,16 @@
           <w:sz w:val="24"/>
           <w:szCs w:val="24"/>
         </w:rPr>
-        <w:t>() do z superior menos o do inferior:</w:t>
+        <w:t>(</w:t>
+      </w:r>
+      <w:proofErr w:type="gramEnd"/>
+      <w:r>
+        <w:rPr>
+          <w:rFonts w:ascii="Times New Roman" w:hAnsi="Times New Roman" w:cs="Times New Roman"/>
+          <w:sz w:val="24"/>
+          <w:szCs w:val="24"/>
+        </w:rPr>
+        <w:t>) do z superior menos o do inferior:</w:t>
       </w:r>
     </w:p>
     <w:p>
@@ -37143,7 +38503,16 @@
           <w:sz w:val="24"/>
           <w:szCs w:val="24"/>
         </w:rPr>
-        <w:t>df.sample</w:t>
+        <w:t>df.</w:t>
+      </w:r>
+      <w:proofErr w:type="gramStart"/>
+      <w:r>
+        <w:rPr>
+          <w:rFonts w:ascii="Times New Roman" w:hAnsi="Times New Roman" w:cs="Times New Roman"/>
+          <w:sz w:val="24"/>
+          <w:szCs w:val="24"/>
+        </w:rPr>
+        <w:t>sample</w:t>
       </w:r>
       <w:proofErr w:type="spellEnd"/>
       <w:r>
@@ -37152,7 +38521,16 @@
           <w:sz w:val="24"/>
           <w:szCs w:val="24"/>
         </w:rPr>
-        <w:t xml:space="preserve">(n = </w:t>
+        <w:t>(</w:t>
+      </w:r>
+      <w:proofErr w:type="gramEnd"/>
+      <w:r>
+        <w:rPr>
+          <w:rFonts w:ascii="Times New Roman" w:hAnsi="Times New Roman" w:cs="Times New Roman"/>
+          <w:sz w:val="24"/>
+          <w:szCs w:val="24"/>
+        </w:rPr>
+        <w:t xml:space="preserve">n = </w:t>
       </w:r>
       <w:proofErr w:type="spellStart"/>
       <w:r>
@@ -37274,7 +38652,18 @@
           <w:szCs w:val="21"/>
           <w:lang w:eastAsia="pt-BR"/>
         </w:rPr>
-        <w:t>dados.sample</w:t>
+        <w:t>dados.</w:t>
+      </w:r>
+      <w:proofErr w:type="gramStart"/>
+      <w:r>
+        <w:rPr>
+          <w:rFonts w:ascii="Courier New" w:eastAsia="Times New Roman" w:hAnsi="Courier New" w:cs="Courier New"/>
+          <w:color w:val="D4D4D4"/>
+          <w:sz w:val="21"/>
+          <w:szCs w:val="21"/>
+          <w:lang w:eastAsia="pt-BR"/>
+        </w:rPr>
+        <w:t>sample</w:t>
       </w:r>
       <w:proofErr w:type="spellEnd"/>
       <w:r>
@@ -37287,6 +38676,7 @@
         </w:rPr>
         <w:t>(</w:t>
       </w:r>
+      <w:proofErr w:type="gramEnd"/>
       <w:r>
         <w:rPr>
           <w:rFonts w:ascii="Courier New" w:eastAsia="Times New Roman" w:hAnsi="Courier New" w:cs="Courier New"/>
@@ -37483,15 +38873,27 @@
         </w:rPr>
       </w:pPr>
       <w:proofErr w:type="spellStart"/>
-      <w:r>
-        <w:rPr>
-          <w:rFonts w:ascii="Courier New" w:eastAsia="Times New Roman" w:hAnsi="Courier New" w:cs="Courier New"/>
-          <w:color w:val="D4D4D4"/>
-          <w:sz w:val="21"/>
-          <w:szCs w:val="21"/>
-          <w:lang w:val="en-US" w:eastAsia="pt-BR"/>
-        </w:rPr>
-        <w:t>dados.Sexo.value_counts</w:t>
+      <w:proofErr w:type="gramStart"/>
+      <w:r>
+        <w:rPr>
+          <w:rFonts w:ascii="Courier New" w:eastAsia="Times New Roman" w:hAnsi="Courier New" w:cs="Courier New"/>
+          <w:color w:val="D4D4D4"/>
+          <w:sz w:val="21"/>
+          <w:szCs w:val="21"/>
+          <w:lang w:val="en-US" w:eastAsia="pt-BR"/>
+        </w:rPr>
+        <w:t>dados.Sexo.value</w:t>
+      </w:r>
+      <w:proofErr w:type="gramEnd"/>
+      <w:r>
+        <w:rPr>
+          <w:rFonts w:ascii="Courier New" w:eastAsia="Times New Roman" w:hAnsi="Courier New" w:cs="Courier New"/>
+          <w:color w:val="D4D4D4"/>
+          <w:sz w:val="21"/>
+          <w:szCs w:val="21"/>
+          <w:lang w:val="en-US" w:eastAsia="pt-BR"/>
+        </w:rPr>
+        <w:t>_counts</w:t>
       </w:r>
       <w:proofErr w:type="spellEnd"/>
       <w:r>
@@ -37603,15 +39005,27 @@
         </w:rPr>
       </w:pPr>
       <w:proofErr w:type="spellStart"/>
-      <w:r>
-        <w:rPr>
-          <w:rFonts w:ascii="Courier New" w:eastAsia="Times New Roman" w:hAnsi="Courier New" w:cs="Courier New"/>
-          <w:color w:val="D4D4D4"/>
-          <w:sz w:val="21"/>
-          <w:szCs w:val="21"/>
-          <w:lang w:val="en-US" w:eastAsia="pt-BR"/>
-        </w:rPr>
-        <w:t>amostra.Sexo.value_counts</w:t>
+      <w:proofErr w:type="gramStart"/>
+      <w:r>
+        <w:rPr>
+          <w:rFonts w:ascii="Courier New" w:eastAsia="Times New Roman" w:hAnsi="Courier New" w:cs="Courier New"/>
+          <w:color w:val="D4D4D4"/>
+          <w:sz w:val="21"/>
+          <w:szCs w:val="21"/>
+          <w:lang w:val="en-US" w:eastAsia="pt-BR"/>
+        </w:rPr>
+        <w:t>amostra.Sexo.value</w:t>
+      </w:r>
+      <w:proofErr w:type="gramEnd"/>
+      <w:r>
+        <w:rPr>
+          <w:rFonts w:ascii="Courier New" w:eastAsia="Times New Roman" w:hAnsi="Courier New" w:cs="Courier New"/>
+          <w:color w:val="D4D4D4"/>
+          <w:sz w:val="21"/>
+          <w:szCs w:val="21"/>
+          <w:lang w:val="en-US" w:eastAsia="pt-BR"/>
+        </w:rPr>
+        <w:t>_counts</w:t>
       </w:r>
       <w:proofErr w:type="spellEnd"/>
       <w:r>
@@ -37773,7 +39187,18 @@
           <w:szCs w:val="21"/>
           <w:lang w:eastAsia="pt-BR"/>
         </w:rPr>
-        <w:t>dados.sample</w:t>
+        <w:t>dados.</w:t>
+      </w:r>
+      <w:proofErr w:type="gramStart"/>
+      <w:r>
+        <w:rPr>
+          <w:rFonts w:ascii="Courier New" w:eastAsia="Times New Roman" w:hAnsi="Courier New" w:cs="Courier New"/>
+          <w:color w:val="D4D4D4"/>
+          <w:sz w:val="21"/>
+          <w:szCs w:val="21"/>
+          <w:lang w:eastAsia="pt-BR"/>
+        </w:rPr>
+        <w:t>sample</w:t>
       </w:r>
       <w:proofErr w:type="spellEnd"/>
       <w:r>
@@ -37786,6 +39211,7 @@
         </w:rPr>
         <w:t>(</w:t>
       </w:r>
+      <w:proofErr w:type="gramEnd"/>
       <w:r>
         <w:rPr>
           <w:rFonts w:ascii="Courier New" w:eastAsia="Times New Roman" w:hAnsi="Courier New" w:cs="Courier New"/>
@@ -37882,15 +39308,27 @@
         </w:rPr>
       </w:pPr>
       <w:proofErr w:type="spellStart"/>
-      <w:r>
-        <w:rPr>
-          <w:rFonts w:ascii="Courier New" w:eastAsia="Times New Roman" w:hAnsi="Courier New" w:cs="Courier New"/>
-          <w:color w:val="D4D4D4"/>
-          <w:sz w:val="21"/>
-          <w:szCs w:val="21"/>
-          <w:lang w:val="en-US" w:eastAsia="pt-BR"/>
-        </w:rPr>
-        <w:t>dados.Sexo.value_counts</w:t>
+      <w:proofErr w:type="gramStart"/>
+      <w:r>
+        <w:rPr>
+          <w:rFonts w:ascii="Courier New" w:eastAsia="Times New Roman" w:hAnsi="Courier New" w:cs="Courier New"/>
+          <w:color w:val="D4D4D4"/>
+          <w:sz w:val="21"/>
+          <w:szCs w:val="21"/>
+          <w:lang w:val="en-US" w:eastAsia="pt-BR"/>
+        </w:rPr>
+        <w:t>dados.Sexo.value</w:t>
+      </w:r>
+      <w:proofErr w:type="gramEnd"/>
+      <w:r>
+        <w:rPr>
+          <w:rFonts w:ascii="Courier New" w:eastAsia="Times New Roman" w:hAnsi="Courier New" w:cs="Courier New"/>
+          <w:color w:val="D4D4D4"/>
+          <w:sz w:val="21"/>
+          <w:szCs w:val="21"/>
+          <w:lang w:val="en-US" w:eastAsia="pt-BR"/>
+        </w:rPr>
+        <w:t>_counts</w:t>
       </w:r>
       <w:proofErr w:type="spellEnd"/>
       <w:r>
@@ -38000,15 +39438,27 @@
         </w:rPr>
       </w:pPr>
       <w:proofErr w:type="spellStart"/>
-      <w:r>
-        <w:rPr>
-          <w:rFonts w:ascii="Courier New" w:eastAsia="Times New Roman" w:hAnsi="Courier New" w:cs="Courier New"/>
-          <w:color w:val="D4D4D4"/>
-          <w:sz w:val="21"/>
-          <w:szCs w:val="21"/>
-          <w:lang w:val="en-US" w:eastAsia="pt-BR"/>
-        </w:rPr>
-        <w:t>amostra.Sexo.value_counts</w:t>
+      <w:proofErr w:type="gramStart"/>
+      <w:r>
+        <w:rPr>
+          <w:rFonts w:ascii="Courier New" w:eastAsia="Times New Roman" w:hAnsi="Courier New" w:cs="Courier New"/>
+          <w:color w:val="D4D4D4"/>
+          <w:sz w:val="21"/>
+          <w:szCs w:val="21"/>
+          <w:lang w:val="en-US" w:eastAsia="pt-BR"/>
+        </w:rPr>
+        <w:t>amostra.Sexo.value</w:t>
+      </w:r>
+      <w:proofErr w:type="gramEnd"/>
+      <w:r>
+        <w:rPr>
+          <w:rFonts w:ascii="Courier New" w:eastAsia="Times New Roman" w:hAnsi="Courier New" w:cs="Courier New"/>
+          <w:color w:val="D4D4D4"/>
+          <w:sz w:val="21"/>
+          <w:szCs w:val="21"/>
+          <w:lang w:val="en-US" w:eastAsia="pt-BR"/>
+        </w:rPr>
+        <w:t>_counts</w:t>
       </w:r>
       <w:proofErr w:type="spellEnd"/>
       <w:r>
@@ -39005,6 +40455,7 @@
         <w:t>amostras = </w:t>
       </w:r>
       <w:proofErr w:type="spellStart"/>
+      <w:proofErr w:type="gramStart"/>
       <w:r>
         <w:rPr>
           <w:rFonts w:ascii="Courier New" w:eastAsia="Times New Roman" w:hAnsi="Courier New" w:cs="Courier New"/>
@@ -39016,6 +40467,7 @@
         <w:t>pd.DataFrame</w:t>
       </w:r>
       <w:proofErr w:type="spellEnd"/>
+      <w:proofErr w:type="gramEnd"/>
       <w:r>
         <w:rPr>
           <w:rFonts w:ascii="Courier New" w:eastAsia="Times New Roman" w:hAnsi="Courier New" w:cs="Courier New"/>
@@ -39145,6 +40597,7 @@
         <w:t>  _ = </w:t>
       </w:r>
       <w:proofErr w:type="spellStart"/>
+      <w:proofErr w:type="gramStart"/>
       <w:r>
         <w:rPr>
           <w:rFonts w:ascii="Courier New" w:eastAsia="Times New Roman" w:hAnsi="Courier New" w:cs="Courier New"/>
@@ -39156,6 +40609,7 @@
         <w:t>dados.Idade.sample</w:t>
       </w:r>
       <w:proofErr w:type="spellEnd"/>
+      <w:proofErr w:type="gramEnd"/>
       <w:r>
         <w:rPr>
           <w:rFonts w:ascii="Courier New" w:eastAsia="Times New Roman" w:hAnsi="Courier New" w:cs="Courier New"/>
@@ -39208,7 +40662,29 @@
           <w:lang w:eastAsia="pt-BR"/>
         </w:rPr>
         <w:lastRenderedPageBreak/>
-        <w:t>  _.index = </w:t>
+        <w:t>  </w:t>
+      </w:r>
+      <w:proofErr w:type="gramStart"/>
+      <w:r>
+        <w:rPr>
+          <w:rFonts w:ascii="Courier New" w:eastAsia="Times New Roman" w:hAnsi="Courier New" w:cs="Courier New"/>
+          <w:color w:val="D4D4D4"/>
+          <w:sz w:val="21"/>
+          <w:szCs w:val="21"/>
+          <w:lang w:eastAsia="pt-BR"/>
+        </w:rPr>
+        <w:t>_.index</w:t>
+      </w:r>
+      <w:proofErr w:type="gramEnd"/>
+      <w:r>
+        <w:rPr>
+          <w:rFonts w:ascii="Courier New" w:eastAsia="Times New Roman" w:hAnsi="Courier New" w:cs="Courier New"/>
+          <w:color w:val="D4D4D4"/>
+          <w:sz w:val="21"/>
+          <w:szCs w:val="21"/>
+          <w:lang w:eastAsia="pt-BR"/>
+        </w:rPr>
+        <w:t> = </w:t>
       </w:r>
       <w:r>
         <w:rPr>
@@ -39323,7 +40799,18 @@
           <w:szCs w:val="21"/>
           <w:lang w:eastAsia="pt-BR"/>
         </w:rPr>
-        <w:t>  amostras</w:t>
+        <w:t>  </w:t>
+      </w:r>
+      <w:proofErr w:type="gramStart"/>
+      <w:r>
+        <w:rPr>
+          <w:rFonts w:ascii="Courier New" w:eastAsia="Times New Roman" w:hAnsi="Courier New" w:cs="Courier New"/>
+          <w:color w:val="D4D4D4"/>
+          <w:sz w:val="21"/>
+          <w:szCs w:val="21"/>
+          <w:lang w:eastAsia="pt-BR"/>
+        </w:rPr>
+        <w:t>amostras</w:t>
       </w:r>
       <w:r>
         <w:rPr>
@@ -39335,6 +40822,7 @@
         </w:rPr>
         <w:t>[</w:t>
       </w:r>
+      <w:proofErr w:type="gramEnd"/>
       <w:r>
         <w:rPr>
           <w:rFonts w:ascii="Courier New" w:eastAsia="Times New Roman" w:hAnsi="Courier New" w:cs="Courier New"/>
@@ -39508,6 +40996,7 @@
         </w:rPr>
       </w:pPr>
       <w:proofErr w:type="spellStart"/>
+      <w:proofErr w:type="gramStart"/>
       <w:r>
         <w:rPr>
           <w:rFonts w:ascii="Courier New" w:eastAsia="Times New Roman" w:hAnsi="Courier New" w:cs="Courier New"/>
@@ -39519,6 +41008,7 @@
         <w:t>amostras.mean</w:t>
       </w:r>
       <w:proofErr w:type="spellEnd"/>
+      <w:proofErr w:type="gramEnd"/>
       <w:r>
         <w:rPr>
           <w:rFonts w:ascii="Courier New" w:eastAsia="Times New Roman" w:hAnsi="Courier New" w:cs="Courier New"/>
@@ -39711,6 +41201,7 @@
         </w:rPr>
       </w:pPr>
       <w:proofErr w:type="spellStart"/>
+      <w:proofErr w:type="gramStart"/>
       <w:r>
         <w:rPr>
           <w:rFonts w:ascii="Courier New" w:eastAsia="Times New Roman" w:hAnsi="Courier New" w:cs="Courier New"/>
@@ -39722,6 +41213,7 @@
         <w:t>amostras.mean</w:t>
       </w:r>
       <w:proofErr w:type="spellEnd"/>
+      <w:proofErr w:type="gramEnd"/>
       <w:r>
         <w:rPr>
           <w:rFonts w:ascii="Courier New" w:eastAsia="Times New Roman" w:hAnsi="Courier New" w:cs="Courier New"/>
@@ -39799,6 +41291,7 @@
         </w:rPr>
       </w:pPr>
       <w:proofErr w:type="spellStart"/>
+      <w:proofErr w:type="gramStart"/>
       <w:r>
         <w:rPr>
           <w:rFonts w:ascii="Courier New" w:eastAsia="Times New Roman" w:hAnsi="Courier New" w:cs="Courier New"/>
@@ -39810,6 +41303,7 @@
         <w:t>amostras.mean</w:t>
       </w:r>
       <w:proofErr w:type="spellEnd"/>
+      <w:proofErr w:type="gramEnd"/>
       <w:r>
         <w:rPr>
           <w:rFonts w:ascii="Courier New" w:eastAsia="Times New Roman" w:hAnsi="Courier New" w:cs="Courier New"/>
@@ -39908,6 +41402,7 @@
         </w:rPr>
       </w:pPr>
       <w:proofErr w:type="spellStart"/>
+      <w:proofErr w:type="gramStart"/>
       <w:r>
         <w:rPr>
           <w:rFonts w:ascii="Courier New" w:eastAsia="Times New Roman" w:hAnsi="Courier New" w:cs="Courier New"/>
@@ -39919,6 +41414,7 @@
         <w:t>dados.Idade.mean</w:t>
       </w:r>
       <w:proofErr w:type="spellEnd"/>
+      <w:proofErr w:type="gramEnd"/>
       <w:r>
         <w:rPr>
           <w:rFonts w:ascii="Courier New" w:eastAsia="Times New Roman" w:hAnsi="Courier New" w:cs="Courier New"/>
@@ -40031,6 +41527,7 @@
         </w:rPr>
       </w:pPr>
       <w:proofErr w:type="spellStart"/>
+      <w:proofErr w:type="gramStart"/>
       <w:r>
         <w:rPr>
           <w:rFonts w:ascii="Courier New" w:eastAsia="Times New Roman" w:hAnsi="Courier New" w:cs="Courier New"/>
@@ -40042,6 +41539,7 @@
         <w:t>amostras.mean</w:t>
       </w:r>
       <w:proofErr w:type="spellEnd"/>
+      <w:proofErr w:type="gramEnd"/>
       <w:r>
         <w:rPr>
           <w:rFonts w:ascii="Courier New" w:eastAsia="Times New Roman" w:hAnsi="Courier New" w:cs="Courier New"/>
@@ -40151,6 +41649,7 @@
         </w:rPr>
       </w:pPr>
       <w:proofErr w:type="spellStart"/>
+      <w:proofErr w:type="gramStart"/>
       <w:r>
         <w:rPr>
           <w:rFonts w:ascii="Courier New" w:eastAsia="Times New Roman" w:hAnsi="Courier New" w:cs="Courier New"/>
@@ -40170,7 +41669,18 @@
           <w:szCs w:val="21"/>
           <w:lang w:eastAsia="pt-BR"/>
         </w:rPr>
-        <w:t>()</w:t>
+        <w:t>(</w:t>
+      </w:r>
+      <w:proofErr w:type="gramEnd"/>
+      <w:r>
+        <w:rPr>
+          <w:rFonts w:ascii="Courier New" w:eastAsia="Times New Roman" w:hAnsi="Courier New" w:cs="Courier New"/>
+          <w:color w:val="DCDCDC"/>
+          <w:sz w:val="21"/>
+          <w:szCs w:val="21"/>
+          <w:lang w:eastAsia="pt-BR"/>
+        </w:rPr>
+        <w:t>)</w:t>
       </w:r>
       <w:r>
         <w:rPr>
@@ -40282,6 +41792,38 @@
       <w:pPr>
         <w:pStyle w:val="PargrafodaLista"/>
         <w:numPr>
+          <w:ilvl w:val="1"/>
+          <w:numId w:val="4"/>
+        </w:numPr>
+        <w:spacing w:after="0" w:line="360" w:lineRule="auto"/>
+        <w:jc w:val="both"/>
+        <w:rPr>
+          <w:rFonts w:ascii="Times New Roman" w:hAnsi="Times New Roman" w:cs="Times New Roman"/>
+          <w:sz w:val="24"/>
+          <w:szCs w:val="24"/>
+        </w:rPr>
+      </w:pPr>
+      <w:r>
+        <w:rPr>
+          <w:rFonts w:ascii="Times New Roman" w:hAnsi="Times New Roman" w:cs="Times New Roman"/>
+          <w:sz w:val="24"/>
+          <w:szCs w:val="24"/>
+        </w:rPr>
+        <w:t xml:space="preserve"> </w:t>
+      </w:r>
+      <w:r>
+        <w:rPr>
+          <w:rFonts w:ascii="Times New Roman" w:hAnsi="Times New Roman" w:cs="Times New Roman"/>
+          <w:sz w:val="24"/>
+          <w:szCs w:val="24"/>
+        </w:rPr>
+        <w:t>Níveis de Confiança e significância:</w:t>
+      </w:r>
+    </w:p>
+    <w:p>
+      <w:pPr>
+        <w:pStyle w:val="PargrafodaLista"/>
+        <w:numPr>
           <w:ilvl w:val="2"/>
           <w:numId w:val="4"/>
         </w:numPr>
@@ -40293,6 +41835,299 @@
           <w:szCs w:val="24"/>
         </w:rPr>
       </w:pPr>
+      <w:r>
+        <w:rPr>
+          <w:rFonts w:ascii="Times New Roman" w:hAnsi="Times New Roman" w:cs="Times New Roman"/>
+          <w:sz w:val="24"/>
+          <w:szCs w:val="24"/>
+        </w:rPr>
+        <w:t>O nível de confiança (1−α) representa a probabilidade de acerto da estimativa. De forma complementar o nível de significância (α) expressa a probabilidade de erro da estimativa.</w:t>
+      </w:r>
+    </w:p>
+    <w:p>
+      <w:pPr>
+        <w:pStyle w:val="PargrafodaLista"/>
+        <w:numPr>
+          <w:ilvl w:val="2"/>
+          <w:numId w:val="4"/>
+        </w:numPr>
+        <w:spacing w:after="0" w:line="360" w:lineRule="auto"/>
+        <w:jc w:val="both"/>
+        <w:rPr>
+          <w:rFonts w:ascii="Times New Roman" w:hAnsi="Times New Roman" w:cs="Times New Roman"/>
+          <w:sz w:val="24"/>
+          <w:szCs w:val="24"/>
+        </w:rPr>
+      </w:pPr>
+      <w:r>
+        <w:rPr>
+          <w:rFonts w:ascii="Times New Roman" w:hAnsi="Times New Roman" w:cs="Times New Roman"/>
+          <w:sz w:val="24"/>
+          <w:szCs w:val="24"/>
+        </w:rPr>
+        <w:t>O nível de confiança representa o grau de confiabilidade do resultado da estimativa estar dentro de determinado intervalo. Quando fixamos em uma pesquisa um nível de confiança de 95%, por exemplo, estamos assumindo que existe uma probabilidade de 95% dos resultados da pesquisa representarem bem a realidade, ou seja, estarem corretos.</w:t>
+      </w:r>
+    </w:p>
+    <w:p>
+      <w:pPr>
+        <w:pStyle w:val="PargrafodaLista"/>
+        <w:numPr>
+          <w:ilvl w:val="2"/>
+          <w:numId w:val="4"/>
+        </w:numPr>
+        <w:spacing w:after="0" w:line="360" w:lineRule="auto"/>
+        <w:jc w:val="both"/>
+        <w:rPr>
+          <w:rFonts w:ascii="Times New Roman" w:hAnsi="Times New Roman" w:cs="Times New Roman"/>
+          <w:sz w:val="24"/>
+          <w:szCs w:val="24"/>
+        </w:rPr>
+      </w:pPr>
+      <w:r>
+        <w:rPr>
+          <w:rFonts w:ascii="Times New Roman" w:hAnsi="Times New Roman" w:cs="Times New Roman"/>
+          <w:sz w:val="24"/>
+          <w:szCs w:val="24"/>
+        </w:rPr>
+        <w:t>O nível de confiança de uma estimativa pode ser obtido a partir da área sob a curva normal como ilustrado na figura abaixo.</w:t>
+      </w:r>
+    </w:p>
+    <w:p>
+      <w:pPr>
+        <w:spacing w:after="0" w:line="360" w:lineRule="auto"/>
+        <w:jc w:val="center"/>
+        <w:rPr>
+          <w:rFonts w:ascii="Times New Roman" w:hAnsi="Times New Roman" w:cs="Times New Roman"/>
+          <w:sz w:val="24"/>
+          <w:szCs w:val="24"/>
+        </w:rPr>
+      </w:pPr>
+      <w:r>
+        <w:rPr>
+          <w:noProof/>
+        </w:rPr>
+        <w:drawing>
+          <wp:inline distT="0" distB="0" distL="0" distR="0" wp14:anchorId="2CD3BC08" wp14:editId="13DE9934">
+            <wp:extent cx="2152650" cy="1736159"/>
+            <wp:effectExtent l="0" t="0" r="0" b="0"/>
+            <wp:docPr id="142" name="Imagem 142" descr="alt text"/>
+            <wp:cNvGraphicFramePr>
+              <a:graphicFrameLocks xmlns:a="http://schemas.openxmlformats.org/drawingml/2006/main" noChangeAspect="1"/>
+            </wp:cNvGraphicFramePr>
+            <a:graphic xmlns:a="http://schemas.openxmlformats.org/drawingml/2006/main">
+              <a:graphicData uri="http://schemas.openxmlformats.org/drawingml/2006/picture">
+                <pic:pic xmlns:pic="http://schemas.openxmlformats.org/drawingml/2006/picture">
+                  <pic:nvPicPr>
+                    <pic:cNvPr id="0" name="Picture 15" descr="alt text"/>
+                    <pic:cNvPicPr>
+                      <a:picLocks noChangeAspect="1" noChangeArrowheads="1"/>
+                    </pic:cNvPicPr>
+                  </pic:nvPicPr>
+                  <pic:blipFill>
+                    <a:blip r:embed="rId149">
+                      <a:extLst>
+                        <a:ext uri="{28A0092B-C50C-407E-A947-70E740481C1C}">
+                          <a14:useLocalDpi xmlns:a14="http://schemas.microsoft.com/office/drawing/2010/main" val="0"/>
+                        </a:ext>
+                      </a:extLst>
+                    </a:blip>
+                    <a:srcRect/>
+                    <a:stretch>
+                      <a:fillRect/>
+                    </a:stretch>
+                  </pic:blipFill>
+                  <pic:spPr bwMode="auto">
+                    <a:xfrm>
+                      <a:off x="0" y="0"/>
+                      <a:ext cx="2159090" cy="1741353"/>
+                    </a:xfrm>
+                    <a:prstGeom prst="rect">
+                      <a:avLst/>
+                    </a:prstGeom>
+                    <a:noFill/>
+                    <a:ln>
+                      <a:noFill/>
+                    </a:ln>
+                  </pic:spPr>
+                </pic:pic>
+              </a:graphicData>
+            </a:graphic>
+          </wp:inline>
+        </w:drawing>
+      </w:r>
+    </w:p>
+    <w:p>
+      <w:pPr>
+        <w:pStyle w:val="PargrafodaLista"/>
+        <w:numPr>
+          <w:ilvl w:val="1"/>
+          <w:numId w:val="4"/>
+        </w:numPr>
+        <w:spacing w:after="0" w:line="360" w:lineRule="auto"/>
+        <w:jc w:val="both"/>
+        <w:rPr>
+          <w:rFonts w:ascii="Times New Roman" w:hAnsi="Times New Roman" w:cs="Times New Roman"/>
+          <w:sz w:val="24"/>
+          <w:szCs w:val="24"/>
+        </w:rPr>
+      </w:pPr>
+      <w:r>
+        <w:rPr>
+          <w:rFonts w:ascii="Times New Roman" w:hAnsi="Times New Roman" w:cs="Times New Roman"/>
+          <w:sz w:val="24"/>
+          <w:szCs w:val="24"/>
+        </w:rPr>
+        <w:t xml:space="preserve"> </w:t>
+      </w:r>
+      <w:r>
+        <w:rPr>
+          <w:rFonts w:ascii="Times New Roman" w:hAnsi="Times New Roman" w:cs="Times New Roman"/>
+          <w:b/>
+          <w:bCs/>
+          <w:sz w:val="24"/>
+          <w:szCs w:val="24"/>
+        </w:rPr>
+        <w:t xml:space="preserve">Erro </w:t>
+      </w:r>
+      <w:r>
+        <w:rPr>
+          <w:rFonts w:ascii="Times New Roman" w:hAnsi="Times New Roman" w:cs="Times New Roman"/>
+          <w:b/>
+          <w:bCs/>
+          <w:sz w:val="24"/>
+          <w:szCs w:val="24"/>
+        </w:rPr>
+        <w:t>I</w:t>
+      </w:r>
+      <w:r>
+        <w:rPr>
+          <w:rFonts w:ascii="Times New Roman" w:hAnsi="Times New Roman" w:cs="Times New Roman"/>
+          <w:b/>
+          <w:bCs/>
+          <w:sz w:val="24"/>
+          <w:szCs w:val="24"/>
+        </w:rPr>
+        <w:t>nferencial</w:t>
+      </w:r>
+      <w:r>
+        <w:rPr>
+          <w:rFonts w:ascii="Times New Roman" w:hAnsi="Times New Roman" w:cs="Times New Roman"/>
+          <w:sz w:val="24"/>
+          <w:szCs w:val="24"/>
+        </w:rPr>
+        <w:t xml:space="preserve">: </w:t>
+      </w:r>
+      <w:r>
+        <w:rPr>
+          <w:rFonts w:ascii="Times New Roman" w:hAnsi="Times New Roman" w:cs="Times New Roman"/>
+          <w:sz w:val="24"/>
+          <w:szCs w:val="24"/>
+        </w:rPr>
+        <w:t xml:space="preserve">O erro inferencial é definido pelo desvio padrão das médias amostrais </w:t>
+      </w:r>
+      <w:proofErr w:type="spellStart"/>
+      <w:r>
+        <w:rPr>
+          <w:rFonts w:ascii="Times New Roman" w:hAnsi="Times New Roman" w:cs="Times New Roman"/>
+          <w:sz w:val="24"/>
+          <w:szCs w:val="24"/>
+        </w:rPr>
+        <w:t>σx</w:t>
+      </w:r>
+      <w:proofErr w:type="spellEnd"/>
+      <w:r>
+        <w:rPr>
+          <w:rFonts w:ascii="Times New Roman" w:hAnsi="Times New Roman" w:cs="Times New Roman"/>
+          <w:sz w:val="24"/>
+          <w:szCs w:val="24"/>
+        </w:rPr>
+        <w:t>¯ e pelo nível de confiança determinado para o processo.</w:t>
+      </w:r>
+      <w:r>
+        <w:rPr>
+          <w:rFonts w:ascii="Times New Roman" w:hAnsi="Times New Roman" w:cs="Times New Roman"/>
+          <w:sz w:val="24"/>
+          <w:szCs w:val="24"/>
+        </w:rPr>
+        <w:t xml:space="preserve"> Cálculo:</w:t>
+      </w:r>
+    </w:p>
+    <w:p>
+      <w:pPr>
+        <w:spacing w:after="0" w:line="360" w:lineRule="auto"/>
+        <w:jc w:val="center"/>
+        <w:rPr>
+          <w:rFonts w:ascii="Times New Roman" w:hAnsi="Times New Roman" w:cs="Times New Roman"/>
+          <w:sz w:val="24"/>
+          <w:szCs w:val="24"/>
+        </w:rPr>
+      </w:pPr>
+      <w:r>
+        <w:rPr>
+          <w:rFonts w:ascii="Times New Roman" w:hAnsi="Times New Roman" w:cs="Times New Roman"/>
+          <w:sz w:val="24"/>
+          <w:szCs w:val="24"/>
+        </w:rPr>
+        <w:drawing>
+          <wp:inline distT="0" distB="0" distL="0" distR="0" wp14:anchorId="20DBCD44" wp14:editId="357A4DA2">
+            <wp:extent cx="1063013" cy="561975"/>
+            <wp:effectExtent l="0" t="0" r="3810" b="0"/>
+            <wp:docPr id="143" name="Imagem 143"/>
+            <wp:cNvGraphicFramePr>
+              <a:graphicFrameLocks xmlns:a="http://schemas.openxmlformats.org/drawingml/2006/main" noChangeAspect="1"/>
+            </wp:cNvGraphicFramePr>
+            <a:graphic xmlns:a="http://schemas.openxmlformats.org/drawingml/2006/main">
+              <a:graphicData uri="http://schemas.openxmlformats.org/drawingml/2006/picture">
+                <pic:pic xmlns:pic="http://schemas.openxmlformats.org/drawingml/2006/picture">
+                  <pic:nvPicPr>
+                    <pic:cNvPr id="1" name=""/>
+                    <pic:cNvPicPr/>
+                  </pic:nvPicPr>
+                  <pic:blipFill>
+                    <a:blip r:embed="rId150"/>
+                    <a:stretch>
+                      <a:fillRect/>
+                    </a:stretch>
+                  </pic:blipFill>
+                  <pic:spPr>
+                    <a:xfrm>
+                      <a:off x="0" y="0"/>
+                      <a:ext cx="1063729" cy="562354"/>
+                    </a:xfrm>
+                    <a:prstGeom prst="rect">
+                      <a:avLst/>
+                    </a:prstGeom>
+                  </pic:spPr>
+                </pic:pic>
+              </a:graphicData>
+            </a:graphic>
+          </wp:inline>
+        </w:drawing>
+      </w:r>
+    </w:p>
+    <w:p>
+      <w:pPr>
+        <w:pStyle w:val="PargrafodaLista"/>
+        <w:numPr>
+          <w:ilvl w:val="1"/>
+          <w:numId w:val="4"/>
+        </w:numPr>
+        <w:spacing w:after="0" w:line="360" w:lineRule="auto"/>
+        <w:jc w:val="both"/>
+        <w:rPr>
+          <w:rFonts w:ascii="Times New Roman" w:hAnsi="Times New Roman" w:cs="Times New Roman"/>
+          <w:sz w:val="24"/>
+          <w:szCs w:val="24"/>
+        </w:rPr>
+      </w:pPr>
+      <w:r>
+        <w:rPr>
+          <w:rFonts w:ascii="Times New Roman" w:hAnsi="Times New Roman" w:cs="Times New Roman"/>
+          <w:sz w:val="24"/>
+          <w:szCs w:val="24"/>
+        </w:rPr>
+        <w:t xml:space="preserve"> </w:t>
+      </w:r>
     </w:p>
     <w:sectPr>
       <w:pgSz w:w="11906" w:h="16838"/>
@@ -40327,21 +42162,21 @@
         <v:path o:extrusionok="f" gradientshapeok="t" o:connecttype="rect"/>
         <o:lock v:ext="edit" aspectratio="t"/>
       </v:shapetype>
-      <v:shape id="_x0000_i2256" type="#_x0000_t75" style="width:24pt;height:13.5pt;visibility:visible;mso-wrap-style:square" o:bullet="t">
+      <v:shape id="_x0000_i2391" type="#_x0000_t75" style="width:24pt;height:13.5pt;visibility:visible;mso-wrap-style:square" o:bullet="t">
         <v:imagedata r:id="rId1" o:title=""/>
       </v:shape>
     </w:pict>
   </w:numPicBullet>
   <w:numPicBullet w:numPicBulletId="1">
     <w:pict>
-      <v:shape id="_x0000_i2257" type="#_x0000_t75" style="width:21.75pt;height:13.5pt;visibility:visible;mso-wrap-style:square" o:bullet="t">
+      <v:shape id="_x0000_i2392" type="#_x0000_t75" style="width:21.75pt;height:13.5pt;visibility:visible;mso-wrap-style:square" o:bullet="t">
         <v:imagedata r:id="rId2" o:title=""/>
       </v:shape>
     </w:pict>
   </w:numPicBullet>
   <w:numPicBullet w:numPicBulletId="2">
     <w:pict>
-      <v:shape id="_x0000_i2258" type="#_x0000_t75" style="width:27pt;height:13.5pt;visibility:visible;mso-wrap-style:square" o:bullet="t">
+      <v:shape id="_x0000_i2393" type="#_x0000_t75" style="width:27pt;height:13.5pt;visibility:visible;mso-wrap-style:square" o:bullet="t">
         <v:imagedata r:id="rId3" o:title=""/>
       </v:shape>
     </w:pict>

</xml_diff>

<commit_message>
Iniciando a aula 6
Aula 6 – Calculando o Tamanho da Amostra
</commit_message>
<xml_diff>
--- a/Data Science/Estatística Com Python/Anotações/Estatística Com Python - Anotações.docx
+++ b/Data Science/Estatística Com Python/Anotações/Estatística Com Python - Anotações.docx
@@ -44407,6 +44407,44 @@
     </w:p>
     <w:p>
       <w:pPr>
+        <w:spacing w:before="240" w:after="0" w:line="360" w:lineRule="auto"/>
+        <w:jc w:val="both"/>
+        <w:rPr>
+          <w:rFonts w:ascii="Times New Roman" w:hAnsi="Times New Roman" w:cs="Times New Roman"/>
+          <w:sz w:val="24"/>
+          <w:szCs w:val="24"/>
+        </w:rPr>
+      </w:pPr>
+    </w:p>
+    <w:p>
+      <w:pPr>
+        <w:pStyle w:val="PargrafodaLista"/>
+        <w:numPr>
+          <w:ilvl w:val="0"/>
+          <w:numId w:val="4"/>
+        </w:numPr>
+        <w:spacing w:before="240" w:after="0" w:line="360" w:lineRule="auto"/>
+        <w:jc w:val="both"/>
+        <w:rPr>
+          <w:rFonts w:ascii="Times New Roman" w:hAnsi="Times New Roman" w:cs="Times New Roman"/>
+          <w:sz w:val="24"/>
+          <w:szCs w:val="24"/>
+        </w:rPr>
+      </w:pPr>
+      <w:r>
+        <w:rPr>
+          <w:rFonts w:ascii="Times New Roman" w:hAnsi="Times New Roman" w:cs="Times New Roman"/>
+          <w:b/>
+          <w:bCs/>
+          <w:sz w:val="24"/>
+          <w:szCs w:val="24"/>
+          <w:u w:val="single"/>
+        </w:rPr>
+        <w:t>Aula 6 – Calculando o Tamanho da Amostra:</w:t>
+      </w:r>
+    </w:p>
+    <w:p>
+      <w:pPr>
         <w:pStyle w:val="PargrafodaLista"/>
         <w:numPr>
           <w:ilvl w:val="1"/>
@@ -44420,6 +44458,14 @@
           <w:szCs w:val="24"/>
         </w:rPr>
       </w:pPr>
+      <w:r>
+        <w:rPr>
+          <w:rFonts w:ascii="Times New Roman" w:hAnsi="Times New Roman" w:cs="Times New Roman"/>
+          <w:sz w:val="24"/>
+          <w:szCs w:val="24"/>
+        </w:rPr>
+        <w:t xml:space="preserve"> </w:t>
+      </w:r>
     </w:p>
     <w:sectPr>
       <w:pgSz w:w="11906" w:h="16838"/>
@@ -44454,21 +44500,21 @@
         <v:path o:extrusionok="f" gradientshapeok="t" o:connecttype="rect"/>
         <o:lock v:ext="edit" aspectratio="t"/>
       </v:shapetype>
-      <v:shape id="_x0000_i1086" type="#_x0000_t75" style="width:24pt;height:13.5pt;visibility:visible;mso-wrap-style:square" o:bullet="t">
+      <v:shape id="_x0000_i1089" type="#_x0000_t75" style="width:24pt;height:13.5pt;visibility:visible;mso-wrap-style:square" o:bullet="t">
         <v:imagedata r:id="rId1" o:title=""/>
       </v:shape>
     </w:pict>
   </w:numPicBullet>
   <w:numPicBullet w:numPicBulletId="1">
     <w:pict>
-      <v:shape id="_x0000_i1087" type="#_x0000_t75" style="width:21.75pt;height:13.5pt;visibility:visible;mso-wrap-style:square" o:bullet="t">
+      <v:shape id="_x0000_i1090" type="#_x0000_t75" style="width:21.75pt;height:13.5pt;visibility:visible;mso-wrap-style:square" o:bullet="t">
         <v:imagedata r:id="rId2" o:title=""/>
       </v:shape>
     </w:pict>
   </w:numPicBullet>
   <w:numPicBullet w:numPicBulletId="2">
     <w:pict>
-      <v:shape id="_x0000_i1088" type="#_x0000_t75" style="width:27pt;height:13.5pt;visibility:visible;mso-wrap-style:square" o:bullet="t">
+      <v:shape id="_x0000_i1091" type="#_x0000_t75" style="width:27pt;height:13.5pt;visibility:visible;mso-wrap-style:square" o:bullet="t">
         <v:imagedata r:id="rId3" o:title=""/>
       </v:shape>
     </w:pict>

</xml_diff>

<commit_message>
Cálculo para a população infinita
Fizemos o cálculo amostral com população infinita
</commit_message>
<xml_diff>
--- a/Data Science/Estatística Com Python/Anotações/Estatística Com Python - Anotações.docx
+++ b/Data Science/Estatística Com Python/Anotações/Estatística Com Python - Anotações.docx
@@ -44466,6 +44466,803 @@
         </w:rPr>
         <w:t xml:space="preserve"> </w:t>
       </w:r>
+      <w:r>
+        <w:rPr>
+          <w:rFonts w:ascii="Times New Roman" w:hAnsi="Times New Roman" w:cs="Times New Roman"/>
+          <w:sz w:val="24"/>
+          <w:szCs w:val="24"/>
+        </w:rPr>
+        <w:t xml:space="preserve">Problema: </w:t>
+      </w:r>
+      <w:r>
+        <w:rPr>
+          <w:rFonts w:ascii="Times New Roman" w:hAnsi="Times New Roman" w:cs="Times New Roman"/>
+          <w:sz w:val="24"/>
+          <w:szCs w:val="24"/>
+        </w:rPr>
+        <w:t xml:space="preserve">Estamos estudando o rendimento mensal dos chefes de domicílios com renda até R$5.000,00 no Brasil. Nosso supervisor determinou que o erro máximo em relação </w:t>
+      </w:r>
+      <w:r>
+        <w:rPr>
+          <w:rFonts w:ascii="Times New Roman" w:hAnsi="Times New Roman" w:cs="Times New Roman"/>
+          <w:sz w:val="24"/>
+          <w:szCs w:val="24"/>
+        </w:rPr>
+        <w:t>à</w:t>
+      </w:r>
+      <w:r>
+        <w:rPr>
+          <w:rFonts w:ascii="Times New Roman" w:hAnsi="Times New Roman" w:cs="Times New Roman"/>
+          <w:sz w:val="24"/>
+          <w:szCs w:val="24"/>
+        </w:rPr>
+        <w:t xml:space="preserve"> média seja de R$10,00. Sabemos que o desvio padrão populacional deste grupo de trabalhadores é de R$1.082,79. Para um nível de confiança de 95%, qual deve ser o tamanho da amostra de nosso estudo?</w:t>
+      </w:r>
+    </w:p>
+    <w:p>
+      <w:pPr>
+        <w:spacing w:before="240" w:after="0" w:line="360" w:lineRule="auto"/>
+        <w:jc w:val="center"/>
+        <w:rPr>
+          <w:rFonts w:ascii="Times New Roman" w:hAnsi="Times New Roman" w:cs="Times New Roman"/>
+          <w:sz w:val="24"/>
+          <w:szCs w:val="24"/>
+        </w:rPr>
+      </w:pPr>
+      <w:r>
+        <w:rPr>
+          <w:rFonts w:ascii="Times New Roman" w:hAnsi="Times New Roman" w:cs="Times New Roman"/>
+          <w:sz w:val="24"/>
+          <w:szCs w:val="24"/>
+        </w:rPr>
+        <w:drawing>
+          <wp:inline distT="0" distB="0" distL="0" distR="0" wp14:anchorId="0F7F0259" wp14:editId="72DD5D97">
+            <wp:extent cx="889000" cy="533400"/>
+            <wp:effectExtent l="0" t="0" r="6350" b="0"/>
+            <wp:docPr id="128" name="Imagem 128"/>
+            <wp:cNvGraphicFramePr>
+              <a:graphicFrameLocks xmlns:a="http://schemas.openxmlformats.org/drawingml/2006/main" noChangeAspect="1"/>
+            </wp:cNvGraphicFramePr>
+            <a:graphic xmlns:a="http://schemas.openxmlformats.org/drawingml/2006/main">
+              <a:graphicData uri="http://schemas.openxmlformats.org/drawingml/2006/picture">
+                <pic:pic xmlns:pic="http://schemas.openxmlformats.org/drawingml/2006/picture">
+                  <pic:nvPicPr>
+                    <pic:cNvPr id="1" name=""/>
+                    <pic:cNvPicPr/>
+                  </pic:nvPicPr>
+                  <pic:blipFill>
+                    <a:blip r:embed="rId164"/>
+                    <a:stretch>
+                      <a:fillRect/>
+                    </a:stretch>
+                  </pic:blipFill>
+                  <pic:spPr>
+                    <a:xfrm>
+                      <a:off x="0" y="0"/>
+                      <a:ext cx="889127" cy="533476"/>
+                    </a:xfrm>
+                    <a:prstGeom prst="rect">
+                      <a:avLst/>
+                    </a:prstGeom>
+                  </pic:spPr>
+                </pic:pic>
+              </a:graphicData>
+            </a:graphic>
+          </wp:inline>
+        </w:drawing>
+      </w:r>
+    </w:p>
+    <w:p>
+      <w:pPr>
+        <w:pStyle w:val="PargrafodaLista"/>
+        <w:numPr>
+          <w:ilvl w:val="2"/>
+          <w:numId w:val="4"/>
+        </w:numPr>
+        <w:spacing w:before="240" w:after="0" w:line="360" w:lineRule="auto"/>
+        <w:jc w:val="both"/>
+        <w:rPr>
+          <w:rFonts w:ascii="Times New Roman" w:hAnsi="Times New Roman" w:cs="Times New Roman"/>
+          <w:sz w:val="24"/>
+          <w:szCs w:val="24"/>
+        </w:rPr>
+      </w:pPr>
+      <w:r>
+        <w:rPr>
+          <w:rFonts w:ascii="Times New Roman" w:hAnsi="Times New Roman" w:cs="Times New Roman"/>
+          <w:sz w:val="24"/>
+          <w:szCs w:val="24"/>
+        </w:rPr>
+        <w:t>Desvio padrão conhecido:</w:t>
+      </w:r>
+    </w:p>
+    <w:p>
+      <w:pPr>
+        <w:spacing w:before="240" w:after="0" w:line="360" w:lineRule="auto"/>
+        <w:jc w:val="center"/>
+        <w:rPr>
+          <w:rFonts w:ascii="Times New Roman" w:hAnsi="Times New Roman" w:cs="Times New Roman"/>
+          <w:sz w:val="24"/>
+          <w:szCs w:val="24"/>
+        </w:rPr>
+      </w:pPr>
+      <w:r>
+        <w:rPr>
+          <w:rFonts w:ascii="Times New Roman" w:hAnsi="Times New Roman" w:cs="Times New Roman"/>
+          <w:sz w:val="24"/>
+          <w:szCs w:val="24"/>
+        </w:rPr>
+        <w:drawing>
+          <wp:inline distT="0" distB="0" distL="0" distR="0" wp14:anchorId="47C458C3" wp14:editId="4353E14F">
+            <wp:extent cx="1047750" cy="510442"/>
+            <wp:effectExtent l="0" t="0" r="0" b="4445"/>
+            <wp:docPr id="157" name="Imagem 157"/>
+            <wp:cNvGraphicFramePr>
+              <a:graphicFrameLocks xmlns:a="http://schemas.openxmlformats.org/drawingml/2006/main" noChangeAspect="1"/>
+            </wp:cNvGraphicFramePr>
+            <a:graphic xmlns:a="http://schemas.openxmlformats.org/drawingml/2006/main">
+              <a:graphicData uri="http://schemas.openxmlformats.org/drawingml/2006/picture">
+                <pic:pic xmlns:pic="http://schemas.openxmlformats.org/drawingml/2006/picture">
+                  <pic:nvPicPr>
+                    <pic:cNvPr id="1" name=""/>
+                    <pic:cNvPicPr/>
+                  </pic:nvPicPr>
+                  <pic:blipFill>
+                    <a:blip r:embed="rId165"/>
+                    <a:stretch>
+                      <a:fillRect/>
+                    </a:stretch>
+                  </pic:blipFill>
+                  <pic:spPr>
+                    <a:xfrm>
+                      <a:off x="0" y="0"/>
+                      <a:ext cx="1051518" cy="512278"/>
+                    </a:xfrm>
+                    <a:prstGeom prst="rect">
+                      <a:avLst/>
+                    </a:prstGeom>
+                  </pic:spPr>
+                </pic:pic>
+              </a:graphicData>
+            </a:graphic>
+          </wp:inline>
+        </w:drawing>
+      </w:r>
+    </w:p>
+    <w:p>
+      <w:pPr>
+        <w:pStyle w:val="PargrafodaLista"/>
+        <w:numPr>
+          <w:ilvl w:val="2"/>
+          <w:numId w:val="4"/>
+        </w:numPr>
+        <w:spacing w:before="240" w:after="0" w:line="360" w:lineRule="auto"/>
+        <w:jc w:val="both"/>
+        <w:rPr>
+          <w:rFonts w:ascii="Times New Roman" w:hAnsi="Times New Roman" w:cs="Times New Roman"/>
+          <w:sz w:val="24"/>
+          <w:szCs w:val="24"/>
+        </w:rPr>
+      </w:pPr>
+      <w:r>
+        <w:rPr>
+          <w:rFonts w:ascii="Times New Roman" w:hAnsi="Times New Roman" w:cs="Times New Roman"/>
+          <w:sz w:val="24"/>
+          <w:szCs w:val="24"/>
+        </w:rPr>
+        <w:t xml:space="preserve">Desvio padrão </w:t>
+      </w:r>
+      <w:r>
+        <w:rPr>
+          <w:rFonts w:ascii="Times New Roman" w:hAnsi="Times New Roman" w:cs="Times New Roman"/>
+          <w:sz w:val="24"/>
+          <w:szCs w:val="24"/>
+        </w:rPr>
+        <w:t>des</w:t>
+      </w:r>
+      <w:r>
+        <w:rPr>
+          <w:rFonts w:ascii="Times New Roman" w:hAnsi="Times New Roman" w:cs="Times New Roman"/>
+          <w:sz w:val="24"/>
+          <w:szCs w:val="24"/>
+        </w:rPr>
+        <w:t>conhecido</w:t>
+      </w:r>
+      <w:r>
+        <w:rPr>
+          <w:rFonts w:ascii="Times New Roman" w:hAnsi="Times New Roman" w:cs="Times New Roman"/>
+          <w:sz w:val="24"/>
+          <w:szCs w:val="24"/>
+        </w:rPr>
+        <w:t>:</w:t>
+      </w:r>
+    </w:p>
+    <w:p>
+      <w:pPr>
+        <w:jc w:val="center"/>
+        <w:rPr>
+          <w:rFonts w:ascii="Times New Roman" w:hAnsi="Times New Roman" w:cs="Times New Roman"/>
+          <w:sz w:val="24"/>
+          <w:szCs w:val="24"/>
+        </w:rPr>
+      </w:pPr>
+      <w:r>
+        <w:rPr>
+          <w:rFonts w:ascii="Times New Roman" w:hAnsi="Times New Roman" w:cs="Times New Roman"/>
+          <w:sz w:val="24"/>
+          <w:szCs w:val="24"/>
+        </w:rPr>
+        <w:drawing>
+          <wp:inline distT="0" distB="0" distL="0" distR="0" wp14:anchorId="7681D9AF" wp14:editId="6D8BA44A">
+            <wp:extent cx="1075645" cy="485775"/>
+            <wp:effectExtent l="0" t="0" r="0" b="0"/>
+            <wp:docPr id="158" name="Imagem 158"/>
+            <wp:cNvGraphicFramePr>
+              <a:graphicFrameLocks xmlns:a="http://schemas.openxmlformats.org/drawingml/2006/main" noChangeAspect="1"/>
+            </wp:cNvGraphicFramePr>
+            <a:graphic xmlns:a="http://schemas.openxmlformats.org/drawingml/2006/main">
+              <a:graphicData uri="http://schemas.openxmlformats.org/drawingml/2006/picture">
+                <pic:pic xmlns:pic="http://schemas.openxmlformats.org/drawingml/2006/picture">
+                  <pic:nvPicPr>
+                    <pic:cNvPr id="1" name=""/>
+                    <pic:cNvPicPr/>
+                  </pic:nvPicPr>
+                  <pic:blipFill>
+                    <a:blip r:embed="rId166"/>
+                    <a:stretch>
+                      <a:fillRect/>
+                    </a:stretch>
+                  </pic:blipFill>
+                  <pic:spPr>
+                    <a:xfrm>
+                      <a:off x="0" y="0"/>
+                      <a:ext cx="1077859" cy="486775"/>
+                    </a:xfrm>
+                    <a:prstGeom prst="rect">
+                      <a:avLst/>
+                    </a:prstGeom>
+                  </pic:spPr>
+                </pic:pic>
+              </a:graphicData>
+            </a:graphic>
+          </wp:inline>
+        </w:drawing>
+      </w:r>
+    </w:p>
+    <w:p>
+      <w:pPr>
+        <w:pStyle w:val="PargrafodaLista"/>
+        <w:numPr>
+          <w:ilvl w:val="2"/>
+          <w:numId w:val="4"/>
+        </w:numPr>
+        <w:spacing w:before="240" w:after="0" w:line="360" w:lineRule="auto"/>
+        <w:jc w:val="both"/>
+        <w:rPr>
+          <w:rFonts w:ascii="Times New Roman" w:hAnsi="Times New Roman" w:cs="Times New Roman"/>
+          <w:sz w:val="24"/>
+          <w:szCs w:val="24"/>
+        </w:rPr>
+      </w:pPr>
+      <w:r>
+        <w:rPr>
+          <w:rFonts w:ascii="Times New Roman" w:hAnsi="Times New Roman" w:cs="Times New Roman"/>
+          <w:sz w:val="24"/>
+          <w:szCs w:val="24"/>
+        </w:rPr>
+        <w:t>Onde:</w:t>
+      </w:r>
+    </w:p>
+    <w:p>
+      <w:pPr>
+        <w:pStyle w:val="PargrafodaLista"/>
+        <w:numPr>
+          <w:ilvl w:val="3"/>
+          <w:numId w:val="4"/>
+        </w:numPr>
+        <w:spacing w:before="240" w:after="0" w:line="360" w:lineRule="auto"/>
+        <w:jc w:val="both"/>
+        <w:rPr>
+          <w:rFonts w:ascii="Times New Roman" w:hAnsi="Times New Roman" w:cs="Times New Roman"/>
+          <w:sz w:val="24"/>
+          <w:szCs w:val="24"/>
+        </w:rPr>
+      </w:pPr>
+      <w:r>
+        <w:rPr>
+          <w:rFonts w:ascii="Times New Roman" w:hAnsi="Times New Roman" w:cs="Times New Roman"/>
+          <w:sz w:val="24"/>
+          <w:szCs w:val="24"/>
+        </w:rPr>
+        <w:t xml:space="preserve"> </w:t>
+      </w:r>
+      <w:r>
+        <w:rPr>
+          <w:rFonts w:ascii="Times New Roman" w:hAnsi="Times New Roman" w:cs="Times New Roman"/>
+          <w:sz w:val="24"/>
+          <w:szCs w:val="24"/>
+        </w:rPr>
+        <w:t>Z</w:t>
+      </w:r>
+      <w:r>
+        <w:rPr>
+          <w:rFonts w:ascii="Times New Roman" w:hAnsi="Times New Roman" w:cs="Times New Roman"/>
+          <w:sz w:val="24"/>
+          <w:szCs w:val="24"/>
+        </w:rPr>
+        <w:t xml:space="preserve"> = variável </w:t>
+      </w:r>
+      <w:proofErr w:type="spellStart"/>
+      <w:r>
+        <w:rPr>
+          <w:rFonts w:ascii="Times New Roman" w:hAnsi="Times New Roman" w:cs="Times New Roman"/>
+          <w:sz w:val="24"/>
+          <w:szCs w:val="24"/>
+        </w:rPr>
+        <w:t>normal</w:t>
+      </w:r>
+      <w:proofErr w:type="spellEnd"/>
+      <w:r>
+        <w:rPr>
+          <w:rFonts w:ascii="Times New Roman" w:hAnsi="Times New Roman" w:cs="Times New Roman"/>
+          <w:sz w:val="24"/>
+          <w:szCs w:val="24"/>
+        </w:rPr>
+        <w:t xml:space="preserve"> padronizada</w:t>
+      </w:r>
+      <w:r>
+        <w:rPr>
+          <w:rFonts w:ascii="Times New Roman" w:hAnsi="Times New Roman" w:cs="Times New Roman"/>
+          <w:sz w:val="24"/>
+          <w:szCs w:val="24"/>
+        </w:rPr>
+        <w:t>;</w:t>
+      </w:r>
+    </w:p>
+    <w:p>
+      <w:pPr>
+        <w:pStyle w:val="PargrafodaLista"/>
+        <w:numPr>
+          <w:ilvl w:val="3"/>
+          <w:numId w:val="4"/>
+        </w:numPr>
+        <w:spacing w:before="240" w:after="0" w:line="360" w:lineRule="auto"/>
+        <w:jc w:val="both"/>
+        <w:rPr>
+          <w:rFonts w:ascii="Times New Roman" w:hAnsi="Times New Roman" w:cs="Times New Roman"/>
+          <w:sz w:val="24"/>
+          <w:szCs w:val="24"/>
+        </w:rPr>
+      </w:pPr>
+      <w:r>
+        <w:rPr>
+          <w:rFonts w:ascii="Times New Roman" w:hAnsi="Times New Roman" w:cs="Times New Roman"/>
+          <w:sz w:val="24"/>
+          <w:szCs w:val="24"/>
+        </w:rPr>
+        <w:t xml:space="preserve"> </w:t>
+      </w:r>
+      <w:r>
+        <w:rPr>
+          <w:rFonts w:ascii="Times New Roman" w:hAnsi="Times New Roman" w:cs="Times New Roman"/>
+          <w:sz w:val="24"/>
+          <w:szCs w:val="24"/>
+        </w:rPr>
+        <w:t>σ = desvio padrão populacional</w:t>
+      </w:r>
+      <w:r>
+        <w:rPr>
+          <w:rFonts w:ascii="Times New Roman" w:hAnsi="Times New Roman" w:cs="Times New Roman"/>
+          <w:sz w:val="24"/>
+          <w:szCs w:val="24"/>
+        </w:rPr>
+        <w:t>;</w:t>
+      </w:r>
+    </w:p>
+    <w:p>
+      <w:pPr>
+        <w:pStyle w:val="PargrafodaLista"/>
+        <w:numPr>
+          <w:ilvl w:val="3"/>
+          <w:numId w:val="4"/>
+        </w:numPr>
+        <w:spacing w:before="240" w:after="0" w:line="360" w:lineRule="auto"/>
+        <w:jc w:val="both"/>
+        <w:rPr>
+          <w:rFonts w:ascii="Times New Roman" w:hAnsi="Times New Roman" w:cs="Times New Roman"/>
+          <w:sz w:val="24"/>
+          <w:szCs w:val="24"/>
+        </w:rPr>
+      </w:pPr>
+      <w:r>
+        <w:rPr>
+          <w:rFonts w:ascii="Times New Roman" w:hAnsi="Times New Roman" w:cs="Times New Roman"/>
+          <w:sz w:val="24"/>
+          <w:szCs w:val="24"/>
+        </w:rPr>
+        <w:t xml:space="preserve"> </w:t>
+      </w:r>
+      <w:r>
+        <w:rPr>
+          <w:rFonts w:ascii="Times New Roman" w:hAnsi="Times New Roman" w:cs="Times New Roman"/>
+          <w:sz w:val="24"/>
+          <w:szCs w:val="24"/>
+        </w:rPr>
+        <w:t>s = desvio padrão amostral</w:t>
+      </w:r>
+      <w:r>
+        <w:rPr>
+          <w:rFonts w:ascii="Times New Roman" w:hAnsi="Times New Roman" w:cs="Times New Roman"/>
+          <w:sz w:val="24"/>
+          <w:szCs w:val="24"/>
+        </w:rPr>
+        <w:t>;</w:t>
+      </w:r>
+    </w:p>
+    <w:p>
+      <w:pPr>
+        <w:pStyle w:val="PargrafodaLista"/>
+        <w:numPr>
+          <w:ilvl w:val="3"/>
+          <w:numId w:val="4"/>
+        </w:numPr>
+        <w:spacing w:before="240" w:after="0" w:line="360" w:lineRule="auto"/>
+        <w:jc w:val="both"/>
+        <w:rPr>
+          <w:rFonts w:ascii="Times New Roman" w:hAnsi="Times New Roman" w:cs="Times New Roman"/>
+          <w:sz w:val="24"/>
+          <w:szCs w:val="24"/>
+        </w:rPr>
+      </w:pPr>
+      <w:r>
+        <w:rPr>
+          <w:rFonts w:ascii="Times New Roman" w:hAnsi="Times New Roman" w:cs="Times New Roman"/>
+          <w:sz w:val="24"/>
+          <w:szCs w:val="24"/>
+        </w:rPr>
+        <w:t xml:space="preserve"> </w:t>
+      </w:r>
+      <w:r>
+        <w:rPr>
+          <w:rFonts w:ascii="Times New Roman" w:hAnsi="Times New Roman" w:cs="Times New Roman"/>
+          <w:sz w:val="24"/>
+          <w:szCs w:val="24"/>
+        </w:rPr>
+        <w:t>e = erro inferencial</w:t>
+      </w:r>
+      <w:r>
+        <w:rPr>
+          <w:rFonts w:ascii="Times New Roman" w:hAnsi="Times New Roman" w:cs="Times New Roman"/>
+          <w:sz w:val="24"/>
+          <w:szCs w:val="24"/>
+        </w:rPr>
+        <w:t>.</w:t>
+      </w:r>
+    </w:p>
+    <w:p>
+      <w:pPr>
+        <w:pStyle w:val="PargrafodaLista"/>
+        <w:numPr>
+          <w:ilvl w:val="2"/>
+          <w:numId w:val="4"/>
+        </w:numPr>
+        <w:spacing w:before="240" w:after="0" w:line="360" w:lineRule="auto"/>
+        <w:jc w:val="both"/>
+        <w:rPr>
+          <w:rFonts w:ascii="Times New Roman" w:hAnsi="Times New Roman" w:cs="Times New Roman"/>
+          <w:sz w:val="24"/>
+          <w:szCs w:val="24"/>
+        </w:rPr>
+      </w:pPr>
+      <w:r>
+        <w:rPr>
+          <w:rFonts w:ascii="Times New Roman" w:hAnsi="Times New Roman" w:cs="Times New Roman"/>
+          <w:sz w:val="24"/>
+          <w:szCs w:val="24"/>
+        </w:rPr>
+        <w:t xml:space="preserve">Observações: </w:t>
+      </w:r>
+    </w:p>
+    <w:p>
+      <w:pPr>
+        <w:pStyle w:val="PargrafodaLista"/>
+        <w:numPr>
+          <w:ilvl w:val="3"/>
+          <w:numId w:val="4"/>
+        </w:numPr>
+        <w:spacing w:before="240" w:after="0" w:line="360" w:lineRule="auto"/>
+        <w:jc w:val="both"/>
+        <w:rPr>
+          <w:rFonts w:ascii="Times New Roman" w:hAnsi="Times New Roman" w:cs="Times New Roman"/>
+          <w:sz w:val="24"/>
+          <w:szCs w:val="24"/>
+        </w:rPr>
+      </w:pPr>
+      <w:r>
+        <w:rPr>
+          <w:rFonts w:ascii="Times New Roman" w:hAnsi="Times New Roman" w:cs="Times New Roman"/>
+          <w:sz w:val="24"/>
+          <w:szCs w:val="24"/>
+        </w:rPr>
+        <w:t xml:space="preserve"> </w:t>
+      </w:r>
+      <w:r>
+        <w:rPr>
+          <w:rFonts w:ascii="Times New Roman" w:hAnsi="Times New Roman" w:cs="Times New Roman"/>
+          <w:sz w:val="24"/>
+          <w:szCs w:val="24"/>
+        </w:rPr>
+        <w:t>O desvio padrão (σ ou s) e o erro (e) devem estar na mesma unidade de medida</w:t>
+      </w:r>
+      <w:r>
+        <w:rPr>
+          <w:rFonts w:ascii="Times New Roman" w:hAnsi="Times New Roman" w:cs="Times New Roman"/>
+          <w:sz w:val="24"/>
+          <w:szCs w:val="24"/>
+        </w:rPr>
+        <w:t>;</w:t>
+      </w:r>
+    </w:p>
+    <w:p>
+      <w:pPr>
+        <w:pStyle w:val="PargrafodaLista"/>
+        <w:numPr>
+          <w:ilvl w:val="3"/>
+          <w:numId w:val="4"/>
+        </w:numPr>
+        <w:spacing w:before="240" w:after="0" w:line="360" w:lineRule="auto"/>
+        <w:jc w:val="both"/>
+        <w:rPr>
+          <w:rFonts w:ascii="Times New Roman" w:hAnsi="Times New Roman" w:cs="Times New Roman"/>
+          <w:sz w:val="24"/>
+          <w:szCs w:val="24"/>
+        </w:rPr>
+      </w:pPr>
+      <w:r>
+        <w:rPr>
+          <w:rFonts w:ascii="Times New Roman" w:hAnsi="Times New Roman" w:cs="Times New Roman"/>
+          <w:sz w:val="24"/>
+          <w:szCs w:val="24"/>
+        </w:rPr>
+        <w:t xml:space="preserve"> </w:t>
+      </w:r>
+      <w:r>
+        <w:rPr>
+          <w:rFonts w:ascii="Times New Roman" w:hAnsi="Times New Roman" w:cs="Times New Roman"/>
+          <w:sz w:val="24"/>
+          <w:szCs w:val="24"/>
+        </w:rPr>
+        <w:t>Quando o erro (e) for representado em termos percentuais, deve ser interpretado como um percentual relacionado à média.</w:t>
+      </w:r>
+    </w:p>
+    <w:p>
+      <w:pPr>
+        <w:pStyle w:val="PargrafodaLista"/>
+        <w:numPr>
+          <w:ilvl w:val="2"/>
+          <w:numId w:val="4"/>
+        </w:numPr>
+        <w:spacing w:before="240" w:after="0" w:line="360" w:lineRule="auto"/>
+        <w:jc w:val="both"/>
+        <w:rPr>
+          <w:rFonts w:ascii="Times New Roman" w:hAnsi="Times New Roman" w:cs="Times New Roman"/>
+          <w:sz w:val="24"/>
+          <w:szCs w:val="24"/>
+        </w:rPr>
+      </w:pPr>
+      <w:r>
+        <w:rPr>
+          <w:rFonts w:ascii="Times New Roman" w:hAnsi="Times New Roman" w:cs="Times New Roman"/>
+          <w:sz w:val="24"/>
+          <w:szCs w:val="24"/>
+        </w:rPr>
+        <w:t>Seguindo o problema:</w:t>
+      </w:r>
+    </w:p>
+    <w:p>
+      <w:pPr>
+        <w:pStyle w:val="PargrafodaLista"/>
+        <w:numPr>
+          <w:ilvl w:val="3"/>
+          <w:numId w:val="4"/>
+        </w:numPr>
+        <w:spacing w:before="240" w:after="0" w:line="360" w:lineRule="auto"/>
+        <w:jc w:val="both"/>
+        <w:rPr>
+          <w:rFonts w:ascii="Times New Roman" w:hAnsi="Times New Roman" w:cs="Times New Roman"/>
+          <w:sz w:val="24"/>
+          <w:szCs w:val="24"/>
+        </w:rPr>
+      </w:pPr>
+      <w:r>
+        <w:rPr>
+          <w:rFonts w:ascii="Times New Roman" w:hAnsi="Times New Roman" w:cs="Times New Roman"/>
+          <w:sz w:val="24"/>
+          <w:szCs w:val="24"/>
+        </w:rPr>
+        <w:lastRenderedPageBreak/>
+        <w:t xml:space="preserve"> </w:t>
+      </w:r>
+      <w:r>
+        <w:rPr>
+          <w:rFonts w:ascii="Times New Roman" w:hAnsi="Times New Roman" w:cs="Times New Roman"/>
+          <w:sz w:val="24"/>
+          <w:szCs w:val="24"/>
+        </w:rPr>
+        <w:t xml:space="preserve">z = </w:t>
+      </w:r>
+      <w:proofErr w:type="spellStart"/>
+      <w:proofErr w:type="gramStart"/>
+      <w:r>
+        <w:rPr>
+          <w:rFonts w:ascii="Times New Roman" w:hAnsi="Times New Roman" w:cs="Times New Roman"/>
+          <w:sz w:val="24"/>
+          <w:szCs w:val="24"/>
+        </w:rPr>
+        <w:t>norm.ppf</w:t>
+      </w:r>
+      <w:proofErr w:type="spellEnd"/>
+      <w:r>
+        <w:rPr>
+          <w:rFonts w:ascii="Times New Roman" w:hAnsi="Times New Roman" w:cs="Times New Roman"/>
+          <w:sz w:val="24"/>
+          <w:szCs w:val="24"/>
+        </w:rPr>
+        <w:t>(</w:t>
+      </w:r>
+      <w:proofErr w:type="gramEnd"/>
+      <w:r>
+        <w:rPr>
+          <w:rFonts w:ascii="Times New Roman" w:hAnsi="Times New Roman" w:cs="Times New Roman"/>
+          <w:sz w:val="24"/>
+          <w:szCs w:val="24"/>
+        </w:rPr>
+        <w:t>0.975)</w:t>
+      </w:r>
+      <w:r>
+        <w:rPr>
+          <w:rFonts w:ascii="Times New Roman" w:hAnsi="Times New Roman" w:cs="Times New Roman"/>
+          <w:sz w:val="24"/>
+          <w:szCs w:val="24"/>
+        </w:rPr>
+        <w:t xml:space="preserve"> = 1.9599;</w:t>
+      </w:r>
+    </w:p>
+    <w:p>
+      <w:pPr>
+        <w:pStyle w:val="PargrafodaLista"/>
+        <w:numPr>
+          <w:ilvl w:val="3"/>
+          <w:numId w:val="4"/>
+        </w:numPr>
+        <w:spacing w:before="240" w:after="0" w:line="360" w:lineRule="auto"/>
+        <w:jc w:val="both"/>
+        <w:rPr>
+          <w:rFonts w:ascii="Times New Roman" w:hAnsi="Times New Roman" w:cs="Times New Roman"/>
+          <w:sz w:val="24"/>
+          <w:szCs w:val="24"/>
+        </w:rPr>
+      </w:pPr>
+      <w:r>
+        <w:rPr>
+          <w:rFonts w:ascii="Times New Roman" w:hAnsi="Times New Roman" w:cs="Times New Roman"/>
+          <w:sz w:val="24"/>
+          <w:szCs w:val="24"/>
+        </w:rPr>
+        <w:t xml:space="preserve"> </w:t>
+      </w:r>
+      <w:r>
+        <w:rPr>
+          <w:rFonts w:ascii="Times New Roman" w:hAnsi="Times New Roman" w:cs="Times New Roman"/>
+          <w:sz w:val="24"/>
+          <w:szCs w:val="24"/>
+        </w:rPr>
+        <w:t>sigma = 3323.39</w:t>
+      </w:r>
+      <w:r>
+        <w:rPr>
+          <w:rFonts w:ascii="Times New Roman" w:hAnsi="Times New Roman" w:cs="Times New Roman"/>
+          <w:sz w:val="24"/>
+          <w:szCs w:val="24"/>
+        </w:rPr>
+        <w:t>;</w:t>
+      </w:r>
+    </w:p>
+    <w:p>
+      <w:pPr>
+        <w:pStyle w:val="PargrafodaLista"/>
+        <w:numPr>
+          <w:ilvl w:val="3"/>
+          <w:numId w:val="4"/>
+        </w:numPr>
+        <w:spacing w:before="240" w:after="0" w:line="360" w:lineRule="auto"/>
+        <w:jc w:val="both"/>
+        <w:rPr>
+          <w:rFonts w:ascii="Times New Roman" w:hAnsi="Times New Roman" w:cs="Times New Roman"/>
+          <w:sz w:val="24"/>
+          <w:szCs w:val="24"/>
+        </w:rPr>
+      </w:pPr>
+      <w:r>
+        <w:rPr>
+          <w:rFonts w:ascii="Times New Roman" w:hAnsi="Times New Roman" w:cs="Times New Roman"/>
+          <w:sz w:val="24"/>
+          <w:szCs w:val="24"/>
+        </w:rPr>
+        <w:t xml:space="preserve"> </w:t>
+      </w:r>
+      <w:r>
+        <w:rPr>
+          <w:rFonts w:ascii="Times New Roman" w:hAnsi="Times New Roman" w:cs="Times New Roman"/>
+          <w:sz w:val="24"/>
+          <w:szCs w:val="24"/>
+        </w:rPr>
+        <w:t>e = 100</w:t>
+      </w:r>
+      <w:r>
+        <w:rPr>
+          <w:rFonts w:ascii="Times New Roman" w:hAnsi="Times New Roman" w:cs="Times New Roman"/>
+          <w:sz w:val="24"/>
+          <w:szCs w:val="24"/>
+        </w:rPr>
+        <w:t>;</w:t>
+      </w:r>
+    </w:p>
+    <w:p>
+      <w:pPr>
+        <w:pStyle w:val="PargrafodaLista"/>
+        <w:numPr>
+          <w:ilvl w:val="3"/>
+          <w:numId w:val="4"/>
+        </w:numPr>
+        <w:spacing w:before="240" w:after="0" w:line="360" w:lineRule="auto"/>
+        <w:jc w:val="both"/>
+        <w:rPr>
+          <w:rFonts w:ascii="Times New Roman" w:hAnsi="Times New Roman" w:cs="Times New Roman"/>
+          <w:sz w:val="24"/>
+          <w:szCs w:val="24"/>
+        </w:rPr>
+      </w:pPr>
+      <w:r>
+        <w:rPr>
+          <w:rFonts w:ascii="Times New Roman" w:hAnsi="Times New Roman" w:cs="Times New Roman"/>
+          <w:sz w:val="24"/>
+          <w:szCs w:val="24"/>
+        </w:rPr>
+        <w:t xml:space="preserve"> </w:t>
+      </w:r>
+      <w:r>
+        <w:rPr>
+          <w:rFonts w:ascii="Times New Roman" w:hAnsi="Times New Roman" w:cs="Times New Roman"/>
+          <w:sz w:val="24"/>
+          <w:szCs w:val="24"/>
+        </w:rPr>
+        <w:t>n = (z * (sigma/e)) ** 2</w:t>
+      </w:r>
+      <w:r>
+        <w:rPr>
+          <w:rFonts w:ascii="Times New Roman" w:hAnsi="Times New Roman" w:cs="Times New Roman"/>
+          <w:sz w:val="24"/>
+          <w:szCs w:val="24"/>
+        </w:rPr>
+        <w:t xml:space="preserve"> = 4242.8609.</w:t>
+      </w:r>
+    </w:p>
+    <w:p>
+      <w:pPr>
+        <w:pStyle w:val="PargrafodaLista"/>
+        <w:numPr>
+          <w:ilvl w:val="2"/>
+          <w:numId w:val="4"/>
+        </w:numPr>
+        <w:spacing w:before="240" w:after="0" w:line="360" w:lineRule="auto"/>
+        <w:jc w:val="both"/>
+        <w:rPr>
+          <w:rFonts w:ascii="Times New Roman" w:hAnsi="Times New Roman" w:cs="Times New Roman"/>
+          <w:sz w:val="24"/>
+          <w:szCs w:val="24"/>
+        </w:rPr>
+      </w:pPr>
     </w:p>
     <w:sectPr>
       <w:pgSz w:w="11906" w:h="16838"/>
@@ -44500,21 +45297,21 @@
         <v:path o:extrusionok="f" gradientshapeok="t" o:connecttype="rect"/>
         <o:lock v:ext="edit" aspectratio="t"/>
       </v:shapetype>
-      <v:shape id="_x0000_i1089" type="#_x0000_t75" style="width:24pt;height:13.5pt;visibility:visible;mso-wrap-style:square" o:bullet="t">
+      <v:shape id="_x0000_i1314" type="#_x0000_t75" style="width:24pt;height:13.5pt;visibility:visible;mso-wrap-style:square" o:bullet="t">
         <v:imagedata r:id="rId1" o:title=""/>
       </v:shape>
     </w:pict>
   </w:numPicBullet>
   <w:numPicBullet w:numPicBulletId="1">
     <w:pict>
-      <v:shape id="_x0000_i1090" type="#_x0000_t75" style="width:21.75pt;height:13.5pt;visibility:visible;mso-wrap-style:square" o:bullet="t">
+      <v:shape id="_x0000_i1315" type="#_x0000_t75" style="width:21.75pt;height:13.5pt;visibility:visible;mso-wrap-style:square" o:bullet="t">
         <v:imagedata r:id="rId2" o:title=""/>
       </v:shape>
     </w:pict>
   </w:numPicBullet>
   <w:numPicBullet w:numPicBulletId="2">
     <w:pict>
-      <v:shape id="_x0000_i1091" type="#_x0000_t75" style="width:27pt;height:13.5pt;visibility:visible;mso-wrap-style:square" o:bullet="t">
+      <v:shape id="_x0000_i1316" type="#_x0000_t75" style="width:27pt;height:13.5pt;visibility:visible;mso-wrap-style:square" o:bullet="t">
         <v:imagedata r:id="rId3" o:title=""/>
       </v:shape>
     </w:pict>

</xml_diff>

<commit_message>
REsposta no projeto final
Baixei o notebook preenchido pelo professor para corrigir depois
</commit_message>
<xml_diff>
--- a/Data Science/Estatística Com Python/Anotações/Estatística Com Python - Anotações.docx
+++ b/Data Science/Estatística Com Python/Anotações/Estatística Com Python - Anotações.docx
@@ -783,7 +783,16 @@
           <w:sz w:val="24"/>
           <w:szCs w:val="24"/>
         </w:rPr>
-        <w:t>S.value_counts</w:t>
+        <w:t>S.value_</w:t>
+      </w:r>
+      <w:proofErr w:type="gramStart"/>
+      <w:r>
+        <w:rPr>
+          <w:rFonts w:ascii="Times New Roman" w:hAnsi="Times New Roman" w:cs="Times New Roman"/>
+          <w:sz w:val="24"/>
+          <w:szCs w:val="24"/>
+        </w:rPr>
+        <w:t>counts</w:t>
       </w:r>
       <w:proofErr w:type="spellEnd"/>
       <w:r>
@@ -792,7 +801,16 @@
           <w:sz w:val="24"/>
           <w:szCs w:val="24"/>
         </w:rPr>
-        <w:t>(): conta a quantida</w:t>
+        <w:t>(</w:t>
+      </w:r>
+      <w:proofErr w:type="gramEnd"/>
+      <w:r>
+        <w:rPr>
+          <w:rFonts w:ascii="Times New Roman" w:hAnsi="Times New Roman" w:cs="Times New Roman"/>
+          <w:sz w:val="24"/>
+          <w:szCs w:val="24"/>
+        </w:rPr>
+        <w:t>): conta a quantida</w:t>
       </w:r>
       <w:r>
         <w:rPr>
@@ -808,7 +826,25 @@
           <w:sz w:val="24"/>
           <w:szCs w:val="24"/>
         </w:rPr>
-        <w:t>, onde ele soma elas e divide cada um pela soma</w:t>
+        <w:t xml:space="preserve">, onde ele </w:t>
+      </w:r>
+      <w:proofErr w:type="gramStart"/>
+      <w:r>
+        <w:rPr>
+          <w:rFonts w:ascii="Times New Roman" w:hAnsi="Times New Roman" w:cs="Times New Roman"/>
+          <w:sz w:val="24"/>
+          <w:szCs w:val="24"/>
+        </w:rPr>
+        <w:t>soma elas</w:t>
+      </w:r>
+      <w:proofErr w:type="gramEnd"/>
+      <w:r>
+        <w:rPr>
+          <w:rFonts w:ascii="Times New Roman" w:hAnsi="Times New Roman" w:cs="Times New Roman"/>
+          <w:sz w:val="24"/>
+          <w:szCs w:val="24"/>
+        </w:rPr>
+        <w:t xml:space="preserve"> e divide cada um pela soma</w:t>
       </w:r>
       <w:r>
         <w:rPr>
@@ -1103,8 +1139,20 @@
           <w:szCs w:val="21"/>
           <w:lang w:eastAsia="pt-BR"/>
         </w:rPr>
-        <w:t>dist_freq_qualitativas = pd.DataFrame</w:t>
-      </w:r>
+        <w:t>dist_freq_qualitativas = </w:t>
+      </w:r>
+      <w:proofErr w:type="gramStart"/>
+      <w:r>
+        <w:rPr>
+          <w:rFonts w:ascii="Courier New" w:eastAsia="Times New Roman" w:hAnsi="Courier New" w:cs="Courier New"/>
+          <w:color w:val="D4D4D4"/>
+          <w:sz w:val="21"/>
+          <w:szCs w:val="21"/>
+          <w:lang w:eastAsia="pt-BR"/>
+        </w:rPr>
+        <w:t>pd.DataFrame</w:t>
+      </w:r>
+      <w:proofErr w:type="gramEnd"/>
       <w:r>
         <w:rPr>
           <w:rFonts w:ascii="Courier New" w:eastAsia="Times New Roman" w:hAnsi="Courier New" w:cs="Courier New"/>
@@ -1276,13 +1324,23 @@
         </w:rPr>
       </w:pPr>
       <w:proofErr w:type="spellStart"/>
-      <w:r>
-        <w:rPr>
-          <w:rFonts w:ascii="Times New Roman" w:hAnsi="Times New Roman" w:cs="Times New Roman"/>
-          <w:sz w:val="24"/>
-          <w:szCs w:val="24"/>
-        </w:rPr>
-        <w:t>Df.rename_axis</w:t>
+      <w:proofErr w:type="gramStart"/>
+      <w:r>
+        <w:rPr>
+          <w:rFonts w:ascii="Times New Roman" w:hAnsi="Times New Roman" w:cs="Times New Roman"/>
+          <w:sz w:val="24"/>
+          <w:szCs w:val="24"/>
+        </w:rPr>
+        <w:t>Df.rename</w:t>
+      </w:r>
+      <w:proofErr w:type="gramEnd"/>
+      <w:r>
+        <w:rPr>
+          <w:rFonts w:ascii="Times New Roman" w:hAnsi="Times New Roman" w:cs="Times New Roman"/>
+          <w:sz w:val="24"/>
+          <w:szCs w:val="24"/>
+        </w:rPr>
+        <w:t>_axis</w:t>
       </w:r>
       <w:proofErr w:type="spellEnd"/>
       <w:r>
@@ -1428,8 +1486,20 @@
           <w:szCs w:val="21"/>
           <w:lang w:val="en-US" w:eastAsia="pt-BR"/>
         </w:rPr>
-        <w:t>dist_freq_qualitativas.rename</w:t>
-      </w:r>
+        <w:t>dist_freq_</w:t>
+      </w:r>
+      <w:proofErr w:type="gramStart"/>
+      <w:r>
+        <w:rPr>
+          <w:rFonts w:ascii="Courier New" w:eastAsia="Times New Roman" w:hAnsi="Courier New" w:cs="Courier New"/>
+          <w:color w:val="D4D4D4"/>
+          <w:sz w:val="21"/>
+          <w:szCs w:val="21"/>
+          <w:lang w:val="en-US" w:eastAsia="pt-BR"/>
+        </w:rPr>
+        <w:t>qualitativas.rename</w:t>
+      </w:r>
+      <w:proofErr w:type="gramEnd"/>
       <w:r>
         <w:rPr>
           <w:rFonts w:ascii="Courier New" w:eastAsia="Times New Roman" w:hAnsi="Courier New" w:cs="Courier New"/>
@@ -1621,7 +1691,29 @@
           <w:szCs w:val="21"/>
           <w:lang w:val="en-US" w:eastAsia="pt-BR"/>
         </w:rPr>
-        <w:t>dist_freq_qualitativas.rename_axis</w:t>
+        <w:t>dist_freq_</w:t>
+      </w:r>
+      <w:proofErr w:type="gramStart"/>
+      <w:r>
+        <w:rPr>
+          <w:rFonts w:ascii="Courier New" w:eastAsia="Times New Roman" w:hAnsi="Courier New" w:cs="Courier New"/>
+          <w:color w:val="D4D4D4"/>
+          <w:sz w:val="21"/>
+          <w:szCs w:val="21"/>
+          <w:lang w:val="en-US" w:eastAsia="pt-BR"/>
+        </w:rPr>
+        <w:t>qualitativas.rename</w:t>
+      </w:r>
+      <w:proofErr w:type="gramEnd"/>
+      <w:r>
+        <w:rPr>
+          <w:rFonts w:ascii="Courier New" w:eastAsia="Times New Roman" w:hAnsi="Courier New" w:cs="Courier New"/>
+          <w:color w:val="D4D4D4"/>
+          <w:sz w:val="21"/>
+          <w:szCs w:val="21"/>
+          <w:lang w:val="en-US" w:eastAsia="pt-BR"/>
+        </w:rPr>
+        <w:t>_axis</w:t>
       </w:r>
       <w:r>
         <w:rPr>
@@ -1819,6 +1911,7 @@
         <w:t xml:space="preserve"> </w:t>
       </w:r>
       <w:proofErr w:type="spellStart"/>
+      <w:proofErr w:type="gramStart"/>
       <w:r>
         <w:rPr>
           <w:rFonts w:ascii="Times New Roman" w:hAnsi="Times New Roman" w:cs="Times New Roman"/>
@@ -1828,6 +1921,7 @@
         <w:t>Pd.crosstab</w:t>
       </w:r>
       <w:proofErr w:type="spellEnd"/>
+      <w:proofErr w:type="gramEnd"/>
       <w:r>
         <w:rPr>
           <w:rFonts w:ascii="Times New Roman" w:hAnsi="Times New Roman" w:cs="Times New Roman"/>
@@ -2565,6 +2659,7 @@
         <w:t> = </w:t>
       </w:r>
       <w:proofErr w:type="spellStart"/>
+      <w:proofErr w:type="gramStart"/>
       <w:r>
         <w:rPr>
           <w:rFonts w:ascii="Courier New" w:eastAsia="Times New Roman" w:hAnsi="Courier New" w:cs="Courier New"/>
@@ -2576,6 +2671,7 @@
         <w:t>pd.crosstab</w:t>
       </w:r>
       <w:proofErr w:type="spellEnd"/>
+      <w:proofErr w:type="gramEnd"/>
       <w:r>
         <w:rPr>
           <w:rFonts w:ascii="Courier New" w:eastAsia="Times New Roman" w:hAnsi="Courier New" w:cs="Courier New"/>
@@ -2654,6 +2750,7 @@
         </w:rPr>
       </w:pPr>
       <w:proofErr w:type="spellStart"/>
+      <w:proofErr w:type="gramStart"/>
       <w:r>
         <w:rPr>
           <w:rFonts w:ascii="Courier New" w:eastAsia="Times New Roman" w:hAnsi="Courier New" w:cs="Courier New"/>
@@ -2665,6 +2762,7 @@
         <w:t>frequencia.rename</w:t>
       </w:r>
       <w:proofErr w:type="spellEnd"/>
+      <w:proofErr w:type="gramEnd"/>
       <w:r>
         <w:rPr>
           <w:rFonts w:ascii="Courier New" w:eastAsia="Times New Roman" w:hAnsi="Courier New" w:cs="Courier New"/>
@@ -2901,7 +2999,16 @@
           <w:sz w:val="24"/>
           <w:szCs w:val="24"/>
         </w:rPr>
-        <w:t>value_counts</w:t>
+        <w:t>value_</w:t>
+      </w:r>
+      <w:proofErr w:type="gramStart"/>
+      <w:r>
+        <w:rPr>
+          <w:rFonts w:ascii="Times New Roman" w:hAnsi="Times New Roman" w:cs="Times New Roman"/>
+          <w:sz w:val="24"/>
+          <w:szCs w:val="24"/>
+        </w:rPr>
+        <w:t>counts</w:t>
       </w:r>
       <w:proofErr w:type="spellEnd"/>
       <w:r>
@@ -2910,7 +3017,16 @@
           <w:sz w:val="24"/>
           <w:szCs w:val="24"/>
         </w:rPr>
-        <w:t>() e já receber o valor das porcentagens:</w:t>
+        <w:t>(</w:t>
+      </w:r>
+      <w:proofErr w:type="gramEnd"/>
+      <w:r>
+        <w:rPr>
+          <w:rFonts w:ascii="Times New Roman" w:hAnsi="Times New Roman" w:cs="Times New Roman"/>
+          <w:sz w:val="24"/>
+          <w:szCs w:val="24"/>
+        </w:rPr>
+        <w:t>) e já receber o valor das porcentagens:</w:t>
       </w:r>
     </w:p>
     <w:p>
@@ -2933,8 +3049,20 @@
           <w:szCs w:val="21"/>
           <w:lang w:eastAsia="pt-BR"/>
         </w:rPr>
-        <w:t>frequencia = pd.crosstab</w:t>
-      </w:r>
+        <w:t>frequencia = </w:t>
+      </w:r>
+      <w:proofErr w:type="gramStart"/>
+      <w:r>
+        <w:rPr>
+          <w:rFonts w:ascii="Courier New" w:eastAsia="Times New Roman" w:hAnsi="Courier New" w:cs="Courier New"/>
+          <w:color w:val="D4D4D4"/>
+          <w:sz w:val="21"/>
+          <w:szCs w:val="21"/>
+          <w:lang w:eastAsia="pt-BR"/>
+        </w:rPr>
+        <w:t>pd.crosstab</w:t>
+      </w:r>
+      <w:proofErr w:type="gramEnd"/>
       <w:r>
         <w:rPr>
           <w:rFonts w:ascii="Courier New" w:eastAsia="Times New Roman" w:hAnsi="Courier New" w:cs="Courier New"/>
@@ -3263,8 +3391,20 @@
           <w:szCs w:val="21"/>
           <w:lang w:eastAsia="pt-BR"/>
         </w:rPr>
-        <w:t>frequencia = pd.crosstab</w:t>
-      </w:r>
+        <w:t>frequencia = </w:t>
+      </w:r>
+      <w:proofErr w:type="gramStart"/>
+      <w:r>
+        <w:rPr>
+          <w:rFonts w:ascii="Courier New" w:eastAsia="Times New Roman" w:hAnsi="Courier New" w:cs="Courier New"/>
+          <w:color w:val="D4D4D4"/>
+          <w:sz w:val="21"/>
+          <w:szCs w:val="21"/>
+          <w:lang w:eastAsia="pt-BR"/>
+        </w:rPr>
+        <w:t>pd.crosstab</w:t>
+      </w:r>
+      <w:proofErr w:type="gramEnd"/>
       <w:r>
         <w:rPr>
           <w:rFonts w:ascii="Courier New" w:eastAsia="Times New Roman" w:hAnsi="Courier New" w:cs="Courier New"/>
@@ -3469,6 +3609,7 @@
         <w:t xml:space="preserve"> </w:t>
       </w:r>
       <w:proofErr w:type="spellStart"/>
+      <w:proofErr w:type="gramStart"/>
       <w:r>
         <w:rPr>
           <w:rFonts w:ascii="Times New Roman" w:hAnsi="Times New Roman" w:cs="Times New Roman"/>
@@ -3484,7 +3625,16 @@
           <w:sz w:val="24"/>
           <w:szCs w:val="24"/>
         </w:rPr>
-        <w:t xml:space="preserve">(variável, </w:t>
+        <w:t>(</w:t>
+      </w:r>
+      <w:proofErr w:type="gramEnd"/>
+      <w:r>
+        <w:rPr>
+          <w:rFonts w:ascii="Times New Roman" w:hAnsi="Times New Roman" w:cs="Times New Roman"/>
+          <w:sz w:val="24"/>
+          <w:szCs w:val="24"/>
+        </w:rPr>
+        <w:t xml:space="preserve">variável, </w:t>
       </w:r>
       <w:proofErr w:type="spellStart"/>
       <w:r>
@@ -4031,6 +4181,7 @@
           <w:lang w:val="en-US" w:eastAsia="pt-BR"/>
         </w:rPr>
       </w:pPr>
+      <w:proofErr w:type="gramStart"/>
       <w:r>
         <w:rPr>
           <w:rFonts w:ascii="Courier New" w:eastAsia="Times New Roman" w:hAnsi="Courier New" w:cs="Courier New"/>
@@ -4051,6 +4202,7 @@
         </w:rPr>
         <w:t>(</w:t>
       </w:r>
+      <w:proofErr w:type="gramEnd"/>
       <w:r>
         <w:rPr>
           <w:rFonts w:ascii="Courier New" w:eastAsia="Times New Roman" w:hAnsi="Courier New" w:cs="Courier New"/>
@@ -4254,7 +4406,16 @@
           <w:sz w:val="24"/>
           <w:szCs w:val="24"/>
         </w:rPr>
-        <w:t>pd.value_counts</w:t>
+        <w:t>pd.value_</w:t>
+      </w:r>
+      <w:proofErr w:type="gramStart"/>
+      <w:r>
+        <w:rPr>
+          <w:rFonts w:ascii="Times New Roman" w:hAnsi="Times New Roman" w:cs="Times New Roman"/>
+          <w:sz w:val="24"/>
+          <w:szCs w:val="24"/>
+        </w:rPr>
+        <w:t>counts</w:t>
       </w:r>
       <w:proofErr w:type="spellEnd"/>
       <w:r>
@@ -4263,7 +4424,16 @@
           <w:sz w:val="24"/>
           <w:szCs w:val="24"/>
         </w:rPr>
-        <w:t>(), sabendo quantas pessoas estão em cada classificação:</w:t>
+        <w:t>(</w:t>
+      </w:r>
+      <w:proofErr w:type="gramEnd"/>
+      <w:r>
+        <w:rPr>
+          <w:rFonts w:ascii="Times New Roman" w:hAnsi="Times New Roman" w:cs="Times New Roman"/>
+          <w:sz w:val="24"/>
+          <w:szCs w:val="24"/>
+        </w:rPr>
+        <w:t>), sabendo quantas pessoas estão em cada classificação:</w:t>
       </w:r>
     </w:p>
     <w:p>
@@ -4309,7 +4479,18 @@
           <w:szCs w:val="21"/>
           <w:lang w:val="en-US" w:eastAsia="pt-BR"/>
         </w:rPr>
-        <w:t>pd.value_counts</w:t>
+        <w:t>pd.value_</w:t>
+      </w:r>
+      <w:proofErr w:type="gramStart"/>
+      <w:r>
+        <w:rPr>
+          <w:rFonts w:ascii="Courier New" w:eastAsia="Times New Roman" w:hAnsi="Courier New" w:cs="Courier New"/>
+          <w:color w:val="D4D4D4"/>
+          <w:sz w:val="21"/>
+          <w:szCs w:val="21"/>
+          <w:lang w:val="en-US" w:eastAsia="pt-BR"/>
+        </w:rPr>
+        <w:t>counts</w:t>
       </w:r>
       <w:proofErr w:type="spellEnd"/>
       <w:r>
@@ -4323,6 +4504,7 @@
         <w:t>(</w:t>
       </w:r>
       <w:proofErr w:type="spellStart"/>
+      <w:proofErr w:type="gramEnd"/>
       <w:r>
         <w:rPr>
           <w:rFonts w:ascii="Courier New" w:eastAsia="Times New Roman" w:hAnsi="Courier New" w:cs="Courier New"/>
@@ -4652,7 +4834,18 @@
           <w:szCs w:val="21"/>
           <w:lang w:val="en-US" w:eastAsia="pt-BR"/>
         </w:rPr>
-        <w:t>pd.value_counts</w:t>
+        <w:t>pd.value_</w:t>
+      </w:r>
+      <w:proofErr w:type="gramStart"/>
+      <w:r>
+        <w:rPr>
+          <w:rFonts w:ascii="Courier New" w:eastAsia="Times New Roman" w:hAnsi="Courier New" w:cs="Courier New"/>
+          <w:color w:val="D4D4D4"/>
+          <w:sz w:val="21"/>
+          <w:szCs w:val="21"/>
+          <w:lang w:val="en-US" w:eastAsia="pt-BR"/>
+        </w:rPr>
+        <w:t>counts</w:t>
       </w:r>
       <w:proofErr w:type="spellEnd"/>
       <w:r>
@@ -4666,6 +4859,7 @@
         <w:t>(</w:t>
       </w:r>
       <w:proofErr w:type="spellStart"/>
+      <w:proofErr w:type="gramEnd"/>
       <w:r>
         <w:rPr>
           <w:rFonts w:ascii="Courier New" w:eastAsia="Times New Roman" w:hAnsi="Courier New" w:cs="Courier New"/>
@@ -4991,6 +5185,7 @@
         <w:t xml:space="preserve">Criamos a tabela de frequência e porcentagem com </w:t>
       </w:r>
       <w:proofErr w:type="spellStart"/>
+      <w:proofErr w:type="gramStart"/>
       <w:r>
         <w:rPr>
           <w:rFonts w:ascii="Times New Roman" w:hAnsi="Times New Roman" w:cs="Times New Roman"/>
@@ -5000,6 +5195,7 @@
         <w:t>pd.DataFrame</w:t>
       </w:r>
       <w:proofErr w:type="spellEnd"/>
+      <w:proofErr w:type="gramEnd"/>
       <w:r>
         <w:rPr>
           <w:rFonts w:ascii="Times New Roman" w:hAnsi="Times New Roman" w:cs="Times New Roman"/>
@@ -5029,8 +5225,20 @@
           <w:szCs w:val="21"/>
           <w:lang w:eastAsia="pt-BR"/>
         </w:rPr>
-        <w:t>dist_freq_quantitativas_personalizadas = pd.DataFrame</w:t>
-      </w:r>
+        <w:t>dist_freq_quantitativas_personalizadas = </w:t>
+      </w:r>
+      <w:proofErr w:type="gramStart"/>
+      <w:r>
+        <w:rPr>
+          <w:rFonts w:ascii="Courier New" w:eastAsia="Times New Roman" w:hAnsi="Courier New" w:cs="Courier New"/>
+          <w:color w:val="D4D4D4"/>
+          <w:sz w:val="21"/>
+          <w:szCs w:val="21"/>
+          <w:lang w:eastAsia="pt-BR"/>
+        </w:rPr>
+        <w:t>pd.DataFrame</w:t>
+      </w:r>
+      <w:proofErr w:type="gramEnd"/>
       <w:r>
         <w:rPr>
           <w:rFonts w:ascii="Courier New" w:eastAsia="Times New Roman" w:hAnsi="Courier New" w:cs="Courier New"/>
@@ -5304,7 +5512,29 @@
           <w:szCs w:val="21"/>
           <w:lang w:eastAsia="pt-BR"/>
         </w:rPr>
-        <w:t>dist_freq_quantitativas_personalizadas.sort_index</w:t>
+        <w:t>dist_freq_quantitativas_</w:t>
+      </w:r>
+      <w:proofErr w:type="gramStart"/>
+      <w:r>
+        <w:rPr>
+          <w:rFonts w:ascii="Courier New" w:eastAsia="Times New Roman" w:hAnsi="Courier New" w:cs="Courier New"/>
+          <w:color w:val="D4D4D4"/>
+          <w:sz w:val="21"/>
+          <w:szCs w:val="21"/>
+          <w:lang w:eastAsia="pt-BR"/>
+        </w:rPr>
+        <w:t>personalizadas.sort</w:t>
+      </w:r>
+      <w:proofErr w:type="gramEnd"/>
+      <w:r>
+        <w:rPr>
+          <w:rFonts w:ascii="Courier New" w:eastAsia="Times New Roman" w:hAnsi="Courier New" w:cs="Courier New"/>
+          <w:color w:val="D4D4D4"/>
+          <w:sz w:val="21"/>
+          <w:szCs w:val="21"/>
+          <w:lang w:eastAsia="pt-BR"/>
+        </w:rPr>
+        <w:t>_index</w:t>
       </w:r>
       <w:r>
         <w:rPr>
@@ -5572,6 +5802,7 @@
         <w:t xml:space="preserve">. Basta atribuir o </w:t>
       </w:r>
       <w:proofErr w:type="spellStart"/>
+      <w:proofErr w:type="gramStart"/>
       <w:r>
         <w:rPr>
           <w:rFonts w:ascii="Times New Roman" w:hAnsi="Times New Roman" w:cs="Times New Roman"/>
@@ -5581,6 +5812,7 @@
         <w:t>df.shape</w:t>
       </w:r>
       <w:proofErr w:type="spellEnd"/>
+      <w:proofErr w:type="gramEnd"/>
       <w:r>
         <w:rPr>
           <w:rFonts w:ascii="Times New Roman" w:hAnsi="Times New Roman" w:cs="Times New Roman"/>
@@ -5637,6 +5869,7 @@
         <w:t>n = </w:t>
       </w:r>
       <w:proofErr w:type="spellStart"/>
+      <w:proofErr w:type="gramStart"/>
       <w:r>
         <w:rPr>
           <w:rFonts w:ascii="Courier New" w:eastAsia="Times New Roman" w:hAnsi="Courier New" w:cs="Courier New"/>
@@ -5648,6 +5881,7 @@
         <w:t>dados.shape</w:t>
       </w:r>
       <w:proofErr w:type="spellEnd"/>
+      <w:proofErr w:type="gramEnd"/>
       <w:r>
         <w:rPr>
           <w:rFonts w:ascii="Courier New" w:eastAsia="Times New Roman" w:hAnsi="Courier New" w:cs="Courier New"/>
@@ -5857,6 +6091,7 @@
         <w:t>(</w:t>
       </w:r>
       <w:proofErr w:type="spellStart"/>
+      <w:proofErr w:type="gramStart"/>
       <w:r>
         <w:rPr>
           <w:rFonts w:ascii="Courier New" w:eastAsia="Times New Roman" w:hAnsi="Courier New" w:cs="Courier New"/>
@@ -5878,6 +6113,7 @@
         <w:t>round</w:t>
       </w:r>
       <w:proofErr w:type="spellEnd"/>
+      <w:proofErr w:type="gramEnd"/>
       <w:r>
         <w:rPr>
           <w:rFonts w:ascii="Courier New" w:eastAsia="Times New Roman" w:hAnsi="Courier New" w:cs="Courier New"/>
@@ -6013,7 +6249,18 @@
           <w:szCs w:val="21"/>
           <w:lang w:val="en-US" w:eastAsia="pt-BR"/>
         </w:rPr>
-        <w:t>frequencia = pd.value_counts</w:t>
+        <w:t>frequencia = pd.value_</w:t>
+      </w:r>
+      <w:proofErr w:type="gramStart"/>
+      <w:r>
+        <w:rPr>
+          <w:rFonts w:ascii="Courier New" w:eastAsia="Times New Roman" w:hAnsi="Courier New" w:cs="Courier New"/>
+          <w:color w:val="D4D4D4"/>
+          <w:sz w:val="21"/>
+          <w:szCs w:val="21"/>
+          <w:lang w:val="en-US" w:eastAsia="pt-BR"/>
+        </w:rPr>
+        <w:t>counts</w:t>
       </w:r>
       <w:r>
         <w:rPr>
@@ -6025,6 +6272,7 @@
         </w:rPr>
         <w:t>(</w:t>
       </w:r>
+      <w:proofErr w:type="gramEnd"/>
       <w:r>
         <w:rPr>
           <w:rFonts w:ascii="Courier New" w:eastAsia="Times New Roman" w:hAnsi="Courier New" w:cs="Courier New"/>
@@ -6269,7 +6517,18 @@
           <w:szCs w:val="21"/>
           <w:lang w:val="en-US" w:eastAsia="pt-BR"/>
         </w:rPr>
-        <w:t>percentual = pd.value_counts</w:t>
+        <w:t>percentual = pd.value_</w:t>
+      </w:r>
+      <w:proofErr w:type="gramStart"/>
+      <w:r>
+        <w:rPr>
+          <w:rFonts w:ascii="Courier New" w:eastAsia="Times New Roman" w:hAnsi="Courier New" w:cs="Courier New"/>
+          <w:color w:val="D4D4D4"/>
+          <w:sz w:val="21"/>
+          <w:szCs w:val="21"/>
+          <w:lang w:val="en-US" w:eastAsia="pt-BR"/>
+        </w:rPr>
+        <w:t>counts</w:t>
       </w:r>
       <w:r>
         <w:rPr>
@@ -6281,6 +6540,7 @@
         </w:rPr>
         <w:t>(</w:t>
       </w:r>
+      <w:proofErr w:type="gramEnd"/>
       <w:r>
         <w:rPr>
           <w:rFonts w:ascii="Courier New" w:eastAsia="Times New Roman" w:hAnsi="Courier New" w:cs="Courier New"/>
@@ -6550,8 +6810,20 @@
           <w:szCs w:val="21"/>
           <w:lang w:eastAsia="pt-BR"/>
         </w:rPr>
-        <w:t>dist_freq_quantitativas_amplitude_fixa = pd.DataFrame</w:t>
-      </w:r>
+        <w:t>dist_freq_quantitativas_amplitude_fixa = </w:t>
+      </w:r>
+      <w:proofErr w:type="gramStart"/>
+      <w:r>
+        <w:rPr>
+          <w:rFonts w:ascii="Courier New" w:eastAsia="Times New Roman" w:hAnsi="Courier New" w:cs="Courier New"/>
+          <w:color w:val="D4D4D4"/>
+          <w:sz w:val="21"/>
+          <w:szCs w:val="21"/>
+          <w:lang w:eastAsia="pt-BR"/>
+        </w:rPr>
+        <w:t>pd.DataFrame</w:t>
+      </w:r>
+      <w:proofErr w:type="gramEnd"/>
       <w:r>
         <w:rPr>
           <w:rFonts w:ascii="Courier New" w:eastAsia="Times New Roman" w:hAnsi="Courier New" w:cs="Courier New"/>
@@ -6966,7 +7238,16 @@
           <w:sz w:val="24"/>
           <w:szCs w:val="24"/>
         </w:rPr>
-        <w:t>ax.set_size_inches</w:t>
+        <w:t>ax.set_size_</w:t>
+      </w:r>
+      <w:proofErr w:type="gramStart"/>
+      <w:r>
+        <w:rPr>
+          <w:rFonts w:ascii="Times New Roman" w:hAnsi="Times New Roman" w:cs="Times New Roman"/>
+          <w:sz w:val="24"/>
+          <w:szCs w:val="24"/>
+        </w:rPr>
+        <w:t>inches</w:t>
       </w:r>
       <w:proofErr w:type="spellEnd"/>
       <w:r>
@@ -6975,7 +7256,16 @@
           <w:sz w:val="24"/>
           <w:szCs w:val="24"/>
         </w:rPr>
-        <w:t>(x, y)</w:t>
+        <w:t>(</w:t>
+      </w:r>
+      <w:proofErr w:type="gramEnd"/>
+      <w:r>
+        <w:rPr>
+          <w:rFonts w:ascii="Times New Roman" w:hAnsi="Times New Roman" w:cs="Times New Roman"/>
+          <w:sz w:val="24"/>
+          <w:szCs w:val="24"/>
+        </w:rPr>
+        <w:t>x, y)</w:t>
       </w:r>
       <w:r>
         <w:rPr>
@@ -7016,7 +7306,16 @@
           <w:sz w:val="24"/>
           <w:szCs w:val="24"/>
         </w:rPr>
-        <w:t>ax.set_titles</w:t>
+        <w:t>ax.set_</w:t>
+      </w:r>
+      <w:proofErr w:type="gramStart"/>
+      <w:r>
+        <w:rPr>
+          <w:rFonts w:ascii="Times New Roman" w:hAnsi="Times New Roman" w:cs="Times New Roman"/>
+          <w:sz w:val="24"/>
+          <w:szCs w:val="24"/>
+        </w:rPr>
+        <w:t>titles</w:t>
       </w:r>
       <w:proofErr w:type="spellEnd"/>
       <w:r>
@@ -7025,7 +7324,16 @@
           <w:sz w:val="24"/>
           <w:szCs w:val="24"/>
         </w:rPr>
-        <w:t xml:space="preserve">(‘titulo’, </w:t>
+        <w:t>(</w:t>
+      </w:r>
+      <w:proofErr w:type="gramEnd"/>
+      <w:r>
+        <w:rPr>
+          <w:rFonts w:ascii="Times New Roman" w:hAnsi="Times New Roman" w:cs="Times New Roman"/>
+          <w:sz w:val="24"/>
+          <w:szCs w:val="24"/>
+        </w:rPr>
+        <w:t xml:space="preserve">‘titulo’, </w:t>
       </w:r>
       <w:proofErr w:type="spellStart"/>
       <w:r>
@@ -7094,7 +7402,16 @@
           <w:sz w:val="24"/>
           <w:szCs w:val="24"/>
         </w:rPr>
-        <w:t>ax.set_xlabels</w:t>
+        <w:t>ax.set_</w:t>
+      </w:r>
+      <w:proofErr w:type="gramStart"/>
+      <w:r>
+        <w:rPr>
+          <w:rFonts w:ascii="Times New Roman" w:hAnsi="Times New Roman" w:cs="Times New Roman"/>
+          <w:sz w:val="24"/>
+          <w:szCs w:val="24"/>
+        </w:rPr>
+        <w:t>xlabels</w:t>
       </w:r>
       <w:proofErr w:type="spellEnd"/>
       <w:r>
@@ -7103,7 +7420,16 @@
           <w:sz w:val="24"/>
           <w:szCs w:val="24"/>
         </w:rPr>
-        <w:t>(‘</w:t>
+        <w:t>(</w:t>
+      </w:r>
+      <w:proofErr w:type="gramEnd"/>
+      <w:r>
+        <w:rPr>
+          <w:rFonts w:ascii="Times New Roman" w:hAnsi="Times New Roman" w:cs="Times New Roman"/>
+          <w:sz w:val="24"/>
+          <w:szCs w:val="24"/>
+        </w:rPr>
+        <w:t>‘</w:t>
       </w:r>
       <w:proofErr w:type="spellStart"/>
       <w:r>
@@ -7243,6 +7569,7 @@
         <w:t>ax = </w:t>
       </w:r>
       <w:proofErr w:type="spellStart"/>
+      <w:proofErr w:type="gramStart"/>
       <w:r>
         <w:rPr>
           <w:rFonts w:ascii="Courier New" w:eastAsia="Times New Roman" w:hAnsi="Courier New" w:cs="Courier New"/>
@@ -7254,6 +7581,7 @@
         <w:t>sns.displot</w:t>
       </w:r>
       <w:proofErr w:type="spellEnd"/>
+      <w:proofErr w:type="gramEnd"/>
       <w:r>
         <w:rPr>
           <w:rFonts w:ascii="Courier New" w:eastAsia="Times New Roman" w:hAnsi="Courier New" w:cs="Courier New"/>
@@ -7373,7 +7701,18 @@
           <w:szCs w:val="21"/>
           <w:lang w:val="en-US" w:eastAsia="pt-BR"/>
         </w:rPr>
-        <w:t>ax.figure.set_size_inches</w:t>
+        <w:t>ax.figure.set_size_</w:t>
+      </w:r>
+      <w:proofErr w:type="gramStart"/>
+      <w:r>
+        <w:rPr>
+          <w:rFonts w:ascii="Courier New" w:eastAsia="Times New Roman" w:hAnsi="Courier New" w:cs="Courier New"/>
+          <w:color w:val="D4D4D4"/>
+          <w:sz w:val="21"/>
+          <w:szCs w:val="21"/>
+          <w:lang w:val="en-US" w:eastAsia="pt-BR"/>
+        </w:rPr>
+        <w:t>inches</w:t>
       </w:r>
       <w:proofErr w:type="spellEnd"/>
       <w:r>
@@ -7386,6 +7725,7 @@
         </w:rPr>
         <w:t>(</w:t>
       </w:r>
+      <w:proofErr w:type="gramEnd"/>
       <w:r>
         <w:rPr>
           <w:rFonts w:ascii="Courier New" w:eastAsia="Times New Roman" w:hAnsi="Courier New" w:cs="Courier New"/>
@@ -7448,7 +7788,18 @@
           <w:lang w:eastAsia="pt-BR"/>
         </w:rPr>
         <w:lastRenderedPageBreak/>
-        <w:t>ax.set_titles</w:t>
+        <w:t>ax.set_</w:t>
+      </w:r>
+      <w:proofErr w:type="gramStart"/>
+      <w:r>
+        <w:rPr>
+          <w:rFonts w:ascii="Courier New" w:eastAsia="Times New Roman" w:hAnsi="Courier New" w:cs="Courier New"/>
+          <w:color w:val="D4D4D4"/>
+          <w:sz w:val="21"/>
+          <w:szCs w:val="21"/>
+          <w:lang w:eastAsia="pt-BR"/>
+        </w:rPr>
+        <w:t>titles</w:t>
       </w:r>
       <w:r>
         <w:rPr>
@@ -7460,6 +7811,7 @@
         </w:rPr>
         <w:t>(</w:t>
       </w:r>
+      <w:proofErr w:type="gramEnd"/>
       <w:r>
         <w:rPr>
           <w:rFonts w:ascii="Courier New" w:eastAsia="Times New Roman" w:hAnsi="Courier New" w:cs="Courier New"/>
@@ -7532,7 +7884,18 @@
           <w:szCs w:val="21"/>
           <w:lang w:eastAsia="pt-BR"/>
         </w:rPr>
-        <w:t>ax.set_xlabels</w:t>
+        <w:t>ax.set_</w:t>
+      </w:r>
+      <w:proofErr w:type="gramStart"/>
+      <w:r>
+        <w:rPr>
+          <w:rFonts w:ascii="Courier New" w:eastAsia="Times New Roman" w:hAnsi="Courier New" w:cs="Courier New"/>
+          <w:color w:val="D4D4D4"/>
+          <w:sz w:val="21"/>
+          <w:szCs w:val="21"/>
+          <w:lang w:eastAsia="pt-BR"/>
+        </w:rPr>
+        <w:t>xlabels</w:t>
       </w:r>
       <w:proofErr w:type="spellEnd"/>
       <w:r>
@@ -7545,6 +7908,7 @@
         </w:rPr>
         <w:t>(</w:t>
       </w:r>
+      <w:proofErr w:type="gramEnd"/>
       <w:r>
         <w:rPr>
           <w:rFonts w:ascii="Courier New" w:eastAsia="Times New Roman" w:hAnsi="Courier New" w:cs="Courier New"/>
@@ -7896,6 +8260,7 @@
         <w:t>=(</w:t>
       </w:r>
       <w:proofErr w:type="spellStart"/>
+      <w:proofErr w:type="gramStart"/>
       <w:r>
         <w:rPr>
           <w:rFonts w:ascii="Times New Roman" w:hAnsi="Times New Roman" w:cs="Times New Roman"/>
@@ -7905,6 +8270,7 @@
         <w:t>x,y</w:t>
       </w:r>
       <w:proofErr w:type="spellEnd"/>
+      <w:proofErr w:type="gramEnd"/>
       <w:r>
         <w:rPr>
           <w:rFonts w:ascii="Times New Roman" w:hAnsi="Times New Roman" w:cs="Times New Roman"/>
@@ -7927,6 +8293,7 @@
         </w:rPr>
       </w:pPr>
       <w:proofErr w:type="spellStart"/>
+      <w:proofErr w:type="gramStart"/>
       <w:r>
         <w:rPr>
           <w:rFonts w:ascii="Courier New" w:eastAsia="Times New Roman" w:hAnsi="Courier New" w:cs="Courier New"/>
@@ -7938,6 +8305,7 @@
         <w:t>dados.Altura.hist</w:t>
       </w:r>
       <w:proofErr w:type="spellEnd"/>
+      <w:proofErr w:type="gramEnd"/>
       <w:r>
         <w:rPr>
           <w:rFonts w:ascii="Courier New" w:eastAsia="Times New Roman" w:hAnsi="Courier New" w:cs="Courier New"/>
@@ -8208,7 +8576,16 @@
           <w:sz w:val="24"/>
           <w:szCs w:val="24"/>
         </w:rPr>
-        <w:t>’].</w:t>
+        <w:t>’</w:t>
+      </w:r>
+      <w:proofErr w:type="gramStart"/>
+      <w:r>
+        <w:rPr>
+          <w:rFonts w:ascii="Times New Roman" w:hAnsi="Times New Roman" w:cs="Times New Roman"/>
+          <w:sz w:val="24"/>
+          <w:szCs w:val="24"/>
+        </w:rPr>
+        <w:t>].</w:t>
       </w:r>
       <w:proofErr w:type="spellStart"/>
       <w:r>
@@ -8220,6 +8597,7 @@
         <w:t>plot.bar</w:t>
       </w:r>
       <w:proofErr w:type="spellEnd"/>
+      <w:proofErr w:type="gramEnd"/>
       <w:r>
         <w:rPr>
           <w:rFonts w:ascii="Times New Roman" w:hAnsi="Times New Roman" w:cs="Times New Roman"/>
@@ -8277,6 +8655,7 @@
           <w:lang w:eastAsia="pt-BR"/>
         </w:rPr>
       </w:pPr>
+      <w:proofErr w:type="gramStart"/>
       <w:r>
         <w:rPr>
           <w:rFonts w:ascii="Courier New" w:eastAsia="Times New Roman" w:hAnsi="Courier New" w:cs="Courier New"/>
@@ -8298,6 +8677,7 @@
         </w:rPr>
         <w:t>(</w:t>
       </w:r>
+      <w:proofErr w:type="gramEnd"/>
       <w:r>
         <w:rPr>
           <w:rFonts w:ascii="Courier New" w:eastAsia="Times New Roman" w:hAnsi="Courier New" w:cs="Courier New"/>
@@ -8507,7 +8887,16 @@
           <w:sz w:val="24"/>
           <w:szCs w:val="24"/>
         </w:rPr>
-        <w:t>value_counts</w:t>
+        <w:t>value_</w:t>
+      </w:r>
+      <w:proofErr w:type="gramStart"/>
+      <w:r>
+        <w:rPr>
+          <w:rFonts w:ascii="Times New Roman" w:hAnsi="Times New Roman" w:cs="Times New Roman"/>
+          <w:sz w:val="24"/>
+          <w:szCs w:val="24"/>
+        </w:rPr>
+        <w:t>counts</w:t>
       </w:r>
       <w:proofErr w:type="spellEnd"/>
       <w:r>
@@ -8516,7 +8905,16 @@
           <w:sz w:val="24"/>
           <w:szCs w:val="24"/>
         </w:rPr>
-        <w:t>() do pandas</w:t>
+        <w:t>(</w:t>
+      </w:r>
+      <w:proofErr w:type="gramEnd"/>
+      <w:r>
+        <w:rPr>
+          <w:rFonts w:ascii="Times New Roman" w:hAnsi="Times New Roman" w:cs="Times New Roman"/>
+          <w:sz w:val="24"/>
+          <w:szCs w:val="24"/>
+        </w:rPr>
+        <w:t>) do pandas</w:t>
       </w:r>
       <w:r>
         <w:rPr>
@@ -8551,6 +8949,7 @@
         <w:t xml:space="preserve">A criar distribuições de frequências, com o cruzamento de duas variáveis, utilizando a função </w:t>
       </w:r>
       <w:proofErr w:type="spellStart"/>
+      <w:proofErr w:type="gramStart"/>
       <w:r>
         <w:rPr>
           <w:rFonts w:ascii="Times New Roman" w:hAnsi="Times New Roman" w:cs="Times New Roman"/>
@@ -8566,7 +8965,16 @@
           <w:sz w:val="24"/>
           <w:szCs w:val="24"/>
         </w:rPr>
-        <w:t>() do pandas</w:t>
+        <w:t>(</w:t>
+      </w:r>
+      <w:proofErr w:type="gramEnd"/>
+      <w:r>
+        <w:rPr>
+          <w:rFonts w:ascii="Times New Roman" w:hAnsi="Times New Roman" w:cs="Times New Roman"/>
+          <w:sz w:val="24"/>
+          <w:szCs w:val="24"/>
+        </w:rPr>
+        <w:t>) do pandas</w:t>
       </w:r>
       <w:r>
         <w:rPr>
@@ -8607,7 +9015,16 @@
           <w:sz w:val="24"/>
           <w:szCs w:val="24"/>
         </w:rPr>
-        <w:t>value_counts</w:t>
+        <w:t>value_</w:t>
+      </w:r>
+      <w:proofErr w:type="gramStart"/>
+      <w:r>
+        <w:rPr>
+          <w:rFonts w:ascii="Times New Roman" w:hAnsi="Times New Roman" w:cs="Times New Roman"/>
+          <w:sz w:val="24"/>
+          <w:szCs w:val="24"/>
+        </w:rPr>
+        <w:t>counts</w:t>
       </w:r>
       <w:proofErr w:type="spellEnd"/>
       <w:r>
@@ -8616,7 +9033,16 @@
           <w:sz w:val="24"/>
           <w:szCs w:val="24"/>
         </w:rPr>
-        <w:t xml:space="preserve">() e </w:t>
+        <w:t>(</w:t>
+      </w:r>
+      <w:proofErr w:type="gramEnd"/>
+      <w:r>
+        <w:rPr>
+          <w:rFonts w:ascii="Times New Roman" w:hAnsi="Times New Roman" w:cs="Times New Roman"/>
+          <w:sz w:val="24"/>
+          <w:szCs w:val="24"/>
+        </w:rPr>
+        <w:t xml:space="preserve">) e </w:t>
       </w:r>
       <w:proofErr w:type="spellStart"/>
       <w:r>
@@ -9222,7 +9648,43 @@
           <w:sz w:val="24"/>
           <w:szCs w:val="24"/>
         </w:rPr>
-        <w:t xml:space="preserve">Nesse caso o pandas nos ajuda e muito com suas função sum() e seu shape. Com eles podemos pegar apenas uma coluna de informação e passar para o sum que irá somar todos os valores, em seguida podemos fazer a divisão dessa soma pela quantidade de observações do nosso dado, ou seja, quantidade de linhas dele. Para isso usamos o atributo shape[0], que nos retorna exatamente essa informação. No final </w:t>
+        <w:t xml:space="preserve">Nesse caso o pandas nos ajuda e muito com suas função </w:t>
+      </w:r>
+      <w:proofErr w:type="gramStart"/>
+      <w:r>
+        <w:rPr>
+          <w:rFonts w:ascii="Times New Roman" w:hAnsi="Times New Roman" w:cs="Times New Roman"/>
+          <w:sz w:val="24"/>
+          <w:szCs w:val="24"/>
+        </w:rPr>
+        <w:t>sum(</w:t>
+      </w:r>
+      <w:proofErr w:type="gramEnd"/>
+      <w:r>
+        <w:rPr>
+          <w:rFonts w:ascii="Times New Roman" w:hAnsi="Times New Roman" w:cs="Times New Roman"/>
+          <w:sz w:val="24"/>
+          <w:szCs w:val="24"/>
+        </w:rPr>
+        <w:t xml:space="preserve">) e seu shape. Com eles podemos pegar apenas uma coluna de informação e passar para o sum que irá somar todos os valores, em seguida podemos fazer a divisão dessa soma pela quantidade de observações do nosso dado, ou seja, quantidade de linhas dele. Para isso usamos o atributo </w:t>
+      </w:r>
+      <w:proofErr w:type="gramStart"/>
+      <w:r>
+        <w:rPr>
+          <w:rFonts w:ascii="Times New Roman" w:hAnsi="Times New Roman" w:cs="Times New Roman"/>
+          <w:sz w:val="24"/>
+          <w:szCs w:val="24"/>
+        </w:rPr>
+        <w:t>shape[</w:t>
+      </w:r>
+      <w:proofErr w:type="gramEnd"/>
+      <w:r>
+        <w:rPr>
+          <w:rFonts w:ascii="Times New Roman" w:hAnsi="Times New Roman" w:cs="Times New Roman"/>
+          <w:sz w:val="24"/>
+          <w:szCs w:val="24"/>
+        </w:rPr>
+        <w:t xml:space="preserve">0], que nos retorna exatamente essa informação. No final </w:t>
       </w:r>
       <w:r>
         <w:rPr>
@@ -9254,6 +9716,7 @@
         </w:rPr>
       </w:pPr>
       <w:proofErr w:type="spellStart"/>
+      <w:proofErr w:type="gramStart"/>
       <w:r>
         <w:rPr>
           <w:rFonts w:ascii="Courier New" w:eastAsia="Times New Roman" w:hAnsi="Courier New" w:cs="Courier New"/>
@@ -9283,7 +9746,18 @@
           <w:szCs w:val="21"/>
           <w:lang w:eastAsia="pt-BR"/>
         </w:rPr>
-        <w:t>()</w:t>
+        <w:t>(</w:t>
+      </w:r>
+      <w:proofErr w:type="gramEnd"/>
+      <w:r>
+        <w:rPr>
+          <w:rFonts w:ascii="Courier New" w:eastAsia="Times New Roman" w:hAnsi="Courier New" w:cs="Courier New"/>
+          <w:color w:val="DCDCDC"/>
+          <w:sz w:val="21"/>
+          <w:szCs w:val="21"/>
+          <w:lang w:eastAsia="pt-BR"/>
+        </w:rPr>
+        <w:t>)</w:t>
       </w:r>
       <w:r>
         <w:rPr>
@@ -9416,6 +9890,7 @@
         <w:t xml:space="preserve">Ou então podemos fazer de uma forma ainda MUITO mais fácil: simplesmente pedir a média dessa coluna para o pandas com o </w:t>
       </w:r>
       <w:proofErr w:type="spellStart"/>
+      <w:proofErr w:type="gramStart"/>
       <w:r>
         <w:rPr>
           <w:rFonts w:ascii="Times New Roman" w:hAnsi="Times New Roman" w:cs="Times New Roman"/>
@@ -9431,7 +9906,16 @@
           <w:sz w:val="24"/>
           <w:szCs w:val="24"/>
         </w:rPr>
-        <w:t>():</w:t>
+        <w:t>(</w:t>
+      </w:r>
+      <w:proofErr w:type="gramEnd"/>
+      <w:r>
+        <w:rPr>
+          <w:rFonts w:ascii="Times New Roman" w:hAnsi="Times New Roman" w:cs="Times New Roman"/>
+          <w:sz w:val="24"/>
+          <w:szCs w:val="24"/>
+        </w:rPr>
+        <w:t>):</w:t>
       </w:r>
     </w:p>
     <w:p>
@@ -9447,6 +9931,7 @@
         </w:rPr>
       </w:pPr>
       <w:proofErr w:type="spellStart"/>
+      <w:proofErr w:type="gramStart"/>
       <w:r>
         <w:rPr>
           <w:rFonts w:ascii="Courier New" w:eastAsia="Times New Roman" w:hAnsi="Courier New" w:cs="Courier New"/>
@@ -9458,6 +9943,7 @@
         <w:t>df.Fulano.mean</w:t>
       </w:r>
       <w:proofErr w:type="spellEnd"/>
+      <w:proofErr w:type="gramEnd"/>
       <w:r>
         <w:rPr>
           <w:rFonts w:ascii="Courier New" w:eastAsia="Times New Roman" w:hAnsi="Courier New" w:cs="Courier New"/>
@@ -9544,7 +10030,25 @@
           <w:sz w:val="24"/>
           <w:szCs w:val="24"/>
         </w:rPr>
-        <w:t>Utilizando esse conhecimento podemos utilizar nossos dados e pegar a média de todas as rendas, ou então usar a função de agrupamento do pandas e fazer a média diretamente a partir de uma variável para esse grupo df.groupby(‘variável_para_agrupar_por’)[‘variável_analisar’].mean():</w:t>
+        <w:t xml:space="preserve">Utilizando esse conhecimento podemos utilizar nossos dados e pegar a média de todas as rendas, ou então usar a função de agrupamento do pandas e fazer a média diretamente a partir de uma variável para esse grupo </w:t>
+      </w:r>
+      <w:proofErr w:type="gramStart"/>
+      <w:r>
+        <w:rPr>
+          <w:rFonts w:ascii="Times New Roman" w:hAnsi="Times New Roman" w:cs="Times New Roman"/>
+          <w:sz w:val="24"/>
+          <w:szCs w:val="24"/>
+        </w:rPr>
+        <w:t>df.groupby</w:t>
+      </w:r>
+      <w:proofErr w:type="gramEnd"/>
+      <w:r>
+        <w:rPr>
+          <w:rFonts w:ascii="Times New Roman" w:hAnsi="Times New Roman" w:cs="Times New Roman"/>
+          <w:sz w:val="24"/>
+          <w:szCs w:val="24"/>
+        </w:rPr>
+        <w:t>(‘variável_para_agrupar_por’)[‘variável_analisar’].mean():</w:t>
       </w:r>
     </w:p>
     <w:p>
@@ -9560,6 +10064,7 @@
         </w:rPr>
       </w:pPr>
       <w:proofErr w:type="spellStart"/>
+      <w:proofErr w:type="gramStart"/>
       <w:r>
         <w:rPr>
           <w:rFonts w:ascii="Courier New" w:eastAsia="Times New Roman" w:hAnsi="Courier New" w:cs="Courier New"/>
@@ -9571,6 +10076,7 @@
         <w:t>dados.groupby</w:t>
       </w:r>
       <w:proofErr w:type="spellEnd"/>
+      <w:proofErr w:type="gramEnd"/>
       <w:r>
         <w:rPr>
           <w:rFonts w:ascii="Courier New" w:eastAsia="Times New Roman" w:hAnsi="Courier New" w:cs="Courier New"/>
@@ -10300,6 +10806,7 @@
         <w:t> = </w:t>
       </w:r>
       <w:proofErr w:type="spellStart"/>
+      <w:proofErr w:type="gramStart"/>
       <w:r>
         <w:rPr>
           <w:rFonts w:ascii="Courier New" w:eastAsia="Times New Roman" w:hAnsi="Courier New" w:cs="Courier New"/>
@@ -10311,6 +10818,7 @@
         <w:t>pd.DataFrame</w:t>
       </w:r>
       <w:proofErr w:type="spellEnd"/>
+      <w:proofErr w:type="gramEnd"/>
       <w:r>
         <w:rPr>
           <w:rFonts w:ascii="Courier New" w:eastAsia="Times New Roman" w:hAnsi="Courier New" w:cs="Courier New"/>
@@ -11367,15 +11875,27 @@
         </w:rPr>
       </w:pPr>
       <w:proofErr w:type="spellStart"/>
-      <w:r>
-        <w:rPr>
-          <w:rFonts w:ascii="Courier New" w:eastAsia="Times New Roman" w:hAnsi="Courier New" w:cs="Courier New"/>
-          <w:color w:val="D4D4D4"/>
-          <w:sz w:val="21"/>
-          <w:szCs w:val="21"/>
-          <w:lang w:eastAsia="pt-BR"/>
-        </w:rPr>
-        <w:t>df.rename_axis</w:t>
+      <w:proofErr w:type="gramStart"/>
+      <w:r>
+        <w:rPr>
+          <w:rFonts w:ascii="Courier New" w:eastAsia="Times New Roman" w:hAnsi="Courier New" w:cs="Courier New"/>
+          <w:color w:val="D4D4D4"/>
+          <w:sz w:val="21"/>
+          <w:szCs w:val="21"/>
+          <w:lang w:eastAsia="pt-BR"/>
+        </w:rPr>
+        <w:t>df.rename</w:t>
+      </w:r>
+      <w:proofErr w:type="gramEnd"/>
+      <w:r>
+        <w:rPr>
+          <w:rFonts w:ascii="Courier New" w:eastAsia="Times New Roman" w:hAnsi="Courier New" w:cs="Courier New"/>
+          <w:color w:val="D4D4D4"/>
+          <w:sz w:val="21"/>
+          <w:szCs w:val="21"/>
+          <w:lang w:eastAsia="pt-BR"/>
+        </w:rPr>
+        <w:t>_axis</w:t>
       </w:r>
       <w:proofErr w:type="spellEnd"/>
       <w:r>
@@ -11649,6 +12169,7 @@
         <w:t> = </w:t>
       </w:r>
       <w:proofErr w:type="spellStart"/>
+      <w:proofErr w:type="gramStart"/>
       <w:r>
         <w:rPr>
           <w:rFonts w:ascii="Courier New" w:eastAsia="Times New Roman" w:hAnsi="Courier New" w:cs="Courier New"/>
@@ -11660,6 +12181,7 @@
         <w:t>df.Fulano</w:t>
       </w:r>
       <w:proofErr w:type="spellEnd"/>
+      <w:proofErr w:type="gramEnd"/>
     </w:p>
     <w:p>
       <w:pPr>
@@ -11704,7 +12226,29 @@
           <w:szCs w:val="21"/>
           <w:lang w:eastAsia="pt-BR"/>
         </w:rPr>
-        <w:t>notas_fulano.sort_values</w:t>
+        <w:t>notas_</w:t>
+      </w:r>
+      <w:proofErr w:type="gramStart"/>
+      <w:r>
+        <w:rPr>
+          <w:rFonts w:ascii="Courier New" w:eastAsia="Times New Roman" w:hAnsi="Courier New" w:cs="Courier New"/>
+          <w:color w:val="D4D4D4"/>
+          <w:sz w:val="21"/>
+          <w:szCs w:val="21"/>
+          <w:lang w:eastAsia="pt-BR"/>
+        </w:rPr>
+        <w:t>fulano.sort</w:t>
+      </w:r>
+      <w:proofErr w:type="gramEnd"/>
+      <w:r>
+        <w:rPr>
+          <w:rFonts w:ascii="Courier New" w:eastAsia="Times New Roman" w:hAnsi="Courier New" w:cs="Courier New"/>
+          <w:color w:val="D4D4D4"/>
+          <w:sz w:val="21"/>
+          <w:szCs w:val="21"/>
+          <w:lang w:eastAsia="pt-BR"/>
+        </w:rPr>
+        <w:t>_values</w:t>
       </w:r>
       <w:proofErr w:type="spellEnd"/>
       <w:r>
@@ -11761,7 +12305,29 @@
           <w:szCs w:val="21"/>
           <w:lang w:eastAsia="pt-BR"/>
         </w:rPr>
-        <w:t>notas_fulano.reset_index</w:t>
+        <w:t>notas_</w:t>
+      </w:r>
+      <w:proofErr w:type="gramStart"/>
+      <w:r>
+        <w:rPr>
+          <w:rFonts w:ascii="Courier New" w:eastAsia="Times New Roman" w:hAnsi="Courier New" w:cs="Courier New"/>
+          <w:color w:val="D4D4D4"/>
+          <w:sz w:val="21"/>
+          <w:szCs w:val="21"/>
+          <w:lang w:eastAsia="pt-BR"/>
+        </w:rPr>
+        <w:t>fulano.reset</w:t>
+      </w:r>
+      <w:proofErr w:type="gramEnd"/>
+      <w:r>
+        <w:rPr>
+          <w:rFonts w:ascii="Courier New" w:eastAsia="Times New Roman" w:hAnsi="Courier New" w:cs="Courier New"/>
+          <w:color w:val="D4D4D4"/>
+          <w:sz w:val="21"/>
+          <w:szCs w:val="21"/>
+          <w:lang w:eastAsia="pt-BR"/>
+        </w:rPr>
+        <w:t>_index</w:t>
       </w:r>
       <w:proofErr w:type="spellEnd"/>
       <w:r>
@@ -11806,9 +12372,21 @@
           <w:szCs w:val="21"/>
           <w:lang w:eastAsia="pt-BR"/>
         </w:rPr>
-        <w:t>notas_fulano.shape</w:t>
+        <w:t>notas_</w:t>
+      </w:r>
+      <w:proofErr w:type="gramStart"/>
+      <w:r>
+        <w:rPr>
+          <w:rFonts w:ascii="Courier New" w:eastAsia="Times New Roman" w:hAnsi="Courier New" w:cs="Courier New"/>
+          <w:color w:val="D4D4D4"/>
+          <w:sz w:val="21"/>
+          <w:szCs w:val="21"/>
+          <w:lang w:eastAsia="pt-BR"/>
+        </w:rPr>
+        <w:t>fulano.shape</w:t>
       </w:r>
       <w:proofErr w:type="spellEnd"/>
+      <w:proofErr w:type="gramEnd"/>
       <w:r>
         <w:rPr>
           <w:rFonts w:ascii="Courier New" w:eastAsia="Times New Roman" w:hAnsi="Courier New" w:cs="Courier New"/>
@@ -11875,6 +12453,7 @@
         <w:t> = </w:t>
       </w:r>
       <w:proofErr w:type="spellStart"/>
+      <w:proofErr w:type="gramStart"/>
       <w:r>
         <w:rPr>
           <w:rFonts w:ascii="Courier New" w:eastAsia="Times New Roman" w:hAnsi="Courier New" w:cs="Courier New"/>
@@ -11894,7 +12473,18 @@
           <w:szCs w:val="21"/>
           <w:lang w:eastAsia="pt-BR"/>
         </w:rPr>
-        <w:t>((</w:t>
+        <w:t>(</w:t>
+      </w:r>
+      <w:proofErr w:type="gramEnd"/>
+      <w:r>
+        <w:rPr>
+          <w:rFonts w:ascii="Courier New" w:eastAsia="Times New Roman" w:hAnsi="Courier New" w:cs="Courier New"/>
+          <w:color w:val="DCDCDC"/>
+          <w:sz w:val="21"/>
+          <w:szCs w:val="21"/>
+          <w:lang w:eastAsia="pt-BR"/>
+        </w:rPr>
+        <w:t>(</w:t>
       </w:r>
       <w:r>
         <w:rPr>
@@ -11970,6 +12560,7 @@
         </w:rPr>
       </w:pPr>
       <w:proofErr w:type="spellStart"/>
+      <w:proofErr w:type="gramStart"/>
       <w:r>
         <w:rPr>
           <w:rFonts w:ascii="Courier New" w:eastAsia="Times New Roman" w:hAnsi="Courier New" w:cs="Courier New"/>
@@ -11992,6 +12583,7 @@
         <w:t>[</w:t>
       </w:r>
       <w:proofErr w:type="spellStart"/>
+      <w:proofErr w:type="gramEnd"/>
       <w:r>
         <w:rPr>
           <w:rFonts w:ascii="Courier New" w:eastAsia="Times New Roman" w:hAnsi="Courier New" w:cs="Courier New"/>
@@ -12128,9 +12720,21 @@
           <w:szCs w:val="21"/>
           <w:lang w:eastAsia="pt-BR"/>
         </w:rPr>
-        <w:t>notas_fulano.median</w:t>
+        <w:t>notas_</w:t>
+      </w:r>
+      <w:proofErr w:type="gramStart"/>
+      <w:r>
+        <w:rPr>
+          <w:rFonts w:ascii="Courier New" w:eastAsia="Times New Roman" w:hAnsi="Courier New" w:cs="Courier New"/>
+          <w:color w:val="D4D4D4"/>
+          <w:sz w:val="21"/>
+          <w:szCs w:val="21"/>
+          <w:lang w:eastAsia="pt-BR"/>
+        </w:rPr>
+        <w:t>fulano.median</w:t>
       </w:r>
       <w:proofErr w:type="spellEnd"/>
+      <w:proofErr w:type="gramEnd"/>
       <w:r>
         <w:rPr>
           <w:rFonts w:ascii="Courier New" w:eastAsia="Times New Roman" w:hAnsi="Courier New" w:cs="Courier New"/>
@@ -12255,6 +12859,7 @@
         <w:t> = </w:t>
       </w:r>
       <w:proofErr w:type="spellStart"/>
+      <w:proofErr w:type="gramStart"/>
       <w:r>
         <w:rPr>
           <w:rFonts w:ascii="Courier New" w:eastAsia="Times New Roman" w:hAnsi="Courier New" w:cs="Courier New"/>
@@ -12266,6 +12871,7 @@
         <w:t>df.Beltrano.sample</w:t>
       </w:r>
       <w:proofErr w:type="spellEnd"/>
+      <w:proofErr w:type="gramEnd"/>
       <w:r>
         <w:rPr>
           <w:rFonts w:ascii="Courier New" w:eastAsia="Times New Roman" w:hAnsi="Courier New" w:cs="Courier New"/>
@@ -12450,9 +13056,21 @@
           <w:lang w:eastAsia="pt-BR"/>
         </w:rPr>
         <w:lastRenderedPageBreak/>
-        <w:t>notas_beltrano.median</w:t>
+        <w:t>notas_</w:t>
+      </w:r>
+      <w:proofErr w:type="gramStart"/>
+      <w:r>
+        <w:rPr>
+          <w:rFonts w:ascii="Courier New" w:eastAsia="Times New Roman" w:hAnsi="Courier New" w:cs="Courier New"/>
+          <w:color w:val="D4D4D4"/>
+          <w:sz w:val="21"/>
+          <w:szCs w:val="21"/>
+          <w:lang w:eastAsia="pt-BR"/>
+        </w:rPr>
+        <w:t>beltrano.median</w:t>
       </w:r>
       <w:proofErr w:type="spellEnd"/>
+      <w:proofErr w:type="gramEnd"/>
       <w:r>
         <w:rPr>
           <w:rFonts w:ascii="Courier New" w:eastAsia="Times New Roman" w:hAnsi="Courier New" w:cs="Courier New"/>
@@ -12632,6 +13250,7 @@
         <w:t xml:space="preserve">Para pegar as modas use </w:t>
       </w:r>
       <w:proofErr w:type="spellStart"/>
+      <w:proofErr w:type="gramStart"/>
       <w:r>
         <w:rPr>
           <w:rFonts w:ascii="Times New Roman" w:hAnsi="Times New Roman" w:cs="Times New Roman"/>
@@ -12641,6 +13260,7 @@
         <w:t>df.mode</w:t>
       </w:r>
       <w:proofErr w:type="spellEnd"/>
+      <w:proofErr w:type="gramEnd"/>
       <w:r>
         <w:rPr>
           <w:rFonts w:ascii="Times New Roman" w:hAnsi="Times New Roman" w:cs="Times New Roman"/>
@@ -12681,6 +13301,7 @@
         </w:rPr>
       </w:pPr>
       <w:proofErr w:type="spellStart"/>
+      <w:proofErr w:type="gramStart"/>
       <w:r>
         <w:rPr>
           <w:rFonts w:ascii="Courier New" w:eastAsia="Times New Roman" w:hAnsi="Courier New" w:cs="Courier New"/>
@@ -12692,6 +13313,7 @@
         <w:t>df.mode</w:t>
       </w:r>
       <w:proofErr w:type="spellEnd"/>
+      <w:proofErr w:type="gramEnd"/>
       <w:r>
         <w:rPr>
           <w:rFonts w:ascii="Courier New" w:eastAsia="Times New Roman" w:hAnsi="Courier New" w:cs="Courier New"/>
@@ -12804,6 +13426,7 @@
         <w:t>exemplo = </w:t>
       </w:r>
       <w:proofErr w:type="spellStart"/>
+      <w:proofErr w:type="gramStart"/>
       <w:r>
         <w:rPr>
           <w:rFonts w:ascii="Courier New" w:eastAsia="Times New Roman" w:hAnsi="Courier New" w:cs="Courier New"/>
@@ -12815,6 +13438,7 @@
         <w:t>pd.Series</w:t>
       </w:r>
       <w:proofErr w:type="spellEnd"/>
+      <w:proofErr w:type="gramEnd"/>
       <w:r>
         <w:rPr>
           <w:rFonts w:ascii="Courier New" w:eastAsia="Times New Roman" w:hAnsi="Courier New" w:cs="Courier New"/>
@@ -13099,6 +13723,7 @@
         </w:rPr>
       </w:pPr>
       <w:proofErr w:type="spellStart"/>
+      <w:proofErr w:type="gramStart"/>
       <w:r>
         <w:rPr>
           <w:rFonts w:ascii="Courier New" w:eastAsia="Times New Roman" w:hAnsi="Courier New" w:cs="Courier New"/>
@@ -13110,6 +13735,7 @@
         <w:t>exemplo.mode</w:t>
       </w:r>
       <w:proofErr w:type="spellEnd"/>
+      <w:proofErr w:type="gramEnd"/>
       <w:r>
         <w:rPr>
           <w:rFonts w:ascii="Courier New" w:eastAsia="Times New Roman" w:hAnsi="Courier New" w:cs="Courier New"/>
@@ -13266,6 +13892,7 @@
         <w:t> = </w:t>
       </w:r>
       <w:proofErr w:type="spellStart"/>
+      <w:proofErr w:type="gramStart"/>
       <w:r>
         <w:rPr>
           <w:rFonts w:ascii="Courier New" w:eastAsia="Times New Roman" w:hAnsi="Courier New" w:cs="Courier New"/>
@@ -13277,6 +13904,7 @@
         <w:t>sns.distplot</w:t>
       </w:r>
       <w:proofErr w:type="spellEnd"/>
+      <w:proofErr w:type="gramEnd"/>
       <w:r>
         <w:rPr>
           <w:rFonts w:ascii="Courier New" w:eastAsia="Times New Roman" w:hAnsi="Courier New" w:cs="Courier New"/>
@@ -13371,7 +13999,18 @@
           <w:szCs w:val="21"/>
           <w:lang w:val="en-US" w:eastAsia="pt-BR"/>
         </w:rPr>
-        <w:t>ax.figure.set_size_inches</w:t>
+        <w:t>ax.figure.set_size_</w:t>
+      </w:r>
+      <w:proofErr w:type="gramStart"/>
+      <w:r>
+        <w:rPr>
+          <w:rFonts w:ascii="Courier New" w:eastAsia="Times New Roman" w:hAnsi="Courier New" w:cs="Courier New"/>
+          <w:color w:val="D4D4D4"/>
+          <w:sz w:val="21"/>
+          <w:szCs w:val="21"/>
+          <w:lang w:val="en-US" w:eastAsia="pt-BR"/>
+        </w:rPr>
+        <w:t>inches</w:t>
       </w:r>
       <w:proofErr w:type="spellEnd"/>
       <w:r>
@@ -13384,6 +14023,7 @@
         </w:rPr>
         <w:t>(</w:t>
       </w:r>
+      <w:proofErr w:type="gramEnd"/>
       <w:r>
         <w:rPr>
           <w:rFonts w:ascii="Courier New" w:eastAsia="Times New Roman" w:hAnsi="Courier New" w:cs="Courier New"/>
@@ -13561,6 +14201,7 @@
         <w:t>moda = </w:t>
       </w:r>
       <w:proofErr w:type="spellStart"/>
+      <w:proofErr w:type="gramStart"/>
       <w:r>
         <w:rPr>
           <w:rFonts w:ascii="Courier New" w:eastAsia="Times New Roman" w:hAnsi="Courier New" w:cs="Courier New"/>
@@ -13572,6 +14213,7 @@
         <w:t>dados.Renda.mode</w:t>
       </w:r>
       <w:proofErr w:type="spellEnd"/>
+      <w:proofErr w:type="gramEnd"/>
       <w:r>
         <w:rPr>
           <w:rFonts w:ascii="Courier New" w:eastAsia="Times New Roman" w:hAnsi="Courier New" w:cs="Courier New"/>
@@ -13668,6 +14310,7 @@
         <w:t>mediana = </w:t>
       </w:r>
       <w:proofErr w:type="spellStart"/>
+      <w:proofErr w:type="gramStart"/>
       <w:r>
         <w:rPr>
           <w:rFonts w:ascii="Courier New" w:eastAsia="Times New Roman" w:hAnsi="Courier New" w:cs="Courier New"/>
@@ -13679,6 +14322,7 @@
         <w:t>dados.Renda.median</w:t>
       </w:r>
       <w:proofErr w:type="spellEnd"/>
+      <w:proofErr w:type="gramEnd"/>
       <w:r>
         <w:rPr>
           <w:rFonts w:ascii="Courier New" w:eastAsia="Times New Roman" w:hAnsi="Courier New" w:cs="Courier New"/>
@@ -13790,6 +14434,7 @@
         <w:t>media = </w:t>
       </w:r>
       <w:proofErr w:type="spellStart"/>
+      <w:proofErr w:type="gramStart"/>
       <w:r>
         <w:rPr>
           <w:rFonts w:ascii="Courier New" w:eastAsia="Times New Roman" w:hAnsi="Courier New" w:cs="Courier New"/>
@@ -13801,6 +14446,7 @@
         <w:t>dados.Renda.mean</w:t>
       </w:r>
       <w:proofErr w:type="spellEnd"/>
+      <w:proofErr w:type="gramEnd"/>
       <w:r>
         <w:rPr>
           <w:rFonts w:ascii="Courier New" w:eastAsia="Times New Roman" w:hAnsi="Courier New" w:cs="Courier New"/>
@@ -14025,6 +14671,7 @@
         <w:t> = </w:t>
       </w:r>
       <w:proofErr w:type="spellStart"/>
+      <w:proofErr w:type="gramStart"/>
       <w:r>
         <w:rPr>
           <w:rFonts w:ascii="Courier New" w:eastAsia="Times New Roman" w:hAnsi="Courier New" w:cs="Courier New"/>
@@ -14036,6 +14683,7 @@
         <w:t>sns.distplot</w:t>
       </w:r>
       <w:proofErr w:type="spellEnd"/>
+      <w:proofErr w:type="gramEnd"/>
       <w:r>
         <w:rPr>
           <w:rFonts w:ascii="Courier New" w:eastAsia="Times New Roman" w:hAnsi="Courier New" w:cs="Courier New"/>
@@ -14090,7 +14738,18 @@
           <w:szCs w:val="21"/>
           <w:lang w:val="en-US" w:eastAsia="pt-BR"/>
         </w:rPr>
-        <w:t>ax.figure.set_size_inches</w:t>
+        <w:t>ax.figure.set_size_</w:t>
+      </w:r>
+      <w:proofErr w:type="gramStart"/>
+      <w:r>
+        <w:rPr>
+          <w:rFonts w:ascii="Courier New" w:eastAsia="Times New Roman" w:hAnsi="Courier New" w:cs="Courier New"/>
+          <w:color w:val="D4D4D4"/>
+          <w:sz w:val="21"/>
+          <w:szCs w:val="21"/>
+          <w:lang w:val="en-US" w:eastAsia="pt-BR"/>
+        </w:rPr>
+        <w:t>inches</w:t>
       </w:r>
       <w:proofErr w:type="spellEnd"/>
       <w:r>
@@ -14103,6 +14762,7 @@
         </w:rPr>
         <w:t>(</w:t>
       </w:r>
+      <w:proofErr w:type="gramEnd"/>
       <w:r>
         <w:rPr>
           <w:rFonts w:ascii="Courier New" w:eastAsia="Times New Roman" w:hAnsi="Courier New" w:cs="Courier New"/>
@@ -14280,6 +14940,7 @@
         <w:t>moda = </w:t>
       </w:r>
       <w:proofErr w:type="spellStart"/>
+      <w:proofErr w:type="gramStart"/>
       <w:r>
         <w:rPr>
           <w:rFonts w:ascii="Courier New" w:eastAsia="Times New Roman" w:hAnsi="Courier New" w:cs="Courier New"/>
@@ -14291,6 +14952,7 @@
         <w:t>dados.Altura.mode</w:t>
       </w:r>
       <w:proofErr w:type="spellEnd"/>
+      <w:proofErr w:type="gramEnd"/>
       <w:r>
         <w:rPr>
           <w:rFonts w:ascii="Courier New" w:eastAsia="Times New Roman" w:hAnsi="Courier New" w:cs="Courier New"/>
@@ -14402,6 +15064,7 @@
         <w:t>mediana = </w:t>
       </w:r>
       <w:proofErr w:type="spellStart"/>
+      <w:proofErr w:type="gramStart"/>
       <w:r>
         <w:rPr>
           <w:rFonts w:ascii="Courier New" w:eastAsia="Times New Roman" w:hAnsi="Courier New" w:cs="Courier New"/>
@@ -14413,6 +15076,7 @@
         <w:t>dados.Altura.median</w:t>
       </w:r>
       <w:proofErr w:type="spellEnd"/>
+      <w:proofErr w:type="gramEnd"/>
       <w:r>
         <w:rPr>
           <w:rFonts w:ascii="Courier New" w:eastAsia="Times New Roman" w:hAnsi="Courier New" w:cs="Courier New"/>
@@ -14525,6 +15189,7 @@
         <w:t>media = </w:t>
       </w:r>
       <w:proofErr w:type="spellStart"/>
+      <w:proofErr w:type="gramStart"/>
       <w:r>
         <w:rPr>
           <w:rFonts w:ascii="Courier New" w:eastAsia="Times New Roman" w:hAnsi="Courier New" w:cs="Courier New"/>
@@ -14536,6 +15201,7 @@
         <w:t>dados.Altura.mean</w:t>
       </w:r>
       <w:proofErr w:type="spellEnd"/>
+      <w:proofErr w:type="gramEnd"/>
       <w:r>
         <w:rPr>
           <w:rFonts w:ascii="Courier New" w:eastAsia="Times New Roman" w:hAnsi="Courier New" w:cs="Courier New"/>
@@ -14683,6 +15349,7 @@
         <w:t> = </w:t>
       </w:r>
       <w:proofErr w:type="spellStart"/>
+      <w:proofErr w:type="gramStart"/>
       <w:r>
         <w:rPr>
           <w:rFonts w:ascii="Courier New" w:eastAsia="Times New Roman" w:hAnsi="Courier New" w:cs="Courier New"/>
@@ -14694,6 +15361,7 @@
         <w:t>sns.distplot</w:t>
       </w:r>
       <w:proofErr w:type="spellEnd"/>
+      <w:proofErr w:type="gramEnd"/>
       <w:r>
         <w:rPr>
           <w:rFonts w:ascii="Courier New" w:eastAsia="Times New Roman" w:hAnsi="Courier New" w:cs="Courier New"/>
@@ -14818,7 +15486,18 @@
           <w:szCs w:val="21"/>
           <w:lang w:val="en-US" w:eastAsia="pt-BR"/>
         </w:rPr>
-        <w:t>ax.figure.set_size_inches</w:t>
+        <w:t>ax.figure.set_size_</w:t>
+      </w:r>
+      <w:proofErr w:type="gramStart"/>
+      <w:r>
+        <w:rPr>
+          <w:rFonts w:ascii="Courier New" w:eastAsia="Times New Roman" w:hAnsi="Courier New" w:cs="Courier New"/>
+          <w:color w:val="D4D4D4"/>
+          <w:sz w:val="21"/>
+          <w:szCs w:val="21"/>
+          <w:lang w:val="en-US" w:eastAsia="pt-BR"/>
+        </w:rPr>
+        <w:t>inches</w:t>
       </w:r>
       <w:proofErr w:type="spellEnd"/>
       <w:r>
@@ -14831,6 +15510,7 @@
         </w:rPr>
         <w:t>(</w:t>
       </w:r>
+      <w:proofErr w:type="gramEnd"/>
       <w:r>
         <w:rPr>
           <w:rFonts w:ascii="Courier New" w:eastAsia="Times New Roman" w:hAnsi="Courier New" w:cs="Courier New"/>
@@ -14981,7 +15661,18 @@
           <w:szCs w:val="21"/>
           <w:lang w:eastAsia="pt-BR"/>
         </w:rPr>
-        <w:t>moda = dados</w:t>
+        <w:t>moda = </w:t>
+      </w:r>
+      <w:proofErr w:type="gramStart"/>
+      <w:r>
+        <w:rPr>
+          <w:rFonts w:ascii="Courier New" w:eastAsia="Times New Roman" w:hAnsi="Courier New" w:cs="Courier New"/>
+          <w:color w:val="D4D4D4"/>
+          <w:sz w:val="21"/>
+          <w:szCs w:val="21"/>
+          <w:lang w:eastAsia="pt-BR"/>
+        </w:rPr>
+        <w:t>dados</w:t>
       </w:r>
       <w:r>
         <w:rPr>
@@ -14993,6 +15684,7 @@
         </w:rPr>
         <w:t>[</w:t>
       </w:r>
+      <w:proofErr w:type="gramEnd"/>
       <w:r>
         <w:rPr>
           <w:rFonts w:ascii="Courier New" w:eastAsia="Times New Roman" w:hAnsi="Courier New" w:cs="Courier New"/>
@@ -15127,7 +15819,18 @@
           <w:szCs w:val="21"/>
           <w:lang w:eastAsia="pt-BR"/>
         </w:rPr>
-        <w:t>mediana = dados</w:t>
+        <w:t>mediana = </w:t>
+      </w:r>
+      <w:proofErr w:type="gramStart"/>
+      <w:r>
+        <w:rPr>
+          <w:rFonts w:ascii="Courier New" w:eastAsia="Times New Roman" w:hAnsi="Courier New" w:cs="Courier New"/>
+          <w:color w:val="D4D4D4"/>
+          <w:sz w:val="21"/>
+          <w:szCs w:val="21"/>
+          <w:lang w:eastAsia="pt-BR"/>
+        </w:rPr>
+        <w:t>dados</w:t>
       </w:r>
       <w:r>
         <w:rPr>
@@ -15139,6 +15842,7 @@
         </w:rPr>
         <w:t>[</w:t>
       </w:r>
+      <w:proofErr w:type="gramEnd"/>
       <w:r>
         <w:rPr>
           <w:rFonts w:ascii="Courier New" w:eastAsia="Times New Roman" w:hAnsi="Courier New" w:cs="Courier New"/>
@@ -15253,7 +15957,18 @@
           <w:szCs w:val="21"/>
           <w:lang w:eastAsia="pt-BR"/>
         </w:rPr>
-        <w:t>media = dados</w:t>
+        <w:t>media = </w:t>
+      </w:r>
+      <w:proofErr w:type="gramStart"/>
+      <w:r>
+        <w:rPr>
+          <w:rFonts w:ascii="Courier New" w:eastAsia="Times New Roman" w:hAnsi="Courier New" w:cs="Courier New"/>
+          <w:color w:val="D4D4D4"/>
+          <w:sz w:val="21"/>
+          <w:szCs w:val="21"/>
+          <w:lang w:eastAsia="pt-BR"/>
+        </w:rPr>
+        <w:t>dados</w:t>
       </w:r>
       <w:r>
         <w:rPr>
@@ -15265,6 +15980,7 @@
         </w:rPr>
         <w:t>[</w:t>
       </w:r>
+      <w:proofErr w:type="gramEnd"/>
       <w:r>
         <w:rPr>
           <w:rFonts w:ascii="Courier New" w:eastAsia="Times New Roman" w:hAnsi="Courier New" w:cs="Courier New"/>
@@ -15638,6 +16354,7 @@
         </w:rPr>
       </w:pPr>
       <w:proofErr w:type="spellStart"/>
+      <w:proofErr w:type="gramStart"/>
       <w:r>
         <w:rPr>
           <w:rFonts w:ascii="Times New Roman" w:hAnsi="Times New Roman" w:cs="Times New Roman"/>
@@ -15647,6 +16364,7 @@
         <w:t>S.quantile</w:t>
       </w:r>
       <w:proofErr w:type="spellEnd"/>
+      <w:proofErr w:type="gramEnd"/>
       <w:r>
         <w:rPr>
           <w:rFonts w:ascii="Times New Roman" w:hAnsi="Times New Roman" w:cs="Times New Roman"/>
@@ -15693,6 +16411,7 @@
         </w:rPr>
       </w:pPr>
       <w:proofErr w:type="spellStart"/>
+      <w:proofErr w:type="gramStart"/>
       <w:r>
         <w:rPr>
           <w:rFonts w:ascii="Courier New" w:eastAsia="Times New Roman" w:hAnsi="Courier New" w:cs="Courier New"/>
@@ -15704,6 +16423,7 @@
         <w:t>dados.Renda.quantile</w:t>
       </w:r>
       <w:proofErr w:type="spellEnd"/>
+      <w:proofErr w:type="gramEnd"/>
       <w:r>
         <w:rPr>
           <w:rFonts w:ascii="Courier New" w:eastAsia="Times New Roman" w:hAnsi="Courier New" w:cs="Courier New"/>
@@ -15922,6 +16642,7 @@
         </w:rPr>
       </w:pPr>
       <w:proofErr w:type="spellStart"/>
+      <w:proofErr w:type="gramStart"/>
       <w:r>
         <w:rPr>
           <w:rFonts w:ascii="Courier New" w:eastAsia="Times New Roman" w:hAnsi="Courier New" w:cs="Courier New"/>
@@ -15933,6 +16654,7 @@
         <w:t>dados.Renda.quantile</w:t>
       </w:r>
       <w:proofErr w:type="spellEnd"/>
+      <w:proofErr w:type="gramEnd"/>
       <w:r>
         <w:rPr>
           <w:rFonts w:ascii="Courier New" w:eastAsia="Times New Roman" w:hAnsi="Courier New" w:cs="Courier New"/>
@@ -16199,6 +16921,7 @@
         </w:rPr>
       </w:pPr>
       <w:proofErr w:type="spellStart"/>
+      <w:proofErr w:type="gramStart"/>
       <w:r>
         <w:rPr>
           <w:rFonts w:ascii="Courier New" w:eastAsia="Times New Roman" w:hAnsi="Courier New" w:cs="Courier New"/>
@@ -16211,6 +16934,7 @@
         <w:t>dados.Renda.quantile</w:t>
       </w:r>
       <w:proofErr w:type="spellEnd"/>
+      <w:proofErr w:type="gramEnd"/>
       <w:r>
         <w:rPr>
           <w:rFonts w:ascii="Courier New" w:eastAsia="Times New Roman" w:hAnsi="Courier New" w:cs="Courier New"/>
@@ -16472,6 +17196,7 @@
         <w:t xml:space="preserve">Podemos criar um histograma e visualizar em gráfico o que vimos em números, passando para os parâmetros </w:t>
       </w:r>
       <w:proofErr w:type="spellStart"/>
+      <w:proofErr w:type="gramStart"/>
       <w:r>
         <w:rPr>
           <w:rFonts w:ascii="Times New Roman" w:hAnsi="Times New Roman" w:cs="Times New Roman"/>
@@ -16481,6 +17206,7 @@
         <w:t>sns.distplot</w:t>
       </w:r>
       <w:proofErr w:type="spellEnd"/>
+      <w:proofErr w:type="gramEnd"/>
       <w:r>
         <w:rPr>
           <w:rFonts w:ascii="Times New Roman" w:hAnsi="Times New Roman" w:cs="Times New Roman"/>
@@ -16651,6 +17377,7 @@
         <w:t> = </w:t>
       </w:r>
       <w:proofErr w:type="spellStart"/>
+      <w:proofErr w:type="gramStart"/>
       <w:r>
         <w:rPr>
           <w:rFonts w:ascii="Courier New" w:eastAsia="Times New Roman" w:hAnsi="Courier New" w:cs="Courier New"/>
@@ -16662,6 +17389,7 @@
         <w:t>sns.distplot</w:t>
       </w:r>
       <w:proofErr w:type="spellEnd"/>
+      <w:proofErr w:type="gramEnd"/>
       <w:r>
         <w:rPr>
           <w:rFonts w:ascii="Courier New" w:eastAsia="Times New Roman" w:hAnsi="Courier New" w:cs="Courier New"/>
@@ -16872,7 +17600,18 @@
           <w:szCs w:val="21"/>
           <w:lang w:val="en-US" w:eastAsia="pt-BR"/>
         </w:rPr>
-        <w:t>cumulative'</w:t>
+        <w:t>cumulative</w:t>
+      </w:r>
+      <w:proofErr w:type="gramStart"/>
+      <w:r>
+        <w:rPr>
+          <w:rFonts w:ascii="Courier New" w:eastAsia="Times New Roman" w:hAnsi="Courier New" w:cs="Courier New"/>
+          <w:color w:val="CE9178"/>
+          <w:sz w:val="21"/>
+          <w:szCs w:val="21"/>
+          <w:lang w:val="en-US" w:eastAsia="pt-BR"/>
+        </w:rPr>
+        <w:t>'</w:t>
       </w:r>
       <w:r>
         <w:rPr>
@@ -16895,6 +17634,7 @@
         <w:t>True</w:t>
       </w:r>
       <w:proofErr w:type="spellEnd"/>
+      <w:proofErr w:type="gramEnd"/>
       <w:r>
         <w:rPr>
           <w:rFonts w:ascii="Courier New" w:eastAsia="Times New Roman" w:hAnsi="Courier New" w:cs="Courier New"/>
@@ -16957,7 +17697,18 @@
           <w:szCs w:val="21"/>
           <w:lang w:val="en-US" w:eastAsia="pt-BR"/>
         </w:rPr>
-        <w:t>ax.figure.set_size_inches</w:t>
+        <w:t>ax.figure.set_size_</w:t>
+      </w:r>
+      <w:proofErr w:type="gramStart"/>
+      <w:r>
+        <w:rPr>
+          <w:rFonts w:ascii="Courier New" w:eastAsia="Times New Roman" w:hAnsi="Courier New" w:cs="Courier New"/>
+          <w:color w:val="D4D4D4"/>
+          <w:sz w:val="21"/>
+          <w:szCs w:val="21"/>
+          <w:lang w:val="en-US" w:eastAsia="pt-BR"/>
+        </w:rPr>
+        <w:t>inches</w:t>
       </w:r>
       <w:proofErr w:type="spellEnd"/>
       <w:r>
@@ -16970,6 +17721,7 @@
         </w:rPr>
         <w:t>(</w:t>
       </w:r>
+      <w:proofErr w:type="gramEnd"/>
       <w:r>
         <w:rPr>
           <w:rFonts w:ascii="Courier New" w:eastAsia="Times New Roman" w:hAnsi="Courier New" w:cs="Courier New"/>
@@ -17031,7 +17783,18 @@
           <w:szCs w:val="21"/>
           <w:lang w:eastAsia="pt-BR"/>
         </w:rPr>
-        <w:t>ax.set_title</w:t>
+        <w:t>ax.set_</w:t>
+      </w:r>
+      <w:proofErr w:type="gramStart"/>
+      <w:r>
+        <w:rPr>
+          <w:rFonts w:ascii="Courier New" w:eastAsia="Times New Roman" w:hAnsi="Courier New" w:cs="Courier New"/>
+          <w:color w:val="D4D4D4"/>
+          <w:sz w:val="21"/>
+          <w:szCs w:val="21"/>
+          <w:lang w:eastAsia="pt-BR"/>
+        </w:rPr>
+        <w:t>title</w:t>
       </w:r>
       <w:r>
         <w:rPr>
@@ -17043,6 +17806,7 @@
         </w:rPr>
         <w:t>(</w:t>
       </w:r>
+      <w:proofErr w:type="gramEnd"/>
       <w:r>
         <w:rPr>
           <w:rFonts w:ascii="Courier New" w:eastAsia="Times New Roman" w:hAnsi="Courier New" w:cs="Courier New"/>
@@ -17115,7 +17879,18 @@
           <w:szCs w:val="21"/>
           <w:lang w:eastAsia="pt-BR"/>
         </w:rPr>
-        <w:t>ax.set_ylabel</w:t>
+        <w:t>ax.set_</w:t>
+      </w:r>
+      <w:proofErr w:type="gramStart"/>
+      <w:r>
+        <w:rPr>
+          <w:rFonts w:ascii="Courier New" w:eastAsia="Times New Roman" w:hAnsi="Courier New" w:cs="Courier New"/>
+          <w:color w:val="D4D4D4"/>
+          <w:sz w:val="21"/>
+          <w:szCs w:val="21"/>
+          <w:lang w:eastAsia="pt-BR"/>
+        </w:rPr>
+        <w:t>ylabel</w:t>
       </w:r>
       <w:proofErr w:type="spellEnd"/>
       <w:r>
@@ -17128,6 +17903,7 @@
         </w:rPr>
         <w:t>(</w:t>
       </w:r>
+      <w:proofErr w:type="gramEnd"/>
       <w:r>
         <w:rPr>
           <w:rFonts w:ascii="Courier New" w:eastAsia="Times New Roman" w:hAnsi="Courier New" w:cs="Courier New"/>
@@ -17222,7 +17998,18 @@
           <w:szCs w:val="21"/>
           <w:lang w:val="en-US" w:eastAsia="pt-BR"/>
         </w:rPr>
-        <w:t>ax.set_xlabel</w:t>
+        <w:t>ax.set_</w:t>
+      </w:r>
+      <w:proofErr w:type="gramStart"/>
+      <w:r>
+        <w:rPr>
+          <w:rFonts w:ascii="Courier New" w:eastAsia="Times New Roman" w:hAnsi="Courier New" w:cs="Courier New"/>
+          <w:color w:val="D4D4D4"/>
+          <w:sz w:val="21"/>
+          <w:szCs w:val="21"/>
+          <w:lang w:val="en-US" w:eastAsia="pt-BR"/>
+        </w:rPr>
+        <w:t>xlabel</w:t>
       </w:r>
       <w:proofErr w:type="spellEnd"/>
       <w:r>
@@ -17235,6 +18022,7 @@
         </w:rPr>
         <w:t>(</w:t>
       </w:r>
+      <w:proofErr w:type="gramEnd"/>
       <w:r>
         <w:rPr>
           <w:rFonts w:ascii="Courier New" w:eastAsia="Times New Roman" w:hAnsi="Courier New" w:cs="Courier New"/>
@@ -17548,6 +18336,7 @@
         <w:t xml:space="preserve">Podemos criar </w:t>
       </w:r>
       <w:proofErr w:type="spellStart"/>
+      <w:proofErr w:type="gramStart"/>
       <w:r>
         <w:rPr>
           <w:rFonts w:ascii="Times New Roman" w:hAnsi="Times New Roman" w:cs="Times New Roman"/>
@@ -17565,6 +18354,7 @@
         <w:t>boxplot</w:t>
       </w:r>
       <w:proofErr w:type="spellEnd"/>
+      <w:proofErr w:type="gramEnd"/>
       <w:r>
         <w:rPr>
           <w:rFonts w:ascii="Times New Roman" w:hAnsi="Times New Roman" w:cs="Times New Roman"/>
@@ -17665,8 +18455,20 @@
           <w:szCs w:val="21"/>
           <w:lang w:val="en-US" w:eastAsia="pt-BR"/>
         </w:rPr>
-        <w:t>ax = sns.boxplot</w:t>
-      </w:r>
+        <w:t>ax = </w:t>
+      </w:r>
+      <w:proofErr w:type="gramStart"/>
+      <w:r>
+        <w:rPr>
+          <w:rFonts w:ascii="Courier New" w:eastAsia="Times New Roman" w:hAnsi="Courier New" w:cs="Courier New"/>
+          <w:color w:val="D4D4D4"/>
+          <w:sz w:val="21"/>
+          <w:szCs w:val="21"/>
+          <w:lang w:val="en-US" w:eastAsia="pt-BR"/>
+        </w:rPr>
+        <w:t>sns.boxplot</w:t>
+      </w:r>
+      <w:proofErr w:type="gramEnd"/>
       <w:r>
         <w:rPr>
           <w:rFonts w:ascii="Courier New" w:eastAsia="Times New Roman" w:hAnsi="Courier New" w:cs="Courier New"/>
@@ -17809,7 +18611,18 @@
           <w:szCs w:val="21"/>
           <w:lang w:val="en-US" w:eastAsia="pt-BR"/>
         </w:rPr>
-        <w:t>ax.figure.set_size_inches</w:t>
+        <w:t>ax.figure.set_size_</w:t>
+      </w:r>
+      <w:proofErr w:type="gramStart"/>
+      <w:r>
+        <w:rPr>
+          <w:rFonts w:ascii="Courier New" w:eastAsia="Times New Roman" w:hAnsi="Courier New" w:cs="Courier New"/>
+          <w:color w:val="D4D4D4"/>
+          <w:sz w:val="21"/>
+          <w:szCs w:val="21"/>
+          <w:lang w:val="en-US" w:eastAsia="pt-BR"/>
+        </w:rPr>
+        <w:t>inches</w:t>
       </w:r>
       <w:proofErr w:type="spellEnd"/>
       <w:r>
@@ -17822,6 +18635,7 @@
         </w:rPr>
         <w:t>(</w:t>
       </w:r>
+      <w:proofErr w:type="gramEnd"/>
       <w:r>
         <w:rPr>
           <w:rFonts w:ascii="Courier New" w:eastAsia="Times New Roman" w:hAnsi="Courier New" w:cs="Courier New"/>
@@ -17894,7 +18708,18 @@
           <w:szCs w:val="21"/>
           <w:lang w:val="en-US" w:eastAsia="pt-BR"/>
         </w:rPr>
-        <w:t>ax.set_title</w:t>
+        <w:t>ax.set_</w:t>
+      </w:r>
+      <w:proofErr w:type="gramStart"/>
+      <w:r>
+        <w:rPr>
+          <w:rFonts w:ascii="Courier New" w:eastAsia="Times New Roman" w:hAnsi="Courier New" w:cs="Courier New"/>
+          <w:color w:val="D4D4D4"/>
+          <w:sz w:val="21"/>
+          <w:szCs w:val="21"/>
+          <w:lang w:val="en-US" w:eastAsia="pt-BR"/>
+        </w:rPr>
+        <w:t>title</w:t>
       </w:r>
       <w:proofErr w:type="spellEnd"/>
       <w:r>
@@ -17907,6 +18732,7 @@
         </w:rPr>
         <w:t>(</w:t>
       </w:r>
+      <w:proofErr w:type="gramEnd"/>
       <w:r>
         <w:rPr>
           <w:rFonts w:ascii="Courier New" w:eastAsia="Times New Roman" w:hAnsi="Courier New" w:cs="Courier New"/>
@@ -18001,7 +18827,18 @@
           <w:szCs w:val="21"/>
           <w:lang w:eastAsia="pt-BR"/>
         </w:rPr>
-        <w:t>ax.set_xlabel</w:t>
+        <w:t>ax.set_</w:t>
+      </w:r>
+      <w:proofErr w:type="gramStart"/>
+      <w:r>
+        <w:rPr>
+          <w:rFonts w:ascii="Courier New" w:eastAsia="Times New Roman" w:hAnsi="Courier New" w:cs="Courier New"/>
+          <w:color w:val="D4D4D4"/>
+          <w:sz w:val="21"/>
+          <w:szCs w:val="21"/>
+          <w:lang w:eastAsia="pt-BR"/>
+        </w:rPr>
+        <w:t>xlabel</w:t>
       </w:r>
       <w:proofErr w:type="spellEnd"/>
       <w:r>
@@ -18014,6 +18851,7 @@
         </w:rPr>
         <w:t>(</w:t>
       </w:r>
+      <w:proofErr w:type="gramEnd"/>
       <w:r>
         <w:rPr>
           <w:rFonts w:ascii="Courier New" w:eastAsia="Times New Roman" w:hAnsi="Courier New" w:cs="Courier New"/>
@@ -18231,6 +19069,7 @@
         <w:t>ax = </w:t>
       </w:r>
       <w:proofErr w:type="spellStart"/>
+      <w:proofErr w:type="gramStart"/>
       <w:r>
         <w:rPr>
           <w:rFonts w:ascii="Courier New" w:eastAsia="Times New Roman" w:hAnsi="Courier New" w:cs="Courier New"/>
@@ -18242,6 +19081,7 @@
         <w:t>sns.boxplot</w:t>
       </w:r>
       <w:proofErr w:type="spellEnd"/>
+      <w:proofErr w:type="gramEnd"/>
       <w:r>
         <w:rPr>
           <w:rFonts w:ascii="Courier New" w:eastAsia="Times New Roman" w:hAnsi="Courier New" w:cs="Courier New"/>
@@ -18354,7 +19194,18 @@
           <w:szCs w:val="21"/>
           <w:lang w:val="en-US" w:eastAsia="pt-BR"/>
         </w:rPr>
-        <w:t>ax.figure.set_size_inches</w:t>
+        <w:t>ax.figure.set_size_</w:t>
+      </w:r>
+      <w:proofErr w:type="gramStart"/>
+      <w:r>
+        <w:rPr>
+          <w:rFonts w:ascii="Courier New" w:eastAsia="Times New Roman" w:hAnsi="Courier New" w:cs="Courier New"/>
+          <w:color w:val="D4D4D4"/>
+          <w:sz w:val="21"/>
+          <w:szCs w:val="21"/>
+          <w:lang w:val="en-US" w:eastAsia="pt-BR"/>
+        </w:rPr>
+        <w:t>inches</w:t>
       </w:r>
       <w:proofErr w:type="spellEnd"/>
       <w:r>
@@ -18367,6 +19218,7 @@
         </w:rPr>
         <w:t>(</w:t>
       </w:r>
+      <w:proofErr w:type="gramEnd"/>
       <w:r>
         <w:rPr>
           <w:rFonts w:ascii="Courier New" w:eastAsia="Times New Roman" w:hAnsi="Courier New" w:cs="Courier New"/>
@@ -18439,7 +19291,18 @@
           <w:szCs w:val="21"/>
           <w:lang w:val="en-US" w:eastAsia="pt-BR"/>
         </w:rPr>
-        <w:t>ax.set_title</w:t>
+        <w:t>ax.set_</w:t>
+      </w:r>
+      <w:proofErr w:type="gramStart"/>
+      <w:r>
+        <w:rPr>
+          <w:rFonts w:ascii="Courier New" w:eastAsia="Times New Roman" w:hAnsi="Courier New" w:cs="Courier New"/>
+          <w:color w:val="D4D4D4"/>
+          <w:sz w:val="21"/>
+          <w:szCs w:val="21"/>
+          <w:lang w:val="en-US" w:eastAsia="pt-BR"/>
+        </w:rPr>
+        <w:t>title</w:t>
       </w:r>
       <w:proofErr w:type="spellEnd"/>
       <w:r>
@@ -18452,6 +19315,7 @@
         </w:rPr>
         <w:t>(</w:t>
       </w:r>
+      <w:proofErr w:type="gramEnd"/>
       <w:r>
         <w:rPr>
           <w:rFonts w:ascii="Courier New" w:eastAsia="Times New Roman" w:hAnsi="Courier New" w:cs="Courier New"/>
@@ -18546,7 +19410,18 @@
           <w:szCs w:val="21"/>
           <w:lang w:eastAsia="pt-BR"/>
         </w:rPr>
-        <w:t>ax.set_xlabel</w:t>
+        <w:t>ax.set_</w:t>
+      </w:r>
+      <w:proofErr w:type="gramStart"/>
+      <w:r>
+        <w:rPr>
+          <w:rFonts w:ascii="Courier New" w:eastAsia="Times New Roman" w:hAnsi="Courier New" w:cs="Courier New"/>
+          <w:color w:val="D4D4D4"/>
+          <w:sz w:val="21"/>
+          <w:szCs w:val="21"/>
+          <w:lang w:eastAsia="pt-BR"/>
+        </w:rPr>
+        <w:t>xlabel</w:t>
       </w:r>
       <w:proofErr w:type="spellEnd"/>
       <w:r>
@@ -18559,6 +19434,7 @@
         </w:rPr>
         <w:t>(</w:t>
       </w:r>
+      <w:proofErr w:type="gramEnd"/>
       <w:r>
         <w:rPr>
           <w:rFonts w:ascii="Courier New" w:eastAsia="Times New Roman" w:hAnsi="Courier New" w:cs="Courier New"/>
@@ -18742,8 +19618,20 @@
           <w:lang w:val="en-US" w:eastAsia="pt-BR"/>
         </w:rPr>
         <w:lastRenderedPageBreak/>
-        <w:t>ax = sns.boxplot</w:t>
-      </w:r>
+        <w:t>ax = </w:t>
+      </w:r>
+      <w:proofErr w:type="gramStart"/>
+      <w:r>
+        <w:rPr>
+          <w:rFonts w:ascii="Courier New" w:eastAsia="Times New Roman" w:hAnsi="Courier New" w:cs="Courier New"/>
+          <w:color w:val="D4D4D4"/>
+          <w:sz w:val="21"/>
+          <w:szCs w:val="21"/>
+          <w:lang w:val="en-US" w:eastAsia="pt-BR"/>
+        </w:rPr>
+        <w:t>sns.boxplot</w:t>
+      </w:r>
+      <w:proofErr w:type="gramEnd"/>
       <w:r>
         <w:rPr>
           <w:rFonts w:ascii="Courier New" w:eastAsia="Times New Roman" w:hAnsi="Courier New" w:cs="Courier New"/>
@@ -18876,7 +19764,18 @@
           <w:szCs w:val="21"/>
           <w:lang w:val="en-US" w:eastAsia="pt-BR"/>
         </w:rPr>
-        <w:t>ax.figure.set_size_inches</w:t>
+        <w:t>ax.figure.set_size_</w:t>
+      </w:r>
+      <w:proofErr w:type="gramStart"/>
+      <w:r>
+        <w:rPr>
+          <w:rFonts w:ascii="Courier New" w:eastAsia="Times New Roman" w:hAnsi="Courier New" w:cs="Courier New"/>
+          <w:color w:val="D4D4D4"/>
+          <w:sz w:val="21"/>
+          <w:szCs w:val="21"/>
+          <w:lang w:val="en-US" w:eastAsia="pt-BR"/>
+        </w:rPr>
+        <w:t>inches</w:t>
       </w:r>
       <w:proofErr w:type="spellEnd"/>
       <w:r>
@@ -18889,6 +19788,7 @@
         </w:rPr>
         <w:t>(</w:t>
       </w:r>
+      <w:proofErr w:type="gramEnd"/>
       <w:r>
         <w:rPr>
           <w:rFonts w:ascii="Courier New" w:eastAsia="Times New Roman" w:hAnsi="Courier New" w:cs="Courier New"/>
@@ -18961,7 +19861,18 @@
           <w:szCs w:val="21"/>
           <w:lang w:val="en-US" w:eastAsia="pt-BR"/>
         </w:rPr>
-        <w:t>ax.set_title</w:t>
+        <w:t>ax.set_</w:t>
+      </w:r>
+      <w:proofErr w:type="gramStart"/>
+      <w:r>
+        <w:rPr>
+          <w:rFonts w:ascii="Courier New" w:eastAsia="Times New Roman" w:hAnsi="Courier New" w:cs="Courier New"/>
+          <w:color w:val="D4D4D4"/>
+          <w:sz w:val="21"/>
+          <w:szCs w:val="21"/>
+          <w:lang w:val="en-US" w:eastAsia="pt-BR"/>
+        </w:rPr>
+        <w:t>title</w:t>
       </w:r>
       <w:proofErr w:type="spellEnd"/>
       <w:r>
@@ -18974,6 +19885,7 @@
         </w:rPr>
         <w:t>(</w:t>
       </w:r>
+      <w:proofErr w:type="gramEnd"/>
       <w:r>
         <w:rPr>
           <w:rFonts w:ascii="Courier New" w:eastAsia="Times New Roman" w:hAnsi="Courier New" w:cs="Courier New"/>
@@ -19068,7 +19980,18 @@
           <w:szCs w:val="21"/>
           <w:lang w:eastAsia="pt-BR"/>
         </w:rPr>
-        <w:t>ax.set_xlabel</w:t>
+        <w:t>ax.set_</w:t>
+      </w:r>
+      <w:proofErr w:type="gramStart"/>
+      <w:r>
+        <w:rPr>
+          <w:rFonts w:ascii="Courier New" w:eastAsia="Times New Roman" w:hAnsi="Courier New" w:cs="Courier New"/>
+          <w:color w:val="D4D4D4"/>
+          <w:sz w:val="21"/>
+          <w:szCs w:val="21"/>
+          <w:lang w:eastAsia="pt-BR"/>
+        </w:rPr>
+        <w:t>xlabel</w:t>
       </w:r>
       <w:proofErr w:type="spellEnd"/>
       <w:r>
@@ -19081,6 +20004,7 @@
         </w:rPr>
         <w:t>(</w:t>
       </w:r>
+      <w:proofErr w:type="gramEnd"/>
       <w:r>
         <w:rPr>
           <w:rFonts w:ascii="Courier New" w:eastAsia="Times New Roman" w:hAnsi="Courier New" w:cs="Courier New"/>
@@ -19287,8 +20211,20 @@
           <w:szCs w:val="21"/>
           <w:lang w:val="en-US" w:eastAsia="pt-BR"/>
         </w:rPr>
-        <w:t>ax = sns.boxplot</w:t>
-      </w:r>
+        <w:t>ax = </w:t>
+      </w:r>
+      <w:proofErr w:type="gramStart"/>
+      <w:r>
+        <w:rPr>
+          <w:rFonts w:ascii="Courier New" w:eastAsia="Times New Roman" w:hAnsi="Courier New" w:cs="Courier New"/>
+          <w:color w:val="D4D4D4"/>
+          <w:sz w:val="21"/>
+          <w:szCs w:val="21"/>
+          <w:lang w:val="en-US" w:eastAsia="pt-BR"/>
+        </w:rPr>
+        <w:t>sns.boxplot</w:t>
+      </w:r>
+      <w:proofErr w:type="gramEnd"/>
       <w:r>
         <w:rPr>
           <w:rFonts w:ascii="Courier New" w:eastAsia="Times New Roman" w:hAnsi="Courier New" w:cs="Courier New"/>
@@ -19451,7 +20387,18 @@
           <w:szCs w:val="21"/>
           <w:lang w:val="en-US" w:eastAsia="pt-BR"/>
         </w:rPr>
-        <w:t>ax.figure.set_size_inches</w:t>
+        <w:t>ax.figure.set_size_</w:t>
+      </w:r>
+      <w:proofErr w:type="gramStart"/>
+      <w:r>
+        <w:rPr>
+          <w:rFonts w:ascii="Courier New" w:eastAsia="Times New Roman" w:hAnsi="Courier New" w:cs="Courier New"/>
+          <w:color w:val="D4D4D4"/>
+          <w:sz w:val="21"/>
+          <w:szCs w:val="21"/>
+          <w:lang w:val="en-US" w:eastAsia="pt-BR"/>
+        </w:rPr>
+        <w:t>inches</w:t>
       </w:r>
       <w:proofErr w:type="spellEnd"/>
       <w:r>
@@ -19464,6 +20411,7 @@
         </w:rPr>
         <w:t>(</w:t>
       </w:r>
+      <w:proofErr w:type="gramEnd"/>
       <w:r>
         <w:rPr>
           <w:rFonts w:ascii="Courier New" w:eastAsia="Times New Roman" w:hAnsi="Courier New" w:cs="Courier New"/>
@@ -19536,7 +20484,18 @@
           <w:szCs w:val="21"/>
           <w:lang w:val="en-US" w:eastAsia="pt-BR"/>
         </w:rPr>
-        <w:t>ax.set_title</w:t>
+        <w:t>ax.set_</w:t>
+      </w:r>
+      <w:proofErr w:type="gramStart"/>
+      <w:r>
+        <w:rPr>
+          <w:rFonts w:ascii="Courier New" w:eastAsia="Times New Roman" w:hAnsi="Courier New" w:cs="Courier New"/>
+          <w:color w:val="D4D4D4"/>
+          <w:sz w:val="21"/>
+          <w:szCs w:val="21"/>
+          <w:lang w:val="en-US" w:eastAsia="pt-BR"/>
+        </w:rPr>
+        <w:t>title</w:t>
       </w:r>
       <w:proofErr w:type="spellEnd"/>
       <w:r>
@@ -19549,6 +20508,7 @@
         </w:rPr>
         <w:t>(</w:t>
       </w:r>
+      <w:proofErr w:type="gramEnd"/>
       <w:r>
         <w:rPr>
           <w:rFonts w:ascii="Courier New" w:eastAsia="Times New Roman" w:hAnsi="Courier New" w:cs="Courier New"/>
@@ -19643,7 +20603,18 @@
           <w:szCs w:val="21"/>
           <w:lang w:eastAsia="pt-BR"/>
         </w:rPr>
-        <w:t>ax.set_xlabel</w:t>
+        <w:t>ax.set_</w:t>
+      </w:r>
+      <w:proofErr w:type="gramStart"/>
+      <w:r>
+        <w:rPr>
+          <w:rFonts w:ascii="Courier New" w:eastAsia="Times New Roman" w:hAnsi="Courier New" w:cs="Courier New"/>
+          <w:color w:val="D4D4D4"/>
+          <w:sz w:val="21"/>
+          <w:szCs w:val="21"/>
+          <w:lang w:eastAsia="pt-BR"/>
+        </w:rPr>
+        <w:t>xlabel</w:t>
       </w:r>
       <w:proofErr w:type="spellEnd"/>
       <w:r>
@@ -19656,6 +20627,7 @@
         </w:rPr>
         <w:t>(</w:t>
       </w:r>
+      <w:proofErr w:type="gramEnd"/>
       <w:r>
         <w:rPr>
           <w:rFonts w:ascii="Courier New" w:eastAsia="Times New Roman" w:hAnsi="Courier New" w:cs="Courier New"/>
@@ -20187,6 +21159,7 @@
         <w:t xml:space="preserve">Para fazer esse cálculo podemos fazer na mão como demonstrado abaixo, ou utilizar o </w:t>
       </w:r>
       <w:proofErr w:type="spellStart"/>
+      <w:proofErr w:type="gramStart"/>
       <w:r>
         <w:rPr>
           <w:rFonts w:ascii="Times New Roman" w:hAnsi="Times New Roman" w:cs="Times New Roman"/>
@@ -20202,7 +21175,16 @@
           <w:sz w:val="24"/>
           <w:szCs w:val="24"/>
         </w:rPr>
-        <w:t xml:space="preserve">(), o retorno será o mesmo. </w:t>
+        <w:t>(</w:t>
+      </w:r>
+      <w:proofErr w:type="gramEnd"/>
+      <w:r>
+        <w:rPr>
+          <w:rFonts w:ascii="Times New Roman" w:hAnsi="Times New Roman" w:cs="Times New Roman"/>
+          <w:sz w:val="24"/>
+          <w:szCs w:val="24"/>
+        </w:rPr>
+        <w:t xml:space="preserve">), o retorno será o mesmo. </w:t>
       </w:r>
       <w:r>
         <w:rPr>
@@ -20443,9 +21425,21 @@
           <w:szCs w:val="21"/>
           <w:lang w:eastAsia="pt-BR"/>
         </w:rPr>
-        <w:t>notas_fulano.mean</w:t>
+        <w:t>notas_</w:t>
+      </w:r>
+      <w:proofErr w:type="gramStart"/>
+      <w:r>
+        <w:rPr>
+          <w:rFonts w:ascii="Courier New" w:eastAsia="Times New Roman" w:hAnsi="Courier New" w:cs="Courier New"/>
+          <w:color w:val="D4D4D4"/>
+          <w:sz w:val="21"/>
+          <w:szCs w:val="21"/>
+          <w:lang w:eastAsia="pt-BR"/>
+        </w:rPr>
+        <w:t>fulano.mean</w:t>
       </w:r>
       <w:proofErr w:type="spellEnd"/>
+      <w:proofErr w:type="gramEnd"/>
       <w:r>
         <w:rPr>
           <w:rFonts w:ascii="Courier New" w:eastAsia="Times New Roman" w:hAnsi="Courier New" w:cs="Courier New"/>
@@ -20645,6 +21639,7 @@
         <w:t> = </w:t>
       </w:r>
       <w:proofErr w:type="spellStart"/>
+      <w:proofErr w:type="gramStart"/>
       <w:r>
         <w:rPr>
           <w:rFonts w:ascii="Courier New" w:eastAsia="Times New Roman" w:hAnsi="Courier New" w:cs="Courier New"/>
@@ -20674,7 +21669,18 @@
           <w:szCs w:val="21"/>
           <w:lang w:eastAsia="pt-BR"/>
         </w:rPr>
-        <w:t>()</w:t>
+        <w:t>(</w:t>
+      </w:r>
+      <w:proofErr w:type="gramEnd"/>
+      <w:r>
+        <w:rPr>
+          <w:rFonts w:ascii="Courier New" w:eastAsia="Times New Roman" w:hAnsi="Courier New" w:cs="Courier New"/>
+          <w:color w:val="DCDCDC"/>
+          <w:sz w:val="21"/>
+          <w:szCs w:val="21"/>
+          <w:lang w:eastAsia="pt-BR"/>
+        </w:rPr>
+        <w:t>)</w:t>
       </w:r>
     </w:p>
     <w:p>
@@ -20721,6 +21727,7 @@
         </w:rPr>
         <w:t>'|Desvio|'</w:t>
       </w:r>
+      <w:proofErr w:type="gramStart"/>
       <w:r>
         <w:rPr>
           <w:rFonts w:ascii="Courier New" w:eastAsia="Times New Roman" w:hAnsi="Courier New" w:cs="Courier New"/>
@@ -20753,6 +21760,7 @@
         <w:t>mean</w:t>
       </w:r>
       <w:proofErr w:type="spellEnd"/>
+      <w:proofErr w:type="gramEnd"/>
       <w:r>
         <w:rPr>
           <w:rFonts w:ascii="Courier New" w:eastAsia="Times New Roman" w:hAnsi="Courier New" w:cs="Courier New"/>
@@ -20842,6 +21850,7 @@
         <w:t xml:space="preserve">Usando o </w:t>
       </w:r>
       <w:proofErr w:type="spellStart"/>
+      <w:proofErr w:type="gramStart"/>
       <w:r>
         <w:rPr>
           <w:rFonts w:ascii="Times New Roman" w:hAnsi="Times New Roman" w:cs="Times New Roman"/>
@@ -20857,7 +21866,16 @@
           <w:sz w:val="24"/>
           <w:szCs w:val="24"/>
         </w:rPr>
-        <w:t>():</w:t>
+        <w:t>(</w:t>
+      </w:r>
+      <w:proofErr w:type="gramEnd"/>
+      <w:r>
+        <w:rPr>
+          <w:rFonts w:ascii="Times New Roman" w:hAnsi="Times New Roman" w:cs="Times New Roman"/>
+          <w:sz w:val="24"/>
+          <w:szCs w:val="24"/>
+        </w:rPr>
+        <w:t>):</w:t>
       </w:r>
     </w:p>
     <w:p>
@@ -20895,6 +21913,7 @@
         <w:t> = </w:t>
       </w:r>
       <w:proofErr w:type="spellStart"/>
+      <w:proofErr w:type="gramStart"/>
       <w:r>
         <w:rPr>
           <w:rFonts w:ascii="Courier New" w:eastAsia="Times New Roman" w:hAnsi="Courier New" w:cs="Courier New"/>
@@ -20914,7 +21933,18 @@
           <w:szCs w:val="21"/>
           <w:lang w:eastAsia="pt-BR"/>
         </w:rPr>
-        <w:t>()</w:t>
+        <w:t>(</w:t>
+      </w:r>
+      <w:proofErr w:type="gramEnd"/>
+      <w:r>
+        <w:rPr>
+          <w:rFonts w:ascii="Courier New" w:eastAsia="Times New Roman" w:hAnsi="Courier New" w:cs="Courier New"/>
+          <w:color w:val="DCDCDC"/>
+          <w:sz w:val="21"/>
+          <w:szCs w:val="21"/>
+          <w:lang w:eastAsia="pt-BR"/>
+        </w:rPr>
+        <w:t>)</w:t>
       </w:r>
     </w:p>
     <w:p>
@@ -21060,6 +22090,7 @@
         <w:t xml:space="preserve">pode ser que tenham números negativos, nesse caso podemos usar o </w:t>
       </w:r>
       <w:proofErr w:type="spellStart"/>
+      <w:proofErr w:type="gramStart"/>
       <w:r>
         <w:rPr>
           <w:rFonts w:ascii="Times New Roman" w:hAnsi="Times New Roman" w:cs="Times New Roman"/>
@@ -21075,7 +22106,16 @@
           <w:sz w:val="24"/>
           <w:szCs w:val="24"/>
         </w:rPr>
-        <w:t>() para ignorar o sinal negativo tornando todos positivos:</w:t>
+        <w:t>(</w:t>
+      </w:r>
+      <w:proofErr w:type="gramEnd"/>
+      <w:r>
+        <w:rPr>
+          <w:rFonts w:ascii="Times New Roman" w:hAnsi="Times New Roman" w:cs="Times New Roman"/>
+          <w:sz w:val="24"/>
+          <w:szCs w:val="24"/>
+        </w:rPr>
+        <w:t>) para ignorar o sinal negativo tornando todos positivos:</w:t>
       </w:r>
     </w:p>
     <w:p>
@@ -21144,6 +22184,7 @@
         <w:t> = </w:t>
       </w:r>
       <w:proofErr w:type="spellStart"/>
+      <w:proofErr w:type="gramStart"/>
       <w:r>
         <w:rPr>
           <w:rFonts w:ascii="Courier New" w:eastAsia="Times New Roman" w:hAnsi="Courier New" w:cs="Courier New"/>
@@ -21173,7 +22214,18 @@
           <w:szCs w:val="21"/>
           <w:lang w:eastAsia="pt-BR"/>
         </w:rPr>
-        <w:t>()</w:t>
+        <w:t>(</w:t>
+      </w:r>
+      <w:proofErr w:type="gramEnd"/>
+      <w:r>
+        <w:rPr>
+          <w:rFonts w:ascii="Courier New" w:eastAsia="Times New Roman" w:hAnsi="Courier New" w:cs="Courier New"/>
+          <w:color w:val="DCDCDC"/>
+          <w:sz w:val="21"/>
+          <w:szCs w:val="21"/>
+          <w:lang w:eastAsia="pt-BR"/>
+        </w:rPr>
+        <w:t>)</w:t>
       </w:r>
     </w:p>
     <w:p>
@@ -21529,7 +22581,25 @@
           <w:sz w:val="24"/>
           <w:szCs w:val="24"/>
         </w:rPr>
-        <w:t>(n) do pandas para fazer cálculos de elevados. Substituir n pelo valor a elevar:</w:t>
+        <w:t xml:space="preserve">(n) </w:t>
+      </w:r>
+      <w:proofErr w:type="gramStart"/>
+      <w:r>
+        <w:rPr>
+          <w:rFonts w:ascii="Times New Roman" w:hAnsi="Times New Roman" w:cs="Times New Roman"/>
+          <w:sz w:val="24"/>
+          <w:szCs w:val="24"/>
+        </w:rPr>
+        <w:t>do pandas</w:t>
+      </w:r>
+      <w:proofErr w:type="gramEnd"/>
+      <w:r>
+        <w:rPr>
+          <w:rFonts w:ascii="Times New Roman" w:hAnsi="Times New Roman" w:cs="Times New Roman"/>
+          <w:sz w:val="24"/>
+          <w:szCs w:val="24"/>
+        </w:rPr>
+        <w:t xml:space="preserve"> para fazer cálculos de elevados. Substituir n pelo valor a elevar:</w:t>
       </w:r>
     </w:p>
     <w:p>
@@ -21597,6 +22667,7 @@
         <w:t> = </w:t>
       </w:r>
       <w:proofErr w:type="spellStart"/>
+      <w:proofErr w:type="gramStart"/>
       <w:r>
         <w:rPr>
           <w:rFonts w:ascii="Courier New" w:eastAsia="Times New Roman" w:hAnsi="Courier New" w:cs="Courier New"/>
@@ -21628,6 +22699,7 @@
         </w:rPr>
         <w:t>(</w:t>
       </w:r>
+      <w:proofErr w:type="gramEnd"/>
       <w:r>
         <w:rPr>
           <w:rFonts w:ascii="Courier New" w:eastAsia="Times New Roman" w:hAnsi="Courier New" w:cs="Courier New"/>
@@ -21822,6 +22894,7 @@
         </w:rPr>
         <w:t>'(Desvio)^2'</w:t>
       </w:r>
+      <w:proofErr w:type="gramStart"/>
       <w:r>
         <w:rPr>
           <w:rFonts w:ascii="Courier New" w:eastAsia="Times New Roman" w:hAnsi="Courier New" w:cs="Courier New"/>
@@ -21852,6 +22925,7 @@
         </w:rPr>
         <w:t>sum</w:t>
       </w:r>
+      <w:proofErr w:type="gramEnd"/>
       <w:r>
         <w:rPr>
           <w:rFonts w:ascii="Courier New" w:eastAsia="Times New Roman" w:hAnsi="Courier New" w:cs="Courier New"/>
@@ -22035,6 +23109,7 @@
         <w:t xml:space="preserve">Ou então, simplificando e MUITO com o pandas, usamos o </w:t>
       </w:r>
       <w:proofErr w:type="spellStart"/>
+      <w:proofErr w:type="gramStart"/>
       <w:r>
         <w:rPr>
           <w:rFonts w:ascii="Times New Roman" w:hAnsi="Times New Roman" w:cs="Times New Roman"/>
@@ -22050,7 +23125,16 @@
           <w:sz w:val="24"/>
           <w:szCs w:val="24"/>
         </w:rPr>
-        <w:t>()</w:t>
+        <w:t>(</w:t>
+      </w:r>
+      <w:proofErr w:type="gramEnd"/>
+      <w:r>
+        <w:rPr>
+          <w:rFonts w:ascii="Times New Roman" w:hAnsi="Times New Roman" w:cs="Times New Roman"/>
+          <w:sz w:val="24"/>
+          <w:szCs w:val="24"/>
+        </w:rPr>
+        <w:t>)</w:t>
       </w:r>
       <w:r>
         <w:rPr>
@@ -22096,6 +23180,7 @@
         <w:t> = </w:t>
       </w:r>
       <w:proofErr w:type="spellStart"/>
+      <w:proofErr w:type="gramStart"/>
       <w:r>
         <w:rPr>
           <w:rFonts w:ascii="Courier New" w:eastAsia="Times New Roman" w:hAnsi="Courier New" w:cs="Courier New"/>
@@ -22115,7 +23200,18 @@
           <w:szCs w:val="21"/>
           <w:lang w:eastAsia="pt-BR"/>
         </w:rPr>
-        <w:t>()</w:t>
+        <w:t>(</w:t>
+      </w:r>
+      <w:proofErr w:type="gramEnd"/>
+      <w:r>
+        <w:rPr>
+          <w:rFonts w:ascii="Courier New" w:eastAsia="Times New Roman" w:hAnsi="Courier New" w:cs="Courier New"/>
+          <w:color w:val="DCDCDC"/>
+          <w:sz w:val="21"/>
+          <w:szCs w:val="21"/>
+          <w:lang w:eastAsia="pt-BR"/>
+        </w:rPr>
+        <w:t>)</w:t>
       </w:r>
     </w:p>
     <w:p>
@@ -22468,6 +23564,7 @@
         <w:t xml:space="preserve">Podemos extrair a raiz quadrada de 2 formas: utilizamos a </w:t>
       </w:r>
       <w:proofErr w:type="spellStart"/>
+      <w:proofErr w:type="gramStart"/>
       <w:r>
         <w:rPr>
           <w:rFonts w:ascii="Times New Roman" w:hAnsi="Times New Roman" w:cs="Times New Roman"/>
@@ -22477,6 +23574,7 @@
         <w:t>np.sqrt</w:t>
       </w:r>
       <w:proofErr w:type="spellEnd"/>
+      <w:proofErr w:type="gramEnd"/>
       <w:r>
         <w:rPr>
           <w:rFonts w:ascii="Times New Roman" w:hAnsi="Times New Roman" w:cs="Times New Roman"/>
@@ -22517,6 +23615,7 @@
         </w:rPr>
       </w:pPr>
       <w:proofErr w:type="spellStart"/>
+      <w:proofErr w:type="gramStart"/>
       <w:r>
         <w:rPr>
           <w:rFonts w:ascii="Courier New" w:eastAsia="Times New Roman" w:hAnsi="Courier New" w:cs="Courier New"/>
@@ -22528,6 +23627,7 @@
         <w:t>np.sqrt</w:t>
       </w:r>
       <w:proofErr w:type="spellEnd"/>
+      <w:proofErr w:type="gramEnd"/>
       <w:r>
         <w:rPr>
           <w:rFonts w:ascii="Courier New" w:eastAsia="Times New Roman" w:hAnsi="Courier New" w:cs="Courier New"/>
@@ -22651,6 +23751,7 @@
         <w:t> = </w:t>
       </w:r>
       <w:proofErr w:type="spellStart"/>
+      <w:proofErr w:type="gramStart"/>
       <w:r>
         <w:rPr>
           <w:rFonts w:ascii="Courier New" w:eastAsia="Times New Roman" w:hAnsi="Courier New" w:cs="Courier New"/>
@@ -22670,7 +23771,18 @@
           <w:szCs w:val="21"/>
           <w:lang w:eastAsia="pt-BR"/>
         </w:rPr>
-        <w:t>()</w:t>
+        <w:t>(</w:t>
+      </w:r>
+      <w:proofErr w:type="gramEnd"/>
+      <w:r>
+        <w:rPr>
+          <w:rFonts w:ascii="Courier New" w:eastAsia="Times New Roman" w:hAnsi="Courier New" w:cs="Courier New"/>
+          <w:color w:val="DCDCDC"/>
+          <w:sz w:val="21"/>
+          <w:szCs w:val="21"/>
+          <w:lang w:eastAsia="pt-BR"/>
+        </w:rPr>
+        <w:t>)</w:t>
       </w:r>
     </w:p>
     <w:p>
@@ -22995,6 +24107,7 @@
         <w:t xml:space="preserve">Funcionalidades extras da função </w:t>
       </w:r>
       <w:proofErr w:type="spellStart"/>
+      <w:proofErr w:type="gramStart"/>
       <w:r>
         <w:rPr>
           <w:rFonts w:ascii="Times New Roman" w:hAnsi="Times New Roman" w:cs="Times New Roman"/>
@@ -23010,7 +24123,16 @@
           <w:sz w:val="24"/>
           <w:szCs w:val="24"/>
         </w:rPr>
-        <w:t xml:space="preserve">() com o parâmetro </w:t>
+        <w:t>(</w:t>
+      </w:r>
+      <w:proofErr w:type="gramEnd"/>
+      <w:r>
+        <w:rPr>
+          <w:rFonts w:ascii="Times New Roman" w:hAnsi="Times New Roman" w:cs="Times New Roman"/>
+          <w:sz w:val="24"/>
+          <w:szCs w:val="24"/>
+        </w:rPr>
+        <w:t xml:space="preserve">) com o parâmetro </w:t>
       </w:r>
       <w:proofErr w:type="spellStart"/>
       <w:r>
@@ -23463,7 +24585,25 @@
           <w:sz w:val="24"/>
           <w:szCs w:val="24"/>
         </w:rPr>
-        <w:t>Somente dois resultados são possíveis, exemplo: Verdadeiro ou falso; Cara ou coroa; Sucesso ou fracasso</w:t>
+        <w:t xml:space="preserve">Somente dois resultados são possíveis, exemplo: Verdadeiro ou falso; </w:t>
+      </w:r>
+      <w:proofErr w:type="gramStart"/>
+      <w:r>
+        <w:rPr>
+          <w:rFonts w:ascii="Times New Roman" w:hAnsi="Times New Roman" w:cs="Times New Roman"/>
+          <w:sz w:val="24"/>
+          <w:szCs w:val="24"/>
+        </w:rPr>
+        <w:t>Cara</w:t>
+      </w:r>
+      <w:proofErr w:type="gramEnd"/>
+      <w:r>
+        <w:rPr>
+          <w:rFonts w:ascii="Times New Roman" w:hAnsi="Times New Roman" w:cs="Times New Roman"/>
+          <w:sz w:val="24"/>
+          <w:szCs w:val="24"/>
+        </w:rPr>
+        <w:t xml:space="preserve"> ou coroa; Sucesso ou fracasso</w:t>
       </w:r>
       <w:r>
         <w:rPr>
@@ -23985,6 +25125,7 @@
         <w:t xml:space="preserve"> da biblioteca </w:t>
       </w:r>
       <w:proofErr w:type="spellStart"/>
+      <w:proofErr w:type="gramStart"/>
       <w:r>
         <w:rPr>
           <w:rFonts w:ascii="Times New Roman" w:hAnsi="Times New Roman" w:cs="Times New Roman"/>
@@ -23994,6 +25135,7 @@
         <w:t>scipy.special</w:t>
       </w:r>
       <w:proofErr w:type="spellEnd"/>
+      <w:proofErr w:type="gramEnd"/>
       <w:r>
         <w:rPr>
           <w:rFonts w:ascii="Times New Roman" w:hAnsi="Times New Roman" w:cs="Times New Roman"/>
@@ -24036,6 +25178,7 @@
         <w:t> </w:t>
       </w:r>
       <w:proofErr w:type="spellStart"/>
+      <w:proofErr w:type="gramStart"/>
       <w:r>
         <w:rPr>
           <w:rFonts w:ascii="Courier New" w:eastAsia="Times New Roman" w:hAnsi="Courier New" w:cs="Courier New"/>
@@ -24047,6 +25190,7 @@
         <w:t>scipy.special</w:t>
       </w:r>
       <w:proofErr w:type="spellEnd"/>
+      <w:proofErr w:type="gramEnd"/>
       <w:r>
         <w:rPr>
           <w:rFonts w:ascii="Courier New" w:eastAsia="Times New Roman" w:hAnsi="Courier New" w:cs="Courier New"/>
@@ -24287,6 +25431,7 @@
         <w:t> = </w:t>
       </w:r>
       <w:proofErr w:type="spellStart"/>
+      <w:proofErr w:type="gramStart"/>
       <w:r>
         <w:rPr>
           <w:rFonts w:ascii="Courier New" w:eastAsia="Times New Roman" w:hAnsi="Courier New" w:cs="Courier New"/>
@@ -24308,6 +25453,7 @@
         </w:rPr>
         <w:t>(</w:t>
       </w:r>
+      <w:proofErr w:type="gramEnd"/>
       <w:r>
         <w:rPr>
           <w:rFonts w:ascii="Courier New" w:eastAsia="Times New Roman" w:hAnsi="Courier New" w:cs="Courier New"/>
@@ -25469,6 +26615,7 @@
         <w:t>(</w:t>
       </w:r>
       <w:proofErr w:type="spellStart"/>
+      <w:proofErr w:type="gramStart"/>
       <w:r>
         <w:rPr>
           <w:rFonts w:ascii="Courier New" w:eastAsia="Times New Roman" w:hAnsi="Courier New" w:cs="Courier New"/>
@@ -25490,6 +26637,7 @@
         </w:rPr>
         <w:t>(</w:t>
       </w:r>
+      <w:proofErr w:type="gramEnd"/>
       <w:r>
         <w:rPr>
           <w:rFonts w:ascii="Courier New" w:eastAsia="Times New Roman" w:hAnsi="Courier New" w:cs="Courier New"/>
@@ -25868,6 +27016,7 @@
         <w:t xml:space="preserve"> do </w:t>
       </w:r>
       <w:proofErr w:type="spellStart"/>
+      <w:proofErr w:type="gramStart"/>
       <w:r>
         <w:rPr>
           <w:rFonts w:ascii="Times New Roman" w:hAnsi="Times New Roman" w:cs="Times New Roman"/>
@@ -25877,6 +27026,7 @@
         <w:t>scipy.stats</w:t>
       </w:r>
       <w:proofErr w:type="spellEnd"/>
+      <w:proofErr w:type="gramEnd"/>
       <w:r>
         <w:rPr>
           <w:rFonts w:ascii="Times New Roman" w:hAnsi="Times New Roman" w:cs="Times New Roman"/>
@@ -25927,6 +27077,7 @@
         <w:t>probabilidade = </w:t>
       </w:r>
       <w:proofErr w:type="spellStart"/>
+      <w:proofErr w:type="gramStart"/>
       <w:r>
         <w:rPr>
           <w:rFonts w:ascii="Courier New" w:eastAsia="Times New Roman" w:hAnsi="Courier New" w:cs="Courier New"/>
@@ -25948,6 +27099,7 @@
         </w:rPr>
         <w:t>(</w:t>
       </w:r>
+      <w:proofErr w:type="gramEnd"/>
       <w:r>
         <w:rPr>
           <w:rFonts w:ascii="Courier New" w:eastAsia="Times New Roman" w:hAnsi="Courier New" w:cs="Courier New"/>
@@ -26318,6 +27470,7 @@
           <w:lang w:eastAsia="pt-BR"/>
         </w:rPr>
       </w:pPr>
+      <w:proofErr w:type="gramStart"/>
       <w:r>
         <w:rPr>
           <w:rFonts w:ascii="Courier New" w:eastAsia="Times New Roman" w:hAnsi="Courier New" w:cs="Courier New"/>
@@ -26338,6 +27491,7 @@
         </w:rPr>
         <w:t>(</w:t>
       </w:r>
+      <w:proofErr w:type="gramEnd"/>
       <w:r>
         <w:rPr>
           <w:rFonts w:ascii="Courier New" w:eastAsia="Times New Roman" w:hAnsi="Courier New" w:cs="Courier New"/>
@@ -26898,6 +28052,7 @@
         </w:rPr>
       </w:pPr>
       <w:proofErr w:type="spellStart"/>
+      <w:proofErr w:type="gramStart"/>
       <w:r>
         <w:rPr>
           <w:rFonts w:ascii="Courier New" w:eastAsia="Times New Roman" w:hAnsi="Courier New" w:cs="Courier New"/>
@@ -26917,7 +28072,18 @@
           <w:szCs w:val="21"/>
           <w:lang w:eastAsia="pt-BR"/>
         </w:rPr>
-        <w:t>([</w:t>
+        <w:t>(</w:t>
+      </w:r>
+      <w:proofErr w:type="gramEnd"/>
+      <w:r>
+        <w:rPr>
+          <w:rFonts w:ascii="Courier New" w:eastAsia="Times New Roman" w:hAnsi="Courier New" w:cs="Courier New"/>
+          <w:color w:val="DCDCDC"/>
+          <w:sz w:val="21"/>
+          <w:szCs w:val="21"/>
+          <w:lang w:eastAsia="pt-BR"/>
+        </w:rPr>
+        <w:t>[</w:t>
       </w:r>
       <w:r>
         <w:rPr>
@@ -27235,6 +28401,7 @@
         <w:t xml:space="preserve"> A terceira é utilizar o </w:t>
       </w:r>
       <w:proofErr w:type="spellStart"/>
+      <w:proofErr w:type="gramStart"/>
       <w:r>
         <w:rPr>
           <w:rFonts w:ascii="Times New Roman" w:hAnsi="Times New Roman" w:cs="Times New Roman"/>
@@ -27250,7 +28417,16 @@
           <w:sz w:val="24"/>
           <w:szCs w:val="24"/>
         </w:rPr>
-        <w:t>(k, n, p), sendo essa função acumulativa, ou seja, ele vai fazer o cálculo e a soma de todas as probabilidades desde 0 até o valor passado em k:</w:t>
+        <w:t>(</w:t>
+      </w:r>
+      <w:proofErr w:type="gramEnd"/>
+      <w:r>
+        <w:rPr>
+          <w:rFonts w:ascii="Times New Roman" w:hAnsi="Times New Roman" w:cs="Times New Roman"/>
+          <w:sz w:val="24"/>
+          <w:szCs w:val="24"/>
+        </w:rPr>
+        <w:t>k, n, p), sendo essa função acumulativa, ou seja, ele vai fazer o cálculo e a soma de todas as probabilidades desde 0 até o valor passado em k:</w:t>
       </w:r>
     </w:p>
     <w:p>
@@ -27266,6 +28442,7 @@
         </w:rPr>
       </w:pPr>
       <w:proofErr w:type="spellStart"/>
+      <w:proofErr w:type="gramStart"/>
       <w:r>
         <w:rPr>
           <w:rFonts w:ascii="Courier New" w:eastAsia="Times New Roman" w:hAnsi="Courier New" w:cs="Courier New"/>
@@ -27287,6 +28464,7 @@
         </w:rPr>
         <w:t>(</w:t>
       </w:r>
+      <w:proofErr w:type="gramEnd"/>
       <w:r>
         <w:rPr>
           <w:rFonts w:ascii="Courier New" w:eastAsia="Times New Roman" w:hAnsi="Courier New" w:cs="Courier New"/>
@@ -27502,6 +28680,7 @@
         <w:t> - </w:t>
       </w:r>
       <w:proofErr w:type="spellStart"/>
+      <w:proofErr w:type="gramStart"/>
       <w:r>
         <w:rPr>
           <w:rFonts w:ascii="Courier New" w:eastAsia="Times New Roman" w:hAnsi="Courier New" w:cs="Courier New"/>
@@ -27523,6 +28702,7 @@
         </w:rPr>
         <w:t>(</w:t>
       </w:r>
+      <w:proofErr w:type="gramEnd"/>
       <w:r>
         <w:rPr>
           <w:rFonts w:ascii="Courier New" w:eastAsia="Times New Roman" w:hAnsi="Courier New" w:cs="Courier New"/>
@@ -27670,6 +28850,7 @@
         <w:t xml:space="preserve">Temos ainda o </w:t>
       </w:r>
       <w:proofErr w:type="spellStart"/>
+      <w:proofErr w:type="gramStart"/>
       <w:r>
         <w:rPr>
           <w:rFonts w:ascii="Times New Roman" w:hAnsi="Times New Roman" w:cs="Times New Roman"/>
@@ -27685,7 +28866,16 @@
           <w:sz w:val="24"/>
           <w:szCs w:val="24"/>
         </w:rPr>
-        <w:t xml:space="preserve">(k, n, p) como quarta opção, fazendo exatamente a conta acima: 1 – </w:t>
+        <w:t>(</w:t>
+      </w:r>
+      <w:proofErr w:type="gramEnd"/>
+      <w:r>
+        <w:rPr>
+          <w:rFonts w:ascii="Times New Roman" w:hAnsi="Times New Roman" w:cs="Times New Roman"/>
+          <w:sz w:val="24"/>
+          <w:szCs w:val="24"/>
+        </w:rPr>
+        <w:t xml:space="preserve">k, n, p) como quarta opção, fazendo exatamente a conta acima: 1 – </w:t>
       </w:r>
       <w:proofErr w:type="spellStart"/>
       <w:r>
@@ -27719,6 +28909,7 @@
         </w:rPr>
       </w:pPr>
       <w:proofErr w:type="spellStart"/>
+      <w:proofErr w:type="gramStart"/>
       <w:r>
         <w:rPr>
           <w:rFonts w:ascii="Courier New" w:eastAsia="Times New Roman" w:hAnsi="Courier New" w:cs="Courier New"/>
@@ -27740,6 +28931,7 @@
         </w:rPr>
         <w:t>(</w:t>
       </w:r>
+      <w:proofErr w:type="gramEnd"/>
       <w:r>
         <w:rPr>
           <w:rFonts w:ascii="Courier New" w:eastAsia="Times New Roman" w:hAnsi="Courier New" w:cs="Courier New"/>
@@ -28051,6 +29243,7 @@
         <w:t>probabilidade = </w:t>
       </w:r>
       <w:proofErr w:type="spellStart"/>
+      <w:proofErr w:type="gramStart"/>
       <w:r>
         <w:rPr>
           <w:rFonts w:ascii="Courier New" w:eastAsia="Times New Roman" w:hAnsi="Courier New" w:cs="Courier New"/>
@@ -28072,6 +29265,7 @@
         </w:rPr>
         <w:t>(</w:t>
       </w:r>
+      <w:proofErr w:type="gramEnd"/>
       <w:r>
         <w:rPr>
           <w:rFonts w:ascii="Courier New" w:eastAsia="Times New Roman" w:hAnsi="Courier New" w:cs="Courier New"/>
@@ -28939,6 +30133,7 @@
         <w:t xml:space="preserve"> conseguimos obter a partir da </w:t>
       </w:r>
       <w:proofErr w:type="spellStart"/>
+      <w:proofErr w:type="gramStart"/>
       <w:r>
         <w:rPr>
           <w:rFonts w:ascii="Times New Roman" w:hAnsi="Times New Roman" w:cs="Times New Roman"/>
@@ -28948,6 +30143,7 @@
         <w:t>numpy.e</w:t>
       </w:r>
       <w:proofErr w:type="spellEnd"/>
+      <w:proofErr w:type="gramEnd"/>
       <w:r>
         <w:rPr>
           <w:rFonts w:ascii="Times New Roman" w:hAnsi="Times New Roman" w:cs="Times New Roman"/>
@@ -29045,6 +30241,7 @@
         </w:rPr>
       </w:pPr>
       <w:proofErr w:type="spellStart"/>
+      <w:proofErr w:type="gramStart"/>
       <w:r>
         <w:rPr>
           <w:rFonts w:ascii="Courier New" w:eastAsia="Times New Roman" w:hAnsi="Courier New" w:cs="Courier New"/>
@@ -29056,6 +30253,7 @@
         <w:t>np.e</w:t>
       </w:r>
       <w:proofErr w:type="spellEnd"/>
+      <w:proofErr w:type="gramEnd"/>
     </w:p>
     <w:p>
       <w:pPr>
@@ -29572,15 +30770,27 @@
         </w:rPr>
         <w:t>((</w:t>
       </w:r>
-      <w:r>
-        <w:rPr>
-          <w:rFonts w:ascii="Courier New" w:eastAsia="Times New Roman" w:hAnsi="Courier New" w:cs="Courier New"/>
-          <w:color w:val="D4D4D4"/>
-          <w:sz w:val="21"/>
-          <w:szCs w:val="21"/>
-          <w:lang w:eastAsia="pt-BR"/>
-        </w:rPr>
-        <w:t>np.e ** </w:t>
+      <w:proofErr w:type="gramStart"/>
+      <w:r>
+        <w:rPr>
+          <w:rFonts w:ascii="Courier New" w:eastAsia="Times New Roman" w:hAnsi="Courier New" w:cs="Courier New"/>
+          <w:color w:val="D4D4D4"/>
+          <w:sz w:val="21"/>
+          <w:szCs w:val="21"/>
+          <w:lang w:eastAsia="pt-BR"/>
+        </w:rPr>
+        <w:t>np.e</w:t>
+      </w:r>
+      <w:proofErr w:type="gramEnd"/>
+      <w:r>
+        <w:rPr>
+          <w:rFonts w:ascii="Courier New" w:eastAsia="Times New Roman" w:hAnsi="Courier New" w:cs="Courier New"/>
+          <w:color w:val="D4D4D4"/>
+          <w:sz w:val="21"/>
+          <w:szCs w:val="21"/>
+          <w:lang w:eastAsia="pt-BR"/>
+        </w:rPr>
+        <w:t> ** </w:t>
       </w:r>
       <w:r>
         <w:rPr>
@@ -29814,13 +31024,23 @@
         <w:t xml:space="preserve"> Podemos fazer o fatorial de forma muito simples utilizando a </w:t>
       </w:r>
       <w:proofErr w:type="spellStart"/>
-      <w:r>
-        <w:rPr>
-          <w:rFonts w:ascii="Times New Roman" w:hAnsi="Times New Roman" w:cs="Times New Roman"/>
-          <w:sz w:val="24"/>
-          <w:szCs w:val="24"/>
-        </w:rPr>
-        <w:t>np.math.factoria</w:t>
+      <w:proofErr w:type="gramStart"/>
+      <w:r>
+        <w:rPr>
+          <w:rFonts w:ascii="Times New Roman" w:hAnsi="Times New Roman" w:cs="Times New Roman"/>
+          <w:sz w:val="24"/>
+          <w:szCs w:val="24"/>
+        </w:rPr>
+        <w:t>np.math</w:t>
+      </w:r>
+      <w:proofErr w:type="gramEnd"/>
+      <w:r>
+        <w:rPr>
+          <w:rFonts w:ascii="Times New Roman" w:hAnsi="Times New Roman" w:cs="Times New Roman"/>
+          <w:sz w:val="24"/>
+          <w:szCs w:val="24"/>
+        </w:rPr>
+        <w:t>.factoria</w:t>
       </w:r>
       <w:proofErr w:type="spellEnd"/>
       <w:r>
@@ -29856,6 +31076,7 @@
         <w:t xml:space="preserve">Para resolver o mesmo problema de modo muito mais simples, podemos utilizar o </w:t>
       </w:r>
       <w:proofErr w:type="spellStart"/>
+      <w:proofErr w:type="gramStart"/>
       <w:r>
         <w:rPr>
           <w:rFonts w:ascii="Times New Roman" w:hAnsi="Times New Roman" w:cs="Times New Roman"/>
@@ -29871,7 +31092,16 @@
           <w:sz w:val="24"/>
           <w:szCs w:val="24"/>
         </w:rPr>
-        <w:t xml:space="preserve">(k, mi/média) da biblioteca </w:t>
+        <w:t>(</w:t>
+      </w:r>
+      <w:proofErr w:type="gramEnd"/>
+      <w:r>
+        <w:rPr>
+          <w:rFonts w:ascii="Times New Roman" w:hAnsi="Times New Roman" w:cs="Times New Roman"/>
+          <w:sz w:val="24"/>
+          <w:szCs w:val="24"/>
+        </w:rPr>
+        <w:t xml:space="preserve">k, mi/média) da biblioteca </w:t>
       </w:r>
       <w:proofErr w:type="spellStart"/>
       <w:r>
@@ -29925,6 +31155,7 @@
         <w:t> </w:t>
       </w:r>
       <w:proofErr w:type="spellStart"/>
+      <w:proofErr w:type="gramStart"/>
       <w:r>
         <w:rPr>
           <w:rFonts w:ascii="Courier New" w:eastAsia="Times New Roman" w:hAnsi="Courier New" w:cs="Courier New"/>
@@ -29936,6 +31167,7 @@
         <w:t>scipy.stats</w:t>
       </w:r>
       <w:proofErr w:type="spellEnd"/>
+      <w:proofErr w:type="gramEnd"/>
       <w:r>
         <w:rPr>
           <w:rFonts w:ascii="Courier New" w:eastAsia="Times New Roman" w:hAnsi="Courier New" w:cs="Courier New"/>
@@ -30002,6 +31234,7 @@
         <w:t>probabilidade = </w:t>
       </w:r>
       <w:proofErr w:type="spellStart"/>
+      <w:proofErr w:type="gramStart"/>
       <w:r>
         <w:rPr>
           <w:rFonts w:ascii="Courier New" w:eastAsia="Times New Roman" w:hAnsi="Courier New" w:cs="Courier New"/>
@@ -30023,6 +31256,7 @@
         </w:rPr>
         <w:t>(</w:t>
       </w:r>
+      <w:proofErr w:type="gramEnd"/>
       <w:r>
         <w:rPr>
           <w:rFonts w:ascii="Courier New" w:eastAsia="Times New Roman" w:hAnsi="Courier New" w:cs="Courier New"/>
@@ -31509,6 +32743,7 @@
         <w:t> </w:t>
       </w:r>
       <w:proofErr w:type="spellStart"/>
+      <w:proofErr w:type="gramStart"/>
       <w:r>
         <w:rPr>
           <w:rFonts w:ascii="Courier New" w:eastAsia="Times New Roman" w:hAnsi="Courier New" w:cs="Courier New"/>
@@ -31520,6 +32755,7 @@
         <w:t>scipy.stats</w:t>
       </w:r>
       <w:proofErr w:type="spellEnd"/>
+      <w:proofErr w:type="gramEnd"/>
       <w:r>
         <w:rPr>
           <w:rFonts w:ascii="Courier New" w:eastAsia="Times New Roman" w:hAnsi="Courier New" w:cs="Courier New"/>
@@ -31611,6 +32847,7 @@
         <w:t> = </w:t>
       </w:r>
       <w:proofErr w:type="spellStart"/>
+      <w:proofErr w:type="gramStart"/>
       <w:r>
         <w:rPr>
           <w:rFonts w:ascii="Courier New" w:eastAsia="Times New Roman" w:hAnsi="Courier New" w:cs="Courier New"/>
@@ -31622,6 +32859,7 @@
         <w:t>pd.DataFrame</w:t>
       </w:r>
       <w:proofErr w:type="spellEnd"/>
+      <w:proofErr w:type="gramEnd"/>
       <w:r>
         <w:rPr>
           <w:rFonts w:ascii="Courier New" w:eastAsia="Times New Roman" w:hAnsi="Courier New" w:cs="Courier New"/>
@@ -31726,7 +32964,18 @@
           <w:szCs w:val="21"/>
           <w:lang w:val="en-US" w:eastAsia="pt-BR"/>
         </w:rPr>
-        <w:t>"{0:0.2f}"</w:t>
+        <w:t>"{0:0.2f}</w:t>
+      </w:r>
+      <w:proofErr w:type="gramStart"/>
+      <w:r>
+        <w:rPr>
+          <w:rFonts w:ascii="Courier New" w:eastAsia="Times New Roman" w:hAnsi="Courier New" w:cs="Courier New"/>
+          <w:color w:val="CE9178"/>
+          <w:sz w:val="21"/>
+          <w:szCs w:val="21"/>
+          <w:lang w:val="en-US" w:eastAsia="pt-BR"/>
+        </w:rPr>
+        <w:t>"</w:t>
       </w:r>
       <w:r>
         <w:rPr>
@@ -31748,6 +32997,7 @@
         </w:rPr>
         <w:t>format</w:t>
       </w:r>
+      <w:proofErr w:type="gramEnd"/>
       <w:r>
         <w:rPr>
           <w:rFonts w:ascii="Courier New" w:eastAsia="Times New Roman" w:hAnsi="Courier New" w:cs="Courier New"/>
@@ -31979,7 +33229,18 @@
           <w:szCs w:val="21"/>
           <w:lang w:val="en-US" w:eastAsia="pt-BR"/>
         </w:rPr>
-        <w:t>"{0:0.2f}"</w:t>
+        <w:t>"{0:0.2f}</w:t>
+      </w:r>
+      <w:proofErr w:type="gramStart"/>
+      <w:r>
+        <w:rPr>
+          <w:rFonts w:ascii="Courier New" w:eastAsia="Times New Roman" w:hAnsi="Courier New" w:cs="Courier New"/>
+          <w:color w:val="CE9178"/>
+          <w:sz w:val="21"/>
+          <w:szCs w:val="21"/>
+          <w:lang w:val="en-US" w:eastAsia="pt-BR"/>
+        </w:rPr>
+        <w:t>"</w:t>
       </w:r>
       <w:r>
         <w:rPr>
@@ -32001,6 +33262,7 @@
         </w:rPr>
         <w:t>format</w:t>
       </w:r>
+      <w:proofErr w:type="gramEnd"/>
       <w:r>
         <w:rPr>
           <w:rFonts w:ascii="Courier New" w:eastAsia="Times New Roman" w:hAnsi="Courier New" w:cs="Courier New"/>
@@ -32236,9 +33498,21 @@
           <w:szCs w:val="21"/>
           <w:lang w:eastAsia="pt-BR"/>
         </w:rPr>
-        <w:t>tabela_normal_padronizada.index</w:t>
+        <w:t>tabela_normal_</w:t>
+      </w:r>
+      <w:proofErr w:type="gramStart"/>
+      <w:r>
+        <w:rPr>
+          <w:rFonts w:ascii="Courier New" w:eastAsia="Times New Roman" w:hAnsi="Courier New" w:cs="Courier New"/>
+          <w:color w:val="D4D4D4"/>
+          <w:sz w:val="21"/>
+          <w:szCs w:val="21"/>
+          <w:lang w:eastAsia="pt-BR"/>
+        </w:rPr>
+        <w:t>padronizada.index</w:t>
       </w:r>
       <w:proofErr w:type="spellEnd"/>
+      <w:proofErr w:type="gramEnd"/>
       <w:r>
         <w:rPr>
           <w:rFonts w:ascii="Courier New" w:eastAsia="Times New Roman" w:hAnsi="Courier New" w:cs="Courier New"/>
@@ -32343,9 +33617,21 @@
           <w:szCs w:val="21"/>
           <w:lang w:eastAsia="pt-BR"/>
         </w:rPr>
-        <w:t>tabela_normal_padronizada.columns</w:t>
+        <w:t>tabela_normal_</w:t>
+      </w:r>
+      <w:proofErr w:type="gramStart"/>
+      <w:r>
+        <w:rPr>
+          <w:rFonts w:ascii="Courier New" w:eastAsia="Times New Roman" w:hAnsi="Courier New" w:cs="Courier New"/>
+          <w:color w:val="D4D4D4"/>
+          <w:sz w:val="21"/>
+          <w:szCs w:val="21"/>
+          <w:lang w:eastAsia="pt-BR"/>
+        </w:rPr>
+        <w:t>padronizada.columns</w:t>
       </w:r>
       <w:proofErr w:type="spellEnd"/>
+      <w:proofErr w:type="gramEnd"/>
       <w:r>
         <w:rPr>
           <w:rFonts w:ascii="Courier New" w:eastAsia="Times New Roman" w:hAnsi="Courier New" w:cs="Courier New"/>
@@ -32390,6 +33676,7 @@
         <w:t>Z = </w:t>
       </w:r>
       <w:proofErr w:type="spellStart"/>
+      <w:proofErr w:type="gramStart"/>
       <w:r>
         <w:rPr>
           <w:rFonts w:ascii="Courier New" w:eastAsia="Times New Roman" w:hAnsi="Courier New" w:cs="Courier New"/>
@@ -32411,6 +33698,7 @@
         <w:t>round</w:t>
       </w:r>
       <w:proofErr w:type="spellEnd"/>
+      <w:proofErr w:type="gramEnd"/>
       <w:r>
         <w:rPr>
           <w:rFonts w:ascii="Courier New" w:eastAsia="Times New Roman" w:hAnsi="Courier New" w:cs="Courier New"/>
@@ -32564,6 +33852,7 @@
         </w:rPr>
         <w:t>        </w:t>
       </w:r>
+      <w:proofErr w:type="gramStart"/>
       <w:r>
         <w:rPr>
           <w:rFonts w:ascii="Courier New" w:eastAsia="Times New Roman" w:hAnsi="Courier New" w:cs="Courier New"/>
@@ -32584,6 +33873,7 @@
         </w:rPr>
         <w:t>[</w:t>
       </w:r>
+      <w:proofErr w:type="gramEnd"/>
       <w:r>
         <w:rPr>
           <w:rFonts w:ascii="Courier New" w:eastAsia="Times New Roman" w:hAnsi="Courier New" w:cs="Courier New"/>
@@ -32749,7 +34039,29 @@
           <w:lang w:eastAsia="pt-BR"/>
         </w:rPr>
         <w:lastRenderedPageBreak/>
-        <w:t>tabela_normal_padronizada.rename_axis</w:t>
+        <w:t>tabela_normal_</w:t>
+      </w:r>
+      <w:proofErr w:type="gramStart"/>
+      <w:r>
+        <w:rPr>
+          <w:rFonts w:ascii="Courier New" w:eastAsia="Times New Roman" w:hAnsi="Courier New" w:cs="Courier New"/>
+          <w:color w:val="D4D4D4"/>
+          <w:sz w:val="21"/>
+          <w:szCs w:val="21"/>
+          <w:lang w:eastAsia="pt-BR"/>
+        </w:rPr>
+        <w:t>padronizada.rename</w:t>
+      </w:r>
+      <w:proofErr w:type="gramEnd"/>
+      <w:r>
+        <w:rPr>
+          <w:rFonts w:ascii="Courier New" w:eastAsia="Times New Roman" w:hAnsi="Courier New" w:cs="Courier New"/>
+          <w:color w:val="D4D4D4"/>
+          <w:sz w:val="21"/>
+          <w:szCs w:val="21"/>
+          <w:lang w:eastAsia="pt-BR"/>
+        </w:rPr>
+        <w:t>_axis</w:t>
       </w:r>
       <w:r>
         <w:rPr>
@@ -33739,6 +35051,7 @@
         <w:t> </w:t>
       </w:r>
       <w:proofErr w:type="spellStart"/>
+      <w:proofErr w:type="gramStart"/>
       <w:r>
         <w:rPr>
           <w:rFonts w:ascii="Courier New" w:eastAsia="Times New Roman" w:hAnsi="Courier New" w:cs="Courier New"/>
@@ -33750,6 +35063,7 @@
         <w:t>scipy.stats</w:t>
       </w:r>
       <w:proofErr w:type="spellEnd"/>
+      <w:proofErr w:type="gramEnd"/>
       <w:r>
         <w:rPr>
           <w:rFonts w:ascii="Courier New" w:eastAsia="Times New Roman" w:hAnsi="Courier New" w:cs="Courier New"/>
@@ -34086,7 +35400,25 @@
           <w:sz w:val="24"/>
           <w:szCs w:val="24"/>
         </w:rPr>
-        <w:t>Calculamos Z para 1.8 como no caso 1 e o valor da tabela que recebemos pegamos o 0.5, ou seja, 50%, e subtraímos do valor da tabela encontrada pelo Z. Fizemos isso pois queremos saber qual é a área da média, sendo ela 1.7, até 1.8, o resto da curva à direita, que corresponde 50%, ou seja, 0.5, não nos interessa, portanto subtraímos um do outro:</w:t>
+        <w:t xml:space="preserve">Calculamos Z para 1.8 como no caso 1 e o valor da tabela que recebemos pegamos o 0.5, ou seja, 50%, e subtraímos do valor da tabela encontrada pelo Z. Fizemos isso pois queremos saber qual é a área da média, sendo ela 1.7, até 1.8, o resto da curva à direita, que corresponde 50%, ou seja, 0.5, não nos interessa, </w:t>
+      </w:r>
+      <w:proofErr w:type="gramStart"/>
+      <w:r>
+        <w:rPr>
+          <w:rFonts w:ascii="Times New Roman" w:hAnsi="Times New Roman" w:cs="Times New Roman"/>
+          <w:sz w:val="24"/>
+          <w:szCs w:val="24"/>
+        </w:rPr>
+        <w:t>portanto</w:t>
+      </w:r>
+      <w:proofErr w:type="gramEnd"/>
+      <w:r>
+        <w:rPr>
+          <w:rFonts w:ascii="Times New Roman" w:hAnsi="Times New Roman" w:cs="Times New Roman"/>
+          <w:sz w:val="24"/>
+          <w:szCs w:val="24"/>
+        </w:rPr>
+        <w:t xml:space="preserve"> subtraímos um do outro:</w:t>
       </w:r>
     </w:p>
     <w:p>
@@ -34458,7 +35790,25 @@
           <w:sz w:val="24"/>
           <w:szCs w:val="24"/>
         </w:rPr>
-        <w:t>1.7 à 1.60 também, e sabemos que equivale ao mesmo valor que 1.7 à 1.8 por ambos variarem 10 da média, podemos só multiplicar a área que descobrimos acima por 2:</w:t>
+        <w:t xml:space="preserve">1.7 à 1.60 também, e sabemos que equivale ao mesmo valor que 1.7 </w:t>
+      </w:r>
+      <w:proofErr w:type="gramStart"/>
+      <w:r>
+        <w:rPr>
+          <w:rFonts w:ascii="Times New Roman" w:hAnsi="Times New Roman" w:cs="Times New Roman"/>
+          <w:sz w:val="24"/>
+          <w:szCs w:val="24"/>
+        </w:rPr>
+        <w:t>à</w:t>
+      </w:r>
+      <w:proofErr w:type="gramEnd"/>
+      <w:r>
+        <w:rPr>
+          <w:rFonts w:ascii="Times New Roman" w:hAnsi="Times New Roman" w:cs="Times New Roman"/>
+          <w:sz w:val="24"/>
+          <w:szCs w:val="24"/>
+        </w:rPr>
+        <w:t xml:space="preserve"> 1.8 por ambos variarem 10 da média, podemos só multiplicar a área que descobrimos acima por 2:</w:t>
       </w:r>
     </w:p>
     <w:p>
@@ -35298,6 +36648,7 @@
         <w:t xml:space="preserve"> Para deixar ainda mais fácil, podemos simplesmente passar o </w:t>
       </w:r>
       <w:proofErr w:type="spellStart"/>
+      <w:proofErr w:type="gramStart"/>
       <w:r>
         <w:rPr>
           <w:rFonts w:ascii="Times New Roman" w:hAnsi="Times New Roman" w:cs="Times New Roman"/>
@@ -35313,7 +36664,16 @@
           <w:sz w:val="24"/>
           <w:szCs w:val="24"/>
         </w:rPr>
-        <w:t>() do z superior menos o do inferior:</w:t>
+        <w:t>(</w:t>
+      </w:r>
+      <w:proofErr w:type="gramEnd"/>
+      <w:r>
+        <w:rPr>
+          <w:rFonts w:ascii="Times New Roman" w:hAnsi="Times New Roman" w:cs="Times New Roman"/>
+          <w:sz w:val="24"/>
+          <w:szCs w:val="24"/>
+        </w:rPr>
+        <w:t>) do z superior menos o do inferior:</w:t>
       </w:r>
     </w:p>
     <w:p>
@@ -37119,7 +38479,16 @@
           <w:sz w:val="24"/>
           <w:szCs w:val="24"/>
         </w:rPr>
-        <w:t>df.sample</w:t>
+        <w:t>df.</w:t>
+      </w:r>
+      <w:proofErr w:type="gramStart"/>
+      <w:r>
+        <w:rPr>
+          <w:rFonts w:ascii="Times New Roman" w:hAnsi="Times New Roman" w:cs="Times New Roman"/>
+          <w:sz w:val="24"/>
+          <w:szCs w:val="24"/>
+        </w:rPr>
+        <w:t>sample</w:t>
       </w:r>
       <w:proofErr w:type="spellEnd"/>
       <w:r>
@@ -37128,7 +38497,16 @@
           <w:sz w:val="24"/>
           <w:szCs w:val="24"/>
         </w:rPr>
-        <w:t xml:space="preserve">(n = </w:t>
+        <w:t>(</w:t>
+      </w:r>
+      <w:proofErr w:type="gramEnd"/>
+      <w:r>
+        <w:rPr>
+          <w:rFonts w:ascii="Times New Roman" w:hAnsi="Times New Roman" w:cs="Times New Roman"/>
+          <w:sz w:val="24"/>
+          <w:szCs w:val="24"/>
+        </w:rPr>
+        <w:t xml:space="preserve">n = </w:t>
       </w:r>
       <w:proofErr w:type="spellStart"/>
       <w:r>
@@ -37250,7 +38628,18 @@
           <w:szCs w:val="21"/>
           <w:lang w:eastAsia="pt-BR"/>
         </w:rPr>
-        <w:t>dados.sample</w:t>
+        <w:t>dados.</w:t>
+      </w:r>
+      <w:proofErr w:type="gramStart"/>
+      <w:r>
+        <w:rPr>
+          <w:rFonts w:ascii="Courier New" w:eastAsia="Times New Roman" w:hAnsi="Courier New" w:cs="Courier New"/>
+          <w:color w:val="D4D4D4"/>
+          <w:sz w:val="21"/>
+          <w:szCs w:val="21"/>
+          <w:lang w:eastAsia="pt-BR"/>
+        </w:rPr>
+        <w:t>sample</w:t>
       </w:r>
       <w:proofErr w:type="spellEnd"/>
       <w:r>
@@ -37263,6 +38652,7 @@
         </w:rPr>
         <w:t>(</w:t>
       </w:r>
+      <w:proofErr w:type="gramEnd"/>
       <w:r>
         <w:rPr>
           <w:rFonts w:ascii="Courier New" w:eastAsia="Times New Roman" w:hAnsi="Courier New" w:cs="Courier New"/>
@@ -37460,15 +38850,27 @@
         </w:rPr>
       </w:pPr>
       <w:proofErr w:type="spellStart"/>
-      <w:r>
-        <w:rPr>
-          <w:rFonts w:ascii="Courier New" w:eastAsia="Times New Roman" w:hAnsi="Courier New" w:cs="Courier New"/>
-          <w:color w:val="D4D4D4"/>
-          <w:sz w:val="21"/>
-          <w:szCs w:val="21"/>
-          <w:lang w:val="en-US" w:eastAsia="pt-BR"/>
-        </w:rPr>
-        <w:t>dados.Sexo.value_counts</w:t>
+      <w:proofErr w:type="gramStart"/>
+      <w:r>
+        <w:rPr>
+          <w:rFonts w:ascii="Courier New" w:eastAsia="Times New Roman" w:hAnsi="Courier New" w:cs="Courier New"/>
+          <w:color w:val="D4D4D4"/>
+          <w:sz w:val="21"/>
+          <w:szCs w:val="21"/>
+          <w:lang w:val="en-US" w:eastAsia="pt-BR"/>
+        </w:rPr>
+        <w:t>dados.Sexo.value</w:t>
+      </w:r>
+      <w:proofErr w:type="gramEnd"/>
+      <w:r>
+        <w:rPr>
+          <w:rFonts w:ascii="Courier New" w:eastAsia="Times New Roman" w:hAnsi="Courier New" w:cs="Courier New"/>
+          <w:color w:val="D4D4D4"/>
+          <w:sz w:val="21"/>
+          <w:szCs w:val="21"/>
+          <w:lang w:val="en-US" w:eastAsia="pt-BR"/>
+        </w:rPr>
+        <w:t>_counts</w:t>
       </w:r>
       <w:proofErr w:type="spellEnd"/>
       <w:r>
@@ -37581,15 +38983,27 @@
         </w:rPr>
       </w:pPr>
       <w:proofErr w:type="spellStart"/>
-      <w:r>
-        <w:rPr>
-          <w:rFonts w:ascii="Courier New" w:eastAsia="Times New Roman" w:hAnsi="Courier New" w:cs="Courier New"/>
-          <w:color w:val="D4D4D4"/>
-          <w:sz w:val="21"/>
-          <w:szCs w:val="21"/>
-          <w:lang w:val="en-US" w:eastAsia="pt-BR"/>
-        </w:rPr>
-        <w:t>amostra.Sexo.value_counts</w:t>
+      <w:proofErr w:type="gramStart"/>
+      <w:r>
+        <w:rPr>
+          <w:rFonts w:ascii="Courier New" w:eastAsia="Times New Roman" w:hAnsi="Courier New" w:cs="Courier New"/>
+          <w:color w:val="D4D4D4"/>
+          <w:sz w:val="21"/>
+          <w:szCs w:val="21"/>
+          <w:lang w:val="en-US" w:eastAsia="pt-BR"/>
+        </w:rPr>
+        <w:t>amostra.Sexo.value</w:t>
+      </w:r>
+      <w:proofErr w:type="gramEnd"/>
+      <w:r>
+        <w:rPr>
+          <w:rFonts w:ascii="Courier New" w:eastAsia="Times New Roman" w:hAnsi="Courier New" w:cs="Courier New"/>
+          <w:color w:val="D4D4D4"/>
+          <w:sz w:val="21"/>
+          <w:szCs w:val="21"/>
+          <w:lang w:val="en-US" w:eastAsia="pt-BR"/>
+        </w:rPr>
+        <w:t>_counts</w:t>
       </w:r>
       <w:proofErr w:type="spellEnd"/>
       <w:r>
@@ -37752,7 +39166,18 @@
           <w:szCs w:val="21"/>
           <w:lang w:eastAsia="pt-BR"/>
         </w:rPr>
-        <w:t>dados.sample</w:t>
+        <w:t>dados.</w:t>
+      </w:r>
+      <w:proofErr w:type="gramStart"/>
+      <w:r>
+        <w:rPr>
+          <w:rFonts w:ascii="Courier New" w:eastAsia="Times New Roman" w:hAnsi="Courier New" w:cs="Courier New"/>
+          <w:color w:val="D4D4D4"/>
+          <w:sz w:val="21"/>
+          <w:szCs w:val="21"/>
+          <w:lang w:eastAsia="pt-BR"/>
+        </w:rPr>
+        <w:t>sample</w:t>
       </w:r>
       <w:proofErr w:type="spellEnd"/>
       <w:r>
@@ -37765,6 +39190,7 @@
         </w:rPr>
         <w:t>(</w:t>
       </w:r>
+      <w:proofErr w:type="gramEnd"/>
       <w:r>
         <w:rPr>
           <w:rFonts w:ascii="Courier New" w:eastAsia="Times New Roman" w:hAnsi="Courier New" w:cs="Courier New"/>
@@ -37861,15 +39287,27 @@
         </w:rPr>
       </w:pPr>
       <w:proofErr w:type="spellStart"/>
-      <w:r>
-        <w:rPr>
-          <w:rFonts w:ascii="Courier New" w:eastAsia="Times New Roman" w:hAnsi="Courier New" w:cs="Courier New"/>
-          <w:color w:val="D4D4D4"/>
-          <w:sz w:val="21"/>
-          <w:szCs w:val="21"/>
-          <w:lang w:val="en-US" w:eastAsia="pt-BR"/>
-        </w:rPr>
-        <w:t>dados.Sexo.value_counts</w:t>
+      <w:proofErr w:type="gramStart"/>
+      <w:r>
+        <w:rPr>
+          <w:rFonts w:ascii="Courier New" w:eastAsia="Times New Roman" w:hAnsi="Courier New" w:cs="Courier New"/>
+          <w:color w:val="D4D4D4"/>
+          <w:sz w:val="21"/>
+          <w:szCs w:val="21"/>
+          <w:lang w:val="en-US" w:eastAsia="pt-BR"/>
+        </w:rPr>
+        <w:t>dados.Sexo.value</w:t>
+      </w:r>
+      <w:proofErr w:type="gramEnd"/>
+      <w:r>
+        <w:rPr>
+          <w:rFonts w:ascii="Courier New" w:eastAsia="Times New Roman" w:hAnsi="Courier New" w:cs="Courier New"/>
+          <w:color w:val="D4D4D4"/>
+          <w:sz w:val="21"/>
+          <w:szCs w:val="21"/>
+          <w:lang w:val="en-US" w:eastAsia="pt-BR"/>
+        </w:rPr>
+        <w:t>_counts</w:t>
       </w:r>
       <w:proofErr w:type="spellEnd"/>
       <w:r>
@@ -37979,15 +39417,27 @@
         </w:rPr>
       </w:pPr>
       <w:proofErr w:type="spellStart"/>
-      <w:r>
-        <w:rPr>
-          <w:rFonts w:ascii="Courier New" w:eastAsia="Times New Roman" w:hAnsi="Courier New" w:cs="Courier New"/>
-          <w:color w:val="D4D4D4"/>
-          <w:sz w:val="21"/>
-          <w:szCs w:val="21"/>
-          <w:lang w:val="en-US" w:eastAsia="pt-BR"/>
-        </w:rPr>
-        <w:t>amostra.Sexo.value_counts</w:t>
+      <w:proofErr w:type="gramStart"/>
+      <w:r>
+        <w:rPr>
+          <w:rFonts w:ascii="Courier New" w:eastAsia="Times New Roman" w:hAnsi="Courier New" w:cs="Courier New"/>
+          <w:color w:val="D4D4D4"/>
+          <w:sz w:val="21"/>
+          <w:szCs w:val="21"/>
+          <w:lang w:val="en-US" w:eastAsia="pt-BR"/>
+        </w:rPr>
+        <w:t>amostra.Sexo.value</w:t>
+      </w:r>
+      <w:proofErr w:type="gramEnd"/>
+      <w:r>
+        <w:rPr>
+          <w:rFonts w:ascii="Courier New" w:eastAsia="Times New Roman" w:hAnsi="Courier New" w:cs="Courier New"/>
+          <w:color w:val="D4D4D4"/>
+          <w:sz w:val="21"/>
+          <w:szCs w:val="21"/>
+          <w:lang w:val="en-US" w:eastAsia="pt-BR"/>
+        </w:rPr>
+        <w:t>_counts</w:t>
       </w:r>
       <w:proofErr w:type="spellEnd"/>
       <w:r>
@@ -38970,6 +40420,7 @@
         <w:t>amostras = </w:t>
       </w:r>
       <w:proofErr w:type="spellStart"/>
+      <w:proofErr w:type="gramStart"/>
       <w:r>
         <w:rPr>
           <w:rFonts w:ascii="Courier New" w:eastAsia="Times New Roman" w:hAnsi="Courier New" w:cs="Courier New"/>
@@ -38981,6 +40432,7 @@
         <w:t>pd.DataFrame</w:t>
       </w:r>
       <w:proofErr w:type="spellEnd"/>
+      <w:proofErr w:type="gramEnd"/>
       <w:r>
         <w:rPr>
           <w:rFonts w:ascii="Courier New" w:eastAsia="Times New Roman" w:hAnsi="Courier New" w:cs="Courier New"/>
@@ -39110,6 +40562,7 @@
         <w:t>  _ = </w:t>
       </w:r>
       <w:proofErr w:type="spellStart"/>
+      <w:proofErr w:type="gramStart"/>
       <w:r>
         <w:rPr>
           <w:rFonts w:ascii="Courier New" w:eastAsia="Times New Roman" w:hAnsi="Courier New" w:cs="Courier New"/>
@@ -39121,6 +40574,7 @@
         <w:t>dados.Idade.sample</w:t>
       </w:r>
       <w:proofErr w:type="spellEnd"/>
+      <w:proofErr w:type="gramEnd"/>
       <w:r>
         <w:rPr>
           <w:rFonts w:ascii="Courier New" w:eastAsia="Times New Roman" w:hAnsi="Courier New" w:cs="Courier New"/>
@@ -39173,7 +40627,29 @@
           <w:lang w:eastAsia="pt-BR"/>
         </w:rPr>
         <w:lastRenderedPageBreak/>
-        <w:t>  _.index = </w:t>
+        <w:t>  </w:t>
+      </w:r>
+      <w:proofErr w:type="gramStart"/>
+      <w:r>
+        <w:rPr>
+          <w:rFonts w:ascii="Courier New" w:eastAsia="Times New Roman" w:hAnsi="Courier New" w:cs="Courier New"/>
+          <w:color w:val="D4D4D4"/>
+          <w:sz w:val="21"/>
+          <w:szCs w:val="21"/>
+          <w:lang w:eastAsia="pt-BR"/>
+        </w:rPr>
+        <w:t>_.index</w:t>
+      </w:r>
+      <w:proofErr w:type="gramEnd"/>
+      <w:r>
+        <w:rPr>
+          <w:rFonts w:ascii="Courier New" w:eastAsia="Times New Roman" w:hAnsi="Courier New" w:cs="Courier New"/>
+          <w:color w:val="D4D4D4"/>
+          <w:sz w:val="21"/>
+          <w:szCs w:val="21"/>
+          <w:lang w:eastAsia="pt-BR"/>
+        </w:rPr>
+        <w:t> = </w:t>
       </w:r>
       <w:r>
         <w:rPr>
@@ -39288,7 +40764,18 @@
           <w:szCs w:val="21"/>
           <w:lang w:eastAsia="pt-BR"/>
         </w:rPr>
-        <w:t>  amostras</w:t>
+        <w:t>  </w:t>
+      </w:r>
+      <w:proofErr w:type="gramStart"/>
+      <w:r>
+        <w:rPr>
+          <w:rFonts w:ascii="Courier New" w:eastAsia="Times New Roman" w:hAnsi="Courier New" w:cs="Courier New"/>
+          <w:color w:val="D4D4D4"/>
+          <w:sz w:val="21"/>
+          <w:szCs w:val="21"/>
+          <w:lang w:eastAsia="pt-BR"/>
+        </w:rPr>
+        <w:t>amostras</w:t>
       </w:r>
       <w:r>
         <w:rPr>
@@ -39300,6 +40787,7 @@
         </w:rPr>
         <w:t>[</w:t>
       </w:r>
+      <w:proofErr w:type="gramEnd"/>
       <w:r>
         <w:rPr>
           <w:rFonts w:ascii="Courier New" w:eastAsia="Times New Roman" w:hAnsi="Courier New" w:cs="Courier New"/>
@@ -39474,6 +40962,7 @@
         </w:rPr>
       </w:pPr>
       <w:proofErr w:type="spellStart"/>
+      <w:proofErr w:type="gramStart"/>
       <w:r>
         <w:rPr>
           <w:rFonts w:ascii="Courier New" w:eastAsia="Times New Roman" w:hAnsi="Courier New" w:cs="Courier New"/>
@@ -39485,6 +40974,7 @@
         <w:t>amostras.mean</w:t>
       </w:r>
       <w:proofErr w:type="spellEnd"/>
+      <w:proofErr w:type="gramEnd"/>
       <w:r>
         <w:rPr>
           <w:rFonts w:ascii="Courier New" w:eastAsia="Times New Roman" w:hAnsi="Courier New" w:cs="Courier New"/>
@@ -39677,6 +41167,7 @@
         </w:rPr>
       </w:pPr>
       <w:proofErr w:type="spellStart"/>
+      <w:proofErr w:type="gramStart"/>
       <w:r>
         <w:rPr>
           <w:rFonts w:ascii="Courier New" w:eastAsia="Times New Roman" w:hAnsi="Courier New" w:cs="Courier New"/>
@@ -39688,6 +41179,7 @@
         <w:t>amostras.mean</w:t>
       </w:r>
       <w:proofErr w:type="spellEnd"/>
+      <w:proofErr w:type="gramEnd"/>
       <w:r>
         <w:rPr>
           <w:rFonts w:ascii="Courier New" w:eastAsia="Times New Roman" w:hAnsi="Courier New" w:cs="Courier New"/>
@@ -39766,6 +41258,7 @@
         </w:rPr>
       </w:pPr>
       <w:proofErr w:type="spellStart"/>
+      <w:proofErr w:type="gramStart"/>
       <w:r>
         <w:rPr>
           <w:rFonts w:ascii="Courier New" w:eastAsia="Times New Roman" w:hAnsi="Courier New" w:cs="Courier New"/>
@@ -39777,6 +41270,7 @@
         <w:t>amostras.mean</w:t>
       </w:r>
       <w:proofErr w:type="spellEnd"/>
+      <w:proofErr w:type="gramEnd"/>
       <w:r>
         <w:rPr>
           <w:rFonts w:ascii="Courier New" w:eastAsia="Times New Roman" w:hAnsi="Courier New" w:cs="Courier New"/>
@@ -39876,6 +41370,7 @@
         </w:rPr>
       </w:pPr>
       <w:proofErr w:type="spellStart"/>
+      <w:proofErr w:type="gramStart"/>
       <w:r>
         <w:rPr>
           <w:rFonts w:ascii="Courier New" w:eastAsia="Times New Roman" w:hAnsi="Courier New" w:cs="Courier New"/>
@@ -39887,6 +41382,7 @@
         <w:t>dados.Idade.mean</w:t>
       </w:r>
       <w:proofErr w:type="spellEnd"/>
+      <w:proofErr w:type="gramEnd"/>
       <w:r>
         <w:rPr>
           <w:rFonts w:ascii="Courier New" w:eastAsia="Times New Roman" w:hAnsi="Courier New" w:cs="Courier New"/>
@@ -40000,6 +41496,7 @@
         </w:rPr>
       </w:pPr>
       <w:proofErr w:type="spellStart"/>
+      <w:proofErr w:type="gramStart"/>
       <w:r>
         <w:rPr>
           <w:rFonts w:ascii="Courier New" w:eastAsia="Times New Roman" w:hAnsi="Courier New" w:cs="Courier New"/>
@@ -40011,6 +41508,7 @@
         <w:t>amostras.mean</w:t>
       </w:r>
       <w:proofErr w:type="spellEnd"/>
+      <w:proofErr w:type="gramEnd"/>
       <w:r>
         <w:rPr>
           <w:rFonts w:ascii="Courier New" w:eastAsia="Times New Roman" w:hAnsi="Courier New" w:cs="Courier New"/>
@@ -40121,6 +41619,7 @@
         </w:rPr>
       </w:pPr>
       <w:proofErr w:type="spellStart"/>
+      <w:proofErr w:type="gramStart"/>
       <w:r>
         <w:rPr>
           <w:rFonts w:ascii="Courier New" w:eastAsia="Times New Roman" w:hAnsi="Courier New" w:cs="Courier New"/>
@@ -40140,7 +41639,18 @@
           <w:szCs w:val="21"/>
           <w:lang w:eastAsia="pt-BR"/>
         </w:rPr>
-        <w:t>()</w:t>
+        <w:t>(</w:t>
+      </w:r>
+      <w:proofErr w:type="gramEnd"/>
+      <w:r>
+        <w:rPr>
+          <w:rFonts w:ascii="Courier New" w:eastAsia="Times New Roman" w:hAnsi="Courier New" w:cs="Courier New"/>
+          <w:color w:val="DCDCDC"/>
+          <w:sz w:val="21"/>
+          <w:szCs w:val="21"/>
+          <w:lang w:eastAsia="pt-BR"/>
+        </w:rPr>
+        <w:t>)</w:t>
       </w:r>
       <w:r>
         <w:rPr>
@@ -41497,6 +43007,7 @@
         <w:t>z = </w:t>
       </w:r>
       <w:proofErr w:type="spellStart"/>
+      <w:proofErr w:type="gramStart"/>
       <w:r>
         <w:rPr>
           <w:rFonts w:ascii="Courier New" w:eastAsia="Times New Roman" w:hAnsi="Courier New" w:cs="Courier New"/>
@@ -41518,6 +43029,7 @@
         </w:rPr>
         <w:t>(</w:t>
       </w:r>
+      <w:proofErr w:type="gramEnd"/>
       <w:r>
         <w:rPr>
           <w:rFonts w:ascii="Courier New" w:eastAsia="Times New Roman" w:hAnsi="Courier New" w:cs="Courier New"/>
@@ -41863,6 +43375,7 @@
         <w:t> = </w:t>
       </w:r>
       <w:proofErr w:type="spellStart"/>
+      <w:proofErr w:type="gramStart"/>
       <w:r>
         <w:rPr>
           <w:rFonts w:ascii="Courier New" w:eastAsia="Times New Roman" w:hAnsi="Courier New" w:cs="Courier New"/>
@@ -41874,6 +43387,7 @@
         <w:t>np.sqrt</w:t>
       </w:r>
       <w:proofErr w:type="spellEnd"/>
+      <w:proofErr w:type="gramEnd"/>
       <w:r>
         <w:rPr>
           <w:rFonts w:ascii="Courier New" w:eastAsia="Times New Roman" w:hAnsi="Courier New" w:cs="Courier New"/>
@@ -43605,6 +45119,7 @@
         <w:t xml:space="preserve">z = </w:t>
       </w:r>
       <w:proofErr w:type="spellStart"/>
+      <w:proofErr w:type="gramStart"/>
       <w:r>
         <w:rPr>
           <w:rFonts w:ascii="Times New Roman" w:hAnsi="Times New Roman" w:cs="Times New Roman"/>
@@ -43620,7 +45135,16 @@
           <w:sz w:val="24"/>
           <w:szCs w:val="24"/>
         </w:rPr>
-        <w:t>(0.975)</w:t>
+        <w:t>(</w:t>
+      </w:r>
+      <w:proofErr w:type="gramEnd"/>
+      <w:r>
+        <w:rPr>
+          <w:rFonts w:ascii="Times New Roman" w:hAnsi="Times New Roman" w:cs="Times New Roman"/>
+          <w:sz w:val="24"/>
+          <w:szCs w:val="24"/>
+        </w:rPr>
+        <w:t>0.975)</w:t>
       </w:r>
       <w:r>
         <w:rPr>
@@ -44325,6 +45849,7 @@
         <w:t xml:space="preserve">z = </w:t>
       </w:r>
       <w:proofErr w:type="spellStart"/>
+      <w:proofErr w:type="gramStart"/>
       <w:r>
         <w:rPr>
           <w:rFonts w:ascii="Times New Roman" w:hAnsi="Times New Roman" w:cs="Times New Roman"/>
@@ -44340,7 +45865,16 @@
           <w:sz w:val="24"/>
           <w:szCs w:val="24"/>
         </w:rPr>
-        <w:t>((0.5 + (0.95 / 2)))</w:t>
+        <w:t>(</w:t>
+      </w:r>
+      <w:proofErr w:type="gramEnd"/>
+      <w:r>
+        <w:rPr>
+          <w:rFonts w:ascii="Times New Roman" w:hAnsi="Times New Roman" w:cs="Times New Roman"/>
+          <w:sz w:val="24"/>
+          <w:szCs w:val="24"/>
+        </w:rPr>
+        <w:t>(0.5 + (0.95 / 2)))</w:t>
       </w:r>
       <w:r>
         <w:rPr>
@@ -44755,6 +46289,7 @@
         <w:t xml:space="preserve">renda_5000 = </w:t>
       </w:r>
       <w:proofErr w:type="spellStart"/>
+      <w:proofErr w:type="gramStart"/>
       <w:r>
         <w:rPr>
           <w:rFonts w:ascii="Times New Roman" w:hAnsi="Times New Roman" w:cs="Times New Roman"/>
@@ -44764,6 +46299,7 @@
         <w:t>dados.query</w:t>
       </w:r>
       <w:proofErr w:type="spellEnd"/>
+      <w:proofErr w:type="gramEnd"/>
       <w:r>
         <w:rPr>
           <w:rFonts w:ascii="Times New Roman" w:hAnsi="Times New Roman" w:cs="Times New Roman"/>
@@ -44810,7 +46346,25 @@
           <w:sz w:val="24"/>
           <w:szCs w:val="24"/>
         </w:rPr>
-        <w:t>sigma = renda_5000.std()</w:t>
+        <w:t xml:space="preserve">sigma = </w:t>
+      </w:r>
+      <w:proofErr w:type="gramStart"/>
+      <w:r>
+        <w:rPr>
+          <w:rFonts w:ascii="Times New Roman" w:hAnsi="Times New Roman" w:cs="Times New Roman"/>
+          <w:sz w:val="24"/>
+          <w:szCs w:val="24"/>
+        </w:rPr>
+        <w:t>renda_5000.std(</w:t>
+      </w:r>
+      <w:proofErr w:type="gramEnd"/>
+      <w:r>
+        <w:rPr>
+          <w:rFonts w:ascii="Times New Roman" w:hAnsi="Times New Roman" w:cs="Times New Roman"/>
+          <w:sz w:val="24"/>
+          <w:szCs w:val="24"/>
+        </w:rPr>
+        <w:t>)</w:t>
       </w:r>
       <w:r>
         <w:rPr>
@@ -44925,6 +46479,7 @@
         <w:t xml:space="preserve">z = </w:t>
       </w:r>
       <w:proofErr w:type="spellStart"/>
+      <w:proofErr w:type="gramStart"/>
       <w:r>
         <w:rPr>
           <w:rFonts w:ascii="Times New Roman" w:hAnsi="Times New Roman" w:cs="Times New Roman"/>
@@ -44940,7 +46495,16 @@
           <w:sz w:val="24"/>
           <w:szCs w:val="24"/>
         </w:rPr>
-        <w:t>(.975)</w:t>
+        <w:t>(</w:t>
+      </w:r>
+      <w:proofErr w:type="gramEnd"/>
+      <w:r>
+        <w:rPr>
+          <w:rFonts w:ascii="Times New Roman" w:hAnsi="Times New Roman" w:cs="Times New Roman"/>
+          <w:sz w:val="24"/>
+          <w:szCs w:val="24"/>
+        </w:rPr>
+        <w:t>.975)</w:t>
       </w:r>
       <w:r>
         <w:rPr>
@@ -45215,6 +46779,7 @@
         <w:t> </w:t>
       </w:r>
       <w:proofErr w:type="spellStart"/>
+      <w:proofErr w:type="gramStart"/>
       <w:r>
         <w:rPr>
           <w:rFonts w:ascii="Courier New" w:eastAsia="Times New Roman" w:hAnsi="Courier New" w:cs="Courier New"/>
@@ -45226,6 +46791,7 @@
         <w:t>matplotlib.pyplot</w:t>
       </w:r>
       <w:proofErr w:type="spellEnd"/>
+      <w:proofErr w:type="gramEnd"/>
       <w:r>
         <w:rPr>
           <w:rFonts w:ascii="Courier New" w:eastAsia="Times New Roman" w:hAnsi="Courier New" w:cs="Courier New"/>
@@ -45402,6 +46968,7 @@
         </w:rPr>
         <w:t>n = n</w:t>
       </w:r>
+      <w:proofErr w:type="gramStart"/>
       <w:r>
         <w:rPr>
           <w:rFonts w:ascii="Courier New" w:eastAsia="Times New Roman" w:hAnsi="Courier New" w:cs="Courier New"/>
@@ -45422,6 +46989,7 @@
         </w:rPr>
         <w:t>.mean</w:t>
       </w:r>
+      <w:proofErr w:type="gramEnd"/>
       <w:r>
         <w:rPr>
           <w:rFonts w:ascii="Courier New" w:eastAsia="Times New Roman" w:hAnsi="Courier New" w:cs="Courier New"/>
@@ -45566,6 +47134,7 @@
         <w:t>medias = </w:t>
       </w:r>
       <w:proofErr w:type="spellStart"/>
+      <w:proofErr w:type="gramStart"/>
       <w:r>
         <w:rPr>
           <w:rFonts w:ascii="Courier New" w:eastAsia="Times New Roman" w:hAnsi="Courier New" w:cs="Courier New"/>
@@ -45577,6 +47146,7 @@
         <w:t>pd.DataFrame</w:t>
       </w:r>
       <w:proofErr w:type="spellEnd"/>
+      <w:proofErr w:type="gramEnd"/>
       <w:r>
         <w:rPr>
           <w:rFonts w:ascii="Courier New" w:eastAsia="Times New Roman" w:hAnsi="Courier New" w:cs="Courier New"/>
@@ -45644,6 +47214,7 @@
         <w:t>ax = </w:t>
       </w:r>
       <w:proofErr w:type="spellStart"/>
+      <w:proofErr w:type="gramStart"/>
       <w:r>
         <w:rPr>
           <w:rFonts w:ascii="Courier New" w:eastAsia="Times New Roman" w:hAnsi="Courier New" w:cs="Courier New"/>
@@ -45655,6 +47226,7 @@
         <w:t>medias.plot</w:t>
       </w:r>
       <w:proofErr w:type="spellEnd"/>
+      <w:proofErr w:type="gramEnd"/>
       <w:r>
         <w:rPr>
           <w:rFonts w:ascii="Courier New" w:eastAsia="Times New Roman" w:hAnsi="Courier New" w:cs="Courier New"/>
@@ -45717,7 +47289,18 @@
           <w:szCs w:val="21"/>
           <w:lang w:val="en-US" w:eastAsia="pt-BR"/>
         </w:rPr>
-        <w:t>ax.figure.set_size_inches</w:t>
+        <w:t>ax.figure.set_size_</w:t>
+      </w:r>
+      <w:proofErr w:type="gramStart"/>
+      <w:r>
+        <w:rPr>
+          <w:rFonts w:ascii="Courier New" w:eastAsia="Times New Roman" w:hAnsi="Courier New" w:cs="Courier New"/>
+          <w:color w:val="D4D4D4"/>
+          <w:sz w:val="21"/>
+          <w:szCs w:val="21"/>
+          <w:lang w:val="en-US" w:eastAsia="pt-BR"/>
+        </w:rPr>
+        <w:t>inches</w:t>
       </w:r>
       <w:proofErr w:type="spellEnd"/>
       <w:r>
@@ -45730,6 +47313,7 @@
         </w:rPr>
         <w:t>(</w:t>
       </w:r>
+      <w:proofErr w:type="gramEnd"/>
       <w:r>
         <w:rPr>
           <w:rFonts w:ascii="Courier New" w:eastAsia="Times New Roman" w:hAnsi="Courier New" w:cs="Courier New"/>
@@ -45793,6 +47377,7 @@
           <w:lang w:val="en-US" w:eastAsia="pt-BR"/>
         </w:rPr>
       </w:pPr>
+      <w:proofErr w:type="gramStart"/>
       <w:r>
         <w:rPr>
           <w:rFonts w:ascii="Courier New" w:eastAsia="Times New Roman" w:hAnsi="Courier New" w:cs="Courier New"/>
@@ -45803,6 +47388,7 @@
         </w:rPr>
         <w:t>ax.hlines</w:t>
       </w:r>
+      <w:proofErr w:type="gramEnd"/>
       <w:r>
         <w:rPr>
           <w:rFonts w:ascii="Courier New" w:eastAsia="Times New Roman" w:hAnsi="Courier New" w:cs="Courier New"/>
@@ -45956,6 +47542,7 @@
           <w:lang w:eastAsia="pt-BR"/>
         </w:rPr>
       </w:pPr>
+      <w:proofErr w:type="gramStart"/>
       <w:r>
         <w:rPr>
           <w:rFonts w:ascii="Courier New" w:eastAsia="Times New Roman" w:hAnsi="Courier New" w:cs="Courier New"/>
@@ -45966,6 +47553,7 @@
         </w:rPr>
         <w:t>ax.hlines</w:t>
       </w:r>
+      <w:proofErr w:type="gramEnd"/>
       <w:r>
         <w:rPr>
           <w:rFonts w:ascii="Courier New" w:eastAsia="Times New Roman" w:hAnsi="Courier New" w:cs="Courier New"/>
@@ -46139,6 +47727,7 @@
           <w:lang w:eastAsia="pt-BR"/>
         </w:rPr>
       </w:pPr>
+      <w:proofErr w:type="gramStart"/>
       <w:r>
         <w:rPr>
           <w:rFonts w:ascii="Courier New" w:eastAsia="Times New Roman" w:hAnsi="Courier New" w:cs="Courier New"/>
@@ -46149,6 +47738,7 @@
         </w:rPr>
         <w:t>ax.hlines</w:t>
       </w:r>
+      <w:proofErr w:type="gramEnd"/>
       <w:r>
         <w:rPr>
           <w:rFonts w:ascii="Courier New" w:eastAsia="Times New Roman" w:hAnsi="Courier New" w:cs="Courier New"/>
@@ -46403,7 +47993,7 @@
       <w:pPr>
         <w:pStyle w:val="PargrafodaLista"/>
         <w:numPr>
-          <w:ilvl w:val="3"/>
+          <w:ilvl w:val="1"/>
           <w:numId w:val="4"/>
         </w:numPr>
         <w:spacing w:before="240" w:after="0" w:line="360" w:lineRule="auto"/>
@@ -46414,6 +48004,14 @@
           <w:szCs w:val="24"/>
         </w:rPr>
       </w:pPr>
+      <w:r>
+        <w:rPr>
+          <w:rFonts w:ascii="Times New Roman" w:hAnsi="Times New Roman" w:cs="Times New Roman"/>
+          <w:sz w:val="24"/>
+          <w:szCs w:val="24"/>
+        </w:rPr>
+        <w:t xml:space="preserve"> </w:t>
+      </w:r>
     </w:p>
     <w:sectPr>
       <w:pgSz w:w="11906" w:h="16838"/>
@@ -46448,21 +48046,21 @@
         <v:path o:extrusionok="f" gradientshapeok="t" o:connecttype="rect"/>
         <o:lock v:ext="edit" aspectratio="t"/>
       </v:shapetype>
-      <v:shape id="_x0000_i1989" type="#_x0000_t75" style="width:24pt;height:13.5pt;visibility:visible;mso-wrap-style:square" o:bullet="t">
+      <v:shape id="_x0000_i1992" type="#_x0000_t75" style="width:24pt;height:13.5pt;visibility:visible;mso-wrap-style:square" o:bullet="t">
         <v:imagedata r:id="rId1" o:title=""/>
       </v:shape>
     </w:pict>
   </w:numPicBullet>
   <w:numPicBullet w:numPicBulletId="1">
     <w:pict>
-      <v:shape id="_x0000_i1990" type="#_x0000_t75" style="width:21.75pt;height:13.5pt;visibility:visible;mso-wrap-style:square" o:bullet="t">
+      <v:shape id="_x0000_i1993" type="#_x0000_t75" style="width:21.75pt;height:13.5pt;visibility:visible;mso-wrap-style:square" o:bullet="t">
         <v:imagedata r:id="rId2" o:title=""/>
       </v:shape>
     </w:pict>
   </w:numPicBullet>
   <w:numPicBullet w:numPicBulletId="2">
     <w:pict>
-      <v:shape id="_x0000_i1991" type="#_x0000_t75" style="width:27pt;height:13.5pt;visibility:visible;mso-wrap-style:square" o:bullet="t">
+      <v:shape id="_x0000_i1994" type="#_x0000_t75" style="width:27pt;height:13.5pt;visibility:visible;mso-wrap-style:square" o:bullet="t">
         <v:imagedata r:id="rId3" o:title=""/>
       </v:shape>
     </w:pict>

</xml_diff>

<commit_message>
Finalizei a aula 7 e o curso 2 de estatística
O que aprendemos
</commit_message>
<xml_diff>
--- a/Data Science/Estatística Com Python/Anotações/Estatística Com Python - Anotações.docx
+++ b/Data Science/Estatística Com Python/Anotações/Estatística Com Python - Anotações.docx
@@ -48012,6 +48012,110 @@
         </w:rPr>
         <w:t xml:space="preserve"> </w:t>
       </w:r>
+      <w:r>
+        <w:rPr>
+          <w:rFonts w:ascii="Times New Roman" w:hAnsi="Times New Roman" w:cs="Times New Roman"/>
+          <w:sz w:val="24"/>
+          <w:szCs w:val="24"/>
+        </w:rPr>
+        <w:t>O que aprendemos:</w:t>
+      </w:r>
+    </w:p>
+    <w:p>
+      <w:pPr>
+        <w:pStyle w:val="PargrafodaLista"/>
+        <w:numPr>
+          <w:ilvl w:val="2"/>
+          <w:numId w:val="4"/>
+        </w:numPr>
+        <w:spacing w:before="240" w:after="0" w:line="360" w:lineRule="auto"/>
+        <w:jc w:val="both"/>
+        <w:rPr>
+          <w:rFonts w:ascii="Times New Roman" w:hAnsi="Times New Roman" w:cs="Times New Roman"/>
+          <w:sz w:val="24"/>
+          <w:szCs w:val="24"/>
+        </w:rPr>
+      </w:pPr>
+      <w:r>
+        <w:rPr>
+          <w:rFonts w:ascii="Times New Roman" w:hAnsi="Times New Roman" w:cs="Times New Roman"/>
+          <w:sz w:val="24"/>
+          <w:szCs w:val="24"/>
+        </w:rPr>
+        <w:t>A entender os intervalos de confiança, com a realização de simulações de processos de amostragem com prova gráfica</w:t>
+      </w:r>
+      <w:r>
+        <w:rPr>
+          <w:rFonts w:ascii="Times New Roman" w:hAnsi="Times New Roman" w:cs="Times New Roman"/>
+          <w:sz w:val="24"/>
+          <w:szCs w:val="24"/>
+        </w:rPr>
+        <w:t>;</w:t>
+      </w:r>
+    </w:p>
+    <w:p>
+      <w:pPr>
+        <w:pStyle w:val="PargrafodaLista"/>
+        <w:numPr>
+          <w:ilvl w:val="2"/>
+          <w:numId w:val="4"/>
+        </w:numPr>
+        <w:spacing w:before="240" w:after="0" w:line="360" w:lineRule="auto"/>
+        <w:jc w:val="both"/>
+        <w:rPr>
+          <w:rFonts w:ascii="Times New Roman" w:hAnsi="Times New Roman" w:cs="Times New Roman"/>
+          <w:sz w:val="24"/>
+          <w:szCs w:val="24"/>
+        </w:rPr>
+      </w:pPr>
+      <w:r>
+        <w:rPr>
+          <w:rFonts w:ascii="Times New Roman" w:hAnsi="Times New Roman" w:cs="Times New Roman"/>
+          <w:sz w:val="24"/>
+          <w:szCs w:val="24"/>
+        </w:rPr>
+        <w:t>A aplicação das técnicas desenvolvidas no treinamento para a solução de problemas reais</w:t>
+      </w:r>
+      <w:r>
+        <w:rPr>
+          <w:rFonts w:ascii="Times New Roman" w:hAnsi="Times New Roman" w:cs="Times New Roman"/>
+          <w:sz w:val="24"/>
+          <w:szCs w:val="24"/>
+        </w:rPr>
+        <w:t>;</w:t>
+      </w:r>
+    </w:p>
+    <w:p>
+      <w:pPr>
+        <w:pStyle w:val="PargrafodaLista"/>
+        <w:numPr>
+          <w:ilvl w:val="2"/>
+          <w:numId w:val="4"/>
+        </w:numPr>
+        <w:spacing w:before="240" w:after="0" w:line="360" w:lineRule="auto"/>
+        <w:jc w:val="both"/>
+        <w:rPr>
+          <w:rFonts w:ascii="Times New Roman" w:hAnsi="Times New Roman" w:cs="Times New Roman"/>
+          <w:sz w:val="24"/>
+          <w:szCs w:val="24"/>
+        </w:rPr>
+      </w:pPr>
+      <w:r>
+        <w:rPr>
+          <w:rFonts w:ascii="Times New Roman" w:hAnsi="Times New Roman" w:cs="Times New Roman"/>
+          <w:sz w:val="24"/>
+          <w:szCs w:val="24"/>
+        </w:rPr>
+        <w:t>O dimensionamento de um processo de pesquisa de campo, com controle de custos e margem de erro</w:t>
+      </w:r>
+      <w:r>
+        <w:rPr>
+          <w:rFonts w:ascii="Times New Roman" w:hAnsi="Times New Roman" w:cs="Times New Roman"/>
+          <w:sz w:val="24"/>
+          <w:szCs w:val="24"/>
+        </w:rPr>
+        <w:t>.</w:t>
+      </w:r>
     </w:p>
     <w:sectPr>
       <w:pgSz w:w="11906" w:h="16838"/>
@@ -48046,21 +48150,21 @@
         <v:path o:extrusionok="f" gradientshapeok="t" o:connecttype="rect"/>
         <o:lock v:ext="edit" aspectratio="t"/>
       </v:shapetype>
-      <v:shape id="_x0000_i1992" type="#_x0000_t75" style="width:24pt;height:13.5pt;visibility:visible;mso-wrap-style:square" o:bullet="t">
+      <v:shape id="_x0000_i2001" type="#_x0000_t75" style="width:24pt;height:13.5pt;visibility:visible;mso-wrap-style:square" o:bullet="t">
         <v:imagedata r:id="rId1" o:title=""/>
       </v:shape>
     </w:pict>
   </w:numPicBullet>
   <w:numPicBullet w:numPicBulletId="1">
     <w:pict>
-      <v:shape id="_x0000_i1993" type="#_x0000_t75" style="width:21.75pt;height:13.5pt;visibility:visible;mso-wrap-style:square" o:bullet="t">
+      <v:shape id="_x0000_i2002" type="#_x0000_t75" style="width:21.75pt;height:13.5pt;visibility:visible;mso-wrap-style:square" o:bullet="t">
         <v:imagedata r:id="rId2" o:title=""/>
       </v:shape>
     </w:pict>
   </w:numPicBullet>
   <w:numPicBullet w:numPicBulletId="2">
     <w:pict>
-      <v:shape id="_x0000_i1994" type="#_x0000_t75" style="width:27pt;height:13.5pt;visibility:visible;mso-wrap-style:square" o:bullet="t">
+      <v:shape id="_x0000_i2003" type="#_x0000_t75" style="width:27pt;height:13.5pt;visibility:visible;mso-wrap-style:square" o:bullet="t">
         <v:imagedata r:id="rId3" o:title=""/>
       </v:shape>
     </w:pict>

</xml_diff>

<commit_message>
Iniciando o 3° curso de estatística com python
Parte III – Testes de Hipóteses
</commit_message>
<xml_diff>
--- a/Data Science/Estatística Com Python/Anotações/Estatística Com Python - Anotações.docx
+++ b/Data Science/Estatística Com Python/Anotações/Estatística Com Python - Anotações.docx
@@ -48117,6 +48117,94 @@
         <w:t>.</w:t>
       </w:r>
     </w:p>
+    <w:p>
+      <w:pPr>
+        <w:spacing w:before="240" w:after="0" w:line="360" w:lineRule="auto"/>
+        <w:jc w:val="right"/>
+        <w:rPr>
+          <w:rFonts w:ascii="Times New Roman" w:hAnsi="Times New Roman" w:cs="Times New Roman"/>
+          <w:sz w:val="24"/>
+          <w:szCs w:val="24"/>
+        </w:rPr>
+      </w:pPr>
+    </w:p>
+    <w:p>
+      <w:pPr>
+        <w:spacing w:before="240" w:after="0" w:line="360" w:lineRule="auto"/>
+        <w:jc w:val="right"/>
+        <w:rPr>
+          <w:rFonts w:ascii="Times New Roman" w:hAnsi="Times New Roman" w:cs="Times New Roman"/>
+          <w:sz w:val="24"/>
+          <w:szCs w:val="24"/>
+        </w:rPr>
+      </w:pPr>
+      <w:r>
+        <w:rPr>
+          <w:rFonts w:ascii="Times New Roman" w:hAnsi="Times New Roman" w:cs="Times New Roman"/>
+          <w:b/>
+          <w:bCs/>
+          <w:sz w:val="24"/>
+          <w:szCs w:val="24"/>
+          <w:u w:val="single"/>
+        </w:rPr>
+        <w:t xml:space="preserve">Parte III – </w:t>
+      </w:r>
+      <w:r>
+        <w:rPr>
+          <w:rFonts w:ascii="Times New Roman" w:hAnsi="Times New Roman" w:cs="Times New Roman"/>
+          <w:b/>
+          <w:bCs/>
+          <w:sz w:val="24"/>
+          <w:szCs w:val="24"/>
+          <w:u w:val="single"/>
+        </w:rPr>
+        <w:t xml:space="preserve">Testes de </w:t>
+      </w:r>
+      <w:r>
+        <w:rPr>
+          <w:rFonts w:ascii="Times New Roman" w:hAnsi="Times New Roman" w:cs="Times New Roman"/>
+          <w:b/>
+          <w:bCs/>
+          <w:sz w:val="24"/>
+          <w:szCs w:val="24"/>
+          <w:u w:val="single"/>
+        </w:rPr>
+        <w:t>H</w:t>
+      </w:r>
+      <w:r>
+        <w:rPr>
+          <w:rFonts w:ascii="Times New Roman" w:hAnsi="Times New Roman" w:cs="Times New Roman"/>
+          <w:b/>
+          <w:bCs/>
+          <w:sz w:val="24"/>
+          <w:szCs w:val="24"/>
+          <w:u w:val="single"/>
+        </w:rPr>
+        <w:t>ipóteses</w:t>
+      </w:r>
+      <w:r>
+        <w:rPr>
+          <w:rFonts w:ascii="Times New Roman" w:hAnsi="Times New Roman" w:cs="Times New Roman"/>
+          <w:b/>
+          <w:bCs/>
+          <w:sz w:val="24"/>
+          <w:szCs w:val="24"/>
+          <w:u w:val="single"/>
+        </w:rPr>
+        <w:t>:</w:t>
+      </w:r>
+    </w:p>
+    <w:p>
+      <w:pPr>
+        <w:spacing w:before="240" w:after="0" w:line="360" w:lineRule="auto"/>
+        <w:jc w:val="both"/>
+        <w:rPr>
+          <w:rFonts w:ascii="Times New Roman" w:hAnsi="Times New Roman" w:cs="Times New Roman"/>
+          <w:sz w:val="24"/>
+          <w:szCs w:val="24"/>
+        </w:rPr>
+      </w:pPr>
+    </w:p>
     <w:sectPr>
       <w:pgSz w:w="11906" w:h="16838"/>
       <w:pgMar w:top="1417" w:right="1701" w:bottom="1417" w:left="1701" w:header="708" w:footer="708" w:gutter="0"/>
@@ -48150,21 +48238,21 @@
         <v:path o:extrusionok="f" gradientshapeok="t" o:connecttype="rect"/>
         <o:lock v:ext="edit" aspectratio="t"/>
       </v:shapetype>
-      <v:shape id="_x0000_i2001" type="#_x0000_t75" style="width:24pt;height:13.5pt;visibility:visible;mso-wrap-style:square" o:bullet="t">
+      <v:shape id="_x0000_i2061" type="#_x0000_t75" style="width:24pt;height:13.5pt;visibility:visible;mso-wrap-style:square" o:bullet="t">
         <v:imagedata r:id="rId1" o:title=""/>
       </v:shape>
     </w:pict>
   </w:numPicBullet>
   <w:numPicBullet w:numPicBulletId="1">
     <w:pict>
-      <v:shape id="_x0000_i2002" type="#_x0000_t75" style="width:21.75pt;height:13.5pt;visibility:visible;mso-wrap-style:square" o:bullet="t">
+      <v:shape id="_x0000_i2062" type="#_x0000_t75" style="width:21.75pt;height:13.5pt;visibility:visible;mso-wrap-style:square" o:bullet="t">
         <v:imagedata r:id="rId2" o:title=""/>
       </v:shape>
     </w:pict>
   </w:numPicBullet>
   <w:numPicBullet w:numPicBulletId="2">
     <w:pict>
-      <v:shape id="_x0000_i2003" type="#_x0000_t75" style="width:27pt;height:13.5pt;visibility:visible;mso-wrap-style:square" o:bullet="t">
+      <v:shape id="_x0000_i2063" type="#_x0000_t75" style="width:27pt;height:13.5pt;visibility:visible;mso-wrap-style:square" o:bullet="t">
         <v:imagedata r:id="rId3" o:title=""/>
       </v:shape>
     </w:pict>

</xml_diff>

<commit_message>
Coloquei o link para o drive nas notas
</commit_message>
<xml_diff>
--- a/Data Science/Estatística Com Python/Anotações/Estatística Com Python - Anotações.docx
+++ b/Data Science/Estatística Com Python/Anotações/Estatística Com Python - Anotações.docx
@@ -783,16 +783,7 @@
           <w:sz w:val="24"/>
           <w:szCs w:val="24"/>
         </w:rPr>
-        <w:t>S.value_</w:t>
-      </w:r>
-      <w:proofErr w:type="gramStart"/>
-      <w:r>
-        <w:rPr>
-          <w:rFonts w:ascii="Times New Roman" w:hAnsi="Times New Roman" w:cs="Times New Roman"/>
-          <w:sz w:val="24"/>
-          <w:szCs w:val="24"/>
-        </w:rPr>
-        <w:t>counts</w:t>
+        <w:t>S.value_counts</w:t>
       </w:r>
       <w:proofErr w:type="spellEnd"/>
       <w:r>
@@ -801,16 +792,7 @@
           <w:sz w:val="24"/>
           <w:szCs w:val="24"/>
         </w:rPr>
-        <w:t>(</w:t>
-      </w:r>
-      <w:proofErr w:type="gramEnd"/>
-      <w:r>
-        <w:rPr>
-          <w:rFonts w:ascii="Times New Roman" w:hAnsi="Times New Roman" w:cs="Times New Roman"/>
-          <w:sz w:val="24"/>
-          <w:szCs w:val="24"/>
-        </w:rPr>
-        <w:t>): conta a quantida</w:t>
+        <w:t>(): conta a quantida</w:t>
       </w:r>
       <w:r>
         <w:rPr>
@@ -826,25 +808,7 @@
           <w:sz w:val="24"/>
           <w:szCs w:val="24"/>
         </w:rPr>
-        <w:t xml:space="preserve">, onde ele </w:t>
-      </w:r>
-      <w:proofErr w:type="gramStart"/>
-      <w:r>
-        <w:rPr>
-          <w:rFonts w:ascii="Times New Roman" w:hAnsi="Times New Roman" w:cs="Times New Roman"/>
-          <w:sz w:val="24"/>
-          <w:szCs w:val="24"/>
-        </w:rPr>
-        <w:t>soma elas</w:t>
-      </w:r>
-      <w:proofErr w:type="gramEnd"/>
-      <w:r>
-        <w:rPr>
-          <w:rFonts w:ascii="Times New Roman" w:hAnsi="Times New Roman" w:cs="Times New Roman"/>
-          <w:sz w:val="24"/>
-          <w:szCs w:val="24"/>
-        </w:rPr>
-        <w:t xml:space="preserve"> e divide cada um pela soma</w:t>
+        <w:t>, onde ele soma elas e divide cada um pela soma</w:t>
       </w:r>
       <w:r>
         <w:rPr>
@@ -1139,20 +1103,8 @@
           <w:szCs w:val="21"/>
           <w:lang w:eastAsia="pt-BR"/>
         </w:rPr>
-        <w:t>dist_freq_qualitativas = </w:t>
-      </w:r>
-      <w:proofErr w:type="gramStart"/>
-      <w:r>
-        <w:rPr>
-          <w:rFonts w:ascii="Courier New" w:eastAsia="Times New Roman" w:hAnsi="Courier New" w:cs="Courier New"/>
-          <w:color w:val="D4D4D4"/>
-          <w:sz w:val="21"/>
-          <w:szCs w:val="21"/>
-          <w:lang w:eastAsia="pt-BR"/>
-        </w:rPr>
-        <w:t>pd.DataFrame</w:t>
-      </w:r>
-      <w:proofErr w:type="gramEnd"/>
+        <w:t>dist_freq_qualitativas = pd.DataFrame</w:t>
+      </w:r>
       <w:r>
         <w:rPr>
           <w:rFonts w:ascii="Courier New" w:eastAsia="Times New Roman" w:hAnsi="Courier New" w:cs="Courier New"/>
@@ -1324,23 +1276,13 @@
         </w:rPr>
       </w:pPr>
       <w:proofErr w:type="spellStart"/>
-      <w:proofErr w:type="gramStart"/>
-      <w:r>
-        <w:rPr>
-          <w:rFonts w:ascii="Times New Roman" w:hAnsi="Times New Roman" w:cs="Times New Roman"/>
-          <w:sz w:val="24"/>
-          <w:szCs w:val="24"/>
-        </w:rPr>
-        <w:t>Df.rename</w:t>
-      </w:r>
-      <w:proofErr w:type="gramEnd"/>
-      <w:r>
-        <w:rPr>
-          <w:rFonts w:ascii="Times New Roman" w:hAnsi="Times New Roman" w:cs="Times New Roman"/>
-          <w:sz w:val="24"/>
-          <w:szCs w:val="24"/>
-        </w:rPr>
-        <w:t>_axis</w:t>
+      <w:r>
+        <w:rPr>
+          <w:rFonts w:ascii="Times New Roman" w:hAnsi="Times New Roman" w:cs="Times New Roman"/>
+          <w:sz w:val="24"/>
+          <w:szCs w:val="24"/>
+        </w:rPr>
+        <w:t>Df.rename_axis</w:t>
       </w:r>
       <w:proofErr w:type="spellEnd"/>
       <w:r>
@@ -1486,20 +1428,8 @@
           <w:szCs w:val="21"/>
           <w:lang w:val="en-US" w:eastAsia="pt-BR"/>
         </w:rPr>
-        <w:t>dist_freq_</w:t>
-      </w:r>
-      <w:proofErr w:type="gramStart"/>
-      <w:r>
-        <w:rPr>
-          <w:rFonts w:ascii="Courier New" w:eastAsia="Times New Roman" w:hAnsi="Courier New" w:cs="Courier New"/>
-          <w:color w:val="D4D4D4"/>
-          <w:sz w:val="21"/>
-          <w:szCs w:val="21"/>
-          <w:lang w:val="en-US" w:eastAsia="pt-BR"/>
-        </w:rPr>
-        <w:t>qualitativas.rename</w:t>
-      </w:r>
-      <w:proofErr w:type="gramEnd"/>
+        <w:t>dist_freq_qualitativas.rename</w:t>
+      </w:r>
       <w:r>
         <w:rPr>
           <w:rFonts w:ascii="Courier New" w:eastAsia="Times New Roman" w:hAnsi="Courier New" w:cs="Courier New"/>
@@ -1691,29 +1621,7 @@
           <w:szCs w:val="21"/>
           <w:lang w:val="en-US" w:eastAsia="pt-BR"/>
         </w:rPr>
-        <w:t>dist_freq_</w:t>
-      </w:r>
-      <w:proofErr w:type="gramStart"/>
-      <w:r>
-        <w:rPr>
-          <w:rFonts w:ascii="Courier New" w:eastAsia="Times New Roman" w:hAnsi="Courier New" w:cs="Courier New"/>
-          <w:color w:val="D4D4D4"/>
-          <w:sz w:val="21"/>
-          <w:szCs w:val="21"/>
-          <w:lang w:val="en-US" w:eastAsia="pt-BR"/>
-        </w:rPr>
-        <w:t>qualitativas.rename</w:t>
-      </w:r>
-      <w:proofErr w:type="gramEnd"/>
-      <w:r>
-        <w:rPr>
-          <w:rFonts w:ascii="Courier New" w:eastAsia="Times New Roman" w:hAnsi="Courier New" w:cs="Courier New"/>
-          <w:color w:val="D4D4D4"/>
-          <w:sz w:val="21"/>
-          <w:szCs w:val="21"/>
-          <w:lang w:val="en-US" w:eastAsia="pt-BR"/>
-        </w:rPr>
-        <w:t>_axis</w:t>
+        <w:t>dist_freq_qualitativas.rename_axis</w:t>
       </w:r>
       <w:r>
         <w:rPr>
@@ -1911,7 +1819,6 @@
         <w:t xml:space="preserve"> </w:t>
       </w:r>
       <w:proofErr w:type="spellStart"/>
-      <w:proofErr w:type="gramStart"/>
       <w:r>
         <w:rPr>
           <w:rFonts w:ascii="Times New Roman" w:hAnsi="Times New Roman" w:cs="Times New Roman"/>
@@ -1921,7 +1828,6 @@
         <w:t>Pd.crosstab</w:t>
       </w:r>
       <w:proofErr w:type="spellEnd"/>
-      <w:proofErr w:type="gramEnd"/>
       <w:r>
         <w:rPr>
           <w:rFonts w:ascii="Times New Roman" w:hAnsi="Times New Roman" w:cs="Times New Roman"/>
@@ -2659,7 +2565,6 @@
         <w:t> = </w:t>
       </w:r>
       <w:proofErr w:type="spellStart"/>
-      <w:proofErr w:type="gramStart"/>
       <w:r>
         <w:rPr>
           <w:rFonts w:ascii="Courier New" w:eastAsia="Times New Roman" w:hAnsi="Courier New" w:cs="Courier New"/>
@@ -2671,7 +2576,6 @@
         <w:t>pd.crosstab</w:t>
       </w:r>
       <w:proofErr w:type="spellEnd"/>
-      <w:proofErr w:type="gramEnd"/>
       <w:r>
         <w:rPr>
           <w:rFonts w:ascii="Courier New" w:eastAsia="Times New Roman" w:hAnsi="Courier New" w:cs="Courier New"/>
@@ -2750,7 +2654,6 @@
         </w:rPr>
       </w:pPr>
       <w:proofErr w:type="spellStart"/>
-      <w:proofErr w:type="gramStart"/>
       <w:r>
         <w:rPr>
           <w:rFonts w:ascii="Courier New" w:eastAsia="Times New Roman" w:hAnsi="Courier New" w:cs="Courier New"/>
@@ -2762,7 +2665,6 @@
         <w:t>frequencia.rename</w:t>
       </w:r>
       <w:proofErr w:type="spellEnd"/>
-      <w:proofErr w:type="gramEnd"/>
       <w:r>
         <w:rPr>
           <w:rFonts w:ascii="Courier New" w:eastAsia="Times New Roman" w:hAnsi="Courier New" w:cs="Courier New"/>
@@ -2999,16 +2901,7 @@
           <w:sz w:val="24"/>
           <w:szCs w:val="24"/>
         </w:rPr>
-        <w:t>value_</w:t>
-      </w:r>
-      <w:proofErr w:type="gramStart"/>
-      <w:r>
-        <w:rPr>
-          <w:rFonts w:ascii="Times New Roman" w:hAnsi="Times New Roman" w:cs="Times New Roman"/>
-          <w:sz w:val="24"/>
-          <w:szCs w:val="24"/>
-        </w:rPr>
-        <w:t>counts</w:t>
+        <w:t>value_counts</w:t>
       </w:r>
       <w:proofErr w:type="spellEnd"/>
       <w:r>
@@ -3017,16 +2910,7 @@
           <w:sz w:val="24"/>
           <w:szCs w:val="24"/>
         </w:rPr>
-        <w:t>(</w:t>
-      </w:r>
-      <w:proofErr w:type="gramEnd"/>
-      <w:r>
-        <w:rPr>
-          <w:rFonts w:ascii="Times New Roman" w:hAnsi="Times New Roman" w:cs="Times New Roman"/>
-          <w:sz w:val="24"/>
-          <w:szCs w:val="24"/>
-        </w:rPr>
-        <w:t>) e já receber o valor das porcentagens:</w:t>
+        <w:t>() e já receber o valor das porcentagens:</w:t>
       </w:r>
     </w:p>
     <w:p>
@@ -3049,20 +2933,8 @@
           <w:szCs w:val="21"/>
           <w:lang w:eastAsia="pt-BR"/>
         </w:rPr>
-        <w:t>frequencia = </w:t>
-      </w:r>
-      <w:proofErr w:type="gramStart"/>
-      <w:r>
-        <w:rPr>
-          <w:rFonts w:ascii="Courier New" w:eastAsia="Times New Roman" w:hAnsi="Courier New" w:cs="Courier New"/>
-          <w:color w:val="D4D4D4"/>
-          <w:sz w:val="21"/>
-          <w:szCs w:val="21"/>
-          <w:lang w:eastAsia="pt-BR"/>
-        </w:rPr>
-        <w:t>pd.crosstab</w:t>
-      </w:r>
-      <w:proofErr w:type="gramEnd"/>
+        <w:t>frequencia = pd.crosstab</w:t>
+      </w:r>
       <w:r>
         <w:rPr>
           <w:rFonts w:ascii="Courier New" w:eastAsia="Times New Roman" w:hAnsi="Courier New" w:cs="Courier New"/>
@@ -3391,20 +3263,8 @@
           <w:szCs w:val="21"/>
           <w:lang w:eastAsia="pt-BR"/>
         </w:rPr>
-        <w:t>frequencia = </w:t>
-      </w:r>
-      <w:proofErr w:type="gramStart"/>
-      <w:r>
-        <w:rPr>
-          <w:rFonts w:ascii="Courier New" w:eastAsia="Times New Roman" w:hAnsi="Courier New" w:cs="Courier New"/>
-          <w:color w:val="D4D4D4"/>
-          <w:sz w:val="21"/>
-          <w:szCs w:val="21"/>
-          <w:lang w:eastAsia="pt-BR"/>
-        </w:rPr>
-        <w:t>pd.crosstab</w:t>
-      </w:r>
-      <w:proofErr w:type="gramEnd"/>
+        <w:t>frequencia = pd.crosstab</w:t>
+      </w:r>
       <w:r>
         <w:rPr>
           <w:rFonts w:ascii="Courier New" w:eastAsia="Times New Roman" w:hAnsi="Courier New" w:cs="Courier New"/>
@@ -3609,7 +3469,6 @@
         <w:t xml:space="preserve"> </w:t>
       </w:r>
       <w:proofErr w:type="spellStart"/>
-      <w:proofErr w:type="gramStart"/>
       <w:r>
         <w:rPr>
           <w:rFonts w:ascii="Times New Roman" w:hAnsi="Times New Roman" w:cs="Times New Roman"/>
@@ -3625,16 +3484,7 @@
           <w:sz w:val="24"/>
           <w:szCs w:val="24"/>
         </w:rPr>
-        <w:t>(</w:t>
-      </w:r>
-      <w:proofErr w:type="gramEnd"/>
-      <w:r>
-        <w:rPr>
-          <w:rFonts w:ascii="Times New Roman" w:hAnsi="Times New Roman" w:cs="Times New Roman"/>
-          <w:sz w:val="24"/>
-          <w:szCs w:val="24"/>
-        </w:rPr>
-        <w:t xml:space="preserve">variável, </w:t>
+        <w:t xml:space="preserve">(variável, </w:t>
       </w:r>
       <w:proofErr w:type="spellStart"/>
       <w:r>
@@ -4181,7 +4031,6 @@
           <w:lang w:val="en-US" w:eastAsia="pt-BR"/>
         </w:rPr>
       </w:pPr>
-      <w:proofErr w:type="gramStart"/>
       <w:r>
         <w:rPr>
           <w:rFonts w:ascii="Courier New" w:eastAsia="Times New Roman" w:hAnsi="Courier New" w:cs="Courier New"/>
@@ -4202,7 +4051,6 @@
         </w:rPr>
         <w:t>(</w:t>
       </w:r>
-      <w:proofErr w:type="gramEnd"/>
       <w:r>
         <w:rPr>
           <w:rFonts w:ascii="Courier New" w:eastAsia="Times New Roman" w:hAnsi="Courier New" w:cs="Courier New"/>
@@ -4406,16 +4254,7 @@
           <w:sz w:val="24"/>
           <w:szCs w:val="24"/>
         </w:rPr>
-        <w:t>pd.value_</w:t>
-      </w:r>
-      <w:proofErr w:type="gramStart"/>
-      <w:r>
-        <w:rPr>
-          <w:rFonts w:ascii="Times New Roman" w:hAnsi="Times New Roman" w:cs="Times New Roman"/>
-          <w:sz w:val="24"/>
-          <w:szCs w:val="24"/>
-        </w:rPr>
-        <w:t>counts</w:t>
+        <w:t>pd.value_counts</w:t>
       </w:r>
       <w:proofErr w:type="spellEnd"/>
       <w:r>
@@ -4424,16 +4263,7 @@
           <w:sz w:val="24"/>
           <w:szCs w:val="24"/>
         </w:rPr>
-        <w:t>(</w:t>
-      </w:r>
-      <w:proofErr w:type="gramEnd"/>
-      <w:r>
-        <w:rPr>
-          <w:rFonts w:ascii="Times New Roman" w:hAnsi="Times New Roman" w:cs="Times New Roman"/>
-          <w:sz w:val="24"/>
-          <w:szCs w:val="24"/>
-        </w:rPr>
-        <w:t>), sabendo quantas pessoas estão em cada classificação:</w:t>
+        <w:t>(), sabendo quantas pessoas estão em cada classificação:</w:t>
       </w:r>
     </w:p>
     <w:p>
@@ -4479,18 +4309,7 @@
           <w:szCs w:val="21"/>
           <w:lang w:val="en-US" w:eastAsia="pt-BR"/>
         </w:rPr>
-        <w:t>pd.value_</w:t>
-      </w:r>
-      <w:proofErr w:type="gramStart"/>
-      <w:r>
-        <w:rPr>
-          <w:rFonts w:ascii="Courier New" w:eastAsia="Times New Roman" w:hAnsi="Courier New" w:cs="Courier New"/>
-          <w:color w:val="D4D4D4"/>
-          <w:sz w:val="21"/>
-          <w:szCs w:val="21"/>
-          <w:lang w:val="en-US" w:eastAsia="pt-BR"/>
-        </w:rPr>
-        <w:t>counts</w:t>
+        <w:t>pd.value_counts</w:t>
       </w:r>
       <w:proofErr w:type="spellEnd"/>
       <w:r>
@@ -4504,7 +4323,6 @@
         <w:t>(</w:t>
       </w:r>
       <w:proofErr w:type="spellStart"/>
-      <w:proofErr w:type="gramEnd"/>
       <w:r>
         <w:rPr>
           <w:rFonts w:ascii="Courier New" w:eastAsia="Times New Roman" w:hAnsi="Courier New" w:cs="Courier New"/>
@@ -4834,18 +4652,7 @@
           <w:szCs w:val="21"/>
           <w:lang w:val="en-US" w:eastAsia="pt-BR"/>
         </w:rPr>
-        <w:t>pd.value_</w:t>
-      </w:r>
-      <w:proofErr w:type="gramStart"/>
-      <w:r>
-        <w:rPr>
-          <w:rFonts w:ascii="Courier New" w:eastAsia="Times New Roman" w:hAnsi="Courier New" w:cs="Courier New"/>
-          <w:color w:val="D4D4D4"/>
-          <w:sz w:val="21"/>
-          <w:szCs w:val="21"/>
-          <w:lang w:val="en-US" w:eastAsia="pt-BR"/>
-        </w:rPr>
-        <w:t>counts</w:t>
+        <w:t>pd.value_counts</w:t>
       </w:r>
       <w:proofErr w:type="spellEnd"/>
       <w:r>
@@ -4859,7 +4666,6 @@
         <w:t>(</w:t>
       </w:r>
       <w:proofErr w:type="spellStart"/>
-      <w:proofErr w:type="gramEnd"/>
       <w:r>
         <w:rPr>
           <w:rFonts w:ascii="Courier New" w:eastAsia="Times New Roman" w:hAnsi="Courier New" w:cs="Courier New"/>
@@ -5185,7 +4991,6 @@
         <w:t xml:space="preserve">Criamos a tabela de frequência e porcentagem com </w:t>
       </w:r>
       <w:proofErr w:type="spellStart"/>
-      <w:proofErr w:type="gramStart"/>
       <w:r>
         <w:rPr>
           <w:rFonts w:ascii="Times New Roman" w:hAnsi="Times New Roman" w:cs="Times New Roman"/>
@@ -5195,7 +5000,6 @@
         <w:t>pd.DataFrame</w:t>
       </w:r>
       <w:proofErr w:type="spellEnd"/>
-      <w:proofErr w:type="gramEnd"/>
       <w:r>
         <w:rPr>
           <w:rFonts w:ascii="Times New Roman" w:hAnsi="Times New Roman" w:cs="Times New Roman"/>
@@ -5225,20 +5029,8 @@
           <w:szCs w:val="21"/>
           <w:lang w:eastAsia="pt-BR"/>
         </w:rPr>
-        <w:t>dist_freq_quantitativas_personalizadas = </w:t>
-      </w:r>
-      <w:proofErr w:type="gramStart"/>
-      <w:r>
-        <w:rPr>
-          <w:rFonts w:ascii="Courier New" w:eastAsia="Times New Roman" w:hAnsi="Courier New" w:cs="Courier New"/>
-          <w:color w:val="D4D4D4"/>
-          <w:sz w:val="21"/>
-          <w:szCs w:val="21"/>
-          <w:lang w:eastAsia="pt-BR"/>
-        </w:rPr>
-        <w:t>pd.DataFrame</w:t>
-      </w:r>
-      <w:proofErr w:type="gramEnd"/>
+        <w:t>dist_freq_quantitativas_personalizadas = pd.DataFrame</w:t>
+      </w:r>
       <w:r>
         <w:rPr>
           <w:rFonts w:ascii="Courier New" w:eastAsia="Times New Roman" w:hAnsi="Courier New" w:cs="Courier New"/>
@@ -5512,29 +5304,7 @@
           <w:szCs w:val="21"/>
           <w:lang w:eastAsia="pt-BR"/>
         </w:rPr>
-        <w:t>dist_freq_quantitativas_</w:t>
-      </w:r>
-      <w:proofErr w:type="gramStart"/>
-      <w:r>
-        <w:rPr>
-          <w:rFonts w:ascii="Courier New" w:eastAsia="Times New Roman" w:hAnsi="Courier New" w:cs="Courier New"/>
-          <w:color w:val="D4D4D4"/>
-          <w:sz w:val="21"/>
-          <w:szCs w:val="21"/>
-          <w:lang w:eastAsia="pt-BR"/>
-        </w:rPr>
-        <w:t>personalizadas.sort</w:t>
-      </w:r>
-      <w:proofErr w:type="gramEnd"/>
-      <w:r>
-        <w:rPr>
-          <w:rFonts w:ascii="Courier New" w:eastAsia="Times New Roman" w:hAnsi="Courier New" w:cs="Courier New"/>
-          <w:color w:val="D4D4D4"/>
-          <w:sz w:val="21"/>
-          <w:szCs w:val="21"/>
-          <w:lang w:eastAsia="pt-BR"/>
-        </w:rPr>
-        <w:t>_index</w:t>
+        <w:t>dist_freq_quantitativas_personalizadas.sort_index</w:t>
       </w:r>
       <w:r>
         <w:rPr>
@@ -5802,7 +5572,6 @@
         <w:t xml:space="preserve">. Basta atribuir o </w:t>
       </w:r>
       <w:proofErr w:type="spellStart"/>
-      <w:proofErr w:type="gramStart"/>
       <w:r>
         <w:rPr>
           <w:rFonts w:ascii="Times New Roman" w:hAnsi="Times New Roman" w:cs="Times New Roman"/>
@@ -5812,7 +5581,6 @@
         <w:t>df.shape</w:t>
       </w:r>
       <w:proofErr w:type="spellEnd"/>
-      <w:proofErr w:type="gramEnd"/>
       <w:r>
         <w:rPr>
           <w:rFonts w:ascii="Times New Roman" w:hAnsi="Times New Roman" w:cs="Times New Roman"/>
@@ -5869,7 +5637,6 @@
         <w:t>n = </w:t>
       </w:r>
       <w:proofErr w:type="spellStart"/>
-      <w:proofErr w:type="gramStart"/>
       <w:r>
         <w:rPr>
           <w:rFonts w:ascii="Courier New" w:eastAsia="Times New Roman" w:hAnsi="Courier New" w:cs="Courier New"/>
@@ -5881,7 +5648,6 @@
         <w:t>dados.shape</w:t>
       </w:r>
       <w:proofErr w:type="spellEnd"/>
-      <w:proofErr w:type="gramEnd"/>
       <w:r>
         <w:rPr>
           <w:rFonts w:ascii="Courier New" w:eastAsia="Times New Roman" w:hAnsi="Courier New" w:cs="Courier New"/>
@@ -6091,7 +5857,6 @@
         <w:t>(</w:t>
       </w:r>
       <w:proofErr w:type="spellStart"/>
-      <w:proofErr w:type="gramStart"/>
       <w:r>
         <w:rPr>
           <w:rFonts w:ascii="Courier New" w:eastAsia="Times New Roman" w:hAnsi="Courier New" w:cs="Courier New"/>
@@ -6113,7 +5878,6 @@
         <w:t>round</w:t>
       </w:r>
       <w:proofErr w:type="spellEnd"/>
-      <w:proofErr w:type="gramEnd"/>
       <w:r>
         <w:rPr>
           <w:rFonts w:ascii="Courier New" w:eastAsia="Times New Roman" w:hAnsi="Courier New" w:cs="Courier New"/>
@@ -6249,18 +6013,7 @@
           <w:szCs w:val="21"/>
           <w:lang w:val="en-US" w:eastAsia="pt-BR"/>
         </w:rPr>
-        <w:t>frequencia = pd.value_</w:t>
-      </w:r>
-      <w:proofErr w:type="gramStart"/>
-      <w:r>
-        <w:rPr>
-          <w:rFonts w:ascii="Courier New" w:eastAsia="Times New Roman" w:hAnsi="Courier New" w:cs="Courier New"/>
-          <w:color w:val="D4D4D4"/>
-          <w:sz w:val="21"/>
-          <w:szCs w:val="21"/>
-          <w:lang w:val="en-US" w:eastAsia="pt-BR"/>
-        </w:rPr>
-        <w:t>counts</w:t>
+        <w:t>frequencia = pd.value_counts</w:t>
       </w:r>
       <w:r>
         <w:rPr>
@@ -6272,7 +6025,6 @@
         </w:rPr>
         <w:t>(</w:t>
       </w:r>
-      <w:proofErr w:type="gramEnd"/>
       <w:r>
         <w:rPr>
           <w:rFonts w:ascii="Courier New" w:eastAsia="Times New Roman" w:hAnsi="Courier New" w:cs="Courier New"/>
@@ -6517,18 +6269,7 @@
           <w:szCs w:val="21"/>
           <w:lang w:val="en-US" w:eastAsia="pt-BR"/>
         </w:rPr>
-        <w:t>percentual = pd.value_</w:t>
-      </w:r>
-      <w:proofErr w:type="gramStart"/>
-      <w:r>
-        <w:rPr>
-          <w:rFonts w:ascii="Courier New" w:eastAsia="Times New Roman" w:hAnsi="Courier New" w:cs="Courier New"/>
-          <w:color w:val="D4D4D4"/>
-          <w:sz w:val="21"/>
-          <w:szCs w:val="21"/>
-          <w:lang w:val="en-US" w:eastAsia="pt-BR"/>
-        </w:rPr>
-        <w:t>counts</w:t>
+        <w:t>percentual = pd.value_counts</w:t>
       </w:r>
       <w:r>
         <w:rPr>
@@ -6540,7 +6281,6 @@
         </w:rPr>
         <w:t>(</w:t>
       </w:r>
-      <w:proofErr w:type="gramEnd"/>
       <w:r>
         <w:rPr>
           <w:rFonts w:ascii="Courier New" w:eastAsia="Times New Roman" w:hAnsi="Courier New" w:cs="Courier New"/>
@@ -6810,20 +6550,8 @@
           <w:szCs w:val="21"/>
           <w:lang w:eastAsia="pt-BR"/>
         </w:rPr>
-        <w:t>dist_freq_quantitativas_amplitude_fixa = </w:t>
-      </w:r>
-      <w:proofErr w:type="gramStart"/>
-      <w:r>
-        <w:rPr>
-          <w:rFonts w:ascii="Courier New" w:eastAsia="Times New Roman" w:hAnsi="Courier New" w:cs="Courier New"/>
-          <w:color w:val="D4D4D4"/>
-          <w:sz w:val="21"/>
-          <w:szCs w:val="21"/>
-          <w:lang w:eastAsia="pt-BR"/>
-        </w:rPr>
-        <w:t>pd.DataFrame</w:t>
-      </w:r>
-      <w:proofErr w:type="gramEnd"/>
+        <w:t>dist_freq_quantitativas_amplitude_fixa = pd.DataFrame</w:t>
+      </w:r>
       <w:r>
         <w:rPr>
           <w:rFonts w:ascii="Courier New" w:eastAsia="Times New Roman" w:hAnsi="Courier New" w:cs="Courier New"/>
@@ -7238,16 +6966,7 @@
           <w:sz w:val="24"/>
           <w:szCs w:val="24"/>
         </w:rPr>
-        <w:t>ax.set_size_</w:t>
-      </w:r>
-      <w:proofErr w:type="gramStart"/>
-      <w:r>
-        <w:rPr>
-          <w:rFonts w:ascii="Times New Roman" w:hAnsi="Times New Roman" w:cs="Times New Roman"/>
-          <w:sz w:val="24"/>
-          <w:szCs w:val="24"/>
-        </w:rPr>
-        <w:t>inches</w:t>
+        <w:t>ax.set_size_inches</w:t>
       </w:r>
       <w:proofErr w:type="spellEnd"/>
       <w:r>
@@ -7256,16 +6975,7 @@
           <w:sz w:val="24"/>
           <w:szCs w:val="24"/>
         </w:rPr>
-        <w:t>(</w:t>
-      </w:r>
-      <w:proofErr w:type="gramEnd"/>
-      <w:r>
-        <w:rPr>
-          <w:rFonts w:ascii="Times New Roman" w:hAnsi="Times New Roman" w:cs="Times New Roman"/>
-          <w:sz w:val="24"/>
-          <w:szCs w:val="24"/>
-        </w:rPr>
-        <w:t>x, y)</w:t>
+        <w:t>(x, y)</w:t>
       </w:r>
       <w:r>
         <w:rPr>
@@ -7306,16 +7016,7 @@
           <w:sz w:val="24"/>
           <w:szCs w:val="24"/>
         </w:rPr>
-        <w:t>ax.set_</w:t>
-      </w:r>
-      <w:proofErr w:type="gramStart"/>
-      <w:r>
-        <w:rPr>
-          <w:rFonts w:ascii="Times New Roman" w:hAnsi="Times New Roman" w:cs="Times New Roman"/>
-          <w:sz w:val="24"/>
-          <w:szCs w:val="24"/>
-        </w:rPr>
-        <w:t>titles</w:t>
+        <w:t>ax.set_titles</w:t>
       </w:r>
       <w:proofErr w:type="spellEnd"/>
       <w:r>
@@ -7324,16 +7025,7 @@
           <w:sz w:val="24"/>
           <w:szCs w:val="24"/>
         </w:rPr>
-        <w:t>(</w:t>
-      </w:r>
-      <w:proofErr w:type="gramEnd"/>
-      <w:r>
-        <w:rPr>
-          <w:rFonts w:ascii="Times New Roman" w:hAnsi="Times New Roman" w:cs="Times New Roman"/>
-          <w:sz w:val="24"/>
-          <w:szCs w:val="24"/>
-        </w:rPr>
-        <w:t xml:space="preserve">‘titulo’, </w:t>
+        <w:t xml:space="preserve">(‘titulo’, </w:t>
       </w:r>
       <w:proofErr w:type="spellStart"/>
       <w:r>
@@ -7402,16 +7094,7 @@
           <w:sz w:val="24"/>
           <w:szCs w:val="24"/>
         </w:rPr>
-        <w:t>ax.set_</w:t>
-      </w:r>
-      <w:proofErr w:type="gramStart"/>
-      <w:r>
-        <w:rPr>
-          <w:rFonts w:ascii="Times New Roman" w:hAnsi="Times New Roman" w:cs="Times New Roman"/>
-          <w:sz w:val="24"/>
-          <w:szCs w:val="24"/>
-        </w:rPr>
-        <w:t>xlabels</w:t>
+        <w:t>ax.set_xlabels</w:t>
       </w:r>
       <w:proofErr w:type="spellEnd"/>
       <w:r>
@@ -7420,16 +7103,7 @@
           <w:sz w:val="24"/>
           <w:szCs w:val="24"/>
         </w:rPr>
-        <w:t>(</w:t>
-      </w:r>
-      <w:proofErr w:type="gramEnd"/>
-      <w:r>
-        <w:rPr>
-          <w:rFonts w:ascii="Times New Roman" w:hAnsi="Times New Roman" w:cs="Times New Roman"/>
-          <w:sz w:val="24"/>
-          <w:szCs w:val="24"/>
-        </w:rPr>
-        <w:t>‘</w:t>
+        <w:t>(‘</w:t>
       </w:r>
       <w:proofErr w:type="spellStart"/>
       <w:r>
@@ -7569,7 +7243,6 @@
         <w:t>ax = </w:t>
       </w:r>
       <w:proofErr w:type="spellStart"/>
-      <w:proofErr w:type="gramStart"/>
       <w:r>
         <w:rPr>
           <w:rFonts w:ascii="Courier New" w:eastAsia="Times New Roman" w:hAnsi="Courier New" w:cs="Courier New"/>
@@ -7581,7 +7254,6 @@
         <w:t>sns.displot</w:t>
       </w:r>
       <w:proofErr w:type="spellEnd"/>
-      <w:proofErr w:type="gramEnd"/>
       <w:r>
         <w:rPr>
           <w:rFonts w:ascii="Courier New" w:eastAsia="Times New Roman" w:hAnsi="Courier New" w:cs="Courier New"/>
@@ -7701,18 +7373,7 @@
           <w:szCs w:val="21"/>
           <w:lang w:val="en-US" w:eastAsia="pt-BR"/>
         </w:rPr>
-        <w:t>ax.figure.set_size_</w:t>
-      </w:r>
-      <w:proofErr w:type="gramStart"/>
-      <w:r>
-        <w:rPr>
-          <w:rFonts w:ascii="Courier New" w:eastAsia="Times New Roman" w:hAnsi="Courier New" w:cs="Courier New"/>
-          <w:color w:val="D4D4D4"/>
-          <w:sz w:val="21"/>
-          <w:szCs w:val="21"/>
-          <w:lang w:val="en-US" w:eastAsia="pt-BR"/>
-        </w:rPr>
-        <w:t>inches</w:t>
+        <w:t>ax.figure.set_size_inches</w:t>
       </w:r>
       <w:proofErr w:type="spellEnd"/>
       <w:r>
@@ -7725,7 +7386,6 @@
         </w:rPr>
         <w:t>(</w:t>
       </w:r>
-      <w:proofErr w:type="gramEnd"/>
       <w:r>
         <w:rPr>
           <w:rFonts w:ascii="Courier New" w:eastAsia="Times New Roman" w:hAnsi="Courier New" w:cs="Courier New"/>
@@ -7788,18 +7448,7 @@
           <w:lang w:eastAsia="pt-BR"/>
         </w:rPr>
         <w:lastRenderedPageBreak/>
-        <w:t>ax.set_</w:t>
-      </w:r>
-      <w:proofErr w:type="gramStart"/>
-      <w:r>
-        <w:rPr>
-          <w:rFonts w:ascii="Courier New" w:eastAsia="Times New Roman" w:hAnsi="Courier New" w:cs="Courier New"/>
-          <w:color w:val="D4D4D4"/>
-          <w:sz w:val="21"/>
-          <w:szCs w:val="21"/>
-          <w:lang w:eastAsia="pt-BR"/>
-        </w:rPr>
-        <w:t>titles</w:t>
+        <w:t>ax.set_titles</w:t>
       </w:r>
       <w:r>
         <w:rPr>
@@ -7811,7 +7460,6 @@
         </w:rPr>
         <w:t>(</w:t>
       </w:r>
-      <w:proofErr w:type="gramEnd"/>
       <w:r>
         <w:rPr>
           <w:rFonts w:ascii="Courier New" w:eastAsia="Times New Roman" w:hAnsi="Courier New" w:cs="Courier New"/>
@@ -7884,18 +7532,7 @@
           <w:szCs w:val="21"/>
           <w:lang w:eastAsia="pt-BR"/>
         </w:rPr>
-        <w:t>ax.set_</w:t>
-      </w:r>
-      <w:proofErr w:type="gramStart"/>
-      <w:r>
-        <w:rPr>
-          <w:rFonts w:ascii="Courier New" w:eastAsia="Times New Roman" w:hAnsi="Courier New" w:cs="Courier New"/>
-          <w:color w:val="D4D4D4"/>
-          <w:sz w:val="21"/>
-          <w:szCs w:val="21"/>
-          <w:lang w:eastAsia="pt-BR"/>
-        </w:rPr>
-        <w:t>xlabels</w:t>
+        <w:t>ax.set_xlabels</w:t>
       </w:r>
       <w:proofErr w:type="spellEnd"/>
       <w:r>
@@ -7908,7 +7545,6 @@
         </w:rPr>
         <w:t>(</w:t>
       </w:r>
-      <w:proofErr w:type="gramEnd"/>
       <w:r>
         <w:rPr>
           <w:rFonts w:ascii="Courier New" w:eastAsia="Times New Roman" w:hAnsi="Courier New" w:cs="Courier New"/>
@@ -8260,7 +7896,6 @@
         <w:t>=(</w:t>
       </w:r>
       <w:proofErr w:type="spellStart"/>
-      <w:proofErr w:type="gramStart"/>
       <w:r>
         <w:rPr>
           <w:rFonts w:ascii="Times New Roman" w:hAnsi="Times New Roman" w:cs="Times New Roman"/>
@@ -8270,7 +7905,6 @@
         <w:t>x,y</w:t>
       </w:r>
       <w:proofErr w:type="spellEnd"/>
-      <w:proofErr w:type="gramEnd"/>
       <w:r>
         <w:rPr>
           <w:rFonts w:ascii="Times New Roman" w:hAnsi="Times New Roman" w:cs="Times New Roman"/>
@@ -8293,7 +7927,6 @@
         </w:rPr>
       </w:pPr>
       <w:proofErr w:type="spellStart"/>
-      <w:proofErr w:type="gramStart"/>
       <w:r>
         <w:rPr>
           <w:rFonts w:ascii="Courier New" w:eastAsia="Times New Roman" w:hAnsi="Courier New" w:cs="Courier New"/>
@@ -8305,7 +7938,6 @@
         <w:t>dados.Altura.hist</w:t>
       </w:r>
       <w:proofErr w:type="spellEnd"/>
-      <w:proofErr w:type="gramEnd"/>
       <w:r>
         <w:rPr>
           <w:rFonts w:ascii="Courier New" w:eastAsia="Times New Roman" w:hAnsi="Courier New" w:cs="Courier New"/>
@@ -8576,16 +8208,7 @@
           <w:sz w:val="24"/>
           <w:szCs w:val="24"/>
         </w:rPr>
-        <w:t>’</w:t>
-      </w:r>
-      <w:proofErr w:type="gramStart"/>
-      <w:r>
-        <w:rPr>
-          <w:rFonts w:ascii="Times New Roman" w:hAnsi="Times New Roman" w:cs="Times New Roman"/>
-          <w:sz w:val="24"/>
-          <w:szCs w:val="24"/>
-        </w:rPr>
-        <w:t>].</w:t>
+        <w:t>’].</w:t>
       </w:r>
       <w:proofErr w:type="spellStart"/>
       <w:r>
@@ -8597,7 +8220,6 @@
         <w:t>plot.bar</w:t>
       </w:r>
       <w:proofErr w:type="spellEnd"/>
-      <w:proofErr w:type="gramEnd"/>
       <w:r>
         <w:rPr>
           <w:rFonts w:ascii="Times New Roman" w:hAnsi="Times New Roman" w:cs="Times New Roman"/>
@@ -8655,7 +8277,6 @@
           <w:lang w:eastAsia="pt-BR"/>
         </w:rPr>
       </w:pPr>
-      <w:proofErr w:type="gramStart"/>
       <w:r>
         <w:rPr>
           <w:rFonts w:ascii="Courier New" w:eastAsia="Times New Roman" w:hAnsi="Courier New" w:cs="Courier New"/>
@@ -8677,7 +8298,6 @@
         </w:rPr>
         <w:t>(</w:t>
       </w:r>
-      <w:proofErr w:type="gramEnd"/>
       <w:r>
         <w:rPr>
           <w:rFonts w:ascii="Courier New" w:eastAsia="Times New Roman" w:hAnsi="Courier New" w:cs="Courier New"/>
@@ -8887,16 +8507,7 @@
           <w:sz w:val="24"/>
           <w:szCs w:val="24"/>
         </w:rPr>
-        <w:t>value_</w:t>
-      </w:r>
-      <w:proofErr w:type="gramStart"/>
-      <w:r>
-        <w:rPr>
-          <w:rFonts w:ascii="Times New Roman" w:hAnsi="Times New Roman" w:cs="Times New Roman"/>
-          <w:sz w:val="24"/>
-          <w:szCs w:val="24"/>
-        </w:rPr>
-        <w:t>counts</w:t>
+        <w:t>value_counts</w:t>
       </w:r>
       <w:proofErr w:type="spellEnd"/>
       <w:r>
@@ -8905,16 +8516,7 @@
           <w:sz w:val="24"/>
           <w:szCs w:val="24"/>
         </w:rPr>
-        <w:t>(</w:t>
-      </w:r>
-      <w:proofErr w:type="gramEnd"/>
-      <w:r>
-        <w:rPr>
-          <w:rFonts w:ascii="Times New Roman" w:hAnsi="Times New Roman" w:cs="Times New Roman"/>
-          <w:sz w:val="24"/>
-          <w:szCs w:val="24"/>
-        </w:rPr>
-        <w:t>) do pandas</w:t>
+        <w:t>() do pandas</w:t>
       </w:r>
       <w:r>
         <w:rPr>
@@ -8949,7 +8551,6 @@
         <w:t xml:space="preserve">A criar distribuições de frequências, com o cruzamento de duas variáveis, utilizando a função </w:t>
       </w:r>
       <w:proofErr w:type="spellStart"/>
-      <w:proofErr w:type="gramStart"/>
       <w:r>
         <w:rPr>
           <w:rFonts w:ascii="Times New Roman" w:hAnsi="Times New Roman" w:cs="Times New Roman"/>
@@ -8965,16 +8566,7 @@
           <w:sz w:val="24"/>
           <w:szCs w:val="24"/>
         </w:rPr>
-        <w:t>(</w:t>
-      </w:r>
-      <w:proofErr w:type="gramEnd"/>
-      <w:r>
-        <w:rPr>
-          <w:rFonts w:ascii="Times New Roman" w:hAnsi="Times New Roman" w:cs="Times New Roman"/>
-          <w:sz w:val="24"/>
-          <w:szCs w:val="24"/>
-        </w:rPr>
-        <w:t>) do pandas</w:t>
+        <w:t>() do pandas</w:t>
       </w:r>
       <w:r>
         <w:rPr>
@@ -9015,16 +8607,7 @@
           <w:sz w:val="24"/>
           <w:szCs w:val="24"/>
         </w:rPr>
-        <w:t>value_</w:t>
-      </w:r>
-      <w:proofErr w:type="gramStart"/>
-      <w:r>
-        <w:rPr>
-          <w:rFonts w:ascii="Times New Roman" w:hAnsi="Times New Roman" w:cs="Times New Roman"/>
-          <w:sz w:val="24"/>
-          <w:szCs w:val="24"/>
-        </w:rPr>
-        <w:t>counts</w:t>
+        <w:t>value_counts</w:t>
       </w:r>
       <w:proofErr w:type="spellEnd"/>
       <w:r>
@@ -9033,16 +8616,7 @@
           <w:sz w:val="24"/>
           <w:szCs w:val="24"/>
         </w:rPr>
-        <w:t>(</w:t>
-      </w:r>
-      <w:proofErr w:type="gramEnd"/>
-      <w:r>
-        <w:rPr>
-          <w:rFonts w:ascii="Times New Roman" w:hAnsi="Times New Roman" w:cs="Times New Roman"/>
-          <w:sz w:val="24"/>
-          <w:szCs w:val="24"/>
-        </w:rPr>
-        <w:t xml:space="preserve">) e </w:t>
+        <w:t xml:space="preserve">() e </w:t>
       </w:r>
       <w:proofErr w:type="spellStart"/>
       <w:r>
@@ -9648,43 +9222,7 @@
           <w:sz w:val="24"/>
           <w:szCs w:val="24"/>
         </w:rPr>
-        <w:t xml:space="preserve">Nesse caso o pandas nos ajuda e muito com suas função </w:t>
-      </w:r>
-      <w:proofErr w:type="gramStart"/>
-      <w:r>
-        <w:rPr>
-          <w:rFonts w:ascii="Times New Roman" w:hAnsi="Times New Roman" w:cs="Times New Roman"/>
-          <w:sz w:val="24"/>
-          <w:szCs w:val="24"/>
-        </w:rPr>
-        <w:t>sum(</w:t>
-      </w:r>
-      <w:proofErr w:type="gramEnd"/>
-      <w:r>
-        <w:rPr>
-          <w:rFonts w:ascii="Times New Roman" w:hAnsi="Times New Roman" w:cs="Times New Roman"/>
-          <w:sz w:val="24"/>
-          <w:szCs w:val="24"/>
-        </w:rPr>
-        <w:t xml:space="preserve">) e seu shape. Com eles podemos pegar apenas uma coluna de informação e passar para o sum que irá somar todos os valores, em seguida podemos fazer a divisão dessa soma pela quantidade de observações do nosso dado, ou seja, quantidade de linhas dele. Para isso usamos o atributo </w:t>
-      </w:r>
-      <w:proofErr w:type="gramStart"/>
-      <w:r>
-        <w:rPr>
-          <w:rFonts w:ascii="Times New Roman" w:hAnsi="Times New Roman" w:cs="Times New Roman"/>
-          <w:sz w:val="24"/>
-          <w:szCs w:val="24"/>
-        </w:rPr>
-        <w:t>shape[</w:t>
-      </w:r>
-      <w:proofErr w:type="gramEnd"/>
-      <w:r>
-        <w:rPr>
-          <w:rFonts w:ascii="Times New Roman" w:hAnsi="Times New Roman" w:cs="Times New Roman"/>
-          <w:sz w:val="24"/>
-          <w:szCs w:val="24"/>
-        </w:rPr>
-        <w:t xml:space="preserve">0], que nos retorna exatamente essa informação. No final </w:t>
+        <w:t xml:space="preserve">Nesse caso o pandas nos ajuda e muito com suas função sum() e seu shape. Com eles podemos pegar apenas uma coluna de informação e passar para o sum que irá somar todos os valores, em seguida podemos fazer a divisão dessa soma pela quantidade de observações do nosso dado, ou seja, quantidade de linhas dele. Para isso usamos o atributo shape[0], que nos retorna exatamente essa informação. No final </w:t>
       </w:r>
       <w:r>
         <w:rPr>
@@ -9716,7 +9254,6 @@
         </w:rPr>
       </w:pPr>
       <w:proofErr w:type="spellStart"/>
-      <w:proofErr w:type="gramStart"/>
       <w:r>
         <w:rPr>
           <w:rFonts w:ascii="Courier New" w:eastAsia="Times New Roman" w:hAnsi="Courier New" w:cs="Courier New"/>
@@ -9746,18 +9283,7 @@
           <w:szCs w:val="21"/>
           <w:lang w:eastAsia="pt-BR"/>
         </w:rPr>
-        <w:t>(</w:t>
-      </w:r>
-      <w:proofErr w:type="gramEnd"/>
-      <w:r>
-        <w:rPr>
-          <w:rFonts w:ascii="Courier New" w:eastAsia="Times New Roman" w:hAnsi="Courier New" w:cs="Courier New"/>
-          <w:color w:val="DCDCDC"/>
-          <w:sz w:val="21"/>
-          <w:szCs w:val="21"/>
-          <w:lang w:eastAsia="pt-BR"/>
-        </w:rPr>
-        <w:t>)</w:t>
+        <w:t>()</w:t>
       </w:r>
       <w:r>
         <w:rPr>
@@ -9890,7 +9416,6 @@
         <w:t xml:space="preserve">Ou então podemos fazer de uma forma ainda MUITO mais fácil: simplesmente pedir a média dessa coluna para o pandas com o </w:t>
       </w:r>
       <w:proofErr w:type="spellStart"/>
-      <w:proofErr w:type="gramStart"/>
       <w:r>
         <w:rPr>
           <w:rFonts w:ascii="Times New Roman" w:hAnsi="Times New Roman" w:cs="Times New Roman"/>
@@ -9906,16 +9431,7 @@
           <w:sz w:val="24"/>
           <w:szCs w:val="24"/>
         </w:rPr>
-        <w:t>(</w:t>
-      </w:r>
-      <w:proofErr w:type="gramEnd"/>
-      <w:r>
-        <w:rPr>
-          <w:rFonts w:ascii="Times New Roman" w:hAnsi="Times New Roman" w:cs="Times New Roman"/>
-          <w:sz w:val="24"/>
-          <w:szCs w:val="24"/>
-        </w:rPr>
-        <w:t>):</w:t>
+        <w:t>():</w:t>
       </w:r>
     </w:p>
     <w:p>
@@ -9931,7 +9447,6 @@
         </w:rPr>
       </w:pPr>
       <w:proofErr w:type="spellStart"/>
-      <w:proofErr w:type="gramStart"/>
       <w:r>
         <w:rPr>
           <w:rFonts w:ascii="Courier New" w:eastAsia="Times New Roman" w:hAnsi="Courier New" w:cs="Courier New"/>
@@ -9943,7 +9458,6 @@
         <w:t>df.Fulano.mean</w:t>
       </w:r>
       <w:proofErr w:type="spellEnd"/>
-      <w:proofErr w:type="gramEnd"/>
       <w:r>
         <w:rPr>
           <w:rFonts w:ascii="Courier New" w:eastAsia="Times New Roman" w:hAnsi="Courier New" w:cs="Courier New"/>
@@ -10030,25 +9544,7 @@
           <w:sz w:val="24"/>
           <w:szCs w:val="24"/>
         </w:rPr>
-        <w:t xml:space="preserve">Utilizando esse conhecimento podemos utilizar nossos dados e pegar a média de todas as rendas, ou então usar a função de agrupamento do pandas e fazer a média diretamente a partir de uma variável para esse grupo </w:t>
-      </w:r>
-      <w:proofErr w:type="gramStart"/>
-      <w:r>
-        <w:rPr>
-          <w:rFonts w:ascii="Times New Roman" w:hAnsi="Times New Roman" w:cs="Times New Roman"/>
-          <w:sz w:val="24"/>
-          <w:szCs w:val="24"/>
-        </w:rPr>
-        <w:t>df.groupby</w:t>
-      </w:r>
-      <w:proofErr w:type="gramEnd"/>
-      <w:r>
-        <w:rPr>
-          <w:rFonts w:ascii="Times New Roman" w:hAnsi="Times New Roman" w:cs="Times New Roman"/>
-          <w:sz w:val="24"/>
-          <w:szCs w:val="24"/>
-        </w:rPr>
-        <w:t>(‘variável_para_agrupar_por’)[‘variável_analisar’].mean():</w:t>
+        <w:t>Utilizando esse conhecimento podemos utilizar nossos dados e pegar a média de todas as rendas, ou então usar a função de agrupamento do pandas e fazer a média diretamente a partir de uma variável para esse grupo df.groupby(‘variável_para_agrupar_por’)[‘variável_analisar’].mean():</w:t>
       </w:r>
     </w:p>
     <w:p>
@@ -10064,7 +9560,6 @@
         </w:rPr>
       </w:pPr>
       <w:proofErr w:type="spellStart"/>
-      <w:proofErr w:type="gramStart"/>
       <w:r>
         <w:rPr>
           <w:rFonts w:ascii="Courier New" w:eastAsia="Times New Roman" w:hAnsi="Courier New" w:cs="Courier New"/>
@@ -10076,7 +9571,6 @@
         <w:t>dados.groupby</w:t>
       </w:r>
       <w:proofErr w:type="spellEnd"/>
-      <w:proofErr w:type="gramEnd"/>
       <w:r>
         <w:rPr>
           <w:rFonts w:ascii="Courier New" w:eastAsia="Times New Roman" w:hAnsi="Courier New" w:cs="Courier New"/>
@@ -10806,7 +10300,6 @@
         <w:t> = </w:t>
       </w:r>
       <w:proofErr w:type="spellStart"/>
-      <w:proofErr w:type="gramStart"/>
       <w:r>
         <w:rPr>
           <w:rFonts w:ascii="Courier New" w:eastAsia="Times New Roman" w:hAnsi="Courier New" w:cs="Courier New"/>
@@ -10818,7 +10311,6 @@
         <w:t>pd.DataFrame</w:t>
       </w:r>
       <w:proofErr w:type="spellEnd"/>
-      <w:proofErr w:type="gramEnd"/>
       <w:r>
         <w:rPr>
           <w:rFonts w:ascii="Courier New" w:eastAsia="Times New Roman" w:hAnsi="Courier New" w:cs="Courier New"/>
@@ -11875,27 +11367,15 @@
         </w:rPr>
       </w:pPr>
       <w:proofErr w:type="spellStart"/>
-      <w:proofErr w:type="gramStart"/>
-      <w:r>
-        <w:rPr>
-          <w:rFonts w:ascii="Courier New" w:eastAsia="Times New Roman" w:hAnsi="Courier New" w:cs="Courier New"/>
-          <w:color w:val="D4D4D4"/>
-          <w:sz w:val="21"/>
-          <w:szCs w:val="21"/>
-          <w:lang w:eastAsia="pt-BR"/>
-        </w:rPr>
-        <w:t>df.rename</w:t>
-      </w:r>
-      <w:proofErr w:type="gramEnd"/>
-      <w:r>
-        <w:rPr>
-          <w:rFonts w:ascii="Courier New" w:eastAsia="Times New Roman" w:hAnsi="Courier New" w:cs="Courier New"/>
-          <w:color w:val="D4D4D4"/>
-          <w:sz w:val="21"/>
-          <w:szCs w:val="21"/>
-          <w:lang w:eastAsia="pt-BR"/>
-        </w:rPr>
-        <w:t>_axis</w:t>
+      <w:r>
+        <w:rPr>
+          <w:rFonts w:ascii="Courier New" w:eastAsia="Times New Roman" w:hAnsi="Courier New" w:cs="Courier New"/>
+          <w:color w:val="D4D4D4"/>
+          <w:sz w:val="21"/>
+          <w:szCs w:val="21"/>
+          <w:lang w:eastAsia="pt-BR"/>
+        </w:rPr>
+        <w:t>df.rename_axis</w:t>
       </w:r>
       <w:proofErr w:type="spellEnd"/>
       <w:r>
@@ -12169,7 +11649,6 @@
         <w:t> = </w:t>
       </w:r>
       <w:proofErr w:type="spellStart"/>
-      <w:proofErr w:type="gramStart"/>
       <w:r>
         <w:rPr>
           <w:rFonts w:ascii="Courier New" w:eastAsia="Times New Roman" w:hAnsi="Courier New" w:cs="Courier New"/>
@@ -12181,7 +11660,6 @@
         <w:t>df.Fulano</w:t>
       </w:r>
       <w:proofErr w:type="spellEnd"/>
-      <w:proofErr w:type="gramEnd"/>
     </w:p>
     <w:p>
       <w:pPr>
@@ -12226,29 +11704,7 @@
           <w:szCs w:val="21"/>
           <w:lang w:eastAsia="pt-BR"/>
         </w:rPr>
-        <w:t>notas_</w:t>
-      </w:r>
-      <w:proofErr w:type="gramStart"/>
-      <w:r>
-        <w:rPr>
-          <w:rFonts w:ascii="Courier New" w:eastAsia="Times New Roman" w:hAnsi="Courier New" w:cs="Courier New"/>
-          <w:color w:val="D4D4D4"/>
-          <w:sz w:val="21"/>
-          <w:szCs w:val="21"/>
-          <w:lang w:eastAsia="pt-BR"/>
-        </w:rPr>
-        <w:t>fulano.sort</w:t>
-      </w:r>
-      <w:proofErr w:type="gramEnd"/>
-      <w:r>
-        <w:rPr>
-          <w:rFonts w:ascii="Courier New" w:eastAsia="Times New Roman" w:hAnsi="Courier New" w:cs="Courier New"/>
-          <w:color w:val="D4D4D4"/>
-          <w:sz w:val="21"/>
-          <w:szCs w:val="21"/>
-          <w:lang w:eastAsia="pt-BR"/>
-        </w:rPr>
-        <w:t>_values</w:t>
+        <w:t>notas_fulano.sort_values</w:t>
       </w:r>
       <w:proofErr w:type="spellEnd"/>
       <w:r>
@@ -12305,29 +11761,7 @@
           <w:szCs w:val="21"/>
           <w:lang w:eastAsia="pt-BR"/>
         </w:rPr>
-        <w:t>notas_</w:t>
-      </w:r>
-      <w:proofErr w:type="gramStart"/>
-      <w:r>
-        <w:rPr>
-          <w:rFonts w:ascii="Courier New" w:eastAsia="Times New Roman" w:hAnsi="Courier New" w:cs="Courier New"/>
-          <w:color w:val="D4D4D4"/>
-          <w:sz w:val="21"/>
-          <w:szCs w:val="21"/>
-          <w:lang w:eastAsia="pt-BR"/>
-        </w:rPr>
-        <w:t>fulano.reset</w:t>
-      </w:r>
-      <w:proofErr w:type="gramEnd"/>
-      <w:r>
-        <w:rPr>
-          <w:rFonts w:ascii="Courier New" w:eastAsia="Times New Roman" w:hAnsi="Courier New" w:cs="Courier New"/>
-          <w:color w:val="D4D4D4"/>
-          <w:sz w:val="21"/>
-          <w:szCs w:val="21"/>
-          <w:lang w:eastAsia="pt-BR"/>
-        </w:rPr>
-        <w:t>_index</w:t>
+        <w:t>notas_fulano.reset_index</w:t>
       </w:r>
       <w:proofErr w:type="spellEnd"/>
       <w:r>
@@ -12372,21 +11806,9 @@
           <w:szCs w:val="21"/>
           <w:lang w:eastAsia="pt-BR"/>
         </w:rPr>
-        <w:t>notas_</w:t>
-      </w:r>
-      <w:proofErr w:type="gramStart"/>
-      <w:r>
-        <w:rPr>
-          <w:rFonts w:ascii="Courier New" w:eastAsia="Times New Roman" w:hAnsi="Courier New" w:cs="Courier New"/>
-          <w:color w:val="D4D4D4"/>
-          <w:sz w:val="21"/>
-          <w:szCs w:val="21"/>
-          <w:lang w:eastAsia="pt-BR"/>
-        </w:rPr>
-        <w:t>fulano.shape</w:t>
+        <w:t>notas_fulano.shape</w:t>
       </w:r>
       <w:proofErr w:type="spellEnd"/>
-      <w:proofErr w:type="gramEnd"/>
       <w:r>
         <w:rPr>
           <w:rFonts w:ascii="Courier New" w:eastAsia="Times New Roman" w:hAnsi="Courier New" w:cs="Courier New"/>
@@ -12453,7 +11875,6 @@
         <w:t> = </w:t>
       </w:r>
       <w:proofErr w:type="spellStart"/>
-      <w:proofErr w:type="gramStart"/>
       <w:r>
         <w:rPr>
           <w:rFonts w:ascii="Courier New" w:eastAsia="Times New Roman" w:hAnsi="Courier New" w:cs="Courier New"/>
@@ -12473,18 +11894,7 @@
           <w:szCs w:val="21"/>
           <w:lang w:eastAsia="pt-BR"/>
         </w:rPr>
-        <w:t>(</w:t>
-      </w:r>
-      <w:proofErr w:type="gramEnd"/>
-      <w:r>
-        <w:rPr>
-          <w:rFonts w:ascii="Courier New" w:eastAsia="Times New Roman" w:hAnsi="Courier New" w:cs="Courier New"/>
-          <w:color w:val="DCDCDC"/>
-          <w:sz w:val="21"/>
-          <w:szCs w:val="21"/>
-          <w:lang w:eastAsia="pt-BR"/>
-        </w:rPr>
-        <w:t>(</w:t>
+        <w:t>((</w:t>
       </w:r>
       <w:r>
         <w:rPr>
@@ -12560,7 +11970,6 @@
         </w:rPr>
       </w:pPr>
       <w:proofErr w:type="spellStart"/>
-      <w:proofErr w:type="gramStart"/>
       <w:r>
         <w:rPr>
           <w:rFonts w:ascii="Courier New" w:eastAsia="Times New Roman" w:hAnsi="Courier New" w:cs="Courier New"/>
@@ -12583,7 +11992,6 @@
         <w:t>[</w:t>
       </w:r>
       <w:proofErr w:type="spellStart"/>
-      <w:proofErr w:type="gramEnd"/>
       <w:r>
         <w:rPr>
           <w:rFonts w:ascii="Courier New" w:eastAsia="Times New Roman" w:hAnsi="Courier New" w:cs="Courier New"/>
@@ -12720,21 +12128,9 @@
           <w:szCs w:val="21"/>
           <w:lang w:eastAsia="pt-BR"/>
         </w:rPr>
-        <w:t>notas_</w:t>
-      </w:r>
-      <w:proofErr w:type="gramStart"/>
-      <w:r>
-        <w:rPr>
-          <w:rFonts w:ascii="Courier New" w:eastAsia="Times New Roman" w:hAnsi="Courier New" w:cs="Courier New"/>
-          <w:color w:val="D4D4D4"/>
-          <w:sz w:val="21"/>
-          <w:szCs w:val="21"/>
-          <w:lang w:eastAsia="pt-BR"/>
-        </w:rPr>
-        <w:t>fulano.median</w:t>
+        <w:t>notas_fulano.median</w:t>
       </w:r>
       <w:proofErr w:type="spellEnd"/>
-      <w:proofErr w:type="gramEnd"/>
       <w:r>
         <w:rPr>
           <w:rFonts w:ascii="Courier New" w:eastAsia="Times New Roman" w:hAnsi="Courier New" w:cs="Courier New"/>
@@ -12859,7 +12255,6 @@
         <w:t> = </w:t>
       </w:r>
       <w:proofErr w:type="spellStart"/>
-      <w:proofErr w:type="gramStart"/>
       <w:r>
         <w:rPr>
           <w:rFonts w:ascii="Courier New" w:eastAsia="Times New Roman" w:hAnsi="Courier New" w:cs="Courier New"/>
@@ -12871,7 +12266,6 @@
         <w:t>df.Beltrano.sample</w:t>
       </w:r>
       <w:proofErr w:type="spellEnd"/>
-      <w:proofErr w:type="gramEnd"/>
       <w:r>
         <w:rPr>
           <w:rFonts w:ascii="Courier New" w:eastAsia="Times New Roman" w:hAnsi="Courier New" w:cs="Courier New"/>
@@ -13056,21 +12450,9 @@
           <w:lang w:eastAsia="pt-BR"/>
         </w:rPr>
         <w:lastRenderedPageBreak/>
-        <w:t>notas_</w:t>
-      </w:r>
-      <w:proofErr w:type="gramStart"/>
-      <w:r>
-        <w:rPr>
-          <w:rFonts w:ascii="Courier New" w:eastAsia="Times New Roman" w:hAnsi="Courier New" w:cs="Courier New"/>
-          <w:color w:val="D4D4D4"/>
-          <w:sz w:val="21"/>
-          <w:szCs w:val="21"/>
-          <w:lang w:eastAsia="pt-BR"/>
-        </w:rPr>
-        <w:t>beltrano.median</w:t>
+        <w:t>notas_beltrano.median</w:t>
       </w:r>
       <w:proofErr w:type="spellEnd"/>
-      <w:proofErr w:type="gramEnd"/>
       <w:r>
         <w:rPr>
           <w:rFonts w:ascii="Courier New" w:eastAsia="Times New Roman" w:hAnsi="Courier New" w:cs="Courier New"/>
@@ -13250,7 +12632,6 @@
         <w:t xml:space="preserve">Para pegar as modas use </w:t>
       </w:r>
       <w:proofErr w:type="spellStart"/>
-      <w:proofErr w:type="gramStart"/>
       <w:r>
         <w:rPr>
           <w:rFonts w:ascii="Times New Roman" w:hAnsi="Times New Roman" w:cs="Times New Roman"/>
@@ -13260,7 +12641,6 @@
         <w:t>df.mode</w:t>
       </w:r>
       <w:proofErr w:type="spellEnd"/>
-      <w:proofErr w:type="gramEnd"/>
       <w:r>
         <w:rPr>
           <w:rFonts w:ascii="Times New Roman" w:hAnsi="Times New Roman" w:cs="Times New Roman"/>
@@ -13301,7 +12681,6 @@
         </w:rPr>
       </w:pPr>
       <w:proofErr w:type="spellStart"/>
-      <w:proofErr w:type="gramStart"/>
       <w:r>
         <w:rPr>
           <w:rFonts w:ascii="Courier New" w:eastAsia="Times New Roman" w:hAnsi="Courier New" w:cs="Courier New"/>
@@ -13313,7 +12692,6 @@
         <w:t>df.mode</w:t>
       </w:r>
       <w:proofErr w:type="spellEnd"/>
-      <w:proofErr w:type="gramEnd"/>
       <w:r>
         <w:rPr>
           <w:rFonts w:ascii="Courier New" w:eastAsia="Times New Roman" w:hAnsi="Courier New" w:cs="Courier New"/>
@@ -13426,7 +12804,6 @@
         <w:t>exemplo = </w:t>
       </w:r>
       <w:proofErr w:type="spellStart"/>
-      <w:proofErr w:type="gramStart"/>
       <w:r>
         <w:rPr>
           <w:rFonts w:ascii="Courier New" w:eastAsia="Times New Roman" w:hAnsi="Courier New" w:cs="Courier New"/>
@@ -13438,7 +12815,6 @@
         <w:t>pd.Series</w:t>
       </w:r>
       <w:proofErr w:type="spellEnd"/>
-      <w:proofErr w:type="gramEnd"/>
       <w:r>
         <w:rPr>
           <w:rFonts w:ascii="Courier New" w:eastAsia="Times New Roman" w:hAnsi="Courier New" w:cs="Courier New"/>
@@ -13723,7 +13099,6 @@
         </w:rPr>
       </w:pPr>
       <w:proofErr w:type="spellStart"/>
-      <w:proofErr w:type="gramStart"/>
       <w:r>
         <w:rPr>
           <w:rFonts w:ascii="Courier New" w:eastAsia="Times New Roman" w:hAnsi="Courier New" w:cs="Courier New"/>
@@ -13735,7 +13110,6 @@
         <w:t>exemplo.mode</w:t>
       </w:r>
       <w:proofErr w:type="spellEnd"/>
-      <w:proofErr w:type="gramEnd"/>
       <w:r>
         <w:rPr>
           <w:rFonts w:ascii="Courier New" w:eastAsia="Times New Roman" w:hAnsi="Courier New" w:cs="Courier New"/>
@@ -13892,7 +13266,6 @@
         <w:t> = </w:t>
       </w:r>
       <w:proofErr w:type="spellStart"/>
-      <w:proofErr w:type="gramStart"/>
       <w:r>
         <w:rPr>
           <w:rFonts w:ascii="Courier New" w:eastAsia="Times New Roman" w:hAnsi="Courier New" w:cs="Courier New"/>
@@ -13904,7 +13277,6 @@
         <w:t>sns.distplot</w:t>
       </w:r>
       <w:proofErr w:type="spellEnd"/>
-      <w:proofErr w:type="gramEnd"/>
       <w:r>
         <w:rPr>
           <w:rFonts w:ascii="Courier New" w:eastAsia="Times New Roman" w:hAnsi="Courier New" w:cs="Courier New"/>
@@ -13999,18 +13371,7 @@
           <w:szCs w:val="21"/>
           <w:lang w:val="en-US" w:eastAsia="pt-BR"/>
         </w:rPr>
-        <w:t>ax.figure.set_size_</w:t>
-      </w:r>
-      <w:proofErr w:type="gramStart"/>
-      <w:r>
-        <w:rPr>
-          <w:rFonts w:ascii="Courier New" w:eastAsia="Times New Roman" w:hAnsi="Courier New" w:cs="Courier New"/>
-          <w:color w:val="D4D4D4"/>
-          <w:sz w:val="21"/>
-          <w:szCs w:val="21"/>
-          <w:lang w:val="en-US" w:eastAsia="pt-BR"/>
-        </w:rPr>
-        <w:t>inches</w:t>
+        <w:t>ax.figure.set_size_inches</w:t>
       </w:r>
       <w:proofErr w:type="spellEnd"/>
       <w:r>
@@ -14023,7 +13384,6 @@
         </w:rPr>
         <w:t>(</w:t>
       </w:r>
-      <w:proofErr w:type="gramEnd"/>
       <w:r>
         <w:rPr>
           <w:rFonts w:ascii="Courier New" w:eastAsia="Times New Roman" w:hAnsi="Courier New" w:cs="Courier New"/>
@@ -14201,7 +13561,6 @@
         <w:t>moda = </w:t>
       </w:r>
       <w:proofErr w:type="spellStart"/>
-      <w:proofErr w:type="gramStart"/>
       <w:r>
         <w:rPr>
           <w:rFonts w:ascii="Courier New" w:eastAsia="Times New Roman" w:hAnsi="Courier New" w:cs="Courier New"/>
@@ -14213,7 +13572,6 @@
         <w:t>dados.Renda.mode</w:t>
       </w:r>
       <w:proofErr w:type="spellEnd"/>
-      <w:proofErr w:type="gramEnd"/>
       <w:r>
         <w:rPr>
           <w:rFonts w:ascii="Courier New" w:eastAsia="Times New Roman" w:hAnsi="Courier New" w:cs="Courier New"/>
@@ -14310,7 +13668,6 @@
         <w:t>mediana = </w:t>
       </w:r>
       <w:proofErr w:type="spellStart"/>
-      <w:proofErr w:type="gramStart"/>
       <w:r>
         <w:rPr>
           <w:rFonts w:ascii="Courier New" w:eastAsia="Times New Roman" w:hAnsi="Courier New" w:cs="Courier New"/>
@@ -14322,7 +13679,6 @@
         <w:t>dados.Renda.median</w:t>
       </w:r>
       <w:proofErr w:type="spellEnd"/>
-      <w:proofErr w:type="gramEnd"/>
       <w:r>
         <w:rPr>
           <w:rFonts w:ascii="Courier New" w:eastAsia="Times New Roman" w:hAnsi="Courier New" w:cs="Courier New"/>
@@ -14434,7 +13790,6 @@
         <w:t>media = </w:t>
       </w:r>
       <w:proofErr w:type="spellStart"/>
-      <w:proofErr w:type="gramStart"/>
       <w:r>
         <w:rPr>
           <w:rFonts w:ascii="Courier New" w:eastAsia="Times New Roman" w:hAnsi="Courier New" w:cs="Courier New"/>
@@ -14446,7 +13801,6 @@
         <w:t>dados.Renda.mean</w:t>
       </w:r>
       <w:proofErr w:type="spellEnd"/>
-      <w:proofErr w:type="gramEnd"/>
       <w:r>
         <w:rPr>
           <w:rFonts w:ascii="Courier New" w:eastAsia="Times New Roman" w:hAnsi="Courier New" w:cs="Courier New"/>
@@ -14671,7 +14025,6 @@
         <w:t> = </w:t>
       </w:r>
       <w:proofErr w:type="spellStart"/>
-      <w:proofErr w:type="gramStart"/>
       <w:r>
         <w:rPr>
           <w:rFonts w:ascii="Courier New" w:eastAsia="Times New Roman" w:hAnsi="Courier New" w:cs="Courier New"/>
@@ -14683,7 +14036,6 @@
         <w:t>sns.distplot</w:t>
       </w:r>
       <w:proofErr w:type="spellEnd"/>
-      <w:proofErr w:type="gramEnd"/>
       <w:r>
         <w:rPr>
           <w:rFonts w:ascii="Courier New" w:eastAsia="Times New Roman" w:hAnsi="Courier New" w:cs="Courier New"/>
@@ -14738,18 +14090,7 @@
           <w:szCs w:val="21"/>
           <w:lang w:val="en-US" w:eastAsia="pt-BR"/>
         </w:rPr>
-        <w:t>ax.figure.set_size_</w:t>
-      </w:r>
-      <w:proofErr w:type="gramStart"/>
-      <w:r>
-        <w:rPr>
-          <w:rFonts w:ascii="Courier New" w:eastAsia="Times New Roman" w:hAnsi="Courier New" w:cs="Courier New"/>
-          <w:color w:val="D4D4D4"/>
-          <w:sz w:val="21"/>
-          <w:szCs w:val="21"/>
-          <w:lang w:val="en-US" w:eastAsia="pt-BR"/>
-        </w:rPr>
-        <w:t>inches</w:t>
+        <w:t>ax.figure.set_size_inches</w:t>
       </w:r>
       <w:proofErr w:type="spellEnd"/>
       <w:r>
@@ -14762,7 +14103,6 @@
         </w:rPr>
         <w:t>(</w:t>
       </w:r>
-      <w:proofErr w:type="gramEnd"/>
       <w:r>
         <w:rPr>
           <w:rFonts w:ascii="Courier New" w:eastAsia="Times New Roman" w:hAnsi="Courier New" w:cs="Courier New"/>
@@ -14940,7 +14280,6 @@
         <w:t>moda = </w:t>
       </w:r>
       <w:proofErr w:type="spellStart"/>
-      <w:proofErr w:type="gramStart"/>
       <w:r>
         <w:rPr>
           <w:rFonts w:ascii="Courier New" w:eastAsia="Times New Roman" w:hAnsi="Courier New" w:cs="Courier New"/>
@@ -14952,7 +14291,6 @@
         <w:t>dados.Altura.mode</w:t>
       </w:r>
       <w:proofErr w:type="spellEnd"/>
-      <w:proofErr w:type="gramEnd"/>
       <w:r>
         <w:rPr>
           <w:rFonts w:ascii="Courier New" w:eastAsia="Times New Roman" w:hAnsi="Courier New" w:cs="Courier New"/>
@@ -15064,7 +14402,6 @@
         <w:t>mediana = </w:t>
       </w:r>
       <w:proofErr w:type="spellStart"/>
-      <w:proofErr w:type="gramStart"/>
       <w:r>
         <w:rPr>
           <w:rFonts w:ascii="Courier New" w:eastAsia="Times New Roman" w:hAnsi="Courier New" w:cs="Courier New"/>
@@ -15076,7 +14413,6 @@
         <w:t>dados.Altura.median</w:t>
       </w:r>
       <w:proofErr w:type="spellEnd"/>
-      <w:proofErr w:type="gramEnd"/>
       <w:r>
         <w:rPr>
           <w:rFonts w:ascii="Courier New" w:eastAsia="Times New Roman" w:hAnsi="Courier New" w:cs="Courier New"/>
@@ -15189,7 +14525,6 @@
         <w:t>media = </w:t>
       </w:r>
       <w:proofErr w:type="spellStart"/>
-      <w:proofErr w:type="gramStart"/>
       <w:r>
         <w:rPr>
           <w:rFonts w:ascii="Courier New" w:eastAsia="Times New Roman" w:hAnsi="Courier New" w:cs="Courier New"/>
@@ -15201,7 +14536,6 @@
         <w:t>dados.Altura.mean</w:t>
       </w:r>
       <w:proofErr w:type="spellEnd"/>
-      <w:proofErr w:type="gramEnd"/>
       <w:r>
         <w:rPr>
           <w:rFonts w:ascii="Courier New" w:eastAsia="Times New Roman" w:hAnsi="Courier New" w:cs="Courier New"/>
@@ -15349,7 +14683,6 @@
         <w:t> = </w:t>
       </w:r>
       <w:proofErr w:type="spellStart"/>
-      <w:proofErr w:type="gramStart"/>
       <w:r>
         <w:rPr>
           <w:rFonts w:ascii="Courier New" w:eastAsia="Times New Roman" w:hAnsi="Courier New" w:cs="Courier New"/>
@@ -15361,7 +14694,6 @@
         <w:t>sns.distplot</w:t>
       </w:r>
       <w:proofErr w:type="spellEnd"/>
-      <w:proofErr w:type="gramEnd"/>
       <w:r>
         <w:rPr>
           <w:rFonts w:ascii="Courier New" w:eastAsia="Times New Roman" w:hAnsi="Courier New" w:cs="Courier New"/>
@@ -15486,18 +14818,7 @@
           <w:szCs w:val="21"/>
           <w:lang w:val="en-US" w:eastAsia="pt-BR"/>
         </w:rPr>
-        <w:t>ax.figure.set_size_</w:t>
-      </w:r>
-      <w:proofErr w:type="gramStart"/>
-      <w:r>
-        <w:rPr>
-          <w:rFonts w:ascii="Courier New" w:eastAsia="Times New Roman" w:hAnsi="Courier New" w:cs="Courier New"/>
-          <w:color w:val="D4D4D4"/>
-          <w:sz w:val="21"/>
-          <w:szCs w:val="21"/>
-          <w:lang w:val="en-US" w:eastAsia="pt-BR"/>
-        </w:rPr>
-        <w:t>inches</w:t>
+        <w:t>ax.figure.set_size_inches</w:t>
       </w:r>
       <w:proofErr w:type="spellEnd"/>
       <w:r>
@@ -15510,7 +14831,6 @@
         </w:rPr>
         <w:t>(</w:t>
       </w:r>
-      <w:proofErr w:type="gramEnd"/>
       <w:r>
         <w:rPr>
           <w:rFonts w:ascii="Courier New" w:eastAsia="Times New Roman" w:hAnsi="Courier New" w:cs="Courier New"/>
@@ -15661,18 +14981,7 @@
           <w:szCs w:val="21"/>
           <w:lang w:eastAsia="pt-BR"/>
         </w:rPr>
-        <w:t>moda = </w:t>
-      </w:r>
-      <w:proofErr w:type="gramStart"/>
-      <w:r>
-        <w:rPr>
-          <w:rFonts w:ascii="Courier New" w:eastAsia="Times New Roman" w:hAnsi="Courier New" w:cs="Courier New"/>
-          <w:color w:val="D4D4D4"/>
-          <w:sz w:val="21"/>
-          <w:szCs w:val="21"/>
-          <w:lang w:eastAsia="pt-BR"/>
-        </w:rPr>
-        <w:t>dados</w:t>
+        <w:t>moda = dados</w:t>
       </w:r>
       <w:r>
         <w:rPr>
@@ -15684,7 +14993,6 @@
         </w:rPr>
         <w:t>[</w:t>
       </w:r>
-      <w:proofErr w:type="gramEnd"/>
       <w:r>
         <w:rPr>
           <w:rFonts w:ascii="Courier New" w:eastAsia="Times New Roman" w:hAnsi="Courier New" w:cs="Courier New"/>
@@ -15819,18 +15127,7 @@
           <w:szCs w:val="21"/>
           <w:lang w:eastAsia="pt-BR"/>
         </w:rPr>
-        <w:t>mediana = </w:t>
-      </w:r>
-      <w:proofErr w:type="gramStart"/>
-      <w:r>
-        <w:rPr>
-          <w:rFonts w:ascii="Courier New" w:eastAsia="Times New Roman" w:hAnsi="Courier New" w:cs="Courier New"/>
-          <w:color w:val="D4D4D4"/>
-          <w:sz w:val="21"/>
-          <w:szCs w:val="21"/>
-          <w:lang w:eastAsia="pt-BR"/>
-        </w:rPr>
-        <w:t>dados</w:t>
+        <w:t>mediana = dados</w:t>
       </w:r>
       <w:r>
         <w:rPr>
@@ -15842,7 +15139,6 @@
         </w:rPr>
         <w:t>[</w:t>
       </w:r>
-      <w:proofErr w:type="gramEnd"/>
       <w:r>
         <w:rPr>
           <w:rFonts w:ascii="Courier New" w:eastAsia="Times New Roman" w:hAnsi="Courier New" w:cs="Courier New"/>
@@ -15957,18 +15253,7 @@
           <w:szCs w:val="21"/>
           <w:lang w:eastAsia="pt-BR"/>
         </w:rPr>
-        <w:t>media = </w:t>
-      </w:r>
-      <w:proofErr w:type="gramStart"/>
-      <w:r>
-        <w:rPr>
-          <w:rFonts w:ascii="Courier New" w:eastAsia="Times New Roman" w:hAnsi="Courier New" w:cs="Courier New"/>
-          <w:color w:val="D4D4D4"/>
-          <w:sz w:val="21"/>
-          <w:szCs w:val="21"/>
-          <w:lang w:eastAsia="pt-BR"/>
-        </w:rPr>
-        <w:t>dados</w:t>
+        <w:t>media = dados</w:t>
       </w:r>
       <w:r>
         <w:rPr>
@@ -15980,7 +15265,6 @@
         </w:rPr>
         <w:t>[</w:t>
       </w:r>
-      <w:proofErr w:type="gramEnd"/>
       <w:r>
         <w:rPr>
           <w:rFonts w:ascii="Courier New" w:eastAsia="Times New Roman" w:hAnsi="Courier New" w:cs="Courier New"/>
@@ -16354,7 +15638,6 @@
         </w:rPr>
       </w:pPr>
       <w:proofErr w:type="spellStart"/>
-      <w:proofErr w:type="gramStart"/>
       <w:r>
         <w:rPr>
           <w:rFonts w:ascii="Times New Roman" w:hAnsi="Times New Roman" w:cs="Times New Roman"/>
@@ -16364,7 +15647,6 @@
         <w:t>S.quantile</w:t>
       </w:r>
       <w:proofErr w:type="spellEnd"/>
-      <w:proofErr w:type="gramEnd"/>
       <w:r>
         <w:rPr>
           <w:rFonts w:ascii="Times New Roman" w:hAnsi="Times New Roman" w:cs="Times New Roman"/>
@@ -16411,7 +15693,6 @@
         </w:rPr>
       </w:pPr>
       <w:proofErr w:type="spellStart"/>
-      <w:proofErr w:type="gramStart"/>
       <w:r>
         <w:rPr>
           <w:rFonts w:ascii="Courier New" w:eastAsia="Times New Roman" w:hAnsi="Courier New" w:cs="Courier New"/>
@@ -16423,7 +15704,6 @@
         <w:t>dados.Renda.quantile</w:t>
       </w:r>
       <w:proofErr w:type="spellEnd"/>
-      <w:proofErr w:type="gramEnd"/>
       <w:r>
         <w:rPr>
           <w:rFonts w:ascii="Courier New" w:eastAsia="Times New Roman" w:hAnsi="Courier New" w:cs="Courier New"/>
@@ -16642,7 +15922,6 @@
         </w:rPr>
       </w:pPr>
       <w:proofErr w:type="spellStart"/>
-      <w:proofErr w:type="gramStart"/>
       <w:r>
         <w:rPr>
           <w:rFonts w:ascii="Courier New" w:eastAsia="Times New Roman" w:hAnsi="Courier New" w:cs="Courier New"/>
@@ -16654,7 +15933,6 @@
         <w:t>dados.Renda.quantile</w:t>
       </w:r>
       <w:proofErr w:type="spellEnd"/>
-      <w:proofErr w:type="gramEnd"/>
       <w:r>
         <w:rPr>
           <w:rFonts w:ascii="Courier New" w:eastAsia="Times New Roman" w:hAnsi="Courier New" w:cs="Courier New"/>
@@ -16921,7 +16199,6 @@
         </w:rPr>
       </w:pPr>
       <w:proofErr w:type="spellStart"/>
-      <w:proofErr w:type="gramStart"/>
       <w:r>
         <w:rPr>
           <w:rFonts w:ascii="Courier New" w:eastAsia="Times New Roman" w:hAnsi="Courier New" w:cs="Courier New"/>
@@ -16934,7 +16211,6 @@
         <w:t>dados.Renda.quantile</w:t>
       </w:r>
       <w:proofErr w:type="spellEnd"/>
-      <w:proofErr w:type="gramEnd"/>
       <w:r>
         <w:rPr>
           <w:rFonts w:ascii="Courier New" w:eastAsia="Times New Roman" w:hAnsi="Courier New" w:cs="Courier New"/>
@@ -17196,7 +16472,6 @@
         <w:t xml:space="preserve">Podemos criar um histograma e visualizar em gráfico o que vimos em números, passando para os parâmetros </w:t>
       </w:r>
       <w:proofErr w:type="spellStart"/>
-      <w:proofErr w:type="gramStart"/>
       <w:r>
         <w:rPr>
           <w:rFonts w:ascii="Times New Roman" w:hAnsi="Times New Roman" w:cs="Times New Roman"/>
@@ -17206,7 +16481,6 @@
         <w:t>sns.distplot</w:t>
       </w:r>
       <w:proofErr w:type="spellEnd"/>
-      <w:proofErr w:type="gramEnd"/>
       <w:r>
         <w:rPr>
           <w:rFonts w:ascii="Times New Roman" w:hAnsi="Times New Roman" w:cs="Times New Roman"/>
@@ -17377,7 +16651,6 @@
         <w:t> = </w:t>
       </w:r>
       <w:proofErr w:type="spellStart"/>
-      <w:proofErr w:type="gramStart"/>
       <w:r>
         <w:rPr>
           <w:rFonts w:ascii="Courier New" w:eastAsia="Times New Roman" w:hAnsi="Courier New" w:cs="Courier New"/>
@@ -17389,7 +16662,6 @@
         <w:t>sns.distplot</w:t>
       </w:r>
       <w:proofErr w:type="spellEnd"/>
-      <w:proofErr w:type="gramEnd"/>
       <w:r>
         <w:rPr>
           <w:rFonts w:ascii="Courier New" w:eastAsia="Times New Roman" w:hAnsi="Courier New" w:cs="Courier New"/>
@@ -17600,18 +16872,7 @@
           <w:szCs w:val="21"/>
           <w:lang w:val="en-US" w:eastAsia="pt-BR"/>
         </w:rPr>
-        <w:t>cumulative</w:t>
-      </w:r>
-      <w:proofErr w:type="gramStart"/>
-      <w:r>
-        <w:rPr>
-          <w:rFonts w:ascii="Courier New" w:eastAsia="Times New Roman" w:hAnsi="Courier New" w:cs="Courier New"/>
-          <w:color w:val="CE9178"/>
-          <w:sz w:val="21"/>
-          <w:szCs w:val="21"/>
-          <w:lang w:val="en-US" w:eastAsia="pt-BR"/>
-        </w:rPr>
-        <w:t>'</w:t>
+        <w:t>cumulative'</w:t>
       </w:r>
       <w:r>
         <w:rPr>
@@ -17634,7 +16895,6 @@
         <w:t>True</w:t>
       </w:r>
       <w:proofErr w:type="spellEnd"/>
-      <w:proofErr w:type="gramEnd"/>
       <w:r>
         <w:rPr>
           <w:rFonts w:ascii="Courier New" w:eastAsia="Times New Roman" w:hAnsi="Courier New" w:cs="Courier New"/>
@@ -17697,18 +16957,7 @@
           <w:szCs w:val="21"/>
           <w:lang w:val="en-US" w:eastAsia="pt-BR"/>
         </w:rPr>
-        <w:t>ax.figure.set_size_</w:t>
-      </w:r>
-      <w:proofErr w:type="gramStart"/>
-      <w:r>
-        <w:rPr>
-          <w:rFonts w:ascii="Courier New" w:eastAsia="Times New Roman" w:hAnsi="Courier New" w:cs="Courier New"/>
-          <w:color w:val="D4D4D4"/>
-          <w:sz w:val="21"/>
-          <w:szCs w:val="21"/>
-          <w:lang w:val="en-US" w:eastAsia="pt-BR"/>
-        </w:rPr>
-        <w:t>inches</w:t>
+        <w:t>ax.figure.set_size_inches</w:t>
       </w:r>
       <w:proofErr w:type="spellEnd"/>
       <w:r>
@@ -17721,7 +16970,6 @@
         </w:rPr>
         <w:t>(</w:t>
       </w:r>
-      <w:proofErr w:type="gramEnd"/>
       <w:r>
         <w:rPr>
           <w:rFonts w:ascii="Courier New" w:eastAsia="Times New Roman" w:hAnsi="Courier New" w:cs="Courier New"/>
@@ -17783,18 +17031,7 @@
           <w:szCs w:val="21"/>
           <w:lang w:eastAsia="pt-BR"/>
         </w:rPr>
-        <w:t>ax.set_</w:t>
-      </w:r>
-      <w:proofErr w:type="gramStart"/>
-      <w:r>
-        <w:rPr>
-          <w:rFonts w:ascii="Courier New" w:eastAsia="Times New Roman" w:hAnsi="Courier New" w:cs="Courier New"/>
-          <w:color w:val="D4D4D4"/>
-          <w:sz w:val="21"/>
-          <w:szCs w:val="21"/>
-          <w:lang w:eastAsia="pt-BR"/>
-        </w:rPr>
-        <w:t>title</w:t>
+        <w:t>ax.set_title</w:t>
       </w:r>
       <w:r>
         <w:rPr>
@@ -17806,7 +17043,6 @@
         </w:rPr>
         <w:t>(</w:t>
       </w:r>
-      <w:proofErr w:type="gramEnd"/>
       <w:r>
         <w:rPr>
           <w:rFonts w:ascii="Courier New" w:eastAsia="Times New Roman" w:hAnsi="Courier New" w:cs="Courier New"/>
@@ -17879,18 +17115,7 @@
           <w:szCs w:val="21"/>
           <w:lang w:eastAsia="pt-BR"/>
         </w:rPr>
-        <w:t>ax.set_</w:t>
-      </w:r>
-      <w:proofErr w:type="gramStart"/>
-      <w:r>
-        <w:rPr>
-          <w:rFonts w:ascii="Courier New" w:eastAsia="Times New Roman" w:hAnsi="Courier New" w:cs="Courier New"/>
-          <w:color w:val="D4D4D4"/>
-          <w:sz w:val="21"/>
-          <w:szCs w:val="21"/>
-          <w:lang w:eastAsia="pt-BR"/>
-        </w:rPr>
-        <w:t>ylabel</w:t>
+        <w:t>ax.set_ylabel</w:t>
       </w:r>
       <w:proofErr w:type="spellEnd"/>
       <w:r>
@@ -17903,7 +17128,6 @@
         </w:rPr>
         <w:t>(</w:t>
       </w:r>
-      <w:proofErr w:type="gramEnd"/>
       <w:r>
         <w:rPr>
           <w:rFonts w:ascii="Courier New" w:eastAsia="Times New Roman" w:hAnsi="Courier New" w:cs="Courier New"/>
@@ -17998,18 +17222,7 @@
           <w:szCs w:val="21"/>
           <w:lang w:val="en-US" w:eastAsia="pt-BR"/>
         </w:rPr>
-        <w:t>ax.set_</w:t>
-      </w:r>
-      <w:proofErr w:type="gramStart"/>
-      <w:r>
-        <w:rPr>
-          <w:rFonts w:ascii="Courier New" w:eastAsia="Times New Roman" w:hAnsi="Courier New" w:cs="Courier New"/>
-          <w:color w:val="D4D4D4"/>
-          <w:sz w:val="21"/>
-          <w:szCs w:val="21"/>
-          <w:lang w:val="en-US" w:eastAsia="pt-BR"/>
-        </w:rPr>
-        <w:t>xlabel</w:t>
+        <w:t>ax.set_xlabel</w:t>
       </w:r>
       <w:proofErr w:type="spellEnd"/>
       <w:r>
@@ -18022,7 +17235,6 @@
         </w:rPr>
         <w:t>(</w:t>
       </w:r>
-      <w:proofErr w:type="gramEnd"/>
       <w:r>
         <w:rPr>
           <w:rFonts w:ascii="Courier New" w:eastAsia="Times New Roman" w:hAnsi="Courier New" w:cs="Courier New"/>
@@ -18336,7 +17548,6 @@
         <w:t xml:space="preserve">Podemos criar </w:t>
       </w:r>
       <w:proofErr w:type="spellStart"/>
-      <w:proofErr w:type="gramStart"/>
       <w:r>
         <w:rPr>
           <w:rFonts w:ascii="Times New Roman" w:hAnsi="Times New Roman" w:cs="Times New Roman"/>
@@ -18354,7 +17565,6 @@
         <w:t>boxplot</w:t>
       </w:r>
       <w:proofErr w:type="spellEnd"/>
-      <w:proofErr w:type="gramEnd"/>
       <w:r>
         <w:rPr>
           <w:rFonts w:ascii="Times New Roman" w:hAnsi="Times New Roman" w:cs="Times New Roman"/>
@@ -18455,20 +17665,8 @@
           <w:szCs w:val="21"/>
           <w:lang w:val="en-US" w:eastAsia="pt-BR"/>
         </w:rPr>
-        <w:t>ax = </w:t>
-      </w:r>
-      <w:proofErr w:type="gramStart"/>
-      <w:r>
-        <w:rPr>
-          <w:rFonts w:ascii="Courier New" w:eastAsia="Times New Roman" w:hAnsi="Courier New" w:cs="Courier New"/>
-          <w:color w:val="D4D4D4"/>
-          <w:sz w:val="21"/>
-          <w:szCs w:val="21"/>
-          <w:lang w:val="en-US" w:eastAsia="pt-BR"/>
-        </w:rPr>
-        <w:t>sns.boxplot</w:t>
-      </w:r>
-      <w:proofErr w:type="gramEnd"/>
+        <w:t>ax = sns.boxplot</w:t>
+      </w:r>
       <w:r>
         <w:rPr>
           <w:rFonts w:ascii="Courier New" w:eastAsia="Times New Roman" w:hAnsi="Courier New" w:cs="Courier New"/>
@@ -18611,18 +17809,7 @@
           <w:szCs w:val="21"/>
           <w:lang w:val="en-US" w:eastAsia="pt-BR"/>
         </w:rPr>
-        <w:t>ax.figure.set_size_</w:t>
-      </w:r>
-      <w:proofErr w:type="gramStart"/>
-      <w:r>
-        <w:rPr>
-          <w:rFonts w:ascii="Courier New" w:eastAsia="Times New Roman" w:hAnsi="Courier New" w:cs="Courier New"/>
-          <w:color w:val="D4D4D4"/>
-          <w:sz w:val="21"/>
-          <w:szCs w:val="21"/>
-          <w:lang w:val="en-US" w:eastAsia="pt-BR"/>
-        </w:rPr>
-        <w:t>inches</w:t>
+        <w:t>ax.figure.set_size_inches</w:t>
       </w:r>
       <w:proofErr w:type="spellEnd"/>
       <w:r>
@@ -18635,7 +17822,6 @@
         </w:rPr>
         <w:t>(</w:t>
       </w:r>
-      <w:proofErr w:type="gramEnd"/>
       <w:r>
         <w:rPr>
           <w:rFonts w:ascii="Courier New" w:eastAsia="Times New Roman" w:hAnsi="Courier New" w:cs="Courier New"/>
@@ -18708,18 +17894,7 @@
           <w:szCs w:val="21"/>
           <w:lang w:val="en-US" w:eastAsia="pt-BR"/>
         </w:rPr>
-        <w:t>ax.set_</w:t>
-      </w:r>
-      <w:proofErr w:type="gramStart"/>
-      <w:r>
-        <w:rPr>
-          <w:rFonts w:ascii="Courier New" w:eastAsia="Times New Roman" w:hAnsi="Courier New" w:cs="Courier New"/>
-          <w:color w:val="D4D4D4"/>
-          <w:sz w:val="21"/>
-          <w:szCs w:val="21"/>
-          <w:lang w:val="en-US" w:eastAsia="pt-BR"/>
-        </w:rPr>
-        <w:t>title</w:t>
+        <w:t>ax.set_title</w:t>
       </w:r>
       <w:proofErr w:type="spellEnd"/>
       <w:r>
@@ -18732,7 +17907,6 @@
         </w:rPr>
         <w:t>(</w:t>
       </w:r>
-      <w:proofErr w:type="gramEnd"/>
       <w:r>
         <w:rPr>
           <w:rFonts w:ascii="Courier New" w:eastAsia="Times New Roman" w:hAnsi="Courier New" w:cs="Courier New"/>
@@ -18827,18 +18001,7 @@
           <w:szCs w:val="21"/>
           <w:lang w:eastAsia="pt-BR"/>
         </w:rPr>
-        <w:t>ax.set_</w:t>
-      </w:r>
-      <w:proofErr w:type="gramStart"/>
-      <w:r>
-        <w:rPr>
-          <w:rFonts w:ascii="Courier New" w:eastAsia="Times New Roman" w:hAnsi="Courier New" w:cs="Courier New"/>
-          <w:color w:val="D4D4D4"/>
-          <w:sz w:val="21"/>
-          <w:szCs w:val="21"/>
-          <w:lang w:eastAsia="pt-BR"/>
-        </w:rPr>
-        <w:t>xlabel</w:t>
+        <w:t>ax.set_xlabel</w:t>
       </w:r>
       <w:proofErr w:type="spellEnd"/>
       <w:r>
@@ -18851,7 +18014,6 @@
         </w:rPr>
         <w:t>(</w:t>
       </w:r>
-      <w:proofErr w:type="gramEnd"/>
       <w:r>
         <w:rPr>
           <w:rFonts w:ascii="Courier New" w:eastAsia="Times New Roman" w:hAnsi="Courier New" w:cs="Courier New"/>
@@ -19069,7 +18231,6 @@
         <w:t>ax = </w:t>
       </w:r>
       <w:proofErr w:type="spellStart"/>
-      <w:proofErr w:type="gramStart"/>
       <w:r>
         <w:rPr>
           <w:rFonts w:ascii="Courier New" w:eastAsia="Times New Roman" w:hAnsi="Courier New" w:cs="Courier New"/>
@@ -19081,7 +18242,6 @@
         <w:t>sns.boxplot</w:t>
       </w:r>
       <w:proofErr w:type="spellEnd"/>
-      <w:proofErr w:type="gramEnd"/>
       <w:r>
         <w:rPr>
           <w:rFonts w:ascii="Courier New" w:eastAsia="Times New Roman" w:hAnsi="Courier New" w:cs="Courier New"/>
@@ -19194,18 +18354,7 @@
           <w:szCs w:val="21"/>
           <w:lang w:val="en-US" w:eastAsia="pt-BR"/>
         </w:rPr>
-        <w:t>ax.figure.set_size_</w:t>
-      </w:r>
-      <w:proofErr w:type="gramStart"/>
-      <w:r>
-        <w:rPr>
-          <w:rFonts w:ascii="Courier New" w:eastAsia="Times New Roman" w:hAnsi="Courier New" w:cs="Courier New"/>
-          <w:color w:val="D4D4D4"/>
-          <w:sz w:val="21"/>
-          <w:szCs w:val="21"/>
-          <w:lang w:val="en-US" w:eastAsia="pt-BR"/>
-        </w:rPr>
-        <w:t>inches</w:t>
+        <w:t>ax.figure.set_size_inches</w:t>
       </w:r>
       <w:proofErr w:type="spellEnd"/>
       <w:r>
@@ -19218,7 +18367,6 @@
         </w:rPr>
         <w:t>(</w:t>
       </w:r>
-      <w:proofErr w:type="gramEnd"/>
       <w:r>
         <w:rPr>
           <w:rFonts w:ascii="Courier New" w:eastAsia="Times New Roman" w:hAnsi="Courier New" w:cs="Courier New"/>
@@ -19291,18 +18439,7 @@
           <w:szCs w:val="21"/>
           <w:lang w:val="en-US" w:eastAsia="pt-BR"/>
         </w:rPr>
-        <w:t>ax.set_</w:t>
-      </w:r>
-      <w:proofErr w:type="gramStart"/>
-      <w:r>
-        <w:rPr>
-          <w:rFonts w:ascii="Courier New" w:eastAsia="Times New Roman" w:hAnsi="Courier New" w:cs="Courier New"/>
-          <w:color w:val="D4D4D4"/>
-          <w:sz w:val="21"/>
-          <w:szCs w:val="21"/>
-          <w:lang w:val="en-US" w:eastAsia="pt-BR"/>
-        </w:rPr>
-        <w:t>title</w:t>
+        <w:t>ax.set_title</w:t>
       </w:r>
       <w:proofErr w:type="spellEnd"/>
       <w:r>
@@ -19315,7 +18452,6 @@
         </w:rPr>
         <w:t>(</w:t>
       </w:r>
-      <w:proofErr w:type="gramEnd"/>
       <w:r>
         <w:rPr>
           <w:rFonts w:ascii="Courier New" w:eastAsia="Times New Roman" w:hAnsi="Courier New" w:cs="Courier New"/>
@@ -19410,18 +18546,7 @@
           <w:szCs w:val="21"/>
           <w:lang w:eastAsia="pt-BR"/>
         </w:rPr>
-        <w:t>ax.set_</w:t>
-      </w:r>
-      <w:proofErr w:type="gramStart"/>
-      <w:r>
-        <w:rPr>
-          <w:rFonts w:ascii="Courier New" w:eastAsia="Times New Roman" w:hAnsi="Courier New" w:cs="Courier New"/>
-          <w:color w:val="D4D4D4"/>
-          <w:sz w:val="21"/>
-          <w:szCs w:val="21"/>
-          <w:lang w:eastAsia="pt-BR"/>
-        </w:rPr>
-        <w:t>xlabel</w:t>
+        <w:t>ax.set_xlabel</w:t>
       </w:r>
       <w:proofErr w:type="spellEnd"/>
       <w:r>
@@ -19434,7 +18559,6 @@
         </w:rPr>
         <w:t>(</w:t>
       </w:r>
-      <w:proofErr w:type="gramEnd"/>
       <w:r>
         <w:rPr>
           <w:rFonts w:ascii="Courier New" w:eastAsia="Times New Roman" w:hAnsi="Courier New" w:cs="Courier New"/>
@@ -19618,20 +18742,8 @@
           <w:lang w:val="en-US" w:eastAsia="pt-BR"/>
         </w:rPr>
         <w:lastRenderedPageBreak/>
-        <w:t>ax = </w:t>
-      </w:r>
-      <w:proofErr w:type="gramStart"/>
-      <w:r>
-        <w:rPr>
-          <w:rFonts w:ascii="Courier New" w:eastAsia="Times New Roman" w:hAnsi="Courier New" w:cs="Courier New"/>
-          <w:color w:val="D4D4D4"/>
-          <w:sz w:val="21"/>
-          <w:szCs w:val="21"/>
-          <w:lang w:val="en-US" w:eastAsia="pt-BR"/>
-        </w:rPr>
-        <w:t>sns.boxplot</w:t>
-      </w:r>
-      <w:proofErr w:type="gramEnd"/>
+        <w:t>ax = sns.boxplot</w:t>
+      </w:r>
       <w:r>
         <w:rPr>
           <w:rFonts w:ascii="Courier New" w:eastAsia="Times New Roman" w:hAnsi="Courier New" w:cs="Courier New"/>
@@ -19764,18 +18876,7 @@
           <w:szCs w:val="21"/>
           <w:lang w:val="en-US" w:eastAsia="pt-BR"/>
         </w:rPr>
-        <w:t>ax.figure.set_size_</w:t>
-      </w:r>
-      <w:proofErr w:type="gramStart"/>
-      <w:r>
-        <w:rPr>
-          <w:rFonts w:ascii="Courier New" w:eastAsia="Times New Roman" w:hAnsi="Courier New" w:cs="Courier New"/>
-          <w:color w:val="D4D4D4"/>
-          <w:sz w:val="21"/>
-          <w:szCs w:val="21"/>
-          <w:lang w:val="en-US" w:eastAsia="pt-BR"/>
-        </w:rPr>
-        <w:t>inches</w:t>
+        <w:t>ax.figure.set_size_inches</w:t>
       </w:r>
       <w:proofErr w:type="spellEnd"/>
       <w:r>
@@ -19788,7 +18889,6 @@
         </w:rPr>
         <w:t>(</w:t>
       </w:r>
-      <w:proofErr w:type="gramEnd"/>
       <w:r>
         <w:rPr>
           <w:rFonts w:ascii="Courier New" w:eastAsia="Times New Roman" w:hAnsi="Courier New" w:cs="Courier New"/>
@@ -19861,18 +18961,7 @@
           <w:szCs w:val="21"/>
           <w:lang w:val="en-US" w:eastAsia="pt-BR"/>
         </w:rPr>
-        <w:t>ax.set_</w:t>
-      </w:r>
-      <w:proofErr w:type="gramStart"/>
-      <w:r>
-        <w:rPr>
-          <w:rFonts w:ascii="Courier New" w:eastAsia="Times New Roman" w:hAnsi="Courier New" w:cs="Courier New"/>
-          <w:color w:val="D4D4D4"/>
-          <w:sz w:val="21"/>
-          <w:szCs w:val="21"/>
-          <w:lang w:val="en-US" w:eastAsia="pt-BR"/>
-        </w:rPr>
-        <w:t>title</w:t>
+        <w:t>ax.set_title</w:t>
       </w:r>
       <w:proofErr w:type="spellEnd"/>
       <w:r>
@@ -19885,7 +18974,6 @@
         </w:rPr>
         <w:t>(</w:t>
       </w:r>
-      <w:proofErr w:type="gramEnd"/>
       <w:r>
         <w:rPr>
           <w:rFonts w:ascii="Courier New" w:eastAsia="Times New Roman" w:hAnsi="Courier New" w:cs="Courier New"/>
@@ -19980,18 +19068,7 @@
           <w:szCs w:val="21"/>
           <w:lang w:eastAsia="pt-BR"/>
         </w:rPr>
-        <w:t>ax.set_</w:t>
-      </w:r>
-      <w:proofErr w:type="gramStart"/>
-      <w:r>
-        <w:rPr>
-          <w:rFonts w:ascii="Courier New" w:eastAsia="Times New Roman" w:hAnsi="Courier New" w:cs="Courier New"/>
-          <w:color w:val="D4D4D4"/>
-          <w:sz w:val="21"/>
-          <w:szCs w:val="21"/>
-          <w:lang w:eastAsia="pt-BR"/>
-        </w:rPr>
-        <w:t>xlabel</w:t>
+        <w:t>ax.set_xlabel</w:t>
       </w:r>
       <w:proofErr w:type="spellEnd"/>
       <w:r>
@@ -20004,7 +19081,6 @@
         </w:rPr>
         <w:t>(</w:t>
       </w:r>
-      <w:proofErr w:type="gramEnd"/>
       <w:r>
         <w:rPr>
           <w:rFonts w:ascii="Courier New" w:eastAsia="Times New Roman" w:hAnsi="Courier New" w:cs="Courier New"/>
@@ -20211,20 +19287,8 @@
           <w:szCs w:val="21"/>
           <w:lang w:val="en-US" w:eastAsia="pt-BR"/>
         </w:rPr>
-        <w:t>ax = </w:t>
-      </w:r>
-      <w:proofErr w:type="gramStart"/>
-      <w:r>
-        <w:rPr>
-          <w:rFonts w:ascii="Courier New" w:eastAsia="Times New Roman" w:hAnsi="Courier New" w:cs="Courier New"/>
-          <w:color w:val="D4D4D4"/>
-          <w:sz w:val="21"/>
-          <w:szCs w:val="21"/>
-          <w:lang w:val="en-US" w:eastAsia="pt-BR"/>
-        </w:rPr>
-        <w:t>sns.boxplot</w:t>
-      </w:r>
-      <w:proofErr w:type="gramEnd"/>
+        <w:t>ax = sns.boxplot</w:t>
+      </w:r>
       <w:r>
         <w:rPr>
           <w:rFonts w:ascii="Courier New" w:eastAsia="Times New Roman" w:hAnsi="Courier New" w:cs="Courier New"/>
@@ -20387,18 +19451,7 @@
           <w:szCs w:val="21"/>
           <w:lang w:val="en-US" w:eastAsia="pt-BR"/>
         </w:rPr>
-        <w:t>ax.figure.set_size_</w:t>
-      </w:r>
-      <w:proofErr w:type="gramStart"/>
-      <w:r>
-        <w:rPr>
-          <w:rFonts w:ascii="Courier New" w:eastAsia="Times New Roman" w:hAnsi="Courier New" w:cs="Courier New"/>
-          <w:color w:val="D4D4D4"/>
-          <w:sz w:val="21"/>
-          <w:szCs w:val="21"/>
-          <w:lang w:val="en-US" w:eastAsia="pt-BR"/>
-        </w:rPr>
-        <w:t>inches</w:t>
+        <w:t>ax.figure.set_size_inches</w:t>
       </w:r>
       <w:proofErr w:type="spellEnd"/>
       <w:r>
@@ -20411,7 +19464,6 @@
         </w:rPr>
         <w:t>(</w:t>
       </w:r>
-      <w:proofErr w:type="gramEnd"/>
       <w:r>
         <w:rPr>
           <w:rFonts w:ascii="Courier New" w:eastAsia="Times New Roman" w:hAnsi="Courier New" w:cs="Courier New"/>
@@ -20484,18 +19536,7 @@
           <w:szCs w:val="21"/>
           <w:lang w:val="en-US" w:eastAsia="pt-BR"/>
         </w:rPr>
-        <w:t>ax.set_</w:t>
-      </w:r>
-      <w:proofErr w:type="gramStart"/>
-      <w:r>
-        <w:rPr>
-          <w:rFonts w:ascii="Courier New" w:eastAsia="Times New Roman" w:hAnsi="Courier New" w:cs="Courier New"/>
-          <w:color w:val="D4D4D4"/>
-          <w:sz w:val="21"/>
-          <w:szCs w:val="21"/>
-          <w:lang w:val="en-US" w:eastAsia="pt-BR"/>
-        </w:rPr>
-        <w:t>title</w:t>
+        <w:t>ax.set_title</w:t>
       </w:r>
       <w:proofErr w:type="spellEnd"/>
       <w:r>
@@ -20508,7 +19549,6 @@
         </w:rPr>
         <w:t>(</w:t>
       </w:r>
-      <w:proofErr w:type="gramEnd"/>
       <w:r>
         <w:rPr>
           <w:rFonts w:ascii="Courier New" w:eastAsia="Times New Roman" w:hAnsi="Courier New" w:cs="Courier New"/>
@@ -20603,18 +19643,7 @@
           <w:szCs w:val="21"/>
           <w:lang w:eastAsia="pt-BR"/>
         </w:rPr>
-        <w:t>ax.set_</w:t>
-      </w:r>
-      <w:proofErr w:type="gramStart"/>
-      <w:r>
-        <w:rPr>
-          <w:rFonts w:ascii="Courier New" w:eastAsia="Times New Roman" w:hAnsi="Courier New" w:cs="Courier New"/>
-          <w:color w:val="D4D4D4"/>
-          <w:sz w:val="21"/>
-          <w:szCs w:val="21"/>
-          <w:lang w:eastAsia="pt-BR"/>
-        </w:rPr>
-        <w:t>xlabel</w:t>
+        <w:t>ax.set_xlabel</w:t>
       </w:r>
       <w:proofErr w:type="spellEnd"/>
       <w:r>
@@ -20627,7 +19656,6 @@
         </w:rPr>
         <w:t>(</w:t>
       </w:r>
-      <w:proofErr w:type="gramEnd"/>
       <w:r>
         <w:rPr>
           <w:rFonts w:ascii="Courier New" w:eastAsia="Times New Roman" w:hAnsi="Courier New" w:cs="Courier New"/>
@@ -21159,7 +20187,6 @@
         <w:t xml:space="preserve">Para fazer esse cálculo podemos fazer na mão como demonstrado abaixo, ou utilizar o </w:t>
       </w:r>
       <w:proofErr w:type="spellStart"/>
-      <w:proofErr w:type="gramStart"/>
       <w:r>
         <w:rPr>
           <w:rFonts w:ascii="Times New Roman" w:hAnsi="Times New Roman" w:cs="Times New Roman"/>
@@ -21175,16 +20202,7 @@
           <w:sz w:val="24"/>
           <w:szCs w:val="24"/>
         </w:rPr>
-        <w:t>(</w:t>
-      </w:r>
-      <w:proofErr w:type="gramEnd"/>
-      <w:r>
-        <w:rPr>
-          <w:rFonts w:ascii="Times New Roman" w:hAnsi="Times New Roman" w:cs="Times New Roman"/>
-          <w:sz w:val="24"/>
-          <w:szCs w:val="24"/>
-        </w:rPr>
-        <w:t xml:space="preserve">), o retorno será o mesmo. </w:t>
+        <w:t xml:space="preserve">(), o retorno será o mesmo. </w:t>
       </w:r>
       <w:r>
         <w:rPr>
@@ -21425,21 +20443,9 @@
           <w:szCs w:val="21"/>
           <w:lang w:eastAsia="pt-BR"/>
         </w:rPr>
-        <w:t>notas_</w:t>
-      </w:r>
-      <w:proofErr w:type="gramStart"/>
-      <w:r>
-        <w:rPr>
-          <w:rFonts w:ascii="Courier New" w:eastAsia="Times New Roman" w:hAnsi="Courier New" w:cs="Courier New"/>
-          <w:color w:val="D4D4D4"/>
-          <w:sz w:val="21"/>
-          <w:szCs w:val="21"/>
-          <w:lang w:eastAsia="pt-BR"/>
-        </w:rPr>
-        <w:t>fulano.mean</w:t>
+        <w:t>notas_fulano.mean</w:t>
       </w:r>
       <w:proofErr w:type="spellEnd"/>
-      <w:proofErr w:type="gramEnd"/>
       <w:r>
         <w:rPr>
           <w:rFonts w:ascii="Courier New" w:eastAsia="Times New Roman" w:hAnsi="Courier New" w:cs="Courier New"/>
@@ -21639,7 +20645,6 @@
         <w:t> = </w:t>
       </w:r>
       <w:proofErr w:type="spellStart"/>
-      <w:proofErr w:type="gramStart"/>
       <w:r>
         <w:rPr>
           <w:rFonts w:ascii="Courier New" w:eastAsia="Times New Roman" w:hAnsi="Courier New" w:cs="Courier New"/>
@@ -21669,18 +20674,7 @@
           <w:szCs w:val="21"/>
           <w:lang w:eastAsia="pt-BR"/>
         </w:rPr>
-        <w:t>(</w:t>
-      </w:r>
-      <w:proofErr w:type="gramEnd"/>
-      <w:r>
-        <w:rPr>
-          <w:rFonts w:ascii="Courier New" w:eastAsia="Times New Roman" w:hAnsi="Courier New" w:cs="Courier New"/>
-          <w:color w:val="DCDCDC"/>
-          <w:sz w:val="21"/>
-          <w:szCs w:val="21"/>
-          <w:lang w:eastAsia="pt-BR"/>
-        </w:rPr>
-        <w:t>)</w:t>
+        <w:t>()</w:t>
       </w:r>
     </w:p>
     <w:p>
@@ -21727,7 +20721,6 @@
         </w:rPr>
         <w:t>'|Desvio|'</w:t>
       </w:r>
-      <w:proofErr w:type="gramStart"/>
       <w:r>
         <w:rPr>
           <w:rFonts w:ascii="Courier New" w:eastAsia="Times New Roman" w:hAnsi="Courier New" w:cs="Courier New"/>
@@ -21760,7 +20753,6 @@
         <w:t>mean</w:t>
       </w:r>
       <w:proofErr w:type="spellEnd"/>
-      <w:proofErr w:type="gramEnd"/>
       <w:r>
         <w:rPr>
           <w:rFonts w:ascii="Courier New" w:eastAsia="Times New Roman" w:hAnsi="Courier New" w:cs="Courier New"/>
@@ -21850,7 +20842,6 @@
         <w:t xml:space="preserve">Usando o </w:t>
       </w:r>
       <w:proofErr w:type="spellStart"/>
-      <w:proofErr w:type="gramStart"/>
       <w:r>
         <w:rPr>
           <w:rFonts w:ascii="Times New Roman" w:hAnsi="Times New Roman" w:cs="Times New Roman"/>
@@ -21866,16 +20857,7 @@
           <w:sz w:val="24"/>
           <w:szCs w:val="24"/>
         </w:rPr>
-        <w:t>(</w:t>
-      </w:r>
-      <w:proofErr w:type="gramEnd"/>
-      <w:r>
-        <w:rPr>
-          <w:rFonts w:ascii="Times New Roman" w:hAnsi="Times New Roman" w:cs="Times New Roman"/>
-          <w:sz w:val="24"/>
-          <w:szCs w:val="24"/>
-        </w:rPr>
-        <w:t>):</w:t>
+        <w:t>():</w:t>
       </w:r>
     </w:p>
     <w:p>
@@ -21913,7 +20895,6 @@
         <w:t> = </w:t>
       </w:r>
       <w:proofErr w:type="spellStart"/>
-      <w:proofErr w:type="gramStart"/>
       <w:r>
         <w:rPr>
           <w:rFonts w:ascii="Courier New" w:eastAsia="Times New Roman" w:hAnsi="Courier New" w:cs="Courier New"/>
@@ -21933,18 +20914,7 @@
           <w:szCs w:val="21"/>
           <w:lang w:eastAsia="pt-BR"/>
         </w:rPr>
-        <w:t>(</w:t>
-      </w:r>
-      <w:proofErr w:type="gramEnd"/>
-      <w:r>
-        <w:rPr>
-          <w:rFonts w:ascii="Courier New" w:eastAsia="Times New Roman" w:hAnsi="Courier New" w:cs="Courier New"/>
-          <w:color w:val="DCDCDC"/>
-          <w:sz w:val="21"/>
-          <w:szCs w:val="21"/>
-          <w:lang w:eastAsia="pt-BR"/>
-        </w:rPr>
-        <w:t>)</w:t>
+        <w:t>()</w:t>
       </w:r>
     </w:p>
     <w:p>
@@ -22090,7 +21060,6 @@
         <w:t xml:space="preserve">pode ser que tenham números negativos, nesse caso podemos usar o </w:t>
       </w:r>
       <w:proofErr w:type="spellStart"/>
-      <w:proofErr w:type="gramStart"/>
       <w:r>
         <w:rPr>
           <w:rFonts w:ascii="Times New Roman" w:hAnsi="Times New Roman" w:cs="Times New Roman"/>
@@ -22106,16 +21075,7 @@
           <w:sz w:val="24"/>
           <w:szCs w:val="24"/>
         </w:rPr>
-        <w:t>(</w:t>
-      </w:r>
-      <w:proofErr w:type="gramEnd"/>
-      <w:r>
-        <w:rPr>
-          <w:rFonts w:ascii="Times New Roman" w:hAnsi="Times New Roman" w:cs="Times New Roman"/>
-          <w:sz w:val="24"/>
-          <w:szCs w:val="24"/>
-        </w:rPr>
-        <w:t>) para ignorar o sinal negativo tornando todos positivos:</w:t>
+        <w:t>() para ignorar o sinal negativo tornando todos positivos:</w:t>
       </w:r>
     </w:p>
     <w:p>
@@ -22184,7 +21144,6 @@
         <w:t> = </w:t>
       </w:r>
       <w:proofErr w:type="spellStart"/>
-      <w:proofErr w:type="gramStart"/>
       <w:r>
         <w:rPr>
           <w:rFonts w:ascii="Courier New" w:eastAsia="Times New Roman" w:hAnsi="Courier New" w:cs="Courier New"/>
@@ -22214,18 +21173,7 @@
           <w:szCs w:val="21"/>
           <w:lang w:eastAsia="pt-BR"/>
         </w:rPr>
-        <w:t>(</w:t>
-      </w:r>
-      <w:proofErr w:type="gramEnd"/>
-      <w:r>
-        <w:rPr>
-          <w:rFonts w:ascii="Courier New" w:eastAsia="Times New Roman" w:hAnsi="Courier New" w:cs="Courier New"/>
-          <w:color w:val="DCDCDC"/>
-          <w:sz w:val="21"/>
-          <w:szCs w:val="21"/>
-          <w:lang w:eastAsia="pt-BR"/>
-        </w:rPr>
-        <w:t>)</w:t>
+        <w:t>()</w:t>
       </w:r>
     </w:p>
     <w:p>
@@ -22581,25 +21529,7 @@
           <w:sz w:val="24"/>
           <w:szCs w:val="24"/>
         </w:rPr>
-        <w:t xml:space="preserve">(n) </w:t>
-      </w:r>
-      <w:proofErr w:type="gramStart"/>
-      <w:r>
-        <w:rPr>
-          <w:rFonts w:ascii="Times New Roman" w:hAnsi="Times New Roman" w:cs="Times New Roman"/>
-          <w:sz w:val="24"/>
-          <w:szCs w:val="24"/>
-        </w:rPr>
-        <w:t>do pandas</w:t>
-      </w:r>
-      <w:proofErr w:type="gramEnd"/>
-      <w:r>
-        <w:rPr>
-          <w:rFonts w:ascii="Times New Roman" w:hAnsi="Times New Roman" w:cs="Times New Roman"/>
-          <w:sz w:val="24"/>
-          <w:szCs w:val="24"/>
-        </w:rPr>
-        <w:t xml:space="preserve"> para fazer cálculos de elevados. Substituir n pelo valor a elevar:</w:t>
+        <w:t>(n) do pandas para fazer cálculos de elevados. Substituir n pelo valor a elevar:</w:t>
       </w:r>
     </w:p>
     <w:p>
@@ -22667,7 +21597,6 @@
         <w:t> = </w:t>
       </w:r>
       <w:proofErr w:type="spellStart"/>
-      <w:proofErr w:type="gramStart"/>
       <w:r>
         <w:rPr>
           <w:rFonts w:ascii="Courier New" w:eastAsia="Times New Roman" w:hAnsi="Courier New" w:cs="Courier New"/>
@@ -22699,7 +21628,6 @@
         </w:rPr>
         <w:t>(</w:t>
       </w:r>
-      <w:proofErr w:type="gramEnd"/>
       <w:r>
         <w:rPr>
           <w:rFonts w:ascii="Courier New" w:eastAsia="Times New Roman" w:hAnsi="Courier New" w:cs="Courier New"/>
@@ -22894,7 +21822,6 @@
         </w:rPr>
         <w:t>'(Desvio)^2'</w:t>
       </w:r>
-      <w:proofErr w:type="gramStart"/>
       <w:r>
         <w:rPr>
           <w:rFonts w:ascii="Courier New" w:eastAsia="Times New Roman" w:hAnsi="Courier New" w:cs="Courier New"/>
@@ -22925,7 +21852,6 @@
         </w:rPr>
         <w:t>sum</w:t>
       </w:r>
-      <w:proofErr w:type="gramEnd"/>
       <w:r>
         <w:rPr>
           <w:rFonts w:ascii="Courier New" w:eastAsia="Times New Roman" w:hAnsi="Courier New" w:cs="Courier New"/>
@@ -23109,7 +22035,6 @@
         <w:t xml:space="preserve">Ou então, simplificando e MUITO com o pandas, usamos o </w:t>
       </w:r>
       <w:proofErr w:type="spellStart"/>
-      <w:proofErr w:type="gramStart"/>
       <w:r>
         <w:rPr>
           <w:rFonts w:ascii="Times New Roman" w:hAnsi="Times New Roman" w:cs="Times New Roman"/>
@@ -23125,16 +22050,7 @@
           <w:sz w:val="24"/>
           <w:szCs w:val="24"/>
         </w:rPr>
-        <w:t>(</w:t>
-      </w:r>
-      <w:proofErr w:type="gramEnd"/>
-      <w:r>
-        <w:rPr>
-          <w:rFonts w:ascii="Times New Roman" w:hAnsi="Times New Roman" w:cs="Times New Roman"/>
-          <w:sz w:val="24"/>
-          <w:szCs w:val="24"/>
-        </w:rPr>
-        <w:t>)</w:t>
+        <w:t>()</w:t>
       </w:r>
       <w:r>
         <w:rPr>
@@ -23180,7 +22096,6 @@
         <w:t> = </w:t>
       </w:r>
       <w:proofErr w:type="spellStart"/>
-      <w:proofErr w:type="gramStart"/>
       <w:r>
         <w:rPr>
           <w:rFonts w:ascii="Courier New" w:eastAsia="Times New Roman" w:hAnsi="Courier New" w:cs="Courier New"/>
@@ -23200,18 +22115,7 @@
           <w:szCs w:val="21"/>
           <w:lang w:eastAsia="pt-BR"/>
         </w:rPr>
-        <w:t>(</w:t>
-      </w:r>
-      <w:proofErr w:type="gramEnd"/>
-      <w:r>
-        <w:rPr>
-          <w:rFonts w:ascii="Courier New" w:eastAsia="Times New Roman" w:hAnsi="Courier New" w:cs="Courier New"/>
-          <w:color w:val="DCDCDC"/>
-          <w:sz w:val="21"/>
-          <w:szCs w:val="21"/>
-          <w:lang w:eastAsia="pt-BR"/>
-        </w:rPr>
-        <w:t>)</w:t>
+        <w:t>()</w:t>
       </w:r>
     </w:p>
     <w:p>
@@ -23564,7 +22468,6 @@
         <w:t xml:space="preserve">Podemos extrair a raiz quadrada de 2 formas: utilizamos a </w:t>
       </w:r>
       <w:proofErr w:type="spellStart"/>
-      <w:proofErr w:type="gramStart"/>
       <w:r>
         <w:rPr>
           <w:rFonts w:ascii="Times New Roman" w:hAnsi="Times New Roman" w:cs="Times New Roman"/>
@@ -23574,7 +22477,6 @@
         <w:t>np.sqrt</w:t>
       </w:r>
       <w:proofErr w:type="spellEnd"/>
-      <w:proofErr w:type="gramEnd"/>
       <w:r>
         <w:rPr>
           <w:rFonts w:ascii="Times New Roman" w:hAnsi="Times New Roman" w:cs="Times New Roman"/>
@@ -23615,7 +22517,6 @@
         </w:rPr>
       </w:pPr>
       <w:proofErr w:type="spellStart"/>
-      <w:proofErr w:type="gramStart"/>
       <w:r>
         <w:rPr>
           <w:rFonts w:ascii="Courier New" w:eastAsia="Times New Roman" w:hAnsi="Courier New" w:cs="Courier New"/>
@@ -23627,7 +22528,6 @@
         <w:t>np.sqrt</w:t>
       </w:r>
       <w:proofErr w:type="spellEnd"/>
-      <w:proofErr w:type="gramEnd"/>
       <w:r>
         <w:rPr>
           <w:rFonts w:ascii="Courier New" w:eastAsia="Times New Roman" w:hAnsi="Courier New" w:cs="Courier New"/>
@@ -23751,7 +22651,6 @@
         <w:t> = </w:t>
       </w:r>
       <w:proofErr w:type="spellStart"/>
-      <w:proofErr w:type="gramStart"/>
       <w:r>
         <w:rPr>
           <w:rFonts w:ascii="Courier New" w:eastAsia="Times New Roman" w:hAnsi="Courier New" w:cs="Courier New"/>
@@ -23771,18 +22670,7 @@
           <w:szCs w:val="21"/>
           <w:lang w:eastAsia="pt-BR"/>
         </w:rPr>
-        <w:t>(</w:t>
-      </w:r>
-      <w:proofErr w:type="gramEnd"/>
-      <w:r>
-        <w:rPr>
-          <w:rFonts w:ascii="Courier New" w:eastAsia="Times New Roman" w:hAnsi="Courier New" w:cs="Courier New"/>
-          <w:color w:val="DCDCDC"/>
-          <w:sz w:val="21"/>
-          <w:szCs w:val="21"/>
-          <w:lang w:eastAsia="pt-BR"/>
-        </w:rPr>
-        <w:t>)</w:t>
+        <w:t>()</w:t>
       </w:r>
     </w:p>
     <w:p>
@@ -24107,7 +22995,6 @@
         <w:t xml:space="preserve">Funcionalidades extras da função </w:t>
       </w:r>
       <w:proofErr w:type="spellStart"/>
-      <w:proofErr w:type="gramStart"/>
       <w:r>
         <w:rPr>
           <w:rFonts w:ascii="Times New Roman" w:hAnsi="Times New Roman" w:cs="Times New Roman"/>
@@ -24123,16 +23010,7 @@
           <w:sz w:val="24"/>
           <w:szCs w:val="24"/>
         </w:rPr>
-        <w:t>(</w:t>
-      </w:r>
-      <w:proofErr w:type="gramEnd"/>
-      <w:r>
-        <w:rPr>
-          <w:rFonts w:ascii="Times New Roman" w:hAnsi="Times New Roman" w:cs="Times New Roman"/>
-          <w:sz w:val="24"/>
-          <w:szCs w:val="24"/>
-        </w:rPr>
-        <w:t xml:space="preserve">) com o parâmetro </w:t>
+        <w:t xml:space="preserve">() com o parâmetro </w:t>
       </w:r>
       <w:proofErr w:type="spellStart"/>
       <w:r>
@@ -24585,25 +23463,7 @@
           <w:sz w:val="24"/>
           <w:szCs w:val="24"/>
         </w:rPr>
-        <w:t xml:space="preserve">Somente dois resultados são possíveis, exemplo: Verdadeiro ou falso; </w:t>
-      </w:r>
-      <w:proofErr w:type="gramStart"/>
-      <w:r>
-        <w:rPr>
-          <w:rFonts w:ascii="Times New Roman" w:hAnsi="Times New Roman" w:cs="Times New Roman"/>
-          <w:sz w:val="24"/>
-          <w:szCs w:val="24"/>
-        </w:rPr>
-        <w:t>Cara</w:t>
-      </w:r>
-      <w:proofErr w:type="gramEnd"/>
-      <w:r>
-        <w:rPr>
-          <w:rFonts w:ascii="Times New Roman" w:hAnsi="Times New Roman" w:cs="Times New Roman"/>
-          <w:sz w:val="24"/>
-          <w:szCs w:val="24"/>
-        </w:rPr>
-        <w:t xml:space="preserve"> ou coroa; Sucesso ou fracasso</w:t>
+        <w:t>Somente dois resultados são possíveis, exemplo: Verdadeiro ou falso; Cara ou coroa; Sucesso ou fracasso</w:t>
       </w:r>
       <w:r>
         <w:rPr>
@@ -25125,7 +23985,6 @@
         <w:t xml:space="preserve"> da biblioteca </w:t>
       </w:r>
       <w:proofErr w:type="spellStart"/>
-      <w:proofErr w:type="gramStart"/>
       <w:r>
         <w:rPr>
           <w:rFonts w:ascii="Times New Roman" w:hAnsi="Times New Roman" w:cs="Times New Roman"/>
@@ -25135,7 +23994,6 @@
         <w:t>scipy.special</w:t>
       </w:r>
       <w:proofErr w:type="spellEnd"/>
-      <w:proofErr w:type="gramEnd"/>
       <w:r>
         <w:rPr>
           <w:rFonts w:ascii="Times New Roman" w:hAnsi="Times New Roman" w:cs="Times New Roman"/>
@@ -25178,7 +24036,6 @@
         <w:t> </w:t>
       </w:r>
       <w:proofErr w:type="spellStart"/>
-      <w:proofErr w:type="gramStart"/>
       <w:r>
         <w:rPr>
           <w:rFonts w:ascii="Courier New" w:eastAsia="Times New Roman" w:hAnsi="Courier New" w:cs="Courier New"/>
@@ -25190,7 +24047,6 @@
         <w:t>scipy.special</w:t>
       </w:r>
       <w:proofErr w:type="spellEnd"/>
-      <w:proofErr w:type="gramEnd"/>
       <w:r>
         <w:rPr>
           <w:rFonts w:ascii="Courier New" w:eastAsia="Times New Roman" w:hAnsi="Courier New" w:cs="Courier New"/>
@@ -25431,7 +24287,6 @@
         <w:t> = </w:t>
       </w:r>
       <w:proofErr w:type="spellStart"/>
-      <w:proofErr w:type="gramStart"/>
       <w:r>
         <w:rPr>
           <w:rFonts w:ascii="Courier New" w:eastAsia="Times New Roman" w:hAnsi="Courier New" w:cs="Courier New"/>
@@ -25453,7 +24308,6 @@
         </w:rPr>
         <w:t>(</w:t>
       </w:r>
-      <w:proofErr w:type="gramEnd"/>
       <w:r>
         <w:rPr>
           <w:rFonts w:ascii="Courier New" w:eastAsia="Times New Roman" w:hAnsi="Courier New" w:cs="Courier New"/>
@@ -26615,7 +25469,6 @@
         <w:t>(</w:t>
       </w:r>
       <w:proofErr w:type="spellStart"/>
-      <w:proofErr w:type="gramStart"/>
       <w:r>
         <w:rPr>
           <w:rFonts w:ascii="Courier New" w:eastAsia="Times New Roman" w:hAnsi="Courier New" w:cs="Courier New"/>
@@ -26637,7 +25490,6 @@
         </w:rPr>
         <w:t>(</w:t>
       </w:r>
-      <w:proofErr w:type="gramEnd"/>
       <w:r>
         <w:rPr>
           <w:rFonts w:ascii="Courier New" w:eastAsia="Times New Roman" w:hAnsi="Courier New" w:cs="Courier New"/>
@@ -27016,7 +25868,6 @@
         <w:t xml:space="preserve"> do </w:t>
       </w:r>
       <w:proofErr w:type="spellStart"/>
-      <w:proofErr w:type="gramStart"/>
       <w:r>
         <w:rPr>
           <w:rFonts w:ascii="Times New Roman" w:hAnsi="Times New Roman" w:cs="Times New Roman"/>
@@ -27026,7 +25877,6 @@
         <w:t>scipy.stats</w:t>
       </w:r>
       <w:proofErr w:type="spellEnd"/>
-      <w:proofErr w:type="gramEnd"/>
       <w:r>
         <w:rPr>
           <w:rFonts w:ascii="Times New Roman" w:hAnsi="Times New Roman" w:cs="Times New Roman"/>
@@ -27077,7 +25927,6 @@
         <w:t>probabilidade = </w:t>
       </w:r>
       <w:proofErr w:type="spellStart"/>
-      <w:proofErr w:type="gramStart"/>
       <w:r>
         <w:rPr>
           <w:rFonts w:ascii="Courier New" w:eastAsia="Times New Roman" w:hAnsi="Courier New" w:cs="Courier New"/>
@@ -27099,7 +25948,6 @@
         </w:rPr>
         <w:t>(</w:t>
       </w:r>
-      <w:proofErr w:type="gramEnd"/>
       <w:r>
         <w:rPr>
           <w:rFonts w:ascii="Courier New" w:eastAsia="Times New Roman" w:hAnsi="Courier New" w:cs="Courier New"/>
@@ -27470,7 +26318,6 @@
           <w:lang w:eastAsia="pt-BR"/>
         </w:rPr>
       </w:pPr>
-      <w:proofErr w:type="gramStart"/>
       <w:r>
         <w:rPr>
           <w:rFonts w:ascii="Courier New" w:eastAsia="Times New Roman" w:hAnsi="Courier New" w:cs="Courier New"/>
@@ -27491,7 +26338,6 @@
         </w:rPr>
         <w:t>(</w:t>
       </w:r>
-      <w:proofErr w:type="gramEnd"/>
       <w:r>
         <w:rPr>
           <w:rFonts w:ascii="Courier New" w:eastAsia="Times New Roman" w:hAnsi="Courier New" w:cs="Courier New"/>
@@ -28052,7 +26898,6 @@
         </w:rPr>
       </w:pPr>
       <w:proofErr w:type="spellStart"/>
-      <w:proofErr w:type="gramStart"/>
       <w:r>
         <w:rPr>
           <w:rFonts w:ascii="Courier New" w:eastAsia="Times New Roman" w:hAnsi="Courier New" w:cs="Courier New"/>
@@ -28072,18 +26917,7 @@
           <w:szCs w:val="21"/>
           <w:lang w:eastAsia="pt-BR"/>
         </w:rPr>
-        <w:t>(</w:t>
-      </w:r>
-      <w:proofErr w:type="gramEnd"/>
-      <w:r>
-        <w:rPr>
-          <w:rFonts w:ascii="Courier New" w:eastAsia="Times New Roman" w:hAnsi="Courier New" w:cs="Courier New"/>
-          <w:color w:val="DCDCDC"/>
-          <w:sz w:val="21"/>
-          <w:szCs w:val="21"/>
-          <w:lang w:eastAsia="pt-BR"/>
-        </w:rPr>
-        <w:t>[</w:t>
+        <w:t>([</w:t>
       </w:r>
       <w:r>
         <w:rPr>
@@ -28401,7 +27235,6 @@
         <w:t xml:space="preserve"> A terceira é utilizar o </w:t>
       </w:r>
       <w:proofErr w:type="spellStart"/>
-      <w:proofErr w:type="gramStart"/>
       <w:r>
         <w:rPr>
           <w:rFonts w:ascii="Times New Roman" w:hAnsi="Times New Roman" w:cs="Times New Roman"/>
@@ -28417,16 +27250,7 @@
           <w:sz w:val="24"/>
           <w:szCs w:val="24"/>
         </w:rPr>
-        <w:t>(</w:t>
-      </w:r>
-      <w:proofErr w:type="gramEnd"/>
-      <w:r>
-        <w:rPr>
-          <w:rFonts w:ascii="Times New Roman" w:hAnsi="Times New Roman" w:cs="Times New Roman"/>
-          <w:sz w:val="24"/>
-          <w:szCs w:val="24"/>
-        </w:rPr>
-        <w:t>k, n, p), sendo essa função acumulativa, ou seja, ele vai fazer o cálculo e a soma de todas as probabilidades desde 0 até o valor passado em k:</w:t>
+        <w:t>(k, n, p), sendo essa função acumulativa, ou seja, ele vai fazer o cálculo e a soma de todas as probabilidades desde 0 até o valor passado em k:</w:t>
       </w:r>
     </w:p>
     <w:p>
@@ -28442,7 +27266,6 @@
         </w:rPr>
       </w:pPr>
       <w:proofErr w:type="spellStart"/>
-      <w:proofErr w:type="gramStart"/>
       <w:r>
         <w:rPr>
           <w:rFonts w:ascii="Courier New" w:eastAsia="Times New Roman" w:hAnsi="Courier New" w:cs="Courier New"/>
@@ -28464,7 +27287,6 @@
         </w:rPr>
         <w:t>(</w:t>
       </w:r>
-      <w:proofErr w:type="gramEnd"/>
       <w:r>
         <w:rPr>
           <w:rFonts w:ascii="Courier New" w:eastAsia="Times New Roman" w:hAnsi="Courier New" w:cs="Courier New"/>
@@ -28680,7 +27502,6 @@
         <w:t> - </w:t>
       </w:r>
       <w:proofErr w:type="spellStart"/>
-      <w:proofErr w:type="gramStart"/>
       <w:r>
         <w:rPr>
           <w:rFonts w:ascii="Courier New" w:eastAsia="Times New Roman" w:hAnsi="Courier New" w:cs="Courier New"/>
@@ -28702,7 +27523,6 @@
         </w:rPr>
         <w:t>(</w:t>
       </w:r>
-      <w:proofErr w:type="gramEnd"/>
       <w:r>
         <w:rPr>
           <w:rFonts w:ascii="Courier New" w:eastAsia="Times New Roman" w:hAnsi="Courier New" w:cs="Courier New"/>
@@ -28850,7 +27670,6 @@
         <w:t xml:space="preserve">Temos ainda o </w:t>
       </w:r>
       <w:proofErr w:type="spellStart"/>
-      <w:proofErr w:type="gramStart"/>
       <w:r>
         <w:rPr>
           <w:rFonts w:ascii="Times New Roman" w:hAnsi="Times New Roman" w:cs="Times New Roman"/>
@@ -28866,16 +27685,7 @@
           <w:sz w:val="24"/>
           <w:szCs w:val="24"/>
         </w:rPr>
-        <w:t>(</w:t>
-      </w:r>
-      <w:proofErr w:type="gramEnd"/>
-      <w:r>
-        <w:rPr>
-          <w:rFonts w:ascii="Times New Roman" w:hAnsi="Times New Roman" w:cs="Times New Roman"/>
-          <w:sz w:val="24"/>
-          <w:szCs w:val="24"/>
-        </w:rPr>
-        <w:t xml:space="preserve">k, n, p) como quarta opção, fazendo exatamente a conta acima: 1 – </w:t>
+        <w:t xml:space="preserve">(k, n, p) como quarta opção, fazendo exatamente a conta acima: 1 – </w:t>
       </w:r>
       <w:proofErr w:type="spellStart"/>
       <w:r>
@@ -28909,7 +27719,6 @@
         </w:rPr>
       </w:pPr>
       <w:proofErr w:type="spellStart"/>
-      <w:proofErr w:type="gramStart"/>
       <w:r>
         <w:rPr>
           <w:rFonts w:ascii="Courier New" w:eastAsia="Times New Roman" w:hAnsi="Courier New" w:cs="Courier New"/>
@@ -28931,7 +27740,6 @@
         </w:rPr>
         <w:t>(</w:t>
       </w:r>
-      <w:proofErr w:type="gramEnd"/>
       <w:r>
         <w:rPr>
           <w:rFonts w:ascii="Courier New" w:eastAsia="Times New Roman" w:hAnsi="Courier New" w:cs="Courier New"/>
@@ -29243,7 +28051,6 @@
         <w:t>probabilidade = </w:t>
       </w:r>
       <w:proofErr w:type="spellStart"/>
-      <w:proofErr w:type="gramStart"/>
       <w:r>
         <w:rPr>
           <w:rFonts w:ascii="Courier New" w:eastAsia="Times New Roman" w:hAnsi="Courier New" w:cs="Courier New"/>
@@ -29265,7 +28072,6 @@
         </w:rPr>
         <w:t>(</w:t>
       </w:r>
-      <w:proofErr w:type="gramEnd"/>
       <w:r>
         <w:rPr>
           <w:rFonts w:ascii="Courier New" w:eastAsia="Times New Roman" w:hAnsi="Courier New" w:cs="Courier New"/>
@@ -30133,7 +28939,6 @@
         <w:t xml:space="preserve"> conseguimos obter a partir da </w:t>
       </w:r>
       <w:proofErr w:type="spellStart"/>
-      <w:proofErr w:type="gramStart"/>
       <w:r>
         <w:rPr>
           <w:rFonts w:ascii="Times New Roman" w:hAnsi="Times New Roman" w:cs="Times New Roman"/>
@@ -30143,7 +28948,6 @@
         <w:t>numpy.e</w:t>
       </w:r>
       <w:proofErr w:type="spellEnd"/>
-      <w:proofErr w:type="gramEnd"/>
       <w:r>
         <w:rPr>
           <w:rFonts w:ascii="Times New Roman" w:hAnsi="Times New Roman" w:cs="Times New Roman"/>
@@ -30241,7 +29045,6 @@
         </w:rPr>
       </w:pPr>
       <w:proofErr w:type="spellStart"/>
-      <w:proofErr w:type="gramStart"/>
       <w:r>
         <w:rPr>
           <w:rFonts w:ascii="Courier New" w:eastAsia="Times New Roman" w:hAnsi="Courier New" w:cs="Courier New"/>
@@ -30253,7 +29056,6 @@
         <w:t>np.e</w:t>
       </w:r>
       <w:proofErr w:type="spellEnd"/>
-      <w:proofErr w:type="gramEnd"/>
     </w:p>
     <w:p>
       <w:pPr>
@@ -30770,27 +29572,15 @@
         </w:rPr>
         <w:t>((</w:t>
       </w:r>
-      <w:proofErr w:type="gramStart"/>
-      <w:r>
-        <w:rPr>
-          <w:rFonts w:ascii="Courier New" w:eastAsia="Times New Roman" w:hAnsi="Courier New" w:cs="Courier New"/>
-          <w:color w:val="D4D4D4"/>
-          <w:sz w:val="21"/>
-          <w:szCs w:val="21"/>
-          <w:lang w:eastAsia="pt-BR"/>
-        </w:rPr>
-        <w:t>np.e</w:t>
-      </w:r>
-      <w:proofErr w:type="gramEnd"/>
-      <w:r>
-        <w:rPr>
-          <w:rFonts w:ascii="Courier New" w:eastAsia="Times New Roman" w:hAnsi="Courier New" w:cs="Courier New"/>
-          <w:color w:val="D4D4D4"/>
-          <w:sz w:val="21"/>
-          <w:szCs w:val="21"/>
-          <w:lang w:eastAsia="pt-BR"/>
-        </w:rPr>
-        <w:t> ** </w:t>
+      <w:r>
+        <w:rPr>
+          <w:rFonts w:ascii="Courier New" w:eastAsia="Times New Roman" w:hAnsi="Courier New" w:cs="Courier New"/>
+          <w:color w:val="D4D4D4"/>
+          <w:sz w:val="21"/>
+          <w:szCs w:val="21"/>
+          <w:lang w:eastAsia="pt-BR"/>
+        </w:rPr>
+        <w:t>np.e ** </w:t>
       </w:r>
       <w:r>
         <w:rPr>
@@ -31024,23 +29814,13 @@
         <w:t xml:space="preserve"> Podemos fazer o fatorial de forma muito simples utilizando a </w:t>
       </w:r>
       <w:proofErr w:type="spellStart"/>
-      <w:proofErr w:type="gramStart"/>
-      <w:r>
-        <w:rPr>
-          <w:rFonts w:ascii="Times New Roman" w:hAnsi="Times New Roman" w:cs="Times New Roman"/>
-          <w:sz w:val="24"/>
-          <w:szCs w:val="24"/>
-        </w:rPr>
-        <w:t>np.math</w:t>
-      </w:r>
-      <w:proofErr w:type="gramEnd"/>
-      <w:r>
-        <w:rPr>
-          <w:rFonts w:ascii="Times New Roman" w:hAnsi="Times New Roman" w:cs="Times New Roman"/>
-          <w:sz w:val="24"/>
-          <w:szCs w:val="24"/>
-        </w:rPr>
-        <w:t>.factoria</w:t>
+      <w:r>
+        <w:rPr>
+          <w:rFonts w:ascii="Times New Roman" w:hAnsi="Times New Roman" w:cs="Times New Roman"/>
+          <w:sz w:val="24"/>
+          <w:szCs w:val="24"/>
+        </w:rPr>
+        <w:t>np.math.factoria</w:t>
       </w:r>
       <w:proofErr w:type="spellEnd"/>
       <w:r>
@@ -31076,7 +29856,6 @@
         <w:t xml:space="preserve">Para resolver o mesmo problema de modo muito mais simples, podemos utilizar o </w:t>
       </w:r>
       <w:proofErr w:type="spellStart"/>
-      <w:proofErr w:type="gramStart"/>
       <w:r>
         <w:rPr>
           <w:rFonts w:ascii="Times New Roman" w:hAnsi="Times New Roman" w:cs="Times New Roman"/>
@@ -31092,16 +29871,7 @@
           <w:sz w:val="24"/>
           <w:szCs w:val="24"/>
         </w:rPr>
-        <w:t>(</w:t>
-      </w:r>
-      <w:proofErr w:type="gramEnd"/>
-      <w:r>
-        <w:rPr>
-          <w:rFonts w:ascii="Times New Roman" w:hAnsi="Times New Roman" w:cs="Times New Roman"/>
-          <w:sz w:val="24"/>
-          <w:szCs w:val="24"/>
-        </w:rPr>
-        <w:t xml:space="preserve">k, mi/média) da biblioteca </w:t>
+        <w:t xml:space="preserve">(k, mi/média) da biblioteca </w:t>
       </w:r>
       <w:proofErr w:type="spellStart"/>
       <w:r>
@@ -31155,7 +29925,6 @@
         <w:t> </w:t>
       </w:r>
       <w:proofErr w:type="spellStart"/>
-      <w:proofErr w:type="gramStart"/>
       <w:r>
         <w:rPr>
           <w:rFonts w:ascii="Courier New" w:eastAsia="Times New Roman" w:hAnsi="Courier New" w:cs="Courier New"/>
@@ -31167,7 +29936,6 @@
         <w:t>scipy.stats</w:t>
       </w:r>
       <w:proofErr w:type="spellEnd"/>
-      <w:proofErr w:type="gramEnd"/>
       <w:r>
         <w:rPr>
           <w:rFonts w:ascii="Courier New" w:eastAsia="Times New Roman" w:hAnsi="Courier New" w:cs="Courier New"/>
@@ -31234,7 +30002,6 @@
         <w:t>probabilidade = </w:t>
       </w:r>
       <w:proofErr w:type="spellStart"/>
-      <w:proofErr w:type="gramStart"/>
       <w:r>
         <w:rPr>
           <w:rFonts w:ascii="Courier New" w:eastAsia="Times New Roman" w:hAnsi="Courier New" w:cs="Courier New"/>
@@ -31256,7 +30023,6 @@
         </w:rPr>
         <w:t>(</w:t>
       </w:r>
-      <w:proofErr w:type="gramEnd"/>
       <w:r>
         <w:rPr>
           <w:rFonts w:ascii="Courier New" w:eastAsia="Times New Roman" w:hAnsi="Courier New" w:cs="Courier New"/>
@@ -32743,7 +31509,6 @@
         <w:t> </w:t>
       </w:r>
       <w:proofErr w:type="spellStart"/>
-      <w:proofErr w:type="gramStart"/>
       <w:r>
         <w:rPr>
           <w:rFonts w:ascii="Courier New" w:eastAsia="Times New Roman" w:hAnsi="Courier New" w:cs="Courier New"/>
@@ -32755,7 +31520,6 @@
         <w:t>scipy.stats</w:t>
       </w:r>
       <w:proofErr w:type="spellEnd"/>
-      <w:proofErr w:type="gramEnd"/>
       <w:r>
         <w:rPr>
           <w:rFonts w:ascii="Courier New" w:eastAsia="Times New Roman" w:hAnsi="Courier New" w:cs="Courier New"/>
@@ -32847,7 +31611,6 @@
         <w:t> = </w:t>
       </w:r>
       <w:proofErr w:type="spellStart"/>
-      <w:proofErr w:type="gramStart"/>
       <w:r>
         <w:rPr>
           <w:rFonts w:ascii="Courier New" w:eastAsia="Times New Roman" w:hAnsi="Courier New" w:cs="Courier New"/>
@@ -32859,7 +31622,6 @@
         <w:t>pd.DataFrame</w:t>
       </w:r>
       <w:proofErr w:type="spellEnd"/>
-      <w:proofErr w:type="gramEnd"/>
       <w:r>
         <w:rPr>
           <w:rFonts w:ascii="Courier New" w:eastAsia="Times New Roman" w:hAnsi="Courier New" w:cs="Courier New"/>
@@ -32964,18 +31726,7 @@
           <w:szCs w:val="21"/>
           <w:lang w:val="en-US" w:eastAsia="pt-BR"/>
         </w:rPr>
-        <w:t>"{0:0.2f}</w:t>
-      </w:r>
-      <w:proofErr w:type="gramStart"/>
-      <w:r>
-        <w:rPr>
-          <w:rFonts w:ascii="Courier New" w:eastAsia="Times New Roman" w:hAnsi="Courier New" w:cs="Courier New"/>
-          <w:color w:val="CE9178"/>
-          <w:sz w:val="21"/>
-          <w:szCs w:val="21"/>
-          <w:lang w:val="en-US" w:eastAsia="pt-BR"/>
-        </w:rPr>
-        <w:t>"</w:t>
+        <w:t>"{0:0.2f}"</w:t>
       </w:r>
       <w:r>
         <w:rPr>
@@ -32997,7 +31748,6 @@
         </w:rPr>
         <w:t>format</w:t>
       </w:r>
-      <w:proofErr w:type="gramEnd"/>
       <w:r>
         <w:rPr>
           <w:rFonts w:ascii="Courier New" w:eastAsia="Times New Roman" w:hAnsi="Courier New" w:cs="Courier New"/>
@@ -33229,18 +31979,7 @@
           <w:szCs w:val="21"/>
           <w:lang w:val="en-US" w:eastAsia="pt-BR"/>
         </w:rPr>
-        <w:t>"{0:0.2f}</w:t>
-      </w:r>
-      <w:proofErr w:type="gramStart"/>
-      <w:r>
-        <w:rPr>
-          <w:rFonts w:ascii="Courier New" w:eastAsia="Times New Roman" w:hAnsi="Courier New" w:cs="Courier New"/>
-          <w:color w:val="CE9178"/>
-          <w:sz w:val="21"/>
-          <w:szCs w:val="21"/>
-          <w:lang w:val="en-US" w:eastAsia="pt-BR"/>
-        </w:rPr>
-        <w:t>"</w:t>
+        <w:t>"{0:0.2f}"</w:t>
       </w:r>
       <w:r>
         <w:rPr>
@@ -33262,7 +32001,6 @@
         </w:rPr>
         <w:t>format</w:t>
       </w:r>
-      <w:proofErr w:type="gramEnd"/>
       <w:r>
         <w:rPr>
           <w:rFonts w:ascii="Courier New" w:eastAsia="Times New Roman" w:hAnsi="Courier New" w:cs="Courier New"/>
@@ -33498,21 +32236,9 @@
           <w:szCs w:val="21"/>
           <w:lang w:eastAsia="pt-BR"/>
         </w:rPr>
-        <w:t>tabela_normal_</w:t>
-      </w:r>
-      <w:proofErr w:type="gramStart"/>
-      <w:r>
-        <w:rPr>
-          <w:rFonts w:ascii="Courier New" w:eastAsia="Times New Roman" w:hAnsi="Courier New" w:cs="Courier New"/>
-          <w:color w:val="D4D4D4"/>
-          <w:sz w:val="21"/>
-          <w:szCs w:val="21"/>
-          <w:lang w:eastAsia="pt-BR"/>
-        </w:rPr>
-        <w:t>padronizada.index</w:t>
+        <w:t>tabela_normal_padronizada.index</w:t>
       </w:r>
       <w:proofErr w:type="spellEnd"/>
-      <w:proofErr w:type="gramEnd"/>
       <w:r>
         <w:rPr>
           <w:rFonts w:ascii="Courier New" w:eastAsia="Times New Roman" w:hAnsi="Courier New" w:cs="Courier New"/>
@@ -33617,21 +32343,9 @@
           <w:szCs w:val="21"/>
           <w:lang w:eastAsia="pt-BR"/>
         </w:rPr>
-        <w:t>tabela_normal_</w:t>
-      </w:r>
-      <w:proofErr w:type="gramStart"/>
-      <w:r>
-        <w:rPr>
-          <w:rFonts w:ascii="Courier New" w:eastAsia="Times New Roman" w:hAnsi="Courier New" w:cs="Courier New"/>
-          <w:color w:val="D4D4D4"/>
-          <w:sz w:val="21"/>
-          <w:szCs w:val="21"/>
-          <w:lang w:eastAsia="pt-BR"/>
-        </w:rPr>
-        <w:t>padronizada.columns</w:t>
+        <w:t>tabela_normal_padronizada.columns</w:t>
       </w:r>
       <w:proofErr w:type="spellEnd"/>
-      <w:proofErr w:type="gramEnd"/>
       <w:r>
         <w:rPr>
           <w:rFonts w:ascii="Courier New" w:eastAsia="Times New Roman" w:hAnsi="Courier New" w:cs="Courier New"/>
@@ -33676,7 +32390,6 @@
         <w:t>Z = </w:t>
       </w:r>
       <w:proofErr w:type="spellStart"/>
-      <w:proofErr w:type="gramStart"/>
       <w:r>
         <w:rPr>
           <w:rFonts w:ascii="Courier New" w:eastAsia="Times New Roman" w:hAnsi="Courier New" w:cs="Courier New"/>
@@ -33698,7 +32411,6 @@
         <w:t>round</w:t>
       </w:r>
       <w:proofErr w:type="spellEnd"/>
-      <w:proofErr w:type="gramEnd"/>
       <w:r>
         <w:rPr>
           <w:rFonts w:ascii="Courier New" w:eastAsia="Times New Roman" w:hAnsi="Courier New" w:cs="Courier New"/>
@@ -33852,7 +32564,6 @@
         </w:rPr>
         <w:t>        </w:t>
       </w:r>
-      <w:proofErr w:type="gramStart"/>
       <w:r>
         <w:rPr>
           <w:rFonts w:ascii="Courier New" w:eastAsia="Times New Roman" w:hAnsi="Courier New" w:cs="Courier New"/>
@@ -33873,7 +32584,6 @@
         </w:rPr>
         <w:t>[</w:t>
       </w:r>
-      <w:proofErr w:type="gramEnd"/>
       <w:r>
         <w:rPr>
           <w:rFonts w:ascii="Courier New" w:eastAsia="Times New Roman" w:hAnsi="Courier New" w:cs="Courier New"/>
@@ -34039,29 +32749,7 @@
           <w:lang w:eastAsia="pt-BR"/>
         </w:rPr>
         <w:lastRenderedPageBreak/>
-        <w:t>tabela_normal_</w:t>
-      </w:r>
-      <w:proofErr w:type="gramStart"/>
-      <w:r>
-        <w:rPr>
-          <w:rFonts w:ascii="Courier New" w:eastAsia="Times New Roman" w:hAnsi="Courier New" w:cs="Courier New"/>
-          <w:color w:val="D4D4D4"/>
-          <w:sz w:val="21"/>
-          <w:szCs w:val="21"/>
-          <w:lang w:eastAsia="pt-BR"/>
-        </w:rPr>
-        <w:t>padronizada.rename</w:t>
-      </w:r>
-      <w:proofErr w:type="gramEnd"/>
-      <w:r>
-        <w:rPr>
-          <w:rFonts w:ascii="Courier New" w:eastAsia="Times New Roman" w:hAnsi="Courier New" w:cs="Courier New"/>
-          <w:color w:val="D4D4D4"/>
-          <w:sz w:val="21"/>
-          <w:szCs w:val="21"/>
-          <w:lang w:eastAsia="pt-BR"/>
-        </w:rPr>
-        <w:t>_axis</w:t>
+        <w:t>tabela_normal_padronizada.rename_axis</w:t>
       </w:r>
       <w:r>
         <w:rPr>
@@ -35051,7 +33739,6 @@
         <w:t> </w:t>
       </w:r>
       <w:proofErr w:type="spellStart"/>
-      <w:proofErr w:type="gramStart"/>
       <w:r>
         <w:rPr>
           <w:rFonts w:ascii="Courier New" w:eastAsia="Times New Roman" w:hAnsi="Courier New" w:cs="Courier New"/>
@@ -35063,7 +33750,6 @@
         <w:t>scipy.stats</w:t>
       </w:r>
       <w:proofErr w:type="spellEnd"/>
-      <w:proofErr w:type="gramEnd"/>
       <w:r>
         <w:rPr>
           <w:rFonts w:ascii="Courier New" w:eastAsia="Times New Roman" w:hAnsi="Courier New" w:cs="Courier New"/>
@@ -35400,25 +34086,7 @@
           <w:sz w:val="24"/>
           <w:szCs w:val="24"/>
         </w:rPr>
-        <w:t xml:space="preserve">Calculamos Z para 1.8 como no caso 1 e o valor da tabela que recebemos pegamos o 0.5, ou seja, 50%, e subtraímos do valor da tabela encontrada pelo Z. Fizemos isso pois queremos saber qual é a área da média, sendo ela 1.7, até 1.8, o resto da curva à direita, que corresponde 50%, ou seja, 0.5, não nos interessa, </w:t>
-      </w:r>
-      <w:proofErr w:type="gramStart"/>
-      <w:r>
-        <w:rPr>
-          <w:rFonts w:ascii="Times New Roman" w:hAnsi="Times New Roman" w:cs="Times New Roman"/>
-          <w:sz w:val="24"/>
-          <w:szCs w:val="24"/>
-        </w:rPr>
-        <w:t>portanto</w:t>
-      </w:r>
-      <w:proofErr w:type="gramEnd"/>
-      <w:r>
-        <w:rPr>
-          <w:rFonts w:ascii="Times New Roman" w:hAnsi="Times New Roman" w:cs="Times New Roman"/>
-          <w:sz w:val="24"/>
-          <w:szCs w:val="24"/>
-        </w:rPr>
-        <w:t xml:space="preserve"> subtraímos um do outro:</w:t>
+        <w:t>Calculamos Z para 1.8 como no caso 1 e o valor da tabela que recebemos pegamos o 0.5, ou seja, 50%, e subtraímos do valor da tabela encontrada pelo Z. Fizemos isso pois queremos saber qual é a área da média, sendo ela 1.7, até 1.8, o resto da curva à direita, que corresponde 50%, ou seja, 0.5, não nos interessa, portanto subtraímos um do outro:</w:t>
       </w:r>
     </w:p>
     <w:p>
@@ -35790,25 +34458,7 @@
           <w:sz w:val="24"/>
           <w:szCs w:val="24"/>
         </w:rPr>
-        <w:t xml:space="preserve">1.7 à 1.60 também, e sabemos que equivale ao mesmo valor que 1.7 </w:t>
-      </w:r>
-      <w:proofErr w:type="gramStart"/>
-      <w:r>
-        <w:rPr>
-          <w:rFonts w:ascii="Times New Roman" w:hAnsi="Times New Roman" w:cs="Times New Roman"/>
-          <w:sz w:val="24"/>
-          <w:szCs w:val="24"/>
-        </w:rPr>
-        <w:t>à</w:t>
-      </w:r>
-      <w:proofErr w:type="gramEnd"/>
-      <w:r>
-        <w:rPr>
-          <w:rFonts w:ascii="Times New Roman" w:hAnsi="Times New Roman" w:cs="Times New Roman"/>
-          <w:sz w:val="24"/>
-          <w:szCs w:val="24"/>
-        </w:rPr>
-        <w:t xml:space="preserve"> 1.8 por ambos variarem 10 da média, podemos só multiplicar a área que descobrimos acima por 2:</w:t>
+        <w:t>1.7 à 1.60 também, e sabemos que equivale ao mesmo valor que 1.7 à 1.8 por ambos variarem 10 da média, podemos só multiplicar a área que descobrimos acima por 2:</w:t>
       </w:r>
     </w:p>
     <w:p>
@@ -36648,7 +35298,6 @@
         <w:t xml:space="preserve"> Para deixar ainda mais fácil, podemos simplesmente passar o </w:t>
       </w:r>
       <w:proofErr w:type="spellStart"/>
-      <w:proofErr w:type="gramStart"/>
       <w:r>
         <w:rPr>
           <w:rFonts w:ascii="Times New Roman" w:hAnsi="Times New Roman" w:cs="Times New Roman"/>
@@ -36664,16 +35313,7 @@
           <w:sz w:val="24"/>
           <w:szCs w:val="24"/>
         </w:rPr>
-        <w:t>(</w:t>
-      </w:r>
-      <w:proofErr w:type="gramEnd"/>
-      <w:r>
-        <w:rPr>
-          <w:rFonts w:ascii="Times New Roman" w:hAnsi="Times New Roman" w:cs="Times New Roman"/>
-          <w:sz w:val="24"/>
-          <w:szCs w:val="24"/>
-        </w:rPr>
-        <w:t>) do z superior menos o do inferior:</w:t>
+        <w:t>() do z superior menos o do inferior:</w:t>
       </w:r>
     </w:p>
     <w:p>
@@ -38479,16 +37119,7 @@
           <w:sz w:val="24"/>
           <w:szCs w:val="24"/>
         </w:rPr>
-        <w:t>df.</w:t>
-      </w:r>
-      <w:proofErr w:type="gramStart"/>
-      <w:r>
-        <w:rPr>
-          <w:rFonts w:ascii="Times New Roman" w:hAnsi="Times New Roman" w:cs="Times New Roman"/>
-          <w:sz w:val="24"/>
-          <w:szCs w:val="24"/>
-        </w:rPr>
-        <w:t>sample</w:t>
+        <w:t>df.sample</w:t>
       </w:r>
       <w:proofErr w:type="spellEnd"/>
       <w:r>
@@ -38497,16 +37128,7 @@
           <w:sz w:val="24"/>
           <w:szCs w:val="24"/>
         </w:rPr>
-        <w:t>(</w:t>
-      </w:r>
-      <w:proofErr w:type="gramEnd"/>
-      <w:r>
-        <w:rPr>
-          <w:rFonts w:ascii="Times New Roman" w:hAnsi="Times New Roman" w:cs="Times New Roman"/>
-          <w:sz w:val="24"/>
-          <w:szCs w:val="24"/>
-        </w:rPr>
-        <w:t xml:space="preserve">n = </w:t>
+        <w:t xml:space="preserve">(n = </w:t>
       </w:r>
       <w:proofErr w:type="spellStart"/>
       <w:r>
@@ -38628,18 +37250,7 @@
           <w:szCs w:val="21"/>
           <w:lang w:eastAsia="pt-BR"/>
         </w:rPr>
-        <w:t>dados.</w:t>
-      </w:r>
-      <w:proofErr w:type="gramStart"/>
-      <w:r>
-        <w:rPr>
-          <w:rFonts w:ascii="Courier New" w:eastAsia="Times New Roman" w:hAnsi="Courier New" w:cs="Courier New"/>
-          <w:color w:val="D4D4D4"/>
-          <w:sz w:val="21"/>
-          <w:szCs w:val="21"/>
-          <w:lang w:eastAsia="pt-BR"/>
-        </w:rPr>
-        <w:t>sample</w:t>
+        <w:t>dados.sample</w:t>
       </w:r>
       <w:proofErr w:type="spellEnd"/>
       <w:r>
@@ -38652,7 +37263,6 @@
         </w:rPr>
         <w:t>(</w:t>
       </w:r>
-      <w:proofErr w:type="gramEnd"/>
       <w:r>
         <w:rPr>
           <w:rFonts w:ascii="Courier New" w:eastAsia="Times New Roman" w:hAnsi="Courier New" w:cs="Courier New"/>
@@ -38850,27 +37460,15 @@
         </w:rPr>
       </w:pPr>
       <w:proofErr w:type="spellStart"/>
-      <w:proofErr w:type="gramStart"/>
-      <w:r>
-        <w:rPr>
-          <w:rFonts w:ascii="Courier New" w:eastAsia="Times New Roman" w:hAnsi="Courier New" w:cs="Courier New"/>
-          <w:color w:val="D4D4D4"/>
-          <w:sz w:val="21"/>
-          <w:szCs w:val="21"/>
-          <w:lang w:val="en-US" w:eastAsia="pt-BR"/>
-        </w:rPr>
-        <w:t>dados.Sexo.value</w:t>
-      </w:r>
-      <w:proofErr w:type="gramEnd"/>
-      <w:r>
-        <w:rPr>
-          <w:rFonts w:ascii="Courier New" w:eastAsia="Times New Roman" w:hAnsi="Courier New" w:cs="Courier New"/>
-          <w:color w:val="D4D4D4"/>
-          <w:sz w:val="21"/>
-          <w:szCs w:val="21"/>
-          <w:lang w:val="en-US" w:eastAsia="pt-BR"/>
-        </w:rPr>
-        <w:t>_counts</w:t>
+      <w:r>
+        <w:rPr>
+          <w:rFonts w:ascii="Courier New" w:eastAsia="Times New Roman" w:hAnsi="Courier New" w:cs="Courier New"/>
+          <w:color w:val="D4D4D4"/>
+          <w:sz w:val="21"/>
+          <w:szCs w:val="21"/>
+          <w:lang w:val="en-US" w:eastAsia="pt-BR"/>
+        </w:rPr>
+        <w:t>dados.Sexo.value_counts</w:t>
       </w:r>
       <w:proofErr w:type="spellEnd"/>
       <w:r>
@@ -38983,27 +37581,15 @@
         </w:rPr>
       </w:pPr>
       <w:proofErr w:type="spellStart"/>
-      <w:proofErr w:type="gramStart"/>
-      <w:r>
-        <w:rPr>
-          <w:rFonts w:ascii="Courier New" w:eastAsia="Times New Roman" w:hAnsi="Courier New" w:cs="Courier New"/>
-          <w:color w:val="D4D4D4"/>
-          <w:sz w:val="21"/>
-          <w:szCs w:val="21"/>
-          <w:lang w:val="en-US" w:eastAsia="pt-BR"/>
-        </w:rPr>
-        <w:t>amostra.Sexo.value</w:t>
-      </w:r>
-      <w:proofErr w:type="gramEnd"/>
-      <w:r>
-        <w:rPr>
-          <w:rFonts w:ascii="Courier New" w:eastAsia="Times New Roman" w:hAnsi="Courier New" w:cs="Courier New"/>
-          <w:color w:val="D4D4D4"/>
-          <w:sz w:val="21"/>
-          <w:szCs w:val="21"/>
-          <w:lang w:val="en-US" w:eastAsia="pt-BR"/>
-        </w:rPr>
-        <w:t>_counts</w:t>
+      <w:r>
+        <w:rPr>
+          <w:rFonts w:ascii="Courier New" w:eastAsia="Times New Roman" w:hAnsi="Courier New" w:cs="Courier New"/>
+          <w:color w:val="D4D4D4"/>
+          <w:sz w:val="21"/>
+          <w:szCs w:val="21"/>
+          <w:lang w:val="en-US" w:eastAsia="pt-BR"/>
+        </w:rPr>
+        <w:t>amostra.Sexo.value_counts</w:t>
       </w:r>
       <w:proofErr w:type="spellEnd"/>
       <w:r>
@@ -39166,18 +37752,7 @@
           <w:szCs w:val="21"/>
           <w:lang w:eastAsia="pt-BR"/>
         </w:rPr>
-        <w:t>dados.</w:t>
-      </w:r>
-      <w:proofErr w:type="gramStart"/>
-      <w:r>
-        <w:rPr>
-          <w:rFonts w:ascii="Courier New" w:eastAsia="Times New Roman" w:hAnsi="Courier New" w:cs="Courier New"/>
-          <w:color w:val="D4D4D4"/>
-          <w:sz w:val="21"/>
-          <w:szCs w:val="21"/>
-          <w:lang w:eastAsia="pt-BR"/>
-        </w:rPr>
-        <w:t>sample</w:t>
+        <w:t>dados.sample</w:t>
       </w:r>
       <w:proofErr w:type="spellEnd"/>
       <w:r>
@@ -39190,7 +37765,6 @@
         </w:rPr>
         <w:t>(</w:t>
       </w:r>
-      <w:proofErr w:type="gramEnd"/>
       <w:r>
         <w:rPr>
           <w:rFonts w:ascii="Courier New" w:eastAsia="Times New Roman" w:hAnsi="Courier New" w:cs="Courier New"/>
@@ -39287,27 +37861,15 @@
         </w:rPr>
       </w:pPr>
       <w:proofErr w:type="spellStart"/>
-      <w:proofErr w:type="gramStart"/>
-      <w:r>
-        <w:rPr>
-          <w:rFonts w:ascii="Courier New" w:eastAsia="Times New Roman" w:hAnsi="Courier New" w:cs="Courier New"/>
-          <w:color w:val="D4D4D4"/>
-          <w:sz w:val="21"/>
-          <w:szCs w:val="21"/>
-          <w:lang w:val="en-US" w:eastAsia="pt-BR"/>
-        </w:rPr>
-        <w:t>dados.Sexo.value</w:t>
-      </w:r>
-      <w:proofErr w:type="gramEnd"/>
-      <w:r>
-        <w:rPr>
-          <w:rFonts w:ascii="Courier New" w:eastAsia="Times New Roman" w:hAnsi="Courier New" w:cs="Courier New"/>
-          <w:color w:val="D4D4D4"/>
-          <w:sz w:val="21"/>
-          <w:szCs w:val="21"/>
-          <w:lang w:val="en-US" w:eastAsia="pt-BR"/>
-        </w:rPr>
-        <w:t>_counts</w:t>
+      <w:r>
+        <w:rPr>
+          <w:rFonts w:ascii="Courier New" w:eastAsia="Times New Roman" w:hAnsi="Courier New" w:cs="Courier New"/>
+          <w:color w:val="D4D4D4"/>
+          <w:sz w:val="21"/>
+          <w:szCs w:val="21"/>
+          <w:lang w:val="en-US" w:eastAsia="pt-BR"/>
+        </w:rPr>
+        <w:t>dados.Sexo.value_counts</w:t>
       </w:r>
       <w:proofErr w:type="spellEnd"/>
       <w:r>
@@ -39417,27 +37979,15 @@
         </w:rPr>
       </w:pPr>
       <w:proofErr w:type="spellStart"/>
-      <w:proofErr w:type="gramStart"/>
-      <w:r>
-        <w:rPr>
-          <w:rFonts w:ascii="Courier New" w:eastAsia="Times New Roman" w:hAnsi="Courier New" w:cs="Courier New"/>
-          <w:color w:val="D4D4D4"/>
-          <w:sz w:val="21"/>
-          <w:szCs w:val="21"/>
-          <w:lang w:val="en-US" w:eastAsia="pt-BR"/>
-        </w:rPr>
-        <w:t>amostra.Sexo.value</w:t>
-      </w:r>
-      <w:proofErr w:type="gramEnd"/>
-      <w:r>
-        <w:rPr>
-          <w:rFonts w:ascii="Courier New" w:eastAsia="Times New Roman" w:hAnsi="Courier New" w:cs="Courier New"/>
-          <w:color w:val="D4D4D4"/>
-          <w:sz w:val="21"/>
-          <w:szCs w:val="21"/>
-          <w:lang w:val="en-US" w:eastAsia="pt-BR"/>
-        </w:rPr>
-        <w:t>_counts</w:t>
+      <w:r>
+        <w:rPr>
+          <w:rFonts w:ascii="Courier New" w:eastAsia="Times New Roman" w:hAnsi="Courier New" w:cs="Courier New"/>
+          <w:color w:val="D4D4D4"/>
+          <w:sz w:val="21"/>
+          <w:szCs w:val="21"/>
+          <w:lang w:val="en-US" w:eastAsia="pt-BR"/>
+        </w:rPr>
+        <w:t>amostra.Sexo.value_counts</w:t>
       </w:r>
       <w:proofErr w:type="spellEnd"/>
       <w:r>
@@ -40420,7 +38970,6 @@
         <w:t>amostras = </w:t>
       </w:r>
       <w:proofErr w:type="spellStart"/>
-      <w:proofErr w:type="gramStart"/>
       <w:r>
         <w:rPr>
           <w:rFonts w:ascii="Courier New" w:eastAsia="Times New Roman" w:hAnsi="Courier New" w:cs="Courier New"/>
@@ -40432,7 +38981,6 @@
         <w:t>pd.DataFrame</w:t>
       </w:r>
       <w:proofErr w:type="spellEnd"/>
-      <w:proofErr w:type="gramEnd"/>
       <w:r>
         <w:rPr>
           <w:rFonts w:ascii="Courier New" w:eastAsia="Times New Roman" w:hAnsi="Courier New" w:cs="Courier New"/>
@@ -40562,7 +39110,6 @@
         <w:t>  _ = </w:t>
       </w:r>
       <w:proofErr w:type="spellStart"/>
-      <w:proofErr w:type="gramStart"/>
       <w:r>
         <w:rPr>
           <w:rFonts w:ascii="Courier New" w:eastAsia="Times New Roman" w:hAnsi="Courier New" w:cs="Courier New"/>
@@ -40574,7 +39121,6 @@
         <w:t>dados.Idade.sample</w:t>
       </w:r>
       <w:proofErr w:type="spellEnd"/>
-      <w:proofErr w:type="gramEnd"/>
       <w:r>
         <w:rPr>
           <w:rFonts w:ascii="Courier New" w:eastAsia="Times New Roman" w:hAnsi="Courier New" w:cs="Courier New"/>
@@ -40627,29 +39173,7 @@
           <w:lang w:eastAsia="pt-BR"/>
         </w:rPr>
         <w:lastRenderedPageBreak/>
-        <w:t>  </w:t>
-      </w:r>
-      <w:proofErr w:type="gramStart"/>
-      <w:r>
-        <w:rPr>
-          <w:rFonts w:ascii="Courier New" w:eastAsia="Times New Roman" w:hAnsi="Courier New" w:cs="Courier New"/>
-          <w:color w:val="D4D4D4"/>
-          <w:sz w:val="21"/>
-          <w:szCs w:val="21"/>
-          <w:lang w:eastAsia="pt-BR"/>
-        </w:rPr>
-        <w:t>_.index</w:t>
-      </w:r>
-      <w:proofErr w:type="gramEnd"/>
-      <w:r>
-        <w:rPr>
-          <w:rFonts w:ascii="Courier New" w:eastAsia="Times New Roman" w:hAnsi="Courier New" w:cs="Courier New"/>
-          <w:color w:val="D4D4D4"/>
-          <w:sz w:val="21"/>
-          <w:szCs w:val="21"/>
-          <w:lang w:eastAsia="pt-BR"/>
-        </w:rPr>
-        <w:t> = </w:t>
+        <w:t>  _.index = </w:t>
       </w:r>
       <w:r>
         <w:rPr>
@@ -40764,18 +39288,7 @@
           <w:szCs w:val="21"/>
           <w:lang w:eastAsia="pt-BR"/>
         </w:rPr>
-        <w:t>  </w:t>
-      </w:r>
-      <w:proofErr w:type="gramStart"/>
-      <w:r>
-        <w:rPr>
-          <w:rFonts w:ascii="Courier New" w:eastAsia="Times New Roman" w:hAnsi="Courier New" w:cs="Courier New"/>
-          <w:color w:val="D4D4D4"/>
-          <w:sz w:val="21"/>
-          <w:szCs w:val="21"/>
-          <w:lang w:eastAsia="pt-BR"/>
-        </w:rPr>
-        <w:t>amostras</w:t>
+        <w:t>  amostras</w:t>
       </w:r>
       <w:r>
         <w:rPr>
@@ -40787,7 +39300,6 @@
         </w:rPr>
         <w:t>[</w:t>
       </w:r>
-      <w:proofErr w:type="gramEnd"/>
       <w:r>
         <w:rPr>
           <w:rFonts w:ascii="Courier New" w:eastAsia="Times New Roman" w:hAnsi="Courier New" w:cs="Courier New"/>
@@ -40962,7 +39474,6 @@
         </w:rPr>
       </w:pPr>
       <w:proofErr w:type="spellStart"/>
-      <w:proofErr w:type="gramStart"/>
       <w:r>
         <w:rPr>
           <w:rFonts w:ascii="Courier New" w:eastAsia="Times New Roman" w:hAnsi="Courier New" w:cs="Courier New"/>
@@ -40974,7 +39485,6 @@
         <w:t>amostras.mean</w:t>
       </w:r>
       <w:proofErr w:type="spellEnd"/>
-      <w:proofErr w:type="gramEnd"/>
       <w:r>
         <w:rPr>
           <w:rFonts w:ascii="Courier New" w:eastAsia="Times New Roman" w:hAnsi="Courier New" w:cs="Courier New"/>
@@ -41167,7 +39677,6 @@
         </w:rPr>
       </w:pPr>
       <w:proofErr w:type="spellStart"/>
-      <w:proofErr w:type="gramStart"/>
       <w:r>
         <w:rPr>
           <w:rFonts w:ascii="Courier New" w:eastAsia="Times New Roman" w:hAnsi="Courier New" w:cs="Courier New"/>
@@ -41179,7 +39688,6 @@
         <w:t>amostras.mean</w:t>
       </w:r>
       <w:proofErr w:type="spellEnd"/>
-      <w:proofErr w:type="gramEnd"/>
       <w:r>
         <w:rPr>
           <w:rFonts w:ascii="Courier New" w:eastAsia="Times New Roman" w:hAnsi="Courier New" w:cs="Courier New"/>
@@ -41258,7 +39766,6 @@
         </w:rPr>
       </w:pPr>
       <w:proofErr w:type="spellStart"/>
-      <w:proofErr w:type="gramStart"/>
       <w:r>
         <w:rPr>
           <w:rFonts w:ascii="Courier New" w:eastAsia="Times New Roman" w:hAnsi="Courier New" w:cs="Courier New"/>
@@ -41270,7 +39777,6 @@
         <w:t>amostras.mean</w:t>
       </w:r>
       <w:proofErr w:type="spellEnd"/>
-      <w:proofErr w:type="gramEnd"/>
       <w:r>
         <w:rPr>
           <w:rFonts w:ascii="Courier New" w:eastAsia="Times New Roman" w:hAnsi="Courier New" w:cs="Courier New"/>
@@ -41370,7 +39876,6 @@
         </w:rPr>
       </w:pPr>
       <w:proofErr w:type="spellStart"/>
-      <w:proofErr w:type="gramStart"/>
       <w:r>
         <w:rPr>
           <w:rFonts w:ascii="Courier New" w:eastAsia="Times New Roman" w:hAnsi="Courier New" w:cs="Courier New"/>
@@ -41382,7 +39887,6 @@
         <w:t>dados.Idade.mean</w:t>
       </w:r>
       <w:proofErr w:type="spellEnd"/>
-      <w:proofErr w:type="gramEnd"/>
       <w:r>
         <w:rPr>
           <w:rFonts w:ascii="Courier New" w:eastAsia="Times New Roman" w:hAnsi="Courier New" w:cs="Courier New"/>
@@ -41496,7 +40000,6 @@
         </w:rPr>
       </w:pPr>
       <w:proofErr w:type="spellStart"/>
-      <w:proofErr w:type="gramStart"/>
       <w:r>
         <w:rPr>
           <w:rFonts w:ascii="Courier New" w:eastAsia="Times New Roman" w:hAnsi="Courier New" w:cs="Courier New"/>
@@ -41508,7 +40011,6 @@
         <w:t>amostras.mean</w:t>
       </w:r>
       <w:proofErr w:type="spellEnd"/>
-      <w:proofErr w:type="gramEnd"/>
       <w:r>
         <w:rPr>
           <w:rFonts w:ascii="Courier New" w:eastAsia="Times New Roman" w:hAnsi="Courier New" w:cs="Courier New"/>
@@ -41619,7 +40121,6 @@
         </w:rPr>
       </w:pPr>
       <w:proofErr w:type="spellStart"/>
-      <w:proofErr w:type="gramStart"/>
       <w:r>
         <w:rPr>
           <w:rFonts w:ascii="Courier New" w:eastAsia="Times New Roman" w:hAnsi="Courier New" w:cs="Courier New"/>
@@ -41639,18 +40140,7 @@
           <w:szCs w:val="21"/>
           <w:lang w:eastAsia="pt-BR"/>
         </w:rPr>
-        <w:t>(</w:t>
-      </w:r>
-      <w:proofErr w:type="gramEnd"/>
-      <w:r>
-        <w:rPr>
-          <w:rFonts w:ascii="Courier New" w:eastAsia="Times New Roman" w:hAnsi="Courier New" w:cs="Courier New"/>
-          <w:color w:val="DCDCDC"/>
-          <w:sz w:val="21"/>
-          <w:szCs w:val="21"/>
-          <w:lang w:eastAsia="pt-BR"/>
-        </w:rPr>
-        <w:t>)</w:t>
+        <w:t>()</w:t>
       </w:r>
       <w:r>
         <w:rPr>
@@ -43007,7 +41497,6 @@
         <w:t>z = </w:t>
       </w:r>
       <w:proofErr w:type="spellStart"/>
-      <w:proofErr w:type="gramStart"/>
       <w:r>
         <w:rPr>
           <w:rFonts w:ascii="Courier New" w:eastAsia="Times New Roman" w:hAnsi="Courier New" w:cs="Courier New"/>
@@ -43029,7 +41518,6 @@
         </w:rPr>
         <w:t>(</w:t>
       </w:r>
-      <w:proofErr w:type="gramEnd"/>
       <w:r>
         <w:rPr>
           <w:rFonts w:ascii="Courier New" w:eastAsia="Times New Roman" w:hAnsi="Courier New" w:cs="Courier New"/>
@@ -43375,7 +41863,6 @@
         <w:t> = </w:t>
       </w:r>
       <w:proofErr w:type="spellStart"/>
-      <w:proofErr w:type="gramStart"/>
       <w:r>
         <w:rPr>
           <w:rFonts w:ascii="Courier New" w:eastAsia="Times New Roman" w:hAnsi="Courier New" w:cs="Courier New"/>
@@ -43387,7 +41874,6 @@
         <w:t>np.sqrt</w:t>
       </w:r>
       <w:proofErr w:type="spellEnd"/>
-      <w:proofErr w:type="gramEnd"/>
       <w:r>
         <w:rPr>
           <w:rFonts w:ascii="Courier New" w:eastAsia="Times New Roman" w:hAnsi="Courier New" w:cs="Courier New"/>
@@ -45119,7 +43605,6 @@
         <w:t xml:space="preserve">z = </w:t>
       </w:r>
       <w:proofErr w:type="spellStart"/>
-      <w:proofErr w:type="gramStart"/>
       <w:r>
         <w:rPr>
           <w:rFonts w:ascii="Times New Roman" w:hAnsi="Times New Roman" w:cs="Times New Roman"/>
@@ -45135,16 +43620,7 @@
           <w:sz w:val="24"/>
           <w:szCs w:val="24"/>
         </w:rPr>
-        <w:t>(</w:t>
-      </w:r>
-      <w:proofErr w:type="gramEnd"/>
-      <w:r>
-        <w:rPr>
-          <w:rFonts w:ascii="Times New Roman" w:hAnsi="Times New Roman" w:cs="Times New Roman"/>
-          <w:sz w:val="24"/>
-          <w:szCs w:val="24"/>
-        </w:rPr>
-        <w:t>0.975)</w:t>
+        <w:t>(0.975)</w:t>
       </w:r>
       <w:r>
         <w:rPr>
@@ -45849,7 +44325,6 @@
         <w:t xml:space="preserve">z = </w:t>
       </w:r>
       <w:proofErr w:type="spellStart"/>
-      <w:proofErr w:type="gramStart"/>
       <w:r>
         <w:rPr>
           <w:rFonts w:ascii="Times New Roman" w:hAnsi="Times New Roman" w:cs="Times New Roman"/>
@@ -45865,16 +44340,7 @@
           <w:sz w:val="24"/>
           <w:szCs w:val="24"/>
         </w:rPr>
-        <w:t>(</w:t>
-      </w:r>
-      <w:proofErr w:type="gramEnd"/>
-      <w:r>
-        <w:rPr>
-          <w:rFonts w:ascii="Times New Roman" w:hAnsi="Times New Roman" w:cs="Times New Roman"/>
-          <w:sz w:val="24"/>
-          <w:szCs w:val="24"/>
-        </w:rPr>
-        <w:t>(0.5 + (0.95 / 2)))</w:t>
+        <w:t>((0.5 + (0.95 / 2)))</w:t>
       </w:r>
       <w:r>
         <w:rPr>
@@ -46289,7 +44755,6 @@
         <w:t xml:space="preserve">renda_5000 = </w:t>
       </w:r>
       <w:proofErr w:type="spellStart"/>
-      <w:proofErr w:type="gramStart"/>
       <w:r>
         <w:rPr>
           <w:rFonts w:ascii="Times New Roman" w:hAnsi="Times New Roman" w:cs="Times New Roman"/>
@@ -46299,7 +44764,6 @@
         <w:t>dados.query</w:t>
       </w:r>
       <w:proofErr w:type="spellEnd"/>
-      <w:proofErr w:type="gramEnd"/>
       <w:r>
         <w:rPr>
           <w:rFonts w:ascii="Times New Roman" w:hAnsi="Times New Roman" w:cs="Times New Roman"/>
@@ -46346,25 +44810,7 @@
           <w:sz w:val="24"/>
           <w:szCs w:val="24"/>
         </w:rPr>
-        <w:t xml:space="preserve">sigma = </w:t>
-      </w:r>
-      <w:proofErr w:type="gramStart"/>
-      <w:r>
-        <w:rPr>
-          <w:rFonts w:ascii="Times New Roman" w:hAnsi="Times New Roman" w:cs="Times New Roman"/>
-          <w:sz w:val="24"/>
-          <w:szCs w:val="24"/>
-        </w:rPr>
-        <w:t>renda_5000.std(</w:t>
-      </w:r>
-      <w:proofErr w:type="gramEnd"/>
-      <w:r>
-        <w:rPr>
-          <w:rFonts w:ascii="Times New Roman" w:hAnsi="Times New Roman" w:cs="Times New Roman"/>
-          <w:sz w:val="24"/>
-          <w:szCs w:val="24"/>
-        </w:rPr>
-        <w:t>)</w:t>
+        <w:t>sigma = renda_5000.std()</w:t>
       </w:r>
       <w:r>
         <w:rPr>
@@ -46479,7 +44925,6 @@
         <w:t xml:space="preserve">z = </w:t>
       </w:r>
       <w:proofErr w:type="spellStart"/>
-      <w:proofErr w:type="gramStart"/>
       <w:r>
         <w:rPr>
           <w:rFonts w:ascii="Times New Roman" w:hAnsi="Times New Roman" w:cs="Times New Roman"/>
@@ -46495,16 +44940,7 @@
           <w:sz w:val="24"/>
           <w:szCs w:val="24"/>
         </w:rPr>
-        <w:t>(</w:t>
-      </w:r>
-      <w:proofErr w:type="gramEnd"/>
-      <w:r>
-        <w:rPr>
-          <w:rFonts w:ascii="Times New Roman" w:hAnsi="Times New Roman" w:cs="Times New Roman"/>
-          <w:sz w:val="24"/>
-          <w:szCs w:val="24"/>
-        </w:rPr>
-        <w:t>.975)</w:t>
+        <w:t>(.975)</w:t>
       </w:r>
       <w:r>
         <w:rPr>
@@ -46779,7 +45215,6 @@
         <w:t> </w:t>
       </w:r>
       <w:proofErr w:type="spellStart"/>
-      <w:proofErr w:type="gramStart"/>
       <w:r>
         <w:rPr>
           <w:rFonts w:ascii="Courier New" w:eastAsia="Times New Roman" w:hAnsi="Courier New" w:cs="Courier New"/>
@@ -46791,7 +45226,6 @@
         <w:t>matplotlib.pyplot</w:t>
       </w:r>
       <w:proofErr w:type="spellEnd"/>
-      <w:proofErr w:type="gramEnd"/>
       <w:r>
         <w:rPr>
           <w:rFonts w:ascii="Courier New" w:eastAsia="Times New Roman" w:hAnsi="Courier New" w:cs="Courier New"/>
@@ -46968,7 +45402,6 @@
         </w:rPr>
         <w:t>n = n</w:t>
       </w:r>
-      <w:proofErr w:type="gramStart"/>
       <w:r>
         <w:rPr>
           <w:rFonts w:ascii="Courier New" w:eastAsia="Times New Roman" w:hAnsi="Courier New" w:cs="Courier New"/>
@@ -46989,7 +45422,6 @@
         </w:rPr>
         <w:t>.mean</w:t>
       </w:r>
-      <w:proofErr w:type="gramEnd"/>
       <w:r>
         <w:rPr>
           <w:rFonts w:ascii="Courier New" w:eastAsia="Times New Roman" w:hAnsi="Courier New" w:cs="Courier New"/>
@@ -47134,7 +45566,6 @@
         <w:t>medias = </w:t>
       </w:r>
       <w:proofErr w:type="spellStart"/>
-      <w:proofErr w:type="gramStart"/>
       <w:r>
         <w:rPr>
           <w:rFonts w:ascii="Courier New" w:eastAsia="Times New Roman" w:hAnsi="Courier New" w:cs="Courier New"/>
@@ -47146,7 +45577,6 @@
         <w:t>pd.DataFrame</w:t>
       </w:r>
       <w:proofErr w:type="spellEnd"/>
-      <w:proofErr w:type="gramEnd"/>
       <w:r>
         <w:rPr>
           <w:rFonts w:ascii="Courier New" w:eastAsia="Times New Roman" w:hAnsi="Courier New" w:cs="Courier New"/>
@@ -47214,7 +45644,6 @@
         <w:t>ax = </w:t>
       </w:r>
       <w:proofErr w:type="spellStart"/>
-      <w:proofErr w:type="gramStart"/>
       <w:r>
         <w:rPr>
           <w:rFonts w:ascii="Courier New" w:eastAsia="Times New Roman" w:hAnsi="Courier New" w:cs="Courier New"/>
@@ -47226,7 +45655,6 @@
         <w:t>medias.plot</w:t>
       </w:r>
       <w:proofErr w:type="spellEnd"/>
-      <w:proofErr w:type="gramEnd"/>
       <w:r>
         <w:rPr>
           <w:rFonts w:ascii="Courier New" w:eastAsia="Times New Roman" w:hAnsi="Courier New" w:cs="Courier New"/>
@@ -47289,18 +45717,7 @@
           <w:szCs w:val="21"/>
           <w:lang w:val="en-US" w:eastAsia="pt-BR"/>
         </w:rPr>
-        <w:t>ax.figure.set_size_</w:t>
-      </w:r>
-      <w:proofErr w:type="gramStart"/>
-      <w:r>
-        <w:rPr>
-          <w:rFonts w:ascii="Courier New" w:eastAsia="Times New Roman" w:hAnsi="Courier New" w:cs="Courier New"/>
-          <w:color w:val="D4D4D4"/>
-          <w:sz w:val="21"/>
-          <w:szCs w:val="21"/>
-          <w:lang w:val="en-US" w:eastAsia="pt-BR"/>
-        </w:rPr>
-        <w:t>inches</w:t>
+        <w:t>ax.figure.set_size_inches</w:t>
       </w:r>
       <w:proofErr w:type="spellEnd"/>
       <w:r>
@@ -47313,7 +45730,6 @@
         </w:rPr>
         <w:t>(</w:t>
       </w:r>
-      <w:proofErr w:type="gramEnd"/>
       <w:r>
         <w:rPr>
           <w:rFonts w:ascii="Courier New" w:eastAsia="Times New Roman" w:hAnsi="Courier New" w:cs="Courier New"/>
@@ -47377,7 +45793,6 @@
           <w:lang w:val="en-US" w:eastAsia="pt-BR"/>
         </w:rPr>
       </w:pPr>
-      <w:proofErr w:type="gramStart"/>
       <w:r>
         <w:rPr>
           <w:rFonts w:ascii="Courier New" w:eastAsia="Times New Roman" w:hAnsi="Courier New" w:cs="Courier New"/>
@@ -47388,7 +45803,6 @@
         </w:rPr>
         <w:t>ax.hlines</w:t>
       </w:r>
-      <w:proofErr w:type="gramEnd"/>
       <w:r>
         <w:rPr>
           <w:rFonts w:ascii="Courier New" w:eastAsia="Times New Roman" w:hAnsi="Courier New" w:cs="Courier New"/>
@@ -47542,7 +45956,6 @@
           <w:lang w:eastAsia="pt-BR"/>
         </w:rPr>
       </w:pPr>
-      <w:proofErr w:type="gramStart"/>
       <w:r>
         <w:rPr>
           <w:rFonts w:ascii="Courier New" w:eastAsia="Times New Roman" w:hAnsi="Courier New" w:cs="Courier New"/>
@@ -47553,7 +45966,6 @@
         </w:rPr>
         <w:t>ax.hlines</w:t>
       </w:r>
-      <w:proofErr w:type="gramEnd"/>
       <w:r>
         <w:rPr>
           <w:rFonts w:ascii="Courier New" w:eastAsia="Times New Roman" w:hAnsi="Courier New" w:cs="Courier New"/>
@@ -47727,7 +46139,6 @@
           <w:lang w:eastAsia="pt-BR"/>
         </w:rPr>
       </w:pPr>
-      <w:proofErr w:type="gramStart"/>
       <w:r>
         <w:rPr>
           <w:rFonts w:ascii="Courier New" w:eastAsia="Times New Roman" w:hAnsi="Courier New" w:cs="Courier New"/>
@@ -47738,7 +46149,6 @@
         </w:rPr>
         <w:t>ax.hlines</w:t>
       </w:r>
-      <w:proofErr w:type="gramEnd"/>
       <w:r>
         <w:rPr>
           <w:rFonts w:ascii="Courier New" w:eastAsia="Times New Roman" w:hAnsi="Courier New" w:cs="Courier New"/>
@@ -48134,21 +46544,13 @@
         <w:jc w:val="right"/>
         <w:rPr>
           <w:rFonts w:ascii="Times New Roman" w:hAnsi="Times New Roman" w:cs="Times New Roman"/>
-          <w:sz w:val="24"/>
-          <w:szCs w:val="24"/>
-        </w:rPr>
-      </w:pPr>
-      <w:r>
-        <w:rPr>
-          <w:rFonts w:ascii="Times New Roman" w:hAnsi="Times New Roman" w:cs="Times New Roman"/>
           <w:b/>
           <w:bCs/>
           <w:sz w:val="24"/>
           <w:szCs w:val="24"/>
           <w:u w:val="single"/>
         </w:rPr>
-        <w:t xml:space="preserve">Parte III – </w:t>
-      </w:r>
+      </w:pPr>
       <w:r>
         <w:rPr>
           <w:rFonts w:ascii="Times New Roman" w:hAnsi="Times New Roman" w:cs="Times New Roman"/>
@@ -48158,7 +46560,7 @@
           <w:szCs w:val="24"/>
           <w:u w:val="single"/>
         </w:rPr>
-        <w:t xml:space="preserve">Testes de </w:t>
+        <w:t xml:space="preserve">Parte III – </w:t>
       </w:r>
       <w:r>
         <w:rPr>
@@ -48169,7 +46571,7 @@
           <w:szCs w:val="24"/>
           <w:u w:val="single"/>
         </w:rPr>
-        <w:t>H</w:t>
+        <w:t xml:space="preserve">Testes de </w:t>
       </w:r>
       <w:r>
         <w:rPr>
@@ -48180,7 +46582,7 @@
           <w:szCs w:val="24"/>
           <w:u w:val="single"/>
         </w:rPr>
-        <w:t>ipóteses</w:t>
+        <w:t>H</w:t>
       </w:r>
       <w:r>
         <w:rPr>
@@ -48191,8 +46593,60 @@
           <w:szCs w:val="24"/>
           <w:u w:val="single"/>
         </w:rPr>
+        <w:t>ipóteses</w:t>
+      </w:r>
+      <w:r>
+        <w:rPr>
+          <w:rFonts w:ascii="Times New Roman" w:hAnsi="Times New Roman" w:cs="Times New Roman"/>
+          <w:b/>
+          <w:bCs/>
+          <w:sz w:val="24"/>
+          <w:szCs w:val="24"/>
+          <w:u w:val="single"/>
+        </w:rPr>
         <w:t>:</w:t>
       </w:r>
+    </w:p>
+    <w:p>
+      <w:pPr>
+        <w:spacing w:before="240" w:after="0" w:line="360" w:lineRule="auto"/>
+        <w:jc w:val="both"/>
+        <w:rPr>
+          <w:rFonts w:ascii="Times New Roman" w:hAnsi="Times New Roman" w:cs="Times New Roman"/>
+          <w:sz w:val="24"/>
+          <w:szCs w:val="24"/>
+        </w:rPr>
+      </w:pPr>
+      <w:r>
+        <w:rPr>
+          <w:rFonts w:ascii="Times New Roman" w:hAnsi="Times New Roman" w:cs="Times New Roman"/>
+          <w:sz w:val="24"/>
+          <w:szCs w:val="24"/>
+        </w:rPr>
+        <w:t>Link para o drive:</w:t>
+      </w:r>
+    </w:p>
+    <w:p>
+      <w:pPr>
+        <w:spacing w:after="0" w:line="360" w:lineRule="auto"/>
+        <w:jc w:val="both"/>
+        <w:rPr>
+          <w:rFonts w:ascii="Times New Roman" w:hAnsi="Times New Roman" w:cs="Times New Roman"/>
+          <w:sz w:val="24"/>
+          <w:szCs w:val="24"/>
+        </w:rPr>
+      </w:pPr>
+      <w:hyperlink r:id="rId170" w:history="1">
+        <w:r>
+          <w:rPr>
+            <w:rStyle w:val="Hyperlink"/>
+            <w:rFonts w:ascii="Times New Roman" w:hAnsi="Times New Roman" w:cs="Times New Roman"/>
+            <w:sz w:val="24"/>
+            <w:szCs w:val="24"/>
+          </w:rPr>
+          <w:t>https://drive.google.com/drive/folders/1WZH8jLiIloHR0dPd0glkRMUhvMhOwLx5</w:t>
+        </w:r>
+      </w:hyperlink>
     </w:p>
     <w:p>
       <w:pPr>
@@ -48284,21 +46738,21 @@
         <v:path o:extrusionok="f" gradientshapeok="t" o:connecttype="rect"/>
         <o:lock v:ext="edit" aspectratio="t"/>
       </v:shapetype>
-      <v:shape id="_x0000_i2082" type="#_x0000_t75" style="width:24pt;height:13.5pt;visibility:visible;mso-wrap-style:square" o:bullet="t">
+      <v:shape id="_x0000_i2115" type="#_x0000_t75" style="width:24pt;height:13.5pt;visibility:visible;mso-wrap-style:square" o:bullet="t">
         <v:imagedata r:id="rId1" o:title=""/>
       </v:shape>
     </w:pict>
   </w:numPicBullet>
   <w:numPicBullet w:numPicBulletId="1">
     <w:pict>
-      <v:shape id="_x0000_i2083" type="#_x0000_t75" style="width:21.75pt;height:13.5pt;visibility:visible;mso-wrap-style:square" o:bullet="t">
+      <v:shape id="_x0000_i2116" type="#_x0000_t75" style="width:21.75pt;height:13.5pt;visibility:visible;mso-wrap-style:square" o:bullet="t">
         <v:imagedata r:id="rId2" o:title=""/>
       </v:shape>
     </w:pict>
   </w:numPicBullet>
   <w:numPicBullet w:numPicBulletId="2">
     <w:pict>
-      <v:shape id="_x0000_i2084" type="#_x0000_t75" style="width:27pt;height:13.5pt;visibility:visible;mso-wrap-style:square" o:bullet="t">
+      <v:shape id="_x0000_i2117" type="#_x0000_t75" style="width:27pt;height:13.5pt;visibility:visible;mso-wrap-style:square" o:bullet="t">
         <v:imagedata r:id="rId3" o:title=""/>
       </v:shape>
     </w:pict>

</xml_diff>